<commit_message>
Added two pages to finish up the chapter on teaching in the classroom.
</commit_message>
<xml_diff>
--- a/StrategiesforGettingtheLittleTykesOffYourBack.docx
+++ b/StrategiesforGettingtheLittleTykesOffYourBack.docx
@@ -17,8 +17,6 @@
         </w:rPr>
         <w:t>40</w:t>
       </w:r>
-      <w:bookmarkStart w:id="0" w:name="_GoBack"/>
-      <w:bookmarkEnd w:id="0"/>
     </w:p>
     <w:p>
       <w:pPr>
@@ -2725,100 +2723,180 @@
         <w:pStyle w:val="normal0"/>
         <w:ind w:firstLine="720"/>
       </w:pPr>
-    </w:p>
-    <w:p>
-      <w:pPr>
-        <w:pStyle w:val="normal0"/>
-        <w:ind w:firstLine="720"/>
-      </w:pPr>
-    </w:p>
-    <w:p>
-      <w:pPr>
-        <w:pStyle w:val="normal0"/>
-        <w:ind w:firstLine="720"/>
-      </w:pPr>
-    </w:p>
-    <w:p>
-      <w:pPr>
-        <w:pStyle w:val="normal0"/>
-        <w:ind w:firstLine="720"/>
-      </w:pPr>
-    </w:p>
-    <w:p>
-      <w:pPr>
-        <w:pStyle w:val="normal0"/>
-        <w:ind w:firstLine="720"/>
-      </w:pPr>
-    </w:p>
-    <w:p>
-      <w:pPr>
-        <w:pStyle w:val="normal0"/>
-        <w:ind w:firstLine="720"/>
-      </w:pPr>
-    </w:p>
-    <w:p>
-      <w:pPr>
-        <w:pStyle w:val="normal0"/>
-      </w:pPr>
-    </w:p>
-    <w:p>
-      <w:pPr>
-        <w:pStyle w:val="normal0"/>
-      </w:pPr>
-    </w:p>
-    <w:p>
-      <w:pPr>
-        <w:pStyle w:val="normal0"/>
-        <w:ind w:firstLine="720"/>
-      </w:pPr>
-      <w:r>
-        <w:t>more review overall</w:t>
-      </w:r>
-    </w:p>
-    <w:p>
-      <w:pPr>
-        <w:pStyle w:val="normal0"/>
-        <w:ind w:firstLine="720"/>
-      </w:pPr>
-      <w:r>
-        <w:t xml:space="preserve"> </w:t>
-      </w:r>
-    </w:p>
-    <w:p>
-      <w:pPr>
-        <w:pStyle w:val="normal0"/>
-        <w:ind w:firstLine="720"/>
-      </w:pPr>
-      <w:r>
+      <w:r>
+        <w:t>I remember sitting with a fellow English teacher for coffee. I was in South Korea at the time and this particular English teacher whipped out his laptop and proceeded to show me a collection of lessons that he had prepared for his students. One after the other, he showed me one lavish PPT production after another. One PPT was on types of crimes and different procedures that takes place when a person is apprehended. In this particular PPT he had a list of different activities that accompanied a worksheet. Students had to match crimes with the punishments, they had to do a word search, they had to point out the crimes in embedded videos that this particular teacher had forked from the internet. Students had to arrange the lists of crimes and then label the different categories. In short, this particular PPT was astonishingly detailed and far better than anything I ever could come up with. At that moment, I hired this English teacher on the spot to handle all of my PPT woes. I had no regrets about this because I knew that he would save me time. Because I was good friends with this particular English teacher, he volunteered to give me his PPTs for free so that I could use them. And use them indeed. The entire PPTs lasted at least a month and allowed me to sit back and relax as the students diligently went through the lessons to understand procedural law, using the English language as a guidepost. It was wonderful!</w:t>
+      </w:r>
+    </w:p>
+    <w:p>
+      <w:pPr>
+        <w:pStyle w:val="normal0"/>
+        <w:ind w:firstLine="720"/>
+      </w:pPr>
+      <w:r>
+        <w:t xml:space="preserve">The point I am trying to make here is that if you’re going to make lavish PPTs and other worksheet materials, the least you can do to ease some of the strain of getting paid a set amount from your job is to offer to do this type of service for other clients, vis-à-vis the numerous freelancing sites that are on the market today. You could offer to make PPTs on Fiverr.com for five dollars, for example, and include numerous add-on services to go with your initial five dollar offering. You could offer to make tailor-made English videos and sell them through fiverr or Etsy-type sites, or perhaps even make your own service and start marketing it through popular English websites or popular English-teaching blogs. One trap that English teachers often get themselves into is the thought that “it is my work, so I should keep it to myself and not share it with those other greedy teachers who get something for nothing.” At least this has been the mentality of many hard-working English teachers. I personally think this mentality is wrong because while it’s true that you’re giving teachers a way out of the hard work that you’ve clearly given up for yourself, there are nevertheless untold dividends to be offered if you do put your work on display for others and get that exposure that could lead to other opportunities down the road. This is not to say that I want to appeal to your greedy side and promise you that there will be other opportunities for being overly generous with your work, but I will say that you are doing far more for the benefit of the community if you do offer your services and promote the idea of sharing so that other teachers can follow your lead and do the same for you somewhere down the road.  I suppose it all comes down to karma and spreading the good karma in this rather small industry. Many teachers don’t believe in it, but I do. I definitely think there is a karma that spreads and that if you’re generous, people will be generous to you in return. I’ve seen it happen. </w:t>
+      </w:r>
+    </w:p>
+    <w:p>
+      <w:pPr>
+        <w:pStyle w:val="normal0"/>
+        <w:ind w:firstLine="720"/>
+      </w:pPr>
+      <w:r>
+        <w:t xml:space="preserve">We’ve covered a lot of ground in terms of getting the little tykes off your back. But there is still one more area to be covered. And that’s the area of actual, real-life lessons. Sure, there </w:t>
+      </w:r>
+      <w:r>
+        <w:lastRenderedPageBreak/>
+        <w:t xml:space="preserve">are many activities that you can do to get the students busy and offer your back. We’ve already discussed games as being really useful tools for keeping the little tykes busy: board games and PPT games being prime among them. We’ve also discussed using various types of activities that involve playing with words, creating categories, and doing some improvisation work with your students. There is only one last thing that we need to cover and that’s that fateful day when you actually have to give a lesson. Yes, it’s true, at some point you’re going to have to give an actual lesson, with a whole body that includes a beginning, middle, and an end. You’ll have to introduce vocabulary maybe or some grammar structure, maybe do some gesticulations to articulate the type of English that you’re trying to capture (the scenarios, contexts, and so forth) and then provide activities for the students that get them to practice, be it conversations that they perform in front of you or worksheets where they just ingrain the patterns of English in their mind through writing. Thankfully, there are still some ways for you to cut corners when you do actually have to give a lesson and I will certainly outline some of these strategies for you here before ending this chapter. </w:t>
+      </w:r>
+      <w:r>
+        <w:tab/>
+      </w:r>
+      <w:r>
+        <w:tab/>
+      </w:r>
+      <w:r>
+        <w:tab/>
+      </w:r>
+      <w:r>
+        <w:tab/>
+      </w:r>
+      <w:r>
+        <w:tab/>
+      </w:r>
+      <w:r>
+        <w:tab/>
+      </w:r>
+      <w:r>
+        <w:tab/>
+      </w:r>
+      <w:r>
+        <w:tab/>
+      </w:r>
+      <w:r>
+        <w:tab/>
+      </w:r>
+      <w:r>
+        <w:tab/>
+      </w:r>
+      <w:r>
+        <w:tab/>
+        <w:t>Firstly, we live in an era where everything has already been done for you. So if you think you have to develop a lesson plan from scratch, think again. Linguahouse.com for example has many wonderful lesson plans and worksheets and videos that you can use for your classes. You don’t need to do anything except use these lessons or assess whether you think the ideas for the lessons will be interesting. You just fork the lessons and then use them at will, allowing the material to be conveyed through you while the students eagerly respond to the different stimuli that are part of the lesson. Busyteacher.org, as of this writing, is another invaluable resource, as is ESLPrintables.com and teacherswhopayteachers. All of these websites provide you with lesson plans and worksheets and PPTs and all sorts of little trinkets that you can use for your classes. I’ve used all of them and it has been years since I even developed a lesson plan from scratch since virtually everything I need is online. The other th</w:t>
+      </w:r>
+      <w:r>
+        <w:t xml:space="preserve">ing to keep in mind is that social media groups have also burgeoned all over the net. By 2020, 5 billion people will be using the internet. The scary thing to think about is that there may be a group of English teachers somewhere in the world who are making and generating content for each other on a regular basis, and you wouldn’t ever know about them. You could live your whole life without ever knowing about this group of diligent little English teachers because the internet, and by extension the world, is just so vast and truly beyond the comprehension of anyone in particular. It’s like when you try to count stars and you give up after counting to ten.  The internet is just so vast, and social media groups are ever expanding the way the universe is, that you are likely to find something that will be more than useful to you in terms of delivering content to your students. You don’t need to reinvent the wheel when the material is ready for the taking. You just have to reach out and look for it. Or hire a VA to do it for you. Just remember, you have to introduce the material, maybe with some demonstration of how it is used, along with media stimuli. Provide students with a way to practice that language, and then apply some of the activities above to get the little tykes off your back. And then maybe review at the end, if there’s time. It’s really that simple. </w:t>
+      </w:r>
+      <w:r>
+        <w:tab/>
+      </w:r>
+      <w:r>
+        <w:tab/>
+      </w:r>
+      <w:r>
+        <w:tab/>
+      </w:r>
+      <w:r>
+        <w:tab/>
+      </w:r>
+      <w:r>
+        <w:tab/>
+      </w:r>
+      <w:r>
+        <w:tab/>
+      </w:r>
+      <w:r>
+        <w:tab/>
+      </w:r>
+      <w:r>
+        <w:tab/>
+      </w:r>
+      <w:r>
+        <w:tab/>
+      </w:r>
+      <w:r>
+        <w:tab/>
+      </w:r>
+      <w:r>
+        <w:tab/>
+        <w:t xml:space="preserve">Now if you happen to have stumbled upon a really unique topic and you are just strapped for finding some PPT or video or worksheet on that topic—super rare but entirely possible—then I would advise that you make a rough sketch of what it is that you’d like to have happen and then either outsource it to some staff in the Philippines to spruce up your topic or if </w:t>
+      </w:r>
+      <w:r>
+        <w:lastRenderedPageBreak/>
+        <w:t xml:space="preserve">you have the time, when all else fails and you’re strapped for cash, do it yourself. But if you’re going to do it yourself, start small, don’t be ambitious, and test out a minimal version of your potential topic on the students first to see if they are taken with the topic. If they are, then you can build up further and if the students don’t like the topic, then you’ve learned something valuable about your lesson idea. Don’t spend over an hour on a lesson that you haven’t tested yet. Test first and then fill out the lesson plan later. </w:t>
+      </w:r>
+    </w:p>
+    <w:p>
+      <w:pPr>
+        <w:pStyle w:val="normal0"/>
+        <w:ind w:firstLine="720"/>
+      </w:pPr>
+    </w:p>
+    <w:p>
+      <w:pPr>
+        <w:pStyle w:val="normal0"/>
+        <w:ind w:firstLine="720"/>
         <w:rPr>
           <w:b/>
         </w:rPr>
-        <w:t>talk about the choices that students have in your class</w:t>
-      </w:r>
-    </w:p>
-    <w:p>
-      <w:pPr>
-        <w:pStyle w:val="normal0"/>
-        <w:ind w:firstLine="720"/>
-      </w:pPr>
-    </w:p>
-    <w:p>
-      <w:pPr>
-        <w:pStyle w:val="normal0"/>
-        <w:ind w:firstLine="720"/>
-      </w:pPr>
-    </w:p>
-    <w:p>
-      <w:pPr>
-        <w:pStyle w:val="normal0"/>
-        <w:ind w:firstLine="720"/>
       </w:pPr>
       <w:r>
         <w:rPr>
           <w:b/>
         </w:rPr>
-        <w:t>finally, if you have to give one of them real lessons… here’s what you can do.</w:t>
-      </w:r>
+        <w:t>Conclusion-wrap up</w:t>
+      </w:r>
+    </w:p>
+    <w:p>
+      <w:pPr>
+        <w:pStyle w:val="normal0"/>
+        <w:ind w:firstLine="720"/>
+        <w:rPr>
+          <w:b/>
+        </w:rPr>
+      </w:pPr>
+      <w:r>
+        <w:rPr>
+          <w:b/>
+        </w:rPr>
+        <w:t>Key Points to Take Away from the lesson</w:t>
+      </w:r>
+      <w:bookmarkStart w:id="0" w:name="_GoBack"/>
+      <w:bookmarkEnd w:id="0"/>
+    </w:p>
+    <w:p>
+      <w:pPr>
+        <w:pStyle w:val="normal0"/>
+        <w:ind w:firstLine="720"/>
+        <w:rPr>
+          <w:b/>
+        </w:rPr>
+      </w:pPr>
+      <w:r>
+        <w:rPr>
+          <w:b/>
+        </w:rPr>
+        <w:t>References at the end for books that they can use</w:t>
+      </w:r>
+    </w:p>
+    <w:p>
+      <w:pPr>
+        <w:pStyle w:val="normal0"/>
+        <w:ind w:firstLine="720"/>
+        <w:rPr>
+          <w:b/>
+        </w:rPr>
+      </w:pPr>
+    </w:p>
+    <w:p>
+      <w:pPr>
+        <w:pStyle w:val="normal0"/>
+        <w:ind w:firstLine="720"/>
+      </w:pPr>
+    </w:p>
+    <w:p>
+      <w:pPr>
+        <w:pStyle w:val="normal0"/>
+        <w:ind w:firstLine="720"/>
+      </w:pPr>
     </w:p>
     <w:p>
       <w:pPr>

</xml_diff>

<commit_message>
Added more pages to the book.
</commit_message>
<xml_diff>
--- a/StrategiesforGettingtheLittleTykesOffYourBack.docx
+++ b/StrategiesforGettingtheLittleTykesOffYourBack.docx
@@ -15,8 +15,17 @@
           <w:b/>
           <w:color w:val="FF0000"/>
         </w:rPr>
-        <w:t>40</w:t>
-      </w:r>
+        <w:t>4</w:t>
+      </w:r>
+      <w:r>
+        <w:rPr>
+          <w:b/>
+          <w:color w:val="FF0000"/>
+        </w:rPr>
+        <w:t>4</w:t>
+      </w:r>
+      <w:bookmarkStart w:id="0" w:name="_GoBack"/>
+      <w:bookmarkEnd w:id="0"/>
     </w:p>
     <w:p>
       <w:pPr>
@@ -223,90 +232,75 @@
       </w:r>
       <w:r>
         <w:lastRenderedPageBreak/>
-        <w:t>giving in to the whims of the students.You are allowing them to waste their own time and yours. You are becoming nothing but an entertainer. If this is what you were really hired to do, than fine. Yo ucan still use these strategies to help you lessen</w:t>
-      </w:r>
-      <w:r>
-        <w:t xml:space="preserve"> the need to over-perform. </w:t>
-      </w:r>
-      <w:r>
-        <w:tab/>
-      </w:r>
-      <w:r>
-        <w:tab/>
-      </w:r>
-      <w:r>
-        <w:t xml:space="preserve">Many schools, of course, have different settings in which you will be teaching. Some private academies will have you teach all age levels at different hours of the day, sometimes during what many would consider the night shift. Other schools will have you work during the day and teach only select classes. The demands of each level of student is also considerably difficult. If you’re teaching little children, then you’ll most likely be expending a lot of energy trying to enact fun and games and songs into your classes. If it’s for high school, then you can be more conversational and reason with students. Alas, my only experience is with high school and middle school so I probably won’t be able to provide much assistance for those of you who are teaching </w:t>
-      </w:r>
-      <w:r>
-        <w:t>very young children.</w:t>
-      </w:r>
-      <w:r>
-        <w:tab/>
-      </w:r>
-      <w:r>
-        <w:tab/>
-      </w:r>
-      <w:r>
-        <w:tab/>
-      </w:r>
-      <w:r>
-        <w:tab/>
-      </w:r>
-      <w:r>
-        <w:tab/>
-      </w:r>
-      <w:r>
-        <w:tab/>
-      </w:r>
-      <w:r>
-        <w:tab/>
-      </w:r>
-      <w:r>
-        <w:tab/>
-      </w:r>
-      <w:r>
-        <w:tab/>
-      </w:r>
-      <w:r>
-        <w:tab/>
-      </w:r>
-      <w:r>
-        <w:t>So who is this book for? This book is for anyone who is teaching English as a Foreign Language to middle school and high school students. The strategies that are provided in this book will help you manage yoru classroom behavior more effectively and also help you to reduce the amount of energy you expend in the classroom when you’re teaching. Although these strategies won’t provide you with a 100% alleviation of the taxing needs of your respective school, it will nevertheless provide you with ways that you can begin to reduce the ware and tear of the academy so that you have enough energy leftover to initiate the actions that will be necessary for you to move forward in your life and either improve your work environment or take the steps needed to transition out of your career and into something that is more manageable or of mo</w:t>
-      </w:r>
-      <w:r>
-        <w:t>re interest to you.</w:t>
-      </w:r>
-      <w:r>
-        <w:tab/>
-      </w:r>
-      <w:r>
-        <w:tab/>
-      </w:r>
-      <w:r>
-        <w:tab/>
-      </w:r>
-      <w:r>
-        <w:tab/>
-      </w:r>
-      <w:r>
-        <w:tab/>
-      </w:r>
-      <w:r>
-        <w:tab/>
-      </w:r>
-      <w:r>
-        <w:tab/>
-      </w:r>
-      <w:r>
-        <w:tab/>
-      </w:r>
-      <w:r>
-        <w:tab/>
-      </w:r>
-      <w:r>
-        <w:tab/>
-      </w:r>
-      <w:r>
+        <w:t xml:space="preserve">giving in to the whims of the students.You are allowing them to waste their own time and yours. You are becoming nothing but an entertainer. If this is what you were really hired to do, than fine. Yo ucan still use these strategies to help you lessen the need to over-perform. </w:t>
+      </w:r>
+      <w:r>
+        <w:tab/>
+      </w:r>
+      <w:r>
+        <w:tab/>
+        <w:t>Many schools, of course, have different settings in which you will be teaching. Some private academies will have you teach all age levels at different hours of the day, sometimes during what many would consider the night shift. Other schools will have you work during the day and teach only select classes. The demands of each level of student is also considerably difficult. If you’re teaching little children, then you’ll most likely be expending a lot of energy trying to enact fun and games and songs into your classes. If it’s for high school, then you can be more conversational and reason with students. Alas, my only experience is with high school and middle school so I probably won’t be able to provide much assistance for those of you who are teaching very young children.</w:t>
+      </w:r>
+      <w:r>
+        <w:tab/>
+      </w:r>
+      <w:r>
+        <w:tab/>
+      </w:r>
+      <w:r>
+        <w:tab/>
+      </w:r>
+      <w:r>
+        <w:tab/>
+      </w:r>
+      <w:r>
+        <w:tab/>
+      </w:r>
+      <w:r>
+        <w:tab/>
+      </w:r>
+      <w:r>
+        <w:tab/>
+      </w:r>
+      <w:r>
+        <w:tab/>
+      </w:r>
+      <w:r>
+        <w:tab/>
+      </w:r>
+      <w:r>
+        <w:tab/>
+        <w:t>So who is this book for? This book is for anyone who is teaching English as a Foreign Language to middle school and high school students. The strategies that are provided in this book will help you manage yoru classroom behavior more effectively and also help you to reduce the amount of energy you expend in the classroom when you’re teaching. Although these strategies won’t provide you with a 100% alleviation of the taxing needs of your respective school, it will nevertheless provide you with ways that you can begin to reduce the ware and tear of the academy so that you have enough energy leftover to initiate the actions that will be necessary for you to move forward in your life and either improve your work environment or take the steps needed to transition out of your career and into something that is more manageable or of more interest to you.</w:t>
+      </w:r>
+      <w:r>
+        <w:tab/>
+      </w:r>
+      <w:r>
+        <w:tab/>
+      </w:r>
+      <w:r>
+        <w:tab/>
+      </w:r>
+      <w:r>
+        <w:tab/>
+      </w:r>
+      <w:r>
+        <w:tab/>
+      </w:r>
+      <w:r>
+        <w:tab/>
+      </w:r>
+      <w:r>
+        <w:tab/>
+      </w:r>
+      <w:r>
+        <w:tab/>
+      </w:r>
+      <w:r>
+        <w:tab/>
+      </w:r>
+      <w:r>
+        <w:tab/>
         <w:t xml:space="preserve">In his book </w:t>
       </w:r>
       <w:r>
@@ -745,7 +739,14 @@
         <w:pStyle w:val="normal0"/>
         <w:spacing w:line="336" w:lineRule="auto"/>
       </w:pPr>
-      <w:hyperlink r:id="rId6"/>
+      <w:hyperlink r:id="rId6">
+        <w:r>
+          <w:rPr>
+            <w:rStyle w:val="Hyperlink"/>
+          </w:rPr>
+          <w:t>http://textmechanic.com/Word-Scrambler.html</w:t>
+        </w:r>
+      </w:hyperlink>
     </w:p>
     <w:p>
       <w:pPr>
@@ -791,7 +792,14 @@
         <w:pStyle w:val="normal0"/>
         <w:spacing w:line="336" w:lineRule="auto"/>
       </w:pPr>
-      <w:hyperlink r:id="rId8"/>
+      <w:hyperlink r:id="rId8">
+        <w:r>
+          <w:rPr>
+            <w:rStyle w:val="Hyperlink"/>
+          </w:rPr>
+          <w:t>http://www.toolsforenglish.com/tools/scramble-sentence/</w:t>
+        </w:r>
+      </w:hyperlink>
     </w:p>
     <w:p>
       <w:pPr>
@@ -837,7 +845,14 @@
         <w:pStyle w:val="normal0"/>
         <w:spacing w:line="336" w:lineRule="auto"/>
       </w:pPr>
-      <w:hyperlink r:id="rId10"/>
+      <w:hyperlink r:id="rId10">
+        <w:r>
+          <w:rPr>
+            <w:rStyle w:val="Hyperlink"/>
+          </w:rPr>
+          <w:t>http://www.puzzle-maker.com/CW/</w:t>
+        </w:r>
+      </w:hyperlink>
     </w:p>
     <w:p>
       <w:pPr>
@@ -883,7 +898,14 @@
         <w:pStyle w:val="normal0"/>
         <w:spacing w:line="336" w:lineRule="auto"/>
       </w:pPr>
-      <w:hyperlink r:id="rId12"/>
+      <w:hyperlink r:id="rId12">
+        <w:r>
+          <w:rPr>
+            <w:rStyle w:val="Hyperlink"/>
+          </w:rPr>
+          <w:t>http://www.puzzle-maker.com/WS/</w:t>
+        </w:r>
+      </w:hyperlink>
     </w:p>
     <w:p>
       <w:pPr>
@@ -984,7 +1006,14 @@
         <w:pStyle w:val="normal0"/>
         <w:spacing w:line="336" w:lineRule="auto"/>
       </w:pPr>
-      <w:hyperlink r:id="rId15"/>
+      <w:hyperlink r:id="rId15">
+        <w:r>
+          <w:rPr>
+            <w:rStyle w:val="Hyperlink"/>
+          </w:rPr>
+          <w:t>http://www.makebeliefscomix.com/Comix/</w:t>
+        </w:r>
+      </w:hyperlink>
     </w:p>
     <w:p>
       <w:pPr>
@@ -1061,27 +1090,22 @@
         <w:ind w:firstLine="720"/>
       </w:pPr>
       <w:r>
-        <w:t>Sometimes they will ask for clarity about the assignment, but if they don’t, then they’ll usually send me a custom offer and I’ll either agree with it or I won’t. For example, one time a freelancer sent me a custom offer for 50 USD to make a PPT that was going to be about 15 slides. I flat out refused to pay the freelancer this amount and pressed the cancel button expediently. The freelancer returned and said that he wanted to work with me and that he was willing to adjust the price on my behalf. I told him that I was going to pay 15 USD and that was it. The freelancer agreed to the price and then sent me the custom offer. If the freelancer hasn’t had many customers, then they’ll likely be willing to negotiate with you so that they can receive their first favorable rating and get their business off the ground. You can use this to your advantage. Since freelancers are being born every day on Fiverr.com, you can keep hiring new freelancers to do excellent work for a small fee and maintain your expenses this way. I did this constantly throughout my tenure as a teach</w:t>
-      </w:r>
-      <w:r>
-        <w:t xml:space="preserve">er and it worked wonders. </w:t>
-      </w:r>
-      <w:r>
-        <w:tab/>
-      </w:r>
-      <w:r>
-        <w:tab/>
-      </w:r>
-      <w:r>
-        <w:tab/>
-      </w:r>
-      <w:r>
-        <w:tab/>
-      </w:r>
-      <w:r>
-        <w:tab/>
-      </w:r>
-      <w:r>
+        <w:t xml:space="preserve">Sometimes they will ask for clarity about the assignment, but if they don’t, then they’ll usually send me a custom offer and I’ll either agree with it or I won’t. For example, one time a freelancer sent me a custom offer for 50 USD to make a PPT that was going to be about 15 slides. I flat out refused to pay the freelancer this amount and pressed the cancel button expediently. The freelancer returned and said that he wanted to work with me and that he was willing to adjust the price on my behalf. I told him that I was going to pay 15 USD and that was it. The freelancer agreed to the price and then sent me the custom offer. If the freelancer hasn’t had many customers, then they’ll likely be willing to negotiate with you so that they can receive their first favorable rating and get their business off the ground. You can use this to your advantage. Since freelancers are being born every day on Fiverr.com, you can keep hiring new freelancers to do excellent work for a small fee and maintain your expenses this way. I did this constantly throughout my tenure as a teacher and it worked wonders. </w:t>
+      </w:r>
+      <w:r>
+        <w:tab/>
+      </w:r>
+      <w:r>
+        <w:tab/>
+      </w:r>
+      <w:r>
+        <w:tab/>
+      </w:r>
+      <w:r>
+        <w:tab/>
+      </w:r>
+      <w:r>
+        <w:tab/>
         <w:t xml:space="preserve">So worksheets are actually an excellent way of getting the students busy on something different, something non-teaching related. If you can make the activities on the worksheets tricky enough, you can use a worksheet for the entire class period and do a last minute check up at the very end of class to see if students understood the material. If they clearly didn’t understand the material, you can then review the material again for the following week. It is great when students don’t understand the material because that means you can reuse the same material again in subsequent weeks without moving on to a new lesson or unit. This also saves you a lot of energy. </w:t>
       </w:r>
     </w:p>
@@ -1091,24 +1115,19 @@
       </w:pPr>
       <w:r>
         <w:tab/>
-        <w:t xml:space="preserve">Any of the links I have provided you should set you on the right track to getting your worksheet-needs met, but if they don’t, you can also visit UpWork.com or freelancer.com and look for potential VAs this way as well, possibly someone for long term work. You could even hire some VAs from taskbullet and see how well they </w:t>
-      </w:r>
-      <w:r>
-        <w:t xml:space="preserve">do for long term projects. </w:t>
-      </w:r>
-      <w:r>
-        <w:tab/>
-      </w:r>
-      <w:r>
-        <w:tab/>
-      </w:r>
-      <w:r>
-        <w:tab/>
-      </w:r>
-      <w:r>
-        <w:tab/>
-      </w:r>
-      <w:r>
+        <w:t xml:space="preserve">Any of the links I have provided you should set you on the right track to getting your worksheet-needs met, but if they don’t, you can also visit UpWork.com or freelancer.com and look for potential VAs this way as well, possibly someone for long term work. You could even hire some VAs from taskbullet and see how well they do for long term projects. </w:t>
+      </w:r>
+      <w:r>
+        <w:tab/>
+      </w:r>
+      <w:r>
+        <w:tab/>
+      </w:r>
+      <w:r>
+        <w:tab/>
+      </w:r>
+      <w:r>
+        <w:tab/>
         <w:t xml:space="preserve">Outside of worksheets, I also play movies. Not all the time because it often looks unprofessional to people if you show movies (although I know at least two professors in my </w:t>
       </w:r>
       <w:r>
@@ -1176,88 +1195,73 @@
         <w:ind w:firstLine="720"/>
       </w:pPr>
       <w:r>
-        <w:t>Some people would argue that this is theft. That what I am doing is wasting the school’s money by providing these activities to the students with artificial educational value. People might say that I am not a go-getter or someone who takes responsibility. Some would argue that I have no soul because I don’t apparently care about the development of my students. And these people would be wrong. This has absolutely nothing to do with “getting over” on the system and robbing schools blind of the money that they spend on me. Rather, it’s about self-preservation and being able to manage your workload, your personal life, and your self-development without burning out, without tiring yourself out. It’s also about having enough energy so that you can give effectively to students when they really do want your help. This is about deciding to take care of yourself first and then decide what m</w:t>
-      </w:r>
-      <w:r>
-        <w:t>atters to you most next.</w:t>
-      </w:r>
-      <w:r>
-        <w:tab/>
-      </w:r>
-      <w:r>
-        <w:tab/>
-      </w:r>
-      <w:r>
-        <w:tab/>
-      </w:r>
-      <w:r>
-        <w:tab/>
-      </w:r>
-      <w:r>
-        <w:tab/>
-      </w:r>
-      <w:r>
+        <w:t>Some people would argue that this is theft. That what I am doing is wasting the school’s money by providing these activities to the students with artificial educational value. People might say that I am not a go-getter or someone who takes responsibility. Some would argue that I have no soul because I don’t apparently care about the development of my students. And these people would be wrong. This has absolutely nothing to do with “getting over” on the system and robbing schools blind of the money that they spend on me. Rather, it’s about self-preservation and being able to manage your workload, your personal life, and your self-development without burning out, without tiring yourself out. It’s also about having enough energy so that you can give effectively to students when they really do want your help. This is about deciding to take care of yourself first and then decide what matters to you most next.</w:t>
+      </w:r>
+      <w:r>
+        <w:tab/>
+      </w:r>
+      <w:r>
+        <w:tab/>
+      </w:r>
+      <w:r>
+        <w:tab/>
+      </w:r>
+      <w:r>
+        <w:tab/>
+      </w:r>
+      <w:r>
+        <w:tab/>
         <w:t xml:space="preserve">Many people come to the teaching profession with different goals and needs in mind. Sometimes they come to the teacher profession because they want to travel; sometimes they come to the teaching profession because they can’t find jobs in their home country; some peope </w:t>
       </w:r>
       <w:r>
         <w:lastRenderedPageBreak/>
-        <w:t>come to teaching because they want to take a gap-year before going back to school and deciding on what they are going to do; and some people do it for the sheer love of teaching. Whatever the case may be, these are strategies that you can absolutely incorporate into your lessons, not because you’re a bad person but because you need to be able to take care of yourself so that you can take care of others. Also, there appears to be this untold assumption that good teachers are always active despite the fact that many a great teacher has been made by taking a rather passive posture, a la the Socratic method, and allowing students to divine their own conclusions about life and the material that they are responsible for learning. Many of the lessons prescribed in this chapter are passive for you the teacher. It doesn’t make you a bad teacher just becaus</w:t>
-      </w:r>
-      <w:r>
-        <w:t xml:space="preserve">e you’re inactive. </w:t>
-      </w:r>
-      <w:r>
-        <w:tab/>
-      </w:r>
-      <w:r>
-        <w:tab/>
-      </w:r>
-      <w:r>
-        <w:tab/>
-      </w:r>
-      <w:r>
-        <w:tab/>
-      </w:r>
-      <w:r>
-        <w:tab/>
-      </w:r>
-      <w:r>
-        <w:tab/>
-      </w:r>
-      <w:r>
-        <w:tab/>
-      </w:r>
-      <w:r>
-        <w:tab/>
-      </w:r>
-      <w:r>
-        <w:tab/>
-      </w:r>
-      <w:r>
-        <w:t>There are still some other activities that you can incorporate into your classroom to be less active. Aside from worksheets, music, movies, and hiring from freelancing websites, games are also a great way of providing student-centered activities that will allow you to take a back seat. Some of the more popular games that I have allowed students to play on their own is Scrabble, Jenga, Wild Card (Uno), Battleship, and Go-Fish. Many of these games allow students to practice grammar patterns and vocabulary that they have recently learned. For card games especially, students can have a great chance of working out their words like at a gym while you take a backseat and just watch their progress. Some games like Uno wouldn’t appear to lend themselves to English practice, but if you incorporate a special rule that the students have to follow while they are playing--for example, give five English sentences that you learned if someone makes you Draw 4--then you could easily turn this and many other card games into a wonderful fruitful and productive class while storing your energy. I have done this many times with no just Uno but with Go-Fish and War. In the game, War, every time a student puts down a card, they have to provide me with one f</w:t>
-      </w:r>
-      <w:r>
-        <w:t xml:space="preserve">act about themselves. </w:t>
-      </w:r>
-      <w:r>
-        <w:tab/>
-      </w:r>
-      <w:r>
-        <w:tab/>
-      </w:r>
-      <w:r>
-        <w:tab/>
-      </w:r>
-      <w:r>
-        <w:tab/>
-      </w:r>
-      <w:r>
-        <w:tab/>
-      </w:r>
-      <w:r>
-        <w:tab/>
-      </w:r>
-      <w:r>
+        <w:t xml:space="preserve">come to teaching because they want to take a gap-year before going back to school and deciding on what they are going to do; and some people do it for the sheer love of teaching. Whatever the case may be, these are strategies that you can absolutely incorporate into your lessons, not because you’re a bad person but because you need to be able to take care of yourself so that you can take care of others. Also, there appears to be this untold assumption that good teachers are always active despite the fact that many a great teacher has been made by taking a rather passive posture, a la the Socratic method, and allowing students to divine their own conclusions about life and the material that they are responsible for learning. Many of the lessons prescribed in this chapter are passive for you the teacher. It doesn’t make you a bad teacher just because you’re inactive. </w:t>
+      </w:r>
+      <w:r>
+        <w:tab/>
+      </w:r>
+      <w:r>
+        <w:tab/>
+      </w:r>
+      <w:r>
+        <w:tab/>
+      </w:r>
+      <w:r>
+        <w:tab/>
+      </w:r>
+      <w:r>
+        <w:tab/>
+      </w:r>
+      <w:r>
+        <w:tab/>
+      </w:r>
+      <w:r>
+        <w:tab/>
+      </w:r>
+      <w:r>
+        <w:tab/>
+      </w:r>
+      <w:r>
+        <w:tab/>
+        <w:t xml:space="preserve">There are still some other activities that you can incorporate into your classroom to be less active. Aside from worksheets, music, movies, and hiring from freelancing websites, games are also a great way of providing student-centered activities that will allow you to take a back seat. Some of the more popular games that I have allowed students to play on their own is Scrabble, Jenga, Wild Card (Uno), Battleship, and Go-Fish. Many of these games allow students to practice grammar patterns and vocabulary that they have recently learned. For card games especially, students can have a great chance of working out their words like at a gym while you take a backseat and just watch their progress. Some games like Uno wouldn’t appear to lend themselves to English practice, but if you incorporate a special rule that the students have to follow while they are playing--for example, give five English sentences that you learned if someone makes you Draw 4--then you could easily turn this and many other card games into a wonderful fruitful and productive class while storing your energy. I have done this many times with no just Uno but with Go-Fish and War. In the game, War, every time a student puts down a card, they have to provide me with one fact about themselves. </w:t>
+      </w:r>
+      <w:r>
+        <w:tab/>
+      </w:r>
+      <w:r>
+        <w:tab/>
+      </w:r>
+      <w:r>
+        <w:tab/>
+      </w:r>
+      <w:r>
+        <w:tab/>
+      </w:r>
+      <w:r>
+        <w:tab/>
+      </w:r>
+      <w:r>
+        <w:tab/>
         <w:t xml:space="preserve">When students play these games, I usually pair them up or group them together so that they can enjoy interacting with each other. This allows for the students to stay engaged in the class by staying engaged with each other and allows me to sort of withdraw and watch the progress. Sometimes you have to watch out for students devolving conversations back into their native language but if they are playing appropriately, then this game can be really effective and involve very little of you. </w:t>
       </w:r>
       <w:r>
@@ -1296,27 +1300,22 @@
       </w:r>
       <w:r>
         <w:lastRenderedPageBreak/>
-        <w:t>score or a double word score depending on where you put the letters). But very often, I’ll take a back seat and allow the board game to do t</w:t>
-      </w:r>
-      <w:r>
-        <w:t xml:space="preserve">he lesson for the day. </w:t>
-      </w:r>
-      <w:r>
-        <w:tab/>
-      </w:r>
-      <w:r>
-        <w:tab/>
-      </w:r>
-      <w:r>
-        <w:tab/>
-      </w:r>
-      <w:r>
-        <w:tab/>
-      </w:r>
-      <w:r>
-        <w:tab/>
-      </w:r>
-      <w:r>
+        <w:t xml:space="preserve">score or a double word score depending on where you put the letters). But very often, I’ll take a back seat and allow the board game to do the lesson for the day. </w:t>
+      </w:r>
+      <w:r>
+        <w:tab/>
+      </w:r>
+      <w:r>
+        <w:tab/>
+      </w:r>
+      <w:r>
+        <w:tab/>
+      </w:r>
+      <w:r>
+        <w:tab/>
+      </w:r>
+      <w:r>
+        <w:tab/>
         <w:t>Outside of the board games, there are several powerpoints that have been floating around the internet that if you used in your class, they would practically totally relieve you of repsonsibility for the entire lesson. Teachers all over Korea have made fabulous powerpoints that serve as real life surrogates for the professional game shows. Some of them I have used for my classes: Wheel of Fortune, Jeopardy, Who Wants to be a Millionaire, and Family Feud are all real-live game shows that have been converted into PPT format that can be used for your young students and stimulate a real life game show scenario. Some PPTs require actual  adjustments but others can be used right out of the box so to speak and are quite successful. For my own part, I have also made Snakes and Ladders and Foiled into PPTs which you can search for on Waygook. These games are absolutely invaluable for giving you the vacation-without-a-vacation that you need, from teaching. The kids love it and they practice what they have learned.</w:t>
       </w:r>
     </w:p>
@@ -1370,21 +1369,16 @@
       </w:r>
       <w:r>
         <w:lastRenderedPageBreak/>
-        <w:t>TTT just plain doesn’t work and at the very worst, it makes you defuse more energy faster than you can say “olly olly oxen free.” Speaking is just a big time filler that just makes you exhausted. Why say anything when all you have to do is smile to capture all of the words that you had been meaning to say. Smiling. although it involves few words, will probably take you further in the English environment than speaking if only because smiling is a universal language whereas English is not (although maybe in a few decades it will be). So do yourself a favor and reduce your talking. Period. Try to give yourself the goal of talking a maximum of 50 sentences per day or at least shoot for the goal of feeling that you have spoken significantly less than you usually do.  Trust me that this will do more for you in the lo</w:t>
-      </w:r>
-      <w:r>
-        <w:t>ng run than you realize.</w:t>
-      </w:r>
-      <w:r>
-        <w:tab/>
-      </w:r>
-      <w:r>
-        <w:tab/>
-      </w:r>
-      <w:r>
-        <w:tab/>
-      </w:r>
-      <w:r>
+        <w:t>TTT just plain doesn’t work and at the very worst, it makes you defuse more energy faster than you can say “olly olly oxen free.” Speaking is just a big time filler that just makes you exhausted. Why say anything when all you have to do is smile to capture all of the words that you had been meaning to say. Smiling. although it involves few words, will probably take you further in the English environment than speaking if only because smiling is a universal language whereas English is not (although maybe in a few decades it will be). So do yourself a favor and reduce your talking. Period. Try to give yourself the goal of talking a maximum of 50 sentences per day or at least shoot for the goal of feeling that you have spoken significantly less than you usually do.  Trust me that this will do more for you in the long run than you realize.</w:t>
+      </w:r>
+      <w:r>
+        <w:tab/>
+      </w:r>
+      <w:r>
+        <w:tab/>
+      </w:r>
+      <w:r>
+        <w:tab/>
         <w:t>So when you play PPTs, don’t speak that much. Conserve your energy. When you have to speak, use the Socratic method and pitch the ball back to the other players, where the players are the students. It’s like a game of tennis, you see, and every time you speak the ball is technically in your court. Try to keep the ball in the students’ court as much as human possible. When they cannot generate words, wait until they can find some sort of words to express themselves. Even an “I don’t get it,” is preferable to nothing, particularly if the students are non verbal as opposed to pre-verbal.</w:t>
       </w:r>
     </w:p>
@@ -1492,42 +1486,37 @@
       </w:r>
       <w:r>
         <w:tab/>
-        <w:t xml:space="preserve">Many teachers swear by the steadfast rule that they will not give candy if the students haven’t earned it. I totally understand this position, and I don’t blame the teachers for saying this. You obviously don’t want to be digging yourself a grave by making the students feel like they are somehow entitled to the candy. On the other hand, you need to first be responsible for ensuring your health--it goes back to you and the whole “Charity begins at home,” thing. If you’re not taking care of yourself, then you’re definitely not going to take care of others. And sometimes, you need every waking moment to keep yourself together during those long hours that seem like they will last forever, hours of teaching that just drag on because they feel like you’re more of a prison warden than anything else. Candy has saved me many times and I’m definitely a proponent of it, at least for EFL/ESL teachers. Maybe not for science teachers, but definitely for </w:t>
-      </w:r>
-      <w:r>
-        <w:t xml:space="preserve">language teachers. </w:t>
-      </w:r>
-      <w:r>
-        <w:tab/>
-      </w:r>
-      <w:r>
-        <w:tab/>
-      </w:r>
-      <w:r>
-        <w:tab/>
-      </w:r>
-      <w:r>
-        <w:tab/>
-      </w:r>
-      <w:r>
-        <w:tab/>
-      </w:r>
-      <w:r>
-        <w:tab/>
-      </w:r>
-      <w:r>
-        <w:tab/>
-      </w:r>
-      <w:r>
-        <w:tab/>
-      </w:r>
-      <w:r>
-        <w:tab/>
-      </w:r>
-      <w:r>
-        <w:tab/>
-      </w:r>
-      <w:r>
+        <w:t xml:space="preserve">Many teachers swear by the steadfast rule that they will not give candy if the students haven’t earned it. I totally understand this position, and I don’t blame the teachers for saying this. You obviously don’t want to be digging yourself a grave by making the students feel like they are somehow entitled to the candy. On the other hand, you need to first be responsible for ensuring your health--it goes back to you and the whole “Charity begins at home,” thing. If you’re not taking care of yourself, then you’re definitely not going to take care of others. And sometimes, you need every waking moment to keep yourself together during those long hours that seem like they will last forever, hours of teaching that just drag on because they feel like you’re more of a prison warden than anything else. Candy has saved me many times and I’m definitely a proponent of it, at least for EFL/ESL teachers. Maybe not for science teachers, but definitely for language teachers. </w:t>
+      </w:r>
+      <w:r>
+        <w:tab/>
+      </w:r>
+      <w:r>
+        <w:tab/>
+      </w:r>
+      <w:r>
+        <w:tab/>
+      </w:r>
+      <w:r>
+        <w:tab/>
+      </w:r>
+      <w:r>
+        <w:tab/>
+      </w:r>
+      <w:r>
+        <w:tab/>
+      </w:r>
+      <w:r>
+        <w:tab/>
+      </w:r>
+      <w:r>
+        <w:tab/>
+      </w:r>
+      <w:r>
+        <w:tab/>
+      </w:r>
+      <w:r>
+        <w:tab/>
         <w:t xml:space="preserve">There are some other strategies that are also worth considering. Sometimes I have gotten a lot of cross talking in my classes where students will like they can just yell or scream over my voice. This usually gives me a headache, particularly when the students are hurling all sorts of senseless invectives that have nothing to do with the class. Apart of this has to do with the fact that I didn’t set enough clear boundaries from the start. However, another part has to do with the fact that I didn’t order the Conair Mike Machine soon enough. These little machines strap around your body and have a detachable head piece that you can wear and speak into at the same time. They have little voice boxes that you can adjust and have served wonders for my classes where students feel like they are liberty to speak whatever they want at any time in the lesson. When I’ve had a co-teacher teach with me in the classroom, I have volunteered to allow them to use it since they are more likely in a better position to stop the students dead in their tracks  (they speak the target language, after all, while I do not).  I cannot emphasize enough just how critical it is for your voice to carry over all of the students and be heard from anywhere by anyone (unless they are deaf, which alas, is also beyond the scope of this book). </w:t>
       </w:r>
       <w:r>
@@ -1583,36 +1572,31 @@
         <w:ind w:firstLine="720"/>
       </w:pPr>
       <w:r>
-        <w:t>Memorize the names of your students as fast as you can. If there are too many and you can’t, there are other compensatory strategies you can use which I will discuss in a little bit. But allow me to stress that if you memorize your students’ names, you’ll be able to call them out on the spot in front of the entire class and publicly disapprove of their behavior. If there’s something that students really don’t like, it’s being called out on the spot in front of their peers where they are judged. You can maintain your energy and calm quite considerably if you learn to call out the names of the students who are particularly pernicious in your class and causing all sorts of behavior problems. Behavior problems will arise in your class, without doubt, and they will surely tax you of all that you’re worth. To mitigate the effects of troublesome students, learn their names and use your mike to call out the name and tell the perpetrating student to stop. It’s amazing how even the most ebullient and active troublemakers will be stopped in their tracks just at the sound of their names being called from halfway across the room, by the teacher. Doing this regularly will surely help to alleviate you of the stress of trying to flag down the troublesome student and ge</w:t>
-      </w:r>
-      <w:r>
-        <w:t>tting them to stop.</w:t>
-      </w:r>
-      <w:r>
-        <w:tab/>
-      </w:r>
-      <w:r>
-        <w:tab/>
-      </w:r>
-      <w:r>
-        <w:tab/>
-      </w:r>
-      <w:r>
-        <w:tab/>
-      </w:r>
-      <w:r>
-        <w:tab/>
-      </w:r>
-      <w:r>
-        <w:tab/>
-      </w:r>
-      <w:r>
-        <w:tab/>
-      </w:r>
-      <w:r>
-        <w:tab/>
-      </w:r>
-      <w:r>
+        <w:t>Memorize the names of your students as fast as you can. If there are too many and you can’t, there are other compensatory strategies you can use which I will discuss in a little bit. But allow me to stress that if you memorize your students’ names, you’ll be able to call them out on the spot in front of the entire class and publicly disapprove of their behavior. If there’s something that students really don’t like, it’s being called out on the spot in front of their peers where they are judged. You can maintain your energy and calm quite considerably if you learn to call out the names of the students who are particularly pernicious in your class and causing all sorts of behavior problems. Behavior problems will arise in your class, without doubt, and they will surely tax you of all that you’re worth. To mitigate the effects of troublesome students, learn their names and use your mike to call out the name and tell the perpetrating student to stop. It’s amazing how even the most ebullient and active troublemakers will be stopped in their tracks just at the sound of their names being called from halfway across the room, by the teacher. Doing this regularly will surely help to alleviate you of the stress of trying to flag down the troublesome student and getting them to stop.</w:t>
+      </w:r>
+      <w:r>
+        <w:tab/>
+      </w:r>
+      <w:r>
+        <w:tab/>
+      </w:r>
+      <w:r>
+        <w:tab/>
+      </w:r>
+      <w:r>
+        <w:tab/>
+      </w:r>
+      <w:r>
+        <w:tab/>
+      </w:r>
+      <w:r>
+        <w:tab/>
+      </w:r>
+      <w:r>
+        <w:tab/>
+      </w:r>
+      <w:r>
+        <w:tab/>
         <w:t xml:space="preserve">Now, for students whose names you can never remember, you have a few options. Please be aware that this is a highly contentious issue and many teachers are divided on what they should do when they don’t remember names. One option is to have the students make name tags that they can wear regularly. Although this takes up a lot of time, it nevertheless can be beneficial for you as the teacher to be able to call students out. I have tried this activity a few times and sometimes this works, although the perils of doing this are legion: students don’t have markers, they write in little small letters that you can’t read, the color of their pens are too bright to see, they write their names in their mother languages as opposed to the English spelling, their handwriting is illegible, and there is too much doodling on the paper that it clouds out the student’s name. Explaining the rules for this sort of activity can take up a HUGE chunk of time and when you’re dealing with students who are learning English, they most likely will not understand you without the help of a teacher’s aid or a co-teacher, if you’re fortunate enough to have one of these. When you don’t have one, or if you have a particularly inactive one, then another option is to make up names for your students. Many people debate whether this is just transferred colonization of one kind or another. Personally, I don’t care what it is. If it gets the job done and leaves me less exhausted, that’s what I’m going to do--symbolism be damned. I am going to be repeating this over and over for you as you continue reading this book because it does bear repeating. Your self-preservation must take precedence! Absolutely, it must! And if it means you have to make up names for your students, then so be it. Call one student Spiderman and another student “Ralph.” Do whatever it takes for you to gain control of your classes and your students for preserving the maximum amount of energy possible. These </w:t>
       </w:r>
       <w:r>
@@ -1662,15 +1646,10 @@
         <w:ind w:firstLine="720"/>
       </w:pPr>
       <w:r>
-        <w:t>So we’ve discussed using a microphone to keep the level of noise at bay. We’ve spoken about using students names to call them out and quiet them down when they are either misbehaving or out of control. We have spoken about giving worksheets to students to perform quiet work and movies to get them to vegetate for hours and then to process what they’ve seen through yet… more worksheets. We’ve also discussed fun PPT games that you can play that involve very little talking or interaction from you. Card games and board games were also mentioned. We’ve even discussed minimizing teacher talk time and just allowing the students to do most of the talking whenever possible. All of these strategies are assumed to work without a co-teacher or teacher’s aid in the room. However, when you do have a teacher’s aid in the room, you can make your job exponentially easier. I don’t want to say that you’re exactly freeloadnig on the hardwork for your co-teacher, but I will say that you should be using your co-teacher as much as is humanly possible if she or he is in the room with you. Whenever possible. I’ve had some co-teachers who have just sat in the back and text messaged. At first, I left these teachers get away with it at the beginning of the year. Eventually, I grew to incorporate them so much that I became virtually helpless without their assistance. Trust</w:t>
-      </w:r>
-      <w:r>
-        <w:t xml:space="preserve"> me, it should be like this.</w:t>
-      </w:r>
-      <w:r>
-        <w:tab/>
-      </w:r>
-      <w:r>
+        <w:t>So we’ve discussed using a microphone to keep the level of noise at bay. We’ve spoken about using students names to call them out and quiet them down when they are either misbehaving or out of control. We have spoken about giving worksheets to students to perform quiet work and movies to get them to vegetate for hours and then to process what they’ve seen through yet… more worksheets. We’ve also discussed fun PPT games that you can play that involve very little talking or interaction from you. Card games and board games were also mentioned. We’ve even discussed minimizing teacher talk time and just allowing the students to do most of the talking whenever possible. All of these strategies are assumed to work without a co-teacher or teacher’s aid in the room. However, when you do have a teacher’s aid in the room, you can make your job exponentially easier. I don’t want to say that you’re exactly freeloadnig on the hardwork for your co-teacher, but I will say that you should be using your co-teacher as much as is humanly possible if she or he is in the room with you. Whenever possible. I’ve had some co-teachers who have just sat in the back and text messaged. At first, I left these teachers get away with it at the beginning of the year. Eventually, I grew to incorporate them so much that I became virtually helpless without their assistance. Trust me, it should be like this.</w:t>
+      </w:r>
+      <w:r>
+        <w:tab/>
         <w:t xml:space="preserve">“But Todd, you’ll get fired.” No I won’t. Because you have to ask yourself. If the level of dispassionate disconnectedness is already tolerated in the school environment, then what you’re doing by relying on the inacive co-teachers is actually harmless compared to what they are probably doing in their own classes (assuming their level of dispassion pervades their entire life in untold ways). This is why when I am faced with an offensively inactive co-teacher, I make sure to direct the students’ attention toward the co-teacher and tell the that I need their translation help.  Or give them worksheets to distribute while smiling and thanking them for their assistance. If the co-teacher is super persnickety and really doesn’t care about you--perhaps even trying to actively harm you--then give yourself a year and look for other jobs. Life is too short to be putting up with a problematic co-teacher who makes you life a living hell. If however, you do have a co-teacher who actually listens to you and who is willing to be engaged in the </w:t>
       </w:r>
       <w:r>
@@ -1723,47 +1702,39 @@
         <w:t>Teaching English in Korean Public Schools</w:t>
       </w:r>
       <w:r>
-        <w:t xml:space="preserve"> by SP Lee who does a more than adequate treatment of this subject, discussing ways to work with your co-teacher and ensure a healthy</w:t>
-      </w:r>
-      <w:r>
-        <w:t xml:space="preserve"> working relationship.</w:t>
-      </w:r>
-      <w:r>
-        <w:tab/>
-      </w:r>
-      <w:r>
-        <w:tab/>
-      </w:r>
-      <w:r>
-        <w:tab/>
-      </w:r>
-      <w:r>
-        <w:tab/>
-      </w:r>
-      <w:r>
-        <w:tab/>
-      </w:r>
-      <w:r>
-        <w:tab/>
-      </w:r>
-      <w:r>
-        <w:tab/>
-      </w:r>
-      <w:r>
-        <w:tab/>
-      </w:r>
-      <w:r>
-        <w:tab/>
-      </w:r>
-      <w:r>
+        <w:t xml:space="preserve"> by SP Lee who does a more than adequate treatment of this subject, discussing ways to work with your co-teacher and ensure a healthy working relationship.</w:t>
+      </w:r>
+      <w:r>
+        <w:tab/>
+      </w:r>
+      <w:r>
+        <w:tab/>
+      </w:r>
+      <w:r>
+        <w:tab/>
+      </w:r>
+      <w:r>
+        <w:tab/>
+      </w:r>
+      <w:r>
+        <w:tab/>
+      </w:r>
+      <w:r>
+        <w:tab/>
+      </w:r>
+      <w:r>
+        <w:tab/>
+      </w:r>
+      <w:r>
+        <w:tab/>
+      </w:r>
+      <w:r>
+        <w:tab/>
         <w:t xml:space="preserve">Lately, I’ve discovered a new way for checking out and preserving your energy. Group projects. I’ve already mentioned that worksheets can be helpful in keeping the students busy but you could extend this to include some multi-class projects that involve a lot of group work and heady thinking. Many EFL books have provided great ideas for projects to give to your classes, and the Cambridge series is one of the best. There are many different types of projects you can do with your students over extended classes. For example, you can have them make a video, replete with script, actors, and a director. These types of classes are typically very fun for the students and keep you at bay while they perform the necessary responsiblities of the assignment. Another fun group activity is to do a publicity campaign whereby students organize themselves into groups and form a cause that they can support with propaganda. Making fliers is usually a great project to do over many days. Still, another activity that you can give to your students is game-making. Why purchase your own games when you can just have the students make their own authentic games that help them study material they are required to care about? I don’t know about you but I can’t think of a better way to keep the students occupied while I just </w:t>
       </w:r>
       <w:r>
         <w:lastRenderedPageBreak/>
-        <w:t>stare out into space. When I have assigned this activity, students have typically taken 1-2 class periods to finish and then to play the game. I have the students make their own rules, make their own pictures on the game board, decide which information they want the game board to test students on, and decide on their own game board pieces. In short, I have the students basically do everything and I keep to high standards so that the students push themselves and I have maximal time to be able to sit back and watch the students take initiative on their own projects. My former students have made some rather elaborate games for me and they are frequently so fun to play that I have the students in each group take turns playing different games that have been developed over t</w:t>
-      </w:r>
-      <w:r>
-        <w:t>he course of the lesson.</w:t>
+        <w:t>stare out into space. When I have assigned this activity, students have typically taken 1-2 class periods to finish and then to play the game. I have the students make their own rules, make their own pictures on the game board, decide which information they want the game board to test students on, and decide on their own game board pieces. In short, I have the students basically do everything and I keep to high standards so that the students push themselves and I have maximal time to be able to sit back and watch the students take initiative on their own projects. My former students have made some rather elaborate games for me and they are frequently so fun to play that I have the students in each group take turns playing different games that have been developed over the course of the lesson.</w:t>
       </w:r>
       <w:r>
         <w:tab/>
@@ -2251,10 +2222,7 @@
       </w:r>
       <w:r>
         <w:lastRenderedPageBreak/>
-        <w:t xml:space="preserve">lesson planning: take the path of least resistance. Lesson planning takes time and in my experience, even with rehearsal, will never be perfect. Things will bomb for many reasons, some of which are entirely out of your control. For example, the students feeling bad about a test that they took could lead them to hate your activity and then cause it to bomb. The truth is: you won’t always know why a lesson bombs, so the truth is that it’s in your best interest to just generate a list of activities and review with students (particularly during those weeks when you just don’t want to be bothered). Some might even argue that today what I am recommending is still too much work. And maybe they’re right. In the past, for example, I have hired VAs to handle a lot of my worklaod, from finding worksheets to making them themselves. I will explore this idea of outsourcing a little bit later, describing the whys and </w:t>
-      </w:r>
-      <w:r>
-        <w:t>the whats and the wherefore.</w:t>
+        <w:t>lesson planning: take the path of least resistance. Lesson planning takes time and in my experience, even with rehearsal, will never be perfect. Things will bomb for many reasons, some of which are entirely out of your control. For example, the students feeling bad about a test that they took could lead them to hate your activity and then cause it to bomb. The truth is: you won’t always know why a lesson bombs, so the truth is that it’s in your best interest to just generate a list of activities and review with students (particularly during those weeks when you just don’t want to be bothered). Some might even argue that today what I am recommending is still too much work. And maybe they’re right. In the past, for example, I have hired VAs to handle a lot of my worklaod, from finding worksheets to making them themselves. I will explore this idea of outsourcing a little bit later, describing the whys and the whats and the wherefore.</w:t>
       </w:r>
       <w:r>
         <w:tab/>
@@ -2341,30 +2309,22 @@
       </w:r>
       <w:r>
         <w:lastRenderedPageBreak/>
-        <w:t>a whole stockpile of sentence stories ready to go in the event that I just don’t feel like teaching that day and will usually dispatch to the students to continually practi</w:t>
-      </w:r>
-      <w:r>
-        <w:t xml:space="preserve">ce their memorization skills. </w:t>
-      </w:r>
-    </w:p>
-    <w:p>
-      <w:pPr>
-        <w:pStyle w:val="normal0"/>
-        <w:ind w:firstLine="720"/>
-      </w:pPr>
-      <w:r>
-        <w:t>Still another game is the random word list game which is so beautifully simple and elegant in its execution. In this game, you choose random words to put on the board. They can be based on words that the students have already been going over or they can be of your own choosing, ideally based on words that the students will be familiar with (you can double check with your colleagues just to make sure that the students are familiar with these words). Put the words all over the board and then have the students look at the words around the board (Break them into groups if you have a large enough class). Give them about fifteen seconds to do so, and then immediately erase the words from the board. Afterwards, have the students try to recall the words from the board, either by writing them down on paper or saying them. You can make a game out of this activity by having each group take turns providing one word that they remember until they can’t continue anymore. You can continue playing this game in multiple rounds to see how far the students can go. This activity doesn’t usually take that long. If you want to extend it, you could distribute a worksheet with a story on it and have the students speed read the words before collecting the papers again. Then, you could have the students in groups attempt to recreate the story in their own words and possibly embellish on the words to make the story more fun. There are also websites which you can use for story prompts. Storytimed.com is a great website where people can go to upload their own stories and have others contribute. One option for an activity is to read the stories to the students (which usually takes only about five minutes) and then have the students recall the story and then continue it. You can even have the students tell you the story from what they can recollect and then have them continue it. Although this would technically make the activity more hands-on (for you), it still places most of the responsibility on the student to produce as o</w:t>
-      </w:r>
-      <w:r>
-        <w:t>pposed to the teacher.</w:t>
-      </w:r>
-      <w:r>
-        <w:tab/>
-      </w:r>
-      <w:r>
-        <w:tab/>
-      </w:r>
-      <w:r>
+        <w:t xml:space="preserve">a whole stockpile of sentence stories ready to go in the event that I just don’t feel like teaching that day and will usually dispatch to the students to continually practice their memorization skills. </w:t>
+      </w:r>
+    </w:p>
+    <w:p>
+      <w:pPr>
+        <w:pStyle w:val="normal0"/>
+        <w:ind w:firstLine="720"/>
+      </w:pPr>
+      <w:r>
+        <w:t>Still another game is the random word list game which is so beautifully simple and elegant in its execution. In this game, you choose random words to put on the board. They can be based on words that the students have already been going over or they can be of your own choosing, ideally based on words that the students will be familiar with (you can double check with your colleagues just to make sure that the students are familiar with these words). Put the words all over the board and then have the students look at the words around the board (Break them into groups if you have a large enough class). Give them about fifteen seconds to do so, and then immediately erase the words from the board. Afterwards, have the students try to recall the words from the board, either by writing them down on paper or saying them. You can make a game out of this activity by having each group take turns providing one word that they remember until they can’t continue anymore. You can continue playing this game in multiple rounds to see how far the students can go. This activity doesn’t usually take that long. If you want to extend it, you could distribute a worksheet with a story on it and have the students speed read the words before collecting the papers again. Then, you could have the students in groups attempt to recreate the story in their own words and possibly embellish on the words to make the story more fun. There are also websites which you can use for story prompts. Storytimed.com is a great website where people can go to upload their own stories and have others contribute. One option for an activity is to read the stories to the students (which usually takes only about five minutes) and then have the students recall the story and then continue it. You can even have the students tell you the story from what they can recollect and then have them continue it. Although this would technically make the activity more hands-on (for you), it still places most of the responsibility on the student to produce as opposed to the teacher.</w:t>
+      </w:r>
+      <w:r>
+        <w:tab/>
+      </w:r>
+      <w:r>
+        <w:tab/>
         <w:t>You could literally flash anything in front of the students and then take it away from them to see how much they can remember. You can flash picture stimuli, from magazines or newspapers or websites. You can flash words or drawings, and you can even have the students stare at a student and then close their eyes while that student changes his appearance and then have the students look again and see which part of the student was changed. One of the most popular flash-type games is called “Kim’s Game,” whereby you take a bag of different goodies, from pencil cases to erasers and gum and thumb tack and whatever other random objects you can muster. You show the students this random assortment of objects for a few seconds and then cover them up afterwards. The students are then charged with the responsibility of writing down as much of the medly as they can remember. This usually takes about half the class if it’s a 45 minute period. Sometimes even more and you don’t have to do much of anything at all!</w:t>
       </w:r>
     </w:p>
@@ -2378,21 +2338,16 @@
       </w:r>
       <w:r>
         <w:lastRenderedPageBreak/>
-        <w:t>speaking of quieter games, playing memory with the students is a great quiet game that will get the students activating their short term memories. Sure, there’s a little prep involved with making the cards but once you have them made, you can reuse them over and over again. If I don’t have the time to make the cards myself, I’ll usually run the idea by one of my colleagues and recruit their help in making the cards. Of course, if they don’t have the time to help and I don’t have the time to do them, I just don’t initiate the game a</w:t>
-      </w:r>
-      <w:r>
-        <w:t xml:space="preserve">nd I move to another one. </w:t>
-      </w:r>
-      <w:r>
-        <w:tab/>
-      </w:r>
-      <w:r>
-        <w:tab/>
-      </w:r>
-      <w:r>
-        <w:tab/>
-      </w:r>
-      <w:r>
+        <w:t xml:space="preserve">speaking of quieter games, playing memory with the students is a great quiet game that will get the students activating their short term memories. Sure, there’s a little prep involved with making the cards but once you have them made, you can reuse them over and over again. If I don’t have the time to make the cards myself, I’ll usually run the idea by one of my colleagues and recruit their help in making the cards. Of course, if they don’t have the time to help and I don’t have the time to do them, I just don’t initiate the game and I move to another one. </w:t>
+      </w:r>
+      <w:r>
+        <w:tab/>
+      </w:r>
+      <w:r>
+        <w:tab/>
+      </w:r>
+      <w:r>
+        <w:tab/>
         <w:t xml:space="preserve">One really great game that I have played with students is the memorize-this-text game. Although this partiuclar activity isn’t a favorite among students, it’s a favorite for me because it’s fast, requires little or no prep, and it can take the whole period. It’s a bit active because you have to interact with the students in the game, but it doesn’t require extraneous talking or shouting. It’s ideal for smaller groups. Basically, all you have to do is take a sample text, be it a poem or some famous stanza, and write it on the board for the students to read. Ideally, it should be about 12-15 lines of text. Show the students and have them read the text. Once finished, erase 3-5 words from the board and then have one student read the text again, this time replacing each missing word with the correct word. Once the student is finished, erase another 3-5 words and continue like so until the entire piece is completely gone and the students have to recite the entire piece from memory. As I have already mentioned, this isn’t exactly a set-it-and-forget-it piece because you’re still engaging with the students, but I do consider this a helpful game for conserving yoru energy and willpower because like so many of the other games I have already mentioned, this one requires very little talking. In fact, I have done this game many times without speaking so much as an entire sentence because this game is just so easy to explain. All you have to do is literally erase the words and have the students repeat the poem, and the students will automatically know what it is that they have to do. No prep activities are the absolute best for conserving your energy in the off hours when you would otherwise be lesson planning. One of my favorite poems to give for this particular activity is the Cross Poem by Langston Hughes which is just 12 lines long. I originally found this poem in the </w:t>
       </w:r>
       <w:r>
@@ -2425,30 +2380,25 @@
         <w:ind w:firstLine="720"/>
       </w:pPr>
       <w:r>
-        <w:t>I have had nothing but success with this game. Sometimes I’ll give candy as prizes and sometimes we’ll just play for fun, and the game almost always goes over well. One variation of this activity is to have the selected student close her or his eyes and then attempt to recite objects that she or he remembers seeing in the room, or from the picture. I’ve seldom done this activity because it can be a bit awkward making the students close their eyes, but if you have a group of students who eagerly follow your instruction, then you can probably make this variation work for you. For smaller groups of students, sometimes I give each student a magazine clipping that features a very detailed picture. If I don’t have magazines, I just make a print out or use the textbook that the students are responsible for. I have each student study their picture and then write questions about that picture. Once they are finished, each student takes turns showing their picture to the group of students for about 15 seconds. They then remove the picture from sight and proceed to ask the rest of the students questions about that picture. Students who answer correctly get one point and the student with the most points gets a reward. I have done this activity for students at a special technical high school which worked out great. This activity easily lasted the whole class and the only instruction I had to give was at the beginning when the students weren’t familiar with the game and needed to learn the rules. After giving these instructions, of course, it w</w:t>
-      </w:r>
-      <w:r>
-        <w:t xml:space="preserve">as smoothing sailing. </w:t>
-      </w:r>
-      <w:r>
-        <w:tab/>
-      </w:r>
-      <w:r>
-        <w:tab/>
-      </w:r>
-      <w:r>
-        <w:tab/>
-      </w:r>
-      <w:r>
-        <w:tab/>
-      </w:r>
-      <w:r>
-        <w:tab/>
-      </w:r>
-      <w:r>
-        <w:tab/>
-      </w:r>
-      <w:r>
+        <w:t xml:space="preserve">I have had nothing but success with this game. Sometimes I’ll give candy as prizes and sometimes we’ll just play for fun, and the game almost always goes over well. One variation of this activity is to have the selected student close her or his eyes and then attempt to recite objects that she or he remembers seeing in the room, or from the picture. I’ve seldom done this activity because it can be a bit awkward making the students close their eyes, but if you have a group of students who eagerly follow your instruction, then you can probably make this variation work for you. For smaller groups of students, sometimes I give each student a magazine clipping that features a very detailed picture. If I don’t have magazines, I just make a print out or use the textbook that the students are responsible for. I have each student study their picture and then write questions about that picture. Once they are finished, each student takes turns showing their picture to the group of students for about 15 seconds. They then remove the picture from sight and proceed to ask the rest of the students questions about that picture. Students who answer correctly get one point and the student with the most points gets a reward. I have done this activity for students at a special technical high school which worked out great. This activity easily lasted the whole class and the only instruction I had to give was at the beginning when the students weren’t familiar with the game and needed to learn the rules. After giving these instructions, of course, it was smoothing sailing. </w:t>
+      </w:r>
+      <w:r>
+        <w:tab/>
+      </w:r>
+      <w:r>
+        <w:tab/>
+      </w:r>
+      <w:r>
+        <w:tab/>
+      </w:r>
+      <w:r>
+        <w:tab/>
+      </w:r>
+      <w:r>
+        <w:tab/>
+      </w:r>
+      <w:r>
+        <w:tab/>
         <w:t>One activity for even smaller groups is the “What are you wearing?” activity whereby you get two students to face each other and study their appearance for about fifteen seconds. Then, you have them turn around and stand back to back while they take turns adjusting their appearances. Give the students about fifteen minutes to do this and then have them face each other again. In the final step, have the students attempt to point out the change in appearance. Some caveats are worth noting about this game: (1) If the students are wearing uniforms, it can be difficult to make the activity tricky; (2) There is a tendency for students to be super-tricky, to the point that it is virtually impossible to figure out the change (for example, when a student slightly adjusts his or her suit button or makes a little tweak to their tie.) Instead of waiting for this to happen, make sure to explain during the rule-giving portion of this activity that subtleties are not allowed and then provide an example for why this is the case. This activity doesn’t usually last very long at all--15 minutes at the most if you have a very small class, since the activity tends to get boring very quickly. I would recommend doing this as a warm-up and prelude to other activities for the class.</w:t>
       </w:r>
       <w:r>
@@ -2618,31 +2568,19 @@
         <w:rPr>
           <w:b/>
         </w:rPr>
-        <w:t>r</w:t>
-      </w:r>
-      <w:r>
-        <w:rPr>
-          <w:b/>
-        </w:rPr>
-        <w:t>eviewing material</w:t>
-      </w:r>
-      <w:r>
-        <w:t xml:space="preserve"> is the easiest way to get the little tykes off your back. </w:t>
-      </w:r>
-      <w:r>
-        <w:t>It’s true. Hear me out on this.</w:t>
-      </w:r>
-    </w:p>
-    <w:p>
-      <w:pPr>
-        <w:pStyle w:val="normal0"/>
-        <w:ind w:firstLine="720"/>
-      </w:pPr>
-      <w:r>
-        <w:t xml:space="preserve">You can review material that you have gone over ad infinitum if you think the students haven’t understood it the first time, or you can even go over material that they might have learned from other teachers. It amazes me how many teachers walk into a an EFL classroom and expect the students to be tabula rasa and have very low levels of proficiency. I mean, unless you’re teaching Elementary students, I think it’s a fair assumption that students as high as middle school will come in with a whole inventory of words that they have learned from prior years of learning. You can use Getting to Know You activities to gauge just how much your students know and then </w:t>
-      </w:r>
-      <w:r>
-        <w:t xml:space="preserve">use the information that they know to review that material. You can ask your co-teachers as well and maybe peruse the textbooks that the students are going over to see what kinds of English they are supposed to know for class. Of course, the textbook isn’t always a great barometer for how much your students are going to know (there are afterall many false-starters and some students might have some learning disabilities to take into consideration) but you can use the textbook as a rough sketch of what it is that the students </w:t>
+        <w:t>reviewing material</w:t>
+      </w:r>
+      <w:r>
+        <w:t xml:space="preserve"> is the easiest way to get the little tykes off your back. It’s true. Hear me out on this.</w:t>
+      </w:r>
+    </w:p>
+    <w:p>
+      <w:pPr>
+        <w:pStyle w:val="normal0"/>
+        <w:ind w:firstLine="720"/>
+      </w:pPr>
+      <w:r>
+        <w:t xml:space="preserve">You can review material that you have gone over ad infinitum if you think the students haven’t understood it the first time, or you can even go over material that they might have learned from other teachers. It amazes me how many teachers walk into a an EFL classroom and expect the students to be tabula rasa and have very low levels of proficiency. I mean, unless you’re teaching Elementary students, I think it’s a fair assumption that students as high as middle school will come in with a whole inventory of words that they have learned from prior years of learning. You can use Getting to Know You activities to gauge just how much your students know and then use the information that they know to review that material. You can ask your co-teachers as well and maybe peruse the textbooks that the students are going over to see what kinds of English they are supposed to know for class. Of course, the textbook isn’t always a great barometer for how much your students are going to know (there are afterall many false-starters and some students might have some learning disabilities to take into consideration) but you can use the textbook as a rough sketch of what it is that the students </w:t>
       </w:r>
       <w:r>
         <w:lastRenderedPageBreak/>
@@ -2674,10 +2612,7 @@
         <w:t>aren’t</w:t>
       </w:r>
       <w:r>
-        <w:t xml:space="preserve"> outsourcing since you’ll be making well over 2000 USD as take-home pay. Obviousy, as the teaching profession develops and requires a vastly different skillset from previous years, you’re going to want to hunker down on doing as much information-gathering as you can on your prospective school to figure out what exactly the students have been reviewing and most importantly, whether there are any hacks or cutting corners available to you that you might not have considered. Always remember that opportunities multiply as they are ceased so you are encouraged to be like a sponge</w:t>
-      </w:r>
-      <w:r>
-        <w:t xml:space="preserve"> and absorb as much as you can from those who have taken your path in previous years—as there will undoubtedly be some. As of 2015, there is really nothing that cannot be found if you don’t look hard enough and rest assured, there will always be hacks. I don’t have statistics on the origins of hacks in the teaching profession, but I’m willing to bet that hacks have been around since time imemoriam. </w:t>
+        <w:t xml:space="preserve"> outsourcing since you’ll be making well over 2000 USD as take-home pay. Obviousy, as the teaching profession develops and requires a vastly different skillset from previous years, you’re going to want to hunker down on doing as much information-gathering as you can on your prospective school to figure out what exactly the students have been reviewing and most importantly, whether there are any hacks or cutting corners available to you that you might not have considered. Always remember that opportunities multiply as they are ceased so you are encouraged to be like a sponge and absorb as much as you can from those who have taken your path in previous years—as there will undoubtedly be some. As of 2015, there is really nothing that cannot be found if you don’t look hard enough and rest assured, there will always be hacks. I don’t have statistics on the origins of hacks in the teaching profession, but I’m willing to bet that hacks have been around since time imemoriam. </w:t>
       </w:r>
       <w:r>
         <w:tab/>
@@ -2740,6 +2675,9 @@
       <w:pPr>
         <w:pStyle w:val="normal0"/>
         <w:ind w:firstLine="720"/>
+        <w:rPr>
+          <w:lang w:eastAsia="ko-KR"/>
+        </w:rPr>
       </w:pPr>
       <w:r>
         <w:t xml:space="preserve">We’ve covered a lot of ground in terms of getting the little tykes off your back. But there is still one more area to be covered. And that’s the area of actual, real-life lessons. Sure, there </w:t>
@@ -2780,10 +2718,7 @@
       </w:r>
       <w:r>
         <w:tab/>
-        <w:t>Firstly, we live in an era where everything has already been done for you. So if you think you have to develop a lesson plan from scratch, think again. Linguahouse.com for example has many wonderful lesson plans and worksheets and videos that you can use for your classes. You don’t need to do anything except use these lessons or assess whether you think the ideas for the lessons will be interesting. You just fork the lessons and then use them at will, allowing the material to be conveyed through you while the students eagerly respond to the different stimuli that are part of the lesson. Busyteacher.org, as of this writing, is another invaluable resource, as is ESLPrintables.com and teacherswhopayteachers. All of these websites provide you with lesson plans and worksheets and PPTs and all sorts of little trinkets that you can use for your classes. I’ve used all of them and it has been years since I even developed a lesson plan from scratch since virtually everything I need is online. The other th</w:t>
-      </w:r>
-      <w:r>
-        <w:t xml:space="preserve">ing to keep in mind is that social media groups have also burgeoned all over the net. By 2020, 5 billion people will be using the internet. The scary thing to think about is that there may be a group of English teachers somewhere in the world who are making and generating content for each other on a regular basis, and you wouldn’t ever know about them. You could live your whole life without ever knowing about this group of diligent little English teachers because the internet, and by extension the world, is just so vast and truly beyond the comprehension of anyone in particular. It’s like when you try to count stars and you give up after counting to ten.  The internet is just so vast, and social media groups are ever expanding the way the universe is, that you are likely to find something that will be more than useful to you in terms of delivering content to your students. You don’t need to reinvent the wheel when the material is ready for the taking. You just have to reach out and look for it. Or hire a VA to do it for you. Just remember, you have to introduce the material, maybe with some demonstration of how it is used, along with media stimuli. Provide students with a way to practice that language, and then apply some of the activities above to get the little tykes off your back. And then maybe review at the end, if there’s time. It’s really that simple. </w:t>
+        <w:t xml:space="preserve">Firstly, we live in an era where everything has already been done for you. So if you think you have to develop a lesson plan from scratch, think again. Linguahouse.com for example has many wonderful lesson plans and worksheets and videos that you can use for your classes. You don’t need to do anything except use these lessons or assess whether you think the ideas for the lessons will be interesting. You just fork the lessons and then use them at will, allowing the material to be conveyed through you while the students eagerly respond to the different stimuli that are part of the lesson. Busyteacher.org, as of this writing, is another invaluable resource, as is ESLPrintables.com and teacherswhopayteachers. All of these websites provide you with lesson plans and worksheets and PPTs and all sorts of little trinkets that you can use for your classes. I’ve used all of them and it has been years since I even developed a lesson plan from scratch since virtually everything I need is online. The other thing to keep in mind is that social media groups have also burgeoned all over the net. By 2020, 5 billion people will be using the internet. The scary thing to think about is that there may be a group of English teachers somewhere in the world who are making and generating content for each other on a regular basis, and you wouldn’t ever know about them. You could live your whole life without ever knowing about this group of diligent little English teachers because the internet, and by extension the world, is just so vast and truly beyond the comprehension of anyone in particular. It’s like when you try to count stars and you give up after counting to ten.  The internet is just so vast, and social media groups are ever expanding the way the universe is, that you are likely to find something that will be more than useful to you in terms of delivering content to your students. You don’t need to reinvent the wheel when the material is ready for the taking. You just have to reach out and look for it. Or hire a VA to do it for you. Just remember, you have to introduce the material, maybe with some demonstration of how it is used, along with media stimuli. Provide students with a way to practice that language, and then apply some of the activities above to get the little tykes off your back. And then maybe review at the end, if there’s time. It’s really that simple. </w:t>
       </w:r>
       <w:r>
         <w:tab/>
@@ -2828,6 +2763,822 @@
       <w:pPr>
         <w:pStyle w:val="normal0"/>
         <w:ind w:firstLine="720"/>
+        <w:rPr>
+          <w:lang w:eastAsia="ko-KR"/>
+        </w:rPr>
+      </w:pPr>
+      <w:r>
+        <w:rPr>
+          <w:rFonts w:hint="eastAsia"/>
+          <w:lang w:eastAsia="ko-KR"/>
+        </w:rPr>
+        <w:t xml:space="preserve">Unfortunately, discussing how to plan a lesson is beyond the scope of this book, but </w:t>
+      </w:r>
+      <w:r>
+        <w:rPr>
+          <w:rFonts w:hint="eastAsia"/>
+          <w:i/>
+          <w:lang w:eastAsia="ko-KR"/>
+        </w:rPr>
+        <w:t>Lesson Planning</w:t>
+      </w:r>
+      <w:r>
+        <w:rPr>
+          <w:rFonts w:hint="eastAsia"/>
+          <w:lang w:eastAsia="ko-KR"/>
+        </w:rPr>
+        <w:t xml:space="preserve"> is a great book that describes what you can do to prepare for your classes and serve the most successful delivery of material possible. When I was teaching in South Korea, I would have open classes whereby I would have to prepare an entire lesson to be reviewed by fellow native English teaching colleagues and native Korean staff alike. During this particular class, </w:t>
+      </w:r>
+      <w:r>
+        <w:rPr>
+          <w:lang w:eastAsia="ko-KR"/>
+        </w:rPr>
+        <w:t>people</w:t>
+      </w:r>
+      <w:r>
+        <w:rPr>
+          <w:rFonts w:hint="eastAsia"/>
+          <w:lang w:eastAsia="ko-KR"/>
+        </w:rPr>
+        <w:t xml:space="preserve"> would review my work and then offer me some </w:t>
+      </w:r>
+      <w:r>
+        <w:rPr>
+          <w:lang w:eastAsia="ko-KR"/>
+        </w:rPr>
+        <w:t>feedback</w:t>
+      </w:r>
+      <w:r>
+        <w:rPr>
+          <w:rFonts w:hint="eastAsia"/>
+          <w:lang w:eastAsia="ko-KR"/>
+        </w:rPr>
+        <w:t xml:space="preserve"> as to how I could improve on the lesson and my teaching overall. It was a great time to get outside support and assistance because teaching English can often be a solitary endeavor if you</w:t>
+      </w:r>
+      <w:r>
+        <w:rPr>
+          <w:lang w:eastAsia="ko-KR"/>
+        </w:rPr>
+        <w:t>’</w:t>
+      </w:r>
+      <w:r>
+        <w:rPr>
+          <w:rFonts w:hint="eastAsia"/>
+          <w:lang w:eastAsia="ko-KR"/>
+        </w:rPr>
+        <w:t xml:space="preserve">re not surrounded by other teachers who are doing similar things as you are. Before every open class, my teachers used to make me write out the script to the class. I remember at the time thinking that it </w:t>
+      </w:r>
+      <w:r>
+        <w:rPr>
+          <w:lang w:eastAsia="ko-KR"/>
+        </w:rPr>
+        <w:t>was a</w:t>
+      </w:r>
+      <w:r>
+        <w:rPr>
+          <w:rFonts w:hint="eastAsia"/>
+          <w:lang w:eastAsia="ko-KR"/>
+        </w:rPr>
+        <w:t xml:space="preserve"> waste of time and energy, really taxing on my resources. But I did it anyway out of obedience and what started as a begrudging task turned into a learning </w:t>
+      </w:r>
+      <w:r>
+        <w:rPr>
+          <w:lang w:eastAsia="ko-KR"/>
+        </w:rPr>
+        <w:t>opportunity</w:t>
+      </w:r>
+      <w:r>
+        <w:rPr>
+          <w:rFonts w:hint="eastAsia"/>
+          <w:lang w:eastAsia="ko-KR"/>
+        </w:rPr>
+        <w:t xml:space="preserve">, an opportunity for me to realize just how much energy I could save in </w:t>
+      </w:r>
+      <w:r>
+        <w:rPr>
+          <w:lang w:eastAsia="ko-KR"/>
+        </w:rPr>
+        <w:t>advance</w:t>
+      </w:r>
+      <w:r>
+        <w:rPr>
+          <w:rFonts w:hint="eastAsia"/>
+          <w:lang w:eastAsia="ko-KR"/>
+        </w:rPr>
+        <w:t xml:space="preserve"> if I just </w:t>
+      </w:r>
+      <w:r>
+        <w:rPr>
+          <w:lang w:eastAsia="ko-KR"/>
+        </w:rPr>
+        <w:t>planned</w:t>
+      </w:r>
+      <w:r>
+        <w:rPr>
+          <w:rFonts w:hint="eastAsia"/>
+          <w:lang w:eastAsia="ko-KR"/>
+        </w:rPr>
+        <w:t xml:space="preserve"> accordingly. I</w:t>
+      </w:r>
+      <w:r>
+        <w:rPr>
+          <w:lang w:eastAsia="ko-KR"/>
+        </w:rPr>
+        <w:t>’</w:t>
+      </w:r>
+      <w:r>
+        <w:rPr>
+          <w:rFonts w:hint="eastAsia"/>
+          <w:lang w:eastAsia="ko-KR"/>
+        </w:rPr>
+        <w:t>m not saying that you should write a script for every class that you teach, but I am suggesting that some lesson planning may go a long way in helping you conserve more of your energy for the long haul. Whether you make the material yourself or outsource, having a well-prepared lesson can often be the difference between a stressful class and one that is executed with ease and grace. However, at the end of the day, you</w:t>
+      </w:r>
+      <w:r>
+        <w:rPr>
+          <w:lang w:eastAsia="ko-KR"/>
+        </w:rPr>
+        <w:t>’</w:t>
+      </w:r>
+      <w:r>
+        <w:rPr>
+          <w:rFonts w:hint="eastAsia"/>
+          <w:lang w:eastAsia="ko-KR"/>
+        </w:rPr>
+        <w:t xml:space="preserve">re </w:t>
+      </w:r>
+      <w:r>
+        <w:rPr>
+          <w:lang w:eastAsia="ko-KR"/>
+        </w:rPr>
+        <w:t>going</w:t>
+      </w:r>
+      <w:r>
+        <w:rPr>
+          <w:rFonts w:hint="eastAsia"/>
+          <w:lang w:eastAsia="ko-KR"/>
+        </w:rPr>
+        <w:t xml:space="preserve"> to have to figure out what works best for you. </w:t>
+      </w:r>
+      <w:r>
+        <w:rPr>
+          <w:lang w:eastAsia="ko-KR"/>
+        </w:rPr>
+        <w:t>S</w:t>
+      </w:r>
+      <w:r>
+        <w:rPr>
+          <w:rFonts w:hint="eastAsia"/>
+          <w:lang w:eastAsia="ko-KR"/>
+        </w:rPr>
+        <w:t xml:space="preserve">ome teachers will create a laundry list of things to do for their students while other teachers were be more </w:t>
+      </w:r>
+      <w:r>
+        <w:rPr>
+          <w:lang w:eastAsia="ko-KR"/>
+        </w:rPr>
+        <w:t>elaborate</w:t>
+      </w:r>
+      <w:r>
+        <w:rPr>
+          <w:rFonts w:hint="eastAsia"/>
+          <w:lang w:eastAsia="ko-KR"/>
+        </w:rPr>
+        <w:t xml:space="preserve"> and created bulleted lists that are nested within other lists </w:t>
+      </w:r>
+      <w:r>
+        <w:rPr>
+          <w:lang w:eastAsia="ko-KR"/>
+        </w:rPr>
+        <w:t>which</w:t>
+      </w:r>
+      <w:r>
+        <w:rPr>
+          <w:rFonts w:hint="eastAsia"/>
+          <w:lang w:eastAsia="ko-KR"/>
+        </w:rPr>
+        <w:t xml:space="preserve"> in turn are nested with other lists as well. Whatever you decide to do, give yourself at least enough time to consider your classes before you enter them. Consider what would be best and ask around for assistance where you can.</w:t>
+      </w:r>
+      <w:r>
+        <w:rPr>
+          <w:rFonts w:hint="eastAsia"/>
+          <w:lang w:eastAsia="ko-KR"/>
+        </w:rPr>
+        <w:tab/>
+      </w:r>
+      <w:r>
+        <w:rPr>
+          <w:rFonts w:hint="eastAsia"/>
+          <w:lang w:eastAsia="ko-KR"/>
+        </w:rPr>
+        <w:tab/>
+      </w:r>
+      <w:r>
+        <w:rPr>
+          <w:rFonts w:hint="eastAsia"/>
+          <w:lang w:eastAsia="ko-KR"/>
+        </w:rPr>
+        <w:tab/>
+      </w:r>
+      <w:r>
+        <w:rPr>
+          <w:rFonts w:hint="eastAsia"/>
+          <w:lang w:eastAsia="ko-KR"/>
+        </w:rPr>
+        <w:tab/>
+      </w:r>
+      <w:r>
+        <w:rPr>
+          <w:rFonts w:hint="eastAsia"/>
+          <w:lang w:eastAsia="ko-KR"/>
+        </w:rPr>
+        <w:tab/>
+      </w:r>
+      <w:r>
+        <w:rPr>
+          <w:rFonts w:hint="eastAsia"/>
+          <w:lang w:eastAsia="ko-KR"/>
+        </w:rPr>
+        <w:tab/>
+        <w:t xml:space="preserve">So to conclude this chapter, there are many ways for you to conserve your energy and willpower while </w:t>
+      </w:r>
+      <w:r>
+        <w:rPr>
+          <w:lang w:eastAsia="ko-KR"/>
+        </w:rPr>
+        <w:t>teaching</w:t>
+      </w:r>
+      <w:r>
+        <w:rPr>
+          <w:rFonts w:hint="eastAsia"/>
+          <w:lang w:eastAsia="ko-KR"/>
+        </w:rPr>
+        <w:t xml:space="preserve">. You can provide students with games that you fetched from popular EFL websites or you can play board games and card games and just monitor the activities every so often. Finding material should never be a problem for you since there are just so many groups and support networks for this sort of thing. You can take advantage of sites like Waygook.org (being ever mindful for some trolls and not taking their </w:t>
+      </w:r>
+      <w:r>
+        <w:rPr>
+          <w:lang w:eastAsia="ko-KR"/>
+        </w:rPr>
+        <w:t>criticisms</w:t>
+      </w:r>
+      <w:r>
+        <w:rPr>
+          <w:rFonts w:hint="eastAsia"/>
+          <w:lang w:eastAsia="ko-KR"/>
+        </w:rPr>
+        <w:t xml:space="preserve"> to heart) or you can go on to popular Facebook groups and other social media outlets. Knowing fellow native English teachers in real life can obviously be super helpful as they will likely have a similar </w:t>
+      </w:r>
+      <w:r>
+        <w:rPr>
+          <w:lang w:eastAsia="ko-KR"/>
+        </w:rPr>
+        <w:t>reference</w:t>
+      </w:r>
+      <w:r>
+        <w:rPr>
+          <w:rFonts w:hint="eastAsia"/>
+          <w:lang w:eastAsia="ko-KR"/>
+        </w:rPr>
+        <w:t xml:space="preserve"> point for teaching and will guide you toward activities and assignments that have worked for them. Knowing other English teachers can pose a perfect opportunity for exchange which in turn will cut the work by almost half if you</w:t>
+      </w:r>
+      <w:r>
+        <w:rPr>
+          <w:lang w:eastAsia="ko-KR"/>
+        </w:rPr>
+        <w:t>’</w:t>
+      </w:r>
+      <w:r>
+        <w:rPr>
+          <w:rFonts w:hint="eastAsia"/>
+          <w:lang w:eastAsia="ko-KR"/>
+        </w:rPr>
+        <w:t xml:space="preserve">re </w:t>
+      </w:r>
+      <w:r>
+        <w:rPr>
+          <w:lang w:eastAsia="ko-KR"/>
+        </w:rPr>
+        <w:t>paired</w:t>
+      </w:r>
+      <w:r>
+        <w:rPr>
+          <w:rFonts w:hint="eastAsia"/>
+          <w:lang w:eastAsia="ko-KR"/>
+        </w:rPr>
+        <w:t xml:space="preserve"> with the right English teachers. If you find that a particular English teacher just does</w:t>
+      </w:r>
+      <w:r>
+        <w:rPr>
+          <w:lang w:eastAsia="ko-KR"/>
+        </w:rPr>
+        <w:t>n’</w:t>
+      </w:r>
+      <w:r>
+        <w:rPr>
+          <w:rFonts w:hint="eastAsia"/>
+          <w:lang w:eastAsia="ko-KR"/>
+        </w:rPr>
+        <w:t xml:space="preserve">t deliver and is more of a moocher than a giver, than do not hesitate to find other English teachers who take their job more seriously. Trust me when I say that they are out there in the world. Find them, befriend them, and help each other out to mitigate the </w:t>
+      </w:r>
+      <w:r>
+        <w:rPr>
+          <w:lang w:eastAsia="ko-KR"/>
+        </w:rPr>
+        <w:t xml:space="preserve">experience of being tired all the time. </w:t>
+      </w:r>
+      <w:r>
+        <w:rPr>
+          <w:rFonts w:hint="eastAsia"/>
+          <w:lang w:eastAsia="ko-KR"/>
+        </w:rPr>
+        <w:t>To combat it.</w:t>
+      </w:r>
+      <w:r>
+        <w:rPr>
+          <w:rFonts w:hint="eastAsia"/>
+          <w:lang w:eastAsia="ko-KR"/>
+        </w:rPr>
+        <w:tab/>
+      </w:r>
+      <w:r>
+        <w:rPr>
+          <w:rFonts w:hint="eastAsia"/>
+          <w:lang w:eastAsia="ko-KR"/>
+        </w:rPr>
+        <w:tab/>
+      </w:r>
+      <w:r>
+        <w:rPr>
+          <w:rFonts w:hint="eastAsia"/>
+          <w:lang w:eastAsia="ko-KR"/>
+        </w:rPr>
+        <w:tab/>
+      </w:r>
+      <w:r>
+        <w:rPr>
+          <w:rFonts w:hint="eastAsia"/>
+          <w:lang w:eastAsia="ko-KR"/>
+        </w:rPr>
+        <w:lastRenderedPageBreak/>
+        <w:tab/>
+        <w:t>Several activities which have long been a hallmark and staple of the English teaching profession is the worksheet. More specifically, the crossword puzzle, word search, and fill-in-the blanks have been used by English teachers for decades to get other students to practice the four domains of language fluency: reading, speaking, listening, and writing. As of 2015, there are several websites that will generate these sorts of worksheets for you for free. You just have to plug in the words and phrases that you</w:t>
+      </w:r>
+      <w:r>
+        <w:rPr>
+          <w:lang w:eastAsia="ko-KR"/>
+        </w:rPr>
+        <w:t>’</w:t>
+      </w:r>
+      <w:r>
+        <w:rPr>
+          <w:rFonts w:hint="eastAsia"/>
+          <w:lang w:eastAsia="ko-KR"/>
+        </w:rPr>
+        <w:t xml:space="preserve">d </w:t>
+      </w:r>
+      <w:r>
+        <w:rPr>
+          <w:lang w:eastAsia="ko-KR"/>
+        </w:rPr>
+        <w:t>like</w:t>
+      </w:r>
+      <w:r>
+        <w:rPr>
+          <w:rFonts w:hint="eastAsia"/>
+          <w:lang w:eastAsia="ko-KR"/>
+        </w:rPr>
+        <w:t xml:space="preserve"> to use the and the website generator will do all of the rest. </w:t>
+      </w:r>
+      <w:r>
+        <w:rPr>
+          <w:lang w:eastAsia="ko-KR"/>
+        </w:rPr>
+        <w:t>The</w:t>
+      </w:r>
+      <w:r>
+        <w:rPr>
+          <w:rFonts w:hint="eastAsia"/>
+          <w:lang w:eastAsia="ko-KR"/>
+        </w:rPr>
+        <w:t xml:space="preserve"> worksheets that were listed in this chapter are also in </w:t>
+      </w:r>
+      <w:r>
+        <w:rPr>
+          <w:lang w:eastAsia="ko-KR"/>
+        </w:rPr>
+        <w:t>the</w:t>
+      </w:r>
+      <w:r>
+        <w:rPr>
+          <w:rFonts w:hint="eastAsia"/>
+          <w:lang w:eastAsia="ko-KR"/>
+        </w:rPr>
+        <w:t xml:space="preserve"> back of the book! If for whatever </w:t>
+      </w:r>
+      <w:r>
+        <w:rPr>
+          <w:lang w:eastAsia="ko-KR"/>
+        </w:rPr>
+        <w:t>reason</w:t>
+      </w:r>
+      <w:r>
+        <w:rPr>
+          <w:rFonts w:hint="eastAsia"/>
+          <w:lang w:eastAsia="ko-KR"/>
+        </w:rPr>
+        <w:t xml:space="preserve"> you find yourself strapped for time, you can always recruit V</w:t>
+      </w:r>
+      <w:r>
+        <w:rPr>
+          <w:lang w:eastAsia="ko-KR"/>
+        </w:rPr>
+        <w:t>a</w:t>
+      </w:r>
+      <w:r>
+        <w:rPr>
+          <w:rFonts w:hint="eastAsia"/>
+          <w:lang w:eastAsia="ko-KR"/>
+        </w:rPr>
+        <w:t>s on Fiverr and UpWork to do the work for you. Just show them the words and then the type of worksheet that you want and then get the worksheet made. I usually don</w:t>
+      </w:r>
+      <w:r>
+        <w:rPr>
+          <w:lang w:eastAsia="ko-KR"/>
+        </w:rPr>
+        <w:t>’</w:t>
+      </w:r>
+      <w:r>
+        <w:rPr>
+          <w:rFonts w:hint="eastAsia"/>
+          <w:lang w:eastAsia="ko-KR"/>
+        </w:rPr>
+        <w:t xml:space="preserve">t go this route, personally, unless I know that whatever material this particular VA is going to generate will lead to </w:t>
+      </w:r>
+      <w:r>
+        <w:rPr>
+          <w:lang w:eastAsia="ko-KR"/>
+        </w:rPr>
+        <w:t>literally</w:t>
+      </w:r>
+      <w:r>
+        <w:rPr>
+          <w:rFonts w:hint="eastAsia"/>
+          <w:lang w:eastAsia="ko-KR"/>
+        </w:rPr>
+        <w:t xml:space="preserve"> weeks upon weeks of excess free time for me to do other things. Believe it or not, this has happened repeatedly, as I hire and farm out many of my job responsibilities to other V</w:t>
+      </w:r>
+      <w:r>
+        <w:rPr>
+          <w:lang w:eastAsia="ko-KR"/>
+        </w:rPr>
+        <w:t>As.</w:t>
+      </w:r>
+      <w:r>
+        <w:rPr>
+          <w:rFonts w:hint="eastAsia"/>
+          <w:lang w:eastAsia="ko-KR"/>
+        </w:rPr>
+        <w:t xml:space="preserve"> I</w:t>
+      </w:r>
+      <w:r>
+        <w:rPr>
+          <w:lang w:eastAsia="ko-KR"/>
+        </w:rPr>
+        <w:t>’</w:t>
+      </w:r>
+      <w:r>
+        <w:rPr>
+          <w:rFonts w:hint="eastAsia"/>
+          <w:lang w:eastAsia="ko-KR"/>
+        </w:rPr>
+        <w:t>ve had several PPT designers make me PPTs that have been able to use over and over again in my own classes to the point where I often forgot what I was being paid for!</w:t>
+      </w:r>
+    </w:p>
+    <w:p>
+      <w:pPr>
+        <w:pStyle w:val="normal0"/>
+        <w:ind w:firstLine="720"/>
+        <w:rPr>
+          <w:lang w:eastAsia="ko-KR"/>
+        </w:rPr>
+      </w:pPr>
+      <w:r>
+        <w:rPr>
+          <w:rFonts w:hint="eastAsia"/>
+          <w:lang w:eastAsia="ko-KR"/>
+        </w:rPr>
+        <w:t xml:space="preserve">You should not be afraid to farm out your various </w:t>
+      </w:r>
+      <w:r>
+        <w:rPr>
+          <w:lang w:eastAsia="ko-KR"/>
+        </w:rPr>
+        <w:t>responsibilities</w:t>
+      </w:r>
+      <w:r>
+        <w:rPr>
+          <w:rFonts w:hint="eastAsia"/>
+          <w:lang w:eastAsia="ko-KR"/>
+        </w:rPr>
+        <w:t xml:space="preserve"> or somehow feel ashamed about it. As you should know by now, learning to delegate is a very important responsibility that English teachers are rarely told that they need to do. And yet, at any level of teaching, there are always going to be ways to cut corners and get the work done in half the time with little stress or energy. In order to appreciate the full experience of what </w:t>
+      </w:r>
+      <w:r>
+        <w:rPr>
+          <w:lang w:eastAsia="ko-KR"/>
+        </w:rPr>
+        <w:t>English teaching</w:t>
+      </w:r>
+      <w:r>
+        <w:rPr>
+          <w:rFonts w:hint="eastAsia"/>
+          <w:lang w:eastAsia="ko-KR"/>
+        </w:rPr>
+        <w:t xml:space="preserve"> is all about, ironically, you often have to give up some important tasks to be able to have time to yourself and observe what</w:t>
+      </w:r>
+      <w:r>
+        <w:rPr>
+          <w:lang w:eastAsia="ko-KR"/>
+        </w:rPr>
+        <w:t>’</w:t>
+      </w:r>
+      <w:r>
+        <w:rPr>
+          <w:rFonts w:hint="eastAsia"/>
+          <w:lang w:eastAsia="ko-KR"/>
+        </w:rPr>
+        <w:t>s going on around you. Some websites where you can hire extra help for a really affordable price: Fiverr.com, Freelancer.com, and UpWork (formerly Elance and oDesk). My primary experience in hiring is with fiverr and upwork and I can tell you that I</w:t>
+      </w:r>
+      <w:r>
+        <w:rPr>
+          <w:lang w:eastAsia="ko-KR"/>
+        </w:rPr>
+        <w:t>’</w:t>
+      </w:r>
+      <w:r>
+        <w:rPr>
+          <w:rFonts w:hint="eastAsia"/>
+          <w:lang w:eastAsia="ko-KR"/>
+        </w:rPr>
+        <w:t>ve had mostly positive experiences. In working with anyone, it</w:t>
+      </w:r>
+      <w:r>
+        <w:rPr>
+          <w:lang w:eastAsia="ko-KR"/>
+        </w:rPr>
+        <w:t>’</w:t>
+      </w:r>
+      <w:r>
+        <w:rPr>
+          <w:rFonts w:hint="eastAsia"/>
+          <w:lang w:eastAsia="ko-KR"/>
+        </w:rPr>
+        <w:t xml:space="preserve">s important to make sure you have all of your expectations up front. </w:t>
+      </w:r>
+      <w:r>
+        <w:rPr>
+          <w:lang w:eastAsia="ko-KR"/>
+        </w:rPr>
+        <w:t>S</w:t>
+      </w:r>
+      <w:r>
+        <w:rPr>
+          <w:rFonts w:hint="eastAsia"/>
+          <w:lang w:eastAsia="ko-KR"/>
+        </w:rPr>
+        <w:t>ome people recommend that you interview all of your potential hires. Personally, I think this is a good idea if you</w:t>
+      </w:r>
+      <w:r>
+        <w:rPr>
+          <w:lang w:eastAsia="ko-KR"/>
+        </w:rPr>
+        <w:t>’</w:t>
+      </w:r>
+      <w:r>
+        <w:rPr>
+          <w:rFonts w:hint="eastAsia"/>
+          <w:lang w:eastAsia="ko-KR"/>
+        </w:rPr>
+        <w:t>re working with UpWork because it saves time in the long run in that it keeps you from having to clarify issues and repeating yourself. On the other hand, if I</w:t>
+      </w:r>
+      <w:r>
+        <w:rPr>
+          <w:lang w:eastAsia="ko-KR"/>
+        </w:rPr>
+        <w:t>’</w:t>
+      </w:r>
+      <w:r>
+        <w:rPr>
+          <w:rFonts w:hint="eastAsia"/>
+          <w:lang w:eastAsia="ko-KR"/>
+        </w:rPr>
+        <w:t>m looking for a one-off job, I will usually resort to Fiverr.com and bypass all formalities for an interview (Fiverr.com just isn</w:t>
+      </w:r>
+      <w:r>
+        <w:rPr>
+          <w:lang w:eastAsia="ko-KR"/>
+        </w:rPr>
+        <w:t>’</w:t>
+      </w:r>
+      <w:r>
+        <w:rPr>
+          <w:rFonts w:hint="eastAsia"/>
+          <w:lang w:eastAsia="ko-KR"/>
+        </w:rPr>
+        <w:t xml:space="preserve">t designed in the same way that UpWork is). For repeat employees, interviews are </w:t>
+      </w:r>
+      <w:r>
+        <w:rPr>
+          <w:lang w:eastAsia="ko-KR"/>
+        </w:rPr>
+        <w:t>necessary</w:t>
+      </w:r>
+      <w:r>
+        <w:rPr>
+          <w:rFonts w:hint="eastAsia"/>
+          <w:lang w:eastAsia="ko-KR"/>
+        </w:rPr>
+        <w:t>. When you interview, make sure that the freelancer can be seen on camera. Assess whether they have command of the English language and whether these are people who seem personable and confident. If this is someone you think you</w:t>
+      </w:r>
+      <w:r>
+        <w:rPr>
+          <w:lang w:eastAsia="ko-KR"/>
+        </w:rPr>
+        <w:t>’</w:t>
+      </w:r>
+      <w:r>
+        <w:rPr>
+          <w:rFonts w:hint="eastAsia"/>
+          <w:lang w:eastAsia="ko-KR"/>
+        </w:rPr>
+        <w:t xml:space="preserve">d want to work with, then put them in the </w:t>
+      </w:r>
+      <w:r>
+        <w:rPr>
+          <w:lang w:eastAsia="ko-KR"/>
+        </w:rPr>
+        <w:t>“</w:t>
+      </w:r>
+      <w:r>
+        <w:rPr>
+          <w:rFonts w:hint="eastAsia"/>
+          <w:lang w:eastAsia="ko-KR"/>
+        </w:rPr>
+        <w:t>follow up</w:t>
+      </w:r>
+      <w:r>
+        <w:rPr>
+          <w:lang w:eastAsia="ko-KR"/>
+        </w:rPr>
+        <w:t>”</w:t>
+      </w:r>
+      <w:r>
+        <w:rPr>
+          <w:rFonts w:hint="eastAsia"/>
+          <w:lang w:eastAsia="ko-KR"/>
+        </w:rPr>
+        <w:t xml:space="preserve"> pile.</w:t>
+      </w:r>
+    </w:p>
+    <w:p>
+      <w:pPr>
+        <w:pStyle w:val="normal0"/>
+        <w:ind w:firstLine="720"/>
+        <w:rPr>
+          <w:lang w:eastAsia="ko-KR"/>
+        </w:rPr>
+      </w:pPr>
+      <w:r>
+        <w:rPr>
+          <w:rFonts w:hint="eastAsia"/>
+          <w:lang w:eastAsia="ko-KR"/>
+        </w:rPr>
+        <w:t xml:space="preserve">People make a big deal </w:t>
+      </w:r>
+      <w:r>
+        <w:rPr>
+          <w:lang w:eastAsia="ko-KR"/>
+        </w:rPr>
+        <w:t>about</w:t>
+      </w:r>
+      <w:r>
+        <w:rPr>
+          <w:rFonts w:hint="eastAsia"/>
+          <w:lang w:eastAsia="ko-KR"/>
+        </w:rPr>
+        <w:t xml:space="preserve"> hiring staff, but it really doesn</w:t>
+      </w:r>
+      <w:r>
+        <w:rPr>
+          <w:lang w:eastAsia="ko-KR"/>
+        </w:rPr>
+        <w:t>’</w:t>
+      </w:r>
+      <w:r>
+        <w:rPr>
+          <w:rFonts w:hint="eastAsia"/>
+          <w:lang w:eastAsia="ko-KR"/>
+        </w:rPr>
+        <w:t>t have to be a big deal, especially when you</w:t>
+      </w:r>
+      <w:r>
+        <w:rPr>
+          <w:lang w:eastAsia="ko-KR"/>
+        </w:rPr>
+        <w:t>’</w:t>
+      </w:r>
+      <w:r>
+        <w:rPr>
+          <w:rFonts w:hint="eastAsia"/>
+          <w:lang w:eastAsia="ko-KR"/>
+        </w:rPr>
+        <w:t>re just hiring people to put together a decent powerpoint presentation or some worksheet. In most cases, you can just go directly to hiring someone and see what they produce. If you like it, you hire the person again and if you don</w:t>
+      </w:r>
+      <w:r>
+        <w:rPr>
+          <w:lang w:eastAsia="ko-KR"/>
+        </w:rPr>
+        <w:t>’</w:t>
+      </w:r>
+      <w:r>
+        <w:rPr>
+          <w:rFonts w:hint="eastAsia"/>
+          <w:lang w:eastAsia="ko-KR"/>
+        </w:rPr>
+        <w:t>t like it, then you move on. Sure there is some level of risk involved in doing this sort of thing but I would rather incur the risk of hiring a potentially awesome PPT-designer then to incur the risk of waiting around and hoping for divine inspiration to hit me when I least expect it. The former plan is full-proof while the latter plan is not. Just start hiring people. You</w:t>
+      </w:r>
+      <w:r>
+        <w:rPr>
+          <w:lang w:eastAsia="ko-KR"/>
+        </w:rPr>
+        <w:t>’</w:t>
+      </w:r>
+      <w:r>
+        <w:rPr>
+          <w:rFonts w:hint="eastAsia"/>
+          <w:lang w:eastAsia="ko-KR"/>
+        </w:rPr>
+        <w:t xml:space="preserve">ll contribute to the economy while also saving yourself a lot of time and energy.  </w:t>
+      </w:r>
+    </w:p>
+    <w:p>
+      <w:pPr>
+        <w:pStyle w:val="normal0"/>
+        <w:ind w:firstLine="720"/>
+        <w:rPr>
+          <w:lang w:eastAsia="ko-KR"/>
+        </w:rPr>
+      </w:pPr>
+      <w:r>
+        <w:rPr>
+          <w:rFonts w:hint="eastAsia"/>
+          <w:lang w:eastAsia="ko-KR"/>
+        </w:rPr>
+        <w:lastRenderedPageBreak/>
+        <w:t xml:space="preserve">Aside from worksheets and PPTs and outsourcing and board games, keeping organized is also criticial to your </w:t>
+      </w:r>
+      <w:r>
+        <w:rPr>
+          <w:lang w:eastAsia="ko-KR"/>
+        </w:rPr>
+        <w:t>success</w:t>
+      </w:r>
+      <w:r>
+        <w:rPr>
+          <w:rFonts w:hint="eastAsia"/>
+          <w:lang w:eastAsia="ko-KR"/>
+        </w:rPr>
+        <w:t xml:space="preserve"> in getting the </w:t>
+      </w:r>
+      <w:r>
+        <w:rPr>
+          <w:lang w:eastAsia="ko-KR"/>
+        </w:rPr>
+        <w:t>little</w:t>
+      </w:r>
+      <w:r>
+        <w:rPr>
+          <w:rFonts w:hint="eastAsia"/>
+          <w:lang w:eastAsia="ko-KR"/>
+        </w:rPr>
+        <w:t xml:space="preserve"> tykes off your back. You have to constantly be on top of what</w:t>
+      </w:r>
+      <w:r>
+        <w:rPr>
+          <w:lang w:eastAsia="ko-KR"/>
+        </w:rPr>
+        <w:t>’</w:t>
+      </w:r>
+      <w:r>
+        <w:rPr>
+          <w:rFonts w:hint="eastAsia"/>
+          <w:lang w:eastAsia="ko-KR"/>
+        </w:rPr>
+        <w:t xml:space="preserve">s going on in your school community and pressing people for details. </w:t>
+      </w:r>
+    </w:p>
+    <w:p>
+      <w:pPr>
+        <w:pStyle w:val="normal0"/>
+        <w:ind w:firstLine="720"/>
       </w:pPr>
     </w:p>
     <w:p>
@@ -2859,8 +3610,6 @@
         </w:rPr>
         <w:t>Key Points to Take Away from the lesson</w:t>
       </w:r>
-      <w:bookmarkStart w:id="0" w:name="_GoBack"/>
-      <w:bookmarkEnd w:id="0"/>
     </w:p>
     <w:p>
       <w:pPr>
@@ -2901,6 +3650,12 @@
     <w:p>
       <w:pPr>
         <w:pStyle w:val="normal0"/>
+      </w:pPr>
+    </w:p>
+    <w:p>
+      <w:pPr>
+        <w:pStyle w:val="normal0"/>
+        <w:ind w:firstLine="720"/>
       </w:pPr>
     </w:p>
     <w:p>
@@ -3250,6 +4005,17 @@
       <w:szCs w:val="30"/>
     </w:rPr>
   </w:style>
+  <w:style w:type="character" w:styleId="Hyperlink">
+    <w:name w:val="Hyperlink"/>
+    <w:basedOn w:val="DefaultParagraphFont"/>
+    <w:uiPriority w:val="99"/>
+    <w:unhideWhenUsed/>
+    <w:rsid w:val="003B2364"/>
+    <w:rPr>
+      <w:color w:val="0000FF" w:themeColor="hyperlink"/>
+      <w:u w:val="single"/>
+    </w:rPr>
+  </w:style>
 </w:styles>
 </file>
 
@@ -3570,6 +4336,17 @@
       <w:color w:val="666666"/>
       <w:sz w:val="30"/>
       <w:szCs w:val="30"/>
+    </w:rPr>
+  </w:style>
+  <w:style w:type="character" w:styleId="Hyperlink">
+    <w:name w:val="Hyperlink"/>
+    <w:basedOn w:val="DefaultParagraphFont"/>
+    <w:uiPriority w:val="99"/>
+    <w:unhideWhenUsed/>
+    <w:rsid w:val="003B2364"/>
+    <w:rPr>
+      <w:color w:val="0000FF" w:themeColor="hyperlink"/>
+      <w:u w:val="single"/>
     </w:rPr>
   </w:style>
 </w:styles>

</xml_diff>

<commit_message>
added two new pages so that we are now at 46
</commit_message>
<xml_diff>
--- a/StrategiesforGettingtheLittleTykesOffYourBack.docx
+++ b/StrategiesforGettingtheLittleTykesOffYourBack.docx
@@ -5,36 +5,33 @@
   <w:body>
     <w:p>
       <w:pPr>
-        <w:pStyle w:val="normal0"/>
-      </w:pPr>
-      <w:r>
-        <w:t xml:space="preserve">Strategies for Getting the Little Tykes Off Your Back   </w:t>
-      </w:r>
-      <w:r>
+        <w:pStyle w:val="LO-normal"/>
         <w:rPr>
           <w:b/>
           <w:color w:val="FF0000"/>
         </w:rPr>
-        <w:t>4</w:t>
+      </w:pPr>
+      <w:r>
+        <w:t xml:space="preserve">Strategies for Getting the Little Tykes Off Your Back   </w:t>
       </w:r>
       <w:r>
         <w:rPr>
           <w:b/>
           <w:color w:val="FF0000"/>
         </w:rPr>
-        <w:t>4</w:t>
+        <w:t>46</w:t>
       </w:r>
       <w:bookmarkStart w:id="0" w:name="_GoBack"/>
       <w:bookmarkEnd w:id="0"/>
     </w:p>
     <w:p>
       <w:pPr>
-        <w:pStyle w:val="normal0"/>
-      </w:pPr>
-    </w:p>
-    <w:p>
-      <w:pPr>
-        <w:pStyle w:val="normal0"/>
+        <w:pStyle w:val="LO-normal"/>
+      </w:pPr>
+    </w:p>
+    <w:p>
+      <w:pPr>
+        <w:pStyle w:val="LO-normal"/>
       </w:pPr>
       <w:r>
         <w:t xml:space="preserve">I originally got my TEFL certificate in Guadalajara, Mexico at the International Teacher Training Organization. This was in 2014. The program at the time was pretty standard for most EFL programs. You went through at least 120 hours of teaching training. What was different about this program was that it offered actual experience in the classroom where you could teach to students with real needs to learn English. ITTO had an agreement with the neighboring private academy, IMAC, whereby teacher-trainers were assigned different classes to teach during the course of the day. Students at IMAC were very diverse and from a wide range of backgrounds. Many students of IMAC needed English for their jobs or for their university, where it was required to pass an English proficiency examination. Others were just intrigued by it and the culture, having aspirations to move to Canada or the United Kingdom or the United States. </w:t>
@@ -42,7 +39,7 @@
     </w:p>
     <w:p>
       <w:pPr>
-        <w:pStyle w:val="normal0"/>
+        <w:pStyle w:val="LO-normal"/>
         <w:ind w:firstLine="720"/>
       </w:pPr>
       <w:r>
@@ -51,7 +48,7 @@
     </w:p>
     <w:p>
       <w:pPr>
-        <w:pStyle w:val="normal0"/>
+        <w:pStyle w:val="LO-normal"/>
         <w:ind w:firstLine="720"/>
       </w:pPr>
       <w:r>
@@ -60,7 +57,7 @@
     </w:p>
     <w:p>
       <w:pPr>
-        <w:pStyle w:val="normal0"/>
+        <w:pStyle w:val="LO-normal"/>
       </w:pPr>
       <w:r>
         <w:tab/>
@@ -69,7 +66,7 @@
     </w:p>
     <w:p>
       <w:pPr>
-        <w:pStyle w:val="normal0"/>
+        <w:pStyle w:val="LO-normal"/>
       </w:pPr>
       <w:r>
         <w:lastRenderedPageBreak/>
@@ -78,7 +75,7 @@
     </w:p>
     <w:p>
       <w:pPr>
-        <w:pStyle w:val="normal0"/>
+        <w:pStyle w:val="LO-normal"/>
       </w:pPr>
       <w:r>
         <w:tab/>
@@ -101,7 +98,7 @@
     </w:p>
     <w:p>
       <w:pPr>
-        <w:pStyle w:val="normal0"/>
+        <w:pStyle w:val="LO-normal"/>
       </w:pPr>
       <w:r>
         <w:tab/>
@@ -134,7 +131,7 @@
     </w:p>
     <w:p>
       <w:pPr>
-        <w:pStyle w:val="normal0"/>
+        <w:pStyle w:val="LO-normal"/>
         <w:ind w:firstLine="720"/>
       </w:pPr>
       <w:r>
@@ -143,7 +140,7 @@
     </w:p>
     <w:p>
       <w:pPr>
-        <w:pStyle w:val="normal0"/>
+        <w:pStyle w:val="LO-normal"/>
       </w:pPr>
       <w:r>
         <w:lastRenderedPageBreak/>
@@ -153,7 +150,7 @@
     </w:p>
     <w:p>
       <w:pPr>
-        <w:pStyle w:val="normal0"/>
+        <w:pStyle w:val="LO-normal"/>
       </w:pPr>
       <w:r>
         <w:tab/>
@@ -162,7 +159,7 @@
     </w:p>
     <w:p>
       <w:pPr>
-        <w:pStyle w:val="normal0"/>
+        <w:pStyle w:val="LO-normal"/>
       </w:pPr>
       <w:r>
         <w:tab/>
@@ -171,7 +168,7 @@
     </w:p>
     <w:p>
       <w:pPr>
-        <w:pStyle w:val="normal0"/>
+        <w:pStyle w:val="LO-normal"/>
       </w:pPr>
       <w:r>
         <w:tab/>
@@ -193,12 +190,12 @@
     </w:p>
     <w:p>
       <w:pPr>
-        <w:pStyle w:val="normal0"/>
-      </w:pPr>
-    </w:p>
-    <w:p>
-      <w:pPr>
-        <w:pStyle w:val="normal0"/>
+        <w:pStyle w:val="LO-normal"/>
+      </w:pPr>
+    </w:p>
+    <w:p>
+      <w:pPr>
+        <w:pStyle w:val="LO-normal"/>
       </w:pPr>
       <w:r>
         <w:t>In this day and age, where it is becoming increasingly easier and easier to design your own lifestyle and start businesses with almost little initial investment--in other words, to invest in yourself--you owe it to yourself to arm yourself with the strategies that will allow you to perform at your very best. Maybe owning a business is not for you, but at the very least, you should be taking care of your mind and body on a daily basis so that you can maximally serve the people you have been hired to serve. So how do you do this? It starts with your decision today to not allow students, faculty, or anyone in your immediate surroundigns that you have to work with on a daily basis to drain your energy. it starts with you making the decision that you will not try so hard at your job that by the end of the day, you’re completely spent.</w:t>
@@ -206,7 +203,7 @@
     </w:p>
     <w:p>
       <w:pPr>
-        <w:pStyle w:val="normal0"/>
+        <w:pStyle w:val="LO-normal"/>
       </w:pPr>
       <w:r>
         <w:tab/>
@@ -224,7 +221,7 @@
     </w:p>
     <w:p>
       <w:pPr>
-        <w:pStyle w:val="normal0"/>
+        <w:pStyle w:val="LO-normal"/>
       </w:pPr>
       <w:r>
         <w:tab/>
@@ -315,7 +312,7 @@
     </w:p>
     <w:p>
       <w:pPr>
-        <w:pStyle w:val="normal0"/>
+        <w:pStyle w:val="LO-normal"/>
         <w:ind w:firstLine="720"/>
       </w:pPr>
       <w:r>
@@ -328,7 +325,7 @@
     </w:p>
     <w:p>
       <w:pPr>
-        <w:pStyle w:val="normal0"/>
+        <w:pStyle w:val="LO-normal"/>
       </w:pPr>
       <w:r>
         <w:tab/>
@@ -337,7 +334,7 @@
     </w:p>
     <w:p>
       <w:pPr>
-        <w:pStyle w:val="normal0"/>
+        <w:pStyle w:val="LO-normal"/>
       </w:pPr>
       <w:r>
         <w:tab/>
@@ -359,7 +356,7 @@
     </w:p>
     <w:p>
       <w:pPr>
-        <w:pStyle w:val="normal0"/>
+        <w:pStyle w:val="LO-normal"/>
       </w:pPr>
       <w:r>
         <w:tab/>
@@ -377,7 +374,7 @@
     </w:p>
     <w:p>
       <w:pPr>
-        <w:pStyle w:val="normal0"/>
+        <w:pStyle w:val="LO-normal"/>
       </w:pPr>
       <w:r>
         <w:tab/>
@@ -386,7 +383,7 @@
     </w:p>
     <w:p>
       <w:pPr>
-        <w:pStyle w:val="normal0"/>
+        <w:pStyle w:val="LO-normal"/>
       </w:pPr>
       <w:r>
         <w:tab/>
@@ -399,7 +396,7 @@
     </w:p>
     <w:p>
       <w:pPr>
-        <w:pStyle w:val="normal0"/>
+        <w:pStyle w:val="LO-normal"/>
         <w:ind w:firstLine="720"/>
       </w:pPr>
       <w:r>
@@ -467,7 +464,7 @@
     </w:p>
     <w:p>
       <w:pPr>
-        <w:pStyle w:val="normal0"/>
+        <w:pStyle w:val="LO-normal"/>
       </w:pPr>
       <w:r>
         <w:tab/>
@@ -480,7 +477,7 @@
     </w:p>
     <w:p>
       <w:pPr>
-        <w:pStyle w:val="normal0"/>
+        <w:pStyle w:val="LO-normal"/>
       </w:pPr>
       <w:r>
         <w:tab/>
@@ -489,7 +486,7 @@
     </w:p>
     <w:p>
       <w:pPr>
-        <w:pStyle w:val="normal0"/>
+        <w:pStyle w:val="LO-normal"/>
       </w:pPr>
       <w:r>
         <w:tab/>
@@ -527,12 +524,12 @@
     </w:p>
     <w:p>
       <w:pPr>
-        <w:pStyle w:val="normal0"/>
-      </w:pPr>
-    </w:p>
-    <w:p>
-      <w:pPr>
-        <w:pStyle w:val="normal0"/>
+        <w:pStyle w:val="LO-normal"/>
+      </w:pPr>
+    </w:p>
+    <w:p>
+      <w:pPr>
+        <w:pStyle w:val="LO-normal"/>
       </w:pPr>
       <w:r>
         <w:t>Chapter One: In-Class Strategies</w:t>
@@ -540,12 +537,12 @@
     </w:p>
     <w:p>
       <w:pPr>
-        <w:pStyle w:val="normal0"/>
-      </w:pPr>
-    </w:p>
-    <w:p>
-      <w:pPr>
-        <w:pStyle w:val="normal0"/>
+        <w:pStyle w:val="LO-normal"/>
+      </w:pPr>
+    </w:p>
+    <w:p>
+      <w:pPr>
+        <w:pStyle w:val="LO-normal"/>
       </w:pPr>
       <w:r>
         <w:t xml:space="preserve">I include this chapter as the very first because there is no bigger culprit of zapping energy from the teazcher than than classroom itself. By far, this is the place where most of the enery is going to get exacted. For most beginning instructors, this is probably the most precarious situation of them all since in all likelihood, the beginning teacher will be eager to do a good job and try to please the students. They will do a song and dance, play the banjo, act like a clown, and reward students with lots and lots of candy and smiles just to be on their good graces. Mark my words that there is nothing more deadly to a teacher’s career and endurance/sustenance than becoming one of those teachers who is constantly battling to please the students and colleagues. This strategy is by no means an endurable one because most obviously, the strategy will create burnout and lead one to distress. In a community where the teacher is front and center, especially in a foreign country, the possibilities for over-exerting yourself in daily conversation is high, whether it be talking to your students or colleagues or parents. Frequently, these interactions exact a toll on the teacher because they just require so much forethought and planning and pretending to be relaxed. Social interaction doesn’t always have to be strenuous of course, but when it comes to putting on airs--which all humans do--there’s bound to be an element of energy utilization to ensure that it happens, that you’re on the good graces of the people around you. It’s natural. </w:t>
@@ -635,12 +632,12 @@
     </w:p>
     <w:p>
       <w:pPr>
-        <w:pStyle w:val="normal0"/>
-      </w:pPr>
-    </w:p>
-    <w:p>
-      <w:pPr>
-        <w:pStyle w:val="normal0"/>
+        <w:pStyle w:val="LO-normal"/>
+      </w:pPr>
+    </w:p>
+    <w:p>
+      <w:pPr>
+        <w:pStyle w:val="LO-normal"/>
       </w:pPr>
       <w:r>
         <w:t>Worksheets have been an absolute life-saver for me. Worksheets are by far the best way of getting the students quiet and busy while I can just stare out the window and meditate on what I should do with my life. Sometimes I’ll go around and check what the students are doing and offer assistance but of course, sometimes I will use this downtime to conserve my energy. I love worksheets.</w:t>
@@ -692,13 +689,21 @@
     </w:p>
     <w:p>
       <w:pPr>
-        <w:pStyle w:val="normal0"/>
-      </w:pPr>
-    </w:p>
-    <w:p>
-      <w:pPr>
-        <w:pStyle w:val="normal0"/>
+        <w:pStyle w:val="LO-normal"/>
+      </w:pPr>
+    </w:p>
+    <w:p>
+      <w:pPr>
+        <w:pStyle w:val="LO-normal"/>
         <w:spacing w:line="336" w:lineRule="auto"/>
+        <w:rPr>
+          <w:rStyle w:val="InternetLink"/>
+          <w:rFonts w:ascii="Verdana" w:eastAsia="Verdana" w:hAnsi="Verdana" w:cs="Verdana"/>
+          <w:color w:val="1352D9"/>
+          <w:sz w:val="20"/>
+          <w:szCs w:val="20"/>
+          <w:shd w:val="clear" w:color="auto" w:fill="F1EFE8"/>
+        </w:rPr>
       </w:pPr>
       <w:r>
         <w:rPr>
@@ -724,6 +729,7 @@
       <w:hyperlink r:id="rId5">
         <w:r>
           <w:rPr>
+            <w:rStyle w:val="InternetLink"/>
             <w:rFonts w:ascii="Verdana" w:eastAsia="Verdana" w:hAnsi="Verdana" w:cs="Verdana"/>
             <w:color w:val="1352D9"/>
             <w:sz w:val="20"/>
@@ -736,13 +742,16 @@
     </w:p>
     <w:p>
       <w:pPr>
-        <w:pStyle w:val="normal0"/>
+        <w:pStyle w:val="LO-normal"/>
         <w:spacing w:line="336" w:lineRule="auto"/>
+        <w:rPr>
+          <w:rStyle w:val="InternetLink"/>
+        </w:rPr>
       </w:pPr>
       <w:hyperlink r:id="rId6">
         <w:r>
           <w:rPr>
-            <w:rStyle w:val="Hyperlink"/>
+            <w:rStyle w:val="InternetLink"/>
           </w:rPr>
           <w:t>http://textmechanic.com/Word-Scrambler.html</w:t>
         </w:r>
@@ -750,8 +759,16 @@
     </w:p>
     <w:p>
       <w:pPr>
-        <w:pStyle w:val="normal0"/>
+        <w:pStyle w:val="LO-normal"/>
         <w:spacing w:line="336" w:lineRule="auto"/>
+        <w:rPr>
+          <w:rStyle w:val="InternetLink"/>
+          <w:rFonts w:ascii="Verdana" w:eastAsia="Verdana" w:hAnsi="Verdana" w:cs="Verdana"/>
+          <w:color w:val="1352D9"/>
+          <w:sz w:val="20"/>
+          <w:szCs w:val="20"/>
+          <w:shd w:val="clear" w:color="auto" w:fill="F1EFE8"/>
+        </w:rPr>
       </w:pPr>
       <w:r>
         <w:rPr>
@@ -777,6 +794,7 @@
       <w:hyperlink r:id="rId7">
         <w:r>
           <w:rPr>
+            <w:rStyle w:val="InternetLink"/>
             <w:rFonts w:ascii="Verdana" w:eastAsia="Verdana" w:hAnsi="Verdana" w:cs="Verdana"/>
             <w:color w:val="1352D9"/>
             <w:sz w:val="20"/>
@@ -789,13 +807,16 @@
     </w:p>
     <w:p>
       <w:pPr>
-        <w:pStyle w:val="normal0"/>
+        <w:pStyle w:val="LO-normal"/>
         <w:spacing w:line="336" w:lineRule="auto"/>
+        <w:rPr>
+          <w:rStyle w:val="InternetLink"/>
+        </w:rPr>
       </w:pPr>
       <w:hyperlink r:id="rId8">
         <w:r>
           <w:rPr>
-            <w:rStyle w:val="Hyperlink"/>
+            <w:rStyle w:val="InternetLink"/>
           </w:rPr>
           <w:t>http://www.toolsforenglish.com/tools/scramble-sentence/</w:t>
         </w:r>
@@ -803,8 +824,16 @@
     </w:p>
     <w:p>
       <w:pPr>
-        <w:pStyle w:val="normal0"/>
+        <w:pStyle w:val="LO-normal"/>
         <w:spacing w:line="336" w:lineRule="auto"/>
+        <w:rPr>
+          <w:rStyle w:val="InternetLink"/>
+          <w:rFonts w:ascii="Verdana" w:eastAsia="Verdana" w:hAnsi="Verdana" w:cs="Verdana"/>
+          <w:color w:val="1352D9"/>
+          <w:sz w:val="20"/>
+          <w:szCs w:val="20"/>
+          <w:shd w:val="clear" w:color="auto" w:fill="F1EFE8"/>
+        </w:rPr>
       </w:pPr>
       <w:r>
         <w:rPr>
@@ -830,6 +859,7 @@
       <w:hyperlink r:id="rId9">
         <w:r>
           <w:rPr>
+            <w:rStyle w:val="InternetLink"/>
             <w:rFonts w:ascii="Verdana" w:eastAsia="Verdana" w:hAnsi="Verdana" w:cs="Verdana"/>
             <w:color w:val="1352D9"/>
             <w:sz w:val="20"/>
@@ -842,13 +872,16 @@
     </w:p>
     <w:p>
       <w:pPr>
-        <w:pStyle w:val="normal0"/>
+        <w:pStyle w:val="LO-normal"/>
         <w:spacing w:line="336" w:lineRule="auto"/>
+        <w:rPr>
+          <w:rStyle w:val="InternetLink"/>
+        </w:rPr>
       </w:pPr>
       <w:hyperlink r:id="rId10">
         <w:r>
           <w:rPr>
-            <w:rStyle w:val="Hyperlink"/>
+            <w:rStyle w:val="InternetLink"/>
           </w:rPr>
           <w:t>http://www.puzzle-maker.com/CW/</w:t>
         </w:r>
@@ -856,8 +889,16 @@
     </w:p>
     <w:p>
       <w:pPr>
-        <w:pStyle w:val="normal0"/>
+        <w:pStyle w:val="LO-normal"/>
         <w:spacing w:line="336" w:lineRule="auto"/>
+        <w:rPr>
+          <w:rStyle w:val="InternetLink"/>
+          <w:rFonts w:ascii="Verdana" w:eastAsia="Verdana" w:hAnsi="Verdana" w:cs="Verdana"/>
+          <w:color w:val="1352D9"/>
+          <w:sz w:val="20"/>
+          <w:szCs w:val="20"/>
+          <w:shd w:val="clear" w:color="auto" w:fill="F1EFE8"/>
+        </w:rPr>
       </w:pPr>
       <w:r>
         <w:rPr>
@@ -883,6 +924,7 @@
       <w:hyperlink r:id="rId11">
         <w:r>
           <w:rPr>
+            <w:rStyle w:val="InternetLink"/>
             <w:rFonts w:ascii="Verdana" w:eastAsia="Verdana" w:hAnsi="Verdana" w:cs="Verdana"/>
             <w:color w:val="1352D9"/>
             <w:sz w:val="20"/>
@@ -895,13 +937,16 @@
     </w:p>
     <w:p>
       <w:pPr>
-        <w:pStyle w:val="normal0"/>
+        <w:pStyle w:val="LO-normal"/>
         <w:spacing w:line="336" w:lineRule="auto"/>
+        <w:rPr>
+          <w:rStyle w:val="InternetLink"/>
+        </w:rPr>
       </w:pPr>
       <w:hyperlink r:id="rId12">
         <w:r>
           <w:rPr>
-            <w:rStyle w:val="Hyperlink"/>
+            <w:rStyle w:val="InternetLink"/>
           </w:rPr>
           <w:t>http://www.puzzle-maker.com/WS/</w:t>
         </w:r>
@@ -909,8 +954,15 @@
     </w:p>
     <w:p>
       <w:pPr>
-        <w:pStyle w:val="normal0"/>
+        <w:pStyle w:val="LO-normal"/>
         <w:spacing w:line="336" w:lineRule="auto"/>
+        <w:rPr>
+          <w:rFonts w:ascii="Verdana" w:eastAsia="Verdana" w:hAnsi="Verdana" w:cs="Verdana"/>
+          <w:color w:val="3F3B3B"/>
+          <w:sz w:val="20"/>
+          <w:szCs w:val="20"/>
+          <w:shd w:val="clear" w:color="auto" w:fill="F1EFE8"/>
+        </w:rPr>
       </w:pPr>
       <w:r>
         <w:rPr>
@@ -933,9 +985,10 @@
         </w:rPr>
         <w:t xml:space="preserve"> -</w:t>
       </w:r>
-      <w:hyperlink r:id="rId13" w:anchor="Step">
+      <w:hyperlink r:id="rId13" w:anchor="Step" w:history="1">
         <w:r>
           <w:rPr>
+            <w:rStyle w:val="InternetLink"/>
             <w:rFonts w:ascii="Verdana" w:eastAsia="Verdana" w:hAnsi="Verdana" w:cs="Verdana"/>
             <w:color w:val="1352D9"/>
             <w:sz w:val="20"/>
@@ -958,14 +1011,22 @@
     </w:p>
     <w:p>
       <w:pPr>
-        <w:pStyle w:val="normal0"/>
+        <w:pStyle w:val="LO-normal"/>
         <w:spacing w:line="336" w:lineRule="auto"/>
       </w:pPr>
     </w:p>
     <w:p>
       <w:pPr>
-        <w:pStyle w:val="normal0"/>
+        <w:pStyle w:val="LO-normal"/>
         <w:spacing w:line="336" w:lineRule="auto"/>
+        <w:rPr>
+          <w:rStyle w:val="InternetLink"/>
+          <w:rFonts w:ascii="Verdana" w:eastAsia="Verdana" w:hAnsi="Verdana" w:cs="Verdana"/>
+          <w:color w:val="1352D9"/>
+          <w:sz w:val="20"/>
+          <w:szCs w:val="20"/>
+          <w:shd w:val="clear" w:color="auto" w:fill="F1EFE8"/>
+        </w:rPr>
       </w:pPr>
       <w:r>
         <w:rPr>
@@ -991,6 +1052,7 @@
       <w:hyperlink r:id="rId14">
         <w:r>
           <w:rPr>
+            <w:rStyle w:val="InternetLink"/>
             <w:rFonts w:ascii="Verdana" w:eastAsia="Verdana" w:hAnsi="Verdana" w:cs="Verdana"/>
             <w:color w:val="1352D9"/>
             <w:sz w:val="20"/>
@@ -1003,13 +1065,16 @@
     </w:p>
     <w:p>
       <w:pPr>
-        <w:pStyle w:val="normal0"/>
+        <w:pStyle w:val="LO-normal"/>
         <w:spacing w:line="336" w:lineRule="auto"/>
+        <w:rPr>
+          <w:rStyle w:val="InternetLink"/>
+        </w:rPr>
       </w:pPr>
       <w:hyperlink r:id="rId15">
         <w:r>
           <w:rPr>
-            <w:rStyle w:val="Hyperlink"/>
+            <w:rStyle w:val="InternetLink"/>
           </w:rPr>
           <w:t>http://www.makebeliefscomix.com/Comix/</w:t>
         </w:r>
@@ -1017,7 +1082,15 @@
     </w:p>
     <w:p>
       <w:pPr>
-        <w:pStyle w:val="normal0"/>
+        <w:pStyle w:val="LO-normal"/>
+        <w:rPr>
+          <w:rStyle w:val="InternetLink"/>
+          <w:rFonts w:ascii="Verdana" w:eastAsia="Verdana" w:hAnsi="Verdana" w:cs="Verdana"/>
+          <w:color w:val="1352D9"/>
+          <w:sz w:val="20"/>
+          <w:szCs w:val="20"/>
+          <w:shd w:val="clear" w:color="auto" w:fill="F1EFE8"/>
+        </w:rPr>
       </w:pPr>
       <w:r>
         <w:rPr>
@@ -1043,6 +1116,7 @@
       <w:hyperlink r:id="rId16">
         <w:r>
           <w:rPr>
+            <w:rStyle w:val="InternetLink"/>
             <w:rFonts w:ascii="Verdana" w:eastAsia="Verdana" w:hAnsi="Verdana" w:cs="Verdana"/>
             <w:color w:val="1352D9"/>
             <w:sz w:val="20"/>
@@ -1055,17 +1129,17 @@
     </w:p>
     <w:p>
       <w:pPr>
-        <w:pStyle w:val="normal0"/>
-      </w:pPr>
-    </w:p>
-    <w:p>
-      <w:pPr>
-        <w:pStyle w:val="normal0"/>
-      </w:pPr>
-    </w:p>
-    <w:p>
-      <w:pPr>
-        <w:pStyle w:val="normal0"/>
+        <w:pStyle w:val="LO-normal"/>
+      </w:pPr>
+    </w:p>
+    <w:p>
+      <w:pPr>
+        <w:pStyle w:val="LO-normal"/>
+      </w:pPr>
+    </w:p>
+    <w:p>
+      <w:pPr>
+        <w:pStyle w:val="LO-normal"/>
       </w:pPr>
       <w:r>
         <w:t xml:space="preserve"> The following links should help you, although sometimes they are a bit drab and require some sprucing up, especially for middle schoolers whose attention tends to wander around the room when they feel like they are being tied down to a boring worksheet. For this, I sometimes tell the students that they can work with a partner, if I feel that they won’t chat in class. However, if the students are chit-chatting away, that I will usually opt for the second option of designing the worksheet. You can find some great designs if you do a Google search on the Images search engine of Google and type in words like “worksheet borders,” and “border designs.” You can also, if you’re feeling really ambitious, look for images that are related to the topic that you are going over. When I was a first year English teacher, I did this a lot and saved many of my worksheets to Google Drive. But even doing this proved to be a lot of work, more work than i was willing to put in for the time and the amount of money that I was making. And I’m someone with little patience (I have to work on this). During those times when I wanted to divert my focus to more important matters, like reading a book or developing my web skills, I just hired someone on Fiverr.com to make me worksheets. I never hired anyone from Europe or the United States because these freelancers were just too expensive. Very often, I would hire someone from the Philippines or Pakistan or India to make worksheets for me. Sometimes, there were freelancers who I actually paid to find me talented artists who would work for literally 2 dollars an hour. These artists would produce the worksheets for me within a matter of days and I would just pay </w:t>
@@ -1077,7 +1151,7 @@
     </w:p>
     <w:p>
       <w:pPr>
-        <w:pStyle w:val="normal0"/>
+        <w:pStyle w:val="LO-normal"/>
       </w:pPr>
       <w:r>
         <w:tab/>
@@ -1086,7 +1160,7 @@
     </w:p>
     <w:p>
       <w:pPr>
-        <w:pStyle w:val="normal0"/>
+        <w:pStyle w:val="LO-normal"/>
         <w:ind w:firstLine="720"/>
       </w:pPr>
       <w:r>
@@ -1111,7 +1185,7 @@
     </w:p>
     <w:p>
       <w:pPr>
-        <w:pStyle w:val="normal0"/>
+        <w:pStyle w:val="LO-normal"/>
       </w:pPr>
       <w:r>
         <w:tab/>
@@ -1149,7 +1223,7 @@
     </w:p>
     <w:p>
       <w:pPr>
-        <w:pStyle w:val="normal0"/>
+        <w:pStyle w:val="LO-normal"/>
         <w:ind w:firstLine="720"/>
       </w:pPr>
       <w:r>
@@ -1191,7 +1265,7 @@
     </w:p>
     <w:p>
       <w:pPr>
-        <w:pStyle w:val="normal0"/>
+        <w:pStyle w:val="LO-normal"/>
         <w:ind w:firstLine="720"/>
       </w:pPr>
       <w:r>
@@ -1321,7 +1395,7 @@
     </w:p>
     <w:p>
       <w:pPr>
-        <w:pStyle w:val="normal0"/>
+        <w:pStyle w:val="LO-normal"/>
         <w:ind w:firstLine="720"/>
       </w:pPr>
       <w:r>
@@ -1361,7 +1435,7 @@
     </w:p>
     <w:p>
       <w:pPr>
-        <w:pStyle w:val="normal0"/>
+        <w:pStyle w:val="LO-normal"/>
         <w:ind w:firstLine="720"/>
       </w:pPr>
       <w:r>
@@ -1384,7 +1458,7 @@
     </w:p>
     <w:p>
       <w:pPr>
-        <w:pStyle w:val="normal0"/>
+        <w:pStyle w:val="LO-normal"/>
         <w:ind w:firstLine="720"/>
       </w:pPr>
       <w:r>
@@ -1468,7 +1542,7 @@
     </w:p>
     <w:p>
       <w:pPr>
-        <w:pStyle w:val="normal0"/>
+        <w:pStyle w:val="LO-normal"/>
         <w:ind w:firstLine="720"/>
       </w:pPr>
       <w:r>
@@ -1550,7 +1624,7 @@
     </w:p>
     <w:p>
       <w:pPr>
-        <w:pStyle w:val="normal0"/>
+        <w:pStyle w:val="LO-normal"/>
         <w:ind w:firstLine="720"/>
       </w:pPr>
       <w:r>
@@ -1568,7 +1642,7 @@
     </w:p>
     <w:p>
       <w:pPr>
-        <w:pStyle w:val="normal0"/>
+        <w:pStyle w:val="LO-normal"/>
         <w:ind w:firstLine="720"/>
       </w:pPr>
       <w:r>
@@ -1633,7 +1707,7 @@
     </w:p>
     <w:p>
       <w:pPr>
-        <w:pStyle w:val="normal0"/>
+        <w:pStyle w:val="LO-normal"/>
         <w:ind w:firstLine="720"/>
       </w:pPr>
       <w:r>
@@ -1642,7 +1716,7 @@
     </w:p>
     <w:p>
       <w:pPr>
-        <w:pStyle w:val="normal0"/>
+        <w:pStyle w:val="LO-normal"/>
         <w:ind w:firstLine="720"/>
       </w:pPr>
       <w:r>
@@ -1689,7 +1763,7 @@
     </w:p>
     <w:p>
       <w:pPr>
-        <w:pStyle w:val="normal0"/>
+        <w:pStyle w:val="LO-normal"/>
         <w:ind w:firstLine="720"/>
       </w:pPr>
       <w:r>
@@ -1754,7 +1828,7 @@
     </w:p>
     <w:p>
       <w:pPr>
-        <w:pStyle w:val="normal0"/>
+        <w:pStyle w:val="LO-normal"/>
         <w:ind w:firstLine="720"/>
       </w:pPr>
       <w:r>
@@ -1772,7 +1846,7 @@
     </w:p>
     <w:p>
       <w:pPr>
-        <w:pStyle w:val="normal0"/>
+        <w:pStyle w:val="LO-normal"/>
         <w:ind w:firstLine="720"/>
       </w:pPr>
       <w:r>
@@ -1804,7 +1878,7 @@
     </w:p>
     <w:p>
       <w:pPr>
-        <w:pStyle w:val="normal0"/>
+        <w:pStyle w:val="LO-normal"/>
         <w:ind w:firstLine="720"/>
       </w:pPr>
       <w:r>
@@ -1871,7 +1945,7 @@
     </w:p>
     <w:p>
       <w:pPr>
-        <w:pStyle w:val="normal0"/>
+        <w:pStyle w:val="LO-normal"/>
         <w:ind w:firstLine="720"/>
       </w:pPr>
       <w:r>
@@ -1884,7 +1958,7 @@
     </w:p>
     <w:p>
       <w:pPr>
-        <w:pStyle w:val="normal0"/>
+        <w:pStyle w:val="LO-normal"/>
         <w:ind w:firstLine="720"/>
       </w:pPr>
       <w:r>
@@ -1964,7 +2038,7 @@
     </w:p>
     <w:p>
       <w:pPr>
-        <w:pStyle w:val="normal0"/>
+        <w:pStyle w:val="LO-normal"/>
         <w:ind w:firstLine="720"/>
       </w:pPr>
       <w:r>
@@ -1977,7 +2051,7 @@
     </w:p>
     <w:p>
       <w:pPr>
-        <w:pStyle w:val="normal0"/>
+        <w:pStyle w:val="LO-normal"/>
         <w:ind w:firstLine="720"/>
       </w:pPr>
       <w:r>
@@ -2015,7 +2089,7 @@
     </w:p>
     <w:p>
       <w:pPr>
-        <w:pStyle w:val="normal0"/>
+        <w:pStyle w:val="LO-normal"/>
         <w:ind w:firstLine="720"/>
       </w:pPr>
       <w:r>
@@ -2164,7 +2238,7 @@
     </w:p>
     <w:p>
       <w:pPr>
-        <w:pStyle w:val="normal0"/>
+        <w:pStyle w:val="LO-normal"/>
         <w:ind w:firstLine="720"/>
       </w:pPr>
       <w:r>
@@ -2233,7 +2307,7 @@
     </w:p>
     <w:p>
       <w:pPr>
-        <w:pStyle w:val="normal0"/>
+        <w:pStyle w:val="LO-normal"/>
         <w:ind w:firstLine="720"/>
       </w:pPr>
       <w:r>
@@ -2242,7 +2316,7 @@
     </w:p>
     <w:p>
       <w:pPr>
-        <w:pStyle w:val="normal0"/>
+        <w:pStyle w:val="LO-normal"/>
         <w:ind w:firstLine="720"/>
       </w:pPr>
       <w:r>
@@ -2254,7 +2328,7 @@
     </w:p>
     <w:p>
       <w:pPr>
-        <w:pStyle w:val="normal0"/>
+        <w:pStyle w:val="LO-normal"/>
         <w:ind w:firstLine="720"/>
       </w:pPr>
       <w:r>
@@ -2314,7 +2388,7 @@
     </w:p>
     <w:p>
       <w:pPr>
-        <w:pStyle w:val="normal0"/>
+        <w:pStyle w:val="LO-normal"/>
         <w:ind w:firstLine="720"/>
       </w:pPr>
       <w:r>
@@ -2330,7 +2404,7 @@
     </w:p>
     <w:p>
       <w:pPr>
-        <w:pStyle w:val="normal0"/>
+        <w:pStyle w:val="LO-normal"/>
         <w:ind w:firstLine="720"/>
       </w:pPr>
       <w:r>
@@ -2376,7 +2450,7 @@
     </w:p>
     <w:p>
       <w:pPr>
-        <w:pStyle w:val="normal0"/>
+        <w:pStyle w:val="LO-normal"/>
         <w:ind w:firstLine="720"/>
       </w:pPr>
       <w:r>
@@ -2460,7 +2534,7 @@
     </w:p>
     <w:p>
       <w:pPr>
-        <w:pStyle w:val="normal0"/>
+        <w:pStyle w:val="LO-normal"/>
         <w:ind w:firstLine="720"/>
       </w:pPr>
       <w:r>
@@ -2479,7 +2553,7 @@
     </w:p>
     <w:p>
       <w:pPr>
-        <w:pStyle w:val="normal0"/>
+        <w:pStyle w:val="LO-normal"/>
         <w:ind w:firstLine="720"/>
       </w:pPr>
       <w:r>
@@ -2501,7 +2575,7 @@
     </w:p>
     <w:p>
       <w:pPr>
-        <w:pStyle w:val="normal0"/>
+        <w:pStyle w:val="LO-normal"/>
         <w:ind w:firstLine="720"/>
       </w:pPr>
       <w:r>
@@ -2510,7 +2584,7 @@
     </w:p>
     <w:p>
       <w:pPr>
-        <w:pStyle w:val="normal0"/>
+        <w:pStyle w:val="LO-normal"/>
         <w:ind w:firstLine="720"/>
       </w:pPr>
       <w:r>
@@ -2528,7 +2602,7 @@
     </w:p>
     <w:p>
       <w:pPr>
-        <w:pStyle w:val="normal0"/>
+        <w:pStyle w:val="LO-normal"/>
         <w:ind w:firstLine="720"/>
       </w:pPr>
       <w:r>
@@ -2541,7 +2615,7 @@
     </w:p>
     <w:p>
       <w:pPr>
-        <w:pStyle w:val="normal0"/>
+        <w:pStyle w:val="LO-normal"/>
         <w:ind w:firstLine="720"/>
       </w:pPr>
       <w:r>
@@ -2550,7 +2624,7 @@
     </w:p>
     <w:p>
       <w:pPr>
-        <w:pStyle w:val="normal0"/>
+        <w:pStyle w:val="LO-normal"/>
       </w:pPr>
       <w:r>
         <w:t xml:space="preserve">If you’re feeling really ambitious, you can film the performances and upload them to social media (with permission from the parents and the school community, of course) and see how many views you get from around the word, plus comments. Many teachers have already started doing this, to surprisingly wonderful results. You’d be surprised just how much the students can come up with on their own and in the best moments, can be really inspiring for you, the teacher, to watch as students, uninhibited, do an amazing Maroon 5 rendition or something from their local band. </w:t>
@@ -2558,7 +2632,7 @@
     </w:p>
     <w:p>
       <w:pPr>
-        <w:pStyle w:val="normal0"/>
+        <w:pStyle w:val="LO-normal"/>
         <w:ind w:firstLine="720"/>
       </w:pPr>
       <w:r>
@@ -2576,7 +2650,7 @@
     </w:p>
     <w:p>
       <w:pPr>
-        <w:pStyle w:val="normal0"/>
+        <w:pStyle w:val="LO-normal"/>
         <w:ind w:firstLine="720"/>
       </w:pPr>
       <w:r>
@@ -2655,7 +2729,7 @@
     </w:p>
     <w:p>
       <w:pPr>
-        <w:pStyle w:val="normal0"/>
+        <w:pStyle w:val="LO-normal"/>
         <w:ind w:firstLine="720"/>
       </w:pPr>
       <w:r>
@@ -2664,7 +2738,7 @@
     </w:p>
     <w:p>
       <w:pPr>
-        <w:pStyle w:val="normal0"/>
+        <w:pStyle w:val="LO-normal"/>
         <w:ind w:firstLine="720"/>
       </w:pPr>
       <w:r>
@@ -2673,110 +2747,105 @@
     </w:p>
     <w:p>
       <w:pPr>
-        <w:pStyle w:val="normal0"/>
+        <w:pStyle w:val="LO-normal"/>
+        <w:ind w:firstLine="720"/>
+      </w:pPr>
+      <w:r>
+        <w:t xml:space="preserve">We’ve covered a lot of ground in terms of getting the little tykes off your back. But there is still one more area to be covered. And that’s the area of actual, real-life lessons. Sure, there </w:t>
+      </w:r>
+      <w:r>
+        <w:lastRenderedPageBreak/>
+        <w:t xml:space="preserve">are many activities that you can do to get the students busy and offer your back. We’ve already discussed games as being really useful tools for keeping the little tykes busy: board games and PPT games being prime among them. We’ve also discussed using various types of activities that involve playing with words, creating categories, and doing some improvisation work with your students. There is only one last thing that we need to cover and that’s that fateful day when you actually have to give a lesson. Yes, it’s true, at some point you’re going to have to give an actual lesson, with a whole body that includes a beginning, middle, and an end. You’ll have to introduce vocabulary maybe or some grammar structure, maybe do some gesticulations to articulate the type of English that you’re trying to capture (the scenarios, contexts, and so forth) and then provide activities for the students that get them to practice, be it conversations that they perform in front of you or worksheets where they just ingrain the patterns of English in their mind through writing. Thankfully, there are still some ways for you to cut corners when you do actually have to give a lesson and I will certainly outline some of these strategies for you here before ending this chapter. </w:t>
+      </w:r>
+      <w:r>
+        <w:tab/>
+      </w:r>
+      <w:r>
+        <w:tab/>
+      </w:r>
+      <w:r>
+        <w:tab/>
+      </w:r>
+      <w:r>
+        <w:tab/>
+      </w:r>
+      <w:r>
+        <w:tab/>
+      </w:r>
+      <w:r>
+        <w:tab/>
+      </w:r>
+      <w:r>
+        <w:tab/>
+      </w:r>
+      <w:r>
+        <w:tab/>
+      </w:r>
+      <w:r>
+        <w:tab/>
+      </w:r>
+      <w:r>
+        <w:tab/>
+      </w:r>
+      <w:r>
+        <w:tab/>
+        <w:t xml:space="preserve">Firstly, we live in an era where everything has already been done for you. So if you think you have to develop a lesson plan from scratch, think again. Linguahouse.com for example has many wonderful lesson plans and worksheets and videos that you can use for your classes. You don’t need to do anything except use these lessons or assess whether you think the ideas for the lessons will be interesting. You just fork the lessons and then use them at will, allowing the material to be conveyed through you while the students eagerly respond to the different stimuli that are part of the lesson. Busyteacher.org, as of this writing, is another invaluable resource, as is ESLPrintables.com and teacherswhopayteachers. All of these websites provide you with lesson plans and worksheets and PPTs and all sorts of little trinkets that you can use for your classes. I’ve used all of them and it has been years since I even developed a lesson plan from scratch since virtually everything I need is online. The other thing to keep in mind is that social media groups have also burgeoned all over the net. By 2020, 5 billion people will be using the internet. The scary thing to think about is that there may be a group of English teachers somewhere in the world who are making and generating content for each other on a regular basis, and you wouldn’t ever know about them. You could live your whole life without ever knowing about this group of diligent little English teachers because the internet, and by extension the world, is just so vast and truly beyond the comprehension of anyone in particular. It’s like when you try to count stars and you give up after counting to ten.  The internet is just so vast, and social media groups are ever expanding the way the universe is, that you are likely to find something that will be more than useful to you in terms of delivering content to your students. You don’t need to reinvent the wheel when the material is ready for the taking. You just have to reach out and look for it. Or hire a VA to do it for you. Just remember, you have to introduce the material, maybe with some demonstration of how it is used, along with media stimuli. Provide students with a way to practice that language, and then apply some of the activities above to get the little tykes off your back. And then maybe review at the end, if there’s time. It’s really that simple. </w:t>
+      </w:r>
+      <w:r>
+        <w:tab/>
+      </w:r>
+      <w:r>
+        <w:tab/>
+      </w:r>
+      <w:r>
+        <w:tab/>
+      </w:r>
+      <w:r>
+        <w:tab/>
+      </w:r>
+      <w:r>
+        <w:tab/>
+      </w:r>
+      <w:r>
+        <w:tab/>
+      </w:r>
+      <w:r>
+        <w:tab/>
+      </w:r>
+      <w:r>
+        <w:tab/>
+      </w:r>
+      <w:r>
+        <w:tab/>
+      </w:r>
+      <w:r>
+        <w:tab/>
+      </w:r>
+      <w:r>
+        <w:tab/>
+        <w:t xml:space="preserve">Now if you happen to have stumbled upon a really unique topic and you are just strapped for finding some PPT or video or worksheet on that topic—super rare but entirely possible—then I would advise that you make a rough sketch of what it is that you’d like to have happen and then either outsource it to some staff in the Philippines to spruce up your topic or if </w:t>
+      </w:r>
+      <w:r>
+        <w:lastRenderedPageBreak/>
+        <w:t xml:space="preserve">you have the time, when all else fails and you’re strapped for cash, do it yourself. But if you’re going to do it yourself, start small, don’t be ambitious, and test out a minimal version of your potential topic on the students first to see if they are taken with the topic. If they are, then you can build up further and if the students don’t like the topic, then you’ve learned something valuable about your lesson idea. Don’t spend over an hour on a lesson that you haven’t tested yet. Test first and then fill out the lesson plan later. </w:t>
+      </w:r>
+    </w:p>
+    <w:p>
+      <w:pPr>
+        <w:pStyle w:val="LO-normal"/>
         <w:ind w:firstLine="720"/>
         <w:rPr>
           <w:lang w:eastAsia="ko-KR"/>
         </w:rPr>
       </w:pPr>
       <w:r>
-        <w:t xml:space="preserve">We’ve covered a lot of ground in terms of getting the little tykes off your back. But there is still one more area to be covered. And that’s the area of actual, real-life lessons. Sure, there </w:t>
-      </w:r>
-      <w:r>
-        <w:lastRenderedPageBreak/>
-        <w:t xml:space="preserve">are many activities that you can do to get the students busy and offer your back. We’ve already discussed games as being really useful tools for keeping the little tykes busy: board games and PPT games being prime among them. We’ve also discussed using various types of activities that involve playing with words, creating categories, and doing some improvisation work with your students. There is only one last thing that we need to cover and that’s that fateful day when you actually have to give a lesson. Yes, it’s true, at some point you’re going to have to give an actual lesson, with a whole body that includes a beginning, middle, and an end. You’ll have to introduce vocabulary maybe or some grammar structure, maybe do some gesticulations to articulate the type of English that you’re trying to capture (the scenarios, contexts, and so forth) and then provide activities for the students that get them to practice, be it conversations that they perform in front of you or worksheets where they just ingrain the patterns of English in their mind through writing. Thankfully, there are still some ways for you to cut corners when you do actually have to give a lesson and I will certainly outline some of these strategies for you here before ending this chapter. </w:t>
-      </w:r>
-      <w:r>
-        <w:tab/>
-      </w:r>
-      <w:r>
-        <w:tab/>
-      </w:r>
-      <w:r>
-        <w:tab/>
-      </w:r>
-      <w:r>
-        <w:tab/>
-      </w:r>
-      <w:r>
-        <w:tab/>
-      </w:r>
-      <w:r>
-        <w:tab/>
-      </w:r>
-      <w:r>
-        <w:tab/>
-      </w:r>
-      <w:r>
-        <w:tab/>
-      </w:r>
-      <w:r>
-        <w:tab/>
-      </w:r>
-      <w:r>
-        <w:tab/>
-      </w:r>
-      <w:r>
-        <w:tab/>
-        <w:t xml:space="preserve">Firstly, we live in an era where everything has already been done for you. So if you think you have to develop a lesson plan from scratch, think again. Linguahouse.com for example has many wonderful lesson plans and worksheets and videos that you can use for your classes. You don’t need to do anything except use these lessons or assess whether you think the ideas for the lessons will be interesting. You just fork the lessons and then use them at will, allowing the material to be conveyed through you while the students eagerly respond to the different stimuli that are part of the lesson. Busyteacher.org, as of this writing, is another invaluable resource, as is ESLPrintables.com and teacherswhopayteachers. All of these websites provide you with lesson plans and worksheets and PPTs and all sorts of little trinkets that you can use for your classes. I’ve used all of them and it has been years since I even developed a lesson plan from scratch since virtually everything I need is online. The other thing to keep in mind is that social media groups have also burgeoned all over the net. By 2020, 5 billion people will be using the internet. The scary thing to think about is that there may be a group of English teachers somewhere in the world who are making and generating content for each other on a regular basis, and you wouldn’t ever know about them. You could live your whole life without ever knowing about this group of diligent little English teachers because the internet, and by extension the world, is just so vast and truly beyond the comprehension of anyone in particular. It’s like when you try to count stars and you give up after counting to ten.  The internet is just so vast, and social media groups are ever expanding the way the universe is, that you are likely to find something that will be more than useful to you in terms of delivering content to your students. You don’t need to reinvent the wheel when the material is ready for the taking. You just have to reach out and look for it. Or hire a VA to do it for you. Just remember, you have to introduce the material, maybe with some demonstration of how it is used, along with media stimuli. Provide students with a way to practice that language, and then apply some of the activities above to get the little tykes off your back. And then maybe review at the end, if there’s time. It’s really that simple. </w:t>
-      </w:r>
-      <w:r>
-        <w:tab/>
-      </w:r>
-      <w:r>
-        <w:tab/>
-      </w:r>
-      <w:r>
-        <w:tab/>
-      </w:r>
-      <w:r>
-        <w:tab/>
-      </w:r>
-      <w:r>
-        <w:tab/>
-      </w:r>
-      <w:r>
-        <w:tab/>
-      </w:r>
-      <w:r>
-        <w:tab/>
-      </w:r>
-      <w:r>
-        <w:tab/>
-      </w:r>
-      <w:r>
-        <w:tab/>
-      </w:r>
-      <w:r>
-        <w:tab/>
-      </w:r>
-      <w:r>
-        <w:tab/>
-        <w:t xml:space="preserve">Now if you happen to have stumbled upon a really unique topic and you are just strapped for finding some PPT or video or worksheet on that topic—super rare but entirely possible—then I would advise that you make a rough sketch of what it is that you’d like to have happen and then either outsource it to some staff in the Philippines to spruce up your topic or if </w:t>
-      </w:r>
-      <w:r>
-        <w:lastRenderedPageBreak/>
-        <w:t xml:space="preserve">you have the time, when all else fails and you’re strapped for cash, do it yourself. But if you’re going to do it yourself, start small, don’t be ambitious, and test out a minimal version of your potential topic on the students first to see if they are taken with the topic. If they are, then you can build up further and if the students don’t like the topic, then you’ve learned something valuable about your lesson idea. Don’t spend over an hour on a lesson that you haven’t tested yet. Test first and then fill out the lesson plan later. </w:t>
-      </w:r>
-    </w:p>
-    <w:p>
-      <w:pPr>
-        <w:pStyle w:val="normal0"/>
-        <w:ind w:firstLine="720"/>
         <w:rPr>
           <w:lang w:eastAsia="ko-KR"/>
         </w:rPr>
-      </w:pPr>
-      <w:r>
-        <w:rPr>
-          <w:rFonts w:hint="eastAsia"/>
-          <w:lang w:eastAsia="ko-KR"/>
-        </w:rPr>
         <w:t xml:space="preserve">Unfortunately, discussing how to plan a lesson is beyond the scope of this book, but </w:t>
       </w:r>
       <w:r>
         <w:rPr>
-          <w:rFonts w:hint="eastAsia"/>
           <w:i/>
           <w:lang w:eastAsia="ko-KR"/>
         </w:rPr>
@@ -2784,891 +2853,264 @@
       </w:r>
       <w:r>
         <w:rPr>
-          <w:rFonts w:hint="eastAsia"/>
           <w:lang w:eastAsia="ko-KR"/>
         </w:rPr>
-        <w:t xml:space="preserve"> is a great book that describes what you can do to prepare for your classes and serve the most successful delivery of material possible. When I was teaching in South Korea, I would have open classes whereby I would have to prepare an entire lesson to be reviewed by fellow native English teaching colleagues and native Korean staff alike. During this particular class, </w:t>
+        <w:t xml:space="preserve"> is a great book that describes what you can do to prepare for your classes and serve the most successful delivery of material possible. When I was teaching in South Korea, I would have open classes whereby I would have to prepare an entire lesson to be reviewed by fellow native English teaching colleagues and native Korean staff alike. During this particular class, people would review my work and then offer me some feedback as to how I could improve on the lesson and my teaching overall. It was a great time to get outside support and assistance because teaching English can often be a solitary endeavor if you’re not surrounded by other teachers who are doing similar things as you are. Before every open class, my teachers used to make me write out the script to the class. I remember at the time thinking that it was a waste of time and energy, really taxing on my resources. But I did it anyway out of obedience and what started as a begrudging task turned into a learning opportunity, an opportunity for me to realize just how much energy I could save in advance if I just planned accordingly. I’m not saying that you should write a script for every class that you teach, but I am suggesting that some lesson planning may go a long way in helping you conserve more of your energy for the long haul. Whether you make the material yourself or outsource, having a well-prepared lesson can often be the difference between a stressful class and one that is executed with ease and grace. However, at the end of the day, you’re going to have to figure out what works best for you. Some teachers will create a laundry list of things to do for their students while other teachers were be more elaborate and created bulleted lists that are nested within other lists which in turn are nested with other lists as well. Whatever you decide to do, give yourself at least enough time to consider your classes before you enter them. Consider what would be best and ask around for assistance where you can.</w:t>
       </w:r>
       <w:r>
         <w:rPr>
           <w:lang w:eastAsia="ko-KR"/>
         </w:rPr>
-        <w:t>people</w:t>
-      </w:r>
-      <w:r>
-        <w:rPr>
-          <w:rFonts w:hint="eastAsia"/>
+        <w:tab/>
+      </w:r>
+      <w:r>
+        <w:rPr>
           <w:lang w:eastAsia="ko-KR"/>
         </w:rPr>
-        <w:t xml:space="preserve"> would review my work and then offer me some </w:t>
+        <w:tab/>
       </w:r>
       <w:r>
         <w:rPr>
           <w:lang w:eastAsia="ko-KR"/>
         </w:rPr>
-        <w:t>feedback</w:t>
-      </w:r>
-      <w:r>
-        <w:rPr>
-          <w:rFonts w:hint="eastAsia"/>
+        <w:tab/>
+      </w:r>
+      <w:r>
+        <w:rPr>
           <w:lang w:eastAsia="ko-KR"/>
         </w:rPr>
-        <w:t xml:space="preserve"> as to how I could improve on the lesson and my teaching overall. It was a great time to get outside support and assistance because teaching English can often be a solitary endeavor if you</w:t>
+        <w:tab/>
       </w:r>
       <w:r>
         <w:rPr>
           <w:lang w:eastAsia="ko-KR"/>
         </w:rPr>
-        <w:t>’</w:t>
-      </w:r>
-      <w:r>
-        <w:rPr>
-          <w:rFonts w:hint="eastAsia"/>
+        <w:tab/>
+      </w:r>
+      <w:r>
+        <w:rPr>
           <w:lang w:eastAsia="ko-KR"/>
         </w:rPr>
-        <w:t xml:space="preserve">re not surrounded by other teachers who are doing similar things as you are. Before every open class, my teachers used to make me write out the script to the class. I remember at the time thinking that it </w:t>
+        <w:tab/>
+        <w:t>So to conclude this chapter, there are many ways for you to conserve your energy and willpower while teaching. You can provide students with games that you fetched from popular EFL websites or you can play board games and card games and just monitor the activities every so often. Finding material should never be a problem for you since there are just so many groups and support networks for this sort of thing. You can take advantage of sites like Waygook.org (being ever mindful for some trolls and not taking their criticisms to heart) or you can go on to popular Facebook groups and other social media outlets. Knowing fellow native English teachers in real life can obviously be super helpful as they will likely have a similar reference point for teaching and will guide you toward activities and assignments that have worked for them. Knowing other English teachers can pose a perfect opportunity for exchange which in turn will cut the work by almost half if you’re paired with the right English teachers. If you find that a particular English teacher just doesn’t deliver and is more of a moocher than a giver, than do not hesitate to find other English teachers who take their job more seriously. Trust me when I say that they are out there in the world. Find them, befriend them, and help each other out to mitigate the experience of being tired all the time. To combat it.</w:t>
       </w:r>
       <w:r>
         <w:rPr>
           <w:lang w:eastAsia="ko-KR"/>
         </w:rPr>
-        <w:t>was a</w:t>
-      </w:r>
-      <w:r>
-        <w:rPr>
-          <w:rFonts w:hint="eastAsia"/>
+        <w:tab/>
+      </w:r>
+      <w:r>
+        <w:rPr>
           <w:lang w:eastAsia="ko-KR"/>
         </w:rPr>
-        <w:t xml:space="preserve"> waste of time and energy, really taxing on my resources. But I did it anyway out of obedience and what started as a begrudging task turned into a learning </w:t>
+        <w:tab/>
       </w:r>
       <w:r>
         <w:rPr>
           <w:lang w:eastAsia="ko-KR"/>
         </w:rPr>
-        <w:t>opportunity</w:t>
-      </w:r>
-      <w:r>
-        <w:rPr>
-          <w:rFonts w:hint="eastAsia"/>
+        <w:tab/>
+      </w:r>
+      <w:r>
+        <w:rPr>
           <w:lang w:eastAsia="ko-KR"/>
         </w:rPr>
-        <w:t xml:space="preserve">, an opportunity for me to realize just how much energy I could save in </w:t>
-      </w:r>
-      <w:r>
+        <w:lastRenderedPageBreak/>
+        <w:tab/>
+        <w:t>Several activities which have long been a hallmark and staple of the English teaching profession is the worksheet. More specifically, the crossword puzzle, word search, and fill-in-the blanks have been used by English teachers for decades to get other students to practice the four domains of language fluency: reading, speaking, listening, and writing. As of 2015, there are several websites that will generate these sorts of worksheets for you for free. You just have to plug in the words and phrases that you’d like to use the and the website generator will do all of the rest. The worksheets that were listed in this chapter are also in the back of the book! If for whatever reason you find yourself strapped for time, you can always recruit Vas on Fiverr and UpWork to do the work for you. Just show them the words and then the type of worksheet that you want and then get the worksheet made. I usually don’t go this route, personally, unless I know that whatever material this particular VA is going to generate will lead to literally weeks upon weeks of excess free time for me to do other things. Believe it or not, this has happened repeatedly, as I hire and farm out many of my job responsibilities to other VAs. I’ve had several PPT designers make me PPTs that have been able to use over and over again in my own classes to the point where I often forgot what I was being paid for!</w:t>
+      </w:r>
+    </w:p>
+    <w:p>
+      <w:pPr>
+        <w:pStyle w:val="LO-normal"/>
+        <w:ind w:firstLine="720"/>
         <w:rPr>
           <w:lang w:eastAsia="ko-KR"/>
         </w:rPr>
-        <w:t>advance</w:t>
-      </w:r>
-      <w:r>
-        <w:rPr>
-          <w:rFonts w:hint="eastAsia"/>
+      </w:pPr>
+      <w:r>
+        <w:rPr>
           <w:lang w:eastAsia="ko-KR"/>
         </w:rPr>
-        <w:t xml:space="preserve"> if I just </w:t>
-      </w:r>
-      <w:r>
+        <w:t>You should not be afraid to farm out your various responsibilities or somehow feel ashamed about it. As you should know by now, learning to delegate is a very important responsibility that English teachers are rarely told that they need to do. And yet, at any level of teaching, there are always going to be ways to cut corners and get the work done in half the time with little stress or energy. In order to appreciate the full experience of what English teaching is all about, ironically, you often have to give up some important tasks to be able to have time to yourself and observe what’s going on around you. Some websites where you can hire extra help for a really affordable price: Fiverr.com, Freelancer.com, and UpWork (formerly Elance and oDesk). My primary experience in hiring is with fiverr and upwork and I can tell you that I’ve had mostly positive experiences. In working with anyone, it’s important to make sure you have all of your expectations up front. Some people recommend that you interview all of your potential hires. Personally, I think this is a good idea if you’re working with UpWork because it saves time in the long run in that it keeps you from having to clarify issues and repeating yourself. On the other hand, if I’m looking for a one-off job, I will usually resort to Fiverr.com and bypass all formalities for an interview (Fiverr.com just isn’t designed in the same way that UpWork is). For repeat employees, interviews are necessary. When you interview, make sure that the freelancer can be seen on camera. Assess whether they have command of the English language and whether these are people who seem personable and confident. If this is someone you think you’d want to work with, then put them in the “follow up” pile.</w:t>
+      </w:r>
+    </w:p>
+    <w:p>
+      <w:pPr>
+        <w:pStyle w:val="LO-normal"/>
+        <w:ind w:firstLine="720"/>
         <w:rPr>
           <w:lang w:eastAsia="ko-KR"/>
         </w:rPr>
-        <w:t>planned</w:t>
-      </w:r>
-      <w:r>
-        <w:rPr>
-          <w:rFonts w:hint="eastAsia"/>
+      </w:pPr>
+      <w:r>
+        <w:rPr>
           <w:lang w:eastAsia="ko-KR"/>
         </w:rPr>
-        <w:t xml:space="preserve"> accordingly. I</w:t>
-      </w:r>
-      <w:r>
+        <w:t xml:space="preserve">People make a big deal about hiring staff, but it really doesn’t have to be a big deal, especially when you’re just hiring people to put together a decent powerpoint presentation or some worksheet. In most cases, you can just go directly to hiring someone and see what they produce. If you like it, you hire the person again and if you don’t like it, then you move on. Sure there is some level of risk involved in doing this sort of thing but I would rather incur the risk of hiring a potentially awesome PPT-designer then to incur the risk of waiting around and hoping for divine inspiration to hit me when I least expect it. The former plan is full-proof while the latter plan is not. Just start hiring people. You’ll contribute to the economy while also saving yourself a lot of time and energy.  </w:t>
+      </w:r>
+    </w:p>
+    <w:p>
+      <w:pPr>
+        <w:pStyle w:val="LO-normal"/>
+        <w:ind w:firstLine="720"/>
         <w:rPr>
           <w:lang w:eastAsia="ko-KR"/>
         </w:rPr>
-        <w:t>’</w:t>
-      </w:r>
-      <w:r>
-        <w:rPr>
-          <w:rFonts w:hint="eastAsia"/>
+      </w:pPr>
+      <w:r>
+        <w:rPr>
           <w:lang w:eastAsia="ko-KR"/>
         </w:rPr>
-        <w:t>m not saying that you should write a script for every class that you teach, but I am suggesting that some lesson planning may go a long way in helping you conserve more of your energy for the long haul. Whether you make the material yourself or outsource, having a well-prepared lesson can often be the difference between a stressful class and one that is executed with ease and grace. However, at the end of the day, you</w:t>
+        <w:lastRenderedPageBreak/>
+        <w:t xml:space="preserve">Aside from worksheets and PPTs and outsourcing and board games, keeping organized is also critical to your success in getting the little tykes off your back. You have to constantly be on top of what’s going on in your school community and pressing people for details. Make following-up your mantra, along with good documentation. It will save you from stressing in the long run when people get on your back about not realizing that you had a winter camp coming in the following week or that you were supposed to plan a lesson for the day when no one had said anything about being required to attend school on a holiday. Actually, very often it's the students who will be the most genuine and honest bunch of the entire school community, and the teachers are the ones that you'll have to look out for. Don't be afraid to reach out to the students themselves and ask them what's going on in the community. Sure, some teachers might think this is incredibly unprofessional and that it demeans your authoritative presence within the school, but no one really has any reservations about what you're doing in the school, except maybe you. At least usually. Sometimes it's clear. Sometimes you're in the school to do some major pedagogical stuff, but sometimes you're just there to babysit and look foreign. You'll have to assess what your status is within each school before determining how you're going to act. Many first time teachers often feel like they are going to change the school community wth their teaching. However, years of literature on the Peace Corps has shown that this is not only impractical, but it's unrealistic. No one is going to welcome you with open arms until they determine that you're non-threatening. And even then, you're still going to end up doing a lot of the fun activities that you did even after you start feeling comfortable with your students. Further, if you come into the school with some grand mission to get the students fluent in less than three months, you're bound to be disappointed. Be open and receptive and ask a lot of questions, while keeping documentation about who said what. </w:t>
       </w:r>
       <w:r>
         <w:rPr>
           <w:lang w:eastAsia="ko-KR"/>
         </w:rPr>
-        <w:t>’</w:t>
-      </w:r>
-      <w:r>
-        <w:rPr>
-          <w:rFonts w:hint="eastAsia"/>
+        <w:tab/>
+      </w:r>
+    </w:p>
+    <w:p>
+      <w:pPr>
+        <w:pStyle w:val="LO-normal"/>
+        <w:ind w:firstLine="720"/>
+        <w:rPr>
           <w:lang w:eastAsia="ko-KR"/>
         </w:rPr>
-        <w:t xml:space="preserve">re </w:t>
-      </w:r>
+      </w:pPr>
       <w:r>
         <w:rPr>
           <w:lang w:eastAsia="ko-KR"/>
         </w:rPr>
-        <w:t>going</w:t>
-      </w:r>
-      <w:r>
-        <w:rPr>
-          <w:rFonts w:hint="eastAsia"/>
+        <w:t xml:space="preserve">When you follow up with teachers and they give you set dates, make sure to put those dates in your Evernote planner or whichever planner you use so that you won't be surprised. Remember that the more you know in advance, the easier it will be to get the little tykes off your back. And finally, there are many resources you can use to do the work for you. You can create your own worksheets or take them from other people on message boards and websites. If you don't have the exact authentic thing that you are looking for, and you don't want to spend the energy making it yourself, then you can farm out the task to someone on Fiverr.com who will likely do the task for you at only a fraction of what you're being paid. Earn a lot of money and then spend a modicum of it on outsourcing your work to other people to significantly reduce the burn rate of your energy and willpower. You won't regret it. </w:t>
+      </w:r>
+    </w:p>
+    <w:p>
+      <w:pPr>
+        <w:pStyle w:val="LO-normal"/>
+        <w:ind w:firstLine="720"/>
+        <w:rPr>
           <w:lang w:eastAsia="ko-KR"/>
         </w:rPr>
-        <w:t xml:space="preserve"> to have to figure out what works best for you. </w:t>
-      </w:r>
+      </w:pPr>
       <w:r>
         <w:rPr>
           <w:lang w:eastAsia="ko-KR"/>
         </w:rPr>
-        <w:t>S</w:t>
-      </w:r>
-      <w:r>
-        <w:rPr>
-          <w:rFonts w:hint="eastAsia"/>
+        <w:t>If you're stuck, please visit the resources in the back of this book to get you to a place of solutions. There are so many resources on the net that it can be overwhelming just pouring through them all to find what you're looking for. You can use up all of your energy and willpower for days just looking for the appropriate material. When this happens, I either court people's recommendations or I just go ahead and make my own, outsourcing the grunt work for other people to do. I've done this so many times that it has become second nature, and I still end up saving money over time. It's the 21</w:t>
+      </w:r>
+      <w:r>
+        <w:rPr>
+          <w:vertAlign w:val="superscript"/>
           <w:lang w:eastAsia="ko-KR"/>
         </w:rPr>
-        <w:t xml:space="preserve">ome teachers will create a laundry list of things to do for their students while other teachers were be more </w:t>
+        <w:t>st</w:t>
       </w:r>
       <w:r>
         <w:rPr>
           <w:lang w:eastAsia="ko-KR"/>
         </w:rPr>
-        <w:t>elaborate</w:t>
-      </w:r>
-      <w:r>
-        <w:rPr>
-          <w:rFonts w:hint="eastAsia"/>
+        <w:t xml:space="preserve"> century folks, and geoarbitrage is in! Don't be afraid to use it when you need it! I hope you've gotten a lot out of this. Of course, if you still have some questions about anything I have just said, do not hesitate to contact me and I will get back to you within a timely manner. </w:t>
+      </w:r>
+    </w:p>
+    <w:p>
+      <w:pPr>
+        <w:pStyle w:val="LO-normal"/>
+        <w:ind w:firstLine="720"/>
+      </w:pPr>
+    </w:p>
+    <w:p>
+      <w:pPr>
+        <w:pStyle w:val="LO-normal"/>
+        <w:ind w:firstLine="720"/>
+        <w:rPr>
+          <w:b/>
+        </w:rPr>
+      </w:pPr>
+      <w:r>
+        <w:rPr>
+          <w:b/>
+        </w:rPr>
+        <w:lastRenderedPageBreak/>
+        <w:t>Key Points to Take Away from the lesson</w:t>
+      </w:r>
+    </w:p>
+    <w:p>
+      <w:pPr>
+        <w:pStyle w:val="LO-normal"/>
+        <w:ind w:firstLine="720"/>
+        <w:rPr>
+          <w:b/>
           <w:lang w:eastAsia="ko-KR"/>
         </w:rPr>
-        <w:t xml:space="preserve"> and created bulleted lists that are nested within other lists </w:t>
-      </w:r>
-      <w:r>
-        <w:rPr>
+      </w:pPr>
+      <w:r>
+        <w:rPr>
+          <w:b/>
           <w:lang w:eastAsia="ko-KR"/>
         </w:rPr>
-        <w:t>which</w:t>
-      </w:r>
-      <w:r>
-        <w:rPr>
-          <w:rFonts w:hint="eastAsia"/>
+        <w:t>References at the end for books that they can use</w:t>
+      </w:r>
+    </w:p>
+    <w:p>
+      <w:pPr>
+        <w:pStyle w:val="LO-normal"/>
+      </w:pPr>
+    </w:p>
+    <w:p>
+      <w:pPr>
+        <w:pStyle w:val="LO-normal"/>
+        <w:rPr>
+          <w:u w:val="single"/>
           <w:lang w:eastAsia="ko-KR"/>
         </w:rPr>
-        <w:t xml:space="preserve"> in turn are nested with other lists as well. Whatever you decide to do, give yourself at least enough time to consider your classes before you enter them. Consider what would be best and ask around for assistance where you can.</w:t>
-      </w:r>
-      <w:r>
-        <w:rPr>
-          <w:rFonts w:hint="eastAsia"/>
+      </w:pPr>
+      <w:r>
+        <w:rPr>
+          <w:u w:val="single"/>
           <w:lang w:eastAsia="ko-KR"/>
         </w:rPr>
-        <w:tab/>
-      </w:r>
-      <w:r>
-        <w:rPr>
-          <w:rFonts w:hint="eastAsia"/>
-          <w:lang w:eastAsia="ko-KR"/>
-        </w:rPr>
-        <w:tab/>
-      </w:r>
-      <w:r>
-        <w:rPr>
-          <w:rFonts w:hint="eastAsia"/>
-          <w:lang w:eastAsia="ko-KR"/>
-        </w:rPr>
-        <w:tab/>
-      </w:r>
-      <w:r>
-        <w:rPr>
-          <w:rFonts w:hint="eastAsia"/>
-          <w:lang w:eastAsia="ko-KR"/>
-        </w:rPr>
-        <w:tab/>
-      </w:r>
-      <w:r>
-        <w:rPr>
-          <w:rFonts w:hint="eastAsia"/>
-          <w:lang w:eastAsia="ko-KR"/>
-        </w:rPr>
-        <w:tab/>
-      </w:r>
-      <w:r>
-        <w:rPr>
-          <w:rFonts w:hint="eastAsia"/>
-          <w:lang w:eastAsia="ko-KR"/>
-        </w:rPr>
-        <w:tab/>
-        <w:t xml:space="preserve">So to conclude this chapter, there are many ways for you to conserve your energy and willpower while </w:t>
-      </w:r>
-      <w:r>
-        <w:rPr>
-          <w:lang w:eastAsia="ko-KR"/>
-        </w:rPr>
-        <w:t>teaching</w:t>
-      </w:r>
-      <w:r>
-        <w:rPr>
-          <w:rFonts w:hint="eastAsia"/>
-          <w:lang w:eastAsia="ko-KR"/>
-        </w:rPr>
-        <w:t xml:space="preserve">. You can provide students with games that you fetched from popular EFL websites or you can play board games and card games and just monitor the activities every so often. Finding material should never be a problem for you since there are just so many groups and support networks for this sort of thing. You can take advantage of sites like Waygook.org (being ever mindful for some trolls and not taking their </w:t>
-      </w:r>
-      <w:r>
-        <w:rPr>
-          <w:lang w:eastAsia="ko-KR"/>
-        </w:rPr>
-        <w:t>criticisms</w:t>
-      </w:r>
-      <w:r>
-        <w:rPr>
-          <w:rFonts w:hint="eastAsia"/>
-          <w:lang w:eastAsia="ko-KR"/>
-        </w:rPr>
-        <w:t xml:space="preserve"> to heart) or you can go on to popular Facebook groups and other social media outlets. Knowing fellow native English teachers in real life can obviously be super helpful as they will likely have a similar </w:t>
-      </w:r>
-      <w:r>
-        <w:rPr>
-          <w:lang w:eastAsia="ko-KR"/>
-        </w:rPr>
-        <w:t>reference</w:t>
-      </w:r>
-      <w:r>
-        <w:rPr>
-          <w:rFonts w:hint="eastAsia"/>
-          <w:lang w:eastAsia="ko-KR"/>
-        </w:rPr>
-        <w:t xml:space="preserve"> point for teaching and will guide you toward activities and assignments that have worked for them. Knowing other English teachers can pose a perfect opportunity for exchange which in turn will cut the work by almost half if you</w:t>
-      </w:r>
-      <w:r>
-        <w:rPr>
-          <w:lang w:eastAsia="ko-KR"/>
-        </w:rPr>
-        <w:t>’</w:t>
-      </w:r>
-      <w:r>
-        <w:rPr>
-          <w:rFonts w:hint="eastAsia"/>
-          <w:lang w:eastAsia="ko-KR"/>
-        </w:rPr>
-        <w:t xml:space="preserve">re </w:t>
-      </w:r>
-      <w:r>
-        <w:rPr>
-          <w:lang w:eastAsia="ko-KR"/>
-        </w:rPr>
-        <w:t>paired</w:t>
-      </w:r>
-      <w:r>
-        <w:rPr>
-          <w:rFonts w:hint="eastAsia"/>
-          <w:lang w:eastAsia="ko-KR"/>
-        </w:rPr>
-        <w:t xml:space="preserve"> with the right English teachers. If you find that a particular English teacher just does</w:t>
-      </w:r>
-      <w:r>
-        <w:rPr>
-          <w:lang w:eastAsia="ko-KR"/>
-        </w:rPr>
-        <w:t>n’</w:t>
-      </w:r>
-      <w:r>
-        <w:rPr>
-          <w:rFonts w:hint="eastAsia"/>
-          <w:lang w:eastAsia="ko-KR"/>
-        </w:rPr>
-        <w:t xml:space="preserve">t deliver and is more of a moocher than a giver, than do not hesitate to find other English teachers who take their job more seriously. Trust me when I say that they are out there in the world. Find them, befriend them, and help each other out to mitigate the </w:t>
-      </w:r>
-      <w:r>
-        <w:rPr>
-          <w:lang w:eastAsia="ko-KR"/>
-        </w:rPr>
-        <w:t xml:space="preserve">experience of being tired all the time. </w:t>
-      </w:r>
-      <w:r>
-        <w:rPr>
-          <w:rFonts w:hint="eastAsia"/>
-          <w:lang w:eastAsia="ko-KR"/>
-        </w:rPr>
-        <w:t>To combat it.</w:t>
-      </w:r>
-      <w:r>
-        <w:rPr>
-          <w:rFonts w:hint="eastAsia"/>
-          <w:lang w:eastAsia="ko-KR"/>
-        </w:rPr>
-        <w:tab/>
-      </w:r>
-      <w:r>
-        <w:rPr>
-          <w:rFonts w:hint="eastAsia"/>
-          <w:lang w:eastAsia="ko-KR"/>
-        </w:rPr>
-        <w:tab/>
-      </w:r>
-      <w:r>
-        <w:rPr>
-          <w:rFonts w:hint="eastAsia"/>
-          <w:lang w:eastAsia="ko-KR"/>
-        </w:rPr>
-        <w:tab/>
-      </w:r>
-      <w:r>
-        <w:rPr>
-          <w:rFonts w:hint="eastAsia"/>
-          <w:lang w:eastAsia="ko-KR"/>
-        </w:rPr>
-        <w:lastRenderedPageBreak/>
-        <w:tab/>
-        <w:t>Several activities which have long been a hallmark and staple of the English teaching profession is the worksheet. More specifically, the crossword puzzle, word search, and fill-in-the blanks have been used by English teachers for decades to get other students to practice the four domains of language fluency: reading, speaking, listening, and writing. As of 2015, there are several websites that will generate these sorts of worksheets for you for free. You just have to plug in the words and phrases that you</w:t>
-      </w:r>
-      <w:r>
-        <w:rPr>
-          <w:lang w:eastAsia="ko-KR"/>
-        </w:rPr>
-        <w:t>’</w:t>
-      </w:r>
-      <w:r>
-        <w:rPr>
-          <w:rFonts w:hint="eastAsia"/>
-          <w:lang w:eastAsia="ko-KR"/>
-        </w:rPr>
-        <w:t xml:space="preserve">d </w:t>
-      </w:r>
-      <w:r>
-        <w:rPr>
-          <w:lang w:eastAsia="ko-KR"/>
-        </w:rPr>
-        <w:t>like</w:t>
-      </w:r>
-      <w:r>
-        <w:rPr>
-          <w:rFonts w:hint="eastAsia"/>
-          <w:lang w:eastAsia="ko-KR"/>
-        </w:rPr>
-        <w:t xml:space="preserve"> to use the and the website generator will do all of the rest. </w:t>
-      </w:r>
-      <w:r>
-        <w:rPr>
-          <w:lang w:eastAsia="ko-KR"/>
-        </w:rPr>
-        <w:t>The</w:t>
-      </w:r>
-      <w:r>
-        <w:rPr>
-          <w:rFonts w:hint="eastAsia"/>
-          <w:lang w:eastAsia="ko-KR"/>
-        </w:rPr>
-        <w:t xml:space="preserve"> worksheets that were listed in this chapter are also in </w:t>
-      </w:r>
-      <w:r>
-        <w:rPr>
-          <w:lang w:eastAsia="ko-KR"/>
-        </w:rPr>
-        <w:t>the</w:t>
-      </w:r>
-      <w:r>
-        <w:rPr>
-          <w:rFonts w:hint="eastAsia"/>
-          <w:lang w:eastAsia="ko-KR"/>
-        </w:rPr>
-        <w:t xml:space="preserve"> back of the book! If for whatever </w:t>
-      </w:r>
-      <w:r>
-        <w:rPr>
-          <w:lang w:eastAsia="ko-KR"/>
-        </w:rPr>
-        <w:t>reason</w:t>
-      </w:r>
-      <w:r>
-        <w:rPr>
-          <w:rFonts w:hint="eastAsia"/>
-          <w:lang w:eastAsia="ko-KR"/>
-        </w:rPr>
-        <w:t xml:space="preserve"> you find yourself strapped for time, you can always recruit V</w:t>
-      </w:r>
-      <w:r>
-        <w:rPr>
-          <w:lang w:eastAsia="ko-KR"/>
-        </w:rPr>
-        <w:t>a</w:t>
-      </w:r>
-      <w:r>
-        <w:rPr>
-          <w:rFonts w:hint="eastAsia"/>
-          <w:lang w:eastAsia="ko-KR"/>
-        </w:rPr>
-        <w:t>s on Fiverr and UpWork to do the work for you. Just show them the words and then the type of worksheet that you want and then get the worksheet made. I usually don</w:t>
-      </w:r>
-      <w:r>
-        <w:rPr>
-          <w:lang w:eastAsia="ko-KR"/>
-        </w:rPr>
-        <w:t>’</w:t>
-      </w:r>
-      <w:r>
-        <w:rPr>
-          <w:rFonts w:hint="eastAsia"/>
-          <w:lang w:eastAsia="ko-KR"/>
-        </w:rPr>
-        <w:t xml:space="preserve">t go this route, personally, unless I know that whatever material this particular VA is going to generate will lead to </w:t>
-      </w:r>
-      <w:r>
-        <w:rPr>
-          <w:lang w:eastAsia="ko-KR"/>
-        </w:rPr>
-        <w:t>literally</w:t>
-      </w:r>
-      <w:r>
-        <w:rPr>
-          <w:rFonts w:hint="eastAsia"/>
-          <w:lang w:eastAsia="ko-KR"/>
-        </w:rPr>
-        <w:t xml:space="preserve"> weeks upon weeks of excess free time for me to do other things. Believe it or not, this has happened repeatedly, as I hire and farm out many of my job responsibilities to other V</w:t>
-      </w:r>
-      <w:r>
-        <w:rPr>
-          <w:lang w:eastAsia="ko-KR"/>
-        </w:rPr>
-        <w:t>As.</w:t>
-      </w:r>
-      <w:r>
-        <w:rPr>
-          <w:rFonts w:hint="eastAsia"/>
-          <w:lang w:eastAsia="ko-KR"/>
-        </w:rPr>
-        <w:t xml:space="preserve"> I</w:t>
-      </w:r>
-      <w:r>
-        <w:rPr>
-          <w:lang w:eastAsia="ko-KR"/>
-        </w:rPr>
-        <w:t>’</w:t>
-      </w:r>
-      <w:r>
-        <w:rPr>
-          <w:rFonts w:hint="eastAsia"/>
-          <w:lang w:eastAsia="ko-KR"/>
-        </w:rPr>
-        <w:t>ve had several PPT designers make me PPTs that have been able to use over and over again in my own classes to the point where I often forgot what I was being paid for!</w:t>
-      </w:r>
-    </w:p>
-    <w:p>
-      <w:pPr>
-        <w:pStyle w:val="normal0"/>
-        <w:ind w:firstLine="720"/>
-        <w:rPr>
-          <w:lang w:eastAsia="ko-KR"/>
-        </w:rPr>
-      </w:pPr>
-      <w:r>
-        <w:rPr>
-          <w:rFonts w:hint="eastAsia"/>
-          <w:lang w:eastAsia="ko-KR"/>
-        </w:rPr>
-        <w:t xml:space="preserve">You should not be afraid to farm out your various </w:t>
-      </w:r>
-      <w:r>
-        <w:rPr>
-          <w:lang w:eastAsia="ko-KR"/>
-        </w:rPr>
-        <w:t>responsibilities</w:t>
-      </w:r>
-      <w:r>
-        <w:rPr>
-          <w:rFonts w:hint="eastAsia"/>
-          <w:lang w:eastAsia="ko-KR"/>
-        </w:rPr>
-        <w:t xml:space="preserve"> or somehow feel ashamed about it. As you should know by now, learning to delegate is a very important responsibility that English teachers are rarely told that they need to do. And yet, at any level of teaching, there are always going to be ways to cut corners and get the work done in half the time with little stress or energy. In order to appreciate the full experience of what </w:t>
-      </w:r>
-      <w:r>
-        <w:rPr>
-          <w:lang w:eastAsia="ko-KR"/>
-        </w:rPr>
-        <w:t>English teaching</w:t>
-      </w:r>
-      <w:r>
-        <w:rPr>
-          <w:rFonts w:hint="eastAsia"/>
-          <w:lang w:eastAsia="ko-KR"/>
-        </w:rPr>
-        <w:t xml:space="preserve"> is all about, ironically, you often have to give up some important tasks to be able to have time to yourself and observe what</w:t>
-      </w:r>
-      <w:r>
-        <w:rPr>
-          <w:lang w:eastAsia="ko-KR"/>
-        </w:rPr>
-        <w:t>’</w:t>
-      </w:r>
-      <w:r>
-        <w:rPr>
-          <w:rFonts w:hint="eastAsia"/>
-          <w:lang w:eastAsia="ko-KR"/>
-        </w:rPr>
-        <w:t>s going on around you. Some websites where you can hire extra help for a really affordable price: Fiverr.com, Freelancer.com, and UpWork (formerly Elance and oDesk). My primary experience in hiring is with fiverr and upwork and I can tell you that I</w:t>
-      </w:r>
-      <w:r>
-        <w:rPr>
-          <w:lang w:eastAsia="ko-KR"/>
-        </w:rPr>
-        <w:t>’</w:t>
-      </w:r>
-      <w:r>
-        <w:rPr>
-          <w:rFonts w:hint="eastAsia"/>
-          <w:lang w:eastAsia="ko-KR"/>
-        </w:rPr>
-        <w:t>ve had mostly positive experiences. In working with anyone, it</w:t>
-      </w:r>
-      <w:r>
-        <w:rPr>
-          <w:lang w:eastAsia="ko-KR"/>
-        </w:rPr>
-        <w:t>’</w:t>
-      </w:r>
-      <w:r>
-        <w:rPr>
-          <w:rFonts w:hint="eastAsia"/>
-          <w:lang w:eastAsia="ko-KR"/>
-        </w:rPr>
-        <w:t xml:space="preserve">s important to make sure you have all of your expectations up front. </w:t>
-      </w:r>
-      <w:r>
-        <w:rPr>
-          <w:lang w:eastAsia="ko-KR"/>
-        </w:rPr>
-        <w:t>S</w:t>
-      </w:r>
-      <w:r>
-        <w:rPr>
-          <w:rFonts w:hint="eastAsia"/>
-          <w:lang w:eastAsia="ko-KR"/>
-        </w:rPr>
-        <w:t>ome people recommend that you interview all of your potential hires. Personally, I think this is a good idea if you</w:t>
-      </w:r>
-      <w:r>
-        <w:rPr>
-          <w:lang w:eastAsia="ko-KR"/>
-        </w:rPr>
-        <w:t>’</w:t>
-      </w:r>
-      <w:r>
-        <w:rPr>
-          <w:rFonts w:hint="eastAsia"/>
-          <w:lang w:eastAsia="ko-KR"/>
-        </w:rPr>
-        <w:t>re working with UpWork because it saves time in the long run in that it keeps you from having to clarify issues and repeating yourself. On the other hand, if I</w:t>
-      </w:r>
-      <w:r>
-        <w:rPr>
-          <w:lang w:eastAsia="ko-KR"/>
-        </w:rPr>
-        <w:t>’</w:t>
-      </w:r>
-      <w:r>
-        <w:rPr>
-          <w:rFonts w:hint="eastAsia"/>
-          <w:lang w:eastAsia="ko-KR"/>
-        </w:rPr>
-        <w:t>m looking for a one-off job, I will usually resort to Fiverr.com and bypass all formalities for an interview (Fiverr.com just isn</w:t>
-      </w:r>
-      <w:r>
-        <w:rPr>
-          <w:lang w:eastAsia="ko-KR"/>
-        </w:rPr>
-        <w:t>’</w:t>
-      </w:r>
-      <w:r>
-        <w:rPr>
-          <w:rFonts w:hint="eastAsia"/>
-          <w:lang w:eastAsia="ko-KR"/>
-        </w:rPr>
-        <w:t xml:space="preserve">t designed in the same way that UpWork is). For repeat employees, interviews are </w:t>
-      </w:r>
-      <w:r>
-        <w:rPr>
-          <w:lang w:eastAsia="ko-KR"/>
-        </w:rPr>
-        <w:t>necessary</w:t>
-      </w:r>
-      <w:r>
-        <w:rPr>
-          <w:rFonts w:hint="eastAsia"/>
-          <w:lang w:eastAsia="ko-KR"/>
-        </w:rPr>
-        <w:t>. When you interview, make sure that the freelancer can be seen on camera. Assess whether they have command of the English language and whether these are people who seem personable and confident. If this is someone you think you</w:t>
-      </w:r>
-      <w:r>
-        <w:rPr>
-          <w:lang w:eastAsia="ko-KR"/>
-        </w:rPr>
-        <w:t>’</w:t>
-      </w:r>
-      <w:r>
-        <w:rPr>
-          <w:rFonts w:hint="eastAsia"/>
-          <w:lang w:eastAsia="ko-KR"/>
-        </w:rPr>
-        <w:t xml:space="preserve">d want to work with, then put them in the </w:t>
-      </w:r>
-      <w:r>
-        <w:rPr>
-          <w:lang w:eastAsia="ko-KR"/>
-        </w:rPr>
-        <w:t>“</w:t>
-      </w:r>
-      <w:r>
-        <w:rPr>
-          <w:rFonts w:hint="eastAsia"/>
-          <w:lang w:eastAsia="ko-KR"/>
-        </w:rPr>
-        <w:t>follow up</w:t>
-      </w:r>
-      <w:r>
-        <w:rPr>
-          <w:lang w:eastAsia="ko-KR"/>
-        </w:rPr>
-        <w:t>”</w:t>
-      </w:r>
-      <w:r>
-        <w:rPr>
-          <w:rFonts w:hint="eastAsia"/>
-          <w:lang w:eastAsia="ko-KR"/>
-        </w:rPr>
-        <w:t xml:space="preserve"> pile.</w:t>
-      </w:r>
-    </w:p>
-    <w:p>
-      <w:pPr>
-        <w:pStyle w:val="normal0"/>
-        <w:ind w:firstLine="720"/>
-        <w:rPr>
-          <w:lang w:eastAsia="ko-KR"/>
-        </w:rPr>
-      </w:pPr>
-      <w:r>
-        <w:rPr>
-          <w:rFonts w:hint="eastAsia"/>
-          <w:lang w:eastAsia="ko-KR"/>
-        </w:rPr>
-        <w:t xml:space="preserve">People make a big deal </w:t>
-      </w:r>
-      <w:r>
-        <w:rPr>
-          <w:lang w:eastAsia="ko-KR"/>
-        </w:rPr>
-        <w:t>about</w:t>
-      </w:r>
-      <w:r>
-        <w:rPr>
-          <w:rFonts w:hint="eastAsia"/>
-          <w:lang w:eastAsia="ko-KR"/>
-        </w:rPr>
-        <w:t xml:space="preserve"> hiring staff, but it really doesn</w:t>
-      </w:r>
-      <w:r>
-        <w:rPr>
-          <w:lang w:eastAsia="ko-KR"/>
-        </w:rPr>
-        <w:t>’</w:t>
-      </w:r>
-      <w:r>
-        <w:rPr>
-          <w:rFonts w:hint="eastAsia"/>
-          <w:lang w:eastAsia="ko-KR"/>
-        </w:rPr>
-        <w:t>t have to be a big deal, especially when you</w:t>
-      </w:r>
-      <w:r>
-        <w:rPr>
-          <w:lang w:eastAsia="ko-KR"/>
-        </w:rPr>
-        <w:t>’</w:t>
-      </w:r>
-      <w:r>
-        <w:rPr>
-          <w:rFonts w:hint="eastAsia"/>
-          <w:lang w:eastAsia="ko-KR"/>
-        </w:rPr>
-        <w:t>re just hiring people to put together a decent powerpoint presentation or some worksheet. In most cases, you can just go directly to hiring someone and see what they produce. If you like it, you hire the person again and if you don</w:t>
-      </w:r>
-      <w:r>
-        <w:rPr>
-          <w:lang w:eastAsia="ko-KR"/>
-        </w:rPr>
-        <w:t>’</w:t>
-      </w:r>
-      <w:r>
-        <w:rPr>
-          <w:rFonts w:hint="eastAsia"/>
-          <w:lang w:eastAsia="ko-KR"/>
-        </w:rPr>
-        <w:t>t like it, then you move on. Sure there is some level of risk involved in doing this sort of thing but I would rather incur the risk of hiring a potentially awesome PPT-designer then to incur the risk of waiting around and hoping for divine inspiration to hit me when I least expect it. The former plan is full-proof while the latter plan is not. Just start hiring people. You</w:t>
-      </w:r>
-      <w:r>
-        <w:rPr>
-          <w:lang w:eastAsia="ko-KR"/>
-        </w:rPr>
-        <w:t>’</w:t>
-      </w:r>
-      <w:r>
-        <w:rPr>
-          <w:rFonts w:hint="eastAsia"/>
-          <w:lang w:eastAsia="ko-KR"/>
-        </w:rPr>
-        <w:t xml:space="preserve">ll contribute to the economy while also saving yourself a lot of time and energy.  </w:t>
-      </w:r>
-    </w:p>
-    <w:p>
-      <w:pPr>
-        <w:pStyle w:val="normal0"/>
-        <w:ind w:firstLine="720"/>
-        <w:rPr>
-          <w:lang w:eastAsia="ko-KR"/>
-        </w:rPr>
-      </w:pPr>
-      <w:r>
-        <w:rPr>
-          <w:rFonts w:hint="eastAsia"/>
-          <w:lang w:eastAsia="ko-KR"/>
-        </w:rPr>
-        <w:lastRenderedPageBreak/>
-        <w:t xml:space="preserve">Aside from worksheets and PPTs and outsourcing and board games, keeping organized is also criticial to your </w:t>
-      </w:r>
-      <w:r>
-        <w:rPr>
-          <w:lang w:eastAsia="ko-KR"/>
-        </w:rPr>
-        <w:t>success</w:t>
-      </w:r>
-      <w:r>
-        <w:rPr>
-          <w:rFonts w:hint="eastAsia"/>
-          <w:lang w:eastAsia="ko-KR"/>
-        </w:rPr>
-        <w:t xml:space="preserve"> in getting the </w:t>
-      </w:r>
-      <w:r>
-        <w:rPr>
-          <w:lang w:eastAsia="ko-KR"/>
-        </w:rPr>
-        <w:t>little</w:t>
-      </w:r>
-      <w:r>
-        <w:rPr>
-          <w:rFonts w:hint="eastAsia"/>
-          <w:lang w:eastAsia="ko-KR"/>
-        </w:rPr>
-        <w:t xml:space="preserve"> tykes off your back. You have to constantly be on top of what</w:t>
-      </w:r>
-      <w:r>
-        <w:rPr>
-          <w:lang w:eastAsia="ko-KR"/>
-        </w:rPr>
-        <w:t>’</w:t>
-      </w:r>
-      <w:r>
-        <w:rPr>
-          <w:rFonts w:hint="eastAsia"/>
-          <w:lang w:eastAsia="ko-KR"/>
-        </w:rPr>
-        <w:t xml:space="preserve">s going on in your school community and pressing people for details. </w:t>
-      </w:r>
-    </w:p>
-    <w:p>
-      <w:pPr>
-        <w:pStyle w:val="normal0"/>
-        <w:ind w:firstLine="720"/>
-      </w:pPr>
-    </w:p>
-    <w:p>
-      <w:pPr>
-        <w:pStyle w:val="normal0"/>
-        <w:ind w:firstLine="720"/>
-        <w:rPr>
-          <w:b/>
-        </w:rPr>
-      </w:pPr>
-      <w:r>
-        <w:rPr>
-          <w:b/>
-        </w:rPr>
-        <w:t>Conclusion-wrap up</w:t>
-      </w:r>
-    </w:p>
-    <w:p>
-      <w:pPr>
-        <w:pStyle w:val="normal0"/>
-        <w:ind w:firstLine="720"/>
-        <w:rPr>
-          <w:b/>
-        </w:rPr>
-      </w:pPr>
-      <w:r>
-        <w:rPr>
-          <w:b/>
-        </w:rPr>
-        <w:t>Key Points to Take Away from the lesson</w:t>
-      </w:r>
-    </w:p>
-    <w:p>
-      <w:pPr>
-        <w:pStyle w:val="normal0"/>
-        <w:ind w:firstLine="720"/>
-        <w:rPr>
-          <w:b/>
-        </w:rPr>
-      </w:pPr>
-      <w:r>
-        <w:rPr>
-          <w:b/>
-        </w:rPr>
-        <w:t>References at the end for books that they can use</w:t>
-      </w:r>
-    </w:p>
-    <w:p>
-      <w:pPr>
-        <w:pStyle w:val="normal0"/>
-        <w:ind w:firstLine="720"/>
-        <w:rPr>
-          <w:b/>
-        </w:rPr>
-      </w:pPr>
-    </w:p>
-    <w:p>
-      <w:pPr>
-        <w:pStyle w:val="normal0"/>
-        <w:ind w:firstLine="720"/>
-      </w:pPr>
-    </w:p>
-    <w:p>
-      <w:pPr>
-        <w:pStyle w:val="normal0"/>
-        <w:ind w:firstLine="720"/>
-      </w:pPr>
-    </w:p>
-    <w:p>
-      <w:pPr>
-        <w:pStyle w:val="normal0"/>
-      </w:pPr>
-    </w:p>
-    <w:p>
-      <w:pPr>
-        <w:pStyle w:val="normal0"/>
-        <w:ind w:firstLine="720"/>
-      </w:pPr>
-    </w:p>
-    <w:p>
-      <w:pPr>
-        <w:pStyle w:val="normal0"/>
-        <w:ind w:firstLine="720"/>
-      </w:pPr>
-    </w:p>
-    <w:p>
-      <w:pPr>
-        <w:pStyle w:val="normal0"/>
-        <w:ind w:firstLine="720"/>
-      </w:pPr>
+        <w:t>Strategies for the School Community</w:t>
+      </w:r>
+    </w:p>
+    <w:p>
+      <w:pPr>
+        <w:pStyle w:val="LO-normal"/>
+        <w:ind w:firstLine="720"/>
+      </w:pPr>
+      <w:r>
+        <w:t>We've already covered teaching in the classroom.  It actually never ceases to amaze me  how so many TEFL and TESOL programs renege on teaching teachers proper modes of behavior when in the host country.  Sure, teaching within the classroom is a skill that must be addressed, but most programs tend to falsely assume that the teaching ONLY happens inside of the classroom, much in the same way people had used to assume that women's jobs were only at work and never outside of work, never a second shift. So allow me to set you straight here.</w:t>
+      </w:r>
+    </w:p>
+    <w:p>
+      <w:pPr>
+        <w:pStyle w:val="LO-normal"/>
+        <w:ind w:firstLine="720"/>
+      </w:pPr>
+      <w:r>
+        <w:t xml:space="preserve">Part of the life of an English teacher is doing multiple shifts, and not getting paid for it. In Asia in particular, you'll be working multiple hours of unpaid work. The classroom environment will continue outside of the classroom, as a rule. It will take place in the hallways, in the school corridors, on the field of the school playground, in the parking lot, and restaurants and cafes and just about anywhere else where you could conceivably run into a student or teacher from your school. I've had more incidences like these then I care to recount, and the questiion always becomes one of what to say and/or how to behave.  Because many people will not speak English well, conversations have this tendency to devolve into translation work or at worst, another class. Even if the person isn't from your school, but manages to strike up a conversation with you, there's a tendency for you to start running your own English classes right then and there. </w:t>
+      </w:r>
+    </w:p>
+    <w:p>
+      <w:pPr>
+        <w:pStyle w:val="LO-normal"/>
+        <w:ind w:firstLine="720"/>
+      </w:pPr>
+      <w:r>
+        <w:t xml:space="preserve">When I was running Meetup groups in Busan, for example, there would sometimes be the occasional few who would come to my group to practice their English, nevermind the fact that my group was about creating businesses that prosper without your help. People still wanted to converse and practice listening to English. This was cute at first but it soon became rather exhausting as the fine line between teaching and socializing became increasingly blured.It wasn't these people's faults or anyone else for that matter. It's just the nature of the beast. If you're going to live in a country that's not where you were born, then you're going to have get used to the fact that you're not going to have immediate access to fluent speakers who fully grok what it is that you're taking about or saying. This can be frustrating when you want to separate your work and life, but most countries don't have a concept of this kind of separation, which makes it all the more difficult to manage. In order to fully realize the strategies in this book, you are going to need to create some kind of separation between yourself and your profession. Ideally you'll have to divorce yourself completely because otherwise, you will burn out. Working 9-to-5 is difficult enough. You're observed a lot. You have to put on a front for people sometimes. You have to manage kids and their varying and sometimes unpredictable needs. And then there's the lesson planning that can be stressful. I'm not saying don't completely divorce yourself from the people in your school life, but at least create some distance so that you can regroup when you need to. </w:t>
+      </w:r>
+    </w:p>
+    <w:p>
+      <w:pPr>
+        <w:pStyle w:val="LO-normal"/>
+        <w:ind w:firstLine="720"/>
+      </w:pPr>
+      <w:r>
+        <w:t xml:space="preserve">There are several strategies that I have learned to use over the years to maintain the distance and allow myself the time and space to re-energize when I need to. One of the most important words that I have learned in the English since starting my teaching career is “no.” There's nothing quite as powerful as this word. Let me explain. </w:t>
+      </w:r>
     </w:p>
     <w:p>
       <w:pPr>
@@ -3678,9 +3120,11 @@
     </w:p>
     <w:sectPr>
       <w:pgSz w:w="12240" w:h="15840"/>
-      <w:pgMar w:top="1440" w:right="1440" w:bottom="1440" w:left="1440" w:header="720" w:footer="720" w:gutter="0"/>
+      <w:pgMar w:top="1440" w:right="1440" w:bottom="1440" w:left="1440" w:header="0" w:footer="0" w:gutter="0"/>
       <w:pgNumType w:start="1"/>
       <w:cols w:space="720"/>
+      <w:formProt w:val="0"/>
+      <w:docGrid w:linePitch="240" w:charSpace="-2049"/>
     </w:sectPr>
   </w:body>
 </w:document>
@@ -4016,6 +3460,25 @@
       <w:u w:val="single"/>
     </w:rPr>
   </w:style>
+  <w:style w:type="character" w:customStyle="1" w:styleId="InternetLink">
+    <w:name w:val="Internet Link"/>
+    <w:basedOn w:val="DefaultParagraphFont"/>
+    <w:uiPriority w:val="99"/>
+    <w:unhideWhenUsed/>
+    <w:rsid w:val="00347B38"/>
+    <w:rPr>
+      <w:color w:val="0000FF"/>
+      <w:u w:val="single"/>
+      <w:lang w:val="uz-Cyrl-UZ" w:eastAsia="uz-Cyrl-UZ" w:bidi="uz-Cyrl-UZ"/>
+    </w:rPr>
+  </w:style>
+  <w:style w:type="paragraph" w:customStyle="1" w:styleId="LO-normal">
+    <w:name w:val="LO-normal"/>
+    <w:rsid w:val="00347B38"/>
+    <w:pPr>
+      <w:suppressAutoHyphens/>
+    </w:pPr>
+  </w:style>
 </w:styles>
 </file>
 
@@ -4348,6 +3811,25 @@
       <w:color w:val="0000FF" w:themeColor="hyperlink"/>
       <w:u w:val="single"/>
     </w:rPr>
+  </w:style>
+  <w:style w:type="character" w:customStyle="1" w:styleId="InternetLink">
+    <w:name w:val="Internet Link"/>
+    <w:basedOn w:val="DefaultParagraphFont"/>
+    <w:uiPriority w:val="99"/>
+    <w:unhideWhenUsed/>
+    <w:rsid w:val="00347B38"/>
+    <w:rPr>
+      <w:color w:val="0000FF"/>
+      <w:u w:val="single"/>
+      <w:lang w:val="uz-Cyrl-UZ" w:eastAsia="uz-Cyrl-UZ" w:bidi="uz-Cyrl-UZ"/>
+    </w:rPr>
+  </w:style>
+  <w:style w:type="paragraph" w:customStyle="1" w:styleId="LO-normal">
+    <w:name w:val="LO-normal"/>
+    <w:rsid w:val="00347B38"/>
+    <w:pPr>
+      <w:suppressAutoHyphens/>
+    </w:pPr>
   </w:style>
 </w:styles>
 </file>

</xml_diff>

<commit_message>
added two more pages to equal 48
</commit_message>
<xml_diff>
--- a/StrategiesforGettingtheLittleTykesOffYourBack.docx
+++ b/StrategiesforGettingtheLittleTykesOffYourBack.docx
@@ -9,6 +9,7 @@
         <w:rPr>
           <w:b/>
           <w:color w:val="FF0000"/>
+          <w:lang w:eastAsia="ko-KR"/>
         </w:rPr>
       </w:pPr>
       <w:r>
@@ -19,10 +20,17 @@
           <w:b/>
           <w:color w:val="FF0000"/>
         </w:rPr>
-        <w:t>46</w:t>
-      </w:r>
-      <w:bookmarkStart w:id="0" w:name="_GoBack"/>
-      <w:bookmarkEnd w:id="0"/>
+        <w:t>4</w:t>
+      </w:r>
+      <w:r>
+        <w:rPr>
+          <w:rFonts w:hint="eastAsia"/>
+          <w:b/>
+          <w:color w:val="FF0000"/>
+          <w:lang w:eastAsia="ko-KR"/>
+        </w:rPr>
+        <w:t>8</w:t>
+      </w:r>
     </w:p>
     <w:p>
       <w:pPr>
@@ -3107,9 +3115,1091 @@
       <w:pPr>
         <w:pStyle w:val="LO-normal"/>
         <w:ind w:firstLine="720"/>
-      </w:pPr>
-      <w:r>
-        <w:t xml:space="preserve">There are several strategies that I have learned to use over the years to maintain the distance and allow myself the time and space to re-energize when I need to. One of the most important words that I have learned in the English since starting my teaching career is “no.” There's nothing quite as powerful as this word. Let me explain. </w:t>
+        <w:rPr>
+          <w:lang w:eastAsia="ko-KR"/>
+        </w:rPr>
+      </w:pPr>
+      <w:r>
+        <w:t>There are several strategies that I have learned to use over the years to maintain the distance and allow myself the time and space to re-energize when I need to. One of the most important words that I have learned in the English</w:t>
+      </w:r>
+      <w:r>
+        <w:rPr>
+          <w:rFonts w:hint="eastAsia"/>
+          <w:lang w:eastAsia="ko-KR"/>
+        </w:rPr>
+        <w:t xml:space="preserve"> language</w:t>
+      </w:r>
+      <w:r>
+        <w:t xml:space="preserve"> since starting my teaching career is “no.” There's nothing quite as powerful as this word. Let me explain. </w:t>
+      </w:r>
+    </w:p>
+    <w:p>
+      <w:pPr>
+        <w:pStyle w:val="LO-normal"/>
+        <w:ind w:firstLine="720"/>
+        <w:rPr>
+          <w:lang w:eastAsia="ko-KR"/>
+        </w:rPr>
+      </w:pPr>
+      <w:r>
+        <w:rPr>
+          <w:rFonts w:hint="eastAsia"/>
+          <w:lang w:eastAsia="ko-KR"/>
+        </w:rPr>
+        <w:lastRenderedPageBreak/>
+        <w:t>In school life and within the community, you</w:t>
+      </w:r>
+      <w:r>
+        <w:rPr>
+          <w:lang w:eastAsia="ko-KR"/>
+        </w:rPr>
+        <w:t>’</w:t>
+      </w:r>
+      <w:r>
+        <w:rPr>
+          <w:rFonts w:hint="eastAsia"/>
+          <w:lang w:eastAsia="ko-KR"/>
+        </w:rPr>
+        <w:t>re going to be constantly called upon to do some activities that you don</w:t>
+      </w:r>
+      <w:r>
+        <w:rPr>
+          <w:lang w:eastAsia="ko-KR"/>
+        </w:rPr>
+        <w:t>’</w:t>
+      </w:r>
+      <w:r>
+        <w:rPr>
+          <w:rFonts w:hint="eastAsia"/>
+          <w:lang w:eastAsia="ko-KR"/>
+        </w:rPr>
+        <w:t xml:space="preserve">t necessarily want to do or have the time to do. In my first year of teaching in South Korea, I was courted to teach additional night classes for a local public high school. The pay was great for an English teacher and since I was hard up for cash at the time, I figured why not. It would add to my resume and provide me with more money than I would have had. However, I quickly learned that teaching beyond 20 hours per week was well beyond what I could afford to do. Actually, it was over 40 </w:t>
+      </w:r>
+      <w:r>
+        <w:rPr>
+          <w:lang w:eastAsia="ko-KR"/>
+        </w:rPr>
+        <w:t xml:space="preserve">if you count the hours that I spent in school. </w:t>
+      </w:r>
+      <w:r>
+        <w:rPr>
+          <w:rFonts w:hint="eastAsia"/>
+          <w:lang w:eastAsia="ko-KR"/>
+        </w:rPr>
+        <w:t xml:space="preserve">Every week, I found myself preparing multiple lessons for two high schools, one middle school, and one adult class. I also had separate lessons for lunchtime </w:t>
+      </w:r>
+      <w:r>
+        <w:rPr>
+          <w:lang w:eastAsia="ko-KR"/>
+        </w:rPr>
+        <w:t>activities</w:t>
+      </w:r>
+      <w:r>
+        <w:rPr>
+          <w:rFonts w:hint="eastAsia"/>
+          <w:lang w:eastAsia="ko-KR"/>
+        </w:rPr>
+        <w:t xml:space="preserve">. I was quickly burning myself out and my lessons started to show </w:t>
+      </w:r>
+      <w:r>
+        <w:rPr>
+          <w:lang w:eastAsia="ko-KR"/>
+        </w:rPr>
+        <w:t>this</w:t>
+      </w:r>
+      <w:r>
+        <w:rPr>
+          <w:rFonts w:hint="eastAsia"/>
+          <w:lang w:eastAsia="ko-KR"/>
+        </w:rPr>
+        <w:t xml:space="preserve"> burn out. Thankfully, the experience of teaching in these multiple schools didn</w:t>
+      </w:r>
+      <w:r>
+        <w:rPr>
+          <w:lang w:eastAsia="ko-KR"/>
+        </w:rPr>
+        <w:t>’</w:t>
+      </w:r>
+      <w:r>
+        <w:rPr>
+          <w:rFonts w:hint="eastAsia"/>
+          <w:lang w:eastAsia="ko-KR"/>
+        </w:rPr>
+        <w:t xml:space="preserve">t last very long and I was able to successfully finish my responsibilities without burning bridges and getting totally destroyed by all of the responsibilities that </w:t>
+      </w:r>
+      <w:r>
+        <w:rPr>
+          <w:lang w:eastAsia="ko-KR"/>
+        </w:rPr>
+        <w:t>I</w:t>
+      </w:r>
+      <w:r>
+        <w:rPr>
+          <w:rFonts w:hint="eastAsia"/>
+          <w:lang w:eastAsia="ko-KR"/>
+        </w:rPr>
+        <w:t xml:space="preserve"> had. This is exactly the kind of responsibilities that you might be courted to do. If you are asked to work beyond 20 hours of work, just say </w:t>
+      </w:r>
+      <w:r>
+        <w:rPr>
+          <w:lang w:eastAsia="ko-KR"/>
+        </w:rPr>
+        <w:t>“</w:t>
+      </w:r>
+      <w:r>
+        <w:rPr>
+          <w:rFonts w:hint="eastAsia"/>
+          <w:lang w:eastAsia="ko-KR"/>
+        </w:rPr>
+        <w:t>no.</w:t>
+      </w:r>
+      <w:r>
+        <w:rPr>
+          <w:lang w:eastAsia="ko-KR"/>
+        </w:rPr>
+        <w:t>”</w:t>
+      </w:r>
+      <w:r>
+        <w:rPr>
+          <w:rFonts w:hint="eastAsia"/>
+          <w:lang w:eastAsia="ko-KR"/>
+        </w:rPr>
+        <w:t xml:space="preserve"> If you</w:t>
+      </w:r>
+      <w:r>
+        <w:rPr>
+          <w:lang w:eastAsia="ko-KR"/>
+        </w:rPr>
+        <w:t>’</w:t>
+      </w:r>
+      <w:r>
+        <w:rPr>
+          <w:rFonts w:hint="eastAsia"/>
+          <w:lang w:eastAsia="ko-KR"/>
+        </w:rPr>
+        <w:t xml:space="preserve">re asked to do any work outside </w:t>
+      </w:r>
+      <w:r>
+        <w:rPr>
+          <w:lang w:eastAsia="ko-KR"/>
+        </w:rPr>
+        <w:t>of the classes that you are contracted to teach, just say “</w:t>
+      </w:r>
+      <w:r>
+        <w:rPr>
+          <w:rFonts w:hint="eastAsia"/>
+          <w:lang w:eastAsia="ko-KR"/>
+        </w:rPr>
+        <w:t>no.</w:t>
+      </w:r>
+      <w:r>
+        <w:rPr>
+          <w:lang w:eastAsia="ko-KR"/>
+        </w:rPr>
+        <w:t>”</w:t>
+      </w:r>
+      <w:r>
+        <w:rPr>
+          <w:rFonts w:hint="eastAsia"/>
+          <w:lang w:eastAsia="ko-KR"/>
+        </w:rPr>
+        <w:t xml:space="preserve"> You can say </w:t>
+      </w:r>
+      <w:r>
+        <w:rPr>
+          <w:lang w:eastAsia="ko-KR"/>
+        </w:rPr>
+        <w:t>“</w:t>
+      </w:r>
+      <w:r>
+        <w:rPr>
+          <w:rFonts w:hint="eastAsia"/>
+          <w:lang w:eastAsia="ko-KR"/>
+        </w:rPr>
+        <w:t>no.</w:t>
+      </w:r>
+      <w:r>
+        <w:rPr>
+          <w:lang w:eastAsia="ko-KR"/>
+        </w:rPr>
+        <w:t>”</w:t>
+      </w:r>
+      <w:r>
+        <w:rPr>
+          <w:rFonts w:hint="eastAsia"/>
+          <w:lang w:eastAsia="ko-KR"/>
+        </w:rPr>
+        <w:t xml:space="preserve"> People often say that you can</w:t>
+      </w:r>
+      <w:r>
+        <w:rPr>
+          <w:lang w:eastAsia="ko-KR"/>
+        </w:rPr>
+        <w:t>’</w:t>
+      </w:r>
+      <w:r>
+        <w:rPr>
+          <w:rFonts w:hint="eastAsia"/>
+          <w:lang w:eastAsia="ko-KR"/>
+        </w:rPr>
+        <w:t>t because you</w:t>
+      </w:r>
+      <w:r>
+        <w:rPr>
+          <w:lang w:eastAsia="ko-KR"/>
+        </w:rPr>
+        <w:t>’</w:t>
+      </w:r>
+      <w:r>
+        <w:rPr>
+          <w:rFonts w:hint="eastAsia"/>
+          <w:lang w:eastAsia="ko-KR"/>
+        </w:rPr>
+        <w:t>re in another country. Some people will feel more comfortable than others doing this. But you know what? You don</w:t>
+      </w:r>
+      <w:r>
+        <w:rPr>
+          <w:lang w:eastAsia="ko-KR"/>
+        </w:rPr>
+        <w:t>’</w:t>
+      </w:r>
+      <w:r>
+        <w:rPr>
+          <w:rFonts w:hint="eastAsia"/>
+          <w:lang w:eastAsia="ko-KR"/>
+        </w:rPr>
+        <w:t>t have to. You don</w:t>
+      </w:r>
+      <w:r>
+        <w:rPr>
+          <w:lang w:eastAsia="ko-KR"/>
+        </w:rPr>
+        <w:t>’</w:t>
+      </w:r>
+      <w:r>
+        <w:rPr>
+          <w:rFonts w:hint="eastAsia"/>
+          <w:lang w:eastAsia="ko-KR"/>
+        </w:rPr>
+        <w:t>t have to compromise anything if you don</w:t>
+      </w:r>
+      <w:r>
+        <w:rPr>
+          <w:lang w:eastAsia="ko-KR"/>
+        </w:rPr>
+        <w:t>’</w:t>
+      </w:r>
+      <w:r>
+        <w:rPr>
+          <w:rFonts w:hint="eastAsia"/>
+          <w:lang w:eastAsia="ko-KR"/>
+        </w:rPr>
+        <w:t xml:space="preserve">t feel comfortable. Just say </w:t>
+      </w:r>
+      <w:r>
+        <w:rPr>
+          <w:lang w:eastAsia="ko-KR"/>
+        </w:rPr>
+        <w:t>“</w:t>
+      </w:r>
+      <w:r>
+        <w:rPr>
+          <w:rFonts w:hint="eastAsia"/>
+          <w:lang w:eastAsia="ko-KR"/>
+        </w:rPr>
+        <w:t>no.</w:t>
+      </w:r>
+      <w:r>
+        <w:rPr>
+          <w:lang w:eastAsia="ko-KR"/>
+        </w:rPr>
+        <w:t>”</w:t>
+      </w:r>
+      <w:r>
+        <w:rPr>
+          <w:rFonts w:hint="eastAsia"/>
+          <w:lang w:eastAsia="ko-KR"/>
+        </w:rPr>
+        <w:t xml:space="preserve"> If taking on added </w:t>
+      </w:r>
+      <w:r>
+        <w:rPr>
+          <w:lang w:eastAsia="ko-KR"/>
+        </w:rPr>
+        <w:t>responsibility</w:t>
+      </w:r>
+      <w:r>
+        <w:rPr>
+          <w:rFonts w:hint="eastAsia"/>
+          <w:lang w:eastAsia="ko-KR"/>
+        </w:rPr>
+        <w:t xml:space="preserve"> means that you</w:t>
+      </w:r>
+      <w:r>
+        <w:rPr>
+          <w:lang w:eastAsia="ko-KR"/>
+        </w:rPr>
+        <w:t>’</w:t>
+      </w:r>
+      <w:r>
+        <w:rPr>
+          <w:rFonts w:hint="eastAsia"/>
+          <w:lang w:eastAsia="ko-KR"/>
+        </w:rPr>
+        <w:t xml:space="preserve">re compromising your main responsibility, then you absolutely must put your foot down because you will not be able to function properly. People often worry about money so they take on added </w:t>
+      </w:r>
+      <w:r>
+        <w:rPr>
+          <w:lang w:eastAsia="ko-KR"/>
+        </w:rPr>
+        <w:t>responsibilities</w:t>
+      </w:r>
+      <w:r>
+        <w:rPr>
+          <w:rFonts w:hint="eastAsia"/>
+          <w:lang w:eastAsia="ko-KR"/>
+        </w:rPr>
+        <w:t xml:space="preserve"> to get more of it or to prove to some people that they are capable of doing many things and thus can take on added tasks and get more money. These are silly rules that English teachers impose upon themselves to measure where they are achieving the goals that they value most. I</w:t>
+      </w:r>
+      <w:r>
+        <w:rPr>
+          <w:lang w:eastAsia="ko-KR"/>
+        </w:rPr>
+        <w:t>’</w:t>
+      </w:r>
+      <w:r>
+        <w:rPr>
+          <w:rFonts w:hint="eastAsia"/>
+          <w:lang w:eastAsia="ko-KR"/>
+        </w:rPr>
+        <w:t xml:space="preserve">m saying this is all well and good but you need to modify your rules so that you can be the healthiest while in </w:t>
+      </w:r>
+      <w:r>
+        <w:rPr>
+          <w:lang w:eastAsia="ko-KR"/>
+        </w:rPr>
+        <w:t>the</w:t>
+      </w:r>
+      <w:r>
+        <w:rPr>
+          <w:rFonts w:hint="eastAsia"/>
+          <w:lang w:eastAsia="ko-KR"/>
+        </w:rPr>
+        <w:t xml:space="preserve"> foreign country, and one rule that is certainly not worth holding onto is the rule that says you</w:t>
+      </w:r>
+      <w:r>
+        <w:rPr>
+          <w:lang w:eastAsia="ko-KR"/>
+        </w:rPr>
+        <w:t>’</w:t>
+      </w:r>
+      <w:r>
+        <w:rPr>
+          <w:rFonts w:hint="eastAsia"/>
+          <w:lang w:eastAsia="ko-KR"/>
+        </w:rPr>
+        <w:t>re not a competent and worthy instructor unless you</w:t>
+      </w:r>
+      <w:r>
+        <w:rPr>
+          <w:lang w:eastAsia="ko-KR"/>
+        </w:rPr>
+        <w:t>’</w:t>
+      </w:r>
+      <w:r>
+        <w:rPr>
+          <w:rFonts w:hint="eastAsia"/>
+          <w:lang w:eastAsia="ko-KR"/>
+        </w:rPr>
+        <w:t>re doing multiple things at once and affecting many people</w:t>
+      </w:r>
+      <w:r>
+        <w:rPr>
+          <w:lang w:eastAsia="ko-KR"/>
+        </w:rPr>
+        <w:t>’</w:t>
+      </w:r>
+      <w:r>
+        <w:rPr>
+          <w:rFonts w:hint="eastAsia"/>
+          <w:lang w:eastAsia="ko-KR"/>
+        </w:rPr>
+        <w:t xml:space="preserve">s lives. Not letting go just leads to indentured servitude. </w:t>
+      </w:r>
+    </w:p>
+    <w:p>
+      <w:pPr>
+        <w:pStyle w:val="LO-normal"/>
+        <w:ind w:firstLine="720"/>
+        <w:rPr>
+          <w:lang w:eastAsia="ko-KR"/>
+        </w:rPr>
+      </w:pPr>
+      <w:r>
+        <w:rPr>
+          <w:rFonts w:hint="eastAsia"/>
+          <w:lang w:eastAsia="ko-KR"/>
+        </w:rPr>
+        <w:t xml:space="preserve">There are other things that teachers might ask you to do. My contract in Korea stated that I had to agree to added tasks that the co-teacher or other </w:t>
+      </w:r>
+      <w:r>
+        <w:rPr>
+          <w:lang w:eastAsia="ko-KR"/>
+        </w:rPr>
+        <w:t>administrators</w:t>
+      </w:r>
+      <w:r>
+        <w:rPr>
+          <w:rFonts w:hint="eastAsia"/>
+          <w:lang w:eastAsia="ko-KR"/>
+        </w:rPr>
+        <w:t xml:space="preserve"> might ask me to do. This was WITHIN the contract and the previous incident that </w:t>
+      </w:r>
+      <w:r>
+        <w:rPr>
+          <w:lang w:eastAsia="ko-KR"/>
+        </w:rPr>
+        <w:t>I</w:t>
+      </w:r>
+      <w:r>
+        <w:rPr>
+          <w:rFonts w:hint="eastAsia"/>
+          <w:lang w:eastAsia="ko-KR"/>
+        </w:rPr>
+        <w:t xml:space="preserve"> just recounted was outside of my contract. There are other things that you</w:t>
+      </w:r>
+      <w:r>
+        <w:rPr>
+          <w:lang w:eastAsia="ko-KR"/>
+        </w:rPr>
+        <w:t>’</w:t>
+      </w:r>
+      <w:r>
+        <w:rPr>
+          <w:rFonts w:hint="eastAsia"/>
+          <w:lang w:eastAsia="ko-KR"/>
+        </w:rPr>
+        <w:t>ll probably be asked to do that are outside of your contract. You may be asked, for example, to make a powerpoint for a festival or to put on a theatrical production for your students to do during a festival. You</w:t>
+      </w:r>
+      <w:r>
+        <w:rPr>
+          <w:lang w:eastAsia="ko-KR"/>
+        </w:rPr>
+        <w:t>’</w:t>
+      </w:r>
+      <w:r>
+        <w:rPr>
+          <w:rFonts w:hint="eastAsia"/>
+          <w:lang w:eastAsia="ko-KR"/>
+        </w:rPr>
+        <w:t xml:space="preserve">re going to have to use your </w:t>
+      </w:r>
+      <w:r>
+        <w:rPr>
+          <w:lang w:eastAsia="ko-KR"/>
+        </w:rPr>
+        <w:t>judgment</w:t>
+      </w:r>
+      <w:r>
+        <w:rPr>
+          <w:rFonts w:hint="eastAsia"/>
+          <w:lang w:eastAsia="ko-KR"/>
+        </w:rPr>
+        <w:t xml:space="preserve"> but if you find that these such activities prevent you from having a life outside of the school, you absolutely must drop the </w:t>
+      </w:r>
+      <w:r>
+        <w:rPr>
+          <w:lang w:eastAsia="ko-KR"/>
+        </w:rPr>
+        <w:t>responsibility</w:t>
+      </w:r>
+      <w:r>
+        <w:rPr>
+          <w:rFonts w:hint="eastAsia"/>
+          <w:lang w:eastAsia="ko-KR"/>
+        </w:rPr>
+        <w:t xml:space="preserve"> </w:t>
+      </w:r>
+      <w:r>
+        <w:rPr>
+          <w:lang w:eastAsia="ko-KR"/>
+        </w:rPr>
+        <w:t>immediately</w:t>
+      </w:r>
+      <w:r>
+        <w:rPr>
+          <w:rFonts w:hint="eastAsia"/>
+          <w:lang w:eastAsia="ko-KR"/>
+        </w:rPr>
+        <w:t>. There</w:t>
+      </w:r>
+      <w:r>
+        <w:rPr>
+          <w:lang w:eastAsia="ko-KR"/>
+        </w:rPr>
+        <w:t>’</w:t>
+      </w:r>
+      <w:r>
+        <w:rPr>
+          <w:rFonts w:hint="eastAsia"/>
+          <w:lang w:eastAsia="ko-KR"/>
+        </w:rPr>
+        <w:t>s no use being a martyr for the cause and sacrificing your life force just to please a co-teacher who wants to put on an extra show and endear himself or herself to the administrators. It</w:t>
+      </w:r>
+      <w:r>
+        <w:rPr>
+          <w:lang w:eastAsia="ko-KR"/>
+        </w:rPr>
+        <w:t>’</w:t>
+      </w:r>
+      <w:r>
+        <w:rPr>
+          <w:rFonts w:hint="eastAsia"/>
+          <w:lang w:eastAsia="ko-KR"/>
+        </w:rPr>
+        <w:t xml:space="preserve">s just not worth it. In one incident of teaching in Korea, I was told to put on a theatrical rendition of Iron Man and Good Will Hunting. It was the most exhausting (not to mention embarrassing) experience of my life because it was just done poorly and without the needed supervision </w:t>
+      </w:r>
+      <w:r>
+        <w:rPr>
+          <w:lang w:eastAsia="ko-KR"/>
+        </w:rPr>
+        <w:t>that</w:t>
+      </w:r>
+      <w:r>
+        <w:rPr>
+          <w:rFonts w:hint="eastAsia"/>
+          <w:lang w:eastAsia="ko-KR"/>
+        </w:rPr>
+        <w:t xml:space="preserve"> was required to put on a show of such caliber. I made sure to explicitly voice my complaints to the teacher and told them what the type of project would require. Yet, they went ahead and had me do this show despite all of my protestations and warnings. These are just the sorts of things you have to look </w:t>
+      </w:r>
+      <w:r>
+        <w:rPr>
+          <w:rFonts w:hint="eastAsia"/>
+          <w:lang w:eastAsia="ko-KR"/>
+        </w:rPr>
+        <w:lastRenderedPageBreak/>
+        <w:t>out for, and reading your contract over and over and over again is never a bad practice to get into. Heck, getting into the hobby of reading your contract at least once a week is probably not a bad idea as you</w:t>
+      </w:r>
+      <w:r>
+        <w:rPr>
+          <w:lang w:eastAsia="ko-KR"/>
+        </w:rPr>
+        <w:t>’</w:t>
+      </w:r>
+      <w:r>
+        <w:rPr>
+          <w:rFonts w:hint="eastAsia"/>
+          <w:lang w:eastAsia="ko-KR"/>
+        </w:rPr>
+        <w:t>ll be able to cite verbatim the text that has hopefully been crafted in such a way as to favor the employee and protect you from unnecessary exploitation. And exploitation is such a huge part of EFL that you absolutely have to be wary at all times of what you</w:t>
+      </w:r>
+      <w:r>
+        <w:rPr>
+          <w:lang w:eastAsia="ko-KR"/>
+        </w:rPr>
+        <w:t>’</w:t>
+      </w:r>
+      <w:r>
+        <w:rPr>
+          <w:rFonts w:hint="eastAsia"/>
+          <w:lang w:eastAsia="ko-KR"/>
+        </w:rPr>
+        <w:t xml:space="preserve">re getting into. Thankfully, there are many reputable review sites and Facebook </w:t>
+      </w:r>
+      <w:r>
+        <w:rPr>
+          <w:lang w:eastAsia="ko-KR"/>
+        </w:rPr>
+        <w:t xml:space="preserve">groups in the world to help steer you in the right direction. </w:t>
+      </w:r>
+      <w:r>
+        <w:rPr>
+          <w:rFonts w:hint="eastAsia"/>
+          <w:lang w:eastAsia="ko-KR"/>
+        </w:rPr>
+        <w:t xml:space="preserve">One of my favorite resources is ESLWatch.info where English teachers anonymously post reviews of their </w:t>
+      </w:r>
+      <w:r>
+        <w:rPr>
+          <w:lang w:eastAsia="ko-KR"/>
+        </w:rPr>
+        <w:t>experiences</w:t>
+      </w:r>
+      <w:r>
+        <w:rPr>
+          <w:rFonts w:hint="eastAsia"/>
+          <w:lang w:eastAsia="ko-KR"/>
+        </w:rPr>
+        <w:t xml:space="preserve"> with teaching in different programs and schools, both good and bad. You</w:t>
+      </w:r>
+      <w:r>
+        <w:rPr>
+          <w:lang w:eastAsia="ko-KR"/>
+        </w:rPr>
+        <w:t>’</w:t>
+      </w:r>
+      <w:r>
+        <w:rPr>
+          <w:rFonts w:hint="eastAsia"/>
+          <w:lang w:eastAsia="ko-KR"/>
+        </w:rPr>
+        <w:t xml:space="preserve">ll get all of the good, bad, and ugly from this site so you are strongly encouraged to do your due diligence and read/watch this website regularly, not to mention ask around. The best way of avoiding the issues I have just brought up above is asking around and trying to strike up a one-on-one conversation with an English teacher who is presently in the field and thus in a position to offer valuable </w:t>
+      </w:r>
+      <w:r>
+        <w:rPr>
+          <w:lang w:eastAsia="ko-KR"/>
+        </w:rPr>
+        <w:t>recommendations</w:t>
+      </w:r>
+      <w:r>
+        <w:rPr>
+          <w:rFonts w:hint="eastAsia"/>
+          <w:lang w:eastAsia="ko-KR"/>
+        </w:rPr>
+        <w:t xml:space="preserve">. </w:t>
+      </w:r>
+    </w:p>
+    <w:p>
+      <w:pPr>
+        <w:pStyle w:val="LO-normal"/>
+        <w:ind w:firstLine="720"/>
+        <w:rPr>
+          <w:lang w:eastAsia="ko-KR"/>
+        </w:rPr>
+      </w:pPr>
+      <w:r>
+        <w:rPr>
+          <w:rFonts w:hint="eastAsia"/>
+          <w:lang w:eastAsia="ko-KR"/>
+        </w:rPr>
+        <w:t xml:space="preserve">Before coming to Korea, I was dialoging constantly with people who had been where I was going. I read about Waygook.org from a book on teaching English in Korea and then reached out to some teachers about their experience and then courting feedback about what to look out for and who to get in touch with for a possible job opening. It was through this experience that I eventually applied for EPIK and made the decision to accept a job offer </w:t>
+      </w:r>
+      <w:r>
+        <w:rPr>
+          <w:lang w:eastAsia="ko-KR"/>
+        </w:rPr>
+        <w:t>with</w:t>
+      </w:r>
+      <w:r>
+        <w:rPr>
+          <w:rFonts w:hint="eastAsia"/>
+          <w:lang w:eastAsia="ko-KR"/>
+        </w:rPr>
+        <w:t xml:space="preserve"> to my mind was probably one of the better companies offering English services to Koreans at </w:t>
+      </w:r>
+      <w:r>
+        <w:rPr>
+          <w:lang w:eastAsia="ko-KR"/>
+        </w:rPr>
+        <w:t>the</w:t>
+      </w:r>
+      <w:r>
+        <w:rPr>
+          <w:rFonts w:hint="eastAsia"/>
+          <w:lang w:eastAsia="ko-KR"/>
+        </w:rPr>
+        <w:t xml:space="preserve"> time. I have no regrets about having done this and this type of research is advice that I would offer to anyone seeking to teach overseas. When I was in Mexico, I worked at this company for a very short period. This was my first teaching experience and I had done absolutely no research whatsoever on this company. I spent hours teaching students from a mandatory book that they were required to read. And then, after spending those hours, I wasn</w:t>
+      </w:r>
+      <w:r>
+        <w:rPr>
+          <w:lang w:eastAsia="ko-KR"/>
+        </w:rPr>
+        <w:t>’</w:t>
+      </w:r>
+      <w:r>
+        <w:rPr>
+          <w:rFonts w:hint="eastAsia"/>
+          <w:lang w:eastAsia="ko-KR"/>
+        </w:rPr>
+        <w:t>t paid. This was a nightmare. Research your companies wisely, country customs, and make sure, at the very least, that your school is going to be in a position to pay you responsibly (i.e. on time and in full). I know this sounds sort of obvious to you, probably, but you</w:t>
+      </w:r>
+      <w:r>
+        <w:rPr>
+          <w:lang w:eastAsia="ko-KR"/>
+        </w:rPr>
+        <w:t>’</w:t>
+      </w:r>
+      <w:r>
+        <w:rPr>
+          <w:rFonts w:hint="eastAsia"/>
+          <w:lang w:eastAsia="ko-KR"/>
+        </w:rPr>
+        <w:t xml:space="preserve">d be surprised how different countries are with respect to customs on paying people. In many countries, the employer has the right of way and it </w:t>
+      </w:r>
+      <w:r>
+        <w:rPr>
+          <w:lang w:eastAsia="ko-KR"/>
+        </w:rPr>
+        <w:t>doesn’t</w:t>
+      </w:r>
+      <w:r>
+        <w:rPr>
+          <w:rFonts w:hint="eastAsia"/>
+          <w:lang w:eastAsia="ko-KR"/>
+        </w:rPr>
+        <w:t xml:space="preserve"> matter what kind of complaints you lodge against the company or the employer</w:t>
+      </w:r>
+      <w:r>
+        <w:rPr>
+          <w:lang w:eastAsia="ko-KR"/>
+        </w:rPr>
+        <w:t>—</w:t>
+      </w:r>
+      <w:r>
+        <w:rPr>
+          <w:rFonts w:hint="eastAsia"/>
+          <w:lang w:eastAsia="ko-KR"/>
+        </w:rPr>
+        <w:t>you just ain</w:t>
+      </w:r>
+      <w:r>
+        <w:rPr>
+          <w:lang w:eastAsia="ko-KR"/>
+        </w:rPr>
+        <w:t>’</w:t>
+      </w:r>
+      <w:r>
+        <w:rPr>
+          <w:rFonts w:hint="eastAsia"/>
+          <w:lang w:eastAsia="ko-KR"/>
+        </w:rPr>
+        <w:t xml:space="preserve">t getting paid until the employer says so. </w:t>
+      </w:r>
+    </w:p>
+    <w:p>
+      <w:pPr>
+        <w:pStyle w:val="LO-normal"/>
+        <w:ind w:firstLine="720"/>
+        <w:rPr>
+          <w:lang w:eastAsia="ko-KR"/>
+        </w:rPr>
+      </w:pPr>
+      <w:r>
+        <w:rPr>
+          <w:rFonts w:hint="eastAsia"/>
+          <w:lang w:eastAsia="ko-KR"/>
+        </w:rPr>
+        <w:t>I recall Abraham Maslo</w:t>
+      </w:r>
+      <w:r>
+        <w:rPr>
+          <w:lang w:eastAsia="ko-KR"/>
+        </w:rPr>
+        <w:t>w’</w:t>
+      </w:r>
+      <w:r>
+        <w:rPr>
+          <w:rFonts w:hint="eastAsia"/>
+          <w:lang w:eastAsia="ko-KR"/>
+        </w:rPr>
+        <w:t xml:space="preserve">s </w:t>
+      </w:r>
+      <w:r>
+        <w:rPr>
+          <w:lang w:eastAsia="ko-KR"/>
+        </w:rPr>
+        <w:t>hierarchy</w:t>
+      </w:r>
+      <w:r>
+        <w:rPr>
+          <w:rFonts w:hint="eastAsia"/>
+          <w:lang w:eastAsia="ko-KR"/>
+        </w:rPr>
+        <w:t xml:space="preserve"> of needs as I am </w:t>
+      </w:r>
+      <w:r>
+        <w:rPr>
+          <w:lang w:eastAsia="ko-KR"/>
+        </w:rPr>
+        <w:t>writing</w:t>
+      </w:r>
+      <w:r>
+        <w:rPr>
+          <w:rFonts w:hint="eastAsia"/>
+          <w:lang w:eastAsia="ko-KR"/>
+        </w:rPr>
+        <w:t xml:space="preserve"> these words. Maslow</w:t>
+      </w:r>
+      <w:r>
+        <w:rPr>
+          <w:lang w:eastAsia="ko-KR"/>
+        </w:rPr>
+        <w:t>’</w:t>
+      </w:r>
+      <w:r>
+        <w:rPr>
+          <w:rFonts w:hint="eastAsia"/>
+          <w:lang w:eastAsia="ko-KR"/>
+        </w:rPr>
+        <w:t xml:space="preserve">s </w:t>
+      </w:r>
+      <w:r>
+        <w:rPr>
+          <w:lang w:eastAsia="ko-KR"/>
+        </w:rPr>
+        <w:t>hierarchy</w:t>
+      </w:r>
+      <w:r>
+        <w:rPr>
+          <w:rFonts w:hint="eastAsia"/>
+          <w:lang w:eastAsia="ko-KR"/>
+        </w:rPr>
+        <w:t xml:space="preserve"> of needs says that in order to achieve full satisfaction, you need to be able to have the most basic of needs met first</w:t>
+      </w:r>
+      <w:r>
+        <w:rPr>
+          <w:lang w:eastAsia="ko-KR"/>
+        </w:rPr>
+        <w:t>—</w:t>
+      </w:r>
+      <w:r>
+        <w:rPr>
+          <w:rFonts w:hint="eastAsia"/>
+          <w:lang w:eastAsia="ko-KR"/>
+        </w:rPr>
+        <w:t xml:space="preserve">food, shelter, clothing, love. And then afterwards, you move on to more pressing interests, like satisfaction, feelings of accomplishment and achievement, and the </w:t>
+      </w:r>
+      <w:r>
+        <w:rPr>
+          <w:lang w:eastAsia="ko-KR"/>
+        </w:rPr>
+        <w:t>sense</w:t>
+      </w:r>
+      <w:r>
+        <w:rPr>
+          <w:rFonts w:hint="eastAsia"/>
+          <w:lang w:eastAsia="ko-KR"/>
+        </w:rPr>
+        <w:t xml:space="preserve"> that you </w:t>
+      </w:r>
+      <w:r>
+        <w:rPr>
+          <w:lang w:eastAsia="ko-KR"/>
+        </w:rPr>
+        <w:t>have</w:t>
+      </w:r>
+      <w:r>
+        <w:rPr>
+          <w:rFonts w:hint="eastAsia"/>
+          <w:lang w:eastAsia="ko-KR"/>
+        </w:rPr>
+        <w:t xml:space="preserve"> made a difference in the world. Let me say that you will not be able to reach those high stratospheric levels of Maslow</w:t>
+      </w:r>
+      <w:r>
+        <w:rPr>
+          <w:lang w:eastAsia="ko-KR"/>
+        </w:rPr>
+        <w:t>’</w:t>
+      </w:r>
+      <w:r>
+        <w:rPr>
+          <w:rFonts w:hint="eastAsia"/>
+          <w:lang w:eastAsia="ko-KR"/>
+        </w:rPr>
+        <w:t>s chart if you don</w:t>
+      </w:r>
+      <w:r>
+        <w:rPr>
+          <w:lang w:eastAsia="ko-KR"/>
+        </w:rPr>
+        <w:t>’</w:t>
+      </w:r>
+      <w:r>
+        <w:rPr>
+          <w:rFonts w:hint="eastAsia"/>
+          <w:lang w:eastAsia="ko-KR"/>
+        </w:rPr>
+        <w:t xml:space="preserve">t have your basic needs covered. It never ceases to amazing me how many English teachers I know say </w:t>
+      </w:r>
+      <w:r>
+        <w:rPr>
+          <w:lang w:eastAsia="ko-KR"/>
+        </w:rPr>
+        <w:t>“</w:t>
+      </w:r>
+      <w:r>
+        <w:rPr>
+          <w:rFonts w:hint="eastAsia"/>
+          <w:lang w:eastAsia="ko-KR"/>
+        </w:rPr>
+        <w:t>I love teaching and it</w:t>
+      </w:r>
+      <w:r>
+        <w:rPr>
+          <w:lang w:eastAsia="ko-KR"/>
+        </w:rPr>
+        <w:t>’</w:t>
+      </w:r>
+      <w:r>
+        <w:rPr>
+          <w:rFonts w:hint="eastAsia"/>
+          <w:lang w:eastAsia="ko-KR"/>
+        </w:rPr>
+        <w:t>s the profession I truly want to be in.</w:t>
+      </w:r>
+      <w:r>
+        <w:rPr>
+          <w:lang w:eastAsia="ko-KR"/>
+        </w:rPr>
+        <w:t>”</w:t>
+      </w:r>
+      <w:r>
+        <w:rPr>
+          <w:rFonts w:hint="eastAsia"/>
+          <w:lang w:eastAsia="ko-KR"/>
+        </w:rPr>
+        <w:t xml:space="preserve"> Well, I</w:t>
+      </w:r>
+      <w:r>
+        <w:rPr>
+          <w:lang w:eastAsia="ko-KR"/>
+        </w:rPr>
+        <w:t>’</w:t>
+      </w:r>
+      <w:r>
+        <w:rPr>
+          <w:rFonts w:hint="eastAsia"/>
+          <w:lang w:eastAsia="ko-KR"/>
+        </w:rPr>
+        <w:t>ve got news for you: Virtually any profession</w:t>
+      </w:r>
+      <w:r>
+        <w:rPr>
+          <w:lang w:eastAsia="ko-KR"/>
+        </w:rPr>
+        <w:t>—</w:t>
+      </w:r>
+      <w:r>
+        <w:rPr>
+          <w:rFonts w:hint="eastAsia"/>
+          <w:lang w:eastAsia="ko-KR"/>
+        </w:rPr>
+        <w:t>even one that you quote unquote love</w:t>
+      </w:r>
+      <w:r>
+        <w:rPr>
+          <w:lang w:eastAsia="ko-KR"/>
+        </w:rPr>
+        <w:t>—</w:t>
+      </w:r>
+      <w:r>
+        <w:rPr>
+          <w:rFonts w:hint="eastAsia"/>
+          <w:lang w:eastAsia="ko-KR"/>
+        </w:rPr>
+        <w:t>can become a living nightmare if it</w:t>
+      </w:r>
+      <w:r>
+        <w:rPr>
+          <w:lang w:eastAsia="ko-KR"/>
+        </w:rPr>
+        <w:t>’</w:t>
+      </w:r>
+      <w:r>
+        <w:rPr>
+          <w:rFonts w:hint="eastAsia"/>
+          <w:lang w:eastAsia="ko-KR"/>
+        </w:rPr>
+        <w:t xml:space="preserve">s a profession that entraps you and keeps you from living a more free and flexible and </w:t>
+      </w:r>
+      <w:r>
+        <w:rPr>
+          <w:lang w:eastAsia="ko-KR"/>
+        </w:rPr>
+        <w:t>ultimately</w:t>
+      </w:r>
+      <w:r>
+        <w:rPr>
+          <w:rFonts w:hint="eastAsia"/>
+          <w:lang w:eastAsia="ko-KR"/>
+        </w:rPr>
+        <w:t xml:space="preserve"> comfortable life. Any profession. Being able to </w:t>
+      </w:r>
+      <w:r>
+        <w:rPr>
+          <w:rFonts w:hint="eastAsia"/>
+          <w:i/>
+          <w:lang w:eastAsia="ko-KR"/>
+        </w:rPr>
+        <w:t xml:space="preserve">not </w:t>
+      </w:r>
+      <w:r>
+        <w:rPr>
+          <w:rFonts w:hint="eastAsia"/>
+          <w:lang w:eastAsia="ko-KR"/>
+        </w:rPr>
+        <w:t xml:space="preserve">worry </w:t>
+      </w:r>
+      <w:r>
+        <w:rPr>
+          <w:lang w:eastAsia="ko-KR"/>
+        </w:rPr>
+        <w:t>about</w:t>
+      </w:r>
+      <w:r>
+        <w:rPr>
+          <w:rFonts w:hint="eastAsia"/>
+          <w:lang w:eastAsia="ko-KR"/>
+        </w:rPr>
+        <w:t xml:space="preserve"> expenses coming in and </w:t>
+      </w:r>
+      <w:r>
+        <w:rPr>
+          <w:rFonts w:hint="eastAsia"/>
+          <w:i/>
+          <w:lang w:eastAsia="ko-KR"/>
+        </w:rPr>
+        <w:t>not</w:t>
+      </w:r>
+      <w:r>
+        <w:rPr>
+          <w:rFonts w:hint="eastAsia"/>
+          <w:lang w:eastAsia="ko-KR"/>
+        </w:rPr>
+        <w:t xml:space="preserve"> worrying about food, shelter, and clothing will go a very long way in ensuring that your love for teaching holds up. Because as much as I have loved teaching as well, there were definitely moments when I absolutely hated the shackles it made for me. Don</w:t>
+      </w:r>
+      <w:r>
+        <w:rPr>
+          <w:lang w:eastAsia="ko-KR"/>
+        </w:rPr>
+        <w:t>’</w:t>
+      </w:r>
+      <w:r>
+        <w:rPr>
+          <w:rFonts w:hint="eastAsia"/>
+          <w:lang w:eastAsia="ko-KR"/>
+        </w:rPr>
+        <w:t>t let this be you.</w:t>
+      </w:r>
+    </w:p>
+    <w:p>
+      <w:pPr>
+        <w:pStyle w:val="LO-normal"/>
+        <w:ind w:firstLine="720"/>
+        <w:rPr>
+          <w:lang w:eastAsia="ko-KR"/>
+        </w:rPr>
+      </w:pPr>
+      <w:r>
+        <w:rPr>
+          <w:rFonts w:hint="eastAsia"/>
+          <w:lang w:eastAsia="ko-KR"/>
+        </w:rPr>
+        <w:lastRenderedPageBreak/>
+        <w:t>Another strategy I can</w:t>
+      </w:r>
+      <w:r>
+        <w:rPr>
+          <w:lang w:eastAsia="ko-KR"/>
+        </w:rPr>
+        <w:t>’</w:t>
+      </w:r>
+      <w:r>
+        <w:rPr>
+          <w:rFonts w:hint="eastAsia"/>
+          <w:lang w:eastAsia="ko-KR"/>
+        </w:rPr>
+        <w:t xml:space="preserve">t recommend enough is going out and meeting local citizens. You MUST do this. Absolutely must in this day and age. </w:t>
       </w:r>
     </w:p>
     <w:p>
@@ -3117,6 +4207,14 @@
         <w:pStyle w:val="normal0"/>
         <w:ind w:firstLine="720"/>
       </w:pPr>
+    </w:p>
+    <w:p>
+      <w:pPr>
+        <w:pStyle w:val="normal0"/>
+        <w:ind w:firstLine="720"/>
+      </w:pPr>
+      <w:bookmarkStart w:id="0" w:name="_GoBack"/>
+      <w:bookmarkEnd w:id="0"/>
     </w:p>
     <w:sectPr>
       <w:pgSz w:w="12240" w:h="15840"/>

</xml_diff>

<commit_message>
Added two pages to reach page 50.
</commit_message>
<xml_diff>
--- a/StrategiesforGettingtheLittleTykesOffYourBack.docx
+++ b/StrategiesforGettingtheLittleTykesOffYourBack.docx
@@ -20,16 +20,7 @@
           <w:b/>
           <w:color w:val="FF0000"/>
         </w:rPr>
-        <w:t>4</w:t>
-      </w:r>
-      <w:r>
-        <w:rPr>
-          <w:rFonts w:hint="eastAsia"/>
-          <w:b/>
-          <w:color w:val="FF0000"/>
-          <w:lang w:eastAsia="ko-KR"/>
-        </w:rPr>
-        <w:t>8</w:t>
+        <w:t>50</w:t>
       </w:r>
     </w:p>
     <w:p>
@@ -4156,20 +4147,7 @@
           <w:rFonts w:hint="eastAsia"/>
           <w:lang w:eastAsia="ko-KR"/>
         </w:rPr>
-        <w:t xml:space="preserve"> worrying about food, shelter, and clothing will go a very long way in ensuring that your love for teaching holds up. Because as much as I have loved teaching as well, there were definitely moments when I absolutely hated the shackles it made for me. Don</w:t>
-      </w:r>
-      <w:r>
-        <w:rPr>
-          <w:lang w:eastAsia="ko-KR"/>
-        </w:rPr>
-        <w:t>’</w:t>
-      </w:r>
-      <w:r>
-        <w:rPr>
-          <w:rFonts w:hint="eastAsia"/>
-          <w:lang w:eastAsia="ko-KR"/>
-        </w:rPr>
-        <w:t>t let this be you.</w:t>
+        <w:t xml:space="preserve"> worrying about food, shelter, and clothing will go a very long way in ensuring that your love for teaching holds up. Because as much as I have loved teaching as well, there were definitely moments when I absolutely hated the shackles it made for me. </w:t>
       </w:r>
     </w:p>
     <w:p>
@@ -4201,6 +4179,1347 @@
         </w:rPr>
         <w:t xml:space="preserve">t recommend enough is going out and meeting local citizens. You MUST do this. Absolutely must in this day and age. </w:t>
       </w:r>
+      <w:r>
+        <w:rPr>
+          <w:lang w:eastAsia="ko-KR"/>
+        </w:rPr>
+        <w:t>The</w:t>
+      </w:r>
+      <w:r>
+        <w:rPr>
+          <w:rFonts w:hint="eastAsia"/>
+          <w:lang w:eastAsia="ko-KR"/>
+        </w:rPr>
+        <w:t xml:space="preserve"> more people you invest in meeting, the more you</w:t>
+      </w:r>
+      <w:r>
+        <w:rPr>
+          <w:lang w:eastAsia="ko-KR"/>
+        </w:rPr>
+        <w:t>’</w:t>
+      </w:r>
+      <w:r>
+        <w:rPr>
+          <w:rFonts w:hint="eastAsia"/>
+          <w:lang w:eastAsia="ko-KR"/>
+        </w:rPr>
+        <w:t xml:space="preserve">ll be able to frontload the work off of yourself and onto others. Let me explain the logic </w:t>
+      </w:r>
+      <w:r>
+        <w:rPr>
+          <w:lang w:eastAsia="ko-KR"/>
+        </w:rPr>
+        <w:t>behind</w:t>
+      </w:r>
+      <w:r>
+        <w:rPr>
+          <w:rFonts w:hint="eastAsia"/>
+          <w:lang w:eastAsia="ko-KR"/>
+        </w:rPr>
+        <w:t xml:space="preserve"> this.</w:t>
+      </w:r>
+    </w:p>
+    <w:p>
+      <w:pPr>
+        <w:pStyle w:val="LO-normal"/>
+        <w:ind w:firstLine="720"/>
+        <w:rPr>
+          <w:lang w:eastAsia="ko-KR"/>
+        </w:rPr>
+      </w:pPr>
+      <w:r>
+        <w:rPr>
+          <w:rFonts w:hint="eastAsia"/>
+          <w:lang w:eastAsia="ko-KR"/>
+        </w:rPr>
+        <w:t xml:space="preserve">I have been fortunate enough to have joined many meetup groups while as a teacher. I have also been fortunate to get </w:t>
+      </w:r>
+      <w:r>
+        <w:rPr>
+          <w:lang w:eastAsia="ko-KR"/>
+        </w:rPr>
+        <w:t>exposure</w:t>
+      </w:r>
+      <w:r>
+        <w:rPr>
+          <w:rFonts w:hint="eastAsia"/>
+          <w:lang w:eastAsia="ko-KR"/>
+        </w:rPr>
+        <w:t xml:space="preserve"> to various kinds of English teachers. By far some of the most valuable experiences I have had have been with local citizens in the country where I was teaching. Sure, there were some people that </w:t>
+      </w:r>
+      <w:r>
+        <w:rPr>
+          <w:lang w:eastAsia="ko-KR"/>
+        </w:rPr>
+        <w:t>I</w:t>
+      </w:r>
+      <w:r>
+        <w:rPr>
+          <w:rFonts w:hint="eastAsia"/>
+          <w:lang w:eastAsia="ko-KR"/>
+        </w:rPr>
+        <w:t xml:space="preserve"> met in my groups who were only interested in getting free English lessons and just mooching off of the experience they could get with learning the language. On the other hand, there were some meetup group participants that I have met who had been virtually fluent in English and who were able to point me in interesting directions in my life while I was in the country. For example, while I was teaching, I met a woman who owned a hostel and was able to house me at her place in a particularly nice area of Busan, at a </w:t>
+      </w:r>
+      <w:r>
+        <w:rPr>
+          <w:lang w:eastAsia="ko-KR"/>
+        </w:rPr>
+        <w:t>discount</w:t>
+      </w:r>
+      <w:r>
+        <w:rPr>
+          <w:rFonts w:hint="eastAsia"/>
+          <w:lang w:eastAsia="ko-KR"/>
+        </w:rPr>
+        <w:t xml:space="preserve"> no less in </w:t>
+      </w:r>
+      <w:r>
+        <w:rPr>
+          <w:lang w:eastAsia="ko-KR"/>
+        </w:rPr>
+        <w:t>exchange</w:t>
+      </w:r>
+      <w:r>
+        <w:rPr>
+          <w:rFonts w:hint="eastAsia"/>
+          <w:lang w:eastAsia="ko-KR"/>
+        </w:rPr>
+        <w:t xml:space="preserve"> for my helping her with her website and growing her business. Another local citizen was able to help provide me with resources for finding taxi stands (Uber </w:t>
+      </w:r>
+      <w:r>
+        <w:rPr>
+          <w:lang w:eastAsia="ko-KR"/>
+        </w:rPr>
+        <w:t>wasn’t</w:t>
+      </w:r>
+      <w:r>
+        <w:rPr>
+          <w:rFonts w:hint="eastAsia"/>
+          <w:lang w:eastAsia="ko-KR"/>
+        </w:rPr>
+        <w:t xml:space="preserve"> allowed at the time) or finding the best restaurants or going to the best museums. All of these resources I would have never been able to find on my own had I not reached out to the most social people that </w:t>
+      </w:r>
+      <w:r>
+        <w:rPr>
+          <w:lang w:eastAsia="ko-KR"/>
+        </w:rPr>
+        <w:t>I</w:t>
+      </w:r>
+      <w:r>
+        <w:rPr>
+          <w:rFonts w:hint="eastAsia"/>
+          <w:lang w:eastAsia="ko-KR"/>
+        </w:rPr>
+        <w:t xml:space="preserve"> could find in the country. It sort of goes without saying that local citizens sort of know the area of the country better than most, and finding ways to reach out to people</w:t>
+      </w:r>
+      <w:r>
+        <w:rPr>
+          <w:lang w:eastAsia="ko-KR"/>
+        </w:rPr>
+        <w:t>—</w:t>
+      </w:r>
+      <w:r>
+        <w:rPr>
+          <w:rFonts w:hint="eastAsia"/>
+          <w:lang w:eastAsia="ko-KR"/>
+        </w:rPr>
+        <w:t xml:space="preserve">through meetups, social media, </w:t>
+      </w:r>
+      <w:r>
+        <w:rPr>
+          <w:lang w:eastAsia="ko-KR"/>
+        </w:rPr>
+        <w:t>social</w:t>
+      </w:r>
+      <w:r>
+        <w:rPr>
+          <w:rFonts w:hint="eastAsia"/>
+          <w:lang w:eastAsia="ko-KR"/>
+        </w:rPr>
+        <w:t xml:space="preserve"> apps</w:t>
+      </w:r>
+      <w:r>
+        <w:rPr>
+          <w:lang w:eastAsia="ko-KR"/>
+        </w:rPr>
+        <w:t xml:space="preserve">—is just a great way of making countries your own and becoming more familiar </w:t>
+      </w:r>
+      <w:r>
+        <w:rPr>
+          <w:rFonts w:hint="eastAsia"/>
+          <w:lang w:eastAsia="ko-KR"/>
+        </w:rPr>
+        <w:t xml:space="preserve">with your surroundings. </w:t>
+      </w:r>
+    </w:p>
+    <w:p>
+      <w:pPr>
+        <w:pStyle w:val="LO-normal"/>
+        <w:ind w:firstLine="720"/>
+        <w:rPr>
+          <w:lang w:eastAsia="ko-KR"/>
+        </w:rPr>
+      </w:pPr>
+      <w:r>
+        <w:rPr>
+          <w:lang w:eastAsia="ko-KR"/>
+        </w:rPr>
+        <w:t>S</w:t>
+      </w:r>
+      <w:r>
+        <w:rPr>
+          <w:rFonts w:hint="eastAsia"/>
+          <w:lang w:eastAsia="ko-KR"/>
+        </w:rPr>
+        <w:t xml:space="preserve">o what does this have to do with getting the little tykes off your back? For one thing, as I already mentioned, having a social life is important wherever you decide to teach. Maximizing on the pleasure and decreasing the pain of being overworked and underpaid is a strategy to incorporate for most of your life, especially in </w:t>
+      </w:r>
+      <w:r>
+        <w:rPr>
+          <w:lang w:eastAsia="ko-KR"/>
+        </w:rPr>
+        <w:t>the</w:t>
+      </w:r>
+      <w:r>
+        <w:rPr>
+          <w:rFonts w:hint="eastAsia"/>
+          <w:lang w:eastAsia="ko-KR"/>
+        </w:rPr>
+        <w:t xml:space="preserve"> EFL industry. But also, gaining additional </w:t>
+      </w:r>
+      <w:r>
+        <w:rPr>
+          <w:lang w:eastAsia="ko-KR"/>
+        </w:rPr>
+        <w:t>perspective</w:t>
+      </w:r>
+      <w:r>
+        <w:rPr>
+          <w:rFonts w:hint="eastAsia"/>
+          <w:lang w:eastAsia="ko-KR"/>
+        </w:rPr>
+        <w:t xml:space="preserve"> on your place of residence will endear you to the people in your school community and reduce the risk of you looking like someone who doesn</w:t>
+      </w:r>
+      <w:r>
+        <w:rPr>
+          <w:lang w:eastAsia="ko-KR"/>
+        </w:rPr>
+        <w:t>’</w:t>
+      </w:r>
+      <w:r>
+        <w:rPr>
+          <w:rFonts w:hint="eastAsia"/>
+          <w:lang w:eastAsia="ko-KR"/>
+        </w:rPr>
+        <w:t xml:space="preserve">t work hard. In a weird way, being acclimated translates to working hard in </w:t>
+      </w:r>
+      <w:r>
+        <w:rPr>
+          <w:lang w:eastAsia="ko-KR"/>
+        </w:rPr>
+        <w:t>the</w:t>
+      </w:r>
+      <w:r>
+        <w:rPr>
+          <w:rFonts w:hint="eastAsia"/>
+          <w:lang w:eastAsia="ko-KR"/>
+        </w:rPr>
+        <w:t xml:space="preserve"> EFL industry because your job, essentially, is to absorb the atmosphere, process it, and then register the </w:t>
+      </w:r>
+      <w:r>
+        <w:rPr>
+          <w:lang w:eastAsia="ko-KR"/>
+        </w:rPr>
+        <w:t>differences</w:t>
+      </w:r>
+      <w:r>
+        <w:rPr>
+          <w:rFonts w:hint="eastAsia"/>
+          <w:lang w:eastAsia="ko-KR"/>
+        </w:rPr>
+        <w:t xml:space="preserve"> for people and then relay this information to them. How are you going to do that if you</w:t>
+      </w:r>
+      <w:r>
+        <w:rPr>
+          <w:lang w:eastAsia="ko-KR"/>
+        </w:rPr>
+        <w:t>’</w:t>
+      </w:r>
+      <w:r>
+        <w:rPr>
+          <w:rFonts w:hint="eastAsia"/>
+          <w:lang w:eastAsia="ko-KR"/>
+        </w:rPr>
+        <w:t xml:space="preserve">re not meeting </w:t>
+      </w:r>
+      <w:r>
+        <w:rPr>
+          <w:lang w:eastAsia="ko-KR"/>
+        </w:rPr>
+        <w:t>people</w:t>
+      </w:r>
+      <w:r>
+        <w:rPr>
+          <w:rFonts w:hint="eastAsia"/>
+          <w:lang w:eastAsia="ko-KR"/>
+        </w:rPr>
+        <w:t xml:space="preserve"> who have already trodden the path that you wish to trot? So becoming more acclimated goes a long way in looking busy and thus reducing the stress it takes on you to prepare lessons for kids. Once you start figuring out where you are and what people do in your country, you</w:t>
+      </w:r>
+      <w:r>
+        <w:rPr>
+          <w:lang w:eastAsia="ko-KR"/>
+        </w:rPr>
+        <w:t>’</w:t>
+      </w:r>
+      <w:r>
+        <w:rPr>
+          <w:rFonts w:hint="eastAsia"/>
+          <w:lang w:eastAsia="ko-KR"/>
+        </w:rPr>
+        <w:t>re then able to generate ideas for your classes that explore these cultural nuances, without even necessarily trying to prepare a lesson. You</w:t>
+      </w:r>
+      <w:r>
+        <w:rPr>
+          <w:lang w:eastAsia="ko-KR"/>
+        </w:rPr>
+        <w:t>’</w:t>
+      </w:r>
+      <w:r>
+        <w:rPr>
+          <w:rFonts w:hint="eastAsia"/>
+          <w:lang w:eastAsia="ko-KR"/>
+        </w:rPr>
+        <w:t xml:space="preserve">ll just generate good ideas on your own, from your own </w:t>
+      </w:r>
+      <w:r>
+        <w:rPr>
+          <w:lang w:eastAsia="ko-KR"/>
+        </w:rPr>
+        <w:t>experiences</w:t>
+      </w:r>
+      <w:r>
+        <w:rPr>
+          <w:rFonts w:hint="eastAsia"/>
+          <w:lang w:eastAsia="ko-KR"/>
+        </w:rPr>
+        <w:t>, and this is the best kind of preparatory practice to get into while you</w:t>
+      </w:r>
+      <w:r>
+        <w:rPr>
+          <w:lang w:eastAsia="ko-KR"/>
+        </w:rPr>
+        <w:t>’</w:t>
+      </w:r>
+      <w:r>
+        <w:rPr>
+          <w:rFonts w:hint="eastAsia"/>
+          <w:lang w:eastAsia="ko-KR"/>
+        </w:rPr>
+        <w:t xml:space="preserve">re teaching outside of your own country. </w:t>
+      </w:r>
+    </w:p>
+    <w:p>
+      <w:pPr>
+        <w:pStyle w:val="LO-normal"/>
+        <w:ind w:firstLine="720"/>
+        <w:rPr>
+          <w:lang w:eastAsia="ko-KR"/>
+        </w:rPr>
+      </w:pPr>
+      <w:r>
+        <w:rPr>
+          <w:rFonts w:hint="eastAsia"/>
+          <w:lang w:eastAsia="ko-KR"/>
+        </w:rPr>
+        <w:t xml:space="preserve">I have also met many foreign teachers and as I have already stated, they can prove </w:t>
+      </w:r>
+      <w:r>
+        <w:rPr>
+          <w:lang w:eastAsia="ko-KR"/>
+        </w:rPr>
+        <w:t>invaluable</w:t>
+      </w:r>
+      <w:r>
+        <w:rPr>
+          <w:rFonts w:hint="eastAsia"/>
+          <w:lang w:eastAsia="ko-KR"/>
+        </w:rPr>
+        <w:t xml:space="preserve"> in helping you with material. However, one caveat is most definitely in order </w:t>
+      </w:r>
+      <w:r>
+        <w:rPr>
+          <w:lang w:eastAsia="ko-KR"/>
+        </w:rPr>
+        <w:t>for you</w:t>
+      </w:r>
+      <w:r>
+        <w:rPr>
+          <w:rFonts w:hint="eastAsia"/>
+          <w:lang w:eastAsia="ko-KR"/>
+        </w:rPr>
+        <w:t xml:space="preserve"> to be cognizant enough as you proceed to socialize with other native English teachers. Let me first start off with saying that no English teacher is created equal and you</w:t>
+      </w:r>
+      <w:r>
+        <w:rPr>
+          <w:lang w:eastAsia="ko-KR"/>
+        </w:rPr>
+        <w:t>’</w:t>
+      </w:r>
+      <w:r>
+        <w:rPr>
+          <w:rFonts w:hint="eastAsia"/>
+          <w:lang w:eastAsia="ko-KR"/>
+        </w:rPr>
+        <w:t xml:space="preserve">re going to run into a lot of </w:t>
+      </w:r>
+      <w:r>
+        <w:rPr>
+          <w:lang w:eastAsia="ko-KR"/>
+        </w:rPr>
+        <w:t>different</w:t>
+      </w:r>
+      <w:r>
+        <w:rPr>
+          <w:rFonts w:hint="eastAsia"/>
+          <w:lang w:eastAsia="ko-KR"/>
+        </w:rPr>
+        <w:t xml:space="preserve"> characters to try out for size. My first advice for you is to come to grips with the type of people you wish to socialize with and keep company. Determine ultimately what you wish to get out of the experience of teaching in a foreign country. If you decide that you wish to </w:t>
+      </w:r>
+      <w:r>
+        <w:rPr>
+          <w:rFonts w:hint="eastAsia"/>
+          <w:lang w:eastAsia="ko-KR"/>
+        </w:rPr>
+        <w:lastRenderedPageBreak/>
+        <w:t>have a lot of fun and go clubbing and fraternize and do all of the thigns that you wish you had done in college, then you</w:t>
+      </w:r>
+      <w:r>
+        <w:rPr>
+          <w:lang w:eastAsia="ko-KR"/>
+        </w:rPr>
+        <w:t>’</w:t>
+      </w:r>
+      <w:r>
+        <w:rPr>
+          <w:rFonts w:hint="eastAsia"/>
+          <w:lang w:eastAsia="ko-KR"/>
+        </w:rPr>
+        <w:t>ll gravitate toward the types of teachers who are doing this sort of thing and have developed strategies for cutting corners just so they can do this sort of partying. Or maybe you want to be with the outdoorsy type of people who like to go hiking on the weekends and do as little lesson planning as possible. Find out how you want to live your life and then look for those people who are living the way you approve. We all have these sorts of rules and outlooks on life that determine how we</w:t>
+      </w:r>
+      <w:r>
+        <w:rPr>
+          <w:lang w:eastAsia="ko-KR"/>
+        </w:rPr>
+        <w:t>’</w:t>
+      </w:r>
+      <w:r>
+        <w:rPr>
+          <w:rFonts w:hint="eastAsia"/>
+          <w:lang w:eastAsia="ko-KR"/>
+        </w:rPr>
+        <w:t xml:space="preserve">re going to live and the sooner you come to terms </w:t>
+      </w:r>
+      <w:r>
+        <w:rPr>
+          <w:lang w:eastAsia="ko-KR"/>
+        </w:rPr>
+        <w:t>with</w:t>
+      </w:r>
+      <w:r>
+        <w:rPr>
+          <w:rFonts w:hint="eastAsia"/>
+          <w:lang w:eastAsia="ko-KR"/>
+        </w:rPr>
+        <w:t xml:space="preserve"> who you are and who you wish to associate with, the easier it will be to find those people and reduce the time it takes for you to get the little tykes off your back. For me personally, I was interested in socializing with people who were business savvy. I didn</w:t>
+      </w:r>
+      <w:r>
+        <w:rPr>
+          <w:lang w:eastAsia="ko-KR"/>
+        </w:rPr>
+        <w:t>’</w:t>
+      </w:r>
+      <w:r>
+        <w:rPr>
+          <w:rFonts w:hint="eastAsia"/>
+          <w:lang w:eastAsia="ko-KR"/>
+        </w:rPr>
+        <w:t xml:space="preserve">t want to stay in the English teaching profession forever so I chose to associate with people who had similar ideas and were doing fun and exciting projects that allowed their lives to move forward, beyond teaching. I found this to be the most helpful because </w:t>
+      </w:r>
+      <w:r>
+        <w:rPr>
+          <w:lang w:eastAsia="ko-KR"/>
+        </w:rPr>
+        <w:t>people</w:t>
+      </w:r>
+      <w:r>
+        <w:rPr>
+          <w:rFonts w:hint="eastAsia"/>
+          <w:lang w:eastAsia="ko-KR"/>
+        </w:rPr>
+        <w:t xml:space="preserve"> understood what I was doing and they elevated me by helping me do more of what I wanted to do. And for my own part, I did the same for them and we developed a sort of mastermind group. Some of the funniest</w:t>
+      </w:r>
+      <w:r>
+        <w:rPr>
+          <w:lang w:eastAsia="ko-KR"/>
+        </w:rPr>
+        <w:t>—</w:t>
+      </w:r>
+      <w:r>
+        <w:rPr>
+          <w:rFonts w:hint="eastAsia"/>
+          <w:lang w:eastAsia="ko-KR"/>
+        </w:rPr>
+        <w:t>and interestingly, most productive</w:t>
+      </w:r>
+      <w:r>
+        <w:rPr>
+          <w:lang w:eastAsia="ko-KR"/>
+        </w:rPr>
+        <w:t>—</w:t>
+      </w:r>
+      <w:r>
+        <w:rPr>
+          <w:rFonts w:hint="eastAsia"/>
+          <w:lang w:eastAsia="ko-KR"/>
+        </w:rPr>
+        <w:t xml:space="preserve">sessions that I had </w:t>
+      </w:r>
+      <w:r>
+        <w:rPr>
+          <w:lang w:eastAsia="ko-KR"/>
+        </w:rPr>
+        <w:t>with</w:t>
+      </w:r>
+      <w:r>
+        <w:rPr>
+          <w:rFonts w:hint="eastAsia"/>
+          <w:lang w:eastAsia="ko-KR"/>
+        </w:rPr>
+        <w:t xml:space="preserve"> these people was when we were trying to cut corners to reduce the amount of time we were taking to prepare for lessons, just so that we could get back to our real joys and passions. </w:t>
+      </w:r>
+    </w:p>
+    <w:p>
+      <w:pPr>
+        <w:pStyle w:val="LO-normal"/>
+        <w:ind w:firstLine="720"/>
+        <w:rPr>
+          <w:lang w:eastAsia="ko-KR"/>
+        </w:rPr>
+      </w:pPr>
+      <w:r>
+        <w:rPr>
+          <w:rFonts w:hint="eastAsia"/>
+          <w:lang w:eastAsia="ko-KR"/>
+        </w:rPr>
+        <w:t>Teaching should be a passion of yours and you should enjoy it. If you don</w:t>
+      </w:r>
+      <w:r>
+        <w:rPr>
+          <w:lang w:eastAsia="ko-KR"/>
+        </w:rPr>
+        <w:t>’</w:t>
+      </w:r>
+      <w:r>
+        <w:rPr>
+          <w:rFonts w:hint="eastAsia"/>
+          <w:lang w:eastAsia="ko-KR"/>
+        </w:rPr>
+        <w:t>t enjoy it anymore, then it</w:t>
+      </w:r>
+      <w:r>
+        <w:rPr>
+          <w:lang w:eastAsia="ko-KR"/>
+        </w:rPr>
+        <w:t>’</w:t>
+      </w:r>
+      <w:r>
+        <w:rPr>
+          <w:rFonts w:hint="eastAsia"/>
+          <w:lang w:eastAsia="ko-KR"/>
+        </w:rPr>
+        <w:t>s time to get out. For many people, there</w:t>
+      </w:r>
+      <w:r>
+        <w:rPr>
+          <w:lang w:eastAsia="ko-KR"/>
+        </w:rPr>
+        <w:t>’</w:t>
+      </w:r>
+      <w:r>
+        <w:rPr>
+          <w:rFonts w:hint="eastAsia"/>
+          <w:lang w:eastAsia="ko-KR"/>
+        </w:rPr>
+        <w:t>s a life cycle or a season for the joy of teaching and when the love starts to wane, then it</w:t>
+      </w:r>
+      <w:r>
+        <w:rPr>
+          <w:lang w:eastAsia="ko-KR"/>
+        </w:rPr>
+        <w:t>’</w:t>
+      </w:r>
+      <w:r>
+        <w:rPr>
+          <w:rFonts w:hint="eastAsia"/>
+          <w:lang w:eastAsia="ko-KR"/>
+        </w:rPr>
+        <w:t xml:space="preserve">s time to </w:t>
+      </w:r>
+      <w:r>
+        <w:rPr>
+          <w:lang w:eastAsia="ko-KR"/>
+        </w:rPr>
+        <w:t>move</w:t>
+      </w:r>
+      <w:r>
+        <w:rPr>
+          <w:rFonts w:hint="eastAsia"/>
+          <w:lang w:eastAsia="ko-KR"/>
+        </w:rPr>
+        <w:t xml:space="preserve"> on. Luckily for me, I had already </w:t>
+      </w:r>
+      <w:r>
+        <w:rPr>
+          <w:lang w:eastAsia="ko-KR"/>
+        </w:rPr>
+        <w:t>developed</w:t>
+      </w:r>
+      <w:r>
+        <w:rPr>
+          <w:rFonts w:hint="eastAsia"/>
+          <w:lang w:eastAsia="ko-KR"/>
+        </w:rPr>
+        <w:t xml:space="preserve"> the sorts of business contacts in Korea that allowed me to move my life forward quickly and get the little tykes off my back sooner. Maybe you will do the same. </w:t>
+      </w:r>
+    </w:p>
+    <w:p>
+      <w:pPr>
+        <w:pStyle w:val="LO-normal"/>
+        <w:ind w:firstLine="720"/>
+        <w:rPr>
+          <w:lang w:eastAsia="ko-KR"/>
+        </w:rPr>
+      </w:pPr>
+      <w:r>
+        <w:rPr>
+          <w:rFonts w:hint="eastAsia"/>
+          <w:lang w:eastAsia="ko-KR"/>
+        </w:rPr>
+        <w:t>There are many native English teachers that I encountered along the way who just weren</w:t>
+      </w:r>
+      <w:r>
+        <w:rPr>
+          <w:lang w:eastAsia="ko-KR"/>
+        </w:rPr>
+        <w:t>’</w:t>
+      </w:r>
+      <w:r>
+        <w:rPr>
+          <w:rFonts w:hint="eastAsia"/>
+          <w:lang w:eastAsia="ko-KR"/>
+        </w:rPr>
+        <w:t>t good for me. Not only because they didn</w:t>
+      </w:r>
+      <w:r>
+        <w:rPr>
+          <w:lang w:eastAsia="ko-KR"/>
+        </w:rPr>
+        <w:t>’</w:t>
+      </w:r>
+      <w:r>
+        <w:rPr>
+          <w:rFonts w:hint="eastAsia"/>
+          <w:lang w:eastAsia="ko-KR"/>
+        </w:rPr>
+        <w:t>t share the same values or rules for life, but just because they weren</w:t>
+      </w:r>
+      <w:r>
+        <w:rPr>
+          <w:lang w:eastAsia="ko-KR"/>
+        </w:rPr>
+        <w:t>’</w:t>
+      </w:r>
+      <w:r>
+        <w:rPr>
+          <w:rFonts w:hint="eastAsia"/>
+          <w:lang w:eastAsia="ko-KR"/>
+        </w:rPr>
+        <w:t xml:space="preserve">t genuinely interested in </w:t>
+      </w:r>
+      <w:r>
+        <w:rPr>
+          <w:lang w:eastAsia="ko-KR"/>
+        </w:rPr>
+        <w:t>holding</w:t>
+      </w:r>
+      <w:r>
+        <w:rPr>
+          <w:rFonts w:hint="eastAsia"/>
+          <w:lang w:eastAsia="ko-KR"/>
+        </w:rPr>
+        <w:t xml:space="preserve"> a friendship with me. Every time I met with these people, it seemed like a chore, something that they felt like they had to do or something. And whenever I spoke to these people, they would always somehow criticize me. There was just no love.  Many people have already pointed this out in message boards, but if you can</w:t>
+      </w:r>
+      <w:r>
+        <w:rPr>
+          <w:lang w:eastAsia="ko-KR"/>
+        </w:rPr>
+        <w:t>’</w:t>
+      </w:r>
+      <w:r>
+        <w:rPr>
+          <w:rFonts w:hint="eastAsia"/>
+          <w:lang w:eastAsia="ko-KR"/>
+        </w:rPr>
+        <w:t xml:space="preserve">t be loved by a particular friend of yours, moving on is the most appropriate step to take in order for you to find the people who will love you. And unless you live in the sticks, there are plenty of people in the world who will love you and consider you as a complete person that they are willing to help. I recall a funny quote from the book </w:t>
+      </w:r>
+      <w:r>
+        <w:rPr>
+          <w:rFonts w:hint="eastAsia"/>
+          <w:i/>
+          <w:lang w:eastAsia="ko-KR"/>
+        </w:rPr>
+        <w:t>Travel While You Work</w:t>
+      </w:r>
+      <w:r>
+        <w:rPr>
+          <w:rFonts w:hint="eastAsia"/>
+          <w:lang w:eastAsia="ko-KR"/>
+        </w:rPr>
+        <w:t xml:space="preserve"> in which an author who took up a pen-name to write romance novels spoke of how befuddled she was when she often heard people who were lone travelers wishing more than anything else to socialize </w:t>
+      </w:r>
+      <w:r>
+        <w:rPr>
+          <w:lang w:eastAsia="ko-KR"/>
+        </w:rPr>
+        <w:t>with</w:t>
+      </w:r>
+      <w:r>
+        <w:rPr>
+          <w:rFonts w:hint="eastAsia"/>
+          <w:lang w:eastAsia="ko-KR"/>
+        </w:rPr>
+        <w:t xml:space="preserve"> another person, </w:t>
+      </w:r>
+      <w:r>
+        <w:rPr>
+          <w:lang w:eastAsia="ko-KR"/>
+        </w:rPr>
+        <w:t>despite</w:t>
+      </w:r>
+      <w:r>
+        <w:rPr>
+          <w:rFonts w:hint="eastAsia"/>
+          <w:lang w:eastAsia="ko-KR"/>
+        </w:rPr>
+        <w:t xml:space="preserve"> the fact that the person might be a complete </w:t>
+      </w:r>
+      <w:r>
+        <w:rPr>
+          <w:lang w:eastAsia="ko-KR"/>
+        </w:rPr>
+        <w:t>“</w:t>
+      </w:r>
+      <w:r>
+        <w:rPr>
+          <w:rFonts w:hint="eastAsia"/>
+          <w:lang w:eastAsia="ko-KR"/>
+        </w:rPr>
+        <w:t>twat</w:t>
+      </w:r>
+      <w:r>
+        <w:rPr>
+          <w:lang w:eastAsia="ko-KR"/>
+        </w:rPr>
+        <w:t>”</w:t>
+      </w:r>
+      <w:r>
+        <w:rPr>
+          <w:rFonts w:hint="eastAsia"/>
+          <w:lang w:eastAsia="ko-KR"/>
+        </w:rPr>
+        <w:t xml:space="preserve"> and completely </w:t>
+      </w:r>
+      <w:r>
+        <w:rPr>
+          <w:lang w:eastAsia="ko-KR"/>
+        </w:rPr>
+        <w:t>unsatisfying</w:t>
+      </w:r>
+      <w:r>
+        <w:rPr>
+          <w:rFonts w:hint="eastAsia"/>
+          <w:lang w:eastAsia="ko-KR"/>
+        </w:rPr>
+        <w:t xml:space="preserve"> as company to keep. I think the message of this particular passage of the book reads loud and cloud: Don</w:t>
+      </w:r>
+      <w:r>
+        <w:rPr>
+          <w:lang w:eastAsia="ko-KR"/>
+        </w:rPr>
+        <w:t>’</w:t>
+      </w:r>
+      <w:r>
+        <w:rPr>
+          <w:rFonts w:hint="eastAsia"/>
+          <w:lang w:eastAsia="ko-KR"/>
+        </w:rPr>
+        <w:t xml:space="preserve">t socialize with other people just </w:t>
+      </w:r>
+      <w:r>
+        <w:rPr>
+          <w:lang w:eastAsia="ko-KR"/>
+        </w:rPr>
+        <w:t>because</w:t>
+      </w:r>
+      <w:r>
+        <w:rPr>
+          <w:rFonts w:hint="eastAsia"/>
+          <w:lang w:eastAsia="ko-KR"/>
+        </w:rPr>
+        <w:t xml:space="preserve"> you feel lonely. Socialize with the right people who elevate you and make you feel good and who also get where you</w:t>
+      </w:r>
+      <w:r>
+        <w:rPr>
+          <w:lang w:eastAsia="ko-KR"/>
+        </w:rPr>
+        <w:t>’</w:t>
+      </w:r>
+      <w:r>
+        <w:rPr>
+          <w:rFonts w:hint="eastAsia"/>
+          <w:lang w:eastAsia="ko-KR"/>
+        </w:rPr>
+        <w:t xml:space="preserve">re coming from. Just because you share a native </w:t>
+      </w:r>
+      <w:r>
+        <w:rPr>
+          <w:lang w:eastAsia="ko-KR"/>
+        </w:rPr>
+        <w:t>language</w:t>
+      </w:r>
+      <w:r>
+        <w:rPr>
+          <w:rFonts w:hint="eastAsia"/>
+          <w:lang w:eastAsia="ko-KR"/>
+        </w:rPr>
+        <w:t xml:space="preserve"> doesn</w:t>
+      </w:r>
+      <w:r>
+        <w:rPr>
+          <w:lang w:eastAsia="ko-KR"/>
+        </w:rPr>
+        <w:t>’</w:t>
+      </w:r>
+      <w:r>
+        <w:rPr>
+          <w:rFonts w:hint="eastAsia"/>
+          <w:lang w:eastAsia="ko-KR"/>
+        </w:rPr>
+        <w:t xml:space="preserve">t mean you two will get along, </w:t>
+      </w:r>
+      <w:r>
+        <w:rPr>
+          <w:lang w:eastAsia="ko-KR"/>
+        </w:rPr>
+        <w:t>despite</w:t>
+      </w:r>
+      <w:r>
+        <w:rPr>
+          <w:rFonts w:hint="eastAsia"/>
+          <w:lang w:eastAsia="ko-KR"/>
+        </w:rPr>
+        <w:t xml:space="preserve"> what </w:t>
+      </w:r>
+      <w:r>
+        <w:rPr>
+          <w:lang w:eastAsia="ko-KR"/>
+        </w:rPr>
+        <w:t>the locals</w:t>
+      </w:r>
+      <w:r>
+        <w:rPr>
+          <w:rFonts w:hint="eastAsia"/>
+          <w:lang w:eastAsia="ko-KR"/>
+        </w:rPr>
+        <w:t xml:space="preserve"> think about that. You have to find the people that are good for you. It</w:t>
+      </w:r>
+      <w:r>
+        <w:rPr>
+          <w:lang w:eastAsia="ko-KR"/>
+        </w:rPr>
+        <w:t>’</w:t>
+      </w:r>
+      <w:r>
+        <w:rPr>
+          <w:rFonts w:hint="eastAsia"/>
+          <w:lang w:eastAsia="ko-KR"/>
+        </w:rPr>
+        <w:t xml:space="preserve">s that simple. </w:t>
+      </w:r>
+      <w:r>
+        <w:rPr>
+          <w:lang w:eastAsia="ko-KR"/>
+        </w:rPr>
+        <w:t>Because</w:t>
+      </w:r>
+      <w:r>
+        <w:rPr>
+          <w:rFonts w:hint="eastAsia"/>
+          <w:lang w:eastAsia="ko-KR"/>
+        </w:rPr>
+        <w:t xml:space="preserve"> if you </w:t>
+      </w:r>
+      <w:r>
+        <w:rPr>
+          <w:lang w:eastAsia="ko-KR"/>
+        </w:rPr>
+        <w:t>don’t, you’</w:t>
+      </w:r>
+      <w:r>
+        <w:rPr>
+          <w:rFonts w:hint="eastAsia"/>
+          <w:lang w:eastAsia="ko-KR"/>
+        </w:rPr>
+        <w:t xml:space="preserve">ll end up wasting more time in the long run chasing </w:t>
+      </w:r>
+      <w:r>
+        <w:rPr>
+          <w:lang w:eastAsia="ko-KR"/>
+        </w:rPr>
+        <w:t>people</w:t>
+      </w:r>
+      <w:r>
+        <w:rPr>
+          <w:rFonts w:hint="eastAsia"/>
+          <w:lang w:eastAsia="ko-KR"/>
+        </w:rPr>
+        <w:t xml:space="preserve"> who are uninterested in your </w:t>
+      </w:r>
+      <w:r>
+        <w:rPr>
+          <w:lang w:eastAsia="ko-KR"/>
+        </w:rPr>
+        <w:t>development</w:t>
+      </w:r>
+      <w:r>
+        <w:rPr>
+          <w:rFonts w:hint="eastAsia"/>
+          <w:lang w:eastAsia="ko-KR"/>
+        </w:rPr>
+        <w:t xml:space="preserve"> or saving your ass when you need it the most. And that</w:t>
+      </w:r>
+      <w:r>
+        <w:rPr>
+          <w:lang w:eastAsia="ko-KR"/>
+        </w:rPr>
+        <w:t>’</w:t>
+      </w:r>
+      <w:r>
+        <w:rPr>
+          <w:rFonts w:hint="eastAsia"/>
+          <w:lang w:eastAsia="ko-KR"/>
+        </w:rPr>
+        <w:t xml:space="preserve">s a real test of friendship: whether the person is willing to save your ass when the </w:t>
+      </w:r>
+      <w:r>
+        <w:rPr>
+          <w:rFonts w:hint="eastAsia"/>
+          <w:lang w:eastAsia="ko-KR"/>
+        </w:rPr>
+        <w:lastRenderedPageBreak/>
+        <w:t xml:space="preserve">going gets tough. If the person says </w:t>
+      </w:r>
+      <w:r>
+        <w:rPr>
+          <w:lang w:eastAsia="ko-KR"/>
+        </w:rPr>
+        <w:t>“</w:t>
+      </w:r>
+      <w:r>
+        <w:rPr>
+          <w:rFonts w:hint="eastAsia"/>
+          <w:lang w:eastAsia="ko-KR"/>
+        </w:rPr>
+        <w:t>You should have known this,</w:t>
+      </w:r>
+      <w:r>
+        <w:rPr>
+          <w:lang w:eastAsia="ko-KR"/>
+        </w:rPr>
+        <w:t>”</w:t>
+      </w:r>
+      <w:r>
+        <w:rPr>
+          <w:rFonts w:hint="eastAsia"/>
+          <w:lang w:eastAsia="ko-KR"/>
+        </w:rPr>
+        <w:t xml:space="preserve"> or resorts to blaming you or somehow taking a holier-than-thou response to a bind that you</w:t>
+      </w:r>
+      <w:r>
+        <w:rPr>
+          <w:lang w:eastAsia="ko-KR"/>
+        </w:rPr>
+        <w:t>’</w:t>
+      </w:r>
+      <w:r>
+        <w:rPr>
+          <w:rFonts w:hint="eastAsia"/>
+          <w:lang w:eastAsia="ko-KR"/>
+        </w:rPr>
+        <w:t xml:space="preserve">re in, in terms of </w:t>
+      </w:r>
+      <w:r>
+        <w:rPr>
+          <w:lang w:eastAsia="ko-KR"/>
+        </w:rPr>
+        <w:t>lesson</w:t>
+      </w:r>
+      <w:r>
+        <w:rPr>
+          <w:rFonts w:hint="eastAsia"/>
+          <w:lang w:eastAsia="ko-KR"/>
+        </w:rPr>
+        <w:t xml:space="preserve"> planning, then it</w:t>
+      </w:r>
+      <w:r>
+        <w:rPr>
+          <w:lang w:eastAsia="ko-KR"/>
+        </w:rPr>
+        <w:t>’</w:t>
+      </w:r>
+      <w:r>
+        <w:rPr>
+          <w:rFonts w:hint="eastAsia"/>
+          <w:lang w:eastAsia="ko-KR"/>
+        </w:rPr>
+        <w:t xml:space="preserve">s time to drop that person </w:t>
+      </w:r>
+      <w:r>
+        <w:rPr>
+          <w:lang w:eastAsia="ko-KR"/>
+        </w:rPr>
+        <w:t>immediately</w:t>
+      </w:r>
+      <w:r>
+        <w:rPr>
+          <w:rFonts w:hint="eastAsia"/>
+          <w:lang w:eastAsia="ko-KR"/>
+        </w:rPr>
+        <w:t xml:space="preserve"> and go find some other people in your area. The point is you</w:t>
+      </w:r>
+      <w:r>
+        <w:rPr>
+          <w:lang w:eastAsia="ko-KR"/>
+        </w:rPr>
+        <w:t>’</w:t>
+      </w:r>
+      <w:r>
+        <w:rPr>
+          <w:rFonts w:hint="eastAsia"/>
+          <w:lang w:eastAsia="ko-KR"/>
+        </w:rPr>
+        <w:t xml:space="preserve">re getting the little tykes off your back and every teacher should understand the need and desire to do this at some point in their teaching career and at some level. Therefore, if they </w:t>
+      </w:r>
+      <w:r>
+        <w:rPr>
+          <w:lang w:eastAsia="ko-KR"/>
+        </w:rPr>
+        <w:t>don’t</w:t>
+      </w:r>
+      <w:r>
+        <w:rPr>
+          <w:rFonts w:hint="eastAsia"/>
+          <w:lang w:eastAsia="ko-KR"/>
+        </w:rPr>
+        <w:t xml:space="preserve"> honor this reality of teaching with you, then find </w:t>
+      </w:r>
+      <w:r>
+        <w:rPr>
+          <w:lang w:eastAsia="ko-KR"/>
+        </w:rPr>
+        <w:t>someone</w:t>
+      </w:r>
+      <w:r>
+        <w:rPr>
+          <w:rFonts w:hint="eastAsia"/>
+          <w:lang w:eastAsia="ko-KR"/>
+        </w:rPr>
+        <w:t xml:space="preserve"> who will. </w:t>
+      </w:r>
+    </w:p>
+    <w:p>
+      <w:pPr>
+        <w:pStyle w:val="LO-normal"/>
+        <w:ind w:firstLine="720"/>
+        <w:rPr>
+          <w:lang w:eastAsia="ko-KR"/>
+        </w:rPr>
+      </w:pPr>
+    </w:p>
+    <w:p>
+      <w:pPr>
+        <w:pStyle w:val="LO-normal"/>
+        <w:ind w:firstLine="720"/>
+        <w:rPr>
+          <w:lang w:eastAsia="ko-KR"/>
+        </w:rPr>
+      </w:pPr>
+    </w:p>
+    <w:p>
+      <w:pPr>
+        <w:pStyle w:val="LO-normal"/>
+        <w:ind w:firstLine="720"/>
+        <w:rPr>
+          <w:b/>
+          <w:lang w:eastAsia="ko-KR"/>
+        </w:rPr>
+      </w:pPr>
+      <w:r>
+        <w:rPr>
+          <w:rFonts w:hint="eastAsia"/>
+          <w:b/>
+          <w:lang w:eastAsia="ko-KR"/>
+        </w:rPr>
+        <w:t>Now you have to limit the socializing because it has its adverse effects</w:t>
+      </w:r>
+    </w:p>
+    <w:p>
+      <w:pPr>
+        <w:pStyle w:val="LO-normal"/>
+        <w:ind w:firstLine="720"/>
+        <w:rPr>
+          <w:b/>
+          <w:lang w:eastAsia="ko-KR"/>
+        </w:rPr>
+      </w:pPr>
+      <w:r>
+        <w:rPr>
+          <w:rFonts w:hint="eastAsia"/>
+          <w:b/>
+          <w:lang w:eastAsia="ko-KR"/>
+        </w:rPr>
+        <w:t>Social media and socializing</w:t>
+      </w:r>
+    </w:p>
+    <w:p>
+      <w:pPr>
+        <w:pStyle w:val="LO-normal"/>
+        <w:ind w:firstLine="720"/>
+        <w:rPr>
+          <w:b/>
+          <w:lang w:eastAsia="ko-KR"/>
+        </w:rPr>
+      </w:pPr>
+      <w:r>
+        <w:rPr>
+          <w:rFonts w:hint="eastAsia"/>
+          <w:b/>
+          <w:lang w:eastAsia="ko-KR"/>
+        </w:rPr>
+        <w:t>Random chance encounters and socializing</w:t>
+      </w:r>
+    </w:p>
+    <w:p>
+      <w:pPr>
+        <w:pStyle w:val="LO-normal"/>
+        <w:ind w:firstLine="720"/>
+        <w:rPr>
+          <w:b/>
+          <w:lang w:eastAsia="ko-KR"/>
+        </w:rPr>
+      </w:pPr>
+      <w:r>
+        <w:rPr>
+          <w:b/>
+          <w:lang w:eastAsia="ko-KR"/>
+        </w:rPr>
+        <w:t>D</w:t>
+      </w:r>
+      <w:r>
+        <w:rPr>
+          <w:rFonts w:hint="eastAsia"/>
+          <w:b/>
+          <w:lang w:eastAsia="ko-KR"/>
+        </w:rPr>
+        <w:t xml:space="preserve">isclosing certain information about yourself in the school community </w:t>
+      </w:r>
+    </w:p>
+    <w:p>
+      <w:pPr>
+        <w:pStyle w:val="LO-normal"/>
+        <w:ind w:firstLine="720"/>
+        <w:rPr>
+          <w:b/>
+          <w:lang w:eastAsia="ko-KR"/>
+        </w:rPr>
+      </w:pPr>
+      <w:r>
+        <w:rPr>
+          <w:rFonts w:hint="eastAsia"/>
+          <w:b/>
+          <w:lang w:eastAsia="ko-KR"/>
+        </w:rPr>
+        <w:t xml:space="preserve">Maintaining relations </w:t>
+      </w:r>
+      <w:r>
+        <w:rPr>
+          <w:b/>
+          <w:lang w:eastAsia="ko-KR"/>
+        </w:rPr>
+        <w:t>with</w:t>
+      </w:r>
+      <w:r>
+        <w:rPr>
+          <w:rFonts w:hint="eastAsia"/>
+          <w:b/>
+          <w:lang w:eastAsia="ko-KR"/>
+        </w:rPr>
+        <w:t xml:space="preserve"> staff and colleagues</w:t>
+      </w:r>
+    </w:p>
+    <w:p>
+      <w:pPr>
+        <w:pStyle w:val="LO-normal"/>
+        <w:ind w:firstLine="720"/>
+        <w:rPr>
+          <w:b/>
+          <w:lang w:eastAsia="ko-KR"/>
+        </w:rPr>
+      </w:pPr>
+      <w:r>
+        <w:rPr>
+          <w:b/>
+          <w:lang w:eastAsia="ko-KR"/>
+        </w:rPr>
+        <w:t>I</w:t>
+      </w:r>
+      <w:r>
+        <w:rPr>
+          <w:rFonts w:hint="eastAsia"/>
+          <w:b/>
+          <w:lang w:eastAsia="ko-KR"/>
+        </w:rPr>
+        <w:t>ntegrating social media into the classroom</w:t>
+      </w:r>
+    </w:p>
+    <w:p>
+      <w:pPr>
+        <w:pStyle w:val="LO-normal"/>
+        <w:ind w:firstLine="720"/>
+        <w:rPr>
+          <w:b/>
+          <w:lang w:eastAsia="ko-KR"/>
+        </w:rPr>
+      </w:pPr>
+      <w:r>
+        <w:rPr>
+          <w:rFonts w:hint="eastAsia"/>
+          <w:b/>
+          <w:lang w:eastAsia="ko-KR"/>
+        </w:rPr>
+        <w:t>Keeping in touch with loved ones</w:t>
+      </w:r>
+      <w:r>
+        <w:rPr>
+          <w:b/>
+          <w:lang w:eastAsia="ko-KR"/>
+        </w:rPr>
+        <w:t>—</w:t>
+      </w:r>
+      <w:r>
+        <w:rPr>
+          <w:rFonts w:hint="eastAsia"/>
+          <w:b/>
+          <w:lang w:eastAsia="ko-KR"/>
+        </w:rPr>
+        <w:t>resources</w:t>
+      </w:r>
+    </w:p>
+    <w:p>
+      <w:pPr>
+        <w:pStyle w:val="LO-normal"/>
+        <w:ind w:firstLine="720"/>
+        <w:rPr>
+          <w:b/>
+          <w:lang w:eastAsia="ko-KR"/>
+        </w:rPr>
+      </w:pPr>
+      <w:r>
+        <w:rPr>
+          <w:rFonts w:hint="eastAsia"/>
+          <w:b/>
+          <w:lang w:eastAsia="ko-KR"/>
+        </w:rPr>
+        <w:t>Ways to look for jobs while you</w:t>
+      </w:r>
+      <w:r>
+        <w:rPr>
+          <w:b/>
+          <w:lang w:eastAsia="ko-KR"/>
+        </w:rPr>
+        <w:t>’</w:t>
+      </w:r>
+      <w:r>
+        <w:rPr>
+          <w:rFonts w:hint="eastAsia"/>
+          <w:b/>
+          <w:lang w:eastAsia="ko-KR"/>
+        </w:rPr>
+        <w:t xml:space="preserve">re teaching </w:t>
+      </w:r>
+    </w:p>
+    <w:p>
+      <w:pPr>
+        <w:pStyle w:val="LO-normal"/>
+        <w:ind w:firstLine="720"/>
+        <w:rPr>
+          <w:b/>
+          <w:lang w:eastAsia="ko-KR"/>
+        </w:rPr>
+      </w:pPr>
+      <w:r>
+        <w:rPr>
+          <w:rFonts w:hint="eastAsia"/>
+          <w:b/>
+          <w:lang w:eastAsia="ko-KR"/>
+        </w:rPr>
+        <w:t>Keeping in mind your long term goals for the future and strategies to take</w:t>
+      </w:r>
+    </w:p>
+    <w:p>
+      <w:pPr>
+        <w:pStyle w:val="LO-normal"/>
+        <w:ind w:firstLine="720"/>
+        <w:rPr>
+          <w:b/>
+          <w:lang w:eastAsia="ko-KR"/>
+        </w:rPr>
+      </w:pPr>
+      <w:r>
+        <w:rPr>
+          <w:rFonts w:hint="eastAsia"/>
+          <w:b/>
+          <w:lang w:eastAsia="ko-KR"/>
+        </w:rPr>
+        <w:t>Keeping abreast of the market forces while being tied to teaching</w:t>
+      </w:r>
+    </w:p>
+    <w:p>
+      <w:pPr>
+        <w:pStyle w:val="LO-normal"/>
+        <w:ind w:firstLine="720"/>
+        <w:rPr>
+          <w:lang w:eastAsia="ko-KR"/>
+        </w:rPr>
+      </w:pPr>
+    </w:p>
+    <w:p>
+      <w:pPr>
+        <w:pStyle w:val="LO-normal"/>
+        <w:ind w:firstLine="720"/>
+        <w:rPr>
+          <w:lang w:eastAsia="ko-KR"/>
+        </w:rPr>
+      </w:pPr>
     </w:p>
     <w:p>
       <w:pPr>
@@ -4212,6 +5531,11 @@
       <w:pPr>
         <w:pStyle w:val="normal0"/>
         <w:ind w:firstLine="720"/>
+      </w:pPr>
+    </w:p>
+    <w:p>
+      <w:pPr>
+        <w:pStyle w:val="normal0"/>
       </w:pPr>
       <w:bookmarkStart w:id="0" w:name="_GoBack"/>
       <w:bookmarkEnd w:id="0"/>

</xml_diff>

<commit_message>
added two new pages to get me to page 52.
</commit_message>
<xml_diff>
--- a/StrategiesforGettingtheLittleTykesOffYourBack.docx
+++ b/StrategiesforGettingtheLittleTykesOffYourBack.docx
@@ -20,20 +20,25 @@
           <w:b/>
           <w:color w:val="FF0000"/>
         </w:rPr>
-        <w:t>50</w:t>
-      </w:r>
-    </w:p>
-    <w:p>
-      <w:pPr>
-        <w:pStyle w:val="LO-normal"/>
-      </w:pPr>
-    </w:p>
-    <w:p>
-      <w:pPr>
-        <w:pStyle w:val="LO-normal"/>
-      </w:pPr>
-      <w:r>
-        <w:t xml:space="preserve">I originally got my TEFL certificate in Guadalajara, Mexico at the International Teacher Training Organization. This was in 2014. The program at the time was pretty standard for most EFL programs. You went through at least 120 hours of teaching training. What was different about this program was that it offered actual experience in the classroom where you could teach to students with real needs to learn English. ITTO had an agreement with the neighboring private academy, IMAC, whereby teacher-trainers were assigned different classes to teach during the course of the day. Students at IMAC were very diverse and from a wide range of backgrounds. Many students of IMAC needed English for their jobs or for their university, where it was required to pass an English proficiency examination. Others were just intrigued by it and the culture, having aspirations to move to Canada or the United Kingdom or the United States. </w:t>
+        <w:t>52</w:t>
+      </w:r>
+    </w:p>
+    <w:p>
+      <w:pPr>
+        <w:pStyle w:val="LO-normal"/>
+      </w:pPr>
+    </w:p>
+    <w:p>
+      <w:pPr>
+        <w:pStyle w:val="LO-normal"/>
+      </w:pPr>
+      <w:r>
+        <w:t>I originally got my TEFL certificate in Guadalajara, Mexico at the International Teacher Training Organization. This was in 2014. The program at the time was pretty standard for most EFL programs. You went through at least 120 hours of teaching training. What was different about this program was that it offered actual experience in the classroom where you could teach to students with real needs to learn English. ITTO had an agreement with the neighboring private academy, IMAC, whereby teacher-trainers were assigned different classes to teach during the course of the day. Students at IMAC were very diverse and from a wide range of backgrounds. Many students of IMA</w:t>
+      </w:r>
+      <w:bookmarkStart w:id="0" w:name="_GoBack"/>
+      <w:bookmarkEnd w:id="0"/>
+      <w:r>
+        <w:t xml:space="preserve">C needed English for their jobs or for their university, where it was required to pass an English proficiency examination. Others were just intrigued by it and the culture, having aspirations to move to Canada or the United Kingdom or the United States. </w:t>
       </w:r>
     </w:p>
     <w:p>
@@ -5254,6 +5259,888 @@
           <w:lang w:eastAsia="ko-KR"/>
         </w:rPr>
       </w:pPr>
+      <w:r>
+        <w:rPr>
+          <w:lang w:eastAsia="ko-KR"/>
+        </w:rPr>
+        <w:t>N</w:t>
+      </w:r>
+      <w:r>
+        <w:rPr>
+          <w:rFonts w:hint="eastAsia"/>
+          <w:lang w:eastAsia="ko-KR"/>
+        </w:rPr>
+        <w:t>ow there is some socializing that you</w:t>
+      </w:r>
+      <w:r>
+        <w:rPr>
+          <w:lang w:eastAsia="ko-KR"/>
+        </w:rPr>
+        <w:t>’</w:t>
+      </w:r>
+      <w:r>
+        <w:rPr>
+          <w:rFonts w:hint="eastAsia"/>
+          <w:lang w:eastAsia="ko-KR"/>
+        </w:rPr>
+        <w:t xml:space="preserve">re going to do as a teacher that </w:t>
+      </w:r>
+      <w:r>
+        <w:rPr>
+          <w:lang w:eastAsia="ko-KR"/>
+        </w:rPr>
+        <w:t>I</w:t>
+      </w:r>
+      <w:r>
+        <w:rPr>
+          <w:rFonts w:hint="eastAsia"/>
+          <w:lang w:eastAsia="ko-KR"/>
+        </w:rPr>
+        <w:t xml:space="preserve"> just going to remind you of working a second shift. As I have already mentioned, several times I made quote unquote friends with </w:t>
+      </w:r>
+      <w:r>
+        <w:rPr>
+          <w:lang w:eastAsia="ko-KR"/>
+        </w:rPr>
+        <w:t>people</w:t>
+      </w:r>
+      <w:r>
+        <w:rPr>
+          <w:rFonts w:hint="eastAsia"/>
+          <w:lang w:eastAsia="ko-KR"/>
+        </w:rPr>
+        <w:t xml:space="preserve"> who were basically just using me for my Englsih speaking ability. At first I </w:t>
+      </w:r>
+      <w:r>
+        <w:rPr>
+          <w:lang w:eastAsia="ko-KR"/>
+        </w:rPr>
+        <w:t>didn’t’</w:t>
+      </w:r>
+      <w:r>
+        <w:rPr>
+          <w:rFonts w:hint="eastAsia"/>
+          <w:lang w:eastAsia="ko-KR"/>
+        </w:rPr>
+        <w:t xml:space="preserve"> mind this because I was getting extra attention and conversation. However, this soon wore off because I realized that I was getting a false impression and that the interaction I was getting from these people was all for the wrong reasons and not the reasons that </w:t>
+      </w:r>
+      <w:r>
+        <w:rPr>
+          <w:lang w:eastAsia="ko-KR"/>
+        </w:rPr>
+        <w:t>I</w:t>
+      </w:r>
+      <w:r>
+        <w:rPr>
+          <w:rFonts w:hint="eastAsia"/>
+          <w:lang w:eastAsia="ko-KR"/>
+        </w:rPr>
+        <w:t xml:space="preserve"> </w:t>
+      </w:r>
+      <w:r>
+        <w:rPr>
+          <w:lang w:eastAsia="ko-KR"/>
+        </w:rPr>
+        <w:t>wanted</w:t>
+      </w:r>
+      <w:r>
+        <w:rPr>
+          <w:rFonts w:hint="eastAsia"/>
+          <w:lang w:eastAsia="ko-KR"/>
+        </w:rPr>
+        <w:t xml:space="preserve"> to be hanging out with a friend. A friend is someone who loves you and supports you and helps you through tough times. As I was beginning to build my </w:t>
+      </w:r>
+      <w:r>
+        <w:rPr>
+          <w:lang w:eastAsia="ko-KR"/>
+        </w:rPr>
+        <w:t>relationships</w:t>
+      </w:r>
+      <w:r>
+        <w:rPr>
+          <w:rFonts w:hint="eastAsia"/>
+          <w:lang w:eastAsia="ko-KR"/>
+        </w:rPr>
+        <w:t xml:space="preserve"> with other people, I had to ask myself if the people who I was interacting with were the kind of people who were willing to step up to the plate and help me out whenever I needed them or if they were the kind of people who were just </w:t>
+      </w:r>
+      <w:r>
+        <w:rPr>
+          <w:lang w:eastAsia="ko-KR"/>
+        </w:rPr>
+        <w:t>fair-weather</w:t>
+      </w:r>
+      <w:r>
+        <w:rPr>
+          <w:rFonts w:hint="eastAsia"/>
+          <w:lang w:eastAsia="ko-KR"/>
+        </w:rPr>
+        <w:t xml:space="preserve"> friends, being nice to be </w:t>
+      </w:r>
+      <w:r>
+        <w:rPr>
+          <w:lang w:eastAsia="ko-KR"/>
+        </w:rPr>
+        <w:t>because</w:t>
+      </w:r>
+      <w:r>
+        <w:rPr>
+          <w:rFonts w:hint="eastAsia"/>
+          <w:lang w:eastAsia="ko-KR"/>
+        </w:rPr>
+        <w:t xml:space="preserve"> it was just an opportunity for them to improve on themselves and get something out of my own speaking </w:t>
+      </w:r>
+      <w:r>
+        <w:rPr>
+          <w:lang w:eastAsia="ko-KR"/>
+        </w:rPr>
+        <w:t>abilities</w:t>
+      </w:r>
+      <w:r>
+        <w:rPr>
+          <w:rFonts w:hint="eastAsia"/>
+          <w:lang w:eastAsia="ko-KR"/>
+        </w:rPr>
+        <w:t xml:space="preserve">. My conversations were starting to feel jarring and verbose, completely ungratifying and sucking the energy directly out of me. I was smiling and laughing but not actually feeling anything that I was experiencing, just putting on an air for people who just wanted to use me for my language abilities. IN the end, I realized that I needed to take steps to mitigate the level of energy that I was expounding upon these </w:t>
+      </w:r>
+      <w:r>
+        <w:rPr>
+          <w:lang w:eastAsia="ko-KR"/>
+        </w:rPr>
+        <w:t>“</w:t>
+      </w:r>
+      <w:r>
+        <w:rPr>
+          <w:rFonts w:hint="eastAsia"/>
+          <w:lang w:eastAsia="ko-KR"/>
+        </w:rPr>
+        <w:t>friends,</w:t>
+      </w:r>
+      <w:r>
+        <w:rPr>
+          <w:lang w:eastAsia="ko-KR"/>
+        </w:rPr>
+        <w:t>”</w:t>
+      </w:r>
+      <w:r>
+        <w:rPr>
+          <w:rFonts w:hint="eastAsia"/>
+          <w:lang w:eastAsia="ko-KR"/>
+        </w:rPr>
+        <w:t xml:space="preserve"> to allocate to other activities and I swiftly reduced my time that I spent with them. You might find yourself in a similar situation.</w:t>
+      </w:r>
+    </w:p>
+    <w:p>
+      <w:pPr>
+        <w:pStyle w:val="LO-normal"/>
+        <w:ind w:firstLine="720"/>
+        <w:rPr>
+          <w:lang w:eastAsia="ko-KR"/>
+        </w:rPr>
+      </w:pPr>
+      <w:r>
+        <w:rPr>
+          <w:rFonts w:hint="eastAsia"/>
+          <w:lang w:eastAsia="ko-KR"/>
+        </w:rPr>
+        <w:t>In an episode by Nick Loper and his Side Hustle Nation show, Nick spoke about a productivity hack that he had recently learned about whereby you document all of the favors that you do for people throughout the day to get a better sense of what people are asking you to do. You figure out what are the most popular requests and then you charge people for these services, potentially. Well, my service was English, and I realized that I was providing more exposure to English then I cared to do while I was in Asia. I was being paid to be exposed and also giving free exposure to anyone who would listen. N</w:t>
+      </w:r>
+      <w:r>
+        <w:rPr>
+          <w:lang w:eastAsia="ko-KR"/>
+        </w:rPr>
+        <w:t>o</w:t>
+      </w:r>
+      <w:r>
+        <w:rPr>
+          <w:rFonts w:hint="eastAsia"/>
+          <w:lang w:eastAsia="ko-KR"/>
+        </w:rPr>
+        <w:t>w, I</w:t>
+      </w:r>
+      <w:r>
+        <w:rPr>
+          <w:lang w:eastAsia="ko-KR"/>
+        </w:rPr>
+        <w:t>’</w:t>
+      </w:r>
+      <w:r>
+        <w:rPr>
+          <w:rFonts w:hint="eastAsia"/>
+          <w:lang w:eastAsia="ko-KR"/>
+        </w:rPr>
+        <w:t>m not saying that you snouldn</w:t>
+      </w:r>
+      <w:r>
+        <w:rPr>
+          <w:lang w:eastAsia="ko-KR"/>
+        </w:rPr>
+        <w:t>’</w:t>
+      </w:r>
+      <w:r>
+        <w:rPr>
+          <w:rFonts w:hint="eastAsia"/>
+          <w:lang w:eastAsia="ko-KR"/>
+        </w:rPr>
+        <w:t xml:space="preserve">t go out and make friends with </w:t>
+      </w:r>
+      <w:r>
+        <w:rPr>
+          <w:lang w:eastAsia="ko-KR"/>
+        </w:rPr>
+        <w:t>people</w:t>
+      </w:r>
+      <w:r>
+        <w:rPr>
+          <w:rFonts w:hint="eastAsia"/>
+          <w:lang w:eastAsia="ko-KR"/>
+        </w:rPr>
+        <w:t xml:space="preserve"> who are interested in learning E</w:t>
+      </w:r>
+      <w:r>
+        <w:rPr>
+          <w:lang w:eastAsia="ko-KR"/>
+        </w:rPr>
+        <w:t>n</w:t>
+      </w:r>
+      <w:r>
+        <w:rPr>
+          <w:rFonts w:hint="eastAsia"/>
+          <w:lang w:eastAsia="ko-KR"/>
+        </w:rPr>
+        <w:t xml:space="preserve">glish. But what I am saying is that you should guard yourself against any </w:t>
+      </w:r>
+      <w:r>
+        <w:rPr>
+          <w:lang w:eastAsia="ko-KR"/>
+        </w:rPr>
+        <w:t>possibility</w:t>
+      </w:r>
+      <w:r>
+        <w:rPr>
+          <w:rFonts w:hint="eastAsia"/>
+          <w:lang w:eastAsia="ko-KR"/>
+        </w:rPr>
+        <w:t xml:space="preserve"> that you might be feeling extra drained if you find yourself doing double-duty. You have to find those people who are genuinely interested in you, in getting to know you. There aren</w:t>
+      </w:r>
+      <w:r>
+        <w:rPr>
+          <w:lang w:eastAsia="ko-KR"/>
+        </w:rPr>
+        <w:t>’</w:t>
+      </w:r>
+      <w:r>
+        <w:rPr>
+          <w:rFonts w:hint="eastAsia"/>
+          <w:lang w:eastAsia="ko-KR"/>
+        </w:rPr>
+        <w:t>t really any signs for doing this. How you tell if a person is really interested in you will depend upon varying factors. The best that I can say is that you</w:t>
+      </w:r>
+      <w:r>
+        <w:rPr>
+          <w:lang w:eastAsia="ko-KR"/>
+        </w:rPr>
+        <w:t>’</w:t>
+      </w:r>
+      <w:r>
+        <w:rPr>
+          <w:rFonts w:hint="eastAsia"/>
+          <w:lang w:eastAsia="ko-KR"/>
+        </w:rPr>
+        <w:t xml:space="preserve">ll know it when you know it and then act accordingly. </w:t>
+      </w:r>
+    </w:p>
+    <w:p>
+      <w:pPr>
+        <w:pStyle w:val="LO-normal"/>
+        <w:ind w:firstLine="720"/>
+        <w:rPr>
+          <w:lang w:eastAsia="ko-KR"/>
+        </w:rPr>
+      </w:pPr>
+      <w:r>
+        <w:rPr>
+          <w:rFonts w:hint="eastAsia"/>
+          <w:lang w:eastAsia="ko-KR"/>
+        </w:rPr>
+        <w:t>I don</w:t>
+      </w:r>
+      <w:r>
+        <w:rPr>
+          <w:lang w:eastAsia="ko-KR"/>
+        </w:rPr>
+        <w:t>’</w:t>
+      </w:r>
+      <w:r>
+        <w:rPr>
+          <w:rFonts w:hint="eastAsia"/>
+          <w:lang w:eastAsia="ko-KR"/>
+        </w:rPr>
+        <w:t>t limit my interactions to fellow foreigners. It doesn</w:t>
+      </w:r>
+      <w:r>
+        <w:rPr>
+          <w:lang w:eastAsia="ko-KR"/>
+        </w:rPr>
+        <w:t>’</w:t>
+      </w:r>
+      <w:r>
+        <w:rPr>
+          <w:rFonts w:hint="eastAsia"/>
+          <w:lang w:eastAsia="ko-KR"/>
+        </w:rPr>
+        <w:t xml:space="preserve">t matter </w:t>
+      </w:r>
+      <w:r>
+        <w:rPr>
+          <w:lang w:eastAsia="ko-KR"/>
+        </w:rPr>
+        <w:t xml:space="preserve">if the person is a fellow foreigner or not. </w:t>
+      </w:r>
+      <w:r>
+        <w:rPr>
+          <w:rFonts w:hint="eastAsia"/>
+          <w:lang w:eastAsia="ko-KR"/>
+        </w:rPr>
+        <w:t xml:space="preserve">There will always be people who take up an unnecessary amount of energy, whether they speak English or not. I had a fellow foreigner friend like this. Every time I met her I was </w:t>
+      </w:r>
+      <w:r>
+        <w:rPr>
+          <w:lang w:eastAsia="ko-KR"/>
+        </w:rPr>
+        <w:t xml:space="preserve">on edge, bottled up with anxiety because she was so unpredictable in her anger and aggravation. </w:t>
+      </w:r>
+      <w:r>
+        <w:rPr>
+          <w:rFonts w:hint="eastAsia"/>
+          <w:lang w:eastAsia="ko-KR"/>
+        </w:rPr>
+        <w:t>It was literally sucking the energy right out of my very soul. I had to act fast, so what I did was I blocked her on social media and stopped answering messages. It only took me two days to get rid of her and she never called again. If you</w:t>
+      </w:r>
+      <w:r>
+        <w:rPr>
+          <w:lang w:eastAsia="ko-KR"/>
+        </w:rPr>
+        <w:t>’</w:t>
+      </w:r>
+      <w:r>
+        <w:rPr>
+          <w:rFonts w:hint="eastAsia"/>
+          <w:lang w:eastAsia="ko-KR"/>
+        </w:rPr>
+        <w:t xml:space="preserve">re luck, the necessary endings that </w:t>
+      </w:r>
+      <w:r>
+        <w:rPr>
+          <w:rFonts w:hint="eastAsia"/>
+          <w:lang w:eastAsia="ko-KR"/>
+        </w:rPr>
+        <w:lastRenderedPageBreak/>
+        <w:t xml:space="preserve">you make with </w:t>
+      </w:r>
+      <w:r>
+        <w:rPr>
+          <w:lang w:eastAsia="ko-KR"/>
+        </w:rPr>
+        <w:t>people</w:t>
+      </w:r>
+      <w:r>
+        <w:rPr>
+          <w:rFonts w:hint="eastAsia"/>
+          <w:lang w:eastAsia="ko-KR"/>
+        </w:rPr>
+        <w:t xml:space="preserve"> will be swift, immediate, and easy. I</w:t>
+      </w:r>
+      <w:r>
+        <w:rPr>
+          <w:lang w:eastAsia="ko-KR"/>
+        </w:rPr>
+        <w:t>’</w:t>
+      </w:r>
+      <w:r>
+        <w:rPr>
+          <w:rFonts w:hint="eastAsia"/>
+          <w:lang w:eastAsia="ko-KR"/>
+        </w:rPr>
+        <w:t xml:space="preserve">ve heard stories of </w:t>
+      </w:r>
+      <w:r>
+        <w:rPr>
+          <w:lang w:eastAsia="ko-KR"/>
+        </w:rPr>
+        <w:t>people</w:t>
+      </w:r>
+      <w:r>
+        <w:rPr>
+          <w:rFonts w:hint="eastAsia"/>
+          <w:lang w:eastAsia="ko-KR"/>
+        </w:rPr>
+        <w:t xml:space="preserve"> trying to make necessary endings and having this fail when the person on </w:t>
+      </w:r>
+      <w:r>
+        <w:rPr>
+          <w:lang w:eastAsia="ko-KR"/>
+        </w:rPr>
+        <w:t>the receiving</w:t>
+      </w:r>
+      <w:r>
+        <w:rPr>
+          <w:rFonts w:hint="eastAsia"/>
+          <w:lang w:eastAsia="ko-KR"/>
+        </w:rPr>
+        <w:t xml:space="preserve"> end of the rejection took the rejection badly and then started to pursue the rejector, to the point where the rejecter had to call the police and apprehend the stalker. Thankfully, this hasn</w:t>
+      </w:r>
+      <w:r>
+        <w:rPr>
+          <w:lang w:eastAsia="ko-KR"/>
+        </w:rPr>
+        <w:t>’</w:t>
+      </w:r>
+      <w:r>
+        <w:rPr>
+          <w:rFonts w:hint="eastAsia"/>
+          <w:lang w:eastAsia="ko-KR"/>
+        </w:rPr>
+        <w:t>t happened to me yet. Most of my endings have been swift, quick, relatively painless. All I had to do was block people on social media and that was it. You can do the same when you want to reduce the level of energy that you</w:t>
+      </w:r>
+      <w:r>
+        <w:rPr>
+          <w:lang w:eastAsia="ko-KR"/>
+        </w:rPr>
+        <w:t>’</w:t>
+      </w:r>
+      <w:r>
+        <w:rPr>
+          <w:rFonts w:hint="eastAsia"/>
+          <w:lang w:eastAsia="ko-KR"/>
+        </w:rPr>
+        <w:t>re using on people, particularly noxious people who aggravate you and take all of your energy away. You can choose who to associate with and associate with only those who bring you up. T</w:t>
+      </w:r>
+      <w:r>
+        <w:rPr>
+          <w:lang w:eastAsia="ko-KR"/>
+        </w:rPr>
+        <w:t>h</w:t>
+      </w:r>
+      <w:r>
+        <w:rPr>
+          <w:rFonts w:hint="eastAsia"/>
+          <w:lang w:eastAsia="ko-KR"/>
+        </w:rPr>
+        <w:t>e rest can go to hell.</w:t>
+      </w:r>
+    </w:p>
+    <w:p>
+      <w:pPr>
+        <w:pStyle w:val="LO-normal"/>
+        <w:ind w:firstLine="720"/>
+        <w:rPr>
+          <w:lang w:eastAsia="ko-KR"/>
+        </w:rPr>
+      </w:pPr>
+      <w:r>
+        <w:rPr>
+          <w:rFonts w:hint="eastAsia"/>
+          <w:lang w:eastAsia="ko-KR"/>
+        </w:rPr>
+        <w:t>With respect to socializing, this is a very tricky subject because often times socializing and work blend into each other. These days, there really is no distinction, but if you</w:t>
+      </w:r>
+      <w:r>
+        <w:rPr>
+          <w:lang w:eastAsia="ko-KR"/>
+        </w:rPr>
+        <w:t>’</w:t>
+      </w:r>
+      <w:r>
+        <w:rPr>
+          <w:rFonts w:hint="eastAsia"/>
+          <w:lang w:eastAsia="ko-KR"/>
+        </w:rPr>
+        <w:t xml:space="preserve">re doing something </w:t>
+      </w:r>
+      <w:r>
+        <w:rPr>
+          <w:lang w:eastAsia="ko-KR"/>
+        </w:rPr>
+        <w:t>that you</w:t>
+      </w:r>
+      <w:r>
+        <w:rPr>
+          <w:rFonts w:hint="eastAsia"/>
+          <w:lang w:eastAsia="ko-KR"/>
+        </w:rPr>
+        <w:t xml:space="preserve"> don</w:t>
+      </w:r>
+      <w:r>
+        <w:rPr>
+          <w:lang w:eastAsia="ko-KR"/>
+        </w:rPr>
+        <w:t>’</w:t>
+      </w:r>
+      <w:r>
+        <w:rPr>
+          <w:rFonts w:hint="eastAsia"/>
+          <w:lang w:eastAsia="ko-KR"/>
+        </w:rPr>
+        <w:t xml:space="preserve">t want to do, then it serves to your benefit to make sure the two worlds are distinguished. With my middle school, this was the case. The students I had in </w:t>
+      </w:r>
+      <w:r>
+        <w:rPr>
+          <w:lang w:eastAsia="ko-KR"/>
+        </w:rPr>
+        <w:t>my</w:t>
+      </w:r>
+      <w:r>
+        <w:rPr>
+          <w:rFonts w:hint="eastAsia"/>
+          <w:lang w:eastAsia="ko-KR"/>
+        </w:rPr>
+        <w:t xml:space="preserve"> middle school grades were just so energetic yet rebellious, always questioning my authority. Had I been in middle school myself, I</w:t>
+      </w:r>
+      <w:r>
+        <w:rPr>
+          <w:lang w:eastAsia="ko-KR"/>
+        </w:rPr>
+        <w:t>’</w:t>
+      </w:r>
+      <w:r>
+        <w:rPr>
+          <w:rFonts w:hint="eastAsia"/>
+          <w:lang w:eastAsia="ko-KR"/>
+        </w:rPr>
+        <w:t>m sure I would have loved this behavior but when you</w:t>
+      </w:r>
+      <w:r>
+        <w:rPr>
+          <w:lang w:eastAsia="ko-KR"/>
+        </w:rPr>
+        <w:t>’</w:t>
+      </w:r>
+      <w:r>
+        <w:rPr>
+          <w:rFonts w:hint="eastAsia"/>
+          <w:lang w:eastAsia="ko-KR"/>
+        </w:rPr>
+        <w:t xml:space="preserve">re actually the person who is doing the teaching and charged </w:t>
+      </w:r>
+      <w:r>
+        <w:rPr>
+          <w:lang w:eastAsia="ko-KR"/>
+        </w:rPr>
+        <w:t>with</w:t>
+      </w:r>
+      <w:r>
+        <w:rPr>
+          <w:rFonts w:hint="eastAsia"/>
+          <w:lang w:eastAsia="ko-KR"/>
+        </w:rPr>
+        <w:t xml:space="preserve"> </w:t>
+      </w:r>
+      <w:r>
+        <w:rPr>
+          <w:lang w:eastAsia="ko-KR"/>
+        </w:rPr>
+        <w:t>the task</w:t>
+      </w:r>
+      <w:r>
+        <w:rPr>
+          <w:rFonts w:hint="eastAsia"/>
+          <w:lang w:eastAsia="ko-KR"/>
+        </w:rPr>
+        <w:t xml:space="preserve"> of getting some information into the brains of the students</w:t>
+      </w:r>
+      <w:r>
+        <w:rPr>
+          <w:lang w:eastAsia="ko-KR"/>
+        </w:rPr>
+        <w:t>—</w:t>
+      </w:r>
+      <w:r>
+        <w:rPr>
+          <w:rFonts w:hint="eastAsia"/>
+          <w:lang w:eastAsia="ko-KR"/>
+        </w:rPr>
+        <w:t>while being graded according to how effective you are in the classroom</w:t>
+      </w:r>
+      <w:r>
+        <w:rPr>
+          <w:lang w:eastAsia="ko-KR"/>
+        </w:rPr>
+        <w:t>—</w:t>
+      </w:r>
+      <w:r>
+        <w:rPr>
+          <w:rFonts w:hint="eastAsia"/>
+          <w:lang w:eastAsia="ko-KR"/>
+        </w:rPr>
+        <w:t xml:space="preserve">you can become pretty anxious about the whole experience.  As such, I wanted to </w:t>
+      </w:r>
+      <w:r>
+        <w:rPr>
+          <w:lang w:eastAsia="ko-KR"/>
+        </w:rPr>
+        <w:t>contain</w:t>
+      </w:r>
+      <w:r>
+        <w:rPr>
+          <w:rFonts w:hint="eastAsia"/>
+          <w:lang w:eastAsia="ko-KR"/>
+        </w:rPr>
+        <w:t xml:space="preserve"> the whole </w:t>
+      </w:r>
+      <w:r>
+        <w:rPr>
+          <w:lang w:eastAsia="ko-KR"/>
+        </w:rPr>
+        <w:t>experience</w:t>
+      </w:r>
+      <w:r>
+        <w:rPr>
+          <w:rFonts w:hint="eastAsia"/>
+          <w:lang w:eastAsia="ko-KR"/>
+        </w:rPr>
+        <w:t xml:space="preserve"> in the day and not have it bleed over into the evenings when I was done with work. This included the daily drives that I would generously get from one of the teachers. It was just so exhausting during the day that often times the rest of my energy was depleted throughout </w:t>
+      </w:r>
+      <w:r>
+        <w:rPr>
+          <w:lang w:eastAsia="ko-KR"/>
+        </w:rPr>
+        <w:t>the day</w:t>
+      </w:r>
+      <w:r>
+        <w:rPr>
+          <w:rFonts w:hint="eastAsia"/>
+          <w:lang w:eastAsia="ko-KR"/>
+        </w:rPr>
+        <w:t xml:space="preserve"> and possibly for the rest of the week if the class was particularly rambunctious. When a select few students tried to reach out to me on Facebook, I denied their access to my account because having to deal with the bleeding over from middle school to my real life was just way too much for me to handle, The other issue here is that the kids are</w:t>
+      </w:r>
+      <w:r>
+        <w:rPr>
+          <w:lang w:eastAsia="ko-KR"/>
+        </w:rPr>
+        <w:t>…</w:t>
+      </w:r>
+      <w:r>
+        <w:rPr>
+          <w:rFonts w:hint="eastAsia"/>
+          <w:lang w:eastAsia="ko-KR"/>
+        </w:rPr>
+        <w:t xml:space="preserve"> well</w:t>
+      </w:r>
+      <w:r>
+        <w:rPr>
+          <w:lang w:eastAsia="ko-KR"/>
+        </w:rPr>
+        <w:t>…</w:t>
+      </w:r>
+      <w:r>
+        <w:rPr>
+          <w:rFonts w:hint="eastAsia"/>
+          <w:lang w:eastAsia="ko-KR"/>
+        </w:rPr>
+        <w:t xml:space="preserve"> kids and </w:t>
+      </w:r>
+      <w:r>
+        <w:rPr>
+          <w:lang w:eastAsia="ko-KR"/>
+        </w:rPr>
+        <w:t>I’</w:t>
+      </w:r>
+      <w:r>
+        <w:rPr>
+          <w:rFonts w:hint="eastAsia"/>
+          <w:lang w:eastAsia="ko-KR"/>
+        </w:rPr>
+        <w:t xml:space="preserve">m not </w:t>
+      </w:r>
+      <w:r>
+        <w:rPr>
+          <w:lang w:eastAsia="ko-KR"/>
+        </w:rPr>
+        <w:t>comfortable</w:t>
+      </w:r>
+      <w:r>
+        <w:rPr>
+          <w:rFonts w:hint="eastAsia"/>
+          <w:lang w:eastAsia="ko-KR"/>
+        </w:rPr>
+        <w:t xml:space="preserve"> sharing some of the personal information that I share on my FB page </w:t>
+      </w:r>
+      <w:r>
+        <w:rPr>
+          <w:lang w:eastAsia="ko-KR"/>
+        </w:rPr>
+        <w:t>getting</w:t>
+      </w:r>
+      <w:r>
+        <w:rPr>
+          <w:rFonts w:hint="eastAsia"/>
+          <w:lang w:eastAsia="ko-KR"/>
+        </w:rPr>
+        <w:t xml:space="preserve"> with kids. </w:t>
+      </w:r>
+    </w:p>
+    <w:p>
+      <w:pPr>
+        <w:pStyle w:val="LO-normal"/>
+        <w:ind w:firstLine="720"/>
+        <w:rPr>
+          <w:lang w:eastAsia="ko-KR"/>
+        </w:rPr>
+      </w:pPr>
+      <w:r>
+        <w:rPr>
+          <w:rFonts w:hint="eastAsia"/>
+          <w:lang w:eastAsia="ko-KR"/>
+        </w:rPr>
+        <w:t xml:space="preserve">So let me be clear here. The issue over whether to share social media networks with your students is up in the air and is largely contingent on what kind of teacher you are and </w:t>
+      </w:r>
+      <w:r>
+        <w:rPr>
+          <w:lang w:eastAsia="ko-KR"/>
+        </w:rPr>
+        <w:t>whether you have something</w:t>
+      </w:r>
+      <w:r>
+        <w:rPr>
+          <w:rFonts w:hint="eastAsia"/>
+          <w:lang w:eastAsia="ko-KR"/>
+        </w:rPr>
+        <w:t xml:space="preserve"> in your life</w:t>
+      </w:r>
+      <w:r>
+        <w:rPr>
+          <w:lang w:eastAsia="ko-KR"/>
+        </w:rPr>
+        <w:t xml:space="preserve"> that you think is worth hiding</w:t>
+      </w:r>
+      <w:r>
+        <w:rPr>
+          <w:rFonts w:hint="eastAsia"/>
+          <w:lang w:eastAsia="ko-KR"/>
+        </w:rPr>
+        <w:t xml:space="preserve"> (e.g. you</w:t>
+      </w:r>
+      <w:r>
+        <w:rPr>
+          <w:lang w:eastAsia="ko-KR"/>
+        </w:rPr>
+        <w:t>’</w:t>
+      </w:r>
+      <w:r>
+        <w:rPr>
+          <w:rFonts w:hint="eastAsia"/>
+          <w:lang w:eastAsia="ko-KR"/>
+        </w:rPr>
+        <w:t>re gay or you have a weird hobby or some kind of destructive thoughts)</w:t>
+      </w:r>
+      <w:r>
+        <w:rPr>
+          <w:lang w:eastAsia="ko-KR"/>
+        </w:rPr>
+        <w:t>.</w:t>
+      </w:r>
+      <w:r>
+        <w:rPr>
+          <w:rFonts w:hint="eastAsia"/>
+          <w:lang w:eastAsia="ko-KR"/>
+        </w:rPr>
+        <w:t xml:space="preserve"> If you have a very </w:t>
+      </w:r>
+      <w:r>
+        <w:rPr>
+          <w:lang w:eastAsia="ko-KR"/>
+        </w:rPr>
+        <w:t>involved</w:t>
+      </w:r>
+      <w:r>
+        <w:rPr>
+          <w:rFonts w:hint="eastAsia"/>
+          <w:lang w:eastAsia="ko-KR"/>
+        </w:rPr>
+        <w:t xml:space="preserve"> private life, then sharing social media is probably not a good idea. However, if you are completely transparent and sometimes even use social media for your own activities in the school, then connecting with your students over social media might not be a bad idea. My general feeling is that connecting and staying involved with people outside of the classroom, through social media, leads to a lot of </w:t>
+      </w:r>
+      <w:r>
+        <w:rPr>
+          <w:lang w:eastAsia="ko-KR"/>
+        </w:rPr>
+        <w:t>second</w:t>
+      </w:r>
+      <w:r>
+        <w:rPr>
+          <w:rFonts w:hint="eastAsia"/>
+          <w:lang w:eastAsia="ko-KR"/>
+        </w:rPr>
+        <w:t xml:space="preserve"> guessing of what you</w:t>
+      </w:r>
+      <w:r>
+        <w:rPr>
+          <w:lang w:eastAsia="ko-KR"/>
+        </w:rPr>
+        <w:t>’</w:t>
+      </w:r>
+      <w:r>
+        <w:rPr>
+          <w:rFonts w:hint="eastAsia"/>
+          <w:lang w:eastAsia="ko-KR"/>
+        </w:rPr>
+        <w:t>re doing and whether your behavior is appropriate or not. It forces you to be on guard a little more, even if you don</w:t>
+      </w:r>
+      <w:r>
+        <w:rPr>
+          <w:lang w:eastAsia="ko-KR"/>
+        </w:rPr>
+        <w:t>’</w:t>
+      </w:r>
+      <w:r>
+        <w:rPr>
+          <w:rFonts w:hint="eastAsia"/>
+          <w:lang w:eastAsia="ko-KR"/>
+        </w:rPr>
+        <w:t xml:space="preserve">t have anything to hide. And it also causes you to absorb the time and energy it takes to maintain connections with your students outside of class. You end up using your social media time on thinking about school when you could be using social media as just a means to relax and not have to think about the school environment. So when it comes to getting the little tykes off of your back, I generally side with not bothering with them at all through social media. And when I do, I make sure to make a new FB account and a new email address which I tell the students I will swiftly </w:t>
+      </w:r>
+      <w:r>
+        <w:rPr>
+          <w:rFonts w:hint="eastAsia"/>
+          <w:lang w:eastAsia="ko-KR"/>
+        </w:rPr>
+        <w:lastRenderedPageBreak/>
+        <w:t>throw away upon completion of the assignment. Sometimes however you</w:t>
+      </w:r>
+      <w:r>
+        <w:rPr>
+          <w:lang w:eastAsia="ko-KR"/>
+        </w:rPr>
+        <w:t>’</w:t>
+      </w:r>
+      <w:r>
+        <w:rPr>
+          <w:rFonts w:hint="eastAsia"/>
+          <w:lang w:eastAsia="ko-KR"/>
+        </w:rPr>
+        <w:t xml:space="preserve">ll have to deal with random chance encounters in the streets or through </w:t>
+      </w:r>
+      <w:r>
+        <w:rPr>
+          <w:lang w:eastAsia="ko-KR"/>
+        </w:rPr>
+        <w:t>social</w:t>
+      </w:r>
+      <w:r>
+        <w:rPr>
+          <w:rFonts w:hint="eastAsia"/>
+          <w:lang w:eastAsia="ko-KR"/>
+        </w:rPr>
+        <w:t xml:space="preserve"> media.</w:t>
+      </w:r>
+    </w:p>
+    <w:p>
+      <w:pPr>
+        <w:pStyle w:val="LO-normal"/>
+        <w:ind w:firstLine="720"/>
+        <w:rPr>
+          <w:lang w:eastAsia="ko-KR"/>
+        </w:rPr>
+      </w:pPr>
     </w:p>
     <w:p>
       <w:pPr>
@@ -5279,7 +6166,7 @@
           <w:b/>
           <w:lang w:eastAsia="ko-KR"/>
         </w:rPr>
-        <w:t>Now you have to limit the socializing because it has its adverse effects</w:t>
+        <w:t>Social media and socializing</w:t>
       </w:r>
     </w:p>
     <w:p>
@@ -5297,7 +6184,7 @@
           <w:b/>
           <w:lang w:eastAsia="ko-KR"/>
         </w:rPr>
-        <w:t>Social media and socializing</w:t>
+        <w:t>Random chance encounters and socializing</w:t>
       </w:r>
     </w:p>
     <w:p>
@@ -5311,160 +6198,160 @@
       </w:pPr>
       <w:r>
         <w:rPr>
-          <w:rFonts w:hint="eastAsia"/>
           <w:b/>
           <w:lang w:eastAsia="ko-KR"/>
         </w:rPr>
-        <w:t>Random chance encounters and socializing</w:t>
-      </w:r>
-    </w:p>
-    <w:p>
-      <w:pPr>
-        <w:pStyle w:val="LO-normal"/>
-        <w:ind w:firstLine="720"/>
-        <w:rPr>
+        <w:t>D</w:t>
+      </w:r>
+      <w:r>
+        <w:rPr>
+          <w:rFonts w:hint="eastAsia"/>
           <w:b/>
           <w:lang w:eastAsia="ko-KR"/>
         </w:rPr>
-      </w:pPr>
-      <w:r>
+        <w:t xml:space="preserve">isclosing certain information about yourself in the school community </w:t>
+      </w:r>
+    </w:p>
+    <w:p>
+      <w:pPr>
+        <w:pStyle w:val="LO-normal"/>
+        <w:ind w:firstLine="720"/>
         <w:rPr>
           <w:b/>
           <w:lang w:eastAsia="ko-KR"/>
         </w:rPr>
-        <w:t>D</w:t>
-      </w:r>
+      </w:pPr>
       <w:r>
         <w:rPr>
           <w:rFonts w:hint="eastAsia"/>
           <w:b/>
           <w:lang w:eastAsia="ko-KR"/>
         </w:rPr>
-        <w:t xml:space="preserve">isclosing certain information about yourself in the school community </w:t>
-      </w:r>
-    </w:p>
-    <w:p>
-      <w:pPr>
-        <w:pStyle w:val="LO-normal"/>
-        <w:ind w:firstLine="720"/>
+        <w:t xml:space="preserve">Maintaining relations </w:t>
+      </w:r>
+      <w:r>
         <w:rPr>
           <w:b/>
           <w:lang w:eastAsia="ko-KR"/>
         </w:rPr>
-      </w:pPr>
+        <w:t>with</w:t>
+      </w:r>
       <w:r>
         <w:rPr>
           <w:rFonts w:hint="eastAsia"/>
           <w:b/>
           <w:lang w:eastAsia="ko-KR"/>
         </w:rPr>
-        <w:t xml:space="preserve">Maintaining relations </w:t>
-      </w:r>
-      <w:r>
+        <w:t xml:space="preserve"> staff and colleagues</w:t>
+      </w:r>
+    </w:p>
+    <w:p>
+      <w:pPr>
+        <w:pStyle w:val="LO-normal"/>
+        <w:ind w:firstLine="720"/>
         <w:rPr>
           <w:b/>
           <w:lang w:eastAsia="ko-KR"/>
         </w:rPr>
-        <w:t>with</w:t>
-      </w:r>
-      <w:r>
-        <w:rPr>
-          <w:rFonts w:hint="eastAsia"/>
+      </w:pPr>
+      <w:r>
+        <w:rPr>
           <w:b/>
           <w:lang w:eastAsia="ko-KR"/>
         </w:rPr>
-        <w:t xml:space="preserve"> staff and colleagues</w:t>
-      </w:r>
-    </w:p>
-    <w:p>
-      <w:pPr>
-        <w:pStyle w:val="LO-normal"/>
-        <w:ind w:firstLine="720"/>
-        <w:rPr>
+        <w:t>I</w:t>
+      </w:r>
+      <w:r>
+        <w:rPr>
+          <w:rFonts w:hint="eastAsia"/>
           <w:b/>
           <w:lang w:eastAsia="ko-KR"/>
         </w:rPr>
-      </w:pPr>
-      <w:r>
+        <w:t>ntegrating social media into the classroom</w:t>
+      </w:r>
+    </w:p>
+    <w:p>
+      <w:pPr>
+        <w:pStyle w:val="LO-normal"/>
+        <w:ind w:firstLine="720"/>
         <w:rPr>
           <w:b/>
           <w:lang w:eastAsia="ko-KR"/>
         </w:rPr>
-        <w:t>I</w:t>
-      </w:r>
+      </w:pPr>
       <w:r>
         <w:rPr>
           <w:rFonts w:hint="eastAsia"/>
           <w:b/>
           <w:lang w:eastAsia="ko-KR"/>
         </w:rPr>
-        <w:t>ntegrating social media into the classroom</w:t>
-      </w:r>
-    </w:p>
-    <w:p>
-      <w:pPr>
-        <w:pStyle w:val="LO-normal"/>
-        <w:ind w:firstLine="720"/>
+        <w:t>Keeping in touch with loved ones</w:t>
+      </w:r>
+      <w:r>
         <w:rPr>
           <w:b/>
           <w:lang w:eastAsia="ko-KR"/>
         </w:rPr>
-      </w:pPr>
+        <w:t>—</w:t>
+      </w:r>
       <w:r>
         <w:rPr>
           <w:rFonts w:hint="eastAsia"/>
           <w:b/>
           <w:lang w:eastAsia="ko-KR"/>
         </w:rPr>
-        <w:t>Keeping in touch with loved ones</w:t>
-      </w:r>
-      <w:r>
+        <w:t>resources</w:t>
+      </w:r>
+    </w:p>
+    <w:p>
+      <w:pPr>
+        <w:pStyle w:val="LO-normal"/>
+        <w:ind w:firstLine="720"/>
         <w:rPr>
           <w:b/>
           <w:lang w:eastAsia="ko-KR"/>
         </w:rPr>
-        <w:t>—</w:t>
-      </w:r>
+      </w:pPr>
       <w:r>
         <w:rPr>
           <w:rFonts w:hint="eastAsia"/>
           <w:b/>
           <w:lang w:eastAsia="ko-KR"/>
         </w:rPr>
-        <w:t>resources</w:t>
-      </w:r>
-    </w:p>
-    <w:p>
-      <w:pPr>
-        <w:pStyle w:val="LO-normal"/>
-        <w:ind w:firstLine="720"/>
+        <w:t>Ways to look for jobs while you</w:t>
+      </w:r>
+      <w:r>
         <w:rPr>
           <w:b/>
           <w:lang w:eastAsia="ko-KR"/>
         </w:rPr>
-      </w:pPr>
+        <w:t>’</w:t>
+      </w:r>
       <w:r>
         <w:rPr>
           <w:rFonts w:hint="eastAsia"/>
           <w:b/>
           <w:lang w:eastAsia="ko-KR"/>
         </w:rPr>
-        <w:t>Ways to look for jobs while you</w:t>
-      </w:r>
-      <w:r>
+        <w:t xml:space="preserve">re teaching </w:t>
+      </w:r>
+    </w:p>
+    <w:p>
+      <w:pPr>
+        <w:pStyle w:val="LO-normal"/>
+        <w:ind w:firstLine="720"/>
         <w:rPr>
           <w:b/>
           <w:lang w:eastAsia="ko-KR"/>
         </w:rPr>
-        <w:t>’</w:t>
-      </w:r>
+      </w:pPr>
       <w:r>
         <w:rPr>
           <w:rFonts w:hint="eastAsia"/>
           <w:b/>
           <w:lang w:eastAsia="ko-KR"/>
         </w:rPr>
-        <w:t xml:space="preserve">re teaching </w:t>
+        <w:t>Keeping in mind your long term goals for the future and strategies to take</w:t>
       </w:r>
     </w:p>
     <w:p>
@@ -5482,24 +6369,6 @@
           <w:b/>
           <w:lang w:eastAsia="ko-KR"/>
         </w:rPr>
-        <w:t>Keeping in mind your long term goals for the future and strategies to take</w:t>
-      </w:r>
-    </w:p>
-    <w:p>
-      <w:pPr>
-        <w:pStyle w:val="LO-normal"/>
-        <w:ind w:firstLine="720"/>
-        <w:rPr>
-          <w:b/>
-          <w:lang w:eastAsia="ko-KR"/>
-        </w:rPr>
-      </w:pPr>
-      <w:r>
-        <w:rPr>
-          <w:rFonts w:hint="eastAsia"/>
-          <w:b/>
-          <w:lang w:eastAsia="ko-KR"/>
-        </w:rPr>
         <w:t>Keeping abreast of the market forces while being tied to teaching</w:t>
       </w:r>
     </w:p>
@@ -5537,8 +6406,11 @@
       <w:pPr>
         <w:pStyle w:val="normal0"/>
       </w:pPr>
-      <w:bookmarkStart w:id="0" w:name="_GoBack"/>
-      <w:bookmarkEnd w:id="0"/>
+    </w:p>
+    <w:p>
+      <w:pPr>
+        <w:pStyle w:val="normal0"/>
+      </w:pPr>
     </w:p>
     <w:sectPr>
       <w:pgSz w:w="12240" w:h="15840"/>

</xml_diff>

<commit_message>
Added two new pages to reach 54
</commit_message>
<xml_diff>
--- a/StrategiesforGettingtheLittleTykesOffYourBack.docx
+++ b/StrategiesforGettingtheLittleTykesOffYourBack.docx
@@ -20,25 +20,22 @@
           <w:b/>
           <w:color w:val="FF0000"/>
         </w:rPr>
-        <w:t>52</w:t>
-      </w:r>
-    </w:p>
-    <w:p>
-      <w:pPr>
-        <w:pStyle w:val="LO-normal"/>
-      </w:pPr>
-    </w:p>
-    <w:p>
-      <w:pPr>
-        <w:pStyle w:val="LO-normal"/>
-      </w:pPr>
-      <w:r>
-        <w:t>I originally got my TEFL certificate in Guadalajara, Mexico at the International Teacher Training Organization. This was in 2014. The program at the time was pretty standard for most EFL programs. You went through at least 120 hours of teaching training. What was different about this program was that it offered actual experience in the classroom where you could teach to students with real needs to learn English. ITTO had an agreement with the neighboring private academy, IMAC, whereby teacher-trainers were assigned different classes to teach during the course of the day. Students at IMAC were very diverse and from a wide range of backgrounds. Many students of IMA</w:t>
+        <w:t>54</w:t>
       </w:r>
       <w:bookmarkStart w:id="0" w:name="_GoBack"/>
       <w:bookmarkEnd w:id="0"/>
-      <w:r>
-        <w:t xml:space="preserve">C needed English for their jobs or for their university, where it was required to pass an English proficiency examination. Others were just intrigued by it and the culture, having aspirations to move to Canada or the United Kingdom or the United States. </w:t>
+    </w:p>
+    <w:p>
+      <w:pPr>
+        <w:pStyle w:val="LO-normal"/>
+      </w:pPr>
+    </w:p>
+    <w:p>
+      <w:pPr>
+        <w:pStyle w:val="LO-normal"/>
+      </w:pPr>
+      <w:r>
+        <w:t xml:space="preserve">I originally got my TEFL certificate in Guadalajara, Mexico at the International Teacher Training Organization. This was in 2014. The program at the time was pretty standard for most EFL programs. You went through at least 120 hours of teaching training. What was different about this program was that it offered actual experience in the classroom where you could teach to students with real needs to learn English. ITTO had an agreement with the neighboring private academy, IMAC, whereby teacher-trainers were assigned different classes to teach during the course of the day. Students at IMAC were very diverse and from a wide range of backgrounds. Many students of IMAC needed English for their jobs or for their university, where it was required to pass an English proficiency examination. Others were just intrigued by it and the culture, having aspirations to move to Canada or the United Kingdom or the United States. </w:t>
       </w:r>
     </w:p>
     <w:p>
@@ -6096,7 +6093,20 @@
           <w:rFonts w:hint="eastAsia"/>
           <w:lang w:eastAsia="ko-KR"/>
         </w:rPr>
-        <w:t xml:space="preserve">t have anything to hide. And it also causes you to absorb the time and energy it takes to maintain connections with your students outside of class. You end up using your social media time on thinking about school when you could be using social media as just a means to relax and not have to think about the school environment. So when it comes to getting the little tykes off of your back, I generally side with not bothering with them at all through social media. And when I do, I make sure to make a new FB account and a new email address which I tell the students I will swiftly </w:t>
+        <w:t>t have anything to hide. And it also causes you to absorb the time and energy it takes to maintain connections with your students outside of class. You end up using your social media time on thinking about school when you could be using social media as just a means to relax and not have to think about the school environment. So when it comes to getting the little tykes off of your back, I generally side with not bothering with them at all through social media. And when I do, I make sure to make a new FB account and a new email address which I tell the students I will swiftly throw away upon completion of the assignment. Sometimes however you</w:t>
+      </w:r>
+      <w:r>
+        <w:rPr>
+          <w:lang w:eastAsia="ko-KR"/>
+        </w:rPr>
+        <w:t>’</w:t>
+      </w:r>
+      <w:r>
+        <w:rPr>
+          <w:rFonts w:hint="eastAsia"/>
+          <w:lang w:eastAsia="ko-KR"/>
+        </w:rPr>
+        <w:t xml:space="preserve">ll have to deal with </w:t>
       </w:r>
       <w:r>
         <w:rPr>
@@ -6104,20 +6114,7 @@
           <w:lang w:eastAsia="ko-KR"/>
         </w:rPr>
         <w:lastRenderedPageBreak/>
-        <w:t>throw away upon completion of the assignment. Sometimes however you</w:t>
-      </w:r>
-      <w:r>
-        <w:rPr>
-          <w:lang w:eastAsia="ko-KR"/>
-        </w:rPr>
-        <w:t>’</w:t>
-      </w:r>
-      <w:r>
-        <w:rPr>
-          <w:rFonts w:hint="eastAsia"/>
-          <w:lang w:eastAsia="ko-KR"/>
-        </w:rPr>
-        <w:t xml:space="preserve">ll have to deal with random chance encounters in the streets or through </w:t>
+        <w:t xml:space="preserve">random chance encounters in the streets or through </w:t>
       </w:r>
       <w:r>
         <w:rPr>
@@ -6131,6 +6128,98 @@
           <w:lang w:eastAsia="ko-KR"/>
         </w:rPr>
         <w:t xml:space="preserve"> media.</w:t>
+      </w:r>
+      <w:r>
+        <w:rPr>
+          <w:lang w:eastAsia="ko-KR"/>
+        </w:rPr>
+        <w:t xml:space="preserve"> The question of how to handle this is rather tricky. When I was in South Korea, I would only usually run into students if I was hanging around town, sometimes at the supermarket and sometimes at cafes. Many of my students loved seeing me in person and would always tell me that they missed me and wished that I was still teaching them again. When this happened, I felt really good and I always told them so and expressed gratitude for their kindness. I know it’s hard to believe, given all that I have written here so far, but I actually did enjoy teaching (when I was teaching) and I did love most of my students, as problematic as many of them were as students. Just because students are overly energetic in your classes and cause you migraines occasionally does not mean that they are inherently bad people. Many of my students were just kids and didn’t have that developed sensitive to a person’s needs that come with time (and a lot of reading). I understand this of course and always had empathy to all of my students, even the ones that sometimes were rebellious in my class. The students were never bad on a personal level. Whenever I saw them in person, it was like meeting an old friend and I exchanged pleasantries with them. The dynamic was just different. Students sometimes will be different people depending on the social situation. In class, they might be little brats, but alone, on the street, walking to someplace—either alone or with a friend—they might be different, more sensitive people. If you’re going to be approached for just a casual “hello,” do not avoid it. Just enjoy it and exchange the pleasantries. Pretend that you’re meeting your best friend in the whole world and that you’re about to exchange a few jokes together. I always did this and it was a lot of fun. Sometimes I amped up my English a little bit and just assumed that they knew some of the advanced words that I was talking about when I spoke to them and it was hilarious. “Oh, I love gorillas today!” I might say to them and any reaction was priceless. Sometimes the students pretended that they knew what I was talking about and they just agreed with me, by saying “yes yes” over and over again and other students would surprise me and say “Uhm, what the fuck?” And we would just laugh together. These sorts of pleasantries go a long way in endearing you to your students and also provide you with new fodder to use to get the students off your back. If your students feel that you’re a hospital person outside of the school, then you can easily control them better in the class.  If the student sees you as a real person who is genuinely caring and who enjoys socializing with the student, then you’re likely to get what you want in the class because people generally will return kind for kind. It’s kind of like a law of the universe. Or something. </w:t>
+      </w:r>
+    </w:p>
+    <w:p>
+      <w:pPr>
+        <w:pStyle w:val="LO-normal"/>
+        <w:ind w:firstLine="720"/>
+        <w:rPr>
+          <w:lang w:eastAsia="ko-KR"/>
+        </w:rPr>
+      </w:pPr>
+      <w:r>
+        <w:rPr>
+          <w:lang w:eastAsia="ko-KR"/>
+        </w:rPr>
+        <w:t xml:space="preserve">Still, there are moments when I just couldn’t be bothered talking to students in the street because either I had some place urgent to go to (usually another café) or I had to meet someone for something (dinner or extra class). There were a few strategies I would take to avoid interaction. I would either take back alleys on my way to wherever it was that I was going, with the expectation that I wouldn’t see anyone in these back allies. To further decrease the likelihood of being discovered, I would wear a hoodie or wearing something to make me more nondescript, like sunglasses. I would also wear headphones so that it looked like I was busy (which I probably was because I usually listened to my favorite podcasts while traveling from one place to another). If on this occasion I was still discovered by another student, I would then strike up a quick conversation, amp up my English and make it quick and clipped. I would say “hello” and carry on with the conversation, making it brisk and to the point. If I really had to go somewhere, I would abruptly apologize to the student and tell them that I had to go somewhere urgent. This usually ended the conversation and allowed me to move forward with my day. If </w:t>
+      </w:r>
+      <w:r>
+        <w:rPr>
+          <w:lang w:eastAsia="ko-KR"/>
+        </w:rPr>
+        <w:lastRenderedPageBreak/>
+        <w:t xml:space="preserve">you’re teaching in a small town, you’re likely to run into students wherever you go, unless you take transport out of town and go to a city nearby. I find that if you’re teaching elementary to high school students, you probably won’t have to travel far to get away from </w:t>
+      </w:r>
+      <w:r>
+        <w:rPr>
+          <w:lang w:eastAsia="ko-KR"/>
+        </w:rPr>
+        <w:t xml:space="preserve">them if you really need to. I learned this quite quickly actually when I spoke to one of the veteran English teachers in my town who said that there were many cities that one could go to “get away from the town and just be on your own.” I never forgot this because at the time that I was told this, I could sense that I would need to do this. Your town and the people in it can be great but sometimes you need a little space to recharge and just be on your own in a new environment. So much repetition cannot be great for a person, or so I feel from my experience these past few years as a teacher. I quickly learned this. When I was teaching in South Korea, the cities that I would frequently retreat to would be Busan and Jinju and very rarely Ulsan. I needed these hours by myself so that I could process what had gone on the entire week. Sometimes this created some friction between me and the staff because the staff were very close-knit, like a family and sometimes it seemed like I was deliberately trying to separate myself and be a loner (which can be a very scary thing for people in Asian countries who are very family oriented and about clanship). When this happened, I would always reassure the staff that I wasn’t going crazy, that I just needed time on my own to do the things that I enjoyed. Sometimes, if I didn’t think I would get negative feedback, I would tell my colleagues about some of the great experiences that I was having while doing things on my own—the meetup groups that I had joined and the fun projects that I was working on by myself or with other people. This usually settled any of their concerns that they had with me and my proclivity for being alone and separate from the group. </w:t>
+      </w:r>
+    </w:p>
+    <w:p>
+      <w:pPr>
+        <w:pStyle w:val="LO-normal"/>
+        <w:ind w:firstLine="720"/>
+        <w:rPr>
+          <w:lang w:eastAsia="ko-KR"/>
+        </w:rPr>
+      </w:pPr>
+      <w:r>
+        <w:rPr>
+          <w:lang w:eastAsia="ko-KR"/>
+        </w:rPr>
+        <w:t xml:space="preserve">It’s funny as I recall these experiences because there were also a handful of people in the office who also felt the need to be alone, despite coming from a culture that doesn’t generally support striking out on your own and doing your own thing. Many of the staff would renege on going to local community events or local faculty hangouts or hiking trips. Many of the faculty had to study for exams that they needed to pass in order to become eligible for teaching licenses and would very often go out on their own and study somewhere, be it a local café or a library. They did this despite all of the invitations to go out and do fun things with the school and the staff. So I was, by no stretch of the imagination, doing something that only a foreigner does. I was actually in very good company. </w:t>
+      </w:r>
+    </w:p>
+    <w:p>
+      <w:pPr>
+        <w:pStyle w:val="LO-normal"/>
+        <w:ind w:firstLine="720"/>
+        <w:rPr>
+          <w:lang w:eastAsia="ko-KR"/>
+        </w:rPr>
+      </w:pPr>
+      <w:r>
+        <w:rPr>
+          <w:lang w:eastAsia="ko-KR"/>
+        </w:rPr>
+        <w:t xml:space="preserve">This is not to be negative by the way. There’s nothing negative in my support of doing lone-work. As I’ve already mentioned, you need this lone-work in order to be with other people, It’s kind of like a yin-yang sort of thing. In order to have love, for example, you must have the opposite. In order to belong, you sometimes need that separation. It’s like the saying goes, “Absence makes the heart grow fonder.” At least for me, I’ve always needed absence in order to make the heart and the teaching grow fonder. </w:t>
+      </w:r>
+    </w:p>
+    <w:p>
+      <w:pPr>
+        <w:pStyle w:val="LO-normal"/>
+        <w:ind w:firstLine="720"/>
+        <w:rPr>
+          <w:lang w:eastAsia="ko-KR"/>
+        </w:rPr>
+      </w:pPr>
+      <w:r>
+        <w:rPr>
+          <w:lang w:eastAsia="ko-KR"/>
+        </w:rPr>
+        <w:t>So there are many ways for you to handle interactions with your students outside of school. But I would also like to mention that for the most part, students will not go out of their way to bother you if you look busy or in a hurry to go somewhere. I think most people around the world can read body language pretty well, particularly the kind of body language that screams “I’m busy and have places to go!” Even when I was in a café working on programming, students would often just pretend that I wasn’t around a</w:t>
+      </w:r>
+      <w:r>
+        <w:rPr>
+          <w:lang w:eastAsia="ko-KR"/>
+        </w:rPr>
+        <w:t xml:space="preserve">nd I truly did appreciate this. For my own part, I would play along and pretend that I didn’t see them and on then on Monday, we would have a long conversation about “Oh my god, I saw you but you didn’t see me!” And then I would </w:t>
+      </w:r>
+      <w:r>
+        <w:rPr>
+          <w:lang w:eastAsia="ko-KR"/>
+        </w:rPr>
+        <w:lastRenderedPageBreak/>
+        <w:t xml:space="preserve">say “Oh my god! I can’t believe that happened!” It actually provided good practice for the students to practice their “oh my god I saw you” conversation skills. And when this happened in the school, I usually didn’t mind in the least because I was fully recharged and ready for the interaction ahead.  </w:t>
       </w:r>
     </w:p>
     <w:p>

</xml_diff>

<commit_message>
Added two ne pages to get to 56.
</commit_message>
<xml_diff>
--- a/StrategiesforGettingtheLittleTykesOffYourBack.docx
+++ b/StrategiesforGettingtheLittleTykesOffYourBack.docx
@@ -20,7 +20,7 @@
           <w:b/>
           <w:color w:val="FF0000"/>
         </w:rPr>
-        <w:t>54</w:t>
+        <w:t>56</w:t>
       </w:r>
       <w:bookmarkStart w:id="0" w:name="_GoBack"/>
       <w:bookmarkEnd w:id="0"/>
@@ -590,11 +590,7 @@
       </w:r>
       <w:r>
         <w:tab/>
-        <w:t xml:space="preserve">That said, I have included many activities here that were designed with a number of </w:t>
-      </w:r>
-      <w:r>
-        <w:lastRenderedPageBreak/>
-        <w:t>purposes in mind. Firstly, many of these activities are designed to get the attention off of you, the teacher. I include any activity that I have performed with success that has permitted me some downtime in the class, whereby I can just lazily walk around or even better, sit at my desk and daydream for a while during the activity. I also included activities that were designed to require little help from the instructor. In other words, if the activity required help from the teacher and clarification, it wasn’t included. Therefore, many of these activities are going to serve you well for when you need to review material. A little pro tip that you should be aware of when you’re teaching English overseas is that a lot of the time, students are already familiar with a lot of English related material. Want to teach cooking terminology? The students have probably been exposed to it. Want to teach students how to find the store? They have probably gone over it with their teachers in previous classes. Therefore, you don’t need to reinvent the wheel if the students have already gone over the material in their classes. Many of the activities can stand on their own as a result and serve as a review, even if you have never gone over the material in prior classes. Just a quick test of the subject to ensure that the students comprehend is sometimes all that you need to determine if the activity is appropriate for your class. As a beginning teacher, you’re likely not going to know what words students are unfamiliar with and you’ll likely get little help from your colleagues working in the school since most of them will be busy working on their own jobs. Therefore, many of your classes can be used to explore what students know and what they don’t know. You can provide, for example, worksheets that are designed for a range of proficiency levels and see what students find the easiest. This might involve a bit of photocopying on your part, but it is an effort well-spent when you’re just trying to figure out what your students want or need. If you don’t have a photocopier, than you can write the activities on the board and have the students copy the work into their notebooks or on a small piece of paper. Students should always be prepared for class anyway and if they are not, it is not your problem. Tell them to be prepared.</w:t>
+        <w:t>That said, I have included many activities here that were designed with a number of purposes in mind. Firstly, many of these activities are designed to get the attention off of you, the teacher. I include any activity that I have performed with success that has permitted me some downtime in the class, whereby I can just lazily walk around or even better, sit at my desk and daydream for a while during the activity. I also included activities that were designed to require little help from the instructor. In other words, if the activity required help from the teacher and clarification, it wasn’t included. Therefore, many of these activities are going to serve you well for when you need to review material. A little pro tip that you should be aware of when you’re teaching English overseas is that a lot of the time, students are already familiar with a lot of English related material. Want to teach cooking terminology? The students have probably been exposed to it. Want to teach students how to find the store? They have probably gone over it with their teachers in previous classes. Therefore, you don’t need to reinvent the wheel if the students have already gone over the material in their classes. Many of the activities can stand on their own as a result and serve as a review, even if you have never gone over the material in prior classes. Just a quick test of the subject to ensure that the students comprehend is sometimes all that you need to determine if the activity is appropriate for your class. As a beginning teacher, you’re likely not going to know what words students are unfamiliar with and you’ll likely get little help from your colleagues working in the school since most of them will be busy working on their own jobs. Therefore, many of your classes can be used to explore what students know and what they don’t know. You can provide, for example, worksheets that are designed for a range of proficiency levels and see what students find the easiest. This might involve a bit of photocopying on your part, but it is an effort well-spent when you’re just trying to figure out what your students want or need. If you don’t have a photocopier, than you can write the activities on the board and have the students copy the work into their notebooks or on a small piece of paper. Students should always be prepared for class anyway and if they are not, it is not your problem. Tell them to be prepared.</w:t>
       </w:r>
       <w:r>
         <w:tab/>
@@ -681,11 +677,7 @@
       </w:r>
       <w:r>
         <w:tab/>
-        <w:t>There are many different types of worksheets that you can give to your students to get them quiet and focused. You can make word searches for the students, based on vocabulary that you are going over. You can also make a crossword puzzle for the students. You can do fill-</w:t>
-      </w:r>
-      <w:r>
-        <w:lastRenderedPageBreak/>
-        <w:t>in-the-blank worksheets, with or without word banks. You can even make clue worksheets and have students read clues and attempt to solve the puzzle. Many of this will require some prep time, but there are still many websites that will generate these generic worksheets for you with just the minimum of input. The following is a list of helpful worksheet-generators that are active as of 2015:</w:t>
+        <w:t>There are many different types of worksheets that you can give to your students to get them quiet and focused. You can make word searches for the students, based on vocabulary that you are going over. You can also make a crossword puzzle for the students. You can do fill-in-the-blank worksheets, with or without word banks. You can even make clue worksheets and have students read clues and attempt to solve the puzzle. Many of this will require some prep time, but there are still many websites that will generate these generic worksheets for you with just the minimum of input. The following is a list of helpful worksheet-generators that are active as of 2015:</w:t>
       </w:r>
     </w:p>
     <w:p>
@@ -1143,11 +1135,7 @@
         <w:pStyle w:val="LO-normal"/>
       </w:pPr>
       <w:r>
-        <w:t xml:space="preserve"> The following links should help you, although sometimes they are a bit drab and require some sprucing up, especially for middle schoolers whose attention tends to wander around the room when they feel like they are being tied down to a boring worksheet. For this, I sometimes tell the students that they can work with a partner, if I feel that they won’t chat in class. However, if the students are chit-chatting away, that I will usually opt for the second option of designing the worksheet. You can find some great designs if you do a Google search on the Images search engine of Google and type in words like “worksheet borders,” and “border designs.” You can also, if you’re feeling really ambitious, look for images that are related to the topic that you are going over. When I was a first year English teacher, I did this a lot and saved many of my worksheets to Google Drive. But even doing this proved to be a lot of work, more work than i was willing to put in for the time and the amount of money that I was making. And I’m someone with little patience (I have to work on this). During those times when I wanted to divert my focus to more important matters, like reading a book or developing my web skills, I just hired someone on Fiverr.com to make me worksheets. I never hired anyone from Europe or the United States because these freelancers were just too expensive. Very often, I would hire someone from the Philippines or Pakistan or India to make worksheets for me. Sometimes, there were freelancers who I actually paid to find me talented artists who would work for literally 2 dollars an hour. These artists would produce the worksheets for me within a matter of days and I would just pay </w:t>
-      </w:r>
-      <w:r>
-        <w:lastRenderedPageBreak/>
-        <w:t xml:space="preserve">them a quarter of my hourly paycheck to save me the time that i needed to do other more important tasks, as mentioned reading, writing, and web development skills. </w:t>
+        <w:t xml:space="preserve"> The following links should help you, although sometimes they are a bit drab and require some sprucing up, especially for middle schoolers whose attention tends to wander around the room when they feel like they are being tied down to a boring worksheet. For this, I sometimes tell the students that they can work with a partner, if I feel that they won’t chat in class. However, if the students are chit-chatting away, that I will usually opt for the second option of designing the worksheet. You can find some great designs if you do a Google search on the Images search engine of Google and type in words like “worksheet borders,” and “border designs.” You can also, if you’re feeling really ambitious, look for images that are related to the topic that you are going over. When I was a first year English teacher, I did this a lot and saved many of my worksheets to Google Drive. But even doing this proved to be a lot of work, more work than i was willing to put in for the time and the amount of money that I was making. And I’m someone with little patience (I have to work on this). During those times when I wanted to divert my focus to more important matters, like reading a book or developing my web skills, I just hired someone on Fiverr.com to make me worksheets. I never hired anyone from Europe or the United States because these freelancers were just too expensive. Very often, I would hire someone from the Philippines or Pakistan or India to make worksheets for me. Sometimes, there were freelancers who I actually paid to find me talented artists who would work for literally 2 dollars an hour. These artists would produce the worksheets for me within a matter of days and I would just pay them a quarter of my hourly paycheck to save me the time that i needed to do other more important tasks, as mentioned reading, writing, and web development skills. </w:t>
       </w:r>
     </w:p>
     <w:p>
@@ -1203,11 +1191,7 @@
       </w:r>
       <w:r>
         <w:tab/>
-        <w:t xml:space="preserve">Outside of worksheets, I also play movies. Not all the time because it often looks unprofessional to people if you show movies (although I know at least two professors in my </w:t>
-      </w:r>
-      <w:r>
-        <w:lastRenderedPageBreak/>
-        <w:t xml:space="preserve">university who literally all they did was show movies in the class). Although I don’t aspire to become a “movie-teacher,” i nevertheless recognize what life-savers movies can be when you want to do as little work as possible. Movies, apart from keeping the little kids silent for a period of time, perhaps over the duration of several classes, also provide stimulus that you can work off of to generate assignments and test whether the students have understand what transpired in the film, and then test to see how well they can articulate the movie back to you. This doesn’t always work with Middle school students because their proficiency is naturally rather low, but for high school students, this can be an absolute charmer. What kind of movies should you give to the students? This depends on what school you’re teaching in and the level of maturity of your students. I try to strike a balance between what would interest the students and thus engage them in conversation and what I could reasonably show in a high school setting that would have some educational merit. Of course, what does and does not have educational merit is somewhat subjective but you can actively court feedback from your fellow English teacher colleagues on websites like Waygook.org and Facebook groups that focus on the country that you’re teaching in. For me personally, action and fantasy usually work well for my classes but they might not work for you. Wherever you are, you’ll want to consider showing something that the students find at least a little bit interesting because then they will be more inclined to talk about what they have just seen, rathern than to snooze through the video and ignore everything that happened. </w:t>
+        <w:t xml:space="preserve">Outside of worksheets, I also play movies. Not all the time because it often looks unprofessional to people if you show movies (although I know at least two professors in my university who literally all they did was show movies in the class). Although I don’t aspire to become a “movie-teacher,” i nevertheless recognize what life-savers movies can be when you want to do as little work as possible. Movies, apart from keeping the little kids silent for a period of time, perhaps over the duration of several classes, also provide stimulus that you can work off of to generate assignments and test whether the students have understand what transpired in the film, and then test to see how well they can articulate the movie back to you. This doesn’t always work with Middle school students because their proficiency is naturally rather low, but for high school students, this can be an absolute charmer. What kind of movies should you give to the students? This depends on what school you’re teaching in and the level of maturity of your students. I try to strike a balance between what would interest the students and thus engage them in conversation and what I could reasonably show in a high school setting that would have some educational merit. Of course, what does and does not have educational merit is somewhat subjective but you can actively court feedback from your fellow English teacher colleagues on websites like Waygook.org and Facebook groups that focus on the country that you’re teaching in. For me personally, action and fantasy usually work well for my classes but they might not work for you. Wherever you are, you’ll want to consider showing something that the students find at least a little bit interesting because then they will be more inclined to talk about what they have just seen, rathern than to snooze through the video and ignore everything that happened. </w:t>
       </w:r>
       <w:r>
         <w:tab/>
@@ -1286,11 +1270,7 @@
       </w:r>
       <w:r>
         <w:tab/>
-        <w:t xml:space="preserve">Many people come to the teaching profession with different goals and needs in mind. Sometimes they come to the teacher profession because they want to travel; sometimes they come to the teaching profession because they can’t find jobs in their home country; some peope </w:t>
-      </w:r>
-      <w:r>
-        <w:lastRenderedPageBreak/>
-        <w:t xml:space="preserve">come to teaching because they want to take a gap-year before going back to school and deciding on what they are going to do; and some people do it for the sheer love of teaching. Whatever the case may be, these are strategies that you can absolutely incorporate into your lessons, not because you’re a bad person but because you need to be able to take care of yourself so that you can take care of others. Also, there appears to be this untold assumption that good teachers are always active despite the fact that many a great teacher has been made by taking a rather passive posture, a la the Socratic method, and allowing students to divine their own conclusions about life and the material that they are responsible for learning. Many of the lessons prescribed in this chapter are passive for you the teacher. It doesn’t make you a bad teacher just because you’re inactive. </w:t>
+        <w:t xml:space="preserve">Many people come to the teaching profession with different goals and needs in mind. Sometimes they come to the teacher profession because they want to travel; sometimes they come to the teaching profession because they can’t find jobs in their home country; some peope come to teaching because they want to take a gap-year before going back to school and deciding on what they are going to do; and some people do it for the sheer love of teaching. Whatever the case may be, these are strategies that you can absolutely incorporate into your lessons, not because you’re a bad person but because you need to be able to take care of yourself so that you can take care of others. Also, there appears to be this untold assumption that good teachers are always active despite the fact that many a great teacher has been made by taking a rather passive posture, a la the Socratic method, and allowing students to divine their own conclusions about life and the material that they are responsible for learning. Many of the lessons prescribed in this chapter are passive for you the teacher. It doesn’t make you a bad teacher just because you’re inactive. </w:t>
       </w:r>
       <w:r>
         <w:tab/>
@@ -1371,11 +1351,7 @@
       </w:r>
       <w:r>
         <w:tab/>
-        <w:t xml:space="preserve">In terms of Board games, Scrabble has been by far the most impactful and effective game that I have played with my students. In this game, students are provided with seven tiles that each contains a letter--sometimes no letter at all--and the students are then required to form English words with the random assortment of letters that they get for themselves by grabbing the tiles from the bag. Students then form words on the board and get points according to how many points the letters are worth. In subsequent rounds, students then attach their own words to whatever words have already been placed on the board and the game proceeds in this fashion with each student taking turns providing words on teh board and accruing points over the subsequent rounds. I frequently give this game after an exam period when the students are really not in the mood to be doing any more extraneous work. Sometimes the board game can be a bit slow if students don’t know enough words with the letters that they given, but very often the students are engaged with the game and looking for ways to get the most points. Sometimes I’ll model the activity by playing the game with the students and showing them what’s possible with the amount of points that they could get (for instance, getting a triple word </w:t>
-      </w:r>
-      <w:r>
-        <w:lastRenderedPageBreak/>
-        <w:t xml:space="preserve">score or a double word score depending on where you put the letters). But very often, I’ll take a back seat and allow the board game to do the lesson for the day. </w:t>
+        <w:t xml:space="preserve">In terms of Board games, Scrabble has been by far the most impactful and effective game that I have played with my students. In this game, students are provided with seven tiles that each contains a letter--sometimes no letter at all--and the students are then required to form English words with the random assortment of letters that they get for themselves by grabbing the tiles from the bag. Students then form words on the board and get points according to how many points the letters are worth. In subsequent rounds, students then attach their own words to whatever words have already been placed on the board and the game proceeds in this fashion with each student taking turns providing words on teh board and accruing points over the subsequent rounds. I frequently give this game after an exam period when the students are really not in the mood to be doing any more extraneous work. Sometimes the board game can be a bit slow if students don’t know enough words with the letters that they given, but very often the students are engaged with the game and looking for ways to get the most points. Sometimes I’ll model the activity by playing the game with the students and showing them what’s possible with the amount of points that they could get (for instance, getting a triple word score or a double word score depending on where you put the letters). But very often, I’ll take a back seat and allow the board game to do the lesson for the day. </w:t>
       </w:r>
       <w:r>
         <w:tab/>
@@ -1440,11 +1416,7 @@
         <w:ind w:firstLine="720"/>
       </w:pPr>
       <w:r>
-        <w:t xml:space="preserve">The reality is that the students don’t understand a lot of English. Oh, they might try and put on a front that makes them look really confident, but at the end of the day, they can’t capture the complex nuances that one can only get from years of fluency. There’s a reason why instructors TEFL programs stress the importance of reducing teacher-talk-time (TTT). Because </w:t>
-      </w:r>
-      <w:r>
-        <w:lastRenderedPageBreak/>
-        <w:t>TTT just plain doesn’t work and at the very worst, it makes you defuse more energy faster than you can say “olly olly oxen free.” Speaking is just a big time filler that just makes you exhausted. Why say anything when all you have to do is smile to capture all of the words that you had been meaning to say. Smiling. although it involves few words, will probably take you further in the English environment than speaking if only because smiling is a universal language whereas English is not (although maybe in a few decades it will be). So do yourself a favor and reduce your talking. Period. Try to give yourself the goal of talking a maximum of 50 sentences per day or at least shoot for the goal of feeling that you have spoken significantly less than you usually do.  Trust me that this will do more for you in the long run than you realize.</w:t>
+        <w:t>The reality is that the students don’t understand a lot of English. Oh, they might try and put on a front that makes them look really confident, but at the end of the day, they can’t capture the complex nuances that one can only get from years of fluency. There’s a reason why instructors TEFL programs stress the importance of reducing teacher-talk-time (TTT). Because TTT just plain doesn’t work and at the very worst, it makes you defuse more energy faster than you can say “olly olly oxen free.” Speaking is just a big time filler that just makes you exhausted. Why say anything when all you have to do is smile to capture all of the words that you had been meaning to say. Smiling. although it involves few words, will probably take you further in the English environment than speaking if only because smiling is a universal language whereas English is not (although maybe in a few decades it will be). So do yourself a favor and reduce your talking. Period. Try to give yourself the goal of talking a maximum of 50 sentences per day or at least shoot for the goal of feeling that you have spoken significantly less than you usually do.  Trust me that this will do more for you in the long run than you realize.</w:t>
       </w:r>
       <w:r>
         <w:tab/>
@@ -1497,11 +1469,7 @@
       </w:r>
       <w:r>
         <w:tab/>
-        <w:t xml:space="preserve">There are days when the students won’t feel like talking. Why get angry at this? They are clearly doing you a huge favor. Rather than fight their stubbornness, just embrace it and reduce the talking. As an English teacher, you have very little influence over the direction of their academic career. In Korea especially, you’re likely to have no power to direct any sort of behavior outside of giving the students candy incentives to comply with your wishes. Therefore, it is in your best interest to be on their good side and make sure they are pleased at all times even if what they are doing is harming themselves. You probably know this by now but if you don’t, allow me to remind you that all of your actions led you to where you are today. We all went through it. That period of our lives when we had to comply with some authority’s wishes despite our real wish to just lazily sit on the couch and play video games. For many of us, this desire continued into college when we would negotiate with professors and ask them to curb grades or give us extra credit even though we hadn’t studied. Sometimes would seek out the easy professors on RateMyProfessor.com to ensure the minimalist of efforts in our educational career, all the while not even realizing that we were harming ourselves. If we are where we are today, it’s because of the choices we made that have put us where we are. Sure, it would be nice for the students to realize that what they were doing was unwise but they are already overstressed and tired and don’t have time to consider this. There will be a few students who do think about this but the vast majority of students will not care that they are not getting the most out of your classes. In life, everyone has to be ready to learn and discover some rather painful realizations about themselves. Sometimes this happens soon, and sometimes it takes many months of years. What I’m trying to articulate here is that it is not your responsibility to impose learning on students who aren’t willing to learn the material, especially when your class is voluntary and has no influence on their lives. As a taecher, one of the most important lessons you will ever learn through experience is that you have to meet the students wherever they are in their development and then stop pushing after that. It’s a sort of delicate process when you’re initially assessing what it is that the students know and don’t know, but beyond this, once you figure it out, you can’t go overboard or else you’ll lose the students and ditto for if you go </w:t>
-      </w:r>
-      <w:r>
-        <w:lastRenderedPageBreak/>
-        <w:t xml:space="preserve">underboard with them. I have had many lulls in my class, usually because the students were either too challenged, not challenged enough, or didn’t want to learn any of the material. When all was said and done, the classes went well depending on how the students felt and what they were willing to give me for that day. I just worked with the energy. It’s important for you to do the same, all the while making sure that your body language is open and your words are kind. We often forget that students have lives outside of our own classrooms. Show the students that you appreciate this fact about them--that is, their whole totality-- and that you’re willing to meet them wherever they are in their development. In a weird ironical way, this will do more for making your class productive than being Mrs. Stringer all the time and enforcing your standards on people that you know nothing about. And what’s more, this will also help you conserve bucketloads more of your energy. In fact, I would even argue that the more placid you become, the better because it means that you know your place in the school and how to handle yourself when students throw you all sorts of curve balls wherever they may fly. And believe me when I say that they will definitely throw you some curve balls. </w:t>
+        <w:t xml:space="preserve">There are days when the students won’t feel like talking. Why get angry at this? They are clearly doing you a huge favor. Rather than fight their stubbornness, just embrace it and reduce the talking. As an English teacher, you have very little influence over the direction of their academic career. In Korea especially, you’re likely to have no power to direct any sort of behavior outside of giving the students candy incentives to comply with your wishes. Therefore, it is in your best interest to be on their good side and make sure they are pleased at all times even if what they are doing is harming themselves. You probably know this by now but if you don’t, allow me to remind you that all of your actions led you to where you are today. We all went through it. That period of our lives when we had to comply with some authority’s wishes despite our real wish to just lazily sit on the couch and play video games. For many of us, this desire continued into college when we would negotiate with professors and ask them to curb grades or give us extra credit even though we hadn’t studied. Sometimes would seek out the easy professors on RateMyProfessor.com to ensure the minimalist of efforts in our educational career, all the while not even realizing that we were harming ourselves. If we are where we are today, it’s because of the choices we made that have put us where we are. Sure, it would be nice for the students to realize that what they were doing was unwise but they are already overstressed and tired and don’t have time to consider this. There will be a few students who do think about this but the vast majority of students will not care that they are not getting the most out of your classes. In life, everyone has to be ready to learn and discover some rather painful realizations about themselves. Sometimes this happens soon, and sometimes it takes many months of years. What I’m trying to articulate here is that it is not your responsibility to impose learning on students who aren’t willing to learn the material, especially when your class is voluntary and has no influence on their lives. As a taecher, one of the most important lessons you will ever learn through experience is that you have to meet the students wherever they are in their development and then stop pushing after that. It’s a sort of delicate process when you’re initially assessing what it is that the students know and don’t know, but beyond this, once you figure it out, you can’t go overboard or else you’ll lose the students and ditto for if you go underboard with them. I have had many lulls in my class, usually because the students were either too challenged, not challenged enough, or didn’t want to learn any of the material. When all was said and done, the classes went well depending on how the students felt and what they were willing to give me for that day. I just worked with the energy. It’s important for you to do the same, all the while making sure that your body language is open and your words are kind. We often forget that students have lives outside of our own classrooms. Show the students that you appreciate this fact about them--that is, their whole totality-- and that you’re willing to meet them wherever they are in their development. In a weird ironical way, this will do more for making your class productive than being Mrs. Stringer all the time and enforcing your standards on people that you know nothing about. And what’s more, this will also help you conserve bucketloads more of your energy. In fact, I would even argue that the more placid you become, the better because it means that you know your place in the school and how to handle yourself when students throw you all sorts of curve balls wherever they may fly. And believe me when I say that they will definitely throw you some curve balls. </w:t>
       </w:r>
       <w:r>
         <w:tab/>
@@ -1547,11 +1515,7 @@
         <w:ind w:firstLine="720"/>
       </w:pPr>
       <w:r>
-        <w:t xml:space="preserve">When it comes to conserving energy in your classes, give candy. Give candy right before exams when students aren’t willing to do anymore work. Give candy post exam when students are tired of working. Give candy right before a holiday when students definitely don’t want to work, and make sure to also give candy right before summer break. Holidays, big tests, and extended vacations are all opportunities for you to feed your students and trick them into compliance. How does giving candy make the class easier? It makes the class easier because you can make a command to the students, and with the little promise of candy, get them to do </w:t>
-      </w:r>
-      <w:r>
-        <w:lastRenderedPageBreak/>
-        <w:t xml:space="preserve">exactly what you want without asking twice. I’ve been an English teacher over two years now and I have seen with my very eyes how entire groups of students have turned their entire lives around with the promise of candy. I have also seen students who had very little English proficiency turn into budding literati when I told them about the promise of candy at the end of the game. Students will do all sorts of things for candy--including obediently follow a worksheet, obediently play a game that you force upon them, and even do some verbal activities that help them practice the sounds and meaning of the words that they are responsible for knowing. Candy is the great equalizer for almost all of your activities in the sense that all students are willing to fight for it on some level, unless you’re dealing with students who have several cognitive disabilities (which alas, is beyond the scope of this book). It’s hard to argue, haggle, and dispute with unmotivated students. Incidents like these are usually the main culprits behind exhausting many teachers’ will power and mental energy. It’s like the classroom becomes this forum for less-than-inquisitive whining and complaining. So do you remove this frustration? Candy. Lots of it. “You do this and you get candy,” is what you should say. I guarantee that once you do this, all arguing stops and it all becomes a game as to how they can secure that candy into their mouths. Make sure the candy is good, of course. Unfortunately, I can’t make any recommendations as to what type of candy you should get. It will be contingent on your individual class’ tastebuds. You may want to ask the students what kind of candy they like so that you can provide them with the amenities when the time is most convenient for you. </w:t>
+        <w:t xml:space="preserve">When it comes to conserving energy in your classes, give candy. Give candy right before exams when students aren’t willing to do anymore work. Give candy post exam when students are tired of working. Give candy right before a holiday when students definitely don’t want to work, and make sure to also give candy right before summer break. Holidays, big tests, and extended vacations are all opportunities for you to feed your students and trick them into compliance. How does giving candy make the class easier? It makes the class easier because you can make a command to the students, and with the little promise of candy, get them to do exactly what you want without asking twice. I’ve been an English teacher over two years now and I have seen with my very eyes how entire groups of students have turned their entire lives around with the promise of candy. I have also seen students who had very little English proficiency turn into budding literati when I told them about the promise of candy at the end of the game. Students will do all sorts of things for candy--including obediently follow a worksheet, obediently play a game that you force upon them, and even do some verbal activities that help them practice the sounds and meaning of the words that they are responsible for knowing. Candy is the great equalizer for almost all of your activities in the sense that all students are willing to fight for it on some level, unless you’re dealing with students who have several cognitive disabilities (which alas, is beyond the scope of this book). It’s hard to argue, haggle, and dispute with unmotivated students. Incidents like these are usually the main culprits behind exhausting many teachers’ will power and mental energy. It’s like the classroom becomes this forum for less-than-inquisitive whining and complaining. So do you remove this frustration? Candy. Lots of it. “You do this and you get candy,” is what you should say. I guarantee that once you do this, all arguing stops and it all becomes a game as to how they can secure that candy into their mouths. Make sure the candy is good, of course. Unfortunately, I can’t make any recommendations as to what type of candy you should get. It will be contingent on your individual class’ tastebuds. You may want to ask the students what kind of candy they like so that you can provide them with the amenities when the time is most convenient for you. </w:t>
       </w:r>
       <w:r>
         <w:tab/>
@@ -1592,11 +1556,7 @@
       </w:r>
       <w:r>
         <w:tab/>
-        <w:t xml:space="preserve">There are some other strategies that are also worth considering. Sometimes I have gotten a lot of cross talking in my classes where students will like they can just yell or scream over my voice. This usually gives me a headache, particularly when the students are hurling all sorts of senseless invectives that have nothing to do with the class. Apart of this has to do with the fact that I didn’t set enough clear boundaries from the start. However, another part has to do with the fact that I didn’t order the Conair Mike Machine soon enough. These little machines strap around your body and have a detachable head piece that you can wear and speak into at the same time. They have little voice boxes that you can adjust and have served wonders for my classes where students feel like they are liberty to speak whatever they want at any time in the lesson. When I’ve had a co-teacher teach with me in the classroom, I have volunteered to allow them to use it since they are more likely in a better position to stop the students dead in their tracks  (they speak the target language, after all, while I do not).  I cannot emphasize enough just how critical it is for your voice to carry over all of the students and be heard from anywhere by anyone (unless they are deaf, which alas, is also beyond the scope of this book). </w:t>
-      </w:r>
-      <w:r>
-        <w:lastRenderedPageBreak/>
-        <w:t>Nowadays, I never leave home without a mike that helps me direct the classes and guide the lessons. When students act up, I talk sternly in the mike while cranking up the volume. It’s total, cold, raw power that I display before the students’ very eyes and they automatically just quiet down.</w:t>
+        <w:t>There are some other strategies that are also worth considering. Sometimes I have gotten a lot of cross talking in my classes where students will like they can just yell or scream over my voice. This usually gives me a headache, particularly when the students are hurling all sorts of senseless invectives that have nothing to do with the class. Apart of this has to do with the fact that I didn’t set enough clear boundaries from the start. However, another part has to do with the fact that I didn’t order the Conair Mike Machine soon enough. These little machines strap around your body and have a detachable head piece that you can wear and speak into at the same time. They have little voice boxes that you can adjust and have served wonders for my classes where students feel like they are liberty to speak whatever they want at any time in the lesson. When I’ve had a co-teacher teach with me in the classroom, I have volunteered to allow them to use it since they are more likely in a better position to stop the students dead in their tracks  (they speak the target language, after all, while I do not).  I cannot emphasize enough just how critical it is for your voice to carry over all of the students and be heard from anywhere by anyone (unless they are deaf, which alas, is also beyond the scope of this book). Nowadays, I never leave home without a mike that helps me direct the classes and guide the lessons. When students act up, I talk sternly in the mike while cranking up the volume. It’s total, cold, raw power that I display before the students’ very eyes and they automatically just quiet down.</w:t>
       </w:r>
       <w:r>
         <w:tab/>
@@ -1672,11 +1632,7 @@
       </w:r>
       <w:r>
         <w:tab/>
-        <w:t xml:space="preserve">Now, for students whose names you can never remember, you have a few options. Please be aware that this is a highly contentious issue and many teachers are divided on what they should do when they don’t remember names. One option is to have the students make name tags that they can wear regularly. Although this takes up a lot of time, it nevertheless can be beneficial for you as the teacher to be able to call students out. I have tried this activity a few times and sometimes this works, although the perils of doing this are legion: students don’t have markers, they write in little small letters that you can’t read, the color of their pens are too bright to see, they write their names in their mother languages as opposed to the English spelling, their handwriting is illegible, and there is too much doodling on the paper that it clouds out the student’s name. Explaining the rules for this sort of activity can take up a HUGE chunk of time and when you’re dealing with students who are learning English, they most likely will not understand you without the help of a teacher’s aid or a co-teacher, if you’re fortunate enough to have one of these. When you don’t have one, or if you have a particularly inactive one, then another option is to make up names for your students. Many people debate whether this is just transferred colonization of one kind or another. Personally, I don’t care what it is. If it gets the job done and leaves me less exhausted, that’s what I’m going to do--symbolism be damned. I am going to be repeating this over and over for you as you continue reading this book because it does bear repeating. Your self-preservation must take precedence! Absolutely, it must! And if it means you have to make up names for your students, then so be it. Call one student Spiderman and another student “Ralph.” Do whatever it takes for you to gain control of your classes and your students for preserving the maximum amount of energy possible. These </w:t>
-      </w:r>
-      <w:r>
-        <w:lastRenderedPageBreak/>
-        <w:t xml:space="preserve">compensatory strategies are better than nothing at all. </w:t>
+        <w:t xml:space="preserve">Now, for students whose names you can never remember, you have a few options. Please be aware that this is a highly contentious issue and many teachers are divided on what they should do when they don’t remember names. One option is to have the students make name tags that they can wear regularly. Although this takes up a lot of time, it nevertheless can be beneficial for you as the teacher to be able to call students out. I have tried this activity a few times and sometimes this works, although the perils of doing this are legion: students don’t have markers, they write in little small letters that you can’t read, the color of their pens are too bright to see, they write their names in their mother languages as opposed to the English spelling, their handwriting is illegible, and there is too much doodling on the paper that it clouds out the student’s name. Explaining the rules for this sort of activity can take up a HUGE chunk of time and when you’re dealing with students who are learning English, they most likely will not understand you without the help of a teacher’s aid or a co-teacher, if you’re fortunate enough to have one of these. When you don’t have one, or if you have a particularly inactive one, then another option is to make up names for your students. Many people debate whether this is just transferred colonization of one kind or another. Personally, I don’t care what it is. If it gets the job done and leaves me less exhausted, that’s what I’m going to do--symbolism be damned. I am going to be repeating this over and over for you as you continue reading this book because it does bear repeating. Your self-preservation must take precedence! Absolutely, it must! And if it means you have to make up names for your students, then so be it. Call one student Spiderman and another student “Ralph.” Do whatever it takes for you to gain control of your classes and your students for preserving the maximum amount of energy possible. These compensatory strategies are better than nothing at all. </w:t>
       </w:r>
       <w:r>
         <w:tab/>
@@ -1725,11 +1681,7 @@
       </w:r>
       <w:r>
         <w:tab/>
-        <w:t xml:space="preserve">“But Todd, you’ll get fired.” No I won’t. Because you have to ask yourself. If the level of dispassionate disconnectedness is already tolerated in the school environment, then what you’re doing by relying on the inacive co-teachers is actually harmless compared to what they are probably doing in their own classes (assuming their level of dispassion pervades their entire life in untold ways). This is why when I am faced with an offensively inactive co-teacher, I make sure to direct the students’ attention toward the co-teacher and tell the that I need their translation help.  Or give them worksheets to distribute while smiling and thanking them for their assistance. If the co-teacher is super persnickety and really doesn’t care about you--perhaps even trying to actively harm you--then give yourself a year and look for other jobs. Life is too short to be putting up with a problematic co-teacher who makes you life a living hell. If however, you do have a co-teacher who actually listens to you and who is willing to be engaged in the </w:t>
-      </w:r>
-      <w:r>
-        <w:lastRenderedPageBreak/>
-        <w:t xml:space="preserve">class and with the students, you can use their ability to translate to your advantage and have them do a lot of the explanations for you. Sure, you did get trained, technically, to purvey information to students in English, to teach English with English as it were. But if the school is going to provide you with an aid, assistant, or co-teacher, then use it! Make sure that the teachers are being as active as you are, if not more active. Here are some ideas for how you can utilize your co-teacher to your advantage: (1) You could have your co-teacher provide translations for your PPTs; (2) You could have you co-teacher provide you with worksheets that the students are using and use that to create activities for them like Bingo or Jeopardy (all the while keeping in mind that you can hire out a really inexpensive VA to make these games for you!); (3) You can have your co-teacher do a lot of the translation work for you in class, as was already mentioned; (4) you can have your co-teacher prepare accompanying materials to match the ones that you are going to provide; (5) you can pass the speaking-baton to the co-teacher and have them do a little lecture on the classroom material for the day; (5) You can ask your co-teacher about upcoming events in the school to be cognizant enough so that you know when you have to have a lesson prepared for the students; (6) you can ask your co-teacher about local events in town or local services to be apart of. Your co-teacher is most certainly not your virtual assistant or receptionist and they are by no means obligated to do you any favors at all. However, make sure to match the level of work that they provide for you so that you’re not over stressing about what you need to do.Therefore, if they are particularly inactive in your class or they take a back role, then you can use to your advantage by just selecting whatever lesson you think will be most helpful for students at the time of your lesson, without having to concern yourself with your co-teacher. If for whatever reason the co-teacher is bossy without actually doing anything, then gently remind them that you are in a relationship with them and that they need to do their part to ensure that the relationship executes the desired responsibilities of both teachers. </w:t>
+        <w:t xml:space="preserve">“But Todd, you’ll get fired.” No I won’t. Because you have to ask yourself. If the level of dispassionate disconnectedness is already tolerated in the school environment, then what you’re doing by relying on the inacive co-teachers is actually harmless compared to what they are probably doing in their own classes (assuming their level of dispassion pervades their entire life in untold ways). This is why when I am faced with an offensively inactive co-teacher, I make sure to direct the students’ attention toward the co-teacher and tell the that I need their translation help.  Or give them worksheets to distribute while smiling and thanking them for their assistance. If the co-teacher is super persnickety and really doesn’t care about you--perhaps even trying to actively harm you--then give yourself a year and look for other jobs. Life is too short to be putting up with a problematic co-teacher who makes you life a living hell. If however, you do have a co-teacher who actually listens to you and who is willing to be engaged in the class and with the students, you can use their ability to translate to your advantage and have them do a lot of the explanations for you. Sure, you did get trained, technically, to purvey information to students in English, to teach English with English as it were. But if the school is going to provide you with an aid, assistant, or co-teacher, then use it! Make sure that the teachers are being as active as you are, if not more active. Here are some ideas for how you can utilize your co-teacher to your advantage: (1) You could have your co-teacher provide translations for your PPTs; (2) You could have you co-teacher provide you with worksheets that the students are using and use that to create activities for them like Bingo or Jeopardy (all the while keeping in mind that you can hire out a really inexpensive VA to make these games for you!); (3) You can have your co-teacher do a lot of the translation work for you in class, as was already mentioned; (4) you can have your co-teacher prepare accompanying materials to match the ones that you are going to provide; (5) you can pass the speaking-baton to the co-teacher and have them do a little lecture on the classroom material for the day; (5) You can ask your co-teacher about upcoming events in the school to be cognizant enough so that you know when you have to have a lesson prepared for the students; (6) you can ask your co-teacher about local events in town or local services to be apart of. Your co-teacher is most certainly not your virtual assistant or receptionist and they are by no means obligated to do you any favors at all. However, make sure to match the level of work that they provide for you so that you’re not over stressing about what you need to do.Therefore, if they are particularly inactive in your class or they take a back role, then you can use to your advantage by just selecting whatever lesson you think will be most helpful for students at the time of your lesson, without having to concern yourself with your co-teacher. If for whatever reason the co-teacher is bossy without actually doing anything, then gently remind them that you are in a relationship with them and that they need to do their part to ensure that the relationship executes the desired responsibilities of both teachers. </w:t>
       </w:r>
       <w:r>
         <w:tab/>
@@ -1805,11 +1757,7 @@
       </w:r>
       <w:r>
         <w:tab/>
-        <w:t xml:space="preserve">Lately, I’ve discovered a new way for checking out and preserving your energy. Group projects. I’ve already mentioned that worksheets can be helpful in keeping the students busy but you could extend this to include some multi-class projects that involve a lot of group work and heady thinking. Many EFL books have provided great ideas for projects to give to your classes, and the Cambridge series is one of the best. There are many different types of projects you can do with your students over extended classes. For example, you can have them make a video, replete with script, actors, and a director. These types of classes are typically very fun for the students and keep you at bay while they perform the necessary responsiblities of the assignment. Another fun group activity is to do a publicity campaign whereby students organize themselves into groups and form a cause that they can support with propaganda. Making fliers is usually a great project to do over many days. Still, another activity that you can give to your students is game-making. Why purchase your own games when you can just have the students make their own authentic games that help them study material they are required to care about? I don’t know about you but I can’t think of a better way to keep the students occupied while I just </w:t>
-      </w:r>
-      <w:r>
-        <w:lastRenderedPageBreak/>
-        <w:t>stare out into space. When I have assigned this activity, students have typically taken 1-2 class periods to finish and then to play the game. I have the students make their own rules, make their own pictures on the game board, decide which information they want the game board to test students on, and decide on their own game board pieces. In short, I have the students basically do everything and I keep to high standards so that the students push themselves and I have maximal time to be able to sit back and watch the students take initiative on their own projects. My former students have made some rather elaborate games for me and they are frequently so fun to play that I have the students in each group take turns playing different games that have been developed over the course of the lesson.</w:t>
+        <w:t>Lately, I’ve discovered a new way for checking out and preserving your energy. Group projects. I’ve already mentioned that worksheets can be helpful in keeping the students busy but you could extend this to include some multi-class projects that involve a lot of group work and heady thinking. Many EFL books have provided great ideas for projects to give to your classes, and the Cambridge series is one of the best. There are many different types of projects you can do with your students over extended classes. For example, you can have them make a video, replete with script, actors, and a director. These types of classes are typically very fun for the students and keep you at bay while they perform the necessary responsiblities of the assignment. Another fun group activity is to do a publicity campaign whereby students organize themselves into groups and form a cause that they can support with propaganda. Making fliers is usually a great project to do over many days. Still, another activity that you can give to your students is game-making. Why purchase your own games when you can just have the students make their own authentic games that help them study material they are required to care about? I don’t know about you but I can’t think of a better way to keep the students occupied while I just stare out into space. When I have assigned this activity, students have typically taken 1-2 class periods to finish and then to play the game. I have the students make their own rules, make their own pictures on the game board, decide which information they want the game board to test students on, and decide on their own game board pieces. In short, I have the students basically do everything and I keep to high standards so that the students push themselves and I have maximal time to be able to sit back and watch the students take initiative on their own projects. My former students have made some rather elaborate games for me and they are frequently so fun to play that I have the students in each group take turns playing different games that have been developed over the course of the lesson.</w:t>
       </w:r>
       <w:r>
         <w:tab/>
@@ -1870,11 +1818,7 @@
         <w:t>x-</w:t>
       </w:r>
       <w:r>
-        <w:t xml:space="preserve">number of classes to put the entire piece together, along with script. You could then assign a movie day where you and the rest of the class all watch the </w:t>
-      </w:r>
-      <w:r>
-        <w:lastRenderedPageBreak/>
-        <w:t xml:space="preserve">videos and then vote on the best one. You could even have an academy award day where you reward some students for best performance, or most dramatic. There are seemingly an unlimited supply of activities having to do with voting. </w:t>
+        <w:t xml:space="preserve">number of classes to put the entire piece together, along with script. You could then assign a movie day where you and the rest of the class all watch the videos and then vote on the best one. You could even have an academy award day where you reward some students for best performance, or most dramatic. There are seemingly an unlimited supply of activities having to do with voting. </w:t>
       </w:r>
     </w:p>
     <w:p>
@@ -1950,24 +1894,16 @@
         <w:ind w:firstLine="720"/>
       </w:pPr>
       <w:r>
-        <w:t xml:space="preserve">There are so many voting-based activities that you can incorporate into your classes and weave throughout the semester. They’re not just confined to individual activities. You can </w:t>
-      </w:r>
-      <w:r>
-        <w:lastRenderedPageBreak/>
-        <w:t xml:space="preserve">virtually have students vote on everything, from worksheets to PPTs. If the students feel like what they are doing is a direct result of their own choosing, they’ll be more likely to do those activities and you’ll be able to take an increasingly passive stance in your class as they get to work on the activities that they chose. This is why I always try to bake voting into my classes because I know that voting will encourage students to be more in control of the direction of their education. I think one of the things that people don’t realize about teaching is that it’s a two-way relationship. Teachers very often don’t fail because they are bad teachers; rather, they fail because they didn’t establish a healthy working relationship with their students. At the end of the day, teachers will only be able to meet students wherever they are in their growth and development and eagerness to learn. You can only do so much to force students into doing the work that you want. Sometimes they won’t even want to do any of the work that you supply. In this case, you just have to meet them where they are and work with that (or not work with that). These days, I don’t work with students who refuse to do any work for me. It’s a futile effort. If the students are actively resisting the work for the class, I just allow them to do it and I move on with whatever it is that I have to do in my own life to make it better. I don’t push the students to do what I want them to do if I have seen them actively despising the English language. I let them hate it and be who they are going to be while I move on to more positive things in my life. Yes, there have been many classes where I just sat at my desk and did my own reading while the students rebelliously slept the whole time. It took me a long time to reach that point because I always wanted to help other people. But when I told my supervisors about their behavior and they just shrugged, I decided that it was a battle not worth fighting and i just decided to do my own work during that class. Will these sleeping students that I had come around at some point? I don’t know, but life is too short for me to be worrying about them. Like I said, you have to take care of yourself. Do what Tony Robbins suggests and seek pleasure and avoid pain wherever possible. </w:t>
-      </w:r>
-    </w:p>
-    <w:p>
-      <w:pPr>
-        <w:pStyle w:val="LO-normal"/>
-        <w:ind w:firstLine="720"/>
-      </w:pPr>
-      <w:r>
-        <w:t xml:space="preserve">Giving your students choices whenever possible, even in a country where students are expected to follow the teacher, is not a bad idea. Actually, my experience in Korea, despite it being known for a country that respects elders, has been somewhat the reverse of what people normally say about it. Most of my students have never had a problem arguing with me and telling me that i’m wrong. They have ranted and raved and objected to many of the activiites that i have given them. They have openly requested to self-study during my class and some days they have even asked me if they could go use the bathroom, to which I have conceded, only to see them toward the tail-end of the class to which they explained that they had a really bad case of the runs. Some students have even had the audacity to request that they leave class to go play video games in the computer room. My Korean students have hardly ever shied away from telling me what to do. Maybe it’s because of my status within the school, my own teaching style, the changing times in Korea, or a mixture of these characteristics and others that I am not aware of, but whatever the case may be, it seems that the idea that korean students are somehow obedient to every word that a teacher says seems more myth than reality. Even during those times when I have put my foot down and told the students how I felt about their behavior, these times have been the absolute worst for me because it means that I have lost the trust in the students and they have come to resent me for making them do things that they don’t want. It ususually takes me more than a few weeks to win them back to my side and show them that I do care about how they feel, but that a compromise is needed in order for the both of us to </w:t>
-      </w:r>
-      <w:r>
-        <w:lastRenderedPageBreak/>
-        <w:t xml:space="preserve">move forward with our respective roles. When this happens, I usually end up expending more energy than I need to in order to win them back. Therefore, I am usually not willing to fight my students on classroom policy, wherever possible. It’s more trouble than it’s worth. </w:t>
+        <w:t xml:space="preserve">There are so many voting-based activities that you can incorporate into your classes and weave throughout the semester. They’re not just confined to individual activities. You can virtually have students vote on everything, from worksheets to PPTs. If the students feel like what they are doing is a direct result of their own choosing, they’ll be more likely to do those activities and you’ll be able to take an increasingly passive stance in your class as they get to work on the activities that they chose. This is why I always try to bake voting into my classes because I know that voting will encourage students to be more in control of the direction of their education. I think one of the things that people don’t realize about teaching is that it’s a two-way relationship. Teachers very often don’t fail because they are bad teachers; rather, they fail because they didn’t establish a healthy working relationship with their students. At the end of the day, teachers will only be able to meet students wherever they are in their growth and development and eagerness to learn. You can only do so much to force students into doing the work that you want. Sometimes they won’t even want to do any of the work that you supply. In this case, you just have to meet them where they are and work with that (or not work with that). These days, I don’t work with students who refuse to do any work for me. It’s a futile effort. If the students are actively resisting the work for the class, I just allow them to do it and I move on with whatever it is that I have to do in my own life to make it better. I don’t push the students to do what I want them to do if I have seen them actively despising the English language. I let them hate it and be who they are going to be while I move on to more positive things in my life. Yes, there have been many classes where I just sat at my desk and did my own reading while the students rebelliously slept the whole time. It took me a long time to reach that point because I always wanted to help other people. But when I told my supervisors about their behavior and they just shrugged, I decided that it was a battle not worth fighting and i just decided to do my own work during that class. Will these sleeping students that I had come around at some point? I don’t know, but life is too short for me to be worrying about them. Like I said, you have to take care of yourself. Do what Tony Robbins suggests and seek pleasure and avoid pain wherever possible. </w:t>
+      </w:r>
+    </w:p>
+    <w:p>
+      <w:pPr>
+        <w:pStyle w:val="LO-normal"/>
+        <w:ind w:firstLine="720"/>
+      </w:pPr>
+      <w:r>
+        <w:t xml:space="preserve">Giving your students choices whenever possible, even in a country where students are expected to follow the teacher, is not a bad idea. Actually, my experience in Korea, despite it being known for a country that respects elders, has been somewhat the reverse of what people normally say about it. Most of my students have never had a problem arguing with me and telling me that i’m wrong. They have ranted and raved and objected to many of the activiites that i have given them. They have openly requested to self-study during my class and some days they have even asked me if they could go use the bathroom, to which I have conceded, only to see them toward the tail-end of the class to which they explained that they had a really bad case of the runs. Some students have even had the audacity to request that they leave class to go play video games in the computer room. My Korean students have hardly ever shied away from telling me what to do. Maybe it’s because of my status within the school, my own teaching style, the changing times in Korea, or a mixture of these characteristics and others that I am not aware of, but whatever the case may be, it seems that the idea that korean students are somehow obedient to every word that a teacher says seems more myth than reality. Even during those times when I have put my foot down and told the students how I felt about their behavior, these times have been the absolute worst for me because it means that I have lost the trust in the students and they have come to resent me for making them do things that they don’t want. It ususually takes me more than a few weeks to win them back to my side and show them that I do care about how they feel, but that a compromise is needed in order for the both of us to move forward with our respective roles. When this happens, I usually end up expending more energy than I need to in order to win them back. Therefore, I am usually not willing to fight my students on classroom policy, wherever possible. It’s more trouble than it’s worth. </w:t>
       </w:r>
       <w:r>
         <w:tab/>
@@ -2021,11 +1957,7 @@
       </w:r>
       <w:r>
         <w:tab/>
-        <w:t xml:space="preserve">That said, there are a few more activities that you can give to your students that will make them more active in your class. We already brought up voting activities. Other great </w:t>
-      </w:r>
-      <w:r>
-        <w:lastRenderedPageBreak/>
-        <w:t xml:space="preserve">activities that get your students busy is Clue activities. There are plenty of PowerPoint presentations floating around the internet today that are like the game Clue whereby students have to solve the whodunit question. These activities are very popular with students in Korea and they will likely be popular in other countries throughout Asia as well. These games are great because students can spend almost the entire class period working them out, expending all of the mental energy that they have to do them and then checking with you at the very end of the class for the answer. Another great activity to give to your students is the “Murder” game whereby you select one student as the detective and one student as the murderer. In this game, the student-as-detective leaves the room while you select a murderer who will wink at students to kill them. The detective will return to the class and ask students different questions of each student, trying to detect any sort of lying in their countenance. These questions can be super broad and irrelevant to the game, such as “what is your favorite color?” or they can be related to the game at hand, such as “where were you on the night of February 1st?” The questions will largely depend on the level of proficiency that you have. In any case, after or during questions, the killer can kill people and then the student can attempt to search and take three guesses at who the killer is. The beauty with this game, as with many of the other games that i have mentioned, is that this game is largely between the students and not the teacher After you’ve explained the rules--or gotten your co-teacher to do it if you have one--then the game can literally move forward on its own without your assistance. And if the students really get into this game, they can continue until the bell rings. This game can be done during the semester or in the winter camps that I have already mentioned and they are great time killers (no pun intended). Another great activity that you can give to your students, and which also happens to be mentioned in Penny Ur’s </w:t>
+        <w:t xml:space="preserve">That said, there are a few more activities that you can give to your students that will make them more active in your class. We already brought up voting activities. Other great activities that get your students busy is Clue activities. There are plenty of PowerPoint presentations floating around the internet today that are like the game Clue whereby students have to solve the whodunit question. These activities are very popular with students in Korea and they will likely be popular in other countries throughout Asia as well. These games are great because students can spend almost the entire class period working them out, expending all of the mental energy that they have to do them and then checking with you at the very end of the class for the answer. Another great activity to give to your students is the “Murder” game whereby you select one student as the detective and one student as the murderer. In this game, the student-as-detective leaves the room while you select a murderer who will wink at students to kill them. The detective will return to the class and ask students different questions of each student, trying to detect any sort of lying in their countenance. These questions can be super broad and irrelevant to the game, such as “what is your favorite color?” or they can be related to the game at hand, such as “where were you on the night of February 1st?” The questions will largely depend on the level of proficiency that you have. In any case, after or during questions, the killer can kill people and then the student can attempt to search and take three guesses at who the killer is. The beauty with this game, as with many of the other games that i have mentioned, is that this game is largely between the students and not the teacher After you’ve explained the rules--or gotten your co-teacher to do it if you have one--then the game can literally move forward on its own without your assistance. And if the students really get into this game, they can continue until the bell rings. This game can be done during the semester or in the winter camps that I have already mentioned and they are great time killers (no pun intended). Another great activity that you can give to your students, and which also happens to be mentioned in Penny Ur’s </w:t>
       </w:r>
       <w:r>
         <w:rPr>
@@ -2043,11 +1975,7 @@
         <w:ind w:firstLine="720"/>
       </w:pPr>
       <w:r>
-        <w:t>When considering choices you can give to your students, there’s nothing more fun than arranging games. I have a series of powerpoint presentations that I made where all students have to do is arrange, arrange, arrange! One of the games, which is taken from the Ur book, is arranging the guests. In this scenario, students are at a dinner party and they are given profiles of several of the guests. Students are told what their personalities are like and what they do for a living. In this game, there’s usually a cross-section of characters, from a judge to a school teacher to a little brat who complains to her mommy all of the time. The students job is to arrange these guests at a dinner a party to ensure that everyone gets along and there is not a lot of in-fighting. This usually gets the students very busy, particularly if they’re above-average level of proficiency. Students will very frequently work through potential combinations like the activity is some kind of a rubics cube and then devise sentences that explain why they chose the way they did. This game is absolutely perfect for giving students an outlet to express themselves and to do most of the work for you. Another game that practically lends itself to self-teaching is arranged-marriage game. Again, this is taken from the Penny Ur book. In this game, students act as a marriage committee in a futuristic society where everyone needs to be married off and any couple that is getting a divorce needs to be re-coupled right away. Students are given a list of couples and the different problems that each couple if experiencing. The students then have to re-arrange the couples so that everyone is happy again. I’ve had much success with this game for the same reasons as the other game mentioned above. First of all, students love talking about relationships and couples so this game easily lends itself to all sorts of chit-</w:t>
-      </w:r>
-      <w:r>
-        <w:lastRenderedPageBreak/>
-        <w:t>chatter. Secondly, students love entertaining different arrangement of couples and figuring out the best match. I have very frequently delivered this game to classses as small as two and classes as large as 10 and it works the same. Sometimes it’s helpful to tell students to write down the information that you give to them via powerpoint or distribute worksheets that will remind the students of the different couples. This allows them to cross check their facts wiht their own memories to determine the best fit. I usually give the students about 15 minutes to deliberate before they render a decision and then I have them tell me why they chose the way they did. Sometimes the students will finish a lot sooner than I expected and then I will tell them to explain their reasoning. Usually, if their finishing of the activity is premature, they won’t be able to produce sentneces that explain their logic, and so back to the drawing board they will go until they can produce something for me. If they can produce sentences that explain why they chose what they did, I will have each student of a group contribute their thoughts. If I don’t understand what they are saying, I will tell the students as such and tell them that they have to go back to the drawing board and figure out logical sentences to give to me. After all, this is why I have been hired, isn’t it? To provide students with this kind of feedback (the invaluable feedback of knowing if a native English speaker can understand you or not). Sometimes students will give me clipped responses that just barely skim the surface and tell me the answer to their reasoning. In some cases, I will let this slide if the timing of the class is around exam time or their are some other unforeseen special circumstances (for example, I haven’t seen the students in two weeks due to a festival or some kind of a class trip). However, if I have seen the students rather consistently for weeks on end, I seldom tolerate clipped replies, such as “He is a firefighter,” to explain why they coupled, Bill, the Fireman, with Grace, the Nurse. I usually make the students come up with something more comprehensive and well thought out. Again, your needs may differ depending on what school you’re teaching in or what country you’re generally located in. For students in South Korea, in a high school setting, this is totally a normal expectation.</w:t>
+        <w:t>When considering choices you can give to your students, there’s nothing more fun than arranging games. I have a series of powerpoint presentations that I made where all students have to do is arrange, arrange, arrange! One of the games, which is taken from the Ur book, is arranging the guests. In this scenario, students are at a dinner party and they are given profiles of several of the guests. Students are told what their personalities are like and what they do for a living. In this game, there’s usually a cross-section of characters, from a judge to a school teacher to a little brat who complains to her mommy all of the time. The students job is to arrange these guests at a dinner a party to ensure that everyone gets along and there is not a lot of in-fighting. This usually gets the students very busy, particularly if they’re above-average level of proficiency. Students will very frequently work through potential combinations like the activity is some kind of a rubics cube and then devise sentences that explain why they chose the way they did. This game is absolutely perfect for giving students an outlet to express themselves and to do most of the work for you. Another game that practically lends itself to self-teaching is arranged-marriage game. Again, this is taken from the Penny Ur book. In this game, students act as a marriage committee in a futuristic society where everyone needs to be married off and any couple that is getting a divorce needs to be re-coupled right away. Students are given a list of couples and the different problems that each couple if experiencing. The students then have to re-arrange the couples so that everyone is happy again. I’ve had much success with this game for the same reasons as the other game mentioned above. First of all, students love talking about relationships and couples so this game easily lends itself to all sorts of chit-chatter. Secondly, students love entertaining different arrangement of couples and figuring out the best match. I have very frequently delivered this game to classses as small as two and classes as large as 10 and it works the same. Sometimes it’s helpful to tell students to write down the information that you give to them via powerpoint or distribute worksheets that will remind the students of the different couples. This allows them to cross check their facts wiht their own memories to determine the best fit. I usually give the students about 15 minutes to deliberate before they render a decision and then I have them tell me why they chose the way they did. Sometimes the students will finish a lot sooner than I expected and then I will tell them to explain their reasoning. Usually, if their finishing of the activity is premature, they won’t be able to produce sentneces that explain their logic, and so back to the drawing board they will go until they can produce something for me. If they can produce sentences that explain why they chose what they did, I will have each student of a group contribute their thoughts. If I don’t understand what they are saying, I will tell the students as such and tell them that they have to go back to the drawing board and figure out logical sentences to give to me. After all, this is why I have been hired, isn’t it? To provide students with this kind of feedback (the invaluable feedback of knowing if a native English speaker can understand you or not). Sometimes students will give me clipped responses that just barely skim the surface and tell me the answer to their reasoning. In some cases, I will let this slide if the timing of the class is around exam time or their are some other unforeseen special circumstances (for example, I haven’t seen the students in two weeks due to a festival or some kind of a class trip). However, if I have seen the students rather consistently for weeks on end, I seldom tolerate clipped replies, such as “He is a firefighter,” to explain why they coupled, Bill, the Fireman, with Grace, the Nurse. I usually make the students come up with something more comprehensive and well thought out. Again, your needs may differ depending on what school you’re teaching in or what country you’re generally located in. For students in South Korea, in a high school setting, this is totally a normal expectation.</w:t>
       </w:r>
     </w:p>
     <w:p>
@@ -2081,11 +2009,7 @@
       </w:r>
       <w:r>
         <w:tab/>
-        <w:t xml:space="preserve">There are still other arrangement activities that you can provide, most of which come right out of the Cambridge canon and can be applied to numerous classes where you don’t want to exert too much energy. For instance, you can have the students group words based on severity (e.g. tiny, small, big, large, collosal) or group them based on importance. You can have students use a randomly generated list of words and then have them determine their own categories. You can have the students generate sentences based on these random words that you’ve generated and make it into a game whereby the student who can’t think of a sentence is out of the game. Working with vocabulary is an absolutely wonderful way to get the energy off of </w:t>
-      </w:r>
-      <w:r>
-        <w:lastRenderedPageBreak/>
-        <w:t>you, particulalry if you’re working with vocabulary that the students have to learn. As a  general rule, it will serve to your benefit if you can go over words that the students have already been reviewing because this provide some added incentive for students to be engaged with the class (since reviewing the vocabulary that they have to know for a test is never a bad idea).</w:t>
+        <w:t>There are still other arrangement activities that you can provide, most of which come right out of the Cambridge canon and can be applied to numerous classes where you don’t want to exert too much energy. For instance, you can have the students group words based on severity (e.g. tiny, small, big, large, collosal) or group them based on importance. You can have students use a randomly generated list of words and then have them determine their own categories. You can have the students generate sentences based on these random words that you’ve generated and make it into a game whereby the student who can’t think of a sentence is out of the game. Working with vocabulary is an absolutely wonderful way to get the energy off of you, particulalry if you’re working with vocabulary that the students have to learn. As a  general rule, it will serve to your benefit if you can go over words that the students have already been reviewing because this provide some added incentive for students to be engaged with the class (since reviewing the vocabulary that they have to know for a test is never a bad idea).</w:t>
       </w:r>
     </w:p>
     <w:p>
@@ -2196,11 +2120,7 @@
       </w:r>
       <w:r>
         <w:tab/>
-        <w:t xml:space="preserve">Another great categorizing activity is to have the students create stories from the words that they are either using for their other classes or ones that you randomly picked from a textbook or some other source and then having the students generate a story a comic strip based on the words and then creating the stipulation that the students absolutely muse use all of the words in some way or context. It will help if you anticipate the difficulty that some of the students might have with using a select few words but this shouldn’t take you more than a few seconds to determine. For all intends and purposes, category games are what I call “set-it-and-forget-it” games, meaning that you basically give the instructions once and then get the students to work diligently on the activities for the remainder of the class while you take it easy. For activities like this, it might be helpful if you made use of classroom dictionaries, but it’s not </w:t>
-      </w:r>
-      <w:r>
-        <w:lastRenderedPageBreak/>
-        <w:t>always necessary.</w:t>
+        <w:t>Another great categorizing activity is to have the students create stories from the words that they are either using for their other classes or ones that you randomly picked from a textbook or some other source and then having the students generate a story a comic strip based on the words and then creating the stipulation that the students absolutely muse use all of the words in some way or context. It will help if you anticipate the difficulty that some of the students might have with using a select few words but this shouldn’t take you more than a few seconds to determine. For all intends and purposes, category games are what I call “set-it-and-forget-it” games, meaning that you basically give the instructions once and then get the students to work diligently on the activities for the remainder of the class while you take it easy. For activities like this, it might be helpful if you made use of classroom dictionaries, but it’s not always necessary.</w:t>
       </w:r>
       <w:r>
         <w:tab/>
@@ -2293,11 +2213,7 @@
         <w:t>Lesson Planning,</w:t>
       </w:r>
       <w:r>
-        <w:t xml:space="preserve"> the authors do make it clear that there is really no one right way of lesson planning. Some people will just write a list of words on a sheet and call that a “strategy,” while others will go more elaborate and create extensive bullet points that branch out into other bullet points ad infinitum. You can probably guess what my personal philosophy is with this </w:t>
-      </w:r>
-      <w:r>
-        <w:lastRenderedPageBreak/>
-        <w:t>lesson planning: take the path of least resistance. Lesson planning takes time and in my experience, even with rehearsal, will never be perfect. Things will bomb for many reasons, some of which are entirely out of your control. For example, the students feeling bad about a test that they took could lead them to hate your activity and then cause it to bomb. The truth is: you won’t always know why a lesson bombs, so the truth is that it’s in your best interest to just generate a list of activities and review with students (particularly during those weeks when you just don’t want to be bothered). Some might even argue that today what I am recommending is still too much work. And maybe they’re right. In the past, for example, I have hired VAs to handle a lot of my worklaod, from finding worksheets to making them themselves. I will explore this idea of outsourcing a little bit later, describing the whys and the whats and the wherefore.</w:t>
+        <w:t xml:space="preserve"> the authors do make it clear that there is really no one right way of lesson planning. Some people will just write a list of words on a sheet and call that a “strategy,” while others will go more elaborate and create extensive bullet points that branch out into other bullet points ad infinitum. You can probably guess what my personal philosophy is with this lesson planning: take the path of least resistance. Lesson planning takes time and in my experience, even with rehearsal, will never be perfect. Things will bomb for many reasons, some of which are entirely out of your control. For example, the students feeling bad about a test that they took could lead them to hate your activity and then cause it to bomb. The truth is: you won’t always know why a lesson bombs, so the truth is that it’s in your best interest to just generate a list of activities and review with students (particularly during those weeks when you just don’t want to be bothered). Some might even argue that today what I am recommending is still too much work. And maybe they’re right. In the past, for example, I have hired VAs to handle a lot of my worklaod, from finding worksheets to making them themselves. I will explore this idea of outsourcing a little bit later, describing the whys and the whats and the wherefore.</w:t>
       </w:r>
       <w:r>
         <w:tab/>
@@ -2333,11 +2249,7 @@
         <w:ind w:firstLine="720"/>
       </w:pPr>
       <w:r>
-        <w:t xml:space="preserve">When looking for particular grammar activities that get the students’ attention off of you, ask your colleagues about what grammar structures they should know already. Run some sentences by them and ask them if the students will understand. If you get a confirmation that they do know the structures, then that is the greenlight for you to move forward and start considering the various activities that will get the students off your back. Use only grammar that the students are already familiar with and structure your lessons as a “Review with the Native English teacher” class. The students, and even the colleagues, will appreciate this especially since it may be argued quite forcefully that your job isn’t to teach new material but rather to help the students exercise material that they should have learned with the real translators. Once you’ve found a grammar structure to review, there are different types of activities that you can give to get the students busy: fill-in-the-blank, cloze activities, and word bank activities are probably the best types of worksheets that you can give to yoru students to get them to practie the form and meaning and use without you. It will literally take you 15 minutes to write a paragraph with blanks and then give it to the students. You don’t even need to decorate </w:t>
-      </w:r>
-      <w:r>
-        <w:lastRenderedPageBreak/>
-        <w:t>worksheets because most students will doodle on the worksheets no matter what you do and the pictures that you might wish to add to them don’t really add to the experience. It’s just extra work for you that you don’t need. Simply write a paragraph and take out some words. You can use a word bank if you wish or you can make it even harder for the students by not giving them any hints aside from telling them that the material is a review. For younger groups, you can  make word searches with the missing words in the grammar structure or crossword puzzles with the structure in them. The more you provide material that is familiar to the students, be it because of a tes tthat they recently had to take or some activity that they recently did with another teacher, the more relevant the students will feel the grammar exercise is. You could literally use the book that the students are using and just make your own activities based on the book. And if doing this work takes up too much time, you could just farm out the work to someone in the Philippines who will do it for five dollars an hour. Using these sorts of activities with grammar is usually the best way to get the tykes off your back. Still, another type of activity that you can use is to have the students generate their own stories using the grammar structure, or have them read a passage and point out the structure for you. Some countries don’t encourage creativity so having students make their own anything is usually quite difficult if you don’t pre-teach what it is that they are supposed to do. If this is the case for you, I would strongly urge you to consider just giving a worksheet and having students derive the correct answer.</w:t>
+        <w:t>When looking for particular grammar activities that get the students’ attention off of you, ask your colleagues about what grammar structures they should know already. Run some sentences by them and ask them if the students will understand. If you get a confirmation that they do know the structures, then that is the greenlight for you to move forward and start considering the various activities that will get the students off your back. Use only grammar that the students are already familiar with and structure your lessons as a “Review with the Native English teacher” class. The students, and even the colleagues, will appreciate this especially since it may be argued quite forcefully that your job isn’t to teach new material but rather to help the students exercise material that they should have learned with the real translators. Once you’ve found a grammar structure to review, there are different types of activities that you can give to get the students busy: fill-in-the-blank, cloze activities, and word bank activities are probably the best types of worksheets that you can give to yoru students to get them to practie the form and meaning and use without you. It will literally take you 15 minutes to write a paragraph with blanks and then give it to the students. You don’t even need to decorate worksheets because most students will doodle on the worksheets no matter what you do and the pictures that you might wish to add to them don’t really add to the experience. It’s just extra work for you that you don’t need. Simply write a paragraph and take out some words. You can use a word bank if you wish or you can make it even harder for the students by not giving them any hints aside from telling them that the material is a review. For younger groups, you can  make word searches with the missing words in the grammar structure or crossword puzzles with the structure in them. The more you provide material that is familiar to the students, be it because of a tes tthat they recently had to take or some activity that they recently did with another teacher, the more relevant the students will feel the grammar exercise is. You could literally use the book that the students are using and just make your own activities based on the book. And if doing this work takes up too much time, you could just farm out the work to someone in the Philippines who will do it for five dollars an hour. Using these sorts of activities with grammar is usually the best way to get the tykes off your back. Still, another type of activity that you can use is to have the students generate their own stories using the grammar structure, or have them read a passage and point out the structure for you. Some countries don’t encourage creativity so having students make their own anything is usually quite difficult if you don’t pre-teach what it is that they are supposed to do. If this is the case for you, I would strongly urge you to consider just giving a worksheet and having students derive the correct answer.</w:t>
       </w:r>
       <w:r>
         <w:tab/>
@@ -2380,11 +2292,7 @@
         <w:t>Recipes for Tired Teachers.</w:t>
       </w:r>
       <w:r>
-        <w:t xml:space="preserve"> In this activity, you give each individual student a sentence strip with a sentnece on it. Each student needs to have at least one sentence strip and all of the sentence strips will tell a story of some kind. First, instruct the students to memorize the sentence. This usually takes about 5 minutes. You can go around and test different students to see if the sentence has crystalized in their minds. My students always loved when I did this. After the students have demonstrated their ability to memorize the words on their respective strip, you can then insturct the students to give you back the sentences. After that, you can tell the students that all of these sentence strips--the ones you’ll be holding--make a story and that it is the student’s responsibility to put the sentences in order so that they make a cogent and coherent story. Whenever I do this activity, it usually takes a whole chunk of time for the students to figure out what words mean and what each member of the group is saying. It forces the student to come to terms with their accents and how their communication might be perceived as either effective or ineffective. If you want to make this activity even longer, you can mandate that the students only speak in English and not their mother tongue. To make the activity much longer, you can mandate that students are not allowed to write the words down on paper. And of course, the larger the class you have, the easier it will be for you to break students up into groups and create a competition for which group can produce the story whole again in the least amount of time. I have had much success, so much success in fact that I have </w:t>
-      </w:r>
-      <w:r>
-        <w:lastRenderedPageBreak/>
-        <w:t xml:space="preserve">a whole stockpile of sentence stories ready to go in the event that I just don’t feel like teaching that day and will usually dispatch to the students to continually practice their memorization skills. </w:t>
+        <w:t xml:space="preserve"> In this activity, you give each individual student a sentence strip with a sentnece on it. Each student needs to have at least one sentence strip and all of the sentence strips will tell a story of some kind. First, instruct the students to memorize the sentence. This usually takes about 5 minutes. You can go around and test different students to see if the sentence has crystalized in their minds. My students always loved when I did this. After the students have demonstrated their ability to memorize the words on their respective strip, you can then insturct the students to give you back the sentences. After that, you can tell the students that all of these sentence strips--the ones you’ll be holding--make a story and that it is the student’s responsibility to put the sentences in order so that they make a cogent and coherent story. Whenever I do this activity, it usually takes a whole chunk of time for the students to figure out what words mean and what each member of the group is saying. It forces the student to come to terms with their accents and how their communication might be perceived as either effective or ineffective. If you want to make this activity even longer, you can mandate that the students only speak in English and not their mother tongue. To make the activity much longer, you can mandate that students are not allowed to write the words down on paper. And of course, the larger the class you have, the easier it will be for you to break students up into groups and create a competition for which group can produce the story whole again in the least amount of time. I have had much success, so much success in fact that I have a whole stockpile of sentence stories ready to go in the event that I just don’t feel like teaching that day and will usually dispatch to the students to continually practice their memorization skills. </w:t>
       </w:r>
     </w:p>
     <w:p>
@@ -2409,11 +2317,7 @@
         <w:ind w:firstLine="720"/>
       </w:pPr>
       <w:r>
-        <w:t xml:space="preserve">One of the most popular games for memory if you’re working younger children is the “Going on a Picnic” game whereby students going around in a circle and provide one word that starts with a certain letter in the alphabet. The task is to remember all of the words that each student says in alphabetical order and those who forget are out. When I have done this game, sometimes students will help each other and thus make it a non-competitive game. If you have to monitor the game to make sure there are no cheaters, than technically you’re not getting the students off of your back and so the game is ill-advised. I would only give this game to students who can compete properly. Of course, with every game it’s important to provide the rules, but if the students can help themselves, then initiating a quieter game is probably better. And </w:t>
-      </w:r>
-      <w:r>
-        <w:lastRenderedPageBreak/>
-        <w:t xml:space="preserve">speaking of quieter games, playing memory with the students is a great quiet game that will get the students activating their short term memories. Sure, there’s a little prep involved with making the cards but once you have them made, you can reuse them over and over again. If I don’t have the time to make the cards myself, I’ll usually run the idea by one of my colleagues and recruit their help in making the cards. Of course, if they don’t have the time to help and I don’t have the time to do them, I just don’t initiate the game and I move to another one. </w:t>
+        <w:t xml:space="preserve">One of the most popular games for memory if you’re working younger children is the “Going on a Picnic” game whereby students going around in a circle and provide one word that starts with a certain letter in the alphabet. The task is to remember all of the words that each student says in alphabetical order and those who forget are out. When I have done this game, sometimes students will help each other and thus make it a non-competitive game. If you have to monitor the game to make sure there are no cheaters, than technically you’re not getting the students off of your back and so the game is ill-advised. I would only give this game to students who can compete properly. Of course, with every game it’s important to provide the rules, but if the students can help themselves, then initiating a quieter game is probably better. And speaking of quieter games, playing memory with the students is a great quiet game that will get the students activating their short term memories. Sure, there’s a little prep involved with making the cards but once you have them made, you can reuse them over and over again. If I don’t have the time to make the cards myself, I’ll usually run the idea by one of my colleagues and recruit their help in making the cards. Of course, if they don’t have the time to help and I don’t have the time to do them, I just don’t initiate the game and I move to another one. </w:t>
       </w:r>
       <w:r>
         <w:tab/>
@@ -2436,11 +2340,7 @@
       </w:r>
       <w:r>
         <w:tab/>
-        <w:t xml:space="preserve">Another game I like to play with large groups, particularly of young students, is a variation on the memorize-random-words game I described earlier in the chapter. I break students up into groups of 3-4 if the class is large enough and I have each student write ten random words on a sheet of paper. The words cannot be related to each other (e.g. such as a series of numbers or different body parts). They have to be ten random words. Sometimes I’ll give the students dictionaries for this activity. Having the students generate their own list of random words will usually take about 5 minutes +/- 2 depending on their level of proficiency. Once the students are finished with writing their own words down on paper, I then instruct the students to memorize the words on their paper. I give them about five minutes and very often will go around the room and test different students to see if they have memorized the words or not. Once I feel like a sufficient number of students have memorized the words, then I instruct a member of whichever group is going first to select a member from another group. The student selects one of the students. I then ask to borrow the list of words from the student who has been </w:t>
-      </w:r>
-      <w:r>
-        <w:lastRenderedPageBreak/>
-        <w:t>selected and I give that list to the other student who did the selecting. I then tell the selected student to recite from memory all of the words that he wrote down on his paper. If the student recites the words perfectly, then that student achieves points for his team and if he doesn’t, then the group that selected him gets the points. Subtraction may or may not occur for whichever team is on the losing end. I really love this activity because it can be a really powerful motivator for students who would otherwise find their language classes super boring. Although this activity is very similar from the poem activity that I described just one paragraph ago in that you have to remain a participant in the exchange, it nevertheless requires very little talking from you and all you have to do is go around the room and volunteer students to do the selecting. Eventually, if you get a good rhythm going for the activity, the lesson will take care of itself and the student will just start taking care of the activity on their own and doing without you telling them to. This is exactly what you want to have happen in your class, for this activity and virtually all of the others that are described for you in these pages.</w:t>
+        <w:t>Another game I like to play with large groups, particularly of young students, is a variation on the memorize-random-words game I described earlier in the chapter. I break students up into groups of 3-4 if the class is large enough and I have each student write ten random words on a sheet of paper. The words cannot be related to each other (e.g. such as a series of numbers or different body parts). They have to be ten random words. Sometimes I’ll give the students dictionaries for this activity. Having the students generate their own list of random words will usually take about 5 minutes +/- 2 depending on their level of proficiency. Once the students are finished with writing their own words down on paper, I then instruct the students to memorize the words on their paper. I give them about five minutes and very often will go around the room and test different students to see if they have memorized the words or not. Once I feel like a sufficient number of students have memorized the words, then I instruct a member of whichever group is going first to select a member from another group. The student selects one of the students. I then ask to borrow the list of words from the student who has been selected and I give that list to the other student who did the selecting. I then tell the selected student to recite from memory all of the words that he wrote down on his paper. If the student recites the words perfectly, then that student achieves points for his team and if he doesn’t, then the group that selected him gets the points. Subtraction may or may not occur for whichever team is on the losing end. I really love this activity because it can be a really powerful motivator for students who would otherwise find their language classes super boring. Although this activity is very similar from the poem activity that I described just one paragraph ago in that you have to remain a participant in the exchange, it nevertheless requires very little talking from you and all you have to do is go around the room and volunteer students to do the selecting. Eventually, if you get a good rhythm going for the activity, the lesson will take care of itself and the student will just start taking care of the activity on their own and doing without you telling them to. This is exactly what you want to have happen in your class, for this activity and virtually all of the others that are described for you in these pages.</w:t>
       </w:r>
       <w:r>
         <w:tab/>
@@ -2501,7 +2401,6 @@
         <w:tab/>
       </w:r>
       <w:r>
-        <w:lastRenderedPageBreak/>
         <w:tab/>
         <w:t xml:space="preserve">At least for Korea, some of the most successful memory games involve trivia or some variation thereof. Any simulation of a game show where students are contestants who are responsible for learning random inane facts about the world will usually go over well, but only if you’re using facts and information that the students will definitely know about. this can be tricky since news is super cultural bound, but you can mitigate this possible issue by first asking your colleagues about where they get their news from, or even better, taking a PPT from one of the EFL websites and just checking with another teacher if the questions are fair to ask of the students. </w:t>
       </w:r>
@@ -2558,11 +2457,7 @@
         <w:ind w:firstLine="720"/>
       </w:pPr>
       <w:r>
-        <w:t xml:space="preserve">Another trivia-based activity that I have played is Wheel of Fortune which is basically a glorified hangman game with a special wheel that students can turn for points (or lose them, depending on their fortune). Still another activity is a bomb game whereby students choose letters on a slide. These letters contain a question about the material and if they get the </w:t>
-      </w:r>
-      <w:r>
-        <w:lastRenderedPageBreak/>
-        <w:t xml:space="preserve">question right, then they are eligible to select one of three options of prizes, one of which contains a bomb that could evaporate all of the team’s points. I learned how to play this game from a Korean co-teacher that I had who apparently had had years’ worth of experience in working with English teachers, for she had some rather ingenious ways to cut corners in the lessons that even I thought were rather thrifty. This particular activity has always been exciting for the middle school students, with or without candy, and has involved very little of me in the lessons. </w:t>
+        <w:t xml:space="preserve">Another trivia-based activity that I have played is Wheel of Fortune which is basically a glorified hangman game with a special wheel that students can turn for points (or lose them, depending on their fortune). Still another activity is a bomb game whereby students choose letters on a slide. These letters contain a question about the material and if they get the question right, then they are eligible to select one of three options of prizes, one of which contains a bomb that could evaporate all of the team’s points. I learned how to play this game from a Korean co-teacher that I had who apparently had had years’ worth of experience in working with English teachers, for she had some rather ingenious ways to cut corners in the lessons that even I thought were rather thrifty. This particular activity has always been exciting for the middle school students, with or without candy, and has involved very little of me in the lessons. </w:t>
       </w:r>
       <w:r>
         <w:tab/>
@@ -2607,11 +2502,7 @@
         <w:ind w:firstLine="720"/>
       </w:pPr>
       <w:r>
-        <w:t xml:space="preserve">Aside from the trivia powerpoints, again, you can always refer back to the card games and other physical brick and mortar games to get you through. Card games can almost always be turned into trivia games if you play your cards right (pun unintended), although in my experience making the card games into trivia games requires a lot of unnecessary enforcement of the rules since students will likely try to cut corners by speaking in their mother tongue or completely skipping the trivia part. Use your judgment. If you think the students can handle the level of independence that card games call for, then by all means try card games out. You could, for example, make separate trivia cards to with the Uno Cards and have students draw </w:t>
-      </w:r>
-      <w:r>
-        <w:lastRenderedPageBreak/>
-        <w:t>from them after every round, or pick one up after one student has to draw four. Korean students also taught me a variation of Uno called “One Card,” which also proved equally as fun and which I have since incorporated into other classes (Google “One Card game”). All of these games are great for testing memory, be it long term or short term. I encourage you to experiment to see which types of trivia games will be the most successful to your students while at the same time giving you the most vacation time in your head.</w:t>
+        <w:t>Aside from the trivia powerpoints, again, you can always refer back to the card games and other physical brick and mortar games to get you through. Card games can almost always be turned into trivia games if you play your cards right (pun unintended), although in my experience making the card games into trivia games requires a lot of unnecessary enforcement of the rules since students will likely try to cut corners by speaking in their mother tongue or completely skipping the trivia part. Use your judgment. If you think the students can handle the level of independence that card games call for, then by all means try card games out. You could, for example, make separate trivia cards to with the Uno Cards and have students draw from them after every round, or pick one up after one student has to draw four. Korean students also taught me a variation of Uno called “One Card,” which also proved equally as fun and which I have since incorporated into other classes (Google “One Card game”). All of these games are great for testing memory, be it long term or short term. I encourage you to experiment to see which types of trivia games will be the most successful to your students while at the same time giving you the most vacation time in your head.</w:t>
       </w:r>
     </w:p>
     <w:p>
@@ -2655,11 +2546,7 @@
         <w:ind w:firstLine="720"/>
       </w:pPr>
       <w:r>
-        <w:t xml:space="preserve">You can review material that you have gone over ad infinitum if you think the students haven’t understood it the first time, or you can even go over material that they might have learned from other teachers. It amazes me how many teachers walk into a an EFL classroom and expect the students to be tabula rasa and have very low levels of proficiency. I mean, unless you’re teaching Elementary students, I think it’s a fair assumption that students as high as middle school will come in with a whole inventory of words that they have learned from prior years of learning. You can use Getting to Know You activities to gauge just how much your students know and then use the information that they know to review that material. You can ask your co-teachers as well and maybe peruse the textbooks that the students are going over to see what kinds of English they are supposed to know for class. Of course, the textbook isn’t always a great barometer for how much your students are going to know (there are afterall many false-starters and some students might have some learning disabilities to take into consideration) but you can use the textbook as a rough sketch of what it is that the students </w:t>
-      </w:r>
-      <w:r>
-        <w:lastRenderedPageBreak/>
-        <w:t xml:space="preserve">might be working on and then use that material in easy and unique ways. Of course, it is always always always a great idea to gamify your lessons whenever you can. This will always go over well with young people who are in cultures where competition is thoroughly encouraged. Other countries may not be as susceptible to this, but if not, that works to your benefit because then you can jut provide worksheets and other more academic tasks for the students to do and then your class just becomes an exercise in work-management. </w:t>
+        <w:t xml:space="preserve">You can review material that you have gone over ad infinitum if you think the students haven’t understood it the first time, or you can even go over material that they might have learned from other teachers. It amazes me how many teachers walk into a an EFL classroom and expect the students to be tabula rasa and have very low levels of proficiency. I mean, unless you’re teaching Elementary students, I think it’s a fair assumption that students as high as middle school will come in with a whole inventory of words that they have learned from prior years of learning. You can use Getting to Know You activities to gauge just how much your students know and then use the information that they know to review that material. You can ask your co-teachers as well and maybe peruse the textbooks that the students are going over to see what kinds of English they are supposed to know for class. Of course, the textbook isn’t always a great barometer for how much your students are going to know (there are afterall many false-starters and some students might have some learning disabilities to take into consideration) but you can use the textbook as a rough sketch of what it is that the students might be working on and then use that material in easy and unique ways. Of course, it is always always always a great idea to gamify your lessons whenever you can. This will always go over well with young people who are in cultures where competition is thoroughly encouraged. Other countries may not be as susceptible to this, but if not, that works to your benefit because then you can jut provide worksheets and other more academic tasks for the students to do and then your class just becomes an exercise in work-management. </w:t>
       </w:r>
       <w:r>
         <w:tab/>
@@ -2721,11 +2608,7 @@
       </w:r>
       <w:r>
         <w:tab/>
-        <w:t xml:space="preserve">While we are on the subject of outsourcing, getting yourself a general VA to look up information is never a bad idea as a strategy for getting the little tykes off your back. You can have your VA do so much for you then the people in your own office can barely do for themselves. For instance, you can hire a VA on upwork to do some of the research that I’ve already described in the previous paragraphs. You can have them look up reviews of the schools that you are going to be entering for your next job. You can have them look up other VAs who will make worksheets or powerpoints. You can hire a VA to find other former employees of the school that you presently teach at. You can use a VA to look up valuable resources for teaching material or to look for teaching material that is similar to the one that you’re going over. It’s almost reminiscent of the A.J Jacobs book where the author outsources his entire life, but it’s such a truism these days. You can literally outsource your entire life and almost no one would ever notice as you sit back at your desk and chill out over a cup of coffee. If you aren’t making enough money to hire a VA as an English teacher, then you might want to address why this is and consider maybe another school. I remember teaching in Mexico and earning pesos that were barely enough for me to buy a hot chocolate every morning. I left this situation because it just wasn’t sustainable. If the working situation isn’t sustainable enough for you to outsource, then it’s probably not sustainable enough to live on and unless you’re living on </w:t>
-      </w:r>
-      <w:r>
-        <w:lastRenderedPageBreak/>
-        <w:t xml:space="preserve">some kind of a trust fund, I wouldn’t consider you taking this route unless you’re planning on multiple careers in different professions and can take a few jobs working remotely. This isn’t a bad idea, but just know that you’ll necessarily have to do that if you’re working in a country that cannot afford to pay you the lavish salaries of the East. </w:t>
+        <w:t xml:space="preserve">While we are on the subject of outsourcing, getting yourself a general VA to look up information is never a bad idea as a strategy for getting the little tykes off your back. You can have your VA do so much for you then the people in your own office can barely do for themselves. For instance, you can hire a VA on upwork to do some of the research that I’ve already described in the previous paragraphs. You can have them look up reviews of the schools that you are going to be entering for your next job. You can have them look up other VAs who will make worksheets or powerpoints. You can hire a VA to find other former employees of the school that you presently teach at. You can use a VA to look up valuable resources for teaching material or to look for teaching material that is similar to the one that you’re going over. It’s almost reminiscent of the A.J Jacobs book where the author outsources his entire life, but it’s such a truism these days. You can literally outsource your entire life and almost no one would ever notice as you sit back at your desk and chill out over a cup of coffee. If you aren’t making enough money to hire a VA as an English teacher, then you might want to address why this is and consider maybe another school. I remember teaching in Mexico and earning pesos that were barely enough for me to buy a hot chocolate every morning. I left this situation because it just wasn’t sustainable. If the working situation isn’t sustainable enough for you to outsource, then it’s probably not sustainable enough to live on and unless you’re living on some kind of a trust fund, I wouldn’t consider you taking this route unless you’re planning on multiple careers in different professions and can take a few jobs working remotely. This isn’t a bad idea, but just know that you’ll necessarily have to do that if you’re working in a country that cannot afford to pay you the lavish salaries of the East. </w:t>
       </w:r>
     </w:p>
     <w:p>
@@ -2752,11 +2635,7 @@
         <w:ind w:firstLine="720"/>
       </w:pPr>
       <w:r>
-        <w:t xml:space="preserve">We’ve covered a lot of ground in terms of getting the little tykes off your back. But there is still one more area to be covered. And that’s the area of actual, real-life lessons. Sure, there </w:t>
-      </w:r>
-      <w:r>
-        <w:lastRenderedPageBreak/>
-        <w:t xml:space="preserve">are many activities that you can do to get the students busy and offer your back. We’ve already discussed games as being really useful tools for keeping the little tykes busy: board games and PPT games being prime among them. We’ve also discussed using various types of activities that involve playing with words, creating categories, and doing some improvisation work with your students. There is only one last thing that we need to cover and that’s that fateful day when you actually have to give a lesson. Yes, it’s true, at some point you’re going to have to give an actual lesson, with a whole body that includes a beginning, middle, and an end. You’ll have to introduce vocabulary maybe or some grammar structure, maybe do some gesticulations to articulate the type of English that you’re trying to capture (the scenarios, contexts, and so forth) and then provide activities for the students that get them to practice, be it conversations that they perform in front of you or worksheets where they just ingrain the patterns of English in their mind through writing. Thankfully, there are still some ways for you to cut corners when you do actually have to give a lesson and I will certainly outline some of these strategies for you here before ending this chapter. </w:t>
+        <w:t xml:space="preserve">We’ve covered a lot of ground in terms of getting the little tykes off your back. But there is still one more area to be covered. And that’s the area of actual, real-life lessons. Sure, there are many activities that you can do to get the students busy and offer your back. We’ve already discussed games as being really useful tools for keeping the little tykes busy: board games and PPT games being prime among them. We’ve also discussed using various types of activities that involve playing with words, creating categories, and doing some improvisation work with your students. There is only one last thing that we need to cover and that’s that fateful day when you actually have to give a lesson. Yes, it’s true, at some point you’re going to have to give an actual lesson, with a whole body that includes a beginning, middle, and an end. You’ll have to introduce vocabulary maybe or some grammar structure, maybe do some gesticulations to articulate the type of English that you’re trying to capture (the scenarios, contexts, and so forth) and then provide activities for the students that get them to practice, be it conversations that they perform in front of you or worksheets where they just ingrain the patterns of English in their mind through writing. Thankfully, there are still some ways for you to cut corners when you do actually have to give a lesson and I will certainly outline some of these strategies for you here before ending this chapter. </w:t>
       </w:r>
       <w:r>
         <w:tab/>
@@ -2824,11 +2703,7 @@
       </w:r>
       <w:r>
         <w:tab/>
-        <w:t xml:space="preserve">Now if you happen to have stumbled upon a really unique topic and you are just strapped for finding some PPT or video or worksheet on that topic—super rare but entirely possible—then I would advise that you make a rough sketch of what it is that you’d like to have happen and then either outsource it to some staff in the Philippines to spruce up your topic or if </w:t>
-      </w:r>
-      <w:r>
-        <w:lastRenderedPageBreak/>
-        <w:t xml:space="preserve">you have the time, when all else fails and you’re strapped for cash, do it yourself. But if you’re going to do it yourself, start small, don’t be ambitious, and test out a minimal version of your potential topic on the students first to see if they are taken with the topic. If they are, then you can build up further and if the students don’t like the topic, then you’ve learned something valuable about your lesson idea. Don’t spend over an hour on a lesson that you haven’t tested yet. Test first and then fill out the lesson plan later. </w:t>
+        <w:t xml:space="preserve">Now if you happen to have stumbled upon a really unique topic and you are just strapped for finding some PPT or video or worksheet on that topic—super rare but entirely possible—then I would advise that you make a rough sketch of what it is that you’d like to have happen and then either outsource it to some staff in the Philippines to spruce up your topic or if you have the time, when all else fails and you’re strapped for cash, do it yourself. But if you’re going to do it yourself, start small, don’t be ambitious, and test out a minimal version of your potential topic on the students first to see if they are taken with the topic. If they are, then you can build up further and if the students don’t like the topic, then you’ve learned something valuable about your lesson idea. Don’t spend over an hour on a lesson that you haven’t tested yet. Test first and then fill out the lesson plan later. </w:t>
       </w:r>
     </w:p>
     <w:p>
@@ -2917,7 +2792,6 @@
         <w:rPr>
           <w:lang w:eastAsia="ko-KR"/>
         </w:rPr>
-        <w:lastRenderedPageBreak/>
         <w:tab/>
         <w:t>Several activities which have long been a hallmark and staple of the English teaching profession is the worksheet. More specifically, the crossword puzzle, word search, and fill-in-the blanks have been used by English teachers for decades to get other students to practice the four domains of language fluency: reading, speaking, listening, and writing. As of 2015, there are several websites that will generate these sorts of worksheets for you for free. You just have to plug in the words and phrases that you’d like to use the and the website generator will do all of the rest. The worksheets that were listed in this chapter are also in the back of the book! If for whatever reason you find yourself strapped for time, you can always recruit Vas on Fiverr and UpWork to do the work for you. Just show them the words and then the type of worksheet that you want and then get the worksheet made. I usually don’t go this route, personally, unless I know that whatever material this particular VA is going to generate will lead to literally weeks upon weeks of excess free time for me to do other things. Believe it or not, this has happened repeatedly, as I hire and farm out many of my job responsibilities to other VAs. I’ve had several PPT designers make me PPTs that have been able to use over and over again in my own classes to the point where I often forgot what I was being paid for!</w:t>
       </w:r>
@@ -2964,7 +2838,6 @@
         <w:rPr>
           <w:lang w:eastAsia="ko-KR"/>
         </w:rPr>
-        <w:lastRenderedPageBreak/>
         <w:t xml:space="preserve">Aside from worksheets and PPTs and outsourcing and board games, keeping organized is also critical to your success in getting the little tykes off your back. You have to constantly be on top of what’s going on in your school community and pressing people for details. Make following-up your mantra, along with good documentation. It will save you from stressing in the long run when people get on your back about not realizing that you had a winter camp coming in the following week or that you were supposed to plan a lesson for the day when no one had said anything about being required to attend school on a holiday. Actually, very often it's the students who will be the most genuine and honest bunch of the entire school community, and the teachers are the ones that you'll have to look out for. Don't be afraid to reach out to the students themselves and ask them what's going on in the community. Sure, some teachers might think this is incredibly unprofessional and that it demeans your authoritative presence within the school, but no one really has any reservations about what you're doing in the school, except maybe you. At least usually. Sometimes it's clear. Sometimes you're in the school to do some major pedagogical stuff, but sometimes you're just there to babysit and look foreign. You'll have to assess what your status is within each school before determining how you're going to act. Many first time teachers often feel like they are going to change the school community wth their teaching. However, years of literature on the Peace Corps has shown that this is not only impractical, but it's unrealistic. No one is going to welcome you with open arms until they determine that you're non-threatening. And even then, you're still going to end up doing a lot of the fun activities that you did even after you start feeling comfortable with your students. Further, if you come into the school with some grand mission to get the students fluent in less than three months, you're bound to be disappointed. Be open and receptive and ask a lot of questions, while keeping documentation about who said what. </w:t>
       </w:r>
       <w:r>
@@ -3035,7 +2908,6 @@
         <w:rPr>
           <w:b/>
         </w:rPr>
-        <w:lastRenderedPageBreak/>
         <w:t>Key Points to Take Away from the lesson</w:t>
       </w:r>
     </w:p>
@@ -3139,7 +3011,6 @@
           <w:rFonts w:hint="eastAsia"/>
           <w:lang w:eastAsia="ko-KR"/>
         </w:rPr>
-        <w:lastRenderedPageBreak/>
         <w:t>In school life and within the community, you</w:t>
       </w:r>
       <w:r>
@@ -3663,15 +3534,7 @@
           <w:rFonts w:hint="eastAsia"/>
           <w:lang w:eastAsia="ko-KR"/>
         </w:rPr>
-        <w:t xml:space="preserve"> was required to put on a show of such caliber. I made sure to explicitly voice my complaints to the teacher and told them what the type of project would require. Yet, they went ahead and had me do this show despite all of my protestations and warnings. These are just the sorts of things you have to look </w:t>
-      </w:r>
-      <w:r>
-        <w:rPr>
-          <w:rFonts w:hint="eastAsia"/>
-          <w:lang w:eastAsia="ko-KR"/>
-        </w:rPr>
-        <w:lastRenderedPageBreak/>
-        <w:t>out for, and reading your contract over and over and over again is never a bad practice to get into. Heck, getting into the hobby of reading your contract at least once a week is probably not a bad idea as you</w:t>
+        <w:t xml:space="preserve"> was required to put on a show of such caliber. I made sure to explicitly voice my complaints to the teacher and told them what the type of project would require. Yet, they went ahead and had me do this show despite all of my protestations and warnings. These are just the sorts of things you have to look out for, and reading your contract over and over and over again is never a bad practice to get into. Heck, getting into the hobby of reading your contract at least once a week is probably not a bad idea as you</w:t>
       </w:r>
       <w:r>
         <w:rPr>
@@ -4165,7 +4028,6 @@
           <w:rFonts w:hint="eastAsia"/>
           <w:lang w:eastAsia="ko-KR"/>
         </w:rPr>
-        <w:lastRenderedPageBreak/>
         <w:t>Another strategy I can</w:t>
       </w:r>
       <w:r>
@@ -4584,15 +4446,7 @@
           <w:rFonts w:hint="eastAsia"/>
           <w:lang w:eastAsia="ko-KR"/>
         </w:rPr>
-        <w:t xml:space="preserve"> characters to try out for size. My first advice for you is to come to grips with the type of people you wish to socialize with and keep company. Determine ultimately what you wish to get out of the experience of teaching in a foreign country. If you decide that you wish to </w:t>
-      </w:r>
-      <w:r>
-        <w:rPr>
-          <w:rFonts w:hint="eastAsia"/>
-          <w:lang w:eastAsia="ko-KR"/>
-        </w:rPr>
-        <w:lastRenderedPageBreak/>
-        <w:t>have a lot of fun and go clubbing and fraternize and do all of the thigns that you wish you had done in college, then you</w:t>
+        <w:t xml:space="preserve"> characters to try out for size. My first advice for you is to come to grips with the type of people you wish to socialize with and keep company. Determine ultimately what you wish to get out of the experience of teaching in a foreign country. If you decide that you wish to have a lot of fun and go clubbing and fraternize and do all of the thigns that you wish you had done in college, then you</w:t>
       </w:r>
       <w:r>
         <w:rPr>
@@ -5120,15 +4974,7 @@
           <w:rFonts w:hint="eastAsia"/>
           <w:lang w:eastAsia="ko-KR"/>
         </w:rPr>
-        <w:t xml:space="preserve">s a real test of friendship: whether the person is willing to save your ass when the </w:t>
-      </w:r>
-      <w:r>
-        <w:rPr>
-          <w:rFonts w:hint="eastAsia"/>
-          <w:lang w:eastAsia="ko-KR"/>
-        </w:rPr>
-        <w:lastRenderedPageBreak/>
-        <w:t xml:space="preserve">going gets tough. If the person says </w:t>
+        <w:t xml:space="preserve">s a real test of friendship: whether the person is willing to save your ass when the going gets tough. If the person says </w:t>
       </w:r>
       <w:r>
         <w:rPr>
@@ -5624,15 +5470,7 @@
           <w:rFonts w:hint="eastAsia"/>
           <w:lang w:eastAsia="ko-KR"/>
         </w:rPr>
-        <w:t xml:space="preserve">re luck, the necessary endings that </w:t>
-      </w:r>
-      <w:r>
-        <w:rPr>
-          <w:rFonts w:hint="eastAsia"/>
-          <w:lang w:eastAsia="ko-KR"/>
-        </w:rPr>
-        <w:lastRenderedPageBreak/>
-        <w:t xml:space="preserve">you make with </w:t>
+        <w:t xml:space="preserve">re luck, the necessary endings that you make with </w:t>
       </w:r>
       <w:r>
         <w:rPr>
@@ -6106,15 +5944,7 @@
           <w:rFonts w:hint="eastAsia"/>
           <w:lang w:eastAsia="ko-KR"/>
         </w:rPr>
-        <w:t xml:space="preserve">ll have to deal with </w:t>
-      </w:r>
-      <w:r>
-        <w:rPr>
-          <w:rFonts w:hint="eastAsia"/>
-          <w:lang w:eastAsia="ko-KR"/>
-        </w:rPr>
-        <w:lastRenderedPageBreak/>
-        <w:t xml:space="preserve">random chance encounters in the streets or through </w:t>
+        <w:t xml:space="preserve">ll have to deal with random chance encounters in the streets or through </w:t>
       </w:r>
       <w:r>
         <w:rPr>
@@ -6148,14 +5978,7 @@
         <w:rPr>
           <w:lang w:eastAsia="ko-KR"/>
         </w:rPr>
-        <w:t xml:space="preserve">Still, there are moments when I just couldn’t be bothered talking to students in the street because either I had some place urgent to go to (usually another café) or I had to meet someone for something (dinner or extra class). There were a few strategies I would take to avoid interaction. I would either take back alleys on my way to wherever it was that I was going, with the expectation that I wouldn’t see anyone in these back allies. To further decrease the likelihood of being discovered, I would wear a hoodie or wearing something to make me more nondescript, like sunglasses. I would also wear headphones so that it looked like I was busy (which I probably was because I usually listened to my favorite podcasts while traveling from one place to another). If on this occasion I was still discovered by another student, I would then strike up a quick conversation, amp up my English and make it quick and clipped. I would say “hello” and carry on with the conversation, making it brisk and to the point. If I really had to go somewhere, I would abruptly apologize to the student and tell them that I had to go somewhere urgent. This usually ended the conversation and allowed me to move forward with my day. If </w:t>
-      </w:r>
-      <w:r>
-        <w:rPr>
-          <w:lang w:eastAsia="ko-KR"/>
-        </w:rPr>
-        <w:lastRenderedPageBreak/>
-        <w:t xml:space="preserve">you’re teaching in a small town, you’re likely to run into students wherever you go, unless you take transport out of town and go to a city nearby. I find that if you’re teaching elementary to high school students, you probably won’t have to travel far to get away from </w:t>
+        <w:t xml:space="preserve">Still, there are moments when I just couldn’t be bothered talking to students in the street because either I had some place urgent to go to (usually another café) or I had to meet someone for something (dinner or extra class). There were a few strategies I would take to avoid interaction. I would either take back alleys on my way to wherever it was that I was going, with the expectation that I wouldn’t see anyone in these back allies. To further decrease the likelihood of being discovered, I would wear a hoodie or wearing something to make me more nondescript, like sunglasses. I would also wear headphones so that it looked like I was busy (which I probably was because I usually listened to my favorite podcasts while traveling from one place to another). If on this occasion I was still discovered by another student, I would then strike up a quick conversation, amp up my English and make it quick and clipped. I would say “hello” and carry on with the conversation, making it brisk and to the point. If I really had to go somewhere, I would abruptly apologize to the student and tell them that I had to go somewhere urgent. This usually ended the conversation and allowed me to move forward with my day. If you’re teaching in a small town, you’re likely to run into students wherever you go, unless you take transport out of town and go to a city nearby. I find that if you’re teaching elementary to high school students, you probably won’t have to travel far to get away from </w:t>
       </w:r>
       <w:r>
         <w:rPr>
@@ -6212,33 +6035,90 @@
         <w:rPr>
           <w:lang w:eastAsia="ko-KR"/>
         </w:rPr>
-        <w:t xml:space="preserve">nd I truly did appreciate this. For my own part, I would play along and pretend that I didn’t see them and on then on Monday, we would have a long conversation about “Oh my god, I saw you but you didn’t see me!” And then I would </w:t>
-      </w:r>
-      <w:r>
-        <w:rPr>
-          <w:lang w:eastAsia="ko-KR"/>
-        </w:rPr>
-        <w:lastRenderedPageBreak/>
-        <w:t xml:space="preserve">say “Oh my god! I can’t believe that happened!” It actually provided good practice for the students to practice their “oh my god I saw you” conversation skills. And when this happened in the school, I usually didn’t mind in the least because I was fully recharged and ready for the interaction ahead.  </w:t>
-      </w:r>
-    </w:p>
-    <w:p>
-      <w:pPr>
-        <w:pStyle w:val="LO-normal"/>
-        <w:ind w:firstLine="720"/>
-        <w:rPr>
-          <w:lang w:eastAsia="ko-KR"/>
-        </w:rPr>
-      </w:pPr>
-    </w:p>
-    <w:p>
-      <w:pPr>
-        <w:pStyle w:val="LO-normal"/>
-        <w:ind w:firstLine="720"/>
-        <w:rPr>
-          <w:lang w:eastAsia="ko-KR"/>
-        </w:rPr>
-      </w:pPr>
+        <w:t xml:space="preserve">nd I truly did appreciate this. For my own part, I would play along and pretend that I didn’t see them and on then on Monday, we would have a long conversation about “Oh my god, I saw you but you didn’t see me!” And then I would say “Oh my god! I can’t believe that happened!” It actually provided good practice for the students to practice their “oh my god I saw you” conversation skills. And when this happened in the school, I usually didn’t mind in the least because I was fully recharged and ready for the interaction ahead.  </w:t>
+      </w:r>
+    </w:p>
+    <w:p>
+      <w:pPr>
+        <w:pStyle w:val="LO-normal"/>
+        <w:ind w:firstLine="720"/>
+        <w:rPr>
+          <w:lang w:eastAsia="ko-KR"/>
+        </w:rPr>
+      </w:pPr>
+      <w:r>
+        <w:rPr>
+          <w:lang w:eastAsia="ko-KR"/>
+        </w:rPr>
+        <w:t xml:space="preserve">Now, on to the topic of disclosing personal information about yourself. There is really no straightforward policy or strategy for addressing the topic of disclosing personal information. There are some schools that will be more formal and conventional than others. You’ll usually get a good sense of where the school is when you read your contract and research the school before applying. Find out what people have said about the school in the past, and short of this information, you’ll get a pretty good sense of what the school expects from you when you’re actually in the school environment. When I was teaching in South Korea, I basically made my own rules about what was appropriate to disclose to students, based on my own culture. Sometimes what I chose not to disclose was not a big deal for South Korea, but for me it was a big deal. Other times, I disclosed stuff that was actually more serious than I thought it was (oops!). And sometimes what I did was absolutely perfect. When it comes to getting the little tykes off your back, I recommend disclosing not so much that you are required to talk for some unforeseen period of time. That’s not to say that you shouldn’t disclose anything and leave the conversations completely clipped (although you might end up doing this anyway if you’re teaching young children who can’t hold conversations with foreign instructors). I usually kept things casual and fairly superficial and unthreatening: “How are you?” “How was your weekend?” “What are you doing?” “Where are you going?” “What do you want to do this weekend?” “I saw you cheating on the exam, punk.” Okay, the last one was for a very special relationship but on the whole I kept conversations </w:t>
+      </w:r>
+      <w:r>
+        <w:rPr>
+          <w:lang w:eastAsia="ko-KR"/>
+        </w:rPr>
+        <w:t>at a very simple level for the students to grok and this kept the conversations at a minimum. For the really loquacious students, I of course indulged them in discourse but if I didn’t have to, I usually didn’t. This probably comes across as more abrasive than it actually was. I kept great relationships with my students but I was also keenly aware of the energy that I would expend on a near daily basis and how much energy debt I was wracking up while doing this. I think beginning teachers really have no idea how much energy debt th</w:t>
+      </w:r>
+      <w:r>
+        <w:rPr>
+          <w:lang w:eastAsia="ko-KR"/>
+        </w:rPr>
+        <w:t>ey are dispelling for the world</w:t>
+      </w:r>
+      <w:r>
+        <w:rPr>
+          <w:lang w:eastAsia="ko-KR"/>
+        </w:rPr>
+        <w:t xml:space="preserve"> when they teach for the first time. Many first time teachers will do all sorts of high flying acrobatics just to be liked by their students—they’ll sing, dance, play jams on their guitar, prepare jokes for the following week, do some kind of outrageous juggling act, all in the name of being liked by the students and keeping up appearances of effective learning. The truth is that you really don’t need to do any of this stuff in order to be an effective teacher, and in fact, sometimes there are more gains to be made with the minimalist approach to teaching. I’ve actually found less to be more in my teaching because the students don’t feel overwhelmed with having to catch every word that flies out of my mouth. It gives them confidence that they can handle this English thing and use it in empowering ways to communicate with foreign teachers who know nothing about their language. This to me was the experience that I was shooting for at all times, rather than to be an edutainer, a coined phrase that I am almost positive came out of South Korea in reference to teachers who give students the impression that they are learning when all they are really doing is playing fun an games and entertaining. There are other variations of the definition of this word, I’m sure, but the one I have given is the one that I am familiar with. Teachers in South Korea will frequently refer to themselves as edutainers because of their incessant gamification of lessons and their near constant performing of lesson material, through the song-and-dance stuff that I mentioned above. If you want to get the tykes off your back, doing this edutainer stuff is the least likely approach to get you there, and at the worst, will lead you to burn out. I tried doing this and quickly realized how impossible it was within a 9-to-5 schedule. If you’re working 22 teaching hours and then sitting the rest of your time in the office or interacting with the school community, then doing this edutainer stuff is not going to be feasible because that approach will invariably lead students to expect it whenever they see you, in the hallway, in the office, outside in the school community, in major cities where you might run into them. Basically, you’re setting yourself as the go-to person for entertainment and humor, not to mention the fact that you’re not being taken seriously. By extension, the language that you are charged with teaching will also not be taken seriously by the students. </w:t>
+      </w:r>
+      <w:r>
+        <w:rPr>
+          <w:lang w:eastAsia="ko-KR"/>
+        </w:rPr>
+        <w:t xml:space="preserve">“But that’s what I’m supposed to do in my school,” you might protest, and that’s fine, as long as you take the strategies I’ve provided in these pages to mitigate or lessen it considerably. You absolutely must because the human body and mind was just not designed to take on that constant expenditure of energy and mental power. This is really not a debatable point. As a rule, you </w:t>
+      </w:r>
+      <w:r>
+        <w:rPr>
+          <w:i/>
+          <w:lang w:eastAsia="ko-KR"/>
+        </w:rPr>
+        <w:t>will</w:t>
+      </w:r>
+      <w:r>
+        <w:rPr>
+          <w:lang w:eastAsia="ko-KR"/>
+        </w:rPr>
+        <w:t xml:space="preserve"> burn out if you don’t take heed with this. And if your job is just way too much pressure for that, then you need to leave it. We will talk about when it is time to leave your job a few chapters from now. </w:t>
+      </w:r>
+    </w:p>
+    <w:p>
+      <w:pPr>
+        <w:pStyle w:val="LO-normal"/>
+        <w:ind w:firstLine="720"/>
+        <w:rPr>
+          <w:lang w:eastAsia="ko-KR"/>
+        </w:rPr>
+      </w:pPr>
+      <w:r>
+        <w:rPr>
+          <w:lang w:eastAsia="ko-KR"/>
+        </w:rPr>
+        <w:t>In shifting back to the original topic of disclosing important information, keeping dialogue short and sweet, and maybe even funny will allow you to conserve your energy. If you’re teaching in a face-culture like South Korea where keeping up appearance is a must, you can smile more often. Actually, studies show that if you smile a lot, you’ll start to feel better. Maybe deliver your short and sweet dialogue with a smile will help considerably. Also, giving presents to teachers in South Korea also will go a long way toward shutting them up because they will feel a sense of having owed you something and will pay that back in dividends since you can’t measure “hospitality,” directly. Which brings me to the next topic: maintaining relationships with your staff and colleagues.</w:t>
+      </w:r>
+    </w:p>
+    <w:p>
+      <w:pPr>
+        <w:pStyle w:val="LO-normal"/>
+        <w:ind w:firstLine="720"/>
+        <w:rPr>
+          <w:lang w:eastAsia="ko-KR"/>
+        </w:rPr>
+      </w:pPr>
+      <w:r>
+        <w:rPr>
+          <w:lang w:eastAsia="ko-KR"/>
+        </w:rPr>
+        <w:t>In my working experience, I have found that giving uncountable amounts of something to the teachers and staff has gone a long way in helping me maintain cordial and placid relations with them. Some of the gifts I provided to the staff and colleagues included plants, chocolate, and even coffee. I also provided porcelain plates at my house and fruit on some days. I allowed some faculty to share my stapler without even asking, and I also shared my candy which I usually gave to students. I also sometimes told staff where they could find great worksheets, great powerpoints, great lesson plans. Sometimes I just offered this on my own. These were all little favors that sometimes I was asked to deliver and sometimes favors that I just offered throughout the day. These are the sorts of uncountable gifts that you can give to the staff in your office to keep them quiet about you. I don’t want to say it’s hush money, but in a way it is. They just don’t see it as that, which is a great thing. If you give untold amounts of this sort of “hush money,” you can keep the faculty from exacting all sorts of untold damage on your experience in the office. And believe me, sometimes the staff and faculty are far worse than the students in terms of exacting energy and willpower and mental energy.</w:t>
+      </w:r>
     </w:p>
     <w:p>
       <w:pPr>
@@ -6251,11 +6131,28 @@
       </w:pPr>
       <w:r>
         <w:rPr>
-          <w:rFonts w:hint="eastAsia"/>
+          <w:lang w:eastAsia="ko-KR"/>
+        </w:rPr>
+        <w:t xml:space="preserve">In my experience, I have been with teachers </w:t>
+      </w:r>
+      <w:r>
+        <w:rPr>
+          <w:lang w:eastAsia="ko-KR"/>
+        </w:rPr>
+        <w:t xml:space="preserve">who monitored my lessons every week and then publicly criticized me in front of the students. I have also had teachers who talk about me and the way I keep my house in front of other teachers. I’ve also worked with teachers who asked me to submit unnecessary documentation which I later found was not expected in the least bit, but nevertheless used as a diversion to make it look like I was a busy little beaver. When this kind of damage occurs to you, there are ways of getting back the time that you lose in the office and I will also discuss this a few pages from now. </w:t>
+      </w:r>
+      <w:r>
+        <w:rPr>
+          <w:lang w:eastAsia="ko-KR"/>
+        </w:rPr>
+        <w:t>But rest assured, you can mitigate the attacks considerably if you just continue to give gifts on a regular basis. Find the items in your store that look like a lot but cost the least amount of money. Candy is a great option, but I have also found plants work just fine, and short of that, getting pens and pencils for everyone also works pretty well.  [</w:t>
+      </w:r>
+      <w:r>
+        <w:rPr>
           <w:b/>
           <w:lang w:eastAsia="ko-KR"/>
         </w:rPr>
-        <w:t>Social media and socializing</w:t>
+        <w:t>list other items that you can buy to teachers]</w:t>
       </w:r>
     </w:p>
     <w:p>
@@ -6269,12 +6166,29 @@
       </w:pPr>
       <w:r>
         <w:rPr>
-          <w:rFonts w:hint="eastAsia"/>
           <w:b/>
           <w:lang w:eastAsia="ko-KR"/>
         </w:rPr>
-        <w:t>Random chance encounters and socializing</w:t>
-      </w:r>
+        <w:t>[talk about managing your budget when keeping people quiet]</w:t>
+      </w:r>
+    </w:p>
+    <w:p>
+      <w:pPr>
+        <w:pStyle w:val="LO-normal"/>
+        <w:ind w:firstLine="720"/>
+        <w:rPr>
+          <w:lang w:eastAsia="ko-KR"/>
+        </w:rPr>
+      </w:pPr>
+    </w:p>
+    <w:p>
+      <w:pPr>
+        <w:pStyle w:val="LO-normal"/>
+        <w:ind w:firstLine="720"/>
+        <w:rPr>
+          <w:lang w:eastAsia="ko-KR"/>
+        </w:rPr>
+      </w:pPr>
     </w:p>
     <w:p>
       <w:pPr>
@@ -6370,10 +6284,27 @@
       </w:pPr>
       <w:r>
         <w:rPr>
-          <w:rFonts w:hint="eastAsia"/>
           <w:b/>
           <w:lang w:eastAsia="ko-KR"/>
         </w:rPr>
+        <w:t xml:space="preserve">Ways of getting your time back when the teachers viciously take it from you. </w:t>
+      </w:r>
+    </w:p>
+    <w:p>
+      <w:pPr>
+        <w:pStyle w:val="LO-normal"/>
+        <w:ind w:firstLine="720"/>
+        <w:rPr>
+          <w:b/>
+          <w:lang w:eastAsia="ko-KR"/>
+        </w:rPr>
+      </w:pPr>
+      <w:r>
+        <w:rPr>
+          <w:rFonts w:hint="eastAsia"/>
+          <w:b/>
+          <w:lang w:eastAsia="ko-KR"/>
+        </w:rPr>
         <w:t>Keeping in touch with loved ones</w:t>
       </w:r>
       <w:r>
@@ -6469,6 +6400,12 @@
           <w:lang w:eastAsia="ko-KR"/>
         </w:rPr>
       </w:pPr>
+      <w:r>
+        <w:rPr>
+          <w:lang w:eastAsia="ko-KR"/>
+        </w:rPr>
+        <w:t>When it is time to leave you job</w:t>
+      </w:r>
     </w:p>
     <w:p>
       <w:pPr>

</xml_diff>

<commit_message>
Added two pages to make 58 total.
</commit_message>
<xml_diff>
--- a/StrategiesforGettingtheLittleTykesOffYourBack.docx
+++ b/StrategiesforGettingtheLittleTykesOffYourBack.docx
@@ -20,10 +20,17 @@
           <w:b/>
           <w:color w:val="FF0000"/>
         </w:rPr>
-        <w:t>56</w:t>
-      </w:r>
-      <w:bookmarkStart w:id="0" w:name="_GoBack"/>
-      <w:bookmarkEnd w:id="0"/>
+        <w:t>5</w:t>
+      </w:r>
+      <w:r>
+        <w:rPr>
+          <w:rFonts w:hint="eastAsia"/>
+          <w:b/>
+          <w:color w:val="FF0000"/>
+          <w:lang w:eastAsia="ko-KR"/>
+        </w:rPr>
+        <w:t>8</w:t>
+      </w:r>
     </w:p>
     <w:p>
       <w:pPr>
@@ -590,7 +597,11 @@
       </w:r>
       <w:r>
         <w:tab/>
-        <w:t>That said, I have included many activities here that were designed with a number of purposes in mind. Firstly, many of these activities are designed to get the attention off of you, the teacher. I include any activity that I have performed with success that has permitted me some downtime in the class, whereby I can just lazily walk around or even better, sit at my desk and daydream for a while during the activity. I also included activities that were designed to require little help from the instructor. In other words, if the activity required help from the teacher and clarification, it wasn’t included. Therefore, many of these activities are going to serve you well for when you need to review material. A little pro tip that you should be aware of when you’re teaching English overseas is that a lot of the time, students are already familiar with a lot of English related material. Want to teach cooking terminology? The students have probably been exposed to it. Want to teach students how to find the store? They have probably gone over it with their teachers in previous classes. Therefore, you don’t need to reinvent the wheel if the students have already gone over the material in their classes. Many of the activities can stand on their own as a result and serve as a review, even if you have never gone over the material in prior classes. Just a quick test of the subject to ensure that the students comprehend is sometimes all that you need to determine if the activity is appropriate for your class. As a beginning teacher, you’re likely not going to know what words students are unfamiliar with and you’ll likely get little help from your colleagues working in the school since most of them will be busy working on their own jobs. Therefore, many of your classes can be used to explore what students know and what they don’t know. You can provide, for example, worksheets that are designed for a range of proficiency levels and see what students find the easiest. This might involve a bit of photocopying on your part, but it is an effort well-spent when you’re just trying to figure out what your students want or need. If you don’t have a photocopier, than you can write the activities on the board and have the students copy the work into their notebooks or on a small piece of paper. Students should always be prepared for class anyway and if they are not, it is not your problem. Tell them to be prepared.</w:t>
+        <w:t xml:space="preserve">That said, I have included many activities here that were designed with a number of </w:t>
+      </w:r>
+      <w:r>
+        <w:lastRenderedPageBreak/>
+        <w:t>purposes in mind. Firstly, many of these activities are designed to get the attention off of you, the teacher. I include any activity that I have performed with success that has permitted me some downtime in the class, whereby I can just lazily walk around or even better, sit at my desk and daydream for a while during the activity. I also included activities that were designed to require little help from the instructor. In other words, if the activity required help from the teacher and clarification, it wasn’t included. Therefore, many of these activities are going to serve you well for when you need to review material. A little pro tip that you should be aware of when you’re teaching English overseas is that a lot of the time, students are already familiar with a lot of English related material. Want to teach cooking terminology? The students have probably been exposed to it. Want to teach students how to find the store? They have probably gone over it with their teachers in previous classes. Therefore, you don’t need to reinvent the wheel if the students have already gone over the material in their classes. Many of the activities can stand on their own as a result and serve as a review, even if you have never gone over the material in prior classes. Just a quick test of the subject to ensure that the students comprehend is sometimes all that you need to determine if the activity is appropriate for your class. As a beginning teacher, you’re likely not going to know what words students are unfamiliar with and you’ll likely get little help from your colleagues working in the school since most of them will be busy working on their own jobs. Therefore, many of your classes can be used to explore what students know and what they don’t know. You can provide, for example, worksheets that are designed for a range of proficiency levels and see what students find the easiest. This might involve a bit of photocopying on your part, but it is an effort well-spent when you’re just trying to figure out what your students want or need. If you don’t have a photocopier, than you can write the activities on the board and have the students copy the work into their notebooks or on a small piece of paper. Students should always be prepared for class anyway and if they are not, it is not your problem. Tell them to be prepared.</w:t>
       </w:r>
       <w:r>
         <w:tab/>
@@ -677,7 +688,11 @@
       </w:r>
       <w:r>
         <w:tab/>
-        <w:t>There are many different types of worksheets that you can give to your students to get them quiet and focused. You can make word searches for the students, based on vocabulary that you are going over. You can also make a crossword puzzle for the students. You can do fill-in-the-blank worksheets, with or without word banks. You can even make clue worksheets and have students read clues and attempt to solve the puzzle. Many of this will require some prep time, but there are still many websites that will generate these generic worksheets for you with just the minimum of input. The following is a list of helpful worksheet-generators that are active as of 2015:</w:t>
+        <w:t>There are many different types of worksheets that you can give to your students to get them quiet and focused. You can make word searches for the students, based on vocabulary that you are going over. You can also make a crossword puzzle for the students. You can do fill-</w:t>
+      </w:r>
+      <w:r>
+        <w:lastRenderedPageBreak/>
+        <w:t>in-the-blank worksheets, with or without word banks. You can even make clue worksheets and have students read clues and attempt to solve the puzzle. Many of this will require some prep time, but there are still many websites that will generate these generic worksheets for you with just the minimum of input. The following is a list of helpful worksheet-generators that are active as of 2015:</w:t>
       </w:r>
     </w:p>
     <w:p>
@@ -1135,7 +1150,11 @@
         <w:pStyle w:val="LO-normal"/>
       </w:pPr>
       <w:r>
-        <w:t xml:space="preserve"> The following links should help you, although sometimes they are a bit drab and require some sprucing up, especially for middle schoolers whose attention tends to wander around the room when they feel like they are being tied down to a boring worksheet. For this, I sometimes tell the students that they can work with a partner, if I feel that they won’t chat in class. However, if the students are chit-chatting away, that I will usually opt for the second option of designing the worksheet. You can find some great designs if you do a Google search on the Images search engine of Google and type in words like “worksheet borders,” and “border designs.” You can also, if you’re feeling really ambitious, look for images that are related to the topic that you are going over. When I was a first year English teacher, I did this a lot and saved many of my worksheets to Google Drive. But even doing this proved to be a lot of work, more work than i was willing to put in for the time and the amount of money that I was making. And I’m someone with little patience (I have to work on this). During those times when I wanted to divert my focus to more important matters, like reading a book or developing my web skills, I just hired someone on Fiverr.com to make me worksheets. I never hired anyone from Europe or the United States because these freelancers were just too expensive. Very often, I would hire someone from the Philippines or Pakistan or India to make worksheets for me. Sometimes, there were freelancers who I actually paid to find me talented artists who would work for literally 2 dollars an hour. These artists would produce the worksheets for me within a matter of days and I would just pay them a quarter of my hourly paycheck to save me the time that i needed to do other more important tasks, as mentioned reading, writing, and web development skills. </w:t>
+        <w:t xml:space="preserve"> The following links should help you, although sometimes they are a bit drab and require some sprucing up, especially for middle schoolers whose attention tends to wander around the room when they feel like they are being tied down to a boring worksheet. For this, I sometimes tell the students that they can work with a partner, if I feel that they won’t chat in class. However, if the students are chit-chatting away, that I will usually opt for the second option of designing the worksheet. You can find some great designs if you do a Google search on the Images search engine of Google and type in words like “worksheet borders,” and “border designs.” You can also, if you’re feeling really ambitious, look for images that are related to the topic that you are going over. When I was a first year English teacher, I did this a lot and saved many of my worksheets to Google Drive. But even doing this proved to be a lot of work, more work than i was willing to put in for the time and the amount of money that I was making. And I’m someone with little patience (I have to work on this). During those times when I wanted to divert my focus to more important matters, like reading a book or developing my web skills, I just hired someone on Fiverr.com to make me worksheets. I never hired anyone from Europe or the United States because these freelancers were just too expensive. Very often, I would hire someone from the Philippines or Pakistan or India to make worksheets for me. Sometimes, there were freelancers who I actually paid to find me talented artists who would work for literally 2 dollars an hour. These artists would produce the worksheets for me within a matter of days and I would just pay </w:t>
+      </w:r>
+      <w:r>
+        <w:lastRenderedPageBreak/>
+        <w:t xml:space="preserve">them a quarter of my hourly paycheck to save me the time that i needed to do other more important tasks, as mentioned reading, writing, and web development skills. </w:t>
       </w:r>
     </w:p>
     <w:p>
@@ -1191,7 +1210,11 @@
       </w:r>
       <w:r>
         <w:tab/>
-        <w:t xml:space="preserve">Outside of worksheets, I also play movies. Not all the time because it often looks unprofessional to people if you show movies (although I know at least two professors in my university who literally all they did was show movies in the class). Although I don’t aspire to become a “movie-teacher,” i nevertheless recognize what life-savers movies can be when you want to do as little work as possible. Movies, apart from keeping the little kids silent for a period of time, perhaps over the duration of several classes, also provide stimulus that you can work off of to generate assignments and test whether the students have understand what transpired in the film, and then test to see how well they can articulate the movie back to you. This doesn’t always work with Middle school students because their proficiency is naturally rather low, but for high school students, this can be an absolute charmer. What kind of movies should you give to the students? This depends on what school you’re teaching in and the level of maturity of your students. I try to strike a balance between what would interest the students and thus engage them in conversation and what I could reasonably show in a high school setting that would have some educational merit. Of course, what does and does not have educational merit is somewhat subjective but you can actively court feedback from your fellow English teacher colleagues on websites like Waygook.org and Facebook groups that focus on the country that you’re teaching in. For me personally, action and fantasy usually work well for my classes but they might not work for you. Wherever you are, you’ll want to consider showing something that the students find at least a little bit interesting because then they will be more inclined to talk about what they have just seen, rathern than to snooze through the video and ignore everything that happened. </w:t>
+        <w:t xml:space="preserve">Outside of worksheets, I also play movies. Not all the time because it often looks unprofessional to people if you show movies (although I know at least two professors in my </w:t>
+      </w:r>
+      <w:r>
+        <w:lastRenderedPageBreak/>
+        <w:t xml:space="preserve">university who literally all they did was show movies in the class). Although I don’t aspire to become a “movie-teacher,” i nevertheless recognize what life-savers movies can be when you want to do as little work as possible. Movies, apart from keeping the little kids silent for a period of time, perhaps over the duration of several classes, also provide stimulus that you can work off of to generate assignments and test whether the students have understand what transpired in the film, and then test to see how well they can articulate the movie back to you. This doesn’t always work with Middle school students because their proficiency is naturally rather low, but for high school students, this can be an absolute charmer. What kind of movies should you give to the students? This depends on what school you’re teaching in and the level of maturity of your students. I try to strike a balance between what would interest the students and thus engage them in conversation and what I could reasonably show in a high school setting that would have some educational merit. Of course, what does and does not have educational merit is somewhat subjective but you can actively court feedback from your fellow English teacher colleagues on websites like Waygook.org and Facebook groups that focus on the country that you’re teaching in. For me personally, action and fantasy usually work well for my classes but they might not work for you. Wherever you are, you’ll want to consider showing something that the students find at least a little bit interesting because then they will be more inclined to talk about what they have just seen, rathern than to snooze through the video and ignore everything that happened. </w:t>
       </w:r>
       <w:r>
         <w:tab/>
@@ -1270,7 +1293,11 @@
       </w:r>
       <w:r>
         <w:tab/>
-        <w:t xml:space="preserve">Many people come to the teaching profession with different goals and needs in mind. Sometimes they come to the teacher profession because they want to travel; sometimes they come to the teaching profession because they can’t find jobs in their home country; some peope come to teaching because they want to take a gap-year before going back to school and deciding on what they are going to do; and some people do it for the sheer love of teaching. Whatever the case may be, these are strategies that you can absolutely incorporate into your lessons, not because you’re a bad person but because you need to be able to take care of yourself so that you can take care of others. Also, there appears to be this untold assumption that good teachers are always active despite the fact that many a great teacher has been made by taking a rather passive posture, a la the Socratic method, and allowing students to divine their own conclusions about life and the material that they are responsible for learning. Many of the lessons prescribed in this chapter are passive for you the teacher. It doesn’t make you a bad teacher just because you’re inactive. </w:t>
+        <w:t xml:space="preserve">Many people come to the teaching profession with different goals and needs in mind. Sometimes they come to the teacher profession because they want to travel; sometimes they come to the teaching profession because they can’t find jobs in their home country; some peope </w:t>
+      </w:r>
+      <w:r>
+        <w:lastRenderedPageBreak/>
+        <w:t xml:space="preserve">come to teaching because they want to take a gap-year before going back to school and deciding on what they are going to do; and some people do it for the sheer love of teaching. Whatever the case may be, these are strategies that you can absolutely incorporate into your lessons, not because you’re a bad person but because you need to be able to take care of yourself so that you can take care of others. Also, there appears to be this untold assumption that good teachers are always active despite the fact that many a great teacher has been made by taking a rather passive posture, a la the Socratic method, and allowing students to divine their own conclusions about life and the material that they are responsible for learning. Many of the lessons prescribed in this chapter are passive for you the teacher. It doesn’t make you a bad teacher just because you’re inactive. </w:t>
       </w:r>
       <w:r>
         <w:tab/>
@@ -1351,7 +1378,11 @@
       </w:r>
       <w:r>
         <w:tab/>
-        <w:t xml:space="preserve">In terms of Board games, Scrabble has been by far the most impactful and effective game that I have played with my students. In this game, students are provided with seven tiles that each contains a letter--sometimes no letter at all--and the students are then required to form English words with the random assortment of letters that they get for themselves by grabbing the tiles from the bag. Students then form words on the board and get points according to how many points the letters are worth. In subsequent rounds, students then attach their own words to whatever words have already been placed on the board and the game proceeds in this fashion with each student taking turns providing words on teh board and accruing points over the subsequent rounds. I frequently give this game after an exam period when the students are really not in the mood to be doing any more extraneous work. Sometimes the board game can be a bit slow if students don’t know enough words with the letters that they given, but very often the students are engaged with the game and looking for ways to get the most points. Sometimes I’ll model the activity by playing the game with the students and showing them what’s possible with the amount of points that they could get (for instance, getting a triple word score or a double word score depending on where you put the letters). But very often, I’ll take a back seat and allow the board game to do the lesson for the day. </w:t>
+        <w:t xml:space="preserve">In terms of Board games, Scrabble has been by far the most impactful and effective game that I have played with my students. In this game, students are provided with seven tiles that each contains a letter--sometimes no letter at all--and the students are then required to form English words with the random assortment of letters that they get for themselves by grabbing the tiles from the bag. Students then form words on the board and get points according to how many points the letters are worth. In subsequent rounds, students then attach their own words to whatever words have already been placed on the board and the game proceeds in this fashion with each student taking turns providing words on teh board and accruing points over the subsequent rounds. I frequently give this game after an exam period when the students are really not in the mood to be doing any more extraneous work. Sometimes the board game can be a bit slow if students don’t know enough words with the letters that they given, but very often the students are engaged with the game and looking for ways to get the most points. Sometimes I’ll model the activity by playing the game with the students and showing them what’s possible with the amount of points that they could get (for instance, getting a triple word </w:t>
+      </w:r>
+      <w:r>
+        <w:lastRenderedPageBreak/>
+        <w:t xml:space="preserve">score or a double word score depending on where you put the letters). But very often, I’ll take a back seat and allow the board game to do the lesson for the day. </w:t>
       </w:r>
       <w:r>
         <w:tab/>
@@ -1416,7 +1447,11 @@
         <w:ind w:firstLine="720"/>
       </w:pPr>
       <w:r>
-        <w:t>The reality is that the students don’t understand a lot of English. Oh, they might try and put on a front that makes them look really confident, but at the end of the day, they can’t capture the complex nuances that one can only get from years of fluency. There’s a reason why instructors TEFL programs stress the importance of reducing teacher-talk-time (TTT). Because TTT just plain doesn’t work and at the very worst, it makes you defuse more energy faster than you can say “olly olly oxen free.” Speaking is just a big time filler that just makes you exhausted. Why say anything when all you have to do is smile to capture all of the words that you had been meaning to say. Smiling. although it involves few words, will probably take you further in the English environment than speaking if only because smiling is a universal language whereas English is not (although maybe in a few decades it will be). So do yourself a favor and reduce your talking. Period. Try to give yourself the goal of talking a maximum of 50 sentences per day or at least shoot for the goal of feeling that you have spoken significantly less than you usually do.  Trust me that this will do more for you in the long run than you realize.</w:t>
+        <w:t xml:space="preserve">The reality is that the students don’t understand a lot of English. Oh, they might try and put on a front that makes them look really confident, but at the end of the day, they can’t capture the complex nuances that one can only get from years of fluency. There’s a reason why instructors TEFL programs stress the importance of reducing teacher-talk-time (TTT). Because </w:t>
+      </w:r>
+      <w:r>
+        <w:lastRenderedPageBreak/>
+        <w:t>TTT just plain doesn’t work and at the very worst, it makes you defuse more energy faster than you can say “olly olly oxen free.” Speaking is just a big time filler that just makes you exhausted. Why say anything when all you have to do is smile to capture all of the words that you had been meaning to say. Smiling. although it involves few words, will probably take you further in the English environment than speaking if only because smiling is a universal language whereas English is not (although maybe in a few decades it will be). So do yourself a favor and reduce your talking. Period. Try to give yourself the goal of talking a maximum of 50 sentences per day or at least shoot for the goal of feeling that you have spoken significantly less than you usually do.  Trust me that this will do more for you in the long run than you realize.</w:t>
       </w:r>
       <w:r>
         <w:tab/>
@@ -1469,7 +1504,11 @@
       </w:r>
       <w:r>
         <w:tab/>
-        <w:t xml:space="preserve">There are days when the students won’t feel like talking. Why get angry at this? They are clearly doing you a huge favor. Rather than fight their stubbornness, just embrace it and reduce the talking. As an English teacher, you have very little influence over the direction of their academic career. In Korea especially, you’re likely to have no power to direct any sort of behavior outside of giving the students candy incentives to comply with your wishes. Therefore, it is in your best interest to be on their good side and make sure they are pleased at all times even if what they are doing is harming themselves. You probably know this by now but if you don’t, allow me to remind you that all of your actions led you to where you are today. We all went through it. That period of our lives when we had to comply with some authority’s wishes despite our real wish to just lazily sit on the couch and play video games. For many of us, this desire continued into college when we would negotiate with professors and ask them to curb grades or give us extra credit even though we hadn’t studied. Sometimes would seek out the easy professors on RateMyProfessor.com to ensure the minimalist of efforts in our educational career, all the while not even realizing that we were harming ourselves. If we are where we are today, it’s because of the choices we made that have put us where we are. Sure, it would be nice for the students to realize that what they were doing was unwise but they are already overstressed and tired and don’t have time to consider this. There will be a few students who do think about this but the vast majority of students will not care that they are not getting the most out of your classes. In life, everyone has to be ready to learn and discover some rather painful realizations about themselves. Sometimes this happens soon, and sometimes it takes many months of years. What I’m trying to articulate here is that it is not your responsibility to impose learning on students who aren’t willing to learn the material, especially when your class is voluntary and has no influence on their lives. As a taecher, one of the most important lessons you will ever learn through experience is that you have to meet the students wherever they are in their development and then stop pushing after that. It’s a sort of delicate process when you’re initially assessing what it is that the students know and don’t know, but beyond this, once you figure it out, you can’t go overboard or else you’ll lose the students and ditto for if you go underboard with them. I have had many lulls in my class, usually because the students were either too challenged, not challenged enough, or didn’t want to learn any of the material. When all was said and done, the classes went well depending on how the students felt and what they were willing to give me for that day. I just worked with the energy. It’s important for you to do the same, all the while making sure that your body language is open and your words are kind. We often forget that students have lives outside of our own classrooms. Show the students that you appreciate this fact about them--that is, their whole totality-- and that you’re willing to meet them wherever they are in their development. In a weird ironical way, this will do more for making your class productive than being Mrs. Stringer all the time and enforcing your standards on people that you know nothing about. And what’s more, this will also help you conserve bucketloads more of your energy. In fact, I would even argue that the more placid you become, the better because it means that you know your place in the school and how to handle yourself when students throw you all sorts of curve balls wherever they may fly. And believe me when I say that they will definitely throw you some curve balls. </w:t>
+        <w:t xml:space="preserve">There are days when the students won’t feel like talking. Why get angry at this? They are clearly doing you a huge favor. Rather than fight their stubbornness, just embrace it and reduce the talking. As an English teacher, you have very little influence over the direction of their academic career. In Korea especially, you’re likely to have no power to direct any sort of behavior outside of giving the students candy incentives to comply with your wishes. Therefore, it is in your best interest to be on their good side and make sure they are pleased at all times even if what they are doing is harming themselves. You probably know this by now but if you don’t, allow me to remind you that all of your actions led you to where you are today. We all went through it. That period of our lives when we had to comply with some authority’s wishes despite our real wish to just lazily sit on the couch and play video games. For many of us, this desire continued into college when we would negotiate with professors and ask them to curb grades or give us extra credit even though we hadn’t studied. Sometimes would seek out the easy professors on RateMyProfessor.com to ensure the minimalist of efforts in our educational career, all the while not even realizing that we were harming ourselves. If we are where we are today, it’s because of the choices we made that have put us where we are. Sure, it would be nice for the students to realize that what they were doing was unwise but they are already overstressed and tired and don’t have time to consider this. There will be a few students who do think about this but the vast majority of students will not care that they are not getting the most out of your classes. In life, everyone has to be ready to learn and discover some rather painful realizations about themselves. Sometimes this happens soon, and sometimes it takes many months of years. What I’m trying to articulate here is that it is not your responsibility to impose learning on students who aren’t willing to learn the material, especially when your class is voluntary and has no influence on their lives. As a taecher, one of the most important lessons you will ever learn through experience is that you have to meet the students wherever they are in their development and then stop pushing after that. It’s a sort of delicate process when you’re initially assessing what it is that the students know and don’t know, but beyond this, once you figure it out, you can’t go overboard or else you’ll lose the students and ditto for if you go </w:t>
+      </w:r>
+      <w:r>
+        <w:lastRenderedPageBreak/>
+        <w:t xml:space="preserve">underboard with them. I have had many lulls in my class, usually because the students were either too challenged, not challenged enough, or didn’t want to learn any of the material. When all was said and done, the classes went well depending on how the students felt and what they were willing to give me for that day. I just worked with the energy. It’s important for you to do the same, all the while making sure that your body language is open and your words are kind. We often forget that students have lives outside of our own classrooms. Show the students that you appreciate this fact about them--that is, their whole totality-- and that you’re willing to meet them wherever they are in their development. In a weird ironical way, this will do more for making your class productive than being Mrs. Stringer all the time and enforcing your standards on people that you know nothing about. And what’s more, this will also help you conserve bucketloads more of your energy. In fact, I would even argue that the more placid you become, the better because it means that you know your place in the school and how to handle yourself when students throw you all sorts of curve balls wherever they may fly. And believe me when I say that they will definitely throw you some curve balls. </w:t>
       </w:r>
       <w:r>
         <w:tab/>
@@ -1515,7 +1554,11 @@
         <w:ind w:firstLine="720"/>
       </w:pPr>
       <w:r>
-        <w:t xml:space="preserve">When it comes to conserving energy in your classes, give candy. Give candy right before exams when students aren’t willing to do anymore work. Give candy post exam when students are tired of working. Give candy right before a holiday when students definitely don’t want to work, and make sure to also give candy right before summer break. Holidays, big tests, and extended vacations are all opportunities for you to feed your students and trick them into compliance. How does giving candy make the class easier? It makes the class easier because you can make a command to the students, and with the little promise of candy, get them to do exactly what you want without asking twice. I’ve been an English teacher over two years now and I have seen with my very eyes how entire groups of students have turned their entire lives around with the promise of candy. I have also seen students who had very little English proficiency turn into budding literati when I told them about the promise of candy at the end of the game. Students will do all sorts of things for candy--including obediently follow a worksheet, obediently play a game that you force upon them, and even do some verbal activities that help them practice the sounds and meaning of the words that they are responsible for knowing. Candy is the great equalizer for almost all of your activities in the sense that all students are willing to fight for it on some level, unless you’re dealing with students who have several cognitive disabilities (which alas, is beyond the scope of this book). It’s hard to argue, haggle, and dispute with unmotivated students. Incidents like these are usually the main culprits behind exhausting many teachers’ will power and mental energy. It’s like the classroom becomes this forum for less-than-inquisitive whining and complaining. So do you remove this frustration? Candy. Lots of it. “You do this and you get candy,” is what you should say. I guarantee that once you do this, all arguing stops and it all becomes a game as to how they can secure that candy into their mouths. Make sure the candy is good, of course. Unfortunately, I can’t make any recommendations as to what type of candy you should get. It will be contingent on your individual class’ tastebuds. You may want to ask the students what kind of candy they like so that you can provide them with the amenities when the time is most convenient for you. </w:t>
+        <w:t xml:space="preserve">When it comes to conserving energy in your classes, give candy. Give candy right before exams when students aren’t willing to do anymore work. Give candy post exam when students are tired of working. Give candy right before a holiday when students definitely don’t want to work, and make sure to also give candy right before summer break. Holidays, big tests, and extended vacations are all opportunities for you to feed your students and trick them into compliance. How does giving candy make the class easier? It makes the class easier because you can make a command to the students, and with the little promise of candy, get them to do </w:t>
+      </w:r>
+      <w:r>
+        <w:lastRenderedPageBreak/>
+        <w:t xml:space="preserve">exactly what you want without asking twice. I’ve been an English teacher over two years now and I have seen with my very eyes how entire groups of students have turned their entire lives around with the promise of candy. I have also seen students who had very little English proficiency turn into budding literati when I told them about the promise of candy at the end of the game. Students will do all sorts of things for candy--including obediently follow a worksheet, obediently play a game that you force upon them, and even do some verbal activities that help them practice the sounds and meaning of the words that they are responsible for knowing. Candy is the great equalizer for almost all of your activities in the sense that all students are willing to fight for it on some level, unless you’re dealing with students who have several cognitive disabilities (which alas, is beyond the scope of this book). It’s hard to argue, haggle, and dispute with unmotivated students. Incidents like these are usually the main culprits behind exhausting many teachers’ will power and mental energy. It’s like the classroom becomes this forum for less-than-inquisitive whining and complaining. So do you remove this frustration? Candy. Lots of it. “You do this and you get candy,” is what you should say. I guarantee that once you do this, all arguing stops and it all becomes a game as to how they can secure that candy into their mouths. Make sure the candy is good, of course. Unfortunately, I can’t make any recommendations as to what type of candy you should get. It will be contingent on your individual class’ tastebuds. You may want to ask the students what kind of candy they like so that you can provide them with the amenities when the time is most convenient for you. </w:t>
       </w:r>
       <w:r>
         <w:tab/>
@@ -1556,7 +1599,11 @@
       </w:r>
       <w:r>
         <w:tab/>
-        <w:t>There are some other strategies that are also worth considering. Sometimes I have gotten a lot of cross talking in my classes where students will like they can just yell or scream over my voice. This usually gives me a headache, particularly when the students are hurling all sorts of senseless invectives that have nothing to do with the class. Apart of this has to do with the fact that I didn’t set enough clear boundaries from the start. However, another part has to do with the fact that I didn’t order the Conair Mike Machine soon enough. These little machines strap around your body and have a detachable head piece that you can wear and speak into at the same time. They have little voice boxes that you can adjust and have served wonders for my classes where students feel like they are liberty to speak whatever they want at any time in the lesson. When I’ve had a co-teacher teach with me in the classroom, I have volunteered to allow them to use it since they are more likely in a better position to stop the students dead in their tracks  (they speak the target language, after all, while I do not).  I cannot emphasize enough just how critical it is for your voice to carry over all of the students and be heard from anywhere by anyone (unless they are deaf, which alas, is also beyond the scope of this book). Nowadays, I never leave home without a mike that helps me direct the classes and guide the lessons. When students act up, I talk sternly in the mike while cranking up the volume. It’s total, cold, raw power that I display before the students’ very eyes and they automatically just quiet down.</w:t>
+        <w:t xml:space="preserve">There are some other strategies that are also worth considering. Sometimes I have gotten a lot of cross talking in my classes where students will like they can just yell or scream over my voice. This usually gives me a headache, particularly when the students are hurling all sorts of senseless invectives that have nothing to do with the class. Apart of this has to do with the fact that I didn’t set enough clear boundaries from the start. However, another part has to do with the fact that I didn’t order the Conair Mike Machine soon enough. These little machines strap around your body and have a detachable head piece that you can wear and speak into at the same time. They have little voice boxes that you can adjust and have served wonders for my classes where students feel like they are liberty to speak whatever they want at any time in the lesson. When I’ve had a co-teacher teach with me in the classroom, I have volunteered to allow them to use it since they are more likely in a better position to stop the students dead in their tracks  (they speak the target language, after all, while I do not).  I cannot emphasize enough just how critical it is for your voice to carry over all of the students and be heard from anywhere by anyone (unless they are deaf, which alas, is also beyond the scope of this book). </w:t>
+      </w:r>
+      <w:r>
+        <w:lastRenderedPageBreak/>
+        <w:t>Nowadays, I never leave home without a mike that helps me direct the classes and guide the lessons. When students act up, I talk sternly in the mike while cranking up the volume. It’s total, cold, raw power that I display before the students’ very eyes and they automatically just quiet down.</w:t>
       </w:r>
       <w:r>
         <w:tab/>
@@ -1632,7 +1679,11 @@
       </w:r>
       <w:r>
         <w:tab/>
-        <w:t xml:space="preserve">Now, for students whose names you can never remember, you have a few options. Please be aware that this is a highly contentious issue and many teachers are divided on what they should do when they don’t remember names. One option is to have the students make name tags that they can wear regularly. Although this takes up a lot of time, it nevertheless can be beneficial for you as the teacher to be able to call students out. I have tried this activity a few times and sometimes this works, although the perils of doing this are legion: students don’t have markers, they write in little small letters that you can’t read, the color of their pens are too bright to see, they write their names in their mother languages as opposed to the English spelling, their handwriting is illegible, and there is too much doodling on the paper that it clouds out the student’s name. Explaining the rules for this sort of activity can take up a HUGE chunk of time and when you’re dealing with students who are learning English, they most likely will not understand you without the help of a teacher’s aid or a co-teacher, if you’re fortunate enough to have one of these. When you don’t have one, or if you have a particularly inactive one, then another option is to make up names for your students. Many people debate whether this is just transferred colonization of one kind or another. Personally, I don’t care what it is. If it gets the job done and leaves me less exhausted, that’s what I’m going to do--symbolism be damned. I am going to be repeating this over and over for you as you continue reading this book because it does bear repeating. Your self-preservation must take precedence! Absolutely, it must! And if it means you have to make up names for your students, then so be it. Call one student Spiderman and another student “Ralph.” Do whatever it takes for you to gain control of your classes and your students for preserving the maximum amount of energy possible. These compensatory strategies are better than nothing at all. </w:t>
+        <w:t xml:space="preserve">Now, for students whose names you can never remember, you have a few options. Please be aware that this is a highly contentious issue and many teachers are divided on what they should do when they don’t remember names. One option is to have the students make name tags that they can wear regularly. Although this takes up a lot of time, it nevertheless can be beneficial for you as the teacher to be able to call students out. I have tried this activity a few times and sometimes this works, although the perils of doing this are legion: students don’t have markers, they write in little small letters that you can’t read, the color of their pens are too bright to see, they write their names in their mother languages as opposed to the English spelling, their handwriting is illegible, and there is too much doodling on the paper that it clouds out the student’s name. Explaining the rules for this sort of activity can take up a HUGE chunk of time and when you’re dealing with students who are learning English, they most likely will not understand you without the help of a teacher’s aid or a co-teacher, if you’re fortunate enough to have one of these. When you don’t have one, or if you have a particularly inactive one, then another option is to make up names for your students. Many people debate whether this is just transferred colonization of one kind or another. Personally, I don’t care what it is. If it gets the job done and leaves me less exhausted, that’s what I’m going to do--symbolism be damned. I am going to be repeating this over and over for you as you continue reading this book because it does bear repeating. Your self-preservation must take precedence! Absolutely, it must! And if it means you have to make up names for your students, then so be it. Call one student Spiderman and another student “Ralph.” Do whatever it takes for you to gain control of your classes and your students for preserving the maximum amount of energy possible. These </w:t>
+      </w:r>
+      <w:r>
+        <w:lastRenderedPageBreak/>
+        <w:t xml:space="preserve">compensatory strategies are better than nothing at all. </w:t>
       </w:r>
       <w:r>
         <w:tab/>
@@ -1681,7 +1732,11 @@
       </w:r>
       <w:r>
         <w:tab/>
-        <w:t xml:space="preserve">“But Todd, you’ll get fired.” No I won’t. Because you have to ask yourself. If the level of dispassionate disconnectedness is already tolerated in the school environment, then what you’re doing by relying on the inacive co-teachers is actually harmless compared to what they are probably doing in their own classes (assuming their level of dispassion pervades their entire life in untold ways). This is why when I am faced with an offensively inactive co-teacher, I make sure to direct the students’ attention toward the co-teacher and tell the that I need their translation help.  Or give them worksheets to distribute while smiling and thanking them for their assistance. If the co-teacher is super persnickety and really doesn’t care about you--perhaps even trying to actively harm you--then give yourself a year and look for other jobs. Life is too short to be putting up with a problematic co-teacher who makes you life a living hell. If however, you do have a co-teacher who actually listens to you and who is willing to be engaged in the class and with the students, you can use their ability to translate to your advantage and have them do a lot of the explanations for you. Sure, you did get trained, technically, to purvey information to students in English, to teach English with English as it were. But if the school is going to provide you with an aid, assistant, or co-teacher, then use it! Make sure that the teachers are being as active as you are, if not more active. Here are some ideas for how you can utilize your co-teacher to your advantage: (1) You could have your co-teacher provide translations for your PPTs; (2) You could have you co-teacher provide you with worksheets that the students are using and use that to create activities for them like Bingo or Jeopardy (all the while keeping in mind that you can hire out a really inexpensive VA to make these games for you!); (3) You can have your co-teacher do a lot of the translation work for you in class, as was already mentioned; (4) you can have your co-teacher prepare accompanying materials to match the ones that you are going to provide; (5) you can pass the speaking-baton to the co-teacher and have them do a little lecture on the classroom material for the day; (5) You can ask your co-teacher about upcoming events in the school to be cognizant enough so that you know when you have to have a lesson prepared for the students; (6) you can ask your co-teacher about local events in town or local services to be apart of. Your co-teacher is most certainly not your virtual assistant or receptionist and they are by no means obligated to do you any favors at all. However, make sure to match the level of work that they provide for you so that you’re not over stressing about what you need to do.Therefore, if they are particularly inactive in your class or they take a back role, then you can use to your advantage by just selecting whatever lesson you think will be most helpful for students at the time of your lesson, without having to concern yourself with your co-teacher. If for whatever reason the co-teacher is bossy without actually doing anything, then gently remind them that you are in a relationship with them and that they need to do their part to ensure that the relationship executes the desired responsibilities of both teachers. </w:t>
+        <w:t xml:space="preserve">“But Todd, you’ll get fired.” No I won’t. Because you have to ask yourself. If the level of dispassionate disconnectedness is already tolerated in the school environment, then what you’re doing by relying on the inacive co-teachers is actually harmless compared to what they are probably doing in their own classes (assuming their level of dispassion pervades their entire life in untold ways). This is why when I am faced with an offensively inactive co-teacher, I make sure to direct the students’ attention toward the co-teacher and tell the that I need their translation help.  Or give them worksheets to distribute while smiling and thanking them for their assistance. If the co-teacher is super persnickety and really doesn’t care about you--perhaps even trying to actively harm you--then give yourself a year and look for other jobs. Life is too short to be putting up with a problematic co-teacher who makes you life a living hell. If however, you do have a co-teacher who actually listens to you and who is willing to be engaged in the </w:t>
+      </w:r>
+      <w:r>
+        <w:lastRenderedPageBreak/>
+        <w:t xml:space="preserve">class and with the students, you can use their ability to translate to your advantage and have them do a lot of the explanations for you. Sure, you did get trained, technically, to purvey information to students in English, to teach English with English as it were. But if the school is going to provide you with an aid, assistant, or co-teacher, then use it! Make sure that the teachers are being as active as you are, if not more active. Here are some ideas for how you can utilize your co-teacher to your advantage: (1) You could have your co-teacher provide translations for your PPTs; (2) You could have you co-teacher provide you with worksheets that the students are using and use that to create activities for them like Bingo or Jeopardy (all the while keeping in mind that you can hire out a really inexpensive VA to make these games for you!); (3) You can have your co-teacher do a lot of the translation work for you in class, as was already mentioned; (4) you can have your co-teacher prepare accompanying materials to match the ones that you are going to provide; (5) you can pass the speaking-baton to the co-teacher and have them do a little lecture on the classroom material for the day; (5) You can ask your co-teacher about upcoming events in the school to be cognizant enough so that you know when you have to have a lesson prepared for the students; (6) you can ask your co-teacher about local events in town or local services to be apart of. Your co-teacher is most certainly not your virtual assistant or receptionist and they are by no means obligated to do you any favors at all. However, make sure to match the level of work that they provide for you so that you’re not over stressing about what you need to do.Therefore, if they are particularly inactive in your class or they take a back role, then you can use to your advantage by just selecting whatever lesson you think will be most helpful for students at the time of your lesson, without having to concern yourself with your co-teacher. If for whatever reason the co-teacher is bossy without actually doing anything, then gently remind them that you are in a relationship with them and that they need to do their part to ensure that the relationship executes the desired responsibilities of both teachers. </w:t>
       </w:r>
       <w:r>
         <w:tab/>
@@ -1757,7 +1812,11 @@
       </w:r>
       <w:r>
         <w:tab/>
-        <w:t>Lately, I’ve discovered a new way for checking out and preserving your energy. Group projects. I’ve already mentioned that worksheets can be helpful in keeping the students busy but you could extend this to include some multi-class projects that involve a lot of group work and heady thinking. Many EFL books have provided great ideas for projects to give to your classes, and the Cambridge series is one of the best. There are many different types of projects you can do with your students over extended classes. For example, you can have them make a video, replete with script, actors, and a director. These types of classes are typically very fun for the students and keep you at bay while they perform the necessary responsiblities of the assignment. Another fun group activity is to do a publicity campaign whereby students organize themselves into groups and form a cause that they can support with propaganda. Making fliers is usually a great project to do over many days. Still, another activity that you can give to your students is game-making. Why purchase your own games when you can just have the students make their own authentic games that help them study material they are required to care about? I don’t know about you but I can’t think of a better way to keep the students occupied while I just stare out into space. When I have assigned this activity, students have typically taken 1-2 class periods to finish and then to play the game. I have the students make their own rules, make their own pictures on the game board, decide which information they want the game board to test students on, and decide on their own game board pieces. In short, I have the students basically do everything and I keep to high standards so that the students push themselves and I have maximal time to be able to sit back and watch the students take initiative on their own projects. My former students have made some rather elaborate games for me and they are frequently so fun to play that I have the students in each group take turns playing different games that have been developed over the course of the lesson.</w:t>
+        <w:t xml:space="preserve">Lately, I’ve discovered a new way for checking out and preserving your energy. Group projects. I’ve already mentioned that worksheets can be helpful in keeping the students busy but you could extend this to include some multi-class projects that involve a lot of group work and heady thinking. Many EFL books have provided great ideas for projects to give to your classes, and the Cambridge series is one of the best. There are many different types of projects you can do with your students over extended classes. For example, you can have them make a video, replete with script, actors, and a director. These types of classes are typically very fun for the students and keep you at bay while they perform the necessary responsiblities of the assignment. Another fun group activity is to do a publicity campaign whereby students organize themselves into groups and form a cause that they can support with propaganda. Making fliers is usually a great project to do over many days. Still, another activity that you can give to your students is game-making. Why purchase your own games when you can just have the students make their own authentic games that help them study material they are required to care about? I don’t know about you but I can’t think of a better way to keep the students occupied while I just </w:t>
+      </w:r>
+      <w:r>
+        <w:lastRenderedPageBreak/>
+        <w:t>stare out into space. When I have assigned this activity, students have typically taken 1-2 class periods to finish and then to play the game. I have the students make their own rules, make their own pictures on the game board, decide which information they want the game board to test students on, and decide on their own game board pieces. In short, I have the students basically do everything and I keep to high standards so that the students push themselves and I have maximal time to be able to sit back and watch the students take initiative on their own projects. My former students have made some rather elaborate games for me and they are frequently so fun to play that I have the students in each group take turns playing different games that have been developed over the course of the lesson.</w:t>
       </w:r>
       <w:r>
         <w:tab/>
@@ -1818,7 +1877,11 @@
         <w:t>x-</w:t>
       </w:r>
       <w:r>
-        <w:t xml:space="preserve">number of classes to put the entire piece together, along with script. You could then assign a movie day where you and the rest of the class all watch the videos and then vote on the best one. You could even have an academy award day where you reward some students for best performance, or most dramatic. There are seemingly an unlimited supply of activities having to do with voting. </w:t>
+        <w:t xml:space="preserve">number of classes to put the entire piece together, along with script. You could then assign a movie day where you and the rest of the class all watch the </w:t>
+      </w:r>
+      <w:r>
+        <w:lastRenderedPageBreak/>
+        <w:t xml:space="preserve">videos and then vote on the best one. You could even have an academy award day where you reward some students for best performance, or most dramatic. There are seemingly an unlimited supply of activities having to do with voting. </w:t>
       </w:r>
     </w:p>
     <w:p>
@@ -1894,16 +1957,24 @@
         <w:ind w:firstLine="720"/>
       </w:pPr>
       <w:r>
-        <w:t xml:space="preserve">There are so many voting-based activities that you can incorporate into your classes and weave throughout the semester. They’re not just confined to individual activities. You can virtually have students vote on everything, from worksheets to PPTs. If the students feel like what they are doing is a direct result of their own choosing, they’ll be more likely to do those activities and you’ll be able to take an increasingly passive stance in your class as they get to work on the activities that they chose. This is why I always try to bake voting into my classes because I know that voting will encourage students to be more in control of the direction of their education. I think one of the things that people don’t realize about teaching is that it’s a two-way relationship. Teachers very often don’t fail because they are bad teachers; rather, they fail because they didn’t establish a healthy working relationship with their students. At the end of the day, teachers will only be able to meet students wherever they are in their growth and development and eagerness to learn. You can only do so much to force students into doing the work that you want. Sometimes they won’t even want to do any of the work that you supply. In this case, you just have to meet them where they are and work with that (or not work with that). These days, I don’t work with students who refuse to do any work for me. It’s a futile effort. If the students are actively resisting the work for the class, I just allow them to do it and I move on with whatever it is that I have to do in my own life to make it better. I don’t push the students to do what I want them to do if I have seen them actively despising the English language. I let them hate it and be who they are going to be while I move on to more positive things in my life. Yes, there have been many classes where I just sat at my desk and did my own reading while the students rebelliously slept the whole time. It took me a long time to reach that point because I always wanted to help other people. But when I told my supervisors about their behavior and they just shrugged, I decided that it was a battle not worth fighting and i just decided to do my own work during that class. Will these sleeping students that I had come around at some point? I don’t know, but life is too short for me to be worrying about them. Like I said, you have to take care of yourself. Do what Tony Robbins suggests and seek pleasure and avoid pain wherever possible. </w:t>
-      </w:r>
-    </w:p>
-    <w:p>
-      <w:pPr>
-        <w:pStyle w:val="LO-normal"/>
-        <w:ind w:firstLine="720"/>
-      </w:pPr>
-      <w:r>
-        <w:t xml:space="preserve">Giving your students choices whenever possible, even in a country where students are expected to follow the teacher, is not a bad idea. Actually, my experience in Korea, despite it being known for a country that respects elders, has been somewhat the reverse of what people normally say about it. Most of my students have never had a problem arguing with me and telling me that i’m wrong. They have ranted and raved and objected to many of the activiites that i have given them. They have openly requested to self-study during my class and some days they have even asked me if they could go use the bathroom, to which I have conceded, only to see them toward the tail-end of the class to which they explained that they had a really bad case of the runs. Some students have even had the audacity to request that they leave class to go play video games in the computer room. My Korean students have hardly ever shied away from telling me what to do. Maybe it’s because of my status within the school, my own teaching style, the changing times in Korea, or a mixture of these characteristics and others that I am not aware of, but whatever the case may be, it seems that the idea that korean students are somehow obedient to every word that a teacher says seems more myth than reality. Even during those times when I have put my foot down and told the students how I felt about their behavior, these times have been the absolute worst for me because it means that I have lost the trust in the students and they have come to resent me for making them do things that they don’t want. It ususually takes me more than a few weeks to win them back to my side and show them that I do care about how they feel, but that a compromise is needed in order for the both of us to move forward with our respective roles. When this happens, I usually end up expending more energy than I need to in order to win them back. Therefore, I am usually not willing to fight my students on classroom policy, wherever possible. It’s more trouble than it’s worth. </w:t>
+        <w:t xml:space="preserve">There are so many voting-based activities that you can incorporate into your classes and weave throughout the semester. They’re not just confined to individual activities. You can </w:t>
+      </w:r>
+      <w:r>
+        <w:lastRenderedPageBreak/>
+        <w:t xml:space="preserve">virtually have students vote on everything, from worksheets to PPTs. If the students feel like what they are doing is a direct result of their own choosing, they’ll be more likely to do those activities and you’ll be able to take an increasingly passive stance in your class as they get to work on the activities that they chose. This is why I always try to bake voting into my classes because I know that voting will encourage students to be more in control of the direction of their education. I think one of the things that people don’t realize about teaching is that it’s a two-way relationship. Teachers very often don’t fail because they are bad teachers; rather, they fail because they didn’t establish a healthy working relationship with their students. At the end of the day, teachers will only be able to meet students wherever they are in their growth and development and eagerness to learn. You can only do so much to force students into doing the work that you want. Sometimes they won’t even want to do any of the work that you supply. In this case, you just have to meet them where they are and work with that (or not work with that). These days, I don’t work with students who refuse to do any work for me. It’s a futile effort. If the students are actively resisting the work for the class, I just allow them to do it and I move on with whatever it is that I have to do in my own life to make it better. I don’t push the students to do what I want them to do if I have seen them actively despising the English language. I let them hate it and be who they are going to be while I move on to more positive things in my life. Yes, there have been many classes where I just sat at my desk and did my own reading while the students rebelliously slept the whole time. It took me a long time to reach that point because I always wanted to help other people. But when I told my supervisors about their behavior and they just shrugged, I decided that it was a battle not worth fighting and i just decided to do my own work during that class. Will these sleeping students that I had come around at some point? I don’t know, but life is too short for me to be worrying about them. Like I said, you have to take care of yourself. Do what Tony Robbins suggests and seek pleasure and avoid pain wherever possible. </w:t>
+      </w:r>
+    </w:p>
+    <w:p>
+      <w:pPr>
+        <w:pStyle w:val="LO-normal"/>
+        <w:ind w:firstLine="720"/>
+      </w:pPr>
+      <w:r>
+        <w:t xml:space="preserve">Giving your students choices whenever possible, even in a country where students are expected to follow the teacher, is not a bad idea. Actually, my experience in Korea, despite it being known for a country that respects elders, has been somewhat the reverse of what people normally say about it. Most of my students have never had a problem arguing with me and telling me that i’m wrong. They have ranted and raved and objected to many of the activiites that i have given them. They have openly requested to self-study during my class and some days they have even asked me if they could go use the bathroom, to which I have conceded, only to see them toward the tail-end of the class to which they explained that they had a really bad case of the runs. Some students have even had the audacity to request that they leave class to go play video games in the computer room. My Korean students have hardly ever shied away from telling me what to do. Maybe it’s because of my status within the school, my own teaching style, the changing times in Korea, or a mixture of these characteristics and others that I am not aware of, but whatever the case may be, it seems that the idea that korean students are somehow obedient to every word that a teacher says seems more myth than reality. Even during those times when I have put my foot down and told the students how I felt about their behavior, these times have been the absolute worst for me because it means that I have lost the trust in the students and they have come to resent me for making them do things that they don’t want. It ususually takes me more than a few weeks to win them back to my side and show them that I do care about how they feel, but that a compromise is needed in order for the both of us to </w:t>
+      </w:r>
+      <w:r>
+        <w:lastRenderedPageBreak/>
+        <w:t xml:space="preserve">move forward with our respective roles. When this happens, I usually end up expending more energy than I need to in order to win them back. Therefore, I am usually not willing to fight my students on classroom policy, wherever possible. It’s more trouble than it’s worth. </w:t>
       </w:r>
       <w:r>
         <w:tab/>
@@ -1957,7 +2028,11 @@
       </w:r>
       <w:r>
         <w:tab/>
-        <w:t xml:space="preserve">That said, there are a few more activities that you can give to your students that will make them more active in your class. We already brought up voting activities. Other great activities that get your students busy is Clue activities. There are plenty of PowerPoint presentations floating around the internet today that are like the game Clue whereby students have to solve the whodunit question. These activities are very popular with students in Korea and they will likely be popular in other countries throughout Asia as well. These games are great because students can spend almost the entire class period working them out, expending all of the mental energy that they have to do them and then checking with you at the very end of the class for the answer. Another great activity to give to your students is the “Murder” game whereby you select one student as the detective and one student as the murderer. In this game, the student-as-detective leaves the room while you select a murderer who will wink at students to kill them. The detective will return to the class and ask students different questions of each student, trying to detect any sort of lying in their countenance. These questions can be super broad and irrelevant to the game, such as “what is your favorite color?” or they can be related to the game at hand, such as “where were you on the night of February 1st?” The questions will largely depend on the level of proficiency that you have. In any case, after or during questions, the killer can kill people and then the student can attempt to search and take three guesses at who the killer is. The beauty with this game, as with many of the other games that i have mentioned, is that this game is largely between the students and not the teacher After you’ve explained the rules--or gotten your co-teacher to do it if you have one--then the game can literally move forward on its own without your assistance. And if the students really get into this game, they can continue until the bell rings. This game can be done during the semester or in the winter camps that I have already mentioned and they are great time killers (no pun intended). Another great activity that you can give to your students, and which also happens to be mentioned in Penny Ur’s </w:t>
+        <w:t xml:space="preserve">That said, there are a few more activities that you can give to your students that will make them more active in your class. We already brought up voting activities. Other great </w:t>
+      </w:r>
+      <w:r>
+        <w:lastRenderedPageBreak/>
+        <w:t xml:space="preserve">activities that get your students busy is Clue activities. There are plenty of PowerPoint presentations floating around the internet today that are like the game Clue whereby students have to solve the whodunit question. These activities are very popular with students in Korea and they will likely be popular in other countries throughout Asia as well. These games are great because students can spend almost the entire class period working them out, expending all of the mental energy that they have to do them and then checking with you at the very end of the class for the answer. Another great activity to give to your students is the “Murder” game whereby you select one student as the detective and one student as the murderer. In this game, the student-as-detective leaves the room while you select a murderer who will wink at students to kill them. The detective will return to the class and ask students different questions of each student, trying to detect any sort of lying in their countenance. These questions can be super broad and irrelevant to the game, such as “what is your favorite color?” or they can be related to the game at hand, such as “where were you on the night of February 1st?” The questions will largely depend on the level of proficiency that you have. In any case, after or during questions, the killer can kill people and then the student can attempt to search and take three guesses at who the killer is. The beauty with this game, as with many of the other games that i have mentioned, is that this game is largely between the students and not the teacher After you’ve explained the rules--or gotten your co-teacher to do it if you have one--then the game can literally move forward on its own without your assistance. And if the students really get into this game, they can continue until the bell rings. This game can be done during the semester or in the winter camps that I have already mentioned and they are great time killers (no pun intended). Another great activity that you can give to your students, and which also happens to be mentioned in Penny Ur’s </w:t>
       </w:r>
       <w:r>
         <w:rPr>
@@ -1975,7 +2050,11 @@
         <w:ind w:firstLine="720"/>
       </w:pPr>
       <w:r>
-        <w:t>When considering choices you can give to your students, there’s nothing more fun than arranging games. I have a series of powerpoint presentations that I made where all students have to do is arrange, arrange, arrange! One of the games, which is taken from the Ur book, is arranging the guests. In this scenario, students are at a dinner party and they are given profiles of several of the guests. Students are told what their personalities are like and what they do for a living. In this game, there’s usually a cross-section of characters, from a judge to a school teacher to a little brat who complains to her mommy all of the time. The students job is to arrange these guests at a dinner a party to ensure that everyone gets along and there is not a lot of in-fighting. This usually gets the students very busy, particularly if they’re above-average level of proficiency. Students will very frequently work through potential combinations like the activity is some kind of a rubics cube and then devise sentences that explain why they chose the way they did. This game is absolutely perfect for giving students an outlet to express themselves and to do most of the work for you. Another game that practically lends itself to self-teaching is arranged-marriage game. Again, this is taken from the Penny Ur book. In this game, students act as a marriage committee in a futuristic society where everyone needs to be married off and any couple that is getting a divorce needs to be re-coupled right away. Students are given a list of couples and the different problems that each couple if experiencing. The students then have to re-arrange the couples so that everyone is happy again. I’ve had much success with this game for the same reasons as the other game mentioned above. First of all, students love talking about relationships and couples so this game easily lends itself to all sorts of chit-chatter. Secondly, students love entertaining different arrangement of couples and figuring out the best match. I have very frequently delivered this game to classses as small as two and classes as large as 10 and it works the same. Sometimes it’s helpful to tell students to write down the information that you give to them via powerpoint or distribute worksheets that will remind the students of the different couples. This allows them to cross check their facts wiht their own memories to determine the best fit. I usually give the students about 15 minutes to deliberate before they render a decision and then I have them tell me why they chose the way they did. Sometimes the students will finish a lot sooner than I expected and then I will tell them to explain their reasoning. Usually, if their finishing of the activity is premature, they won’t be able to produce sentneces that explain their logic, and so back to the drawing board they will go until they can produce something for me. If they can produce sentences that explain why they chose what they did, I will have each student of a group contribute their thoughts. If I don’t understand what they are saying, I will tell the students as such and tell them that they have to go back to the drawing board and figure out logical sentences to give to me. After all, this is why I have been hired, isn’t it? To provide students with this kind of feedback (the invaluable feedback of knowing if a native English speaker can understand you or not). Sometimes students will give me clipped responses that just barely skim the surface and tell me the answer to their reasoning. In some cases, I will let this slide if the timing of the class is around exam time or their are some other unforeseen special circumstances (for example, I haven’t seen the students in two weeks due to a festival or some kind of a class trip). However, if I have seen the students rather consistently for weeks on end, I seldom tolerate clipped replies, such as “He is a firefighter,” to explain why they coupled, Bill, the Fireman, with Grace, the Nurse. I usually make the students come up with something more comprehensive and well thought out. Again, your needs may differ depending on what school you’re teaching in or what country you’re generally located in. For students in South Korea, in a high school setting, this is totally a normal expectation.</w:t>
+        <w:t>When considering choices you can give to your students, there’s nothing more fun than arranging games. I have a series of powerpoint presentations that I made where all students have to do is arrange, arrange, arrange! One of the games, which is taken from the Ur book, is arranging the guests. In this scenario, students are at a dinner party and they are given profiles of several of the guests. Students are told what their personalities are like and what they do for a living. In this game, there’s usually a cross-section of characters, from a judge to a school teacher to a little brat who complains to her mommy all of the time. The students job is to arrange these guests at a dinner a party to ensure that everyone gets along and there is not a lot of in-fighting. This usually gets the students very busy, particularly if they’re above-average level of proficiency. Students will very frequently work through potential combinations like the activity is some kind of a rubics cube and then devise sentences that explain why they chose the way they did. This game is absolutely perfect for giving students an outlet to express themselves and to do most of the work for you. Another game that practically lends itself to self-teaching is arranged-marriage game. Again, this is taken from the Penny Ur book. In this game, students act as a marriage committee in a futuristic society where everyone needs to be married off and any couple that is getting a divorce needs to be re-coupled right away. Students are given a list of couples and the different problems that each couple if experiencing. The students then have to re-arrange the couples so that everyone is happy again. I’ve had much success with this game for the same reasons as the other game mentioned above. First of all, students love talking about relationships and couples so this game easily lends itself to all sorts of chit-</w:t>
+      </w:r>
+      <w:r>
+        <w:lastRenderedPageBreak/>
+        <w:t>chatter. Secondly, students love entertaining different arrangement of couples and figuring out the best match. I have very frequently delivered this game to classses as small as two and classes as large as 10 and it works the same. Sometimes it’s helpful to tell students to write down the information that you give to them via powerpoint or distribute worksheets that will remind the students of the different couples. This allows them to cross check their facts wiht their own memories to determine the best fit. I usually give the students about 15 minutes to deliberate before they render a decision and then I have them tell me why they chose the way they did. Sometimes the students will finish a lot sooner than I expected and then I will tell them to explain their reasoning. Usually, if their finishing of the activity is premature, they won’t be able to produce sentneces that explain their logic, and so back to the drawing board they will go until they can produce something for me. If they can produce sentences that explain why they chose what they did, I will have each student of a group contribute their thoughts. If I don’t understand what they are saying, I will tell the students as such and tell them that they have to go back to the drawing board and figure out logical sentences to give to me. After all, this is why I have been hired, isn’t it? To provide students with this kind of feedback (the invaluable feedback of knowing if a native English speaker can understand you or not). Sometimes students will give me clipped responses that just barely skim the surface and tell me the answer to their reasoning. In some cases, I will let this slide if the timing of the class is around exam time or their are some other unforeseen special circumstances (for example, I haven’t seen the students in two weeks due to a festival or some kind of a class trip). However, if I have seen the students rather consistently for weeks on end, I seldom tolerate clipped replies, such as “He is a firefighter,” to explain why they coupled, Bill, the Fireman, with Grace, the Nurse. I usually make the students come up with something more comprehensive and well thought out. Again, your needs may differ depending on what school you’re teaching in or what country you’re generally located in. For students in South Korea, in a high school setting, this is totally a normal expectation.</w:t>
       </w:r>
     </w:p>
     <w:p>
@@ -2009,7 +2088,11 @@
       </w:r>
       <w:r>
         <w:tab/>
-        <w:t>There are still other arrangement activities that you can provide, most of which come right out of the Cambridge canon and can be applied to numerous classes where you don’t want to exert too much energy. For instance, you can have the students group words based on severity (e.g. tiny, small, big, large, collosal) or group them based on importance. You can have students use a randomly generated list of words and then have them determine their own categories. You can have the students generate sentences based on these random words that you’ve generated and make it into a game whereby the student who can’t think of a sentence is out of the game. Working with vocabulary is an absolutely wonderful way to get the energy off of you, particulalry if you’re working with vocabulary that the students have to learn. As a  general rule, it will serve to your benefit if you can go over words that the students have already been reviewing because this provide some added incentive for students to be engaged with the class (since reviewing the vocabulary that they have to know for a test is never a bad idea).</w:t>
+        <w:t xml:space="preserve">There are still other arrangement activities that you can provide, most of which come right out of the Cambridge canon and can be applied to numerous classes where you don’t want to exert too much energy. For instance, you can have the students group words based on severity (e.g. tiny, small, big, large, collosal) or group them based on importance. You can have students use a randomly generated list of words and then have them determine their own categories. You can have the students generate sentences based on these random words that you’ve generated and make it into a game whereby the student who can’t think of a sentence is out of the game. Working with vocabulary is an absolutely wonderful way to get the energy off of </w:t>
+      </w:r>
+      <w:r>
+        <w:lastRenderedPageBreak/>
+        <w:t>you, particulalry if you’re working with vocabulary that the students have to learn. As a  general rule, it will serve to your benefit if you can go over words that the students have already been reviewing because this provide some added incentive for students to be engaged with the class (since reviewing the vocabulary that they have to know for a test is never a bad idea).</w:t>
       </w:r>
     </w:p>
     <w:p>
@@ -2120,7 +2203,11 @@
       </w:r>
       <w:r>
         <w:tab/>
-        <w:t>Another great categorizing activity is to have the students create stories from the words that they are either using for their other classes or ones that you randomly picked from a textbook or some other source and then having the students generate a story a comic strip based on the words and then creating the stipulation that the students absolutely muse use all of the words in some way or context. It will help if you anticipate the difficulty that some of the students might have with using a select few words but this shouldn’t take you more than a few seconds to determine. For all intends and purposes, category games are what I call “set-it-and-forget-it” games, meaning that you basically give the instructions once and then get the students to work diligently on the activities for the remainder of the class while you take it easy. For activities like this, it might be helpful if you made use of classroom dictionaries, but it’s not always necessary.</w:t>
+        <w:t xml:space="preserve">Another great categorizing activity is to have the students create stories from the words that they are either using for their other classes or ones that you randomly picked from a textbook or some other source and then having the students generate a story a comic strip based on the words and then creating the stipulation that the students absolutely muse use all of the words in some way or context. It will help if you anticipate the difficulty that some of the students might have with using a select few words but this shouldn’t take you more than a few seconds to determine. For all intends and purposes, category games are what I call “set-it-and-forget-it” games, meaning that you basically give the instructions once and then get the students to work diligently on the activities for the remainder of the class while you take it easy. For activities like this, it might be helpful if you made use of classroom dictionaries, but it’s not </w:t>
+      </w:r>
+      <w:r>
+        <w:lastRenderedPageBreak/>
+        <w:t>always necessary.</w:t>
       </w:r>
       <w:r>
         <w:tab/>
@@ -2213,7 +2300,11 @@
         <w:t>Lesson Planning,</w:t>
       </w:r>
       <w:r>
-        <w:t xml:space="preserve"> the authors do make it clear that there is really no one right way of lesson planning. Some people will just write a list of words on a sheet and call that a “strategy,” while others will go more elaborate and create extensive bullet points that branch out into other bullet points ad infinitum. You can probably guess what my personal philosophy is with this lesson planning: take the path of least resistance. Lesson planning takes time and in my experience, even with rehearsal, will never be perfect. Things will bomb for many reasons, some of which are entirely out of your control. For example, the students feeling bad about a test that they took could lead them to hate your activity and then cause it to bomb. The truth is: you won’t always know why a lesson bombs, so the truth is that it’s in your best interest to just generate a list of activities and review with students (particularly during those weeks when you just don’t want to be bothered). Some might even argue that today what I am recommending is still too much work. And maybe they’re right. In the past, for example, I have hired VAs to handle a lot of my worklaod, from finding worksheets to making them themselves. I will explore this idea of outsourcing a little bit later, describing the whys and the whats and the wherefore.</w:t>
+        <w:t xml:space="preserve"> the authors do make it clear that there is really no one right way of lesson planning. Some people will just write a list of words on a sheet and call that a “strategy,” while others will go more elaborate and create extensive bullet points that branch out into other bullet points ad infinitum. You can probably guess what my personal philosophy is with this </w:t>
+      </w:r>
+      <w:r>
+        <w:lastRenderedPageBreak/>
+        <w:t>lesson planning: take the path of least resistance. Lesson planning takes time and in my experience, even with rehearsal, will never be perfect. Things will bomb for many reasons, some of which are entirely out of your control. For example, the students feeling bad about a test that they took could lead them to hate your activity and then cause it to bomb. The truth is: you won’t always know why a lesson bombs, so the truth is that it’s in your best interest to just generate a list of activities and review with students (particularly during those weeks when you just don’t want to be bothered). Some might even argue that today what I am recommending is still too much work. And maybe they’re right. In the past, for example, I have hired VAs to handle a lot of my worklaod, from finding worksheets to making them themselves. I will explore this idea of outsourcing a little bit later, describing the whys and the whats and the wherefore.</w:t>
       </w:r>
       <w:r>
         <w:tab/>
@@ -2249,7 +2340,11 @@
         <w:ind w:firstLine="720"/>
       </w:pPr>
       <w:r>
-        <w:t>When looking for particular grammar activities that get the students’ attention off of you, ask your colleagues about what grammar structures they should know already. Run some sentences by them and ask them if the students will understand. If you get a confirmation that they do know the structures, then that is the greenlight for you to move forward and start considering the various activities that will get the students off your back. Use only grammar that the students are already familiar with and structure your lessons as a “Review with the Native English teacher” class. The students, and even the colleagues, will appreciate this especially since it may be argued quite forcefully that your job isn’t to teach new material but rather to help the students exercise material that they should have learned with the real translators. Once you’ve found a grammar structure to review, there are different types of activities that you can give to get the students busy: fill-in-the-blank, cloze activities, and word bank activities are probably the best types of worksheets that you can give to yoru students to get them to practie the form and meaning and use without you. It will literally take you 15 minutes to write a paragraph with blanks and then give it to the students. You don’t even need to decorate worksheets because most students will doodle on the worksheets no matter what you do and the pictures that you might wish to add to them don’t really add to the experience. It’s just extra work for you that you don’t need. Simply write a paragraph and take out some words. You can use a word bank if you wish or you can make it even harder for the students by not giving them any hints aside from telling them that the material is a review. For younger groups, you can  make word searches with the missing words in the grammar structure or crossword puzzles with the structure in them. The more you provide material that is familiar to the students, be it because of a tes tthat they recently had to take or some activity that they recently did with another teacher, the more relevant the students will feel the grammar exercise is. You could literally use the book that the students are using and just make your own activities based on the book. And if doing this work takes up too much time, you could just farm out the work to someone in the Philippines who will do it for five dollars an hour. Using these sorts of activities with grammar is usually the best way to get the tykes off your back. Still, another type of activity that you can use is to have the students generate their own stories using the grammar structure, or have them read a passage and point out the structure for you. Some countries don’t encourage creativity so having students make their own anything is usually quite difficult if you don’t pre-teach what it is that they are supposed to do. If this is the case for you, I would strongly urge you to consider just giving a worksheet and having students derive the correct answer.</w:t>
+        <w:t xml:space="preserve">When looking for particular grammar activities that get the students’ attention off of you, ask your colleagues about what grammar structures they should know already. Run some sentences by them and ask them if the students will understand. If you get a confirmation that they do know the structures, then that is the greenlight for you to move forward and start considering the various activities that will get the students off your back. Use only grammar that the students are already familiar with and structure your lessons as a “Review with the Native English teacher” class. The students, and even the colleagues, will appreciate this especially since it may be argued quite forcefully that your job isn’t to teach new material but rather to help the students exercise material that they should have learned with the real translators. Once you’ve found a grammar structure to review, there are different types of activities that you can give to get the students busy: fill-in-the-blank, cloze activities, and word bank activities are probably the best types of worksheets that you can give to yoru students to get them to practie the form and meaning and use without you. It will literally take you 15 minutes to write a paragraph with blanks and then give it to the students. You don’t even need to decorate </w:t>
+      </w:r>
+      <w:r>
+        <w:lastRenderedPageBreak/>
+        <w:t>worksheets because most students will doodle on the worksheets no matter what you do and the pictures that you might wish to add to them don’t really add to the experience. It’s just extra work for you that you don’t need. Simply write a paragraph and take out some words. You can use a word bank if you wish or you can make it even harder for the students by not giving them any hints aside from telling them that the material is a review. For younger groups, you can  make word searches with the missing words in the grammar structure or crossword puzzles with the structure in them. The more you provide material that is familiar to the students, be it because of a tes tthat they recently had to take or some activity that they recently did with another teacher, the more relevant the students will feel the grammar exercise is. You could literally use the book that the students are using and just make your own activities based on the book. And if doing this work takes up too much time, you could just farm out the work to someone in the Philippines who will do it for five dollars an hour. Using these sorts of activities with grammar is usually the best way to get the tykes off your back. Still, another type of activity that you can use is to have the students generate their own stories using the grammar structure, or have them read a passage and point out the structure for you. Some countries don’t encourage creativity so having students make their own anything is usually quite difficult if you don’t pre-teach what it is that they are supposed to do. If this is the case for you, I would strongly urge you to consider just giving a worksheet and having students derive the correct answer.</w:t>
       </w:r>
       <w:r>
         <w:tab/>
@@ -2292,7 +2387,11 @@
         <w:t>Recipes for Tired Teachers.</w:t>
       </w:r>
       <w:r>
-        <w:t xml:space="preserve"> In this activity, you give each individual student a sentence strip with a sentnece on it. Each student needs to have at least one sentence strip and all of the sentence strips will tell a story of some kind. First, instruct the students to memorize the sentence. This usually takes about 5 minutes. You can go around and test different students to see if the sentence has crystalized in their minds. My students always loved when I did this. After the students have demonstrated their ability to memorize the words on their respective strip, you can then insturct the students to give you back the sentences. After that, you can tell the students that all of these sentence strips--the ones you’ll be holding--make a story and that it is the student’s responsibility to put the sentences in order so that they make a cogent and coherent story. Whenever I do this activity, it usually takes a whole chunk of time for the students to figure out what words mean and what each member of the group is saying. It forces the student to come to terms with their accents and how their communication might be perceived as either effective or ineffective. If you want to make this activity even longer, you can mandate that the students only speak in English and not their mother tongue. To make the activity much longer, you can mandate that students are not allowed to write the words down on paper. And of course, the larger the class you have, the easier it will be for you to break students up into groups and create a competition for which group can produce the story whole again in the least amount of time. I have had much success, so much success in fact that I have a whole stockpile of sentence stories ready to go in the event that I just don’t feel like teaching that day and will usually dispatch to the students to continually practice their memorization skills. </w:t>
+        <w:t xml:space="preserve"> In this activity, you give each individual student a sentence strip with a sentnece on it. Each student needs to have at least one sentence strip and all of the sentence strips will tell a story of some kind. First, instruct the students to memorize the sentence. This usually takes about 5 minutes. You can go around and test different students to see if the sentence has crystalized in their minds. My students always loved when I did this. After the students have demonstrated their ability to memorize the words on their respective strip, you can then insturct the students to give you back the sentences. After that, you can tell the students that all of these sentence strips--the ones you’ll be holding--make a story and that it is the student’s responsibility to put the sentences in order so that they make a cogent and coherent story. Whenever I do this activity, it usually takes a whole chunk of time for the students to figure out what words mean and what each member of the group is saying. It forces the student to come to terms with their accents and how their communication might be perceived as either effective or ineffective. If you want to make this activity even longer, you can mandate that the students only speak in English and not their mother tongue. To make the activity much longer, you can mandate that students are not allowed to write the words down on paper. And of course, the larger the class you have, the easier it will be for you to break students up into groups and create a competition for which group can produce the story whole again in the least amount of time. I have had much success, so much success in fact that I have </w:t>
+      </w:r>
+      <w:r>
+        <w:lastRenderedPageBreak/>
+        <w:t xml:space="preserve">a whole stockpile of sentence stories ready to go in the event that I just don’t feel like teaching that day and will usually dispatch to the students to continually practice their memorization skills. </w:t>
       </w:r>
     </w:p>
     <w:p>
@@ -2317,7 +2416,11 @@
         <w:ind w:firstLine="720"/>
       </w:pPr>
       <w:r>
-        <w:t xml:space="preserve">One of the most popular games for memory if you’re working younger children is the “Going on a Picnic” game whereby students going around in a circle and provide one word that starts with a certain letter in the alphabet. The task is to remember all of the words that each student says in alphabetical order and those who forget are out. When I have done this game, sometimes students will help each other and thus make it a non-competitive game. If you have to monitor the game to make sure there are no cheaters, than technically you’re not getting the students off of your back and so the game is ill-advised. I would only give this game to students who can compete properly. Of course, with every game it’s important to provide the rules, but if the students can help themselves, then initiating a quieter game is probably better. And speaking of quieter games, playing memory with the students is a great quiet game that will get the students activating their short term memories. Sure, there’s a little prep involved with making the cards but once you have them made, you can reuse them over and over again. If I don’t have the time to make the cards myself, I’ll usually run the idea by one of my colleagues and recruit their help in making the cards. Of course, if they don’t have the time to help and I don’t have the time to do them, I just don’t initiate the game and I move to another one. </w:t>
+        <w:t xml:space="preserve">One of the most popular games for memory if you’re working younger children is the “Going on a Picnic” game whereby students going around in a circle and provide one word that starts with a certain letter in the alphabet. The task is to remember all of the words that each student says in alphabetical order and those who forget are out. When I have done this game, sometimes students will help each other and thus make it a non-competitive game. If you have to monitor the game to make sure there are no cheaters, than technically you’re not getting the students off of your back and so the game is ill-advised. I would only give this game to students who can compete properly. Of course, with every game it’s important to provide the rules, but if the students can help themselves, then initiating a quieter game is probably better. And </w:t>
+      </w:r>
+      <w:r>
+        <w:lastRenderedPageBreak/>
+        <w:t xml:space="preserve">speaking of quieter games, playing memory with the students is a great quiet game that will get the students activating their short term memories. Sure, there’s a little prep involved with making the cards but once you have them made, you can reuse them over and over again. If I don’t have the time to make the cards myself, I’ll usually run the idea by one of my colleagues and recruit their help in making the cards. Of course, if they don’t have the time to help and I don’t have the time to do them, I just don’t initiate the game and I move to another one. </w:t>
       </w:r>
       <w:r>
         <w:tab/>
@@ -2340,7 +2443,11 @@
       </w:r>
       <w:r>
         <w:tab/>
-        <w:t>Another game I like to play with large groups, particularly of young students, is a variation on the memorize-random-words game I described earlier in the chapter. I break students up into groups of 3-4 if the class is large enough and I have each student write ten random words on a sheet of paper. The words cannot be related to each other (e.g. such as a series of numbers or different body parts). They have to be ten random words. Sometimes I’ll give the students dictionaries for this activity. Having the students generate their own list of random words will usually take about 5 minutes +/- 2 depending on their level of proficiency. Once the students are finished with writing their own words down on paper, I then instruct the students to memorize the words on their paper. I give them about five minutes and very often will go around the room and test different students to see if they have memorized the words or not. Once I feel like a sufficient number of students have memorized the words, then I instruct a member of whichever group is going first to select a member from another group. The student selects one of the students. I then ask to borrow the list of words from the student who has been selected and I give that list to the other student who did the selecting. I then tell the selected student to recite from memory all of the words that he wrote down on his paper. If the student recites the words perfectly, then that student achieves points for his team and if he doesn’t, then the group that selected him gets the points. Subtraction may or may not occur for whichever team is on the losing end. I really love this activity because it can be a really powerful motivator for students who would otherwise find their language classes super boring. Although this activity is very similar from the poem activity that I described just one paragraph ago in that you have to remain a participant in the exchange, it nevertheless requires very little talking from you and all you have to do is go around the room and volunteer students to do the selecting. Eventually, if you get a good rhythm going for the activity, the lesson will take care of itself and the student will just start taking care of the activity on their own and doing without you telling them to. This is exactly what you want to have happen in your class, for this activity and virtually all of the others that are described for you in these pages.</w:t>
+        <w:t xml:space="preserve">Another game I like to play with large groups, particularly of young students, is a variation on the memorize-random-words game I described earlier in the chapter. I break students up into groups of 3-4 if the class is large enough and I have each student write ten random words on a sheet of paper. The words cannot be related to each other (e.g. such as a series of numbers or different body parts). They have to be ten random words. Sometimes I’ll give the students dictionaries for this activity. Having the students generate their own list of random words will usually take about 5 minutes +/- 2 depending on their level of proficiency. Once the students are finished with writing their own words down on paper, I then instruct the students to memorize the words on their paper. I give them about five minutes and very often will go around the room and test different students to see if they have memorized the words or not. Once I feel like a sufficient number of students have memorized the words, then I instruct a member of whichever group is going first to select a member from another group. The student selects one of the students. I then ask to borrow the list of words from the student who has been </w:t>
+      </w:r>
+      <w:r>
+        <w:lastRenderedPageBreak/>
+        <w:t>selected and I give that list to the other student who did the selecting. I then tell the selected student to recite from memory all of the words that he wrote down on his paper. If the student recites the words perfectly, then that student achieves points for his team and if he doesn’t, then the group that selected him gets the points. Subtraction may or may not occur for whichever team is on the losing end. I really love this activity because it can be a really powerful motivator for students who would otherwise find their language classes super boring. Although this activity is very similar from the poem activity that I described just one paragraph ago in that you have to remain a participant in the exchange, it nevertheless requires very little talking from you and all you have to do is go around the room and volunteer students to do the selecting. Eventually, if you get a good rhythm going for the activity, the lesson will take care of itself and the student will just start taking care of the activity on their own and doing without you telling them to. This is exactly what you want to have happen in your class, for this activity and virtually all of the others that are described for you in these pages.</w:t>
       </w:r>
       <w:r>
         <w:tab/>
@@ -2401,6 +2508,7 @@
         <w:tab/>
       </w:r>
       <w:r>
+        <w:lastRenderedPageBreak/>
         <w:tab/>
         <w:t xml:space="preserve">At least for Korea, some of the most successful memory games involve trivia or some variation thereof. Any simulation of a game show where students are contestants who are responsible for learning random inane facts about the world will usually go over well, but only if you’re using facts and information that the students will definitely know about. this can be tricky since news is super cultural bound, but you can mitigate this possible issue by first asking your colleagues about where they get their news from, or even better, taking a PPT from one of the EFL websites and just checking with another teacher if the questions are fair to ask of the students. </w:t>
       </w:r>
@@ -2457,7 +2565,11 @@
         <w:ind w:firstLine="720"/>
       </w:pPr>
       <w:r>
-        <w:t xml:space="preserve">Another trivia-based activity that I have played is Wheel of Fortune which is basically a glorified hangman game with a special wheel that students can turn for points (or lose them, depending on their fortune). Still another activity is a bomb game whereby students choose letters on a slide. These letters contain a question about the material and if they get the question right, then they are eligible to select one of three options of prizes, one of which contains a bomb that could evaporate all of the team’s points. I learned how to play this game from a Korean co-teacher that I had who apparently had had years’ worth of experience in working with English teachers, for she had some rather ingenious ways to cut corners in the lessons that even I thought were rather thrifty. This particular activity has always been exciting for the middle school students, with or without candy, and has involved very little of me in the lessons. </w:t>
+        <w:t xml:space="preserve">Another trivia-based activity that I have played is Wheel of Fortune which is basically a glorified hangman game with a special wheel that students can turn for points (or lose them, depending on their fortune). Still another activity is a bomb game whereby students choose letters on a slide. These letters contain a question about the material and if they get the </w:t>
+      </w:r>
+      <w:r>
+        <w:lastRenderedPageBreak/>
+        <w:t xml:space="preserve">question right, then they are eligible to select one of three options of prizes, one of which contains a bomb that could evaporate all of the team’s points. I learned how to play this game from a Korean co-teacher that I had who apparently had had years’ worth of experience in working with English teachers, for she had some rather ingenious ways to cut corners in the lessons that even I thought were rather thrifty. This particular activity has always been exciting for the middle school students, with or without candy, and has involved very little of me in the lessons. </w:t>
       </w:r>
       <w:r>
         <w:tab/>
@@ -2502,7 +2614,11 @@
         <w:ind w:firstLine="720"/>
       </w:pPr>
       <w:r>
-        <w:t>Aside from the trivia powerpoints, again, you can always refer back to the card games and other physical brick and mortar games to get you through. Card games can almost always be turned into trivia games if you play your cards right (pun unintended), although in my experience making the card games into trivia games requires a lot of unnecessary enforcement of the rules since students will likely try to cut corners by speaking in their mother tongue or completely skipping the trivia part. Use your judgment. If you think the students can handle the level of independence that card games call for, then by all means try card games out. You could, for example, make separate trivia cards to with the Uno Cards and have students draw from them after every round, or pick one up after one student has to draw four. Korean students also taught me a variation of Uno called “One Card,” which also proved equally as fun and which I have since incorporated into other classes (Google “One Card game”). All of these games are great for testing memory, be it long term or short term. I encourage you to experiment to see which types of trivia games will be the most successful to your students while at the same time giving you the most vacation time in your head.</w:t>
+        <w:t xml:space="preserve">Aside from the trivia powerpoints, again, you can always refer back to the card games and other physical brick and mortar games to get you through. Card games can almost always be turned into trivia games if you play your cards right (pun unintended), although in my experience making the card games into trivia games requires a lot of unnecessary enforcement of the rules since students will likely try to cut corners by speaking in their mother tongue or completely skipping the trivia part. Use your judgment. If you think the students can handle the level of independence that card games call for, then by all means try card games out. You could, for example, make separate trivia cards to with the Uno Cards and have students draw </w:t>
+      </w:r>
+      <w:r>
+        <w:lastRenderedPageBreak/>
+        <w:t>from them after every round, or pick one up after one student has to draw four. Korean students also taught me a variation of Uno called “One Card,” which also proved equally as fun and which I have since incorporated into other classes (Google “One Card game”). All of these games are great for testing memory, be it long term or short term. I encourage you to experiment to see which types of trivia games will be the most successful to your students while at the same time giving you the most vacation time in your head.</w:t>
       </w:r>
     </w:p>
     <w:p>
@@ -2546,7 +2662,11 @@
         <w:ind w:firstLine="720"/>
       </w:pPr>
       <w:r>
-        <w:t xml:space="preserve">You can review material that you have gone over ad infinitum if you think the students haven’t understood it the first time, or you can even go over material that they might have learned from other teachers. It amazes me how many teachers walk into a an EFL classroom and expect the students to be tabula rasa and have very low levels of proficiency. I mean, unless you’re teaching Elementary students, I think it’s a fair assumption that students as high as middle school will come in with a whole inventory of words that they have learned from prior years of learning. You can use Getting to Know You activities to gauge just how much your students know and then use the information that they know to review that material. You can ask your co-teachers as well and maybe peruse the textbooks that the students are going over to see what kinds of English they are supposed to know for class. Of course, the textbook isn’t always a great barometer for how much your students are going to know (there are afterall many false-starters and some students might have some learning disabilities to take into consideration) but you can use the textbook as a rough sketch of what it is that the students might be working on and then use that material in easy and unique ways. Of course, it is always always always a great idea to gamify your lessons whenever you can. This will always go over well with young people who are in cultures where competition is thoroughly encouraged. Other countries may not be as susceptible to this, but if not, that works to your benefit because then you can jut provide worksheets and other more academic tasks for the students to do and then your class just becomes an exercise in work-management. </w:t>
+        <w:t xml:space="preserve">You can review material that you have gone over ad infinitum if you think the students haven’t understood it the first time, or you can even go over material that they might have learned from other teachers. It amazes me how many teachers walk into a an EFL classroom and expect the students to be tabula rasa and have very low levels of proficiency. I mean, unless you’re teaching Elementary students, I think it’s a fair assumption that students as high as middle school will come in with a whole inventory of words that they have learned from prior years of learning. You can use Getting to Know You activities to gauge just how much your students know and then use the information that they know to review that material. You can ask your co-teachers as well and maybe peruse the textbooks that the students are going over to see what kinds of English they are supposed to know for class. Of course, the textbook isn’t always a great barometer for how much your students are going to know (there are afterall many false-starters and some students might have some learning disabilities to take into consideration) but you can use the textbook as a rough sketch of what it is that the students </w:t>
+      </w:r>
+      <w:r>
+        <w:lastRenderedPageBreak/>
+        <w:t xml:space="preserve">might be working on and then use that material in easy and unique ways. Of course, it is always always always a great idea to gamify your lessons whenever you can. This will always go over well with young people who are in cultures where competition is thoroughly encouraged. Other countries may not be as susceptible to this, but if not, that works to your benefit because then you can jut provide worksheets and other more academic tasks for the students to do and then your class just becomes an exercise in work-management. </w:t>
       </w:r>
       <w:r>
         <w:tab/>
@@ -2608,7 +2728,11 @@
       </w:r>
       <w:r>
         <w:tab/>
-        <w:t xml:space="preserve">While we are on the subject of outsourcing, getting yourself a general VA to look up information is never a bad idea as a strategy for getting the little tykes off your back. You can have your VA do so much for you then the people in your own office can barely do for themselves. For instance, you can hire a VA on upwork to do some of the research that I’ve already described in the previous paragraphs. You can have them look up reviews of the schools that you are going to be entering for your next job. You can have them look up other VAs who will make worksheets or powerpoints. You can hire a VA to find other former employees of the school that you presently teach at. You can use a VA to look up valuable resources for teaching material or to look for teaching material that is similar to the one that you’re going over. It’s almost reminiscent of the A.J Jacobs book where the author outsources his entire life, but it’s such a truism these days. You can literally outsource your entire life and almost no one would ever notice as you sit back at your desk and chill out over a cup of coffee. If you aren’t making enough money to hire a VA as an English teacher, then you might want to address why this is and consider maybe another school. I remember teaching in Mexico and earning pesos that were barely enough for me to buy a hot chocolate every morning. I left this situation because it just wasn’t sustainable. If the working situation isn’t sustainable enough for you to outsource, then it’s probably not sustainable enough to live on and unless you’re living on some kind of a trust fund, I wouldn’t consider you taking this route unless you’re planning on multiple careers in different professions and can take a few jobs working remotely. This isn’t a bad idea, but just know that you’ll necessarily have to do that if you’re working in a country that cannot afford to pay you the lavish salaries of the East. </w:t>
+        <w:t xml:space="preserve">While we are on the subject of outsourcing, getting yourself a general VA to look up information is never a bad idea as a strategy for getting the little tykes off your back. You can have your VA do so much for you then the people in your own office can barely do for themselves. For instance, you can hire a VA on upwork to do some of the research that I’ve already described in the previous paragraphs. You can have them look up reviews of the schools that you are going to be entering for your next job. You can have them look up other VAs who will make worksheets or powerpoints. You can hire a VA to find other former employees of the school that you presently teach at. You can use a VA to look up valuable resources for teaching material or to look for teaching material that is similar to the one that you’re going over. It’s almost reminiscent of the A.J Jacobs book where the author outsources his entire life, but it’s such a truism these days. You can literally outsource your entire life and almost no one would ever notice as you sit back at your desk and chill out over a cup of coffee. If you aren’t making enough money to hire a VA as an English teacher, then you might want to address why this is and consider maybe another school. I remember teaching in Mexico and earning pesos that were barely enough for me to buy a hot chocolate every morning. I left this situation because it just wasn’t sustainable. If the working situation isn’t sustainable enough for you to outsource, then it’s probably not sustainable enough to live on and unless you’re living on </w:t>
+      </w:r>
+      <w:r>
+        <w:lastRenderedPageBreak/>
+        <w:t xml:space="preserve">some kind of a trust fund, I wouldn’t consider you taking this route unless you’re planning on multiple careers in different professions and can take a few jobs working remotely. This isn’t a bad idea, but just know that you’ll necessarily have to do that if you’re working in a country that cannot afford to pay you the lavish salaries of the East. </w:t>
       </w:r>
     </w:p>
     <w:p>
@@ -2635,7 +2759,11 @@
         <w:ind w:firstLine="720"/>
       </w:pPr>
       <w:r>
-        <w:t xml:space="preserve">We’ve covered a lot of ground in terms of getting the little tykes off your back. But there is still one more area to be covered. And that’s the area of actual, real-life lessons. Sure, there are many activities that you can do to get the students busy and offer your back. We’ve already discussed games as being really useful tools for keeping the little tykes busy: board games and PPT games being prime among them. We’ve also discussed using various types of activities that involve playing with words, creating categories, and doing some improvisation work with your students. There is only one last thing that we need to cover and that’s that fateful day when you actually have to give a lesson. Yes, it’s true, at some point you’re going to have to give an actual lesson, with a whole body that includes a beginning, middle, and an end. You’ll have to introduce vocabulary maybe or some grammar structure, maybe do some gesticulations to articulate the type of English that you’re trying to capture (the scenarios, contexts, and so forth) and then provide activities for the students that get them to practice, be it conversations that they perform in front of you or worksheets where they just ingrain the patterns of English in their mind through writing. Thankfully, there are still some ways for you to cut corners when you do actually have to give a lesson and I will certainly outline some of these strategies for you here before ending this chapter. </w:t>
+        <w:t xml:space="preserve">We’ve covered a lot of ground in terms of getting the little tykes off your back. But there is still one more area to be covered. And that’s the area of actual, real-life lessons. Sure, there </w:t>
+      </w:r>
+      <w:r>
+        <w:lastRenderedPageBreak/>
+        <w:t xml:space="preserve">are many activities that you can do to get the students busy and offer your back. We’ve already discussed games as being really useful tools for keeping the little tykes busy: board games and PPT games being prime among them. We’ve also discussed using various types of activities that involve playing with words, creating categories, and doing some improvisation work with your students. There is only one last thing that we need to cover and that’s that fateful day when you actually have to give a lesson. Yes, it’s true, at some point you’re going to have to give an actual lesson, with a whole body that includes a beginning, middle, and an end. You’ll have to introduce vocabulary maybe or some grammar structure, maybe do some gesticulations to articulate the type of English that you’re trying to capture (the scenarios, contexts, and so forth) and then provide activities for the students that get them to practice, be it conversations that they perform in front of you or worksheets where they just ingrain the patterns of English in their mind through writing. Thankfully, there are still some ways for you to cut corners when you do actually have to give a lesson and I will certainly outline some of these strategies for you here before ending this chapter. </w:t>
       </w:r>
       <w:r>
         <w:tab/>
@@ -2703,7 +2831,11 @@
       </w:r>
       <w:r>
         <w:tab/>
-        <w:t xml:space="preserve">Now if you happen to have stumbled upon a really unique topic and you are just strapped for finding some PPT or video or worksheet on that topic—super rare but entirely possible—then I would advise that you make a rough sketch of what it is that you’d like to have happen and then either outsource it to some staff in the Philippines to spruce up your topic or if you have the time, when all else fails and you’re strapped for cash, do it yourself. But if you’re going to do it yourself, start small, don’t be ambitious, and test out a minimal version of your potential topic on the students first to see if they are taken with the topic. If they are, then you can build up further and if the students don’t like the topic, then you’ve learned something valuable about your lesson idea. Don’t spend over an hour on a lesson that you haven’t tested yet. Test first and then fill out the lesson plan later. </w:t>
+        <w:t xml:space="preserve">Now if you happen to have stumbled upon a really unique topic and you are just strapped for finding some PPT or video or worksheet on that topic—super rare but entirely possible—then I would advise that you make a rough sketch of what it is that you’d like to have happen and then either outsource it to some staff in the Philippines to spruce up your topic or if </w:t>
+      </w:r>
+      <w:r>
+        <w:lastRenderedPageBreak/>
+        <w:t xml:space="preserve">you have the time, when all else fails and you’re strapped for cash, do it yourself. But if you’re going to do it yourself, start small, don’t be ambitious, and test out a minimal version of your potential topic on the students first to see if they are taken with the topic. If they are, then you can build up further and if the students don’t like the topic, then you’ve learned something valuable about your lesson idea. Don’t spend over an hour on a lesson that you haven’t tested yet. Test first and then fill out the lesson plan later. </w:t>
       </w:r>
     </w:p>
     <w:p>
@@ -2792,6 +2924,7 @@
         <w:rPr>
           <w:lang w:eastAsia="ko-KR"/>
         </w:rPr>
+        <w:lastRenderedPageBreak/>
         <w:tab/>
         <w:t>Several activities which have long been a hallmark and staple of the English teaching profession is the worksheet. More specifically, the crossword puzzle, word search, and fill-in-the blanks have been used by English teachers for decades to get other students to practice the four domains of language fluency: reading, speaking, listening, and writing. As of 2015, there are several websites that will generate these sorts of worksheets for you for free. You just have to plug in the words and phrases that you’d like to use the and the website generator will do all of the rest. The worksheets that were listed in this chapter are also in the back of the book! If for whatever reason you find yourself strapped for time, you can always recruit Vas on Fiverr and UpWork to do the work for you. Just show them the words and then the type of worksheet that you want and then get the worksheet made. I usually don’t go this route, personally, unless I know that whatever material this particular VA is going to generate will lead to literally weeks upon weeks of excess free time for me to do other things. Believe it or not, this has happened repeatedly, as I hire and farm out many of my job responsibilities to other VAs. I’ve had several PPT designers make me PPTs that have been able to use over and over again in my own classes to the point where I often forgot what I was being paid for!</w:t>
       </w:r>
@@ -2838,6 +2971,7 @@
         <w:rPr>
           <w:lang w:eastAsia="ko-KR"/>
         </w:rPr>
+        <w:lastRenderedPageBreak/>
         <w:t xml:space="preserve">Aside from worksheets and PPTs and outsourcing and board games, keeping organized is also critical to your success in getting the little tykes off your back. You have to constantly be on top of what’s going on in your school community and pressing people for details. Make following-up your mantra, along with good documentation. It will save you from stressing in the long run when people get on your back about not realizing that you had a winter camp coming in the following week or that you were supposed to plan a lesson for the day when no one had said anything about being required to attend school on a holiday. Actually, very often it's the students who will be the most genuine and honest bunch of the entire school community, and the teachers are the ones that you'll have to look out for. Don't be afraid to reach out to the students themselves and ask them what's going on in the community. Sure, some teachers might think this is incredibly unprofessional and that it demeans your authoritative presence within the school, but no one really has any reservations about what you're doing in the school, except maybe you. At least usually. Sometimes it's clear. Sometimes you're in the school to do some major pedagogical stuff, but sometimes you're just there to babysit and look foreign. You'll have to assess what your status is within each school before determining how you're going to act. Many first time teachers often feel like they are going to change the school community wth their teaching. However, years of literature on the Peace Corps has shown that this is not only impractical, but it's unrealistic. No one is going to welcome you with open arms until they determine that you're non-threatening. And even then, you're still going to end up doing a lot of the fun activities that you did even after you start feeling comfortable with your students. Further, if you come into the school with some grand mission to get the students fluent in less than three months, you're bound to be disappointed. Be open and receptive and ask a lot of questions, while keeping documentation about who said what. </w:t>
       </w:r>
       <w:r>
@@ -2908,6 +3042,7 @@
         <w:rPr>
           <w:b/>
         </w:rPr>
+        <w:lastRenderedPageBreak/>
         <w:t>Key Points to Take Away from the lesson</w:t>
       </w:r>
     </w:p>
@@ -3011,6 +3146,7 @@
           <w:rFonts w:hint="eastAsia"/>
           <w:lang w:eastAsia="ko-KR"/>
         </w:rPr>
+        <w:lastRenderedPageBreak/>
         <w:t>In school life and within the community, you</w:t>
       </w:r>
       <w:r>
@@ -3534,7 +3670,15 @@
           <w:rFonts w:hint="eastAsia"/>
           <w:lang w:eastAsia="ko-KR"/>
         </w:rPr>
-        <w:t xml:space="preserve"> was required to put on a show of such caliber. I made sure to explicitly voice my complaints to the teacher and told them what the type of project would require. Yet, they went ahead and had me do this show despite all of my protestations and warnings. These are just the sorts of things you have to look out for, and reading your contract over and over and over again is never a bad practice to get into. Heck, getting into the hobby of reading your contract at least once a week is probably not a bad idea as you</w:t>
+        <w:t xml:space="preserve"> was required to put on a show of such caliber. I made sure to explicitly voice my complaints to the teacher and told them what the type of project would require. Yet, they went ahead and had me do this show despite all of my protestations and warnings. These are just the sorts of things you have to look </w:t>
+      </w:r>
+      <w:r>
+        <w:rPr>
+          <w:rFonts w:hint="eastAsia"/>
+          <w:lang w:eastAsia="ko-KR"/>
+        </w:rPr>
+        <w:lastRenderedPageBreak/>
+        <w:t>out for, and reading your contract over and over and over again is never a bad practice to get into. Heck, getting into the hobby of reading your contract at least once a week is probably not a bad idea as you</w:t>
       </w:r>
       <w:r>
         <w:rPr>
@@ -4028,6 +4172,7 @@
           <w:rFonts w:hint="eastAsia"/>
           <w:lang w:eastAsia="ko-KR"/>
         </w:rPr>
+        <w:lastRenderedPageBreak/>
         <w:t>Another strategy I can</w:t>
       </w:r>
       <w:r>
@@ -4446,7 +4591,15 @@
           <w:rFonts w:hint="eastAsia"/>
           <w:lang w:eastAsia="ko-KR"/>
         </w:rPr>
-        <w:t xml:space="preserve"> characters to try out for size. My first advice for you is to come to grips with the type of people you wish to socialize with and keep company. Determine ultimately what you wish to get out of the experience of teaching in a foreign country. If you decide that you wish to have a lot of fun and go clubbing and fraternize and do all of the thigns that you wish you had done in college, then you</w:t>
+        <w:t xml:space="preserve"> characters to try out for size. My first advice for you is to come to grips with the type of people you wish to socialize with and keep company. Determine ultimately what you wish to get out of the experience of teaching in a foreign country. If you decide that you wish to </w:t>
+      </w:r>
+      <w:r>
+        <w:rPr>
+          <w:rFonts w:hint="eastAsia"/>
+          <w:lang w:eastAsia="ko-KR"/>
+        </w:rPr>
+        <w:lastRenderedPageBreak/>
+        <w:t>have a lot of fun and go clubbing and fraternize and do all of the thigns that you wish you had done in college, then you</w:t>
       </w:r>
       <w:r>
         <w:rPr>
@@ -4974,7 +5127,15 @@
           <w:rFonts w:hint="eastAsia"/>
           <w:lang w:eastAsia="ko-KR"/>
         </w:rPr>
-        <w:t xml:space="preserve">s a real test of friendship: whether the person is willing to save your ass when the going gets tough. If the person says </w:t>
+        <w:t xml:space="preserve">s a real test of friendship: whether the person is willing to save your ass when the </w:t>
+      </w:r>
+      <w:r>
+        <w:rPr>
+          <w:rFonts w:hint="eastAsia"/>
+          <w:lang w:eastAsia="ko-KR"/>
+        </w:rPr>
+        <w:lastRenderedPageBreak/>
+        <w:t xml:space="preserve">going gets tough. If the person says </w:t>
       </w:r>
       <w:r>
         <w:rPr>
@@ -5470,7 +5631,15 @@
           <w:rFonts w:hint="eastAsia"/>
           <w:lang w:eastAsia="ko-KR"/>
         </w:rPr>
-        <w:t xml:space="preserve">re luck, the necessary endings that you make with </w:t>
+        <w:t xml:space="preserve">re luck, the necessary endings that </w:t>
+      </w:r>
+      <w:r>
+        <w:rPr>
+          <w:rFonts w:hint="eastAsia"/>
+          <w:lang w:eastAsia="ko-KR"/>
+        </w:rPr>
+        <w:lastRenderedPageBreak/>
+        <w:t xml:space="preserve">you make with </w:t>
       </w:r>
       <w:r>
         <w:rPr>
@@ -5944,7 +6113,15 @@
           <w:rFonts w:hint="eastAsia"/>
           <w:lang w:eastAsia="ko-KR"/>
         </w:rPr>
-        <w:t xml:space="preserve">ll have to deal with random chance encounters in the streets or through </w:t>
+        <w:t xml:space="preserve">ll have to deal with </w:t>
+      </w:r>
+      <w:r>
+        <w:rPr>
+          <w:rFonts w:hint="eastAsia"/>
+          <w:lang w:eastAsia="ko-KR"/>
+        </w:rPr>
+        <w:lastRenderedPageBreak/>
+        <w:t xml:space="preserve">random chance encounters in the streets or through </w:t>
       </w:r>
       <w:r>
         <w:rPr>
@@ -5978,13 +6155,14 @@
         <w:rPr>
           <w:lang w:eastAsia="ko-KR"/>
         </w:rPr>
-        <w:t xml:space="preserve">Still, there are moments when I just couldn’t be bothered talking to students in the street because either I had some place urgent to go to (usually another café) or I had to meet someone for something (dinner or extra class). There were a few strategies I would take to avoid interaction. I would either take back alleys on my way to wherever it was that I was going, with the expectation that I wouldn’t see anyone in these back allies. To further decrease the likelihood of being discovered, I would wear a hoodie or wearing something to make me more nondescript, like sunglasses. I would also wear headphones so that it looked like I was busy (which I probably was because I usually listened to my favorite podcasts while traveling from one place to another). If on this occasion I was still discovered by another student, I would then strike up a quick conversation, amp up my English and make it quick and clipped. I would say “hello” and carry on with the conversation, making it brisk and to the point. If I really had to go somewhere, I would abruptly apologize to the student and tell them that I had to go somewhere urgent. This usually ended the conversation and allowed me to move forward with my day. If you’re teaching in a small town, you’re likely to run into students wherever you go, unless you take transport out of town and go to a city nearby. I find that if you’re teaching elementary to high school students, you probably won’t have to travel far to get away from </w:t>
-      </w:r>
-      <w:r>
-        <w:rPr>
-          <w:lang w:eastAsia="ko-KR"/>
-        </w:rPr>
-        <w:t xml:space="preserve">them if you really need to. I learned this quite quickly actually when I spoke to one of the veteran English teachers in my town who said that there were many cities that one could go to “get away from the town and just be on your own.” I never forgot this because at the time that I was told this, I could sense that I would need to do this. Your town and the people in it can be great but sometimes you need a little space to recharge and just be on your own in a new environment. So much repetition cannot be great for a person, or so I feel from my experience these past few years as a teacher. I quickly learned this. When I was teaching in South Korea, the cities that I would frequently retreat to would be Busan and Jinju and very rarely Ulsan. I needed these hours by myself so that I could process what had gone on the entire week. Sometimes this created some friction between me and the staff because the staff were very close-knit, like a family and sometimes it seemed like I was deliberately trying to separate myself and be a loner (which can be a very scary thing for people in Asian countries who are very family oriented and about clanship). When this happened, I would always reassure the staff that I wasn’t going crazy, that I just needed time on my own to do the things that I enjoyed. Sometimes, if I didn’t think I would get negative feedback, I would tell my colleagues about some of the great experiences that I was having while doing things on my own—the meetup groups that I had joined and the fun projects that I was working on by myself or with other people. This usually settled any of their concerns that they had with me and my proclivity for being alone and separate from the group. </w:t>
+        <w:t xml:space="preserve">Still, there are moments when I just couldn’t be bothered talking to students in the street because either I had some place urgent to go to (usually another café) or I had to meet someone for something (dinner or extra class). There were a few strategies I would take to avoid interaction. I would either take back alleys on my way to wherever it was that I was going, with the expectation that I wouldn’t see anyone in these back allies. To further decrease the likelihood of being discovered, I would wear a hoodie or wearing something to make me more nondescript, like sunglasses. I would also wear headphones so that it looked like I was busy (which I probably was because I usually listened to my favorite podcasts while traveling from one place to another). If on this occasion I was still discovered by another student, I would then strike up a quick conversation, amp up my English and make it quick and clipped. I would say “hello” and carry on with the conversation, making it brisk and to the point. If I really had to go somewhere, I would abruptly apologize to the student and tell them that I had to go somewhere urgent. This usually ended the conversation and allowed me to move forward with my day. If </w:t>
+      </w:r>
+      <w:r>
+        <w:rPr>
+          <w:lang w:eastAsia="ko-KR"/>
+        </w:rPr>
+        <w:lastRenderedPageBreak/>
+        <w:t xml:space="preserve">you’re teaching in a small town, you’re likely to run into students wherever you go, unless you take transport out of town and go to a city nearby. I find that if you’re teaching elementary to high school students, you probably won’t have to travel far to get away from them if you really need to. I learned this quite quickly actually when I spoke to one of the veteran English teachers in my town who said that there were many cities that one could go to “get away from the town and just be on your own.” I never forgot this because at the time that I was told this, I could sense that I would need to do this. Your town and the people in it can be great but sometimes you need a little space to recharge and just be on your own in a new environment. So much repetition cannot be great for a person, or so I feel from my experience these past few years as a teacher. I quickly learned this. When I was teaching in South Korea, the cities that I would frequently retreat to would be Busan and Jinju and very rarely Ulsan. I needed these hours by myself so that I could process what had gone on the entire week. Sometimes this created some friction between me and the staff because the staff were very close-knit, like a family and sometimes it seemed like I was deliberately trying to separate myself and be a loner (which can be a very scary thing for people in Asian countries who are very family oriented and about clanship). When this happened, I would always reassure the staff that I wasn’t going crazy, that I just needed time on my own to do the things that I enjoyed. Sometimes, if I didn’t think I would get negative feedback, I would tell my colleagues about some of the great experiences that I was having while doing things on my own—the meetup groups that I had joined and the fun projects that I was working on by myself or with other people. This usually settled any of their concerns that they had with me and my proclivity for being alone and separate from the group. </w:t>
       </w:r>
     </w:p>
     <w:p>
@@ -6029,52 +6207,36 @@
         <w:rPr>
           <w:lang w:eastAsia="ko-KR"/>
         </w:rPr>
-        <w:t>So there are many ways for you to handle interactions with your students outside of school. But I would also like to mention that for the most part, students will not go out of their way to bother you if you look busy or in a hurry to go somewhere. I think most people around the world can read body language pretty well, particularly the kind of body language that screams “I’m busy and have places to go!” Even when I was in a café working on programming, students would often just pretend that I wasn’t around a</w:t>
-      </w:r>
-      <w:r>
-        <w:rPr>
-          <w:lang w:eastAsia="ko-KR"/>
-        </w:rPr>
-        <w:t xml:space="preserve">nd I truly did appreciate this. For my own part, I would play along and pretend that I didn’t see them and on then on Monday, we would have a long conversation about “Oh my god, I saw you but you didn’t see me!” And then I would say “Oh my god! I can’t believe that happened!” It actually provided good practice for the students to practice their “oh my god I saw you” conversation skills. And when this happened in the school, I usually didn’t mind in the least because I was fully recharged and ready for the interaction ahead.  </w:t>
-      </w:r>
-    </w:p>
-    <w:p>
-      <w:pPr>
-        <w:pStyle w:val="LO-normal"/>
-        <w:ind w:firstLine="720"/>
-        <w:rPr>
-          <w:lang w:eastAsia="ko-KR"/>
-        </w:rPr>
-      </w:pPr>
-      <w:r>
-        <w:rPr>
-          <w:lang w:eastAsia="ko-KR"/>
-        </w:rPr>
-        <w:t xml:space="preserve">Now, on to the topic of disclosing personal information about yourself. There is really no straightforward policy or strategy for addressing the topic of disclosing personal information. There are some schools that will be more formal and conventional than others. You’ll usually get a good sense of where the school is when you read your contract and research the school before applying. Find out what people have said about the school in the past, and short of this information, you’ll get a pretty good sense of what the school expects from you when you’re actually in the school environment. When I was teaching in South Korea, I basically made my own rules about what was appropriate to disclose to students, based on my own culture. Sometimes what I chose not to disclose was not a big deal for South Korea, but for me it was a big deal. Other times, I disclosed stuff that was actually more serious than I thought it was (oops!). And sometimes what I did was absolutely perfect. When it comes to getting the little tykes off your back, I recommend disclosing not so much that you are required to talk for some unforeseen period of time. That’s not to say that you shouldn’t disclose anything and leave the conversations completely clipped (although you might end up doing this anyway if you’re teaching young children who can’t hold conversations with foreign instructors). I usually kept things casual and fairly superficial and unthreatening: “How are you?” “How was your weekend?” “What are you doing?” “Where are you going?” “What do you want to do this weekend?” “I saw you cheating on the exam, punk.” Okay, the last one was for a very special relationship but on the whole I kept conversations </w:t>
-      </w:r>
-      <w:r>
-        <w:rPr>
-          <w:lang w:eastAsia="ko-KR"/>
-        </w:rPr>
-        <w:t>at a very simple level for the students to grok and this kept the conversations at a minimum. For the really loquacious students, I of course indulged them in discourse but if I didn’t have to, I usually didn’t. This probably comes across as more abrasive than it actually was. I kept great relationships with my students but I was also keenly aware of the energy that I would expend on a near daily basis and how much energy debt I was wracking up while doing this. I think beginning teachers really have no idea how much energy debt th</w:t>
-      </w:r>
-      <w:r>
-        <w:rPr>
-          <w:lang w:eastAsia="ko-KR"/>
-        </w:rPr>
-        <w:t>ey are dispelling for the world</w:t>
-      </w:r>
-      <w:r>
-        <w:rPr>
-          <w:lang w:eastAsia="ko-KR"/>
-        </w:rPr>
-        <w:t xml:space="preserve"> when they teach for the first time. Many first time teachers will do all sorts of high flying acrobatics just to be liked by their students—they’ll sing, dance, play jams on their guitar, prepare jokes for the following week, do some kind of outrageous juggling act, all in the name of being liked by the students and keeping up appearances of effective learning. The truth is that you really don’t need to do any of this stuff in order to be an effective teacher, and in fact, sometimes there are more gains to be made with the minimalist approach to teaching. I’ve actually found less to be more in my teaching because the students don’t feel overwhelmed with having to catch every word that flies out of my mouth. It gives them confidence that they can handle this English thing and use it in empowering ways to communicate with foreign teachers who know nothing about their language. This to me was the experience that I was shooting for at all times, rather than to be an edutainer, a coined phrase that I am almost positive came out of South Korea in reference to teachers who give students the impression that they are learning when all they are really doing is playing fun an games and entertaining. There are other variations of the definition of this word, I’m sure, but the one I have given is the one that I am familiar with. Teachers in South Korea will frequently refer to themselves as edutainers because of their incessant gamification of lessons and their near constant performing of lesson material, through the song-and-dance stuff that I mentioned above. If you want to get the tykes off your back, doing this edutainer stuff is the least likely approach to get you there, and at the worst, will lead you to burn out. I tried doing this and quickly realized how impossible it was within a 9-to-5 schedule. If you’re working 22 teaching hours and then sitting the rest of your time in the office or interacting with the school community, then doing this edutainer stuff is not going to be feasible because that approach will invariably lead students to expect it whenever they see you, in the hallway, in the office, outside in the school community, in major cities where you might run into them. Basically, you’re setting yourself as the go-to person for entertainment and humor, not to mention the fact that you’re not being taken seriously. By extension, the language that you are charged with teaching will also not be taken seriously by the students. </w:t>
-      </w:r>
-      <w:r>
-        <w:rPr>
-          <w:lang w:eastAsia="ko-KR"/>
-        </w:rPr>
-        <w:t xml:space="preserve">“But that’s what I’m supposed to do in my school,” you might protest, and that’s fine, as long as you take the strategies I’ve provided in these pages to mitigate or lessen it considerably. You absolutely must because the human body and mind was just not designed to take on that constant expenditure of energy and mental power. This is really not a debatable point. As a rule, you </w:t>
+        <w:t xml:space="preserve">So there are many ways for you to handle interactions with your students outside of school. But I would also like to mention that for the most part, students will not go out of their way to bother you if you look busy or in a hurry to go somewhere. I think most people around the world can read body language pretty well, particularly the kind of body language that screams “I’m busy and have places to go!” Even when I was in a café working on programming, students would often just pretend that I wasn’t around and I truly did appreciate this. For my own part, I would play along and pretend that I didn’t see them and on then on Monday, we would have a long conversation about “Oh my god, I saw you but you didn’t see me!” And then I would </w:t>
+      </w:r>
+      <w:r>
+        <w:rPr>
+          <w:lang w:eastAsia="ko-KR"/>
+        </w:rPr>
+        <w:lastRenderedPageBreak/>
+        <w:t xml:space="preserve">say “Oh my god! I can’t believe that happened!” It actually provided good practice for the students to practice their “oh my god I saw you” conversation skills. And when this happened in the school, I usually didn’t mind in the least because I was fully recharged and ready for the interaction ahead.  </w:t>
+      </w:r>
+    </w:p>
+    <w:p>
+      <w:pPr>
+        <w:pStyle w:val="LO-normal"/>
+        <w:ind w:firstLine="720"/>
+        <w:rPr>
+          <w:lang w:eastAsia="ko-KR"/>
+        </w:rPr>
+      </w:pPr>
+      <w:r>
+        <w:rPr>
+          <w:lang w:eastAsia="ko-KR"/>
+        </w:rPr>
+        <w:t xml:space="preserve">Now, on to the topic of disclosing personal information about yourself. There is really no straightforward policy or strategy for addressing the topic of disclosing personal information. There are some schools that will be more formal and conventional than others. You’ll usually get a good sense of where the school is when you read your contract and research the school before applying. Find out what people have said about the school in the past, and short of this information, you’ll get a pretty good sense of what the school expects from you when you’re actually in the school environment. When I was teaching in South Korea, I basically made my own rules about what was appropriate to disclose to students, based on my own culture. Sometimes what I chose not to disclose was not a big deal for South Korea, but for me it was a big deal. Other times, I disclosed stuff that was actually more serious than I thought it was (oops!). And sometimes what I did was absolutely perfect. When it comes to getting the little tykes off your back, I recommend disclosing not so much that you are required to talk for some unforeseen period of time. That’s not to say that you shouldn’t disclose anything and leave the conversations completely clipped (although you might end up doing this anyway if you’re teaching young children who can’t hold conversations with foreign instructors). I usually kept things casual and fairly superficial and unthreatening: “How are you?” “How was your weekend?” “What are you doing?” “Where are you going?” “What do you want to do this weekend?” “I saw you cheating on the exam, punk.” Okay, the last one was for a very special relationship but on the whole I kept conversations at a very simple level for the students to grok and this kept the conversations at a minimum. For the really loquacious students, I of course indulged them in discourse but if I didn’t have to, I usually didn’t. This probably comes across as more abrasive than it actually was. I kept great relationships with my students but I was also keenly aware of the energy that I would expend on a near daily basis and how much energy debt I was wracking up while doing this. I think beginning teachers really have no idea how much energy debt they are dispelling for the world when they teach for the first time. Many first time teachers will do all sorts of high flying acrobatics just to be liked by their students—they’ll sing, dance, play jams on their guitar, prepare jokes for the following week, do some kind of outrageous juggling act, all in the name of being liked by the students and keeping up appearances of effective learning. The truth is that you really don’t need to do any of this stuff in order to be an effective teacher, and in fact, sometimes there are more gains to be made with the minimalist approach to teaching. I’ve actually found less to be more in my teaching because the students don’t feel overwhelmed with having to catch every word that flies out of my mouth. It gives them confidence that they can handle this English thing and use it in empowering ways to communicate with foreign teachers who know nothing about their language. This to me was the experience that I was shooting for at all times, rather than to be an edutainer, a coined phrase that I am almost positive came out of South Korea in reference to teachers who give students the impression that they are learning when all they are really doing is playing fun an games and entertaining. There are other variations of the definition of this word, I’m sure, but the one I have given is the one that I am familiar with. Teachers in South Korea will frequently refer to themselves as edutainers because of their incessant gamification of lessons and their </w:t>
+      </w:r>
+      <w:r>
+        <w:rPr>
+          <w:lang w:eastAsia="ko-KR"/>
+        </w:rPr>
+        <w:lastRenderedPageBreak/>
+        <w:t xml:space="preserve">near constant performing of lesson material, through the song-and-dance stuff that I mentioned above. If you want to get the tykes off your back, doing this edutainer stuff is the least likely approach to get you there, and at the worst, will lead you to burn out. I tried doing this and quickly realized how impossible it was within a 9-to-5 schedule. If you’re working 22 teaching hours and then sitting the rest of your time in the office or interacting with the school community, then doing this edutainer stuff is not going to be feasible because that approach will invariably lead students to expect it whenever they see you, in the hallway, in the office, outside in the school community, in major cities where you might run into them. Basically, you’re setting yourself as the go-to person for entertainment and humor, not to mention the fact that you’re not being taken seriously. By extension, the language that you are charged with teaching will also not be taken seriously by the students. “But that’s what I’m supposed to do in my school,” you might protest, and that’s fine, as long as you take the strategies I’ve provided in these pages to mitigate or lessen it considerably. You absolutely must because the human body and mind was just not designed to take on that constant expenditure of energy and mental power. This is really not a debatable point. As a rule, you </w:t>
       </w:r>
       <w:r>
         <w:rPr>
@@ -6125,70 +6287,1059 @@
         <w:pStyle w:val="LO-normal"/>
         <w:ind w:firstLine="720"/>
         <w:rPr>
+          <w:lang w:eastAsia="ko-KR"/>
+        </w:rPr>
+      </w:pPr>
+      <w:r>
+        <w:rPr>
+          <w:lang w:eastAsia="ko-KR"/>
+        </w:rPr>
+        <w:t xml:space="preserve">In my experience, I have been with teachers who monitored my lessons every week and then publicly criticized me in front of the students. I have also had teachers who talk about me and the way I keep my house in front of other teachers. I’ve also worked with teachers who asked me to submit unnecessary documentation which I later found was not expected in the </w:t>
+      </w:r>
+      <w:r>
+        <w:rPr>
+          <w:lang w:eastAsia="ko-KR"/>
+        </w:rPr>
+        <w:lastRenderedPageBreak/>
+        <w:t xml:space="preserve">least bit, but nevertheless used as a diversion to make it look like I was a busy little beaver. When this kind of damage occurs to you, there are ways of getting back the time that you lose in the office and I will also discuss this a few pages from now. But rest assured, you can mitigate the attacks considerably if you just continue to give gifts on a regular basis. Find the items in your store that look like a lot but cost the least amount of money. Candy is a great option, but I have also found plants work just fine, and short of that, getting pens and pencils for everyone also works pretty well. </w:t>
+      </w:r>
+      <w:r>
+        <w:rPr>
+          <w:rFonts w:hint="eastAsia"/>
+          <w:lang w:eastAsia="ko-KR"/>
+        </w:rPr>
+        <w:t xml:space="preserve"> The sky</w:t>
+      </w:r>
+      <w:r>
+        <w:rPr>
+          <w:lang w:eastAsia="ko-KR"/>
+        </w:rPr>
+        <w:t>’</w:t>
+      </w:r>
+      <w:r>
+        <w:rPr>
+          <w:rFonts w:hint="eastAsia"/>
+          <w:lang w:eastAsia="ko-KR"/>
+        </w:rPr>
+        <w:t>s the limit when it comes to what you can get teachers. You don</w:t>
+      </w:r>
+      <w:r>
+        <w:rPr>
+          <w:lang w:eastAsia="ko-KR"/>
+        </w:rPr>
+        <w:t>’</w:t>
+      </w:r>
+      <w:r>
+        <w:rPr>
+          <w:rFonts w:hint="eastAsia"/>
+          <w:lang w:eastAsia="ko-KR"/>
+        </w:rPr>
+        <w:t>t necessarily have to buy them a car but you can just as easily by them other hand-crafted tchotchkes. Etsy.com is actually a great place for you to buy gifts for your colleagues and fellow faculty. I have found many little arts and crafts, from little mural paintings, to sewn things that people have appreciated. Sometimes it gets too expensive to send things overseas so I</w:t>
+      </w:r>
+      <w:r>
+        <w:rPr>
+          <w:lang w:eastAsia="ko-KR"/>
+        </w:rPr>
+        <w:t>’</w:t>
+      </w:r>
+      <w:r>
+        <w:rPr>
+          <w:rFonts w:hint="eastAsia"/>
+          <w:lang w:eastAsia="ko-KR"/>
+        </w:rPr>
+        <w:t xml:space="preserve">ll just go </w:t>
+      </w:r>
+      <w:r>
+        <w:rPr>
+          <w:lang w:eastAsia="ko-KR"/>
+        </w:rPr>
+        <w:t>to the</w:t>
+      </w:r>
+      <w:r>
+        <w:rPr>
+          <w:rFonts w:hint="eastAsia"/>
+          <w:lang w:eastAsia="ko-KR"/>
+        </w:rPr>
+        <w:t xml:space="preserve"> local supermarket and buy things from there. You can get your colleagues all sorts of things:</w:t>
+      </w:r>
+      <w:r>
+        <w:rPr>
+          <w:lang w:eastAsia="ko-KR"/>
+        </w:rPr>
+        <w:t xml:space="preserve"> hand-made soap or ornaments for the holidays; bed, bath, and beyond types of trinkets; you can buy candles or incense.</w:t>
+      </w:r>
+      <w:r>
+        <w:rPr>
+          <w:rFonts w:hint="eastAsia"/>
+          <w:lang w:eastAsia="ko-KR"/>
+        </w:rPr>
+        <w:t xml:space="preserve"> Really, anything that teachers can hold in the palm of their hand is usually a good barometer for accessing whether something </w:t>
+      </w:r>
+      <w:r>
+        <w:rPr>
+          <w:lang w:eastAsia="ko-KR"/>
+        </w:rPr>
+        <w:t>would</w:t>
+      </w:r>
+      <w:r>
+        <w:rPr>
+          <w:rFonts w:hint="eastAsia"/>
+          <w:lang w:eastAsia="ko-KR"/>
+        </w:rPr>
+        <w:t xml:space="preserve"> be a good gift or not. Food is always great, but even better when it is considered. For instance, some teachers might be on a diet, so rather than get them some kind of chocolate fudge brownie, you can get them some carrots or grapes or something where the most nutrition can be had. This shows thought and consideration and being listened and the teachers were really appreciate it. </w:t>
+      </w:r>
+    </w:p>
+    <w:p>
+      <w:pPr>
+        <w:pStyle w:val="LO-normal"/>
+        <w:ind w:firstLine="720"/>
+        <w:rPr>
+          <w:lang w:eastAsia="ko-KR"/>
+        </w:rPr>
+      </w:pPr>
+      <w:r>
+        <w:rPr>
+          <w:rFonts w:hint="eastAsia"/>
+          <w:lang w:eastAsia="ko-KR"/>
+        </w:rPr>
+        <w:t>Of course, none of this ever calculated into your paycheck. I wish it was. But be that as it may, I estimate that I don</w:t>
+      </w:r>
+      <w:r>
+        <w:rPr>
+          <w:lang w:eastAsia="ko-KR"/>
+        </w:rPr>
+        <w:t>’</w:t>
+      </w:r>
+      <w:r>
+        <w:rPr>
+          <w:rFonts w:hint="eastAsia"/>
+          <w:lang w:eastAsia="ko-KR"/>
+        </w:rPr>
+        <w:t xml:space="preserve">t spend nearly as much as people would think when </w:t>
+      </w:r>
+      <w:r>
+        <w:rPr>
+          <w:lang w:eastAsia="ko-KR"/>
+        </w:rPr>
+        <w:t>I’m</w:t>
+      </w:r>
+      <w:r>
+        <w:rPr>
+          <w:rFonts w:hint="eastAsia"/>
+          <w:lang w:eastAsia="ko-KR"/>
+        </w:rPr>
+        <w:t xml:space="preserve"> spending money on gifts for people. Usually it takes out a little under 25% of my weekly budget for food and groceries. I don</w:t>
+      </w:r>
+      <w:r>
+        <w:rPr>
+          <w:lang w:eastAsia="ko-KR"/>
+        </w:rPr>
+        <w:t>’</w:t>
+      </w:r>
+      <w:r>
+        <w:rPr>
+          <w:rFonts w:hint="eastAsia"/>
+          <w:lang w:eastAsia="ko-KR"/>
+        </w:rPr>
+        <w:t xml:space="preserve">t buy the teachers lavish things, like expensive place mats or porcelain plates </w:t>
+      </w:r>
+      <w:r>
+        <w:rPr>
+          <w:lang w:eastAsia="ko-KR"/>
+        </w:rPr>
+        <w:t>with</w:t>
+      </w:r>
+      <w:r>
+        <w:rPr>
+          <w:rFonts w:hint="eastAsia"/>
+          <w:lang w:eastAsia="ko-KR"/>
+        </w:rPr>
+        <w:t xml:space="preserve"> amazing interior design. </w:t>
+      </w:r>
+      <w:r>
+        <w:rPr>
+          <w:lang w:eastAsia="ko-KR"/>
+        </w:rPr>
+        <w:t>That’</w:t>
+      </w:r>
+      <w:r>
+        <w:rPr>
+          <w:rFonts w:hint="eastAsia"/>
+          <w:lang w:eastAsia="ko-KR"/>
+        </w:rPr>
+        <w:t>s way too much money and the eye isn</w:t>
+      </w:r>
+      <w:r>
+        <w:rPr>
+          <w:lang w:eastAsia="ko-KR"/>
+        </w:rPr>
+        <w:t>’</w:t>
+      </w:r>
+      <w:r>
+        <w:rPr>
+          <w:rFonts w:hint="eastAsia"/>
+          <w:lang w:eastAsia="ko-KR"/>
+        </w:rPr>
+        <w:t xml:space="preserve">t discerning enough to determine which gifts are more expensive than others when it comes to some expensive items. Like I said, a good rule of thumb is that anything that can be held in the hand is usually good, but you have to consider price too. Do some </w:t>
+      </w:r>
+      <w:r>
+        <w:rPr>
+          <w:lang w:eastAsia="ko-KR"/>
+        </w:rPr>
+        <w:t>research</w:t>
+      </w:r>
+      <w:r>
+        <w:rPr>
+          <w:rFonts w:hint="eastAsia"/>
+          <w:lang w:eastAsia="ko-KR"/>
+        </w:rPr>
+        <w:t xml:space="preserve"> to consider if some gifts are more socially appropriate than others (for example, giving someone earrings might send the wrong message). Don</w:t>
+      </w:r>
+      <w:r>
+        <w:rPr>
+          <w:lang w:eastAsia="ko-KR"/>
+        </w:rPr>
+        <w:t>’</w:t>
+      </w:r>
+      <w:r>
+        <w:rPr>
+          <w:rFonts w:hint="eastAsia"/>
+          <w:lang w:eastAsia="ko-KR"/>
+        </w:rPr>
+        <w:t xml:space="preserve">t over-think this. Just be generous enough to think about getting a gift, then get the cheapest-but-most-valued gift you can find and give it, </w:t>
+      </w:r>
+      <w:r>
+        <w:rPr>
+          <w:lang w:eastAsia="ko-KR"/>
+        </w:rPr>
+        <w:t>wrapped</w:t>
+      </w:r>
+      <w:r>
+        <w:rPr>
+          <w:rFonts w:hint="eastAsia"/>
+          <w:lang w:eastAsia="ko-KR"/>
+        </w:rPr>
+        <w:t xml:space="preserve"> or unwrapped it. Gift giving pays for itself in dividends when you don</w:t>
+      </w:r>
+      <w:r>
+        <w:rPr>
+          <w:lang w:eastAsia="ko-KR"/>
+        </w:rPr>
+        <w:t>’</w:t>
+      </w:r>
+      <w:r>
+        <w:rPr>
+          <w:rFonts w:hint="eastAsia"/>
+          <w:lang w:eastAsia="ko-KR"/>
+        </w:rPr>
+        <w:t xml:space="preserve">t have faculty constantly breathing down your back. Objectively speaking, this gift giving serves as your objective shield, anchoring you </w:t>
+      </w:r>
+      <w:r>
+        <w:rPr>
+          <w:lang w:eastAsia="ko-KR"/>
+        </w:rPr>
+        <w:t>with</w:t>
+      </w:r>
+      <w:r>
+        <w:rPr>
+          <w:rFonts w:hint="eastAsia"/>
+          <w:lang w:eastAsia="ko-KR"/>
+        </w:rPr>
+        <w:t xml:space="preserve"> the school community as you endear yourself to others. </w:t>
+      </w:r>
+    </w:p>
+    <w:p>
+      <w:pPr>
+        <w:pStyle w:val="LO-normal"/>
+        <w:ind w:firstLine="720"/>
+        <w:rPr>
+          <w:lang w:eastAsia="ko-KR"/>
+        </w:rPr>
+      </w:pPr>
+      <w:r>
+        <w:rPr>
+          <w:rFonts w:hint="eastAsia"/>
+          <w:lang w:eastAsia="ko-KR"/>
+        </w:rPr>
+        <w:t>Sometimes when you talk to faculty, the topic of what you did for the weekend comes up. In some school environments, you don</w:t>
+      </w:r>
+      <w:r>
+        <w:rPr>
+          <w:lang w:eastAsia="ko-KR"/>
+        </w:rPr>
+        <w:t>’</w:t>
+      </w:r>
+      <w:r>
+        <w:rPr>
+          <w:rFonts w:hint="eastAsia"/>
+          <w:lang w:eastAsia="ko-KR"/>
+        </w:rPr>
+        <w:t xml:space="preserve">t really need to worry about this. You can just do your own thing and move on your merry way. However, in many countries, especially in Asia, you are going to be talking to </w:t>
+      </w:r>
+      <w:r>
+        <w:rPr>
+          <w:lang w:eastAsia="ko-KR"/>
+        </w:rPr>
+        <w:t>faculty</w:t>
+      </w:r>
+      <w:r>
+        <w:rPr>
+          <w:rFonts w:hint="eastAsia"/>
+          <w:lang w:eastAsia="ko-KR"/>
+        </w:rPr>
+        <w:t xml:space="preserve"> quite regularly and having quote unquote casual conversation where all sorts of things might come up. </w:t>
+      </w:r>
+      <w:r>
+        <w:rPr>
+          <w:lang w:eastAsia="ko-KR"/>
+        </w:rPr>
+        <w:t>“</w:t>
+      </w:r>
+      <w:r>
+        <w:rPr>
+          <w:rFonts w:hint="eastAsia"/>
+          <w:lang w:eastAsia="ko-KR"/>
+        </w:rPr>
+        <w:t>What did you do?</w:t>
+      </w:r>
+      <w:r>
+        <w:rPr>
+          <w:lang w:eastAsia="ko-KR"/>
+        </w:rPr>
+        <w:t>”</w:t>
+      </w:r>
+      <w:r>
+        <w:rPr>
+          <w:rFonts w:hint="eastAsia"/>
+          <w:lang w:eastAsia="ko-KR"/>
+        </w:rPr>
+        <w:t xml:space="preserve"> might be the most common question you get asked. Other questions that </w:t>
+      </w:r>
+      <w:r>
+        <w:rPr>
+          <w:lang w:eastAsia="ko-KR"/>
+        </w:rPr>
+        <w:t>might</w:t>
+      </w:r>
+      <w:r>
+        <w:rPr>
+          <w:rFonts w:hint="eastAsia"/>
+          <w:lang w:eastAsia="ko-KR"/>
+        </w:rPr>
+        <w:t xml:space="preserve"> come up are </w:t>
+      </w:r>
+      <w:r>
+        <w:rPr>
+          <w:lang w:eastAsia="ko-KR"/>
+        </w:rPr>
+        <w:t>“</w:t>
+      </w:r>
+      <w:r>
+        <w:rPr>
+          <w:rFonts w:hint="eastAsia"/>
+          <w:lang w:eastAsia="ko-KR"/>
+        </w:rPr>
+        <w:t>are you married?</w:t>
+      </w:r>
+      <w:r>
+        <w:rPr>
+          <w:lang w:eastAsia="ko-KR"/>
+        </w:rPr>
+        <w:t>”</w:t>
+      </w:r>
+      <w:r>
+        <w:rPr>
+          <w:rFonts w:hint="eastAsia"/>
+          <w:lang w:eastAsia="ko-KR"/>
+        </w:rPr>
+        <w:t xml:space="preserve"> </w:t>
+      </w:r>
+      <w:r>
+        <w:rPr>
+          <w:lang w:eastAsia="ko-KR"/>
+        </w:rPr>
+        <w:t>“</w:t>
+      </w:r>
+      <w:r>
+        <w:rPr>
+          <w:rFonts w:hint="eastAsia"/>
+          <w:lang w:eastAsia="ko-KR"/>
+        </w:rPr>
+        <w:t>Who did you go with to the movies?</w:t>
+      </w:r>
+      <w:r>
+        <w:rPr>
+          <w:lang w:eastAsia="ko-KR"/>
+        </w:rPr>
+        <w:t>”</w:t>
+      </w:r>
+      <w:r>
+        <w:rPr>
+          <w:rFonts w:hint="eastAsia"/>
+          <w:lang w:eastAsia="ko-KR"/>
+        </w:rPr>
+        <w:t xml:space="preserve"> </w:t>
+      </w:r>
+      <w:r>
+        <w:rPr>
+          <w:lang w:eastAsia="ko-KR"/>
+        </w:rPr>
+        <w:t>a</w:t>
+      </w:r>
+      <w:r>
+        <w:rPr>
+          <w:rFonts w:hint="eastAsia"/>
+          <w:lang w:eastAsia="ko-KR"/>
+        </w:rPr>
+        <w:t xml:space="preserve">nd </w:t>
+      </w:r>
+      <w:r>
+        <w:rPr>
+          <w:lang w:eastAsia="ko-KR"/>
+        </w:rPr>
+        <w:t>“</w:t>
+      </w:r>
+      <w:r>
+        <w:rPr>
+          <w:rFonts w:hint="eastAsia"/>
+          <w:lang w:eastAsia="ko-KR"/>
+        </w:rPr>
+        <w:t>Are you really traveling by yourself?</w:t>
+      </w:r>
+      <w:r>
+        <w:rPr>
+          <w:lang w:eastAsia="ko-KR"/>
+        </w:rPr>
+        <w:t>”</w:t>
+      </w:r>
+      <w:r>
+        <w:rPr>
+          <w:rFonts w:hint="eastAsia"/>
+          <w:lang w:eastAsia="ko-KR"/>
+        </w:rPr>
+        <w:t xml:space="preserve"> Sorts of chiding questions were </w:t>
+      </w:r>
+      <w:r>
+        <w:rPr>
+          <w:lang w:eastAsia="ko-KR"/>
+        </w:rPr>
+        <w:t xml:space="preserve">always asked of me as I was coming and going from the office, and although I sometimes felt a little irritates by these not-so-subtle questions about my life, I smiled and told the teacher that I had a fabulous time over the weekend and this usually made me feel better about the mannerisms by which people addressed me. </w:t>
+      </w:r>
+    </w:p>
+    <w:p>
+      <w:pPr>
+        <w:pStyle w:val="LO-normal"/>
+        <w:ind w:firstLine="720"/>
+        <w:rPr>
+          <w:lang w:eastAsia="ko-KR"/>
+        </w:rPr>
+      </w:pPr>
+      <w:r>
+        <w:rPr>
+          <w:rFonts w:hint="eastAsia"/>
+          <w:lang w:eastAsia="ko-KR"/>
+        </w:rPr>
+        <w:lastRenderedPageBreak/>
+        <w:t>If you</w:t>
+      </w:r>
+      <w:r>
+        <w:rPr>
+          <w:lang w:eastAsia="ko-KR"/>
+        </w:rPr>
+        <w:t>’</w:t>
+      </w:r>
+      <w:r>
+        <w:rPr>
+          <w:rFonts w:hint="eastAsia"/>
+          <w:lang w:eastAsia="ko-KR"/>
+        </w:rPr>
+        <w:t xml:space="preserve">re not supposed to share your personal life with your </w:t>
+      </w:r>
+      <w:r>
+        <w:rPr>
+          <w:lang w:eastAsia="ko-KR"/>
+        </w:rPr>
+        <w:t>student</w:t>
+      </w:r>
+      <w:r>
+        <w:rPr>
+          <w:rFonts w:hint="eastAsia"/>
+          <w:lang w:eastAsia="ko-KR"/>
+        </w:rPr>
+        <w:t xml:space="preserve">s, I </w:t>
+      </w:r>
+      <w:r>
+        <w:rPr>
+          <w:lang w:eastAsia="ko-KR"/>
+        </w:rPr>
+        <w:t>would</w:t>
+      </w:r>
+      <w:r>
+        <w:rPr>
+          <w:rFonts w:hint="eastAsia"/>
+          <w:lang w:eastAsia="ko-KR"/>
+        </w:rPr>
+        <w:t xml:space="preserve"> equally advise you not divulging as much as information to fellow teachers who are more than likely to use it against you if you</w:t>
+      </w:r>
+      <w:r>
+        <w:rPr>
+          <w:lang w:eastAsia="ko-KR"/>
+        </w:rPr>
+        <w:t>’</w:t>
+      </w:r>
+      <w:r>
+        <w:rPr>
+          <w:rFonts w:hint="eastAsia"/>
+          <w:lang w:eastAsia="ko-KR"/>
+        </w:rPr>
+        <w:t>re not too careful. For example, I had many colleagues who caused me great stress through months at a time because they would frequently take my personal life to other faculty members who I didn</w:t>
+      </w:r>
+      <w:r>
+        <w:rPr>
+          <w:lang w:eastAsia="ko-KR"/>
+        </w:rPr>
+        <w:t>’</w:t>
+      </w:r>
+      <w:r>
+        <w:rPr>
+          <w:rFonts w:hint="eastAsia"/>
+          <w:lang w:eastAsia="ko-KR"/>
+        </w:rPr>
+        <w:t>t know and hadn</w:t>
+      </w:r>
+      <w:r>
+        <w:rPr>
+          <w:lang w:eastAsia="ko-KR"/>
+        </w:rPr>
+        <w:t>’</w:t>
+      </w:r>
+      <w:r>
+        <w:rPr>
+          <w:rFonts w:hint="eastAsia"/>
+          <w:lang w:eastAsia="ko-KR"/>
+        </w:rPr>
+        <w:t>t spoken to. Soon enough, my business, which I had considered personal, would be everyone</w:t>
+      </w:r>
+      <w:r>
+        <w:rPr>
+          <w:lang w:eastAsia="ko-KR"/>
+        </w:rPr>
+        <w:t>’</w:t>
+      </w:r>
+      <w:r>
+        <w:rPr>
+          <w:rFonts w:hint="eastAsia"/>
+          <w:lang w:eastAsia="ko-KR"/>
+        </w:rPr>
+        <w:t xml:space="preserve">s business and soon enough, I </w:t>
+      </w:r>
+      <w:r>
+        <w:rPr>
+          <w:lang w:eastAsia="ko-KR"/>
+        </w:rPr>
+        <w:t>would</w:t>
+      </w:r>
+      <w:r>
+        <w:rPr>
+          <w:rFonts w:hint="eastAsia"/>
+          <w:lang w:eastAsia="ko-KR"/>
+        </w:rPr>
+        <w:t xml:space="preserve"> be the talk of the town. S</w:t>
+      </w:r>
+      <w:r>
+        <w:rPr>
+          <w:lang w:eastAsia="ko-KR"/>
+        </w:rPr>
+        <w:t>o</w:t>
+      </w:r>
+      <w:r>
+        <w:rPr>
+          <w:rFonts w:hint="eastAsia"/>
+          <w:lang w:eastAsia="ko-KR"/>
+        </w:rPr>
+        <w:t xml:space="preserve">me of this was non-threatening while other information was sensitive enough that if it ever escaped the confines of my relationship with another teacher, then it could have surely caused havoc. As such, I almost never divulged any information about the </w:t>
+      </w:r>
+      <w:r>
+        <w:rPr>
+          <w:lang w:eastAsia="ko-KR"/>
+        </w:rPr>
+        <w:t>relationships</w:t>
+      </w:r>
+      <w:r>
+        <w:rPr>
+          <w:rFonts w:hint="eastAsia"/>
+          <w:lang w:eastAsia="ko-KR"/>
+        </w:rPr>
+        <w:t xml:space="preserve"> I kept in the country and the things that I did for fun, which probably weren</w:t>
+      </w:r>
+      <w:r>
+        <w:rPr>
+          <w:lang w:eastAsia="ko-KR"/>
+        </w:rPr>
+        <w:t>’</w:t>
+      </w:r>
+      <w:r>
+        <w:rPr>
+          <w:rFonts w:hint="eastAsia"/>
+          <w:lang w:eastAsia="ko-KR"/>
+        </w:rPr>
+        <w:t xml:space="preserve">t exciting anyway. One of the ways to quickly get people on your </w:t>
+      </w:r>
+      <w:r>
+        <w:rPr>
+          <w:lang w:eastAsia="ko-KR"/>
+        </w:rPr>
+        <w:t>back</w:t>
+      </w:r>
+      <w:r>
+        <w:rPr>
+          <w:rFonts w:hint="eastAsia"/>
+          <w:lang w:eastAsia="ko-KR"/>
+        </w:rPr>
+        <w:t xml:space="preserve"> is to talk about sensitive information with your fellow colleagues. These people are one of the last few people that you want on your trail as you continue </w:t>
+      </w:r>
+      <w:r>
+        <w:rPr>
+          <w:lang w:eastAsia="ko-KR"/>
+        </w:rPr>
+        <w:t>working</w:t>
+      </w:r>
+      <w:r>
+        <w:rPr>
+          <w:rFonts w:hint="eastAsia"/>
+          <w:lang w:eastAsia="ko-KR"/>
+        </w:rPr>
+        <w:t xml:space="preserve"> at your school. </w:t>
+      </w:r>
+    </w:p>
+    <w:p>
+      <w:pPr>
+        <w:pStyle w:val="LO-normal"/>
+        <w:ind w:firstLine="720"/>
+        <w:rPr>
+          <w:lang w:eastAsia="ko-KR"/>
+        </w:rPr>
+      </w:pPr>
+      <w:r>
+        <w:rPr>
+          <w:rFonts w:hint="eastAsia"/>
+          <w:lang w:eastAsia="ko-KR"/>
+        </w:rPr>
+        <w:t>There of course will always be exceptions to the rule. I knew many English teachers in K</w:t>
+      </w:r>
+      <w:r>
+        <w:rPr>
+          <w:lang w:eastAsia="ko-KR"/>
+        </w:rPr>
+        <w:t>o</w:t>
+      </w:r>
+      <w:r>
+        <w:rPr>
+          <w:rFonts w:hint="eastAsia"/>
+          <w:lang w:eastAsia="ko-KR"/>
+        </w:rPr>
+        <w:t xml:space="preserve">rea, for </w:t>
+      </w:r>
+      <w:r>
+        <w:rPr>
+          <w:lang w:eastAsia="ko-KR"/>
+        </w:rPr>
+        <w:t xml:space="preserve">example, who were great chums with their co teachers and the other faculty of the </w:t>
+      </w:r>
+      <w:r>
+        <w:rPr>
+          <w:rFonts w:hint="eastAsia"/>
+          <w:lang w:eastAsia="ko-KR"/>
+        </w:rPr>
+        <w:t xml:space="preserve">foreign languages </w:t>
+      </w:r>
+      <w:r>
+        <w:rPr>
+          <w:lang w:eastAsia="ko-KR"/>
+        </w:rPr>
+        <w:t>department</w:t>
+      </w:r>
+      <w:r>
+        <w:rPr>
+          <w:rFonts w:hint="eastAsia"/>
+          <w:lang w:eastAsia="ko-KR"/>
+        </w:rPr>
+        <w:t>. They would take frequent camping trips, go horseback riding, and do karaoke. For my own part, I also had some super affectionate supervisors and colleagues working with me. I</w:t>
+      </w:r>
+      <w:r>
+        <w:rPr>
+          <w:lang w:eastAsia="ko-KR"/>
+        </w:rPr>
+        <w:t>’</w:t>
+      </w:r>
+      <w:r>
+        <w:rPr>
+          <w:rFonts w:hint="eastAsia"/>
+          <w:lang w:eastAsia="ko-KR"/>
+        </w:rPr>
+        <w:t>ll never forget the time that my supervisor decided to come to my house and actually plumb my toilet which had been stopped and seemed beyond repair (this is a story for another book!). There is no dobut that many of my colleagues have alleviated great stress from what would otherwise be a terribly overwhelming experience in a new country. Use your judgment to determine whether a person has good intentions. You</w:t>
+      </w:r>
+      <w:r>
+        <w:rPr>
+          <w:lang w:eastAsia="ko-KR"/>
+        </w:rPr>
+        <w:t>’</w:t>
+      </w:r>
+      <w:r>
+        <w:rPr>
+          <w:rFonts w:hint="eastAsia"/>
+          <w:lang w:eastAsia="ko-KR"/>
+        </w:rPr>
+        <w:t>ll know pretty quickly what their intentions are when they start talking to you. If you notice that they have a proclivity to talk behind people</w:t>
+      </w:r>
+      <w:r>
+        <w:rPr>
+          <w:lang w:eastAsia="ko-KR"/>
+        </w:rPr>
+        <w:t>’</w:t>
+      </w:r>
+      <w:r>
+        <w:rPr>
+          <w:rFonts w:hint="eastAsia"/>
+          <w:lang w:eastAsia="ko-KR"/>
+        </w:rPr>
+        <w:t>s backs out of spite, than you</w:t>
+      </w:r>
+      <w:r>
+        <w:rPr>
+          <w:lang w:eastAsia="ko-KR"/>
+        </w:rPr>
+        <w:t>’</w:t>
+      </w:r>
+      <w:r>
+        <w:rPr>
+          <w:rFonts w:hint="eastAsia"/>
+          <w:lang w:eastAsia="ko-KR"/>
+        </w:rPr>
+        <w:t xml:space="preserve">ll know that that is a warning sign to be sure. Generally, those who talk about other people behind their backs are just one short step away from talking behind </w:t>
+      </w:r>
+      <w:r>
+        <w:rPr>
+          <w:rFonts w:hint="eastAsia"/>
+          <w:i/>
+          <w:lang w:eastAsia="ko-KR"/>
+        </w:rPr>
+        <w:t>your</w:t>
+      </w:r>
+      <w:r>
+        <w:rPr>
+          <w:rFonts w:hint="eastAsia"/>
+          <w:lang w:eastAsia="ko-KR"/>
+        </w:rPr>
+        <w:t xml:space="preserve"> back! You</w:t>
+      </w:r>
+      <w:r>
+        <w:rPr>
+          <w:lang w:eastAsia="ko-KR"/>
+        </w:rPr>
+        <w:t>’</w:t>
+      </w:r>
+      <w:r>
+        <w:rPr>
+          <w:rFonts w:hint="eastAsia"/>
+          <w:lang w:eastAsia="ko-KR"/>
+        </w:rPr>
+        <w:t>ll also notice the smile and whether it is half-faked or whether it is the general thing. You</w:t>
+      </w:r>
+      <w:r>
+        <w:rPr>
+          <w:lang w:eastAsia="ko-KR"/>
+        </w:rPr>
+        <w:t>’</w:t>
+      </w:r>
+      <w:r>
+        <w:rPr>
+          <w:rFonts w:hint="eastAsia"/>
+          <w:lang w:eastAsia="ko-KR"/>
+        </w:rPr>
+        <w:t>ll notice their expressions and see if they</w:t>
+      </w:r>
+      <w:r>
+        <w:rPr>
+          <w:lang w:eastAsia="ko-KR"/>
+        </w:rPr>
+        <w:t>’</w:t>
+      </w:r>
+      <w:r>
+        <w:rPr>
+          <w:rFonts w:hint="eastAsia"/>
+          <w:lang w:eastAsia="ko-KR"/>
+        </w:rPr>
+        <w:t>re genuinely excited to see you or if they are just faking it. Thankfully, facial expressions don</w:t>
+      </w:r>
+      <w:r>
+        <w:rPr>
+          <w:lang w:eastAsia="ko-KR"/>
+        </w:rPr>
+        <w:t>’</w:t>
+      </w:r>
+      <w:r>
+        <w:rPr>
+          <w:rFonts w:hint="eastAsia"/>
+          <w:lang w:eastAsia="ko-KR"/>
+        </w:rPr>
+        <w:t>t change much across the world. Most people will smile when they are happy and frown when they are sad and there is a ton of variation in and between this, all of which doesn</w:t>
+      </w:r>
+      <w:r>
+        <w:rPr>
+          <w:lang w:eastAsia="ko-KR"/>
+        </w:rPr>
+        <w:t>’</w:t>
+      </w:r>
+      <w:r>
+        <w:rPr>
+          <w:rFonts w:hint="eastAsia"/>
+          <w:lang w:eastAsia="ko-KR"/>
+        </w:rPr>
+        <w:t xml:space="preserve">t terribly deviate from one country to the next. Always be wary of others and never give your full trust to </w:t>
+      </w:r>
+      <w:r>
+        <w:rPr>
+          <w:lang w:eastAsia="ko-KR"/>
+        </w:rPr>
+        <w:t>people</w:t>
+      </w:r>
+      <w:r>
+        <w:rPr>
+          <w:rFonts w:hint="eastAsia"/>
+          <w:lang w:eastAsia="ko-KR"/>
+        </w:rPr>
+        <w:t xml:space="preserve"> who haven</w:t>
+      </w:r>
+      <w:r>
+        <w:rPr>
+          <w:lang w:eastAsia="ko-KR"/>
+        </w:rPr>
+        <w:t>’</w:t>
+      </w:r>
+      <w:r>
+        <w:rPr>
+          <w:rFonts w:hint="eastAsia"/>
+          <w:lang w:eastAsia="ko-KR"/>
+        </w:rPr>
+        <w:t>t earned it.</w:t>
+      </w:r>
+    </w:p>
+    <w:p>
+      <w:pPr>
+        <w:pStyle w:val="LO-normal"/>
+        <w:ind w:firstLine="720"/>
+        <w:rPr>
+          <w:lang w:eastAsia="ko-KR"/>
+        </w:rPr>
+      </w:pPr>
+      <w:r>
+        <w:rPr>
+          <w:rFonts w:hint="eastAsia"/>
+          <w:lang w:eastAsia="ko-KR"/>
+        </w:rPr>
+        <w:t xml:space="preserve">As </w:t>
+      </w:r>
+      <w:r>
+        <w:rPr>
+          <w:lang w:eastAsia="ko-KR"/>
+        </w:rPr>
+        <w:t>I</w:t>
+      </w:r>
+      <w:r>
+        <w:rPr>
+          <w:rFonts w:hint="eastAsia"/>
+          <w:lang w:eastAsia="ko-KR"/>
+        </w:rPr>
+        <w:t xml:space="preserve"> mentioned earlier, there will be times when teachers take time away from you, sometimes out of spite and sometimes because they just want to give you busy work. </w:t>
+      </w:r>
+      <w:r>
+        <w:rPr>
+          <w:lang w:eastAsia="ko-KR"/>
+        </w:rPr>
+        <w:t>A</w:t>
+      </w:r>
+      <w:r>
+        <w:rPr>
+          <w:rFonts w:hint="eastAsia"/>
+          <w:lang w:eastAsia="ko-KR"/>
+        </w:rPr>
+        <w:t>s I already mentioned, one teacher had me write an entire script for a class that I was doing in front of panel judges. The entire script despite the fact that she wasn</w:t>
+      </w:r>
+      <w:r>
+        <w:rPr>
+          <w:lang w:eastAsia="ko-KR"/>
+        </w:rPr>
+        <w:t>’</w:t>
+      </w:r>
+      <w:r>
+        <w:rPr>
+          <w:rFonts w:hint="eastAsia"/>
+          <w:lang w:eastAsia="ko-KR"/>
+        </w:rPr>
+        <w:t xml:space="preserve">t even going to read it. This was just busy work, the kind of work that you give to </w:t>
+      </w:r>
+      <w:r>
+        <w:rPr>
+          <w:lang w:eastAsia="ko-KR"/>
+        </w:rPr>
+        <w:t>little</w:t>
+      </w:r>
+      <w:r>
+        <w:rPr>
+          <w:rFonts w:hint="eastAsia"/>
+          <w:lang w:eastAsia="ko-KR"/>
+        </w:rPr>
+        <w:t xml:space="preserve"> children to keep them occupied. I had lost a lot of time from doing this work, time that </w:t>
+      </w:r>
+      <w:r>
+        <w:rPr>
+          <w:lang w:eastAsia="ko-KR"/>
+        </w:rPr>
+        <w:t>I</w:t>
+      </w:r>
+      <w:r>
+        <w:rPr>
+          <w:rFonts w:hint="eastAsia"/>
+          <w:lang w:eastAsia="ko-KR"/>
+        </w:rPr>
+        <w:t xml:space="preserve"> could have spent working on my </w:t>
+      </w:r>
+      <w:r>
+        <w:rPr>
+          <w:lang w:eastAsia="ko-KR"/>
+        </w:rPr>
+        <w:t>side</w:t>
+      </w:r>
+      <w:r>
+        <w:rPr>
+          <w:rFonts w:hint="eastAsia"/>
+          <w:lang w:eastAsia="ko-KR"/>
+        </w:rPr>
+        <w:t xml:space="preserve"> hustle projects. When someone gives you a task that you can</w:t>
+      </w:r>
+      <w:r>
+        <w:rPr>
+          <w:lang w:eastAsia="ko-KR"/>
+        </w:rPr>
+        <w:t>’</w:t>
+      </w:r>
+      <w:r>
+        <w:rPr>
+          <w:rFonts w:hint="eastAsia"/>
+          <w:lang w:eastAsia="ko-KR"/>
+        </w:rPr>
+        <w:t>t work around, there are some ways that you can cut corners to make your life easier. I</w:t>
+      </w:r>
+      <w:r>
+        <w:rPr>
+          <w:lang w:eastAsia="ko-KR"/>
+        </w:rPr>
+        <w:t>’</w:t>
+      </w:r>
+      <w:r>
+        <w:rPr>
+          <w:rFonts w:hint="eastAsia"/>
+          <w:lang w:eastAsia="ko-KR"/>
+        </w:rPr>
+        <w:t xml:space="preserve">ve already mentioned outsourcing as a </w:t>
+      </w:r>
+      <w:r>
+        <w:rPr>
+          <w:lang w:eastAsia="ko-KR"/>
+        </w:rPr>
+        <w:t>viable</w:t>
+      </w:r>
+      <w:r>
+        <w:rPr>
+          <w:rFonts w:hint="eastAsia"/>
+          <w:lang w:eastAsia="ko-KR"/>
+        </w:rPr>
+        <w:t xml:space="preserve"> strategy and I would mention it again. UpWork , Freelancer, Task Bullet, Guru</w:t>
+      </w:r>
+      <w:r>
+        <w:rPr>
+          <w:rFonts w:hint="eastAsia"/>
           <w:b/>
           <w:lang w:eastAsia="ko-KR"/>
         </w:rPr>
-      </w:pPr>
-      <w:r>
-        <w:rPr>
-          <w:lang w:eastAsia="ko-KR"/>
-        </w:rPr>
-        <w:t xml:space="preserve">In my experience, I have been with teachers </w:t>
-      </w:r>
-      <w:r>
-        <w:rPr>
-          <w:lang w:eastAsia="ko-KR"/>
-        </w:rPr>
-        <w:t xml:space="preserve">who monitored my lessons every week and then publicly criticized me in front of the students. I have also had teachers who talk about me and the way I keep my house in front of other teachers. I’ve also worked with teachers who asked me to submit unnecessary documentation which I later found was not expected in the least bit, but nevertheless used as a diversion to make it look like I was a busy little beaver. When this kind of damage occurs to you, there are ways of getting back the time that you lose in the office and I will also discuss this a few pages from now. </w:t>
-      </w:r>
-      <w:r>
-        <w:rPr>
-          <w:lang w:eastAsia="ko-KR"/>
-        </w:rPr>
-        <w:t>But rest assured, you can mitigate the attacks considerably if you just continue to give gifts on a regular basis. Find the items in your store that look like a lot but cost the least amount of money. Candy is a great option, but I have also found plants work just fine, and short of that, getting pens and pencils for everyone also works pretty well.  [</w:t>
-      </w:r>
-      <w:r>
+        <w:t xml:space="preserve">, </w:t>
+      </w:r>
+      <w:r>
+        <w:rPr>
+          <w:rFonts w:hint="eastAsia"/>
+          <w:lang w:eastAsia="ko-KR"/>
+        </w:rPr>
+        <w:t xml:space="preserve">Fiverr, all of these resources will allow you to hire a freelancer for a real cheap price and allow you to </w:t>
+      </w:r>
+      <w:r>
+        <w:rPr>
+          <w:lang w:eastAsia="ko-KR"/>
+        </w:rPr>
+        <w:t xml:space="preserve">get your busy work done. </w:t>
+      </w:r>
+      <w:r>
+        <w:rPr>
+          <w:rFonts w:hint="eastAsia"/>
+          <w:lang w:eastAsia="ko-KR"/>
+        </w:rPr>
+        <w:t xml:space="preserve">If you need transcript services, you can get them through script pad and </w:t>
+      </w:r>
+      <w:r>
+        <w:rPr>
+          <w:rFonts w:hint="eastAsia"/>
+          <w:lang w:eastAsia="ko-KR"/>
+        </w:rPr>
+        <w:lastRenderedPageBreak/>
+        <w:t xml:space="preserve">then hire </w:t>
+      </w:r>
+      <w:r>
+        <w:rPr>
+          <w:lang w:eastAsia="ko-KR"/>
+        </w:rPr>
+        <w:t>someone on fiverr to handle the writing.</w:t>
+      </w:r>
+      <w:r>
+        <w:rPr>
+          <w:rFonts w:hint="eastAsia"/>
+          <w:lang w:eastAsia="ko-KR"/>
+        </w:rPr>
+        <w:t xml:space="preserve"> If you need a PPT made, you can go to these websites and have a freelancer make it, at little time or cost to you. </w:t>
+      </w:r>
+    </w:p>
+    <w:p>
+      <w:pPr>
+        <w:pStyle w:val="LO-normal"/>
+        <w:ind w:firstLine="720"/>
+        <w:rPr>
+          <w:lang w:eastAsia="ko-KR"/>
+        </w:rPr>
+      </w:pPr>
+    </w:p>
+    <w:p>
+      <w:pPr>
+        <w:pStyle w:val="LO-normal"/>
+        <w:ind w:firstLine="720"/>
         <w:rPr>
           <w:b/>
           <w:lang w:eastAsia="ko-KR"/>
         </w:rPr>
-        <w:t>list other items that you can buy to teachers]</w:t>
-      </w:r>
-    </w:p>
-    <w:p>
-      <w:pPr>
-        <w:pStyle w:val="LO-normal"/>
-        <w:ind w:firstLine="720"/>
+      </w:pPr>
+      <w:r>
         <w:rPr>
           <w:b/>
           <w:lang w:eastAsia="ko-KR"/>
         </w:rPr>
-      </w:pPr>
-      <w:r>
-        <w:rPr>
+        <w:t>I</w:t>
+      </w:r>
+      <w:r>
+        <w:rPr>
+          <w:rFonts w:hint="eastAsia"/>
           <w:b/>
           <w:lang w:eastAsia="ko-KR"/>
         </w:rPr>
-        <w:t>[talk about managing your budget when keeping people quiet]</w:t>
-      </w:r>
-    </w:p>
-    <w:p>
-      <w:pPr>
-        <w:pStyle w:val="LO-normal"/>
-        <w:ind w:firstLine="720"/>
-        <w:rPr>
-          <w:lang w:eastAsia="ko-KR"/>
-        </w:rPr>
-      </w:pPr>
-    </w:p>
-    <w:p>
-      <w:pPr>
-        <w:pStyle w:val="LO-normal"/>
-        <w:ind w:firstLine="720"/>
-        <w:rPr>
-          <w:lang w:eastAsia="ko-KR"/>
-        </w:rPr>
-      </w:pPr>
+        <w:t>ntegrating social media into the classroom</w:t>
+      </w:r>
     </w:p>
     <w:p>
       <w:pPr>
@@ -6204,65 +7355,65 @@
           <w:b/>
           <w:lang w:eastAsia="ko-KR"/>
         </w:rPr>
-        <w:t>D</w:t>
-      </w:r>
-      <w:r>
-        <w:rPr>
-          <w:rFonts w:hint="eastAsia"/>
+        <w:t xml:space="preserve">Ways of getting your time back when the teachers viciously take it from you. </w:t>
+      </w:r>
+    </w:p>
+    <w:p>
+      <w:pPr>
+        <w:pStyle w:val="LO-normal"/>
+        <w:ind w:firstLine="720"/>
+        <w:rPr>
           <w:b/>
           <w:lang w:eastAsia="ko-KR"/>
         </w:rPr>
-        <w:t xml:space="preserve">isclosing certain information about yourself in the school community </w:t>
-      </w:r>
-    </w:p>
-    <w:p>
-      <w:pPr>
-        <w:pStyle w:val="LO-normal"/>
-        <w:ind w:firstLine="720"/>
-        <w:rPr>
+      </w:pPr>
+      <w:r>
+        <w:rPr>
+          <w:rFonts w:hint="eastAsia"/>
           <w:b/>
           <w:lang w:eastAsia="ko-KR"/>
         </w:rPr>
-      </w:pPr>
-      <w:r>
-        <w:rPr>
-          <w:rFonts w:hint="eastAsia"/>
+        <w:t>Keeping in touch with loved ones</w:t>
+      </w:r>
+      <w:r>
+        <w:rPr>
           <w:b/>
           <w:lang w:eastAsia="ko-KR"/>
         </w:rPr>
-        <w:t xml:space="preserve">Maintaining relations </w:t>
-      </w:r>
-      <w:r>
-        <w:rPr>
+        <w:t>—</w:t>
+      </w:r>
+      <w:r>
+        <w:rPr>
+          <w:rFonts w:hint="eastAsia"/>
           <w:b/>
           <w:lang w:eastAsia="ko-KR"/>
         </w:rPr>
-        <w:t>with</w:t>
-      </w:r>
-      <w:r>
-        <w:rPr>
-          <w:rFonts w:hint="eastAsia"/>
+        <w:t>resources</w:t>
+      </w:r>
+    </w:p>
+    <w:p>
+      <w:pPr>
+        <w:pStyle w:val="LO-normal"/>
+        <w:ind w:firstLine="720"/>
+        <w:rPr>
           <w:b/>
           <w:lang w:eastAsia="ko-KR"/>
         </w:rPr>
-        <w:t xml:space="preserve"> staff and colleagues</w:t>
-      </w:r>
-    </w:p>
-    <w:p>
-      <w:pPr>
-        <w:pStyle w:val="LO-normal"/>
-        <w:ind w:firstLine="720"/>
-        <w:rPr>
+      </w:pPr>
+      <w:r>
+        <w:rPr>
+          <w:rFonts w:hint="eastAsia"/>
           <w:b/>
           <w:lang w:eastAsia="ko-KR"/>
         </w:rPr>
-      </w:pPr>
+        <w:t>Ways to look for jobs while you</w:t>
+      </w:r>
       <w:r>
         <w:rPr>
           <w:b/>
           <w:lang w:eastAsia="ko-KR"/>
         </w:rPr>
-        <w:t>I</w:t>
+        <w:t>’</w:t>
       </w:r>
       <w:r>
         <w:rPr>
@@ -6270,7 +7421,7 @@
           <w:b/>
           <w:lang w:eastAsia="ko-KR"/>
         </w:rPr>
-        <w:t>ntegrating social media into the classroom</w:t>
+        <w:t xml:space="preserve">re teaching </w:t>
       </w:r>
     </w:p>
     <w:p>
@@ -6284,10 +7435,11 @@
       </w:pPr>
       <w:r>
         <w:rPr>
+          <w:rFonts w:hint="eastAsia"/>
           <w:b/>
           <w:lang w:eastAsia="ko-KR"/>
         </w:rPr>
-        <w:t xml:space="preserve">Ways of getting your time back when the teachers viciously take it from you. </w:t>
+        <w:t>Keeping in mind your long term goals for the future and strategies to take</w:t>
       </w:r>
     </w:p>
     <w:p>
@@ -6305,90 +7457,6 @@
           <w:b/>
           <w:lang w:eastAsia="ko-KR"/>
         </w:rPr>
-        <w:t>Keeping in touch with loved ones</w:t>
-      </w:r>
-      <w:r>
-        <w:rPr>
-          <w:b/>
-          <w:lang w:eastAsia="ko-KR"/>
-        </w:rPr>
-        <w:t>—</w:t>
-      </w:r>
-      <w:r>
-        <w:rPr>
-          <w:rFonts w:hint="eastAsia"/>
-          <w:b/>
-          <w:lang w:eastAsia="ko-KR"/>
-        </w:rPr>
-        <w:t>resources</w:t>
-      </w:r>
-    </w:p>
-    <w:p>
-      <w:pPr>
-        <w:pStyle w:val="LO-normal"/>
-        <w:ind w:firstLine="720"/>
-        <w:rPr>
-          <w:b/>
-          <w:lang w:eastAsia="ko-KR"/>
-        </w:rPr>
-      </w:pPr>
-      <w:r>
-        <w:rPr>
-          <w:rFonts w:hint="eastAsia"/>
-          <w:b/>
-          <w:lang w:eastAsia="ko-KR"/>
-        </w:rPr>
-        <w:t>Ways to look for jobs while you</w:t>
-      </w:r>
-      <w:r>
-        <w:rPr>
-          <w:b/>
-          <w:lang w:eastAsia="ko-KR"/>
-        </w:rPr>
-        <w:t>’</w:t>
-      </w:r>
-      <w:r>
-        <w:rPr>
-          <w:rFonts w:hint="eastAsia"/>
-          <w:b/>
-          <w:lang w:eastAsia="ko-KR"/>
-        </w:rPr>
-        <w:t xml:space="preserve">re teaching </w:t>
-      </w:r>
-    </w:p>
-    <w:p>
-      <w:pPr>
-        <w:pStyle w:val="LO-normal"/>
-        <w:ind w:firstLine="720"/>
-        <w:rPr>
-          <w:b/>
-          <w:lang w:eastAsia="ko-KR"/>
-        </w:rPr>
-      </w:pPr>
-      <w:r>
-        <w:rPr>
-          <w:rFonts w:hint="eastAsia"/>
-          <w:b/>
-          <w:lang w:eastAsia="ko-KR"/>
-        </w:rPr>
-        <w:t>Keeping in mind your long term goals for the future and strategies to take</w:t>
-      </w:r>
-    </w:p>
-    <w:p>
-      <w:pPr>
-        <w:pStyle w:val="LO-normal"/>
-        <w:ind w:firstLine="720"/>
-        <w:rPr>
-          <w:b/>
-          <w:lang w:eastAsia="ko-KR"/>
-        </w:rPr>
-      </w:pPr>
-      <w:r>
-        <w:rPr>
-          <w:rFonts w:hint="eastAsia"/>
-          <w:b/>
-          <w:lang w:eastAsia="ko-KR"/>
-        </w:rPr>
         <w:t>Keeping abreast of the market forces while being tied to teaching</w:t>
       </w:r>
     </w:p>
@@ -6437,6 +7505,13 @@
       <w:pPr>
         <w:pStyle w:val="normal0"/>
       </w:pPr>
+    </w:p>
+    <w:p>
+      <w:pPr>
+        <w:pStyle w:val="normal0"/>
+      </w:pPr>
+      <w:bookmarkStart w:id="0" w:name="_GoBack"/>
+      <w:bookmarkEnd w:id="0"/>
     </w:p>
     <w:sectPr>
       <w:pgSz w:w="12240" w:h="15840"/>

</xml_diff>

<commit_message>
Added two new pages to make 62.
</commit_message>
<xml_diff>
--- a/StrategiesforGettingtheLittleTykesOffYourBack.docx
+++ b/StrategiesforGettingtheLittleTykesOffYourBack.docx
@@ -20,7 +20,7 @@
           <w:b/>
           <w:color w:val="FF0000"/>
         </w:rPr>
-        <w:t>60</w:t>
+        <w:t>62</w:t>
       </w:r>
       <w:bookmarkStart w:id="0" w:name="_GoBack"/>
       <w:bookmarkEnd w:id="0"/>
@@ -3845,11 +3845,862 @@
     <w:p>
       <w:pPr>
         <w:pStyle w:val="LO-normal"/>
-        <w:ind w:firstLine="720"/>
-        <w:rPr>
-          <w:lang w:eastAsia="ko-KR"/>
-        </w:rPr>
-      </w:pPr>
+        <w:rPr>
+          <w:lang w:eastAsia="ko-KR"/>
+        </w:rPr>
+      </w:pPr>
+      <w:r>
+        <w:rPr>
+          <w:rFonts w:hint="eastAsia"/>
+          <w:lang w:eastAsia="ko-KR"/>
+        </w:rPr>
+        <w:tab/>
+      </w:r>
+      <w:r>
+        <w:rPr>
+          <w:lang w:eastAsia="ko-KR"/>
+        </w:rPr>
+        <w:t>I</w:t>
+      </w:r>
+      <w:r>
+        <w:rPr>
+          <w:rFonts w:hint="eastAsia"/>
+          <w:lang w:eastAsia="ko-KR"/>
+        </w:rPr>
+        <w:t>f you</w:t>
+      </w:r>
+      <w:r>
+        <w:rPr>
+          <w:lang w:eastAsia="ko-KR"/>
+        </w:rPr>
+        <w:t>’</w:t>
+      </w:r>
+      <w:r>
+        <w:rPr>
+          <w:rFonts w:hint="eastAsia"/>
+          <w:lang w:eastAsia="ko-KR"/>
+        </w:rPr>
+        <w:t>re asked to write a script, for example, rather than actually type the script out, you can use one of those MAC OS recording devices that will write text to the screen as you speak into it. There are many other devices for Android as well. Guaranteed, many of your colleagues will probably not look at the document once you submit it and even if they do, they probably won</w:t>
+      </w:r>
+      <w:r>
+        <w:rPr>
+          <w:lang w:eastAsia="ko-KR"/>
+        </w:rPr>
+        <w:t>’</w:t>
+      </w:r>
+      <w:r>
+        <w:rPr>
+          <w:rFonts w:hint="eastAsia"/>
+          <w:lang w:eastAsia="ko-KR"/>
+        </w:rPr>
+        <w:t xml:space="preserve">t be able to tell the difference between </w:t>
+      </w:r>
+      <w:r>
+        <w:rPr>
+          <w:lang w:eastAsia="ko-KR"/>
+        </w:rPr>
+        <w:t>the</w:t>
+      </w:r>
+      <w:r>
+        <w:rPr>
+          <w:rFonts w:hint="eastAsia"/>
+          <w:lang w:eastAsia="ko-KR"/>
+        </w:rPr>
+        <w:t xml:space="preserve"> good English and the bad English, but use your judgment anyway </w:t>
+      </w:r>
+      <w:r>
+        <w:rPr>
+          <w:lang w:eastAsia="ko-KR"/>
+        </w:rPr>
+        <w:t>since you</w:t>
+      </w:r>
+      <w:r>
+        <w:rPr>
+          <w:rFonts w:hint="eastAsia"/>
+          <w:lang w:eastAsia="ko-KR"/>
+        </w:rPr>
+        <w:t xml:space="preserve"> don</w:t>
+      </w:r>
+      <w:r>
+        <w:rPr>
+          <w:lang w:eastAsia="ko-KR"/>
+        </w:rPr>
+        <w:t>’</w:t>
+      </w:r>
+      <w:r>
+        <w:rPr>
+          <w:rFonts w:hint="eastAsia"/>
+          <w:lang w:eastAsia="ko-KR"/>
+        </w:rPr>
+        <w:t xml:space="preserve">t want to get in trouble, </w:t>
+      </w:r>
+      <w:r>
+        <w:rPr>
+          <w:lang w:eastAsia="ko-KR"/>
+        </w:rPr>
+        <w:t>obviously</w:t>
+      </w:r>
+      <w:r>
+        <w:rPr>
+          <w:rFonts w:hint="eastAsia"/>
+          <w:lang w:eastAsia="ko-KR"/>
+        </w:rPr>
+        <w:t>. Another way of cutting time is to anticipate these problems beforehand by asking other teachers what they</w:t>
+      </w:r>
+      <w:r>
+        <w:rPr>
+          <w:lang w:eastAsia="ko-KR"/>
+        </w:rPr>
+        <w:t>’</w:t>
+      </w:r>
+      <w:r>
+        <w:rPr>
+          <w:rFonts w:hint="eastAsia"/>
+          <w:lang w:eastAsia="ko-KR"/>
+        </w:rPr>
+        <w:t>ve had to do and then modeling their example. You</w:t>
+      </w:r>
+      <w:r>
+        <w:rPr>
+          <w:lang w:eastAsia="ko-KR"/>
+        </w:rPr>
+        <w:t>’</w:t>
+      </w:r>
+      <w:r>
+        <w:rPr>
+          <w:rFonts w:hint="eastAsia"/>
+          <w:lang w:eastAsia="ko-KR"/>
+        </w:rPr>
+        <w:t xml:space="preserve">ll often find that </w:t>
+      </w:r>
+      <w:r>
+        <w:rPr>
+          <w:lang w:eastAsia="ko-KR"/>
+        </w:rPr>
+        <w:t>there are</w:t>
+      </w:r>
+      <w:r>
+        <w:rPr>
+          <w:rFonts w:hint="eastAsia"/>
+          <w:lang w:eastAsia="ko-KR"/>
+        </w:rPr>
+        <w:t xml:space="preserve"> some teachers who were given the same sort of useless assignments that wasted time and the way they reacted to this imposition of work was far different from yours, but perhaps more effective. I was a real push over when I came to Korea, but the more </w:t>
+      </w:r>
+      <w:r>
+        <w:rPr>
+          <w:lang w:eastAsia="ko-KR"/>
+        </w:rPr>
+        <w:t>exposure</w:t>
+      </w:r>
+      <w:r>
+        <w:rPr>
+          <w:rFonts w:hint="eastAsia"/>
+          <w:lang w:eastAsia="ko-KR"/>
+        </w:rPr>
+        <w:t xml:space="preserve"> I got to other foreigners who had different rules and values by which they lived, the </w:t>
+      </w:r>
+      <w:r>
+        <w:rPr>
+          <w:lang w:eastAsia="ko-KR"/>
+        </w:rPr>
+        <w:t>more</w:t>
+      </w:r>
+      <w:r>
+        <w:rPr>
+          <w:rFonts w:hint="eastAsia"/>
+          <w:lang w:eastAsia="ko-KR"/>
+        </w:rPr>
+        <w:t xml:space="preserve"> I realized that I could stand up for myself and decide how my life was going to be for the time that I was living in Korea. Tony Robbins often brings up the idea of </w:t>
+      </w:r>
+      <w:r>
+        <w:rPr>
+          <w:rFonts w:hint="eastAsia"/>
+          <w:i/>
+          <w:lang w:eastAsia="ko-KR"/>
+        </w:rPr>
+        <w:t>references</w:t>
+      </w:r>
+      <w:r>
+        <w:rPr>
+          <w:rFonts w:hint="eastAsia"/>
+          <w:lang w:eastAsia="ko-KR"/>
+        </w:rPr>
+        <w:t xml:space="preserve">, different </w:t>
+      </w:r>
+      <w:r>
+        <w:rPr>
+          <w:lang w:eastAsia="ko-KR"/>
+        </w:rPr>
+        <w:t>thoughts</w:t>
+      </w:r>
+      <w:r>
+        <w:rPr>
+          <w:rFonts w:hint="eastAsia"/>
+          <w:lang w:eastAsia="ko-KR"/>
+        </w:rPr>
+        <w:t xml:space="preserve"> or memories that we use as a </w:t>
+      </w:r>
+      <w:r>
+        <w:rPr>
+          <w:lang w:eastAsia="ko-KR"/>
+        </w:rPr>
+        <w:t>reference</w:t>
+      </w:r>
+      <w:r>
+        <w:rPr>
+          <w:rFonts w:hint="eastAsia"/>
+          <w:lang w:eastAsia="ko-KR"/>
+        </w:rPr>
+        <w:t xml:space="preserve"> or guidepost by which we behave and act. In other words, they are ideas that give us help in determining how to behave with other people in different contexts. With respect to your host country and its customs, sometimes it</w:t>
+      </w:r>
+      <w:r>
+        <w:rPr>
+          <w:lang w:eastAsia="ko-KR"/>
+        </w:rPr>
+        <w:t>’</w:t>
+      </w:r>
+      <w:r>
+        <w:rPr>
+          <w:rFonts w:hint="eastAsia"/>
+          <w:lang w:eastAsia="ko-KR"/>
+        </w:rPr>
+        <w:t xml:space="preserve">s just a matter of collecting different references for a particular context that will help you make the most time-saving </w:t>
+      </w:r>
+      <w:r>
+        <w:rPr>
+          <w:lang w:eastAsia="ko-KR"/>
+        </w:rPr>
+        <w:t>decision</w:t>
+      </w:r>
+      <w:r>
+        <w:rPr>
+          <w:rFonts w:hint="eastAsia"/>
+          <w:lang w:eastAsia="ko-KR"/>
+        </w:rPr>
+        <w:t xml:space="preserve">s and ultimately the best decision for your life in the country. So collect those references by speaking to other English teachers, and watch as your life slowly but surely expands into something more fruitful and eventually </w:t>
+      </w:r>
+      <w:r>
+        <w:rPr>
+          <w:lang w:eastAsia="ko-KR"/>
+        </w:rPr>
+        <w:t>something</w:t>
+      </w:r>
+      <w:r>
+        <w:rPr>
+          <w:rFonts w:hint="eastAsia"/>
+          <w:lang w:eastAsia="ko-KR"/>
+        </w:rPr>
+        <w:t xml:space="preserve"> more time-saving!</w:t>
+      </w:r>
+    </w:p>
+    <w:p>
+      <w:pPr>
+        <w:pStyle w:val="LO-normal"/>
+        <w:rPr>
+          <w:lang w:eastAsia="ko-KR"/>
+        </w:rPr>
+      </w:pPr>
+      <w:r>
+        <w:rPr>
+          <w:rFonts w:hint="eastAsia"/>
+          <w:lang w:eastAsia="ko-KR"/>
+        </w:rPr>
+        <w:tab/>
+        <w:t>Sometimes you</w:t>
+      </w:r>
+      <w:r>
+        <w:rPr>
+          <w:lang w:eastAsia="ko-KR"/>
+        </w:rPr>
+        <w:t>’</w:t>
+      </w:r>
+      <w:r>
+        <w:rPr>
+          <w:rFonts w:hint="eastAsia"/>
+          <w:lang w:eastAsia="ko-KR"/>
+        </w:rPr>
+        <w:t xml:space="preserve">ll have no choice but to do the </w:t>
+      </w:r>
+      <w:r>
+        <w:rPr>
+          <w:lang w:eastAsia="ko-KR"/>
+        </w:rPr>
+        <w:t>grunt</w:t>
+      </w:r>
+      <w:r>
+        <w:rPr>
+          <w:rFonts w:hint="eastAsia"/>
+          <w:lang w:eastAsia="ko-KR"/>
+        </w:rPr>
+        <w:t xml:space="preserve"> work. When this happens, don</w:t>
+      </w:r>
+      <w:r>
+        <w:rPr>
+          <w:lang w:eastAsia="ko-KR"/>
+        </w:rPr>
+        <w:t>’</w:t>
+      </w:r>
+      <w:r>
+        <w:rPr>
+          <w:rFonts w:hint="eastAsia"/>
+          <w:lang w:eastAsia="ko-KR"/>
+        </w:rPr>
+        <w:t xml:space="preserve">t make a scene and try not to fight as much as possible (at least in the moment). Do the work, finish it, and then make up for it later with more time that you give to </w:t>
+      </w:r>
+      <w:r>
+        <w:rPr>
+          <w:lang w:eastAsia="ko-KR"/>
+        </w:rPr>
+        <w:t xml:space="preserve">yourself. </w:t>
+      </w:r>
+      <w:r>
+        <w:rPr>
+          <w:rFonts w:hint="eastAsia"/>
+          <w:lang w:eastAsia="ko-KR"/>
+        </w:rPr>
+        <w:t>Keep tally of the time that you</w:t>
+      </w:r>
+      <w:r>
+        <w:rPr>
+          <w:lang w:eastAsia="ko-KR"/>
+        </w:rPr>
+        <w:t>’</w:t>
+      </w:r>
+      <w:r>
+        <w:rPr>
+          <w:rFonts w:hint="eastAsia"/>
+          <w:lang w:eastAsia="ko-KR"/>
+        </w:rPr>
+        <w:t xml:space="preserve">re spending doing the useless work and then make up for it later with the work that you really want to do. Again, </w:t>
+      </w:r>
+      <w:r>
+        <w:rPr>
+          <w:lang w:eastAsia="ko-KR"/>
+        </w:rPr>
+        <w:t>saving</w:t>
+      </w:r>
+      <w:r>
+        <w:rPr>
+          <w:rFonts w:hint="eastAsia"/>
+          <w:lang w:eastAsia="ko-KR"/>
+        </w:rPr>
+        <w:t xml:space="preserve"> money so that you have income to leave your job is also going to be an </w:t>
+      </w:r>
+      <w:r>
+        <w:rPr>
+          <w:lang w:eastAsia="ko-KR"/>
+        </w:rPr>
+        <w:t>effective</w:t>
+      </w:r>
+      <w:r>
+        <w:rPr>
+          <w:rFonts w:hint="eastAsia"/>
+          <w:lang w:eastAsia="ko-KR"/>
+        </w:rPr>
+        <w:t xml:space="preserve"> strategy if at some point you find that your side businesses or projects are doing better than your normal projects. However, since there really is no job security in the English teaching profession, I recommend that you leave a job at max, every two years, </w:t>
+      </w:r>
+      <w:r>
+        <w:rPr>
+          <w:lang w:eastAsia="ko-KR"/>
+        </w:rPr>
+        <w:t>either</w:t>
+      </w:r>
+      <w:r>
+        <w:rPr>
+          <w:rFonts w:hint="eastAsia"/>
+          <w:lang w:eastAsia="ko-KR"/>
+        </w:rPr>
+        <w:t xml:space="preserve"> to try another teaching environment or to try another industry and to keep your life exciting.  Job security is one of those urban myths that keeps people in fear and keeps them at a job. If most people I knew how little job security there actually was, perhaps most people would handle their jobs in a </w:t>
+      </w:r>
+      <w:r>
+        <w:rPr>
+          <w:lang w:eastAsia="ko-KR"/>
+        </w:rPr>
+        <w:t>way</w:t>
+      </w:r>
+      <w:r>
+        <w:rPr>
+          <w:rFonts w:hint="eastAsia"/>
+          <w:lang w:eastAsia="ko-KR"/>
+        </w:rPr>
+        <w:t xml:space="preserve"> that maximized side projects and side hustles, perhaps people would gravitate towards the things that they really loved to do rather than to </w:t>
+      </w:r>
+      <w:r>
+        <w:rPr>
+          <w:lang w:eastAsia="ko-KR"/>
+        </w:rPr>
+        <w:t xml:space="preserve">suffer the sometimes inexplicable torture of having to serve other people, like indentured servitude. </w:t>
+      </w:r>
+      <w:r>
+        <w:rPr>
+          <w:rFonts w:hint="eastAsia"/>
+          <w:lang w:eastAsia="ko-KR"/>
+        </w:rPr>
+        <w:t xml:space="preserve"> Save your money and keep score of where you are within your development. </w:t>
+      </w:r>
+    </w:p>
+    <w:p>
+      <w:pPr>
+        <w:pStyle w:val="LO-normal"/>
+        <w:rPr>
+          <w:lang w:eastAsia="ko-KR"/>
+        </w:rPr>
+      </w:pPr>
+      <w:r>
+        <w:rPr>
+          <w:rFonts w:hint="eastAsia"/>
+          <w:lang w:eastAsia="ko-KR"/>
+        </w:rPr>
+        <w:tab/>
+        <w:t xml:space="preserve">Now to move on to a different topic. When it comes to teaching </w:t>
+      </w:r>
+      <w:r>
+        <w:rPr>
+          <w:lang w:eastAsia="ko-KR"/>
+        </w:rPr>
+        <w:t>overseas</w:t>
+      </w:r>
+      <w:r>
+        <w:rPr>
+          <w:rFonts w:hint="eastAsia"/>
+          <w:lang w:eastAsia="ko-KR"/>
+        </w:rPr>
+        <w:t xml:space="preserve"> and reserving your energy in social situations, one of the best things that you can do </w:t>
+      </w:r>
+      <w:r>
+        <w:rPr>
+          <w:lang w:eastAsia="ko-KR"/>
+        </w:rPr>
+        <w:t>is keep in touch with family and loved ones from back home</w:t>
+      </w:r>
+      <w:r>
+        <w:rPr>
+          <w:rFonts w:hint="eastAsia"/>
+          <w:lang w:eastAsia="ko-KR"/>
+        </w:rPr>
+        <w:t xml:space="preserve">. Countless studies out of the Peace Corps have </w:t>
+      </w:r>
+      <w:r>
+        <w:rPr>
+          <w:rFonts w:hint="eastAsia"/>
+          <w:lang w:eastAsia="ko-KR"/>
+        </w:rPr>
+        <w:lastRenderedPageBreak/>
+        <w:t>revealed that sometimes whne you</w:t>
+      </w:r>
+      <w:r>
+        <w:rPr>
+          <w:lang w:eastAsia="ko-KR"/>
+        </w:rPr>
+        <w:t>’</w:t>
+      </w:r>
+      <w:r>
+        <w:rPr>
+          <w:rFonts w:hint="eastAsia"/>
+          <w:lang w:eastAsia="ko-KR"/>
+        </w:rPr>
+        <w:t>re overseas, you</w:t>
+      </w:r>
+      <w:r>
+        <w:rPr>
+          <w:lang w:eastAsia="ko-KR"/>
+        </w:rPr>
+        <w:t>’</w:t>
+      </w:r>
+      <w:r>
+        <w:rPr>
+          <w:rFonts w:hint="eastAsia"/>
+          <w:lang w:eastAsia="ko-KR"/>
+        </w:rPr>
+        <w:t>ll suffer some sort of confusion with your identity as you slowly start to assimilate and assume more and more of the culture and mannerisms of the people in your host country. Although this isn</w:t>
+      </w:r>
+      <w:r>
+        <w:rPr>
+          <w:lang w:eastAsia="ko-KR"/>
+        </w:rPr>
+        <w:t>’</w:t>
+      </w:r>
+      <w:r>
+        <w:rPr>
+          <w:rFonts w:hint="eastAsia"/>
+          <w:lang w:eastAsia="ko-KR"/>
+        </w:rPr>
+        <w:t>t likely the case if you</w:t>
+      </w:r>
+      <w:r>
+        <w:rPr>
+          <w:lang w:eastAsia="ko-KR"/>
+        </w:rPr>
+        <w:t>’</w:t>
+      </w:r>
+      <w:r>
+        <w:rPr>
+          <w:rFonts w:hint="eastAsia"/>
+          <w:lang w:eastAsia="ko-KR"/>
+        </w:rPr>
+        <w:t>re working in more developed countries, speaking to families can provide you with a sense of certainty about who you are, what you</w:t>
+      </w:r>
+      <w:r>
+        <w:rPr>
+          <w:lang w:eastAsia="ko-KR"/>
+        </w:rPr>
+        <w:t>’</w:t>
+      </w:r>
+      <w:r>
+        <w:rPr>
+          <w:rFonts w:hint="eastAsia"/>
+          <w:lang w:eastAsia="ko-KR"/>
+        </w:rPr>
+        <w:t>re doing in the host country, and serve as a reminder that you</w:t>
+      </w:r>
+      <w:r>
+        <w:rPr>
+          <w:lang w:eastAsia="ko-KR"/>
+        </w:rPr>
+        <w:t>’</w:t>
+      </w:r>
+      <w:r>
+        <w:rPr>
+          <w:rFonts w:hint="eastAsia"/>
+          <w:lang w:eastAsia="ko-KR"/>
+        </w:rPr>
+        <w:t xml:space="preserve">re not alone and that you do have some options moving forward. Although talking to many people </w:t>
+      </w:r>
+      <w:r>
+        <w:rPr>
+          <w:lang w:eastAsia="ko-KR"/>
+        </w:rPr>
+        <w:t>throughout</w:t>
+      </w:r>
+      <w:r>
+        <w:rPr>
+          <w:rFonts w:hint="eastAsia"/>
+          <w:lang w:eastAsia="ko-KR"/>
+        </w:rPr>
+        <w:t xml:space="preserve"> the day can be a drain, talking to family is one of those moments in your day that you should make time for because, as busy as your day will get and as tired as you may become, talking to people from your home country</w:t>
+      </w:r>
+      <w:r>
+        <w:rPr>
+          <w:lang w:eastAsia="ko-KR"/>
+        </w:rPr>
+        <w:t>—</w:t>
+      </w:r>
+      <w:r>
+        <w:rPr>
+          <w:rFonts w:hint="eastAsia"/>
+          <w:lang w:eastAsia="ko-KR"/>
+        </w:rPr>
+        <w:t>especially your family</w:t>
+      </w:r>
+      <w:r>
+        <w:rPr>
+          <w:lang w:eastAsia="ko-KR"/>
+        </w:rPr>
+        <w:t>—</w:t>
+      </w:r>
+      <w:r>
+        <w:rPr>
+          <w:rFonts w:hint="eastAsia"/>
+          <w:lang w:eastAsia="ko-KR"/>
+        </w:rPr>
+        <w:t>will be refreshing and rejuvenating because you won</w:t>
+      </w:r>
+      <w:r>
+        <w:rPr>
+          <w:lang w:eastAsia="ko-KR"/>
+        </w:rPr>
+        <w:t>’</w:t>
+      </w:r>
+      <w:r>
+        <w:rPr>
+          <w:rFonts w:hint="eastAsia"/>
+          <w:lang w:eastAsia="ko-KR"/>
+        </w:rPr>
+        <w:t>t have to even try. You</w:t>
+      </w:r>
+      <w:r>
+        <w:rPr>
+          <w:lang w:eastAsia="ko-KR"/>
+        </w:rPr>
+        <w:t>’</w:t>
+      </w:r>
+      <w:r>
+        <w:rPr>
+          <w:rFonts w:hint="eastAsia"/>
+          <w:lang w:eastAsia="ko-KR"/>
+        </w:rPr>
+        <w:t>ll just be able to do the conversation with little or no effort because the mannerisms and mentality and memories will just come rolling back. It never ceased to amaze me how easily my old mannerisms and mentality came back whenever I got on a call with my relatives on Skype. We would talk about the same things and the same people and the same events and talk about the future. It served as a useful reminder of what I was doing, it kept me in perspective and was there quite refreshing.</w:t>
+      </w:r>
+    </w:p>
+    <w:p>
+      <w:pPr>
+        <w:pStyle w:val="LO-normal"/>
+        <w:rPr>
+          <w:lang w:eastAsia="ko-KR"/>
+        </w:rPr>
+      </w:pPr>
+      <w:r>
+        <w:rPr>
+          <w:rFonts w:hint="eastAsia"/>
+          <w:lang w:eastAsia="ko-KR"/>
+        </w:rPr>
+        <w:tab/>
+        <w:t xml:space="preserve">So my advice is to basically structure family time into your schedule. Even if you had sometimes turbulent relations with your relatives, I </w:t>
+      </w:r>
+      <w:r>
+        <w:rPr>
+          <w:lang w:eastAsia="ko-KR"/>
+        </w:rPr>
+        <w:t>would</w:t>
+      </w:r>
+      <w:r>
+        <w:rPr>
+          <w:rFonts w:hint="eastAsia"/>
+          <w:lang w:eastAsia="ko-KR"/>
+        </w:rPr>
+        <w:t xml:space="preserve"> recommend doing it because it provided you with that breath of fresh air that you might not be getting in your immediate surroundings. There are of course many resources for keeping in touch with your relatives. You can use devices like Skype and Appear.in and Google Hangouts. Zoom is also becoming popular. One interesting development is the growing popularity of Facetime (Apple</w:t>
+      </w:r>
+      <w:r>
+        <w:rPr>
+          <w:lang w:eastAsia="ko-KR"/>
+        </w:rPr>
+        <w:t>’</w:t>
+      </w:r>
+      <w:r>
+        <w:rPr>
+          <w:rFonts w:hint="eastAsia"/>
+          <w:lang w:eastAsia="ko-KR"/>
+        </w:rPr>
+        <w:t xml:space="preserve">s product) which you can use to access anyone </w:t>
+      </w:r>
+      <w:r>
+        <w:rPr>
+          <w:lang w:eastAsia="ko-KR"/>
+        </w:rPr>
+        <w:t>with</w:t>
+      </w:r>
+      <w:r>
+        <w:rPr>
+          <w:rFonts w:hint="eastAsia"/>
+          <w:lang w:eastAsia="ko-KR"/>
+        </w:rPr>
+        <w:t xml:space="preserve"> a similar Apple product, anywhere in </w:t>
+      </w:r>
+      <w:r>
+        <w:rPr>
+          <w:lang w:eastAsia="ko-KR"/>
+        </w:rPr>
+        <w:t>the</w:t>
+      </w:r>
+      <w:r>
+        <w:rPr>
+          <w:rFonts w:hint="eastAsia"/>
+          <w:lang w:eastAsia="ko-KR"/>
+        </w:rPr>
+        <w:t xml:space="preserve"> world, for free. </w:t>
+      </w:r>
+      <w:r>
+        <w:rPr>
+          <w:lang w:eastAsia="ko-KR"/>
+        </w:rPr>
+        <w:t xml:space="preserve">Right now, Skype has the prominence over most of these other messengers because of services as varied as Skype To Go and other calling card services that Skype provides. </w:t>
+      </w:r>
+      <w:r>
+        <w:rPr>
+          <w:rFonts w:hint="eastAsia"/>
+          <w:lang w:eastAsia="ko-KR"/>
+        </w:rPr>
+        <w:t xml:space="preserve">This may change in the future as more and more companies get into the market of digital communication. When I was in South Korea, I used Skype the most when talking to my relatives. When Skyped failed, either because of a storm or because of a lousy connection, I </w:t>
+      </w:r>
+      <w:r>
+        <w:rPr>
+          <w:lang w:eastAsia="ko-KR"/>
+        </w:rPr>
+        <w:t>would</w:t>
+      </w:r>
+      <w:r>
+        <w:rPr>
+          <w:rFonts w:hint="eastAsia"/>
+          <w:lang w:eastAsia="ko-KR"/>
+        </w:rPr>
+        <w:t xml:space="preserve"> revert to either Facetime or a pre-paid calling card.  I would reserve time after work to make phone calls, usually at night when my parents were usually up (in the East coast of the United States).</w:t>
+      </w:r>
+    </w:p>
+    <w:p>
+      <w:pPr>
+        <w:pStyle w:val="LO-normal"/>
+        <w:ind w:firstLine="720"/>
+        <w:rPr>
+          <w:lang w:eastAsia="ko-KR"/>
+        </w:rPr>
+      </w:pPr>
+      <w:r>
+        <w:rPr>
+          <w:rFonts w:hint="eastAsia"/>
+          <w:lang w:eastAsia="ko-KR"/>
+        </w:rPr>
+        <w:t xml:space="preserve">Talking to friends and family in my host country was one way that I could get through some of the toughest times that I faced as a teacher. This was one way that I </w:t>
+      </w:r>
+      <w:r>
+        <w:rPr>
+          <w:lang w:eastAsia="ko-KR"/>
+        </w:rPr>
+        <w:t>could</w:t>
+      </w:r>
+      <w:r>
+        <w:rPr>
+          <w:rFonts w:hint="eastAsia"/>
+          <w:lang w:eastAsia="ko-KR"/>
+        </w:rPr>
+        <w:t xml:space="preserve"> re-energize., Another interesting strategy for me to re-energize was looking for other jobs. There are </w:t>
+      </w:r>
+      <w:r>
+        <w:rPr>
+          <w:lang w:eastAsia="ko-KR"/>
+        </w:rPr>
+        <w:t>plenty</w:t>
+      </w:r>
+      <w:r>
+        <w:rPr>
+          <w:rFonts w:hint="eastAsia"/>
+          <w:lang w:eastAsia="ko-KR"/>
+        </w:rPr>
+        <w:t xml:space="preserve"> of English teaching jobs for a variety of settings and sometimes I would just get lost in </w:t>
+      </w:r>
+      <w:r>
+        <w:rPr>
+          <w:lang w:eastAsia="ko-KR"/>
+        </w:rPr>
+        <w:t>the</w:t>
+      </w:r>
+      <w:r>
+        <w:rPr>
+          <w:rFonts w:hint="eastAsia"/>
+          <w:lang w:eastAsia="ko-KR"/>
+        </w:rPr>
+        <w:t xml:space="preserve"> menagerie of </w:t>
+      </w:r>
+      <w:r>
+        <w:rPr>
+          <w:lang w:eastAsia="ko-KR"/>
+        </w:rPr>
+        <w:t xml:space="preserve">options available for looking for work. </w:t>
+      </w:r>
+      <w:r>
+        <w:rPr>
+          <w:rFonts w:hint="eastAsia"/>
+          <w:lang w:eastAsia="ko-KR"/>
+        </w:rPr>
+        <w:t xml:space="preserve">It was like being like a kid in a candy store. I even had a friend in Busan who had programmed a website to curate all of the teaching jobs in Korea which made me spend less time looking for work. It was like a buffet: I could teach at a university or a college or another middle school in the middle of the desert. I could </w:t>
+      </w:r>
+      <w:r>
+        <w:rPr>
+          <w:lang w:eastAsia="ko-KR"/>
+        </w:rPr>
+        <w:t>teach</w:t>
+      </w:r>
+      <w:r>
+        <w:rPr>
+          <w:rFonts w:hint="eastAsia"/>
+          <w:lang w:eastAsia="ko-KR"/>
+        </w:rPr>
+        <w:t xml:space="preserve"> at nighttime or on weekends or during the day or part-time or full-time. The more </w:t>
+      </w:r>
+      <w:r>
+        <w:rPr>
+          <w:lang w:eastAsia="ko-KR"/>
+        </w:rPr>
+        <w:t>options</w:t>
+      </w:r>
+      <w:r>
+        <w:rPr>
+          <w:rFonts w:hint="eastAsia"/>
+          <w:lang w:eastAsia="ko-KR"/>
+        </w:rPr>
+        <w:t xml:space="preserve"> I looked into, the more options I realized that I had to design my own life, to the point where I realized that I didn</w:t>
+      </w:r>
+      <w:r>
+        <w:rPr>
+          <w:lang w:eastAsia="ko-KR"/>
+        </w:rPr>
+        <w:t>’</w:t>
+      </w:r>
+      <w:r>
+        <w:rPr>
+          <w:rFonts w:hint="eastAsia"/>
+          <w:lang w:eastAsia="ko-KR"/>
+        </w:rPr>
+        <w:t xml:space="preserve">t even </w:t>
+      </w:r>
+      <w:r>
+        <w:rPr>
+          <w:lang w:eastAsia="ko-KR"/>
+        </w:rPr>
+        <w:t>want</w:t>
+      </w:r>
+      <w:r>
+        <w:rPr>
+          <w:rFonts w:hint="eastAsia"/>
+          <w:lang w:eastAsia="ko-KR"/>
+        </w:rPr>
+        <w:t xml:space="preserve"> teaching anymore. It was kind of like that jam experiment where people are offered numerous jars of jam and then decide not to buy any of the jams </w:t>
+      </w:r>
+      <w:r>
+        <w:rPr>
+          <w:lang w:eastAsia="ko-KR"/>
+        </w:rPr>
+        <w:t>because</w:t>
+      </w:r>
+      <w:r>
+        <w:rPr>
+          <w:rFonts w:hint="eastAsia"/>
+          <w:lang w:eastAsia="ko-KR"/>
+        </w:rPr>
+        <w:t xml:space="preserve"> there is just too many to choose from. </w:t>
+      </w:r>
+    </w:p>
+    <w:p>
+      <w:pPr>
+        <w:pStyle w:val="LO-normal"/>
+        <w:ind w:firstLine="720"/>
+        <w:rPr>
+          <w:lang w:eastAsia="ko-KR"/>
+        </w:rPr>
+      </w:pPr>
+      <w:r>
+        <w:rPr>
+          <w:rFonts w:hint="eastAsia"/>
+          <w:lang w:eastAsia="ko-KR"/>
+        </w:rPr>
+        <w:lastRenderedPageBreak/>
+        <w:t>There are many resources for finding work. One of my favorite websites was Waygook, but at various times I used Dave</w:t>
+      </w:r>
+      <w:r>
+        <w:rPr>
+          <w:lang w:eastAsia="ko-KR"/>
+        </w:rPr>
+        <w:t>’</w:t>
+      </w:r>
+      <w:r>
+        <w:rPr>
+          <w:rFonts w:hint="eastAsia"/>
+          <w:lang w:eastAsia="ko-KR"/>
+        </w:rPr>
+        <w:t xml:space="preserve">s ESL </w:t>
+      </w:r>
+      <w:r>
+        <w:rPr>
+          <w:lang w:eastAsia="ko-KR"/>
+        </w:rPr>
+        <w:t>Café</w:t>
+      </w:r>
+      <w:r>
+        <w:rPr>
+          <w:rFonts w:hint="eastAsia"/>
+          <w:lang w:eastAsia="ko-KR"/>
+        </w:rPr>
+        <w:t xml:space="preserve"> and various Facebook groups that have spurred over the months and years since I have been teaching. </w:t>
+      </w:r>
     </w:p>
     <w:p>
       <w:pPr>
@@ -3860,96 +4711,55 @@
           <w:lang w:eastAsia="ko-KR"/>
         </w:rPr>
       </w:pPr>
-      <w:r>
+    </w:p>
+    <w:p>
+      <w:pPr>
+        <w:pStyle w:val="LO-normal"/>
+        <w:ind w:firstLine="720"/>
         <w:rPr>
           <w:b/>
           <w:lang w:eastAsia="ko-KR"/>
         </w:rPr>
-        <w:t>Integrating social media into the classroom</w:t>
-      </w:r>
-    </w:p>
-    <w:p>
-      <w:pPr>
-        <w:pStyle w:val="LO-normal"/>
-        <w:ind w:firstLine="720"/>
+      </w:pPr>
+      <w:r>
         <w:rPr>
           <w:b/>
           <w:lang w:eastAsia="ko-KR"/>
         </w:rPr>
-      </w:pPr>
-      <w:r>
+        <w:t xml:space="preserve">Ways to look for jobs while you’re teaching </w:t>
+      </w:r>
+    </w:p>
+    <w:p>
+      <w:pPr>
+        <w:pStyle w:val="LO-normal"/>
+        <w:ind w:firstLine="720"/>
         <w:rPr>
           <w:b/>
           <w:lang w:eastAsia="ko-KR"/>
         </w:rPr>
-        <w:t xml:space="preserve">Ways of getting your time back when the teachers viciously take it from you. </w:t>
-      </w:r>
-    </w:p>
-    <w:p>
-      <w:pPr>
-        <w:pStyle w:val="LO-normal"/>
-        <w:ind w:firstLine="720"/>
+      </w:pPr>
+      <w:r>
         <w:rPr>
           <w:b/>
           <w:lang w:eastAsia="ko-KR"/>
         </w:rPr>
-      </w:pPr>
-      <w:r>
+        <w:t>Keeping in mind your long term goals for the future and strategies to take</w:t>
+      </w:r>
+    </w:p>
+    <w:p>
+      <w:pPr>
+        <w:pStyle w:val="LO-normal"/>
+        <w:ind w:firstLine="720"/>
         <w:rPr>
           <w:b/>
           <w:lang w:eastAsia="ko-KR"/>
         </w:rPr>
-        <w:t>Keeping in touch with loved ones—resources</w:t>
-      </w:r>
-    </w:p>
-    <w:p>
-      <w:pPr>
-        <w:pStyle w:val="LO-normal"/>
-        <w:ind w:firstLine="720"/>
+      </w:pPr>
+      <w:r>
         <w:rPr>
           <w:b/>
           <w:lang w:eastAsia="ko-KR"/>
         </w:rPr>
-      </w:pPr>
-      <w:r>
-        <w:rPr>
-          <w:b/>
-          <w:lang w:eastAsia="ko-KR"/>
-        </w:rPr>
-        <w:t xml:space="preserve">Ways to look for jobs while you’re teaching </w:t>
-      </w:r>
-    </w:p>
-    <w:p>
-      <w:pPr>
-        <w:pStyle w:val="LO-normal"/>
-        <w:ind w:firstLine="720"/>
-        <w:rPr>
-          <w:b/>
-          <w:lang w:eastAsia="ko-KR"/>
-        </w:rPr>
-      </w:pPr>
-      <w:r>
-        <w:rPr>
-          <w:b/>
-          <w:lang w:eastAsia="ko-KR"/>
-        </w:rPr>
-        <w:t>Keeping in mind your long term goals for the future and strategies to take</w:t>
-      </w:r>
-    </w:p>
-    <w:p>
-      <w:pPr>
-        <w:pStyle w:val="LO-normal"/>
-        <w:ind w:firstLine="720"/>
-        <w:rPr>
-          <w:b/>
-          <w:lang w:eastAsia="ko-KR"/>
-        </w:rPr>
-      </w:pPr>
-      <w:r>
-        <w:rPr>
-          <w:b/>
-          <w:lang w:eastAsia="ko-KR"/>
-        </w:rPr>
         <w:t>Keeping abreast of the market forces while being tied to teaching</w:t>
       </w:r>
     </w:p>
@@ -4002,6 +4812,11 @@
     <w:p>
       <w:pPr>
         <w:pStyle w:val="LO-normal1"/>
+      </w:pPr>
+    </w:p>
+    <w:p>
+      <w:pPr>
+        <w:pStyle w:val="normal0"/>
       </w:pPr>
     </w:p>
     <w:p>

</xml_diff>

<commit_message>
Added two pages to make 64.
</commit_message>
<xml_diff>
--- a/StrategiesforGettingtheLittleTykesOffYourBack.docx
+++ b/StrategiesforGettingtheLittleTykesOffYourBack.docx
@@ -20,10 +20,17 @@
           <w:b/>
           <w:color w:val="FF0000"/>
         </w:rPr>
-        <w:t>62</w:t>
-      </w:r>
-      <w:bookmarkStart w:id="0" w:name="_GoBack"/>
-      <w:bookmarkEnd w:id="0"/>
+        <w:t>6</w:t>
+      </w:r>
+      <w:r>
+        <w:rPr>
+          <w:rFonts w:hint="eastAsia"/>
+          <w:b/>
+          <w:color w:val="FF0000"/>
+          <w:lang w:eastAsia="ko-KR"/>
+        </w:rPr>
+        <w:t>4</w:t>
+      </w:r>
     </w:p>
     <w:p>
       <w:pPr>
@@ -4701,6 +4708,951 @@
         </w:rPr>
         <w:t xml:space="preserve"> and various Facebook groups that have spurred over the months and years since I have been teaching. </w:t>
       </w:r>
+      <w:r>
+        <w:rPr>
+          <w:lang w:eastAsia="ko-KR"/>
+        </w:rPr>
+        <w:t>S</w:t>
+      </w:r>
+      <w:r>
+        <w:rPr>
+          <w:rFonts w:hint="eastAsia"/>
+          <w:lang w:eastAsia="ko-KR"/>
+        </w:rPr>
+        <w:t>ome countries are changing their policies, with some becoming more stringer while others still remain a bit lax, depending on where exactly you</w:t>
+      </w:r>
+      <w:r>
+        <w:rPr>
+          <w:lang w:eastAsia="ko-KR"/>
+        </w:rPr>
+        <w:t>’</w:t>
+      </w:r>
+      <w:r>
+        <w:rPr>
+          <w:rFonts w:hint="eastAsia"/>
+          <w:lang w:eastAsia="ko-KR"/>
+        </w:rPr>
+        <w:t>re teaching. In many of the South Asian countries, you</w:t>
+      </w:r>
+      <w:r>
+        <w:rPr>
+          <w:lang w:eastAsia="ko-KR"/>
+        </w:rPr>
+        <w:t>’</w:t>
+      </w:r>
+      <w:r>
+        <w:rPr>
+          <w:rFonts w:hint="eastAsia"/>
+          <w:lang w:eastAsia="ko-KR"/>
+        </w:rPr>
+        <w:t xml:space="preserve">re likely to need a degree and some teaching experience. In other countries, you might need an actual </w:t>
+      </w:r>
+      <w:r>
+        <w:rPr>
+          <w:lang w:eastAsia="ko-KR"/>
+        </w:rPr>
+        <w:t>degree</w:t>
+      </w:r>
+      <w:r>
+        <w:rPr>
+          <w:rFonts w:hint="eastAsia"/>
+          <w:lang w:eastAsia="ko-KR"/>
+        </w:rPr>
+        <w:t xml:space="preserve"> in English or teaching. You learn all of this stuff while you</w:t>
+      </w:r>
+      <w:r>
+        <w:rPr>
+          <w:lang w:eastAsia="ko-KR"/>
+        </w:rPr>
+        <w:t>’</w:t>
+      </w:r>
+      <w:r>
+        <w:rPr>
+          <w:rFonts w:hint="eastAsia"/>
+          <w:lang w:eastAsia="ko-KR"/>
+        </w:rPr>
+        <w:t>re teaching, but there are some signs you can look for in determining whether a job is more amenable or susceptible to allowing you the ability to get the kids off your back. Review websites that review places of employment are legion. One of the first things that I look for when I am looking for a place that will allow me some space is how the area is structured. Believe it or not, how the office is set up will usually help you determine just how much space you</w:t>
+      </w:r>
+      <w:r>
+        <w:rPr>
+          <w:lang w:eastAsia="ko-KR"/>
+        </w:rPr>
+        <w:t>’</w:t>
+      </w:r>
+      <w:r>
+        <w:rPr>
+          <w:rFonts w:hint="eastAsia"/>
+          <w:lang w:eastAsia="ko-KR"/>
+        </w:rPr>
+        <w:t>re going to get, if any. There are some private schools in the ESL market that are entirely transparent, literally and figuratively. The walls themselves are made of glass and afford you absolutely no ability to be private, not even to your own students who might come knocking on your door at all hours</w:t>
+      </w:r>
+      <w:r>
+        <w:rPr>
+          <w:lang w:eastAsia="ko-KR"/>
+        </w:rPr>
+        <w:t>—</w:t>
+      </w:r>
+      <w:r>
+        <w:rPr>
+          <w:rFonts w:hint="eastAsia"/>
+          <w:lang w:eastAsia="ko-KR"/>
+        </w:rPr>
+        <w:t>which could be stressful in and of itself. There are other jobs that allow you some private space in select quarters and some where you</w:t>
+      </w:r>
+      <w:r>
+        <w:rPr>
+          <w:lang w:eastAsia="ko-KR"/>
+        </w:rPr>
+        <w:t>’</w:t>
+      </w:r>
+      <w:r>
+        <w:rPr>
+          <w:rFonts w:hint="eastAsia"/>
+          <w:lang w:eastAsia="ko-KR"/>
+        </w:rPr>
+        <w:t xml:space="preserve">ll get your own cubicle or perhaps even what amounts to your own closet. You can find the sorts of lurid details about office work by reading reviews online and seeing what people are </w:t>
+      </w:r>
+      <w:r>
+        <w:rPr>
+          <w:lang w:eastAsia="ko-KR"/>
+        </w:rPr>
+        <w:t xml:space="preserve">saying. </w:t>
+      </w:r>
+      <w:r>
+        <w:rPr>
+          <w:rFonts w:hint="eastAsia"/>
+          <w:lang w:eastAsia="ko-KR"/>
+        </w:rPr>
+        <w:t>The next thing I look for is quality of life. Is the boss nice or a quote-unquote bastard? Are the people there ruthlessly competitive? Are they parasitic and feed off of your hard work? What</w:t>
+      </w:r>
+      <w:r>
+        <w:rPr>
+          <w:lang w:eastAsia="ko-KR"/>
+        </w:rPr>
+        <w:t>’</w:t>
+      </w:r>
+      <w:r>
+        <w:rPr>
+          <w:rFonts w:hint="eastAsia"/>
+          <w:lang w:eastAsia="ko-KR"/>
+        </w:rPr>
+        <w:t>s the morale like?</w:t>
+      </w:r>
+    </w:p>
+    <w:p>
+      <w:pPr>
+        <w:pStyle w:val="LO-normal"/>
+        <w:ind w:firstLine="720"/>
+        <w:rPr>
+          <w:lang w:eastAsia="ko-KR"/>
+        </w:rPr>
+      </w:pPr>
+      <w:r>
+        <w:rPr>
+          <w:rFonts w:hint="eastAsia"/>
+          <w:lang w:eastAsia="ko-KR"/>
+        </w:rPr>
+        <w:t>It</w:t>
+      </w:r>
+      <w:r>
+        <w:rPr>
+          <w:lang w:eastAsia="ko-KR"/>
+        </w:rPr>
+        <w:t>’</w:t>
+      </w:r>
+      <w:r>
+        <w:rPr>
+          <w:rFonts w:hint="eastAsia"/>
+          <w:lang w:eastAsia="ko-KR"/>
+        </w:rPr>
+        <w:t>s true that if you do this kind of investigative work, you</w:t>
+      </w:r>
+      <w:r>
+        <w:rPr>
+          <w:lang w:eastAsia="ko-KR"/>
+        </w:rPr>
+        <w:t>’</w:t>
+      </w:r>
+      <w:r>
+        <w:rPr>
+          <w:rFonts w:hint="eastAsia"/>
+          <w:lang w:eastAsia="ko-KR"/>
+        </w:rPr>
+        <w:t xml:space="preserve">re likely to not want any job that comes your </w:t>
+      </w:r>
+      <w:r>
+        <w:rPr>
+          <w:lang w:eastAsia="ko-KR"/>
+        </w:rPr>
+        <w:t xml:space="preserve">way. </w:t>
+      </w:r>
+      <w:r>
+        <w:rPr>
+          <w:rFonts w:hint="eastAsia"/>
+          <w:lang w:eastAsia="ko-KR"/>
+        </w:rPr>
+        <w:t xml:space="preserve">A good rainy-day fund approach however is to constantly look for people that you would love to work with and networking with </w:t>
+      </w:r>
+      <w:r>
+        <w:rPr>
+          <w:lang w:eastAsia="ko-KR"/>
+        </w:rPr>
+        <w:t>people</w:t>
+      </w:r>
+      <w:r>
+        <w:rPr>
+          <w:rFonts w:hint="eastAsia"/>
+          <w:lang w:eastAsia="ko-KR"/>
+        </w:rPr>
+        <w:t xml:space="preserve"> who are doing the things that you really want to work on and spend your time and energy on. Obviously, if you really loved teaching (or didn</w:t>
+      </w:r>
+      <w:r>
+        <w:rPr>
+          <w:lang w:eastAsia="ko-KR"/>
+        </w:rPr>
+        <w:t>’</w:t>
+      </w:r>
+      <w:r>
+        <w:rPr>
+          <w:rFonts w:hint="eastAsia"/>
+          <w:lang w:eastAsia="ko-KR"/>
+        </w:rPr>
+        <w:t>t become disenchanted with it), you wouldn</w:t>
+      </w:r>
+      <w:r>
+        <w:rPr>
+          <w:lang w:eastAsia="ko-KR"/>
+        </w:rPr>
+        <w:t>’</w:t>
+      </w:r>
+      <w:r>
+        <w:rPr>
+          <w:rFonts w:hint="eastAsia"/>
+          <w:lang w:eastAsia="ko-KR"/>
+        </w:rPr>
+        <w:t>t be reading this book and looking for ways to cut corners. This is the first reality that you need to come to grips with</w:t>
+      </w:r>
+      <w:r>
+        <w:rPr>
+          <w:lang w:eastAsia="ko-KR"/>
+        </w:rPr>
+        <w:t>—</w:t>
+      </w:r>
+      <w:r>
+        <w:rPr>
+          <w:rFonts w:hint="eastAsia"/>
+          <w:lang w:eastAsia="ko-KR"/>
+        </w:rPr>
+        <w:t xml:space="preserve">that maybe teaching is not for you </w:t>
+      </w:r>
+      <w:r>
+        <w:rPr>
+          <w:lang w:eastAsia="ko-KR"/>
+        </w:rPr>
+        <w:t>and</w:t>
+      </w:r>
+      <w:r>
+        <w:rPr>
+          <w:rFonts w:hint="eastAsia"/>
+          <w:lang w:eastAsia="ko-KR"/>
+        </w:rPr>
+        <w:t xml:space="preserve"> that you</w:t>
+      </w:r>
+      <w:r>
+        <w:rPr>
+          <w:lang w:eastAsia="ko-KR"/>
+        </w:rPr>
+        <w:t xml:space="preserve">r time is best spent elsewhere. </w:t>
+      </w:r>
+      <w:r>
+        <w:rPr>
+          <w:rFonts w:hint="eastAsia"/>
+          <w:lang w:eastAsia="ko-KR"/>
+        </w:rPr>
+        <w:t>But before you can make any moves, you need to figure out what it is that keeps you ticking, that keeps you waking up the morning and that provides you with the motivation to keep you going. Is it writing a book? Is writing speeches for people? Graphic design? Programming? Why do you like these other things? Does it provide you with a sense of security? More money? More time that you can use to do volunteer work? Is it the volunteer work itself. You can use your time as a teacher, getting people off your back, to find out what it is that you truly want to do with your life, taking stock and doing some serious soul searching. You won</w:t>
+      </w:r>
+      <w:r>
+        <w:rPr>
+          <w:lang w:eastAsia="ko-KR"/>
+        </w:rPr>
+        <w:t>’</w:t>
+      </w:r>
+      <w:r>
+        <w:rPr>
+          <w:rFonts w:hint="eastAsia"/>
+          <w:lang w:eastAsia="ko-KR"/>
+        </w:rPr>
+        <w:t xml:space="preserve">t be able to create an exit strategy for yourself if you </w:t>
+      </w:r>
+      <w:r>
+        <w:rPr>
+          <w:lang w:eastAsia="ko-KR"/>
+        </w:rPr>
+        <w:t>don’t’</w:t>
+      </w:r>
+      <w:r>
+        <w:rPr>
+          <w:rFonts w:hint="eastAsia"/>
+          <w:lang w:eastAsia="ko-KR"/>
+        </w:rPr>
+        <w:t xml:space="preserve"> know where it is that you want to go: As the saying goes, </w:t>
+      </w:r>
+      <w:r>
+        <w:rPr>
+          <w:lang w:eastAsia="ko-KR"/>
+        </w:rPr>
+        <w:t>“</w:t>
+      </w:r>
+      <w:r>
+        <w:rPr>
+          <w:rFonts w:hint="eastAsia"/>
+          <w:lang w:eastAsia="ko-KR"/>
+        </w:rPr>
+        <w:t>If you don</w:t>
+      </w:r>
+      <w:r>
+        <w:rPr>
+          <w:lang w:eastAsia="ko-KR"/>
+        </w:rPr>
+        <w:t>’</w:t>
+      </w:r>
+      <w:r>
+        <w:rPr>
+          <w:rFonts w:hint="eastAsia"/>
+          <w:lang w:eastAsia="ko-KR"/>
+        </w:rPr>
+        <w:t>t know where it is that you want to go, any road will take you there.</w:t>
+      </w:r>
+      <w:r>
+        <w:rPr>
+          <w:lang w:eastAsia="ko-KR"/>
+        </w:rPr>
+        <w:t>”</w:t>
+      </w:r>
+      <w:r>
+        <w:rPr>
+          <w:rFonts w:hint="eastAsia"/>
+          <w:lang w:eastAsia="ko-KR"/>
+        </w:rPr>
+        <w:t xml:space="preserve"> Getting clear on what it is that you want to do and that gives you pleasure while providing value to other people will be a fabulous use of your time as you begin to transition out of English.</w:t>
+      </w:r>
+    </w:p>
+    <w:p>
+      <w:pPr>
+        <w:pStyle w:val="LO-normal"/>
+        <w:ind w:firstLine="720"/>
+        <w:rPr>
+          <w:lang w:eastAsia="ko-KR"/>
+        </w:rPr>
+      </w:pPr>
+      <w:r>
+        <w:rPr>
+          <w:rFonts w:hint="eastAsia"/>
+          <w:lang w:eastAsia="ko-KR"/>
+        </w:rPr>
+        <w:t>If you still find that you need to teach English but you</w:t>
+      </w:r>
+      <w:r>
+        <w:rPr>
+          <w:lang w:eastAsia="ko-KR"/>
+        </w:rPr>
+        <w:t>’</w:t>
+      </w:r>
+      <w:r>
+        <w:rPr>
+          <w:rFonts w:hint="eastAsia"/>
+          <w:lang w:eastAsia="ko-KR"/>
+        </w:rPr>
+        <w:t xml:space="preserve">re sick of your environment, you can consider teaching in </w:t>
+      </w:r>
+      <w:r>
+        <w:rPr>
+          <w:lang w:eastAsia="ko-KR"/>
+        </w:rPr>
+        <w:t>another</w:t>
+      </w:r>
+      <w:r>
+        <w:rPr>
+          <w:rFonts w:hint="eastAsia"/>
+          <w:lang w:eastAsia="ko-KR"/>
+        </w:rPr>
+        <w:t xml:space="preserve"> country or teaching a </w:t>
+      </w:r>
+      <w:r>
+        <w:rPr>
+          <w:lang w:eastAsia="ko-KR"/>
+        </w:rPr>
+        <w:t>different</w:t>
+      </w:r>
+      <w:r>
+        <w:rPr>
+          <w:rFonts w:hint="eastAsia"/>
+          <w:lang w:eastAsia="ko-KR"/>
+        </w:rPr>
+        <w:t xml:space="preserve"> demographic of student. Instead of doing private, you can do public or vice versa (although public is usually better in terms of quality of life). Maybe you just need to shake things up a bit, just for a short period of time. There are two things you can do to </w:t>
+      </w:r>
+      <w:r>
+        <w:rPr>
+          <w:lang w:eastAsia="ko-KR"/>
+        </w:rPr>
+        <w:t>cushion</w:t>
+      </w:r>
+      <w:r>
+        <w:rPr>
+          <w:rFonts w:hint="eastAsia"/>
+          <w:lang w:eastAsia="ko-KR"/>
+        </w:rPr>
+        <w:t xml:space="preserve"> your department from a job: save a shitload of </w:t>
+      </w:r>
+      <w:r>
+        <w:rPr>
+          <w:rFonts w:hint="eastAsia"/>
+          <w:lang w:eastAsia="ko-KR"/>
+        </w:rPr>
+        <w:lastRenderedPageBreak/>
+        <w:t>money, at least six months worth of it, and also prepare and do your research</w:t>
+      </w:r>
+      <w:r>
+        <w:rPr>
+          <w:lang w:eastAsia="ko-KR"/>
+        </w:rPr>
+        <w:t>…</w:t>
+      </w:r>
+      <w:r>
+        <w:rPr>
+          <w:rFonts w:hint="eastAsia"/>
+          <w:lang w:eastAsia="ko-KR"/>
+        </w:rPr>
+        <w:t xml:space="preserve"> preferably months in advance. Find out what people are saying about jobs, what exciting things people are doing around the world, and try to get involved. Let</w:t>
+      </w:r>
+      <w:r>
+        <w:rPr>
+          <w:lang w:eastAsia="ko-KR"/>
+        </w:rPr>
+        <w:t>’</w:t>
+      </w:r>
+      <w:r>
+        <w:rPr>
+          <w:rFonts w:hint="eastAsia"/>
+          <w:lang w:eastAsia="ko-KR"/>
+        </w:rPr>
+        <w:t>s say you</w:t>
+      </w:r>
+      <w:r>
+        <w:rPr>
+          <w:lang w:eastAsia="ko-KR"/>
+        </w:rPr>
+        <w:t>’</w:t>
+      </w:r>
+      <w:r>
+        <w:rPr>
+          <w:rFonts w:hint="eastAsia"/>
+          <w:lang w:eastAsia="ko-KR"/>
+        </w:rPr>
+        <w:t>re doing other projects that are not related to school. You have many projects and you</w:t>
+      </w:r>
+      <w:r>
+        <w:rPr>
+          <w:lang w:eastAsia="ko-KR"/>
+        </w:rPr>
+        <w:t>’</w:t>
+      </w:r>
+      <w:r>
+        <w:rPr>
+          <w:rFonts w:hint="eastAsia"/>
+          <w:lang w:eastAsia="ko-KR"/>
+        </w:rPr>
+        <w:t xml:space="preserve">re just not sure which route to take. I would recommend that you try them and whichever one gives you the most success, to do more of that and enjoy it. </w:t>
+      </w:r>
+      <w:r>
+        <w:rPr>
+          <w:lang w:eastAsia="ko-KR"/>
+        </w:rPr>
+        <w:t>U</w:t>
+      </w:r>
+      <w:r>
+        <w:rPr>
+          <w:rFonts w:hint="eastAsia"/>
+          <w:lang w:eastAsia="ko-KR"/>
+        </w:rPr>
+        <w:t xml:space="preserve">ltimately, life is too short to be looking for ways to cut corners at a job that you do not enjoy. When I was teaching in my second year, the position started to feel redundant. All of my lessons were successful or as successful as they could be and there was just no more opportunity, so the job became boring and redundant. Sure, I suppose I could have changed my feelings about the experience and really </w:t>
+      </w:r>
+      <w:r>
+        <w:rPr>
+          <w:lang w:eastAsia="ko-KR"/>
+        </w:rPr>
+        <w:t>striven</w:t>
+      </w:r>
+      <w:r>
+        <w:rPr>
+          <w:rFonts w:hint="eastAsia"/>
+          <w:lang w:eastAsia="ko-KR"/>
+        </w:rPr>
+        <w:t xml:space="preserve"> to deliver new and innovative content, but I didn</w:t>
+      </w:r>
+      <w:r>
+        <w:rPr>
+          <w:lang w:eastAsia="ko-KR"/>
+        </w:rPr>
+        <w:t>’</w:t>
+      </w:r>
+      <w:r>
+        <w:rPr>
+          <w:rFonts w:hint="eastAsia"/>
+          <w:lang w:eastAsia="ko-KR"/>
+        </w:rPr>
+        <w:t xml:space="preserve">t have the </w:t>
+      </w:r>
+      <w:r>
+        <w:rPr>
+          <w:lang w:eastAsia="ko-KR"/>
+        </w:rPr>
+        <w:t>heart</w:t>
+      </w:r>
+      <w:r>
+        <w:rPr>
+          <w:rFonts w:hint="eastAsia"/>
+          <w:lang w:eastAsia="ko-KR"/>
+        </w:rPr>
+        <w:t xml:space="preserve"> for it and I felt that my energies were best spent </w:t>
+      </w:r>
+      <w:r>
+        <w:rPr>
+          <w:lang w:eastAsia="ko-KR"/>
+        </w:rPr>
+        <w:t>elsewhere</w:t>
+      </w:r>
+      <w:r>
+        <w:rPr>
+          <w:rFonts w:hint="eastAsia"/>
+          <w:lang w:eastAsia="ko-KR"/>
+        </w:rPr>
+        <w:t xml:space="preserve">, perhaps in another </w:t>
+      </w:r>
+      <w:r>
+        <w:rPr>
+          <w:lang w:eastAsia="ko-KR"/>
+        </w:rPr>
+        <w:t>profession</w:t>
+      </w:r>
+      <w:r>
+        <w:rPr>
+          <w:rFonts w:hint="eastAsia"/>
+          <w:lang w:eastAsia="ko-KR"/>
+        </w:rPr>
+        <w:t xml:space="preserve"> entirely. If you feel this way too, you</w:t>
+      </w:r>
+      <w:r>
+        <w:rPr>
+          <w:lang w:eastAsia="ko-KR"/>
+        </w:rPr>
+        <w:t>’</w:t>
+      </w:r>
+      <w:r>
+        <w:rPr>
+          <w:rFonts w:hint="eastAsia"/>
+          <w:lang w:eastAsia="ko-KR"/>
+        </w:rPr>
+        <w:t>re going to have to plan your escape from your job, perhaps against your baser instincts and needs for security and a cushy job. Never forget that job security is a fallacy. If you</w:t>
+      </w:r>
+      <w:r>
+        <w:rPr>
+          <w:lang w:eastAsia="ko-KR"/>
+        </w:rPr>
+        <w:t>’</w:t>
+      </w:r>
+      <w:r>
+        <w:rPr>
+          <w:rFonts w:hint="eastAsia"/>
+          <w:lang w:eastAsia="ko-KR"/>
+        </w:rPr>
+        <w:t xml:space="preserve">re in need of some motivation to leave your job, I </w:t>
+      </w:r>
+      <w:r>
+        <w:rPr>
+          <w:lang w:eastAsia="ko-KR"/>
+        </w:rPr>
+        <w:t>would</w:t>
+      </w:r>
+      <w:r>
+        <w:rPr>
+          <w:rFonts w:hint="eastAsia"/>
+          <w:lang w:eastAsia="ko-KR"/>
+        </w:rPr>
+        <w:t xml:space="preserve"> also highly recommend that you read the </w:t>
+      </w:r>
+      <w:r>
+        <w:rPr>
+          <w:rFonts w:hint="eastAsia"/>
+          <w:i/>
+          <w:lang w:eastAsia="ko-KR"/>
+        </w:rPr>
+        <w:t>4 Hour Work Week</w:t>
+      </w:r>
+      <w:r>
+        <w:rPr>
+          <w:rFonts w:hint="eastAsia"/>
+          <w:lang w:eastAsia="ko-KR"/>
+        </w:rPr>
+        <w:t xml:space="preserve"> for some ideas about how you can live your life to the fullest and not be tied down to the sort of indentured servitude that </w:t>
+      </w:r>
+      <w:r>
+        <w:rPr>
+          <w:lang w:eastAsia="ko-KR"/>
+        </w:rPr>
+        <w:t>having</w:t>
+      </w:r>
+      <w:r>
+        <w:rPr>
+          <w:rFonts w:hint="eastAsia"/>
+          <w:lang w:eastAsia="ko-KR"/>
+        </w:rPr>
+        <w:t xml:space="preserve"> a job requires. Sure there are some people who enjoy the jobs that they do but many other people are going to want to live more fully than to be shackled to a 9-to-5. Especially English teachers. Maybe one day English teaching won</w:t>
+      </w:r>
+      <w:r>
+        <w:rPr>
+          <w:lang w:eastAsia="ko-KR"/>
+        </w:rPr>
+        <w:t>’</w:t>
+      </w:r>
+      <w:r>
+        <w:rPr>
+          <w:rFonts w:hint="eastAsia"/>
+          <w:lang w:eastAsia="ko-KR"/>
+        </w:rPr>
+        <w:t xml:space="preserve">t be a profession where people without any experience or with questionable credentials </w:t>
+      </w:r>
+      <w:r>
+        <w:rPr>
+          <w:lang w:eastAsia="ko-KR"/>
+        </w:rPr>
+        <w:t>come</w:t>
+      </w:r>
+      <w:r>
+        <w:rPr>
+          <w:rFonts w:hint="eastAsia"/>
+          <w:lang w:eastAsia="ko-KR"/>
+        </w:rPr>
+        <w:t xml:space="preserve"> flocking for survival money, but that day has not arrived yet (thankfully, for many of us I suppose).  </w:t>
+      </w:r>
+    </w:p>
+    <w:p>
+      <w:pPr>
+        <w:pStyle w:val="LO-normal"/>
+        <w:ind w:firstLine="720"/>
+        <w:rPr>
+          <w:lang w:eastAsia="ko-KR"/>
+        </w:rPr>
+      </w:pPr>
+      <w:r>
+        <w:rPr>
+          <w:rFonts w:hint="eastAsia"/>
+          <w:lang w:eastAsia="ko-KR"/>
+        </w:rPr>
+        <w:t>When I am looking for jobs, I also look for accommodations and package. W</w:t>
+      </w:r>
+      <w:r>
+        <w:rPr>
+          <w:lang w:eastAsia="ko-KR"/>
+        </w:rPr>
+        <w:t>i</w:t>
+      </w:r>
+      <w:r>
+        <w:rPr>
+          <w:rFonts w:hint="eastAsia"/>
+          <w:lang w:eastAsia="ko-KR"/>
+        </w:rPr>
+        <w:t>ll the employer be willing to pay for my air fare? My apartment? Will the money that I make allow me to save, preferably rapidly? Will I be working 20 hour weeks or 100? I came across one agency that was hiring English teachers to work 35 teaching hours, with a whopping total of 100 hours required to be in the facility itself, at the beck and call of students whenever they so desired. That</w:t>
+      </w:r>
+      <w:r>
+        <w:rPr>
+          <w:lang w:eastAsia="ko-KR"/>
+        </w:rPr>
+        <w:t>’</w:t>
+      </w:r>
+      <w:r>
+        <w:rPr>
+          <w:rFonts w:hint="eastAsia"/>
+          <w:lang w:eastAsia="ko-KR"/>
+        </w:rPr>
+        <w:t xml:space="preserve">s over 74 hours of unpaid work in </w:t>
+      </w:r>
+      <w:r>
+        <w:rPr>
+          <w:lang w:eastAsia="ko-KR"/>
+        </w:rPr>
+        <w:t>the</w:t>
+      </w:r>
+      <w:r>
+        <w:rPr>
+          <w:rFonts w:hint="eastAsia"/>
+          <w:lang w:eastAsia="ko-KR"/>
+        </w:rPr>
+        <w:t xml:space="preserve"> school where your energy is constantly depleted! I </w:t>
+      </w:r>
+      <w:r>
+        <w:rPr>
+          <w:lang w:eastAsia="ko-KR"/>
+        </w:rPr>
+        <w:t>don’t know about you but I’</w:t>
+      </w:r>
+      <w:r>
+        <w:rPr>
+          <w:rFonts w:hint="eastAsia"/>
+          <w:lang w:eastAsia="ko-KR"/>
+        </w:rPr>
+        <w:t>d rather prostitute my body part-time than to take a job like this. It would be more enjoyable and perhaps even more lucrative. Life is waay too short to be working such draconian hours. Watch out for jobs like these and if you manage to accidentally snag one of these, plan your quick exit strategy. Reach out to people on social media and continually ask around for references to great schools. You should be doing this anyway, even when you</w:t>
+      </w:r>
+      <w:r>
+        <w:rPr>
+          <w:lang w:eastAsia="ko-KR"/>
+        </w:rPr>
+        <w:t>’</w:t>
+      </w:r>
+      <w:r>
+        <w:rPr>
+          <w:rFonts w:hint="eastAsia"/>
+          <w:lang w:eastAsia="ko-KR"/>
+        </w:rPr>
+        <w:t>re at a cushy job, but especially do it when you</w:t>
+      </w:r>
+      <w:r>
+        <w:rPr>
+          <w:lang w:eastAsia="ko-KR"/>
+        </w:rPr>
+        <w:t>’</w:t>
+      </w:r>
+      <w:r>
+        <w:rPr>
+          <w:rFonts w:hint="eastAsia"/>
+          <w:lang w:eastAsia="ko-KR"/>
+        </w:rPr>
+        <w:t>re at a job that you strongly dislike. You can get more ideas about what to do when you</w:t>
+      </w:r>
+      <w:r>
+        <w:rPr>
+          <w:lang w:eastAsia="ko-KR"/>
+        </w:rPr>
+        <w:t>’</w:t>
+      </w:r>
+      <w:r>
+        <w:rPr>
+          <w:rFonts w:hint="eastAsia"/>
+          <w:lang w:eastAsia="ko-KR"/>
+        </w:rPr>
+        <w:t xml:space="preserve">re at a shitty job by reading </w:t>
+      </w:r>
+      <w:r>
+        <w:rPr>
+          <w:rFonts w:hint="eastAsia"/>
+          <w:i/>
+          <w:lang w:eastAsia="ko-KR"/>
+        </w:rPr>
+        <w:t>The Job Escape Plan</w:t>
+      </w:r>
+      <w:r>
+        <w:rPr>
+          <w:rFonts w:hint="eastAsia"/>
+          <w:lang w:eastAsia="ko-KR"/>
+        </w:rPr>
+        <w:t xml:space="preserve"> by Joytsna Ramachandran which talks about many internet businesses you can run that will provide you with some additional source of income, sometimes passive income which is the best kind of income to have! Other sources that you can tap into to make money include podcasts, particularly Pat Flynn</w:t>
+      </w:r>
+      <w:r>
+        <w:rPr>
+          <w:lang w:eastAsia="ko-KR"/>
+        </w:rPr>
+        <w:t>’</w:t>
+      </w:r>
+      <w:r>
+        <w:rPr>
+          <w:rFonts w:hint="eastAsia"/>
+          <w:lang w:eastAsia="ko-KR"/>
+        </w:rPr>
+        <w:t xml:space="preserve">s </w:t>
+      </w:r>
+      <w:r>
+        <w:rPr>
+          <w:rFonts w:hint="eastAsia"/>
+          <w:i/>
+          <w:lang w:eastAsia="ko-KR"/>
+        </w:rPr>
+        <w:t>Smart Passive Income</w:t>
+      </w:r>
+      <w:r>
+        <w:rPr>
+          <w:rFonts w:hint="eastAsia"/>
+          <w:lang w:eastAsia="ko-KR"/>
+        </w:rPr>
+        <w:t xml:space="preserve"> and Nick Loper</w:t>
+      </w:r>
+      <w:r>
+        <w:rPr>
+          <w:lang w:eastAsia="ko-KR"/>
+        </w:rPr>
+        <w:t>’</w:t>
+      </w:r>
+      <w:r>
+        <w:rPr>
+          <w:rFonts w:hint="eastAsia"/>
+          <w:lang w:eastAsia="ko-KR"/>
+        </w:rPr>
+        <w:t xml:space="preserve">s </w:t>
+      </w:r>
+      <w:r>
+        <w:rPr>
+          <w:rFonts w:hint="eastAsia"/>
+          <w:i/>
+          <w:lang w:eastAsia="ko-KR"/>
+        </w:rPr>
+        <w:t xml:space="preserve">Side Hustle Nation. </w:t>
+      </w:r>
+      <w:r>
+        <w:rPr>
+          <w:rFonts w:hint="eastAsia"/>
+          <w:lang w:eastAsia="ko-KR"/>
+        </w:rPr>
+        <w:t xml:space="preserve">Tropical MBA is another great podcast, as well as </w:t>
+      </w:r>
+      <w:r>
+        <w:rPr>
+          <w:rFonts w:hint="eastAsia"/>
+          <w:i/>
+          <w:lang w:eastAsia="ko-KR"/>
+        </w:rPr>
+        <w:t>Entrepreneur on Fire.</w:t>
+      </w:r>
+      <w:r>
+        <w:rPr>
+          <w:rFonts w:hint="eastAsia"/>
+          <w:lang w:eastAsia="ko-KR"/>
+        </w:rPr>
+        <w:t xml:space="preserve"> Just be aware that sometimes these podcasters will try to sell you something. They</w:t>
+      </w:r>
+      <w:r>
+        <w:rPr>
+          <w:lang w:eastAsia="ko-KR"/>
+        </w:rPr>
+        <w:t>’</w:t>
+      </w:r>
+      <w:r>
+        <w:rPr>
+          <w:rFonts w:hint="eastAsia"/>
+          <w:lang w:eastAsia="ko-KR"/>
+        </w:rPr>
+        <w:t xml:space="preserve">ll be so captivating that they might actually get you to press the </w:t>
+      </w:r>
+      <w:r>
+        <w:rPr>
+          <w:lang w:eastAsia="ko-KR"/>
+        </w:rPr>
+        <w:t>“</w:t>
+      </w:r>
+      <w:r>
+        <w:rPr>
+          <w:rFonts w:hint="eastAsia"/>
+          <w:lang w:eastAsia="ko-KR"/>
+        </w:rPr>
+        <w:t>buy</w:t>
+      </w:r>
+      <w:r>
+        <w:rPr>
+          <w:lang w:eastAsia="ko-KR"/>
+        </w:rPr>
+        <w:t>”</w:t>
+      </w:r>
+      <w:r>
+        <w:rPr>
+          <w:rFonts w:hint="eastAsia"/>
+          <w:lang w:eastAsia="ko-KR"/>
+        </w:rPr>
+        <w:t xml:space="preserve"> button. Don</w:t>
+      </w:r>
+      <w:r>
+        <w:rPr>
+          <w:lang w:eastAsia="ko-KR"/>
+        </w:rPr>
+        <w:t>’</w:t>
+      </w:r>
+      <w:r>
+        <w:rPr>
+          <w:rFonts w:hint="eastAsia"/>
+          <w:lang w:eastAsia="ko-KR"/>
+        </w:rPr>
+        <w:t xml:space="preserve">t do it. They are trained to get you to pull out your wallets. You are going to be just fine without the services that they try to offer you. Just take the advice that they give you for starting your own business and then discard the rest. </w:t>
+      </w:r>
+      <w:r>
+        <w:rPr>
+          <w:lang w:eastAsia="ko-KR"/>
+        </w:rPr>
+        <w:t>You</w:t>
+      </w:r>
+      <w:r>
+        <w:rPr>
+          <w:rFonts w:hint="eastAsia"/>
+          <w:lang w:eastAsia="ko-KR"/>
+        </w:rPr>
+        <w:t xml:space="preserve"> don</w:t>
+      </w:r>
+      <w:r>
+        <w:rPr>
+          <w:lang w:eastAsia="ko-KR"/>
+        </w:rPr>
+        <w:t>’</w:t>
+      </w:r>
+      <w:r>
+        <w:rPr>
+          <w:rFonts w:hint="eastAsia"/>
+          <w:lang w:eastAsia="ko-KR"/>
+        </w:rPr>
+        <w:t xml:space="preserve">t need any productized </w:t>
+      </w:r>
+      <w:r>
+        <w:rPr>
+          <w:lang w:eastAsia="ko-KR"/>
+        </w:rPr>
+        <w:t>service</w:t>
+      </w:r>
+      <w:r>
+        <w:rPr>
+          <w:rFonts w:hint="eastAsia"/>
+          <w:lang w:eastAsia="ko-KR"/>
+        </w:rPr>
+        <w:t xml:space="preserve"> to get the ball rolling on creating a passive income stream from the sources </w:t>
+      </w:r>
+      <w:r>
+        <w:rPr>
+          <w:rFonts w:hint="eastAsia"/>
+          <w:lang w:eastAsia="ko-KR"/>
+        </w:rPr>
+        <w:lastRenderedPageBreak/>
+        <w:t>online. Listen to these podcasts whenever you can. Listen on the bus, in the taxi, waiting for the light, while in the bathroom. Listen to them at night before you go to sleep and listen to them while you</w:t>
+      </w:r>
+      <w:r>
+        <w:rPr>
+          <w:lang w:eastAsia="ko-KR"/>
+        </w:rPr>
+        <w:t>’</w:t>
+      </w:r>
+      <w:r>
+        <w:rPr>
+          <w:rFonts w:hint="eastAsia"/>
+          <w:lang w:eastAsia="ko-KR"/>
+        </w:rPr>
+        <w:t>re eating lunch. Whenever you can, get the wisdom of these folks ingrained in your head, for your very life might depend on it if you find yourself out of the job and wondering what to do next. Never panic. There are always solutions, as you</w:t>
+      </w:r>
+      <w:r>
+        <w:rPr>
+          <w:lang w:eastAsia="ko-KR"/>
+        </w:rPr>
+        <w:t>’</w:t>
+      </w:r>
+      <w:r>
+        <w:rPr>
+          <w:rFonts w:hint="eastAsia"/>
+          <w:lang w:eastAsia="ko-KR"/>
+        </w:rPr>
+        <w:t>ll find from listening to these podcasts.</w:t>
+      </w:r>
     </w:p>
     <w:p>
       <w:pPr>
@@ -4823,6 +5775,13 @@
       <w:pPr>
         <w:pStyle w:val="normal0"/>
       </w:pPr>
+    </w:p>
+    <w:p>
+      <w:pPr>
+        <w:pStyle w:val="normal0"/>
+      </w:pPr>
+      <w:bookmarkStart w:id="0" w:name="_GoBack"/>
+      <w:bookmarkEnd w:id="0"/>
     </w:p>
     <w:sectPr>
       <w:pgSz w:w="12240" w:h="15840"/>

</xml_diff>

<commit_message>
Added two new pages to make page 66.
</commit_message>
<xml_diff>
--- a/StrategiesforGettingtheLittleTykesOffYourBack.docx
+++ b/StrategiesforGettingtheLittleTykesOffYourBack.docx
@@ -29,7 +29,7 @@
           <w:color w:val="FF0000"/>
           <w:lang w:eastAsia="ko-KR"/>
         </w:rPr>
-        <w:t>4</w:t>
+        <w:t>6</w:t>
       </w:r>
     </w:p>
     <w:p>
@@ -5659,6 +5659,881 @@
         <w:pStyle w:val="LO-normal"/>
         <w:ind w:firstLine="720"/>
         <w:rPr>
+          <w:lang w:eastAsia="ko-KR"/>
+        </w:rPr>
+      </w:pPr>
+      <w:r>
+        <w:rPr>
+          <w:rFonts w:hint="eastAsia"/>
+          <w:lang w:eastAsia="ko-KR"/>
+        </w:rPr>
+        <w:t xml:space="preserve">One of the last final notes that I can impart upon you as you begin a career in managing burdens is to always keep yourself abreast of the market forces that are impacting your </w:t>
+      </w:r>
+      <w:r>
+        <w:rPr>
+          <w:lang w:eastAsia="ko-KR"/>
+        </w:rPr>
+        <w:t>industry</w:t>
+      </w:r>
+      <w:r>
+        <w:rPr>
+          <w:rFonts w:hint="eastAsia"/>
+          <w:lang w:eastAsia="ko-KR"/>
+        </w:rPr>
+        <w:t>. If you</w:t>
+      </w:r>
+      <w:r>
+        <w:rPr>
+          <w:lang w:eastAsia="ko-KR"/>
+        </w:rPr>
+        <w:t>’</w:t>
+      </w:r>
+      <w:r>
+        <w:rPr>
+          <w:rFonts w:hint="eastAsia"/>
+          <w:lang w:eastAsia="ko-KR"/>
+        </w:rPr>
+        <w:t>re working in a rural area, for example, one of the downsides is that you</w:t>
+      </w:r>
+      <w:r>
+        <w:rPr>
+          <w:lang w:eastAsia="ko-KR"/>
+        </w:rPr>
+        <w:t>’</w:t>
+      </w:r>
+      <w:r>
+        <w:rPr>
+          <w:rFonts w:hint="eastAsia"/>
+          <w:lang w:eastAsia="ko-KR"/>
+        </w:rPr>
+        <w:t>re likely to have less evidence of the changes that are taking place in a country or in the world with respect to teaching English. Time moves very quickly and it</w:t>
+      </w:r>
+      <w:r>
+        <w:rPr>
+          <w:lang w:eastAsia="ko-KR"/>
+        </w:rPr>
+        <w:t>’</w:t>
+      </w:r>
+      <w:r>
+        <w:rPr>
+          <w:rFonts w:hint="eastAsia"/>
+          <w:lang w:eastAsia="ko-KR"/>
+        </w:rPr>
+        <w:t xml:space="preserve">s sometimes hard </w:t>
+      </w:r>
+      <w:r>
+        <w:rPr>
+          <w:lang w:eastAsia="ko-KR"/>
+        </w:rPr>
+        <w:t>to see</w:t>
+      </w:r>
+      <w:r>
+        <w:rPr>
+          <w:rFonts w:hint="eastAsia"/>
+          <w:lang w:eastAsia="ko-KR"/>
+        </w:rPr>
+        <w:t xml:space="preserve"> how things are evolving and </w:t>
+      </w:r>
+      <w:r>
+        <w:rPr>
+          <w:lang w:eastAsia="ko-KR"/>
+        </w:rPr>
+        <w:t>developing</w:t>
+      </w:r>
+      <w:r>
+        <w:rPr>
+          <w:rFonts w:hint="eastAsia"/>
+          <w:lang w:eastAsia="ko-KR"/>
+        </w:rPr>
+        <w:t xml:space="preserve"> over time. In one particular area where I taught, I often felt myself likening the </w:t>
+      </w:r>
+      <w:r>
+        <w:rPr>
+          <w:lang w:eastAsia="ko-KR"/>
+        </w:rPr>
+        <w:t>experience</w:t>
+      </w:r>
+      <w:r>
+        <w:rPr>
+          <w:rFonts w:hint="eastAsia"/>
+          <w:lang w:eastAsia="ko-KR"/>
+        </w:rPr>
+        <w:t xml:space="preserve"> to a prison without walls, in the sense that you would not know what was really going on in the world. Actually, though, the sole responsibility for learning about the world lies with you and keep abreast of the news, both in the world of English teaching and also the world over all, is likely to put you at a sense of ease. There are many ways of getting this news, but if you</w:t>
+      </w:r>
+      <w:r>
+        <w:rPr>
+          <w:lang w:eastAsia="ko-KR"/>
+        </w:rPr>
+        <w:t>’</w:t>
+      </w:r>
+      <w:r>
+        <w:rPr>
+          <w:rFonts w:hint="eastAsia"/>
+          <w:lang w:eastAsia="ko-KR"/>
+        </w:rPr>
+        <w:t>re teaching in another country, you</w:t>
+      </w:r>
+      <w:r>
+        <w:rPr>
+          <w:lang w:eastAsia="ko-KR"/>
+        </w:rPr>
+        <w:t>’</w:t>
+      </w:r>
+      <w:r>
+        <w:rPr>
+          <w:rFonts w:hint="eastAsia"/>
+          <w:lang w:eastAsia="ko-KR"/>
+        </w:rPr>
+        <w:t xml:space="preserve">ll likely get most of your news from the internet (assuming most of it is not firewalled, in </w:t>
+      </w:r>
+      <w:r>
+        <w:rPr>
+          <w:lang w:eastAsia="ko-KR"/>
+        </w:rPr>
+        <w:t>which</w:t>
+      </w:r>
+      <w:r>
+        <w:rPr>
+          <w:rFonts w:hint="eastAsia"/>
+          <w:lang w:eastAsia="ko-KR"/>
+        </w:rPr>
+        <w:t xml:space="preserve"> case you</w:t>
+      </w:r>
+      <w:r>
+        <w:rPr>
+          <w:lang w:eastAsia="ko-KR"/>
+        </w:rPr>
+        <w:t>’</w:t>
+      </w:r>
+      <w:r>
+        <w:rPr>
+          <w:rFonts w:hint="eastAsia"/>
+          <w:lang w:eastAsia="ko-KR"/>
+        </w:rPr>
+        <w:t>ll probably want to buy a VPN to manage that). Another interesting avenue is to look at opportunities in cities where most of the progress is being made in the world. As of 2015, for example, most teachers in Korea are not able to teach high school and adults at universities. Only in the extremely rural areas and even this is changing. T</w:t>
+      </w:r>
+      <w:r>
+        <w:rPr>
+          <w:lang w:eastAsia="ko-KR"/>
+        </w:rPr>
+        <w:t>h</w:t>
+      </w:r>
+      <w:r>
+        <w:rPr>
+          <w:rFonts w:hint="eastAsia"/>
+          <w:lang w:eastAsia="ko-KR"/>
+        </w:rPr>
+        <w:t xml:space="preserve">is is basically the evolution that is taking place right now in the country and it is likely to be more </w:t>
+      </w:r>
+      <w:r>
+        <w:rPr>
+          <w:lang w:eastAsia="ko-KR"/>
+        </w:rPr>
+        <w:t>evolved</w:t>
+      </w:r>
+      <w:r>
+        <w:rPr>
+          <w:rFonts w:hint="eastAsia"/>
+          <w:lang w:eastAsia="ko-KR"/>
+        </w:rPr>
+        <w:t xml:space="preserve"> by the time that you read these words. I have found this out from asking other people and looking around.</w:t>
+      </w:r>
+    </w:p>
+    <w:p>
+      <w:pPr>
+        <w:pStyle w:val="LO-normal"/>
+        <w:ind w:firstLine="720"/>
+        <w:rPr>
+          <w:lang w:eastAsia="ko-KR"/>
+        </w:rPr>
+      </w:pPr>
+      <w:r>
+        <w:rPr>
+          <w:rFonts w:hint="eastAsia"/>
+          <w:lang w:eastAsia="ko-KR"/>
+        </w:rPr>
+        <w:t>When you feel like your job is under threat or you see changes taking place that my adversely affect you, keep calm and use your time wisely to accrue more skills, more experience, and meet new people. The more avenues you expand for yourself in your life, the more you</w:t>
+      </w:r>
+      <w:r>
+        <w:rPr>
+          <w:lang w:eastAsia="ko-KR"/>
+        </w:rPr>
+        <w:t>’</w:t>
+      </w:r>
+      <w:r>
+        <w:rPr>
+          <w:rFonts w:hint="eastAsia"/>
+          <w:lang w:eastAsia="ko-KR"/>
+        </w:rPr>
+        <w:t xml:space="preserve">re going to be able to inundate </w:t>
+      </w:r>
+      <w:r>
+        <w:rPr>
+          <w:lang w:eastAsia="ko-KR"/>
+        </w:rPr>
+        <w:t>yourself</w:t>
+      </w:r>
+      <w:r>
+        <w:rPr>
+          <w:rFonts w:hint="eastAsia"/>
+          <w:lang w:eastAsia="ko-KR"/>
+        </w:rPr>
+        <w:t xml:space="preserve"> from whatever befalls you while you</w:t>
+      </w:r>
+      <w:r>
+        <w:rPr>
+          <w:lang w:eastAsia="ko-KR"/>
+        </w:rPr>
+        <w:t>’</w:t>
+      </w:r>
+      <w:r>
+        <w:rPr>
+          <w:rFonts w:hint="eastAsia"/>
+          <w:lang w:eastAsia="ko-KR"/>
+        </w:rPr>
+        <w:t>re teaching English. I</w:t>
+      </w:r>
+      <w:r>
+        <w:rPr>
+          <w:lang w:eastAsia="ko-KR"/>
+        </w:rPr>
+        <w:t>’</w:t>
+      </w:r>
+      <w:r>
+        <w:rPr>
+          <w:rFonts w:hint="eastAsia"/>
+          <w:lang w:eastAsia="ko-KR"/>
+        </w:rPr>
+        <w:t xml:space="preserve">ve already mentioned several ways that you can look for English teaching positions. Now all that is left is non-teaching positions which you may in fact need to take. I suppose the </w:t>
+      </w:r>
+      <w:r>
+        <w:rPr>
+          <w:lang w:eastAsia="ko-KR"/>
+        </w:rPr>
+        <w:t>ultimate</w:t>
+      </w:r>
+      <w:r>
+        <w:rPr>
+          <w:rFonts w:hint="eastAsia"/>
+          <w:lang w:eastAsia="ko-KR"/>
+        </w:rPr>
+        <w:t xml:space="preserve"> way of getting the little tykes off your back is to you actually get a new job where you don</w:t>
+      </w:r>
+      <w:r>
+        <w:rPr>
+          <w:lang w:eastAsia="ko-KR"/>
+        </w:rPr>
+        <w:t>’</w:t>
+      </w:r>
+      <w:r>
+        <w:rPr>
+          <w:rFonts w:hint="eastAsia"/>
+          <w:lang w:eastAsia="ko-KR"/>
+        </w:rPr>
+        <w:t xml:space="preserve">t have to deal with the little tykes </w:t>
+      </w:r>
+      <w:r>
+        <w:rPr>
+          <w:rFonts w:hint="eastAsia"/>
+          <w:i/>
+          <w:lang w:eastAsia="ko-KR"/>
+        </w:rPr>
+        <w:t>at all.</w:t>
+      </w:r>
+      <w:r>
+        <w:rPr>
+          <w:rFonts w:hint="eastAsia"/>
+          <w:lang w:eastAsia="ko-KR"/>
+        </w:rPr>
+        <w:t xml:space="preserve"> There are several websites and job boards </w:t>
+      </w:r>
+      <w:r>
+        <w:rPr>
+          <w:lang w:eastAsia="ko-KR"/>
+        </w:rPr>
+        <w:t>available</w:t>
+      </w:r>
+      <w:r>
+        <w:rPr>
+          <w:rFonts w:hint="eastAsia"/>
+          <w:lang w:eastAsia="ko-KR"/>
+        </w:rPr>
+        <w:t xml:space="preserve">. One of the most popular, as of 2015, is </w:t>
+      </w:r>
+      <w:hyperlink r:id="rId17" w:history="1">
+        <w:r>
+          <w:rPr>
+            <w:rStyle w:val="Hyperlink"/>
+            <w:rFonts w:hint="eastAsia"/>
+            <w:lang w:eastAsia="ko-KR"/>
+          </w:rPr>
+          <w:t>www.escapethecity.org</w:t>
+        </w:r>
+      </w:hyperlink>
+      <w:r>
+        <w:rPr>
+          <w:rFonts w:hint="eastAsia"/>
+          <w:lang w:eastAsia="ko-KR"/>
+        </w:rPr>
+        <w:t xml:space="preserve"> which even has an entrepreneur program that teaches you how to start your own </w:t>
+      </w:r>
+      <w:r>
+        <w:rPr>
+          <w:lang w:eastAsia="ko-KR"/>
+        </w:rPr>
+        <w:t>business</w:t>
+      </w:r>
+      <w:r>
+        <w:rPr>
+          <w:rFonts w:hint="eastAsia"/>
+          <w:lang w:eastAsia="ko-KR"/>
+        </w:rPr>
+        <w:t xml:space="preserve"> from scratch. Still others are jobbatical.com and flexjobs.com. Traditional freelancing websites are also pretty popular </w:t>
+      </w:r>
+      <w:r>
+        <w:rPr>
+          <w:lang w:eastAsia="ko-KR"/>
+        </w:rPr>
+        <w:t xml:space="preserve">right now in 2015—websites </w:t>
+      </w:r>
+      <w:r>
+        <w:rPr>
+          <w:rFonts w:hint="eastAsia"/>
+          <w:lang w:eastAsia="ko-KR"/>
+        </w:rPr>
+        <w:t>such as upwork.com, freelancer.com, Guru.com, and even Craigslist. Yes, it</w:t>
+      </w:r>
+      <w:r>
+        <w:rPr>
+          <w:lang w:eastAsia="ko-KR"/>
+        </w:rPr>
+        <w:t>’</w:t>
+      </w:r>
+      <w:r>
+        <w:rPr>
+          <w:rFonts w:hint="eastAsia"/>
+          <w:lang w:eastAsia="ko-KR"/>
+        </w:rPr>
+        <w:t xml:space="preserve">s true that some of these websites tend to be a race to the bottom, you want to work on developing your </w:t>
+      </w:r>
+      <w:r>
+        <w:rPr>
+          <w:lang w:eastAsia="ko-KR"/>
+        </w:rPr>
+        <w:t>relationships</w:t>
+      </w:r>
+      <w:r>
+        <w:rPr>
+          <w:rFonts w:hint="eastAsia"/>
+          <w:lang w:eastAsia="ko-KR"/>
+        </w:rPr>
+        <w:t xml:space="preserve"> online with people and using that as a platform to advertise whatever new skills that you</w:t>
+      </w:r>
+      <w:r>
+        <w:rPr>
+          <w:lang w:eastAsia="ko-KR"/>
+        </w:rPr>
+        <w:t>’</w:t>
+      </w:r>
+      <w:r>
+        <w:rPr>
+          <w:rFonts w:hint="eastAsia"/>
+          <w:lang w:eastAsia="ko-KR"/>
+        </w:rPr>
+        <w:t>re learning (as you</w:t>
+      </w:r>
+      <w:r>
+        <w:rPr>
+          <w:lang w:eastAsia="ko-KR"/>
+        </w:rPr>
+        <w:t>’</w:t>
+      </w:r>
+      <w:r>
+        <w:rPr>
+          <w:rFonts w:hint="eastAsia"/>
+          <w:lang w:eastAsia="ko-KR"/>
+        </w:rPr>
+        <w:t xml:space="preserve">re getting the little tykes off your back). All of this stuff I was able to do while I was transitioning out of teaching. Thankfully, I was teaching at a company that had a lot of downtime and a lot of desk warming, so I used that experience to start a blog, learn coding, develop a following, and network with people around </w:t>
+      </w:r>
+      <w:r>
+        <w:rPr>
+          <w:lang w:eastAsia="ko-KR"/>
+        </w:rPr>
+        <w:t>the</w:t>
+      </w:r>
+      <w:r>
+        <w:rPr>
+          <w:rFonts w:hint="eastAsia"/>
+          <w:lang w:eastAsia="ko-KR"/>
+        </w:rPr>
+        <w:t xml:space="preserve"> globe who were of similar mindsets. I used my desk warming to hire an entire global staff of freelancers to help me build the projects that I could only dream about if I were tasked with the </w:t>
+      </w:r>
+      <w:r>
+        <w:rPr>
+          <w:lang w:eastAsia="ko-KR"/>
+        </w:rPr>
+        <w:lastRenderedPageBreak/>
+        <w:t>responsibility</w:t>
+      </w:r>
+      <w:r>
+        <w:rPr>
+          <w:rFonts w:hint="eastAsia"/>
+          <w:lang w:eastAsia="ko-KR"/>
+        </w:rPr>
+        <w:t xml:space="preserve"> of building things on my own.  Please allow me to dispel for you the myth that I am not a doer. People who get the little tykes off their back are people </w:t>
+      </w:r>
+      <w:r>
+        <w:rPr>
+          <w:lang w:eastAsia="ko-KR"/>
+        </w:rPr>
+        <w:t>who aren’</w:t>
+      </w:r>
+      <w:r>
+        <w:rPr>
+          <w:rFonts w:hint="eastAsia"/>
+          <w:lang w:eastAsia="ko-KR"/>
+        </w:rPr>
+        <w:t xml:space="preserve">t </w:t>
+      </w:r>
+      <w:r>
+        <w:rPr>
+          <w:lang w:eastAsia="ko-KR"/>
+        </w:rPr>
+        <w:t xml:space="preserve">non-doers. </w:t>
+      </w:r>
+      <w:r>
+        <w:rPr>
+          <w:rFonts w:hint="eastAsia"/>
+          <w:lang w:eastAsia="ko-KR"/>
+        </w:rPr>
+        <w:t xml:space="preserve">Sometimes they are just people </w:t>
+      </w:r>
+      <w:r>
+        <w:rPr>
+          <w:lang w:eastAsia="ko-KR"/>
+        </w:rPr>
+        <w:t>with</w:t>
+      </w:r>
+      <w:r>
+        <w:rPr>
+          <w:rFonts w:hint="eastAsia"/>
+          <w:lang w:eastAsia="ko-KR"/>
+        </w:rPr>
+        <w:t xml:space="preserve"> a dream. People who see more for themselves than what they</w:t>
+      </w:r>
+      <w:r>
+        <w:rPr>
+          <w:lang w:eastAsia="ko-KR"/>
+        </w:rPr>
+        <w:t>’</w:t>
+      </w:r>
+      <w:r>
+        <w:rPr>
+          <w:rFonts w:hint="eastAsia"/>
+          <w:lang w:eastAsia="ko-KR"/>
+        </w:rPr>
+        <w:t>re presently doing. And actually, a lot of what I was doing was creating more value for my company because I was learning new and valuable skills that I could teach to my students in the target language.  Maybe the company didn</w:t>
+      </w:r>
+      <w:r>
+        <w:rPr>
+          <w:lang w:eastAsia="ko-KR"/>
+        </w:rPr>
+        <w:t>’</w:t>
+      </w:r>
+      <w:r>
+        <w:rPr>
+          <w:rFonts w:hint="eastAsia"/>
+          <w:lang w:eastAsia="ko-KR"/>
+        </w:rPr>
+        <w:t>t see it that way, but it didn</w:t>
+      </w:r>
+      <w:r>
+        <w:rPr>
+          <w:lang w:eastAsia="ko-KR"/>
+        </w:rPr>
+        <w:t>’</w:t>
+      </w:r>
+      <w:r>
+        <w:rPr>
+          <w:rFonts w:hint="eastAsia"/>
+          <w:lang w:eastAsia="ko-KR"/>
+        </w:rPr>
+        <w:t xml:space="preserve">t matter anyway because my contract was fixed and there was really no way for me to progress in the company any further than I already had. Some teachers decide that this is the level they wish to maintain for themselves, teaching 40 hour weeks with no promise of promotion or advancement, and just keeping a relaxed life despite changes that are going on </w:t>
+      </w:r>
+      <w:r>
+        <w:rPr>
+          <w:lang w:eastAsia="ko-KR"/>
+        </w:rPr>
+        <w:t>around</w:t>
+      </w:r>
+      <w:r>
+        <w:rPr>
+          <w:rFonts w:hint="eastAsia"/>
+          <w:lang w:eastAsia="ko-KR"/>
+        </w:rPr>
+        <w:t xml:space="preserve"> them. Although I have learned many strategies to get the tykes off my back, I am not someone who just sits back and allows the world to go by. I get the tykes off my back so that I can achieve more in the long run. None of these strategies I ever used with the purpose being able to spend more of my time doing leisurely activities that don</w:t>
+      </w:r>
+      <w:r>
+        <w:rPr>
+          <w:lang w:eastAsia="ko-KR"/>
+        </w:rPr>
+        <w:t>’</w:t>
+      </w:r>
+      <w:r>
+        <w:rPr>
+          <w:rFonts w:hint="eastAsia"/>
+          <w:lang w:eastAsia="ko-KR"/>
+        </w:rPr>
+        <w:t xml:space="preserve">t create value. This is the best way of getting them off your back in my opinion. Doing it in the </w:t>
+      </w:r>
+      <w:r>
+        <w:rPr>
+          <w:lang w:eastAsia="ko-KR"/>
+        </w:rPr>
+        <w:t>service</w:t>
+      </w:r>
+      <w:r>
+        <w:rPr>
+          <w:rFonts w:hint="eastAsia"/>
+          <w:lang w:eastAsia="ko-KR"/>
+        </w:rPr>
+        <w:t xml:space="preserve"> of some higher cause, for a better future. </w:t>
+      </w:r>
+    </w:p>
+    <w:p>
+      <w:pPr>
+        <w:pStyle w:val="LO-normal"/>
+        <w:ind w:firstLine="720"/>
+        <w:rPr>
+          <w:lang w:eastAsia="ko-KR"/>
+        </w:rPr>
+      </w:pPr>
+      <w:r>
+        <w:rPr>
+          <w:rFonts w:hint="eastAsia"/>
+          <w:lang w:eastAsia="ko-KR"/>
+        </w:rPr>
+        <w:t>Most of the time I was able to do my own thing while desk warming. Whenever someone asked me to do something</w:t>
+      </w:r>
+      <w:r>
+        <w:rPr>
+          <w:lang w:eastAsia="ko-KR"/>
+        </w:rPr>
+        <w:t>—</w:t>
+      </w:r>
+      <w:r>
+        <w:rPr>
+          <w:rFonts w:hint="eastAsia"/>
+          <w:lang w:eastAsia="ko-KR"/>
+        </w:rPr>
+        <w:t xml:space="preserve">which was </w:t>
+      </w:r>
+      <w:r>
+        <w:rPr>
+          <w:lang w:eastAsia="ko-KR"/>
+        </w:rPr>
+        <w:t>seldom—</w:t>
+      </w:r>
+      <w:r>
+        <w:rPr>
+          <w:rFonts w:hint="eastAsia"/>
+          <w:lang w:eastAsia="ko-KR"/>
+        </w:rPr>
+        <w:t>I jumped and did it, of course. M</w:t>
+      </w:r>
+      <w:r>
+        <w:rPr>
+          <w:lang w:eastAsia="ko-KR"/>
+        </w:rPr>
+        <w:t>o</w:t>
+      </w:r>
+      <w:r>
+        <w:rPr>
+          <w:rFonts w:hint="eastAsia"/>
+          <w:lang w:eastAsia="ko-KR"/>
+        </w:rPr>
+        <w:t xml:space="preserve">st tasks never really took that much time for me to do. If they did, I would find ways of getting back that time over </w:t>
+      </w:r>
+      <w:r>
+        <w:rPr>
+          <w:lang w:eastAsia="ko-KR"/>
+        </w:rPr>
+        <w:t>the weekend</w:t>
+      </w:r>
+      <w:r>
+        <w:rPr>
+          <w:rFonts w:hint="eastAsia"/>
+          <w:lang w:eastAsia="ko-KR"/>
+        </w:rPr>
+        <w:t xml:space="preserve"> to do my chores that I had been meaning to do while I was desk warming. Eventually, I started to feel burdened by people asking me to do these little tasks that required no skill whatsoever. I had larger visions for my life that couldn</w:t>
+      </w:r>
+      <w:r>
+        <w:rPr>
+          <w:lang w:eastAsia="ko-KR"/>
+        </w:rPr>
+        <w:t>’</w:t>
+      </w:r>
+      <w:r>
+        <w:rPr>
+          <w:rFonts w:hint="eastAsia"/>
+          <w:lang w:eastAsia="ko-KR"/>
+        </w:rPr>
+        <w:t>t be as contained. When this happened, I knew it was time for me to leave. Sure, the job I had was cushy and there are definitely far worse jobs to be had (I had them all, I</w:t>
+      </w:r>
+      <w:r>
+        <w:rPr>
+          <w:lang w:eastAsia="ko-KR"/>
+        </w:rPr>
+        <w:t>’</w:t>
+      </w:r>
+      <w:r>
+        <w:rPr>
+          <w:rFonts w:hint="eastAsia"/>
+          <w:lang w:eastAsia="ko-KR"/>
+        </w:rPr>
+        <w:t>m sure), but if you</w:t>
+      </w:r>
+      <w:r>
+        <w:rPr>
+          <w:lang w:eastAsia="ko-KR"/>
+        </w:rPr>
+        <w:t>’</w:t>
+      </w:r>
+      <w:r>
+        <w:rPr>
+          <w:rFonts w:hint="eastAsia"/>
+          <w:lang w:eastAsia="ko-KR"/>
+        </w:rPr>
+        <w:t>re not growing or developing and just sitting still without seeing the world and trying to make changes in it, then you</w:t>
+      </w:r>
+      <w:r>
+        <w:rPr>
+          <w:lang w:eastAsia="ko-KR"/>
+        </w:rPr>
+        <w:t>’</w:t>
+      </w:r>
+      <w:r>
+        <w:rPr>
+          <w:rFonts w:hint="eastAsia"/>
+          <w:lang w:eastAsia="ko-KR"/>
+        </w:rPr>
+        <w:t xml:space="preserve">re also taking a grave risk. With the evolution of the internet and the rapid changes that are taking place in the world today, it behooves you to be in </w:t>
+      </w:r>
+      <w:r>
+        <w:rPr>
+          <w:lang w:eastAsia="ko-KR"/>
+        </w:rPr>
+        <w:t>the</w:t>
+      </w:r>
+      <w:r>
+        <w:rPr>
+          <w:rFonts w:hint="eastAsia"/>
+          <w:lang w:eastAsia="ko-KR"/>
+        </w:rPr>
+        <w:t xml:space="preserve"> world to win it. From starting businesses to meeting people doing exciting and interesting things, if you</w:t>
+      </w:r>
+      <w:r>
+        <w:rPr>
+          <w:lang w:eastAsia="ko-KR"/>
+        </w:rPr>
+        <w:t>’</w:t>
+      </w:r>
+      <w:r>
+        <w:rPr>
+          <w:rFonts w:hint="eastAsia"/>
+          <w:lang w:eastAsia="ko-KR"/>
+        </w:rPr>
+        <w:t>re sitting at a desk for almost 40 hours per week, then you</w:t>
+      </w:r>
+      <w:r>
+        <w:rPr>
+          <w:lang w:eastAsia="ko-KR"/>
+        </w:rPr>
+        <w:t>’</w:t>
+      </w:r>
+      <w:r>
+        <w:rPr>
+          <w:rFonts w:hint="eastAsia"/>
+          <w:lang w:eastAsia="ko-KR"/>
+        </w:rPr>
+        <w:t xml:space="preserve">re removing yourself from the action </w:t>
+      </w:r>
+      <w:r>
+        <w:rPr>
+          <w:lang w:eastAsia="ko-KR"/>
+        </w:rPr>
+        <w:t>and</w:t>
+      </w:r>
+      <w:r>
+        <w:rPr>
+          <w:rFonts w:hint="eastAsia"/>
+          <w:lang w:eastAsia="ko-KR"/>
+        </w:rPr>
+        <w:t xml:space="preserve"> this can have damages too. People always ask me if I have any fear of losing a job and not finding a new one. The answer is that the only fear that I have is the fear of missing out on opportunities that I could have ceased if only I had been in the action. Jobs will always come to you if you</w:t>
+      </w:r>
+      <w:r>
+        <w:rPr>
+          <w:lang w:eastAsia="ko-KR"/>
+        </w:rPr>
+        <w:t>’</w:t>
+      </w:r>
+      <w:r>
+        <w:rPr>
+          <w:rFonts w:hint="eastAsia"/>
+          <w:lang w:eastAsia="ko-KR"/>
+        </w:rPr>
+        <w:t>re dedicating yourself to a life of service and helping other people. For the most productive citizens of society, I truly believe that no singular job that requires 40 hours per week could ever contain such an inspired person for very long. Most people who want to contribute more to many more people will find a way to leave their job and do something more important with their lives. They</w:t>
+      </w:r>
+      <w:r>
+        <w:rPr>
+          <w:lang w:eastAsia="ko-KR"/>
+        </w:rPr>
+        <w:t>’</w:t>
+      </w:r>
+      <w:r>
+        <w:rPr>
+          <w:rFonts w:hint="eastAsia"/>
+          <w:lang w:eastAsia="ko-KR"/>
+        </w:rPr>
+        <w:t>ll use their job as leverage, as a starting point for something more grand.</w:t>
+      </w:r>
+    </w:p>
+    <w:p>
+      <w:pPr>
+        <w:pStyle w:val="LO-normal"/>
+        <w:ind w:firstLine="720"/>
+        <w:rPr>
+          <w:lang w:eastAsia="ko-KR"/>
+        </w:rPr>
+      </w:pPr>
+      <w:r>
+        <w:rPr>
+          <w:rFonts w:hint="eastAsia"/>
+          <w:lang w:eastAsia="ko-KR"/>
+        </w:rPr>
+        <w:t>So here is a list of things to consider when you</w:t>
+      </w:r>
+      <w:r>
+        <w:rPr>
+          <w:lang w:eastAsia="ko-KR"/>
+        </w:rPr>
+        <w:t>’</w:t>
+      </w:r>
+      <w:r>
+        <w:rPr>
+          <w:rFonts w:hint="eastAsia"/>
+          <w:lang w:eastAsia="ko-KR"/>
+        </w:rPr>
+        <w:t>re thinking about whether you</w:t>
+      </w:r>
+      <w:r>
+        <w:rPr>
+          <w:lang w:eastAsia="ko-KR"/>
+        </w:rPr>
+        <w:t xml:space="preserve"> should stay or not at your English teaching job: (1) Do you constantly thnk about what other people are doing “</w:t>
+      </w:r>
+      <w:r>
+        <w:rPr>
+          <w:rFonts w:hint="eastAsia"/>
+          <w:lang w:eastAsia="ko-KR"/>
+        </w:rPr>
+        <w:t>on the other side?</w:t>
+      </w:r>
+      <w:r>
+        <w:rPr>
+          <w:lang w:eastAsia="ko-KR"/>
+        </w:rPr>
+        <w:t>”</w:t>
+      </w:r>
+      <w:r>
+        <w:rPr>
+          <w:rFonts w:hint="eastAsia"/>
+          <w:lang w:eastAsia="ko-KR"/>
+        </w:rPr>
+        <w:t xml:space="preserve"> (2) Do you constantly feel like you have to get the little tykes off your back so that you can do other things</w:t>
+      </w:r>
+      <w:r>
+        <w:rPr>
+          <w:lang w:eastAsia="ko-KR"/>
+        </w:rPr>
+        <w:t xml:space="preserve">? </w:t>
+      </w:r>
+      <w:r>
+        <w:rPr>
+          <w:rFonts w:hint="eastAsia"/>
+          <w:lang w:eastAsia="ko-KR"/>
+        </w:rPr>
+        <w:t>(3) Do you wake up every morning and feel the pain of having to get out of bed and take a shower and then go to work? (4) Is every day a race to do something more important with your time? (5) Is your growth and development capped? (6) Are your most productive periods of work on the weekends or whenever you</w:t>
+      </w:r>
+      <w:r>
+        <w:rPr>
+          <w:lang w:eastAsia="ko-KR"/>
+        </w:rPr>
+        <w:t>’</w:t>
+      </w:r>
+      <w:r>
+        <w:rPr>
+          <w:rFonts w:hint="eastAsia"/>
+          <w:lang w:eastAsia="ko-KR"/>
+        </w:rPr>
+        <w:t xml:space="preserve">re not working at your job? (7)Do you constantly fantasize about your vacation time and try to sneak in some sick days </w:t>
+      </w:r>
+      <w:r>
+        <w:rPr>
+          <w:rFonts w:hint="eastAsia"/>
+          <w:lang w:eastAsia="ko-KR"/>
+        </w:rPr>
+        <w:lastRenderedPageBreak/>
+        <w:t xml:space="preserve">so that you can have more time to relax? (8) Do you find yourself complaining a lot about yoru </w:t>
+      </w:r>
+      <w:r>
+        <w:rPr>
+          <w:lang w:eastAsia="ko-KR"/>
+        </w:rPr>
+        <w:t>colleagues</w:t>
+      </w:r>
+      <w:r>
+        <w:rPr>
+          <w:rFonts w:hint="eastAsia"/>
+          <w:lang w:eastAsia="ko-KR"/>
+        </w:rPr>
+        <w:t xml:space="preserve"> to your friends or complaining about what other people do to you at the job, despite your most earnest attempts to make the situation work for you?</w:t>
+      </w:r>
+    </w:p>
+    <w:p>
+      <w:pPr>
+        <w:pStyle w:val="LO-normal"/>
+        <w:ind w:firstLine="720"/>
+        <w:rPr>
+          <w:lang w:eastAsia="ko-KR"/>
+        </w:rPr>
+      </w:pPr>
+      <w:r>
+        <w:rPr>
+          <w:rFonts w:hint="eastAsia"/>
+          <w:lang w:eastAsia="ko-KR"/>
+        </w:rPr>
+        <w:t xml:space="preserve">If you answered yes to any of these questions, then chances are you need to consider </w:t>
+      </w:r>
+      <w:r>
+        <w:rPr>
+          <w:lang w:eastAsia="ko-KR"/>
+        </w:rPr>
+        <w:t>leaving</w:t>
+      </w:r>
+      <w:r>
+        <w:rPr>
+          <w:rFonts w:hint="eastAsia"/>
+          <w:lang w:eastAsia="ko-KR"/>
+        </w:rPr>
+        <w:t xml:space="preserve">. </w:t>
+      </w:r>
+    </w:p>
+    <w:p>
+      <w:pPr>
+        <w:pStyle w:val="LO-normal"/>
+        <w:ind w:firstLine="720"/>
+        <w:rPr>
           <w:b/>
           <w:lang w:eastAsia="ko-KR"/>
         </w:rPr>
@@ -5764,6 +6639,11 @@
     <w:p>
       <w:pPr>
         <w:pStyle w:val="LO-normal1"/>
+      </w:pPr>
+    </w:p>
+    <w:p>
+      <w:pPr>
+        <w:pStyle w:val="normal0"/>
       </w:pPr>
     </w:p>
     <w:p>

</xml_diff>

<commit_message>
Added two new pages to get to 68.
</commit_message>
<xml_diff>
--- a/StrategiesforGettingtheLittleTykesOffYourBack.docx
+++ b/StrategiesforGettingtheLittleTykesOffYourBack.docx
@@ -6528,6 +6528,99 @@
         </w:rPr>
         <w:t xml:space="preserve">. </w:t>
       </w:r>
+      <w:r>
+        <w:rPr>
+          <w:lang w:eastAsia="ko-KR"/>
+        </w:rPr>
+        <w:t xml:space="preserve">It’s okay if you feel this way. And it’s okay if you find yourself complaining a lot about things in your school. Everybody has complaints and sometimes it can be very relaxing to fan them out. But recognize also that your complaints are entirely reflecting the fact that you need to make a change and that it is you who needs to take charge of your own life to ensure that your happiness is maintained. Although it can be alluring to outwardly lash at how screwed up things are, at the end of the day you are entirely responsible for ensuring your own happiness no matter where you are and who you are working for. The onus is on you. I am saying all of this because it can be a dangerous thing if you find yourself complaining a lot about how fucked up things are because then that type of complaining can sometimes leak into your actual work life and then spread like a toxin to other people. And then before you know it, you’ve poisoned the pool and everyone is sensing a bit of distress and unease about the working environment. Anyone in business will tell you that all it takes is one person to ruin the whole experience for everyone. So do yourself a favor and keep your complaints to yourself. Nothing will get people ON TOP OF YOU faster than your complaints and outward lashing at other people. If you complain, that complaining will only come back to you and make things ten times worse. It’s kind of like a boomerang effect. When things are uncomfortable, the last thing you want to do is point to what you perceive as the source of your discomfort and place outward blame on it and then hope it will go away. Rather than stew in your anger and resentment, find ways of providing solutions to issues or creating value in your environment. Admittedly, there are some corporate setups that will probably not allow you to do very much of anything within your work environment. However, take charge of what you can control. You know you can control yourself, so figure out ways of lessening the complaints in your mind and thinking of things that make you happy. Don’t feel resentful, but think of other things that get you excited (such as, for example, departure from your job). I can’t emphasize enough that nothing will make things worse than you just complaining about your experience at the job, your colleagues, and the awful students you have to teach. This will get you nowhere, and at the very worst, will sour your reputation. Whenever possible, try to leave your job on a good note. As the old performing arts adage goes, leave them wanting more. </w:t>
+      </w:r>
+    </w:p>
+    <w:p>
+      <w:pPr>
+        <w:pStyle w:val="LO-normal"/>
+        <w:ind w:firstLine="720"/>
+        <w:rPr>
+          <w:lang w:eastAsia="ko-KR"/>
+        </w:rPr>
+      </w:pPr>
+      <w:r>
+        <w:rPr>
+          <w:lang w:eastAsia="ko-KR"/>
+        </w:rPr>
+        <w:t xml:space="preserve">This is the best way of leaving a job. To leave the employers and fellow employees sad to see you leave. It gives you the courage and good karma that you’ll need to move on to your next life challenge. </w:t>
+      </w:r>
+    </w:p>
+    <w:p>
+      <w:pPr>
+        <w:pStyle w:val="LO-normal"/>
+        <w:ind w:firstLine="720"/>
+        <w:rPr>
+          <w:lang w:eastAsia="ko-KR"/>
+        </w:rPr>
+      </w:pPr>
+      <w:r>
+        <w:rPr>
+          <w:lang w:eastAsia="ko-KR"/>
+        </w:rPr>
+        <w:t xml:space="preserve">So we’ve covered a lot of ground in this chapter. We’ve discussed several ways to keep the community at bay and ways to engage your students when you’re seeing them on the outskirts. Local citizens can sometimes engage you in conversation but this hasn’t really been the case for me in most countries that I have visited. Whenever someone in Korea engaged me in conversation, it actually was quite pleasant and effortless and was usually in the process of me doing something important, such as looking for a place to go or finding where the nearest tourist attraction was. Most of the time, in my little town, no one really paid me any mind as I typed feverishly on my laptop in the dead of winter, at one of the many cafes in town. I never really had a negative experience with any of the locals since most of the activities that I did </w:t>
+      </w:r>
+      <w:r>
+        <w:rPr>
+          <w:lang w:eastAsia="ko-KR"/>
+        </w:rPr>
+        <w:lastRenderedPageBreak/>
+        <w:t xml:space="preserve">required very little speaking and were mostly solo operations. There are two types of foreigners that you’ll encounter, as Mish Slade notes, in her book </w:t>
+      </w:r>
+      <w:r>
+        <w:rPr>
+          <w:i/>
+          <w:lang w:eastAsia="ko-KR"/>
+        </w:rPr>
+        <w:t>Travel While You Work.</w:t>
+      </w:r>
+      <w:r>
+        <w:rPr>
+          <w:lang w:eastAsia="ko-KR"/>
+        </w:rPr>
+        <w:t xml:space="preserve"> There are the types of foreigners who will walk into an establishment, be it a restaurant or a café or something else, and just start speaking to people in English, assuming that they speak the language and can understand them. And then there are others who will never make that assumption and choose to learn some of the language so that they can get by in the country. Not sure which camp you fall under but I personally fall under the second one because it has greatly eased tension for me and my mental willpower when I have been able to communicate with locals, even on the most basic level. Perhaps you’re not the type of person to get anxious when there are language barriers, but even if you aren’t, memorizing the local language can go a long way in endearing people and showing people that you are genuinely interested in their culture and customs and society. It might even open doors for you (although in Korea, most people who were able to open doors for me often insisted that I speak to them in English). In looking back on my experience, I just remember a sense of relief when someone understood me when I asked them where the bathroom was or where the garbage can was or where the luggage went. These are all the sorts of things you have to anticipate needing when you teach in a country that is not your own, and nothing will get the locals off your back faster then if you just member the damn language already!</w:t>
+      </w:r>
+    </w:p>
+    <w:p>
+      <w:pPr>
+        <w:pStyle w:val="LO-normal"/>
+        <w:ind w:firstLine="720"/>
+        <w:rPr>
+          <w:lang w:eastAsia="ko-KR"/>
+        </w:rPr>
+      </w:pPr>
+      <w:r>
+        <w:rPr>
+          <w:lang w:eastAsia="ko-KR"/>
+        </w:rPr>
+        <w:t xml:space="preserve">As I already indicated in this chapter, most of your energy will be spent dealing with kids and colleagues outside of the school, so when you find yourself approached by one of the students, smile and engage them and don’t forget that they don’t really know enough of the language for you to have any in depth conversation about anything.  In many respects, the conversations that you have with students outside of school won’t even be remotely as energy sapping as the conversations that you’re used to at home, so it shouldn’t be much of a worry to you. Also, many students won’t even approach you probably unless you’re in a community and country where it’s a fabulous experience when you run into a teacher on the streets or in an unlikely location. </w:t>
+      </w:r>
+      <w:r>
+        <w:rPr>
+          <w:lang w:eastAsia="ko-KR"/>
+        </w:rPr>
+        <w:t xml:space="preserve">If you find yourself in one of these types of scenarios, then it will behoove you to learn the transportation system fast (again, learning a language can go a long way in ensuring that you learn things rather quickly with your surroundings). Learn how to get out of your neighborhood and to another neighborhood that is two hours away. Get on a bus and go to these places and get familiar with them as your escape havens. You’ll need these escape havens sometimes just for a change of pace or sometimes to even get work done. Big cities can be valuable escape havens because you’re not likely to run into anyone that you know in them since there are just so many people. And if you want to do something social in cities, with English speaking residents of those cities, you can do them and still not be worried that you’ll run into these people in the city again because the cities can be so vast and populated that you’ll never be found by these people again if you don’t want to. So learn where your nearest city is and go to it if it won’t break the bank. If it does break the bank, then find something that is closer and less populated and go to that. Or learn of some corners of your own town where people hardly frequent (like the library) and go those places instead. As an EFL teacher teaching in a local neighborhood, sometimes you have to learn how to escape and disappear to do your best work within the school community. Some people might take exception to it, but you can frame this as your own need just to recharge your batteries and get your bearings again. You can tell your colleagues that you just need a change of pace or that you are doing some </w:t>
+      </w:r>
+      <w:r>
+        <w:rPr>
+          <w:lang w:eastAsia="ko-KR"/>
+        </w:rPr>
+        <w:lastRenderedPageBreak/>
+        <w:t xml:space="preserve">sightseeing around the country. All of these are valid excuses for when you need to go to an escape haven. And you are encouraged to learn them. </w:t>
+      </w:r>
+    </w:p>
+    <w:p>
+      <w:pPr>
+        <w:pStyle w:val="LO-normal"/>
+        <w:ind w:firstLine="720"/>
+        <w:rPr>
+          <w:lang w:eastAsia="ko-KR"/>
+        </w:rPr>
+      </w:pPr>
     </w:p>
     <w:p>
       <w:pPr>
@@ -6538,130 +6631,82 @@
           <w:lang w:eastAsia="ko-KR"/>
         </w:rPr>
       </w:pPr>
-    </w:p>
-    <w:p>
-      <w:pPr>
-        <w:pStyle w:val="LO-normal"/>
-        <w:ind w:firstLine="720"/>
+      <w:r>
         <w:rPr>
           <w:b/>
           <w:lang w:eastAsia="ko-KR"/>
         </w:rPr>
-      </w:pPr>
-      <w:r>
+        <w:t>Review what you wrote</w:t>
+      </w:r>
+    </w:p>
+    <w:p>
+      <w:pPr>
+        <w:pStyle w:val="LO-normal"/>
+        <w:ind w:firstLine="720"/>
         <w:rPr>
           <w:b/>
           <w:lang w:eastAsia="ko-KR"/>
         </w:rPr>
-        <w:t xml:space="preserve">Ways to look for jobs while you’re teaching </w:t>
-      </w:r>
-    </w:p>
-    <w:p>
-      <w:pPr>
-        <w:pStyle w:val="LO-normal"/>
-        <w:ind w:firstLine="720"/>
+      </w:pPr>
+      <w:r>
         <w:rPr>
           <w:b/>
           <w:lang w:eastAsia="ko-KR"/>
         </w:rPr>
-      </w:pPr>
-      <w:r>
+        <w:t>Provide bullet points at the end</w:t>
+      </w:r>
+    </w:p>
+    <w:p>
+      <w:pPr>
+        <w:pStyle w:val="LO-normal"/>
+        <w:ind w:firstLine="720"/>
         <w:rPr>
           <w:b/>
-          <w:lang w:eastAsia="ko-KR"/>
-        </w:rPr>
-        <w:t>Keeping in mind your long term goals for the future and strategies to take</w:t>
-      </w:r>
-    </w:p>
-    <w:p>
-      <w:pPr>
-        <w:pStyle w:val="LO-normal"/>
-        <w:ind w:firstLine="720"/>
-        <w:rPr>
-          <w:b/>
-          <w:lang w:eastAsia="ko-KR"/>
-        </w:rPr>
-      </w:pPr>
-      <w:r>
-        <w:rPr>
-          <w:b/>
-          <w:lang w:eastAsia="ko-KR"/>
-        </w:rPr>
-        <w:t>Keeping abreast of the market forces while being tied to teaching</w:t>
-      </w:r>
-    </w:p>
-    <w:p>
-      <w:pPr>
-        <w:pStyle w:val="LO-normal"/>
-        <w:ind w:firstLine="720"/>
-        <w:rPr>
-          <w:lang w:eastAsia="ko-KR"/>
-        </w:rPr>
-      </w:pPr>
-      <w:r>
-        <w:rPr>
-          <w:lang w:eastAsia="ko-KR"/>
-        </w:rPr>
-        <w:t>When it is time to leave you joba</w:t>
-      </w:r>
-    </w:p>
-    <w:p>
-      <w:pPr>
-        <w:pStyle w:val="LO-normal"/>
-        <w:ind w:firstLine="720"/>
-        <w:rPr>
-          <w:lang w:eastAsia="ko-KR"/>
-        </w:rPr>
-      </w:pPr>
-    </w:p>
-    <w:p>
-      <w:pPr>
-        <w:pStyle w:val="LO-normal1"/>
-        <w:ind w:firstLine="720"/>
-      </w:pPr>
-    </w:p>
-    <w:p>
-      <w:pPr>
-        <w:pStyle w:val="LO-normal1"/>
-        <w:ind w:firstLine="720"/>
-      </w:pPr>
-    </w:p>
-    <w:p>
-      <w:pPr>
-        <w:pStyle w:val="LO-normal1"/>
-      </w:pPr>
-    </w:p>
-    <w:p>
-      <w:pPr>
-        <w:pStyle w:val="LO-normal1"/>
-      </w:pPr>
-    </w:p>
-    <w:p>
-      <w:pPr>
-        <w:pStyle w:val="LO-normal1"/>
-      </w:pPr>
-    </w:p>
-    <w:p>
-      <w:pPr>
-        <w:pStyle w:val="normal0"/>
-      </w:pPr>
-    </w:p>
-    <w:p>
-      <w:pPr>
-        <w:pStyle w:val="normal0"/>
-      </w:pPr>
-    </w:p>
-    <w:p>
-      <w:pPr>
-        <w:pStyle w:val="normal0"/>
-      </w:pPr>
-    </w:p>
-    <w:p>
-      <w:pPr>
-        <w:pStyle w:val="normal0"/>
+        </w:rPr>
       </w:pPr>
       <w:bookmarkStart w:id="0" w:name="_GoBack"/>
       <w:bookmarkEnd w:id="0"/>
+    </w:p>
+    <w:p>
+      <w:pPr>
+        <w:pStyle w:val="LO-normal1"/>
+        <w:ind w:firstLine="720"/>
+      </w:pPr>
+    </w:p>
+    <w:p>
+      <w:pPr>
+        <w:pStyle w:val="LO-normal1"/>
+      </w:pPr>
+    </w:p>
+    <w:p>
+      <w:pPr>
+        <w:pStyle w:val="LO-normal1"/>
+      </w:pPr>
+    </w:p>
+    <w:p>
+      <w:pPr>
+        <w:pStyle w:val="LO-normal1"/>
+      </w:pPr>
+    </w:p>
+    <w:p>
+      <w:pPr>
+        <w:pStyle w:val="normal0"/>
+      </w:pPr>
+    </w:p>
+    <w:p>
+      <w:pPr>
+        <w:pStyle w:val="normal0"/>
+      </w:pPr>
+    </w:p>
+    <w:p>
+      <w:pPr>
+        <w:pStyle w:val="normal0"/>
+      </w:pPr>
+    </w:p>
+    <w:p>
+      <w:pPr>
+        <w:pStyle w:val="normal0"/>
+      </w:pPr>
     </w:p>
     <w:sectPr>
       <w:pgSz w:w="12240" w:h="15840"/>

</xml_diff>

<commit_message>
Added two pages to make 74.
</commit_message>
<xml_diff>
--- a/StrategiesforGettingtheLittleTykesOffYourBack.docx
+++ b/StrategiesforGettingtheLittleTykesOffYourBack.docx
@@ -9,7 +9,6 @@
         <w:rPr>
           <w:b/>
           <w:color w:val="FF0000"/>
-          <w:lang w:eastAsia="ko-KR"/>
         </w:rPr>
       </w:pPr>
       <w:r>
@@ -20,7 +19,7 @@
           <w:b/>
           <w:color w:val="FF0000"/>
         </w:rPr>
-        <w:t>72</w:t>
+        <w:t>74</w:t>
       </w:r>
     </w:p>
     <w:p>
@@ -3849,170 +3848,13 @@
       </w:pPr>
       <w:r>
         <w:rPr>
-          <w:rFonts w:hint="eastAsia"/>
-          <w:lang w:eastAsia="ko-KR"/>
-        </w:rPr>
-        <w:tab/>
-      </w:r>
-      <w:r>
-        <w:rPr>
-          <w:lang w:eastAsia="ko-KR"/>
-        </w:rPr>
-        <w:t>I</w:t>
-      </w:r>
-      <w:r>
-        <w:rPr>
-          <w:rFonts w:hint="eastAsia"/>
-          <w:lang w:eastAsia="ko-KR"/>
-        </w:rPr>
-        <w:t>f you</w:t>
-      </w:r>
-      <w:r>
-        <w:rPr>
-          <w:lang w:eastAsia="ko-KR"/>
-        </w:rPr>
-        <w:t>’</w:t>
-      </w:r>
-      <w:r>
-        <w:rPr>
-          <w:rFonts w:hint="eastAsia"/>
-          <w:lang w:eastAsia="ko-KR"/>
-        </w:rPr>
-        <w:t>re asked to write a script, for example, rather than actually type the script out, you can use one of those MAC OS recording devices that will write text to the screen as you speak into it. There are many other devices for Android as well. Guaranteed, many of your colleagues will probably not look at the document once you submit it and even if they do, they probably won</w:t>
-      </w:r>
-      <w:r>
-        <w:rPr>
-          <w:lang w:eastAsia="ko-KR"/>
-        </w:rPr>
-        <w:t>’</w:t>
-      </w:r>
-      <w:r>
-        <w:rPr>
-          <w:rFonts w:hint="eastAsia"/>
-          <w:lang w:eastAsia="ko-KR"/>
-        </w:rPr>
-        <w:t xml:space="preserve">t be able to tell the difference between </w:t>
-      </w:r>
-      <w:r>
-        <w:rPr>
-          <w:lang w:eastAsia="ko-KR"/>
-        </w:rPr>
-        <w:t>the</w:t>
-      </w:r>
-      <w:r>
-        <w:rPr>
-          <w:rFonts w:hint="eastAsia"/>
-          <w:lang w:eastAsia="ko-KR"/>
-        </w:rPr>
-        <w:t xml:space="preserve"> good English and the bad English, but use your judgment anyway </w:t>
-      </w:r>
-      <w:r>
-        <w:rPr>
-          <w:lang w:eastAsia="ko-KR"/>
-        </w:rPr>
-        <w:t>since you</w:t>
-      </w:r>
-      <w:r>
-        <w:rPr>
-          <w:rFonts w:hint="eastAsia"/>
-          <w:lang w:eastAsia="ko-KR"/>
-        </w:rPr>
-        <w:t xml:space="preserve"> don</w:t>
-      </w:r>
-      <w:r>
-        <w:rPr>
-          <w:lang w:eastAsia="ko-KR"/>
-        </w:rPr>
-        <w:t>’</w:t>
-      </w:r>
-      <w:r>
-        <w:rPr>
-          <w:rFonts w:hint="eastAsia"/>
-          <w:lang w:eastAsia="ko-KR"/>
-        </w:rPr>
-        <w:t xml:space="preserve">t want to get in trouble, </w:t>
-      </w:r>
-      <w:r>
-        <w:rPr>
-          <w:lang w:eastAsia="ko-KR"/>
-        </w:rPr>
-        <w:t>obviously</w:t>
-      </w:r>
-      <w:r>
-        <w:rPr>
-          <w:rFonts w:hint="eastAsia"/>
-          <w:lang w:eastAsia="ko-KR"/>
-        </w:rPr>
-        <w:t>. Another way of cutting time is to anticipate these problems beforehand by asking other teachers what they</w:t>
-      </w:r>
-      <w:r>
-        <w:rPr>
-          <w:lang w:eastAsia="ko-KR"/>
-        </w:rPr>
-        <w:t>’</w:t>
-      </w:r>
-      <w:r>
-        <w:rPr>
-          <w:rFonts w:hint="eastAsia"/>
-          <w:lang w:eastAsia="ko-KR"/>
-        </w:rPr>
-        <w:t>ve had to do and then modeling their example. You</w:t>
-      </w:r>
-      <w:r>
-        <w:rPr>
-          <w:lang w:eastAsia="ko-KR"/>
-        </w:rPr>
-        <w:t>’</w:t>
-      </w:r>
-      <w:r>
-        <w:rPr>
-          <w:rFonts w:hint="eastAsia"/>
-          <w:lang w:eastAsia="ko-KR"/>
-        </w:rPr>
-        <w:t xml:space="preserve">ll often find that </w:t>
-      </w:r>
-      <w:r>
-        <w:rPr>
-          <w:lang w:eastAsia="ko-KR"/>
-        </w:rPr>
-        <w:t>there are</w:t>
-      </w:r>
-      <w:r>
-        <w:rPr>
-          <w:rFonts w:hint="eastAsia"/>
-          <w:lang w:eastAsia="ko-KR"/>
-        </w:rPr>
-        <w:t xml:space="preserve"> some teachers who were given the same sort of useless assignments that wasted time and the way they reacted to this imposition of work was far different from yours, but perhaps more effective. I was a real push over when I came to Korea, but the more </w:t>
-      </w:r>
-      <w:r>
-        <w:rPr>
-          <w:lang w:eastAsia="ko-KR"/>
-        </w:rPr>
-        <w:t>exposure</w:t>
-      </w:r>
-      <w:r>
-        <w:rPr>
-          <w:rFonts w:hint="eastAsia"/>
-          <w:lang w:eastAsia="ko-KR"/>
-        </w:rPr>
-        <w:t xml:space="preserve"> I got to other foreigners who had different rules and values by which they lived, the </w:t>
-      </w:r>
-      <w:r>
-        <w:rPr>
-          <w:lang w:eastAsia="ko-KR"/>
-        </w:rPr>
-        <w:t>more</w:t>
-      </w:r>
-      <w:r>
-        <w:rPr>
-          <w:rFonts w:hint="eastAsia"/>
-          <w:lang w:eastAsia="ko-KR"/>
-        </w:rPr>
-        <w:t xml:space="preserve"> I realized that I could stand up for myself and decide how my life was going to be for the time that I was living in Korea. Tony Robbins often brings up the idea of </w:t>
-      </w:r>
-      <w:r>
-        <w:rPr>
-          <w:rFonts w:hint="eastAsia"/>
+          <w:lang w:eastAsia="ko-KR"/>
+        </w:rPr>
+        <w:tab/>
+        <w:t xml:space="preserve">If you’re asked to write a script, for example, rather than actually type the script out, you can use one of those MAC OS recording devices that will write text to the screen as you speak into it. There are many other devices for Android as well. Guaranteed, many of your colleagues will probably not look at the document once you submit it and even if they do, they probably won’t be able to tell the difference between the good English and the bad English, but use your judgment anyway since you don’t want to get in trouble, obviously. Another way of cutting time is to anticipate these problems beforehand by asking other teachers what they’ve had to do and then modeling their example. You’ll often find that there are some teachers who were given the same sort of useless assignments that wasted time and the way they reacted to this imposition of work was far different from yours, but perhaps more effective. I was a real push over when I came to Korea, but the more exposure I got to other foreigners who had different rules and values by which they lived, the more I realized that I could stand up for myself and decide how my life was going to be for the time that I was living in Korea. Tony Robbins often brings up the idea of </w:t>
+      </w:r>
+      <w:r>
+        <w:rPr>
           <w:i/>
           <w:lang w:eastAsia="ko-KR"/>
         </w:rPr>
@@ -4020,1261 +3862,132 @@
       </w:r>
       <w:r>
         <w:rPr>
-          <w:rFonts w:hint="eastAsia"/>
-          <w:lang w:eastAsia="ko-KR"/>
-        </w:rPr>
-        <w:t xml:space="preserve">, different </w:t>
-      </w:r>
-      <w:r>
-        <w:rPr>
-          <w:lang w:eastAsia="ko-KR"/>
-        </w:rPr>
-        <w:t>thoughts</w:t>
-      </w:r>
-      <w:r>
-        <w:rPr>
-          <w:rFonts w:hint="eastAsia"/>
-          <w:lang w:eastAsia="ko-KR"/>
-        </w:rPr>
-        <w:t xml:space="preserve"> or memories that we use as a </w:t>
-      </w:r>
-      <w:r>
-        <w:rPr>
-          <w:lang w:eastAsia="ko-KR"/>
-        </w:rPr>
-        <w:t>reference</w:t>
-      </w:r>
-      <w:r>
-        <w:rPr>
-          <w:rFonts w:hint="eastAsia"/>
-          <w:lang w:eastAsia="ko-KR"/>
-        </w:rPr>
-        <w:t xml:space="preserve"> or guidepost by which we behave and act. In other words, they are ideas that give us help in determining how to behave with other people in different contexts. With respect to your host country and its customs, sometimes it</w:t>
-      </w:r>
-      <w:r>
-        <w:rPr>
-          <w:lang w:eastAsia="ko-KR"/>
-        </w:rPr>
-        <w:t>’</w:t>
-      </w:r>
-      <w:r>
-        <w:rPr>
-          <w:rFonts w:hint="eastAsia"/>
-          <w:lang w:eastAsia="ko-KR"/>
-        </w:rPr>
-        <w:t xml:space="preserve">s just a matter of collecting different references for a particular context that will help you make the most time-saving </w:t>
-      </w:r>
-      <w:r>
-        <w:rPr>
-          <w:lang w:eastAsia="ko-KR"/>
-        </w:rPr>
-        <w:t>decision</w:t>
-      </w:r>
-      <w:r>
-        <w:rPr>
-          <w:rFonts w:hint="eastAsia"/>
-          <w:lang w:eastAsia="ko-KR"/>
-        </w:rPr>
-        <w:t xml:space="preserve">s and ultimately the best decision for your life in the country. So collect those references by speaking to other English teachers, and watch as your life slowly but surely expands into something more fruitful and eventually </w:t>
-      </w:r>
-      <w:r>
-        <w:rPr>
-          <w:lang w:eastAsia="ko-KR"/>
-        </w:rPr>
-        <w:t>something</w:t>
-      </w:r>
-      <w:r>
-        <w:rPr>
-          <w:rFonts w:hint="eastAsia"/>
-          <w:lang w:eastAsia="ko-KR"/>
-        </w:rPr>
-        <w:t xml:space="preserve"> more time-saving!</w:t>
-      </w:r>
-    </w:p>
-    <w:p>
-      <w:pPr>
-        <w:pStyle w:val="LO-normal"/>
-        <w:rPr>
-          <w:lang w:eastAsia="ko-KR"/>
-        </w:rPr>
-      </w:pPr>
-      <w:r>
-        <w:rPr>
-          <w:rFonts w:hint="eastAsia"/>
-          <w:lang w:eastAsia="ko-KR"/>
-        </w:rPr>
-        <w:tab/>
-        <w:t>Sometimes you</w:t>
-      </w:r>
-      <w:r>
-        <w:rPr>
-          <w:lang w:eastAsia="ko-KR"/>
-        </w:rPr>
-        <w:t>’</w:t>
-      </w:r>
-      <w:r>
-        <w:rPr>
-          <w:rFonts w:hint="eastAsia"/>
-          <w:lang w:eastAsia="ko-KR"/>
-        </w:rPr>
-        <w:t xml:space="preserve">ll have no choice but to do the </w:t>
-      </w:r>
-      <w:r>
-        <w:rPr>
-          <w:lang w:eastAsia="ko-KR"/>
-        </w:rPr>
-        <w:t>grunt</w:t>
-      </w:r>
-      <w:r>
-        <w:rPr>
-          <w:rFonts w:hint="eastAsia"/>
-          <w:lang w:eastAsia="ko-KR"/>
-        </w:rPr>
-        <w:t xml:space="preserve"> work. When this happens, don</w:t>
-      </w:r>
-      <w:r>
-        <w:rPr>
-          <w:lang w:eastAsia="ko-KR"/>
-        </w:rPr>
-        <w:t>’</w:t>
-      </w:r>
-      <w:r>
-        <w:rPr>
-          <w:rFonts w:hint="eastAsia"/>
-          <w:lang w:eastAsia="ko-KR"/>
-        </w:rPr>
-        <w:t xml:space="preserve">t make a scene and try not to fight as much as possible (at least in the moment). Do the work, finish it, and then make up for it later with more time that you give to </w:t>
-      </w:r>
-      <w:r>
-        <w:rPr>
-          <w:lang w:eastAsia="ko-KR"/>
-        </w:rPr>
-        <w:t xml:space="preserve">yourself. </w:t>
-      </w:r>
-      <w:r>
-        <w:rPr>
-          <w:rFonts w:hint="eastAsia"/>
-          <w:lang w:eastAsia="ko-KR"/>
-        </w:rPr>
-        <w:t>Keep tally of the time that you</w:t>
-      </w:r>
-      <w:r>
-        <w:rPr>
-          <w:lang w:eastAsia="ko-KR"/>
-        </w:rPr>
-        <w:t>’</w:t>
-      </w:r>
-      <w:r>
-        <w:rPr>
-          <w:rFonts w:hint="eastAsia"/>
-          <w:lang w:eastAsia="ko-KR"/>
-        </w:rPr>
-        <w:t xml:space="preserve">re spending doing the useless work and then make up for it later with the work that you really want to do. Again, </w:t>
-      </w:r>
-      <w:r>
-        <w:rPr>
-          <w:lang w:eastAsia="ko-KR"/>
-        </w:rPr>
-        <w:t>saving</w:t>
-      </w:r>
-      <w:r>
-        <w:rPr>
-          <w:rFonts w:hint="eastAsia"/>
-          <w:lang w:eastAsia="ko-KR"/>
-        </w:rPr>
-        <w:t xml:space="preserve"> money so that you have income to leave your job is also going to be an </w:t>
-      </w:r>
-      <w:r>
-        <w:rPr>
-          <w:lang w:eastAsia="ko-KR"/>
-        </w:rPr>
-        <w:t>effective</w:t>
-      </w:r>
-      <w:r>
-        <w:rPr>
-          <w:rFonts w:hint="eastAsia"/>
-          <w:lang w:eastAsia="ko-KR"/>
-        </w:rPr>
-        <w:t xml:space="preserve"> strategy if at some point you find that your side businesses or projects are doing better than your normal projects. However, since there really is no job security in the English teaching profession, I recommend that you leave a job at max, every two years, </w:t>
-      </w:r>
-      <w:r>
-        <w:rPr>
-          <w:lang w:eastAsia="ko-KR"/>
-        </w:rPr>
-        <w:t>either</w:t>
-      </w:r>
-      <w:r>
-        <w:rPr>
-          <w:rFonts w:hint="eastAsia"/>
-          <w:lang w:eastAsia="ko-KR"/>
-        </w:rPr>
-        <w:t xml:space="preserve"> to try another teaching environment or to try another industry and to keep your life exciting.  Job security is one of those urban myths that keeps people in fear and keeps them at a job. If most people I knew how little job security there actually was, perhaps most people would handle their jobs in a </w:t>
-      </w:r>
-      <w:r>
-        <w:rPr>
-          <w:lang w:eastAsia="ko-KR"/>
-        </w:rPr>
-        <w:t>way</w:t>
-      </w:r>
-      <w:r>
-        <w:rPr>
-          <w:rFonts w:hint="eastAsia"/>
-          <w:lang w:eastAsia="ko-KR"/>
-        </w:rPr>
-        <w:t xml:space="preserve"> that maximized side projects and side hustles, perhaps people would gravitate towards the things that they really loved to do rather than to </w:t>
-      </w:r>
-      <w:r>
-        <w:rPr>
-          <w:lang w:eastAsia="ko-KR"/>
-        </w:rPr>
-        <w:t xml:space="preserve">suffer the sometimes inexplicable torture of having to serve other people, like indentured servitude. </w:t>
-      </w:r>
-      <w:r>
-        <w:rPr>
-          <w:rFonts w:hint="eastAsia"/>
-          <w:lang w:eastAsia="ko-KR"/>
-        </w:rPr>
-        <w:t xml:space="preserve"> Save your money and keep score of where you are within your development. </w:t>
-      </w:r>
-    </w:p>
-    <w:p>
-      <w:pPr>
-        <w:pStyle w:val="LO-normal"/>
-        <w:rPr>
-          <w:lang w:eastAsia="ko-KR"/>
-        </w:rPr>
-      </w:pPr>
-      <w:r>
-        <w:rPr>
-          <w:rFonts w:hint="eastAsia"/>
-          <w:lang w:eastAsia="ko-KR"/>
-        </w:rPr>
-        <w:tab/>
-        <w:t xml:space="preserve">Now to move on to a different topic. When it comes to teaching </w:t>
-      </w:r>
-      <w:r>
-        <w:rPr>
-          <w:lang w:eastAsia="ko-KR"/>
-        </w:rPr>
-        <w:t>overseas</w:t>
-      </w:r>
-      <w:r>
-        <w:rPr>
-          <w:rFonts w:hint="eastAsia"/>
-          <w:lang w:eastAsia="ko-KR"/>
-        </w:rPr>
-        <w:t xml:space="preserve"> and reserving your energy in social situations, one of the best things that you can do </w:t>
-      </w:r>
-      <w:r>
-        <w:rPr>
-          <w:lang w:eastAsia="ko-KR"/>
-        </w:rPr>
-        <w:t>is keep in touch with family and loved ones from back home</w:t>
-      </w:r>
-      <w:r>
-        <w:rPr>
-          <w:rFonts w:hint="eastAsia"/>
-          <w:lang w:eastAsia="ko-KR"/>
-        </w:rPr>
-        <w:t xml:space="preserve">. Countless studies out of the Peace Corps have </w:t>
-      </w:r>
-      <w:r>
-        <w:rPr>
-          <w:rFonts w:hint="eastAsia"/>
-          <w:lang w:eastAsia="ko-KR"/>
-        </w:rPr>
-        <w:lastRenderedPageBreak/>
-        <w:t>revealed that sometimes whne you</w:t>
-      </w:r>
-      <w:r>
-        <w:rPr>
-          <w:lang w:eastAsia="ko-KR"/>
-        </w:rPr>
-        <w:t>’</w:t>
-      </w:r>
-      <w:r>
-        <w:rPr>
-          <w:rFonts w:hint="eastAsia"/>
-          <w:lang w:eastAsia="ko-KR"/>
-        </w:rPr>
-        <w:t>re overseas, you</w:t>
-      </w:r>
-      <w:r>
-        <w:rPr>
-          <w:lang w:eastAsia="ko-KR"/>
-        </w:rPr>
-        <w:t>’</w:t>
-      </w:r>
-      <w:r>
-        <w:rPr>
-          <w:rFonts w:hint="eastAsia"/>
-          <w:lang w:eastAsia="ko-KR"/>
-        </w:rPr>
-        <w:t>ll suffer some sort of confusion with your identity as you slowly start to assimilate and assume more and more of the culture and mannerisms of the people in your host country. Although this isn</w:t>
-      </w:r>
-      <w:r>
-        <w:rPr>
-          <w:lang w:eastAsia="ko-KR"/>
-        </w:rPr>
-        <w:t>’</w:t>
-      </w:r>
-      <w:r>
-        <w:rPr>
-          <w:rFonts w:hint="eastAsia"/>
-          <w:lang w:eastAsia="ko-KR"/>
-        </w:rPr>
-        <w:t>t likely the case if you</w:t>
-      </w:r>
-      <w:r>
-        <w:rPr>
-          <w:lang w:eastAsia="ko-KR"/>
-        </w:rPr>
-        <w:t>’</w:t>
-      </w:r>
-      <w:r>
-        <w:rPr>
-          <w:rFonts w:hint="eastAsia"/>
-          <w:lang w:eastAsia="ko-KR"/>
-        </w:rPr>
-        <w:t>re working in more developed countries, speaking to families can provide you with a sense of certainty about who you are, what you</w:t>
-      </w:r>
-      <w:r>
-        <w:rPr>
-          <w:lang w:eastAsia="ko-KR"/>
-        </w:rPr>
-        <w:t>’</w:t>
-      </w:r>
-      <w:r>
-        <w:rPr>
-          <w:rFonts w:hint="eastAsia"/>
-          <w:lang w:eastAsia="ko-KR"/>
-        </w:rPr>
-        <w:t>re doing in the host country, and serve as a reminder that you</w:t>
-      </w:r>
-      <w:r>
-        <w:rPr>
-          <w:lang w:eastAsia="ko-KR"/>
-        </w:rPr>
-        <w:t>’</w:t>
-      </w:r>
-      <w:r>
-        <w:rPr>
-          <w:rFonts w:hint="eastAsia"/>
-          <w:lang w:eastAsia="ko-KR"/>
-        </w:rPr>
-        <w:t xml:space="preserve">re not alone and that you do have some options moving forward. Although talking to many people </w:t>
-      </w:r>
-      <w:r>
-        <w:rPr>
-          <w:lang w:eastAsia="ko-KR"/>
-        </w:rPr>
-        <w:t>throughout</w:t>
-      </w:r>
-      <w:r>
-        <w:rPr>
-          <w:rFonts w:hint="eastAsia"/>
-          <w:lang w:eastAsia="ko-KR"/>
-        </w:rPr>
-        <w:t xml:space="preserve"> the day can be a drain, talking to family is one of those moments in your day that you should make time for because, as busy as your day will get and as tired as you may become, talking to people from your home country</w:t>
-      </w:r>
-      <w:r>
-        <w:rPr>
-          <w:lang w:eastAsia="ko-KR"/>
-        </w:rPr>
-        <w:t>—</w:t>
-      </w:r>
-      <w:r>
-        <w:rPr>
-          <w:rFonts w:hint="eastAsia"/>
-          <w:lang w:eastAsia="ko-KR"/>
-        </w:rPr>
-        <w:t>especially your family</w:t>
-      </w:r>
-      <w:r>
-        <w:rPr>
-          <w:lang w:eastAsia="ko-KR"/>
-        </w:rPr>
-        <w:t>—</w:t>
-      </w:r>
-      <w:r>
-        <w:rPr>
-          <w:rFonts w:hint="eastAsia"/>
-          <w:lang w:eastAsia="ko-KR"/>
-        </w:rPr>
-        <w:t>will be refreshing and rejuvenating because you won</w:t>
-      </w:r>
-      <w:r>
-        <w:rPr>
-          <w:lang w:eastAsia="ko-KR"/>
-        </w:rPr>
-        <w:t>’</w:t>
-      </w:r>
-      <w:r>
-        <w:rPr>
-          <w:rFonts w:hint="eastAsia"/>
-          <w:lang w:eastAsia="ko-KR"/>
-        </w:rPr>
-        <w:t>t have to even try. You</w:t>
-      </w:r>
-      <w:r>
-        <w:rPr>
-          <w:lang w:eastAsia="ko-KR"/>
-        </w:rPr>
-        <w:t>’</w:t>
-      </w:r>
-      <w:r>
-        <w:rPr>
-          <w:rFonts w:hint="eastAsia"/>
-          <w:lang w:eastAsia="ko-KR"/>
-        </w:rPr>
-        <w:t>ll just be able to do the conversation with little or no effort because the mannerisms and mentality and memories will just come rolling back. It never ceased to amaze me how easily my old mannerisms and mentality came back whenever I got on a call with my relatives on Skype. We would talk about the same things and the same people and the same events and talk about the future. It served as a useful reminder of what I was doing, it kept me in perspective and was there quite refreshing.</w:t>
-      </w:r>
-    </w:p>
-    <w:p>
-      <w:pPr>
-        <w:pStyle w:val="LO-normal"/>
-        <w:rPr>
-          <w:lang w:eastAsia="ko-KR"/>
-        </w:rPr>
-      </w:pPr>
-      <w:r>
-        <w:rPr>
-          <w:rFonts w:hint="eastAsia"/>
-          <w:lang w:eastAsia="ko-KR"/>
-        </w:rPr>
-        <w:tab/>
-        <w:t xml:space="preserve">So my advice is to basically structure family time into your schedule. Even if you had sometimes turbulent relations with your relatives, I </w:t>
-      </w:r>
-      <w:r>
-        <w:rPr>
-          <w:lang w:eastAsia="ko-KR"/>
-        </w:rPr>
-        <w:t>would</w:t>
-      </w:r>
-      <w:r>
-        <w:rPr>
-          <w:rFonts w:hint="eastAsia"/>
-          <w:lang w:eastAsia="ko-KR"/>
-        </w:rPr>
-        <w:t xml:space="preserve"> recommend doing it because it provided you with that breath of fresh air that you might not be getting in your immediate surroundings. There are of course many resources for keeping in touch with your relatives. You can use devices like Skype and Appear.in and Google Hangouts. Zoom is also becoming popular. One interesting development is the growing popularity of Facetime (Apple</w:t>
-      </w:r>
-      <w:r>
-        <w:rPr>
-          <w:lang w:eastAsia="ko-KR"/>
-        </w:rPr>
-        <w:t>’</w:t>
-      </w:r>
-      <w:r>
-        <w:rPr>
-          <w:rFonts w:hint="eastAsia"/>
-          <w:lang w:eastAsia="ko-KR"/>
-        </w:rPr>
-        <w:t xml:space="preserve">s product) which you can use to access anyone </w:t>
-      </w:r>
-      <w:r>
-        <w:rPr>
-          <w:lang w:eastAsia="ko-KR"/>
-        </w:rPr>
-        <w:t>with</w:t>
-      </w:r>
-      <w:r>
-        <w:rPr>
-          <w:rFonts w:hint="eastAsia"/>
-          <w:lang w:eastAsia="ko-KR"/>
-        </w:rPr>
-        <w:t xml:space="preserve"> a similar Apple product, anywhere in </w:t>
-      </w:r>
-      <w:r>
-        <w:rPr>
-          <w:lang w:eastAsia="ko-KR"/>
-        </w:rPr>
-        <w:t>the</w:t>
-      </w:r>
-      <w:r>
-        <w:rPr>
-          <w:rFonts w:hint="eastAsia"/>
-          <w:lang w:eastAsia="ko-KR"/>
-        </w:rPr>
-        <w:t xml:space="preserve"> world, for free. </w:t>
-      </w:r>
-      <w:r>
-        <w:rPr>
-          <w:lang w:eastAsia="ko-KR"/>
-        </w:rPr>
-        <w:t xml:space="preserve">Right now, Skype has the prominence over most of these other messengers because of services as varied as Skype To Go and other calling card services that Skype provides. </w:t>
-      </w:r>
-      <w:r>
-        <w:rPr>
-          <w:rFonts w:hint="eastAsia"/>
-          <w:lang w:eastAsia="ko-KR"/>
-        </w:rPr>
-        <w:t xml:space="preserve">This may change in the future as more and more companies get into the market of digital communication. When I was in South Korea, I used Skype the most when talking to my relatives. When Skyped failed, either because of a storm or because of a lousy connection, I </w:t>
-      </w:r>
-      <w:r>
-        <w:rPr>
-          <w:lang w:eastAsia="ko-KR"/>
-        </w:rPr>
-        <w:t>would</w:t>
-      </w:r>
-      <w:r>
-        <w:rPr>
-          <w:rFonts w:hint="eastAsia"/>
-          <w:lang w:eastAsia="ko-KR"/>
-        </w:rPr>
-        <w:t xml:space="preserve"> revert to either Facetime or a pre-paid calling card.  I would reserve time after work to make phone calls, usually at night when my parents were usually up (in the East coast of the United States).</w:t>
-      </w:r>
-    </w:p>
-    <w:p>
-      <w:pPr>
-        <w:pStyle w:val="LO-normal"/>
-        <w:ind w:firstLine="720"/>
-        <w:rPr>
-          <w:lang w:eastAsia="ko-KR"/>
-        </w:rPr>
-      </w:pPr>
-      <w:r>
-        <w:rPr>
-          <w:rFonts w:hint="eastAsia"/>
-          <w:lang w:eastAsia="ko-KR"/>
-        </w:rPr>
-        <w:t xml:space="preserve">Talking to friends and family in my host country was one way that I could get through some of the toughest times that I faced as a teacher. This was one way that I </w:t>
-      </w:r>
-      <w:r>
-        <w:rPr>
-          <w:lang w:eastAsia="ko-KR"/>
-        </w:rPr>
-        <w:t>could</w:t>
-      </w:r>
-      <w:r>
-        <w:rPr>
-          <w:rFonts w:hint="eastAsia"/>
-          <w:lang w:eastAsia="ko-KR"/>
-        </w:rPr>
-        <w:t xml:space="preserve"> re-energize., Another interesting strategy for me to re-energize was looking for other jobs. There are </w:t>
-      </w:r>
-      <w:r>
-        <w:rPr>
-          <w:lang w:eastAsia="ko-KR"/>
-        </w:rPr>
-        <w:t>plenty</w:t>
-      </w:r>
-      <w:r>
-        <w:rPr>
-          <w:rFonts w:hint="eastAsia"/>
-          <w:lang w:eastAsia="ko-KR"/>
-        </w:rPr>
-        <w:t xml:space="preserve"> of English teaching jobs for a variety of settings and sometimes I would just get lost in </w:t>
-      </w:r>
-      <w:r>
-        <w:rPr>
-          <w:lang w:eastAsia="ko-KR"/>
-        </w:rPr>
-        <w:t>the</w:t>
-      </w:r>
-      <w:r>
-        <w:rPr>
-          <w:rFonts w:hint="eastAsia"/>
-          <w:lang w:eastAsia="ko-KR"/>
-        </w:rPr>
-        <w:t xml:space="preserve"> menagerie of </w:t>
-      </w:r>
-      <w:r>
-        <w:rPr>
-          <w:lang w:eastAsia="ko-KR"/>
-        </w:rPr>
-        <w:t xml:space="preserve">options available for looking for work. </w:t>
-      </w:r>
-      <w:r>
-        <w:rPr>
-          <w:rFonts w:hint="eastAsia"/>
-          <w:lang w:eastAsia="ko-KR"/>
-        </w:rPr>
-        <w:t xml:space="preserve">It was like being like a kid in a candy store. I even had a friend in Busan who had programmed a website to curate all of the teaching jobs in Korea which made me spend less time looking for work. It was like a buffet: I could teach at a university or a college or another middle school in the middle of the desert. I could </w:t>
-      </w:r>
-      <w:r>
-        <w:rPr>
-          <w:lang w:eastAsia="ko-KR"/>
-        </w:rPr>
-        <w:t>teach</w:t>
-      </w:r>
-      <w:r>
-        <w:rPr>
-          <w:rFonts w:hint="eastAsia"/>
-          <w:lang w:eastAsia="ko-KR"/>
-        </w:rPr>
-        <w:t xml:space="preserve"> at nighttime or on weekends or during the day or part-time or full-time. The more </w:t>
-      </w:r>
-      <w:r>
-        <w:rPr>
-          <w:lang w:eastAsia="ko-KR"/>
-        </w:rPr>
-        <w:t>options</w:t>
-      </w:r>
-      <w:r>
-        <w:rPr>
-          <w:rFonts w:hint="eastAsia"/>
-          <w:lang w:eastAsia="ko-KR"/>
-        </w:rPr>
-        <w:t xml:space="preserve"> I looked into, the more options I realized that I had to design my own life, to the point where I realized that I didn</w:t>
-      </w:r>
-      <w:r>
-        <w:rPr>
-          <w:lang w:eastAsia="ko-KR"/>
-        </w:rPr>
-        <w:t>’</w:t>
-      </w:r>
-      <w:r>
-        <w:rPr>
-          <w:rFonts w:hint="eastAsia"/>
-          <w:lang w:eastAsia="ko-KR"/>
-        </w:rPr>
-        <w:t xml:space="preserve">t even </w:t>
-      </w:r>
-      <w:r>
-        <w:rPr>
-          <w:lang w:eastAsia="ko-KR"/>
-        </w:rPr>
-        <w:t>want</w:t>
-      </w:r>
-      <w:r>
-        <w:rPr>
-          <w:rFonts w:hint="eastAsia"/>
-          <w:lang w:eastAsia="ko-KR"/>
-        </w:rPr>
-        <w:t xml:space="preserve"> teaching anymore. It was kind of like that jam experiment where people are offered numerous jars of jam and then decide not to buy any of the jams </w:t>
-      </w:r>
-      <w:r>
-        <w:rPr>
-          <w:lang w:eastAsia="ko-KR"/>
-        </w:rPr>
-        <w:t>because</w:t>
-      </w:r>
-      <w:r>
-        <w:rPr>
-          <w:rFonts w:hint="eastAsia"/>
-          <w:lang w:eastAsia="ko-KR"/>
-        </w:rPr>
-        <w:t xml:space="preserve"> there is just too many to choose from. </w:t>
-      </w:r>
-    </w:p>
-    <w:p>
-      <w:pPr>
-        <w:pStyle w:val="LO-normal"/>
-        <w:ind w:firstLine="720"/>
-        <w:rPr>
-          <w:lang w:eastAsia="ko-KR"/>
-        </w:rPr>
-      </w:pPr>
-      <w:r>
-        <w:rPr>
-          <w:rFonts w:hint="eastAsia"/>
-          <w:lang w:eastAsia="ko-KR"/>
-        </w:rPr>
-        <w:lastRenderedPageBreak/>
-        <w:t>There are many resources for finding work. One of my favorite websites was Waygook, but at various times I used Dave</w:t>
-      </w:r>
-      <w:r>
-        <w:rPr>
-          <w:lang w:eastAsia="ko-KR"/>
-        </w:rPr>
-        <w:t>’</w:t>
-      </w:r>
-      <w:r>
-        <w:rPr>
-          <w:rFonts w:hint="eastAsia"/>
-          <w:lang w:eastAsia="ko-KR"/>
-        </w:rPr>
-        <w:t xml:space="preserve">s ESL </w:t>
-      </w:r>
-      <w:r>
-        <w:rPr>
-          <w:lang w:eastAsia="ko-KR"/>
-        </w:rPr>
-        <w:t>Café</w:t>
-      </w:r>
-      <w:r>
-        <w:rPr>
-          <w:rFonts w:hint="eastAsia"/>
-          <w:lang w:eastAsia="ko-KR"/>
-        </w:rPr>
-        <w:t xml:space="preserve"> and various Facebook groups that have spurred over the months and years since I have been teaching. </w:t>
-      </w:r>
-      <w:r>
-        <w:rPr>
-          <w:lang w:eastAsia="ko-KR"/>
-        </w:rPr>
-        <w:t>S</w:t>
-      </w:r>
-      <w:r>
-        <w:rPr>
-          <w:rFonts w:hint="eastAsia"/>
-          <w:lang w:eastAsia="ko-KR"/>
-        </w:rPr>
-        <w:t>ome countries are changing their policies, with some becoming more stringer while others still remain a bit lax, depending on where exactly you</w:t>
-      </w:r>
-      <w:r>
-        <w:rPr>
-          <w:lang w:eastAsia="ko-KR"/>
-        </w:rPr>
-        <w:t>’</w:t>
-      </w:r>
-      <w:r>
-        <w:rPr>
-          <w:rFonts w:hint="eastAsia"/>
-          <w:lang w:eastAsia="ko-KR"/>
-        </w:rPr>
-        <w:t>re teaching. In many of the South Asian countries, you</w:t>
-      </w:r>
-      <w:r>
-        <w:rPr>
-          <w:lang w:eastAsia="ko-KR"/>
-        </w:rPr>
-        <w:t>’</w:t>
-      </w:r>
-      <w:r>
-        <w:rPr>
-          <w:rFonts w:hint="eastAsia"/>
-          <w:lang w:eastAsia="ko-KR"/>
-        </w:rPr>
-        <w:t xml:space="preserve">re likely to need a degree and some teaching experience. In other countries, you might need an actual </w:t>
-      </w:r>
-      <w:r>
-        <w:rPr>
-          <w:lang w:eastAsia="ko-KR"/>
-        </w:rPr>
-        <w:t>degree</w:t>
-      </w:r>
-      <w:r>
-        <w:rPr>
-          <w:rFonts w:hint="eastAsia"/>
-          <w:lang w:eastAsia="ko-KR"/>
-        </w:rPr>
-        <w:t xml:space="preserve"> in English or teaching. You learn all of this stuff while you</w:t>
-      </w:r>
-      <w:r>
-        <w:rPr>
-          <w:lang w:eastAsia="ko-KR"/>
-        </w:rPr>
-        <w:t>’</w:t>
-      </w:r>
-      <w:r>
-        <w:rPr>
-          <w:rFonts w:hint="eastAsia"/>
-          <w:lang w:eastAsia="ko-KR"/>
-        </w:rPr>
-        <w:t>re teaching, but there are some signs you can look for in determining whether a job is more amenable or susceptible to allowing you the ability to get the kids off your back. Review websites that review places of employment are legion. One of the first things that I look for when I am looking for a place that will allow me some space is how the area is structured. Believe it or not, how the office is set up will usually help you determine just how much space you</w:t>
-      </w:r>
-      <w:r>
-        <w:rPr>
-          <w:lang w:eastAsia="ko-KR"/>
-        </w:rPr>
-        <w:t>’</w:t>
-      </w:r>
-      <w:r>
-        <w:rPr>
-          <w:rFonts w:hint="eastAsia"/>
-          <w:lang w:eastAsia="ko-KR"/>
-        </w:rPr>
-        <w:t>re going to get, if any. There are some private schools in the ESL market that are entirely transparent, literally and figuratively. The walls themselves are made of glass and afford you absolutely no ability to be private, not even to your own students who might come knocking on your door at all hours</w:t>
-      </w:r>
-      <w:r>
-        <w:rPr>
-          <w:lang w:eastAsia="ko-KR"/>
-        </w:rPr>
-        <w:t>—</w:t>
-      </w:r>
-      <w:r>
-        <w:rPr>
-          <w:rFonts w:hint="eastAsia"/>
-          <w:lang w:eastAsia="ko-KR"/>
-        </w:rPr>
-        <w:t>which could be stressful in and of itself. There are other jobs that allow you some private space in select quarters and some where you</w:t>
-      </w:r>
-      <w:r>
-        <w:rPr>
-          <w:lang w:eastAsia="ko-KR"/>
-        </w:rPr>
-        <w:t>’</w:t>
-      </w:r>
-      <w:r>
-        <w:rPr>
-          <w:rFonts w:hint="eastAsia"/>
-          <w:lang w:eastAsia="ko-KR"/>
-        </w:rPr>
-        <w:t xml:space="preserve">ll get your own cubicle or perhaps even what amounts to your own closet. You can find the sorts of lurid details about office work by reading reviews online and seeing what people are </w:t>
-      </w:r>
-      <w:r>
-        <w:rPr>
-          <w:lang w:eastAsia="ko-KR"/>
-        </w:rPr>
-        <w:t xml:space="preserve">saying. </w:t>
-      </w:r>
-      <w:r>
-        <w:rPr>
-          <w:rFonts w:hint="eastAsia"/>
-          <w:lang w:eastAsia="ko-KR"/>
-        </w:rPr>
-        <w:t>The next thing I look for is quality of life. Is the boss nice or a quote-unquote bastard? Are the people there ruthlessly competitive? Are they parasitic and feed off of your hard work? What</w:t>
-      </w:r>
-      <w:r>
-        <w:rPr>
-          <w:lang w:eastAsia="ko-KR"/>
-        </w:rPr>
-        <w:t>’</w:t>
-      </w:r>
-      <w:r>
-        <w:rPr>
-          <w:rFonts w:hint="eastAsia"/>
-          <w:lang w:eastAsia="ko-KR"/>
-        </w:rPr>
-        <w:t>s the morale like?</w:t>
-      </w:r>
-    </w:p>
-    <w:p>
-      <w:pPr>
-        <w:pStyle w:val="LO-normal"/>
-        <w:ind w:firstLine="720"/>
-        <w:rPr>
-          <w:lang w:eastAsia="ko-KR"/>
-        </w:rPr>
-      </w:pPr>
-      <w:r>
-        <w:rPr>
-          <w:rFonts w:hint="eastAsia"/>
-          <w:lang w:eastAsia="ko-KR"/>
-        </w:rPr>
-        <w:t>It</w:t>
-      </w:r>
-      <w:r>
-        <w:rPr>
-          <w:lang w:eastAsia="ko-KR"/>
-        </w:rPr>
-        <w:t>’</w:t>
-      </w:r>
-      <w:r>
-        <w:rPr>
-          <w:rFonts w:hint="eastAsia"/>
-          <w:lang w:eastAsia="ko-KR"/>
-        </w:rPr>
-        <w:t>s true that if you do this kind of investigative work, you</w:t>
-      </w:r>
-      <w:r>
-        <w:rPr>
-          <w:lang w:eastAsia="ko-KR"/>
-        </w:rPr>
-        <w:t>’</w:t>
-      </w:r>
-      <w:r>
-        <w:rPr>
-          <w:rFonts w:hint="eastAsia"/>
-          <w:lang w:eastAsia="ko-KR"/>
-        </w:rPr>
-        <w:t xml:space="preserve">re likely to not want any job that comes your </w:t>
-      </w:r>
-      <w:r>
-        <w:rPr>
-          <w:lang w:eastAsia="ko-KR"/>
-        </w:rPr>
-        <w:t xml:space="preserve">way. </w:t>
-      </w:r>
-      <w:r>
-        <w:rPr>
-          <w:rFonts w:hint="eastAsia"/>
-          <w:lang w:eastAsia="ko-KR"/>
-        </w:rPr>
-        <w:t xml:space="preserve">A good rainy-day fund approach however is to constantly look for people that you would love to work with and networking with </w:t>
-      </w:r>
-      <w:r>
-        <w:rPr>
-          <w:lang w:eastAsia="ko-KR"/>
-        </w:rPr>
-        <w:t>people</w:t>
-      </w:r>
-      <w:r>
-        <w:rPr>
-          <w:rFonts w:hint="eastAsia"/>
-          <w:lang w:eastAsia="ko-KR"/>
-        </w:rPr>
-        <w:t xml:space="preserve"> who are doing the things that you really want to work on and spend your time and energy on. Obviously, if you really loved teaching (or didn</w:t>
-      </w:r>
-      <w:r>
-        <w:rPr>
-          <w:lang w:eastAsia="ko-KR"/>
-        </w:rPr>
-        <w:t>’</w:t>
-      </w:r>
-      <w:r>
-        <w:rPr>
-          <w:rFonts w:hint="eastAsia"/>
-          <w:lang w:eastAsia="ko-KR"/>
-        </w:rPr>
-        <w:t>t become disenchanted with it), you wouldn</w:t>
-      </w:r>
-      <w:r>
-        <w:rPr>
-          <w:lang w:eastAsia="ko-KR"/>
-        </w:rPr>
-        <w:t>’</w:t>
-      </w:r>
-      <w:r>
-        <w:rPr>
-          <w:rFonts w:hint="eastAsia"/>
-          <w:lang w:eastAsia="ko-KR"/>
-        </w:rPr>
-        <w:t>t be reading this book and looking for ways to cut corners. This is the first reality that you need to come to grips with</w:t>
-      </w:r>
-      <w:r>
-        <w:rPr>
-          <w:lang w:eastAsia="ko-KR"/>
-        </w:rPr>
-        <w:t>—</w:t>
-      </w:r>
-      <w:r>
-        <w:rPr>
-          <w:rFonts w:hint="eastAsia"/>
-          <w:lang w:eastAsia="ko-KR"/>
-        </w:rPr>
-        <w:t xml:space="preserve">that maybe teaching is not for you </w:t>
-      </w:r>
-      <w:r>
-        <w:rPr>
-          <w:lang w:eastAsia="ko-KR"/>
-        </w:rPr>
-        <w:t>and</w:t>
-      </w:r>
-      <w:r>
-        <w:rPr>
-          <w:rFonts w:hint="eastAsia"/>
-          <w:lang w:eastAsia="ko-KR"/>
-        </w:rPr>
-        <w:t xml:space="preserve"> that you</w:t>
-      </w:r>
-      <w:r>
-        <w:rPr>
-          <w:lang w:eastAsia="ko-KR"/>
-        </w:rPr>
-        <w:t xml:space="preserve">r time is best spent elsewhere. </w:t>
-      </w:r>
-      <w:r>
-        <w:rPr>
-          <w:rFonts w:hint="eastAsia"/>
-          <w:lang w:eastAsia="ko-KR"/>
-        </w:rPr>
-        <w:t>But before you can make any moves, you need to figure out what it is that keeps you ticking, that keeps you waking up the morning and that provides you with the motivation to keep you going. Is it writing a book? Is writing speeches for people? Graphic design? Programming? Why do you like these other things? Does it provide you with a sense of security? More money? More time that you can use to do volunteer work? Is it the volunteer work itself. You can use your time as a teacher, getting people off your back, to find out what it is that you truly want to do with your life, taking stock and doing some serious soul searching. You won</w:t>
-      </w:r>
-      <w:r>
-        <w:rPr>
-          <w:lang w:eastAsia="ko-KR"/>
-        </w:rPr>
-        <w:t>’</w:t>
-      </w:r>
-      <w:r>
-        <w:rPr>
-          <w:rFonts w:hint="eastAsia"/>
-          <w:lang w:eastAsia="ko-KR"/>
-        </w:rPr>
-        <w:t xml:space="preserve">t be able to create an exit strategy for yourself if you </w:t>
-      </w:r>
-      <w:r>
-        <w:rPr>
-          <w:lang w:eastAsia="ko-KR"/>
-        </w:rPr>
-        <w:t>don’t’</w:t>
-      </w:r>
-      <w:r>
-        <w:rPr>
-          <w:rFonts w:hint="eastAsia"/>
-          <w:lang w:eastAsia="ko-KR"/>
-        </w:rPr>
-        <w:t xml:space="preserve"> know where it is that you want to go: As the saying goes, </w:t>
-      </w:r>
-      <w:r>
-        <w:rPr>
-          <w:lang w:eastAsia="ko-KR"/>
-        </w:rPr>
-        <w:t>“</w:t>
-      </w:r>
-      <w:r>
-        <w:rPr>
-          <w:rFonts w:hint="eastAsia"/>
-          <w:lang w:eastAsia="ko-KR"/>
-        </w:rPr>
-        <w:t>If you don</w:t>
-      </w:r>
-      <w:r>
-        <w:rPr>
-          <w:lang w:eastAsia="ko-KR"/>
-        </w:rPr>
-        <w:t>’</w:t>
-      </w:r>
-      <w:r>
-        <w:rPr>
-          <w:rFonts w:hint="eastAsia"/>
-          <w:lang w:eastAsia="ko-KR"/>
-        </w:rPr>
-        <w:t>t know where it is that you want to go, any road will take you there.</w:t>
-      </w:r>
-      <w:r>
-        <w:rPr>
-          <w:lang w:eastAsia="ko-KR"/>
-        </w:rPr>
-        <w:t>”</w:t>
-      </w:r>
-      <w:r>
-        <w:rPr>
-          <w:rFonts w:hint="eastAsia"/>
-          <w:lang w:eastAsia="ko-KR"/>
-        </w:rPr>
-        <w:t xml:space="preserve"> Getting clear on what it is that you want to do and that gives you pleasure while providing value to other people will be a fabulous use of your time as you begin to transition out of English.</w:t>
-      </w:r>
-    </w:p>
-    <w:p>
-      <w:pPr>
-        <w:pStyle w:val="LO-normal"/>
-        <w:ind w:firstLine="720"/>
-        <w:rPr>
-          <w:lang w:eastAsia="ko-KR"/>
-        </w:rPr>
-      </w:pPr>
-      <w:r>
-        <w:rPr>
-          <w:rFonts w:hint="eastAsia"/>
-          <w:lang w:eastAsia="ko-KR"/>
-        </w:rPr>
-        <w:t>If you still find that you need to teach English but you</w:t>
-      </w:r>
-      <w:r>
-        <w:rPr>
-          <w:lang w:eastAsia="ko-KR"/>
-        </w:rPr>
-        <w:t>’</w:t>
-      </w:r>
-      <w:r>
-        <w:rPr>
-          <w:rFonts w:hint="eastAsia"/>
-          <w:lang w:eastAsia="ko-KR"/>
-        </w:rPr>
-        <w:t xml:space="preserve">re sick of your environment, you can consider teaching in </w:t>
-      </w:r>
-      <w:r>
-        <w:rPr>
-          <w:lang w:eastAsia="ko-KR"/>
-        </w:rPr>
-        <w:t>another</w:t>
-      </w:r>
-      <w:r>
-        <w:rPr>
-          <w:rFonts w:hint="eastAsia"/>
-          <w:lang w:eastAsia="ko-KR"/>
-        </w:rPr>
-        <w:t xml:space="preserve"> country or teaching a </w:t>
-      </w:r>
-      <w:r>
-        <w:rPr>
-          <w:lang w:eastAsia="ko-KR"/>
-        </w:rPr>
-        <w:t>different</w:t>
-      </w:r>
-      <w:r>
-        <w:rPr>
-          <w:rFonts w:hint="eastAsia"/>
-          <w:lang w:eastAsia="ko-KR"/>
-        </w:rPr>
-        <w:t xml:space="preserve"> demographic of student. Instead of doing private, you can do public or vice versa (although public is usually better in terms of quality of life). Maybe you just need to shake things up a bit, just for a short period of time. There are two things you can do to </w:t>
-      </w:r>
-      <w:r>
-        <w:rPr>
-          <w:lang w:eastAsia="ko-KR"/>
-        </w:rPr>
-        <w:t>cushion</w:t>
-      </w:r>
-      <w:r>
-        <w:rPr>
-          <w:rFonts w:hint="eastAsia"/>
-          <w:lang w:eastAsia="ko-KR"/>
-        </w:rPr>
-        <w:t xml:space="preserve"> your department from a job: save a shitload of </w:t>
-      </w:r>
-      <w:r>
-        <w:rPr>
-          <w:rFonts w:hint="eastAsia"/>
-          <w:lang w:eastAsia="ko-KR"/>
-        </w:rPr>
-        <w:lastRenderedPageBreak/>
-        <w:t>money, at least six months worth of it, and also prepare and do your research</w:t>
-      </w:r>
-      <w:r>
-        <w:rPr>
-          <w:lang w:eastAsia="ko-KR"/>
-        </w:rPr>
-        <w:t>…</w:t>
-      </w:r>
-      <w:r>
-        <w:rPr>
-          <w:rFonts w:hint="eastAsia"/>
-          <w:lang w:eastAsia="ko-KR"/>
-        </w:rPr>
-        <w:t xml:space="preserve"> preferably months in advance. Find out what people are saying about jobs, what exciting things people are doing around the world, and try to get involved. Let</w:t>
-      </w:r>
-      <w:r>
-        <w:rPr>
-          <w:lang w:eastAsia="ko-KR"/>
-        </w:rPr>
-        <w:t>’</w:t>
-      </w:r>
-      <w:r>
-        <w:rPr>
-          <w:rFonts w:hint="eastAsia"/>
-          <w:lang w:eastAsia="ko-KR"/>
-        </w:rPr>
-        <w:t>s say you</w:t>
-      </w:r>
-      <w:r>
-        <w:rPr>
-          <w:lang w:eastAsia="ko-KR"/>
-        </w:rPr>
-        <w:t>’</w:t>
-      </w:r>
-      <w:r>
-        <w:rPr>
-          <w:rFonts w:hint="eastAsia"/>
-          <w:lang w:eastAsia="ko-KR"/>
-        </w:rPr>
-        <w:t>re doing other projects that are not related to school. You have many projects and you</w:t>
-      </w:r>
-      <w:r>
-        <w:rPr>
-          <w:lang w:eastAsia="ko-KR"/>
-        </w:rPr>
-        <w:t>’</w:t>
-      </w:r>
-      <w:r>
-        <w:rPr>
-          <w:rFonts w:hint="eastAsia"/>
-          <w:lang w:eastAsia="ko-KR"/>
-        </w:rPr>
-        <w:t xml:space="preserve">re just not sure which route to take. I would recommend that you try them and whichever one gives you the most success, to do more of that and enjoy it. </w:t>
-      </w:r>
-      <w:r>
-        <w:rPr>
-          <w:lang w:eastAsia="ko-KR"/>
-        </w:rPr>
-        <w:t>U</w:t>
-      </w:r>
-      <w:r>
-        <w:rPr>
-          <w:rFonts w:hint="eastAsia"/>
-          <w:lang w:eastAsia="ko-KR"/>
-        </w:rPr>
-        <w:t xml:space="preserve">ltimately, life is too short to be looking for ways to cut corners at a job that you do not enjoy. When I was teaching in my second year, the position started to feel redundant. All of my lessons were successful or as successful as they could be and there was just no more opportunity, so the job became boring and redundant. Sure, I suppose I could have changed my feelings about the experience and really </w:t>
-      </w:r>
-      <w:r>
-        <w:rPr>
-          <w:lang w:eastAsia="ko-KR"/>
-        </w:rPr>
-        <w:t>striven</w:t>
-      </w:r>
-      <w:r>
-        <w:rPr>
-          <w:rFonts w:hint="eastAsia"/>
-          <w:lang w:eastAsia="ko-KR"/>
-        </w:rPr>
-        <w:t xml:space="preserve"> to deliver new and innovative content, but I didn</w:t>
-      </w:r>
-      <w:r>
-        <w:rPr>
-          <w:lang w:eastAsia="ko-KR"/>
-        </w:rPr>
-        <w:t>’</w:t>
-      </w:r>
-      <w:r>
-        <w:rPr>
-          <w:rFonts w:hint="eastAsia"/>
-          <w:lang w:eastAsia="ko-KR"/>
-        </w:rPr>
-        <w:t xml:space="preserve">t have the </w:t>
-      </w:r>
-      <w:r>
-        <w:rPr>
-          <w:lang w:eastAsia="ko-KR"/>
-        </w:rPr>
-        <w:t>heart</w:t>
-      </w:r>
-      <w:r>
-        <w:rPr>
-          <w:rFonts w:hint="eastAsia"/>
-          <w:lang w:eastAsia="ko-KR"/>
-        </w:rPr>
-        <w:t xml:space="preserve"> for it and I felt that my energies were best spent </w:t>
-      </w:r>
-      <w:r>
-        <w:rPr>
-          <w:lang w:eastAsia="ko-KR"/>
-        </w:rPr>
-        <w:t>elsewhere</w:t>
-      </w:r>
-      <w:r>
-        <w:rPr>
-          <w:rFonts w:hint="eastAsia"/>
-          <w:lang w:eastAsia="ko-KR"/>
-        </w:rPr>
-        <w:t xml:space="preserve">, perhaps in another </w:t>
-      </w:r>
-      <w:r>
-        <w:rPr>
-          <w:lang w:eastAsia="ko-KR"/>
-        </w:rPr>
-        <w:t>profession</w:t>
-      </w:r>
-      <w:r>
-        <w:rPr>
-          <w:rFonts w:hint="eastAsia"/>
-          <w:lang w:eastAsia="ko-KR"/>
-        </w:rPr>
-        <w:t xml:space="preserve"> entirely. If you feel this way too, you</w:t>
-      </w:r>
-      <w:r>
-        <w:rPr>
-          <w:lang w:eastAsia="ko-KR"/>
-        </w:rPr>
-        <w:t>’</w:t>
-      </w:r>
-      <w:r>
-        <w:rPr>
-          <w:rFonts w:hint="eastAsia"/>
-          <w:lang w:eastAsia="ko-KR"/>
-        </w:rPr>
-        <w:t>re going to have to plan your escape from your job, perhaps against your baser instincts and needs for security and a cushy job. Never forget that job security is a fallacy. If you</w:t>
-      </w:r>
-      <w:r>
-        <w:rPr>
-          <w:lang w:eastAsia="ko-KR"/>
-        </w:rPr>
-        <w:t>’</w:t>
-      </w:r>
-      <w:r>
-        <w:rPr>
-          <w:rFonts w:hint="eastAsia"/>
-          <w:lang w:eastAsia="ko-KR"/>
-        </w:rPr>
-        <w:t xml:space="preserve">re in need of some motivation to leave your job, I </w:t>
-      </w:r>
-      <w:r>
-        <w:rPr>
-          <w:lang w:eastAsia="ko-KR"/>
-        </w:rPr>
-        <w:t>would</w:t>
-      </w:r>
-      <w:r>
-        <w:rPr>
-          <w:rFonts w:hint="eastAsia"/>
-          <w:lang w:eastAsia="ko-KR"/>
-        </w:rPr>
-        <w:t xml:space="preserve"> also highly recommend that you read the </w:t>
-      </w:r>
-      <w:r>
-        <w:rPr>
-          <w:rFonts w:hint="eastAsia"/>
+          <w:lang w:eastAsia="ko-KR"/>
+        </w:rPr>
+        <w:t>, different thoughts or memories that we use as a reference or guidepost by which we behave and act. In other words, they are ideas that give us help in determining how to behave with other people in different contexts. With respect to your host country and its customs, sometimes it’s just a matter of collecting different references for a particular context that will help you make the most time-saving decisions and ultimately the best decision for your life in the country. So collect those references by speaking to other English teachers, and watch as your life slowly but surely expands into something more fruitful and eventually something more time-saving!</w:t>
+      </w:r>
+    </w:p>
+    <w:p>
+      <w:pPr>
+        <w:pStyle w:val="LO-normal"/>
+        <w:rPr>
+          <w:lang w:eastAsia="ko-KR"/>
+        </w:rPr>
+      </w:pPr>
+      <w:r>
+        <w:rPr>
+          <w:lang w:eastAsia="ko-KR"/>
+        </w:rPr>
+        <w:tab/>
+        <w:t xml:space="preserve">Sometimes you’ll have no choice but to do the grunt work. When this happens, don’t make a scene and try not to fight as much as possible (at least in the moment). Do the work, finish it, and then make up for it later with more time that you give to yourself. Keep tally of the time that you’re spending doing the useless work and then make up for it later with the work that you really want to do. Again, saving money so that you have income to leave your job is also going to be an effective strategy if at some point you find that your side businesses or projects are doing better than your normal projects. However, since there really is no job security in the English teaching profession, I recommend that you leave a job at max, every two years, either to try another teaching environment or to try another industry and to keep your life exciting.  Job security is one of those urban myths that keeps people in fear and keeps them at a job. If most people I knew how little job security there actually was, perhaps most people would handle their jobs in a way that maximized side projects and side hustles, perhaps people would gravitate towards the things that they really loved to do rather than to suffer the sometimes inexplicable torture of having to serve other people, like indentured servitude.  Save your money and keep score of where you are within your development. </w:t>
+      </w:r>
+    </w:p>
+    <w:p>
+      <w:pPr>
+        <w:pStyle w:val="LO-normal"/>
+        <w:rPr>
+          <w:lang w:eastAsia="ko-KR"/>
+        </w:rPr>
+      </w:pPr>
+      <w:r>
+        <w:rPr>
+          <w:lang w:eastAsia="ko-KR"/>
+        </w:rPr>
+        <w:tab/>
+        <w:t xml:space="preserve">Now to move on to a different topic. When it comes to teaching overseas and reserving your energy in social situations, one of the best things that you can do is keep in touch with family and loved ones from back home. Countless studies out of the Peace Corps have </w:t>
+      </w:r>
+      <w:r>
+        <w:rPr>
+          <w:lang w:eastAsia="ko-KR"/>
+        </w:rPr>
+        <w:lastRenderedPageBreak/>
+        <w:t>revealed that sometimes whne you’re overseas, you’ll suffer some sort of confusion with your identity as you slowly start to assimilate and assume more and more of the culture and mannerisms of the people in your host country. Although this isn’t likely the case if you’re working in more developed countries, speaking to families can provide you with a sense of certainty about who you are, what you’re doing in the host country, and serve as a reminder that you’re not alone and that you do have some options moving forward. Although talking to many people throughout the day can be a drain, talking to family is one of those moments in your day that you should make time for because, as busy as your day will get and as tired as you may become, talking to people from your home country—especially your family—will be refreshing and rejuvenating because you won’t have to even try. You’ll just be able to do the conversation with little or no effort because the mannerisms and mentality and memories will just come rolling back. It never ceased to amaze me how easily my old mannerisms and mentality came back whenever I got on a call with my relatives on Skype. We would talk about the same things and the same people and the same events and talk about the future. It served as a useful reminder of what I was doing, it kept me in perspective and was there quite refreshing.</w:t>
+      </w:r>
+    </w:p>
+    <w:p>
+      <w:pPr>
+        <w:pStyle w:val="LO-normal"/>
+        <w:rPr>
+          <w:lang w:eastAsia="ko-KR"/>
+        </w:rPr>
+      </w:pPr>
+      <w:r>
+        <w:rPr>
+          <w:lang w:eastAsia="ko-KR"/>
+        </w:rPr>
+        <w:tab/>
+        <w:t>So my advice is to basically structure family time into your schedule. Even if you had sometimes turbulent relations with your relatives, I would recommend doing it because it provided you with that breath of fresh air that you might not be getting in your immediate surroundings. There are of course many resources for keeping in touch with your relatives. You can use devices like Skype and Appear.in and Google Hangouts. Zoom is also becoming popular. One interesting development is the growing popularity of Facetime (Apple’s product) which you can use to access anyone with a similar Apple product, anywhere in the world, for free. Right now, Skype has the prominence over most of these other messengers because of services as varied as Skype To Go and other calling card services that Skype provides. This may change in the future as more and more companies get into the market of digital communication. When I was in South Korea, I used Skype the most when talking to my relatives. When Skyped failed, either because of a storm or because of a lousy connection, I would revert to either Facetime or a pre-paid calling card.  I would reserve time after work to make phone calls, usually at night when my parents were usually up (in the East coast of the United States).</w:t>
+      </w:r>
+    </w:p>
+    <w:p>
+      <w:pPr>
+        <w:pStyle w:val="LO-normal"/>
+        <w:ind w:firstLine="720"/>
+        <w:rPr>
+          <w:lang w:eastAsia="ko-KR"/>
+        </w:rPr>
+      </w:pPr>
+      <w:r>
+        <w:rPr>
+          <w:lang w:eastAsia="ko-KR"/>
+        </w:rPr>
+        <w:t xml:space="preserve">Talking to friends and family in my host country was one way that I could get through some of the toughest times that I faced as a teacher. This was one way that I could re-energize., Another interesting strategy for me to re-energize was looking for other jobs. There are plenty of English teaching jobs for a variety of settings and sometimes I would just get lost in the menagerie of options available for looking for work. It was like being like a kid in a candy store. I even had a friend in Busan who had programmed a website to curate all of the teaching jobs in Korea which made me spend less time looking for work. It was like a buffet: I could teach at a university or a college or another middle school in the middle of the desert. I could teach at nighttime or on weekends or during the day or part-time or full-time. The more options I looked into, the more options I realized that I had to design my own life, to the point where I realized that I didn’t even want teaching anymore. It was kind of like that jam experiment where people are offered numerous jars of jam and then decide not to buy any of the jams because there is just too many to choose from. </w:t>
+      </w:r>
+    </w:p>
+    <w:p>
+      <w:pPr>
+        <w:pStyle w:val="LO-normal"/>
+        <w:ind w:firstLine="720"/>
+        <w:rPr>
+          <w:lang w:eastAsia="ko-KR"/>
+        </w:rPr>
+      </w:pPr>
+      <w:r>
+        <w:rPr>
+          <w:lang w:eastAsia="ko-KR"/>
+        </w:rPr>
+        <w:lastRenderedPageBreak/>
+        <w:t>There are many resources for finding work. One of my favorite websites was Waygook, but at various times I used Dave’s ESL Café and various Facebook groups that have spurred over the months and years since I have been teaching. Some countries are changing their policies, with some becoming more stringer while others still remain a bit lax, depending on where exactly you’re teaching. In many of the South Asian countries, you’re likely to need a degree and some teaching experience. In other countries, you might need an actual degree in English or teaching. You learn all of this stuff while you’re teaching, but there are some signs you can look for in determining whether a job is more amenable or susceptible to allowing you the ability to get the kids off your back. Review websites that review places of employment are legion. One of the first things that I look for when I am looking for a place that will allow me some space is how the area is structured. Believe it or not, how the office is set up will usually help you determine just how much space you’re going to get, if any. There are some private schools in the ESL market that are entirely transparent, literally and figuratively. The walls themselves are made of glass and afford you absolutely no ability to be private, not even to your own students who might come knocking on your door at all hours—which could be stressful in and of itself. There are other jobs that allow you some private space in select quarters and some where you’ll get your own cubicle or perhaps even what amounts to your own closet. You can find the sorts of lurid details about office work by reading reviews online and seeing what people are saying. The next thing I look for is quality of life. Is the boss nice or a quote-unquote bastard? Are the people there ruthlessly competitive? Are they parasitic and feed off of your hard work? What’s the morale like?</w:t>
+      </w:r>
+    </w:p>
+    <w:p>
+      <w:pPr>
+        <w:pStyle w:val="LO-normal"/>
+        <w:ind w:firstLine="720"/>
+        <w:rPr>
+          <w:lang w:eastAsia="ko-KR"/>
+        </w:rPr>
+      </w:pPr>
+      <w:r>
+        <w:rPr>
+          <w:lang w:eastAsia="ko-KR"/>
+        </w:rPr>
+        <w:t>It’s true that if you do this kind of investigative work, you’re likely to not want any job that comes your way. A good rainy-day fund approach however is to constantly look for people that you would love to work with and networking with people who are doing the things that you really want to work on and spend your time and energy on. Obviously, if you really loved teaching (or didn’t become disenchanted with it), you wouldn’t be reading this book and looking for ways to cut corners. This is the first reality that you need to come to grips with—that maybe teaching is not for you and that your time is best spent elsewhere. But before you can make any moves, you need to figure out what it is that keeps you ticking, that keeps you waking up the morning and that provides you with the motivation to keep you going. Is it writing a book? Is writing speeches for people? Graphic design? Programming? Why do you like these other things? Does it provide you with a sense of security? More money? More time that you can use to do volunteer work? Is it the volunteer work itself. You can use your time as a teacher, getting people off your back, to find out what it is that you truly want to do with your life, taking stock and doing some serious soul searching. You won’t be able to create an exit strategy for yourself if you don’t’ know where it is that you want to go: As the saying goes, “If you don’t know where it is that you want to go, any road will take you there.” Getting clear on what it is that you want to do and that gives you pleasure while providing value to other people will be a fabulous use of your time as you begin to transition out of English.</w:t>
+      </w:r>
+    </w:p>
+    <w:p>
+      <w:pPr>
+        <w:pStyle w:val="LO-normal"/>
+        <w:ind w:firstLine="720"/>
+        <w:rPr>
+          <w:lang w:eastAsia="ko-KR"/>
+        </w:rPr>
+      </w:pPr>
+      <w:r>
+        <w:rPr>
+          <w:lang w:eastAsia="ko-KR"/>
+        </w:rPr>
+        <w:t xml:space="preserve">If you still find that you need to teach English but you’re sick of your environment, you can consider teaching in another country or teaching a different demographic of student. Instead of doing private, you can do public or vice versa (although public is usually better in terms of quality of life). Maybe you just need to shake things up a bit, just for a short period of time. There are two things you can do to cushion your department from a job: save a shitload of </w:t>
+      </w:r>
+      <w:r>
+        <w:rPr>
+          <w:lang w:eastAsia="ko-KR"/>
+        </w:rPr>
+        <w:lastRenderedPageBreak/>
+        <w:t xml:space="preserve">money, at least six months worth of it, and also prepare and do your research… preferably months in advance. Find out what people are saying about jobs, what exciting things people are doing around the world, and try to get involved. Let’s say you’re doing other projects that are not related to school. You have many projects and you’re just not sure which route to take. I would recommend that you try them and whichever one gives you the most success, to do more of that and enjoy it. Ultimately, life is too short to be looking for ways to cut corners at a job that you do not enjoy. When I was teaching in my second year, the position started to feel redundant. All of my lessons were successful or as successful as they could be and there was just no more opportunity, so the job became boring and redundant. Sure, I suppose I could have changed my feelings about the experience and really striven to deliver new and innovative content, but I didn’t have the heart for it and I felt that my energies were best spent elsewhere, perhaps in another profession entirely. If you feel this way too, you’re going to have to plan your escape from your job, perhaps against your baser instincts and needs for security and a cushy job. Never forget that job security is a fallacy. If you’re in need of some motivation to leave your job, I would also highly recommend that you read the </w:t>
+      </w:r>
+      <w:r>
+        <w:rPr>
           <w:i/>
           <w:lang w:eastAsia="ko-KR"/>
         </w:rPr>
@@ -5282,160 +3995,27 @@
       </w:r>
       <w:r>
         <w:rPr>
-          <w:rFonts w:hint="eastAsia"/>
-          <w:lang w:eastAsia="ko-KR"/>
-        </w:rPr>
-        <w:t xml:space="preserve"> for some ideas about how you can live your life to the fullest and not be tied down to the sort of indentured servitude that </w:t>
-      </w:r>
-      <w:r>
-        <w:rPr>
-          <w:lang w:eastAsia="ko-KR"/>
-        </w:rPr>
-        <w:t>having</w:t>
-      </w:r>
-      <w:r>
-        <w:rPr>
-          <w:rFonts w:hint="eastAsia"/>
-          <w:lang w:eastAsia="ko-KR"/>
-        </w:rPr>
-        <w:t xml:space="preserve"> a job requires. Sure there are some people who enjoy the jobs that they do but many other people are going to want to live more fully than to be shackled to a 9-to-5. Especially English teachers. Maybe one day English teaching won</w:t>
-      </w:r>
-      <w:r>
-        <w:rPr>
-          <w:lang w:eastAsia="ko-KR"/>
-        </w:rPr>
-        <w:t>’</w:t>
-      </w:r>
-      <w:r>
-        <w:rPr>
-          <w:rFonts w:hint="eastAsia"/>
-          <w:lang w:eastAsia="ko-KR"/>
-        </w:rPr>
-        <w:t xml:space="preserve">t be a profession where people without any experience or with questionable credentials </w:t>
-      </w:r>
-      <w:r>
-        <w:rPr>
-          <w:lang w:eastAsia="ko-KR"/>
-        </w:rPr>
-        <w:t>come</w:t>
-      </w:r>
-      <w:r>
-        <w:rPr>
-          <w:rFonts w:hint="eastAsia"/>
-          <w:lang w:eastAsia="ko-KR"/>
-        </w:rPr>
-        <w:t xml:space="preserve"> flocking for survival money, but that day has not arrived yet (thankfully, for many of us I suppose).  </w:t>
-      </w:r>
-    </w:p>
-    <w:p>
-      <w:pPr>
-        <w:pStyle w:val="LO-normal"/>
-        <w:ind w:firstLine="720"/>
-        <w:rPr>
-          <w:lang w:eastAsia="ko-KR"/>
-        </w:rPr>
-      </w:pPr>
-      <w:r>
-        <w:rPr>
-          <w:rFonts w:hint="eastAsia"/>
-          <w:lang w:eastAsia="ko-KR"/>
-        </w:rPr>
-        <w:t>When I am looking for jobs, I also look for accommodations and package. W</w:t>
-      </w:r>
-      <w:r>
-        <w:rPr>
-          <w:lang w:eastAsia="ko-KR"/>
-        </w:rPr>
-        <w:t>i</w:t>
-      </w:r>
-      <w:r>
-        <w:rPr>
-          <w:rFonts w:hint="eastAsia"/>
-          <w:lang w:eastAsia="ko-KR"/>
-        </w:rPr>
-        <w:t>ll the employer be willing to pay for my air fare? My apartment? Will the money that I make allow me to save, preferably rapidly? Will I be working 20 hour weeks or 100? I came across one agency that was hiring English teachers to work 35 teaching hours, with a whopping total of 100 hours required to be in the facility itself, at the beck and call of students whenever they so desired. That</w:t>
-      </w:r>
-      <w:r>
-        <w:rPr>
-          <w:lang w:eastAsia="ko-KR"/>
-        </w:rPr>
-        <w:t>’</w:t>
-      </w:r>
-      <w:r>
-        <w:rPr>
-          <w:rFonts w:hint="eastAsia"/>
-          <w:lang w:eastAsia="ko-KR"/>
-        </w:rPr>
-        <w:t xml:space="preserve">s over 74 hours of unpaid work in </w:t>
-      </w:r>
-      <w:r>
-        <w:rPr>
-          <w:lang w:eastAsia="ko-KR"/>
-        </w:rPr>
-        <w:t>the</w:t>
-      </w:r>
-      <w:r>
-        <w:rPr>
-          <w:rFonts w:hint="eastAsia"/>
-          <w:lang w:eastAsia="ko-KR"/>
-        </w:rPr>
-        <w:t xml:space="preserve"> school where your energy is constantly depleted! I </w:t>
-      </w:r>
-      <w:r>
-        <w:rPr>
-          <w:lang w:eastAsia="ko-KR"/>
-        </w:rPr>
-        <w:t>don’t know about you but I’</w:t>
-      </w:r>
-      <w:r>
-        <w:rPr>
-          <w:rFonts w:hint="eastAsia"/>
-          <w:lang w:eastAsia="ko-KR"/>
-        </w:rPr>
-        <w:t>d rather prostitute my body part-time than to take a job like this. It would be more enjoyable and perhaps even more lucrative. Life is waay too short to be working such draconian hours. Watch out for jobs like these and if you manage to accidentally snag one of these, plan your quick exit strategy. Reach out to people on social media and continually ask around for references to great schools. You should be doing this anyway, even when you</w:t>
-      </w:r>
-      <w:r>
-        <w:rPr>
-          <w:lang w:eastAsia="ko-KR"/>
-        </w:rPr>
-        <w:t>’</w:t>
-      </w:r>
-      <w:r>
-        <w:rPr>
-          <w:rFonts w:hint="eastAsia"/>
-          <w:lang w:eastAsia="ko-KR"/>
-        </w:rPr>
-        <w:t>re at a cushy job, but especially do it when you</w:t>
-      </w:r>
-      <w:r>
-        <w:rPr>
-          <w:lang w:eastAsia="ko-KR"/>
-        </w:rPr>
-        <w:t>’</w:t>
-      </w:r>
-      <w:r>
-        <w:rPr>
-          <w:rFonts w:hint="eastAsia"/>
-          <w:lang w:eastAsia="ko-KR"/>
-        </w:rPr>
-        <w:t>re at a job that you strongly dislike. You can get more ideas about what to do when you</w:t>
-      </w:r>
-      <w:r>
-        <w:rPr>
-          <w:lang w:eastAsia="ko-KR"/>
-        </w:rPr>
-        <w:t>’</w:t>
-      </w:r>
-      <w:r>
-        <w:rPr>
-          <w:rFonts w:hint="eastAsia"/>
-          <w:lang w:eastAsia="ko-KR"/>
-        </w:rPr>
-        <w:t xml:space="preserve">re at a shitty job by reading </w:t>
-      </w:r>
-      <w:r>
-        <w:rPr>
-          <w:rFonts w:hint="eastAsia"/>
+          <w:lang w:eastAsia="ko-KR"/>
+        </w:rPr>
+        <w:t xml:space="preserve"> for some ideas about how you can live your life to the fullest and not be tied down to the sort of indentured servitude that having a job requires. Sure there are some people who enjoy the jobs that they do but many other people are going to want to live more fully than to be shackled to a 9-to-5. Especially English teachers. Maybe one day English teaching won’t be a profession where people without any experience or with questionable credentials come flocking for survival money, but that day has not arrived yet (thankfully, for many of us I suppose).  </w:t>
+      </w:r>
+    </w:p>
+    <w:p>
+      <w:pPr>
+        <w:pStyle w:val="LO-normal"/>
+        <w:ind w:firstLine="720"/>
+        <w:rPr>
+          <w:lang w:eastAsia="ko-KR"/>
+        </w:rPr>
+      </w:pPr>
+      <w:r>
+        <w:rPr>
+          <w:lang w:eastAsia="ko-KR"/>
+        </w:rPr>
+        <w:t xml:space="preserve">When I am looking for jobs, I also look for accommodations and package. Will the employer be willing to pay for my air fare? My apartment? Will the money that I make allow me to save, preferably rapidly? Will I be working 20 hour weeks or 100? I came across one agency that was hiring English teachers to work 35 teaching hours, with a whopping total of 100 hours required to be in the facility itself, at the beck and call of students whenever they so desired. That’s over 74 hours of unpaid work in the school where your energy is constantly depleted! I don’t know about you but I’d rather prostitute my body part-time than to take a job like this. It would be more enjoyable and perhaps even more lucrative. Life is waay too short to be working such draconian hours. Watch out for jobs like these and if you manage to accidentally snag one of these, plan your quick exit strategy. Reach out to people on social media and continually ask around for references to great schools. You should be doing this anyway, even when you’re at a cushy job, but especially do it when you’re at a job that you strongly dislike. You can get more ideas about what to do when you’re at a shitty job by reading </w:t>
+      </w:r>
+      <w:r>
+        <w:rPr>
           <w:i/>
           <w:lang w:eastAsia="ko-KR"/>
         </w:rPr>
@@ -5443,27 +4023,12 @@
       </w:r>
       <w:r>
         <w:rPr>
-          <w:rFonts w:hint="eastAsia"/>
-          <w:lang w:eastAsia="ko-KR"/>
-        </w:rPr>
-        <w:t xml:space="preserve"> by Joytsna Ramachandran which talks about many internet businesses you can run that will provide you with some additional source of income, sometimes passive income which is the best kind of income to have! Other sources that you can tap into to make money include podcasts, particularly Pat Flynn</w:t>
-      </w:r>
-      <w:r>
-        <w:rPr>
-          <w:lang w:eastAsia="ko-KR"/>
-        </w:rPr>
-        <w:t>’</w:t>
-      </w:r>
-      <w:r>
-        <w:rPr>
-          <w:rFonts w:hint="eastAsia"/>
-          <w:lang w:eastAsia="ko-KR"/>
-        </w:rPr>
-        <w:t xml:space="preserve">s </w:t>
-      </w:r>
-      <w:r>
-        <w:rPr>
-          <w:rFonts w:hint="eastAsia"/>
+          <w:lang w:eastAsia="ko-KR"/>
+        </w:rPr>
+        <w:t xml:space="preserve"> by Joytsna Ramachandran which talks about many internet businesses you can run that will provide you with some additional source of income, sometimes passive income which is the best kind of income to have! Other sources that you can tap into to make money include podcasts, particularly Pat Flynn’s </w:t>
+      </w:r>
+      <w:r>
+        <w:rPr>
           <w:i/>
           <w:lang w:eastAsia="ko-KR"/>
         </w:rPr>
@@ -5471,27 +4036,12 @@
       </w:r>
       <w:r>
         <w:rPr>
-          <w:rFonts w:hint="eastAsia"/>
-          <w:lang w:eastAsia="ko-KR"/>
-        </w:rPr>
-        <w:t xml:space="preserve"> and Nick Loper</w:t>
-      </w:r>
-      <w:r>
-        <w:rPr>
-          <w:lang w:eastAsia="ko-KR"/>
-        </w:rPr>
-        <w:t>’</w:t>
-      </w:r>
-      <w:r>
-        <w:rPr>
-          <w:rFonts w:hint="eastAsia"/>
-          <w:lang w:eastAsia="ko-KR"/>
-        </w:rPr>
-        <w:t xml:space="preserve">s </w:t>
-      </w:r>
-      <w:r>
-        <w:rPr>
-          <w:rFonts w:hint="eastAsia"/>
+          <w:lang w:eastAsia="ko-KR"/>
+        </w:rPr>
+        <w:t xml:space="preserve"> and Nick Loper’s </w:t>
+      </w:r>
+      <w:r>
+        <w:rPr>
           <w:i/>
           <w:lang w:eastAsia="ko-KR"/>
         </w:rPr>
@@ -5499,14 +4049,12 @@
       </w:r>
       <w:r>
         <w:rPr>
-          <w:rFonts w:hint="eastAsia"/>
           <w:lang w:eastAsia="ko-KR"/>
         </w:rPr>
         <w:t xml:space="preserve">Tropical MBA is another great podcast, as well as </w:t>
       </w:r>
       <w:r>
         <w:rPr>
-          <w:rFonts w:hint="eastAsia"/>
           <w:i/>
           <w:lang w:eastAsia="ko-KR"/>
         </w:rPr>
@@ -5514,418 +4062,49 @@
       </w:r>
       <w:r>
         <w:rPr>
-          <w:rFonts w:hint="eastAsia"/>
-          <w:lang w:eastAsia="ko-KR"/>
-        </w:rPr>
-        <w:t xml:space="preserve"> Just be aware that sometimes these podcasters will try to sell you something. They</w:t>
-      </w:r>
-      <w:r>
-        <w:rPr>
-          <w:lang w:eastAsia="ko-KR"/>
-        </w:rPr>
-        <w:t>’</w:t>
-      </w:r>
-      <w:r>
-        <w:rPr>
-          <w:rFonts w:hint="eastAsia"/>
-          <w:lang w:eastAsia="ko-KR"/>
-        </w:rPr>
-        <w:t xml:space="preserve">ll be so captivating that they might actually get you to press the </w:t>
-      </w:r>
-      <w:r>
-        <w:rPr>
-          <w:lang w:eastAsia="ko-KR"/>
-        </w:rPr>
-        <w:t>“</w:t>
-      </w:r>
-      <w:r>
-        <w:rPr>
-          <w:rFonts w:hint="eastAsia"/>
-          <w:lang w:eastAsia="ko-KR"/>
-        </w:rPr>
-        <w:t>buy</w:t>
-      </w:r>
-      <w:r>
-        <w:rPr>
-          <w:lang w:eastAsia="ko-KR"/>
-        </w:rPr>
-        <w:t>”</w:t>
-      </w:r>
-      <w:r>
-        <w:rPr>
-          <w:rFonts w:hint="eastAsia"/>
-          <w:lang w:eastAsia="ko-KR"/>
-        </w:rPr>
-        <w:t xml:space="preserve"> button. Don</w:t>
-      </w:r>
-      <w:r>
-        <w:rPr>
-          <w:lang w:eastAsia="ko-KR"/>
-        </w:rPr>
-        <w:t>’</w:t>
-      </w:r>
-      <w:r>
-        <w:rPr>
-          <w:rFonts w:hint="eastAsia"/>
-          <w:lang w:eastAsia="ko-KR"/>
-        </w:rPr>
-        <w:t xml:space="preserve">t do it. They are trained to get you to pull out your wallets. You are going to be just fine without the services that they try to offer you. Just take the advice that they give you for starting your own business and then discard the rest. </w:t>
-      </w:r>
-      <w:r>
-        <w:rPr>
-          <w:lang w:eastAsia="ko-KR"/>
-        </w:rPr>
-        <w:t>You</w:t>
-      </w:r>
-      <w:r>
-        <w:rPr>
-          <w:rFonts w:hint="eastAsia"/>
-          <w:lang w:eastAsia="ko-KR"/>
-        </w:rPr>
-        <w:t xml:space="preserve"> don</w:t>
-      </w:r>
-      <w:r>
-        <w:rPr>
-          <w:lang w:eastAsia="ko-KR"/>
-        </w:rPr>
-        <w:t>’</w:t>
-      </w:r>
-      <w:r>
-        <w:rPr>
-          <w:rFonts w:hint="eastAsia"/>
-          <w:lang w:eastAsia="ko-KR"/>
-        </w:rPr>
-        <w:t xml:space="preserve">t need any productized </w:t>
-      </w:r>
-      <w:r>
-        <w:rPr>
-          <w:lang w:eastAsia="ko-KR"/>
-        </w:rPr>
-        <w:t>service</w:t>
-      </w:r>
-      <w:r>
-        <w:rPr>
-          <w:rFonts w:hint="eastAsia"/>
-          <w:lang w:eastAsia="ko-KR"/>
-        </w:rPr>
-        <w:t xml:space="preserve"> to get the ball rolling on creating a passive income stream from the sources </w:t>
-      </w:r>
-      <w:r>
-        <w:rPr>
-          <w:rFonts w:hint="eastAsia"/>
-          <w:lang w:eastAsia="ko-KR"/>
-        </w:rPr>
-        <w:lastRenderedPageBreak/>
-        <w:t>online. Listen to these podcasts whenever you can. Listen on the bus, in the taxi, waiting for the light, while in the bathroom. Listen to them at night before you go to sleep and listen to them while you</w:t>
-      </w:r>
-      <w:r>
-        <w:rPr>
-          <w:lang w:eastAsia="ko-KR"/>
-        </w:rPr>
-        <w:t>’</w:t>
-      </w:r>
-      <w:r>
-        <w:rPr>
-          <w:rFonts w:hint="eastAsia"/>
-          <w:lang w:eastAsia="ko-KR"/>
-        </w:rPr>
-        <w:t>re eating lunch. Whenever you can, get the wisdom of these folks ingrained in your head, for your very life might depend on it if you find yourself out of the job and wondering what to do next. Never panic. There are always solutions, as you</w:t>
-      </w:r>
-      <w:r>
-        <w:rPr>
-          <w:lang w:eastAsia="ko-KR"/>
-        </w:rPr>
-        <w:t>’</w:t>
-      </w:r>
-      <w:r>
-        <w:rPr>
-          <w:rFonts w:hint="eastAsia"/>
-          <w:lang w:eastAsia="ko-KR"/>
-        </w:rPr>
-        <w:t>ll find from listening to these podcasts.</w:t>
-      </w:r>
-    </w:p>
-    <w:p>
-      <w:pPr>
-        <w:pStyle w:val="LO-normal"/>
-        <w:ind w:firstLine="720"/>
-        <w:rPr>
-          <w:lang w:eastAsia="ko-KR"/>
-        </w:rPr>
-      </w:pPr>
-      <w:r>
-        <w:rPr>
-          <w:rFonts w:hint="eastAsia"/>
-          <w:lang w:eastAsia="ko-KR"/>
-        </w:rPr>
-        <w:t xml:space="preserve">One of the last final notes that I can impart upon you as you begin a career in managing burdens is to always keep yourself abreast of the market forces that are impacting your </w:t>
-      </w:r>
-      <w:r>
-        <w:rPr>
-          <w:lang w:eastAsia="ko-KR"/>
-        </w:rPr>
-        <w:t>industry</w:t>
-      </w:r>
-      <w:r>
-        <w:rPr>
-          <w:rFonts w:hint="eastAsia"/>
-          <w:lang w:eastAsia="ko-KR"/>
-        </w:rPr>
-        <w:t>. If you</w:t>
-      </w:r>
-      <w:r>
-        <w:rPr>
-          <w:lang w:eastAsia="ko-KR"/>
-        </w:rPr>
-        <w:t>’</w:t>
-      </w:r>
-      <w:r>
-        <w:rPr>
-          <w:rFonts w:hint="eastAsia"/>
-          <w:lang w:eastAsia="ko-KR"/>
-        </w:rPr>
-        <w:t>re working in a rural area, for example, one of the downsides is that you</w:t>
-      </w:r>
-      <w:r>
-        <w:rPr>
-          <w:lang w:eastAsia="ko-KR"/>
-        </w:rPr>
-        <w:t>’</w:t>
-      </w:r>
-      <w:r>
-        <w:rPr>
-          <w:rFonts w:hint="eastAsia"/>
-          <w:lang w:eastAsia="ko-KR"/>
-        </w:rPr>
-        <w:t>re likely to have less evidence of the changes that are taking place in a country or in the world with respect to teaching English. Time moves very quickly and it</w:t>
-      </w:r>
-      <w:r>
-        <w:rPr>
-          <w:lang w:eastAsia="ko-KR"/>
-        </w:rPr>
-        <w:t>’</w:t>
-      </w:r>
-      <w:r>
-        <w:rPr>
-          <w:rFonts w:hint="eastAsia"/>
-          <w:lang w:eastAsia="ko-KR"/>
-        </w:rPr>
-        <w:t xml:space="preserve">s sometimes hard </w:t>
-      </w:r>
-      <w:r>
-        <w:rPr>
-          <w:lang w:eastAsia="ko-KR"/>
-        </w:rPr>
-        <w:t>to see</w:t>
-      </w:r>
-      <w:r>
-        <w:rPr>
-          <w:rFonts w:hint="eastAsia"/>
-          <w:lang w:eastAsia="ko-KR"/>
-        </w:rPr>
-        <w:t xml:space="preserve"> how things are evolving and </w:t>
-      </w:r>
-      <w:r>
-        <w:rPr>
-          <w:lang w:eastAsia="ko-KR"/>
-        </w:rPr>
-        <w:t>developing</w:t>
-      </w:r>
-      <w:r>
-        <w:rPr>
-          <w:rFonts w:hint="eastAsia"/>
-          <w:lang w:eastAsia="ko-KR"/>
-        </w:rPr>
-        <w:t xml:space="preserve"> over time. In one particular area where I taught, I often felt myself likening the </w:t>
-      </w:r>
-      <w:r>
-        <w:rPr>
-          <w:lang w:eastAsia="ko-KR"/>
-        </w:rPr>
-        <w:t>experience</w:t>
-      </w:r>
-      <w:r>
-        <w:rPr>
-          <w:rFonts w:hint="eastAsia"/>
-          <w:lang w:eastAsia="ko-KR"/>
-        </w:rPr>
-        <w:t xml:space="preserve"> to a prison without walls, in the sense that you would not know what was really going on in the world. Actually, though, the sole responsibility for learning about the world lies with you and keep abreast of the news, both in the world of English teaching and also the world over all, is likely to put you at a sense of ease. There are many ways of getting this news, but if you</w:t>
-      </w:r>
-      <w:r>
-        <w:rPr>
-          <w:lang w:eastAsia="ko-KR"/>
-        </w:rPr>
-        <w:t>’</w:t>
-      </w:r>
-      <w:r>
-        <w:rPr>
-          <w:rFonts w:hint="eastAsia"/>
-          <w:lang w:eastAsia="ko-KR"/>
-        </w:rPr>
-        <w:t>re teaching in another country, you</w:t>
-      </w:r>
-      <w:r>
-        <w:rPr>
-          <w:lang w:eastAsia="ko-KR"/>
-        </w:rPr>
-        <w:t>’</w:t>
-      </w:r>
-      <w:r>
-        <w:rPr>
-          <w:rFonts w:hint="eastAsia"/>
-          <w:lang w:eastAsia="ko-KR"/>
-        </w:rPr>
-        <w:t xml:space="preserve">ll likely get most of your news from the internet (assuming most of it is not firewalled, in </w:t>
-      </w:r>
-      <w:r>
-        <w:rPr>
-          <w:lang w:eastAsia="ko-KR"/>
-        </w:rPr>
-        <w:t>which</w:t>
-      </w:r>
-      <w:r>
-        <w:rPr>
-          <w:rFonts w:hint="eastAsia"/>
-          <w:lang w:eastAsia="ko-KR"/>
-        </w:rPr>
-        <w:t xml:space="preserve"> case you</w:t>
-      </w:r>
-      <w:r>
-        <w:rPr>
-          <w:lang w:eastAsia="ko-KR"/>
-        </w:rPr>
-        <w:t>’</w:t>
-      </w:r>
-      <w:r>
-        <w:rPr>
-          <w:rFonts w:hint="eastAsia"/>
-          <w:lang w:eastAsia="ko-KR"/>
-        </w:rPr>
-        <w:t>ll probably want to buy a VPN to manage that). Another interesting avenue is to look at opportunities in cities where most of the progress is being made in the world. As of 2015, for example, most teachers in Korea are not able to teach high school and adults at universities. Only in the extremely rural areas and even this is changing. T</w:t>
-      </w:r>
-      <w:r>
-        <w:rPr>
-          <w:lang w:eastAsia="ko-KR"/>
-        </w:rPr>
-        <w:t>h</w:t>
-      </w:r>
-      <w:r>
-        <w:rPr>
-          <w:rFonts w:hint="eastAsia"/>
-          <w:lang w:eastAsia="ko-KR"/>
-        </w:rPr>
-        <w:t xml:space="preserve">is is basically the evolution that is taking place right now in the country and it is likely to be more </w:t>
-      </w:r>
-      <w:r>
-        <w:rPr>
-          <w:lang w:eastAsia="ko-KR"/>
-        </w:rPr>
-        <w:t>evolved</w:t>
-      </w:r>
-      <w:r>
-        <w:rPr>
-          <w:rFonts w:hint="eastAsia"/>
-          <w:lang w:eastAsia="ko-KR"/>
-        </w:rPr>
-        <w:t xml:space="preserve"> by the time that you read these words. I have found this out from asking other people and looking around.</w:t>
-      </w:r>
-    </w:p>
-    <w:p>
-      <w:pPr>
-        <w:pStyle w:val="LO-normal"/>
-        <w:ind w:firstLine="720"/>
-        <w:rPr>
-          <w:lang w:eastAsia="ko-KR"/>
-        </w:rPr>
-      </w:pPr>
-      <w:r>
-        <w:rPr>
-          <w:rFonts w:hint="eastAsia"/>
-          <w:lang w:eastAsia="ko-KR"/>
-        </w:rPr>
-        <w:t>When you feel like your job is under threat or you see changes taking place that my adversely affect you, keep calm and use your time wisely to accrue more skills, more experience, and meet new people. The more avenues you expand for yourself in your life, the more you</w:t>
-      </w:r>
-      <w:r>
-        <w:rPr>
-          <w:lang w:eastAsia="ko-KR"/>
-        </w:rPr>
-        <w:t>’</w:t>
-      </w:r>
-      <w:r>
-        <w:rPr>
-          <w:rFonts w:hint="eastAsia"/>
-          <w:lang w:eastAsia="ko-KR"/>
-        </w:rPr>
-        <w:t xml:space="preserve">re going to be able to inundate </w:t>
-      </w:r>
-      <w:r>
-        <w:rPr>
-          <w:lang w:eastAsia="ko-KR"/>
-        </w:rPr>
-        <w:t>yourself</w:t>
-      </w:r>
-      <w:r>
-        <w:rPr>
-          <w:rFonts w:hint="eastAsia"/>
-          <w:lang w:eastAsia="ko-KR"/>
-        </w:rPr>
-        <w:t xml:space="preserve"> from whatever befalls you while you</w:t>
-      </w:r>
-      <w:r>
-        <w:rPr>
-          <w:lang w:eastAsia="ko-KR"/>
-        </w:rPr>
-        <w:t>’</w:t>
-      </w:r>
-      <w:r>
-        <w:rPr>
-          <w:rFonts w:hint="eastAsia"/>
-          <w:lang w:eastAsia="ko-KR"/>
-        </w:rPr>
-        <w:t>re teaching English. I</w:t>
-      </w:r>
-      <w:r>
-        <w:rPr>
-          <w:lang w:eastAsia="ko-KR"/>
-        </w:rPr>
-        <w:t>’</w:t>
-      </w:r>
-      <w:r>
-        <w:rPr>
-          <w:rFonts w:hint="eastAsia"/>
-          <w:lang w:eastAsia="ko-KR"/>
-        </w:rPr>
-        <w:t xml:space="preserve">ve already mentioned several ways that you can look for English teaching positions. Now all that is left is non-teaching positions which you may in fact need to take. I suppose the </w:t>
-      </w:r>
-      <w:r>
-        <w:rPr>
-          <w:lang w:eastAsia="ko-KR"/>
-        </w:rPr>
-        <w:t>ultimate</w:t>
-      </w:r>
-      <w:r>
-        <w:rPr>
-          <w:rFonts w:hint="eastAsia"/>
-          <w:lang w:eastAsia="ko-KR"/>
-        </w:rPr>
-        <w:t xml:space="preserve"> way of getting the little tykes off your back is to you actually get a new job where you don</w:t>
-      </w:r>
-      <w:r>
-        <w:rPr>
-          <w:lang w:eastAsia="ko-KR"/>
-        </w:rPr>
-        <w:t>’</w:t>
-      </w:r>
-      <w:r>
-        <w:rPr>
-          <w:rFonts w:hint="eastAsia"/>
-          <w:lang w:eastAsia="ko-KR"/>
-        </w:rPr>
-        <w:t xml:space="preserve">t have to deal with the little tykes </w:t>
-      </w:r>
-      <w:r>
-        <w:rPr>
-          <w:rFonts w:hint="eastAsia"/>
+          <w:lang w:eastAsia="ko-KR"/>
+        </w:rPr>
+        <w:t xml:space="preserve"> Just be aware that sometimes these podcasters will try to sell you something. They’ll be so captivating that they might actually get you to press the “buy” button. Don’t do it. They are trained to get you to pull out your wallets. You are going to be just fine without the services that they try to offer you. Just take the advice that they give you for starting your own business and then discard the rest. You don’t need any productized service to get the ball rolling on creating a passive income stream from the sources </w:t>
+      </w:r>
+      <w:r>
+        <w:rPr>
+          <w:lang w:eastAsia="ko-KR"/>
+        </w:rPr>
+        <w:lastRenderedPageBreak/>
+        <w:t>online. Listen to these podcasts whenever you can. Listen on the bus, in the taxi, waiting for the light, while in the bathroom. Listen to them at night before you go to sleep and listen to them while you’re eating lunch. Whenever you can, get the wisdom of these folks ingrained in your head, for your very life might depend on it if you find yourself out of the job and wondering what to do next. Never panic. There are always solutions, as you’ll find from listening to these podcasts.</w:t>
+      </w:r>
+    </w:p>
+    <w:p>
+      <w:pPr>
+        <w:pStyle w:val="LO-normal"/>
+        <w:ind w:firstLine="720"/>
+        <w:rPr>
+          <w:lang w:eastAsia="ko-KR"/>
+        </w:rPr>
+      </w:pPr>
+      <w:r>
+        <w:rPr>
+          <w:lang w:eastAsia="ko-KR"/>
+        </w:rPr>
+        <w:t>One of the last final notes that I can impart upon you as you begin a career in managing burdens is to always keep yourself abreast of the market forces that are impacting your industry. If you’re working in a rural area, for example, one of the downsides is that you’re likely to have less evidence of the changes that are taking place in a country or in the world with respect to teaching English. Time moves very quickly and it’s sometimes hard to see how things are evolving and developing over time. In one particular area where I taught, I often felt myself likening the experience to a prison without walls, in the sense that you would not know what was really going on in the world. Actually, though, the sole responsibility for learning about the world lies with you and keep abreast of the news, both in the world of English teaching and also the world over all, is likely to put you at a sense of ease. There are many ways of getting this news, but if you’re teaching in another country, you’ll likely get most of your news from the internet (assuming most of it is not firewalled, in which case you’ll probably want to buy a VPN to manage that). Another interesting avenue is to look at opportunities in cities where most of the progress is being made in the world. As of 2015, for example, most teachers in Korea are not able to teach high school and adults at universities. Only in the extremely rural areas and even this is changing. This is basically the evolution that is taking place right now in the country and it is likely to be more evolved by the time that you read these words. I have found this out from asking other people and looking around.</w:t>
+      </w:r>
+    </w:p>
+    <w:p>
+      <w:pPr>
+        <w:pStyle w:val="LO-normal"/>
+        <w:ind w:firstLine="720"/>
+        <w:rPr>
+          <w:lang w:eastAsia="ko-KR"/>
+        </w:rPr>
+      </w:pPr>
+      <w:r>
+        <w:rPr>
+          <w:lang w:eastAsia="ko-KR"/>
+        </w:rPr>
+        <w:t xml:space="preserve">When you feel like your job is under threat or you see changes taking place that my adversely affect you, keep calm and use your time wisely to accrue more skills, more experience, and meet new people. The more avenues you expand for yourself in your life, the more you’re going to be able to inundate yourself from whatever befalls you while you’re teaching English. I’ve already mentioned several ways that you can look for English teaching positions. Now all that is left is non-teaching positions which you may in fact need to take. I suppose the ultimate way of getting the little tykes off your back is to you actually get a new job where you don’t have to deal with the little tykes </w:t>
+      </w:r>
+      <w:r>
+        <w:rPr>
           <w:i/>
           <w:lang w:eastAsia="ko-KR"/>
         </w:rPr>
@@ -5933,29 +4112,14 @@
       </w:r>
       <w:r>
         <w:rPr>
-          <w:rFonts w:hint="eastAsia"/>
-          <w:lang w:eastAsia="ko-KR"/>
-        </w:rPr>
-        <w:t xml:space="preserve"> There are several websites and job boards </w:t>
-      </w:r>
-      <w:r>
-        <w:rPr>
-          <w:lang w:eastAsia="ko-KR"/>
-        </w:rPr>
-        <w:t>available</w:t>
-      </w:r>
-      <w:r>
-        <w:rPr>
-          <w:rFonts w:hint="eastAsia"/>
-          <w:lang w:eastAsia="ko-KR"/>
-        </w:rPr>
-        <w:t xml:space="preserve">. One of the most popular, as of 2015, is </w:t>
-      </w:r>
-      <w:hyperlink r:id="rId17" w:history="1">
+          <w:lang w:eastAsia="ko-KR"/>
+        </w:rPr>
+        <w:t xml:space="preserve"> There are several websites and job boards available. One of the most popular, as of 2015, is </w:t>
+      </w:r>
+      <w:hyperlink r:id="rId17">
         <w:r>
           <w:rPr>
-            <w:rStyle w:val="Hyperlink"/>
-            <w:rFonts w:hint="eastAsia"/>
+            <w:rStyle w:val="InternetLink"/>
             <w:lang w:eastAsia="ko-KR"/>
           </w:rPr>
           <w:t>www.escapethecity.org</w:t>
@@ -5963,567 +4127,68 @@
       </w:hyperlink>
       <w:r>
         <w:rPr>
-          <w:rFonts w:hint="eastAsia"/>
-          <w:lang w:eastAsia="ko-KR"/>
-        </w:rPr>
-        <w:t xml:space="preserve"> which even has an entrepreneur program that teaches you how to start your own </w:t>
-      </w:r>
-      <w:r>
-        <w:rPr>
-          <w:lang w:eastAsia="ko-KR"/>
-        </w:rPr>
-        <w:t>business</w:t>
-      </w:r>
-      <w:r>
-        <w:rPr>
-          <w:rFonts w:hint="eastAsia"/>
-          <w:lang w:eastAsia="ko-KR"/>
-        </w:rPr>
-        <w:t xml:space="preserve"> from scratch. Still others are jobbatical.com and flexjobs.com. Traditional freelancing websites are also pretty popular </w:t>
-      </w:r>
-      <w:r>
-        <w:rPr>
-          <w:lang w:eastAsia="ko-KR"/>
-        </w:rPr>
-        <w:t xml:space="preserve">right now in 2015—websites </w:t>
-      </w:r>
-      <w:r>
-        <w:rPr>
-          <w:rFonts w:hint="eastAsia"/>
-          <w:lang w:eastAsia="ko-KR"/>
-        </w:rPr>
-        <w:t>such as upwork.com, freelancer.com, Guru.com, and even Craigslist. Yes, it</w:t>
-      </w:r>
-      <w:r>
-        <w:rPr>
-          <w:lang w:eastAsia="ko-KR"/>
-        </w:rPr>
-        <w:t>’</w:t>
-      </w:r>
-      <w:r>
-        <w:rPr>
-          <w:rFonts w:hint="eastAsia"/>
-          <w:lang w:eastAsia="ko-KR"/>
-        </w:rPr>
-        <w:t xml:space="preserve">s true that some of these websites tend to be a race to the bottom, you want to work on developing your </w:t>
-      </w:r>
-      <w:r>
-        <w:rPr>
-          <w:lang w:eastAsia="ko-KR"/>
-        </w:rPr>
-        <w:t>relationships</w:t>
-      </w:r>
-      <w:r>
-        <w:rPr>
-          <w:rFonts w:hint="eastAsia"/>
-          <w:lang w:eastAsia="ko-KR"/>
-        </w:rPr>
-        <w:t xml:space="preserve"> online with people and using that as a platform to advertise whatever new skills that you</w:t>
-      </w:r>
-      <w:r>
-        <w:rPr>
-          <w:lang w:eastAsia="ko-KR"/>
-        </w:rPr>
-        <w:t>’</w:t>
-      </w:r>
-      <w:r>
-        <w:rPr>
-          <w:rFonts w:hint="eastAsia"/>
-          <w:lang w:eastAsia="ko-KR"/>
-        </w:rPr>
-        <w:t>re learning (as you</w:t>
-      </w:r>
-      <w:r>
-        <w:rPr>
-          <w:lang w:eastAsia="ko-KR"/>
-        </w:rPr>
-        <w:t>’</w:t>
-      </w:r>
-      <w:r>
-        <w:rPr>
-          <w:rFonts w:hint="eastAsia"/>
-          <w:lang w:eastAsia="ko-KR"/>
-        </w:rPr>
-        <w:t xml:space="preserve">re getting the little tykes off your back). All of this stuff I was able to do while I was transitioning out of teaching. Thankfully, I was teaching at a company that had a lot of downtime and a lot of desk warming, so I used that experience to start a blog, learn coding, develop a following, and network with people around </w:t>
-      </w:r>
-      <w:r>
-        <w:rPr>
-          <w:lang w:eastAsia="ko-KR"/>
-        </w:rPr>
-        <w:t>the</w:t>
-      </w:r>
-      <w:r>
-        <w:rPr>
-          <w:rFonts w:hint="eastAsia"/>
-          <w:lang w:eastAsia="ko-KR"/>
-        </w:rPr>
-        <w:t xml:space="preserve"> globe who were of similar mindsets. I used my desk warming to hire an entire global staff of freelancers to help me build the projects that I could only dream about if I were tasked with the </w:t>
-      </w:r>
-      <w:r>
-        <w:rPr>
-          <w:lang w:eastAsia="ko-KR"/>
-        </w:rPr>
-        <w:lastRenderedPageBreak/>
-        <w:t>responsibility</w:t>
-      </w:r>
-      <w:r>
-        <w:rPr>
-          <w:rFonts w:hint="eastAsia"/>
-          <w:lang w:eastAsia="ko-KR"/>
-        </w:rPr>
-        <w:t xml:space="preserve"> of building things on my own.  Please allow me to dispel for you the myth that I am not a doer. People who get the little tykes off their back are people </w:t>
-      </w:r>
-      <w:r>
-        <w:rPr>
-          <w:lang w:eastAsia="ko-KR"/>
-        </w:rPr>
-        <w:t>who aren’</w:t>
-      </w:r>
-      <w:r>
-        <w:rPr>
-          <w:rFonts w:hint="eastAsia"/>
-          <w:lang w:eastAsia="ko-KR"/>
-        </w:rPr>
-        <w:t xml:space="preserve">t </w:t>
-      </w:r>
-      <w:r>
-        <w:rPr>
-          <w:lang w:eastAsia="ko-KR"/>
-        </w:rPr>
-        <w:t xml:space="preserve">non-doers. </w:t>
-      </w:r>
-      <w:r>
-        <w:rPr>
-          <w:rFonts w:hint="eastAsia"/>
-          <w:lang w:eastAsia="ko-KR"/>
-        </w:rPr>
-        <w:t xml:space="preserve">Sometimes they are just people </w:t>
-      </w:r>
-      <w:r>
-        <w:rPr>
-          <w:lang w:eastAsia="ko-KR"/>
-        </w:rPr>
-        <w:t>with</w:t>
-      </w:r>
-      <w:r>
-        <w:rPr>
-          <w:rFonts w:hint="eastAsia"/>
-          <w:lang w:eastAsia="ko-KR"/>
-        </w:rPr>
-        <w:t xml:space="preserve"> a dream. People who see more for themselves than what they</w:t>
-      </w:r>
-      <w:r>
-        <w:rPr>
-          <w:lang w:eastAsia="ko-KR"/>
-        </w:rPr>
-        <w:t>’</w:t>
-      </w:r>
-      <w:r>
-        <w:rPr>
-          <w:rFonts w:hint="eastAsia"/>
-          <w:lang w:eastAsia="ko-KR"/>
-        </w:rPr>
-        <w:t>re presently doing. And actually, a lot of what I was doing was creating more value for my company because I was learning new and valuable skills that I could teach to my students in the target language.  Maybe the company didn</w:t>
-      </w:r>
-      <w:r>
-        <w:rPr>
-          <w:lang w:eastAsia="ko-KR"/>
-        </w:rPr>
-        <w:t>’</w:t>
-      </w:r>
-      <w:r>
-        <w:rPr>
-          <w:rFonts w:hint="eastAsia"/>
-          <w:lang w:eastAsia="ko-KR"/>
-        </w:rPr>
-        <w:t>t see it that way, but it didn</w:t>
-      </w:r>
-      <w:r>
-        <w:rPr>
-          <w:lang w:eastAsia="ko-KR"/>
-        </w:rPr>
-        <w:t>’</w:t>
-      </w:r>
-      <w:r>
-        <w:rPr>
-          <w:rFonts w:hint="eastAsia"/>
-          <w:lang w:eastAsia="ko-KR"/>
-        </w:rPr>
-        <w:t xml:space="preserve">t matter anyway because my contract was fixed and there was really no way for me to progress in the company any further than I already had. Some teachers decide that this is the level they wish to maintain for themselves, teaching 40 hour weeks with no promise of promotion or advancement, and just keeping a relaxed life despite changes that are going on </w:t>
-      </w:r>
-      <w:r>
-        <w:rPr>
-          <w:lang w:eastAsia="ko-KR"/>
-        </w:rPr>
-        <w:t>around</w:t>
-      </w:r>
-      <w:r>
-        <w:rPr>
-          <w:rFonts w:hint="eastAsia"/>
-          <w:lang w:eastAsia="ko-KR"/>
-        </w:rPr>
-        <w:t xml:space="preserve"> them. Although I have learned many strategies to get the tykes off my back, I am not someone who just sits back and allows the world to go by. I get the tykes off my back so that I can achieve more in the long run. None of these strategies I ever used with the purpose being able to spend more of my time doing leisurely activities that don</w:t>
-      </w:r>
-      <w:r>
-        <w:rPr>
-          <w:lang w:eastAsia="ko-KR"/>
-        </w:rPr>
-        <w:t>’</w:t>
-      </w:r>
-      <w:r>
-        <w:rPr>
-          <w:rFonts w:hint="eastAsia"/>
-          <w:lang w:eastAsia="ko-KR"/>
-        </w:rPr>
-        <w:t xml:space="preserve">t create value. This is the best way of getting them off your back in my opinion. Doing it in the </w:t>
-      </w:r>
-      <w:r>
-        <w:rPr>
-          <w:lang w:eastAsia="ko-KR"/>
-        </w:rPr>
-        <w:t>service</w:t>
-      </w:r>
-      <w:r>
-        <w:rPr>
-          <w:rFonts w:hint="eastAsia"/>
-          <w:lang w:eastAsia="ko-KR"/>
-        </w:rPr>
-        <w:t xml:space="preserve"> of some higher cause, for a better future. </w:t>
-      </w:r>
-    </w:p>
-    <w:p>
-      <w:pPr>
-        <w:pStyle w:val="LO-normal"/>
-        <w:ind w:firstLine="720"/>
-        <w:rPr>
-          <w:lang w:eastAsia="ko-KR"/>
-        </w:rPr>
-      </w:pPr>
-      <w:r>
-        <w:rPr>
-          <w:rFonts w:hint="eastAsia"/>
-          <w:lang w:eastAsia="ko-KR"/>
-        </w:rPr>
-        <w:t>Most of the time I was able to do my own thing while desk warming. Whenever someone asked me to do something</w:t>
-      </w:r>
-      <w:r>
-        <w:rPr>
-          <w:lang w:eastAsia="ko-KR"/>
-        </w:rPr>
-        <w:t>—</w:t>
-      </w:r>
-      <w:r>
-        <w:rPr>
-          <w:rFonts w:hint="eastAsia"/>
-          <w:lang w:eastAsia="ko-KR"/>
-        </w:rPr>
-        <w:t xml:space="preserve">which was </w:t>
-      </w:r>
-      <w:r>
-        <w:rPr>
-          <w:lang w:eastAsia="ko-KR"/>
-        </w:rPr>
-        <w:t>seldom—</w:t>
-      </w:r>
-      <w:r>
-        <w:rPr>
-          <w:rFonts w:hint="eastAsia"/>
-          <w:lang w:eastAsia="ko-KR"/>
-        </w:rPr>
-        <w:t>I jumped and did it, of course. M</w:t>
-      </w:r>
-      <w:r>
-        <w:rPr>
-          <w:lang w:eastAsia="ko-KR"/>
-        </w:rPr>
-        <w:t>o</w:t>
-      </w:r>
-      <w:r>
-        <w:rPr>
-          <w:rFonts w:hint="eastAsia"/>
-          <w:lang w:eastAsia="ko-KR"/>
-        </w:rPr>
-        <w:t xml:space="preserve">st tasks never really took that much time for me to do. If they did, I would find ways of getting back that time over </w:t>
-      </w:r>
-      <w:r>
-        <w:rPr>
-          <w:lang w:eastAsia="ko-KR"/>
-        </w:rPr>
-        <w:t>the weekend</w:t>
-      </w:r>
-      <w:r>
-        <w:rPr>
-          <w:rFonts w:hint="eastAsia"/>
-          <w:lang w:eastAsia="ko-KR"/>
-        </w:rPr>
-        <w:t xml:space="preserve"> to do my chores that I had been meaning to do while I was desk warming. Eventually, I started to feel burdened by people asking me to do these little tasks that required no skill whatsoever. I had larger visions for my life that couldn</w:t>
-      </w:r>
-      <w:r>
-        <w:rPr>
-          <w:lang w:eastAsia="ko-KR"/>
-        </w:rPr>
-        <w:t>’</w:t>
-      </w:r>
-      <w:r>
-        <w:rPr>
-          <w:rFonts w:hint="eastAsia"/>
-          <w:lang w:eastAsia="ko-KR"/>
-        </w:rPr>
-        <w:t>t be as contained. When this happened, I knew it was time for me to leave. Sure, the job I had was cushy and there are definitely far worse jobs to be had (I had them all, I</w:t>
-      </w:r>
-      <w:r>
-        <w:rPr>
-          <w:lang w:eastAsia="ko-KR"/>
-        </w:rPr>
-        <w:t>’</w:t>
-      </w:r>
-      <w:r>
-        <w:rPr>
-          <w:rFonts w:hint="eastAsia"/>
-          <w:lang w:eastAsia="ko-KR"/>
-        </w:rPr>
-        <w:t>m sure), but if you</w:t>
-      </w:r>
-      <w:r>
-        <w:rPr>
-          <w:lang w:eastAsia="ko-KR"/>
-        </w:rPr>
-        <w:t>’</w:t>
-      </w:r>
-      <w:r>
-        <w:rPr>
-          <w:rFonts w:hint="eastAsia"/>
-          <w:lang w:eastAsia="ko-KR"/>
-        </w:rPr>
-        <w:t>re not growing or developing and just sitting still without seeing the world and trying to make changes in it, then you</w:t>
-      </w:r>
-      <w:r>
-        <w:rPr>
-          <w:lang w:eastAsia="ko-KR"/>
-        </w:rPr>
-        <w:t>’</w:t>
-      </w:r>
-      <w:r>
-        <w:rPr>
-          <w:rFonts w:hint="eastAsia"/>
-          <w:lang w:eastAsia="ko-KR"/>
-        </w:rPr>
-        <w:t xml:space="preserve">re also taking a grave risk. With the evolution of the internet and the rapid changes that are taking place in the world today, it behooves you to be in </w:t>
-      </w:r>
-      <w:r>
-        <w:rPr>
-          <w:lang w:eastAsia="ko-KR"/>
-        </w:rPr>
-        <w:t>the</w:t>
-      </w:r>
-      <w:r>
-        <w:rPr>
-          <w:rFonts w:hint="eastAsia"/>
-          <w:lang w:eastAsia="ko-KR"/>
-        </w:rPr>
-        <w:t xml:space="preserve"> world to win it. From starting businesses to meeting people doing exciting and interesting things, if you</w:t>
-      </w:r>
-      <w:r>
-        <w:rPr>
-          <w:lang w:eastAsia="ko-KR"/>
-        </w:rPr>
-        <w:t>’</w:t>
-      </w:r>
-      <w:r>
-        <w:rPr>
-          <w:rFonts w:hint="eastAsia"/>
-          <w:lang w:eastAsia="ko-KR"/>
-        </w:rPr>
-        <w:t>re sitting at a desk for almost 40 hours per week, then you</w:t>
-      </w:r>
-      <w:r>
-        <w:rPr>
-          <w:lang w:eastAsia="ko-KR"/>
-        </w:rPr>
-        <w:t>’</w:t>
-      </w:r>
-      <w:r>
-        <w:rPr>
-          <w:rFonts w:hint="eastAsia"/>
-          <w:lang w:eastAsia="ko-KR"/>
-        </w:rPr>
-        <w:t xml:space="preserve">re removing yourself from the action </w:t>
-      </w:r>
-      <w:r>
-        <w:rPr>
-          <w:lang w:eastAsia="ko-KR"/>
-        </w:rPr>
-        <w:t>and</w:t>
-      </w:r>
-      <w:r>
-        <w:rPr>
-          <w:rFonts w:hint="eastAsia"/>
-          <w:lang w:eastAsia="ko-KR"/>
-        </w:rPr>
-        <w:t xml:space="preserve"> this can have damages too. People always ask me if I have any fear of losing a job and not finding a new one. The answer is that the only fear that I have is the fear of missing out on opportunities that I could have ceased if only I had been in the action. Jobs will always come to you if you</w:t>
-      </w:r>
-      <w:r>
-        <w:rPr>
-          <w:lang w:eastAsia="ko-KR"/>
-        </w:rPr>
-        <w:t>’</w:t>
-      </w:r>
-      <w:r>
-        <w:rPr>
-          <w:rFonts w:hint="eastAsia"/>
-          <w:lang w:eastAsia="ko-KR"/>
-        </w:rPr>
-        <w:t>re dedicating yourself to a life of service and helping other people. For the most productive citizens of society, I truly believe that no singular job that requires 40 hours per week could ever contain such an inspired person for very long. Most people who want to contribute more to many more people will find a way to leave their job and do something more important with their lives. They</w:t>
-      </w:r>
-      <w:r>
-        <w:rPr>
-          <w:lang w:eastAsia="ko-KR"/>
-        </w:rPr>
-        <w:t>’</w:t>
-      </w:r>
-      <w:r>
-        <w:rPr>
-          <w:rFonts w:hint="eastAsia"/>
-          <w:lang w:eastAsia="ko-KR"/>
-        </w:rPr>
-        <w:t>ll use their job as leverage, as a starting point for something more grand.</w:t>
-      </w:r>
-    </w:p>
-    <w:p>
-      <w:pPr>
-        <w:pStyle w:val="LO-normal"/>
-        <w:ind w:firstLine="720"/>
-        <w:rPr>
-          <w:lang w:eastAsia="ko-KR"/>
-        </w:rPr>
-      </w:pPr>
-      <w:r>
-        <w:rPr>
-          <w:rFonts w:hint="eastAsia"/>
-          <w:lang w:eastAsia="ko-KR"/>
-        </w:rPr>
-        <w:t>So here is a list of things to consider when you</w:t>
-      </w:r>
-      <w:r>
-        <w:rPr>
-          <w:lang w:eastAsia="ko-KR"/>
-        </w:rPr>
-        <w:t>’</w:t>
-      </w:r>
-      <w:r>
-        <w:rPr>
-          <w:rFonts w:hint="eastAsia"/>
-          <w:lang w:eastAsia="ko-KR"/>
-        </w:rPr>
-        <w:t>re thinking about whether you</w:t>
-      </w:r>
-      <w:r>
-        <w:rPr>
-          <w:lang w:eastAsia="ko-KR"/>
-        </w:rPr>
-        <w:t xml:space="preserve"> should stay or not at your English teaching job: (1) Do you constantly thnk about what other people are doing “</w:t>
-      </w:r>
-      <w:r>
-        <w:rPr>
-          <w:rFonts w:hint="eastAsia"/>
-          <w:lang w:eastAsia="ko-KR"/>
-        </w:rPr>
-        <w:t>on the other side?</w:t>
-      </w:r>
-      <w:r>
-        <w:rPr>
-          <w:lang w:eastAsia="ko-KR"/>
-        </w:rPr>
-        <w:t>”</w:t>
-      </w:r>
-      <w:r>
-        <w:rPr>
-          <w:rFonts w:hint="eastAsia"/>
-          <w:lang w:eastAsia="ko-KR"/>
-        </w:rPr>
-        <w:t xml:space="preserve"> (2) Do you constantly feel like you have to get the little tykes off your back so that you can do other things</w:t>
-      </w:r>
-      <w:r>
-        <w:rPr>
-          <w:lang w:eastAsia="ko-KR"/>
-        </w:rPr>
-        <w:t xml:space="preserve">? </w:t>
-      </w:r>
-      <w:r>
-        <w:rPr>
-          <w:rFonts w:hint="eastAsia"/>
-          <w:lang w:eastAsia="ko-KR"/>
-        </w:rPr>
-        <w:t>(3) Do you wake up every morning and feel the pain of having to get out of bed and take a shower and then go to work? (4) Is every day a race to do something more important with your time? (5) Is your growth and development capped? (6) Are your most productive periods of work on the weekends or whenever you</w:t>
-      </w:r>
-      <w:r>
-        <w:rPr>
-          <w:lang w:eastAsia="ko-KR"/>
-        </w:rPr>
-        <w:t>’</w:t>
-      </w:r>
-      <w:r>
-        <w:rPr>
-          <w:rFonts w:hint="eastAsia"/>
-          <w:lang w:eastAsia="ko-KR"/>
-        </w:rPr>
-        <w:t xml:space="preserve">re not working at your job? (7)Do you constantly fantasize about your vacation time and try to sneak in some sick days </w:t>
-      </w:r>
-      <w:r>
-        <w:rPr>
-          <w:rFonts w:hint="eastAsia"/>
-          <w:lang w:eastAsia="ko-KR"/>
-        </w:rPr>
-        <w:lastRenderedPageBreak/>
-        <w:t xml:space="preserve">so that you can have more time to relax? (8) Do you find yourself complaining a lot about yoru </w:t>
-      </w:r>
-      <w:r>
-        <w:rPr>
-          <w:lang w:eastAsia="ko-KR"/>
-        </w:rPr>
-        <w:t>colleagues</w:t>
-      </w:r>
-      <w:r>
-        <w:rPr>
-          <w:rFonts w:hint="eastAsia"/>
-          <w:lang w:eastAsia="ko-KR"/>
-        </w:rPr>
-        <w:t xml:space="preserve"> to your friends or complaining about what other people do to you at the job, despite your most earnest attempts to make the situation work for you?</w:t>
-      </w:r>
-    </w:p>
-    <w:p>
-      <w:pPr>
-        <w:pStyle w:val="LO-normal"/>
-        <w:ind w:firstLine="720"/>
-        <w:rPr>
-          <w:lang w:eastAsia="ko-KR"/>
-        </w:rPr>
-      </w:pPr>
-      <w:r>
-        <w:rPr>
-          <w:rFonts w:hint="eastAsia"/>
-          <w:lang w:eastAsia="ko-KR"/>
-        </w:rPr>
-        <w:t xml:space="preserve">If you answered yes to any of these questions, then chances are you need to consider </w:t>
-      </w:r>
-      <w:r>
-        <w:rPr>
-          <w:lang w:eastAsia="ko-KR"/>
-        </w:rPr>
-        <w:t>leaving</w:t>
-      </w:r>
-      <w:r>
-        <w:rPr>
-          <w:rFonts w:hint="eastAsia"/>
-          <w:lang w:eastAsia="ko-KR"/>
-        </w:rPr>
-        <w:t xml:space="preserve">. </w:t>
-      </w:r>
-      <w:r>
-        <w:rPr>
-          <w:lang w:eastAsia="ko-KR"/>
-        </w:rPr>
-        <w:t xml:space="preserve">It’s okay if you feel this way. And it’s okay if you find yourself complaining a lot about things in your school. Everybody has complaints and sometimes it can be very relaxing to fan them out. But recognize also that your complaints are entirely reflecting the fact that you need to make a change and that it is you who needs to take charge of your own life to ensure that your happiness is maintained. Although it can be alluring to outwardly lash at how screwed up things are, at the end of the day you are entirely responsible for ensuring your own happiness no matter where you are and who you are working for. The onus is on you. I am saying all of this because it can be a dangerous thing if you find yourself complaining a lot about how fucked up things are because then that type of complaining can sometimes leak into your actual work life and then spread like a toxin to other people. And then before you know it, you’ve poisoned the pool and everyone is sensing a bit of distress and unease about the working environment. Anyone in business will tell you that all it takes is one person to ruin the whole experience for everyone. So do yourself a favor and keep your complaints to yourself. Nothing will get people ON TOP OF YOU faster than your complaints and outward lashing at other people. If you complain, that complaining will only come back to you and make things ten times worse. It’s kind of like a boomerang effect. When things are uncomfortable, the last thing you want to do is point to what you perceive as the source of your discomfort and place outward blame on it and then hope it will go away. Rather than stew in your anger and resentment, find ways of providing solutions to issues or creating value in your environment. Admittedly, there are some corporate setups that will probably not allow you to do very much of anything within your work environment. However, take charge of what you can control. You know you can control yourself, so figure out ways of lessening the complaints in your mind and thinking of things that make you happy. Don’t feel resentful, but think of other things that get you excited (such as, for example, departure from your job). I can’t emphasize enough that nothing will make things worse than you just complaining about your experience at the job, your colleagues, and the awful students you have to teach. This will get you nowhere, and at the very worst, will sour your reputation. Whenever possible, try to leave your job on a good note. As the old performing arts adage goes, leave them wanting more. </w:t>
+          <w:lang w:eastAsia="ko-KR"/>
+        </w:rPr>
+        <w:t xml:space="preserve"> which even has an entrepreneur program that teaches you how to start your own business from scratch. Still others are jobbatical.com and flexjobs.com. Traditional freelancing websites are also pretty popular right now in 2015—websites such as upwork.com, freelancer.com, Guru.com, and even Craigslist. Yes, it’s true that some of these websites tend to be a race to the bottom, you want to work on developing your relationships online with people and using that as a platform to advertise whatever new skills that you’re learning (as you’re getting the little tykes off your back). All of this stuff I was able to do while I was transitioning out of teaching. Thankfully, I was teaching at a company that had a lot of downtime and a lot of desk warming, so I used that experience to start a blog, learn coding, develop a following, and network with people around the globe who were of similar mindsets. I used my desk warming to hire an entire global staff of freelancers to help me build the projects that I could only dream about if I were tasked with the </w:t>
+      </w:r>
+      <w:r>
+        <w:rPr>
+          <w:lang w:eastAsia="ko-KR"/>
+        </w:rPr>
+        <w:lastRenderedPageBreak/>
+        <w:t xml:space="preserve">responsibility of building things on my own.  Please allow me to dispel for you the myth that I am not a doer. People who get the little tykes off their back are people who aren’t non-doers. Sometimes they are just people with a dream. People who see more for themselves than what they’re presently doing. And actually, a lot of what I was doing was creating more value for my company because I was learning new and valuable skills that I could teach to my students in the target language.  Maybe the company didn’t see it that way, but it didn’t matter anyway because my contract was fixed and there was really no way for me to progress in the company any further than I already had. Some teachers decide that this is the level they wish to maintain for themselves, teaching 40 hour weeks with no promise of promotion or advancement, and just keeping a relaxed life despite changes that are going on around them. Although I have learned many strategies to get the tykes off my back, I am not someone who just sits back and allows the world to go by. I get the tykes off my back so that I can achieve more in the long run. None of these strategies I ever used with the purpose being able to spend more of my time doing leisurely activities that don’t create value. This is the best way of getting them off your back in my opinion. Doing it in the service of some higher cause, for a better future. </w:t>
+      </w:r>
+    </w:p>
+    <w:p>
+      <w:pPr>
+        <w:pStyle w:val="LO-normal"/>
+        <w:ind w:firstLine="720"/>
+        <w:rPr>
+          <w:lang w:eastAsia="ko-KR"/>
+        </w:rPr>
+      </w:pPr>
+      <w:r>
+        <w:rPr>
+          <w:lang w:eastAsia="ko-KR"/>
+        </w:rPr>
+        <w:t>Most of the time I was able to do my own thing while desk warming. Whenever someone asked me to do something—which was seldom—I jumped and did it, of course. Most tasks never really took that much time for me to do. If they did, I would find ways of getting back that time over the weekend to do my chores that I had been meaning to do while I was desk warming. Eventually, I started to feel burdened by people asking me to do these little tasks that required no skill whatsoever. I had larger visions for my life that couldn’t be as contained. When this happened, I knew it was time for me to leave. Sure, the job I had was cushy and there are definitely far worse jobs to be had (I had them all, I’m sure), but if you’re not growing or developing and just sitting still without seeing the world and trying to make changes in it, then you’re also taking a grave risk. With the evolution of the internet and the rapid changes that are taking place in the world today, it behooves you to be in the world to win it. From starting businesses to meeting people doing exciting and interesting things, if you’re sitting at a desk for almost 40 hours per week, then you’re removing yourself from the action and this can have damages too. People always ask me if I have any fear of losing a job and not finding a new one. The answer is that the only fear that I have is the fear of missing out on opportunities that I could have ceased if only I had been in the action. Jobs will always come to you if you’re dedicating yourself to a life of service and helping other people. For the most productive citizens of society, I truly believe that no singular job that requires 40 hours per week could ever contain such an inspired person for very long. Most people who want to contribute more to many more people will find a way to leave their job and do something more important with their lives. They’ll use their job as leverage, as a starting point for something more grand.</w:t>
+      </w:r>
+    </w:p>
+    <w:p>
+      <w:pPr>
+        <w:pStyle w:val="LO-normal"/>
+        <w:ind w:firstLine="720"/>
+        <w:rPr>
+          <w:lang w:eastAsia="ko-KR"/>
+        </w:rPr>
+      </w:pPr>
+      <w:r>
+        <w:rPr>
+          <w:lang w:eastAsia="ko-KR"/>
+        </w:rPr>
+        <w:t xml:space="preserve">So here is a list of things to consider when you’re thinking about whether you should stay or not at your English teaching job: (1) Do you constantly thnk about what other people are doing “on the other side?” (2) Do you constantly feel like you have to get the little tykes off your back so that you can do other things? (3) Do you wake up every morning and feel the pain of having to get out of bed and take a shower and then go to work? (4) Is every day a race to do something more important with your time? (5) Is your growth and development capped? (6) Are your most productive periods of work on the weekends or whenever you’re not working at your job? (7)Do you constantly fantasize about your vacation time and try to sneak in some sick days </w:t>
+      </w:r>
+      <w:r>
+        <w:rPr>
+          <w:lang w:eastAsia="ko-KR"/>
+        </w:rPr>
+        <w:lastRenderedPageBreak/>
+        <w:t>so that you can have more time to relax? (8) Do you find yourself complaining a lot about yoru colleagues to your friends or complaining about what other people do to you at the job, despite your most earnest attempts to make the situation work for you?</w:t>
+      </w:r>
+    </w:p>
+    <w:p>
+      <w:pPr>
+        <w:pStyle w:val="LO-normal"/>
+        <w:ind w:firstLine="720"/>
+        <w:rPr>
+          <w:lang w:eastAsia="ko-KR"/>
+        </w:rPr>
+      </w:pPr>
+      <w:r>
+        <w:rPr>
+          <w:lang w:eastAsia="ko-KR"/>
+        </w:rPr>
+        <w:t xml:space="preserve">If you answered yes to any of these questions, then chances are you need to consider leaving. It’s okay if you feel this way. And it’s okay if you find yourself complaining a lot about things in your school. Everybody has complaints and sometimes it can be very relaxing to fan them out. But recognize also that your complaints are entirely reflecting the fact that you need to make a change and that it is you who needs to take charge of your own life to ensure that your happiness is maintained. Although it can be alluring to outwardly lash at how screwed up things are, at the end of the day you are entirely responsible for ensuring your own happiness no matter where you are and who you are working for. The onus is on you. I am saying all of this because it can be a dangerous thing if you find yourself complaining a lot about how fucked up things are because then that type of complaining can sometimes leak into your actual work life and then spread like a toxin to other people. And then before you know it, you’ve poisoned the pool and everyone is sensing a bit of distress and unease about the working environment. Anyone in business will tell you that all it takes is one person to ruin the whole experience for everyone. So do yourself a favor and keep your complaints to yourself. Nothing will get people ON TOP OF YOU faster than your complaints and outward lashing at other people. If you complain, that complaining will only come back to you and make things ten times worse. It’s kind of like a boomerang effect. When things are uncomfortable, the last thing you want to do is point to what you perceive as the source of your discomfort and place outward blame on it and then hope it will go away. Rather than stew in your anger and resentment, find ways of providing solutions to issues or creating value in your environment. Admittedly, there are some corporate setups that will probably not allow you to do very much of anything within your work environment. However, take charge of what you can control. You know you can control yourself, so figure out ways of lessening the complaints in your mind and thinking of things that make you happy. Don’t feel resentful, but think of other things that get you excited (such as, for example, departure from your job). I can’t emphasize enough that nothing will make things worse than you just complaining about your experience at the job, your colleagues, and the awful students you have to teach. This will get you nowhere, and at the very worst, will sour your reputation. Whenever possible, try to leave your job on a good note. As the old performing arts adage goes, leave them wanting more. </w:t>
       </w:r>
     </w:p>
     <w:p>
@@ -6712,763 +4377,247 @@
       </w:r>
       <w:r>
         <w:rPr>
-          <w:rFonts w:hint="eastAsia"/>
           <w:lang w:eastAsia="ko-KR"/>
         </w:rPr>
         <w:br/>
       </w:r>
       <w:r>
         <w:rPr>
-          <w:rFonts w:hint="eastAsia"/>
-          <w:lang w:eastAsia="ko-KR"/>
-        </w:rPr>
-        <w:tab/>
-        <w:t>Managing social interactions doesn</w:t>
-      </w:r>
-      <w:r>
-        <w:rPr>
-          <w:lang w:eastAsia="ko-KR"/>
-        </w:rPr>
-        <w:t>’</w:t>
-      </w:r>
-      <w:r>
-        <w:rPr>
-          <w:rFonts w:hint="eastAsia"/>
-          <w:lang w:eastAsia="ko-KR"/>
-        </w:rPr>
-        <w:t xml:space="preserve">t have to be energy inducing. The only time I have ever felt that I was expending more energy than I needed to outside of the school community, in the township where I was working, was when my middle school students approached me in the bus terminal and attempted to strike up a conversation that turned out to be quite painful. They basically used the </w:t>
-      </w:r>
-      <w:r>
-        <w:rPr>
-          <w:lang w:eastAsia="ko-KR"/>
-        </w:rPr>
-        <w:t>opportunity</w:t>
-      </w:r>
-      <w:r>
-        <w:rPr>
-          <w:rFonts w:hint="eastAsia"/>
-          <w:lang w:eastAsia="ko-KR"/>
-        </w:rPr>
-        <w:t xml:space="preserve"> for additional English lessons which led to awkward silences a lot of the time and staring off into space. Students don</w:t>
-      </w:r>
-      <w:r>
-        <w:rPr>
-          <w:lang w:eastAsia="ko-KR"/>
-        </w:rPr>
-        <w:t>’</w:t>
-      </w:r>
-      <w:r>
-        <w:rPr>
-          <w:rFonts w:hint="eastAsia"/>
-          <w:lang w:eastAsia="ko-KR"/>
-        </w:rPr>
-        <w:t>t realize that very often a teacher</w:t>
-      </w:r>
-      <w:r>
-        <w:rPr>
-          <w:lang w:eastAsia="ko-KR"/>
-        </w:rPr>
-        <w:t>’</w:t>
-      </w:r>
-      <w:r>
-        <w:rPr>
-          <w:rFonts w:hint="eastAsia"/>
-          <w:lang w:eastAsia="ko-KR"/>
-        </w:rPr>
-        <w:t xml:space="preserve">s words and mannerisms and behaviors are </w:t>
-      </w:r>
-      <w:r>
-        <w:rPr>
-          <w:lang w:eastAsia="ko-KR"/>
-        </w:rPr>
-        <w:t>“</w:t>
-      </w:r>
-      <w:r>
-        <w:rPr>
-          <w:rFonts w:hint="eastAsia"/>
-          <w:lang w:eastAsia="ko-KR"/>
-        </w:rPr>
-        <w:t>scripted,</w:t>
-      </w:r>
-      <w:r>
-        <w:rPr>
-          <w:lang w:eastAsia="ko-KR"/>
-        </w:rPr>
-        <w:t>”</w:t>
-      </w:r>
-      <w:r>
-        <w:rPr>
-          <w:rFonts w:hint="eastAsia"/>
-          <w:lang w:eastAsia="ko-KR"/>
-        </w:rPr>
-        <w:t xml:space="preserve"> for the class, much in the same way that an actor prepares to assume a role in a play or a movie. The students didn</w:t>
-      </w:r>
-      <w:r>
-        <w:rPr>
-          <w:lang w:eastAsia="ko-KR"/>
-        </w:rPr>
-        <w:t>’</w:t>
-      </w:r>
-      <w:r>
-        <w:rPr>
-          <w:rFonts w:hint="eastAsia"/>
-          <w:lang w:eastAsia="ko-KR"/>
-        </w:rPr>
-        <w:t>t realize this and I found myself at a loss for words despite my eagerness to see the students. In hindsight, this wasn</w:t>
-      </w:r>
-      <w:r>
-        <w:rPr>
-          <w:lang w:eastAsia="ko-KR"/>
-        </w:rPr>
-        <w:t>’</w:t>
-      </w:r>
-      <w:r>
-        <w:rPr>
-          <w:rFonts w:hint="eastAsia"/>
-          <w:lang w:eastAsia="ko-KR"/>
-        </w:rPr>
-        <w:t xml:space="preserve">t really a big deal because I loved my students and they loved me, but finding a way to communicate and exchange ideas was a </w:t>
-      </w:r>
-      <w:r>
-        <w:rPr>
-          <w:lang w:eastAsia="ko-KR"/>
-        </w:rPr>
-        <w:t>formidable</w:t>
-      </w:r>
-      <w:r>
-        <w:rPr>
-          <w:rFonts w:hint="eastAsia"/>
-          <w:lang w:eastAsia="ko-KR"/>
-        </w:rPr>
-        <w:t xml:space="preserve"> task that </w:t>
-      </w:r>
-      <w:r>
-        <w:rPr>
-          <w:lang w:eastAsia="ko-KR"/>
-        </w:rPr>
-        <w:t>I</w:t>
-      </w:r>
-      <w:r>
-        <w:rPr>
-          <w:rFonts w:hint="eastAsia"/>
-          <w:lang w:eastAsia="ko-KR"/>
-        </w:rPr>
-        <w:t xml:space="preserve"> would have rather not been doing (as I was eating dinner, mind you). It probably goes without saying that you can mitigate the likelihood of this happening if you just eat at a restaurant or </w:t>
-      </w:r>
-      <w:r>
-        <w:rPr>
-          <w:lang w:eastAsia="ko-KR"/>
-        </w:rPr>
-        <w:t>café</w:t>
-      </w:r>
-      <w:r>
-        <w:rPr>
-          <w:rFonts w:hint="eastAsia"/>
-          <w:lang w:eastAsia="ko-KR"/>
-        </w:rPr>
-        <w:t xml:space="preserve"> where you know </w:t>
-      </w:r>
-      <w:r>
-        <w:rPr>
-          <w:lang w:eastAsia="ko-KR"/>
-        </w:rPr>
-        <w:t>people</w:t>
-      </w:r>
-      <w:r>
-        <w:rPr>
-          <w:rFonts w:hint="eastAsia"/>
-          <w:lang w:eastAsia="ko-KR"/>
-        </w:rPr>
-        <w:t xml:space="preserve"> will be less likely to attend. Bus terminals aren</w:t>
-      </w:r>
-      <w:r>
-        <w:rPr>
-          <w:lang w:eastAsia="ko-KR"/>
-        </w:rPr>
-        <w:t>’</w:t>
-      </w:r>
-      <w:r>
-        <w:rPr>
-          <w:rFonts w:hint="eastAsia"/>
-          <w:lang w:eastAsia="ko-KR"/>
-        </w:rPr>
-        <w:t xml:space="preserve">t usually the best places to remain anonymous. </w:t>
-      </w:r>
-    </w:p>
-    <w:p>
-      <w:pPr>
-        <w:pStyle w:val="LO-normal"/>
-        <w:ind w:firstLine="720"/>
-        <w:rPr>
-          <w:lang w:eastAsia="ko-KR"/>
-        </w:rPr>
-      </w:pPr>
-      <w:r>
-        <w:rPr>
-          <w:rFonts w:hint="eastAsia"/>
-          <w:lang w:eastAsia="ko-KR"/>
-        </w:rPr>
-        <w:t>Some of the best places to go for anonymity are dark tavern-like cafes that are off the beaten path, in alleys and corners where people are not likely to frequent (You can usually get a good sense of this just by seeing if there are any passerby as you</w:t>
-      </w:r>
-      <w:r>
-        <w:rPr>
-          <w:lang w:eastAsia="ko-KR"/>
-        </w:rPr>
-        <w:t>’</w:t>
-      </w:r>
-      <w:r>
-        <w:rPr>
-          <w:rFonts w:hint="eastAsia"/>
-          <w:lang w:eastAsia="ko-KR"/>
-        </w:rPr>
-        <w:t>re walking toward the entrance). Cafes are the best because you can get a lot of work done while drinking coffee and eating something. You can</w:t>
-      </w:r>
-      <w:r>
-        <w:rPr>
-          <w:lang w:eastAsia="ko-KR"/>
-        </w:rPr>
-        <w:t>’</w:t>
-      </w:r>
-      <w:r>
-        <w:rPr>
-          <w:rFonts w:hint="eastAsia"/>
-          <w:lang w:eastAsia="ko-KR"/>
-        </w:rPr>
-        <w:t xml:space="preserve">t really do that with restaurants. I have also found that libraries are great places to be anonymous because (a) no one likes to read; and (b) you have to be quiet and your own thing. Even if there are some people at the library, they are less likely to notice you when they are so entrenched in whatever affairs they need to take care of.  </w:t>
-      </w:r>
-      <w:r>
-        <w:rPr>
-          <w:lang w:eastAsia="ko-KR"/>
-        </w:rPr>
-        <w:t>T</w:t>
-      </w:r>
-      <w:r>
-        <w:rPr>
-          <w:rFonts w:hint="eastAsia"/>
-          <w:lang w:eastAsia="ko-KR"/>
-        </w:rPr>
-        <w:t xml:space="preserve">he other good </w:t>
-      </w:r>
-      <w:r>
-        <w:rPr>
-          <w:lang w:eastAsia="ko-KR"/>
-        </w:rPr>
-        <w:t>thing</w:t>
-      </w:r>
-      <w:r>
-        <w:rPr>
-          <w:rFonts w:hint="eastAsia"/>
-          <w:lang w:eastAsia="ko-KR"/>
-        </w:rPr>
-        <w:t xml:space="preserve"> about libraries is that they have different types of corridors and cubicles and all sorts of corners that are designed perfectly for hiding. If you really want to remain anonymous, you can go to these little corners and just side </w:t>
-      </w:r>
-      <w:r>
-        <w:rPr>
-          <w:lang w:eastAsia="ko-KR"/>
-        </w:rPr>
-        <w:t>with</w:t>
-      </w:r>
-      <w:r>
-        <w:rPr>
-          <w:rFonts w:hint="eastAsia"/>
-          <w:lang w:eastAsia="ko-KR"/>
-        </w:rPr>
-        <w:t xml:space="preserve"> your book to your face and no one will notice you. Some other great places to go for anonymity are parks that are outside of your township (provided the weather is good). Most people will be busy doing their own thing, as with libraries, and not notice you. In South Korea, I would go to parks all the time to film videos for my YouTube channel despite passerby that wouldn</w:t>
-      </w:r>
-      <w:r>
-        <w:rPr>
-          <w:lang w:eastAsia="ko-KR"/>
-        </w:rPr>
-        <w:t>’</w:t>
-      </w:r>
-      <w:r>
-        <w:rPr>
-          <w:rFonts w:hint="eastAsia"/>
-          <w:lang w:eastAsia="ko-KR"/>
-        </w:rPr>
-        <w:t xml:space="preserve">t even bat a second eye to look at what I was doing. In Mexico, because the weather was nice all the time, I would go to </w:t>
-      </w:r>
-      <w:r>
-        <w:rPr>
-          <w:lang w:eastAsia="ko-KR"/>
-        </w:rPr>
-        <w:t>little</w:t>
-      </w:r>
-      <w:r>
-        <w:rPr>
-          <w:rFonts w:hint="eastAsia"/>
-          <w:lang w:eastAsia="ko-KR"/>
-        </w:rPr>
-        <w:t xml:space="preserve"> park islands in and around downtown Guadalajara and sit and just read for hours at a time with no one stopping to ask me any questions about what I was doing, despite my glaring foreignness. In Manila, there were no parks but there were malls and these malls had plenty of sitting areas to go to for quiet reading, despite the fact </w:t>
-      </w:r>
-      <w:r>
-        <w:rPr>
-          <w:lang w:eastAsia="ko-KR"/>
-        </w:rPr>
-        <w:t>that</w:t>
-      </w:r>
-      <w:r>
-        <w:rPr>
-          <w:rFonts w:hint="eastAsia"/>
-          <w:lang w:eastAsia="ko-KR"/>
-        </w:rPr>
-        <w:t xml:space="preserve"> often people would stop and stare at me and my foreignness (more so than in Mexico).</w:t>
-      </w:r>
-    </w:p>
-    <w:p>
-      <w:pPr>
-        <w:pStyle w:val="LO-normal"/>
-        <w:ind w:firstLine="720"/>
-        <w:rPr>
-          <w:lang w:eastAsia="ko-KR"/>
-        </w:rPr>
-      </w:pPr>
-      <w:r>
-        <w:rPr>
-          <w:rFonts w:hint="eastAsia"/>
-          <w:lang w:eastAsia="ko-KR"/>
-        </w:rPr>
-        <w:t>Finding places to go for anonymity is a lot easier than one would expect. I find that it</w:t>
-      </w:r>
-      <w:r>
-        <w:rPr>
-          <w:lang w:eastAsia="ko-KR"/>
-        </w:rPr>
-        <w:t>’</w:t>
-      </w:r>
-      <w:r>
-        <w:rPr>
-          <w:rFonts w:hint="eastAsia"/>
-          <w:lang w:eastAsia="ko-KR"/>
-        </w:rPr>
-        <w:t xml:space="preserve">s mostly excuses that hold people back from finding the places of refuge that will allow them to get their busy work done or just be still and quiet. In South Korea, I often hiked mountains </w:t>
-      </w:r>
-      <w:r>
-        <w:rPr>
-          <w:lang w:eastAsia="ko-KR"/>
-        </w:rPr>
-        <w:t>with</w:t>
-      </w:r>
-      <w:r>
-        <w:rPr>
-          <w:rFonts w:hint="eastAsia"/>
-          <w:lang w:eastAsia="ko-KR"/>
-        </w:rPr>
-        <w:t xml:space="preserve"> the intent purpose of going to the top of the summit because I knew that no one would be there when I arrived. And that was just the way I liked it. </w:t>
-      </w:r>
-    </w:p>
-    <w:p>
-      <w:pPr>
-        <w:pStyle w:val="LO-normal"/>
-        <w:ind w:firstLine="720"/>
-        <w:rPr>
-          <w:lang w:eastAsia="ko-KR"/>
-        </w:rPr>
-      </w:pPr>
-      <w:r>
-        <w:rPr>
-          <w:rFonts w:hint="eastAsia"/>
-          <w:lang w:eastAsia="ko-KR"/>
-        </w:rPr>
-        <w:lastRenderedPageBreak/>
-        <w:t>When you</w:t>
-      </w:r>
-      <w:r>
-        <w:rPr>
-          <w:lang w:eastAsia="ko-KR"/>
-        </w:rPr>
-        <w:t>’</w:t>
-      </w:r>
-      <w:r>
-        <w:rPr>
-          <w:rFonts w:hint="eastAsia"/>
-          <w:lang w:eastAsia="ko-KR"/>
-        </w:rPr>
-        <w:t>re in the school, there</w:t>
-      </w:r>
-      <w:r>
-        <w:rPr>
-          <w:lang w:eastAsia="ko-KR"/>
-        </w:rPr>
-        <w:t>’</w:t>
-      </w:r>
-      <w:r>
-        <w:rPr>
-          <w:rFonts w:hint="eastAsia"/>
-          <w:lang w:eastAsia="ko-KR"/>
-        </w:rPr>
-        <w:t xml:space="preserve">s less of an opportunity for this kind of retreat but you can still steal some moments of time to yourself when </w:t>
-      </w:r>
-      <w:r>
-        <w:rPr>
-          <w:lang w:eastAsia="ko-KR"/>
-        </w:rPr>
-        <w:t>you’</w:t>
-      </w:r>
-      <w:r>
-        <w:rPr>
-          <w:rFonts w:hint="eastAsia"/>
-          <w:lang w:eastAsia="ko-KR"/>
-        </w:rPr>
-        <w:t xml:space="preserve">re not teaching the kids. For example, sometimes when I just needed to close my eyes and not be around other people, I would go to the bathroom and just sit in the stall for some moments of quiet. Sometimes I would actually go to the bathroom and just sit longer on the toilet seat to gather my thoughts and just have time to myself. Other times, I would go to a room that was unoccupied and just sit quietly or stare out the window. In South Korea, there were often </w:t>
-      </w:r>
-      <w:r>
-        <w:rPr>
-          <w:lang w:eastAsia="ko-KR"/>
-        </w:rPr>
-        <w:t>vacant</w:t>
-      </w:r>
-      <w:r>
-        <w:rPr>
-          <w:rFonts w:hint="eastAsia"/>
-          <w:lang w:eastAsia="ko-KR"/>
-        </w:rPr>
-        <w:t xml:space="preserve"> computer rooms that </w:t>
-      </w:r>
-      <w:r>
-        <w:rPr>
-          <w:lang w:eastAsia="ko-KR"/>
-        </w:rPr>
-        <w:t>I</w:t>
-      </w:r>
-      <w:r>
-        <w:rPr>
-          <w:rFonts w:hint="eastAsia"/>
-          <w:lang w:eastAsia="ko-KR"/>
-        </w:rPr>
-        <w:t xml:space="preserve"> would also sit and have my lunch. I would spend nearly 45 minutes in these rooms, all by myself, eating a lovely lunch where I wasn</w:t>
-      </w:r>
-      <w:r>
-        <w:rPr>
-          <w:lang w:eastAsia="ko-KR"/>
-        </w:rPr>
-        <w:t>’</w:t>
-      </w:r>
-      <w:r>
-        <w:rPr>
-          <w:rFonts w:hint="eastAsia"/>
-          <w:lang w:eastAsia="ko-KR"/>
-        </w:rPr>
-        <w:t>t being judged or assessed or examined or chided. Please bear in mind again that it wasn</w:t>
-      </w:r>
-      <w:r>
-        <w:rPr>
-          <w:lang w:eastAsia="ko-KR"/>
-        </w:rPr>
-        <w:t>’</w:t>
-      </w:r>
-      <w:r>
-        <w:rPr>
-          <w:rFonts w:hint="eastAsia"/>
-          <w:lang w:eastAsia="ko-KR"/>
-        </w:rPr>
-        <w:t xml:space="preserve">t </w:t>
-      </w:r>
-      <w:r>
-        <w:rPr>
-          <w:lang w:eastAsia="ko-KR"/>
-        </w:rPr>
-        <w:t>because</w:t>
-      </w:r>
-      <w:r>
-        <w:rPr>
-          <w:rFonts w:hint="eastAsia"/>
-          <w:lang w:eastAsia="ko-KR"/>
-        </w:rPr>
-        <w:t xml:space="preserve"> I didn</w:t>
-      </w:r>
-      <w:r>
-        <w:rPr>
-          <w:lang w:eastAsia="ko-KR"/>
-        </w:rPr>
-        <w:t>’</w:t>
-      </w:r>
-      <w:r>
-        <w:rPr>
-          <w:rFonts w:hint="eastAsia"/>
-          <w:lang w:eastAsia="ko-KR"/>
-        </w:rPr>
-        <w:t xml:space="preserve">t like my environment or my colleagues or the country or the people. I was quite happy, but </w:t>
-      </w:r>
-      <w:r>
-        <w:rPr>
-          <w:lang w:eastAsia="ko-KR"/>
-        </w:rPr>
-        <w:t>I</w:t>
-      </w:r>
-      <w:r>
-        <w:rPr>
-          <w:rFonts w:hint="eastAsia"/>
-          <w:lang w:eastAsia="ko-KR"/>
-        </w:rPr>
-        <w:t xml:space="preserve"> also needed that precious time to regroup so that I could fully enjoy the company of others. Many people will probably read these words differently and twist them to make it seem like I</w:t>
-      </w:r>
-      <w:r>
-        <w:rPr>
-          <w:lang w:eastAsia="ko-KR"/>
-        </w:rPr>
-        <w:t>’</w:t>
-      </w:r>
-      <w:r>
-        <w:rPr>
-          <w:rFonts w:hint="eastAsia"/>
-          <w:lang w:eastAsia="ko-KR"/>
-        </w:rPr>
-        <w:t xml:space="preserve">m some kind of misanthrope, but this is not </w:t>
-      </w:r>
-      <w:r>
-        <w:rPr>
-          <w:lang w:eastAsia="ko-KR"/>
-        </w:rPr>
-        <w:t>the</w:t>
-      </w:r>
-      <w:r>
-        <w:rPr>
-          <w:rFonts w:hint="eastAsia"/>
-          <w:lang w:eastAsia="ko-KR"/>
-        </w:rPr>
-        <w:t xml:space="preserve"> case. Most people in my school environments loved me and I have loved them. But in order for me to maintain this sense of closeness with people, I needed to be separate at times. Maybe you will feel the same way when you start teaching. And maybe you won</w:t>
-      </w:r>
-      <w:r>
-        <w:rPr>
-          <w:lang w:eastAsia="ko-KR"/>
-        </w:rPr>
-        <w:t>’</w:t>
-      </w:r>
-      <w:r>
-        <w:rPr>
-          <w:rFonts w:hint="eastAsia"/>
-          <w:lang w:eastAsia="ko-KR"/>
-        </w:rPr>
-        <w:t xml:space="preserve">t. </w:t>
-      </w:r>
-    </w:p>
-    <w:p>
-      <w:pPr>
-        <w:pStyle w:val="LO-normal"/>
-        <w:ind w:firstLine="720"/>
-        <w:rPr>
-          <w:lang w:eastAsia="ko-KR"/>
-        </w:rPr>
-      </w:pPr>
-      <w:r>
-        <w:rPr>
-          <w:rFonts w:hint="eastAsia"/>
-          <w:lang w:eastAsia="ko-KR"/>
-        </w:rPr>
-        <w:t xml:space="preserve">When you feel that you really have no options, there is also one last place you can use as your refuge and that is your home. You can turn your phone off and convert your entire apartment into a study hall. Most </w:t>
-      </w:r>
-      <w:r>
-        <w:rPr>
-          <w:lang w:eastAsia="ko-KR"/>
-        </w:rPr>
-        <w:t>people</w:t>
-      </w:r>
-      <w:r>
-        <w:rPr>
-          <w:rFonts w:hint="eastAsia"/>
-          <w:lang w:eastAsia="ko-KR"/>
-        </w:rPr>
-        <w:t xml:space="preserve"> </w:t>
-      </w:r>
-      <w:r>
-        <w:rPr>
-          <w:lang w:eastAsia="ko-KR"/>
-        </w:rPr>
-        <w:t>don’t’</w:t>
-      </w:r>
-      <w:r>
-        <w:rPr>
-          <w:rFonts w:hint="eastAsia"/>
-          <w:lang w:eastAsia="ko-KR"/>
-        </w:rPr>
-        <w:t xml:space="preserve"> advise doing </w:t>
-      </w:r>
-      <w:r>
-        <w:rPr>
-          <w:lang w:eastAsia="ko-KR"/>
-        </w:rPr>
-        <w:t>this</w:t>
-      </w:r>
-      <w:r>
-        <w:rPr>
-          <w:rFonts w:hint="eastAsia"/>
-          <w:lang w:eastAsia="ko-KR"/>
-        </w:rPr>
-        <w:t xml:space="preserve"> because the mind translates your apartment as a place for sleeping and doing relaxing things. However, I have made holidays of my apartment where I would change furniture around and make the place look </w:t>
-      </w:r>
-      <w:r>
-        <w:rPr>
-          <w:lang w:eastAsia="ko-KR"/>
-        </w:rPr>
-        <w:t>different</w:t>
-      </w:r>
-      <w:r>
-        <w:rPr>
-          <w:rFonts w:hint="eastAsia"/>
-          <w:lang w:eastAsia="ko-KR"/>
-        </w:rPr>
-        <w:t xml:space="preserve">. I would turn on </w:t>
-      </w:r>
-      <w:r>
-        <w:rPr>
-          <w:lang w:eastAsia="ko-KR"/>
-        </w:rPr>
-        <w:t>the tea</w:t>
-      </w:r>
-      <w:r>
-        <w:rPr>
-          <w:rFonts w:hint="eastAsia"/>
-          <w:lang w:eastAsia="ko-KR"/>
-        </w:rPr>
-        <w:t xml:space="preserve"> kettle, place some low calming music or perhaps coffee sounds from coffitivity.com and I would get to work at my little floor table with the window open, simulating a </w:t>
-      </w:r>
-      <w:r>
-        <w:rPr>
-          <w:lang w:eastAsia="ko-KR"/>
-        </w:rPr>
-        <w:t>café</w:t>
-      </w:r>
-      <w:r>
-        <w:rPr>
-          <w:rFonts w:hint="eastAsia"/>
-          <w:lang w:eastAsia="ko-KR"/>
-        </w:rPr>
-        <w:t xml:space="preserve"> experience while I wrote my next chapter for my book or worked on my computer programming skills or managed my global work staff and told them what I needed to do. Sometimes I would just read. If I ever became sleepy, I would find a way to make the apartment just a little uncomfortable</w:t>
-      </w:r>
-      <w:r>
-        <w:rPr>
-          <w:lang w:eastAsia="ko-KR"/>
-        </w:rPr>
-        <w:t>—</w:t>
-      </w:r>
-      <w:r>
-        <w:rPr>
-          <w:rFonts w:hint="eastAsia"/>
-          <w:lang w:eastAsia="ko-KR"/>
-        </w:rPr>
-        <w:t xml:space="preserve">I would turn down the heat for instance, and this would make me less tired and more willing to work. Sometimes if I was really that tired, I would just take a power nap for 25 minutes and then wake up and start </w:t>
-      </w:r>
-      <w:r>
-        <w:rPr>
-          <w:lang w:eastAsia="ko-KR"/>
-        </w:rPr>
-        <w:t>working</w:t>
-      </w:r>
-      <w:r>
-        <w:rPr>
-          <w:rFonts w:hint="eastAsia"/>
-          <w:lang w:eastAsia="ko-KR"/>
-        </w:rPr>
-        <w:t xml:space="preserve"> again, while also promising to give myself a reward for doing a good job. Many people swear by the Pomodoro technique and this has worked well for me as well. I use the Online Timer which you can google and set it for 25-30 minutes and just work with intense focus on whatever task it is that I needed to accomplish and just do it. Then I </w:t>
-      </w:r>
-      <w:r>
-        <w:rPr>
-          <w:lang w:eastAsia="ko-KR"/>
-        </w:rPr>
-        <w:t>would</w:t>
-      </w:r>
-      <w:r>
-        <w:rPr>
-          <w:rFonts w:hint="eastAsia"/>
-          <w:lang w:eastAsia="ko-KR"/>
-        </w:rPr>
-        <w:t xml:space="preserve"> reward myself by either searching social media or play some music that </w:t>
-      </w:r>
-      <w:r>
-        <w:rPr>
-          <w:lang w:eastAsia="ko-KR"/>
-        </w:rPr>
-        <w:t>I</w:t>
-      </w:r>
-      <w:r>
-        <w:rPr>
-          <w:rFonts w:hint="eastAsia"/>
-          <w:lang w:eastAsia="ko-KR"/>
-        </w:rPr>
-        <w:t xml:space="preserve"> loved</w:t>
-      </w:r>
-      <w:r>
-        <w:rPr>
-          <w:lang w:eastAsia="ko-KR"/>
-        </w:rPr>
-        <w:t>—</w:t>
-      </w:r>
-      <w:r>
-        <w:rPr>
-          <w:rFonts w:hint="eastAsia"/>
-          <w:lang w:eastAsia="ko-KR"/>
-        </w:rPr>
-        <w:t xml:space="preserve">usually music from the 1980s </w:t>
-      </w:r>
-      <w:r>
-        <w:rPr>
-          <w:lang w:eastAsia="ko-KR"/>
-        </w:rPr>
-        <w:t xml:space="preserve">in the United States because this is one of my favorite genres. </w:t>
-      </w:r>
-    </w:p>
-    <w:p>
-      <w:pPr>
-        <w:pStyle w:val="LO-normal"/>
-        <w:ind w:firstLine="720"/>
-        <w:rPr>
-          <w:lang w:eastAsia="ko-KR"/>
-        </w:rPr>
-      </w:pPr>
-      <w:r>
-        <w:rPr>
-          <w:rFonts w:hint="eastAsia"/>
-          <w:lang w:eastAsia="ko-KR"/>
-        </w:rPr>
-        <w:t>You can bake in some special holidays to have around your apartment when you feel lonely but also realize that the people in your community just aren</w:t>
-      </w:r>
-      <w:r>
-        <w:rPr>
-          <w:lang w:eastAsia="ko-KR"/>
-        </w:rPr>
-        <w:t>’</w:t>
-      </w:r>
-      <w:r>
-        <w:rPr>
-          <w:rFonts w:hint="eastAsia"/>
-          <w:lang w:eastAsia="ko-KR"/>
-        </w:rPr>
-        <w:t xml:space="preserve">t going to do it for you. You can play music and dance around the room or you can search social media or you can peruse your cell phone and talk to random strangers. Blab.im is also great for meeting random strangers although sometimes you have to be careful because a lot of the </w:t>
-      </w:r>
-      <w:r>
-        <w:rPr>
-          <w:lang w:eastAsia="ko-KR"/>
-        </w:rPr>
-        <w:t>people</w:t>
-      </w:r>
-      <w:r>
-        <w:rPr>
-          <w:rFonts w:hint="eastAsia"/>
-          <w:lang w:eastAsia="ko-KR"/>
-        </w:rPr>
-        <w:t xml:space="preserve"> on blab use the platform to get extra English lessons and this can prove just as draining as your normal classes, and for no on money! You can also cook. Although cooking is not exactly my forte, I have found it to be one of the most therapeutic experiences of my teaching career and the </w:t>
-      </w:r>
-      <w:r>
-        <w:rPr>
-          <w:rFonts w:hint="eastAsia"/>
-          <w:lang w:eastAsia="ko-KR"/>
-        </w:rPr>
-        <w:lastRenderedPageBreak/>
-        <w:t xml:space="preserve">process of going through making something from start to finish is quite relaxing to me, especially to the background of some music that </w:t>
-      </w:r>
-      <w:r>
-        <w:rPr>
-          <w:lang w:eastAsia="ko-KR"/>
-        </w:rPr>
-        <w:t>I</w:t>
-      </w:r>
-      <w:r>
-        <w:rPr>
-          <w:rFonts w:hint="eastAsia"/>
-          <w:lang w:eastAsia="ko-KR"/>
-        </w:rPr>
-        <w:t xml:space="preserve"> like or a  highly informative podcast. </w:t>
+          <w:lang w:eastAsia="ko-KR"/>
+        </w:rPr>
+        <w:tab/>
+        <w:t xml:space="preserve">Managing social interactions doesn’t have to be energy inducing. The only time I have ever felt that I was expending more energy than I needed to outside of the school community, in the township where I was working, was when my middle school students approached me in the bus terminal and attempted to strike up a conversation that turned out to be quite painful. They basically used the opportunity for additional English lessons which led to awkward silences a lot of the time and staring off into space. Students don’t realize that very often a teacher’s words and mannerisms and behaviors are “scripted,” for the class, much in the same way that an actor prepares to assume a role in a play or a movie. The students didn’t realize this and I found myself at a loss for words despite my eagerness to see the students. In hindsight, this wasn’t really a big deal because I loved my students and they loved me, but finding a way to communicate and exchange ideas was a formidable task that I would have rather not been doing (as I was eating dinner, mind you). It probably goes without saying that you can mitigate the likelihood of this happening if you just eat at a restaurant or café where you know people will be less likely to attend. Bus terminals aren’t usually the best places to remain anonymous. </w:t>
+      </w:r>
+    </w:p>
+    <w:p>
+      <w:pPr>
+        <w:pStyle w:val="LO-normal"/>
+        <w:ind w:firstLine="720"/>
+        <w:rPr>
+          <w:lang w:eastAsia="ko-KR"/>
+        </w:rPr>
+      </w:pPr>
+      <w:r>
+        <w:rPr>
+          <w:lang w:eastAsia="ko-KR"/>
+        </w:rPr>
+        <w:t>Some of the best places to go for anonymity are dark tavern-like cafes that are off the beaten path, in alleys and corners where people are not likely to frequent (You can usually get a good sense of this just by seeing if there are any passerby as you’re walking toward the entrance). Cafes are the best because you can get a lot of work done while drinking coffee and eating something. You can’t really do that with restaurants. I have also found that libraries are great places to be anonymous because (a) no one likes to read; and (b) you have to be quiet and your own thing. Even if there are some people at the library, they are less likely to notice you when they are so entrenched in whatever affairs they need to take care of.  The other good thing about libraries is that they have different types of corridors and cubicles and all sorts of corners that are designed perfectly for hiding. If you really want to remain anonymous, you can go to these little corners and just side with your book to your face and no one will notice you. Some other great places to go for anonymity are parks that are outside of your township (provided the weather is good). Most people will be busy doing their own thing, as with libraries, and not notice you. In South Korea, I would go to parks all the time to film videos for my YouTube channel despite passerby that wouldn’t even bat a second eye to look at what I was doing. In Mexico, because the weather was nice all the time, I would go to little park islands in and around downtown Guadalajara and sit and just read for hours at a time with no one stopping to ask me any questions about what I was doing, despite my glaring foreignness. In Manila, there were no parks but there were malls and these malls had plenty of sitting areas to go to for quiet reading, despite the fact that often people would stop and stare at me and my foreignness (more so than in Mexico).</w:t>
+      </w:r>
+    </w:p>
+    <w:p>
+      <w:pPr>
+        <w:pStyle w:val="LO-normal"/>
+        <w:ind w:firstLine="720"/>
+        <w:rPr>
+          <w:lang w:eastAsia="ko-KR"/>
+        </w:rPr>
+      </w:pPr>
+      <w:r>
+        <w:rPr>
+          <w:lang w:eastAsia="ko-KR"/>
+        </w:rPr>
+        <w:t xml:space="preserve">Finding places to go for anonymity is a lot easier than one would expect. I find that it’s mostly excuses that hold people back from finding the places of refuge that will allow them to get their busy work done or just be still and quiet. In South Korea, I often hiked mountains with the intent purpose of going to the top of the summit because I knew that no one would be there when I arrived. And that was just the way I liked it. </w:t>
+      </w:r>
+    </w:p>
+    <w:p>
+      <w:pPr>
+        <w:pStyle w:val="LO-normal"/>
+        <w:ind w:firstLine="720"/>
+        <w:rPr>
+          <w:lang w:eastAsia="ko-KR"/>
+        </w:rPr>
+      </w:pPr>
+      <w:r>
+        <w:rPr>
+          <w:lang w:eastAsia="ko-KR"/>
+        </w:rPr>
+        <w:lastRenderedPageBreak/>
+        <w:t xml:space="preserve">When you’re in the school, there’s less of an opportunity for this kind of retreat but you can still steal some moments of time to yourself when you’re not teaching the kids. For example, sometimes when I just needed to close my eyes and not be around other people, I would go to the bathroom and just sit in the stall for some moments of quiet. Sometimes I would actually go to the bathroom and just sit longer on the toilet seat to gather my thoughts and just have time to myself. Other times, I would go to a room that was unoccupied and just sit quietly or stare out the window. In South Korea, there were often vacant computer rooms that I would also sit and have my lunch. I would spend nearly 45 minutes in these rooms, all by myself, eating a lovely lunch where I wasn’t being judged or assessed or examined or chided. Please bear in mind again that it wasn’t because I didn’t like my environment or my colleagues or the country or the people. I was quite happy, but I also needed that precious time to regroup so that I could fully enjoy the company of others. Many people will probably read these words differently and twist them to make it seem like I’m some kind of misanthrope, but this is not the case. Most people in my school environments loved me and I have loved them. But in order for me to maintain this sense of closeness with people, I needed to be separate at times. Maybe you will feel the same way when you start teaching. And maybe you won’t. </w:t>
+      </w:r>
+    </w:p>
+    <w:p>
+      <w:pPr>
+        <w:pStyle w:val="LO-normal"/>
+        <w:ind w:firstLine="720"/>
+        <w:rPr>
+          <w:lang w:eastAsia="ko-KR"/>
+        </w:rPr>
+      </w:pPr>
+      <w:r>
+        <w:rPr>
+          <w:lang w:eastAsia="ko-KR"/>
+        </w:rPr>
+        <w:t xml:space="preserve">When you feel that you really have no options, there is also one last place you can use as your refuge and that is your home. You can turn your phone off and convert your entire apartment into a study hall. Most people don’t’ advise doing this because the mind translates your apartment as a place for sleeping and doing relaxing things. However, I have made holidays of my apartment where I would change furniture around and make the place look different. I would turn on the tea kettle, place some low calming music or perhaps coffee sounds from coffitivity.com and I would get to work at my little floor table with the window open, simulating a café experience while I wrote my next chapter for my book or worked on my computer programming skills or managed my global work staff and told them what I needed to do. Sometimes I would just read. If I ever became sleepy, I would find a way to make the apartment just a little uncomfortable—I would turn down the heat for instance, and this would make me less tired and more willing to work. Sometimes if I was really that tired, I would just take a power nap for 25 minutes and then wake up and start working again, while also promising to give myself a reward for doing a good job. Many people swear by the Pomodoro technique and this has worked well for me as well. I use the Online Timer which you can google and set it for 25-30 minutes and just work with intense focus on whatever task it is that I needed to accomplish and just do it. Then I would reward myself by either searching social media or play some music that I loved—usually music from the 1980s in the United States because this is one of my favorite genres. </w:t>
+      </w:r>
+    </w:p>
+    <w:p>
+      <w:pPr>
+        <w:pStyle w:val="LO-normal"/>
+        <w:ind w:firstLine="720"/>
+        <w:rPr>
+          <w:lang w:eastAsia="ko-KR"/>
+        </w:rPr>
+      </w:pPr>
+      <w:r>
+        <w:rPr>
+          <w:lang w:eastAsia="ko-KR"/>
+        </w:rPr>
+        <w:t xml:space="preserve">You can bake in some special holidays to have around your apartment when you feel lonely but also realize that the people in your community just aren’t going to do it for you. You can play music and dance around the room or you can search social media or you can peruse your cell phone and talk to random strangers. Blab.im is also great for meeting random strangers although sometimes you have to be careful because a lot of the people on blab use the platform to get extra English lessons and this can prove just as draining as your normal classes, and for no on money! You can also cook. Although cooking is not exactly my forte, I have found it to be one of the most therapeutic experiences of my teaching career and the </w:t>
+      </w:r>
+      <w:r>
+        <w:rPr>
+          <w:lang w:eastAsia="ko-KR"/>
+        </w:rPr>
+        <w:lastRenderedPageBreak/>
+        <w:t xml:space="preserve">process of going through making something from start to finish is quite relaxing to me, especially to the background of some music that I like or a highly informative podcast. </w:t>
+      </w:r>
+    </w:p>
+    <w:p>
+      <w:pPr>
+        <w:pStyle w:val="LO-normal"/>
+        <w:ind w:firstLine="720"/>
+        <w:rPr>
+          <w:lang w:eastAsia="ko-KR"/>
+        </w:rPr>
+      </w:pPr>
+      <w:r>
+        <w:rPr>
+          <w:lang w:eastAsia="ko-KR"/>
+        </w:rPr>
+        <w:t>These are just some easy ways to transform your apartment into something other-worldly to help you get your work done within your home. There are countless other sources that you can use to make the most of your staycation indoors if you're looking for easy avoidance and to conserve a lot of energy. In subsequent editions of this book, I will provide additional resources for transforming your apartment to make it seem like you're going places without actually going places. It's kind of funny to say this but some of the best memories I've had while traveling have been when I just stayed in my own apartment and did my own thing. It was safe, private, enjoyable, and I could conserve a shit ton of energy without actually sleeping (something that I only recommend in slight doses or else it becomes counterproductive).</w:t>
+      </w:r>
+    </w:p>
+    <w:p>
+      <w:pPr>
+        <w:pStyle w:val="LO-normal"/>
+        <w:ind w:firstLine="720"/>
+        <w:rPr>
+          <w:lang w:eastAsia="ko-KR"/>
+        </w:rPr>
+      </w:pPr>
+      <w:r>
+        <w:rPr>
+          <w:lang w:eastAsia="ko-KR"/>
+        </w:rPr>
+        <w:t>Short of staying home, the next best way to conserve energy is to leave the country. But first a warning: vacations can really be expensive and eat a hole in your wallet, thereby eliminating other options for you in the future if you don't have enough capital. I only recommend taking out-of-country vacations as a last resort. And frankly, if you're traveling so frequently anyway, you probably should just go move to the country where you want to take a vacation. Sure, there are some countries that are literally designed with the only express purpose being to take a vacation and that's it, there are still many countries that are quite livable despite their reputation of being a vacation and tourist destination (e.g. Thailand, the Philippines, Vietnam). Living in these countries is entirely possible if your tastes sway in that direction. But I digress. Vacations out of country for English teachers can be quite expensive. Some teachers might consider taking the vacation on credit and paying it back later. I disagree with this decision because (a) owing someone money anywhere is an uncomfortable predicament to be in, especially when you're traveling; and (b) I don't believe in spending money that I don't have or any kind of consumer spending that will put me in the red and bury me. I only spend money that I have when I spend money on vacations out of country.</w:t>
+      </w:r>
+    </w:p>
+    <w:p>
+      <w:pPr>
+        <w:pStyle w:val="LO-normal"/>
+        <w:ind w:firstLine="720"/>
+        <w:rPr>
+          <w:lang w:eastAsia="ko-KR"/>
+        </w:rPr>
+      </w:pPr>
+      <w:r>
+        <w:rPr>
+          <w:lang w:eastAsia="ko-KR"/>
+        </w:rPr>
+        <w:t xml:space="preserve">If you're feeling that you really need a break and get away from it all, you can find a host of nice apartments on AirBnb or do some hostel-jumping or hotel searching with agoda.com. I've tried some of these and they're great for short term stays. I generally do not recommend couchsurfing.com because you have to spend a lot of time getting to know the couchsurfing community and you have to practically make friends with virtually everyone you meet or else it becomes a futile exercise. If you're going to make friends, my thinking is you should make friends with people who share similar interests to you and then work backward to couch surfing possibilities from there. Not the other way around. To me making friends with people just because they might have a spare couch is a little phony and just not my style. The other issue is that most people don't trust men—I understand this actually—and so they are less inclined to help you out unless you can produce the proper paperwork—criminal background check, blood tests, and the like. When I was in Mexico, I was able to snag two couches by two women, for just a few days, but I declined. Another person messaged me after it was too late and I had already boarded the plane for Asia. What I learned from this experience is that if you really want to make couchsurfing work </w:t>
+      </w:r>
+      <w:r>
+        <w:rPr>
+          <w:i/>
+          <w:iCs/>
+          <w:lang w:eastAsia="ko-KR"/>
+        </w:rPr>
+        <w:t>at all</w:t>
+      </w:r>
+      <w:r>
+        <w:rPr>
+          <w:lang w:eastAsia="ko-KR"/>
+        </w:rPr>
+        <w:t xml:space="preserve">, you had best get started now, from the moment you read these words. Go to couchsurfing.com and start looking at profiles of the people who live in the countries where you want to go. Message them and get to know them. Tell them that you have d always wanted to visit their country. Show them your blog or some other digital </w:t>
+      </w:r>
+      <w:r>
+        <w:rPr>
+          <w:lang w:eastAsia="ko-KR"/>
+        </w:rPr>
+        <w:lastRenderedPageBreak/>
+        <w:t>accomplishment to prove that you're not some homicidal maniac. I did this before going to Mexico and it worked. I befriended this host from Guadalajara. It was quite an interesting way the way we met. I told him that I was looking to run away from the United States and he was more than happy to accept me into his home. Although I never stayed at his apartment, I'm sure he would have taken me in had I followed up with him.</w:t>
+      </w:r>
+    </w:p>
+    <w:p>
+      <w:pPr>
+        <w:pStyle w:val="LO-normal"/>
+        <w:ind w:firstLine="720"/>
+        <w:rPr>
+          <w:lang w:eastAsia="ko-KR"/>
+        </w:rPr>
+      </w:pPr>
+      <w:r>
+        <w:rPr>
+          <w:lang w:eastAsia="ko-KR"/>
+        </w:rPr>
+        <w:t>So the point I'm trying to make is that couchsurfing is entirely possible when you want to get away from it all. You just have to do your planning and make sure you do it at least a month in advance because most people need to be prepped for something like couch surfing, even the best hosts on the planet, because people are going to live their lives and some moments in their lives will be more convenient than others. If you show your awareness of this, and be sensitive to people's needs, you'll likely be able to find a couch for the place you want to escape to. However, if you're like me, you want to just live alone in a foreign country. For this, I recommend searching hostelworld for the right accommmodations. Short of this, Agoda is another viable option, although I've had mixed experiences. You still have to do your research. Agoda isn't going to just hand pick the best-selections for you, although it will give you a good sense of what to expect when you arrive at a given motel or hotel (there are reviews of the establishments on the pages).</w:t>
+      </w:r>
+    </w:p>
+    <w:p>
+      <w:pPr>
+        <w:pStyle w:val="LO-normal"/>
+        <w:ind w:firstLine="720"/>
+        <w:rPr>
+          <w:lang w:eastAsia="ko-KR"/>
+        </w:rPr>
+      </w:pPr>
+      <w:r>
+        <w:rPr>
+          <w:lang w:eastAsia="ko-KR"/>
+        </w:rPr>
+        <w:t xml:space="preserve">When I visited the Philippines, I had mostly nice establishments, albeit in some rather shady areas of the city. The first night I was in the Philippines, I met a guy named JoJo who threatened to beat me up if he ever saw me in the streets again. But Manila was still a fun place.  Leaving a host country for another country has its perks to be sure. For one thing, you can see what you're missing in the world and what's taking place outside of the bubble that you're usually cloistered in. This is not only refreshing but it can give you ideas about where to take your career next. It's also nice to be in a country where you know absolutely no one at all and can start afresh with new insight and no preconceived notions. There's something fun about being able to walk the streets and just observe people doing their daily activities, even when no one is talking to you or paying attention. Some countries are better at this than others. When I was in the Philippines, everyone stared at me unless I was in a crowded marketplace, like near Binondo, in the Chinatown district. Sometimes I would feel uncomfortable but I nevertheless always found time to be by myself and absorb the vast amounts of energy that I had lost while teaching at school. </w:t>
+      </w:r>
+    </w:p>
+    <w:p>
+      <w:pPr>
+        <w:pStyle w:val="LO-normal"/>
+        <w:ind w:firstLine="720"/>
+        <w:rPr>
+          <w:lang w:eastAsia="ko-KR"/>
+        </w:rPr>
+      </w:pPr>
+      <w:r>
+        <w:rPr>
+          <w:lang w:eastAsia="ko-KR"/>
+        </w:rPr>
+        <w:t xml:space="preserve">Even if you're being extremely social in a country that you're visiting, this could still help you conserve some of your energy anyway just by virtue of the fact that you're doing something new and exciting and it's something that's a change of pace. Let's face it: teaching can get pretty boring, even at your best when you're trying to develop new and innovative material for your students. Sometimes the pattern that you fall into can make the job tedious and unfulfilling. When this happens, vacations can fill that void that you experience and fortify your relationship with your first host country. It was weird when I was leaving the Philippines to return to South Korea because although I am from the United States originally, I felt a sense of relief in returning to Korea as opposed to the United States or some other country that I have visited. This is the sort of power that taking a vacation can have. It can remind you of the good things that you have and give you just that much more excitement in your life for you to take back with you to teaching. Either way you spend your time on a trip away from your host country—be it to </w:t>
+      </w:r>
+      <w:r>
+        <w:rPr>
+          <w:lang w:eastAsia="ko-KR"/>
+        </w:rPr>
+        <w:lastRenderedPageBreak/>
+        <w:t xml:space="preserve">lounge in a chair or to go hiking in the mountains—is bound to reinvigorate you for your classes when you return. Don't underestimate the need for even just a change of pace. </w:t>
+      </w:r>
+    </w:p>
+    <w:p>
+      <w:pPr>
+        <w:pStyle w:val="LO-normal"/>
+        <w:ind w:firstLine="720"/>
+        <w:rPr>
+          <w:lang w:eastAsia="ko-KR"/>
+        </w:rPr>
+      </w:pPr>
+      <w:r>
+        <w:rPr>
+          <w:lang w:eastAsia="ko-KR"/>
+        </w:rPr>
+        <w:t>So as you can see now, there are plenty of ways to retreat and escape the confines of a profession that will zap the energy right out of you.</w:t>
+      </w:r>
+    </w:p>
+    <w:p>
+      <w:pPr>
+        <w:pStyle w:val="LO-normal"/>
+        <w:ind w:firstLine="720"/>
+        <w:rPr>
+          <w:lang w:eastAsia="ko-KR"/>
+        </w:rPr>
+      </w:pPr>
+      <w:r>
+        <w:rPr>
+          <w:lang w:eastAsia="ko-KR"/>
+        </w:rPr>
+        <w:t>Automatically remove videos that have 1 or two leaves</w:t>
       </w:r>
     </w:p>
     <w:p>
@@ -7485,7 +4634,7 @@
           <w:b/>
           <w:lang w:eastAsia="ko-KR"/>
         </w:rPr>
-        <w:t>Review what you wrote</w:t>
+        <w:t xml:space="preserve">Review what you wrote </w:t>
       </w:r>
     </w:p>
     <w:p>
@@ -7507,15 +4656,6 @@
     </w:p>
     <w:p>
       <w:pPr>
-        <w:pStyle w:val="LO-normal"/>
-        <w:ind w:firstLine="720"/>
-        <w:rPr>
-          <w:b/>
-        </w:rPr>
-      </w:pPr>
-    </w:p>
-    <w:p>
-      <w:pPr>
         <w:pStyle w:val="LO-normal1"/>
         <w:ind w:firstLine="720"/>
       </w:pPr>
@@ -7537,22 +4677,27 @@
     </w:p>
     <w:p>
       <w:pPr>
-        <w:pStyle w:val="normal0"/>
-      </w:pPr>
-    </w:p>
-    <w:p>
-      <w:pPr>
-        <w:pStyle w:val="normal0"/>
-      </w:pPr>
-    </w:p>
-    <w:p>
-      <w:pPr>
-        <w:pStyle w:val="normal0"/>
-      </w:pPr>
-    </w:p>
-    <w:p>
-      <w:pPr>
-        <w:pStyle w:val="normal0"/>
+        <w:pStyle w:val="LO-normal3"/>
+      </w:pPr>
+    </w:p>
+    <w:p>
+      <w:pPr>
+        <w:pStyle w:val="LO-normal3"/>
+      </w:pPr>
+    </w:p>
+    <w:p>
+      <w:pPr>
+        <w:pStyle w:val="LO-normal3"/>
+      </w:pPr>
+    </w:p>
+    <w:p>
+      <w:pPr>
+        <w:pStyle w:val="LO-normal3"/>
+      </w:pPr>
+    </w:p>
+    <w:p>
+      <w:pPr>
+        <w:pStyle w:val="LO-normal3"/>
       </w:pPr>
     </w:p>
     <w:p>
@@ -7930,6 +5075,13 @@
       <w:suppressAutoHyphens/>
     </w:pPr>
   </w:style>
+  <w:style w:type="paragraph" w:customStyle="1" w:styleId="LO-normal3">
+    <w:name w:val="LO-normal3"/>
+    <w:rsid w:val="007D7B86"/>
+    <w:pPr>
+      <w:suppressAutoHyphens/>
+    </w:pPr>
+  </w:style>
 </w:styles>
 </file>
 
@@ -8289,6 +5441,13 @@
       <w:suppressAutoHyphens/>
     </w:pPr>
   </w:style>
+  <w:style w:type="paragraph" w:customStyle="1" w:styleId="LO-normal3">
+    <w:name w:val="LO-normal3"/>
+    <w:rsid w:val="007D7B86"/>
+    <w:pPr>
+      <w:suppressAutoHyphens/>
+    </w:pPr>
+  </w:style>
 </w:styles>
 </file>
 

</xml_diff>

<commit_message>
Added two new pages to make 76.
</commit_message>
<xml_diff>
--- a/StrategiesforGettingtheLittleTykesOffYourBack.docx
+++ b/StrategiesforGettingtheLittleTykesOffYourBack.docx
@@ -9,6 +9,7 @@
         <w:rPr>
           <w:b/>
           <w:color w:val="FF0000"/>
+          <w:lang w:eastAsia="ko-KR"/>
         </w:rPr>
       </w:pPr>
       <w:r>
@@ -19,7 +20,16 @@
           <w:b/>
           <w:color w:val="FF0000"/>
         </w:rPr>
-        <w:t>74</w:t>
+        <w:t>7</w:t>
+      </w:r>
+      <w:r>
+        <w:rPr>
+          <w:rFonts w:hint="eastAsia"/>
+          <w:b/>
+          <w:color w:val="FF0000"/>
+          <w:lang w:eastAsia="ko-KR"/>
+        </w:rPr>
+        <w:t>6</w:t>
       </w:r>
     </w:p>
     <w:p>
@@ -4604,20 +4614,1135 @@
         </w:rPr>
         <w:t>So as you can see now, there are plenty of ways to retreat and escape the confines of a profession that will zap the energy right out of you.</w:t>
       </w:r>
-    </w:p>
-    <w:p>
-      <w:pPr>
-        <w:pStyle w:val="LO-normal"/>
-        <w:ind w:firstLine="720"/>
-        <w:rPr>
-          <w:lang w:eastAsia="ko-KR"/>
-        </w:rPr>
-      </w:pPr>
-      <w:r>
-        <w:rPr>
-          <w:lang w:eastAsia="ko-KR"/>
-        </w:rPr>
-        <w:t>Automatically remove videos that have 1 or two leaves</w:t>
+      <w:r>
+        <w:rPr>
+          <w:rFonts w:hint="eastAsia"/>
+          <w:lang w:eastAsia="ko-KR"/>
+        </w:rPr>
+        <w:t xml:space="preserve"> </w:t>
+      </w:r>
+      <w:r>
+        <w:rPr>
+          <w:lang w:eastAsia="ko-KR"/>
+        </w:rPr>
+        <w:t>I</w:t>
+      </w:r>
+      <w:r>
+        <w:rPr>
+          <w:rFonts w:hint="eastAsia"/>
+          <w:lang w:eastAsia="ko-KR"/>
+        </w:rPr>
+        <w:t>n a school where you</w:t>
+      </w:r>
+      <w:r>
+        <w:rPr>
+          <w:lang w:eastAsia="ko-KR"/>
+        </w:rPr>
+        <w:t>’</w:t>
+      </w:r>
+      <w:r>
+        <w:rPr>
+          <w:rFonts w:hint="eastAsia"/>
+          <w:lang w:eastAsia="ko-KR"/>
+        </w:rPr>
+        <w:t>re virtually in front of people at all times, it can be quite difficult for you to conserve your energy. Although it</w:t>
+      </w:r>
+      <w:r>
+        <w:rPr>
+          <w:lang w:eastAsia="ko-KR"/>
+        </w:rPr>
+        <w:t>’</w:t>
+      </w:r>
+      <w:r>
+        <w:rPr>
+          <w:rFonts w:hint="eastAsia"/>
+          <w:lang w:eastAsia="ko-KR"/>
+        </w:rPr>
+        <w:t>s nice to be wanted by people consistently for your services, often times it can be quite draining and you need to find ways to conserve that energy. This is why I always recommend to people starting some kind of a business on line so that you can affect more people will little or no energy. In a future chapter, I</w:t>
+      </w:r>
+      <w:r>
+        <w:rPr>
+          <w:lang w:eastAsia="ko-KR"/>
+        </w:rPr>
+        <w:t>’</w:t>
+      </w:r>
+      <w:r>
+        <w:rPr>
+          <w:rFonts w:hint="eastAsia"/>
+          <w:lang w:eastAsia="ko-KR"/>
+        </w:rPr>
+        <w:t xml:space="preserve">m going to address this career planning that you need to consider. </w:t>
+      </w:r>
+      <w:r>
+        <w:rPr>
+          <w:lang w:eastAsia="ko-KR"/>
+        </w:rPr>
+        <w:t>T</w:t>
+      </w:r>
+      <w:r>
+        <w:rPr>
+          <w:rFonts w:hint="eastAsia"/>
+          <w:lang w:eastAsia="ko-KR"/>
+        </w:rPr>
+        <w:t xml:space="preserve">he world is changing, as you know, and in some respects, it </w:t>
+      </w:r>
+      <w:r>
+        <w:rPr>
+          <w:rFonts w:hint="eastAsia"/>
+          <w:i/>
+          <w:lang w:eastAsia="ko-KR"/>
+        </w:rPr>
+        <w:t>does</w:t>
+      </w:r>
+      <w:r>
+        <w:rPr>
+          <w:rFonts w:hint="eastAsia"/>
+          <w:lang w:eastAsia="ko-KR"/>
+        </w:rPr>
+        <w:t xml:space="preserve"> make sense to keep up with the Joneses so that you are maximizing on your happiness and not working from pay check to paycheck for people who are constantly asking you to perform XYZ in a set timeline. These days, you don</w:t>
+      </w:r>
+      <w:r>
+        <w:rPr>
+          <w:lang w:eastAsia="ko-KR"/>
+        </w:rPr>
+        <w:t>’</w:t>
+      </w:r>
+      <w:r>
+        <w:rPr>
+          <w:rFonts w:hint="eastAsia"/>
+          <w:lang w:eastAsia="ko-KR"/>
+        </w:rPr>
+        <w:t>t need to do all of that and in the coming chapters, I will explain some strategies you can use to remove the tykes off your back in the 21</w:t>
+      </w:r>
+      <w:r>
+        <w:rPr>
+          <w:rFonts w:hint="eastAsia"/>
+          <w:vertAlign w:val="superscript"/>
+          <w:lang w:eastAsia="ko-KR"/>
+        </w:rPr>
+        <w:t>st</w:t>
+      </w:r>
+      <w:r>
+        <w:rPr>
+          <w:rFonts w:hint="eastAsia"/>
+          <w:lang w:eastAsia="ko-KR"/>
+        </w:rPr>
+        <w:t xml:space="preserve"> century, even when the academic institutions are working from a 20</w:t>
+      </w:r>
+      <w:r>
+        <w:rPr>
+          <w:rFonts w:hint="eastAsia"/>
+          <w:vertAlign w:val="superscript"/>
+          <w:lang w:eastAsia="ko-KR"/>
+        </w:rPr>
+        <w:t>th</w:t>
+      </w:r>
+      <w:r>
+        <w:rPr>
+          <w:rFonts w:hint="eastAsia"/>
+          <w:lang w:eastAsia="ko-KR"/>
+        </w:rPr>
+        <w:t xml:space="preserve"> and sometimes even a 19</w:t>
+      </w:r>
+      <w:r>
+        <w:rPr>
+          <w:rFonts w:hint="eastAsia"/>
+          <w:vertAlign w:val="superscript"/>
+          <w:lang w:eastAsia="ko-KR"/>
+        </w:rPr>
+        <w:t>th</w:t>
+      </w:r>
+      <w:r>
+        <w:rPr>
+          <w:rFonts w:hint="eastAsia"/>
+          <w:lang w:eastAsia="ko-KR"/>
+        </w:rPr>
+        <w:t xml:space="preserve"> century perspective.</w:t>
+      </w:r>
+    </w:p>
+    <w:p>
+      <w:pPr>
+        <w:pStyle w:val="LO-normal"/>
+        <w:ind w:firstLine="720"/>
+        <w:rPr>
+          <w:lang w:eastAsia="ko-KR"/>
+        </w:rPr>
+      </w:pPr>
+      <w:r>
+        <w:rPr>
+          <w:rFonts w:hint="eastAsia"/>
+          <w:lang w:eastAsia="ko-KR"/>
+        </w:rPr>
+        <w:t xml:space="preserve">So to recap, there are plenty of ways to keep the little tykes off your back outside of the classroom but within the school community. You can keep conversation at a minimum and keep it casual. You can find places in your building to retreat to </w:t>
+      </w:r>
+      <w:r>
+        <w:rPr>
+          <w:lang w:eastAsia="ko-KR"/>
+        </w:rPr>
+        <w:t>whenever you</w:t>
+      </w:r>
+      <w:r>
+        <w:rPr>
+          <w:rFonts w:hint="eastAsia"/>
+          <w:lang w:eastAsia="ko-KR"/>
+        </w:rPr>
+        <w:t xml:space="preserve"> need to be alone</w:t>
+      </w:r>
+      <w:r>
+        <w:rPr>
+          <w:lang w:eastAsia="ko-KR"/>
+        </w:rPr>
+        <w:t>—</w:t>
+      </w:r>
+      <w:r>
+        <w:rPr>
+          <w:rFonts w:hint="eastAsia"/>
+          <w:lang w:eastAsia="ko-KR"/>
+        </w:rPr>
+        <w:t>bathrooms are some of the best private areas around for this sort of thing, even if the bathroom can be grimy and disgusting. Corridors are another option as is unoccupied rooms. Keep pleasantries and smile at the students when yo</w:t>
+      </w:r>
+      <w:r>
+        <w:rPr>
+          <w:lang w:eastAsia="ko-KR"/>
+        </w:rPr>
+        <w:t>u’</w:t>
+      </w:r>
+      <w:r>
+        <w:rPr>
+          <w:rFonts w:hint="eastAsia"/>
+          <w:lang w:eastAsia="ko-KR"/>
+        </w:rPr>
+        <w:t>re walking through the hallways. If you</w:t>
+      </w:r>
+      <w:r>
+        <w:rPr>
+          <w:lang w:eastAsia="ko-KR"/>
+        </w:rPr>
+        <w:t>’</w:t>
+      </w:r>
+      <w:r>
+        <w:rPr>
+          <w:rFonts w:hint="eastAsia"/>
+          <w:lang w:eastAsia="ko-KR"/>
+        </w:rPr>
+        <w:t>re in a busy school where people are constantly approaching you with favors and tasks and conversations, maintain that you</w:t>
+      </w:r>
+      <w:r>
+        <w:rPr>
+          <w:lang w:eastAsia="ko-KR"/>
+        </w:rPr>
+        <w:t>’</w:t>
+      </w:r>
+      <w:r>
+        <w:rPr>
+          <w:rFonts w:hint="eastAsia"/>
+          <w:lang w:eastAsia="ko-KR"/>
+        </w:rPr>
+        <w:t xml:space="preserve">re a very busy person and tell them that they can get in touch with you at a specified period of your choosing (but </w:t>
+      </w:r>
+      <w:r>
+        <w:rPr>
+          <w:rFonts w:hint="eastAsia"/>
+          <w:i/>
+          <w:lang w:eastAsia="ko-KR"/>
+        </w:rPr>
+        <w:t>not</w:t>
+      </w:r>
+      <w:r>
+        <w:rPr>
+          <w:rFonts w:hint="eastAsia"/>
+          <w:lang w:eastAsia="ko-KR"/>
+        </w:rPr>
+        <w:t xml:space="preserve"> in that moment). I think it</w:t>
+      </w:r>
+      <w:r>
+        <w:rPr>
+          <w:lang w:eastAsia="ko-KR"/>
+        </w:rPr>
+        <w:t>’</w:t>
+      </w:r>
+      <w:r>
+        <w:rPr>
+          <w:rFonts w:hint="eastAsia"/>
+          <w:lang w:eastAsia="ko-KR"/>
+        </w:rPr>
+        <w:t xml:space="preserve">s okay to even tell your </w:t>
+      </w:r>
+      <w:r>
+        <w:rPr>
+          <w:lang w:eastAsia="ko-KR"/>
+        </w:rPr>
+        <w:t>students</w:t>
+      </w:r>
+      <w:r>
+        <w:rPr>
+          <w:rFonts w:hint="eastAsia"/>
+          <w:lang w:eastAsia="ko-KR"/>
+        </w:rPr>
+        <w:t xml:space="preserve"> that you</w:t>
+      </w:r>
+      <w:r>
+        <w:rPr>
+          <w:lang w:eastAsia="ko-KR"/>
+        </w:rPr>
+        <w:t>’</w:t>
+      </w:r>
+      <w:r>
+        <w:rPr>
+          <w:rFonts w:hint="eastAsia"/>
+          <w:lang w:eastAsia="ko-KR"/>
+        </w:rPr>
+        <w:t xml:space="preserve">re tired. It humanizes you more and lets them know that they can </w:t>
+      </w:r>
+      <w:r>
+        <w:rPr>
+          <w:lang w:eastAsia="ko-KR"/>
+        </w:rPr>
+        <w:t>just</w:t>
+      </w:r>
+      <w:r>
+        <w:rPr>
+          <w:rFonts w:hint="eastAsia"/>
+          <w:lang w:eastAsia="ko-KR"/>
+        </w:rPr>
+        <w:t xml:space="preserve"> freely approach you with favors because they know what a tired person you are and they can understand that. </w:t>
+      </w:r>
+      <w:r>
+        <w:rPr>
+          <w:lang w:eastAsia="ko-KR"/>
+        </w:rPr>
+        <w:t>I</w:t>
+      </w:r>
+      <w:r>
+        <w:rPr>
+          <w:rFonts w:hint="eastAsia"/>
+          <w:lang w:eastAsia="ko-KR"/>
+        </w:rPr>
+        <w:t>f this doesn</w:t>
+      </w:r>
+      <w:r>
+        <w:rPr>
+          <w:lang w:eastAsia="ko-KR"/>
+        </w:rPr>
+        <w:t>’</w:t>
+      </w:r>
+      <w:r>
+        <w:rPr>
+          <w:rFonts w:hint="eastAsia"/>
+          <w:lang w:eastAsia="ko-KR"/>
+        </w:rPr>
+        <w:t>t work, just say you</w:t>
+      </w:r>
+      <w:r>
+        <w:rPr>
+          <w:lang w:eastAsia="ko-KR"/>
+        </w:rPr>
+        <w:t>’</w:t>
+      </w:r>
+      <w:r>
+        <w:rPr>
+          <w:rFonts w:hint="eastAsia"/>
+          <w:lang w:eastAsia="ko-KR"/>
+        </w:rPr>
+        <w:t>re busy and don</w:t>
+      </w:r>
+      <w:r>
+        <w:rPr>
+          <w:lang w:eastAsia="ko-KR"/>
+        </w:rPr>
+        <w:t>’</w:t>
+      </w:r>
+      <w:r>
+        <w:rPr>
+          <w:rFonts w:hint="eastAsia"/>
+          <w:lang w:eastAsia="ko-KR"/>
+        </w:rPr>
+        <w:t xml:space="preserve">t have the </w:t>
+      </w:r>
+      <w:r>
+        <w:rPr>
+          <w:lang w:eastAsia="ko-KR"/>
+        </w:rPr>
+        <w:t>time</w:t>
+      </w:r>
+      <w:r>
+        <w:rPr>
+          <w:rFonts w:hint="eastAsia"/>
+          <w:lang w:eastAsia="ko-KR"/>
+        </w:rPr>
+        <w:t xml:space="preserve"> to accommodate until when they schedule something with you. </w:t>
+      </w:r>
+    </w:p>
+    <w:p>
+      <w:pPr>
+        <w:pStyle w:val="LO-normal"/>
+        <w:ind w:firstLine="720"/>
+        <w:rPr>
+          <w:lang w:eastAsia="ko-KR"/>
+        </w:rPr>
+      </w:pPr>
+      <w:r>
+        <w:rPr>
+          <w:rFonts w:hint="eastAsia"/>
+          <w:lang w:eastAsia="ko-KR"/>
+        </w:rPr>
+        <w:t xml:space="preserve">When it comes to teachers, you have to be far more delicate because these are the people who will make or break you in the school environment. In my first year as a teacher, I had a </w:t>
+      </w:r>
+      <w:r>
+        <w:rPr>
+          <w:lang w:eastAsia="ko-KR"/>
+        </w:rPr>
+        <w:t>rather</w:t>
+      </w:r>
+      <w:r>
+        <w:rPr>
+          <w:rFonts w:hint="eastAsia"/>
+          <w:lang w:eastAsia="ko-KR"/>
+        </w:rPr>
+        <w:t xml:space="preserve"> nightmarish co-teacher who would swing back and forth in moods and give me competing recommendations (they were more like orders) on how to </w:t>
+      </w:r>
+      <w:r>
+        <w:rPr>
+          <w:lang w:eastAsia="ko-KR"/>
+        </w:rPr>
+        <w:t>improve</w:t>
+      </w:r>
+      <w:r>
+        <w:rPr>
+          <w:rFonts w:hint="eastAsia"/>
+          <w:lang w:eastAsia="ko-KR"/>
+        </w:rPr>
+        <w:t xml:space="preserve"> the class so that the students were interested in the </w:t>
+      </w:r>
+      <w:r>
+        <w:rPr>
+          <w:lang w:eastAsia="ko-KR"/>
+        </w:rPr>
+        <w:t>material</w:t>
+      </w:r>
+      <w:r>
+        <w:rPr>
+          <w:rFonts w:hint="eastAsia"/>
+          <w:lang w:eastAsia="ko-KR"/>
+        </w:rPr>
+        <w:t xml:space="preserve"> and continued coming to my class. Everyday became an </w:t>
+      </w:r>
+      <w:r>
+        <w:rPr>
+          <w:lang w:eastAsia="ko-KR"/>
+        </w:rPr>
+        <w:t>altercation</w:t>
+      </w:r>
+      <w:r>
+        <w:rPr>
+          <w:rFonts w:hint="eastAsia"/>
+          <w:lang w:eastAsia="ko-KR"/>
+        </w:rPr>
+        <w:t xml:space="preserve"> and she could sense my aggravation and nervousness and only grilled harder. In truth, I probably would not have renewed my contract had I needed to work with this individual but I persisted in trying to solve my problems by reaching out to other colleagues and telling them about the situation. I earnestly </w:t>
+      </w:r>
+      <w:r>
+        <w:rPr>
+          <w:lang w:eastAsia="ko-KR"/>
+        </w:rPr>
+        <w:t>wanted</w:t>
+      </w:r>
+      <w:r>
+        <w:rPr>
+          <w:rFonts w:hint="eastAsia"/>
+          <w:lang w:eastAsia="ko-KR"/>
+        </w:rPr>
+        <w:t xml:space="preserve"> to do a good job and I didn</w:t>
+      </w:r>
+      <w:r>
+        <w:rPr>
+          <w:lang w:eastAsia="ko-KR"/>
+        </w:rPr>
+        <w:t>’</w:t>
+      </w:r>
+      <w:r>
+        <w:rPr>
+          <w:rFonts w:hint="eastAsia"/>
+          <w:lang w:eastAsia="ko-KR"/>
+        </w:rPr>
+        <w:t xml:space="preserve">t know how to rectify such a sensitive situation, especially when I questioned the judgment of this particular co-teacher.  I gathered up information as I went through this </w:t>
+      </w:r>
+      <w:r>
+        <w:rPr>
+          <w:lang w:eastAsia="ko-KR"/>
+        </w:rPr>
+        <w:t xml:space="preserve">investigative process, learning about how co-teachers had typically done the work in the </w:t>
+      </w:r>
+      <w:r>
+        <w:rPr>
+          <w:rFonts w:hint="eastAsia"/>
+          <w:lang w:eastAsia="ko-KR"/>
+        </w:rPr>
+        <w:t xml:space="preserve">school and learning about what they did to handle a situation </w:t>
+      </w:r>
+      <w:r>
+        <w:rPr>
+          <w:lang w:eastAsia="ko-KR"/>
+        </w:rPr>
+        <w:t>like</w:t>
+      </w:r>
+      <w:r>
+        <w:rPr>
+          <w:rFonts w:hint="eastAsia"/>
+          <w:lang w:eastAsia="ko-KR"/>
+        </w:rPr>
+        <w:t xml:space="preserve"> the kind that I was in. </w:t>
+      </w:r>
+    </w:p>
+    <w:p>
+      <w:pPr>
+        <w:pStyle w:val="LO-normal"/>
+        <w:ind w:firstLine="720"/>
+        <w:rPr>
+          <w:lang w:eastAsia="ko-KR"/>
+        </w:rPr>
+      </w:pPr>
+      <w:r>
+        <w:rPr>
+          <w:rFonts w:hint="eastAsia"/>
+          <w:lang w:eastAsia="ko-KR"/>
+        </w:rPr>
+        <w:t xml:space="preserve">Some teachers said that I could do what I wanted in the class and were blatantly shocked by what they were hearing me say when I </w:t>
+      </w:r>
+      <w:r>
+        <w:rPr>
+          <w:lang w:eastAsia="ko-KR"/>
+        </w:rPr>
+        <w:t>told</w:t>
+      </w:r>
+      <w:r>
+        <w:rPr>
+          <w:rFonts w:hint="eastAsia"/>
+          <w:lang w:eastAsia="ko-KR"/>
+        </w:rPr>
+        <w:t xml:space="preserve"> them about what was transpiring. I told them about how my co-teacher had sat in on my class and openly criticized my teaching </w:t>
+      </w:r>
+      <w:r>
+        <w:rPr>
+          <w:rFonts w:hint="eastAsia"/>
+          <w:lang w:eastAsia="ko-KR"/>
+        </w:rPr>
+        <w:lastRenderedPageBreak/>
+        <w:t xml:space="preserve">pedagogy in front of the students, saying things like </w:t>
+      </w:r>
+      <w:r>
+        <w:rPr>
+          <w:lang w:eastAsia="ko-KR"/>
+        </w:rPr>
+        <w:t>“</w:t>
+      </w:r>
+      <w:r>
+        <w:rPr>
+          <w:rFonts w:hint="eastAsia"/>
+          <w:lang w:eastAsia="ko-KR"/>
+        </w:rPr>
+        <w:t>No no, that</w:t>
+      </w:r>
+      <w:r>
+        <w:rPr>
+          <w:lang w:eastAsia="ko-KR"/>
+        </w:rPr>
+        <w:t>’</w:t>
+      </w:r>
+      <w:r>
+        <w:rPr>
+          <w:rFonts w:hint="eastAsia"/>
+          <w:lang w:eastAsia="ko-KR"/>
+        </w:rPr>
+        <w:t>s bad teaching. You</w:t>
+      </w:r>
+      <w:r>
+        <w:rPr>
+          <w:lang w:eastAsia="ko-KR"/>
+        </w:rPr>
+        <w:t>’</w:t>
+      </w:r>
+      <w:r>
+        <w:rPr>
+          <w:rFonts w:hint="eastAsia"/>
+          <w:lang w:eastAsia="ko-KR"/>
+        </w:rPr>
+        <w:t>re wrong for teaching it to them like that.</w:t>
+      </w:r>
+      <w:r>
+        <w:rPr>
+          <w:lang w:eastAsia="ko-KR"/>
+        </w:rPr>
+        <w:t>”</w:t>
+      </w:r>
+      <w:r>
+        <w:rPr>
+          <w:rFonts w:hint="eastAsia"/>
+          <w:lang w:eastAsia="ko-KR"/>
+        </w:rPr>
+        <w:t xml:space="preserve"> Such things would have surely made you cringe as they did me when I recounted the experience ad infinitum for people whose judgment </w:t>
+      </w:r>
+      <w:r>
+        <w:rPr>
+          <w:lang w:eastAsia="ko-KR"/>
+        </w:rPr>
+        <w:t>I</w:t>
+      </w:r>
+      <w:r>
+        <w:rPr>
+          <w:rFonts w:hint="eastAsia"/>
+          <w:lang w:eastAsia="ko-KR"/>
+        </w:rPr>
+        <w:t xml:space="preserve"> trusted more than my own co-teacher</w:t>
+      </w:r>
+      <w:r>
+        <w:rPr>
+          <w:lang w:eastAsia="ko-KR"/>
+        </w:rPr>
+        <w:t>’</w:t>
+      </w:r>
+      <w:r>
+        <w:rPr>
+          <w:rFonts w:hint="eastAsia"/>
+          <w:lang w:eastAsia="ko-KR"/>
+        </w:rPr>
+        <w:t xml:space="preserve">s. If you find yourself </w:t>
+      </w:r>
+      <w:r>
+        <w:rPr>
+          <w:lang w:eastAsia="ko-KR"/>
+        </w:rPr>
+        <w:t>questioning</w:t>
+      </w:r>
+      <w:r>
+        <w:rPr>
+          <w:rFonts w:hint="eastAsia"/>
+          <w:lang w:eastAsia="ko-KR"/>
+        </w:rPr>
+        <w:t xml:space="preserve"> the judgment of your co-teacher, you need to reach out to other people to bring yourself back to reality. Very often, it</w:t>
+      </w:r>
+      <w:r>
+        <w:rPr>
+          <w:lang w:eastAsia="ko-KR"/>
+        </w:rPr>
+        <w:t>’</w:t>
+      </w:r>
+      <w:r>
+        <w:rPr>
+          <w:rFonts w:hint="eastAsia"/>
+          <w:lang w:eastAsia="ko-KR"/>
+        </w:rPr>
+        <w:t xml:space="preserve">s easy for co-teachers to shield their NETs from the real world and warp them mind into thinking that teaching </w:t>
+      </w:r>
+      <w:r>
+        <w:rPr>
+          <w:lang w:eastAsia="ko-KR"/>
+        </w:rPr>
+        <w:t>should</w:t>
+      </w:r>
+      <w:r>
+        <w:rPr>
+          <w:rFonts w:hint="eastAsia"/>
+          <w:lang w:eastAsia="ko-KR"/>
+        </w:rPr>
+        <w:t xml:space="preserve"> be like XYZ when it is really like ABC. Teachers can distort reality and make it seem lik you should be doing more work than you</w:t>
+      </w:r>
+      <w:r>
+        <w:rPr>
+          <w:lang w:eastAsia="ko-KR"/>
+        </w:rPr>
+        <w:t>’</w:t>
+      </w:r>
+      <w:r>
+        <w:rPr>
+          <w:rFonts w:hint="eastAsia"/>
+          <w:lang w:eastAsia="ko-KR"/>
+        </w:rPr>
+        <w:t xml:space="preserve">re supposed to do. In order to get teachers off your back, you need to reality test at all times. Reality test by asking around. And </w:t>
+      </w:r>
+      <w:r>
+        <w:rPr>
+          <w:lang w:eastAsia="ko-KR"/>
+        </w:rPr>
+        <w:t>don’t’</w:t>
+      </w:r>
+      <w:r>
+        <w:rPr>
+          <w:rFonts w:hint="eastAsia"/>
+          <w:lang w:eastAsia="ko-KR"/>
+        </w:rPr>
+        <w:t xml:space="preserve"> do this in the message boards </w:t>
+      </w:r>
+      <w:r>
+        <w:rPr>
+          <w:lang w:eastAsia="ko-KR"/>
+        </w:rPr>
+        <w:t>either</w:t>
+      </w:r>
+      <w:r>
+        <w:rPr>
+          <w:rFonts w:hint="eastAsia"/>
+          <w:lang w:eastAsia="ko-KR"/>
+        </w:rPr>
+        <w:t xml:space="preserve"> because the trolls will pounce on you and just as easily blame you for all of your troubles just because they like to do that. Confide in a local or someone whose authority you trust. Try to </w:t>
+      </w:r>
+      <w:r>
+        <w:rPr>
+          <w:lang w:eastAsia="ko-KR"/>
+        </w:rPr>
+        <w:t>befriend</w:t>
+      </w:r>
+      <w:r>
+        <w:rPr>
+          <w:rFonts w:hint="eastAsia"/>
+          <w:lang w:eastAsia="ko-KR"/>
+        </w:rPr>
+        <w:t xml:space="preserve"> some kind of local English teacher that is in a </w:t>
+      </w:r>
+      <w:r>
+        <w:rPr>
+          <w:lang w:eastAsia="ko-KR"/>
+        </w:rPr>
+        <w:t>similar</w:t>
+      </w:r>
+      <w:r>
+        <w:rPr>
+          <w:rFonts w:hint="eastAsia"/>
+          <w:lang w:eastAsia="ko-KR"/>
+        </w:rPr>
+        <w:t xml:space="preserve"> predicament as you and has been teaching for a little longer. They will surely be able to teach you some of the tricks of the trade and help you manage some of your stress and sometimes even step in to handle the altercations. </w:t>
+      </w:r>
+    </w:p>
+    <w:p>
+      <w:pPr>
+        <w:pStyle w:val="LO-normal"/>
+        <w:ind w:firstLine="720"/>
+        <w:rPr>
+          <w:lang w:eastAsia="ko-KR"/>
+        </w:rPr>
+      </w:pPr>
+      <w:r>
+        <w:rPr>
+          <w:rFonts w:hint="eastAsia"/>
+          <w:lang w:eastAsia="ko-KR"/>
+        </w:rPr>
+        <w:t xml:space="preserve">Teaching in a foreign country is a difficult because there are potentially many misunderstandings that can take place between you and the students, between you and the co-teachers, between you and society. Sure, there will be many countries and communities that chalk up these misunderstandings to it being a </w:t>
+      </w:r>
+      <w:r>
+        <w:rPr>
+          <w:lang w:eastAsia="ko-KR"/>
+        </w:rPr>
+        <w:t>“</w:t>
+      </w:r>
+      <w:r>
+        <w:rPr>
+          <w:rFonts w:hint="eastAsia"/>
+          <w:lang w:eastAsia="ko-KR"/>
+        </w:rPr>
+        <w:t>foreigner thing,</w:t>
+      </w:r>
+      <w:r>
+        <w:rPr>
+          <w:lang w:eastAsia="ko-KR"/>
+        </w:rPr>
+        <w:t>”</w:t>
+      </w:r>
+      <w:r>
+        <w:rPr>
+          <w:rFonts w:hint="eastAsia"/>
+          <w:lang w:eastAsia="ko-KR"/>
+        </w:rPr>
+        <w:t xml:space="preserve"> but a lot less people will be so forgiving and will openly wonder why you don</w:t>
+      </w:r>
+      <w:r>
+        <w:rPr>
+          <w:lang w:eastAsia="ko-KR"/>
+        </w:rPr>
+        <w:t>’</w:t>
+      </w:r>
+      <w:r>
+        <w:rPr>
+          <w:rFonts w:hint="eastAsia"/>
+          <w:lang w:eastAsia="ko-KR"/>
+        </w:rPr>
+        <w:t>t follow things the way the locals do, especially if you</w:t>
+      </w:r>
+      <w:r>
+        <w:rPr>
+          <w:lang w:eastAsia="ko-KR"/>
+        </w:rPr>
+        <w:t>’</w:t>
+      </w:r>
+      <w:r>
+        <w:rPr>
+          <w:rFonts w:hint="eastAsia"/>
+          <w:lang w:eastAsia="ko-KR"/>
+        </w:rPr>
+        <w:t>ve been in the country for a long period of time. Befriending an expat can be vital toward your sanity, even if you wanted to originally live in a country because you wanted to meet more of the locals. It helps to have at least some fellow foreigner friend to give you a sense of ease about what you</w:t>
+      </w:r>
+      <w:r>
+        <w:rPr>
+          <w:lang w:eastAsia="ko-KR"/>
+        </w:rPr>
+        <w:t>’</w:t>
+      </w:r>
+      <w:r>
+        <w:rPr>
+          <w:rFonts w:hint="eastAsia"/>
+          <w:lang w:eastAsia="ko-KR"/>
+        </w:rPr>
+        <w:t>re doing and what you</w:t>
+      </w:r>
+      <w:r>
+        <w:rPr>
+          <w:lang w:eastAsia="ko-KR"/>
+        </w:rPr>
+        <w:t>’</w:t>
+      </w:r>
+      <w:r>
+        <w:rPr>
+          <w:rFonts w:hint="eastAsia"/>
+          <w:lang w:eastAsia="ko-KR"/>
+        </w:rPr>
+        <w:t xml:space="preserve">re experiencing. </w:t>
+      </w:r>
+    </w:p>
+    <w:p>
+      <w:pPr>
+        <w:pStyle w:val="LO-normal"/>
+        <w:ind w:firstLine="720"/>
+        <w:rPr>
+          <w:lang w:eastAsia="ko-KR"/>
+        </w:rPr>
+      </w:pPr>
+      <w:r>
+        <w:rPr>
+          <w:rFonts w:hint="eastAsia"/>
+          <w:lang w:eastAsia="ko-KR"/>
+        </w:rPr>
+        <w:t>Anyway, after I had figured out what was going on with my co-teacher, I eventually got her removed from the responsibilities of being my co-teacher. So I</w:t>
+      </w:r>
+      <w:r>
+        <w:rPr>
+          <w:lang w:eastAsia="ko-KR"/>
+        </w:rPr>
+        <w:t>’</w:t>
+      </w:r>
+      <w:r>
+        <w:rPr>
+          <w:rFonts w:hint="eastAsia"/>
+          <w:lang w:eastAsia="ko-KR"/>
+        </w:rPr>
+        <w:t xml:space="preserve">d like to think. </w:t>
+      </w:r>
+      <w:r>
+        <w:rPr>
+          <w:lang w:eastAsia="ko-KR"/>
+        </w:rPr>
+        <w:t>S</w:t>
+      </w:r>
+      <w:r>
+        <w:rPr>
+          <w:rFonts w:hint="eastAsia"/>
+          <w:lang w:eastAsia="ko-KR"/>
+        </w:rPr>
+        <w:t>he was a very toxic person and bad for the overall morale of the group and had to be removed, like a cancer. Once she was removed, a huge burden had lifted. I am almost positive that this would never have happened if I hadn</w:t>
+      </w:r>
+      <w:r>
+        <w:rPr>
+          <w:lang w:eastAsia="ko-KR"/>
+        </w:rPr>
+        <w:t>’</w:t>
+      </w:r>
+      <w:r>
+        <w:rPr>
+          <w:rFonts w:hint="eastAsia"/>
+          <w:lang w:eastAsia="ko-KR"/>
+        </w:rPr>
+        <w:t>t befriended other people and been eager to resolve problems and issues. If you</w:t>
+      </w:r>
+      <w:r>
+        <w:rPr>
+          <w:lang w:eastAsia="ko-KR"/>
+        </w:rPr>
+        <w:t xml:space="preserve"> can become the person who wants to do a good job and problem solve, then you’</w:t>
+      </w:r>
+      <w:r>
+        <w:rPr>
+          <w:rFonts w:hint="eastAsia"/>
+          <w:lang w:eastAsia="ko-KR"/>
+        </w:rPr>
+        <w:t xml:space="preserve">ll become the person that people lay off of as well. Constantly think to yourself </w:t>
+      </w:r>
+      <w:r>
+        <w:rPr>
+          <w:lang w:eastAsia="ko-KR"/>
+        </w:rPr>
+        <w:t>“</w:t>
+      </w:r>
+      <w:r>
+        <w:rPr>
+          <w:rFonts w:hint="eastAsia"/>
+          <w:lang w:eastAsia="ko-KR"/>
+        </w:rPr>
+        <w:t>How can I solve a problem today in the school</w:t>
+      </w:r>
+      <w:r>
+        <w:rPr>
+          <w:lang w:eastAsia="ko-KR"/>
+        </w:rPr>
+        <w:t>?”</w:t>
+      </w:r>
+      <w:r>
+        <w:rPr>
+          <w:rFonts w:hint="eastAsia"/>
+          <w:lang w:eastAsia="ko-KR"/>
+        </w:rPr>
+        <w:t xml:space="preserve"> Sure, this is a proactive stance but it</w:t>
+      </w:r>
+      <w:r>
+        <w:rPr>
+          <w:lang w:eastAsia="ko-KR"/>
+        </w:rPr>
+        <w:t>’</w:t>
+      </w:r>
+      <w:r>
+        <w:rPr>
+          <w:rFonts w:hint="eastAsia"/>
+          <w:lang w:eastAsia="ko-KR"/>
+        </w:rPr>
+        <w:t>s also an investment in your ability to get people off your back. At a certain critical mass, you</w:t>
+      </w:r>
+      <w:r>
+        <w:rPr>
+          <w:lang w:eastAsia="ko-KR"/>
+        </w:rPr>
+        <w:t>’</w:t>
+      </w:r>
+      <w:r>
+        <w:rPr>
+          <w:rFonts w:hint="eastAsia"/>
+          <w:lang w:eastAsia="ko-KR"/>
+        </w:rPr>
+        <w:t xml:space="preserve">re likely to get people to lay off of you for the tenure of your contract, so start solving problems for people. </w:t>
+      </w:r>
+    </w:p>
+    <w:p>
+      <w:pPr>
+        <w:pStyle w:val="LO-normal"/>
+        <w:ind w:firstLine="720"/>
+        <w:rPr>
+          <w:lang w:eastAsia="ko-KR"/>
+        </w:rPr>
+      </w:pPr>
+      <w:r>
+        <w:rPr>
+          <w:rFonts w:hint="eastAsia"/>
+          <w:lang w:eastAsia="ko-KR"/>
+        </w:rPr>
+        <w:t>Many colleagues might befriend you, and that</w:t>
+      </w:r>
+      <w:r>
+        <w:rPr>
+          <w:lang w:eastAsia="ko-KR"/>
+        </w:rPr>
+        <w:t>’</w:t>
+      </w:r>
+      <w:r>
+        <w:rPr>
+          <w:rFonts w:hint="eastAsia"/>
+          <w:lang w:eastAsia="ko-KR"/>
+        </w:rPr>
+        <w:t xml:space="preserve">s a good thing. You want to be friends with colleagues and have them become close allies. But watch out for the language leeches who use you just to maintain their English proficiency. These are the people that sound good to talk to but </w:t>
+      </w:r>
+      <w:r>
+        <w:rPr>
+          <w:lang w:eastAsia="ko-KR"/>
+        </w:rPr>
+        <w:t xml:space="preserve">in reality, are just people who are testing their English </w:t>
+      </w:r>
+      <w:r>
+        <w:rPr>
+          <w:rFonts w:hint="eastAsia"/>
+          <w:lang w:eastAsia="ko-KR"/>
+        </w:rPr>
+        <w:t xml:space="preserve">proficiency and leaving you feeling sort of empty about the whole </w:t>
+      </w:r>
+      <w:r>
+        <w:rPr>
+          <w:lang w:eastAsia="ko-KR"/>
+        </w:rPr>
+        <w:t>experience</w:t>
+      </w:r>
+      <w:r>
+        <w:rPr>
+          <w:rFonts w:hint="eastAsia"/>
+          <w:lang w:eastAsia="ko-KR"/>
+        </w:rPr>
+        <w:t xml:space="preserve">. It took me a long time to realize what a drain this was becoming on my </w:t>
+      </w:r>
+      <w:r>
+        <w:rPr>
+          <w:lang w:eastAsia="ko-KR"/>
+        </w:rPr>
+        <w:t xml:space="preserve">mental and emotional energy. </w:t>
+      </w:r>
+      <w:r>
+        <w:rPr>
+          <w:rFonts w:hint="eastAsia"/>
+          <w:lang w:eastAsia="ko-KR"/>
+        </w:rPr>
+        <w:t xml:space="preserve">I </w:t>
+      </w:r>
+      <w:r>
+        <w:rPr>
+          <w:lang w:eastAsia="ko-KR"/>
+        </w:rPr>
+        <w:t>would</w:t>
+      </w:r>
+      <w:r>
+        <w:rPr>
+          <w:rFonts w:hint="eastAsia"/>
+          <w:lang w:eastAsia="ko-KR"/>
+        </w:rPr>
+        <w:t xml:space="preserve"> hang out with these colleagues and have a conversation with them and feel totally </w:t>
+      </w:r>
+      <w:r>
+        <w:rPr>
+          <w:lang w:eastAsia="ko-KR"/>
+        </w:rPr>
+        <w:t xml:space="preserve">wiped out, despite feeling like the conversation was about virtually nothing at all. </w:t>
+      </w:r>
+      <w:r>
+        <w:rPr>
+          <w:rFonts w:hint="eastAsia"/>
+          <w:lang w:eastAsia="ko-KR"/>
+        </w:rPr>
+        <w:t xml:space="preserve">How could this have </w:t>
+      </w:r>
+      <w:r>
+        <w:rPr>
+          <w:lang w:eastAsia="ko-KR"/>
+        </w:rPr>
+        <w:t>happened</w:t>
+      </w:r>
+      <w:r>
+        <w:rPr>
+          <w:rFonts w:hint="eastAsia"/>
+          <w:lang w:eastAsia="ko-KR"/>
+        </w:rPr>
+        <w:t>? Well, it</w:t>
+      </w:r>
+      <w:r>
+        <w:rPr>
+          <w:lang w:eastAsia="ko-KR"/>
+        </w:rPr>
+        <w:t>’</w:t>
+      </w:r>
+      <w:r>
+        <w:rPr>
+          <w:rFonts w:hint="eastAsia"/>
+          <w:lang w:eastAsia="ko-KR"/>
+        </w:rPr>
+        <w:t xml:space="preserve">s easy. I was being a sound board for their </w:t>
+      </w:r>
+      <w:r>
+        <w:rPr>
+          <w:lang w:eastAsia="ko-KR"/>
+        </w:rPr>
+        <w:t>English</w:t>
+      </w:r>
+      <w:r>
+        <w:rPr>
+          <w:rFonts w:hint="eastAsia"/>
+          <w:lang w:eastAsia="ko-KR"/>
+        </w:rPr>
+        <w:t xml:space="preserve"> proficiency. This is what I was being paid to do, and they were mooching free lessons off of me. Remember, you</w:t>
+      </w:r>
+      <w:r>
+        <w:rPr>
+          <w:lang w:eastAsia="ko-KR"/>
+        </w:rPr>
+        <w:t>’</w:t>
+      </w:r>
+      <w:r>
+        <w:rPr>
+          <w:rFonts w:hint="eastAsia"/>
+          <w:lang w:eastAsia="ko-KR"/>
+        </w:rPr>
+        <w:t xml:space="preserve">re being paid in a country to converse with </w:t>
+      </w:r>
+      <w:r>
+        <w:rPr>
+          <w:rFonts w:hint="eastAsia"/>
+          <w:lang w:eastAsia="ko-KR"/>
+        </w:rPr>
+        <w:lastRenderedPageBreak/>
+        <w:t xml:space="preserve">people in English and give them the </w:t>
+      </w:r>
+      <w:r>
+        <w:rPr>
+          <w:lang w:eastAsia="ko-KR"/>
+        </w:rPr>
+        <w:t>practice</w:t>
+      </w:r>
+      <w:r>
+        <w:rPr>
+          <w:rFonts w:hint="eastAsia"/>
+          <w:lang w:eastAsia="ko-KR"/>
+        </w:rPr>
+        <w:t xml:space="preserve"> that they would otherwise not receive if you were not around. Know how much you</w:t>
+      </w:r>
+      <w:r>
+        <w:rPr>
+          <w:lang w:eastAsia="ko-KR"/>
+        </w:rPr>
+        <w:t>’</w:t>
+      </w:r>
+      <w:r>
+        <w:rPr>
+          <w:rFonts w:hint="eastAsia"/>
+          <w:lang w:eastAsia="ko-KR"/>
+        </w:rPr>
+        <w:t xml:space="preserve">re worth and just say </w:t>
+      </w:r>
+      <w:r>
+        <w:rPr>
+          <w:lang w:eastAsia="ko-KR"/>
+        </w:rPr>
+        <w:t>“</w:t>
+      </w:r>
+      <w:r>
+        <w:rPr>
+          <w:rFonts w:hint="eastAsia"/>
+          <w:lang w:eastAsia="ko-KR"/>
+        </w:rPr>
+        <w:t>no</w:t>
+      </w:r>
+      <w:r>
+        <w:rPr>
+          <w:lang w:eastAsia="ko-KR"/>
+        </w:rPr>
+        <w:t>”</w:t>
+      </w:r>
+      <w:r>
+        <w:rPr>
+          <w:rFonts w:hint="eastAsia"/>
+          <w:lang w:eastAsia="ko-KR"/>
+        </w:rPr>
+        <w:t xml:space="preserve"> to the English-leeches! You</w:t>
+      </w:r>
+      <w:r>
+        <w:rPr>
+          <w:lang w:eastAsia="ko-KR"/>
+        </w:rPr>
+        <w:t>’</w:t>
+      </w:r>
+      <w:r>
+        <w:rPr>
+          <w:rFonts w:hint="eastAsia"/>
+          <w:lang w:eastAsia="ko-KR"/>
+        </w:rPr>
+        <w:t>ll save so much more energy in the long run!</w:t>
       </w:r>
     </w:p>
     <w:p>
@@ -4698,6 +5823,11 @@
     <w:p>
       <w:pPr>
         <w:pStyle w:val="LO-normal3"/>
+      </w:pPr>
+    </w:p>
+    <w:p>
+      <w:pPr>
+        <w:pStyle w:val="normal0"/>
       </w:pPr>
     </w:p>
     <w:p>

</xml_diff>

<commit_message>
Added two pages to make 78
</commit_message>
<xml_diff>
--- a/StrategiesforGettingtheLittleTykesOffYourBack.docx
+++ b/StrategiesforGettingtheLittleTykesOffYourBack.docx
@@ -29,8 +29,10 @@
           <w:color w:val="FF0000"/>
           <w:lang w:eastAsia="ko-KR"/>
         </w:rPr>
-        <w:t>6</w:t>
-      </w:r>
+        <w:t>8</w:t>
+      </w:r>
+      <w:bookmarkStart w:id="0" w:name="_GoBack"/>
+      <w:bookmarkEnd w:id="0"/>
     </w:p>
     <w:p>
       <w:pPr>
@@ -97,11 +99,7 @@
       </w:r>
       <w:r>
         <w:tab/>
-        <w:t xml:space="preserve">For those of you who aren’t aware of theater terminology, the phrase “off character,” and other such phrases refer to the idea that when you’re watching a show, there are certain areas designated for the life of the show and certain areas that are the realm of reality. So for example, the area just beyond the stage, to the sides of it, and behind, is called “back stage.” When you are backstage, you can be yourself again. You can talk to your fellow cast members or prepare for your next scene by rehearsing your lines, or you can do some stretches. If you’re not in a show and you’re just hanging out a theater (e.g. because you’re in high school), you can use the backstage for other things as well (I will leave you to use your imagination!). The area just beyond the stage, in the wings, is either the orchestra pit or just the area beyond the stage where the audience resides to enjoy the show. It is beyond what many actors refer to as the “fourth wall,” it’s the dividing line between the performers and the audience. So clearly, in the tradition of the theater, there is a fine line between what is pretend and what is real. This is very similar to Erving Goffman’s ideas about there being actual physical areas in life where people take on different identities. According to Goffman, people create backstages and frontstages of their lives. The frontstage can be thought of something like a performance whereby people put on a front for people and do impression management. They </w:t>
-      </w:r>
-      <w:r>
-        <w:lastRenderedPageBreak/>
-        <w:t>smile, they look happy, and they say things that will hopefully endear themselves to other people and create satisfactory relationships. The backstage, on the other hand, is where all of the prep work is involved--it’s the reserve of all of your worries, anxieties, complaints, and frustrations. This is where all of the fighting happens and the real core of the person comes out in all of its raw form. Sometimes the distinction between front and back is quite stark that it’s like you’re living a double-life, completely separate or that you have some kind of a split personality. Other times, your front and back are more extensive. I bring this up because for the most part, EFL/ESL literature has really done an inadequate job at conveying this rather interesting facet of the teaching profession. After interviewing many EFL/ESL teachers, many do seem to agree that there is an element of having to be “on” all the time for the school community. For Korae especially, oftentimes what you do outside of the class--but in the school environment--is just as important as what you do within the class, perhaps even more important since the students are more likely to approach you in the hallways and be “real” with you. The truth is that your job doesn’t end after the class is over. Your job continues until the end of the day is over and you can retreat to your house and chill out and do whatever you’d like, and even this is sort of false because oftentimes, you’ll see other students outside of school, in cafes and restaurants and stores and you’ll have to find a way to interact with them in a casual way but nevertheless putting on a front. It’s not that you’re being fake, but that your job as a cultura-diversity-ambassador and entertainer (a sort of pseudo-representative) mandates that you put on this front.</w:t>
+        <w:t>For those of you who aren’t aware of theater terminology, the phrase “off character,” and other such phrases refer to the idea that when you’re watching a show, there are certain areas designated for the life of the show and certain areas that are the realm of reality. So for example, the area just beyond the stage, to the sides of it, and behind, is called “back stage.” When you are backstage, you can be yourself again. You can talk to your fellow cast members or prepare for your next scene by rehearsing your lines, or you can do some stretches. If you’re not in a show and you’re just hanging out a theater (e.g. because you’re in high school), you can use the backstage for other things as well (I will leave you to use your imagination!). The area just beyond the stage, in the wings, is either the orchestra pit or just the area beyond the stage where the audience resides to enjoy the show. It is beyond what many actors refer to as the “fourth wall,” it’s the dividing line between the performers and the audience. So clearly, in the tradition of the theater, there is a fine line between what is pretend and what is real. This is very similar to Erving Goffman’s ideas about there being actual physical areas in life where people take on different identities. According to Goffman, people create backstages and frontstages of their lives. The frontstage can be thought of something like a performance whereby people put on a front for people and do impression management. They smile, they look happy, and they say things that will hopefully endear themselves to other people and create satisfactory relationships. The backstage, on the other hand, is where all of the prep work is involved--it’s the reserve of all of your worries, anxieties, complaints, and frustrations. This is where all of the fighting happens and the real core of the person comes out in all of its raw form. Sometimes the distinction between front and back is quite stark that it’s like you’re living a double-life, completely separate or that you have some kind of a split personality. Other times, your front and back are more extensive. I bring this up because for the most part, EFL/ESL literature has really done an inadequate job at conveying this rather interesting facet of the teaching profession. After interviewing many EFL/ESL teachers, many do seem to agree that there is an element of having to be “on” all the time for the school community. For Korae especially, oftentimes what you do outside of the class--but in the school environment--is just as important as what you do within the class, perhaps even more important since the students are more likely to approach you in the hallways and be “real” with you. The truth is that your job doesn’t end after the class is over. Your job continues until the end of the day is over and you can retreat to your house and chill out and do whatever you’d like, and even this is sort of false because oftentimes, you’ll see other students outside of school, in cafes and restaurants and stores and you’ll have to find a way to interact with them in a casual way but nevertheless putting on a front. It’s not that you’re being fake, but that your job as a cultura-diversity-ambassador and entertainer (a sort of pseudo-representative) mandates that you put on this front.</w:t>
       </w:r>
     </w:p>
     <w:p>
@@ -151,7 +149,6 @@
         <w:pStyle w:val="LO-normal"/>
       </w:pPr>
       <w:r>
-        <w:lastRenderedPageBreak/>
         <w:tab/>
         <w:t>Other people are likely to argue that your job is to be attentive and if you don’t like it, you can leave. Well, yes, that is the job of the profession, and frankly, I’m concerned with it. Some schools around the world,for example, have high turnover rates. These schools can be likened to teaching factories where teachers are required to keep draconian hours and then work schedules that are inconsistent and often go against the circadian rhythm. These schools also require that type of attentiveness that I have been describing, attentiveness to the students and to your colleagues. “So scale back your energy,” you might be thinking to youself, “use some strategies that you learned from your teacher training program.” Well, actually, many EFL programs actually don’t address this issue that I speak of. On teaching message boards and similar platforms, I often hear about first-year teachers not having anticipated the level of entertainment and silliness that they woudl have to put on for their students. Soon enough, they get tired of putting on a show, so to speak, rather than doing what they were trained to do in school, and either quit after the first year, or, in the worst case scenario, will do a midnight run and just disappear from the neighborhood without a trace, likely “going home,” to wherever that is. Alas, there are no statistics on the number of would-be teachers doing midnight runs or giving up after a year, but if anyone has any information on this, I would love to have it.</w:t>
       </w:r>
@@ -180,11 +177,7 @@
       </w:pPr>
       <w:r>
         <w:tab/>
-        <w:t xml:space="preserve">This is not to say that I have all of the answers here in this book. In all likelihood, if you’re teaching multiple classes and dealing with hundreds of people per week, your energy is </w:t>
-      </w:r>
-      <w:r>
-        <w:lastRenderedPageBreak/>
-        <w:t xml:space="preserve">likely going to be taxed in some way. However, I have learned that there are several ways for you to get around the abuse of your time and energy that frequently takes place in the EFL classroom and in communities that hire English native speakers. And you can use these strategies on a near daily basis to pace yourself, preserve your strength, and ultimately learn how to expend energy where it counts in your life: starting businesses, meeting new people that elevate you and make you excited about what you’re doing and where you are going. This has been a long road and a difficult one, but I have learned that if you don’t care for yourself first, then you won’t be able to help make your life grow and evolve where you want it to go. And you’ll just remain stagnant and ultimately do yourself a disservice. This is the price you pay for allowing your mental energy to be wasted. It’s like Isaiah Hankel said in the </w:t>
+        <w:t xml:space="preserve">This is not to say that I have all of the answers here in this book. In all likelihood, if you’re teaching multiple classes and dealing with hundreds of people per week, your energy is likely going to be taxed in some way. However, I have learned that there are several ways for you to get around the abuse of your time and energy that frequently takes place in the EFL classroom and in communities that hire English native speakers. And you can use these strategies on a near daily basis to pace yourself, preserve your strength, and ultimately learn how to expend energy where it counts in your life: starting businesses, meeting new people that elevate you and make you excited about what you’re doing and where you are going. This has been a long road and a difficult one, but I have learned that if you don’t care for yourself first, then you won’t be able to help make your life grow and evolve where you want it to go. And you’ll just remain stagnant and ultimately do yourself a disservice. This is the price you pay for allowing your mental energy to be wasted. It’s like Isaiah Hankel said in the </w:t>
       </w:r>
       <w:r>
         <w:rPr>
@@ -233,11 +226,7 @@
       </w:pPr>
       <w:r>
         <w:tab/>
-        <w:t xml:space="preserve">I started my career overly-eager, shall we say. Eager to please other employers, eager to please the students, eager to please everyone. In my efforts to please the employers, I would always check and double check that what I was doing was just fine and that I was employing proper pedagogical strategies. In terms of the students, I would always change course of the lesson if they were bored or not interested. And if there was just no way for me to change the lesson, I would give them candy for paying attention. But just think about how damaging that is to people in the long run, especially yourself. If you were charged with the responsibility of educating students, then you are actually not living up to your repsonsibilities because you are </w:t>
-      </w:r>
-      <w:r>
-        <w:lastRenderedPageBreak/>
-        <w:t xml:space="preserve">giving in to the whims of the students.You are allowing them to waste their own time and yours. You are becoming nothing but an entertainer. If this is what you were really hired to do, than fine. Yo ucan still use these strategies to help you lessen the need to over-perform. </w:t>
+        <w:t xml:space="preserve">I started my career overly-eager, shall we say. Eager to please other employers, eager to please the students, eager to please everyone. In my efforts to please the employers, I would always check and double check that what I was doing was just fine and that I was employing proper pedagogical strategies. In terms of the students, I would always change course of the lesson if they were bored or not interested. And if there was just no way for me to change the lesson, I would give them candy for paying attention. But just think about how damaging that is to people in the long run, especially yourself. If you were charged with the responsibility of educating students, then you are actually not living up to your repsonsibilities because you are giving in to the whims of the students.You are allowing them to waste their own time and yours. You are becoming nothing but an entertainer. If this is what you were really hired to do, than fine. Yo ucan still use these strategies to help you lessen the need to over-perform. </w:t>
       </w:r>
       <w:r>
         <w:tab/>
@@ -324,11 +313,7 @@
         <w:ind w:firstLine="720"/>
       </w:pPr>
       <w:r>
-        <w:t xml:space="preserve">It was a cold day in late January and I found myself nearly sweating as I scrambled to try and think about what I was going to do for my winter camp in the middle school where I taught English. “You know, do something fun,” my co-teacher said. I had had little feedback and was nearly exhausted from trying to please everyone. When you are in Korea teaching English, you’ll frequently get the advice to “Play games.” Play any kind of games. Some of the games that are usually cited: Jeopardy, Hot Seat, Hit or Miss, Apples to Apples, and HangMan. These games certainly have their value and will be described more thoroughly later on in the book. However, I think people overestimate the helpfulness of these games because it is actually a lot of work to prep the students into playing them, especially during those periods when teh students have just gone through an exam or are in preparation for one. You’ll frequently get mixed reactions to the games when you try to initiate them in your class. Some students will love the idea, while others will only love it if there is candy involved (more to come on this idea </w:t>
-      </w:r>
-      <w:r>
-        <w:lastRenderedPageBreak/>
-        <w:t>as well). Still, others will be more “serious” students and absolutely hate the idea that you are wasting their time. Sometimes games go over well, but they can also bomb really badly. When you’re trying to implement a game, you usually have to fill the game in with some information or facts that the students are going over. It could be vocabulary or concepts and definitions or something like this to test students’ recall and recollection of the material. Doing this can be super time-consuming and energy draining in itself. I remember creating massive amounts of jeopardy games, for example, and spending what felt like countless of hours fill out these jeopardy boards with questions from the student textbooks that were at different levels of difficulty. Sometimes I would even forget the answer and would have to look back and check myself. When I really wanted to save time and use someone else’s work, it would be fraught with error. There would be grammar errors or misinformation or really bad pictures, sometimes even terrible pictures that had nudity or some form of profanity that was inappropriate for my age group (oh my goodness, it was disastrous).</w:t>
+        <w:t>It was a cold day in late January and I found myself nearly sweating as I scrambled to try and think about what I was going to do for my winter camp in the middle school where I taught English. “You know, do something fun,” my co-teacher said. I had had little feedback and was nearly exhausted from trying to please everyone. When you are in Korea teaching English, you’ll frequently get the advice to “Play games.” Play any kind of games. Some of the games that are usually cited: Jeopardy, Hot Seat, Hit or Miss, Apples to Apples, and HangMan. These games certainly have their value and will be described more thoroughly later on in the book. However, I think people overestimate the helpfulness of these games because it is actually a lot of work to prep the students into playing them, especially during those periods when teh students have just gone through an exam or are in preparation for one. You’ll frequently get mixed reactions to the games when you try to initiate them in your class. Some students will love the idea, while others will only love it if there is candy involved (more to come on this idea as well). Still, others will be more “serious” students and absolutely hate the idea that you are wasting their time. Sometimes games go over well, but they can also bomb really badly. When you’re trying to implement a game, you usually have to fill the game in with some information or facts that the students are going over. It could be vocabulary or concepts and definitions or something like this to test students’ recall and recollection of the material. Doing this can be super time-consuming and energy draining in itself. I remember creating massive amounts of jeopardy games, for example, and spending what felt like countless of hours fill out these jeopardy boards with questions from the student textbooks that were at different levels of difficulty. Sometimes I would even forget the answer and would have to look back and check myself. When I really wanted to save time and use someone else’s work, it would be fraught with error. There would be grammar errors or misinformation or really bad pictures, sometimes even terrible pictures that had nudity or some form of profanity that was inappropriate for my age group (oh my goodness, it was disastrous).</w:t>
       </w:r>
     </w:p>
     <w:p>
@@ -355,11 +340,7 @@
         <w:t xml:space="preserve">The book covers strategies for in the class, strategies for the school community, strategies for outside of school, and even strategies for your home and for life in general. </w:t>
       </w:r>
       <w:r>
-        <w:t xml:space="preserve">I also include among these strategies career planning tips because when you find yourself depleting so much mental </w:t>
-      </w:r>
-      <w:r>
-        <w:lastRenderedPageBreak/>
-        <w:t xml:space="preserve">energy on a daily basis and you’re brought to the point of desperation whereby you have to pick up a book like this, then you know that something needs to change and change fast. I hope that this book will give you some ideas on what you can do to take steps to change your life for the better. </w:t>
+        <w:t xml:space="preserve">I also include among these strategies career planning tips because when you find yourself depleting so much mental energy on a daily basis and you’re brought to the point of desperation whereby you have to pick up a book like this, then you know that something needs to change and change fast. I hope that this book will give you some ideas on what you can do to take steps to change your life for the better. </w:t>
       </w:r>
     </w:p>
     <w:p>
@@ -395,11 +376,7 @@
       </w:pPr>
       <w:r>
         <w:tab/>
-        <w:t xml:space="preserve">And so I open this book with strategies you can use for the classroom. Because it is one of the first energy sappers you will likely encounter in your journey as a teacher. You’ll realize your putting in more work and you’ll soon look for ways to find the smart ways of doing things </w:t>
-      </w:r>
-      <w:r>
-        <w:lastRenderedPageBreak/>
-        <w:t>that will reduce the work ten fold. Look no further. I have provided some of these strategies for you here.</w:t>
+        <w:t>And so I open this book with strategies you can use for the classroom. Because it is one of the first energy sappers you will likely encounter in your journey as a teacher. You’ll realize your putting in more work and you’ll soon look for ways to find the smart ways of doing things that will reduce the work ten fold. Look no further. I have provided some of these strategies for you here.</w:t>
       </w:r>
     </w:p>
     <w:p>
@@ -476,11 +453,7 @@
       </w:pPr>
       <w:r>
         <w:tab/>
-        <w:t xml:space="preserve">Equally as important are the strategies you incorporate outside of the school. In the third section of this book, I cover strategies for conserving your energy within the non-school community. One interesting phenomenon is the fact that many teachers are supposed to be </w:t>
-      </w:r>
-      <w:r>
-        <w:lastRenderedPageBreak/>
-        <w:t>considered upstanding pillars of their communities. They are supposed to have absolutely no flaws and they are supposed to be these well-rounded know-it-alls, incapable of mistakes. For those of us teachers who split our personas between our teaching personas and our everyday life personas, this can be a very formidable operation to endure. Many teachers sometimes move out of their communities just so that they can avoid being seen by students and protect their real-world persona so that they can live comfortable lives.</w:t>
+        <w:t>Equally as important are the strategies you incorporate outside of the school. In the third section of this book, I cover strategies for conserving your energy within the non-school community. One interesting phenomenon is the fact that many teachers are supposed to be considered upstanding pillars of their communities. They are supposed to have absolutely no flaws and they are supposed to be these well-rounded know-it-alls, incapable of mistakes. For those of us teachers who split our personas between our teaching personas and our everyday life personas, this can be a very formidable operation to endure. Many teachers sometimes move out of their communities just so that they can avoid being seen by students and protect their real-world persona so that they can live comfortable lives.</w:t>
       </w:r>
     </w:p>
     <w:p>
@@ -523,11 +496,7 @@
       </w:r>
       <w:r>
         <w:tab/>
-        <w:t xml:space="preserve">Finally, some closing remarks will be made that will tie up all of the loose ends. Please note the appendix of resources in the back for you to take advantage of right now. These </w:t>
-      </w:r>
-      <w:r>
-        <w:lastRenderedPageBreak/>
-        <w:t>resources were collected from my research as well as my own personal experience with what works and what doesn’t and they are there for you to use! Use them well!</w:t>
+        <w:t>Finally, some closing remarks will be made that will tie up all of the loose ends. Please note the appendix of resources in the back for you to take advantage of right now. These resources were collected from my research as well as my own personal experience with what works and what doesn’t and they are there for you to use! Use them well!</w:t>
       </w:r>
     </w:p>
     <w:p>
@@ -597,11 +566,7 @@
       </w:r>
       <w:r>
         <w:tab/>
-        <w:t xml:space="preserve">That said, I have included many activities here that were designed with a number of </w:t>
-      </w:r>
-      <w:r>
-        <w:lastRenderedPageBreak/>
-        <w:t>purposes in mind. Firstly, many of these activities are designed to get the attention off of you, the teacher. I include any activity that I have performed with success that has permitted me some downtime in the class, whereby I can just lazily walk around or even better, sit at my desk and daydream for a while during the activity. I also included activities that were designed to require little help from the instructor. In other words, if the activity required help from the teacher and clarification, it wasn’t included. Therefore, many of these activities are going to serve you well for when you need to review material. A little pro tip that you should be aware of when you’re teaching English overseas is that a lot of the time, students are already familiar with a lot of English related material. Want to teach cooking terminology? The students have probably been exposed to it. Want to teach students how to find the store? They have probably gone over it with their teachers in previous classes. Therefore, you don’t need to reinvent the wheel if the students have already gone over the material in their classes. Many of the activities can stand on their own as a result and serve as a review, even if you have never gone over the material in prior classes. Just a quick test of the subject to ensure that the students comprehend is sometimes all that you need to determine if the activity is appropriate for your class. As a beginning teacher, you’re likely not going to know what words students are unfamiliar with and you’ll likely get little help from your colleagues working in the school since most of them will be busy working on their own jobs. Therefore, many of your classes can be used to explore what students know and what they don’t know. You can provide, for example, worksheets that are designed for a range of proficiency levels and see what students find the easiest. This might involve a bit of photocopying on your part, but it is an effort well-spent when you’re just trying to figure out what your students want or need. If you don’t have a photocopier, than you can write the activities on the board and have the students copy the work into their notebooks or on a small piece of paper. Students should always be prepared for class anyway and if they are not, it is not your problem. Tell them to be prepared.</w:t>
+        <w:t>That said, I have included many activities here that were designed with a number of purposes in mind. Firstly, many of these activities are designed to get the attention off of you, the teacher. I include any activity that I have performed with success that has permitted me some downtime in the class, whereby I can just lazily walk around or even better, sit at my desk and daydream for a while during the activity. I also included activities that were designed to require little help from the instructor. In other words, if the activity required help from the teacher and clarification, it wasn’t included. Therefore, many of these activities are going to serve you well for when you need to review material. A little pro tip that you should be aware of when you’re teaching English overseas is that a lot of the time, students are already familiar with a lot of English related material. Want to teach cooking terminology? The students have probably been exposed to it. Want to teach students how to find the store? They have probably gone over it with their teachers in previous classes. Therefore, you don’t need to reinvent the wheel if the students have already gone over the material in their classes. Many of the activities can stand on their own as a result and serve as a review, even if you have never gone over the material in prior classes. Just a quick test of the subject to ensure that the students comprehend is sometimes all that you need to determine if the activity is appropriate for your class. As a beginning teacher, you’re likely not going to know what words students are unfamiliar with and you’ll likely get little help from your colleagues working in the school since most of them will be busy working on their own jobs. Therefore, many of your classes can be used to explore what students know and what they don’t know. You can provide, for example, worksheets that are designed for a range of proficiency levels and see what students find the easiest. This might involve a bit of photocopying on your part, but it is an effort well-spent when you’re just trying to figure out what your students want or need. If you don’t have a photocopier, than you can write the activities on the board and have the students copy the work into their notebooks or on a small piece of paper. Students should always be prepared for class anyway and if they are not, it is not your problem. Tell them to be prepared.</w:t>
       </w:r>
       <w:r>
         <w:tab/>
@@ -688,11 +653,7 @@
       </w:r>
       <w:r>
         <w:tab/>
-        <w:t>There are many different types of worksheets that you can give to your students to get them quiet and focused. You can make word searches for the students, based on vocabulary that you are going over. You can also make a crossword puzzle for the students. You can do fill-</w:t>
-      </w:r>
-      <w:r>
-        <w:lastRenderedPageBreak/>
-        <w:t>in-the-blank worksheets, with or without word banks. You can even make clue worksheets and have students read clues and attempt to solve the puzzle. Many of this will require some prep time, but there are still many websites that will generate these generic worksheets for you with just the minimum of input. The following is a list of helpful worksheet-generators that are active as of 2015:</w:t>
+        <w:t>There are many different types of worksheets that you can give to your students to get them quiet and focused. You can make word searches for the students, based on vocabulary that you are going over. You can also make a crossword puzzle for the students. You can do fill-in-the-blank worksheets, with or without word banks. You can even make clue worksheets and have students read clues and attempt to solve the puzzle. Many of this will require some prep time, but there are still many websites that will generate these generic worksheets for you with just the minimum of input. The following is a list of helpful worksheet-generators that are active as of 2015:</w:t>
       </w:r>
     </w:p>
     <w:p>
@@ -1150,11 +1111,7 @@
         <w:pStyle w:val="LO-normal"/>
       </w:pPr>
       <w:r>
-        <w:t xml:space="preserve"> The following links should help you, although sometimes they are a bit drab and require some sprucing up, especially for middle schoolers whose attention tends to wander around the room when they feel like they are being tied down to a boring worksheet. For this, I sometimes tell the students that they can work with a partner, if I feel that they won’t chat in class. However, if the students are chit-chatting away, that I will usually opt for the second option of designing the worksheet. You can find some great designs if you do a Google search on the Images search engine of Google and type in words like “worksheet borders,” and “border designs.” You can also, if you’re feeling really ambitious, look for images that are related to the topic that you are going over. When I was a first year English teacher, I did this a lot and saved many of my worksheets to Google Drive. But even doing this proved to be a lot of work, more work than i was willing to put in for the time and the amount of money that I was making. And I’m someone with little patience (I have to work on this). During those times when I wanted to divert my focus to more important matters, like reading a book or developing my web skills, I just hired someone on Fiverr.com to make me worksheets. I never hired anyone from Europe or the United States because these freelancers were just too expensive. Very often, I would hire someone from the Philippines or Pakistan or India to make worksheets for me. Sometimes, there were freelancers who I actually paid to find me talented artists who would work for literally 2 dollars an hour. These artists would produce the worksheets for me within a matter of days and I would just pay </w:t>
-      </w:r>
-      <w:r>
-        <w:lastRenderedPageBreak/>
-        <w:t xml:space="preserve">them a quarter of my hourly paycheck to save me the time that i needed to do other more important tasks, as mentioned reading, writing, and web development skills. </w:t>
+        <w:t xml:space="preserve"> The following links should help you, although sometimes they are a bit drab and require some sprucing up, especially for middle schoolers whose attention tends to wander around the room when they feel like they are being tied down to a boring worksheet. For this, I sometimes tell the students that they can work with a partner, if I feel that they won’t chat in class. However, if the students are chit-chatting away, that I will usually opt for the second option of designing the worksheet. You can find some great designs if you do a Google search on the Images search engine of Google and type in words like “worksheet borders,” and “border designs.” You can also, if you’re feeling really ambitious, look for images that are related to the topic that you are going over. When I was a first year English teacher, I did this a lot and saved many of my worksheets to Google Drive. But even doing this proved to be a lot of work, more work than i was willing to put in for the time and the amount of money that I was making. And I’m someone with little patience (I have to work on this). During those times when I wanted to divert my focus to more important matters, like reading a book or developing my web skills, I just hired someone on Fiverr.com to make me worksheets. I never hired anyone from Europe or the United States because these freelancers were just too expensive. Very often, I would hire someone from the Philippines or Pakistan or India to make worksheets for me. Sometimes, there were freelancers who I actually paid to find me talented artists who would work for literally 2 dollars an hour. These artists would produce the worksheets for me within a matter of days and I would just pay them a quarter of my hourly paycheck to save me the time that i needed to do other more important tasks, as mentioned reading, writing, and web development skills. </w:t>
       </w:r>
     </w:p>
     <w:p>
@@ -1210,11 +1167,7 @@
       </w:r>
       <w:r>
         <w:tab/>
-        <w:t xml:space="preserve">Outside of worksheets, I also play movies. Not all the time because it often looks unprofessional to people if you show movies (although I know at least two professors in my </w:t>
-      </w:r>
-      <w:r>
-        <w:lastRenderedPageBreak/>
-        <w:t xml:space="preserve">university who literally all they did was show movies in the class). Although I don’t aspire to become a “movie-teacher,” i nevertheless recognize what life-savers movies can be when you want to do as little work as possible. Movies, apart from keeping the little kids silent for a period of time, perhaps over the duration of several classes, also provide stimulus that you can work off of to generate assignments and test whether the students have understand what transpired in the film, and then test to see how well they can articulate the movie back to you. This doesn’t always work with Middle school students because their proficiency is naturally rather low, but for high school students, this can be an absolute charmer. What kind of movies should you give to the students? This depends on what school you’re teaching in and the level of maturity of your students. I try to strike a balance between what would interest the students and thus engage them in conversation and what I could reasonably show in a high school setting that would have some educational merit. Of course, what does and does not have educational merit is somewhat subjective but you can actively court feedback from your fellow English teacher colleagues on websites like Waygook.org and Facebook groups that focus on the country that you’re teaching in. For me personally, action and fantasy usually work well for my classes but they might not work for you. Wherever you are, you’ll want to consider showing something that the students find at least a little bit interesting because then they will be more inclined to talk about what they have just seen, rathern than to snooze through the video and ignore everything that happened. </w:t>
+        <w:t xml:space="preserve">Outside of worksheets, I also play movies. Not all the time because it often looks unprofessional to people if you show movies (although I know at least two professors in my university who literally all they did was show movies in the class). Although I don’t aspire to become a “movie-teacher,” i nevertheless recognize what life-savers movies can be when you want to do as little work as possible. Movies, apart from keeping the little kids silent for a period of time, perhaps over the duration of several classes, also provide stimulus that you can work off of to generate assignments and test whether the students have understand what transpired in the film, and then test to see how well they can articulate the movie back to you. This doesn’t always work with Middle school students because their proficiency is naturally rather low, but for high school students, this can be an absolute charmer. What kind of movies should you give to the students? This depends on what school you’re teaching in and the level of maturity of your students. I try to strike a balance between what would interest the students and thus engage them in conversation and what I could reasonably show in a high school setting that would have some educational merit. Of course, what does and does not have educational merit is somewhat subjective but you can actively court feedback from your fellow English teacher colleagues on websites like Waygook.org and Facebook groups that focus on the country that you’re teaching in. For me personally, action and fantasy usually work well for my classes but they might not work for you. Wherever you are, you’ll want to consider showing something that the students find at least a little bit interesting because then they will be more inclined to talk about what they have just seen, rathern than to snooze through the video and ignore everything that happened. </w:t>
       </w:r>
       <w:r>
         <w:tab/>
@@ -1293,11 +1246,7 @@
       </w:r>
       <w:r>
         <w:tab/>
-        <w:t xml:space="preserve">Many people come to the teaching profession with different goals and needs in mind. Sometimes they come to the teacher profession because they want to travel; sometimes they come to the teaching profession because they can’t find jobs in their home country; some peope </w:t>
-      </w:r>
-      <w:r>
-        <w:lastRenderedPageBreak/>
-        <w:t xml:space="preserve">come to teaching because they want to take a gap-year before going back to school and deciding on what they are going to do; and some people do it for the sheer love of teaching. Whatever the case may be, these are strategies that you can absolutely incorporate into your lessons, not because you’re a bad person but because you need to be able to take care of yourself so that you can take care of others. Also, there appears to be this untold assumption that good teachers are always active despite the fact that many a great teacher has been made by taking a rather passive posture, a la the Socratic method, and allowing students to divine their own conclusions about life and the material that they are responsible for learning. Many of the lessons prescribed in this chapter are passive for you the teacher. It doesn’t make you a bad teacher just because you’re inactive. </w:t>
+        <w:t xml:space="preserve">Many people come to the teaching profession with different goals and needs in mind. Sometimes they come to the teacher profession because they want to travel; sometimes they come to the teaching profession because they can’t find jobs in their home country; some peope come to teaching because they want to take a gap-year before going back to school and deciding on what they are going to do; and some people do it for the sheer love of teaching. Whatever the case may be, these are strategies that you can absolutely incorporate into your lessons, not because you’re a bad person but because you need to be able to take care of yourself so that you can take care of others. Also, there appears to be this untold assumption that good teachers are always active despite the fact that many a great teacher has been made by taking a rather passive posture, a la the Socratic method, and allowing students to divine their own conclusions about life and the material that they are responsible for learning. Many of the lessons prescribed in this chapter are passive for you the teacher. It doesn’t make you a bad teacher just because you’re inactive. </w:t>
       </w:r>
       <w:r>
         <w:tab/>
@@ -1378,11 +1327,7 @@
       </w:r>
       <w:r>
         <w:tab/>
-        <w:t xml:space="preserve">In terms of Board games, Scrabble has been by far the most impactful and effective game that I have played with my students. In this game, students are provided with seven tiles that each contains a letter--sometimes no letter at all--and the students are then required to form English words with the random assortment of letters that they get for themselves by grabbing the tiles from the bag. Students then form words on the board and get points according to how many points the letters are worth. In subsequent rounds, students then attach their own words to whatever words have already been placed on the board and the game proceeds in this fashion with each student taking turns providing words on teh board and accruing points over the subsequent rounds. I frequently give this game after an exam period when the students are really not in the mood to be doing any more extraneous work. Sometimes the board game can be a bit slow if students don’t know enough words with the letters that they given, but very often the students are engaged with the game and looking for ways to get the most points. Sometimes I’ll model the activity by playing the game with the students and showing them what’s possible with the amount of points that they could get (for instance, getting a triple word </w:t>
-      </w:r>
-      <w:r>
-        <w:lastRenderedPageBreak/>
-        <w:t xml:space="preserve">score or a double word score depending on where you put the letters). But very often, I’ll take a back seat and allow the board game to do the lesson for the day. </w:t>
+        <w:t xml:space="preserve">In terms of Board games, Scrabble has been by far the most impactful and effective game that I have played with my students. In this game, students are provided with seven tiles that each contains a letter--sometimes no letter at all--and the students are then required to form English words with the random assortment of letters that they get for themselves by grabbing the tiles from the bag. Students then form words on the board and get points according to how many points the letters are worth. In subsequent rounds, students then attach their own words to whatever words have already been placed on the board and the game proceeds in this fashion with each student taking turns providing words on teh board and accruing points over the subsequent rounds. I frequently give this game after an exam period when the students are really not in the mood to be doing any more extraneous work. Sometimes the board game can be a bit slow if students don’t know enough words with the letters that they given, but very often the students are engaged with the game and looking for ways to get the most points. Sometimes I’ll model the activity by playing the game with the students and showing them what’s possible with the amount of points that they could get (for instance, getting a triple word score or a double word score depending on where you put the letters). But very often, I’ll take a back seat and allow the board game to do the lesson for the day. </w:t>
       </w:r>
       <w:r>
         <w:tab/>
@@ -1447,11 +1392,7 @@
         <w:ind w:firstLine="720"/>
       </w:pPr>
       <w:r>
-        <w:t xml:space="preserve">The reality is that the students don’t understand a lot of English. Oh, they might try and put on a front that makes them look really confident, but at the end of the day, they can’t capture the complex nuances that one can only get from years of fluency. There’s a reason why instructors TEFL programs stress the importance of reducing teacher-talk-time (TTT). Because </w:t>
-      </w:r>
-      <w:r>
-        <w:lastRenderedPageBreak/>
-        <w:t>TTT just plain doesn’t work and at the very worst, it makes you defuse more energy faster than you can say “olly olly oxen free.” Speaking is just a big time filler that just makes you exhausted. Why say anything when all you have to do is smile to capture all of the words that you had been meaning to say. Smiling. although it involves few words, will probably take you further in the English environment than speaking if only because smiling is a universal language whereas English is not (although maybe in a few decades it will be). So do yourself a favor and reduce your talking. Period. Try to give yourself the goal of talking a maximum of 50 sentences per day or at least shoot for the goal of feeling that you have spoken significantly less than you usually do.  Trust me that this will do more for you in the long run than you realize.</w:t>
+        <w:t>The reality is that the students don’t understand a lot of English. Oh, they might try and put on a front that makes them look really confident, but at the end of the day, they can’t capture the complex nuances that one can only get from years of fluency. There’s a reason why instructors TEFL programs stress the importance of reducing teacher-talk-time (TTT). Because TTT just plain doesn’t work and at the very worst, it makes you defuse more energy faster than you can say “olly olly oxen free.” Speaking is just a big time filler that just makes you exhausted. Why say anything when all you have to do is smile to capture all of the words that you had been meaning to say. Smiling. although it involves few words, will probably take you further in the English environment than speaking if only because smiling is a universal language whereas English is not (although maybe in a few decades it will be). So do yourself a favor and reduce your talking. Period. Try to give yourself the goal of talking a maximum of 50 sentences per day or at least shoot for the goal of feeling that you have spoken significantly less than you usually do.  Trust me that this will do more for you in the long run than you realize.</w:t>
       </w:r>
       <w:r>
         <w:tab/>
@@ -1504,11 +1445,7 @@
       </w:r>
       <w:r>
         <w:tab/>
-        <w:t xml:space="preserve">There are days when the students won’t feel like talking. Why get angry at this? They are clearly doing you a huge favor. Rather than fight their stubbornness, just embrace it and reduce the talking. As an English teacher, you have very little influence over the direction of their academic career. In Korea especially, you’re likely to have no power to direct any sort of behavior outside of giving the students candy incentives to comply with your wishes. Therefore, it is in your best interest to be on their good side and make sure they are pleased at all times even if what they are doing is harming themselves. You probably know this by now but if you don’t, allow me to remind you that all of your actions led you to where you are today. We all went through it. That period of our lives when we had to comply with some authority’s wishes despite our real wish to just lazily sit on the couch and play video games. For many of us, this desire continued into college when we would negotiate with professors and ask them to curb grades or give us extra credit even though we hadn’t studied. Sometimes would seek out the easy professors on RateMyProfessor.com to ensure the minimalist of efforts in our educational career, all the while not even realizing that we were harming ourselves. If we are where we are today, it’s because of the choices we made that have put us where we are. Sure, it would be nice for the students to realize that what they were doing was unwise but they are already overstressed and tired and don’t have time to consider this. There will be a few students who do think about this but the vast majority of students will not care that they are not getting the most out of your classes. In life, everyone has to be ready to learn and discover some rather painful realizations about themselves. Sometimes this happens soon, and sometimes it takes many months of years. What I’m trying to articulate here is that it is not your responsibility to impose learning on students who aren’t willing to learn the material, especially when your class is voluntary and has no influence on their lives. As a taecher, one of the most important lessons you will ever learn through experience is that you have to meet the students wherever they are in their development and then stop pushing after that. It’s a sort of delicate process when you’re initially assessing what it is that the students know and don’t know, but beyond this, once you figure it out, you can’t go overboard or else you’ll lose the students and ditto for if you go </w:t>
-      </w:r>
-      <w:r>
-        <w:lastRenderedPageBreak/>
-        <w:t xml:space="preserve">underboard with them. I have had many lulls in my class, usually because the students were either too challenged, not challenged enough, or didn’t want to learn any of the material. When all was said and done, the classes went well depending on how the students felt and what they were willing to give me for that day. I just worked with the energy. It’s important for you to do the same, all the while making sure that your body language is open and your words are kind. We often forget that students have lives outside of our own classrooms. Show the students that you appreciate this fact about them--that is, their whole totality-- and that you’re willing to meet them wherever they are in their development. In a weird ironical way, this will do more for making your class productive than being Mrs. Stringer all the time and enforcing your standards on people that you know nothing about. And what’s more, this will also help you conserve bucketloads more of your energy. In fact, I would even argue that the more placid you become, the better because it means that you know your place in the school and how to handle yourself when students throw you all sorts of curve balls wherever they may fly. And believe me when I say that they will definitely throw you some curve balls. </w:t>
+        <w:t xml:space="preserve">There are days when the students won’t feel like talking. Why get angry at this? They are clearly doing you a huge favor. Rather than fight their stubbornness, just embrace it and reduce the talking. As an English teacher, you have very little influence over the direction of their academic career. In Korea especially, you’re likely to have no power to direct any sort of behavior outside of giving the students candy incentives to comply with your wishes. Therefore, it is in your best interest to be on their good side and make sure they are pleased at all times even if what they are doing is harming themselves. You probably know this by now but if you don’t, allow me to remind you that all of your actions led you to where you are today. We all went through it. That period of our lives when we had to comply with some authority’s wishes despite our real wish to just lazily sit on the couch and play video games. For many of us, this desire continued into college when we would negotiate with professors and ask them to curb grades or give us extra credit even though we hadn’t studied. Sometimes would seek out the easy professors on RateMyProfessor.com to ensure the minimalist of efforts in our educational career, all the while not even realizing that we were harming ourselves. If we are where we are today, it’s because of the choices we made that have put us where we are. Sure, it would be nice for the students to realize that what they were doing was unwise but they are already overstressed and tired and don’t have time to consider this. There will be a few students who do think about this but the vast majority of students will not care that they are not getting the most out of your classes. In life, everyone has to be ready to learn and discover some rather painful realizations about themselves. Sometimes this happens soon, and sometimes it takes many months of years. What I’m trying to articulate here is that it is not your responsibility to impose learning on students who aren’t willing to learn the material, especially when your class is voluntary and has no influence on their lives. As a taecher, one of the most important lessons you will ever learn through experience is that you have to meet the students wherever they are in their development and then stop pushing after that. It’s a sort of delicate process when you’re initially assessing what it is that the students know and don’t know, but beyond this, once you figure it out, you can’t go overboard or else you’ll lose the students and ditto for if you go underboard with them. I have had many lulls in my class, usually because the students were either too challenged, not challenged enough, or didn’t want to learn any of the material. When all was said and done, the classes went well depending on how the students felt and what they were willing to give me for that day. I just worked with the energy. It’s important for you to do the same, all the while making sure that your body language is open and your words are kind. We often forget that students have lives outside of our own classrooms. Show the students that you appreciate this fact about them--that is, their whole totality-- and that you’re willing to meet them wherever they are in their development. In a weird ironical way, this will do more for making your class productive than being Mrs. Stringer all the time and enforcing your standards on people that you know nothing about. And what’s more, this will also help you conserve bucketloads more of your energy. In fact, I would even argue that the more placid you become, the better because it means that you know your place in the school and how to handle yourself when students throw you all sorts of curve balls wherever they may fly. And believe me when I say that they will definitely throw you some curve balls. </w:t>
       </w:r>
       <w:r>
         <w:tab/>
@@ -1554,11 +1491,7 @@
         <w:ind w:firstLine="720"/>
       </w:pPr>
       <w:r>
-        <w:t xml:space="preserve">When it comes to conserving energy in your classes, give candy. Give candy right before exams when students aren’t willing to do anymore work. Give candy post exam when students are tired of working. Give candy right before a holiday when students definitely don’t want to work, and make sure to also give candy right before summer break. Holidays, big tests, and extended vacations are all opportunities for you to feed your students and trick them into compliance. How does giving candy make the class easier? It makes the class easier because you can make a command to the students, and with the little promise of candy, get them to do </w:t>
-      </w:r>
-      <w:r>
-        <w:lastRenderedPageBreak/>
-        <w:t xml:space="preserve">exactly what you want without asking twice. I’ve been an English teacher over two years now and I have seen with my very eyes how entire groups of students have turned their entire lives around with the promise of candy. I have also seen students who had very little English proficiency turn into budding literati when I told them about the promise of candy at the end of the game. Students will do all sorts of things for candy--including obediently follow a worksheet, obediently play a game that you force upon them, and even do some verbal activities that help them practice the sounds and meaning of the words that they are responsible for knowing. Candy is the great equalizer for almost all of your activities in the sense that all students are willing to fight for it on some level, unless you’re dealing with students who have several cognitive disabilities (which alas, is beyond the scope of this book). It’s hard to argue, haggle, and dispute with unmotivated students. Incidents like these are usually the main culprits behind exhausting many teachers’ will power and mental energy. It’s like the classroom becomes this forum for less-than-inquisitive whining and complaining. So do you remove this frustration? Candy. Lots of it. “You do this and you get candy,” is what you should say. I guarantee that once you do this, all arguing stops and it all becomes a game as to how they can secure that candy into their mouths. Make sure the candy is good, of course. Unfortunately, I can’t make any recommendations as to what type of candy you should get. It will be contingent on your individual class’ tastebuds. You may want to ask the students what kind of candy they like so that you can provide them with the amenities when the time is most convenient for you. </w:t>
+        <w:t xml:space="preserve">When it comes to conserving energy in your classes, give candy. Give candy right before exams when students aren’t willing to do anymore work. Give candy post exam when students are tired of working. Give candy right before a holiday when students definitely don’t want to work, and make sure to also give candy right before summer break. Holidays, big tests, and extended vacations are all opportunities for you to feed your students and trick them into compliance. How does giving candy make the class easier? It makes the class easier because you can make a command to the students, and with the little promise of candy, get them to do exactly what you want without asking twice. I’ve been an English teacher over two years now and I have seen with my very eyes how entire groups of students have turned their entire lives around with the promise of candy. I have also seen students who had very little English proficiency turn into budding literati when I told them about the promise of candy at the end of the game. Students will do all sorts of things for candy--including obediently follow a worksheet, obediently play a game that you force upon them, and even do some verbal activities that help them practice the sounds and meaning of the words that they are responsible for knowing. Candy is the great equalizer for almost all of your activities in the sense that all students are willing to fight for it on some level, unless you’re dealing with students who have several cognitive disabilities (which alas, is beyond the scope of this book). It’s hard to argue, haggle, and dispute with unmotivated students. Incidents like these are usually the main culprits behind exhausting many teachers’ will power and mental energy. It’s like the classroom becomes this forum for less-than-inquisitive whining and complaining. So do you remove this frustration? Candy. Lots of it. “You do this and you get candy,” is what you should say. I guarantee that once you do this, all arguing stops and it all becomes a game as to how they can secure that candy into their mouths. Make sure the candy is good, of course. Unfortunately, I can’t make any recommendations as to what type of candy you should get. It will be contingent on your individual class’ tastebuds. You may want to ask the students what kind of candy they like so that you can provide them with the amenities when the time is most convenient for you. </w:t>
       </w:r>
       <w:r>
         <w:tab/>
@@ -1599,11 +1532,7 @@
       </w:r>
       <w:r>
         <w:tab/>
-        <w:t xml:space="preserve">There are some other strategies that are also worth considering. Sometimes I have gotten a lot of cross talking in my classes where students will like they can just yell or scream over my voice. This usually gives me a headache, particularly when the students are hurling all sorts of senseless invectives that have nothing to do with the class. Apart of this has to do with the fact that I didn’t set enough clear boundaries from the start. However, another part has to do with the fact that I didn’t order the Conair Mike Machine soon enough. These little machines strap around your body and have a detachable head piece that you can wear and speak into at the same time. They have little voice boxes that you can adjust and have served wonders for my classes where students feel like they are liberty to speak whatever they want at any time in the lesson. When I’ve had a co-teacher teach with me in the classroom, I have volunteered to allow them to use it since they are more likely in a better position to stop the students dead in their tracks  (they speak the target language, after all, while I do not).  I cannot emphasize enough just how critical it is for your voice to carry over all of the students and be heard from anywhere by anyone (unless they are deaf, which alas, is also beyond the scope of this book). </w:t>
-      </w:r>
-      <w:r>
-        <w:lastRenderedPageBreak/>
-        <w:t>Nowadays, I never leave home without a mike that helps me direct the classes and guide the lessons. When students act up, I talk sternly in the mike while cranking up the volume. It’s total, cold, raw power that I display before the students’ very eyes and they automatically just quiet down.</w:t>
+        <w:t>There are some other strategies that are also worth considering. Sometimes I have gotten a lot of cross talking in my classes where students will like they can just yell or scream over my voice. This usually gives me a headache, particularly when the students are hurling all sorts of senseless invectives that have nothing to do with the class. Apart of this has to do with the fact that I didn’t set enough clear boundaries from the start. However, another part has to do with the fact that I didn’t order the Conair Mike Machine soon enough. These little machines strap around your body and have a detachable head piece that you can wear and speak into at the same time. They have little voice boxes that you can adjust and have served wonders for my classes where students feel like they are liberty to speak whatever they want at any time in the lesson. When I’ve had a co-teacher teach with me in the classroom, I have volunteered to allow them to use it since they are more likely in a better position to stop the students dead in their tracks  (they speak the target language, after all, while I do not).  I cannot emphasize enough just how critical it is for your voice to carry over all of the students and be heard from anywhere by anyone (unless they are deaf, which alas, is also beyond the scope of this book). Nowadays, I never leave home without a mike that helps me direct the classes and guide the lessons. When students act up, I talk sternly in the mike while cranking up the volume. It’s total, cold, raw power that I display before the students’ very eyes and they automatically just quiet down.</w:t>
       </w:r>
       <w:r>
         <w:tab/>
@@ -1679,11 +1608,7 @@
       </w:r>
       <w:r>
         <w:tab/>
-        <w:t xml:space="preserve">Now, for students whose names you can never remember, you have a few options. Please be aware that this is a highly contentious issue and many teachers are divided on what they should do when they don’t remember names. One option is to have the students make name tags that they can wear regularly. Although this takes up a lot of time, it nevertheless can be beneficial for you as the teacher to be able to call students out. I have tried this activity a few times and sometimes this works, although the perils of doing this are legion: students don’t have markers, they write in little small letters that you can’t read, the color of their pens are too bright to see, they write their names in their mother languages as opposed to the English spelling, their handwriting is illegible, and there is too much doodling on the paper that it clouds out the student’s name. Explaining the rules for this sort of activity can take up a HUGE chunk of time and when you’re dealing with students who are learning English, they most likely will not understand you without the help of a teacher’s aid or a co-teacher, if you’re fortunate enough to have one of these. When you don’t have one, or if you have a particularly inactive one, then another option is to make up names for your students. Many people debate whether this is just transferred colonization of one kind or another. Personally, I don’t care what it is. If it gets the job done and leaves me less exhausted, that’s what I’m going to do--symbolism be damned. I am going to be repeating this over and over for you as you continue reading this book because it does bear repeating. Your self-preservation must take precedence! Absolutely, it must! And if it means you have to make up names for your students, then so be it. Call one student Spiderman and another student “Ralph.” Do whatever it takes for you to gain control of your classes and your students for preserving the maximum amount of energy possible. These </w:t>
-      </w:r>
-      <w:r>
-        <w:lastRenderedPageBreak/>
-        <w:t xml:space="preserve">compensatory strategies are better than nothing at all. </w:t>
+        <w:t xml:space="preserve">Now, for students whose names you can never remember, you have a few options. Please be aware that this is a highly contentious issue and many teachers are divided on what they should do when they don’t remember names. One option is to have the students make name tags that they can wear regularly. Although this takes up a lot of time, it nevertheless can be beneficial for you as the teacher to be able to call students out. I have tried this activity a few times and sometimes this works, although the perils of doing this are legion: students don’t have markers, they write in little small letters that you can’t read, the color of their pens are too bright to see, they write their names in their mother languages as opposed to the English spelling, their handwriting is illegible, and there is too much doodling on the paper that it clouds out the student’s name. Explaining the rules for this sort of activity can take up a HUGE chunk of time and when you’re dealing with students who are learning English, they most likely will not understand you without the help of a teacher’s aid or a co-teacher, if you’re fortunate enough to have one of these. When you don’t have one, or if you have a particularly inactive one, then another option is to make up names for your students. Many people debate whether this is just transferred colonization of one kind or another. Personally, I don’t care what it is. If it gets the job done and leaves me less exhausted, that’s what I’m going to do--symbolism be damned. I am going to be repeating this over and over for you as you continue reading this book because it does bear repeating. Your self-preservation must take precedence! Absolutely, it must! And if it means you have to make up names for your students, then so be it. Call one student Spiderman and another student “Ralph.” Do whatever it takes for you to gain control of your classes and your students for preserving the maximum amount of energy possible. These compensatory strategies are better than nothing at all. </w:t>
       </w:r>
       <w:r>
         <w:tab/>
@@ -1732,11 +1657,7 @@
       </w:r>
       <w:r>
         <w:tab/>
-        <w:t xml:space="preserve">“But Todd, you’ll get fired.” No I won’t. Because you have to ask yourself. If the level of dispassionate disconnectedness is already tolerated in the school environment, then what you’re doing by relying on the inacive co-teachers is actually harmless compared to what they are probably doing in their own classes (assuming their level of dispassion pervades their entire life in untold ways). This is why when I am faced with an offensively inactive co-teacher, I make sure to direct the students’ attention toward the co-teacher and tell the that I need their translation help.  Or give them worksheets to distribute while smiling and thanking them for their assistance. If the co-teacher is super persnickety and really doesn’t care about you--perhaps even trying to actively harm you--then give yourself a year and look for other jobs. Life is too short to be putting up with a problematic co-teacher who makes you life a living hell. If however, you do have a co-teacher who actually listens to you and who is willing to be engaged in the </w:t>
-      </w:r>
-      <w:r>
-        <w:lastRenderedPageBreak/>
-        <w:t xml:space="preserve">class and with the students, you can use their ability to translate to your advantage and have them do a lot of the explanations for you. Sure, you did get trained, technically, to purvey information to students in English, to teach English with English as it were. But if the school is going to provide you with an aid, assistant, or co-teacher, then use it! Make sure that the teachers are being as active as you are, if not more active. Here are some ideas for how you can utilize your co-teacher to your advantage: (1) You could have your co-teacher provide translations for your PPTs; (2) You could have you co-teacher provide you with worksheets that the students are using and use that to create activities for them like Bingo or Jeopardy (all the while keeping in mind that you can hire out a really inexpensive VA to make these games for you!); (3) You can have your co-teacher do a lot of the translation work for you in class, as was already mentioned; (4) you can have your co-teacher prepare accompanying materials to match the ones that you are going to provide; (5) you can pass the speaking-baton to the co-teacher and have them do a little lecture on the classroom material for the day; (5) You can ask your co-teacher about upcoming events in the school to be cognizant enough so that you know when you have to have a lesson prepared for the students; (6) you can ask your co-teacher about local events in town or local services to be apart of. Your co-teacher is most certainly not your virtual assistant or receptionist and they are by no means obligated to do you any favors at all. However, make sure to match the level of work that they provide for you so that you’re not over stressing about what you need to do.Therefore, if they are particularly inactive in your class or they take a back role, then you can use to your advantage by just selecting whatever lesson you think will be most helpful for students at the time of your lesson, without having to concern yourself with your co-teacher. If for whatever reason the co-teacher is bossy without actually doing anything, then gently remind them that you are in a relationship with them and that they need to do their part to ensure that the relationship executes the desired responsibilities of both teachers. </w:t>
+        <w:t xml:space="preserve">“But Todd, you’ll get fired.” No I won’t. Because you have to ask yourself. If the level of dispassionate disconnectedness is already tolerated in the school environment, then what you’re doing by relying on the inacive co-teachers is actually harmless compared to what they are probably doing in their own classes (assuming their level of dispassion pervades their entire life in untold ways). This is why when I am faced with an offensively inactive co-teacher, I make sure to direct the students’ attention toward the co-teacher and tell the that I need their translation help.  Or give them worksheets to distribute while smiling and thanking them for their assistance. If the co-teacher is super persnickety and really doesn’t care about you--perhaps even trying to actively harm you--then give yourself a year and look for other jobs. Life is too short to be putting up with a problematic co-teacher who makes you life a living hell. If however, you do have a co-teacher who actually listens to you and who is willing to be engaged in the class and with the students, you can use their ability to translate to your advantage and have them do a lot of the explanations for you. Sure, you did get trained, technically, to purvey information to students in English, to teach English with English as it were. But if the school is going to provide you with an aid, assistant, or co-teacher, then use it! Make sure that the teachers are being as active as you are, if not more active. Here are some ideas for how you can utilize your co-teacher to your advantage: (1) You could have your co-teacher provide translations for your PPTs; (2) You could have you co-teacher provide you with worksheets that the students are using and use that to create activities for them like Bingo or Jeopardy (all the while keeping in mind that you can hire out a really inexpensive VA to make these games for you!); (3) You can have your co-teacher do a lot of the translation work for you in class, as was already mentioned; (4) you can have your co-teacher prepare accompanying materials to match the ones that you are going to provide; (5) you can pass the speaking-baton to the co-teacher and have them do a little lecture on the classroom material for the day; (5) You can ask your co-teacher about upcoming events in the school to be cognizant enough so that you know when you have to have a lesson prepared for the students; (6) you can ask your co-teacher about local events in town or local services to be apart of. Your co-teacher is most certainly not your virtual assistant or receptionist and they are by no means obligated to do you any favors at all. However, make sure to match the level of work that they provide for you so that you’re not over stressing about what you need to do.Therefore, if they are particularly inactive in your class or they take a back role, then you can use to your advantage by just selecting whatever lesson you think will be most helpful for students at the time of your lesson, without having to concern yourself with your co-teacher. If for whatever reason the co-teacher is bossy without actually doing anything, then gently remind them that you are in a relationship with them and that they need to do their part to ensure that the relationship executes the desired responsibilities of both teachers. </w:t>
       </w:r>
       <w:r>
         <w:tab/>
@@ -1812,11 +1733,7 @@
       </w:r>
       <w:r>
         <w:tab/>
-        <w:t xml:space="preserve">Lately, I’ve discovered a new way for checking out and preserving your energy. Group projects. I’ve already mentioned that worksheets can be helpful in keeping the students busy but you could extend this to include some multi-class projects that involve a lot of group work and heady thinking. Many EFL books have provided great ideas for projects to give to your classes, and the Cambridge series is one of the best. There are many different types of projects you can do with your students over extended classes. For example, you can have them make a video, replete with script, actors, and a director. These types of classes are typically very fun for the students and keep you at bay while they perform the necessary responsiblities of the assignment. Another fun group activity is to do a publicity campaign whereby students organize themselves into groups and form a cause that they can support with propaganda. Making fliers is usually a great project to do over many days. Still, another activity that you can give to your students is game-making. Why purchase your own games when you can just have the students make their own authentic games that help them study material they are required to care about? I don’t know about you but I can’t think of a better way to keep the students occupied while I just </w:t>
-      </w:r>
-      <w:r>
-        <w:lastRenderedPageBreak/>
-        <w:t>stare out into space. When I have assigned this activity, students have typically taken 1-2 class periods to finish and then to play the game. I have the students make their own rules, make their own pictures on the game board, decide which information they want the game board to test students on, and decide on their own game board pieces. In short, I have the students basically do everything and I keep to high standards so that the students push themselves and I have maximal time to be able to sit back and watch the students take initiative on their own projects. My former students have made some rather elaborate games for me and they are frequently so fun to play that I have the students in each group take turns playing different games that have been developed over the course of the lesson.</w:t>
+        <w:t>Lately, I’ve discovered a new way for checking out and preserving your energy. Group projects. I’ve already mentioned that worksheets can be helpful in keeping the students busy but you could extend this to include some multi-class projects that involve a lot of group work and heady thinking. Many EFL books have provided great ideas for projects to give to your classes, and the Cambridge series is one of the best. There are many different types of projects you can do with your students over extended classes. For example, you can have them make a video, replete with script, actors, and a director. These types of classes are typically very fun for the students and keep you at bay while they perform the necessary responsiblities of the assignment. Another fun group activity is to do a publicity campaign whereby students organize themselves into groups and form a cause that they can support with propaganda. Making fliers is usually a great project to do over many days. Still, another activity that you can give to your students is game-making. Why purchase your own games when you can just have the students make their own authentic games that help them study material they are required to care about? I don’t know about you but I can’t think of a better way to keep the students occupied while I just stare out into space. When I have assigned this activity, students have typically taken 1-2 class periods to finish and then to play the game. I have the students make their own rules, make their own pictures on the game board, decide which information they want the game board to test students on, and decide on their own game board pieces. In short, I have the students basically do everything and I keep to high standards so that the students push themselves and I have maximal time to be able to sit back and watch the students take initiative on their own projects. My former students have made some rather elaborate games for me and they are frequently so fun to play that I have the students in each group take turns playing different games that have been developed over the course of the lesson.</w:t>
       </w:r>
       <w:r>
         <w:tab/>
@@ -1877,11 +1794,7 @@
         <w:t>x-</w:t>
       </w:r>
       <w:r>
-        <w:t xml:space="preserve">number of classes to put the entire piece together, along with script. You could then assign a movie day where you and the rest of the class all watch the </w:t>
-      </w:r>
-      <w:r>
-        <w:lastRenderedPageBreak/>
-        <w:t xml:space="preserve">videos and then vote on the best one. You could even have an academy award day where you reward some students for best performance, or most dramatic. There are seemingly an unlimited supply of activities having to do with voting. </w:t>
+        <w:t xml:space="preserve">number of classes to put the entire piece together, along with script. You could then assign a movie day where you and the rest of the class all watch the videos and then vote on the best one. You could even have an academy award day where you reward some students for best performance, or most dramatic. There are seemingly an unlimited supply of activities having to do with voting. </w:t>
       </w:r>
     </w:p>
     <w:p>
@@ -1957,24 +1870,16 @@
         <w:ind w:firstLine="720"/>
       </w:pPr>
       <w:r>
-        <w:t xml:space="preserve">There are so many voting-based activities that you can incorporate into your classes and weave throughout the semester. They’re not just confined to individual activities. You can </w:t>
-      </w:r>
-      <w:r>
-        <w:lastRenderedPageBreak/>
-        <w:t xml:space="preserve">virtually have students vote on everything, from worksheets to PPTs. If the students feel like what they are doing is a direct result of their own choosing, they’ll be more likely to do those activities and you’ll be able to take an increasingly passive stance in your class as they get to work on the activities that they chose. This is why I always try to bake voting into my classes because I know that voting will encourage students to be more in control of the direction of their education. I think one of the things that people don’t realize about teaching is that it’s a two-way relationship. Teachers very often don’t fail because they are bad teachers; rather, they fail because they didn’t establish a healthy working relationship with their students. At the end of the day, teachers will only be able to meet students wherever they are in their growth and development and eagerness to learn. You can only do so much to force students into doing the work that you want. Sometimes they won’t even want to do any of the work that you supply. In this case, you just have to meet them where they are and work with that (or not work with that). These days, I don’t work with students who refuse to do any work for me. It’s a futile effort. If the students are actively resisting the work for the class, I just allow them to do it and I move on with whatever it is that I have to do in my own life to make it better. I don’t push the students to do what I want them to do if I have seen them actively despising the English language. I let them hate it and be who they are going to be while I move on to more positive things in my life. Yes, there have been many classes where I just sat at my desk and did my own reading while the students rebelliously slept the whole time. It took me a long time to reach that point because I always wanted to help other people. But when I told my supervisors about their behavior and they just shrugged, I decided that it was a battle not worth fighting and i just decided to do my own work during that class. Will these sleeping students that I had come around at some point? I don’t know, but life is too short for me to be worrying about them. Like I said, you have to take care of yourself. Do what Tony Robbins suggests and seek pleasure and avoid pain wherever possible. </w:t>
-      </w:r>
-    </w:p>
-    <w:p>
-      <w:pPr>
-        <w:pStyle w:val="LO-normal"/>
-        <w:ind w:firstLine="720"/>
-      </w:pPr>
-      <w:r>
-        <w:t xml:space="preserve">Giving your students choices whenever possible, even in a country where students are expected to follow the teacher, is not a bad idea. Actually, my experience in Korea, despite it being known for a country that respects elders, has been somewhat the reverse of what people normally say about it. Most of my students have never had a problem arguing with me and telling me that i’m wrong. They have ranted and raved and objected to many of the activiites that i have given them. They have openly requested to self-study during my class and some days they have even asked me if they could go use the bathroom, to which I have conceded, only to see them toward the tail-end of the class to which they explained that they had a really bad case of the runs. Some students have even had the audacity to request that they leave class to go play video games in the computer room. My Korean students have hardly ever shied away from telling me what to do. Maybe it’s because of my status within the school, my own teaching style, the changing times in Korea, or a mixture of these characteristics and others that I am not aware of, but whatever the case may be, it seems that the idea that korean students are somehow obedient to every word that a teacher says seems more myth than reality. Even during those times when I have put my foot down and told the students how I felt about their behavior, these times have been the absolute worst for me because it means that I have lost the trust in the students and they have come to resent me for making them do things that they don’t want. It ususually takes me more than a few weeks to win them back to my side and show them that I do care about how they feel, but that a compromise is needed in order for the both of us to </w:t>
-      </w:r>
-      <w:r>
-        <w:lastRenderedPageBreak/>
-        <w:t xml:space="preserve">move forward with our respective roles. When this happens, I usually end up expending more energy than I need to in order to win them back. Therefore, I am usually not willing to fight my students on classroom policy, wherever possible. It’s more trouble than it’s worth. </w:t>
+        <w:t xml:space="preserve">There are so many voting-based activities that you can incorporate into your classes and weave throughout the semester. They’re not just confined to individual activities. You can virtually have students vote on everything, from worksheets to PPTs. If the students feel like what they are doing is a direct result of their own choosing, they’ll be more likely to do those activities and you’ll be able to take an increasingly passive stance in your class as they get to work on the activities that they chose. This is why I always try to bake voting into my classes because I know that voting will encourage students to be more in control of the direction of their education. I think one of the things that people don’t realize about teaching is that it’s a two-way relationship. Teachers very often don’t fail because they are bad teachers; rather, they fail because they didn’t establish a healthy working relationship with their students. At the end of the day, teachers will only be able to meet students wherever they are in their growth and development and eagerness to learn. You can only do so much to force students into doing the work that you want. Sometimes they won’t even want to do any of the work that you supply. In this case, you just have to meet them where they are and work with that (or not work with that). These days, I don’t work with students who refuse to do any work for me. It’s a futile effort. If the students are actively resisting the work for the class, I just allow them to do it and I move on with whatever it is that I have to do in my own life to make it better. I don’t push the students to do what I want them to do if I have seen them actively despising the English language. I let them hate it and be who they are going to be while I move on to more positive things in my life. Yes, there have been many classes where I just sat at my desk and did my own reading while the students rebelliously slept the whole time. It took me a long time to reach that point because I always wanted to help other people. But when I told my supervisors about their behavior and they just shrugged, I decided that it was a battle not worth fighting and i just decided to do my own work during that class. Will these sleeping students that I had come around at some point? I don’t know, but life is too short for me to be worrying about them. Like I said, you have to take care of yourself. Do what Tony Robbins suggests and seek pleasure and avoid pain wherever possible. </w:t>
+      </w:r>
+    </w:p>
+    <w:p>
+      <w:pPr>
+        <w:pStyle w:val="LO-normal"/>
+        <w:ind w:firstLine="720"/>
+      </w:pPr>
+      <w:r>
+        <w:t xml:space="preserve">Giving your students choices whenever possible, even in a country where students are expected to follow the teacher, is not a bad idea. Actually, my experience in Korea, despite it being known for a country that respects elders, has been somewhat the reverse of what people normally say about it. Most of my students have never had a problem arguing with me and telling me that i’m wrong. They have ranted and raved and objected to many of the activiites that i have given them. They have openly requested to self-study during my class and some days they have even asked me if they could go use the bathroom, to which I have conceded, only to see them toward the tail-end of the class to which they explained that they had a really bad case of the runs. Some students have even had the audacity to request that they leave class to go play video games in the computer room. My Korean students have hardly ever shied away from telling me what to do. Maybe it’s because of my status within the school, my own teaching style, the changing times in Korea, or a mixture of these characteristics and others that I am not aware of, but whatever the case may be, it seems that the idea that korean students are somehow obedient to every word that a teacher says seems more myth than reality. Even during those times when I have put my foot down and told the students how I felt about their behavior, these times have been the absolute worst for me because it means that I have lost the trust in the students and they have come to resent me for making them do things that they don’t want. It ususually takes me more than a few weeks to win them back to my side and show them that I do care about how they feel, but that a compromise is needed in order for the both of us to move forward with our respective roles. When this happens, I usually end up expending more energy than I need to in order to win them back. Therefore, I am usually not willing to fight my students on classroom policy, wherever possible. It’s more trouble than it’s worth. </w:t>
       </w:r>
       <w:r>
         <w:tab/>
@@ -2028,11 +1933,7 @@
       </w:r>
       <w:r>
         <w:tab/>
-        <w:t xml:space="preserve">That said, there are a few more activities that you can give to your students that will make them more active in your class. We already brought up voting activities. Other great </w:t>
-      </w:r>
-      <w:r>
-        <w:lastRenderedPageBreak/>
-        <w:t xml:space="preserve">activities that get your students busy is Clue activities. There are plenty of PowerPoint presentations floating around the internet today that are like the game Clue whereby students have to solve the whodunit question. These activities are very popular with students in Korea and they will likely be popular in other countries throughout Asia as well. These games are great because students can spend almost the entire class period working them out, expending all of the mental energy that they have to do them and then checking with you at the very end of the class for the answer. Another great activity to give to your students is the “Murder” game whereby you select one student as the detective and one student as the murderer. In this game, the student-as-detective leaves the room while you select a murderer who will wink at students to kill them. The detective will return to the class and ask students different questions of each student, trying to detect any sort of lying in their countenance. These questions can be super broad and irrelevant to the game, such as “what is your favorite color?” or they can be related to the game at hand, such as “where were you on the night of February 1st?” The questions will largely depend on the level of proficiency that you have. In any case, after or during questions, the killer can kill people and then the student can attempt to search and take three guesses at who the killer is. The beauty with this game, as with many of the other games that i have mentioned, is that this game is largely between the students and not the teacher After you’ve explained the rules--or gotten your co-teacher to do it if you have one--then the game can literally move forward on its own without your assistance. And if the students really get into this game, they can continue until the bell rings. This game can be done during the semester or in the winter camps that I have already mentioned and they are great time killers (no pun intended). Another great activity that you can give to your students, and which also happens to be mentioned in Penny Ur’s </w:t>
+        <w:t xml:space="preserve">That said, there are a few more activities that you can give to your students that will make them more active in your class. We already brought up voting activities. Other great activities that get your students busy is Clue activities. There are plenty of PowerPoint presentations floating around the internet today that are like the game Clue whereby students have to solve the whodunit question. These activities are very popular with students in Korea and they will likely be popular in other countries throughout Asia as well. These games are great because students can spend almost the entire class period working them out, expending all of the mental energy that they have to do them and then checking with you at the very end of the class for the answer. Another great activity to give to your students is the “Murder” game whereby you select one student as the detective and one student as the murderer. In this game, the student-as-detective leaves the room while you select a murderer who will wink at students to kill them. The detective will return to the class and ask students different questions of each student, trying to detect any sort of lying in their countenance. These questions can be super broad and irrelevant to the game, such as “what is your favorite color?” or they can be related to the game at hand, such as “where were you on the night of February 1st?” The questions will largely depend on the level of proficiency that you have. In any case, after or during questions, the killer can kill people and then the student can attempt to search and take three guesses at who the killer is. The beauty with this game, as with many of the other games that i have mentioned, is that this game is largely between the students and not the teacher After you’ve explained the rules--or gotten your co-teacher to do it if you have one--then the game can literally move forward on its own without your assistance. And if the students really get into this game, they can continue until the bell rings. This game can be done during the semester or in the winter camps that I have already mentioned and they are great time killers (no pun intended). Another great activity that you can give to your students, and which also happens to be mentioned in Penny Ur’s </w:t>
       </w:r>
       <w:r>
         <w:rPr>
@@ -2050,11 +1951,7 @@
         <w:ind w:firstLine="720"/>
       </w:pPr>
       <w:r>
-        <w:t>When considering choices you can give to your students, there’s nothing more fun than arranging games. I have a series of powerpoint presentations that I made where all students have to do is arrange, arrange, arrange! One of the games, which is taken from the Ur book, is arranging the guests. In this scenario, students are at a dinner party and they are given profiles of several of the guests. Students are told what their personalities are like and what they do for a living. In this game, there’s usually a cross-section of characters, from a judge to a school teacher to a little brat who complains to her mommy all of the time. The students job is to arrange these guests at a dinner a party to ensure that everyone gets along and there is not a lot of in-fighting. This usually gets the students very busy, particularly if they’re above-average level of proficiency. Students will very frequently work through potential combinations like the activity is some kind of a rubics cube and then devise sentences that explain why they chose the way they did. This game is absolutely perfect for giving students an outlet to express themselves and to do most of the work for you. Another game that practically lends itself to self-teaching is arranged-marriage game. Again, this is taken from the Penny Ur book. In this game, students act as a marriage committee in a futuristic society where everyone needs to be married off and any couple that is getting a divorce needs to be re-coupled right away. Students are given a list of couples and the different problems that each couple if experiencing. The students then have to re-arrange the couples so that everyone is happy again. I’ve had much success with this game for the same reasons as the other game mentioned above. First of all, students love talking about relationships and couples so this game easily lends itself to all sorts of chit-</w:t>
-      </w:r>
-      <w:r>
-        <w:lastRenderedPageBreak/>
-        <w:t>chatter. Secondly, students love entertaining different arrangement of couples and figuring out the best match. I have very frequently delivered this game to classses as small as two and classes as large as 10 and it works the same. Sometimes it’s helpful to tell students to write down the information that you give to them via powerpoint or distribute worksheets that will remind the students of the different couples. This allows them to cross check their facts wiht their own memories to determine the best fit. I usually give the students about 15 minutes to deliberate before they render a decision and then I have them tell me why they chose the way they did. Sometimes the students will finish a lot sooner than I expected and then I will tell them to explain their reasoning. Usually, if their finishing of the activity is premature, they won’t be able to produce sentneces that explain their logic, and so back to the drawing board they will go until they can produce something for me. If they can produce sentences that explain why they chose what they did, I will have each student of a group contribute their thoughts. If I don’t understand what they are saying, I will tell the students as such and tell them that they have to go back to the drawing board and figure out logical sentences to give to me. After all, this is why I have been hired, isn’t it? To provide students with this kind of feedback (the invaluable feedback of knowing if a native English speaker can understand you or not). Sometimes students will give me clipped responses that just barely skim the surface and tell me the answer to their reasoning. In some cases, I will let this slide if the timing of the class is around exam time or their are some other unforeseen special circumstances (for example, I haven’t seen the students in two weeks due to a festival or some kind of a class trip). However, if I have seen the students rather consistently for weeks on end, I seldom tolerate clipped replies, such as “He is a firefighter,” to explain why they coupled, Bill, the Fireman, with Grace, the Nurse. I usually make the students come up with something more comprehensive and well thought out. Again, your needs may differ depending on what school you’re teaching in or what country you’re generally located in. For students in South Korea, in a high school setting, this is totally a normal expectation.</w:t>
+        <w:t>When considering choices you can give to your students, there’s nothing more fun than arranging games. I have a series of powerpoint presentations that I made where all students have to do is arrange, arrange, arrange! One of the games, which is taken from the Ur book, is arranging the guests. In this scenario, students are at a dinner party and they are given profiles of several of the guests. Students are told what their personalities are like and what they do for a living. In this game, there’s usually a cross-section of characters, from a judge to a school teacher to a little brat who complains to her mommy all of the time. The students job is to arrange these guests at a dinner a party to ensure that everyone gets along and there is not a lot of in-fighting. This usually gets the students very busy, particularly if they’re above-average level of proficiency. Students will very frequently work through potential combinations like the activity is some kind of a rubics cube and then devise sentences that explain why they chose the way they did. This game is absolutely perfect for giving students an outlet to express themselves and to do most of the work for you. Another game that practically lends itself to self-teaching is arranged-marriage game. Again, this is taken from the Penny Ur book. In this game, students act as a marriage committee in a futuristic society where everyone needs to be married off and any couple that is getting a divorce needs to be re-coupled right away. Students are given a list of couples and the different problems that each couple if experiencing. The students then have to re-arrange the couples so that everyone is happy again. I’ve had much success with this game for the same reasons as the other game mentioned above. First of all, students love talking about relationships and couples so this game easily lends itself to all sorts of chit-chatter. Secondly, students love entertaining different arrangement of couples and figuring out the best match. I have very frequently delivered this game to classses as small as two and classes as large as 10 and it works the same. Sometimes it’s helpful to tell students to write down the information that you give to them via powerpoint or distribute worksheets that will remind the students of the different couples. This allows them to cross check their facts wiht their own memories to determine the best fit. I usually give the students about 15 minutes to deliberate before they render a decision and then I have them tell me why they chose the way they did. Sometimes the students will finish a lot sooner than I expected and then I will tell them to explain their reasoning. Usually, if their finishing of the activity is premature, they won’t be able to produce sentneces that explain their logic, and so back to the drawing board they will go until they can produce something for me. If they can produce sentences that explain why they chose what they did, I will have each student of a group contribute their thoughts. If I don’t understand what they are saying, I will tell the students as such and tell them that they have to go back to the drawing board and figure out logical sentences to give to me. After all, this is why I have been hired, isn’t it? To provide students with this kind of feedback (the invaluable feedback of knowing if a native English speaker can understand you or not). Sometimes students will give me clipped responses that just barely skim the surface and tell me the answer to their reasoning. In some cases, I will let this slide if the timing of the class is around exam time or their are some other unforeseen special circumstances (for example, I haven’t seen the students in two weeks due to a festival or some kind of a class trip). However, if I have seen the students rather consistently for weeks on end, I seldom tolerate clipped replies, such as “He is a firefighter,” to explain why they coupled, Bill, the Fireman, with Grace, the Nurse. I usually make the students come up with something more comprehensive and well thought out. Again, your needs may differ depending on what school you’re teaching in or what country you’re generally located in. For students in South Korea, in a high school setting, this is totally a normal expectation.</w:t>
       </w:r>
     </w:p>
     <w:p>
@@ -2088,11 +1985,7 @@
       </w:r>
       <w:r>
         <w:tab/>
-        <w:t xml:space="preserve">There are still other arrangement activities that you can provide, most of which come right out of the Cambridge canon and can be applied to numerous classes where you don’t want to exert too much energy. For instance, you can have the students group words based on severity (e.g. tiny, small, big, large, collosal) or group them based on importance. You can have students use a randomly generated list of words and then have them determine their own categories. You can have the students generate sentences based on these random words that you’ve generated and make it into a game whereby the student who can’t think of a sentence is out of the game. Working with vocabulary is an absolutely wonderful way to get the energy off of </w:t>
-      </w:r>
-      <w:r>
-        <w:lastRenderedPageBreak/>
-        <w:t>you, particulalry if you’re working with vocabulary that the students have to learn. As a  general rule, it will serve to your benefit if you can go over words that the students have already been reviewing because this provide some added incentive for students to be engaged with the class (since reviewing the vocabulary that they have to know for a test is never a bad idea).</w:t>
+        <w:t>There are still other arrangement activities that you can provide, most of which come right out of the Cambridge canon and can be applied to numerous classes where you don’t want to exert too much energy. For instance, you can have the students group words based on severity (e.g. tiny, small, big, large, collosal) or group them based on importance. You can have students use a randomly generated list of words and then have them determine their own categories. You can have the students generate sentences based on these random words that you’ve generated and make it into a game whereby the student who can’t think of a sentence is out of the game. Working with vocabulary is an absolutely wonderful way to get the energy off of you, particulalry if you’re working with vocabulary that the students have to learn. As a  general rule, it will serve to your benefit if you can go over words that the students have already been reviewing because this provide some added incentive for students to be engaged with the class (since reviewing the vocabulary that they have to know for a test is never a bad idea).</w:t>
       </w:r>
     </w:p>
     <w:p>
@@ -2203,11 +2096,7 @@
       </w:r>
       <w:r>
         <w:tab/>
-        <w:t xml:space="preserve">Another great categorizing activity is to have the students create stories from the words that they are either using for their other classes or ones that you randomly picked from a textbook or some other source and then having the students generate a story a comic strip based on the words and then creating the stipulation that the students absolutely muse use all of the words in some way or context. It will help if you anticipate the difficulty that some of the students might have with using a select few words but this shouldn’t take you more than a few seconds to determine. For all intends and purposes, category games are what I call “set-it-and-forget-it” games, meaning that you basically give the instructions once and then get the students to work diligently on the activities for the remainder of the class while you take it easy. For activities like this, it might be helpful if you made use of classroom dictionaries, but it’s not </w:t>
-      </w:r>
-      <w:r>
-        <w:lastRenderedPageBreak/>
-        <w:t>always necessary.</w:t>
+        <w:t>Another great categorizing activity is to have the students create stories from the words that they are either using for their other classes or ones that you randomly picked from a textbook or some other source and then having the students generate a story a comic strip based on the words and then creating the stipulation that the students absolutely muse use all of the words in some way or context. It will help if you anticipate the difficulty that some of the students might have with using a select few words but this shouldn’t take you more than a few seconds to determine. For all intends and purposes, category games are what I call “set-it-and-forget-it” games, meaning that you basically give the instructions once and then get the students to work diligently on the activities for the remainder of the class while you take it easy. For activities like this, it might be helpful if you made use of classroom dictionaries, but it’s not always necessary.</w:t>
       </w:r>
       <w:r>
         <w:tab/>
@@ -2300,11 +2189,7 @@
         <w:t>Lesson Planning,</w:t>
       </w:r>
       <w:r>
-        <w:t xml:space="preserve"> the authors do make it clear that there is really no one right way of lesson planning. Some people will just write a list of words on a sheet and call that a “strategy,” while others will go more elaborate and create extensive bullet points that branch out into other bullet points ad infinitum. You can probably guess what my personal philosophy is with this </w:t>
-      </w:r>
-      <w:r>
-        <w:lastRenderedPageBreak/>
-        <w:t>lesson planning: take the path of least resistance. Lesson planning takes time and in my experience, even with rehearsal, will never be perfect. Things will bomb for many reasons, some of which are entirely out of your control. For example, the students feeling bad about a test that they took could lead them to hate your activity and then cause it to bomb. The truth is: you won’t always know why a lesson bombs, so the truth is that it’s in your best interest to just generate a list of activities and review with students (particularly during those weeks when you just don’t want to be bothered). Some might even argue that today what I am recommending is still too much work. And maybe they’re right. In the past, for example, I have hired VAs to handle a lot of my worklaod, from finding worksheets to making them themselves. I will explore this idea of outsourcing a little bit later, describing the whys and the whats and the wherefore.</w:t>
+        <w:t xml:space="preserve"> the authors do make it clear that there is really no one right way of lesson planning. Some people will just write a list of words on a sheet and call that a “strategy,” while others will go more elaborate and create extensive bullet points that branch out into other bullet points ad infinitum. You can probably guess what my personal philosophy is with this lesson planning: take the path of least resistance. Lesson planning takes time and in my experience, even with rehearsal, will never be perfect. Things will bomb for many reasons, some of which are entirely out of your control. For example, the students feeling bad about a test that they took could lead them to hate your activity and then cause it to bomb. The truth is: you won’t always know why a lesson bombs, so the truth is that it’s in your best interest to just generate a list of activities and review with students (particularly during those weeks when you just don’t want to be bothered). Some might even argue that today what I am recommending is still too much work. And maybe they’re right. In the past, for example, I have hired VAs to handle a lot of my worklaod, from finding worksheets to making them themselves. I will explore this idea of outsourcing a little bit later, describing the whys and the whats and the wherefore.</w:t>
       </w:r>
       <w:r>
         <w:tab/>
@@ -2340,11 +2225,7 @@
         <w:ind w:firstLine="720"/>
       </w:pPr>
       <w:r>
-        <w:t xml:space="preserve">When looking for particular grammar activities that get the students’ attention off of you, ask your colleagues about what grammar structures they should know already. Run some sentences by them and ask them if the students will understand. If you get a confirmation that they do know the structures, then that is the greenlight for you to move forward and start considering the various activities that will get the students off your back. Use only grammar that the students are already familiar with and structure your lessons as a “Review with the Native English teacher” class. The students, and even the colleagues, will appreciate this especially since it may be argued quite forcefully that your job isn’t to teach new material but rather to help the students exercise material that they should have learned with the real translators. Once you’ve found a grammar structure to review, there are different types of activities that you can give to get the students busy: fill-in-the-blank, cloze activities, and word bank activities are probably the best types of worksheets that you can give to yoru students to get them to practie the form and meaning and use without you. It will literally take you 15 minutes to write a paragraph with blanks and then give it to the students. You don’t even need to decorate </w:t>
-      </w:r>
-      <w:r>
-        <w:lastRenderedPageBreak/>
-        <w:t>worksheets because most students will doodle on the worksheets no matter what you do and the pictures that you might wish to add to them don’t really add to the experience. It’s just extra work for you that you don’t need. Simply write a paragraph and take out some words. You can use a word bank if you wish or you can make it even harder for the students by not giving them any hints aside from telling them that the material is a review. For younger groups, you can  make word searches with the missing words in the grammar structure or crossword puzzles with the structure in them. The more you provide material that is familiar to the students, be it because of a tes tthat they recently had to take or some activity that they recently did with another teacher, the more relevant the students will feel the grammar exercise is. You could literally use the book that the students are using and just make your own activities based on the book. And if doing this work takes up too much time, you could just farm out the work to someone in the Philippines who will do it for five dollars an hour. Using these sorts of activities with grammar is usually the best way to get the tykes off your back. Still, another type of activity that you can use is to have the students generate their own stories using the grammar structure, or have them read a passage and point out the structure for you. Some countries don’t encourage creativity so having students make their own anything is usually quite difficult if you don’t pre-teach what it is that they are supposed to do. If this is the case for you, I would strongly urge you to consider just giving a worksheet and having students derive the correct answer.</w:t>
+        <w:t>When looking for particular grammar activities that get the students’ attention off of you, ask your colleagues about what grammar structures they should know already. Run some sentences by them and ask them if the students will understand. If you get a confirmation that they do know the structures, then that is the greenlight for you to move forward and start considering the various activities that will get the students off your back. Use only grammar that the students are already familiar with and structure your lessons as a “Review with the Native English teacher” class. The students, and even the colleagues, will appreciate this especially since it may be argued quite forcefully that your job isn’t to teach new material but rather to help the students exercise material that they should have learned with the real translators. Once you’ve found a grammar structure to review, there are different types of activities that you can give to get the students busy: fill-in-the-blank, cloze activities, and word bank activities are probably the best types of worksheets that you can give to yoru students to get them to practie the form and meaning and use without you. It will literally take you 15 minutes to write a paragraph with blanks and then give it to the students. You don’t even need to decorate worksheets because most students will doodle on the worksheets no matter what you do and the pictures that you might wish to add to them don’t really add to the experience. It’s just extra work for you that you don’t need. Simply write a paragraph and take out some words. You can use a word bank if you wish or you can make it even harder for the students by not giving them any hints aside from telling them that the material is a review. For younger groups, you can  make word searches with the missing words in the grammar structure or crossword puzzles with the structure in them. The more you provide material that is familiar to the students, be it because of a tes tthat they recently had to take or some activity that they recently did with another teacher, the more relevant the students will feel the grammar exercise is. You could literally use the book that the students are using and just make your own activities based on the book. And if doing this work takes up too much time, you could just farm out the work to someone in the Philippines who will do it for five dollars an hour. Using these sorts of activities with grammar is usually the best way to get the tykes off your back. Still, another type of activity that you can use is to have the students generate their own stories using the grammar structure, or have them read a passage and point out the structure for you. Some countries don’t encourage creativity so having students make their own anything is usually quite difficult if you don’t pre-teach what it is that they are supposed to do. If this is the case for you, I would strongly urge you to consider just giving a worksheet and having students derive the correct answer.</w:t>
       </w:r>
       <w:r>
         <w:tab/>
@@ -2387,11 +2268,7 @@
         <w:t>Recipes for Tired Teachers.</w:t>
       </w:r>
       <w:r>
-        <w:t xml:space="preserve"> In this activity, you give each individual student a sentence strip with a sentnece on it. Each student needs to have at least one sentence strip and all of the sentence strips will tell a story of some kind. First, instruct the students to memorize the sentence. This usually takes about 5 minutes. You can go around and test different students to see if the sentence has crystalized in their minds. My students always loved when I did this. After the students have demonstrated their ability to memorize the words on their respective strip, you can then insturct the students to give you back the sentences. After that, you can tell the students that all of these sentence strips--the ones you’ll be holding--make a story and that it is the student’s responsibility to put the sentences in order so that they make a cogent and coherent story. Whenever I do this activity, it usually takes a whole chunk of time for the students to figure out what words mean and what each member of the group is saying. It forces the student to come to terms with their accents and how their communication might be perceived as either effective or ineffective. If you want to make this activity even longer, you can mandate that the students only speak in English and not their mother tongue. To make the activity much longer, you can mandate that students are not allowed to write the words down on paper. And of course, the larger the class you have, the easier it will be for you to break students up into groups and create a competition for which group can produce the story whole again in the least amount of time. I have had much success, so much success in fact that I have </w:t>
-      </w:r>
-      <w:r>
-        <w:lastRenderedPageBreak/>
-        <w:t xml:space="preserve">a whole stockpile of sentence stories ready to go in the event that I just don’t feel like teaching that day and will usually dispatch to the students to continually practice their memorization skills. </w:t>
+        <w:t xml:space="preserve"> In this activity, you give each individual student a sentence strip with a sentnece on it. Each student needs to have at least one sentence strip and all of the sentence strips will tell a story of some kind. First, instruct the students to memorize the sentence. This usually takes about 5 minutes. You can go around and test different students to see if the sentence has crystalized in their minds. My students always loved when I did this. After the students have demonstrated their ability to memorize the words on their respective strip, you can then insturct the students to give you back the sentences. After that, you can tell the students that all of these sentence strips--the ones you’ll be holding--make a story and that it is the student’s responsibility to put the sentences in order so that they make a cogent and coherent story. Whenever I do this activity, it usually takes a whole chunk of time for the students to figure out what words mean and what each member of the group is saying. It forces the student to come to terms with their accents and how their communication might be perceived as either effective or ineffective. If you want to make this activity even longer, you can mandate that the students only speak in English and not their mother tongue. To make the activity much longer, you can mandate that students are not allowed to write the words down on paper. And of course, the larger the class you have, the easier it will be for you to break students up into groups and create a competition for which group can produce the story whole again in the least amount of time. I have had much success, so much success in fact that I have a whole stockpile of sentence stories ready to go in the event that I just don’t feel like teaching that day and will usually dispatch to the students to continually practice their memorization skills. </w:t>
       </w:r>
     </w:p>
     <w:p>
@@ -2416,11 +2293,7 @@
         <w:ind w:firstLine="720"/>
       </w:pPr>
       <w:r>
-        <w:t xml:space="preserve">One of the most popular games for memory if you’re working younger children is the “Going on a Picnic” game whereby students going around in a circle and provide one word that starts with a certain letter in the alphabet. The task is to remember all of the words that each student says in alphabetical order and those who forget are out. When I have done this game, sometimes students will help each other and thus make it a non-competitive game. If you have to monitor the game to make sure there are no cheaters, than technically you’re not getting the students off of your back and so the game is ill-advised. I would only give this game to students who can compete properly. Of course, with every game it’s important to provide the rules, but if the students can help themselves, then initiating a quieter game is probably better. And </w:t>
-      </w:r>
-      <w:r>
-        <w:lastRenderedPageBreak/>
-        <w:t xml:space="preserve">speaking of quieter games, playing memory with the students is a great quiet game that will get the students activating their short term memories. Sure, there’s a little prep involved with making the cards but once you have them made, you can reuse them over and over again. If I don’t have the time to make the cards myself, I’ll usually run the idea by one of my colleagues and recruit their help in making the cards. Of course, if they don’t have the time to help and I don’t have the time to do them, I just don’t initiate the game and I move to another one. </w:t>
+        <w:t xml:space="preserve">One of the most popular games for memory if you’re working younger children is the “Going on a Picnic” game whereby students going around in a circle and provide one word that starts with a certain letter in the alphabet. The task is to remember all of the words that each student says in alphabetical order and those who forget are out. When I have done this game, sometimes students will help each other and thus make it a non-competitive game. If you have to monitor the game to make sure there are no cheaters, than technically you’re not getting the students off of your back and so the game is ill-advised. I would only give this game to students who can compete properly. Of course, with every game it’s important to provide the rules, but if the students can help themselves, then initiating a quieter game is probably better. And speaking of quieter games, playing memory with the students is a great quiet game that will get the students activating their short term memories. Sure, there’s a little prep involved with making the cards but once you have them made, you can reuse them over and over again. If I don’t have the time to make the cards myself, I’ll usually run the idea by one of my colleagues and recruit their help in making the cards. Of course, if they don’t have the time to help and I don’t have the time to do them, I just don’t initiate the game and I move to another one. </w:t>
       </w:r>
       <w:r>
         <w:tab/>
@@ -2443,11 +2316,7 @@
       </w:r>
       <w:r>
         <w:tab/>
-        <w:t xml:space="preserve">Another game I like to play with large groups, particularly of young students, is a variation on the memorize-random-words game I described earlier in the chapter. I break students up into groups of 3-4 if the class is large enough and I have each student write ten random words on a sheet of paper. The words cannot be related to each other (e.g. such as a series of numbers or different body parts). They have to be ten random words. Sometimes I’ll give the students dictionaries for this activity. Having the students generate their own list of random words will usually take about 5 minutes +/- 2 depending on their level of proficiency. Once the students are finished with writing their own words down on paper, I then instruct the students to memorize the words on their paper. I give them about five minutes and very often will go around the room and test different students to see if they have memorized the words or not. Once I feel like a sufficient number of students have memorized the words, then I instruct a member of whichever group is going first to select a member from another group. The student selects one of the students. I then ask to borrow the list of words from the student who has been </w:t>
-      </w:r>
-      <w:r>
-        <w:lastRenderedPageBreak/>
-        <w:t>selected and I give that list to the other student who did the selecting. I then tell the selected student to recite from memory all of the words that he wrote down on his paper. If the student recites the words perfectly, then that student achieves points for his team and if he doesn’t, then the group that selected him gets the points. Subtraction may or may not occur for whichever team is on the losing end. I really love this activity because it can be a really powerful motivator for students who would otherwise find their language classes super boring. Although this activity is very similar from the poem activity that I described just one paragraph ago in that you have to remain a participant in the exchange, it nevertheless requires very little talking from you and all you have to do is go around the room and volunteer students to do the selecting. Eventually, if you get a good rhythm going for the activity, the lesson will take care of itself and the student will just start taking care of the activity on their own and doing without you telling them to. This is exactly what you want to have happen in your class, for this activity and virtually all of the others that are described for you in these pages.</w:t>
+        <w:t>Another game I like to play with large groups, particularly of young students, is a variation on the memorize-random-words game I described earlier in the chapter. I break students up into groups of 3-4 if the class is large enough and I have each student write ten random words on a sheet of paper. The words cannot be related to each other (e.g. such as a series of numbers or different body parts). They have to be ten random words. Sometimes I’ll give the students dictionaries for this activity. Having the students generate their own list of random words will usually take about 5 minutes +/- 2 depending on their level of proficiency. Once the students are finished with writing their own words down on paper, I then instruct the students to memorize the words on their paper. I give them about five minutes and very often will go around the room and test different students to see if they have memorized the words or not. Once I feel like a sufficient number of students have memorized the words, then I instruct a member of whichever group is going first to select a member from another group. The student selects one of the students. I then ask to borrow the list of words from the student who has been selected and I give that list to the other student who did the selecting. I then tell the selected student to recite from memory all of the words that he wrote down on his paper. If the student recites the words perfectly, then that student achieves points for his team and if he doesn’t, then the group that selected him gets the points. Subtraction may or may not occur for whichever team is on the losing end. I really love this activity because it can be a really powerful motivator for students who would otherwise find their language classes super boring. Although this activity is very similar from the poem activity that I described just one paragraph ago in that you have to remain a participant in the exchange, it nevertheless requires very little talking from you and all you have to do is go around the room and volunteer students to do the selecting. Eventually, if you get a good rhythm going for the activity, the lesson will take care of itself and the student will just start taking care of the activity on their own and doing without you telling them to. This is exactly what you want to have happen in your class, for this activity and virtually all of the others that are described for you in these pages.</w:t>
       </w:r>
       <w:r>
         <w:tab/>
@@ -2508,7 +2377,6 @@
         <w:tab/>
       </w:r>
       <w:r>
-        <w:lastRenderedPageBreak/>
         <w:tab/>
         <w:t xml:space="preserve">At least for Korea, some of the most successful memory games involve trivia or some variation thereof. Any simulation of a game show where students are contestants who are responsible for learning random inane facts about the world will usually go over well, but only if you’re using facts and information that the students will definitely know about. this can be tricky since news is super cultural bound, but you can mitigate this possible issue by first asking your colleagues about where they get their news from, or even better, taking a PPT from one of the EFL websites and just checking with another teacher if the questions are fair to ask of the students. </w:t>
       </w:r>
@@ -2565,11 +2433,7 @@
         <w:ind w:firstLine="720"/>
       </w:pPr>
       <w:r>
-        <w:t xml:space="preserve">Another trivia-based activity that I have played is Wheel of Fortune which is basically a glorified hangman game with a special wheel that students can turn for points (or lose them, depending on their fortune). Still another activity is a bomb game whereby students choose letters on a slide. These letters contain a question about the material and if they get the </w:t>
-      </w:r>
-      <w:r>
-        <w:lastRenderedPageBreak/>
-        <w:t xml:space="preserve">question right, then they are eligible to select one of three options of prizes, one of which contains a bomb that could evaporate all of the team’s points. I learned how to play this game from a Korean co-teacher that I had who apparently had had years’ worth of experience in working with English teachers, for she had some rather ingenious ways to cut corners in the lessons that even I thought were rather thrifty. This particular activity has always been exciting for the middle school students, with or without candy, and has involved very little of me in the lessons. </w:t>
+        <w:t xml:space="preserve">Another trivia-based activity that I have played is Wheel of Fortune which is basically a glorified hangman game with a special wheel that students can turn for points (or lose them, depending on their fortune). Still another activity is a bomb game whereby students choose letters on a slide. These letters contain a question about the material and if they get the question right, then they are eligible to select one of three options of prizes, one of which contains a bomb that could evaporate all of the team’s points. I learned how to play this game from a Korean co-teacher that I had who apparently had had years’ worth of experience in working with English teachers, for she had some rather ingenious ways to cut corners in the lessons that even I thought were rather thrifty. This particular activity has always been exciting for the middle school students, with or without candy, and has involved very little of me in the lessons. </w:t>
       </w:r>
       <w:r>
         <w:tab/>
@@ -2614,11 +2478,7 @@
         <w:ind w:firstLine="720"/>
       </w:pPr>
       <w:r>
-        <w:t xml:space="preserve">Aside from the trivia powerpoints, again, you can always refer back to the card games and other physical brick and mortar games to get you through. Card games can almost always be turned into trivia games if you play your cards right (pun unintended), although in my experience making the card games into trivia games requires a lot of unnecessary enforcement of the rules since students will likely try to cut corners by speaking in their mother tongue or completely skipping the trivia part. Use your judgment. If you think the students can handle the level of independence that card games call for, then by all means try card games out. You could, for example, make separate trivia cards to with the Uno Cards and have students draw </w:t>
-      </w:r>
-      <w:r>
-        <w:lastRenderedPageBreak/>
-        <w:t>from them after every round, or pick one up after one student has to draw four. Korean students also taught me a variation of Uno called “One Card,” which also proved equally as fun and which I have since incorporated into other classes (Google “One Card game”). All of these games are great for testing memory, be it long term or short term. I encourage you to experiment to see which types of trivia games will be the most successful to your students while at the same time giving you the most vacation time in your head.</w:t>
+        <w:t>Aside from the trivia powerpoints, again, you can always refer back to the card games and other physical brick and mortar games to get you through. Card games can almost always be turned into trivia games if you play your cards right (pun unintended), although in my experience making the card games into trivia games requires a lot of unnecessary enforcement of the rules since students will likely try to cut corners by speaking in their mother tongue or completely skipping the trivia part. Use your judgment. If you think the students can handle the level of independence that card games call for, then by all means try card games out. You could, for example, make separate trivia cards to with the Uno Cards and have students draw from them after every round, or pick one up after one student has to draw four. Korean students also taught me a variation of Uno called “One Card,” which also proved equally as fun and which I have since incorporated into other classes (Google “One Card game”). All of these games are great for testing memory, be it long term or short term. I encourage you to experiment to see which types of trivia games will be the most successful to your students while at the same time giving you the most vacation time in your head.</w:t>
       </w:r>
     </w:p>
     <w:p>
@@ -2662,11 +2522,7 @@
         <w:ind w:firstLine="720"/>
       </w:pPr>
       <w:r>
-        <w:t xml:space="preserve">You can review material that you have gone over ad infinitum if you think the students haven’t understood it the first time, or you can even go over material that they might have learned from other teachers. It amazes me how many teachers walk into a an EFL classroom and expect the students to be tabula rasa and have very low levels of proficiency. I mean, unless you’re teaching Elementary students, I think it’s a fair assumption that students as high as middle school will come in with a whole inventory of words that they have learned from prior years of learning. You can use Getting to Know You activities to gauge just how much your students know and then use the information that they know to review that material. You can ask your co-teachers as well and maybe peruse the textbooks that the students are going over to see what kinds of English they are supposed to know for class. Of course, the textbook isn’t always a great barometer for how much your students are going to know (there are afterall many false-starters and some students might have some learning disabilities to take into consideration) but you can use the textbook as a rough sketch of what it is that the students </w:t>
-      </w:r>
-      <w:r>
-        <w:lastRenderedPageBreak/>
-        <w:t xml:space="preserve">might be working on and then use that material in easy and unique ways. Of course, it is always always always a great idea to gamify your lessons whenever you can. This will always go over well with young people who are in cultures where competition is thoroughly encouraged. Other countries may not be as susceptible to this, but if not, that works to your benefit because then you can jut provide worksheets and other more academic tasks for the students to do and then your class just becomes an exercise in work-management. </w:t>
+        <w:t xml:space="preserve">You can review material that you have gone over ad infinitum if you think the students haven’t understood it the first time, or you can even go over material that they might have learned from other teachers. It amazes me how many teachers walk into a an EFL classroom and expect the students to be tabula rasa and have very low levels of proficiency. I mean, unless you’re teaching Elementary students, I think it’s a fair assumption that students as high as middle school will come in with a whole inventory of words that they have learned from prior years of learning. You can use Getting to Know You activities to gauge just how much your students know and then use the information that they know to review that material. You can ask your co-teachers as well and maybe peruse the textbooks that the students are going over to see what kinds of English they are supposed to know for class. Of course, the textbook isn’t always a great barometer for how much your students are going to know (there are afterall many false-starters and some students might have some learning disabilities to take into consideration) but you can use the textbook as a rough sketch of what it is that the students might be working on and then use that material in easy and unique ways. Of course, it is always always always a great idea to gamify your lessons whenever you can. This will always go over well with young people who are in cultures where competition is thoroughly encouraged. Other countries may not be as susceptible to this, but if not, that works to your benefit because then you can jut provide worksheets and other more academic tasks for the students to do and then your class just becomes an exercise in work-management. </w:t>
       </w:r>
       <w:r>
         <w:tab/>
@@ -2728,11 +2584,7 @@
       </w:r>
       <w:r>
         <w:tab/>
-        <w:t xml:space="preserve">While we are on the subject of outsourcing, getting yourself a general VA to look up information is never a bad idea as a strategy for getting the little tykes off your back. You can have your VA do so much for you then the people in your own office can barely do for themselves. For instance, you can hire a VA on upwork to do some of the research that I’ve already described in the previous paragraphs. You can have them look up reviews of the schools that you are going to be entering for your next job. You can have them look up other VAs who will make worksheets or powerpoints. You can hire a VA to find other former employees of the school that you presently teach at. You can use a VA to look up valuable resources for teaching material or to look for teaching material that is similar to the one that you’re going over. It’s almost reminiscent of the A.J Jacobs book where the author outsources his entire life, but it’s such a truism these days. You can literally outsource your entire life and almost no one would ever notice as you sit back at your desk and chill out over a cup of coffee. If you aren’t making enough money to hire a VA as an English teacher, then you might want to address why this is and consider maybe another school. I remember teaching in Mexico and earning pesos that were barely enough for me to buy a hot chocolate every morning. I left this situation because it just wasn’t sustainable. If the working situation isn’t sustainable enough for you to outsource, then it’s probably not sustainable enough to live on and unless you’re living on </w:t>
-      </w:r>
-      <w:r>
-        <w:lastRenderedPageBreak/>
-        <w:t xml:space="preserve">some kind of a trust fund, I wouldn’t consider you taking this route unless you’re planning on multiple careers in different professions and can take a few jobs working remotely. This isn’t a bad idea, but just know that you’ll necessarily have to do that if you’re working in a country that cannot afford to pay you the lavish salaries of the East. </w:t>
+        <w:t xml:space="preserve">While we are on the subject of outsourcing, getting yourself a general VA to look up information is never a bad idea as a strategy for getting the little tykes off your back. You can have your VA do so much for you then the people in your own office can barely do for themselves. For instance, you can hire a VA on upwork to do some of the research that I’ve already described in the previous paragraphs. You can have them look up reviews of the schools that you are going to be entering for your next job. You can have them look up other VAs who will make worksheets or powerpoints. You can hire a VA to find other former employees of the school that you presently teach at. You can use a VA to look up valuable resources for teaching material or to look for teaching material that is similar to the one that you’re going over. It’s almost reminiscent of the A.J Jacobs book where the author outsources his entire life, but it’s such a truism these days. You can literally outsource your entire life and almost no one would ever notice as you sit back at your desk and chill out over a cup of coffee. If you aren’t making enough money to hire a VA as an English teacher, then you might want to address why this is and consider maybe another school. I remember teaching in Mexico and earning pesos that were barely enough for me to buy a hot chocolate every morning. I left this situation because it just wasn’t sustainable. If the working situation isn’t sustainable enough for you to outsource, then it’s probably not sustainable enough to live on and unless you’re living on some kind of a trust fund, I wouldn’t consider you taking this route unless you’re planning on multiple careers in different professions and can take a few jobs working remotely. This isn’t a bad idea, but just know that you’ll necessarily have to do that if you’re working in a country that cannot afford to pay you the lavish salaries of the East. </w:t>
       </w:r>
     </w:p>
     <w:p>
@@ -2759,11 +2611,7 @@
         <w:ind w:firstLine="720"/>
       </w:pPr>
       <w:r>
-        <w:t xml:space="preserve">We’ve covered a lot of ground in terms of getting the little tykes off your back. But there is still one more area to be covered. And that’s the area of actual, real-life lessons. Sure, there </w:t>
-      </w:r>
-      <w:r>
-        <w:lastRenderedPageBreak/>
-        <w:t xml:space="preserve">are many activities that you can do to get the students busy and offer your back. We’ve already discussed games as being really useful tools for keeping the little tykes busy: board games and PPT games being prime among them. We’ve also discussed using various types of activities that involve playing with words, creating categories, and doing some improvisation work with your students. There is only one last thing that we need to cover and that’s that fateful day when you actually have to give a lesson. Yes, it’s true, at some point you’re going to have to give an actual lesson, with a whole body that includes a beginning, middle, and an end. You’ll have to introduce vocabulary maybe or some grammar structure, maybe do some gesticulations to articulate the type of English that you’re trying to capture (the scenarios, contexts, and so forth) and then provide activities for the students that get them to practice, be it conversations that they perform in front of you or worksheets where they just ingrain the patterns of English in their mind through writing. Thankfully, there are still some ways for you to cut corners when you do actually have to give a lesson and I will certainly outline some of these strategies for you here before ending this chapter. </w:t>
+        <w:t xml:space="preserve">We’ve covered a lot of ground in terms of getting the little tykes off your back. But there is still one more area to be covered. And that’s the area of actual, real-life lessons. Sure, there are many activities that you can do to get the students busy and offer your back. We’ve already discussed games as being really useful tools for keeping the little tykes busy: board games and PPT games being prime among them. We’ve also discussed using various types of activities that involve playing with words, creating categories, and doing some improvisation work with your students. There is only one last thing that we need to cover and that’s that fateful day when you actually have to give a lesson. Yes, it’s true, at some point you’re going to have to give an actual lesson, with a whole body that includes a beginning, middle, and an end. You’ll have to introduce vocabulary maybe or some grammar structure, maybe do some gesticulations to articulate the type of English that you’re trying to capture (the scenarios, contexts, and so forth) and then provide activities for the students that get them to practice, be it conversations that they perform in front of you or worksheets where they just ingrain the patterns of English in their mind through writing. Thankfully, there are still some ways for you to cut corners when you do actually have to give a lesson and I will certainly outline some of these strategies for you here before ending this chapter. </w:t>
       </w:r>
       <w:r>
         <w:tab/>
@@ -2831,11 +2679,7 @@
       </w:r>
       <w:r>
         <w:tab/>
-        <w:t xml:space="preserve">Now if you happen to have stumbled upon a really unique topic and you are just strapped for finding some PPT or video or worksheet on that topic—super rare but entirely possible—then I would advise that you make a rough sketch of what it is that you’d like to have happen and then either outsource it to some staff in the Philippines to spruce up your topic or if </w:t>
-      </w:r>
-      <w:r>
-        <w:lastRenderedPageBreak/>
-        <w:t xml:space="preserve">you have the time, when all else fails and you’re strapped for cash, do it yourself. But if you’re going to do it yourself, start small, don’t be ambitious, and test out a minimal version of your potential topic on the students first to see if they are taken with the topic. If they are, then you can build up further and if the students don’t like the topic, then you’ve learned something valuable about your lesson idea. Don’t spend over an hour on a lesson that you haven’t tested yet. Test first and then fill out the lesson plan later. </w:t>
+        <w:t xml:space="preserve">Now if you happen to have stumbled upon a really unique topic and you are just strapped for finding some PPT or video or worksheet on that topic—super rare but entirely possible—then I would advise that you make a rough sketch of what it is that you’d like to have happen and then either outsource it to some staff in the Philippines to spruce up your topic or if you have the time, when all else fails and you’re strapped for cash, do it yourself. But if you’re going to do it yourself, start small, don’t be ambitious, and test out a minimal version of your potential topic on the students first to see if they are taken with the topic. If they are, then you can build up further and if the students don’t like the topic, then you’ve learned something valuable about your lesson idea. Don’t spend over an hour on a lesson that you haven’t tested yet. Test first and then fill out the lesson plan later. </w:t>
       </w:r>
     </w:p>
     <w:p>
@@ -2924,7 +2768,6 @@
         <w:rPr>
           <w:lang w:eastAsia="ko-KR"/>
         </w:rPr>
-        <w:lastRenderedPageBreak/>
         <w:tab/>
         <w:t>Several activities which have long been a hallmark and staple of the English teaching profession is the worksheet. More specifically, the crossword puzzle, word search, and fill-in-the blanks have been used by English teachers for decades to get other students to practice the four domains of language fluency: reading, speaking, listening, and writing. As of 2015, there are several websites that will generate these sorts of worksheets for you for free. You just have to plug in the words and phrases that you’d like to use the and the website generator will do all of the rest. The worksheets that were listed in this chapter are also in the back of the book! If for whatever reason you find yourself strapped for time, you can always recruit Vas on Fiverr and UpWork to do the work for you. Just show them the words and then the type of worksheet that you want and then get the worksheet made. I usually don’t go this route, personally, unless I know that whatever material this particular VA is going to generate will lead to literally weeks upon weeks of excess free time for me to do other things. Believe it or not, this has happened repeatedly, as I hire and farm out many of my job responsibilities to other VAs. I’ve had several PPT designers make me PPTs that have been able to use over and over again in my own classes to the point where I often forgot what I was being paid for!</w:t>
       </w:r>
@@ -2971,7 +2814,6 @@
         <w:rPr>
           <w:lang w:eastAsia="ko-KR"/>
         </w:rPr>
-        <w:lastRenderedPageBreak/>
         <w:t xml:space="preserve">Aside from worksheets and PPTs and outsourcing and board games, keeping organized is also critical to your success in getting the little tykes off your back. You have to constantly be on top of what’s going on in your school community and pressing people for details. Make following-up your mantra, along with good documentation. It will save you from stressing in the long run when people get on your back about not realizing that you had a winter camp coming in the following week or that you were supposed to plan a lesson for the day when no one had said anything about being required to attend school on a holiday. Actually, very often it's the students who will be the most genuine and honest bunch of the entire school community, and the teachers are the ones that you'll have to look out for. Don't be afraid to reach out to the students themselves and ask them what's going on in the community. Sure, some teachers might think this is incredibly unprofessional and that it demeans your authoritative presence within the school, but no one really has any reservations about what you're doing in the school, except maybe you. At least usually. Sometimes it's clear. Sometimes you're in the school to do some major pedagogical stuff, but sometimes you're just there to babysit and look foreign. You'll have to assess what your status is within each school before determining how you're going to act. Many first time teachers often feel like they are going to change the school community wth their teaching. However, years of literature on the Peace Corps has shown that this is not only impractical, but it's unrealistic. No one is going to welcome you with open arms until they determine that you're non-threatening. And even then, you're still going to end up doing a lot of the fun activities that you did even after you start feeling comfortable with your students. Further, if you come into the school with some grand mission to get the students fluent in less than three months, you're bound to be disappointed. Be open and receptive and ask a lot of questions, while keeping documentation about who said what. </w:t>
       </w:r>
       <w:r>
@@ -3042,7 +2884,6 @@
         <w:rPr>
           <w:b/>
         </w:rPr>
-        <w:lastRenderedPageBreak/>
         <w:t>Key Points to Take Away from the lesson</w:t>
       </w:r>
     </w:p>
@@ -3141,7 +2982,6 @@
         <w:rPr>
           <w:lang w:eastAsia="ko-KR"/>
         </w:rPr>
-        <w:lastRenderedPageBreak/>
         <w:t xml:space="preserve">In school life and within the community, you’re going to be constantly called upon to do some activities that you don’t necessarily want to do or have the time to do. In my first year of teaching in South Korea, I was courted to teach additional night classes for a local public high school. The pay was great for an English teacher and since I was hard up for cash at the time, I figured why not. It would add to my resume and provide me with more money than I would have had. However, I quickly learned that teaching beyond 20 hours per week was well beyond what I could afford to do. Actually, it was over 40 if you count the hours that I spent in school. Every week, I found myself preparing multiple lessons for two high schools, one middle school, and one adult class. I also had separate lessons for lunchtime activities. I was quickly burning myself out and my lessons started to show this burn out. Thankfully, the experience of teaching in these multiple schools didn’t last very long and I was able to successfully finish my responsibilities without burning bridges and getting totally destroyed by all of the responsibilities that I had. This is exactly the kind of responsibilities that you might be courted to do. If you are asked to work beyond 20 hours of work, just say “no.” If you’re asked to do any work outside of the classes that you are contracted to teach, just say “no.” You can say “no.” People often say that you can’t because you’re in another country. Some people will feel more comfortable than others doing this. But you know what? You don’t have to. You don’t have to compromise anything if you don’t feel comfortable. Just say “no.” If taking on added responsibility means that you’re compromising your main responsibility, then you absolutely must put your foot down because you will not be able to function properly. People often worry about money so they take on added responsibilities to get more of it or to prove to some people that they are capable of doing many things and thus can take on added tasks and get more money. These are silly rules that English teachers impose upon themselves to measure where they are achieving the goals that they value most. I’m saying this is all well and good but you need to modify your rules so that you can be the healthiest while in the foreign country, and one rule that is certainly not worth holding onto is the rule that says you’re not a competent and worthy instructor unless you’re doing multiple things at once and affecting many people’s lives. Not letting go just leads to indentured servitude. </w:t>
       </w:r>
     </w:p>
@@ -3157,14 +2997,7 @@
         <w:rPr>
           <w:lang w:eastAsia="ko-KR"/>
         </w:rPr>
-        <w:t xml:space="preserve">There are other things that teachers might ask you to do. My contract in Korea stated that I had to agree to added tasks that the co-teacher or other administrators might ask me to do. This was WITHIN the contract and the previous incident that I just recounted was outside of my contract. There are other things that you’ll probably be asked to do that are outside of your contract. You may be asked, for example, to make a powerpoint for a festival or to put on a theatrical production for your students to do during a festival. You’re going to have to use your judgment but if you find that these such activities prevent you from having a life outside of the school, you absolutely must drop the responsibility immediately. There’s no use being a martyr for the cause and sacrificing your life force just to please a co-teacher who wants to put on an extra show and endear himself or herself to the administrators. It’s just not worth it. In one incident of teaching in Korea, I was told to put on a theatrical rendition of Iron Man and Good Will Hunting. It was the most exhausting (not to mention embarrassing) experience of my life because it was just done poorly and without the needed supervision that was required to put on a show of such caliber. I made sure to explicitly voice my complaints to the teacher and told them what the type of project would require. Yet, they went ahead and had me do this show despite all of my protestations and warnings. These are just the sorts of things you have to look </w:t>
-      </w:r>
-      <w:r>
-        <w:rPr>
-          <w:lang w:eastAsia="ko-KR"/>
-        </w:rPr>
-        <w:lastRenderedPageBreak/>
-        <w:t xml:space="preserve">out for, and reading your contract over and over and over again is never a bad practice to get into. Heck, getting into the hobby of reading your contract at least once a week is probably not a bad idea as you’ll be able to cite verbatim the text that has hopefully been crafted in such a way as to favor the employee and protect you from unnecessary exploitation. And exploitation is such a huge part of EFL that you absolutely have to be wary at all times of what you’re getting into. Thankfully, there are many reputable review sites and Facebook groups in the world to help steer you in the right direction. One of my favorite resources is ESLWatch.info where English teachers anonymously post reviews of their experiences with teaching in different programs and schools, both good and bad. You’ll get all of the good, bad, and ugly from this site so you are strongly encouraged to do your due diligence and read/watch this website regularly, not to mention ask around. The best way of avoiding the issues I have just brought up above is asking around and trying to strike up a one-on-one conversation with an English teacher who is presently in the field and thus in a position to offer valuable recommendations. </w:t>
+        <w:t xml:space="preserve">There are other things that teachers might ask you to do. My contract in Korea stated that I had to agree to added tasks that the co-teacher or other administrators might ask me to do. This was WITHIN the contract and the previous incident that I just recounted was outside of my contract. There are other things that you’ll probably be asked to do that are outside of your contract. You may be asked, for example, to make a powerpoint for a festival or to put on a theatrical production for your students to do during a festival. You’re going to have to use your judgment but if you find that these such activities prevent you from having a life outside of the school, you absolutely must drop the responsibility immediately. There’s no use being a martyr for the cause and sacrificing your life force just to please a co-teacher who wants to put on an extra show and endear himself or herself to the administrators. It’s just not worth it. In one incident of teaching in Korea, I was told to put on a theatrical rendition of Iron Man and Good Will Hunting. It was the most exhausting (not to mention embarrassing) experience of my life because it was just done poorly and without the needed supervision that was required to put on a show of such caliber. I made sure to explicitly voice my complaints to the teacher and told them what the type of project would require. Yet, they went ahead and had me do this show despite all of my protestations and warnings. These are just the sorts of things you have to look out for, and reading your contract over and over and over again is never a bad practice to get into. Heck, getting into the hobby of reading your contract at least once a week is probably not a bad idea as you’ll be able to cite verbatim the text that has hopefully been crafted in such a way as to favor the employee and protect you from unnecessary exploitation. And exploitation is such a huge part of EFL that you absolutely have to be wary at all times of what you’re getting into. Thankfully, there are many reputable review sites and Facebook groups in the world to help steer you in the right direction. One of my favorite resources is ESLWatch.info where English teachers anonymously post reviews of their experiences with teaching in different programs and schools, both good and bad. You’ll get all of the good, bad, and ugly from this site so you are strongly encouraged to do your due diligence and read/watch this website regularly, not to mention ask around. The best way of avoiding the issues I have just brought up above is asking around and trying to strike up a one-on-one conversation with an English teacher who is presently in the field and thus in a position to offer valuable recommendations. </w:t>
       </w:r>
     </w:p>
     <w:p>
@@ -3235,7 +3068,6 @@
         <w:rPr>
           <w:lang w:eastAsia="ko-KR"/>
         </w:rPr>
-        <w:lastRenderedPageBreak/>
         <w:t>Another strategy I can’t recommend enough is going out and meeting local citizens. You MUST do this. Absolutely must in this day and age. The more people you invest in meeting, the more you’ll be able to frontload the work off of yourself and onto others. Let me explain the logic behind this.</w:t>
       </w:r>
     </w:p>
@@ -3281,14 +3113,7 @@
         <w:rPr>
           <w:lang w:eastAsia="ko-KR"/>
         </w:rPr>
-        <w:t xml:space="preserve">I have also met many foreign teachers and as I have already stated, they can prove invaluable in helping you with material. However, one caveat is most definitely in order for you to be cognizant enough as you proceed to socialize with other native English teachers. Let me first start off with saying that no English teacher is created equal and you’re going to run into a lot of different characters to try out for size. My first advice for you is to come to grips with the type of people you wish to socialize with and keep company. Determine ultimately what you wish to get out of the experience of teaching in a foreign country. If you decide that you wish to </w:t>
-      </w:r>
-      <w:r>
-        <w:rPr>
-          <w:lang w:eastAsia="ko-KR"/>
-        </w:rPr>
-        <w:lastRenderedPageBreak/>
-        <w:t xml:space="preserve">have a lot of fun and go clubbing and fraternize and do all of the thigns that you wish you had done in college, then you’ll gravitate toward the types of teachers who are doing this sort of thing and have developed strategies for cutting corners just so they can do this sort of partying. Or maybe you want to be with the outdoorsy type of people who like to go hiking on the weekends and do as little lesson planning as possible. Find out how you want to live your life and then look for those people who are living the way you approve. We all have these sorts of rules and outlooks on life that determine how we’re going to live and the sooner you come to terms with who you are and who you wish to associate with, the easier it will be to find those people and reduce the time it takes for you to get the little tykes off your back. For me personally, I was interested in socializing with people who were business savvy. I didn’t want to stay in the English teaching profession forever so I chose to associate with people who had similar ideas and were doing fun and exciting projects that allowed their lives to move forward, beyond teaching. I found this to be the most helpful because people understood what I was doing and they elevated me by helping me do more of what I wanted to do. And for my own part, I did the same for them and we developed a sort of mastermind group. Some of the funniest—and interestingly, most productive—sessions that I had with these people was when we were trying to cut corners to reduce the amount of time we were taking to prepare for lessons, just so that we could get back to our real joys and passions. </w:t>
+        <w:t xml:space="preserve">I have also met many foreign teachers and as I have already stated, they can prove invaluable in helping you with material. However, one caveat is most definitely in order for you to be cognizant enough as you proceed to socialize with other native English teachers. Let me first start off with saying that no English teacher is created equal and you’re going to run into a lot of different characters to try out for size. My first advice for you is to come to grips with the type of people you wish to socialize with and keep company. Determine ultimately what you wish to get out of the experience of teaching in a foreign country. If you decide that you wish to have a lot of fun and go clubbing and fraternize and do all of the thigns that you wish you had done in college, then you’ll gravitate toward the types of teachers who are doing this sort of thing and have developed strategies for cutting corners just so they can do this sort of partying. Or maybe you want to be with the outdoorsy type of people who like to go hiking on the weekends and do as little lesson planning as possible. Find out how you want to live your life and then look for those people who are living the way you approve. We all have these sorts of rules and outlooks on life that determine how we’re going to live and the sooner you come to terms with who you are and who you wish to associate with, the easier it will be to find those people and reduce the time it takes for you to get the little tykes off your back. For me personally, I was interested in socializing with people who were business savvy. I didn’t want to stay in the English teaching profession forever so I chose to associate with people who had similar ideas and were doing fun and exciting projects that allowed their lives to move forward, beyond teaching. I found this to be the most helpful because people understood what I was doing and they elevated me by helping me do more of what I wanted to do. And for my own part, I did the same for them and we developed a sort of mastermind group. Some of the funniest—and interestingly, most productive—sessions that I had with these people was when we were trying to cut corners to reduce the amount of time we were taking to prepare for lessons, just so that we could get back to our real joys and passions. </w:t>
       </w:r>
     </w:p>
     <w:p>
@@ -3331,14 +3156,7 @@
         <w:rPr>
           <w:lang w:eastAsia="ko-KR"/>
         </w:rPr>
-        <w:t xml:space="preserve"> in which an author who took up a pen-name to write romance novels spoke of how befuddled she was when she often heard people who were lone travelers wishing more than anything else to socialize with another person, despite the fact that the person might be a complete “twat” and completely unsatisfying as company to keep. I think the message of this particular passage of the book reads loud and cloud: Don’t socialize with other people just because you feel lonely. Socialize with the right people who elevate you and make you feel good and who also get where you’re coming from. Just because you share a native language doesn’t mean you two will get along, despite what the locals think about that. You have to find the people that are good for you. It’s that simple. Because if you don’t, you’ll end up wasting more time in the long run chasing people who are uninterested in your development or saving your ass when you need it the most. And that’s a real test of friendship: whether the person is willing to save your ass when the </w:t>
-      </w:r>
-      <w:r>
-        <w:rPr>
-          <w:lang w:eastAsia="ko-KR"/>
-        </w:rPr>
-        <w:lastRenderedPageBreak/>
-        <w:t xml:space="preserve">going gets tough. If the person says “You should have known this,” or resorts to blaming you or somehow taking a holier-than-thou response to a bind that you’re in, in terms of lesson planning, then it’s time to drop that person immediately and go find some other people in your area. The point is you’re getting the little tykes off your back and every teacher should understand the need and desire to do this at some point in their teaching career and at some level. Therefore, if they don’t honor this reality of teaching with you, then find someone who will. </w:t>
+        <w:t xml:space="preserve"> in which an author who took up a pen-name to write romance novels spoke of how befuddled she was when she often heard people who were lone travelers wishing more than anything else to socialize with another person, despite the fact that the person might be a complete “twat” and completely unsatisfying as company to keep. I think the message of this particular passage of the book reads loud and cloud: Don’t socialize with other people just because you feel lonely. Socialize with the right people who elevate you and make you feel good and who also get where you’re coming from. Just because you share a native language doesn’t mean you two will get along, despite what the locals think about that. You have to find the people that are good for you. It’s that simple. Because if you don’t, you’ll end up wasting more time in the long run chasing people who are uninterested in your development or saving your ass when you need it the most. And that’s a real test of friendship: whether the person is willing to save your ass when the going gets tough. If the person says “You should have known this,” or resorts to blaming you or somehow taking a holier-than-thou response to a bind that you’re in, in terms of lesson planning, then it’s time to drop that person immediately and go find some other people in your area. The point is you’re getting the little tykes off your back and every teacher should understand the need and desire to do this at some point in their teaching career and at some level. Therefore, if they don’t honor this reality of teaching with you, then find someone who will. </w:t>
       </w:r>
     </w:p>
     <w:p>
@@ -3383,14 +3201,7 @@
         <w:rPr>
           <w:lang w:eastAsia="ko-KR"/>
         </w:rPr>
-        <w:t xml:space="preserve">I don’t limit my interactions to fellow foreigners. It doesn’t matter if the person is a fellow foreigner or not. There will always be people who take up an unnecessary amount of energy, whether they speak English or not. I had a fellow foreigner friend like this. Every time I met her I was on edge, bottled up with anxiety because she was so unpredictable in her anger and aggravation. It was literally sucking the energy right out of my very soul. I had to act fast, so what I did was I blocked her on social media and stopped answering messages. It only took me two days to get rid of her and she never called again. If you’re luck, the necessary endings that </w:t>
-      </w:r>
-      <w:r>
-        <w:rPr>
-          <w:lang w:eastAsia="ko-KR"/>
-        </w:rPr>
-        <w:lastRenderedPageBreak/>
-        <w:t>you make with people will be swift, immediate, and easy. I’ve heard stories of people trying to make necessary endings and having this fail when the person on the receiving end of the rejection took the rejection badly and then started to pursue the rejector, to the point where the rejecter had to call the police and apprehend the stalker. Thankfully, this hasn’t happened to me yet. Most of my endings have been swift, quick, relatively painless. All I had to do was block people on social media and that was it. You can do the same when you want to reduce the level of energy that you’re using on people, particularly noxious people who aggravate you and take all of your energy away. You can choose who to associate with and associate with only those who bring you up. The rest can go to hell.</w:t>
+        <w:t>I don’t limit my interactions to fellow foreigners. It doesn’t matter if the person is a fellow foreigner or not. There will always be people who take up an unnecessary amount of energy, whether they speak English or not. I had a fellow foreigner friend like this. Every time I met her I was on edge, bottled up with anxiety because she was so unpredictable in her anger and aggravation. It was literally sucking the energy right out of my very soul. I had to act fast, so what I did was I blocked her on social media and stopped answering messages. It only took me two days to get rid of her and she never called again. If you’re luck, the necessary endings that you make with people will be swift, immediate, and easy. I’ve heard stories of people trying to make necessary endings and having this fail when the person on the receiving end of the rejection took the rejection badly and then started to pursue the rejector, to the point where the rejecter had to call the police and apprehend the stalker. Thankfully, this hasn’t happened to me yet. Most of my endings have been swift, quick, relatively painless. All I had to do was block people on social media and that was it. You can do the same when you want to reduce the level of energy that you’re using on people, particularly noxious people who aggravate you and take all of your energy away. You can choose who to associate with and associate with only those who bring you up. The rest can go to hell.</w:t>
       </w:r>
     </w:p>
     <w:p>
@@ -3420,36 +3231,22 @@
         <w:rPr>
           <w:lang w:eastAsia="ko-KR"/>
         </w:rPr>
-        <w:t xml:space="preserve">So let me be clear here. The issue over whether to share social media networks with your students is up in the air and is largely contingent on what kind of teacher you are and whether you have something in your life that you think is worth hiding (e.g. you’re gay or you have a weird hobby or some kind of destructive thoughts). If you have a very involved private life, then sharing social media is probably not a good idea. However, if you are completely transparent and sometimes even use social media for your own activities in the school, then connecting with your students over social media might not be a bad idea. My general feeling is that connecting and staying involved with people outside of the classroom, through social media, leads to a lot of second guessing of what you’re doing and whether your behavior is appropriate or not. It forces you to be on guard a little more, even if you don’t have anything to hide. And it also causes you to absorb the time and energy it takes to maintain connections with your students outside of class. You end up using your social media time on thinking about school when you could be using social media as just a means to relax and not have to think about the school environment. So when it comes to getting the little tykes off of your back, I generally side with not bothering with them at all through social media. And when I do, I make sure to make a new FB account and a new email address which I tell the students I will swiftly throw away upon completion of the assignment. Sometimes however you’ll have to deal with </w:t>
-      </w:r>
-      <w:r>
-        <w:rPr>
-          <w:lang w:eastAsia="ko-KR"/>
-        </w:rPr>
-        <w:lastRenderedPageBreak/>
-        <w:t xml:space="preserve">random chance encounters in the streets or through social media. The question of how to handle this is rather tricky. When I was in South Korea, I would only usually run into students if I was hanging around town, sometimes at the supermarket and sometimes at cafes. Many of my students loved seeing me in person and would always tell me that they missed me and wished that I was still teaching them again. When this happened, I felt really good and I always told them so and expressed gratitude for their kindness. I know it’s hard to believe, given all that I have written here so far, but I actually did enjoy teaching (when I was teaching) and I did love most of my students, as problematic as many of them were as students. Just because students are overly energetic in your classes and cause you migraines occasionally does not mean that they are inherently bad people. Many of my students were just kids and didn’t have that developed sensitive to a person’s needs that come with time (and a lot of reading). I understand this of course and always had empathy to all of my students, even the ones that sometimes were rebellious in my class. The students were never bad on a personal level. Whenever I saw them in person, it was like meeting an old friend and I exchanged pleasantries with them. The dynamic was just different. Students sometimes will be different people depending on the social situation. In class, they might be little brats, but alone, on the street, walking to someplace—either alone or with a friend—they might be different, more sensitive people. If you’re going to be approached for just a casual “hello,” do not avoid it. Just enjoy it and exchange the pleasantries. Pretend that you’re meeting your best friend in the whole world and that you’re about to exchange a few jokes together. I always did this and it was a lot of fun. Sometimes I amped up my English a little bit and just assumed that they knew some of the advanced words that I was talking about when I spoke to them and it was hilarious. “Oh, I love gorillas today!” I might say to them and any reaction was priceless. Sometimes the students pretended that they knew what I was talking about and they just agreed with me, by saying “yes yes” over and over again and other students would surprise me and say “Uhm, what the fuck?” And we would just laugh together. These sorts of pleasantries go a long way in endearing you to your students and also provide you with new fodder to use to get the students off your back. If your students feel that you’re a hospital person outside of the school, then you can easily control them better in the class.  If the student sees you as a real person who is genuinely caring and who enjoys socializing with the student, then you’re likely to get what you want in the class because people generally will return kind for kind. It’s kind of like a law of the universe. Or something. </w:t>
-      </w:r>
-    </w:p>
-    <w:p>
-      <w:pPr>
-        <w:pStyle w:val="LO-normal"/>
-        <w:ind w:firstLine="720"/>
-        <w:rPr>
-          <w:lang w:eastAsia="ko-KR"/>
-        </w:rPr>
-      </w:pPr>
-      <w:r>
-        <w:rPr>
-          <w:lang w:eastAsia="ko-KR"/>
-        </w:rPr>
-        <w:t xml:space="preserve">Still, there are moments when I just couldn’t be bothered talking to students in the street because either I had some place urgent to go to (usually another café) or I had to meet someone for something (dinner or extra class). There were a few strategies I would take to avoid interaction. I would either take back alleys on my way to wherever it was that I was going, with the expectation that I wouldn’t see anyone in these back allies. To further decrease the likelihood of being discovered, I would wear a hoodie or wearing something to make me more nondescript, like sunglasses. I would also wear headphones so that it looked like I was busy (which I probably was because I usually listened to my favorite podcasts while traveling from one place to another). If on this occasion I was still discovered by another student, I would then strike up a quick conversation, amp up my English and make it quick and clipped. I would say “hello” and carry on with the conversation, making it brisk and to the point. If I really had to go somewhere, I would abruptly apologize to the student and tell them that I had to go somewhere urgent. This usually ended the conversation and allowed me to move forward with my day. If </w:t>
-      </w:r>
-      <w:r>
-        <w:rPr>
-          <w:lang w:eastAsia="ko-KR"/>
-        </w:rPr>
-        <w:lastRenderedPageBreak/>
-        <w:t xml:space="preserve">you’re teaching in a small town, you’re likely to run into students wherever you go, unless you take transport out of town and go to a city nearby. I find that if you’re teaching elementary to high school students, you probably won’t have to travel far to get away from them if you really need to. I learned this quite quickly actually when I spoke to one of the veteran English teachers in my town who said that there were many cities that one could go to “get away from the town and just be on your own.” I never forgot this because at the time that I was told this, I could sense that I would need to do this. Your town and the people in it can be great but sometimes you need a little space to recharge and just be on your own in a new environment. So much repetition cannot be great for a person, or so I feel from my experience these past few years as a teacher. I quickly learned this. When I was teaching in South Korea, the cities that I would frequently retreat to would be Busan and Jinju and very rarely Ulsan. I needed these hours by myself so that I could process what had gone on the entire week. Sometimes this created some friction between me and the staff because the staff were very close-knit, like a family and sometimes it seemed like I was deliberately trying to separate myself and be a loner (which can be a very scary thing for people in Asian countries who are very family oriented and about clanship). When this happened, I would always reassure the staff that I wasn’t going crazy, that I just needed time on my own to do the things that I enjoyed. Sometimes, if I didn’t think I would get negative feedback, I would tell my colleagues about some of the great experiences that I was having while doing things on my own—the meetup groups that I had joined and the fun projects that I was working on by myself or with other people. This usually settled any of their concerns that they had with me and my proclivity for being alone and separate from the group. </w:t>
+        <w:t xml:space="preserve">So let me be clear here. The issue over whether to share social media networks with your students is up in the air and is largely contingent on what kind of teacher you are and whether you have something in your life that you think is worth hiding (e.g. you’re gay or you have a weird hobby or some kind of destructive thoughts). If you have a very involved private life, then sharing social media is probably not a good idea. However, if you are completely transparent and sometimes even use social media for your own activities in the school, then connecting with your students over social media might not be a bad idea. My general feeling is that connecting and staying involved with people outside of the classroom, through social media, leads to a lot of second guessing of what you’re doing and whether your behavior is appropriate or not. It forces you to be on guard a little more, even if you don’t have anything to hide. And it also causes you to absorb the time and energy it takes to maintain connections with your students outside of class. You end up using your social media time on thinking about school when you could be using social media as just a means to relax and not have to think about the school environment. So when it comes to getting the little tykes off of your back, I generally side with not bothering with them at all through social media. And when I do, I make sure to make a new FB account and a new email address which I tell the students I will swiftly throw away upon completion of the assignment. Sometimes however you’ll have to deal with random chance encounters in the streets or through social media. The question of how to handle this is rather tricky. When I was in South Korea, I would only usually run into students if I was hanging around town, sometimes at the supermarket and sometimes at cafes. Many of my students loved seeing me in person and would always tell me that they missed me and wished that I was still teaching them again. When this happened, I felt really good and I always told them so and expressed gratitude for their kindness. I know it’s hard to believe, given all that I have written here so far, but I actually did enjoy teaching (when I was teaching) and I did love most of my students, as problematic as many of them were as students. Just because students are overly energetic in your classes and cause you migraines occasionally does not mean that they are inherently bad people. Many of my students were just kids and didn’t have that developed sensitive to a person’s needs that come with time (and a lot of reading). I understand this of course and always had empathy to all of my students, even the ones that sometimes were rebellious in my class. The students were never bad on a personal level. Whenever I saw them in person, it was like meeting an old friend and I exchanged pleasantries with them. The dynamic was just different. Students sometimes will be different people depending on the social situation. In class, they might be little brats, but alone, on the street, walking to someplace—either alone or with a friend—they might be different, more sensitive people. If you’re going to be approached for just a casual “hello,” do not avoid it. Just enjoy it and exchange the pleasantries. Pretend that you’re meeting your best friend in the whole world and that you’re about to exchange a few jokes together. I always did this and it was a lot of fun. Sometimes I amped up my English a little bit and just assumed that they knew some of the advanced words that I was talking about when I spoke to them and it was hilarious. “Oh, I love gorillas today!” I might say to them and any reaction was priceless. Sometimes the students pretended that they knew what I was talking about and they just agreed with me, by saying “yes yes” over and over again and other students would surprise me and say “Uhm, what the fuck?” And we would just laugh together. These sorts of pleasantries go a long way in endearing you to your students and also provide you with new fodder to use to get the students off your back. If your students feel that you’re a hospital person outside of the school, then you can easily control them better in the class.  If the student sees you as a real person who is genuinely caring and who enjoys socializing with the student, then you’re likely to get what you want in the class because people generally will return kind for kind. It’s kind of like a law of the universe. Or something. </w:t>
+      </w:r>
+    </w:p>
+    <w:p>
+      <w:pPr>
+        <w:pStyle w:val="LO-normal"/>
+        <w:ind w:firstLine="720"/>
+        <w:rPr>
+          <w:lang w:eastAsia="ko-KR"/>
+        </w:rPr>
+      </w:pPr>
+      <w:r>
+        <w:rPr>
+          <w:lang w:eastAsia="ko-KR"/>
+        </w:rPr>
+        <w:t xml:space="preserve">Still, there are moments when I just couldn’t be bothered talking to students in the street because either I had some place urgent to go to (usually another café) or I had to meet someone for something (dinner or extra class). There were a few strategies I would take to avoid interaction. I would either take back alleys on my way to wherever it was that I was going, with the expectation that I wouldn’t see anyone in these back allies. To further decrease the likelihood of being discovered, I would wear a hoodie or wearing something to make me more nondescript, like sunglasses. I would also wear headphones so that it looked like I was busy (which I probably was because I usually listened to my favorite podcasts while traveling from one place to another). If on this occasion I was still discovered by another student, I would then strike up a quick conversation, amp up my English and make it quick and clipped. I would say “hello” and carry on with the conversation, making it brisk and to the point. If I really had to go somewhere, I would abruptly apologize to the student and tell them that I had to go somewhere urgent. This usually ended the conversation and allowed me to move forward with my day. If you’re teaching in a small town, you’re likely to run into students wherever you go, unless you take transport out of town and go to a city nearby. I find that if you’re teaching elementary to high school students, you probably won’t have to travel far to get away from them if you really need to. I learned this quite quickly actually when I spoke to one of the veteran English teachers in my town who said that there were many cities that one could go to “get away from the town and just be on your own.” I never forgot this because at the time that I was told this, I could sense that I would need to do this. Your town and the people in it can be great but sometimes you need a little space to recharge and just be on your own in a new environment. So much repetition cannot be great for a person, or so I feel from my experience these past few years as a teacher. I quickly learned this. When I was teaching in South Korea, the cities that I would frequently retreat to would be Busan and Jinju and very rarely Ulsan. I needed these hours by myself so that I could process what had gone on the entire week. Sometimes this created some friction between me and the staff because the staff were very close-knit, like a family and sometimes it seemed like I was deliberately trying to separate myself and be a loner (which can be a very scary thing for people in Asian countries who are very family oriented and about clanship). When this happened, I would always reassure the staff that I wasn’t going crazy, that I just needed time on my own to do the things that I enjoyed. Sometimes, if I didn’t think I would get negative feedback, I would tell my colleagues about some of the great experiences that I was having while doing things on my own—the meetup groups that I had joined and the fun projects that I was working on by myself or with other people. This usually settled any of their concerns that they had with me and my proclivity for being alone and separate from the group. </w:t>
       </w:r>
     </w:p>
     <w:p>
@@ -3494,36 +3291,22 @@
         <w:rPr>
           <w:lang w:eastAsia="ko-KR"/>
         </w:rPr>
-        <w:t xml:space="preserve">So there are many ways for you to handle interactions with your students outside of school. But I would also like to mention that for the most part, students will not go out of their way to bother you if you look busy or in a hurry to go somewhere. I think most people around the world can read body language pretty well, particularly the kind of body language that screams “I’m busy and have places to go!” Even when I was in a café working on programming, students would often just pretend that I wasn’t around and I truly did appreciate this. For my own part, I would play along and pretend that I didn’t see them and on then on Monday, we would have a long conversation about “Oh my god, I saw you but you didn’t see me!” And then I would </w:t>
-      </w:r>
-      <w:r>
-        <w:rPr>
-          <w:lang w:eastAsia="ko-KR"/>
-        </w:rPr>
-        <w:lastRenderedPageBreak/>
-        <w:t xml:space="preserve">say “Oh my god! I can’t believe that happened!” It actually provided good practice for the students to practice their “oh my god I saw you” conversation skills. And when this happened in the school, I usually didn’t mind in the least because I was fully recharged and ready for the interaction ahead.  </w:t>
-      </w:r>
-    </w:p>
-    <w:p>
-      <w:pPr>
-        <w:pStyle w:val="LO-normal"/>
-        <w:ind w:firstLine="720"/>
-        <w:rPr>
-          <w:lang w:eastAsia="ko-KR"/>
-        </w:rPr>
-      </w:pPr>
-      <w:r>
-        <w:rPr>
-          <w:lang w:eastAsia="ko-KR"/>
-        </w:rPr>
-        <w:t xml:space="preserve">Now, on to the topic of disclosing personal information about yourself. There is really no straightforward policy or strategy for addressing the topic of disclosing personal information. There are some schools that will be more formal and conventional than others. You’ll usually get a good sense of where the school is when you read your contract and research the school before applying. Find out what people have said about the school in the past, and short of this information, you’ll get a pretty good sense of what the school expects from you when you’re actually in the school environment. When I was teaching in South Korea, I basically made my own rules about what was appropriate to disclose to students, based on my own culture. Sometimes what I chose not to disclose was not a big deal for South Korea, but for me it was a big deal. Other times, I disclosed stuff that was actually more serious than I thought it was (oops!). And sometimes what I did was absolutely perfect. When it comes to getting the little tykes off your back, I recommend disclosing not so much that you are required to talk for some unforeseen period of time. That’s not to say that you shouldn’t disclose anything and leave the conversations completely clipped (although you might end up doing this anyway if you’re teaching young children who can’t hold conversations with foreign instructors). I usually kept things casual and fairly superficial and unthreatening: “How are you?” “How was your weekend?” “What are you doing?” “Where are you going?” “What do you want to do this weekend?” “I saw you cheating on the exam, punk.” Okay, the last one was for a very special relationship but on the whole I kept conversations at a very simple level for the students to grok and this kept the conversations at a minimum. For the really loquacious students, I of course indulged them in discourse but if I didn’t have to, I usually didn’t. This probably comes across as more abrasive than it actually was. I kept great relationships with my students but I was also keenly aware of the energy that I would expend on a near daily basis and how much energy debt I was wracking up while doing this. I think beginning teachers really have no idea how much energy debt they are dispelling for the world when they teach for the first time. Many first time teachers will do all sorts of high flying acrobatics just to be liked by their students—they’ll sing, dance, play jams on their guitar, prepare jokes for the following week, do some kind of outrageous juggling act, all in the name of being liked by the students and keeping up appearances of effective learning. The truth is that you really don’t need to do any of this stuff in order to be an effective teacher, and in fact, sometimes there are more gains to be made with the minimalist approach to teaching. I’ve actually found less to be more in my teaching because the students don’t feel overwhelmed with having to catch every word that flies out of my mouth. It gives them confidence that they can handle this English thing and use it in empowering ways to communicate with foreign teachers who know nothing about their language. This to me was the experience that I was shooting for at all times, rather than to be an edutainer, a coined phrase that I am almost positive came out of South Korea in reference to teachers who give students the impression that they are learning when all they are really doing is playing fun an games and entertaining. There are other variations of the definition of this word, I’m sure, but the one I have given is the one that I am familiar with. Teachers in South Korea will frequently refer to themselves as edutainers because of their incessant gamification of lessons and their </w:t>
-      </w:r>
-      <w:r>
-        <w:rPr>
-          <w:lang w:eastAsia="ko-KR"/>
-        </w:rPr>
-        <w:lastRenderedPageBreak/>
-        <w:t xml:space="preserve">near constant performing of lesson material, through the song-and-dance stuff that I mentioned above. If you want to get the tykes off your back, doing this edutainer stuff is the least likely approach to get you there, and at the worst, will lead you to burn out. I tried doing this and quickly realized how impossible it was within a 9-to-5 schedule. If you’re working 22 teaching hours and then sitting the rest of your time in the office or interacting with the school community, then doing this edutainer stuff is not going to be feasible because that approach will invariably lead students to expect it whenever they see you, in the hallway, in the office, outside in the school community, in major cities where you might run into them. Basically, you’re setting yourself as the go-to person for entertainment and humor, not to mention the fact that you’re not being taken seriously. By extension, the language that you are charged with teaching will also not be taken seriously by the students. “But that’s what I’m supposed to do in my school,” you might protest, and that’s fine, as long as you take the strategies I’ve provided in these pages to mitigate or lessen it considerably. You absolutely must because the human body and mind was just not designed to take on that constant expenditure of energy and mental power. This is really not a debatable point. As a rule, you </w:t>
+        <w:t xml:space="preserve">So there are many ways for you to handle interactions with your students outside of school. But I would also like to mention that for the most part, students will not go out of their way to bother you if you look busy or in a hurry to go somewhere. I think most people around the world can read body language pretty well, particularly the kind of body language that screams “I’m busy and have places to go!” Even when I was in a café working on programming, students would often just pretend that I wasn’t around and I truly did appreciate this. For my own part, I would play along and pretend that I didn’t see them and on then on Monday, we would have a long conversation about “Oh my god, I saw you but you didn’t see me!” And then I would say “Oh my god! I can’t believe that happened!” It actually provided good practice for the students to practice their “oh my god I saw you” conversation skills. And when this happened in the school, I usually didn’t mind in the least because I was fully recharged and ready for the interaction ahead.  </w:t>
+      </w:r>
+    </w:p>
+    <w:p>
+      <w:pPr>
+        <w:pStyle w:val="LO-normal"/>
+        <w:ind w:firstLine="720"/>
+        <w:rPr>
+          <w:lang w:eastAsia="ko-KR"/>
+        </w:rPr>
+      </w:pPr>
+      <w:r>
+        <w:rPr>
+          <w:lang w:eastAsia="ko-KR"/>
+        </w:rPr>
+        <w:t xml:space="preserve">Now, on to the topic of disclosing personal information about yourself. There is really no straightforward policy or strategy for addressing the topic of disclosing personal information. There are some schools that will be more formal and conventional than others. You’ll usually get a good sense of where the school is when you read your contract and research the school before applying. Find out what people have said about the school in the past, and short of this information, you’ll get a pretty good sense of what the school expects from you when you’re actually in the school environment. When I was teaching in South Korea, I basically made my own rules about what was appropriate to disclose to students, based on my own culture. Sometimes what I chose not to disclose was not a big deal for South Korea, but for me it was a big deal. Other times, I disclosed stuff that was actually more serious than I thought it was (oops!). And sometimes what I did was absolutely perfect. When it comes to getting the little tykes off your back, I recommend disclosing not so much that you are required to talk for some unforeseen period of time. That’s not to say that you shouldn’t disclose anything and leave the conversations completely clipped (although you might end up doing this anyway if you’re teaching young children who can’t hold conversations with foreign instructors). I usually kept things casual and fairly superficial and unthreatening: “How are you?” “How was your weekend?” “What are you doing?” “Where are you going?” “What do you want to do this weekend?” “I saw you cheating on the exam, punk.” Okay, the last one was for a very special relationship but on the whole I kept conversations at a very simple level for the students to grok and this kept the conversations at a minimum. For the really loquacious students, I of course indulged them in discourse but if I didn’t have to, I usually didn’t. This probably comes across as more abrasive than it actually was. I kept great relationships with my students but I was also keenly aware of the energy that I would expend on a near daily basis and how much energy debt I was wracking up while doing this. I think beginning teachers really have no idea how much energy debt they are dispelling for the world when they teach for the first time. Many first time teachers will do all sorts of high flying acrobatics just to be liked by their students—they’ll sing, dance, play jams on their guitar, prepare jokes for the following week, do some kind of outrageous juggling act, all in the name of being liked by the students and keeping up appearances of effective learning. The truth is that you really don’t need to do any of this stuff in order to be an effective teacher, and in fact, sometimes there are more gains to be made with the minimalist approach to teaching. I’ve actually found less to be more in my teaching because the students don’t feel overwhelmed with having to catch every word that flies out of my mouth. It gives them confidence that they can handle this English thing and use it in empowering ways to communicate with foreign teachers who know nothing about their language. This to me was the experience that I was shooting for at all times, rather than to be an edutainer, a coined phrase that I am almost positive came out of South Korea in reference to teachers who give students the impression that they are learning when all they are really doing is playing fun an games and entertaining. There are other variations of the definition of this word, I’m sure, but the one I have given is the one that I am familiar with. Teachers in South Korea will frequently refer to themselves as edutainers because of their incessant gamification of lessons and their near constant performing of lesson material, through the song-and-dance stuff that I mentioned above. If you want to get the tykes off your back, doing this edutainer stuff is the least likely approach to get you there, and at the worst, will lead you to burn out. I tried doing this and quickly realized how impossible it was within a 9-to-5 schedule. If you’re working 22 teaching hours and then sitting the rest of your time in the office or interacting with the school community, then doing this edutainer stuff is not going to be feasible because that approach will invariably lead students to expect it whenever they see you, in the hallway, in the office, outside in the school community, in major cities where you might run into them. Basically, you’re setting yourself as the go-to person for entertainment and humor, not to mention the fact that you’re not being taken seriously. By extension, the language that you are charged with teaching will also not be taken seriously by the students. “But that’s what I’m supposed to do in my school,” you might protest, and that’s fine, as long as you take the strategies I’ve provided in these pages to mitigate or lessen it considerably. You absolutely must because the human body and mind was just not designed to take on that constant expenditure of energy and mental power. This is really not a debatable point. As a rule, you </w:t>
       </w:r>
       <w:r>
         <w:rPr>
@@ -3581,14 +3364,7 @@
         <w:rPr>
           <w:lang w:eastAsia="ko-KR"/>
         </w:rPr>
-        <w:t xml:space="preserve">In my experience, I have been with teachers who monitored my lessons every week and then publicly criticized me in front of the students. I have also had teachers who talk about me and the way I keep my house in front of other teachers. I’ve also worked with teachers who asked me to submit unnecessary documentation which I later found was not expected in the </w:t>
-      </w:r>
-      <w:r>
-        <w:rPr>
-          <w:lang w:eastAsia="ko-KR"/>
-        </w:rPr>
-        <w:lastRenderedPageBreak/>
-        <w:t xml:space="preserve">least bit, but nevertheless used as a diversion to make it look like I was a busy little beaver. When this kind of damage occurs to you, there are ways of getting back the time that you lose in the office and I will also discuss this a few pages from now. But rest assured, you can mitigate the attacks considerably if you just continue to give gifts on a regular basis. Find the items in your store that look like a lot but cost the least amount of money. Candy is a great option, but I have also found plants work just fine, and short of that, getting pens and pencils for everyone also works pretty well.  The sky’s the limit when it comes to what you can get teachers. You don’t necessarily have to buy them a car but you can just as easily by them other hand-crafted tchotchkes. Etsy.com is actually a great place for you to buy gifts for your colleagues and fellow faculty. I have found many little arts and crafts, from little mural paintings, to sewn things that people have appreciated. Sometimes it gets too expensive to send things overseas so I’ll just go to the local supermarket and buy things from there. You can get your colleagues all sorts of things: hand-made soap or ornaments for the holidays; bed, bath, and beyond types of trinkets; you can buy candles or incense. Really, anything that teachers can hold in the palm of their hand is usually a good barometer for accessing whether something would be a good gift or not. Food is always great, but even better when it is considered. For instance, some teachers might be on a diet, so rather than get them some kind of chocolate fudge brownie, you can get them some carrots or grapes or something where the most nutrition can be had. This shows thought and consideration and being listened and the teachers were really appreciate it. </w:t>
+        <w:t xml:space="preserve">In my experience, I have been with teachers who monitored my lessons every week and then publicly criticized me in front of the students. I have also had teachers who talk about me and the way I keep my house in front of other teachers. I’ve also worked with teachers who asked me to submit unnecessary documentation which I later found was not expected in the least bit, but nevertheless used as a diversion to make it look like I was a busy little beaver. When this kind of damage occurs to you, there are ways of getting back the time that you lose in the office and I will also discuss this a few pages from now. But rest assured, you can mitigate the attacks considerably if you just continue to give gifts on a regular basis. Find the items in your store that look like a lot but cost the least amount of money. Candy is a great option, but I have also found plants work just fine, and short of that, getting pens and pencils for everyone also works pretty well.  The sky’s the limit when it comes to what you can get teachers. You don’t necessarily have to buy them a car but you can just as easily by them other hand-crafted tchotchkes. Etsy.com is actually a great place for you to buy gifts for your colleagues and fellow faculty. I have found many little arts and crafts, from little mural paintings, to sewn things that people have appreciated. Sometimes it gets too expensive to send things overseas so I’ll just go to the local supermarket and buy things from there. You can get your colleagues all sorts of things: hand-made soap or ornaments for the holidays; bed, bath, and beyond types of trinkets; you can buy candles or incense. Really, anything that teachers can hold in the palm of their hand is usually a good barometer for accessing whether something would be a good gift or not. Food is always great, but even better when it is considered. For instance, some teachers might be on a diet, so rather than get them some kind of chocolate fudge brownie, you can get them some carrots or grapes or something where the most nutrition can be had. This shows thought and consideration and being listened and the teachers were really appreciate it. </w:t>
       </w:r>
     </w:p>
     <w:p>
@@ -3633,7 +3409,6 @@
         <w:rPr>
           <w:lang w:eastAsia="ko-KR"/>
         </w:rPr>
-        <w:lastRenderedPageBreak/>
         <w:t xml:space="preserve">If you’re not supposed to share your personal life with your students, I would equally advise you not divulging as much as information to fellow teachers who are more than likely to use it against you if you’re not too careful. For example, I had many colleagues who caused me great stress through months at a time because they would frequently take my personal life to other faculty members who I didn’t know and hadn’t spoken to. Soon enough, my business, which I had considered personal, would be everyone’s business and soon enough, I would be the talk of the town. Some of this was non-threatening while other information was sensitive enough that if it ever escaped the confines of my relationship with another teacher, then it could have surely caused havoc. As such, I almost never divulged any information about the relationships I kept in the country and the things that I did for fun, which probably weren’t exciting anyway. One of the ways to quickly get people on your back is to talk about sensitive information with your fellow colleagues. These people are one of the last few people that you want on your trail as you continue working at your school. </w:t>
       </w:r>
     </w:p>
@@ -3690,14 +3465,7 @@
         <w:rPr>
           <w:lang w:eastAsia="ko-KR"/>
         </w:rPr>
-        <w:t xml:space="preserve">Fiverr, all of these resources will allow you to hire a freelancer for a real cheap price and allow you to get your busy work done. If you need transcript services, you can get them through script pad and </w:t>
-      </w:r>
-      <w:r>
-        <w:rPr>
-          <w:lang w:eastAsia="ko-KR"/>
-        </w:rPr>
-        <w:lastRenderedPageBreak/>
-        <w:t xml:space="preserve">then hire someone on fiverr to handle the writing. If you need a PPT made, you can go to these websites and have a freelancer make it, at little time or cost to you. </w:t>
+        <w:t xml:space="preserve">Fiverr, all of these resources will allow you to hire a freelancer for a real cheap price and allow you to get your busy work done. If you need transcript services, you can get them through script pad and then hire someone on fiverr to handle the writing. If you need a PPT made, you can go to these websites and have a freelancer make it, at little time or cost to you. </w:t>
       </w:r>
     </w:p>
     <w:p>
@@ -3774,14 +3542,7 @@
         <w:rPr>
           <w:lang w:eastAsia="ko-KR"/>
         </w:rPr>
-        <w:t xml:space="preserve"> </w:t>
-      </w:r>
-      <w:r>
-        <w:rPr>
-          <w:lang w:eastAsia="ko-KR"/>
-        </w:rPr>
-        <w:lastRenderedPageBreak/>
-        <w:t>century work in a 21</w:t>
+        <w:t xml:space="preserve"> century work in a 21</w:t>
       </w:r>
       <w:r>
         <w:rPr>
@@ -3839,14 +3600,7 @@
           <w:lang w:eastAsia="ko-KR"/>
         </w:rPr>
         <w:tab/>
-        <w:t xml:space="preserve">Let's say you've lost time from doing an unnecessary task that your co-teacher imposed upon you (like writing an unnecessary script that no one is going to look at, not even her). When you get one of these Camus-like tasks that are pointless, outsource it to someone else for five dollars. Then, work on your own. If the co-teacher insists on monitoring you throughout the day, </w:t>
-      </w:r>
-      <w:r>
-        <w:rPr>
-          <w:lang w:eastAsia="ko-KR"/>
-        </w:rPr>
-        <w:lastRenderedPageBreak/>
-        <w:t xml:space="preserve">keep a dummy document that shows some kind of work that you're doing. And show the co-teacher this work as you're farming out the task to some person in the Philippines for $4 USD per hour. People think that they would be losing money by doing this, but you're actually not if you pay 4 USD per hour for a VA. You're actually gaining time and still collecting money (assuming you earn at least 10 USD profit). </w:t>
+        <w:t xml:space="preserve">Let's say you've lost time from doing an unnecessary task that your co-teacher imposed upon you (like writing an unnecessary script that no one is going to look at, not even her). When you get one of these Camus-like tasks that are pointless, outsource it to someone else for five dollars. Then, work on your own. If the co-teacher insists on monitoring you throughout the day, keep a dummy document that shows some kind of work that you're doing. And show the co-teacher this work as you're farming out the task to some person in the Philippines for $4 USD per hour. People think that they would be losing money by doing this, but you're actually not if you pay 4 USD per hour for a VA. You're actually gaining time and still collecting money (assuming you earn at least 10 USD profit). </w:t>
       </w:r>
     </w:p>
     <w:p>
@@ -3904,14 +3658,7 @@
           <w:lang w:eastAsia="ko-KR"/>
         </w:rPr>
         <w:tab/>
-        <w:t xml:space="preserve">Now to move on to a different topic. When it comes to teaching overseas and reserving your energy in social situations, one of the best things that you can do is keep in touch with family and loved ones from back home. Countless studies out of the Peace Corps have </w:t>
-      </w:r>
-      <w:r>
-        <w:rPr>
-          <w:lang w:eastAsia="ko-KR"/>
-        </w:rPr>
-        <w:lastRenderedPageBreak/>
-        <w:t>revealed that sometimes whne you’re overseas, you’ll suffer some sort of confusion with your identity as you slowly start to assimilate and assume more and more of the culture and mannerisms of the people in your host country. Although this isn’t likely the case if you’re working in more developed countries, speaking to families can provide you with a sense of certainty about who you are, what you’re doing in the host country, and serve as a reminder that you’re not alone and that you do have some options moving forward. Although talking to many people throughout the day can be a drain, talking to family is one of those moments in your day that you should make time for because, as busy as your day will get and as tired as you may become, talking to people from your home country—especially your family—will be refreshing and rejuvenating because you won’t have to even try. You’ll just be able to do the conversation with little or no effort because the mannerisms and mentality and memories will just come rolling back. It never ceased to amaze me how easily my old mannerisms and mentality came back whenever I got on a call with my relatives on Skype. We would talk about the same things and the same people and the same events and talk about the future. It served as a useful reminder of what I was doing, it kept me in perspective and was there quite refreshing.</w:t>
+        <w:t>Now to move on to a different topic. When it comes to teaching overseas and reserving your energy in social situations, one of the best things that you can do is keep in touch with family and loved ones from back home. Countless studies out of the Peace Corps have revealed that sometimes whne you’re overseas, you’ll suffer some sort of confusion with your identity as you slowly start to assimilate and assume more and more of the culture and mannerisms of the people in your host country. Although this isn’t likely the case if you’re working in more developed countries, speaking to families can provide you with a sense of certainty about who you are, what you’re doing in the host country, and serve as a reminder that you’re not alone and that you do have some options moving forward. Although talking to many people throughout the day can be a drain, talking to family is one of those moments in your day that you should make time for because, as busy as your day will get and as tired as you may become, talking to people from your home country—especially your family—will be refreshing and rejuvenating because you won’t have to even try. You’ll just be able to do the conversation with little or no effort because the mannerisms and mentality and memories will just come rolling back. It never ceased to amaze me how easily my old mannerisms and mentality came back whenever I got on a call with my relatives on Skype. We would talk about the same things and the same people and the same events and talk about the future. It served as a useful reminder of what I was doing, it kept me in perspective and was there quite refreshing.</w:t>
       </w:r>
     </w:p>
     <w:p>
@@ -3956,7 +3703,6 @@
         <w:rPr>
           <w:lang w:eastAsia="ko-KR"/>
         </w:rPr>
-        <w:lastRenderedPageBreak/>
         <w:t>There are many resources for finding work. One of my favorite websites was Waygook, but at various times I used Dave’s ESL Café and various Facebook groups that have spurred over the months and years since I have been teaching. Some countries are changing their policies, with some becoming more stringer while others still remain a bit lax, depending on where exactly you’re teaching. In many of the South Asian countries, you’re likely to need a degree and some teaching experience. In other countries, you might need an actual degree in English or teaching. You learn all of this stuff while you’re teaching, but there are some signs you can look for in determining whether a job is more amenable or susceptible to allowing you the ability to get the kids off your back. Review websites that review places of employment are legion. One of the first things that I look for when I am looking for a place that will allow me some space is how the area is structured. Believe it or not, how the office is set up will usually help you determine just how much space you’re going to get, if any. There are some private schools in the ESL market that are entirely transparent, literally and figuratively. The walls themselves are made of glass and afford you absolutely no ability to be private, not even to your own students who might come knocking on your door at all hours—which could be stressful in and of itself. There are other jobs that allow you some private space in select quarters and some where you’ll get your own cubicle or perhaps even what amounts to your own closet. You can find the sorts of lurid details about office work by reading reviews online and seeing what people are saying. The next thing I look for is quality of life. Is the boss nice or a quote-unquote bastard? Are the people there ruthlessly competitive? Are they parasitic and feed off of your hard work? What’s the morale like?</w:t>
       </w:r>
     </w:p>
@@ -3987,14 +3733,7 @@
         <w:rPr>
           <w:lang w:eastAsia="ko-KR"/>
         </w:rPr>
-        <w:t xml:space="preserve">If you still find that you need to teach English but you’re sick of your environment, you can consider teaching in another country or teaching a different demographic of student. Instead of doing private, you can do public or vice versa (although public is usually better in terms of quality of life). Maybe you just need to shake things up a bit, just for a short period of time. There are two things you can do to cushion your department from a job: save a shitload of </w:t>
-      </w:r>
-      <w:r>
-        <w:rPr>
-          <w:lang w:eastAsia="ko-KR"/>
-        </w:rPr>
-        <w:lastRenderedPageBreak/>
-        <w:t xml:space="preserve">money, at least six months worth of it, and also prepare and do your research… preferably months in advance. Find out what people are saying about jobs, what exciting things people are doing around the world, and try to get involved. Let’s say you’re doing other projects that are not related to school. You have many projects and you’re just not sure which route to take. I would recommend that you try them and whichever one gives you the most success, to do more of that and enjoy it. Ultimately, life is too short to be looking for ways to cut corners at a job that you do not enjoy. When I was teaching in my second year, the position started to feel redundant. All of my lessons were successful or as successful as they could be and there was just no more opportunity, so the job became boring and redundant. Sure, I suppose I could have changed my feelings about the experience and really striven to deliver new and innovative content, but I didn’t have the heart for it and I felt that my energies were best spent elsewhere, perhaps in another profession entirely. If you feel this way too, you’re going to have to plan your escape from your job, perhaps against your baser instincts and needs for security and a cushy job. Never forget that job security is a fallacy. If you’re in need of some motivation to leave your job, I would also highly recommend that you read the </w:t>
+        <w:t xml:space="preserve">If you still find that you need to teach English but you’re sick of your environment, you can consider teaching in another country or teaching a different demographic of student. Instead of doing private, you can do public or vice versa (although public is usually better in terms of quality of life). Maybe you just need to shake things up a bit, just for a short period of time. There are two things you can do to cushion your department from a job: save a shitload of money, at least six months worth of it, and also prepare and do your research… preferably months in advance. Find out what people are saying about jobs, what exciting things people are doing around the world, and try to get involved. Let’s say you’re doing other projects that are not related to school. You have many projects and you’re just not sure which route to take. I would recommend that you try them and whichever one gives you the most success, to do more of that and enjoy it. Ultimately, life is too short to be looking for ways to cut corners at a job that you do not enjoy. When I was teaching in my second year, the position started to feel redundant. All of my lessons were successful or as successful as they could be and there was just no more opportunity, so the job became boring and redundant. Sure, I suppose I could have changed my feelings about the experience and really striven to deliver new and innovative content, but I didn’t have the heart for it and I felt that my energies were best spent elsewhere, perhaps in another profession entirely. If you feel this way too, you’re going to have to plan your escape from your job, perhaps against your baser instincts and needs for security and a cushy job. Never forget that job security is a fallacy. If you’re in need of some motivation to leave your job, I would also highly recommend that you read the </w:t>
       </w:r>
       <w:r>
         <w:rPr>
@@ -4074,14 +3813,7 @@
         <w:rPr>
           <w:lang w:eastAsia="ko-KR"/>
         </w:rPr>
-        <w:t xml:space="preserve"> Just be aware that sometimes these podcasters will try to sell you something. They’ll be so captivating that they might actually get you to press the “buy” button. Don’t do it. They are trained to get you to pull out your wallets. You are going to be just fine without the services that they try to offer you. Just take the advice that they give you for starting your own business and then discard the rest. You don’t need any productized service to get the ball rolling on creating a passive income stream from the sources </w:t>
-      </w:r>
-      <w:r>
-        <w:rPr>
-          <w:lang w:eastAsia="ko-KR"/>
-        </w:rPr>
-        <w:lastRenderedPageBreak/>
-        <w:t>online. Listen to these podcasts whenever you can. Listen on the bus, in the taxi, waiting for the light, while in the bathroom. Listen to them at night before you go to sleep and listen to them while you’re eating lunch. Whenever you can, get the wisdom of these folks ingrained in your head, for your very life might depend on it if you find yourself out of the job and wondering what to do next. Never panic. There are always solutions, as you’ll find from listening to these podcasts.</w:t>
+        <w:t xml:space="preserve"> Just be aware that sometimes these podcasters will try to sell you something. They’ll be so captivating that they might actually get you to press the “buy” button. Don’t do it. They are trained to get you to pull out your wallets. You are going to be just fine without the services that they try to offer you. Just take the advice that they give you for starting your own business and then discard the rest. You don’t need any productized service to get the ball rolling on creating a passive income stream from the sources online. Listen to these podcasts whenever you can. Listen on the bus, in the taxi, waiting for the light, while in the bathroom. Listen to them at night before you go to sleep and listen to them while you’re eating lunch. Whenever you can, get the wisdom of these folks ingrained in your head, for your very life might depend on it if you find yourself out of the job and wondering what to do next. Never panic. There are always solutions, as you’ll find from listening to these podcasts.</w:t>
       </w:r>
     </w:p>
     <w:p>
@@ -4139,14 +3871,7 @@
         <w:rPr>
           <w:lang w:eastAsia="ko-KR"/>
         </w:rPr>
-        <w:t xml:space="preserve"> which even has an entrepreneur program that teaches you how to start your own business from scratch. Still others are jobbatical.com and flexjobs.com. Traditional freelancing websites are also pretty popular right now in 2015—websites such as upwork.com, freelancer.com, Guru.com, and even Craigslist. Yes, it’s true that some of these websites tend to be a race to the bottom, you want to work on developing your relationships online with people and using that as a platform to advertise whatever new skills that you’re learning (as you’re getting the little tykes off your back). All of this stuff I was able to do while I was transitioning out of teaching. Thankfully, I was teaching at a company that had a lot of downtime and a lot of desk warming, so I used that experience to start a blog, learn coding, develop a following, and network with people around the globe who were of similar mindsets. I used my desk warming to hire an entire global staff of freelancers to help me build the projects that I could only dream about if I were tasked with the </w:t>
-      </w:r>
-      <w:r>
-        <w:rPr>
-          <w:lang w:eastAsia="ko-KR"/>
-        </w:rPr>
-        <w:lastRenderedPageBreak/>
-        <w:t xml:space="preserve">responsibility of building things on my own.  Please allow me to dispel for you the myth that I am not a doer. People who get the little tykes off their back are people who aren’t non-doers. Sometimes they are just people with a dream. People who see more for themselves than what they’re presently doing. And actually, a lot of what I was doing was creating more value for my company because I was learning new and valuable skills that I could teach to my students in the target language.  Maybe the company didn’t see it that way, but it didn’t matter anyway because my contract was fixed and there was really no way for me to progress in the company any further than I already had. Some teachers decide that this is the level they wish to maintain for themselves, teaching 40 hour weeks with no promise of promotion or advancement, and just keeping a relaxed life despite changes that are going on around them. Although I have learned many strategies to get the tykes off my back, I am not someone who just sits back and allows the world to go by. I get the tykes off my back so that I can achieve more in the long run. None of these strategies I ever used with the purpose being able to spend more of my time doing leisurely activities that don’t create value. This is the best way of getting them off your back in my opinion. Doing it in the service of some higher cause, for a better future. </w:t>
+        <w:t xml:space="preserve"> which even has an entrepreneur program that teaches you how to start your own business from scratch. Still others are jobbatical.com and flexjobs.com. Traditional freelancing websites are also pretty popular right now in 2015—websites such as upwork.com, freelancer.com, Guru.com, and even Craigslist. Yes, it’s true that some of these websites tend to be a race to the bottom, you want to work on developing your relationships online with people and using that as a platform to advertise whatever new skills that you’re learning (as you’re getting the little tykes off your back). All of this stuff I was able to do while I was transitioning out of teaching. Thankfully, I was teaching at a company that had a lot of downtime and a lot of desk warming, so I used that experience to start a blog, learn coding, develop a following, and network with people around the globe who were of similar mindsets. I used my desk warming to hire an entire global staff of freelancers to help me build the projects that I could only dream about if I were tasked with the responsibility of building things on my own.  Please allow me to dispel for you the myth that I am not a doer. People who get the little tykes off their back are people who aren’t non-doers. Sometimes they are just people with a dream. People who see more for themselves than what they’re presently doing. And actually, a lot of what I was doing was creating more value for my company because I was learning new and valuable skills that I could teach to my students in the target language.  Maybe the company didn’t see it that way, but it didn’t matter anyway because my contract was fixed and there was really no way for me to progress in the company any further than I already had. Some teachers decide that this is the level they wish to maintain for themselves, teaching 40 hour weeks with no promise of promotion or advancement, and just keeping a relaxed life despite changes that are going on around them. Although I have learned many strategies to get the tykes off my back, I am not someone who just sits back and allows the world to go by. I get the tykes off my back so that I can achieve more in the long run. None of these strategies I ever used with the purpose being able to spend more of my time doing leisurely activities that don’t create value. This is the best way of getting them off your back in my opinion. Doing it in the service of some higher cause, for a better future. </w:t>
       </w:r>
     </w:p>
     <w:p>
@@ -4176,14 +3901,7 @@
         <w:rPr>
           <w:lang w:eastAsia="ko-KR"/>
         </w:rPr>
-        <w:t xml:space="preserve">So here is a list of things to consider when you’re thinking about whether you should stay or not at your English teaching job: (1) Do you constantly thnk about what other people are doing “on the other side?” (2) Do you constantly feel like you have to get the little tykes off your back so that you can do other things? (3) Do you wake up every morning and feel the pain of having to get out of bed and take a shower and then go to work? (4) Is every day a race to do something more important with your time? (5) Is your growth and development capped? (6) Are your most productive periods of work on the weekends or whenever you’re not working at your job? (7)Do you constantly fantasize about your vacation time and try to sneak in some sick days </w:t>
-      </w:r>
-      <w:r>
-        <w:rPr>
-          <w:lang w:eastAsia="ko-KR"/>
-        </w:rPr>
-        <w:lastRenderedPageBreak/>
-        <w:t>so that you can have more time to relax? (8) Do you find yourself complaining a lot about yoru colleagues to your friends or complaining about what other people do to you at the job, despite your most earnest attempts to make the situation work for you?</w:t>
+        <w:t>So here is a list of things to consider when you’re thinking about whether you should stay or not at your English teaching job: (1) Do you constantly thnk about what other people are doing “on the other side?” (2) Do you constantly feel like you have to get the little tykes off your back so that you can do other things? (3) Do you wake up every morning and feel the pain of having to get out of bed and take a shower and then go to work? (4) Is every day a race to do something more important with your time? (5) Is your growth and development capped? (6) Are your most productive periods of work on the weekends or whenever you’re not working at your job? (7)Do you constantly fantasize about your vacation time and try to sneak in some sick days so that you can have more time to relax? (8) Do you find yourself complaining a lot about yoru colleagues to your friends or complaining about what other people do to you at the job, despite your most earnest attempts to make the situation work for you?</w:t>
       </w:r>
     </w:p>
     <w:p>
@@ -4228,14 +3946,7 @@
         <w:rPr>
           <w:lang w:eastAsia="ko-KR"/>
         </w:rPr>
-        <w:t xml:space="preserve">So we’ve covered a lot of ground in this chapter. We’ve discussed several ways to keep the community at bay and ways to engage your students when you’re seeing them on the outskirts. Local citizens can sometimes engage you in conversation but this hasn’t really been the case for me in most countries that I have visited. Whenever someone in Korea engaged me in conversation, it actually was quite pleasant and effortless and was usually in the process of me doing something important, such as looking for a place to go or finding where the nearest tourist attraction was. Most of the time, in my little town, no one really paid me any mind as I typed feverishly on my laptop in the dead of winter, at one of the many cafes in town. I never really had a negative experience with any of the locals since most of the activities that I did </w:t>
-      </w:r>
-      <w:r>
-        <w:rPr>
-          <w:lang w:eastAsia="ko-KR"/>
-        </w:rPr>
-        <w:lastRenderedPageBreak/>
-        <w:t xml:space="preserve">required very little speaking and were mostly solo operations. There are two types of foreigners that you’ll encounter, as Mish Slade notes, in her book </w:t>
+        <w:t xml:space="preserve">So we’ve covered a lot of ground in this chapter. We’ve discussed several ways to keep the community at bay and ways to engage your students when you’re seeing them on the outskirts. Local citizens can sometimes engage you in conversation but this hasn’t really been the case for me in most countries that I have visited. Whenever someone in Korea engaged me in conversation, it actually was quite pleasant and effortless and was usually in the process of me doing something important, such as looking for a place to go or finding where the nearest tourist attraction was. Most of the time, in my little town, no one really paid me any mind as I typed feverishly on my laptop in the dead of winter, at one of the many cafes in town. I never really had a negative experience with any of the locals since most of the activities that I did required very little speaking and were mostly solo operations. There are two types of foreigners that you’ll encounter, as Mish Slade notes, in her book </w:t>
       </w:r>
       <w:r>
         <w:rPr>
@@ -4263,14 +3974,7 @@
         <w:rPr>
           <w:lang w:eastAsia="ko-KR"/>
         </w:rPr>
-        <w:t xml:space="preserve">As I already indicated in this chapter, most of your energy will be spent dealing with kids and colleagues outside of the school, so when you find yourself approached by one of the students, smile and engage them and don’t forget that they don’t really know enough of the language for you to have any in depth conversation about anything.  In many respects, the conversations that you have with students outside of school won’t even be remotely as energy sapping as the conversations that you’re used to at home, so it shouldn’t be much of a worry to you. Also, many students won’t even approach you probably unless you’re in a community and country where it’s a fabulous experience when you run into a teacher on the streets or in an unlikely location. If you find yourself in one of these types of scenarios, then it will behoove you to learn the transportation system fast (again, learning a language can go a long way in ensuring that you learn things rather quickly with your surroundings). Learn how to get out of your neighborhood and to another neighborhood that is two hours away. Get on a bus and go to these places and get familiar with them as your escape havens. You’ll need these escape havens sometimes just for a change of pace or sometimes to even get work done. Big cities can be valuable escape havens because you’re not likely to run into anyone that you know in them since there are just so many people. And if you want to do something social in cities, with English speaking residents of those cities, you can do them and still not be worried that you’ll run into these people in the city again because the cities can be so vast and populated that you’ll never be found by these people again if you don’t want to. So learn where your nearest city is and go to it if it won’t break the bank. If it does break the bank, then find something that is closer and less populated and go to that. Or learn of some corners of your own town where people hardly frequent (like the library) and go those places instead. As an EFL teacher teaching in a local neighborhood, sometimes you have to learn how to escape and disappear to do your best work within the school community. Some people might take exception to it, but you can frame this as your own need just to recharge your batteries and get your bearings again. You can tell your colleagues that you just need a change of pace or that you are doing some </w:t>
-      </w:r>
-      <w:r>
-        <w:rPr>
-          <w:lang w:eastAsia="ko-KR"/>
-        </w:rPr>
-        <w:lastRenderedPageBreak/>
-        <w:t>sightseeing around the country. All of these are valid excuses for when you need to go to an escape haven. And you are encouraged to learn them.</w:t>
+        <w:t>As I already indicated in this chapter, most of your energy will be spent dealing with kids and colleagues outside of the school, so when you find yourself approached by one of the students, smile and engage them and don’t forget that they don’t really know enough of the language for you to have any in depth conversation about anything.  In many respects, the conversations that you have with students outside of school won’t even be remotely as energy sapping as the conversations that you’re used to at home, so it shouldn’t be much of a worry to you. Also, many students won’t even approach you probably unless you’re in a community and country where it’s a fabulous experience when you run into a teacher on the streets or in an unlikely location. If you find yourself in one of these types of scenarios, then it will behoove you to learn the transportation system fast (again, learning a language can go a long way in ensuring that you learn things rather quickly with your surroundings). Learn how to get out of your neighborhood and to another neighborhood that is two hours away. Get on a bus and go to these places and get familiar with them as your escape havens. You’ll need these escape havens sometimes just for a change of pace or sometimes to even get work done. Big cities can be valuable escape havens because you’re not likely to run into anyone that you know in them since there are just so many people. And if you want to do something social in cities, with English speaking residents of those cities, you can do them and still not be worried that you’ll run into these people in the city again because the cities can be so vast and populated that you’ll never be found by these people again if you don’t want to. So learn where your nearest city is and go to it if it won’t break the bank. If it does break the bank, then find something that is closer and less populated and go to that. Or learn of some corners of your own town where people hardly frequent (like the library) and go those places instead. As an EFL teacher teaching in a local neighborhood, sometimes you have to learn how to escape and disappear to do your best work within the school community. Some people might take exception to it, but you can frame this as your own need just to recharge your batteries and get your bearings again. You can tell your colleagues that you just need a change of pace or that you are doing some sightseeing around the country. All of these are valid excuses for when you need to go to an escape haven. And you are encouraged to learn them.</w:t>
       </w:r>
     </w:p>
     <w:p>
@@ -4315,14 +4019,7 @@
         <w:rPr>
           <w:lang w:eastAsia="ko-KR"/>
         </w:rPr>
-        <w:t xml:space="preserve">It’s no secret that in South Korea, public school teachers, although paid less, have a much better quality of life than do their private school counterparts. Most teachers, when asked, unanimously agree that they would take the quality of life over the pained Monday-Sunday schedule for more pay. My thinking is that I almost never want to be in a situation where the work environment is toxic. Or if desperate times call for desperate measures, I certainly don’t </w:t>
-      </w:r>
-      <w:r>
-        <w:rPr>
-          <w:lang w:eastAsia="ko-KR"/>
-        </w:rPr>
-        <w:lastRenderedPageBreak/>
-        <w:t xml:space="preserve">want to stay at a job for very long. Assess your situation and make sure that whatever job you’re going into, that the rewards-incentives are not structured in such a way as to create a blood-thirsty battle within the hierarchy. You’ll find that people’s baser impulses come out considerably when there is such structures in place and your students—although energy sapping as they are—will be the least of your worries. </w:t>
+        <w:t xml:space="preserve">It’s no secret that in South Korea, public school teachers, although paid less, have a much better quality of life than do their private school counterparts. Most teachers, when asked, unanimously agree that they would take the quality of life over the pained Monday-Sunday schedule for more pay. My thinking is that I almost never want to be in a situation where the work environment is toxic. Or if desperate times call for desperate measures, I certainly don’t want to stay at a job for very long. Assess your situation and make sure that whatever job you’re going into, that the rewards-incentives are not structured in such a way as to create a blood-thirsty battle within the hierarchy. You’ll find that people’s baser impulses come out considerably when there is such structures in place and your students—although energy sapping as they are—will be the least of your worries. </w:t>
       </w:r>
     </w:p>
     <w:p>
@@ -4382,7 +4079,6 @@
         <w:rPr>
           <w:lang w:eastAsia="ko-KR"/>
         </w:rPr>
-        <w:lastRenderedPageBreak/>
         <w:t>I have digressed a lot but I felt it worth it. You really need to make sure that your work environment is manageable so that you can control your relationships properly with both your students and your colleagues. You need to make sure that no group of people is ever a complete threat to your equilibrium.</w:t>
       </w:r>
       <w:r>
@@ -4441,7 +4137,6 @@
         <w:rPr>
           <w:lang w:eastAsia="ko-KR"/>
         </w:rPr>
-        <w:lastRenderedPageBreak/>
         <w:t xml:space="preserve">When you’re in the school, there’s less of an opportunity for this kind of retreat but you can still steal some moments of time to yourself when you’re not teaching the kids. For example, sometimes when I just needed to close my eyes and not be around other people, I would go to the bathroom and just sit in the stall for some moments of quiet. Sometimes I would actually go to the bathroom and just sit longer on the toilet seat to gather my thoughts and just have time to myself. Other times, I would go to a room that was unoccupied and just sit quietly or stare out the window. In South Korea, there were often vacant computer rooms that I would also sit and have my lunch. I would spend nearly 45 minutes in these rooms, all by myself, eating a lovely lunch where I wasn’t being judged or assessed or examined or chided. Please bear in mind again that it wasn’t because I didn’t like my environment or my colleagues or the country or the people. I was quite happy, but I also needed that precious time to regroup so that I could fully enjoy the company of others. Many people will probably read these words differently and twist them to make it seem like I’m some kind of misanthrope, but this is not the case. Most people in my school environments loved me and I have loved them. But in order for me to maintain this sense of closeness with people, I needed to be separate at times. Maybe you will feel the same way when you start teaching. And maybe you won’t. </w:t>
       </w:r>
     </w:p>
@@ -4472,14 +4167,7 @@
         <w:rPr>
           <w:lang w:eastAsia="ko-KR"/>
         </w:rPr>
-        <w:t xml:space="preserve">You can bake in some special holidays to have around your apartment when you feel lonely but also realize that the people in your community just aren’t going to do it for you. You can play music and dance around the room or you can search social media or you can peruse your cell phone and talk to random strangers. Blab.im is also great for meeting random strangers although sometimes you have to be careful because a lot of the people on blab use the platform to get extra English lessons and this can prove just as draining as your normal classes, and for no on money! You can also cook. Although cooking is not exactly my forte, I have found it to be one of the most therapeutic experiences of my teaching career and the </w:t>
-      </w:r>
-      <w:r>
-        <w:rPr>
-          <w:lang w:eastAsia="ko-KR"/>
-        </w:rPr>
-        <w:lastRenderedPageBreak/>
-        <w:t xml:space="preserve">process of going through making something from start to finish is quite relaxing to me, especially to the background of some music that I like or a highly informative podcast. </w:t>
+        <w:t xml:space="preserve">You can bake in some special holidays to have around your apartment when you feel lonely but also realize that the people in your community just aren’t going to do it for you. You can play music and dance around the room or you can search social media or you can peruse your cell phone and talk to random strangers. Blab.im is also great for meeting random strangers although sometimes you have to be careful because a lot of the people on blab use the platform to get extra English lessons and this can prove just as draining as your normal classes, and for no on money! You can also cook. Although cooking is not exactly my forte, I have found it to be one of the most therapeutic experiences of my teaching career and the process of going through making something from start to finish is quite relaxing to me, especially to the background of some music that I like or a highly informative podcast. </w:t>
       </w:r>
     </w:p>
     <w:p>
@@ -4538,14 +4226,7 @@
         <w:rPr>
           <w:lang w:eastAsia="ko-KR"/>
         </w:rPr>
-        <w:t xml:space="preserve">, you had best get started now, from the moment you read these words. Go to couchsurfing.com and start looking at profiles of the people who live in the countries where you want to go. Message them and get to know them. Tell them that you have d always wanted to visit their country. Show them your blog or some other digital </w:t>
-      </w:r>
-      <w:r>
-        <w:rPr>
-          <w:lang w:eastAsia="ko-KR"/>
-        </w:rPr>
-        <w:lastRenderedPageBreak/>
-        <w:t>accomplishment to prove that you're not some homicidal maniac. I did this before going to Mexico and it worked. I befriended this host from Guadalajara. It was quite an interesting way the way we met. I told him that I was looking to run away from the United States and he was more than happy to accept me into his home. Although I never stayed at his apartment, I'm sure he would have taken me in had I followed up with him.</w:t>
+        <w:t>, you had best get started now, from the moment you read these words. Go to couchsurfing.com and start looking at profiles of the people who live in the countries where you want to go. Message them and get to know them. Tell them that you have d always wanted to visit their country. Show them your blog or some other digital accomplishment to prove that you're not some homicidal maniac. I did this before going to Mexico and it worked. I befriended this host from Guadalajara. It was quite an interesting way the way we met. I told him that I was looking to run away from the United States and he was more than happy to accept me into his home. Although I never stayed at his apartment, I'm sure he would have taken me in had I followed up with him.</w:t>
       </w:r>
     </w:p>
     <w:p>
@@ -4590,14 +4271,7 @@
         <w:rPr>
           <w:lang w:eastAsia="ko-KR"/>
         </w:rPr>
-        <w:t xml:space="preserve">Even if you're being extremely social in a country that you're visiting, this could still help you conserve some of your energy anyway just by virtue of the fact that you're doing something new and exciting and it's something that's a change of pace. Let's face it: teaching can get pretty boring, even at your best when you're trying to develop new and innovative material for your students. Sometimes the pattern that you fall into can make the job tedious and unfulfilling. When this happens, vacations can fill that void that you experience and fortify your relationship with your first host country. It was weird when I was leaving the Philippines to return to South Korea because although I am from the United States originally, I felt a sense of relief in returning to Korea as opposed to the United States or some other country that I have visited. This is the sort of power that taking a vacation can have. It can remind you of the good things that you have and give you just that much more excitement in your life for you to take back with you to teaching. Either way you spend your time on a trip away from your host country—be it to </w:t>
-      </w:r>
-      <w:r>
-        <w:rPr>
-          <w:lang w:eastAsia="ko-KR"/>
-        </w:rPr>
-        <w:lastRenderedPageBreak/>
-        <w:t xml:space="preserve">lounge in a chair or to go hiking in the mountains—is bound to reinvigorate you for your classes when you return. Don't underestimate the need for even just a change of pace. </w:t>
+        <w:t xml:space="preserve">Even if you're being extremely social in a country that you're visiting, this could still help you conserve some of your energy anyway just by virtue of the fact that you're doing something new and exciting and it's something that's a change of pace. Let's face it: teaching can get pretty boring, even at your best when you're trying to develop new and innovative material for your students. Sometimes the pattern that you fall into can make the job tedious and unfulfilling. When this happens, vacations can fill that void that you experience and fortify your relationship with your first host country. It was weird when I was leaving the Philippines to return to South Korea because although I am from the United States originally, I felt a sense of relief in returning to Korea as opposed to the United States or some other country that I have visited. This is the sort of power that taking a vacation can have. It can remind you of the good things that you have and give you just that much more excitement in your life for you to take back with you to teaching. Either way you spend your time on a trip away from your host country—be it to lounge in a chair or to go hiking in the mountains—is bound to reinvigorate you for your classes when you return. Don't underestimate the need for even just a change of pace. </w:t>
       </w:r>
     </w:p>
     <w:p>
@@ -5119,15 +4793,7 @@
           <w:rFonts w:hint="eastAsia"/>
           <w:lang w:eastAsia="ko-KR"/>
         </w:rPr>
-        <w:t xml:space="preserve"> them about what was transpiring. I told them about how my co-teacher had sat in on my class and openly criticized my teaching </w:t>
-      </w:r>
-      <w:r>
-        <w:rPr>
-          <w:rFonts w:hint="eastAsia"/>
-          <w:lang w:eastAsia="ko-KR"/>
-        </w:rPr>
-        <w:lastRenderedPageBreak/>
-        <w:t xml:space="preserve">pedagogy in front of the students, saying things like </w:t>
+        <w:t xml:space="preserve"> them about what was transpiring. I told them about how my co-teacher had sat in on my class and openly criticized my teaching pedagogy in front of the students, saying things like </w:t>
       </w:r>
       <w:r>
         <w:rPr>
@@ -5669,15 +5335,7 @@
           <w:rFonts w:hint="eastAsia"/>
           <w:lang w:eastAsia="ko-KR"/>
         </w:rPr>
-        <w:t xml:space="preserve">re being paid in a country to converse with </w:t>
-      </w:r>
-      <w:r>
-        <w:rPr>
-          <w:rFonts w:hint="eastAsia"/>
-          <w:lang w:eastAsia="ko-KR"/>
-        </w:rPr>
-        <w:lastRenderedPageBreak/>
-        <w:t xml:space="preserve">people in English and give them the </w:t>
+        <w:t xml:space="preserve">re being paid in a country to converse with people in English and give them the </w:t>
       </w:r>
       <w:r>
         <w:rPr>
@@ -5808,14 +5466,7 @@
         <w:rPr>
           <w:lang w:eastAsia="ko-KR"/>
         </w:rPr>
-        <w:t xml:space="preserve">Other things that I learned to do was outsource a lot of my work to other people around the world who were willing to work for less. When I first started working as an English teacher, I would make my own powerpoint presentations. I would spend hours on them, really, and the </w:t>
-      </w:r>
-      <w:r>
-        <w:rPr>
-          <w:lang w:eastAsia="ko-KR"/>
-        </w:rPr>
-        <w:lastRenderedPageBreak/>
-        <w:t xml:space="preserve">PPTs weren’t even that great. They never got so many hits on Waygook.org or anything like that. They would be about the most mundane stuff, like present progressive tense or the past progressive (really boring stuff) and I would spend hours compiling video footage on YouTube for each PPT slide. It took me hours of my time and some times I wouldn’t even be able to use any of them because the students had holiday off or my co-teachers didn’t want me teaching that stuff, or they were too advanced. I would also lesson plan a lot, create lists, write scripts, write dialogues, anticipating how the interactions would go and then execute and then hypothesis test and do split A/B testing about whether students liked the material about the platypus or not. In hindsight, I shouldn’t have done this much work outside of class. It was just too much for one person. None of the students really benefited from these extra lessons that werent’ apart of their main curriculum. Actually, the most useful material I ever gave the students was outside of the class itself, in the hallways when I dialogued with them and had them practice their English language as opposed to pointing and clicking on a PPT presentation. In the less formal corridors, I was able to really perform the work of an EFL teacher, engaging students in casual conversation and asking them about their plans for the future. I was able to joke and tease and laugh with the students and this made more of a difference then any of the games that I bothered to work on. </w:t>
+        <w:t xml:space="preserve">Other things that I learned to do was outsource a lot of my work to other people around the world who were willing to work for less. When I first started working as an English teacher, I would make my own powerpoint presentations. I would spend hours on them, really, and the PPTs weren’t even that great. They never got so many hits on Waygook.org or anything like that. They would be about the most mundane stuff, like present progressive tense or the past progressive (really boring stuff) and I would spend hours compiling video footage on YouTube for each PPT slide. It took me hours of my time and some times I wouldn’t even be able to use any of them because the students had holiday off or my co-teachers didn’t want me teaching that stuff, or they were too advanced. I would also lesson plan a lot, create lists, write scripts, write dialogues, anticipating how the interactions would go and then execute and then hypothesis test and do split A/B testing about whether students liked the material about the platypus or not. In hindsight, I shouldn’t have done this much work outside of class. It was just too much for one person. None of the students really benefited from these extra lessons that werent’ apart of their main curriculum. Actually, the most useful material I ever gave the students was outside of the class itself, in the hallways when I dialogued with them and had them practice their English language as opposed to pointing and clicking on a PPT presentation. In the less formal corridors, I was able to really perform the work of an EFL teacher, engaging students in casual conversation and asking them about their plans for the future. I was able to joke and tease and laugh with the students and this made more of a difference then any of the games that I bothered to work on. </w:t>
       </w:r>
     </w:p>
     <w:p>
@@ -5836,17 +5487,8 @@
         <w:rPr>
           <w:lang w:eastAsia="ko-KR"/>
         </w:rPr>
-        <w:t xml:space="preserve">can do for you, it should be me. So please take heed with what I have to tell you and cut your lesson planning time in half by outsourcing. I do most of my outsourcing on Fiverr.com, but I have also found some pretty good people through UpWork.com. Really, Fiverr does all that I need it to do. I’ve hired PPT-makers, videographers, designers, and worksheet makers. Really, all of your teaching </w:t>
-      </w:r>
-      <w:r>
-        <w:rPr>
-          <w:lang w:eastAsia="ko-KR"/>
-        </w:rPr>
-        <w:lastRenderedPageBreak/>
-        <w:t xml:space="preserve">needs can basically be outsourced to a third world country and if you drive a hard bargain, you can really get away with bloody murder and have a really nice solid PPT for about 10 USD, one that will last you at least a month. </w:t>
-      </w:r>
-      <w:bookmarkStart w:id="0" w:name="_GoBack"/>
-      <w:bookmarkEnd w:id="0"/>
+        <w:t xml:space="preserve">can do for you, it should be me. So please take heed with what I have to tell you and cut your lesson planning time in half by outsourcing. I do most of my outsourcing on Fiverr.com, but I have also found some pretty good people through UpWork.com. Really, Fiverr does all that I need it to do. I’ve hired PPT-makers, videographers, designers, and worksheet makers. Really, all of your teaching needs can basically be outsourced to a third world country and if you drive a hard bargain, you can really get away with bloody murder and have a really nice solid PPT for about 10 USD, one that will last you at least a month. </w:t>
+      </w:r>
     </w:p>
     <w:p>
       <w:pPr>

</xml_diff>

<commit_message>
Added two pages to make 80.
</commit_message>
<xml_diff>
--- a/StrategiesforGettingtheLittleTykesOffYourBack.docx
+++ b/StrategiesforGettingtheLittleTykesOffYourBack.docx
@@ -20,16 +20,7 @@
           <w:b/>
           <w:color w:val="FF0000"/>
         </w:rPr>
-        <w:t>7</w:t>
-      </w:r>
-      <w:r>
-        <w:rPr>
-          <w:rFonts w:hint="eastAsia"/>
-          <w:b/>
-          <w:color w:val="FF0000"/>
-          <w:lang w:eastAsia="ko-KR"/>
-        </w:rPr>
-        <w:t>8</w:t>
+        <w:t>80</w:t>
       </w:r>
       <w:bookmarkStart w:id="0" w:name="_GoBack"/>
       <w:bookmarkEnd w:id="0"/>
@@ -99,7 +90,11 @@
       </w:r>
       <w:r>
         <w:tab/>
-        <w:t>For those of you who aren’t aware of theater terminology, the phrase “off character,” and other such phrases refer to the idea that when you’re watching a show, there are certain areas designated for the life of the show and certain areas that are the realm of reality. So for example, the area just beyond the stage, to the sides of it, and behind, is called “back stage.” When you are backstage, you can be yourself again. You can talk to your fellow cast members or prepare for your next scene by rehearsing your lines, or you can do some stretches. If you’re not in a show and you’re just hanging out a theater (e.g. because you’re in high school), you can use the backstage for other things as well (I will leave you to use your imagination!). The area just beyond the stage, in the wings, is either the orchestra pit or just the area beyond the stage where the audience resides to enjoy the show. It is beyond what many actors refer to as the “fourth wall,” it’s the dividing line between the performers and the audience. So clearly, in the tradition of the theater, there is a fine line between what is pretend and what is real. This is very similar to Erving Goffman’s ideas about there being actual physical areas in life where people take on different identities. According to Goffman, people create backstages and frontstages of their lives. The frontstage can be thought of something like a performance whereby people put on a front for people and do impression management. They smile, they look happy, and they say things that will hopefully endear themselves to other people and create satisfactory relationships. The backstage, on the other hand, is where all of the prep work is involved--it’s the reserve of all of your worries, anxieties, complaints, and frustrations. This is where all of the fighting happens and the real core of the person comes out in all of its raw form. Sometimes the distinction between front and back is quite stark that it’s like you’re living a double-life, completely separate or that you have some kind of a split personality. Other times, your front and back are more extensive. I bring this up because for the most part, EFL/ESL literature has really done an inadequate job at conveying this rather interesting facet of the teaching profession. After interviewing many EFL/ESL teachers, many do seem to agree that there is an element of having to be “on” all the time for the school community. For Korae especially, oftentimes what you do outside of the class--but in the school environment--is just as important as what you do within the class, perhaps even more important since the students are more likely to approach you in the hallways and be “real” with you. The truth is that your job doesn’t end after the class is over. Your job continues until the end of the day is over and you can retreat to your house and chill out and do whatever you’d like, and even this is sort of false because oftentimes, you’ll see other students outside of school, in cafes and restaurants and stores and you’ll have to find a way to interact with them in a casual way but nevertheless putting on a front. It’s not that you’re being fake, but that your job as a cultura-diversity-ambassador and entertainer (a sort of pseudo-representative) mandates that you put on this front.</w:t>
+        <w:t xml:space="preserve">For those of you who aren’t aware of theater terminology, the phrase “off character,” and other such phrases refer to the idea that when you’re watching a show, there are certain areas designated for the life of the show and certain areas that are the realm of reality. So for example, the area just beyond the stage, to the sides of it, and behind, is called “back stage.” When you are backstage, you can be yourself again. You can talk to your fellow cast members or prepare for your next scene by rehearsing your lines, or you can do some stretches. If you’re not in a show and you’re just hanging out a theater (e.g. because you’re in high school), you can use the backstage for other things as well (I will leave you to use your imagination!). The area just beyond the stage, in the wings, is either the orchestra pit or just the area beyond the stage where the audience resides to enjoy the show. It is beyond what many actors refer to as the “fourth wall,” it’s the dividing line between the performers and the audience. So clearly, in the tradition of the theater, there is a fine line between what is pretend and what is real. This is very similar to Erving Goffman’s ideas about there being actual physical areas in life where people take on different identities. According to Goffman, people create backstages and frontstages of their lives. The frontstage can be thought of something like a performance whereby people put on a front for people and do impression management. They </w:t>
+      </w:r>
+      <w:r>
+        <w:lastRenderedPageBreak/>
+        <w:t>smile, they look happy, and they say things that will hopefully endear themselves to other people and create satisfactory relationships. The backstage, on the other hand, is where all of the prep work is involved--it’s the reserve of all of your worries, anxieties, complaints, and frustrations. This is where all of the fighting happens and the real core of the person comes out in all of its raw form. Sometimes the distinction between front and back is quite stark that it’s like you’re living a double-life, completely separate or that you have some kind of a split personality. Other times, your front and back are more extensive. I bring this up because for the most part, EFL/ESL literature has really done an inadequate job at conveying this rather interesting facet of the teaching profession. After interviewing many EFL/ESL teachers, many do seem to agree that there is an element of having to be “on” all the time for the school community. For Korae especially, oftentimes what you do outside of the class--but in the school environment--is just as important as what you do within the class, perhaps even more important since the students are more likely to approach you in the hallways and be “real” with you. The truth is that your job doesn’t end after the class is over. Your job continues until the end of the day is over and you can retreat to your house and chill out and do whatever you’d like, and even this is sort of false because oftentimes, you’ll see other students outside of school, in cafes and restaurants and stores and you’ll have to find a way to interact with them in a casual way but nevertheless putting on a front. It’s not that you’re being fake, but that your job as a cultura-diversity-ambassador and entertainer (a sort of pseudo-representative) mandates that you put on this front.</w:t>
       </w:r>
     </w:p>
     <w:p>
@@ -149,6 +144,7 @@
         <w:pStyle w:val="LO-normal"/>
       </w:pPr>
       <w:r>
+        <w:lastRenderedPageBreak/>
         <w:tab/>
         <w:t>Other people are likely to argue that your job is to be attentive and if you don’t like it, you can leave. Well, yes, that is the job of the profession, and frankly, I’m concerned with it. Some schools around the world,for example, have high turnover rates. These schools can be likened to teaching factories where teachers are required to keep draconian hours and then work schedules that are inconsistent and often go against the circadian rhythm. These schools also require that type of attentiveness that I have been describing, attentiveness to the students and to your colleagues. “So scale back your energy,” you might be thinking to youself, “use some strategies that you learned from your teacher training program.” Well, actually, many EFL programs actually don’t address this issue that I speak of. On teaching message boards and similar platforms, I often hear about first-year teachers not having anticipated the level of entertainment and silliness that they woudl have to put on for their students. Soon enough, they get tired of putting on a show, so to speak, rather than doing what they were trained to do in school, and either quit after the first year, or, in the worst case scenario, will do a midnight run and just disappear from the neighborhood without a trace, likely “going home,” to wherever that is. Alas, there are no statistics on the number of would-be teachers doing midnight runs or giving up after a year, but if anyone has any information on this, I would love to have it.</w:t>
       </w:r>
@@ -177,7 +173,11 @@
       </w:pPr>
       <w:r>
         <w:tab/>
-        <w:t xml:space="preserve">This is not to say that I have all of the answers here in this book. In all likelihood, if you’re teaching multiple classes and dealing with hundreds of people per week, your energy is likely going to be taxed in some way. However, I have learned that there are several ways for you to get around the abuse of your time and energy that frequently takes place in the EFL classroom and in communities that hire English native speakers. And you can use these strategies on a near daily basis to pace yourself, preserve your strength, and ultimately learn how to expend energy where it counts in your life: starting businesses, meeting new people that elevate you and make you excited about what you’re doing and where you are going. This has been a long road and a difficult one, but I have learned that if you don’t care for yourself first, then you won’t be able to help make your life grow and evolve where you want it to go. And you’ll just remain stagnant and ultimately do yourself a disservice. This is the price you pay for allowing your mental energy to be wasted. It’s like Isaiah Hankel said in the </w:t>
+        <w:t xml:space="preserve">This is not to say that I have all of the answers here in this book. In all likelihood, if you’re teaching multiple classes and dealing with hundreds of people per week, your energy is </w:t>
+      </w:r>
+      <w:r>
+        <w:lastRenderedPageBreak/>
+        <w:t xml:space="preserve">likely going to be taxed in some way. However, I have learned that there are several ways for you to get around the abuse of your time and energy that frequently takes place in the EFL classroom and in communities that hire English native speakers. And you can use these strategies on a near daily basis to pace yourself, preserve your strength, and ultimately learn how to expend energy where it counts in your life: starting businesses, meeting new people that elevate you and make you excited about what you’re doing and where you are going. This has been a long road and a difficult one, but I have learned that if you don’t care for yourself first, then you won’t be able to help make your life grow and evolve where you want it to go. And you’ll just remain stagnant and ultimately do yourself a disservice. This is the price you pay for allowing your mental energy to be wasted. It’s like Isaiah Hankel said in the </w:t>
       </w:r>
       <w:r>
         <w:rPr>
@@ -226,7 +226,11 @@
       </w:pPr>
       <w:r>
         <w:tab/>
-        <w:t xml:space="preserve">I started my career overly-eager, shall we say. Eager to please other employers, eager to please the students, eager to please everyone. In my efforts to please the employers, I would always check and double check that what I was doing was just fine and that I was employing proper pedagogical strategies. In terms of the students, I would always change course of the lesson if they were bored or not interested. And if there was just no way for me to change the lesson, I would give them candy for paying attention. But just think about how damaging that is to people in the long run, especially yourself. If you were charged with the responsibility of educating students, then you are actually not living up to your repsonsibilities because you are giving in to the whims of the students.You are allowing them to waste their own time and yours. You are becoming nothing but an entertainer. If this is what you were really hired to do, than fine. Yo ucan still use these strategies to help you lessen the need to over-perform. </w:t>
+        <w:t xml:space="preserve">I started my career overly-eager, shall we say. Eager to please other employers, eager to please the students, eager to please everyone. In my efforts to please the employers, I would always check and double check that what I was doing was just fine and that I was employing proper pedagogical strategies. In terms of the students, I would always change course of the lesson if they were bored or not interested. And if there was just no way for me to change the lesson, I would give them candy for paying attention. But just think about how damaging that is to people in the long run, especially yourself. If you were charged with the responsibility of educating students, then you are actually not living up to your repsonsibilities because you are </w:t>
+      </w:r>
+      <w:r>
+        <w:lastRenderedPageBreak/>
+        <w:t xml:space="preserve">giving in to the whims of the students.You are allowing them to waste their own time and yours. You are becoming nothing but an entertainer. If this is what you were really hired to do, than fine. Yo ucan still use these strategies to help you lessen the need to over-perform. </w:t>
       </w:r>
       <w:r>
         <w:tab/>
@@ -313,7 +317,11 @@
         <w:ind w:firstLine="720"/>
       </w:pPr>
       <w:r>
-        <w:t>It was a cold day in late January and I found myself nearly sweating as I scrambled to try and think about what I was going to do for my winter camp in the middle school where I taught English. “You know, do something fun,” my co-teacher said. I had had little feedback and was nearly exhausted from trying to please everyone. When you are in Korea teaching English, you’ll frequently get the advice to “Play games.” Play any kind of games. Some of the games that are usually cited: Jeopardy, Hot Seat, Hit or Miss, Apples to Apples, and HangMan. These games certainly have their value and will be described more thoroughly later on in the book. However, I think people overestimate the helpfulness of these games because it is actually a lot of work to prep the students into playing them, especially during those periods when teh students have just gone through an exam or are in preparation for one. You’ll frequently get mixed reactions to the games when you try to initiate them in your class. Some students will love the idea, while others will only love it if there is candy involved (more to come on this idea as well). Still, others will be more “serious” students and absolutely hate the idea that you are wasting their time. Sometimes games go over well, but they can also bomb really badly. When you’re trying to implement a game, you usually have to fill the game in with some information or facts that the students are going over. It could be vocabulary or concepts and definitions or something like this to test students’ recall and recollection of the material. Doing this can be super time-consuming and energy draining in itself. I remember creating massive amounts of jeopardy games, for example, and spending what felt like countless of hours fill out these jeopardy boards with questions from the student textbooks that were at different levels of difficulty. Sometimes I would even forget the answer and would have to look back and check myself. When I really wanted to save time and use someone else’s work, it would be fraught with error. There would be grammar errors or misinformation or really bad pictures, sometimes even terrible pictures that had nudity or some form of profanity that was inappropriate for my age group (oh my goodness, it was disastrous).</w:t>
+        <w:t xml:space="preserve">It was a cold day in late January and I found myself nearly sweating as I scrambled to try and think about what I was going to do for my winter camp in the middle school where I taught English. “You know, do something fun,” my co-teacher said. I had had little feedback and was nearly exhausted from trying to please everyone. When you are in Korea teaching English, you’ll frequently get the advice to “Play games.” Play any kind of games. Some of the games that are usually cited: Jeopardy, Hot Seat, Hit or Miss, Apples to Apples, and HangMan. These games certainly have their value and will be described more thoroughly later on in the book. However, I think people overestimate the helpfulness of these games because it is actually a lot of work to prep the students into playing them, especially during those periods when teh students have just gone through an exam or are in preparation for one. You’ll frequently get mixed reactions to the games when you try to initiate them in your class. Some students will love the idea, while others will only love it if there is candy involved (more to come on this idea </w:t>
+      </w:r>
+      <w:r>
+        <w:lastRenderedPageBreak/>
+        <w:t>as well). Still, others will be more “serious” students and absolutely hate the idea that you are wasting their time. Sometimes games go over well, but they can also bomb really badly. When you’re trying to implement a game, you usually have to fill the game in with some information or facts that the students are going over. It could be vocabulary or concepts and definitions or something like this to test students’ recall and recollection of the material. Doing this can be super time-consuming and energy draining in itself. I remember creating massive amounts of jeopardy games, for example, and spending what felt like countless of hours fill out these jeopardy boards with questions from the student textbooks that were at different levels of difficulty. Sometimes I would even forget the answer and would have to look back and check myself. When I really wanted to save time and use someone else’s work, it would be fraught with error. There would be grammar errors or misinformation or really bad pictures, sometimes even terrible pictures that had nudity or some form of profanity that was inappropriate for my age group (oh my goodness, it was disastrous).</w:t>
       </w:r>
     </w:p>
     <w:p>
@@ -331,16 +339,33 @@
       </w:pPr>
       <w:r>
         <w:tab/>
-        <w:t xml:space="preserve">So let me explain exactly what I intend to cover in this book. I will make this section brief so that we can get right to the strategies that have worked for me. </w:t>
+        <w:t>So let me explain exactly what I intend to cover in this book. I will make this section brief so that we can get right to the strategies that have worked for me</w:t>
+      </w:r>
+      <w:r>
+        <w:rPr>
+          <w:highlight w:val="yellow"/>
+        </w:rPr>
+        <w:t xml:space="preserve">. </w:t>
       </w:r>
       <w:r>
         <w:rPr>
           <w:b/>
-        </w:rPr>
-        <w:t xml:space="preserve">The book covers strategies for in the class, strategies for the school community, strategies for outside of school, and even strategies for your home and for life in general. </w:t>
-      </w:r>
-      <w:r>
-        <w:t xml:space="preserve">I also include among these strategies career planning tips because when you find yourself depleting so much mental energy on a daily basis and you’re brought to the point of desperation whereby you have to pick up a book like this, then you know that something needs to change and change fast. I hope that this book will give you some ideas on what you can do to take steps to change your life for the better. </w:t>
+          <w:highlight w:val="yellow"/>
+        </w:rPr>
+        <w:t>The book covers strategies for in the class, strategies for the school community, strategies for outside of school, and even strategies for your home and for life in general.</w:t>
+      </w:r>
+      <w:r>
+        <w:rPr>
+          <w:b/>
+        </w:rPr>
+        <w:t xml:space="preserve"> </w:t>
+      </w:r>
+      <w:r>
+        <w:t xml:space="preserve">I also include among these strategies career planning tips because when you find yourself depleting so much mental </w:t>
+      </w:r>
+      <w:r>
+        <w:lastRenderedPageBreak/>
+        <w:t xml:space="preserve">energy on a daily basis and you’re brought to the point of desperation whereby you have to pick up a book like this, then you know that something needs to change and change fast. I hope that this book will give you some ideas on what you can do to take steps to change your life for the better. </w:t>
       </w:r>
     </w:p>
     <w:p>
@@ -376,7 +401,11 @@
       </w:pPr>
       <w:r>
         <w:tab/>
-        <w:t>And so I open this book with strategies you can use for the classroom. Because it is one of the first energy sappers you will likely encounter in your journey as a teacher. You’ll realize your putting in more work and you’ll soon look for ways to find the smart ways of doing things that will reduce the work ten fold. Look no further. I have provided some of these strategies for you here.</w:t>
+        <w:t xml:space="preserve">And so I open this book with strategies you can use for the classroom. Because it is one of the first energy sappers you will likely encounter in your journey as a teacher. You’ll realize your putting in more work and you’ll soon look for ways to find the smart ways of doing things </w:t>
+      </w:r>
+      <w:r>
+        <w:lastRenderedPageBreak/>
+        <w:t>that will reduce the work ten fold. Look no further. I have provided some of these strategies for you here.</w:t>
       </w:r>
     </w:p>
     <w:p>
@@ -453,7 +482,11 @@
       </w:pPr>
       <w:r>
         <w:tab/>
-        <w:t>Equally as important are the strategies you incorporate outside of the school. In the third section of this book, I cover strategies for conserving your energy within the non-school community. One interesting phenomenon is the fact that many teachers are supposed to be considered upstanding pillars of their communities. They are supposed to have absolutely no flaws and they are supposed to be these well-rounded know-it-alls, incapable of mistakes. For those of us teachers who split our personas between our teaching personas and our everyday life personas, this can be a very formidable operation to endure. Many teachers sometimes move out of their communities just so that they can avoid being seen by students and protect their real-world persona so that they can live comfortable lives.</w:t>
+        <w:t xml:space="preserve">Equally as important are the strategies you incorporate outside of the school. In the third section of this book, I cover strategies for conserving your energy within the non-school community. One interesting phenomenon is the fact that many teachers are supposed to be </w:t>
+      </w:r>
+      <w:r>
+        <w:lastRenderedPageBreak/>
+        <w:t>considered upstanding pillars of their communities. They are supposed to have absolutely no flaws and they are supposed to be these well-rounded know-it-alls, incapable of mistakes. For those of us teachers who split our personas between our teaching personas and our everyday life personas, this can be a very formidable operation to endure. Many teachers sometimes move out of their communities just so that they can avoid being seen by students and protect their real-world persona so that they can live comfortable lives.</w:t>
       </w:r>
     </w:p>
     <w:p>
@@ -496,7 +529,11 @@
       </w:r>
       <w:r>
         <w:tab/>
-        <w:t>Finally, some closing remarks will be made that will tie up all of the loose ends. Please note the appendix of resources in the back for you to take advantage of right now. These resources were collected from my research as well as my own personal experience with what works and what doesn’t and they are there for you to use! Use them well!</w:t>
+        <w:t xml:space="preserve">Finally, some closing remarks will be made that will tie up all of the loose ends. Please note the appendix of resources in the back for you to take advantage of right now. These </w:t>
+      </w:r>
+      <w:r>
+        <w:lastRenderedPageBreak/>
+        <w:t>resources were collected from my research as well as my own personal experience with what works and what doesn’t and they are there for you to use! Use them well!</w:t>
       </w:r>
     </w:p>
     <w:p>
@@ -566,7 +603,11 @@
       </w:r>
       <w:r>
         <w:tab/>
-        <w:t>That said, I have included many activities here that were designed with a number of purposes in mind. Firstly, many of these activities are designed to get the attention off of you, the teacher. I include any activity that I have performed with success that has permitted me some downtime in the class, whereby I can just lazily walk around or even better, sit at my desk and daydream for a while during the activity. I also included activities that were designed to require little help from the instructor. In other words, if the activity required help from the teacher and clarification, it wasn’t included. Therefore, many of these activities are going to serve you well for when you need to review material. A little pro tip that you should be aware of when you’re teaching English overseas is that a lot of the time, students are already familiar with a lot of English related material. Want to teach cooking terminology? The students have probably been exposed to it. Want to teach students how to find the store? They have probably gone over it with their teachers in previous classes. Therefore, you don’t need to reinvent the wheel if the students have already gone over the material in their classes. Many of the activities can stand on their own as a result and serve as a review, even if you have never gone over the material in prior classes. Just a quick test of the subject to ensure that the students comprehend is sometimes all that you need to determine if the activity is appropriate for your class. As a beginning teacher, you’re likely not going to know what words students are unfamiliar with and you’ll likely get little help from your colleagues working in the school since most of them will be busy working on their own jobs. Therefore, many of your classes can be used to explore what students know and what they don’t know. You can provide, for example, worksheets that are designed for a range of proficiency levels and see what students find the easiest. This might involve a bit of photocopying on your part, but it is an effort well-spent when you’re just trying to figure out what your students want or need. If you don’t have a photocopier, than you can write the activities on the board and have the students copy the work into their notebooks or on a small piece of paper. Students should always be prepared for class anyway and if they are not, it is not your problem. Tell them to be prepared.</w:t>
+        <w:t xml:space="preserve">That said, I have included many activities here that were designed with a number of </w:t>
+      </w:r>
+      <w:r>
+        <w:lastRenderedPageBreak/>
+        <w:t>purposes in mind. Firstly, many of these activities are designed to get the attention off of you, the teacher. I include any activity that I have performed with success that has permitted me some downtime in the class, whereby I can just lazily walk around or even better, sit at my desk and daydream for a while during the activity. I also included activities that were designed to require little help from the instructor. In other words, if the activity required help from the teacher and clarification, it wasn’t included. Therefore, many of these activities are going to serve you well for when you need to review material. A little pro tip that you should be aware of when you’re teaching English overseas is that a lot of the time, students are already familiar with a lot of English related material. Want to teach cooking terminology? The students have probably been exposed to it. Want to teach students how to find the store? They have probably gone over it with their teachers in previous classes. Therefore, you don’t need to reinvent the wheel if the students have already gone over the material in their classes. Many of the activities can stand on their own as a result and serve as a review, even if you have never gone over the material in prior classes. Just a quick test of the subject to ensure that the students comprehend is sometimes all that you need to determine if the activity is appropriate for your class. As a beginning teacher, you’re likely not going to know what words students are unfamiliar with and you’ll likely get little help from your colleagues working in the school since most of them will be busy working on their own jobs. Therefore, many of your classes can be used to explore what students know and what they don’t know. You can provide, for example, worksheets that are designed for a range of proficiency levels and see what students find the easiest. This might involve a bit of photocopying on your part, but it is an effort well-spent when you’re just trying to figure out what your students want or need. If you don’t have a photocopier, than you can write the activities on the board and have the students copy the work into their notebooks or on a small piece of paper. Students should always be prepared for class anyway and if they are not, it is not your problem. Tell them to be prepared.</w:t>
       </w:r>
       <w:r>
         <w:tab/>
@@ -653,7 +694,11 @@
       </w:r>
       <w:r>
         <w:tab/>
-        <w:t>There are many different types of worksheets that you can give to your students to get them quiet and focused. You can make word searches for the students, based on vocabulary that you are going over. You can also make a crossword puzzle for the students. You can do fill-in-the-blank worksheets, with or without word banks. You can even make clue worksheets and have students read clues and attempt to solve the puzzle. Many of this will require some prep time, but there are still many websites that will generate these generic worksheets for you with just the minimum of input. The following is a list of helpful worksheet-generators that are active as of 2015:</w:t>
+        <w:t>There are many different types of worksheets that you can give to your students to get them quiet and focused. You can make word searches for the students, based on vocabulary that you are going over. You can also make a crossword puzzle for the students. You can do fill-</w:t>
+      </w:r>
+      <w:r>
+        <w:lastRenderedPageBreak/>
+        <w:t>in-the-blank worksheets, with or without word banks. You can even make clue worksheets and have students read clues and attempt to solve the puzzle. Many of this will require some prep time, but there are still many websites that will generate these generic worksheets for you with just the minimum of input. The following is a list of helpful worksheet-generators that are active as of 2015:</w:t>
       </w:r>
     </w:p>
     <w:p>
@@ -1111,7 +1156,11 @@
         <w:pStyle w:val="LO-normal"/>
       </w:pPr>
       <w:r>
-        <w:t xml:space="preserve"> The following links should help you, although sometimes they are a bit drab and require some sprucing up, especially for middle schoolers whose attention tends to wander around the room when they feel like they are being tied down to a boring worksheet. For this, I sometimes tell the students that they can work with a partner, if I feel that they won’t chat in class. However, if the students are chit-chatting away, that I will usually opt for the second option of designing the worksheet. You can find some great designs if you do a Google search on the Images search engine of Google and type in words like “worksheet borders,” and “border designs.” You can also, if you’re feeling really ambitious, look for images that are related to the topic that you are going over. When I was a first year English teacher, I did this a lot and saved many of my worksheets to Google Drive. But even doing this proved to be a lot of work, more work than i was willing to put in for the time and the amount of money that I was making. And I’m someone with little patience (I have to work on this). During those times when I wanted to divert my focus to more important matters, like reading a book or developing my web skills, I just hired someone on Fiverr.com to make me worksheets. I never hired anyone from Europe or the United States because these freelancers were just too expensive. Very often, I would hire someone from the Philippines or Pakistan or India to make worksheets for me. Sometimes, there were freelancers who I actually paid to find me talented artists who would work for literally 2 dollars an hour. These artists would produce the worksheets for me within a matter of days and I would just pay them a quarter of my hourly paycheck to save me the time that i needed to do other more important tasks, as mentioned reading, writing, and web development skills. </w:t>
+        <w:t xml:space="preserve"> The following links should help you, although sometimes they are a bit drab and require some sprucing up, especially for middle schoolers whose attention tends to wander around the room when they feel like they are being tied down to a boring worksheet. For this, I sometimes tell the students that they can work with a partner, if I feel that they won’t chat in class. However, if the students are chit-chatting away, that I will usually opt for the second option of designing the worksheet. You can find some great designs if you do a Google search on the Images search engine of Google and type in words like “worksheet borders,” and “border designs.” You can also, if you’re feeling really ambitious, look for images that are related to the topic that you are going over. When I was a first year English teacher, I did this a lot and saved many of my worksheets to Google Drive. But even doing this proved to be a lot of work, more work than i was willing to put in for the time and the amount of money that I was making. And I’m someone with little patience (I have to work on this). During those times when I wanted to divert my focus to more important matters, like reading a book or developing my web skills, I just hired someone on Fiverr.com to make me worksheets. I never hired anyone from Europe or the United States because these freelancers were just too expensive. Very often, I would hire someone from the Philippines or Pakistan or India to make worksheets for me. Sometimes, there were freelancers who I actually paid to find me talented artists who would work for literally 2 dollars an hour. These artists would produce the worksheets for me within a matter of days and I would just pay </w:t>
+      </w:r>
+      <w:r>
+        <w:lastRenderedPageBreak/>
+        <w:t xml:space="preserve">them a quarter of my hourly paycheck to save me the time that i needed to do other more important tasks, as mentioned reading, writing, and web development skills. </w:t>
       </w:r>
     </w:p>
     <w:p>
@@ -1167,7 +1216,11 @@
       </w:r>
       <w:r>
         <w:tab/>
-        <w:t xml:space="preserve">Outside of worksheets, I also play movies. Not all the time because it often looks unprofessional to people if you show movies (although I know at least two professors in my university who literally all they did was show movies in the class). Although I don’t aspire to become a “movie-teacher,” i nevertheless recognize what life-savers movies can be when you want to do as little work as possible. Movies, apart from keeping the little kids silent for a period of time, perhaps over the duration of several classes, also provide stimulus that you can work off of to generate assignments and test whether the students have understand what transpired in the film, and then test to see how well they can articulate the movie back to you. This doesn’t always work with Middle school students because their proficiency is naturally rather low, but for high school students, this can be an absolute charmer. What kind of movies should you give to the students? This depends on what school you’re teaching in and the level of maturity of your students. I try to strike a balance between what would interest the students and thus engage them in conversation and what I could reasonably show in a high school setting that would have some educational merit. Of course, what does and does not have educational merit is somewhat subjective but you can actively court feedback from your fellow English teacher colleagues on websites like Waygook.org and Facebook groups that focus on the country that you’re teaching in. For me personally, action and fantasy usually work well for my classes but they might not work for you. Wherever you are, you’ll want to consider showing something that the students find at least a little bit interesting because then they will be more inclined to talk about what they have just seen, rathern than to snooze through the video and ignore everything that happened. </w:t>
+        <w:t xml:space="preserve">Outside of worksheets, I also play movies. Not all the time because it often looks unprofessional to people if you show movies (although I know at least two professors in my </w:t>
+      </w:r>
+      <w:r>
+        <w:lastRenderedPageBreak/>
+        <w:t xml:space="preserve">university who literally all they did was show movies in the class). Although I don’t aspire to become a “movie-teacher,” i nevertheless recognize what life-savers movies can be when you want to do as little work as possible. Movies, apart from keeping the little kids silent for a period of time, perhaps over the duration of several classes, also provide stimulus that you can work off of to generate assignments and test whether the students have understand what transpired in the film, and then test to see how well they can articulate the movie back to you. This doesn’t always work with Middle school students because their proficiency is naturally rather low, but for high school students, this can be an absolute charmer. What kind of movies should you give to the students? This depends on what school you’re teaching in and the level of maturity of your students. I try to strike a balance between what would interest the students and thus engage them in conversation and what I could reasonably show in a high school setting that would have some educational merit. Of course, what does and does not have educational merit is somewhat subjective but you can actively court feedback from your fellow English teacher colleagues on websites like Waygook.org and Facebook groups that focus on the country that you’re teaching in. For me personally, action and fantasy usually work well for my classes but they might not work for you. Wherever you are, you’ll want to consider showing something that the students find at least a little bit interesting because then they will be more inclined to talk about what they have just seen, rathern than to snooze through the video and ignore everything that happened. </w:t>
       </w:r>
       <w:r>
         <w:tab/>
@@ -1246,7 +1299,11 @@
       </w:r>
       <w:r>
         <w:tab/>
-        <w:t xml:space="preserve">Many people come to the teaching profession with different goals and needs in mind. Sometimes they come to the teacher profession because they want to travel; sometimes they come to the teaching profession because they can’t find jobs in their home country; some peope come to teaching because they want to take a gap-year before going back to school and deciding on what they are going to do; and some people do it for the sheer love of teaching. Whatever the case may be, these are strategies that you can absolutely incorporate into your lessons, not because you’re a bad person but because you need to be able to take care of yourself so that you can take care of others. Also, there appears to be this untold assumption that good teachers are always active despite the fact that many a great teacher has been made by taking a rather passive posture, a la the Socratic method, and allowing students to divine their own conclusions about life and the material that they are responsible for learning. Many of the lessons prescribed in this chapter are passive for you the teacher. It doesn’t make you a bad teacher just because you’re inactive. </w:t>
+        <w:t xml:space="preserve">Many people come to the teaching profession with different goals and needs in mind. Sometimes they come to the teacher profession because they want to travel; sometimes they come to the teaching profession because they can’t find jobs in their home country; some peope </w:t>
+      </w:r>
+      <w:r>
+        <w:lastRenderedPageBreak/>
+        <w:t xml:space="preserve">come to teaching because they want to take a gap-year before going back to school and deciding on what they are going to do; and some people do it for the sheer love of teaching. Whatever the case may be, these are strategies that you can absolutely incorporate into your lessons, not because you’re a bad person but because you need to be able to take care of yourself so that you can take care of others. Also, there appears to be this untold assumption that good teachers are always active despite the fact that many a great teacher has been made by taking a rather passive posture, a la the Socratic method, and allowing students to divine their own conclusions about life and the material that they are responsible for learning. Many of the lessons prescribed in this chapter are passive for you the teacher. It doesn’t make you a bad teacher just because you’re inactive. </w:t>
       </w:r>
       <w:r>
         <w:tab/>
@@ -1327,7 +1384,11 @@
       </w:r>
       <w:r>
         <w:tab/>
-        <w:t xml:space="preserve">In terms of Board games, Scrabble has been by far the most impactful and effective game that I have played with my students. In this game, students are provided with seven tiles that each contains a letter--sometimes no letter at all--and the students are then required to form English words with the random assortment of letters that they get for themselves by grabbing the tiles from the bag. Students then form words on the board and get points according to how many points the letters are worth. In subsequent rounds, students then attach their own words to whatever words have already been placed on the board and the game proceeds in this fashion with each student taking turns providing words on teh board and accruing points over the subsequent rounds. I frequently give this game after an exam period when the students are really not in the mood to be doing any more extraneous work. Sometimes the board game can be a bit slow if students don’t know enough words with the letters that they given, but very often the students are engaged with the game and looking for ways to get the most points. Sometimes I’ll model the activity by playing the game with the students and showing them what’s possible with the amount of points that they could get (for instance, getting a triple word score or a double word score depending on where you put the letters). But very often, I’ll take a back seat and allow the board game to do the lesson for the day. </w:t>
+        <w:t xml:space="preserve">In terms of Board games, Scrabble has been by far the most impactful and effective game that I have played with my students. In this game, students are provided with seven tiles that each contains a letter--sometimes no letter at all--and the students are then required to form English words with the random assortment of letters that they get for themselves by grabbing the tiles from the bag. Students then form words on the board and get points according to how many points the letters are worth. In subsequent rounds, students then attach their own words to whatever words have already been placed on the board and the game proceeds in this fashion with each student taking turns providing words on teh board and accruing points over the subsequent rounds. I frequently give this game after an exam period when the students are really not in the mood to be doing any more extraneous work. Sometimes the board game can be a bit slow if students don’t know enough words with the letters that they given, but very often the students are engaged with the game and looking for ways to get the most points. Sometimes I’ll model the activity by playing the game with the students and showing them what’s possible with the amount of points that they could get (for instance, getting a triple word </w:t>
+      </w:r>
+      <w:r>
+        <w:lastRenderedPageBreak/>
+        <w:t xml:space="preserve">score or a double word score depending on where you put the letters). But very often, I’ll take a back seat and allow the board game to do the lesson for the day. </w:t>
       </w:r>
       <w:r>
         <w:tab/>
@@ -1392,7 +1453,11 @@
         <w:ind w:firstLine="720"/>
       </w:pPr>
       <w:r>
-        <w:t>The reality is that the students don’t understand a lot of English. Oh, they might try and put on a front that makes them look really confident, but at the end of the day, they can’t capture the complex nuances that one can only get from years of fluency. There’s a reason why instructors TEFL programs stress the importance of reducing teacher-talk-time (TTT). Because TTT just plain doesn’t work and at the very worst, it makes you defuse more energy faster than you can say “olly olly oxen free.” Speaking is just a big time filler that just makes you exhausted. Why say anything when all you have to do is smile to capture all of the words that you had been meaning to say. Smiling. although it involves few words, will probably take you further in the English environment than speaking if only because smiling is a universal language whereas English is not (although maybe in a few decades it will be). So do yourself a favor and reduce your talking. Period. Try to give yourself the goal of talking a maximum of 50 sentences per day or at least shoot for the goal of feeling that you have spoken significantly less than you usually do.  Trust me that this will do more for you in the long run than you realize.</w:t>
+        <w:t xml:space="preserve">The reality is that the students don’t understand a lot of English. Oh, they might try and put on a front that makes them look really confident, but at the end of the day, they can’t capture the complex nuances that one can only get from years of fluency. There’s a reason why instructors TEFL programs stress the importance of reducing teacher-talk-time (TTT). Because </w:t>
+      </w:r>
+      <w:r>
+        <w:lastRenderedPageBreak/>
+        <w:t>TTT just plain doesn’t work and at the very worst, it makes you defuse more energy faster than you can say “olly olly oxen free.” Speaking is just a big time filler that just makes you exhausted. Why say anything when all you have to do is smile to capture all of the words that you had been meaning to say. Smiling. although it involves few words, will probably take you further in the English environment than speaking if only because smiling is a universal language whereas English is not (although maybe in a few decades it will be). So do yourself a favor and reduce your talking. Period. Try to give yourself the goal of talking a maximum of 50 sentences per day or at least shoot for the goal of feeling that you have spoken significantly less than you usually do.  Trust me that this will do more for you in the long run than you realize.</w:t>
       </w:r>
       <w:r>
         <w:tab/>
@@ -1445,7 +1510,11 @@
       </w:r>
       <w:r>
         <w:tab/>
-        <w:t xml:space="preserve">There are days when the students won’t feel like talking. Why get angry at this? They are clearly doing you a huge favor. Rather than fight their stubbornness, just embrace it and reduce the talking. As an English teacher, you have very little influence over the direction of their academic career. In Korea especially, you’re likely to have no power to direct any sort of behavior outside of giving the students candy incentives to comply with your wishes. Therefore, it is in your best interest to be on their good side and make sure they are pleased at all times even if what they are doing is harming themselves. You probably know this by now but if you don’t, allow me to remind you that all of your actions led you to where you are today. We all went through it. That period of our lives when we had to comply with some authority’s wishes despite our real wish to just lazily sit on the couch and play video games. For many of us, this desire continued into college when we would negotiate with professors and ask them to curb grades or give us extra credit even though we hadn’t studied. Sometimes would seek out the easy professors on RateMyProfessor.com to ensure the minimalist of efforts in our educational career, all the while not even realizing that we were harming ourselves. If we are where we are today, it’s because of the choices we made that have put us where we are. Sure, it would be nice for the students to realize that what they were doing was unwise but they are already overstressed and tired and don’t have time to consider this. There will be a few students who do think about this but the vast majority of students will not care that they are not getting the most out of your classes. In life, everyone has to be ready to learn and discover some rather painful realizations about themselves. Sometimes this happens soon, and sometimes it takes many months of years. What I’m trying to articulate here is that it is not your responsibility to impose learning on students who aren’t willing to learn the material, especially when your class is voluntary and has no influence on their lives. As a taecher, one of the most important lessons you will ever learn through experience is that you have to meet the students wherever they are in their development and then stop pushing after that. It’s a sort of delicate process when you’re initially assessing what it is that the students know and don’t know, but beyond this, once you figure it out, you can’t go overboard or else you’ll lose the students and ditto for if you go underboard with them. I have had many lulls in my class, usually because the students were either too challenged, not challenged enough, or didn’t want to learn any of the material. When all was said and done, the classes went well depending on how the students felt and what they were willing to give me for that day. I just worked with the energy. It’s important for you to do the same, all the while making sure that your body language is open and your words are kind. We often forget that students have lives outside of our own classrooms. Show the students that you appreciate this fact about them--that is, their whole totality-- and that you’re willing to meet them wherever they are in their development. In a weird ironical way, this will do more for making your class productive than being Mrs. Stringer all the time and enforcing your standards on people that you know nothing about. And what’s more, this will also help you conserve bucketloads more of your energy. In fact, I would even argue that the more placid you become, the better because it means that you know your place in the school and how to handle yourself when students throw you all sorts of curve balls wherever they may fly. And believe me when I say that they will definitely throw you some curve balls. </w:t>
+        <w:t xml:space="preserve">There are days when the students won’t feel like talking. Why get angry at this? They are clearly doing you a huge favor. Rather than fight their stubbornness, just embrace it and reduce the talking. As an English teacher, you have very little influence over the direction of their academic career. In Korea especially, you’re likely to have no power to direct any sort of behavior outside of giving the students candy incentives to comply with your wishes. Therefore, it is in your best interest to be on their good side and make sure they are pleased at all times even if what they are doing is harming themselves. You probably know this by now but if you don’t, allow me to remind you that all of your actions led you to where you are today. We all went through it. That period of our lives when we had to comply with some authority’s wishes despite our real wish to just lazily sit on the couch and play video games. For many of us, this desire continued into college when we would negotiate with professors and ask them to curb grades or give us extra credit even though we hadn’t studied. Sometimes would seek out the easy professors on RateMyProfessor.com to ensure the minimalist of efforts in our educational career, all the while not even realizing that we were harming ourselves. If we are where we are today, it’s because of the choices we made that have put us where we are. Sure, it would be nice for the students to realize that what they were doing was unwise but they are already overstressed and tired and don’t have time to consider this. There will be a few students who do think about this but the vast majority of students will not care that they are not getting the most out of your classes. In life, everyone has to be ready to learn and discover some rather painful realizations about themselves. Sometimes this happens soon, and sometimes it takes many months of years. What I’m trying to articulate here is that it is not your responsibility to impose learning on students who aren’t willing to learn the material, especially when your class is voluntary and has no influence on their lives. As a taecher, one of the most important lessons you will ever learn through experience is that you have to meet the students wherever they are in their development and then stop pushing after that. It’s a sort of delicate process when you’re initially assessing what it is that the students know and don’t know, but beyond this, once you figure it out, you can’t go overboard or else you’ll lose the students and ditto for if you go </w:t>
+      </w:r>
+      <w:r>
+        <w:lastRenderedPageBreak/>
+        <w:t xml:space="preserve">underboard with them. I have had many lulls in my class, usually because the students were either too challenged, not challenged enough, or didn’t want to learn any of the material. When all was said and done, the classes went well depending on how the students felt and what they were willing to give me for that day. I just worked with the energy. It’s important for you to do the same, all the while making sure that your body language is open and your words are kind. We often forget that students have lives outside of our own classrooms. Show the students that you appreciate this fact about them--that is, their whole totality-- and that you’re willing to meet them wherever they are in their development. In a weird ironical way, this will do more for making your class productive than being Mrs. Stringer all the time and enforcing your standards on people that you know nothing about. And what’s more, this will also help you conserve bucketloads more of your energy. In fact, I would even argue that the more placid you become, the better because it means that you know your place in the school and how to handle yourself when students throw you all sorts of curve balls wherever they may fly. And believe me when I say that they will definitely throw you some curve balls. </w:t>
       </w:r>
       <w:r>
         <w:tab/>
@@ -1491,7 +1560,11 @@
         <w:ind w:firstLine="720"/>
       </w:pPr>
       <w:r>
-        <w:t xml:space="preserve">When it comes to conserving energy in your classes, give candy. Give candy right before exams when students aren’t willing to do anymore work. Give candy post exam when students are tired of working. Give candy right before a holiday when students definitely don’t want to work, and make sure to also give candy right before summer break. Holidays, big tests, and extended vacations are all opportunities for you to feed your students and trick them into compliance. How does giving candy make the class easier? It makes the class easier because you can make a command to the students, and with the little promise of candy, get them to do exactly what you want without asking twice. I’ve been an English teacher over two years now and I have seen with my very eyes how entire groups of students have turned their entire lives around with the promise of candy. I have also seen students who had very little English proficiency turn into budding literati when I told them about the promise of candy at the end of the game. Students will do all sorts of things for candy--including obediently follow a worksheet, obediently play a game that you force upon them, and even do some verbal activities that help them practice the sounds and meaning of the words that they are responsible for knowing. Candy is the great equalizer for almost all of your activities in the sense that all students are willing to fight for it on some level, unless you’re dealing with students who have several cognitive disabilities (which alas, is beyond the scope of this book). It’s hard to argue, haggle, and dispute with unmotivated students. Incidents like these are usually the main culprits behind exhausting many teachers’ will power and mental energy. It’s like the classroom becomes this forum for less-than-inquisitive whining and complaining. So do you remove this frustration? Candy. Lots of it. “You do this and you get candy,” is what you should say. I guarantee that once you do this, all arguing stops and it all becomes a game as to how they can secure that candy into their mouths. Make sure the candy is good, of course. Unfortunately, I can’t make any recommendations as to what type of candy you should get. It will be contingent on your individual class’ tastebuds. You may want to ask the students what kind of candy they like so that you can provide them with the amenities when the time is most convenient for you. </w:t>
+        <w:t xml:space="preserve">When it comes to conserving energy in your classes, give candy. Give candy right before exams when students aren’t willing to do anymore work. Give candy post exam when students are tired of working. Give candy right before a holiday when students definitely don’t want to work, and make sure to also give candy right before summer break. Holidays, big tests, and extended vacations are all opportunities for you to feed your students and trick them into compliance. How does giving candy make the class easier? It makes the class easier because you can make a command to the students, and with the little promise of candy, get them to do </w:t>
+      </w:r>
+      <w:r>
+        <w:lastRenderedPageBreak/>
+        <w:t xml:space="preserve">exactly what you want without asking twice. I’ve been an English teacher over two years now and I have seen with my very eyes how entire groups of students have turned their entire lives around with the promise of candy. I have also seen students who had very little English proficiency turn into budding literati when I told them about the promise of candy at the end of the game. Students will do all sorts of things for candy--including obediently follow a worksheet, obediently play a game that you force upon them, and even do some verbal activities that help them practice the sounds and meaning of the words that they are responsible for knowing. Candy is the great equalizer for almost all of your activities in the sense that all students are willing to fight for it on some level, unless you’re dealing with students who have several cognitive disabilities (which alas, is beyond the scope of this book). It’s hard to argue, haggle, and dispute with unmotivated students. Incidents like these are usually the main culprits behind exhausting many teachers’ will power and mental energy. It’s like the classroom becomes this forum for less-than-inquisitive whining and complaining. So do you remove this frustration? Candy. Lots of it. “You do this and you get candy,” is what you should say. I guarantee that once you do this, all arguing stops and it all becomes a game as to how they can secure that candy into their mouths. Make sure the candy is good, of course. Unfortunately, I can’t make any recommendations as to what type of candy you should get. It will be contingent on your individual class’ tastebuds. You may want to ask the students what kind of candy they like so that you can provide them with the amenities when the time is most convenient for you. </w:t>
       </w:r>
       <w:r>
         <w:tab/>
@@ -1532,7 +1605,11 @@
       </w:r>
       <w:r>
         <w:tab/>
-        <w:t>There are some other strategies that are also worth considering. Sometimes I have gotten a lot of cross talking in my classes where students will like they can just yell or scream over my voice. This usually gives me a headache, particularly when the students are hurling all sorts of senseless invectives that have nothing to do with the class. Apart of this has to do with the fact that I didn’t set enough clear boundaries from the start. However, another part has to do with the fact that I didn’t order the Conair Mike Machine soon enough. These little machines strap around your body and have a detachable head piece that you can wear and speak into at the same time. They have little voice boxes that you can adjust and have served wonders for my classes where students feel like they are liberty to speak whatever they want at any time in the lesson. When I’ve had a co-teacher teach with me in the classroom, I have volunteered to allow them to use it since they are more likely in a better position to stop the students dead in their tracks  (they speak the target language, after all, while I do not).  I cannot emphasize enough just how critical it is for your voice to carry over all of the students and be heard from anywhere by anyone (unless they are deaf, which alas, is also beyond the scope of this book). Nowadays, I never leave home without a mike that helps me direct the classes and guide the lessons. When students act up, I talk sternly in the mike while cranking up the volume. It’s total, cold, raw power that I display before the students’ very eyes and they automatically just quiet down.</w:t>
+        <w:t xml:space="preserve">There are some other strategies that are also worth considering. Sometimes I have gotten a lot of cross talking in my classes where students will like they can just yell or scream over my voice. This usually gives me a headache, particularly when the students are hurling all sorts of senseless invectives that have nothing to do with the class. Apart of this has to do with the fact that I didn’t set enough clear boundaries from the start. However, another part has to do with the fact that I didn’t order the Conair Mike Machine soon enough. These little machines strap around your body and have a detachable head piece that you can wear and speak into at the same time. They have little voice boxes that you can adjust and have served wonders for my classes where students feel like they are liberty to speak whatever they want at any time in the lesson. When I’ve had a co-teacher teach with me in the classroom, I have volunteered to allow them to use it since they are more likely in a better position to stop the students dead in their tracks  (they speak the target language, after all, while I do not).  I cannot emphasize enough just how critical it is for your voice to carry over all of the students and be heard from anywhere by anyone (unless they are deaf, which alas, is also beyond the scope of this book). </w:t>
+      </w:r>
+      <w:r>
+        <w:lastRenderedPageBreak/>
+        <w:t>Nowadays, I never leave home without a mike that helps me direct the classes and guide the lessons. When students act up, I talk sternly in the mike while cranking up the volume. It’s total, cold, raw power that I display before the students’ very eyes and they automatically just quiet down.</w:t>
       </w:r>
       <w:r>
         <w:tab/>
@@ -1608,7 +1685,11 @@
       </w:r>
       <w:r>
         <w:tab/>
-        <w:t xml:space="preserve">Now, for students whose names you can never remember, you have a few options. Please be aware that this is a highly contentious issue and many teachers are divided on what they should do when they don’t remember names. One option is to have the students make name tags that they can wear regularly. Although this takes up a lot of time, it nevertheless can be beneficial for you as the teacher to be able to call students out. I have tried this activity a few times and sometimes this works, although the perils of doing this are legion: students don’t have markers, they write in little small letters that you can’t read, the color of their pens are too bright to see, they write their names in their mother languages as opposed to the English spelling, their handwriting is illegible, and there is too much doodling on the paper that it clouds out the student’s name. Explaining the rules for this sort of activity can take up a HUGE chunk of time and when you’re dealing with students who are learning English, they most likely will not understand you without the help of a teacher’s aid or a co-teacher, if you’re fortunate enough to have one of these. When you don’t have one, or if you have a particularly inactive one, then another option is to make up names for your students. Many people debate whether this is just transferred colonization of one kind or another. Personally, I don’t care what it is. If it gets the job done and leaves me less exhausted, that’s what I’m going to do--symbolism be damned. I am going to be repeating this over and over for you as you continue reading this book because it does bear repeating. Your self-preservation must take precedence! Absolutely, it must! And if it means you have to make up names for your students, then so be it. Call one student Spiderman and another student “Ralph.” Do whatever it takes for you to gain control of your classes and your students for preserving the maximum amount of energy possible. These compensatory strategies are better than nothing at all. </w:t>
+        <w:t xml:space="preserve">Now, for students whose names you can never remember, you have a few options. Please be aware that this is a highly contentious issue and many teachers are divided on what they should do when they don’t remember names. One option is to have the students make name tags that they can wear regularly. Although this takes up a lot of time, it nevertheless can be beneficial for you as the teacher to be able to call students out. I have tried this activity a few times and sometimes this works, although the perils of doing this are legion: students don’t have markers, they write in little small letters that you can’t read, the color of their pens are too bright to see, they write their names in their mother languages as opposed to the English spelling, their handwriting is illegible, and there is too much doodling on the paper that it clouds out the student’s name. Explaining the rules for this sort of activity can take up a HUGE chunk of time and when you’re dealing with students who are learning English, they most likely will not understand you without the help of a teacher’s aid or a co-teacher, if you’re fortunate enough to have one of these. When you don’t have one, or if you have a particularly inactive one, then another option is to make up names for your students. Many people debate whether this is just transferred colonization of one kind or another. Personally, I don’t care what it is. If it gets the job done and leaves me less exhausted, that’s what I’m going to do--symbolism be damned. I am going to be repeating this over and over for you as you continue reading this book because it does bear repeating. Your self-preservation must take precedence! Absolutely, it must! And if it means you have to make up names for your students, then so be it. Call one student Spiderman and another student “Ralph.” Do whatever it takes for you to gain control of your classes and your students for preserving the maximum amount of energy possible. These </w:t>
+      </w:r>
+      <w:r>
+        <w:lastRenderedPageBreak/>
+        <w:t xml:space="preserve">compensatory strategies are better than nothing at all. </w:t>
       </w:r>
       <w:r>
         <w:tab/>
@@ -1657,7 +1738,11 @@
       </w:r>
       <w:r>
         <w:tab/>
-        <w:t xml:space="preserve">“But Todd, you’ll get fired.” No I won’t. Because you have to ask yourself. If the level of dispassionate disconnectedness is already tolerated in the school environment, then what you’re doing by relying on the inacive co-teachers is actually harmless compared to what they are probably doing in their own classes (assuming their level of dispassion pervades their entire life in untold ways). This is why when I am faced with an offensively inactive co-teacher, I make sure to direct the students’ attention toward the co-teacher and tell the that I need their translation help.  Or give them worksheets to distribute while smiling and thanking them for their assistance. If the co-teacher is super persnickety and really doesn’t care about you--perhaps even trying to actively harm you--then give yourself a year and look for other jobs. Life is too short to be putting up with a problematic co-teacher who makes you life a living hell. If however, you do have a co-teacher who actually listens to you and who is willing to be engaged in the class and with the students, you can use their ability to translate to your advantage and have them do a lot of the explanations for you. Sure, you did get trained, technically, to purvey information to students in English, to teach English with English as it were. But if the school is going to provide you with an aid, assistant, or co-teacher, then use it! Make sure that the teachers are being as active as you are, if not more active. Here are some ideas for how you can utilize your co-teacher to your advantage: (1) You could have your co-teacher provide translations for your PPTs; (2) You could have you co-teacher provide you with worksheets that the students are using and use that to create activities for them like Bingo or Jeopardy (all the while keeping in mind that you can hire out a really inexpensive VA to make these games for you!); (3) You can have your co-teacher do a lot of the translation work for you in class, as was already mentioned; (4) you can have your co-teacher prepare accompanying materials to match the ones that you are going to provide; (5) you can pass the speaking-baton to the co-teacher and have them do a little lecture on the classroom material for the day; (5) You can ask your co-teacher about upcoming events in the school to be cognizant enough so that you know when you have to have a lesson prepared for the students; (6) you can ask your co-teacher about local events in town or local services to be apart of. Your co-teacher is most certainly not your virtual assistant or receptionist and they are by no means obligated to do you any favors at all. However, make sure to match the level of work that they provide for you so that you’re not over stressing about what you need to do.Therefore, if they are particularly inactive in your class or they take a back role, then you can use to your advantage by just selecting whatever lesson you think will be most helpful for students at the time of your lesson, without having to concern yourself with your co-teacher. If for whatever reason the co-teacher is bossy without actually doing anything, then gently remind them that you are in a relationship with them and that they need to do their part to ensure that the relationship executes the desired responsibilities of both teachers. </w:t>
+        <w:t xml:space="preserve">“But Todd, you’ll get fired.” No I won’t. Because you have to ask yourself. If the level of dispassionate disconnectedness is already tolerated in the school environment, then what you’re doing by relying on the inacive co-teachers is actually harmless compared to what they are probably doing in their own classes (assuming their level of dispassion pervades their entire life in untold ways). This is why when I am faced with an offensively inactive co-teacher, I make sure to direct the students’ attention toward the co-teacher and tell the that I need their translation help.  Or give them worksheets to distribute while smiling and thanking them for their assistance. If the co-teacher is super persnickety and really doesn’t care about you--perhaps even trying to actively harm you--then give yourself a year and look for other jobs. Life is too short to be putting up with a problematic co-teacher who makes you life a living hell. If however, you do have a co-teacher who actually listens to you and who is willing to be engaged in the </w:t>
+      </w:r>
+      <w:r>
+        <w:lastRenderedPageBreak/>
+        <w:t xml:space="preserve">class and with the students, you can use their ability to translate to your advantage and have them do a lot of the explanations for you. Sure, you did get trained, technically, to purvey information to students in English, to teach English with English as it were. But if the school is going to provide you with an aid, assistant, or co-teacher, then use it! Make sure that the teachers are being as active as you are, if not more active. Here are some ideas for how you can utilize your co-teacher to your advantage: (1) You could have your co-teacher provide translations for your PPTs; (2) You could have you co-teacher provide you with worksheets that the students are using and use that to create activities for them like Bingo or Jeopardy (all the while keeping in mind that you can hire out a really inexpensive VA to make these games for you!); (3) You can have your co-teacher do a lot of the translation work for you in class, as was already mentioned; (4) you can have your co-teacher prepare accompanying materials to match the ones that you are going to provide; (5) you can pass the speaking-baton to the co-teacher and have them do a little lecture on the classroom material for the day; (5) You can ask your co-teacher about upcoming events in the school to be cognizant enough so that you know when you have to have a lesson prepared for the students; (6) you can ask your co-teacher about local events in town or local services to be apart of. Your co-teacher is most certainly not your virtual assistant or receptionist and they are by no means obligated to do you any favors at all. However, make sure to match the level of work that they provide for you so that you’re not over stressing about what you need to do.Therefore, if they are particularly inactive in your class or they take a back role, then you can use to your advantage by just selecting whatever lesson you think will be most helpful for students at the time of your lesson, without having to concern yourself with your co-teacher. If for whatever reason the co-teacher is bossy without actually doing anything, then gently remind them that you are in a relationship with them and that they need to do their part to ensure that the relationship executes the desired responsibilities of both teachers. </w:t>
       </w:r>
       <w:r>
         <w:tab/>
@@ -1733,7 +1818,11 @@
       </w:r>
       <w:r>
         <w:tab/>
-        <w:t>Lately, I’ve discovered a new way for checking out and preserving your energy. Group projects. I’ve already mentioned that worksheets can be helpful in keeping the students busy but you could extend this to include some multi-class projects that involve a lot of group work and heady thinking. Many EFL books have provided great ideas for projects to give to your classes, and the Cambridge series is one of the best. There are many different types of projects you can do with your students over extended classes. For example, you can have them make a video, replete with script, actors, and a director. These types of classes are typically very fun for the students and keep you at bay while they perform the necessary responsiblities of the assignment. Another fun group activity is to do a publicity campaign whereby students organize themselves into groups and form a cause that they can support with propaganda. Making fliers is usually a great project to do over many days. Still, another activity that you can give to your students is game-making. Why purchase your own games when you can just have the students make their own authentic games that help them study material they are required to care about? I don’t know about you but I can’t think of a better way to keep the students occupied while I just stare out into space. When I have assigned this activity, students have typically taken 1-2 class periods to finish and then to play the game. I have the students make their own rules, make their own pictures on the game board, decide which information they want the game board to test students on, and decide on their own game board pieces. In short, I have the students basically do everything and I keep to high standards so that the students push themselves and I have maximal time to be able to sit back and watch the students take initiative on their own projects. My former students have made some rather elaborate games for me and they are frequently so fun to play that I have the students in each group take turns playing different games that have been developed over the course of the lesson.</w:t>
+        <w:t xml:space="preserve">Lately, I’ve discovered a new way for checking out and preserving your energy. Group projects. I’ve already mentioned that worksheets can be helpful in keeping the students busy but you could extend this to include some multi-class projects that involve a lot of group work and heady thinking. Many EFL books have provided great ideas for projects to give to your classes, and the Cambridge series is one of the best. There are many different types of projects you can do with your students over extended classes. For example, you can have them make a video, replete with script, actors, and a director. These types of classes are typically very fun for the students and keep you at bay while they perform the necessary responsiblities of the assignment. Another fun group activity is to do a publicity campaign whereby students organize themselves into groups and form a cause that they can support with propaganda. Making fliers is usually a great project to do over many days. Still, another activity that you can give to your students is game-making. Why purchase your own games when you can just have the students make their own authentic games that help them study material they are required to care about? I don’t know about you but I can’t think of a better way to keep the students occupied while I just </w:t>
+      </w:r>
+      <w:r>
+        <w:lastRenderedPageBreak/>
+        <w:t>stare out into space. When I have assigned this activity, students have typically taken 1-2 class periods to finish and then to play the game. I have the students make their own rules, make their own pictures on the game board, decide which information they want the game board to test students on, and decide on their own game board pieces. In short, I have the students basically do everything and I keep to high standards so that the students push themselves and I have maximal time to be able to sit back and watch the students take initiative on their own projects. My former students have made some rather elaborate games for me and they are frequently so fun to play that I have the students in each group take turns playing different games that have been developed over the course of the lesson.</w:t>
       </w:r>
       <w:r>
         <w:tab/>
@@ -1794,7 +1883,11 @@
         <w:t>x-</w:t>
       </w:r>
       <w:r>
-        <w:t xml:space="preserve">number of classes to put the entire piece together, along with script. You could then assign a movie day where you and the rest of the class all watch the videos and then vote on the best one. You could even have an academy award day where you reward some students for best performance, or most dramatic. There are seemingly an unlimited supply of activities having to do with voting. </w:t>
+        <w:t xml:space="preserve">number of classes to put the entire piece together, along with script. You could then assign a movie day where you and the rest of the class all watch the </w:t>
+      </w:r>
+      <w:r>
+        <w:lastRenderedPageBreak/>
+        <w:t xml:space="preserve">videos and then vote on the best one. You could even have an academy award day where you reward some students for best performance, or most dramatic. There are seemingly an unlimited supply of activities having to do with voting. </w:t>
       </w:r>
     </w:p>
     <w:p>
@@ -1870,16 +1963,24 @@
         <w:ind w:firstLine="720"/>
       </w:pPr>
       <w:r>
-        <w:t xml:space="preserve">There are so many voting-based activities that you can incorporate into your classes and weave throughout the semester. They’re not just confined to individual activities. You can virtually have students vote on everything, from worksheets to PPTs. If the students feel like what they are doing is a direct result of their own choosing, they’ll be more likely to do those activities and you’ll be able to take an increasingly passive stance in your class as they get to work on the activities that they chose. This is why I always try to bake voting into my classes because I know that voting will encourage students to be more in control of the direction of their education. I think one of the things that people don’t realize about teaching is that it’s a two-way relationship. Teachers very often don’t fail because they are bad teachers; rather, they fail because they didn’t establish a healthy working relationship with their students. At the end of the day, teachers will only be able to meet students wherever they are in their growth and development and eagerness to learn. You can only do so much to force students into doing the work that you want. Sometimes they won’t even want to do any of the work that you supply. In this case, you just have to meet them where they are and work with that (or not work with that). These days, I don’t work with students who refuse to do any work for me. It’s a futile effort. If the students are actively resisting the work for the class, I just allow them to do it and I move on with whatever it is that I have to do in my own life to make it better. I don’t push the students to do what I want them to do if I have seen them actively despising the English language. I let them hate it and be who they are going to be while I move on to more positive things in my life. Yes, there have been many classes where I just sat at my desk and did my own reading while the students rebelliously slept the whole time. It took me a long time to reach that point because I always wanted to help other people. But when I told my supervisors about their behavior and they just shrugged, I decided that it was a battle not worth fighting and i just decided to do my own work during that class. Will these sleeping students that I had come around at some point? I don’t know, but life is too short for me to be worrying about them. Like I said, you have to take care of yourself. Do what Tony Robbins suggests and seek pleasure and avoid pain wherever possible. </w:t>
-      </w:r>
-    </w:p>
-    <w:p>
-      <w:pPr>
-        <w:pStyle w:val="LO-normal"/>
-        <w:ind w:firstLine="720"/>
-      </w:pPr>
-      <w:r>
-        <w:t xml:space="preserve">Giving your students choices whenever possible, even in a country where students are expected to follow the teacher, is not a bad idea. Actually, my experience in Korea, despite it being known for a country that respects elders, has been somewhat the reverse of what people normally say about it. Most of my students have never had a problem arguing with me and telling me that i’m wrong. They have ranted and raved and objected to many of the activiites that i have given them. They have openly requested to self-study during my class and some days they have even asked me if they could go use the bathroom, to which I have conceded, only to see them toward the tail-end of the class to which they explained that they had a really bad case of the runs. Some students have even had the audacity to request that they leave class to go play video games in the computer room. My Korean students have hardly ever shied away from telling me what to do. Maybe it’s because of my status within the school, my own teaching style, the changing times in Korea, or a mixture of these characteristics and others that I am not aware of, but whatever the case may be, it seems that the idea that korean students are somehow obedient to every word that a teacher says seems more myth than reality. Even during those times when I have put my foot down and told the students how I felt about their behavior, these times have been the absolute worst for me because it means that I have lost the trust in the students and they have come to resent me for making them do things that they don’t want. It ususually takes me more than a few weeks to win them back to my side and show them that I do care about how they feel, but that a compromise is needed in order for the both of us to move forward with our respective roles. When this happens, I usually end up expending more energy than I need to in order to win them back. Therefore, I am usually not willing to fight my students on classroom policy, wherever possible. It’s more trouble than it’s worth. </w:t>
+        <w:t xml:space="preserve">There are so many voting-based activities that you can incorporate into your classes and weave throughout the semester. They’re not just confined to individual activities. You can </w:t>
+      </w:r>
+      <w:r>
+        <w:lastRenderedPageBreak/>
+        <w:t xml:space="preserve">virtually have students vote on everything, from worksheets to PPTs. If the students feel like what they are doing is a direct result of their own choosing, they’ll be more likely to do those activities and you’ll be able to take an increasingly passive stance in your class as they get to work on the activities that they chose. This is why I always try to bake voting into my classes because I know that voting will encourage students to be more in control of the direction of their education. I think one of the things that people don’t realize about teaching is that it’s a two-way relationship. Teachers very often don’t fail because they are bad teachers; rather, they fail because they didn’t establish a healthy working relationship with their students. At the end of the day, teachers will only be able to meet students wherever they are in their growth and development and eagerness to learn. You can only do so much to force students into doing the work that you want. Sometimes they won’t even want to do any of the work that you supply. In this case, you just have to meet them where they are and work with that (or not work with that). These days, I don’t work with students who refuse to do any work for me. It’s a futile effort. If the students are actively resisting the work for the class, I just allow them to do it and I move on with whatever it is that I have to do in my own life to make it better. I don’t push the students to do what I want them to do if I have seen them actively despising the English language. I let them hate it and be who they are going to be while I move on to more positive things in my life. Yes, there have been many classes where I just sat at my desk and did my own reading while the students rebelliously slept the whole time. It took me a long time to reach that point because I always wanted to help other people. But when I told my supervisors about their behavior and they just shrugged, I decided that it was a battle not worth fighting and i just decided to do my own work during that class. Will these sleeping students that I had come around at some point? I don’t know, but life is too short for me to be worrying about them. Like I said, you have to take care of yourself. Do what Tony Robbins suggests and seek pleasure and avoid pain wherever possible. </w:t>
+      </w:r>
+    </w:p>
+    <w:p>
+      <w:pPr>
+        <w:pStyle w:val="LO-normal"/>
+        <w:ind w:firstLine="720"/>
+      </w:pPr>
+      <w:r>
+        <w:t xml:space="preserve">Giving your students choices whenever possible, even in a country where students are expected to follow the teacher, is not a bad idea. Actually, my experience in Korea, despite it being known for a country that respects elders, has been somewhat the reverse of what people normally say about it. Most of my students have never had a problem arguing with me and telling me that i’m wrong. They have ranted and raved and objected to many of the activiites that i have given them. They have openly requested to self-study during my class and some days they have even asked me if they could go use the bathroom, to which I have conceded, only to see them toward the tail-end of the class to which they explained that they had a really bad case of the runs. Some students have even had the audacity to request that they leave class to go play video games in the computer room. My Korean students have hardly ever shied away from telling me what to do. Maybe it’s because of my status within the school, my own teaching style, the changing times in Korea, or a mixture of these characteristics and others that I am not aware of, but whatever the case may be, it seems that the idea that korean students are somehow obedient to every word that a teacher says seems more myth than reality. Even during those times when I have put my foot down and told the students how I felt about their behavior, these times have been the absolute worst for me because it means that I have lost the trust in the students and they have come to resent me for making them do things that they don’t want. It ususually takes me more than a few weeks to win them back to my side and show them that I do care about how they feel, but that a compromise is needed in order for the both of us to </w:t>
+      </w:r>
+      <w:r>
+        <w:lastRenderedPageBreak/>
+        <w:t xml:space="preserve">move forward with our respective roles. When this happens, I usually end up expending more energy than I need to in order to win them back. Therefore, I am usually not willing to fight my students on classroom policy, wherever possible. It’s more trouble than it’s worth. </w:t>
       </w:r>
       <w:r>
         <w:tab/>
@@ -1933,7 +2034,11 @@
       </w:r>
       <w:r>
         <w:tab/>
-        <w:t xml:space="preserve">That said, there are a few more activities that you can give to your students that will make them more active in your class. We already brought up voting activities. Other great activities that get your students busy is Clue activities. There are plenty of PowerPoint presentations floating around the internet today that are like the game Clue whereby students have to solve the whodunit question. These activities are very popular with students in Korea and they will likely be popular in other countries throughout Asia as well. These games are great because students can spend almost the entire class period working them out, expending all of the mental energy that they have to do them and then checking with you at the very end of the class for the answer. Another great activity to give to your students is the “Murder” game whereby you select one student as the detective and one student as the murderer. In this game, the student-as-detective leaves the room while you select a murderer who will wink at students to kill them. The detective will return to the class and ask students different questions of each student, trying to detect any sort of lying in their countenance. These questions can be super broad and irrelevant to the game, such as “what is your favorite color?” or they can be related to the game at hand, such as “where were you on the night of February 1st?” The questions will largely depend on the level of proficiency that you have. In any case, after or during questions, the killer can kill people and then the student can attempt to search and take three guesses at who the killer is. The beauty with this game, as with many of the other games that i have mentioned, is that this game is largely between the students and not the teacher After you’ve explained the rules--or gotten your co-teacher to do it if you have one--then the game can literally move forward on its own without your assistance. And if the students really get into this game, they can continue until the bell rings. This game can be done during the semester or in the winter camps that I have already mentioned and they are great time killers (no pun intended). Another great activity that you can give to your students, and which also happens to be mentioned in Penny Ur’s </w:t>
+        <w:t xml:space="preserve">That said, there are a few more activities that you can give to your students that will make them more active in your class. We already brought up voting activities. Other great </w:t>
+      </w:r>
+      <w:r>
+        <w:lastRenderedPageBreak/>
+        <w:t xml:space="preserve">activities that get your students busy is Clue activities. There are plenty of PowerPoint presentations floating around the internet today that are like the game Clue whereby students have to solve the whodunit question. These activities are very popular with students in Korea and they will likely be popular in other countries throughout Asia as well. These games are great because students can spend almost the entire class period working them out, expending all of the mental energy that they have to do them and then checking with you at the very end of the class for the answer. Another great activity to give to your students is the “Murder” game whereby you select one student as the detective and one student as the murderer. In this game, the student-as-detective leaves the room while you select a murderer who will wink at students to kill them. The detective will return to the class and ask students different questions of each student, trying to detect any sort of lying in their countenance. These questions can be super broad and irrelevant to the game, such as “what is your favorite color?” or they can be related to the game at hand, such as “where were you on the night of February 1st?” The questions will largely depend on the level of proficiency that you have. In any case, after or during questions, the killer can kill people and then the student can attempt to search and take three guesses at who the killer is. The beauty with this game, as with many of the other games that i have mentioned, is that this game is largely between the students and not the teacher After you’ve explained the rules--or gotten your co-teacher to do it if you have one--then the game can literally move forward on its own without your assistance. And if the students really get into this game, they can continue until the bell rings. This game can be done during the semester or in the winter camps that I have already mentioned and they are great time killers (no pun intended). Another great activity that you can give to your students, and which also happens to be mentioned in Penny Ur’s </w:t>
       </w:r>
       <w:r>
         <w:rPr>
@@ -1951,7 +2056,11 @@
         <w:ind w:firstLine="720"/>
       </w:pPr>
       <w:r>
-        <w:t>When considering choices you can give to your students, there’s nothing more fun than arranging games. I have a series of powerpoint presentations that I made where all students have to do is arrange, arrange, arrange! One of the games, which is taken from the Ur book, is arranging the guests. In this scenario, students are at a dinner party and they are given profiles of several of the guests. Students are told what their personalities are like and what they do for a living. In this game, there’s usually a cross-section of characters, from a judge to a school teacher to a little brat who complains to her mommy all of the time. The students job is to arrange these guests at a dinner a party to ensure that everyone gets along and there is not a lot of in-fighting. This usually gets the students very busy, particularly if they’re above-average level of proficiency. Students will very frequently work through potential combinations like the activity is some kind of a rubics cube and then devise sentences that explain why they chose the way they did. This game is absolutely perfect for giving students an outlet to express themselves and to do most of the work for you. Another game that practically lends itself to self-teaching is arranged-marriage game. Again, this is taken from the Penny Ur book. In this game, students act as a marriage committee in a futuristic society where everyone needs to be married off and any couple that is getting a divorce needs to be re-coupled right away. Students are given a list of couples and the different problems that each couple if experiencing. The students then have to re-arrange the couples so that everyone is happy again. I’ve had much success with this game for the same reasons as the other game mentioned above. First of all, students love talking about relationships and couples so this game easily lends itself to all sorts of chit-chatter. Secondly, students love entertaining different arrangement of couples and figuring out the best match. I have very frequently delivered this game to classses as small as two and classes as large as 10 and it works the same. Sometimes it’s helpful to tell students to write down the information that you give to them via powerpoint or distribute worksheets that will remind the students of the different couples. This allows them to cross check their facts wiht their own memories to determine the best fit. I usually give the students about 15 minutes to deliberate before they render a decision and then I have them tell me why they chose the way they did. Sometimes the students will finish a lot sooner than I expected and then I will tell them to explain their reasoning. Usually, if their finishing of the activity is premature, they won’t be able to produce sentneces that explain their logic, and so back to the drawing board they will go until they can produce something for me. If they can produce sentences that explain why they chose what they did, I will have each student of a group contribute their thoughts. If I don’t understand what they are saying, I will tell the students as such and tell them that they have to go back to the drawing board and figure out logical sentences to give to me. After all, this is why I have been hired, isn’t it? To provide students with this kind of feedback (the invaluable feedback of knowing if a native English speaker can understand you or not). Sometimes students will give me clipped responses that just barely skim the surface and tell me the answer to their reasoning. In some cases, I will let this slide if the timing of the class is around exam time or their are some other unforeseen special circumstances (for example, I haven’t seen the students in two weeks due to a festival or some kind of a class trip). However, if I have seen the students rather consistently for weeks on end, I seldom tolerate clipped replies, such as “He is a firefighter,” to explain why they coupled, Bill, the Fireman, with Grace, the Nurse. I usually make the students come up with something more comprehensive and well thought out. Again, your needs may differ depending on what school you’re teaching in or what country you’re generally located in. For students in South Korea, in a high school setting, this is totally a normal expectation.</w:t>
+        <w:t>When considering choices you can give to your students, there’s nothing more fun than arranging games. I have a series of powerpoint presentations that I made where all students have to do is arrange, arrange, arrange! One of the games, which is taken from the Ur book, is arranging the guests. In this scenario, students are at a dinner party and they are given profiles of several of the guests. Students are told what their personalities are like and what they do for a living. In this game, there’s usually a cross-section of characters, from a judge to a school teacher to a little brat who complains to her mommy all of the time. The students job is to arrange these guests at a dinner a party to ensure that everyone gets along and there is not a lot of in-fighting. This usually gets the students very busy, particularly if they’re above-average level of proficiency. Students will very frequently work through potential combinations like the activity is some kind of a rubics cube and then devise sentences that explain why they chose the way they did. This game is absolutely perfect for giving students an outlet to express themselves and to do most of the work for you. Another game that practically lends itself to self-teaching is arranged-marriage game. Again, this is taken from the Penny Ur book. In this game, students act as a marriage committee in a futuristic society where everyone needs to be married off and any couple that is getting a divorce needs to be re-coupled right away. Students are given a list of couples and the different problems that each couple if experiencing. The students then have to re-arrange the couples so that everyone is happy again. I’ve had much success with this game for the same reasons as the other game mentioned above. First of all, students love talking about relationships and couples so this game easily lends itself to all sorts of chit-</w:t>
+      </w:r>
+      <w:r>
+        <w:lastRenderedPageBreak/>
+        <w:t>chatter. Secondly, students love entertaining different arrangement of couples and figuring out the best match. I have very frequently delivered this game to classses as small as two and classes as large as 10 and it works the same. Sometimes it’s helpful to tell students to write down the information that you give to them via powerpoint or distribute worksheets that will remind the students of the different couples. This allows them to cross check their facts wiht their own memories to determine the best fit. I usually give the students about 15 minutes to deliberate before they render a decision and then I have them tell me why they chose the way they did. Sometimes the students will finish a lot sooner than I expected and then I will tell them to explain their reasoning. Usually, if their finishing of the activity is premature, they won’t be able to produce sentneces that explain their logic, and so back to the drawing board they will go until they can produce something for me. If they can produce sentences that explain why they chose what they did, I will have each student of a group contribute their thoughts. If I don’t understand what they are saying, I will tell the students as such and tell them that they have to go back to the drawing board and figure out logical sentences to give to me. After all, this is why I have been hired, isn’t it? To provide students with this kind of feedback (the invaluable feedback of knowing if a native English speaker can understand you or not). Sometimes students will give me clipped responses that just barely skim the surface and tell me the answer to their reasoning. In some cases, I will let this slide if the timing of the class is around exam time or their are some other unforeseen special circumstances (for example, I haven’t seen the students in two weeks due to a festival or some kind of a class trip). However, if I have seen the students rather consistently for weeks on end, I seldom tolerate clipped replies, such as “He is a firefighter,” to explain why they coupled, Bill, the Fireman, with Grace, the Nurse. I usually make the students come up with something more comprehensive and well thought out. Again, your needs may differ depending on what school you’re teaching in or what country you’re generally located in. For students in South Korea, in a high school setting, this is totally a normal expectation.</w:t>
       </w:r>
     </w:p>
     <w:p>
@@ -1985,7 +2094,11 @@
       </w:r>
       <w:r>
         <w:tab/>
-        <w:t>There are still other arrangement activities that you can provide, most of which come right out of the Cambridge canon and can be applied to numerous classes where you don’t want to exert too much energy. For instance, you can have the students group words based on severity (e.g. tiny, small, big, large, collosal) or group them based on importance. You can have students use a randomly generated list of words and then have them determine their own categories. You can have the students generate sentences based on these random words that you’ve generated and make it into a game whereby the student who can’t think of a sentence is out of the game. Working with vocabulary is an absolutely wonderful way to get the energy off of you, particulalry if you’re working with vocabulary that the students have to learn. As a  general rule, it will serve to your benefit if you can go over words that the students have already been reviewing because this provide some added incentive for students to be engaged with the class (since reviewing the vocabulary that they have to know for a test is never a bad idea).</w:t>
+        <w:t xml:space="preserve">There are still other arrangement activities that you can provide, most of which come right out of the Cambridge canon and can be applied to numerous classes where you don’t want to exert too much energy. For instance, you can have the students group words based on severity (e.g. tiny, small, big, large, collosal) or group them based on importance. You can have students use a randomly generated list of words and then have them determine their own categories. You can have the students generate sentences based on these random words that you’ve generated and make it into a game whereby the student who can’t think of a sentence is out of the game. Working with vocabulary is an absolutely wonderful way to get the energy off of </w:t>
+      </w:r>
+      <w:r>
+        <w:lastRenderedPageBreak/>
+        <w:t>you, particulalry if you’re working with vocabulary that the students have to learn. As a  general rule, it will serve to your benefit if you can go over words that the students have already been reviewing because this provide some added incentive for students to be engaged with the class (since reviewing the vocabulary that they have to know for a test is never a bad idea).</w:t>
       </w:r>
     </w:p>
     <w:p>
@@ -2096,7 +2209,11 @@
       </w:r>
       <w:r>
         <w:tab/>
-        <w:t>Another great categorizing activity is to have the students create stories from the words that they are either using for their other classes or ones that you randomly picked from a textbook or some other source and then having the students generate a story a comic strip based on the words and then creating the stipulation that the students absolutely muse use all of the words in some way or context. It will help if you anticipate the difficulty that some of the students might have with using a select few words but this shouldn’t take you more than a few seconds to determine. For all intends and purposes, category games are what I call “set-it-and-forget-it” games, meaning that you basically give the instructions once and then get the students to work diligently on the activities for the remainder of the class while you take it easy. For activities like this, it might be helpful if you made use of classroom dictionaries, but it’s not always necessary.</w:t>
+        <w:t xml:space="preserve">Another great categorizing activity is to have the students create stories from the words that they are either using for their other classes or ones that you randomly picked from a textbook or some other source and then having the students generate a story a comic strip based on the words and then creating the stipulation that the students absolutely muse use all of the words in some way or context. It will help if you anticipate the difficulty that some of the students might have with using a select few words but this shouldn’t take you more than a few seconds to determine. For all intends and purposes, category games are what I call “set-it-and-forget-it” games, meaning that you basically give the instructions once and then get the students to work diligently on the activities for the remainder of the class while you take it easy. For activities like this, it might be helpful if you made use of classroom dictionaries, but it’s not </w:t>
+      </w:r>
+      <w:r>
+        <w:lastRenderedPageBreak/>
+        <w:t>always necessary.</w:t>
       </w:r>
       <w:r>
         <w:tab/>
@@ -2189,7 +2306,11 @@
         <w:t>Lesson Planning,</w:t>
       </w:r>
       <w:r>
-        <w:t xml:space="preserve"> the authors do make it clear that there is really no one right way of lesson planning. Some people will just write a list of words on a sheet and call that a “strategy,” while others will go more elaborate and create extensive bullet points that branch out into other bullet points ad infinitum. You can probably guess what my personal philosophy is with this lesson planning: take the path of least resistance. Lesson planning takes time and in my experience, even with rehearsal, will never be perfect. Things will bomb for many reasons, some of which are entirely out of your control. For example, the students feeling bad about a test that they took could lead them to hate your activity and then cause it to bomb. The truth is: you won’t always know why a lesson bombs, so the truth is that it’s in your best interest to just generate a list of activities and review with students (particularly during those weeks when you just don’t want to be bothered). Some might even argue that today what I am recommending is still too much work. And maybe they’re right. In the past, for example, I have hired VAs to handle a lot of my worklaod, from finding worksheets to making them themselves. I will explore this idea of outsourcing a little bit later, describing the whys and the whats and the wherefore.</w:t>
+        <w:t xml:space="preserve"> the authors do make it clear that there is really no one right way of lesson planning. Some people will just write a list of words on a sheet and call that a “strategy,” while others will go more elaborate and create extensive bullet points that branch out into other bullet points ad infinitum. You can probably guess what my personal philosophy is with this </w:t>
+      </w:r>
+      <w:r>
+        <w:lastRenderedPageBreak/>
+        <w:t>lesson planning: take the path of least resistance. Lesson planning takes time and in my experience, even with rehearsal, will never be perfect. Things will bomb for many reasons, some of which are entirely out of your control. For example, the students feeling bad about a test that they took could lead them to hate your activity and then cause it to bomb. The truth is: you won’t always know why a lesson bombs, so the truth is that it’s in your best interest to just generate a list of activities and review with students (particularly during those weeks when you just don’t want to be bothered). Some might even argue that today what I am recommending is still too much work. And maybe they’re right. In the past, for example, I have hired VAs to handle a lot of my worklaod, from finding worksheets to making them themselves. I will explore this idea of outsourcing a little bit later, describing the whys and the whats and the wherefore.</w:t>
       </w:r>
       <w:r>
         <w:tab/>
@@ -2225,7 +2346,11 @@
         <w:ind w:firstLine="720"/>
       </w:pPr>
       <w:r>
-        <w:t>When looking for particular grammar activities that get the students’ attention off of you, ask your colleagues about what grammar structures they should know already. Run some sentences by them and ask them if the students will understand. If you get a confirmation that they do know the structures, then that is the greenlight for you to move forward and start considering the various activities that will get the students off your back. Use only grammar that the students are already familiar with and structure your lessons as a “Review with the Native English teacher” class. The students, and even the colleagues, will appreciate this especially since it may be argued quite forcefully that your job isn’t to teach new material but rather to help the students exercise material that they should have learned with the real translators. Once you’ve found a grammar structure to review, there are different types of activities that you can give to get the students busy: fill-in-the-blank, cloze activities, and word bank activities are probably the best types of worksheets that you can give to yoru students to get them to practie the form and meaning and use without you. It will literally take you 15 minutes to write a paragraph with blanks and then give it to the students. You don’t even need to decorate worksheets because most students will doodle on the worksheets no matter what you do and the pictures that you might wish to add to them don’t really add to the experience. It’s just extra work for you that you don’t need. Simply write a paragraph and take out some words. You can use a word bank if you wish or you can make it even harder for the students by not giving them any hints aside from telling them that the material is a review. For younger groups, you can  make word searches with the missing words in the grammar structure or crossword puzzles with the structure in them. The more you provide material that is familiar to the students, be it because of a tes tthat they recently had to take or some activity that they recently did with another teacher, the more relevant the students will feel the grammar exercise is. You could literally use the book that the students are using and just make your own activities based on the book. And if doing this work takes up too much time, you could just farm out the work to someone in the Philippines who will do it for five dollars an hour. Using these sorts of activities with grammar is usually the best way to get the tykes off your back. Still, another type of activity that you can use is to have the students generate their own stories using the grammar structure, or have them read a passage and point out the structure for you. Some countries don’t encourage creativity so having students make their own anything is usually quite difficult if you don’t pre-teach what it is that they are supposed to do. If this is the case for you, I would strongly urge you to consider just giving a worksheet and having students derive the correct answer.</w:t>
+        <w:t xml:space="preserve">When looking for particular grammar activities that get the students’ attention off of you, ask your colleagues about what grammar structures they should know already. Run some sentences by them and ask them if the students will understand. If you get a confirmation that they do know the structures, then that is the greenlight for you to move forward and start considering the various activities that will get the students off your back. Use only grammar that the students are already familiar with and structure your lessons as a “Review with the Native English teacher” class. The students, and even the colleagues, will appreciate this especially since it may be argued quite forcefully that your job isn’t to teach new material but rather to help the students exercise material that they should have learned with the real translators. Once you’ve found a grammar structure to review, there are different types of activities that you can give to get the students busy: fill-in-the-blank, cloze activities, and word bank activities are probably the best types of worksheets that you can give to yoru students to get them to practie the form and meaning and use without you. It will literally take you 15 minutes to write a paragraph with blanks and then give it to the students. You don’t even need to decorate </w:t>
+      </w:r>
+      <w:r>
+        <w:lastRenderedPageBreak/>
+        <w:t>worksheets because most students will doodle on the worksheets no matter what you do and the pictures that you might wish to add to them don’t really add to the experience. It’s just extra work for you that you don’t need. Simply write a paragraph and take out some words. You can use a word bank if you wish or you can make it even harder for the students by not giving them any hints aside from telling them that the material is a review. For younger groups, you can  make word searches with the missing words in the grammar structure or crossword puzzles with the structure in them. The more you provide material that is familiar to the students, be it because of a tes tthat they recently had to take or some activity that they recently did with another teacher, the more relevant the students will feel the grammar exercise is. You could literally use the book that the students are using and just make your own activities based on the book. And if doing this work takes up too much time, you could just farm out the work to someone in the Philippines who will do it for five dollars an hour. Using these sorts of activities with grammar is usually the best way to get the tykes off your back. Still, another type of activity that you can use is to have the students generate their own stories using the grammar structure, or have them read a passage and point out the structure for you. Some countries don’t encourage creativity so having students make their own anything is usually quite difficult if you don’t pre-teach what it is that they are supposed to do. If this is the case for you, I would strongly urge you to consider just giving a worksheet and having students derive the correct answer.</w:t>
       </w:r>
       <w:r>
         <w:tab/>
@@ -2268,7 +2393,11 @@
         <w:t>Recipes for Tired Teachers.</w:t>
       </w:r>
       <w:r>
-        <w:t xml:space="preserve"> In this activity, you give each individual student a sentence strip with a sentnece on it. Each student needs to have at least one sentence strip and all of the sentence strips will tell a story of some kind. First, instruct the students to memorize the sentence. This usually takes about 5 minutes. You can go around and test different students to see if the sentence has crystalized in their minds. My students always loved when I did this. After the students have demonstrated their ability to memorize the words on their respective strip, you can then insturct the students to give you back the sentences. After that, you can tell the students that all of these sentence strips--the ones you’ll be holding--make a story and that it is the student’s responsibility to put the sentences in order so that they make a cogent and coherent story. Whenever I do this activity, it usually takes a whole chunk of time for the students to figure out what words mean and what each member of the group is saying. It forces the student to come to terms with their accents and how their communication might be perceived as either effective or ineffective. If you want to make this activity even longer, you can mandate that the students only speak in English and not their mother tongue. To make the activity much longer, you can mandate that students are not allowed to write the words down on paper. And of course, the larger the class you have, the easier it will be for you to break students up into groups and create a competition for which group can produce the story whole again in the least amount of time. I have had much success, so much success in fact that I have a whole stockpile of sentence stories ready to go in the event that I just don’t feel like teaching that day and will usually dispatch to the students to continually practice their memorization skills. </w:t>
+        <w:t xml:space="preserve"> In this activity, you give each individual student a sentence strip with a sentnece on it. Each student needs to have at least one sentence strip and all of the sentence strips will tell a story of some kind. First, instruct the students to memorize the sentence. This usually takes about 5 minutes. You can go around and test different students to see if the sentence has crystalized in their minds. My students always loved when I did this. After the students have demonstrated their ability to memorize the words on their respective strip, you can then insturct the students to give you back the sentences. After that, you can tell the students that all of these sentence strips--the ones you’ll be holding--make a story and that it is the student’s responsibility to put the sentences in order so that they make a cogent and coherent story. Whenever I do this activity, it usually takes a whole chunk of time for the students to figure out what words mean and what each member of the group is saying. It forces the student to come to terms with their accents and how their communication might be perceived as either effective or ineffective. If you want to make this activity even longer, you can mandate that the students only speak in English and not their mother tongue. To make the activity much longer, you can mandate that students are not allowed to write the words down on paper. And of course, the larger the class you have, the easier it will be for you to break students up into groups and create a competition for which group can produce the story whole again in the least amount of time. I have had much success, so much success in fact that I have </w:t>
+      </w:r>
+      <w:r>
+        <w:lastRenderedPageBreak/>
+        <w:t xml:space="preserve">a whole stockpile of sentence stories ready to go in the event that I just don’t feel like teaching that day and will usually dispatch to the students to continually practice their memorization skills. </w:t>
       </w:r>
     </w:p>
     <w:p>
@@ -2293,7 +2422,11 @@
         <w:ind w:firstLine="720"/>
       </w:pPr>
       <w:r>
-        <w:t xml:space="preserve">One of the most popular games for memory if you’re working younger children is the “Going on a Picnic” game whereby students going around in a circle and provide one word that starts with a certain letter in the alphabet. The task is to remember all of the words that each student says in alphabetical order and those who forget are out. When I have done this game, sometimes students will help each other and thus make it a non-competitive game. If you have to monitor the game to make sure there are no cheaters, than technically you’re not getting the students off of your back and so the game is ill-advised. I would only give this game to students who can compete properly. Of course, with every game it’s important to provide the rules, but if the students can help themselves, then initiating a quieter game is probably better. And speaking of quieter games, playing memory with the students is a great quiet game that will get the students activating their short term memories. Sure, there’s a little prep involved with making the cards but once you have them made, you can reuse them over and over again. If I don’t have the time to make the cards myself, I’ll usually run the idea by one of my colleagues and recruit their help in making the cards. Of course, if they don’t have the time to help and I don’t have the time to do them, I just don’t initiate the game and I move to another one. </w:t>
+        <w:t xml:space="preserve">One of the most popular games for memory if you’re working younger children is the “Going on a Picnic” game whereby students going around in a circle and provide one word that starts with a certain letter in the alphabet. The task is to remember all of the words that each student says in alphabetical order and those who forget are out. When I have done this game, sometimes students will help each other and thus make it a non-competitive game. If you have to monitor the game to make sure there are no cheaters, than technically you’re not getting the students off of your back and so the game is ill-advised. I would only give this game to students who can compete properly. Of course, with every game it’s important to provide the rules, but if the students can help themselves, then initiating a quieter game is probably better. And </w:t>
+      </w:r>
+      <w:r>
+        <w:lastRenderedPageBreak/>
+        <w:t xml:space="preserve">speaking of quieter games, playing memory with the students is a great quiet game that will get the students activating their short term memories. Sure, there’s a little prep involved with making the cards but once you have them made, you can reuse them over and over again. If I don’t have the time to make the cards myself, I’ll usually run the idea by one of my colleagues and recruit their help in making the cards. Of course, if they don’t have the time to help and I don’t have the time to do them, I just don’t initiate the game and I move to another one. </w:t>
       </w:r>
       <w:r>
         <w:tab/>
@@ -2316,7 +2449,11 @@
       </w:r>
       <w:r>
         <w:tab/>
-        <w:t>Another game I like to play with large groups, particularly of young students, is a variation on the memorize-random-words game I described earlier in the chapter. I break students up into groups of 3-4 if the class is large enough and I have each student write ten random words on a sheet of paper. The words cannot be related to each other (e.g. such as a series of numbers or different body parts). They have to be ten random words. Sometimes I’ll give the students dictionaries for this activity. Having the students generate their own list of random words will usually take about 5 minutes +/- 2 depending on their level of proficiency. Once the students are finished with writing their own words down on paper, I then instruct the students to memorize the words on their paper. I give them about five minutes and very often will go around the room and test different students to see if they have memorized the words or not. Once I feel like a sufficient number of students have memorized the words, then I instruct a member of whichever group is going first to select a member from another group. The student selects one of the students. I then ask to borrow the list of words from the student who has been selected and I give that list to the other student who did the selecting. I then tell the selected student to recite from memory all of the words that he wrote down on his paper. If the student recites the words perfectly, then that student achieves points for his team and if he doesn’t, then the group that selected him gets the points. Subtraction may or may not occur for whichever team is on the losing end. I really love this activity because it can be a really powerful motivator for students who would otherwise find their language classes super boring. Although this activity is very similar from the poem activity that I described just one paragraph ago in that you have to remain a participant in the exchange, it nevertheless requires very little talking from you and all you have to do is go around the room and volunteer students to do the selecting. Eventually, if you get a good rhythm going for the activity, the lesson will take care of itself and the student will just start taking care of the activity on their own and doing without you telling them to. This is exactly what you want to have happen in your class, for this activity and virtually all of the others that are described for you in these pages.</w:t>
+        <w:t xml:space="preserve">Another game I like to play with large groups, particularly of young students, is a variation on the memorize-random-words game I described earlier in the chapter. I break students up into groups of 3-4 if the class is large enough and I have each student write ten random words on a sheet of paper. The words cannot be related to each other (e.g. such as a series of numbers or different body parts). They have to be ten random words. Sometimes I’ll give the students dictionaries for this activity. Having the students generate their own list of random words will usually take about 5 minutes +/- 2 depending on their level of proficiency. Once the students are finished with writing their own words down on paper, I then instruct the students to memorize the words on their paper. I give them about five minutes and very often will go around the room and test different students to see if they have memorized the words or not. Once I feel like a sufficient number of students have memorized the words, then I instruct a member of whichever group is going first to select a member from another group. The student selects one of the students. I then ask to borrow the list of words from the student who has been </w:t>
+      </w:r>
+      <w:r>
+        <w:lastRenderedPageBreak/>
+        <w:t>selected and I give that list to the other student who did the selecting. I then tell the selected student to recite from memory all of the words that he wrote down on his paper. If the student recites the words perfectly, then that student achieves points for his team and if he doesn’t, then the group that selected him gets the points. Subtraction may or may not occur for whichever team is on the losing end. I really love this activity because it can be a really powerful motivator for students who would otherwise find their language classes super boring. Although this activity is very similar from the poem activity that I described just one paragraph ago in that you have to remain a participant in the exchange, it nevertheless requires very little talking from you and all you have to do is go around the room and volunteer students to do the selecting. Eventually, if you get a good rhythm going for the activity, the lesson will take care of itself and the student will just start taking care of the activity on their own and doing without you telling them to. This is exactly what you want to have happen in your class, for this activity and virtually all of the others that are described for you in these pages.</w:t>
       </w:r>
       <w:r>
         <w:tab/>
@@ -2377,6 +2514,7 @@
         <w:tab/>
       </w:r>
       <w:r>
+        <w:lastRenderedPageBreak/>
         <w:tab/>
         <w:t xml:space="preserve">At least for Korea, some of the most successful memory games involve trivia or some variation thereof. Any simulation of a game show where students are contestants who are responsible for learning random inane facts about the world will usually go over well, but only if you’re using facts and information that the students will definitely know about. this can be tricky since news is super cultural bound, but you can mitigate this possible issue by first asking your colleagues about where they get their news from, or even better, taking a PPT from one of the EFL websites and just checking with another teacher if the questions are fair to ask of the students. </w:t>
       </w:r>
@@ -2433,7 +2571,11 @@
         <w:ind w:firstLine="720"/>
       </w:pPr>
       <w:r>
-        <w:t xml:space="preserve">Another trivia-based activity that I have played is Wheel of Fortune which is basically a glorified hangman game with a special wheel that students can turn for points (or lose them, depending on their fortune). Still another activity is a bomb game whereby students choose letters on a slide. These letters contain a question about the material and if they get the question right, then they are eligible to select one of three options of prizes, one of which contains a bomb that could evaporate all of the team’s points. I learned how to play this game from a Korean co-teacher that I had who apparently had had years’ worth of experience in working with English teachers, for she had some rather ingenious ways to cut corners in the lessons that even I thought were rather thrifty. This particular activity has always been exciting for the middle school students, with or without candy, and has involved very little of me in the lessons. </w:t>
+        <w:t xml:space="preserve">Another trivia-based activity that I have played is Wheel of Fortune which is basically a glorified hangman game with a special wheel that students can turn for points (or lose them, depending on their fortune). Still another activity is a bomb game whereby students choose letters on a slide. These letters contain a question about the material and if they get the </w:t>
+      </w:r>
+      <w:r>
+        <w:lastRenderedPageBreak/>
+        <w:t xml:space="preserve">question right, then they are eligible to select one of three options of prizes, one of which contains a bomb that could evaporate all of the team’s points. I learned how to play this game from a Korean co-teacher that I had who apparently had had years’ worth of experience in working with English teachers, for she had some rather ingenious ways to cut corners in the lessons that even I thought were rather thrifty. This particular activity has always been exciting for the middle school students, with or without candy, and has involved very little of me in the lessons. </w:t>
       </w:r>
       <w:r>
         <w:tab/>
@@ -2478,7 +2620,11 @@
         <w:ind w:firstLine="720"/>
       </w:pPr>
       <w:r>
-        <w:t>Aside from the trivia powerpoints, again, you can always refer back to the card games and other physical brick and mortar games to get you through. Card games can almost always be turned into trivia games if you play your cards right (pun unintended), although in my experience making the card games into trivia games requires a lot of unnecessary enforcement of the rules since students will likely try to cut corners by speaking in their mother tongue or completely skipping the trivia part. Use your judgment. If you think the students can handle the level of independence that card games call for, then by all means try card games out. You could, for example, make separate trivia cards to with the Uno Cards and have students draw from them after every round, or pick one up after one student has to draw four. Korean students also taught me a variation of Uno called “One Card,” which also proved equally as fun and which I have since incorporated into other classes (Google “One Card game”). All of these games are great for testing memory, be it long term or short term. I encourage you to experiment to see which types of trivia games will be the most successful to your students while at the same time giving you the most vacation time in your head.</w:t>
+        <w:t xml:space="preserve">Aside from the trivia powerpoints, again, you can always refer back to the card games and other physical brick and mortar games to get you through. Card games can almost always be turned into trivia games if you play your cards right (pun unintended), although in my experience making the card games into trivia games requires a lot of unnecessary enforcement of the rules since students will likely try to cut corners by speaking in their mother tongue or completely skipping the trivia part. Use your judgment. If you think the students can handle the level of independence that card games call for, then by all means try card games out. You could, for example, make separate trivia cards to with the Uno Cards and have students draw </w:t>
+      </w:r>
+      <w:r>
+        <w:lastRenderedPageBreak/>
+        <w:t>from them after every round, or pick one up after one student has to draw four. Korean students also taught me a variation of Uno called “One Card,” which also proved equally as fun and which I have since incorporated into other classes (Google “One Card game”). All of these games are great for testing memory, be it long term or short term. I encourage you to experiment to see which types of trivia games will be the most successful to your students while at the same time giving you the most vacation time in your head.</w:t>
       </w:r>
     </w:p>
     <w:p>
@@ -2522,7 +2668,11 @@
         <w:ind w:firstLine="720"/>
       </w:pPr>
       <w:r>
-        <w:t xml:space="preserve">You can review material that you have gone over ad infinitum if you think the students haven’t understood it the first time, or you can even go over material that they might have learned from other teachers. It amazes me how many teachers walk into a an EFL classroom and expect the students to be tabula rasa and have very low levels of proficiency. I mean, unless you’re teaching Elementary students, I think it’s a fair assumption that students as high as middle school will come in with a whole inventory of words that they have learned from prior years of learning. You can use Getting to Know You activities to gauge just how much your students know and then use the information that they know to review that material. You can ask your co-teachers as well and maybe peruse the textbooks that the students are going over to see what kinds of English they are supposed to know for class. Of course, the textbook isn’t always a great barometer for how much your students are going to know (there are afterall many false-starters and some students might have some learning disabilities to take into consideration) but you can use the textbook as a rough sketch of what it is that the students might be working on and then use that material in easy and unique ways. Of course, it is always always always a great idea to gamify your lessons whenever you can. This will always go over well with young people who are in cultures where competition is thoroughly encouraged. Other countries may not be as susceptible to this, but if not, that works to your benefit because then you can jut provide worksheets and other more academic tasks for the students to do and then your class just becomes an exercise in work-management. </w:t>
+        <w:t xml:space="preserve">You can review material that you have gone over ad infinitum if you think the students haven’t understood it the first time, or you can even go over material that they might have learned from other teachers. It amazes me how many teachers walk into a an EFL classroom and expect the students to be tabula rasa and have very low levels of proficiency. I mean, unless you’re teaching Elementary students, I think it’s a fair assumption that students as high as middle school will come in with a whole inventory of words that they have learned from prior years of learning. You can use Getting to Know You activities to gauge just how much your students know and then use the information that they know to review that material. You can ask your co-teachers as well and maybe peruse the textbooks that the students are going over to see what kinds of English they are supposed to know for class. Of course, the textbook isn’t always a great barometer for how much your students are going to know (there are afterall many false-starters and some students might have some learning disabilities to take into consideration) but you can use the textbook as a rough sketch of what it is that the students </w:t>
+      </w:r>
+      <w:r>
+        <w:lastRenderedPageBreak/>
+        <w:t xml:space="preserve">might be working on and then use that material in easy and unique ways. Of course, it is always always always a great idea to gamify your lessons whenever you can. This will always go over well with young people who are in cultures where competition is thoroughly encouraged. Other countries may not be as susceptible to this, but if not, that works to your benefit because then you can jut provide worksheets and other more academic tasks for the students to do and then your class just becomes an exercise in work-management. </w:t>
       </w:r>
       <w:r>
         <w:tab/>
@@ -2584,7 +2734,11 @@
       </w:r>
       <w:r>
         <w:tab/>
-        <w:t xml:space="preserve">While we are on the subject of outsourcing, getting yourself a general VA to look up information is never a bad idea as a strategy for getting the little tykes off your back. You can have your VA do so much for you then the people in your own office can barely do for themselves. For instance, you can hire a VA on upwork to do some of the research that I’ve already described in the previous paragraphs. You can have them look up reviews of the schools that you are going to be entering for your next job. You can have them look up other VAs who will make worksheets or powerpoints. You can hire a VA to find other former employees of the school that you presently teach at. You can use a VA to look up valuable resources for teaching material or to look for teaching material that is similar to the one that you’re going over. It’s almost reminiscent of the A.J Jacobs book where the author outsources his entire life, but it’s such a truism these days. You can literally outsource your entire life and almost no one would ever notice as you sit back at your desk and chill out over a cup of coffee. If you aren’t making enough money to hire a VA as an English teacher, then you might want to address why this is and consider maybe another school. I remember teaching in Mexico and earning pesos that were barely enough for me to buy a hot chocolate every morning. I left this situation because it just wasn’t sustainable. If the working situation isn’t sustainable enough for you to outsource, then it’s probably not sustainable enough to live on and unless you’re living on some kind of a trust fund, I wouldn’t consider you taking this route unless you’re planning on multiple careers in different professions and can take a few jobs working remotely. This isn’t a bad idea, but just know that you’ll necessarily have to do that if you’re working in a country that cannot afford to pay you the lavish salaries of the East. </w:t>
+        <w:t xml:space="preserve">While we are on the subject of outsourcing, getting yourself a general VA to look up information is never a bad idea as a strategy for getting the little tykes off your back. You can have your VA do so much for you then the people in your own office can barely do for themselves. For instance, you can hire a VA on upwork to do some of the research that I’ve already described in the previous paragraphs. You can have them look up reviews of the schools that you are going to be entering for your next job. You can have them look up other VAs who will make worksheets or powerpoints. You can hire a VA to find other former employees of the school that you presently teach at. You can use a VA to look up valuable resources for teaching material or to look for teaching material that is similar to the one that you’re going over. It’s almost reminiscent of the A.J Jacobs book where the author outsources his entire life, but it’s such a truism these days. You can literally outsource your entire life and almost no one would ever notice as you sit back at your desk and chill out over a cup of coffee. If you aren’t making enough money to hire a VA as an English teacher, then you might want to address why this is and consider maybe another school. I remember teaching in Mexico and earning pesos that were barely enough for me to buy a hot chocolate every morning. I left this situation because it just wasn’t sustainable. If the working situation isn’t sustainable enough for you to outsource, then it’s probably not sustainable enough to live on and unless you’re living on </w:t>
+      </w:r>
+      <w:r>
+        <w:lastRenderedPageBreak/>
+        <w:t xml:space="preserve">some kind of a trust fund, I wouldn’t consider you taking this route unless you’re planning on multiple careers in different professions and can take a few jobs working remotely. This isn’t a bad idea, but just know that you’ll necessarily have to do that if you’re working in a country that cannot afford to pay you the lavish salaries of the East. </w:t>
       </w:r>
     </w:p>
     <w:p>
@@ -2611,7 +2765,11 @@
         <w:ind w:firstLine="720"/>
       </w:pPr>
       <w:r>
-        <w:t xml:space="preserve">We’ve covered a lot of ground in terms of getting the little tykes off your back. But there is still one more area to be covered. And that’s the area of actual, real-life lessons. Sure, there are many activities that you can do to get the students busy and offer your back. We’ve already discussed games as being really useful tools for keeping the little tykes busy: board games and PPT games being prime among them. We’ve also discussed using various types of activities that involve playing with words, creating categories, and doing some improvisation work with your students. There is only one last thing that we need to cover and that’s that fateful day when you actually have to give a lesson. Yes, it’s true, at some point you’re going to have to give an actual lesson, with a whole body that includes a beginning, middle, and an end. You’ll have to introduce vocabulary maybe or some grammar structure, maybe do some gesticulations to articulate the type of English that you’re trying to capture (the scenarios, contexts, and so forth) and then provide activities for the students that get them to practice, be it conversations that they perform in front of you or worksheets where they just ingrain the patterns of English in their mind through writing. Thankfully, there are still some ways for you to cut corners when you do actually have to give a lesson and I will certainly outline some of these strategies for you here before ending this chapter. </w:t>
+        <w:t xml:space="preserve">We’ve covered a lot of ground in terms of getting the little tykes off your back. But there is still one more area to be covered. And that’s the area of actual, real-life lessons. Sure, there </w:t>
+      </w:r>
+      <w:r>
+        <w:lastRenderedPageBreak/>
+        <w:t xml:space="preserve">are many activities that you can do to get the students busy and offer your back. We’ve already discussed games as being really useful tools for keeping the little tykes busy: board games and PPT games being prime among them. We’ve also discussed using various types of activities that involve playing with words, creating categories, and doing some improvisation work with your students. There is only one last thing that we need to cover and that’s that fateful day when you actually have to give a lesson. Yes, it’s true, at some point you’re going to have to give an actual lesson, with a whole body that includes a beginning, middle, and an end. You’ll have to introduce vocabulary maybe or some grammar structure, maybe do some gesticulations to articulate the type of English that you’re trying to capture (the scenarios, contexts, and so forth) and then provide activities for the students that get them to practice, be it conversations that they perform in front of you or worksheets where they just ingrain the patterns of English in their mind through writing. Thankfully, there are still some ways for you to cut corners when you do actually have to give a lesson and I will certainly outline some of these strategies for you here before ending this chapter. </w:t>
       </w:r>
       <w:r>
         <w:tab/>
@@ -2679,7 +2837,11 @@
       </w:r>
       <w:r>
         <w:tab/>
-        <w:t xml:space="preserve">Now if you happen to have stumbled upon a really unique topic and you are just strapped for finding some PPT or video or worksheet on that topic—super rare but entirely possible—then I would advise that you make a rough sketch of what it is that you’d like to have happen and then either outsource it to some staff in the Philippines to spruce up your topic or if you have the time, when all else fails and you’re strapped for cash, do it yourself. But if you’re going to do it yourself, start small, don’t be ambitious, and test out a minimal version of your potential topic on the students first to see if they are taken with the topic. If they are, then you can build up further and if the students don’t like the topic, then you’ve learned something valuable about your lesson idea. Don’t spend over an hour on a lesson that you haven’t tested yet. Test first and then fill out the lesson plan later. </w:t>
+        <w:t xml:space="preserve">Now if you happen to have stumbled upon a really unique topic and you are just strapped for finding some PPT or video or worksheet on that topic—super rare but entirely possible—then I would advise that you make a rough sketch of what it is that you’d like to have happen and then either outsource it to some staff in the Philippines to spruce up your topic or if </w:t>
+      </w:r>
+      <w:r>
+        <w:lastRenderedPageBreak/>
+        <w:t xml:space="preserve">you have the time, when all else fails and you’re strapped for cash, do it yourself. But if you’re going to do it yourself, start small, don’t be ambitious, and test out a minimal version of your potential topic on the students first to see if they are taken with the topic. If they are, then you can build up further and if the students don’t like the topic, then you’ve learned something valuable about your lesson idea. Don’t spend over an hour on a lesson that you haven’t tested yet. Test first and then fill out the lesson plan later. </w:t>
       </w:r>
     </w:p>
     <w:p>
@@ -2768,6 +2930,7 @@
         <w:rPr>
           <w:lang w:eastAsia="ko-KR"/>
         </w:rPr>
+        <w:lastRenderedPageBreak/>
         <w:tab/>
         <w:t>Several activities which have long been a hallmark and staple of the English teaching profession is the worksheet. More specifically, the crossword puzzle, word search, and fill-in-the blanks have been used by English teachers for decades to get other students to practice the four domains of language fluency: reading, speaking, listening, and writing. As of 2015, there are several websites that will generate these sorts of worksheets for you for free. You just have to plug in the words and phrases that you’d like to use the and the website generator will do all of the rest. The worksheets that were listed in this chapter are also in the back of the book! If for whatever reason you find yourself strapped for time, you can always recruit Vas on Fiverr and UpWork to do the work for you. Just show them the words and then the type of worksheet that you want and then get the worksheet made. I usually don’t go this route, personally, unless I know that whatever material this particular VA is going to generate will lead to literally weeks upon weeks of excess free time for me to do other things. Believe it or not, this has happened repeatedly, as I hire and farm out many of my job responsibilities to other VAs. I’ve had several PPT designers make me PPTs that have been able to use over and over again in my own classes to the point where I often forgot what I was being paid for!</w:t>
       </w:r>
@@ -2814,6 +2977,7 @@
         <w:rPr>
           <w:lang w:eastAsia="ko-KR"/>
         </w:rPr>
+        <w:lastRenderedPageBreak/>
         <w:t xml:space="preserve">Aside from worksheets and PPTs and outsourcing and board games, keeping organized is also critical to your success in getting the little tykes off your back. You have to constantly be on top of what’s going on in your school community and pressing people for details. Make following-up your mantra, along with good documentation. It will save you from stressing in the long run when people get on your back about not realizing that you had a winter camp coming in the following week or that you were supposed to plan a lesson for the day when no one had said anything about being required to attend school on a holiday. Actually, very often it's the students who will be the most genuine and honest bunch of the entire school community, and the teachers are the ones that you'll have to look out for. Don't be afraid to reach out to the students themselves and ask them what's going on in the community. Sure, some teachers might think this is incredibly unprofessional and that it demeans your authoritative presence within the school, but no one really has any reservations about what you're doing in the school, except maybe you. At least usually. Sometimes it's clear. Sometimes you're in the school to do some major pedagogical stuff, but sometimes you're just there to babysit and look foreign. You'll have to assess what your status is within each school before determining how you're going to act. Many first time teachers often feel like they are going to change the school community wth their teaching. However, years of literature on the Peace Corps has shown that this is not only impractical, but it's unrealistic. No one is going to welcome you with open arms until they determine that you're non-threatening. And even then, you're still going to end up doing a lot of the fun activities that you did even after you start feeling comfortable with your students. Further, if you come into the school with some grand mission to get the students fluent in less than three months, you're bound to be disappointed. Be open and receptive and ask a lot of questions, while keeping documentation about who said what. </w:t>
       </w:r>
       <w:r>
@@ -2884,6 +3048,7 @@
         <w:rPr>
           <w:b/>
         </w:rPr>
+        <w:lastRenderedPageBreak/>
         <w:t>Key Points to Take Away from the lesson</w:t>
       </w:r>
     </w:p>
@@ -2982,6 +3147,7 @@
         <w:rPr>
           <w:lang w:eastAsia="ko-KR"/>
         </w:rPr>
+        <w:lastRenderedPageBreak/>
         <w:t xml:space="preserve">In school life and within the community, you’re going to be constantly called upon to do some activities that you don’t necessarily want to do or have the time to do. In my first year of teaching in South Korea, I was courted to teach additional night classes for a local public high school. The pay was great for an English teacher and since I was hard up for cash at the time, I figured why not. It would add to my resume and provide me with more money than I would have had. However, I quickly learned that teaching beyond 20 hours per week was well beyond what I could afford to do. Actually, it was over 40 if you count the hours that I spent in school. Every week, I found myself preparing multiple lessons for two high schools, one middle school, and one adult class. I also had separate lessons for lunchtime activities. I was quickly burning myself out and my lessons started to show this burn out. Thankfully, the experience of teaching in these multiple schools didn’t last very long and I was able to successfully finish my responsibilities without burning bridges and getting totally destroyed by all of the responsibilities that I had. This is exactly the kind of responsibilities that you might be courted to do. If you are asked to work beyond 20 hours of work, just say “no.” If you’re asked to do any work outside of the classes that you are contracted to teach, just say “no.” You can say “no.” People often say that you can’t because you’re in another country. Some people will feel more comfortable than others doing this. But you know what? You don’t have to. You don’t have to compromise anything if you don’t feel comfortable. Just say “no.” If taking on added responsibility means that you’re compromising your main responsibility, then you absolutely must put your foot down because you will not be able to function properly. People often worry about money so they take on added responsibilities to get more of it or to prove to some people that they are capable of doing many things and thus can take on added tasks and get more money. These are silly rules that English teachers impose upon themselves to measure where they are achieving the goals that they value most. I’m saying this is all well and good but you need to modify your rules so that you can be the healthiest while in the foreign country, and one rule that is certainly not worth holding onto is the rule that says you’re not a competent and worthy instructor unless you’re doing multiple things at once and affecting many people’s lives. Not letting go just leads to indentured servitude. </w:t>
       </w:r>
     </w:p>
@@ -2997,7 +3163,14 @@
         <w:rPr>
           <w:lang w:eastAsia="ko-KR"/>
         </w:rPr>
-        <w:t xml:space="preserve">There are other things that teachers might ask you to do. My contract in Korea stated that I had to agree to added tasks that the co-teacher or other administrators might ask me to do. This was WITHIN the contract and the previous incident that I just recounted was outside of my contract. There are other things that you’ll probably be asked to do that are outside of your contract. You may be asked, for example, to make a powerpoint for a festival or to put on a theatrical production for your students to do during a festival. You’re going to have to use your judgment but if you find that these such activities prevent you from having a life outside of the school, you absolutely must drop the responsibility immediately. There’s no use being a martyr for the cause and sacrificing your life force just to please a co-teacher who wants to put on an extra show and endear himself or herself to the administrators. It’s just not worth it. In one incident of teaching in Korea, I was told to put on a theatrical rendition of Iron Man and Good Will Hunting. It was the most exhausting (not to mention embarrassing) experience of my life because it was just done poorly and without the needed supervision that was required to put on a show of such caliber. I made sure to explicitly voice my complaints to the teacher and told them what the type of project would require. Yet, they went ahead and had me do this show despite all of my protestations and warnings. These are just the sorts of things you have to look out for, and reading your contract over and over and over again is never a bad practice to get into. Heck, getting into the hobby of reading your contract at least once a week is probably not a bad idea as you’ll be able to cite verbatim the text that has hopefully been crafted in such a way as to favor the employee and protect you from unnecessary exploitation. And exploitation is such a huge part of EFL that you absolutely have to be wary at all times of what you’re getting into. Thankfully, there are many reputable review sites and Facebook groups in the world to help steer you in the right direction. One of my favorite resources is ESLWatch.info where English teachers anonymously post reviews of their experiences with teaching in different programs and schools, both good and bad. You’ll get all of the good, bad, and ugly from this site so you are strongly encouraged to do your due diligence and read/watch this website regularly, not to mention ask around. The best way of avoiding the issues I have just brought up above is asking around and trying to strike up a one-on-one conversation with an English teacher who is presently in the field and thus in a position to offer valuable recommendations. </w:t>
+        <w:t xml:space="preserve">There are other things that teachers might ask you to do. My contract in Korea stated that I had to agree to added tasks that the co-teacher or other administrators might ask me to do. This was WITHIN the contract and the previous incident that I just recounted was outside of my contract. There are other things that you’ll probably be asked to do that are outside of your contract. You may be asked, for example, to make a powerpoint for a festival or to put on a theatrical production for your students to do during a festival. You’re going to have to use your judgment but if you find that these such activities prevent you from having a life outside of the school, you absolutely must drop the responsibility immediately. There’s no use being a martyr for the cause and sacrificing your life force just to please a co-teacher who wants to put on an extra show and endear himself or herself to the administrators. It’s just not worth it. In one incident of teaching in Korea, I was told to put on a theatrical rendition of Iron Man and Good Will Hunting. It was the most exhausting (not to mention embarrassing) experience of my life because it was just done poorly and without the needed supervision that was required to put on a show of such caliber. I made sure to explicitly voice my complaints to the teacher and told them what the type of project would require. Yet, they went ahead and had me do this show despite all of my protestations and warnings. These are just the sorts of things you have to look </w:t>
+      </w:r>
+      <w:r>
+        <w:rPr>
+          <w:lang w:eastAsia="ko-KR"/>
+        </w:rPr>
+        <w:lastRenderedPageBreak/>
+        <w:t xml:space="preserve">out for, and reading your contract over and over and over again is never a bad practice to get into. Heck, getting into the hobby of reading your contract at least once a week is probably not a bad idea as you’ll be able to cite verbatim the text that has hopefully been crafted in such a way as to favor the employee and protect you from unnecessary exploitation. And exploitation is such a huge part of EFL that you absolutely have to be wary at all times of what you’re getting into. Thankfully, there are many reputable review sites and Facebook groups in the world to help steer you in the right direction. One of my favorite resources is ESLWatch.info where English teachers anonymously post reviews of their experiences with teaching in different programs and schools, both good and bad. You’ll get all of the good, bad, and ugly from this site so you are strongly encouraged to do your due diligence and read/watch this website regularly, not to mention ask around. The best way of avoiding the issues I have just brought up above is asking around and trying to strike up a one-on-one conversation with an English teacher who is presently in the field and thus in a position to offer valuable recommendations. </w:t>
       </w:r>
     </w:p>
     <w:p>
@@ -3068,6 +3241,7 @@
         <w:rPr>
           <w:lang w:eastAsia="ko-KR"/>
         </w:rPr>
+        <w:lastRenderedPageBreak/>
         <w:t>Another strategy I can’t recommend enough is going out and meeting local citizens. You MUST do this. Absolutely must in this day and age. The more people you invest in meeting, the more you’ll be able to frontload the work off of yourself and onto others. Let me explain the logic behind this.</w:t>
       </w:r>
     </w:p>
@@ -3113,7 +3287,14 @@
         <w:rPr>
           <w:lang w:eastAsia="ko-KR"/>
         </w:rPr>
-        <w:t xml:space="preserve">I have also met many foreign teachers and as I have already stated, they can prove invaluable in helping you with material. However, one caveat is most definitely in order for you to be cognizant enough as you proceed to socialize with other native English teachers. Let me first start off with saying that no English teacher is created equal and you’re going to run into a lot of different characters to try out for size. My first advice for you is to come to grips with the type of people you wish to socialize with and keep company. Determine ultimately what you wish to get out of the experience of teaching in a foreign country. If you decide that you wish to have a lot of fun and go clubbing and fraternize and do all of the thigns that you wish you had done in college, then you’ll gravitate toward the types of teachers who are doing this sort of thing and have developed strategies for cutting corners just so they can do this sort of partying. Or maybe you want to be with the outdoorsy type of people who like to go hiking on the weekends and do as little lesson planning as possible. Find out how you want to live your life and then look for those people who are living the way you approve. We all have these sorts of rules and outlooks on life that determine how we’re going to live and the sooner you come to terms with who you are and who you wish to associate with, the easier it will be to find those people and reduce the time it takes for you to get the little tykes off your back. For me personally, I was interested in socializing with people who were business savvy. I didn’t want to stay in the English teaching profession forever so I chose to associate with people who had similar ideas and were doing fun and exciting projects that allowed their lives to move forward, beyond teaching. I found this to be the most helpful because people understood what I was doing and they elevated me by helping me do more of what I wanted to do. And for my own part, I did the same for them and we developed a sort of mastermind group. Some of the funniest—and interestingly, most productive—sessions that I had with these people was when we were trying to cut corners to reduce the amount of time we were taking to prepare for lessons, just so that we could get back to our real joys and passions. </w:t>
+        <w:t xml:space="preserve">I have also met many foreign teachers and as I have already stated, they can prove invaluable in helping you with material. However, one caveat is most definitely in order for you to be cognizant enough as you proceed to socialize with other native English teachers. Let me first start off with saying that no English teacher is created equal and you’re going to run into a lot of different characters to try out for size. My first advice for you is to come to grips with the type of people you wish to socialize with and keep company. Determine ultimately what you wish to get out of the experience of teaching in a foreign country. If you decide that you wish to </w:t>
+      </w:r>
+      <w:r>
+        <w:rPr>
+          <w:lang w:eastAsia="ko-KR"/>
+        </w:rPr>
+        <w:lastRenderedPageBreak/>
+        <w:t xml:space="preserve">have a lot of fun and go clubbing and fraternize and do all of the thigns that you wish you had done in college, then you’ll gravitate toward the types of teachers who are doing this sort of thing and have developed strategies for cutting corners just so they can do this sort of partying. Or maybe you want to be with the outdoorsy type of people who like to go hiking on the weekends and do as little lesson planning as possible. Find out how you want to live your life and then look for those people who are living the way you approve. We all have these sorts of rules and outlooks on life that determine how we’re going to live and the sooner you come to terms with who you are and who you wish to associate with, the easier it will be to find those people and reduce the time it takes for you to get the little tykes off your back. For me personally, I was interested in socializing with people who were business savvy. I didn’t want to stay in the English teaching profession forever so I chose to associate with people who had similar ideas and were doing fun and exciting projects that allowed their lives to move forward, beyond teaching. I found this to be the most helpful because people understood what I was doing and they elevated me by helping me do more of what I wanted to do. And for my own part, I did the same for them and we developed a sort of mastermind group. Some of the funniest—and interestingly, most productive—sessions that I had with these people was when we were trying to cut corners to reduce the amount of time we were taking to prepare for lessons, just so that we could get back to our real joys and passions. </w:t>
       </w:r>
     </w:p>
     <w:p>
@@ -3156,7 +3337,14 @@
         <w:rPr>
           <w:lang w:eastAsia="ko-KR"/>
         </w:rPr>
-        <w:t xml:space="preserve"> in which an author who took up a pen-name to write romance novels spoke of how befuddled she was when she often heard people who were lone travelers wishing more than anything else to socialize with another person, despite the fact that the person might be a complete “twat” and completely unsatisfying as company to keep. I think the message of this particular passage of the book reads loud and cloud: Don’t socialize with other people just because you feel lonely. Socialize with the right people who elevate you and make you feel good and who also get where you’re coming from. Just because you share a native language doesn’t mean you two will get along, despite what the locals think about that. You have to find the people that are good for you. It’s that simple. Because if you don’t, you’ll end up wasting more time in the long run chasing people who are uninterested in your development or saving your ass when you need it the most. And that’s a real test of friendship: whether the person is willing to save your ass when the going gets tough. If the person says “You should have known this,” or resorts to blaming you or somehow taking a holier-than-thou response to a bind that you’re in, in terms of lesson planning, then it’s time to drop that person immediately and go find some other people in your area. The point is you’re getting the little tykes off your back and every teacher should understand the need and desire to do this at some point in their teaching career and at some level. Therefore, if they don’t honor this reality of teaching with you, then find someone who will. </w:t>
+        <w:t xml:space="preserve"> in which an author who took up a pen-name to write romance novels spoke of how befuddled she was when she often heard people who were lone travelers wishing more than anything else to socialize with another person, despite the fact that the person might be a complete “twat” and completely unsatisfying as company to keep. I think the message of this particular passage of the book reads loud and cloud: Don’t socialize with other people just because you feel lonely. Socialize with the right people who elevate you and make you feel good and who also get where you’re coming from. Just because you share a native language doesn’t mean you two will get along, despite what the locals think about that. You have to find the people that are good for you. It’s that simple. Because if you don’t, you’ll end up wasting more time in the long run chasing people who are uninterested in your development or saving your ass when you need it the most. And that’s a real test of friendship: whether the person is willing to save your ass when the </w:t>
+      </w:r>
+      <w:r>
+        <w:rPr>
+          <w:lang w:eastAsia="ko-KR"/>
+        </w:rPr>
+        <w:lastRenderedPageBreak/>
+        <w:t xml:space="preserve">going gets tough. If the person says “You should have known this,” or resorts to blaming you or somehow taking a holier-than-thou response to a bind that you’re in, in terms of lesson planning, then it’s time to drop that person immediately and go find some other people in your area. The point is you’re getting the little tykes off your back and every teacher should understand the need and desire to do this at some point in their teaching career and at some level. Therefore, if they don’t honor this reality of teaching with you, then find someone who will. </w:t>
       </w:r>
     </w:p>
     <w:p>
@@ -3201,7 +3389,14 @@
         <w:rPr>
           <w:lang w:eastAsia="ko-KR"/>
         </w:rPr>
-        <w:t>I don’t limit my interactions to fellow foreigners. It doesn’t matter if the person is a fellow foreigner or not. There will always be people who take up an unnecessary amount of energy, whether they speak English or not. I had a fellow foreigner friend like this. Every time I met her I was on edge, bottled up with anxiety because she was so unpredictable in her anger and aggravation. It was literally sucking the energy right out of my very soul. I had to act fast, so what I did was I blocked her on social media and stopped answering messages. It only took me two days to get rid of her and she never called again. If you’re luck, the necessary endings that you make with people will be swift, immediate, and easy. I’ve heard stories of people trying to make necessary endings and having this fail when the person on the receiving end of the rejection took the rejection badly and then started to pursue the rejector, to the point where the rejecter had to call the police and apprehend the stalker. Thankfully, this hasn’t happened to me yet. Most of my endings have been swift, quick, relatively painless. All I had to do was block people on social media and that was it. You can do the same when you want to reduce the level of energy that you’re using on people, particularly noxious people who aggravate you and take all of your energy away. You can choose who to associate with and associate with only those who bring you up. The rest can go to hell.</w:t>
+        <w:t xml:space="preserve">I don’t limit my interactions to fellow foreigners. It doesn’t matter if the person is a fellow foreigner or not. There will always be people who take up an unnecessary amount of energy, whether they speak English or not. I had a fellow foreigner friend like this. Every time I met her I was on edge, bottled up with anxiety because she was so unpredictable in her anger and aggravation. It was literally sucking the energy right out of my very soul. I had to act fast, so what I did was I blocked her on social media and stopped answering messages. It only took me two days to get rid of her and she never called again. If you’re luck, the necessary endings that </w:t>
+      </w:r>
+      <w:r>
+        <w:rPr>
+          <w:lang w:eastAsia="ko-KR"/>
+        </w:rPr>
+        <w:lastRenderedPageBreak/>
+        <w:t>you make with people will be swift, immediate, and easy. I’ve heard stories of people trying to make necessary endings and having this fail when the person on the receiving end of the rejection took the rejection badly and then started to pursue the rejector, to the point where the rejecter had to call the police and apprehend the stalker. Thankfully, this hasn’t happened to me yet. Most of my endings have been swift, quick, relatively painless. All I had to do was block people on social media and that was it. You can do the same when you want to reduce the level of energy that you’re using on people, particularly noxious people who aggravate you and take all of your energy away. You can choose who to associate with and associate with only those who bring you up. The rest can go to hell.</w:t>
       </w:r>
     </w:p>
     <w:p>
@@ -3231,22 +3426,36 @@
         <w:rPr>
           <w:lang w:eastAsia="ko-KR"/>
         </w:rPr>
-        <w:t xml:space="preserve">So let me be clear here. The issue over whether to share social media networks with your students is up in the air and is largely contingent on what kind of teacher you are and whether you have something in your life that you think is worth hiding (e.g. you’re gay or you have a weird hobby or some kind of destructive thoughts). If you have a very involved private life, then sharing social media is probably not a good idea. However, if you are completely transparent and sometimes even use social media for your own activities in the school, then connecting with your students over social media might not be a bad idea. My general feeling is that connecting and staying involved with people outside of the classroom, through social media, leads to a lot of second guessing of what you’re doing and whether your behavior is appropriate or not. It forces you to be on guard a little more, even if you don’t have anything to hide. And it also causes you to absorb the time and energy it takes to maintain connections with your students outside of class. You end up using your social media time on thinking about school when you could be using social media as just a means to relax and not have to think about the school environment. So when it comes to getting the little tykes off of your back, I generally side with not bothering with them at all through social media. And when I do, I make sure to make a new FB account and a new email address which I tell the students I will swiftly throw away upon completion of the assignment. Sometimes however you’ll have to deal with random chance encounters in the streets or through social media. The question of how to handle this is rather tricky. When I was in South Korea, I would only usually run into students if I was hanging around town, sometimes at the supermarket and sometimes at cafes. Many of my students loved seeing me in person and would always tell me that they missed me and wished that I was still teaching them again. When this happened, I felt really good and I always told them so and expressed gratitude for their kindness. I know it’s hard to believe, given all that I have written here so far, but I actually did enjoy teaching (when I was teaching) and I did love most of my students, as problematic as many of them were as students. Just because students are overly energetic in your classes and cause you migraines occasionally does not mean that they are inherently bad people. Many of my students were just kids and didn’t have that developed sensitive to a person’s needs that come with time (and a lot of reading). I understand this of course and always had empathy to all of my students, even the ones that sometimes were rebellious in my class. The students were never bad on a personal level. Whenever I saw them in person, it was like meeting an old friend and I exchanged pleasantries with them. The dynamic was just different. Students sometimes will be different people depending on the social situation. In class, they might be little brats, but alone, on the street, walking to someplace—either alone or with a friend—they might be different, more sensitive people. If you’re going to be approached for just a casual “hello,” do not avoid it. Just enjoy it and exchange the pleasantries. Pretend that you’re meeting your best friend in the whole world and that you’re about to exchange a few jokes together. I always did this and it was a lot of fun. Sometimes I amped up my English a little bit and just assumed that they knew some of the advanced words that I was talking about when I spoke to them and it was hilarious. “Oh, I love gorillas today!” I might say to them and any reaction was priceless. Sometimes the students pretended that they knew what I was talking about and they just agreed with me, by saying “yes yes” over and over again and other students would surprise me and say “Uhm, what the fuck?” And we would just laugh together. These sorts of pleasantries go a long way in endearing you to your students and also provide you with new fodder to use to get the students off your back. If your students feel that you’re a hospital person outside of the school, then you can easily control them better in the class.  If the student sees you as a real person who is genuinely caring and who enjoys socializing with the student, then you’re likely to get what you want in the class because people generally will return kind for kind. It’s kind of like a law of the universe. Or something. </w:t>
-      </w:r>
-    </w:p>
-    <w:p>
-      <w:pPr>
-        <w:pStyle w:val="LO-normal"/>
-        <w:ind w:firstLine="720"/>
-        <w:rPr>
-          <w:lang w:eastAsia="ko-KR"/>
-        </w:rPr>
-      </w:pPr>
-      <w:r>
-        <w:rPr>
-          <w:lang w:eastAsia="ko-KR"/>
-        </w:rPr>
-        <w:t xml:space="preserve">Still, there are moments when I just couldn’t be bothered talking to students in the street because either I had some place urgent to go to (usually another café) or I had to meet someone for something (dinner or extra class). There were a few strategies I would take to avoid interaction. I would either take back alleys on my way to wherever it was that I was going, with the expectation that I wouldn’t see anyone in these back allies. To further decrease the likelihood of being discovered, I would wear a hoodie or wearing something to make me more nondescript, like sunglasses. I would also wear headphones so that it looked like I was busy (which I probably was because I usually listened to my favorite podcasts while traveling from one place to another). If on this occasion I was still discovered by another student, I would then strike up a quick conversation, amp up my English and make it quick and clipped. I would say “hello” and carry on with the conversation, making it brisk and to the point. If I really had to go somewhere, I would abruptly apologize to the student and tell them that I had to go somewhere urgent. This usually ended the conversation and allowed me to move forward with my day. If you’re teaching in a small town, you’re likely to run into students wherever you go, unless you take transport out of town and go to a city nearby. I find that if you’re teaching elementary to high school students, you probably won’t have to travel far to get away from them if you really need to. I learned this quite quickly actually when I spoke to one of the veteran English teachers in my town who said that there were many cities that one could go to “get away from the town and just be on your own.” I never forgot this because at the time that I was told this, I could sense that I would need to do this. Your town and the people in it can be great but sometimes you need a little space to recharge and just be on your own in a new environment. So much repetition cannot be great for a person, or so I feel from my experience these past few years as a teacher. I quickly learned this. When I was teaching in South Korea, the cities that I would frequently retreat to would be Busan and Jinju and very rarely Ulsan. I needed these hours by myself so that I could process what had gone on the entire week. Sometimes this created some friction between me and the staff because the staff were very close-knit, like a family and sometimes it seemed like I was deliberately trying to separate myself and be a loner (which can be a very scary thing for people in Asian countries who are very family oriented and about clanship). When this happened, I would always reassure the staff that I wasn’t going crazy, that I just needed time on my own to do the things that I enjoyed. Sometimes, if I didn’t think I would get negative feedback, I would tell my colleagues about some of the great experiences that I was having while doing things on my own—the meetup groups that I had joined and the fun projects that I was working on by myself or with other people. This usually settled any of their concerns that they had with me and my proclivity for being alone and separate from the group. </w:t>
+        <w:t xml:space="preserve">So let me be clear here. The issue over whether to share social media networks with your students is up in the air and is largely contingent on what kind of teacher you are and whether you have something in your life that you think is worth hiding (e.g. you’re gay or you have a weird hobby or some kind of destructive thoughts). If you have a very involved private life, then sharing social media is probably not a good idea. However, if you are completely transparent and sometimes even use social media for your own activities in the school, then connecting with your students over social media might not be a bad idea. My general feeling is that connecting and staying involved with people outside of the classroom, through social media, leads to a lot of second guessing of what you’re doing and whether your behavior is appropriate or not. It forces you to be on guard a little more, even if you don’t have anything to hide. And it also causes you to absorb the time and energy it takes to maintain connections with your students outside of class. You end up using your social media time on thinking about school when you could be using social media as just a means to relax and not have to think about the school environment. So when it comes to getting the little tykes off of your back, I generally side with not bothering with them at all through social media. And when I do, I make sure to make a new FB account and a new email address which I tell the students I will swiftly throw away upon completion of the assignment. Sometimes however you’ll have to deal with </w:t>
+      </w:r>
+      <w:r>
+        <w:rPr>
+          <w:lang w:eastAsia="ko-KR"/>
+        </w:rPr>
+        <w:lastRenderedPageBreak/>
+        <w:t xml:space="preserve">random chance encounters in the streets or through social media. The question of how to handle this is rather tricky. When I was in South Korea, I would only usually run into students if I was hanging around town, sometimes at the supermarket and sometimes at cafes. Many of my students loved seeing me in person and would always tell me that they missed me and wished that I was still teaching them again. When this happened, I felt really good and I always told them so and expressed gratitude for their kindness. I know it’s hard to believe, given all that I have written here so far, but I actually did enjoy teaching (when I was teaching) and I did love most of my students, as problematic as many of them were as students. Just because students are overly energetic in your classes and cause you migraines occasionally does not mean that they are inherently bad people. Many of my students were just kids and didn’t have that developed sensitive to a person’s needs that come with time (and a lot of reading). I understand this of course and always had empathy to all of my students, even the ones that sometimes were rebellious in my class. The students were never bad on a personal level. Whenever I saw them in person, it was like meeting an old friend and I exchanged pleasantries with them. The dynamic was just different. Students sometimes will be different people depending on the social situation. In class, they might be little brats, but alone, on the street, walking to someplace—either alone or with a friend—they might be different, more sensitive people. If you’re going to be approached for just a casual “hello,” do not avoid it. Just enjoy it and exchange the pleasantries. Pretend that you’re meeting your best friend in the whole world and that you’re about to exchange a few jokes together. I always did this and it was a lot of fun. Sometimes I amped up my English a little bit and just assumed that they knew some of the advanced words that I was talking about when I spoke to them and it was hilarious. “Oh, I love gorillas today!” I might say to them and any reaction was priceless. Sometimes the students pretended that they knew what I was talking about and they just agreed with me, by saying “yes yes” over and over again and other students would surprise me and say “Uhm, what the fuck?” And we would just laugh together. These sorts of pleasantries go a long way in endearing you to your students and also provide you with new fodder to use to get the students off your back. If your students feel that you’re a hospital person outside of the school, then you can easily control them better in the class.  If the student sees you as a real person who is genuinely caring and who enjoys socializing with the student, then you’re likely to get what you want in the class because people generally will return kind for kind. It’s kind of like a law of the universe. Or something. </w:t>
+      </w:r>
+    </w:p>
+    <w:p>
+      <w:pPr>
+        <w:pStyle w:val="LO-normal"/>
+        <w:ind w:firstLine="720"/>
+        <w:rPr>
+          <w:lang w:eastAsia="ko-KR"/>
+        </w:rPr>
+      </w:pPr>
+      <w:r>
+        <w:rPr>
+          <w:lang w:eastAsia="ko-KR"/>
+        </w:rPr>
+        <w:t xml:space="preserve">Still, there are moments when I just couldn’t be bothered talking to students in the street because either I had some place urgent to go to (usually another café) or I had to meet someone for something (dinner or extra class). There were a few strategies I would take to avoid interaction. I would either take back alleys on my way to wherever it was that I was going, with the expectation that I wouldn’t see anyone in these back allies. To further decrease the likelihood of being discovered, I would wear a hoodie or wearing something to make me more nondescript, like sunglasses. I would also wear headphones so that it looked like I was busy (which I probably was because I usually listened to my favorite podcasts while traveling from one place to another). If on this occasion I was still discovered by another student, I would then strike up a quick conversation, amp up my English and make it quick and clipped. I would say “hello” and carry on with the conversation, making it brisk and to the point. If I really had to go somewhere, I would abruptly apologize to the student and tell them that I had to go somewhere urgent. This usually ended the conversation and allowed me to move forward with my day. If </w:t>
+      </w:r>
+      <w:r>
+        <w:rPr>
+          <w:lang w:eastAsia="ko-KR"/>
+        </w:rPr>
+        <w:lastRenderedPageBreak/>
+        <w:t xml:space="preserve">you’re teaching in a small town, you’re likely to run into students wherever you go, unless you take transport out of town and go to a city nearby. I find that if you’re teaching elementary to high school students, you probably won’t have to travel far to get away from them if you really need to. I learned this quite quickly actually when I spoke to one of the veteran English teachers in my town who said that there were many cities that one could go to “get away from the town and just be on your own.” I never forgot this because at the time that I was told this, I could sense that I would need to do this. Your town and the people in it can be great but sometimes you need a little space to recharge and just be on your own in a new environment. So much repetition cannot be great for a person, or so I feel from my experience these past few years as a teacher. I quickly learned this. When I was teaching in South Korea, the cities that I would frequently retreat to would be Busan and Jinju and very rarely Ulsan. I needed these hours by myself so that I could process what had gone on the entire week. Sometimes this created some friction between me and the staff because the staff were very close-knit, like a family and sometimes it seemed like I was deliberately trying to separate myself and be a loner (which can be a very scary thing for people in Asian countries who are very family oriented and about clanship). When this happened, I would always reassure the staff that I wasn’t going crazy, that I just needed time on my own to do the things that I enjoyed. Sometimes, if I didn’t think I would get negative feedback, I would tell my colleagues about some of the great experiences that I was having while doing things on my own—the meetup groups that I had joined and the fun projects that I was working on by myself or with other people. This usually settled any of their concerns that they had with me and my proclivity for being alone and separate from the group. </w:t>
       </w:r>
     </w:p>
     <w:p>
@@ -3291,22 +3500,36 @@
         <w:rPr>
           <w:lang w:eastAsia="ko-KR"/>
         </w:rPr>
-        <w:t xml:space="preserve">So there are many ways for you to handle interactions with your students outside of school. But I would also like to mention that for the most part, students will not go out of their way to bother you if you look busy or in a hurry to go somewhere. I think most people around the world can read body language pretty well, particularly the kind of body language that screams “I’m busy and have places to go!” Even when I was in a café working on programming, students would often just pretend that I wasn’t around and I truly did appreciate this. For my own part, I would play along and pretend that I didn’t see them and on then on Monday, we would have a long conversation about “Oh my god, I saw you but you didn’t see me!” And then I would say “Oh my god! I can’t believe that happened!” It actually provided good practice for the students to practice their “oh my god I saw you” conversation skills. And when this happened in the school, I usually didn’t mind in the least because I was fully recharged and ready for the interaction ahead.  </w:t>
-      </w:r>
-    </w:p>
-    <w:p>
-      <w:pPr>
-        <w:pStyle w:val="LO-normal"/>
-        <w:ind w:firstLine="720"/>
-        <w:rPr>
-          <w:lang w:eastAsia="ko-KR"/>
-        </w:rPr>
-      </w:pPr>
-      <w:r>
-        <w:rPr>
-          <w:lang w:eastAsia="ko-KR"/>
-        </w:rPr>
-        <w:t xml:space="preserve">Now, on to the topic of disclosing personal information about yourself. There is really no straightforward policy or strategy for addressing the topic of disclosing personal information. There are some schools that will be more formal and conventional than others. You’ll usually get a good sense of where the school is when you read your contract and research the school before applying. Find out what people have said about the school in the past, and short of this information, you’ll get a pretty good sense of what the school expects from you when you’re actually in the school environment. When I was teaching in South Korea, I basically made my own rules about what was appropriate to disclose to students, based on my own culture. Sometimes what I chose not to disclose was not a big deal for South Korea, but for me it was a big deal. Other times, I disclosed stuff that was actually more serious than I thought it was (oops!). And sometimes what I did was absolutely perfect. When it comes to getting the little tykes off your back, I recommend disclosing not so much that you are required to talk for some unforeseen period of time. That’s not to say that you shouldn’t disclose anything and leave the conversations completely clipped (although you might end up doing this anyway if you’re teaching young children who can’t hold conversations with foreign instructors). I usually kept things casual and fairly superficial and unthreatening: “How are you?” “How was your weekend?” “What are you doing?” “Where are you going?” “What do you want to do this weekend?” “I saw you cheating on the exam, punk.” Okay, the last one was for a very special relationship but on the whole I kept conversations at a very simple level for the students to grok and this kept the conversations at a minimum. For the really loquacious students, I of course indulged them in discourse but if I didn’t have to, I usually didn’t. This probably comes across as more abrasive than it actually was. I kept great relationships with my students but I was also keenly aware of the energy that I would expend on a near daily basis and how much energy debt I was wracking up while doing this. I think beginning teachers really have no idea how much energy debt they are dispelling for the world when they teach for the first time. Many first time teachers will do all sorts of high flying acrobatics just to be liked by their students—they’ll sing, dance, play jams on their guitar, prepare jokes for the following week, do some kind of outrageous juggling act, all in the name of being liked by the students and keeping up appearances of effective learning. The truth is that you really don’t need to do any of this stuff in order to be an effective teacher, and in fact, sometimes there are more gains to be made with the minimalist approach to teaching. I’ve actually found less to be more in my teaching because the students don’t feel overwhelmed with having to catch every word that flies out of my mouth. It gives them confidence that they can handle this English thing and use it in empowering ways to communicate with foreign teachers who know nothing about their language. This to me was the experience that I was shooting for at all times, rather than to be an edutainer, a coined phrase that I am almost positive came out of South Korea in reference to teachers who give students the impression that they are learning when all they are really doing is playing fun an games and entertaining. There are other variations of the definition of this word, I’m sure, but the one I have given is the one that I am familiar with. Teachers in South Korea will frequently refer to themselves as edutainers because of their incessant gamification of lessons and their near constant performing of lesson material, through the song-and-dance stuff that I mentioned above. If you want to get the tykes off your back, doing this edutainer stuff is the least likely approach to get you there, and at the worst, will lead you to burn out. I tried doing this and quickly realized how impossible it was within a 9-to-5 schedule. If you’re working 22 teaching hours and then sitting the rest of your time in the office or interacting with the school community, then doing this edutainer stuff is not going to be feasible because that approach will invariably lead students to expect it whenever they see you, in the hallway, in the office, outside in the school community, in major cities where you might run into them. Basically, you’re setting yourself as the go-to person for entertainment and humor, not to mention the fact that you’re not being taken seriously. By extension, the language that you are charged with teaching will also not be taken seriously by the students. “But that’s what I’m supposed to do in my school,” you might protest, and that’s fine, as long as you take the strategies I’ve provided in these pages to mitigate or lessen it considerably. You absolutely must because the human body and mind was just not designed to take on that constant expenditure of energy and mental power. This is really not a debatable point. As a rule, you </w:t>
+        <w:t xml:space="preserve">So there are many ways for you to handle interactions with your students outside of school. But I would also like to mention that for the most part, students will not go out of their way to bother you if you look busy or in a hurry to go somewhere. I think most people around the world can read body language pretty well, particularly the kind of body language that screams “I’m busy and have places to go!” Even when I was in a café working on programming, students would often just pretend that I wasn’t around and I truly did appreciate this. For my own part, I would play along and pretend that I didn’t see them and on then on Monday, we would have a long conversation about “Oh my god, I saw you but you didn’t see me!” And then I would </w:t>
+      </w:r>
+      <w:r>
+        <w:rPr>
+          <w:lang w:eastAsia="ko-KR"/>
+        </w:rPr>
+        <w:lastRenderedPageBreak/>
+        <w:t xml:space="preserve">say “Oh my god! I can’t believe that happened!” It actually provided good practice for the students to practice their “oh my god I saw you” conversation skills. And when this happened in the school, I usually didn’t mind in the least because I was fully recharged and ready for the interaction ahead.  </w:t>
+      </w:r>
+    </w:p>
+    <w:p>
+      <w:pPr>
+        <w:pStyle w:val="LO-normal"/>
+        <w:ind w:firstLine="720"/>
+        <w:rPr>
+          <w:lang w:eastAsia="ko-KR"/>
+        </w:rPr>
+      </w:pPr>
+      <w:r>
+        <w:rPr>
+          <w:lang w:eastAsia="ko-KR"/>
+        </w:rPr>
+        <w:t xml:space="preserve">Now, on to the topic of disclosing personal information about yourself. There is really no straightforward policy or strategy for addressing the topic of disclosing personal information. There are some schools that will be more formal and conventional than others. You’ll usually get a good sense of where the school is when you read your contract and research the school before applying. Find out what people have said about the school in the past, and short of this information, you’ll get a pretty good sense of what the school expects from you when you’re actually in the school environment. When I was teaching in South Korea, I basically made my own rules about what was appropriate to disclose to students, based on my own culture. Sometimes what I chose not to disclose was not a big deal for South Korea, but for me it was a big deal. Other times, I disclosed stuff that was actually more serious than I thought it was (oops!). And sometimes what I did was absolutely perfect. When it comes to getting the little tykes off your back, I recommend disclosing not so much that you are required to talk for some unforeseen period of time. That’s not to say that you shouldn’t disclose anything and leave the conversations completely clipped (although you might end up doing this anyway if you’re teaching young children who can’t hold conversations with foreign instructors). I usually kept things casual and fairly superficial and unthreatening: “How are you?” “How was your weekend?” “What are you doing?” “Where are you going?” “What do you want to do this weekend?” “I saw you cheating on the exam, punk.” Okay, the last one was for a very special relationship but on the whole I kept conversations at a very simple level for the students to grok and this kept the conversations at a minimum. For the really loquacious students, I of course indulged them in discourse but if I didn’t have to, I usually didn’t. This probably comes across as more abrasive than it actually was. I kept great relationships with my students but I was also keenly aware of the energy that I would expend on a near daily basis and how much energy debt I was wracking up while doing this. I think beginning teachers really have no idea how much energy debt they are dispelling for the world when they teach for the first time. Many first time teachers will do all sorts of high flying acrobatics just to be liked by their students—they’ll sing, dance, play jams on their guitar, prepare jokes for the following week, do some kind of outrageous juggling act, all in the name of being liked by the students and keeping up appearances of effective learning. The truth is that you really don’t need to do any of this stuff in order to be an effective teacher, and in fact, sometimes there are more gains to be made with the minimalist approach to teaching. I’ve actually found less to be more in my teaching because the students don’t feel overwhelmed with having to catch every word that flies out of my mouth. It gives them confidence that they can handle this English thing and use it in empowering ways to communicate with foreign teachers who know nothing about their language. This to me was the experience that I was shooting for at all times, rather than to be an edutainer, a coined phrase that I am almost positive came out of South Korea in reference to teachers who give students the impression that they are learning when all they are really doing is playing fun an games and entertaining. There are other variations of the definition of this word, I’m sure, but the one I have given is the one that I am familiar with. Teachers in South Korea will frequently refer to themselves as edutainers because of their incessant gamification of lessons and their </w:t>
+      </w:r>
+      <w:r>
+        <w:rPr>
+          <w:lang w:eastAsia="ko-KR"/>
+        </w:rPr>
+        <w:lastRenderedPageBreak/>
+        <w:t xml:space="preserve">near constant performing of lesson material, through the song-and-dance stuff that I mentioned above. If you want to get the tykes off your back, doing this edutainer stuff is the least likely approach to get you there, and at the worst, will lead you to burn out. I tried doing this and quickly realized how impossible it was within a 9-to-5 schedule. If you’re working 22 teaching hours and then sitting the rest of your time in the office or interacting with the school community, then doing this edutainer stuff is not going to be feasible because that approach will invariably lead students to expect it whenever they see you, in the hallway, in the office, outside in the school community, in major cities where you might run into them. Basically, you’re setting yourself as the go-to person for entertainment and humor, not to mention the fact that you’re not being taken seriously. By extension, the language that you are charged with teaching will also not be taken seriously by the students. “But that’s what I’m supposed to do in my school,” you might protest, and that’s fine, as long as you take the strategies I’ve provided in these pages to mitigate or lessen it considerably. You absolutely must because the human body and mind was just not designed to take on that constant expenditure of energy and mental power. This is really not a debatable point. As a rule, you </w:t>
       </w:r>
       <w:r>
         <w:rPr>
@@ -3364,7 +3587,14 @@
         <w:rPr>
           <w:lang w:eastAsia="ko-KR"/>
         </w:rPr>
-        <w:t xml:space="preserve">In my experience, I have been with teachers who monitored my lessons every week and then publicly criticized me in front of the students. I have also had teachers who talk about me and the way I keep my house in front of other teachers. I’ve also worked with teachers who asked me to submit unnecessary documentation which I later found was not expected in the least bit, but nevertheless used as a diversion to make it look like I was a busy little beaver. When this kind of damage occurs to you, there are ways of getting back the time that you lose in the office and I will also discuss this a few pages from now. But rest assured, you can mitigate the attacks considerably if you just continue to give gifts on a regular basis. Find the items in your store that look like a lot but cost the least amount of money. Candy is a great option, but I have also found plants work just fine, and short of that, getting pens and pencils for everyone also works pretty well.  The sky’s the limit when it comes to what you can get teachers. You don’t necessarily have to buy them a car but you can just as easily by them other hand-crafted tchotchkes. Etsy.com is actually a great place for you to buy gifts for your colleagues and fellow faculty. I have found many little arts and crafts, from little mural paintings, to sewn things that people have appreciated. Sometimes it gets too expensive to send things overseas so I’ll just go to the local supermarket and buy things from there. You can get your colleagues all sorts of things: hand-made soap or ornaments for the holidays; bed, bath, and beyond types of trinkets; you can buy candles or incense. Really, anything that teachers can hold in the palm of their hand is usually a good barometer for accessing whether something would be a good gift or not. Food is always great, but even better when it is considered. For instance, some teachers might be on a diet, so rather than get them some kind of chocolate fudge brownie, you can get them some carrots or grapes or something where the most nutrition can be had. This shows thought and consideration and being listened and the teachers were really appreciate it. </w:t>
+        <w:t xml:space="preserve">In my experience, I have been with teachers who monitored my lessons every week and then publicly criticized me in front of the students. I have also had teachers who talk about me and the way I keep my house in front of other teachers. I’ve also worked with teachers who asked me to submit unnecessary documentation which I later found was not expected in the </w:t>
+      </w:r>
+      <w:r>
+        <w:rPr>
+          <w:lang w:eastAsia="ko-KR"/>
+        </w:rPr>
+        <w:lastRenderedPageBreak/>
+        <w:t xml:space="preserve">least bit, but nevertheless used as a diversion to make it look like I was a busy little beaver. When this kind of damage occurs to you, there are ways of getting back the time that you lose in the office and I will also discuss this a few pages from now. But rest assured, you can mitigate the attacks considerably if you just continue to give gifts on a regular basis. Find the items in your store that look like a lot but cost the least amount of money. Candy is a great option, but I have also found plants work just fine, and short of that, getting pens and pencils for everyone also works pretty well.  The sky’s the limit when it comes to what you can get teachers. You don’t necessarily have to buy them a car but you can just as easily by them other hand-crafted tchotchkes. Etsy.com is actually a great place for you to buy gifts for your colleagues and fellow faculty. I have found many little arts and crafts, from little mural paintings, to sewn things that people have appreciated. Sometimes it gets too expensive to send things overseas so I’ll just go to the local supermarket and buy things from there. You can get your colleagues all sorts of things: hand-made soap or ornaments for the holidays; bed, bath, and beyond types of trinkets; you can buy candles or incense. Really, anything that teachers can hold in the palm of their hand is usually a good barometer for accessing whether something would be a good gift or not. Food is always great, but even better when it is considered. For instance, some teachers might be on a diet, so rather than get them some kind of chocolate fudge brownie, you can get them some carrots or grapes or something where the most nutrition can be had. This shows thought and consideration and being listened and the teachers were really appreciate it. </w:t>
       </w:r>
     </w:p>
     <w:p>
@@ -3409,6 +3639,7 @@
         <w:rPr>
           <w:lang w:eastAsia="ko-KR"/>
         </w:rPr>
+        <w:lastRenderedPageBreak/>
         <w:t xml:space="preserve">If you’re not supposed to share your personal life with your students, I would equally advise you not divulging as much as information to fellow teachers who are more than likely to use it against you if you’re not too careful. For example, I had many colleagues who caused me great stress through months at a time because they would frequently take my personal life to other faculty members who I didn’t know and hadn’t spoken to. Soon enough, my business, which I had considered personal, would be everyone’s business and soon enough, I would be the talk of the town. Some of this was non-threatening while other information was sensitive enough that if it ever escaped the confines of my relationship with another teacher, then it could have surely caused havoc. As such, I almost never divulged any information about the relationships I kept in the country and the things that I did for fun, which probably weren’t exciting anyway. One of the ways to quickly get people on your back is to talk about sensitive information with your fellow colleagues. These people are one of the last few people that you want on your trail as you continue working at your school. </w:t>
       </w:r>
     </w:p>
@@ -3465,7 +3696,14 @@
         <w:rPr>
           <w:lang w:eastAsia="ko-KR"/>
         </w:rPr>
-        <w:t xml:space="preserve">Fiverr, all of these resources will allow you to hire a freelancer for a real cheap price and allow you to get your busy work done. If you need transcript services, you can get them through script pad and then hire someone on fiverr to handle the writing. If you need a PPT made, you can go to these websites and have a freelancer make it, at little time or cost to you. </w:t>
+        <w:t xml:space="preserve">Fiverr, all of these resources will allow you to hire a freelancer for a real cheap price and allow you to get your busy work done. If you need transcript services, you can get them through script pad and </w:t>
+      </w:r>
+      <w:r>
+        <w:rPr>
+          <w:lang w:eastAsia="ko-KR"/>
+        </w:rPr>
+        <w:lastRenderedPageBreak/>
+        <w:t xml:space="preserve">then hire someone on fiverr to handle the writing. If you need a PPT made, you can go to these websites and have a freelancer make it, at little time or cost to you. </w:t>
       </w:r>
     </w:p>
     <w:p>
@@ -3542,7 +3780,14 @@
         <w:rPr>
           <w:lang w:eastAsia="ko-KR"/>
         </w:rPr>
-        <w:t xml:space="preserve"> century work in a 21</w:t>
+        <w:t xml:space="preserve"> </w:t>
+      </w:r>
+      <w:r>
+        <w:rPr>
+          <w:lang w:eastAsia="ko-KR"/>
+        </w:rPr>
+        <w:lastRenderedPageBreak/>
+        <w:t>century work in a 21</w:t>
       </w:r>
       <w:r>
         <w:rPr>
@@ -3600,7 +3845,14 @@
           <w:lang w:eastAsia="ko-KR"/>
         </w:rPr>
         <w:tab/>
-        <w:t xml:space="preserve">Let's say you've lost time from doing an unnecessary task that your co-teacher imposed upon you (like writing an unnecessary script that no one is going to look at, not even her). When you get one of these Camus-like tasks that are pointless, outsource it to someone else for five dollars. Then, work on your own. If the co-teacher insists on monitoring you throughout the day, keep a dummy document that shows some kind of work that you're doing. And show the co-teacher this work as you're farming out the task to some person in the Philippines for $4 USD per hour. People think that they would be losing money by doing this, but you're actually not if you pay 4 USD per hour for a VA. You're actually gaining time and still collecting money (assuming you earn at least 10 USD profit). </w:t>
+        <w:t xml:space="preserve">Let's say you've lost time from doing an unnecessary task that your co-teacher imposed upon you (like writing an unnecessary script that no one is going to look at, not even her). When you get one of these Camus-like tasks that are pointless, outsource it to someone else for five dollars. Then, work on your own. If the co-teacher insists on monitoring you throughout the day, </w:t>
+      </w:r>
+      <w:r>
+        <w:rPr>
+          <w:lang w:eastAsia="ko-KR"/>
+        </w:rPr>
+        <w:lastRenderedPageBreak/>
+        <w:t xml:space="preserve">keep a dummy document that shows some kind of work that you're doing. And show the co-teacher this work as you're farming out the task to some person in the Philippines for $4 USD per hour. People think that they would be losing money by doing this, but you're actually not if you pay 4 USD per hour for a VA. You're actually gaining time and still collecting money (assuming you earn at least 10 USD profit). </w:t>
       </w:r>
     </w:p>
     <w:p>
@@ -3658,7 +3910,14 @@
           <w:lang w:eastAsia="ko-KR"/>
         </w:rPr>
         <w:tab/>
-        <w:t>Now to move on to a different topic. When it comes to teaching overseas and reserving your energy in social situations, one of the best things that you can do is keep in touch with family and loved ones from back home. Countless studies out of the Peace Corps have revealed that sometimes whne you’re overseas, you’ll suffer some sort of confusion with your identity as you slowly start to assimilate and assume more and more of the culture and mannerisms of the people in your host country. Although this isn’t likely the case if you’re working in more developed countries, speaking to families can provide you with a sense of certainty about who you are, what you’re doing in the host country, and serve as a reminder that you’re not alone and that you do have some options moving forward. Although talking to many people throughout the day can be a drain, talking to family is one of those moments in your day that you should make time for because, as busy as your day will get and as tired as you may become, talking to people from your home country—especially your family—will be refreshing and rejuvenating because you won’t have to even try. You’ll just be able to do the conversation with little or no effort because the mannerisms and mentality and memories will just come rolling back. It never ceased to amaze me how easily my old mannerisms and mentality came back whenever I got on a call with my relatives on Skype. We would talk about the same things and the same people and the same events and talk about the future. It served as a useful reminder of what I was doing, it kept me in perspective and was there quite refreshing.</w:t>
+        <w:t xml:space="preserve">Now to move on to a different topic. When it comes to teaching overseas and reserving your energy in social situations, one of the best things that you can do is keep in touch with family and loved ones from back home. Countless studies out of the Peace Corps have </w:t>
+      </w:r>
+      <w:r>
+        <w:rPr>
+          <w:lang w:eastAsia="ko-KR"/>
+        </w:rPr>
+        <w:lastRenderedPageBreak/>
+        <w:t>revealed that sometimes whne you’re overseas, you’ll suffer some sort of confusion with your identity as you slowly start to assimilate and assume more and more of the culture and mannerisms of the people in your host country. Although this isn’t likely the case if you’re working in more developed countries, speaking to families can provide you with a sense of certainty about who you are, what you’re doing in the host country, and serve as a reminder that you’re not alone and that you do have some options moving forward. Although talking to many people throughout the day can be a drain, talking to family is one of those moments in your day that you should make time for because, as busy as your day will get and as tired as you may become, talking to people from your home country—especially your family—will be refreshing and rejuvenating because you won’t have to even try. You’ll just be able to do the conversation with little or no effort because the mannerisms and mentality and memories will just come rolling back. It never ceased to amaze me how easily my old mannerisms and mentality came back whenever I got on a call with my relatives on Skype. We would talk about the same things and the same people and the same events and talk about the future. It served as a useful reminder of what I was doing, it kept me in perspective and was there quite refreshing.</w:t>
       </w:r>
     </w:p>
     <w:p>
@@ -3703,6 +3962,7 @@
         <w:rPr>
           <w:lang w:eastAsia="ko-KR"/>
         </w:rPr>
+        <w:lastRenderedPageBreak/>
         <w:t>There are many resources for finding work. One of my favorite websites was Waygook, but at various times I used Dave’s ESL Café and various Facebook groups that have spurred over the months and years since I have been teaching. Some countries are changing their policies, with some becoming more stringer while others still remain a bit lax, depending on where exactly you’re teaching. In many of the South Asian countries, you’re likely to need a degree and some teaching experience. In other countries, you might need an actual degree in English or teaching. You learn all of this stuff while you’re teaching, but there are some signs you can look for in determining whether a job is more amenable or susceptible to allowing you the ability to get the kids off your back. Review websites that review places of employment are legion. One of the first things that I look for when I am looking for a place that will allow me some space is how the area is structured. Believe it or not, how the office is set up will usually help you determine just how much space you’re going to get, if any. There are some private schools in the ESL market that are entirely transparent, literally and figuratively. The walls themselves are made of glass and afford you absolutely no ability to be private, not even to your own students who might come knocking on your door at all hours—which could be stressful in and of itself. There are other jobs that allow you some private space in select quarters and some where you’ll get your own cubicle or perhaps even what amounts to your own closet. You can find the sorts of lurid details about office work by reading reviews online and seeing what people are saying. The next thing I look for is quality of life. Is the boss nice or a quote-unquote bastard? Are the people there ruthlessly competitive? Are they parasitic and feed off of your hard work? What’s the morale like?</w:t>
       </w:r>
     </w:p>
@@ -3733,7 +3993,14 @@
         <w:rPr>
           <w:lang w:eastAsia="ko-KR"/>
         </w:rPr>
-        <w:t xml:space="preserve">If you still find that you need to teach English but you’re sick of your environment, you can consider teaching in another country or teaching a different demographic of student. Instead of doing private, you can do public or vice versa (although public is usually better in terms of quality of life). Maybe you just need to shake things up a bit, just for a short period of time. There are two things you can do to cushion your department from a job: save a shitload of money, at least six months worth of it, and also prepare and do your research… preferably months in advance. Find out what people are saying about jobs, what exciting things people are doing around the world, and try to get involved. Let’s say you’re doing other projects that are not related to school. You have many projects and you’re just not sure which route to take. I would recommend that you try them and whichever one gives you the most success, to do more of that and enjoy it. Ultimately, life is too short to be looking for ways to cut corners at a job that you do not enjoy. When I was teaching in my second year, the position started to feel redundant. All of my lessons were successful or as successful as they could be and there was just no more opportunity, so the job became boring and redundant. Sure, I suppose I could have changed my feelings about the experience and really striven to deliver new and innovative content, but I didn’t have the heart for it and I felt that my energies were best spent elsewhere, perhaps in another profession entirely. If you feel this way too, you’re going to have to plan your escape from your job, perhaps against your baser instincts and needs for security and a cushy job. Never forget that job security is a fallacy. If you’re in need of some motivation to leave your job, I would also highly recommend that you read the </w:t>
+        <w:t xml:space="preserve">If you still find that you need to teach English but you’re sick of your environment, you can consider teaching in another country or teaching a different demographic of student. Instead of doing private, you can do public or vice versa (although public is usually better in terms of quality of life). Maybe you just need to shake things up a bit, just for a short period of time. There are two things you can do to cushion your department from a job: save a shitload of </w:t>
+      </w:r>
+      <w:r>
+        <w:rPr>
+          <w:lang w:eastAsia="ko-KR"/>
+        </w:rPr>
+        <w:lastRenderedPageBreak/>
+        <w:t xml:space="preserve">money, at least six months worth of it, and also prepare and do your research… preferably months in advance. Find out what people are saying about jobs, what exciting things people are doing around the world, and try to get involved. Let’s say you’re doing other projects that are not related to school. You have many projects and you’re just not sure which route to take. I would recommend that you try them and whichever one gives you the most success, to do more of that and enjoy it. Ultimately, life is too short to be looking for ways to cut corners at a job that you do not enjoy. When I was teaching in my second year, the position started to feel redundant. All of my lessons were successful or as successful as they could be and there was just no more opportunity, so the job became boring and redundant. Sure, I suppose I could have changed my feelings about the experience and really striven to deliver new and innovative content, but I didn’t have the heart for it and I felt that my energies were best spent elsewhere, perhaps in another profession entirely. If you feel this way too, you’re going to have to plan your escape from your job, perhaps against your baser instincts and needs for security and a cushy job. Never forget that job security is a fallacy. If you’re in need of some motivation to leave your job, I would also highly recommend that you read the </w:t>
       </w:r>
       <w:r>
         <w:rPr>
@@ -3813,7 +4080,14 @@
         <w:rPr>
           <w:lang w:eastAsia="ko-KR"/>
         </w:rPr>
-        <w:t xml:space="preserve"> Just be aware that sometimes these podcasters will try to sell you something. They’ll be so captivating that they might actually get you to press the “buy” button. Don’t do it. They are trained to get you to pull out your wallets. You are going to be just fine without the services that they try to offer you. Just take the advice that they give you for starting your own business and then discard the rest. You don’t need any productized service to get the ball rolling on creating a passive income stream from the sources online. Listen to these podcasts whenever you can. Listen on the bus, in the taxi, waiting for the light, while in the bathroom. Listen to them at night before you go to sleep and listen to them while you’re eating lunch. Whenever you can, get the wisdom of these folks ingrained in your head, for your very life might depend on it if you find yourself out of the job and wondering what to do next. Never panic. There are always solutions, as you’ll find from listening to these podcasts.</w:t>
+        <w:t xml:space="preserve"> Just be aware that sometimes these podcasters will try to sell you something. They’ll be so captivating that they might actually get you to press the “buy” button. Don’t do it. They are trained to get you to pull out your wallets. You are going to be just fine without the services that they try to offer you. Just take the advice that they give you for starting your own business and then discard the rest. You don’t need any productized service to get the ball rolling on creating a passive income stream from the sources </w:t>
+      </w:r>
+      <w:r>
+        <w:rPr>
+          <w:lang w:eastAsia="ko-KR"/>
+        </w:rPr>
+        <w:lastRenderedPageBreak/>
+        <w:t>online. Listen to these podcasts whenever you can. Listen on the bus, in the taxi, waiting for the light, while in the bathroom. Listen to them at night before you go to sleep and listen to them while you’re eating lunch. Whenever you can, get the wisdom of these folks ingrained in your head, for your very life might depend on it if you find yourself out of the job and wondering what to do next. Never panic. There are always solutions, as you’ll find from listening to these podcasts.</w:t>
       </w:r>
     </w:p>
     <w:p>
@@ -3871,7 +4145,14 @@
         <w:rPr>
           <w:lang w:eastAsia="ko-KR"/>
         </w:rPr>
-        <w:t xml:space="preserve"> which even has an entrepreneur program that teaches you how to start your own business from scratch. Still others are jobbatical.com and flexjobs.com. Traditional freelancing websites are also pretty popular right now in 2015—websites such as upwork.com, freelancer.com, Guru.com, and even Craigslist. Yes, it’s true that some of these websites tend to be a race to the bottom, you want to work on developing your relationships online with people and using that as a platform to advertise whatever new skills that you’re learning (as you’re getting the little tykes off your back). All of this stuff I was able to do while I was transitioning out of teaching. Thankfully, I was teaching at a company that had a lot of downtime and a lot of desk warming, so I used that experience to start a blog, learn coding, develop a following, and network with people around the globe who were of similar mindsets. I used my desk warming to hire an entire global staff of freelancers to help me build the projects that I could only dream about if I were tasked with the responsibility of building things on my own.  Please allow me to dispel for you the myth that I am not a doer. People who get the little tykes off their back are people who aren’t non-doers. Sometimes they are just people with a dream. People who see more for themselves than what they’re presently doing. And actually, a lot of what I was doing was creating more value for my company because I was learning new and valuable skills that I could teach to my students in the target language.  Maybe the company didn’t see it that way, but it didn’t matter anyway because my contract was fixed and there was really no way for me to progress in the company any further than I already had. Some teachers decide that this is the level they wish to maintain for themselves, teaching 40 hour weeks with no promise of promotion or advancement, and just keeping a relaxed life despite changes that are going on around them. Although I have learned many strategies to get the tykes off my back, I am not someone who just sits back and allows the world to go by. I get the tykes off my back so that I can achieve more in the long run. None of these strategies I ever used with the purpose being able to spend more of my time doing leisurely activities that don’t create value. This is the best way of getting them off your back in my opinion. Doing it in the service of some higher cause, for a better future. </w:t>
+        <w:t xml:space="preserve"> which even has an entrepreneur program that teaches you how to start your own business from scratch. Still others are jobbatical.com and flexjobs.com. Traditional freelancing websites are also pretty popular right now in 2015—websites such as upwork.com, freelancer.com, Guru.com, and even Craigslist. Yes, it’s true that some of these websites tend to be a race to the bottom, you want to work on developing your relationships online with people and using that as a platform to advertise whatever new skills that you’re learning (as you’re getting the little tykes off your back). All of this stuff I was able to do while I was transitioning out of teaching. Thankfully, I was teaching at a company that had a lot of downtime and a lot of desk warming, so I used that experience to start a blog, learn coding, develop a following, and network with people around the globe who were of similar mindsets. I used my desk warming to hire an entire global staff of freelancers to help me build the projects that I could only dream about if I were tasked with the </w:t>
+      </w:r>
+      <w:r>
+        <w:rPr>
+          <w:lang w:eastAsia="ko-KR"/>
+        </w:rPr>
+        <w:lastRenderedPageBreak/>
+        <w:t xml:space="preserve">responsibility of building things on my own.  Please allow me to dispel for you the myth that I am not a doer. People who get the little tykes off their back are people who aren’t non-doers. Sometimes they are just people with a dream. People who see more for themselves than what they’re presently doing. And actually, a lot of what I was doing was creating more value for my company because I was learning new and valuable skills that I could teach to my students in the target language.  Maybe the company didn’t see it that way, but it didn’t matter anyway because my contract was fixed and there was really no way for me to progress in the company any further than I already had. Some teachers decide that this is the level they wish to maintain for themselves, teaching 40 hour weeks with no promise of promotion or advancement, and just keeping a relaxed life despite changes that are going on around them. Although I have learned many strategies to get the tykes off my back, I am not someone who just sits back and allows the world to go by. I get the tykes off my back so that I can achieve more in the long run. None of these strategies I ever used with the purpose being able to spend more of my time doing leisurely activities that don’t create value. This is the best way of getting them off your back in my opinion. Doing it in the service of some higher cause, for a better future. </w:t>
       </w:r>
     </w:p>
     <w:p>
@@ -3901,7 +4182,14 @@
         <w:rPr>
           <w:lang w:eastAsia="ko-KR"/>
         </w:rPr>
-        <w:t>So here is a list of things to consider when you’re thinking about whether you should stay or not at your English teaching job: (1) Do you constantly thnk about what other people are doing “on the other side?” (2) Do you constantly feel like you have to get the little tykes off your back so that you can do other things? (3) Do you wake up every morning and feel the pain of having to get out of bed and take a shower and then go to work? (4) Is every day a race to do something more important with your time? (5) Is your growth and development capped? (6) Are your most productive periods of work on the weekends or whenever you’re not working at your job? (7)Do you constantly fantasize about your vacation time and try to sneak in some sick days so that you can have more time to relax? (8) Do you find yourself complaining a lot about yoru colleagues to your friends or complaining about what other people do to you at the job, despite your most earnest attempts to make the situation work for you?</w:t>
+        <w:t xml:space="preserve">So here is a list of things to consider when you’re thinking about whether you should stay or not at your English teaching job: (1) Do you constantly thnk about what other people are doing “on the other side?” (2) Do you constantly feel like you have to get the little tykes off your back so that you can do other things? (3) Do you wake up every morning and feel the pain of having to get out of bed and take a shower and then go to work? (4) Is every day a race to do something more important with your time? (5) Is your growth and development capped? (6) Are your most productive periods of work on the weekends or whenever you’re not working at your job? (7)Do you constantly fantasize about your vacation time and try to sneak in some sick days </w:t>
+      </w:r>
+      <w:r>
+        <w:rPr>
+          <w:lang w:eastAsia="ko-KR"/>
+        </w:rPr>
+        <w:lastRenderedPageBreak/>
+        <w:t>so that you can have more time to relax? (8) Do you find yourself complaining a lot about yoru colleagues to your friends or complaining about what other people do to you at the job, despite your most earnest attempts to make the situation work for you?</w:t>
       </w:r>
     </w:p>
     <w:p>
@@ -3946,7 +4234,14 @@
         <w:rPr>
           <w:lang w:eastAsia="ko-KR"/>
         </w:rPr>
-        <w:t xml:space="preserve">So we’ve covered a lot of ground in this chapter. We’ve discussed several ways to keep the community at bay and ways to engage your students when you’re seeing them on the outskirts. Local citizens can sometimes engage you in conversation but this hasn’t really been the case for me in most countries that I have visited. Whenever someone in Korea engaged me in conversation, it actually was quite pleasant and effortless and was usually in the process of me doing something important, such as looking for a place to go or finding where the nearest tourist attraction was. Most of the time, in my little town, no one really paid me any mind as I typed feverishly on my laptop in the dead of winter, at one of the many cafes in town. I never really had a negative experience with any of the locals since most of the activities that I did required very little speaking and were mostly solo operations. There are two types of foreigners that you’ll encounter, as Mish Slade notes, in her book </w:t>
+        <w:t xml:space="preserve">So we’ve covered a lot of ground in this chapter. We’ve discussed several ways to keep the community at bay and ways to engage your students when you’re seeing them on the outskirts. Local citizens can sometimes engage you in conversation but this hasn’t really been the case for me in most countries that I have visited. Whenever someone in Korea engaged me in conversation, it actually was quite pleasant and effortless and was usually in the process of me doing something important, such as looking for a place to go or finding where the nearest tourist attraction was. Most of the time, in my little town, no one really paid me any mind as I typed feverishly on my laptop in the dead of winter, at one of the many cafes in town. I never really had a negative experience with any of the locals since most of the activities that I did </w:t>
+      </w:r>
+      <w:r>
+        <w:rPr>
+          <w:lang w:eastAsia="ko-KR"/>
+        </w:rPr>
+        <w:lastRenderedPageBreak/>
+        <w:t xml:space="preserve">required very little speaking and were mostly solo operations. There are two types of foreigners that you’ll encounter, as Mish Slade notes, in her book </w:t>
       </w:r>
       <w:r>
         <w:rPr>
@@ -3974,7 +4269,14 @@
         <w:rPr>
           <w:lang w:eastAsia="ko-KR"/>
         </w:rPr>
-        <w:t>As I already indicated in this chapter, most of your energy will be spent dealing with kids and colleagues outside of the school, so when you find yourself approached by one of the students, smile and engage them and don’t forget that they don’t really know enough of the language for you to have any in depth conversation about anything.  In many respects, the conversations that you have with students outside of school won’t even be remotely as energy sapping as the conversations that you’re used to at home, so it shouldn’t be much of a worry to you. Also, many students won’t even approach you probably unless you’re in a community and country where it’s a fabulous experience when you run into a teacher on the streets or in an unlikely location. If you find yourself in one of these types of scenarios, then it will behoove you to learn the transportation system fast (again, learning a language can go a long way in ensuring that you learn things rather quickly with your surroundings). Learn how to get out of your neighborhood and to another neighborhood that is two hours away. Get on a bus and go to these places and get familiar with them as your escape havens. You’ll need these escape havens sometimes just for a change of pace or sometimes to even get work done. Big cities can be valuable escape havens because you’re not likely to run into anyone that you know in them since there are just so many people. And if you want to do something social in cities, with English speaking residents of those cities, you can do them and still not be worried that you’ll run into these people in the city again because the cities can be so vast and populated that you’ll never be found by these people again if you don’t want to. So learn where your nearest city is and go to it if it won’t break the bank. If it does break the bank, then find something that is closer and less populated and go to that. Or learn of some corners of your own town where people hardly frequent (like the library) and go those places instead. As an EFL teacher teaching in a local neighborhood, sometimes you have to learn how to escape and disappear to do your best work within the school community. Some people might take exception to it, but you can frame this as your own need just to recharge your batteries and get your bearings again. You can tell your colleagues that you just need a change of pace or that you are doing some sightseeing around the country. All of these are valid excuses for when you need to go to an escape haven. And you are encouraged to learn them.</w:t>
+        <w:t xml:space="preserve">As I already indicated in this chapter, most of your energy will be spent dealing with kids and colleagues outside of the school, so when you find yourself approached by one of the students, smile and engage them and don’t forget that they don’t really know enough of the language for you to have any in depth conversation about anything.  In many respects, the conversations that you have with students outside of school won’t even be remotely as energy sapping as the conversations that you’re used to at home, so it shouldn’t be much of a worry to you. Also, many students won’t even approach you probably unless you’re in a community and country where it’s a fabulous experience when you run into a teacher on the streets or in an unlikely location. If you find yourself in one of these types of scenarios, then it will behoove you to learn the transportation system fast (again, learning a language can go a long way in ensuring that you learn things rather quickly with your surroundings). Learn how to get out of your neighborhood and to another neighborhood that is two hours away. Get on a bus and go to these places and get familiar with them as your escape havens. You’ll need these escape havens sometimes just for a change of pace or sometimes to even get work done. Big cities can be valuable escape havens because you’re not likely to run into anyone that you know in them since there are just so many people. And if you want to do something social in cities, with English speaking residents of those cities, you can do them and still not be worried that you’ll run into these people in the city again because the cities can be so vast and populated that you’ll never be found by these people again if you don’t want to. So learn where your nearest city is and go to it if it won’t break the bank. If it does break the bank, then find something that is closer and less populated and go to that. Or learn of some corners of your own town where people hardly frequent (like the library) and go those places instead. As an EFL teacher teaching in a local neighborhood, sometimes you have to learn how to escape and disappear to do your best work within the school community. Some people might take exception to it, but you can frame this as your own need just to recharge your batteries and get your bearings again. You can tell your colleagues that you just need a change of pace or that you are doing some </w:t>
+      </w:r>
+      <w:r>
+        <w:rPr>
+          <w:lang w:eastAsia="ko-KR"/>
+        </w:rPr>
+        <w:lastRenderedPageBreak/>
+        <w:t>sightseeing around the country. All of these are valid excuses for when you need to go to an escape haven. And you are encouraged to learn them.</w:t>
       </w:r>
     </w:p>
     <w:p>
@@ -4019,7 +4321,14 @@
         <w:rPr>
           <w:lang w:eastAsia="ko-KR"/>
         </w:rPr>
-        <w:t xml:space="preserve">It’s no secret that in South Korea, public school teachers, although paid less, have a much better quality of life than do their private school counterparts. Most teachers, when asked, unanimously agree that they would take the quality of life over the pained Monday-Sunday schedule for more pay. My thinking is that I almost never want to be in a situation where the work environment is toxic. Or if desperate times call for desperate measures, I certainly don’t want to stay at a job for very long. Assess your situation and make sure that whatever job you’re going into, that the rewards-incentives are not structured in such a way as to create a blood-thirsty battle within the hierarchy. You’ll find that people’s baser impulses come out considerably when there is such structures in place and your students—although energy sapping as they are—will be the least of your worries. </w:t>
+        <w:t xml:space="preserve">It’s no secret that in South Korea, public school teachers, although paid less, have a much better quality of life than do their private school counterparts. Most teachers, when asked, unanimously agree that they would take the quality of life over the pained Monday-Sunday schedule for more pay. My thinking is that I almost never want to be in a situation where the work environment is toxic. Or if desperate times call for desperate measures, I certainly don’t </w:t>
+      </w:r>
+      <w:r>
+        <w:rPr>
+          <w:lang w:eastAsia="ko-KR"/>
+        </w:rPr>
+        <w:lastRenderedPageBreak/>
+        <w:t xml:space="preserve">want to stay at a job for very long. Assess your situation and make sure that whatever job you’re going into, that the rewards-incentives are not structured in such a way as to create a blood-thirsty battle within the hierarchy. You’ll find that people’s baser impulses come out considerably when there is such structures in place and your students—although energy sapping as they are—will be the least of your worries. </w:t>
       </w:r>
     </w:p>
     <w:p>
@@ -4079,6 +4388,7 @@
         <w:rPr>
           <w:lang w:eastAsia="ko-KR"/>
         </w:rPr>
+        <w:lastRenderedPageBreak/>
         <w:t>I have digressed a lot but I felt it worth it. You really need to make sure that your work environment is manageable so that you can control your relationships properly with both your students and your colleagues. You need to make sure that no group of people is ever a complete threat to your equilibrium.</w:t>
       </w:r>
       <w:r>
@@ -4137,6 +4447,7 @@
         <w:rPr>
           <w:lang w:eastAsia="ko-KR"/>
         </w:rPr>
+        <w:lastRenderedPageBreak/>
         <w:t xml:space="preserve">When you’re in the school, there’s less of an opportunity for this kind of retreat but you can still steal some moments of time to yourself when you’re not teaching the kids. For example, sometimes when I just needed to close my eyes and not be around other people, I would go to the bathroom and just sit in the stall for some moments of quiet. Sometimes I would actually go to the bathroom and just sit longer on the toilet seat to gather my thoughts and just have time to myself. Other times, I would go to a room that was unoccupied and just sit quietly or stare out the window. In South Korea, there were often vacant computer rooms that I would also sit and have my lunch. I would spend nearly 45 minutes in these rooms, all by myself, eating a lovely lunch where I wasn’t being judged or assessed or examined or chided. Please bear in mind again that it wasn’t because I didn’t like my environment or my colleagues or the country or the people. I was quite happy, but I also needed that precious time to regroup so that I could fully enjoy the company of others. Many people will probably read these words differently and twist them to make it seem like I’m some kind of misanthrope, but this is not the case. Most people in my school environments loved me and I have loved them. But in order for me to maintain this sense of closeness with people, I needed to be separate at times. Maybe you will feel the same way when you start teaching. And maybe you won’t. </w:t>
       </w:r>
     </w:p>
@@ -4167,7 +4478,14 @@
         <w:rPr>
           <w:lang w:eastAsia="ko-KR"/>
         </w:rPr>
-        <w:t xml:space="preserve">You can bake in some special holidays to have around your apartment when you feel lonely but also realize that the people in your community just aren’t going to do it for you. You can play music and dance around the room or you can search social media or you can peruse your cell phone and talk to random strangers. Blab.im is also great for meeting random strangers although sometimes you have to be careful because a lot of the people on blab use the platform to get extra English lessons and this can prove just as draining as your normal classes, and for no on money! You can also cook. Although cooking is not exactly my forte, I have found it to be one of the most therapeutic experiences of my teaching career and the process of going through making something from start to finish is quite relaxing to me, especially to the background of some music that I like or a highly informative podcast. </w:t>
+        <w:t xml:space="preserve">You can bake in some special holidays to have around your apartment when you feel lonely but also realize that the people in your community just aren’t going to do it for you. You can play music and dance around the room or you can search social media or you can peruse your cell phone and talk to random strangers. Blab.im is also great for meeting random strangers although sometimes you have to be careful because a lot of the people on blab use the platform to get extra English lessons and this can prove just as draining as your normal classes, and for no on money! You can also cook. Although cooking is not exactly my forte, I have found it to be one of the most therapeutic experiences of my teaching career and the </w:t>
+      </w:r>
+      <w:r>
+        <w:rPr>
+          <w:lang w:eastAsia="ko-KR"/>
+        </w:rPr>
+        <w:lastRenderedPageBreak/>
+        <w:t xml:space="preserve">process of going through making something from start to finish is quite relaxing to me, especially to the background of some music that I like or a highly informative podcast. </w:t>
       </w:r>
     </w:p>
     <w:p>
@@ -4226,7 +4544,14 @@
         <w:rPr>
           <w:lang w:eastAsia="ko-KR"/>
         </w:rPr>
-        <w:t>, you had best get started now, from the moment you read these words. Go to couchsurfing.com and start looking at profiles of the people who live in the countries where you want to go. Message them and get to know them. Tell them that you have d always wanted to visit their country. Show them your blog or some other digital accomplishment to prove that you're not some homicidal maniac. I did this before going to Mexico and it worked. I befriended this host from Guadalajara. It was quite an interesting way the way we met. I told him that I was looking to run away from the United States and he was more than happy to accept me into his home. Although I never stayed at his apartment, I'm sure he would have taken me in had I followed up with him.</w:t>
+        <w:t xml:space="preserve">, you had best get started now, from the moment you read these words. Go to couchsurfing.com and start looking at profiles of the people who live in the countries where you want to go. Message them and get to know them. Tell them that you have d always wanted to visit their country. Show them your blog or some other digital </w:t>
+      </w:r>
+      <w:r>
+        <w:rPr>
+          <w:lang w:eastAsia="ko-KR"/>
+        </w:rPr>
+        <w:lastRenderedPageBreak/>
+        <w:t>accomplishment to prove that you're not some homicidal maniac. I did this before going to Mexico and it worked. I befriended this host from Guadalajara. It was quite an interesting way the way we met. I told him that I was looking to run away from the United States and he was more than happy to accept me into his home. Although I never stayed at his apartment, I'm sure he would have taken me in had I followed up with him.</w:t>
       </w:r>
     </w:p>
     <w:p>
@@ -4271,7 +4596,14 @@
         <w:rPr>
           <w:lang w:eastAsia="ko-KR"/>
         </w:rPr>
-        <w:t xml:space="preserve">Even if you're being extremely social in a country that you're visiting, this could still help you conserve some of your energy anyway just by virtue of the fact that you're doing something new and exciting and it's something that's a change of pace. Let's face it: teaching can get pretty boring, even at your best when you're trying to develop new and innovative material for your students. Sometimes the pattern that you fall into can make the job tedious and unfulfilling. When this happens, vacations can fill that void that you experience and fortify your relationship with your first host country. It was weird when I was leaving the Philippines to return to South Korea because although I am from the United States originally, I felt a sense of relief in returning to Korea as opposed to the United States or some other country that I have visited. This is the sort of power that taking a vacation can have. It can remind you of the good things that you have and give you just that much more excitement in your life for you to take back with you to teaching. Either way you spend your time on a trip away from your host country—be it to lounge in a chair or to go hiking in the mountains—is bound to reinvigorate you for your classes when you return. Don't underestimate the need for even just a change of pace. </w:t>
+        <w:t xml:space="preserve">Even if you're being extremely social in a country that you're visiting, this could still help you conserve some of your energy anyway just by virtue of the fact that you're doing something new and exciting and it's something that's a change of pace. Let's face it: teaching can get pretty boring, even at your best when you're trying to develop new and innovative material for your students. Sometimes the pattern that you fall into can make the job tedious and unfulfilling. When this happens, vacations can fill that void that you experience and fortify your relationship with your first host country. It was weird when I was leaving the Philippines to return to South Korea because although I am from the United States originally, I felt a sense of relief in returning to Korea as opposed to the United States or some other country that I have visited. This is the sort of power that taking a vacation can have. It can remind you of the good things that you have and give you just that much more excitement in your life for you to take back with you to teaching. Either way you spend your time on a trip away from your host country—be it to </w:t>
+      </w:r>
+      <w:r>
+        <w:rPr>
+          <w:lang w:eastAsia="ko-KR"/>
+        </w:rPr>
+        <w:lastRenderedPageBreak/>
+        <w:t xml:space="preserve">lounge in a chair or to go hiking in the mountains—is bound to reinvigorate you for your classes when you return. Don't underestimate the need for even just a change of pace. </w:t>
       </w:r>
     </w:p>
     <w:p>
@@ -4793,7 +5125,15 @@
           <w:rFonts w:hint="eastAsia"/>
           <w:lang w:eastAsia="ko-KR"/>
         </w:rPr>
-        <w:t xml:space="preserve"> them about what was transpiring. I told them about how my co-teacher had sat in on my class and openly criticized my teaching pedagogy in front of the students, saying things like </w:t>
+        <w:t xml:space="preserve"> them about what was transpiring. I told them about how my co-teacher had sat in on my class and openly criticized my teaching </w:t>
+      </w:r>
+      <w:r>
+        <w:rPr>
+          <w:rFonts w:hint="eastAsia"/>
+          <w:lang w:eastAsia="ko-KR"/>
+        </w:rPr>
+        <w:lastRenderedPageBreak/>
+        <w:t xml:space="preserve">pedagogy in front of the students, saying things like </w:t>
       </w:r>
       <w:r>
         <w:rPr>
@@ -5335,7 +5675,15 @@
           <w:rFonts w:hint="eastAsia"/>
           <w:lang w:eastAsia="ko-KR"/>
         </w:rPr>
-        <w:t xml:space="preserve">re being paid in a country to converse with people in English and give them the </w:t>
+        <w:t xml:space="preserve">re being paid in a country to converse with </w:t>
+      </w:r>
+      <w:r>
+        <w:rPr>
+          <w:rFonts w:hint="eastAsia"/>
+          <w:lang w:eastAsia="ko-KR"/>
+        </w:rPr>
+        <w:lastRenderedPageBreak/>
+        <w:t xml:space="preserve">people in English and give them the </w:t>
       </w:r>
       <w:r>
         <w:rPr>
@@ -5466,7 +5814,14 @@
         <w:rPr>
           <w:lang w:eastAsia="ko-KR"/>
         </w:rPr>
-        <w:t xml:space="preserve">Other things that I learned to do was outsource a lot of my work to other people around the world who were willing to work for less. When I first started working as an English teacher, I would make my own powerpoint presentations. I would spend hours on them, really, and the PPTs weren’t even that great. They never got so many hits on Waygook.org or anything like that. They would be about the most mundane stuff, like present progressive tense or the past progressive (really boring stuff) and I would spend hours compiling video footage on YouTube for each PPT slide. It took me hours of my time and some times I wouldn’t even be able to use any of them because the students had holiday off or my co-teachers didn’t want me teaching that stuff, or they were too advanced. I would also lesson plan a lot, create lists, write scripts, write dialogues, anticipating how the interactions would go and then execute and then hypothesis test and do split A/B testing about whether students liked the material about the platypus or not. In hindsight, I shouldn’t have done this much work outside of class. It was just too much for one person. None of the students really benefited from these extra lessons that werent’ apart of their main curriculum. Actually, the most useful material I ever gave the students was outside of the class itself, in the hallways when I dialogued with them and had them practice their English language as opposed to pointing and clicking on a PPT presentation. In the less formal corridors, I was able to really perform the work of an EFL teacher, engaging students in casual conversation and asking them about their plans for the future. I was able to joke and tease and laugh with the students and this made more of a difference then any of the games that I bothered to work on. </w:t>
+        <w:t xml:space="preserve">Other things that I learned to do was outsource a lot of my work to other people around the world who were willing to work for less. When I first started working as an English teacher, I would make my own powerpoint presentations. I would spend hours on them, really, and the </w:t>
+      </w:r>
+      <w:r>
+        <w:rPr>
+          <w:lang w:eastAsia="ko-KR"/>
+        </w:rPr>
+        <w:lastRenderedPageBreak/>
+        <w:t xml:space="preserve">PPTs weren’t even that great. They never got so many hits on Waygook.org or anything like that. They would be about the most mundane stuff, like present progressive tense or the past progressive (really boring stuff) and I would spend hours compiling video footage on YouTube for each PPT slide. It took me hours of my time and some times I wouldn’t even be able to use any of them because the students had holiday off or my co-teachers didn’t want me teaching that stuff, or they were too advanced. I would also lesson plan a lot, create lists, write scripts, write dialogues, anticipating how the interactions would go and then execute and then hypothesis test and do split A/B testing about whether students liked the material about the platypus or not. In hindsight, I shouldn’t have done this much work outside of class. It was just too much for one person. None of the students really benefited from these extra lessons that werent’ apart of their main curriculum. Actually, the most useful material I ever gave the students was outside of the class itself, in the hallways when I dialogued with them and had them practice their English language as opposed to pointing and clicking on a PPT presentation. In the less formal corridors, I was able to really perform the work of an EFL teacher, engaging students in casual conversation and asking them about their plans for the future. I was able to joke and tease and laugh with the students and this made more of a difference then any of the games that I bothered to work on. </w:t>
       </w:r>
     </w:p>
     <w:p>
@@ -5487,8 +5842,257 @@
         <w:rPr>
           <w:lang w:eastAsia="ko-KR"/>
         </w:rPr>
-        <w:t xml:space="preserve">can do for you, it should be me. So please take heed with what I have to tell you and cut your lesson planning time in half by outsourcing. I do most of my outsourcing on Fiverr.com, but I have also found some pretty good people through UpWork.com. Really, Fiverr does all that I need it to do. I’ve hired PPT-makers, videographers, designers, and worksheet makers. Really, all of your teaching needs can basically be outsourced to a third world country and if you drive a hard bargain, you can really get away with bloody murder and have a really nice solid PPT for about 10 USD, one that will last you at least a month. </w:t>
-      </w:r>
+        <w:t xml:space="preserve">can do for you, it should be me. So please take heed with what I have to tell you and cut your lesson planning time in half by outsourcing. I do most of my outsourcing on Fiverr.com, but I have also found some pretty good people through UpWork.com. Really, Fiverr does all that I need it to do. I’ve hired PPT-makers, videographers, designers, and worksheet makers. Really, all of your teaching </w:t>
+      </w:r>
+      <w:r>
+        <w:rPr>
+          <w:lang w:eastAsia="ko-KR"/>
+        </w:rPr>
+        <w:lastRenderedPageBreak/>
+        <w:t xml:space="preserve">needs can basically be outsourced to a third world country and if you drive a hard bargain, you can really get away with bloody murder and have a really nice solid PPT for about 10 USD, one that will last you at least a month. </w:t>
+      </w:r>
+    </w:p>
+    <w:p>
+      <w:pPr>
+        <w:pStyle w:val="LO-normal"/>
+        <w:ind w:firstLine="720"/>
+        <w:rPr>
+          <w:lang w:eastAsia="ko-KR"/>
+        </w:rPr>
+      </w:pPr>
+      <w:r>
+        <w:rPr>
+          <w:lang w:eastAsia="ko-KR"/>
+        </w:rPr>
+        <w:t>In the next chapter, I bring up some strategies for conserving your mental energy through social media.</w:t>
+      </w:r>
+    </w:p>
+    <w:p>
+      <w:pPr>
+        <w:pStyle w:val="LO-normal"/>
+        <w:rPr>
+          <w:lang w:eastAsia="ko-KR"/>
+        </w:rPr>
+      </w:pPr>
+    </w:p>
+    <w:p>
+      <w:pPr>
+        <w:pStyle w:val="LO-normal"/>
+        <w:rPr>
+          <w:b/>
+          <w:lang w:eastAsia="ko-KR"/>
+        </w:rPr>
+      </w:pPr>
+      <w:r>
+        <w:rPr>
+          <w:b/>
+          <w:lang w:eastAsia="ko-KR"/>
+        </w:rPr>
+        <w:t>Chapter 3</w:t>
+      </w:r>
+    </w:p>
+    <w:p>
+      <w:pPr>
+        <w:pStyle w:val="LO-normal"/>
+        <w:rPr>
+          <w:lang w:eastAsia="ko-KR"/>
+        </w:rPr>
+      </w:pPr>
+      <w:r>
+        <w:rPr>
+          <w:lang w:eastAsia="ko-KR"/>
+        </w:rPr>
+        <w:t xml:space="preserve">As of 2015, social Media has grown exponentially. For all intents and purposes, it is where the real job market can be found, where commerce flows back and forth at such a rapid and dizzying pace that it can be difficult just making sense of it all. As of 2015, the most popular social media sites are Facebook, Twitter, Pinterest, YouTube, and Reddit. Tying it all together are services like HootSuite which can bring all of your social media into one place, one operating hub. More than ever, social media is critical in your every day life. It’s how you keep abreast of the news in your home country as well as in the local country, it’s where you can sustain dialogue with others and bring up interesting headlines, poems, art, job sites, and other resources.  On social media, you can connect with all of your students and provide them with additional outlet for trying out their language skills and absorbing them into the fold of your life with other people. </w:t>
+      </w:r>
+    </w:p>
+    <w:p>
+      <w:pPr>
+        <w:pStyle w:val="LO-normal"/>
+        <w:rPr>
+          <w:lang w:eastAsia="ko-KR"/>
+        </w:rPr>
+      </w:pPr>
+      <w:r>
+        <w:rPr>
+          <w:lang w:eastAsia="ko-KR"/>
+        </w:rPr>
+        <w:tab/>
+      </w:r>
+      <w:r>
+        <w:rPr>
+          <w:lang w:eastAsia="ko-KR"/>
+        </w:rPr>
+        <w:t xml:space="preserve">Adding to this is the fact that you can teach from anywhere in the world nowadays, from Verbling.com to italki.com and to other sites that function as a language exchange program for people. This provides a sort of precarious issue because the boundaries between work and personal life often tend to blur across social media.  Many people don’t advise using social media at all because of the risk of betraying your professional identity for people. Particularly with a social media site like Facebook, </w:t>
+      </w:r>
+      <w:r>
+        <w:rPr>
+          <w:lang w:eastAsia="ko-KR"/>
+        </w:rPr>
+        <w:t>maintaining your authority can be hard when your buddies are holding you upside down as you drink through a beer bong, college style. Although it is strongly advised that you don’t incorporate your social media, I feel a bit differently about it. Let me explain.</w:t>
+      </w:r>
+    </w:p>
+    <w:p>
+      <w:pPr>
+        <w:pStyle w:val="LO-normal"/>
+        <w:rPr>
+          <w:lang w:eastAsia="ko-KR"/>
+        </w:rPr>
+      </w:pPr>
+      <w:r>
+        <w:rPr>
+          <w:lang w:eastAsia="ko-KR"/>
+        </w:rPr>
+        <w:tab/>
+        <w:t xml:space="preserve">Although this book is about getting the little tykes off your back, you can just as easily mitigate the little tykes from getting on your back in social media by creating a more sanitized social media profile on Facebook and using that to blog every once in awhile about what’s going on in your life (minus the rated R material). I know many teachers who have done this to a lot of success, myself included. I think it’s important to teach social media in English to students because it has become such a big part of our lives and not doing so is to rob your students of an authentic English speaking experience that they would otherwise not get. And since the competition is also getting a lot fiercer, you can get the competition off your back by incorporating some form of social media into your classes. Apart from posting my own thoughts on social media, I often use the account to post interesting articles for the students to read. As of 2015, none of the students that I have had have had the time to actually read any of these articles but it is nevertheless there for them if they want to challenge themselves. </w:t>
+      </w:r>
+    </w:p>
+    <w:p>
+      <w:pPr>
+        <w:pStyle w:val="LO-normal"/>
+        <w:rPr>
+          <w:lang w:eastAsia="ko-KR"/>
+        </w:rPr>
+      </w:pPr>
+      <w:r>
+        <w:rPr>
+          <w:lang w:eastAsia="ko-KR"/>
+        </w:rPr>
+        <w:tab/>
+        <w:t xml:space="preserve">In one of my winter camps in South Korea, I used email exchanges to get updates on how people were doing with their debating practice which also worked quite well. Every day I emailed the students and told them what we would be doing for the following day and they would almost never respond. It was actually quite great because it was like they knew that  didn’t want to take any emails anyway. Using emails allowed us to get a lot of work done </w:t>
+      </w:r>
+      <w:r>
+        <w:rPr>
+          <w:lang w:eastAsia="ko-KR"/>
+        </w:rPr>
+        <w:lastRenderedPageBreak/>
+        <w:t>because I was able to keep everyone on task. Since these classes, I have tried to incorporate more social media, albeit with some resistance from the administration. However, I have made the case that social media is needed as it becomes more entrenched in people’s lives—minus high school students in South Korea who are not allowed to use their phones at all for virtually the entire day—a practice which makes these students a bit divorced from the world. Even more shocking, as of 2015, I know more than a handful of high school boys in South Korea who don’t even possess social media accounts, much less a phone.  Just think of what social media could do for you in terms of getting the little tykes off your back. Really picture it for a moment.</w:t>
+      </w:r>
+    </w:p>
+    <w:p>
+      <w:pPr>
+        <w:pStyle w:val="LO-normal"/>
+        <w:rPr>
+          <w:lang w:eastAsia="ko-KR"/>
+        </w:rPr>
+      </w:pPr>
+      <w:r>
+        <w:rPr>
+          <w:lang w:eastAsia="ko-KR"/>
+        </w:rPr>
+        <w:tab/>
+        <w:t xml:space="preserve">Right now, Facebook provides chat sessions, image sharing, and recording. You can post links and you can recommend courses. Heck, you can start your own course on Facebook and make video responses to other people’s video responses. You can join groups and like pages and exchange information back and forth with people and networks. It’s a massively surreal, multifaceted multimedia medley that has really brought learning to a whole new level. Granted, some schools don’t really consider </w:t>
+      </w:r>
+      <w:r>
+        <w:rPr>
+          <w:lang w:eastAsia="ko-KR"/>
+        </w:rPr>
+        <w:t xml:space="preserve">writing a form of communication </w:t>
+      </w:r>
+      <w:r>
+        <w:rPr>
+          <w:lang w:eastAsia="ko-KR"/>
+        </w:rPr>
+        <w:t>which is where soci</w:t>
+      </w:r>
+      <w:r>
+        <w:rPr>
+          <w:lang w:eastAsia="ko-KR"/>
+        </w:rPr>
+        <w:t>al media truly shines; however,</w:t>
+      </w:r>
+      <w:r>
+        <w:rPr>
+          <w:lang w:eastAsia="ko-KR"/>
+        </w:rPr>
+        <w:t xml:space="preserve"> as already mentioned, videos are supported as are podcasts and pages and pictures and all the rest. There’s just about nothing that you’re limited to when it comes to social media. </w:t>
+      </w:r>
+      <w:r>
+        <w:rPr>
+          <w:lang w:eastAsia="ko-KR"/>
+        </w:rPr>
+        <w:t>Also, there’s nothing stopping you from putting your own teaching materials on a social media site in image form, word doc form, or any other form you choose that will make the dispelling of information easy for your students.</w:t>
+      </w:r>
+    </w:p>
+    <w:p>
+      <w:pPr>
+        <w:pStyle w:val="LO-normal"/>
+        <w:rPr>
+          <w:lang w:eastAsia="ko-KR"/>
+        </w:rPr>
+      </w:pPr>
+      <w:r>
+        <w:rPr>
+          <w:lang w:eastAsia="ko-KR"/>
+        </w:rPr>
+        <w:tab/>
+        <w:t xml:space="preserve">Now, given all that I have already said here, there are is an unprecedented opportunity here to get the little tykes off your back. For instance, you can easily use social media to keep them busy. Give them assignments to post on your facebook page that you created especially for them. Have them read an article that you post on the social media account. Have them favorite what you’ve written or have them experiment with video. They can add you to their network and send and share information. Social media sites are usually used just for fun and socializing, which makes Facebook a major drawback as a tool for learning, but you don’t necessarily have to use these sites to give boring and annoying homework; rather; you can use them to endear you to the rest of the school community without necessarily needing direct contact with your students. I’m actually surprised that, as of 2015, there are no schools that will actually pay you to engage with your students through social media. Because it is a form of engagement and often takes up some time in your day that you could be spending doing something more important, like building a web application or start your own business. </w:t>
+      </w:r>
+    </w:p>
+    <w:p>
+      <w:pPr>
+        <w:pStyle w:val="LO-normal"/>
+        <w:rPr>
+          <w:lang w:eastAsia="ko-KR"/>
+        </w:rPr>
+      </w:pPr>
+      <w:r>
+        <w:rPr>
+          <w:lang w:eastAsia="ko-KR"/>
+        </w:rPr>
+        <w:tab/>
+        <w:t xml:space="preserve">The point is that you really shouldn’t discount social media for all that it offers. </w:t>
+      </w:r>
+      <w:r>
+        <w:rPr>
+          <w:lang w:eastAsia="ko-KR"/>
+        </w:rPr>
+        <w:t xml:space="preserve">For pinterest, you can have students practice making image collage representations of the concepts that you’re going over. Sometimes, for example, I give lessons on rather abstract scenarios that students are likely to encounter if they are speaking in the second language. For example, one lesson can be on miscommunication and I could ask the students to find images that represent this and then from there make their own script and then film it for Facebook and YouTube. If you’re worried about privacy issues, consult your school about what’s appropriate. If you get the “okay,” then you can create weeks upon weeks of valuable social media-laden lessons that keep the little tykes busy for an entire semester. I’ve done this a lot for my winter camps usually in South Korea since a lot of what I’m talking about here is really wild-talking as far as the South Korea curriculum is concerned. Most of what you do is supposed to be private and not disclosed </w:t>
+      </w:r>
+      <w:r>
+        <w:rPr>
+          <w:lang w:eastAsia="ko-KR"/>
+        </w:rPr>
+        <w:lastRenderedPageBreak/>
+        <w:t xml:space="preserve">to anyone outside of the school community, at least according to the contract requirements for teachers working in the Education Program of Korea (EPIK). </w:t>
+      </w:r>
+    </w:p>
+    <w:p>
+      <w:pPr>
+        <w:pStyle w:val="LO-normal"/>
+        <w:rPr>
+          <w:lang w:eastAsia="ko-KR"/>
+        </w:rPr>
+      </w:pPr>
+    </w:p>
+    <w:p>
+      <w:pPr>
+        <w:pStyle w:val="LO-normal"/>
+        <w:rPr>
+          <w:lang w:eastAsia="ko-KR"/>
+        </w:rPr>
+      </w:pPr>
+      <w:r>
+        <w:rPr>
+          <w:lang w:eastAsia="ko-KR"/>
+        </w:rPr>
+        <w:t>LESSON IDEAS FOR SOCIAL MEDIA TO KEEP THE TYKES BUSY FOR WEEKS</w:t>
+      </w:r>
+    </w:p>
+    <w:p>
+      <w:pPr>
+        <w:pStyle w:val="LO-normal"/>
+        <w:rPr>
+          <w:lang w:eastAsia="ko-KR"/>
+        </w:rPr>
+      </w:pPr>
+    </w:p>
+    <w:p>
+      <w:pPr>
+        <w:pStyle w:val="LO-normal"/>
+        <w:rPr>
+          <w:lang w:eastAsia="ko-KR"/>
+        </w:rPr>
+      </w:pPr>
     </w:p>
     <w:p>
       <w:pPr>

</xml_diff>

<commit_message>
Added tow pages to make 82.
</commit_message>
<xml_diff>
--- a/StrategiesforGettingtheLittleTykesOffYourBack.docx
+++ b/StrategiesforGettingtheLittleTykesOffYourBack.docx
@@ -42,15 +42,7 @@
         <w:ind w:firstLine="720"/>
       </w:pPr>
       <w:r>
-        <w:t xml:space="preserve">Getting practice at ITTO was invaluable because it allowed me to test ideas out and to work out the quirks in some of the pedagogical strategies that we, the teacher trainers, were learning about. We had been assigned a textbook and the textbook was definitely </w:t>
-      </w:r>
-      <w:proofErr w:type="gramStart"/>
-      <w:r>
-        <w:t>comprehensive</w:t>
-      </w:r>
-      <w:proofErr w:type="gramEnd"/>
-      <w:r>
-        <w:t xml:space="preserve"> in that it had numerous templates on teaching, and pedagogical approaches designed for maximum learning. Things like classroom management, warm-ups/cool-downs, and phonetics were covered in this folio and I remember thinking at the time how overwhelming all of this was, and yet how so crucial it was that we could be assimilating all of this content and then working it out in a classroom for students. Yet, when I started teaching at a real school, I soon discovered that the textbook had only taken teacher-trainers so far in preparing us for what reality was like on the ground as an English as a Foreign Language teacher, and that the needs of a real school were quite different from the needs of the model student that ITTO and the rest of the teaching curriculum had been preparing us for. In short, I soon discovered that the needs of an English teacher required something a little more than just dispelling information and having students repeat ad infinitum until they got it, or understood. At many of the schools</w:t>
+        <w:t>Getting practice at ITTO was invaluable because it allowed me to test ideas out and to work out the quirks in some of the pedagogical strategies that we, the teacher trainers, were learning about. We had been assigned a textbook and the textbook was definitely comprehensive in that it had numerous templates on teaching, and pedagogical approaches designed for maximum learning. Things like classroom management, warm-ups/cool-downs, and phonetics were covered in this folio and I remember thinking at the time how overwhelming all of this was, and yet how so crucial it was that we could be assimilating all of this content and then working it out in a classroom for students. Yet, when I started teaching at a real school, I soon discovered that the textbook had only taken teacher-trainers so far in preparing us for what reality was like on the ground as an English as a Foreign Language teacher, and that the needs of a real school were quite different from the needs of the model student that ITTO and the rest of the teaching curriculum had been preparing us for. In short, I soon discovered that the needs of an English teacher required something a little more than just dispelling information and having students repeat ad infinitum until they got it, or understood. At many of the schools</w:t>
       </w:r>
       <w:proofErr w:type="gramStart"/>
       <w:r>
@@ -2920,14 +2912,15 @@
       </w:r>
       <w:r>
         <w:lastRenderedPageBreak/>
-        <w:t xml:space="preserve">class and with the students, you can use their ability to translate to your advantage and have them do a lot of the explanations for you. Sure, you did get trained, technically, to purvey information to students in English, to teach English with English as it were. But if the school is going to provide you with an aid, assistant, or co-teacher, then use it! Make sure that the teachers are being as active as you are, if not more active. Here are some ideas for how you can utilize your co-teacher to your advantage: (1) You could have your co-teacher provide translations for your PPTs; (2) You could have you co-teacher provide you with worksheets that the students are using and use that to create activities for them like Bingo or Jeopardy (all the while keeping in mind that you can hire out a really inexpensive VA to make these games for you!); (3) You can have your co-teacher do a lot of the translation work for you in class, as was already mentioned; (4) you can have your co-teacher prepare accompanying materials to match the ones that you are going to provide; (5) you can pass the speaking-baton to the co-teacher and have them do a little lecture on the classroom material for the day; (5) You can ask your co-teacher about upcoming events in the school to be cognizant enough so that you know when you have to have a lesson prepared for the students; (6) you can ask your co-teacher about local events in town or local services to be apart of. Your co-teacher is most certainly not your virtual assistant or receptionist and they are by no means obligated to do you any favors at all. However, make sure to match the level of work that they provide for you so that you’re not over stressing about what you need to </w:t>
-      </w:r>
-      <w:proofErr w:type="spellStart"/>
-      <w:proofErr w:type="gramStart"/>
-      <w:r>
-        <w:t>do.Therefore</w:t>
-      </w:r>
-      <w:proofErr w:type="spellEnd"/>
+        <w:t>class and with the students, you can use their ability to translate to your advantage and have them do a lot of the explanations for you. Sure, you did get trained, technically, to purvey information to students in English, to teach English with English as it were. But if the school is going to provide you with an aid, assistant, or co-teacher, then use it! Make sure that the teachers are being as active as you are, if not more active. Here are some ideas for how you can utilize your co-teacher to your advantage: (1) You could have your co-teacher provide translations for your PPTs; (2) You could have you co-teacher provide you with worksheets that the students are using and use that to create activities for them like Bingo or Jeopardy (all the while keeping in mind that you can hire out a really inexpensive VA to make these games for you!); (3) You can have your co-teacher do a lot of the translation work for you in class, as was already mentioned; (4) you can have your co-teacher prepare accompanying materials to match the ones that you are going to provide; (5) you can pass the speaking-baton to the co-teacher and have them do a little lecture on the classroom material for the day; (5) You can ask your co-teacher about upcoming events in the school to be cognizant enough so that you know when you have to have a lesson prepared for the students; (6) you can ask your co-teacher about local events in town or local services to be apart of. Your co-teacher is most certainly not your virtual assistant or receptionist and they are by no means obligated to do you any favors at all. However, make sure to match the level of work that they provide for you so that you’re not over stressing about what you need to do.</w:t>
+      </w:r>
+      <w:r>
+        <w:t xml:space="preserve"> </w:t>
+      </w:r>
+      <w:proofErr w:type="gramStart"/>
+      <w:r>
+        <w:t>Therefore</w:t>
+      </w:r>
       <w:proofErr w:type="gramEnd"/>
       <w:r>
         <w:t xml:space="preserve">, if they are particularly inactive in your class or they take a back role, then you can use to your advantage by just selecting whatever lesson you think will be most helpful for students at the time of your lesson, without having to concern yourself with your co-teacher. If for whatever reason the co-teacher is bossy without actually doing anything, then gently remind them that you are in a relationship with them and that they need to do their part to ensure that the relationship executes the desired responsibilities of both teachers. </w:t>
@@ -11638,17 +11631,344 @@
         </w:rPr>
         <w:t xml:space="preserve"> with Google glasses and Apple watches. </w:t>
       </w:r>
+    </w:p>
+    <w:p>
+      <w:pPr>
+        <w:pStyle w:val="LO-normal"/>
+        <w:rPr>
+          <w:lang w:eastAsia="ko-KR"/>
+        </w:rPr>
+      </w:pPr>
+      <w:r>
+        <w:rPr>
+          <w:lang w:eastAsia="ko-KR"/>
+        </w:rPr>
+        <w:tab/>
+        <w:t xml:space="preserve">Already, there are many teachers who are experimenting with virtual reality and game-like programs that teach students how to program and use coding. I don’t see why any of these technologies can’t be incorporated and taught in the English classroom when your job is to teach first and foremost relevant English, and if more and more English is going to be over the </w:t>
+      </w:r>
+      <w:proofErr w:type="gramStart"/>
+      <w:r>
+        <w:rPr>
+          <w:lang w:eastAsia="ko-KR"/>
+        </w:rPr>
+        <w:t>internet</w:t>
+      </w:r>
+      <w:proofErr w:type="gramEnd"/>
+      <w:r>
+        <w:rPr>
+          <w:lang w:eastAsia="ko-KR"/>
+        </w:rPr>
+        <w:t xml:space="preserve">, and technologized, then teachers should be able to teach this way of interacting with people. With respect to getting the little tykes off your back, you can harness the power of programs like Scratch to get the students busy learning to program and code basic computer programs. Or have them work on some interactive modules that you created or that were created by some other aspiring English teacher. As of 2015, there are many teachers who are able to code basic games that test vocabulary and pronunciation, many of whom are posting their achievements on EFL message boards like Waygook.org as well as Github.com. I would recommend the moment you enter a school and start teaching for the first time—if this is indeed you—that you waste no time in learning about these technologies and what you can do with them to get the little tykes off your back. The answer you’ll find is overwhelming, which of course is good for you because you’ll never be at a loss for figuring out what to do. </w:t>
+      </w:r>
+    </w:p>
+    <w:p>
+      <w:pPr>
+        <w:pStyle w:val="LO-normal"/>
+        <w:rPr>
+          <w:lang w:eastAsia="ko-KR"/>
+        </w:rPr>
+      </w:pPr>
+      <w:r>
+        <w:rPr>
+          <w:lang w:eastAsia="ko-KR"/>
+        </w:rPr>
+        <w:tab/>
+        <w:t xml:space="preserve">There are still some other activities that I would like to recommend. Some of these are based on a rather old Cambridge book by the name of </w:t>
+      </w:r>
+      <w:r>
+        <w:rPr>
+          <w:i/>
+          <w:lang w:eastAsia="ko-KR"/>
+        </w:rPr>
+        <w:t>The Internet and the Language Classroom</w:t>
+      </w:r>
+      <w:r>
+        <w:rPr>
+          <w:lang w:eastAsia="ko-KR"/>
+        </w:rPr>
+        <w:t xml:space="preserve">. Truthfully, this book is outdated. Super outdated actually because it makes references to things like Netscape and Geocities. The pictures are also quite historical. You might not even recognize Google.com if you first saw it in this book! However, there are a great many activities that are still employable to this day, even with the evolution of the </w:t>
+      </w:r>
+      <w:proofErr w:type="gramStart"/>
+      <w:r>
+        <w:rPr>
+          <w:lang w:eastAsia="ko-KR"/>
+        </w:rPr>
+        <w:t>internet</w:t>
+      </w:r>
+      <w:proofErr w:type="gramEnd"/>
+      <w:r>
+        <w:rPr>
+          <w:lang w:eastAsia="ko-KR"/>
+        </w:rPr>
+        <w:t xml:space="preserve">. One great way to get the little tykes off your back is to have them use the internet to look up words and concepts and then report back to you on what they have learned. Actually, this activity is also recommended in the book </w:t>
+      </w:r>
+      <w:r>
+        <w:rPr>
+          <w:i/>
+          <w:lang w:eastAsia="ko-KR"/>
+        </w:rPr>
+        <w:t>Vocabulary Activities</w:t>
+      </w:r>
+      <w:r>
+        <w:rPr>
+          <w:lang w:eastAsia="ko-KR"/>
+        </w:rPr>
+        <w:t xml:space="preserve">. Using the internet, you can have students look up a bunch of words from text that you introduce to them or you can have them use the dictionary as a support as they craft some kind of script or dialogue for you. As of 2015, many students around the world will have their own cell phones that they can use at a moment’s notice to translate. When I was teaching in South Korea, one of my co-teachers used an app called </w:t>
+      </w:r>
+      <w:proofErr w:type="spellStart"/>
+      <w:r>
+        <w:rPr>
+          <w:i/>
+          <w:lang w:eastAsia="ko-KR"/>
+        </w:rPr>
+        <w:t>Voca</w:t>
+      </w:r>
+      <w:proofErr w:type="spellEnd"/>
+      <w:r>
+        <w:rPr>
+          <w:i/>
+          <w:lang w:eastAsia="ko-KR"/>
+        </w:rPr>
+        <w:t xml:space="preserve"> Repetition</w:t>
+      </w:r>
+      <w:r>
+        <w:rPr>
+          <w:lang w:eastAsia="ko-KR"/>
+        </w:rPr>
+        <w:t xml:space="preserve"> to get the student to practice vocabulary that they were responsible for </w:t>
+      </w:r>
+      <w:proofErr w:type="gramStart"/>
+      <w:r>
+        <w:rPr>
+          <w:lang w:eastAsia="ko-KR"/>
+        </w:rPr>
+        <w:t>learning which</w:t>
+      </w:r>
+      <w:proofErr w:type="gramEnd"/>
+      <w:r>
+        <w:rPr>
+          <w:lang w:eastAsia="ko-KR"/>
+        </w:rPr>
+        <w:t xml:space="preserve"> numbered in the hundreds. It was amazing the kind of folio-sized words that they had to learn. You can take advantage of this actually on a number of fronts. You can use the same app that the students are using and have them practice their words, perhaps putting the app on a screen for everyone to see and then having the students take turns practicing the different activities that come from the app. Or you can promote more engagement with cell phones by having the students look up words, as mentioned already, or have them use the </w:t>
+      </w:r>
+      <w:proofErr w:type="gramStart"/>
+      <w:r>
+        <w:rPr>
+          <w:lang w:eastAsia="ko-KR"/>
+        </w:rPr>
+        <w:t>internet</w:t>
+      </w:r>
+      <w:proofErr w:type="gramEnd"/>
+      <w:r>
+        <w:rPr>
+          <w:lang w:eastAsia="ko-KR"/>
+        </w:rPr>
+        <w:t xml:space="preserve"> dictionaries for just about any activity or conversation that you have with your students. </w:t>
+      </w:r>
+    </w:p>
+    <w:p>
+      <w:pPr>
+        <w:pStyle w:val="LO-normal"/>
+        <w:rPr>
+          <w:lang w:eastAsia="ko-KR"/>
+        </w:rPr>
+      </w:pPr>
+      <w:r>
+        <w:rPr>
+          <w:lang w:eastAsia="ko-KR"/>
+        </w:rPr>
+        <w:tab/>
+        <w:t xml:space="preserve">There are some other interesting ideas that are explored in the book </w:t>
+      </w:r>
+      <w:r>
+        <w:rPr>
+          <w:i/>
+          <w:lang w:eastAsia="ko-KR"/>
+        </w:rPr>
+        <w:t xml:space="preserve">The Internet and the Language Classroom. </w:t>
+      </w:r>
+      <w:r>
+        <w:rPr>
+          <w:lang w:eastAsia="ko-KR"/>
+        </w:rPr>
+        <w:t xml:space="preserve">Another interesting idea is to have the students do a research project and searching for different facts that would help support </w:t>
+      </w:r>
+      <w:proofErr w:type="gramStart"/>
+      <w:r>
+        <w:rPr>
+          <w:lang w:eastAsia="ko-KR"/>
+        </w:rPr>
+        <w:t>there</w:t>
+      </w:r>
+      <w:proofErr w:type="gramEnd"/>
+      <w:r>
+        <w:rPr>
+          <w:lang w:eastAsia="ko-KR"/>
+        </w:rPr>
+        <w:t xml:space="preserve"> ideas. I have tried this a number of times with my debating classes in South Korea, where I have emphasized repeatedly to my students the importance of backing up your claims with stated facts. I have taught my students </w:t>
+      </w:r>
+      <w:r>
+        <w:rPr>
+          <w:lang w:eastAsia="ko-KR"/>
+        </w:rPr>
+        <w:lastRenderedPageBreak/>
+        <w:t xml:space="preserve">to use things like Google Scholar and other search engines to find what they are looking for. If their proficiency is too low, I have the students search for information in their own language and then perform translation work. And by the way, one of the best ways for getting the little tykes off your back is to have them do translation work. You can have the students use these digital dictionaries to have them find the words that will help them communicate more effectively as they attempt to translate some kind of text from their language to English. One activity that I have done, which is from the </w:t>
+      </w:r>
+      <w:r>
+        <w:rPr>
+          <w:i/>
+          <w:lang w:eastAsia="ko-KR"/>
+        </w:rPr>
+        <w:t xml:space="preserve">Drama Techniques </w:t>
+      </w:r>
+      <w:r>
+        <w:rPr>
+          <w:lang w:eastAsia="ko-KR"/>
+        </w:rPr>
+        <w:t xml:space="preserve">Cambridge book, to some success is to have one student act as a representative of their home country while another student is tasked with the responsibility of translating every single word that the student-ambassador is saying into English. </w:t>
+      </w:r>
+      <w:r>
+        <w:rPr>
+          <w:lang w:eastAsia="ko-KR"/>
+        </w:rPr>
+        <w:t xml:space="preserve">This can be quite a painful exercise for many students because it requires extra cognitive effort to go back and forth between languages, but it is a super-helpful exercise for all involved, especially the teacher who has to do practically nothing while the activity is taking place. </w:t>
+      </w:r>
+    </w:p>
+    <w:p>
+      <w:pPr>
+        <w:pStyle w:val="LO-normal"/>
+        <w:rPr>
+          <w:lang w:eastAsia="ko-KR"/>
+        </w:rPr>
+      </w:pPr>
+      <w:r>
+        <w:rPr>
+          <w:lang w:eastAsia="ko-KR"/>
+        </w:rPr>
+        <w:tab/>
+        <w:t xml:space="preserve">Really, what I want to communicate here is that there are many digital activities that you can do to get the little tykes off your back. Many of these activities involve searching or translating or navigating and then reporting back. Many people would shrug and not call this type of work teaching, but I think it’s effective because it disciplines the students into searching for words and promotes the students thinking in the target language more. It also gets the burden off of you and the responsibility of learning back onto the students where it really should be, at all times. In the next chapter, I am going to describe some activities that you can do to get the students self-motivated. You’ll need your students motivated in some respect, but getting them self-motivated requires some different strategies, but when used, can be prove super helpful in getting the students off of your back. </w:t>
+      </w:r>
+    </w:p>
+    <w:p>
+      <w:pPr>
+        <w:pStyle w:val="LO-normal"/>
+        <w:rPr>
+          <w:lang w:eastAsia="ko-KR"/>
+        </w:rPr>
+      </w:pPr>
+      <w:r>
+        <w:rPr>
+          <w:lang w:eastAsia="ko-KR"/>
+        </w:rPr>
+        <w:tab/>
+        <w:t xml:space="preserve">So in sum, there are indeed many ways to get the little tykes off your back with technology. You can use digital games, like Falling Clouds and </w:t>
+      </w:r>
+      <w:proofErr w:type="spellStart"/>
+      <w:r>
+        <w:rPr>
+          <w:lang w:eastAsia="ko-KR"/>
+        </w:rPr>
+        <w:t>Zondle</w:t>
+      </w:r>
+      <w:proofErr w:type="spellEnd"/>
+      <w:r>
+        <w:rPr>
+          <w:lang w:eastAsia="ko-KR"/>
+        </w:rPr>
+        <w:t xml:space="preserve"> to get your students engaged in their own little worlds, practice English vocabulary and grammar on these digital apps. Make sure to also introduce your students to Duolingo.com and Buusu.com, both of which are language communities that are designed to help you get the most practice with romance languages. I have used these sites myself when learning Spanish and can say with certainty that they help a lot if you consistently work with them on a daily basis. </w:t>
+      </w:r>
+    </w:p>
+    <w:p>
+      <w:pPr>
+        <w:pStyle w:val="LO-normal"/>
+        <w:rPr>
+          <w:lang w:eastAsia="ko-KR"/>
+        </w:rPr>
+      </w:pPr>
+      <w:r>
+        <w:rPr>
+          <w:lang w:eastAsia="ko-KR"/>
+        </w:rPr>
+        <w:tab/>
+        <w:t xml:space="preserve">Aside from apps, you can also introduce students to modules that you make through content management systems like </w:t>
+      </w:r>
+      <w:proofErr w:type="spellStart"/>
+      <w:r>
+        <w:rPr>
+          <w:lang w:eastAsia="ko-KR"/>
+        </w:rPr>
+        <w:t>WordPress</w:t>
+      </w:r>
+      <w:proofErr w:type="spellEnd"/>
+      <w:r>
+        <w:rPr>
+          <w:lang w:eastAsia="ko-KR"/>
+        </w:rPr>
+        <w:t xml:space="preserve">. Many English teachers have already been platforms like </w:t>
+      </w:r>
+      <w:proofErr w:type="gramStart"/>
+      <w:r>
+        <w:rPr>
+          <w:lang w:eastAsia="ko-KR"/>
+        </w:rPr>
+        <w:t>this which</w:t>
+      </w:r>
+      <w:proofErr w:type="gramEnd"/>
+      <w:r>
+        <w:rPr>
+          <w:lang w:eastAsia="ko-KR"/>
+        </w:rPr>
+        <w:t xml:space="preserve"> you can find on EFL message boards and also on github.com. The more you think about it, the more you’ll realize that there is an endless supply of technological strategies to employ in the classroom to get the little tykes off your back, and you are really only limited by your imagination. </w:t>
+      </w:r>
+    </w:p>
+    <w:p>
+      <w:pPr>
+        <w:pStyle w:val="LO-normal"/>
+        <w:rPr>
+          <w:lang w:eastAsia="ko-KR"/>
+        </w:rPr>
+      </w:pPr>
+      <w:r>
+        <w:rPr>
+          <w:lang w:eastAsia="ko-KR"/>
+        </w:rPr>
+        <w:tab/>
+        <w:t xml:space="preserve">Finally, make use of the digital dictionaries so that you can have students look up words and report to you on important ideas that they would like to communicate. You can also use these dictionaries to have the students translate text that it is their mother language into English. Searching-and-sifting activities take a long time and they are very rewarding for the stressed and tired teacher who just needs a break now and then from teaching students day in and day out, teaching draconian hours in one building for an entire day. Many of these digital platforms will prove to be an absolute godsend in your career as an English teacher. Please make sure to </w:t>
+      </w:r>
+      <w:r>
+        <w:rPr>
+          <w:lang w:eastAsia="ko-KR"/>
+        </w:rPr>
+        <w:lastRenderedPageBreak/>
+        <w:t>go to the appendix in the back of this book to see more ideas for how you can incorporate technology into your class!</w:t>
+      </w:r>
+    </w:p>
+    <w:p>
+      <w:pPr>
+        <w:pStyle w:val="LO-normal"/>
+        <w:rPr>
+          <w:lang w:eastAsia="ko-KR"/>
+        </w:rPr>
+      </w:pPr>
+    </w:p>
+    <w:p>
+      <w:pPr>
+        <w:pStyle w:val="LO-normal"/>
+        <w:rPr>
+          <w:b/>
+          <w:lang w:eastAsia="ko-KR"/>
+        </w:rPr>
+      </w:pPr>
       <w:bookmarkStart w:id="0" w:name="_GoBack"/>
-      <w:bookmarkEnd w:id="0"/>
-    </w:p>
-    <w:p>
-      <w:pPr>
-        <w:pStyle w:val="LO-normal"/>
-        <w:rPr>
-          <w:lang w:eastAsia="ko-KR"/>
-        </w:rPr>
-      </w:pPr>
-    </w:p>
+      <w:r>
+        <w:rPr>
+          <w:b/>
+          <w:lang w:eastAsia="ko-KR"/>
+        </w:rPr>
+        <w:t>Chapter Four: Self-Motivation</w:t>
+      </w:r>
+    </w:p>
+    <w:bookmarkEnd w:id="0"/>
     <w:p>
       <w:pPr>
         <w:pStyle w:val="LO-normal"/>
@@ -11700,6 +12020,12 @@
           <w:lang w:eastAsia="ko-KR"/>
         </w:rPr>
       </w:pPr>
+      <w:r>
+        <w:rPr>
+          <w:lang w:eastAsia="ko-KR"/>
+        </w:rPr>
+        <w:t>Next chapter: Strategies to get your students self-motivated so that you don’t have to do any work</w:t>
+      </w:r>
     </w:p>
     <w:p>
       <w:pPr>

</xml_diff>

<commit_message>
Added two pages to make 88.
</commit_message>
<xml_diff>
--- a/StrategiesforGettingtheLittleTykesOffYourBack.docx
+++ b/StrategiesforGettingtheLittleTykesOffYourBack.docx
@@ -20,7 +20,7 @@
           <w:b/>
           <w:color w:val="FF0000"/>
         </w:rPr>
-        <w:t>86</w:t>
+        <w:t>88</w:t>
       </w:r>
     </w:p>
     <w:p>
@@ -7413,7 +7413,1321 @@
           <w:rFonts w:hint="eastAsia"/>
           <w:lang w:eastAsia="ko-KR"/>
         </w:rPr>
-        <w:t xml:space="preserve"> less fluent students in subsequent classes. </w:t>
+        <w:t xml:space="preserve"> less fluent students in subsequent classes. Really, most of the English conversation classes I have ever taught have been a game of back-and-forth whereby I have jumped from different proficiency levels and made multiple accommodations to different </w:t>
+      </w:r>
+      <w:r>
+        <w:rPr>
+          <w:lang w:eastAsia="ko-KR"/>
+        </w:rPr>
+        <w:t>students</w:t>
+      </w:r>
+      <w:r>
+        <w:rPr>
+          <w:rFonts w:hint="eastAsia"/>
+          <w:lang w:eastAsia="ko-KR"/>
+        </w:rPr>
+        <w:t xml:space="preserve">, </w:t>
+      </w:r>
+      <w:r>
+        <w:rPr>
+          <w:lang w:eastAsia="ko-KR"/>
+        </w:rPr>
+        <w:t>usually</w:t>
+      </w:r>
+      <w:r>
+        <w:rPr>
+          <w:rFonts w:hint="eastAsia"/>
+          <w:lang w:eastAsia="ko-KR"/>
+        </w:rPr>
+        <w:t xml:space="preserve"> in the same class. I actually don</w:t>
+      </w:r>
+      <w:r>
+        <w:rPr>
+          <w:lang w:eastAsia="ko-KR"/>
+        </w:rPr>
+        <w:t>’</w:t>
+      </w:r>
+      <w:r>
+        <w:rPr>
+          <w:rFonts w:hint="eastAsia"/>
+          <w:lang w:eastAsia="ko-KR"/>
+        </w:rPr>
+        <w:t>t advise making multiple accommodations to anyone because that will just burn you out and you won</w:t>
+      </w:r>
+      <w:r>
+        <w:rPr>
+          <w:lang w:eastAsia="ko-KR"/>
+        </w:rPr>
+        <w:t>’</w:t>
+      </w:r>
+      <w:r>
+        <w:rPr>
+          <w:rFonts w:hint="eastAsia"/>
+          <w:lang w:eastAsia="ko-KR"/>
+        </w:rPr>
+        <w:t>t be able to have more time to yourself because you</w:t>
+      </w:r>
+      <w:r>
+        <w:rPr>
+          <w:lang w:eastAsia="ko-KR"/>
+        </w:rPr>
+        <w:t>’</w:t>
+      </w:r>
+      <w:r>
+        <w:rPr>
+          <w:rFonts w:hint="eastAsia"/>
+          <w:lang w:eastAsia="ko-KR"/>
+        </w:rPr>
+        <w:t xml:space="preserve">ll be so busy accommodating </w:t>
+      </w:r>
+      <w:r>
+        <w:rPr>
+          <w:lang w:eastAsia="ko-KR"/>
+        </w:rPr>
+        <w:t>everyone</w:t>
+      </w:r>
+      <w:r>
+        <w:rPr>
+          <w:rFonts w:hint="eastAsia"/>
+          <w:lang w:eastAsia="ko-KR"/>
+        </w:rPr>
+        <w:t xml:space="preserve">. Instead, you have to make your expectations known up front, even if it means borrowing a co-teacher </w:t>
+      </w:r>
+      <w:r>
+        <w:rPr>
+          <w:lang w:eastAsia="ko-KR"/>
+        </w:rPr>
+        <w:t>from the</w:t>
+      </w:r>
+      <w:r>
+        <w:rPr>
+          <w:rFonts w:hint="eastAsia"/>
+          <w:lang w:eastAsia="ko-KR"/>
+        </w:rPr>
+        <w:t xml:space="preserve"> other room to translate on your behalf and letting everyone know what you expect of them. As long as you are upfront about what you need to accomplish for the class and what type of work it</w:t>
+      </w:r>
+      <w:r>
+        <w:rPr>
+          <w:lang w:eastAsia="ko-KR"/>
+        </w:rPr>
+        <w:t>’</w:t>
+      </w:r>
+      <w:r>
+        <w:rPr>
+          <w:rFonts w:hint="eastAsia"/>
+          <w:lang w:eastAsia="ko-KR"/>
+        </w:rPr>
+        <w:t xml:space="preserve">s going to take, then letting down a few students is </w:t>
+      </w:r>
+      <w:r>
+        <w:rPr>
+          <w:lang w:eastAsia="ko-KR"/>
+        </w:rPr>
+        <w:t>ethically</w:t>
+      </w:r>
+      <w:r>
+        <w:rPr>
+          <w:rFonts w:hint="eastAsia"/>
+          <w:lang w:eastAsia="ko-KR"/>
+        </w:rPr>
+        <w:t xml:space="preserve"> correct </w:t>
+      </w:r>
+      <w:r>
+        <w:rPr>
+          <w:lang w:eastAsia="ko-KR"/>
+        </w:rPr>
+        <w:t>because</w:t>
+      </w:r>
+      <w:r>
+        <w:rPr>
+          <w:rFonts w:hint="eastAsia"/>
+          <w:lang w:eastAsia="ko-KR"/>
+        </w:rPr>
+        <w:t xml:space="preserve"> you would have told everyone your expectations for the class without necessarily knowing who was falling behind. Sure, you</w:t>
+      </w:r>
+      <w:r>
+        <w:rPr>
+          <w:lang w:eastAsia="ko-KR"/>
+        </w:rPr>
+        <w:t>’</w:t>
+      </w:r>
+      <w:r>
+        <w:rPr>
+          <w:rFonts w:hint="eastAsia"/>
+          <w:lang w:eastAsia="ko-KR"/>
+        </w:rPr>
+        <w:t>ll make adjustments hither and thither as you go along and as you get to know the students, but you won</w:t>
+      </w:r>
+      <w:r>
+        <w:rPr>
+          <w:lang w:eastAsia="ko-KR"/>
+        </w:rPr>
+        <w:t>’</w:t>
+      </w:r>
+      <w:r>
+        <w:rPr>
+          <w:rFonts w:hint="eastAsia"/>
+          <w:lang w:eastAsia="ko-KR"/>
+        </w:rPr>
+        <w:t>t fall victim to students who don</w:t>
+      </w:r>
+      <w:r>
+        <w:rPr>
+          <w:lang w:eastAsia="ko-KR"/>
+        </w:rPr>
+        <w:t>’</w:t>
+      </w:r>
+      <w:r>
+        <w:rPr>
+          <w:rFonts w:hint="eastAsia"/>
+          <w:lang w:eastAsia="ko-KR"/>
+        </w:rPr>
+        <w:t xml:space="preserve">t deserve your help in the first place which is another big mistake that beginning teachers often make when they are teaching classes for the first time. They just fall victim to these demanding, complaining students who ask so much of your time without actually </w:t>
+      </w:r>
+      <w:r>
+        <w:rPr>
+          <w:lang w:eastAsia="ko-KR"/>
+        </w:rPr>
+        <w:t>doing any</w:t>
+      </w:r>
+      <w:r>
+        <w:rPr>
+          <w:rFonts w:hint="eastAsia"/>
+          <w:lang w:eastAsia="ko-KR"/>
+        </w:rPr>
+        <w:t xml:space="preserve"> of the work. T</w:t>
+      </w:r>
+      <w:r>
+        <w:rPr>
+          <w:lang w:eastAsia="ko-KR"/>
+        </w:rPr>
+        <w:t>h</w:t>
+      </w:r>
+      <w:r>
+        <w:rPr>
+          <w:rFonts w:hint="eastAsia"/>
+          <w:lang w:eastAsia="ko-KR"/>
+        </w:rPr>
+        <w:t>ey</w:t>
+      </w:r>
+      <w:r>
+        <w:rPr>
+          <w:lang w:eastAsia="ko-KR"/>
+        </w:rPr>
+        <w:t>’</w:t>
+      </w:r>
+      <w:r>
+        <w:rPr>
+          <w:rFonts w:hint="eastAsia"/>
+          <w:lang w:eastAsia="ko-KR"/>
+        </w:rPr>
+        <w:t xml:space="preserve">re like those bad customers that you get in a business who just </w:t>
+      </w:r>
+      <w:r>
+        <w:rPr>
+          <w:lang w:eastAsia="ko-KR"/>
+        </w:rPr>
+        <w:t>complain</w:t>
+      </w:r>
+      <w:r>
+        <w:rPr>
+          <w:rFonts w:hint="eastAsia"/>
+          <w:lang w:eastAsia="ko-KR"/>
+        </w:rPr>
+        <w:t xml:space="preserve"> but pay you little money for your time and energy. You don</w:t>
+      </w:r>
+      <w:r>
+        <w:rPr>
+          <w:lang w:eastAsia="ko-KR"/>
+        </w:rPr>
+        <w:t>’</w:t>
+      </w:r>
+      <w:r>
+        <w:rPr>
+          <w:rFonts w:hint="eastAsia"/>
+          <w:lang w:eastAsia="ko-KR"/>
+        </w:rPr>
+        <w:t>t want to be allocating your time on these particular students in the class, at least not if you</w:t>
+      </w:r>
+      <w:r>
+        <w:rPr>
+          <w:lang w:eastAsia="ko-KR"/>
+        </w:rPr>
+        <w:t>’</w:t>
+      </w:r>
+      <w:r>
+        <w:rPr>
+          <w:rFonts w:hint="eastAsia"/>
+          <w:lang w:eastAsia="ko-KR"/>
+        </w:rPr>
+        <w:t xml:space="preserve">re looking to save yourself time. </w:t>
+      </w:r>
+    </w:p>
+    <w:p>
+      <w:pPr>
+        <w:pStyle w:val="LO-normal"/>
+        <w:rPr>
+          <w:lang w:eastAsia="ko-KR"/>
+        </w:rPr>
+      </w:pPr>
+      <w:r>
+        <w:rPr>
+          <w:rFonts w:hint="eastAsia"/>
+          <w:lang w:eastAsia="ko-KR"/>
+        </w:rPr>
+        <w:tab/>
+        <w:t>Let</w:t>
+      </w:r>
+      <w:r>
+        <w:rPr>
+          <w:lang w:eastAsia="ko-KR"/>
+        </w:rPr>
+        <w:t>’</w:t>
+      </w:r>
+      <w:r>
+        <w:rPr>
+          <w:rFonts w:hint="eastAsia"/>
+          <w:lang w:eastAsia="ko-KR"/>
+        </w:rPr>
+        <w:t xml:space="preserve">s be clear however that when I talk about students who are lost-causes here, I am not talking about the bad-boy students who are rebellious but nevertheless amazing </w:t>
+      </w:r>
+      <w:r>
+        <w:rPr>
+          <w:lang w:eastAsia="ko-KR"/>
+        </w:rPr>
+        <w:t>participants</w:t>
+      </w:r>
+      <w:r>
+        <w:rPr>
+          <w:rFonts w:hint="eastAsia"/>
+          <w:lang w:eastAsia="ko-KR"/>
+        </w:rPr>
+        <w:t xml:space="preserve"> in the class, </w:t>
+      </w:r>
+      <w:r>
+        <w:rPr>
+          <w:lang w:eastAsia="ko-KR"/>
+        </w:rPr>
+        <w:t>in the</w:t>
+      </w:r>
+      <w:r>
+        <w:rPr>
+          <w:rFonts w:hint="eastAsia"/>
+          <w:lang w:eastAsia="ko-KR"/>
+        </w:rPr>
+        <w:t>ir own way. I</w:t>
+      </w:r>
+      <w:r>
+        <w:rPr>
+          <w:lang w:eastAsia="ko-KR"/>
+        </w:rPr>
+        <w:t>’</w:t>
+      </w:r>
+      <w:r>
+        <w:rPr>
+          <w:rFonts w:hint="eastAsia"/>
+          <w:lang w:eastAsia="ko-KR"/>
+        </w:rPr>
+        <w:t>ve had many quote unquote bad students in my class who have done all sorts of naughty things</w:t>
+      </w:r>
+      <w:r>
+        <w:rPr>
+          <w:lang w:eastAsia="ko-KR"/>
+        </w:rPr>
+        <w:t>—</w:t>
+      </w:r>
+      <w:r>
+        <w:rPr>
+          <w:rFonts w:hint="eastAsia"/>
+          <w:lang w:eastAsia="ko-KR"/>
+        </w:rPr>
+        <w:t>dropping the f-word, insisting on being heard every time in class. You know what? I prefer these students then the ones who don</w:t>
+      </w:r>
+      <w:r>
+        <w:rPr>
+          <w:lang w:eastAsia="ko-KR"/>
+        </w:rPr>
+        <w:t>’</w:t>
+      </w:r>
+      <w:r>
+        <w:rPr>
+          <w:rFonts w:hint="eastAsia"/>
+          <w:lang w:eastAsia="ko-KR"/>
+        </w:rPr>
+        <w:t xml:space="preserve">t want to be in the class to begin with. And these bad </w:t>
+      </w:r>
+      <w:r>
+        <w:rPr>
+          <w:lang w:eastAsia="ko-KR"/>
+        </w:rPr>
+        <w:t>students</w:t>
+      </w:r>
+      <w:r>
+        <w:rPr>
+          <w:rFonts w:hint="eastAsia"/>
+          <w:lang w:eastAsia="ko-KR"/>
+        </w:rPr>
+        <w:t xml:space="preserve"> are not the type of students I am talking about. I am </w:t>
+      </w:r>
+      <w:r>
+        <w:rPr>
+          <w:lang w:eastAsia="ko-KR"/>
+        </w:rPr>
+        <w:t>specifically</w:t>
+      </w:r>
+      <w:r>
+        <w:rPr>
+          <w:rFonts w:hint="eastAsia"/>
+          <w:lang w:eastAsia="ko-KR"/>
+        </w:rPr>
+        <w:t xml:space="preserve"> referring to the types of students who </w:t>
+      </w:r>
+      <w:r>
+        <w:rPr>
+          <w:lang w:eastAsia="ko-KR"/>
+        </w:rPr>
+        <w:t xml:space="preserve">want something for nothing and then complain to you when you demand even a little work from them. </w:t>
+      </w:r>
+      <w:r>
+        <w:rPr>
+          <w:rFonts w:hint="eastAsia"/>
+          <w:lang w:eastAsia="ko-KR"/>
+        </w:rPr>
+        <w:t>This is the problem with not setting expectations. If you don</w:t>
+      </w:r>
+      <w:r>
+        <w:rPr>
+          <w:lang w:eastAsia="ko-KR"/>
+        </w:rPr>
+        <w:t>’</w:t>
+      </w:r>
+      <w:r>
+        <w:rPr>
+          <w:rFonts w:hint="eastAsia"/>
+          <w:lang w:eastAsia="ko-KR"/>
+        </w:rPr>
+        <w:t xml:space="preserve">t set the </w:t>
+      </w:r>
+      <w:r>
+        <w:rPr>
+          <w:lang w:eastAsia="ko-KR"/>
+        </w:rPr>
+        <w:t>ground</w:t>
+      </w:r>
+      <w:r>
+        <w:rPr>
+          <w:rFonts w:hint="eastAsia"/>
+          <w:lang w:eastAsia="ko-KR"/>
+        </w:rPr>
+        <w:t xml:space="preserve"> rules in your classes</w:t>
+      </w:r>
+      <w:r>
+        <w:rPr>
+          <w:lang w:eastAsia="ko-KR"/>
+        </w:rPr>
+        <w:t>—</w:t>
+      </w:r>
+      <w:r>
+        <w:rPr>
+          <w:rFonts w:hint="eastAsia"/>
+          <w:lang w:eastAsia="ko-KR"/>
+        </w:rPr>
+        <w:t>and by the way, this might be a good life rule as well</w:t>
+      </w:r>
+      <w:r>
+        <w:rPr>
+          <w:lang w:eastAsia="ko-KR"/>
+        </w:rPr>
+        <w:t>—</w:t>
+      </w:r>
+      <w:r>
+        <w:rPr>
+          <w:rFonts w:hint="eastAsia"/>
+          <w:lang w:eastAsia="ko-KR"/>
+        </w:rPr>
+        <w:t>then the students will have a free slip to act any way they want in your class. And if you start every class with a 30-minute game just for funsies, then forget about it. The class is lost, you</w:t>
+      </w:r>
+      <w:r>
+        <w:rPr>
+          <w:lang w:eastAsia="ko-KR"/>
+        </w:rPr>
+        <w:t>’</w:t>
+      </w:r>
+      <w:r>
+        <w:rPr>
+          <w:rFonts w:hint="eastAsia"/>
+          <w:lang w:eastAsia="ko-KR"/>
+        </w:rPr>
+        <w:t>ll never get them back. In order to self-motivate your students, you</w:t>
+      </w:r>
+      <w:r>
+        <w:rPr>
+          <w:lang w:eastAsia="ko-KR"/>
+        </w:rPr>
+        <w:t>’</w:t>
+      </w:r>
+      <w:r>
+        <w:rPr>
+          <w:rFonts w:hint="eastAsia"/>
+          <w:lang w:eastAsia="ko-KR"/>
+        </w:rPr>
+        <w:t xml:space="preserve">ve got to be motivated yourself, at least for a certain window period, if you ever hope to rest back your time and energy from the students. </w:t>
+      </w:r>
+      <w:r>
+        <w:rPr>
+          <w:lang w:eastAsia="ko-KR"/>
+        </w:rPr>
+        <w:t>“</w:t>
+      </w:r>
+      <w:r>
+        <w:rPr>
+          <w:rFonts w:hint="eastAsia"/>
+          <w:lang w:eastAsia="ko-KR"/>
+        </w:rPr>
+        <w:t>Don</w:t>
+      </w:r>
+      <w:r>
+        <w:rPr>
+          <w:lang w:eastAsia="ko-KR"/>
+        </w:rPr>
+        <w:t>’</w:t>
+      </w:r>
+      <w:r>
+        <w:rPr>
+          <w:rFonts w:hint="eastAsia"/>
+          <w:lang w:eastAsia="ko-KR"/>
+        </w:rPr>
+        <w:t>t smile until April,</w:t>
+      </w:r>
+      <w:r>
+        <w:rPr>
+          <w:lang w:eastAsia="ko-KR"/>
+        </w:rPr>
+        <w:t>”</w:t>
+      </w:r>
+      <w:r>
+        <w:rPr>
+          <w:rFonts w:hint="eastAsia"/>
+          <w:lang w:eastAsia="ko-KR"/>
+        </w:rPr>
+        <w:t xml:space="preserve"> as the saying goes from the book </w:t>
+      </w:r>
+      <w:r>
+        <w:rPr>
+          <w:rFonts w:hint="eastAsia"/>
+          <w:i/>
+          <w:lang w:eastAsia="ko-KR"/>
+        </w:rPr>
+        <w:t>Language Activities for Teenagers.</w:t>
+      </w:r>
+      <w:r>
+        <w:rPr>
+          <w:rFonts w:hint="eastAsia"/>
+          <w:lang w:eastAsia="ko-KR"/>
+        </w:rPr>
+        <w:t xml:space="preserve"> This will also save you from the uncomfortable predicament of becoming that one </w:t>
+      </w:r>
+      <w:r>
+        <w:rPr>
+          <w:lang w:eastAsia="ko-KR"/>
+        </w:rPr>
+        <w:t>“</w:t>
+      </w:r>
+      <w:r>
+        <w:rPr>
+          <w:rFonts w:hint="eastAsia"/>
+          <w:lang w:eastAsia="ko-KR"/>
+        </w:rPr>
+        <w:t>changed teacher</w:t>
+      </w:r>
+      <w:r>
+        <w:rPr>
+          <w:lang w:eastAsia="ko-KR"/>
+        </w:rPr>
+        <w:t>”</w:t>
+      </w:r>
+      <w:r>
+        <w:rPr>
+          <w:rFonts w:hint="eastAsia"/>
+          <w:lang w:eastAsia="ko-KR"/>
+        </w:rPr>
+        <w:t xml:space="preserve"> that the students don</w:t>
+      </w:r>
+      <w:r>
+        <w:rPr>
+          <w:lang w:eastAsia="ko-KR"/>
+        </w:rPr>
+        <w:t>’</w:t>
+      </w:r>
+      <w:r>
+        <w:rPr>
+          <w:rFonts w:hint="eastAsia"/>
+          <w:lang w:eastAsia="ko-KR"/>
+        </w:rPr>
+        <w:t xml:space="preserve">t like anymore. </w:t>
+      </w:r>
+      <w:r>
+        <w:rPr>
+          <w:lang w:eastAsia="ko-KR"/>
+        </w:rPr>
+        <w:t>“</w:t>
+      </w:r>
+      <w:r>
+        <w:rPr>
+          <w:rFonts w:hint="eastAsia"/>
+          <w:lang w:eastAsia="ko-KR"/>
+        </w:rPr>
+        <w:t>What happened to Teacher Todd?</w:t>
+      </w:r>
+      <w:r>
+        <w:rPr>
+          <w:lang w:eastAsia="ko-KR"/>
+        </w:rPr>
+        <w:t>”</w:t>
+      </w:r>
+      <w:r>
+        <w:rPr>
+          <w:rFonts w:hint="eastAsia"/>
+          <w:lang w:eastAsia="ko-KR"/>
+        </w:rPr>
+        <w:t xml:space="preserve"> some of the students used to say, </w:t>
+      </w:r>
+      <w:r>
+        <w:rPr>
+          <w:lang w:eastAsia="ko-KR"/>
+        </w:rPr>
+        <w:t>“</w:t>
+      </w:r>
+      <w:r>
+        <w:rPr>
+          <w:rFonts w:hint="eastAsia"/>
+          <w:lang w:eastAsia="ko-KR"/>
+        </w:rPr>
+        <w:t>he no longer plays tic tac toe with us on the board or give us loads of candy or do Jeopardy with us.</w:t>
+      </w:r>
+      <w:r>
+        <w:rPr>
+          <w:lang w:eastAsia="ko-KR"/>
+        </w:rPr>
+        <w:t>”</w:t>
+      </w:r>
+      <w:r>
+        <w:rPr>
+          <w:rFonts w:hint="eastAsia"/>
+          <w:lang w:eastAsia="ko-KR"/>
+        </w:rPr>
+        <w:t xml:space="preserve"> Sure, I was hired to play these fun games, but I</w:t>
+      </w:r>
+      <w:r>
+        <w:rPr>
+          <w:lang w:eastAsia="ko-KR"/>
+        </w:rPr>
+        <w:t>’</w:t>
+      </w:r>
+      <w:r>
+        <w:rPr>
+          <w:rFonts w:hint="eastAsia"/>
+          <w:lang w:eastAsia="ko-KR"/>
+        </w:rPr>
+        <w:t>m also supposed to teach the kids something. And I</w:t>
+      </w:r>
+      <w:r>
+        <w:rPr>
+          <w:lang w:eastAsia="ko-KR"/>
+        </w:rPr>
+        <w:t>’</w:t>
+      </w:r>
+      <w:r>
+        <w:rPr>
+          <w:rFonts w:hint="eastAsia"/>
+          <w:lang w:eastAsia="ko-KR"/>
+        </w:rPr>
+        <w:t xml:space="preserve">m supposed to do that with maximum health and all of my mental faculties intact so that I can perform my job responsibilities. In order for me to do that, </w:t>
+      </w:r>
+      <w:r>
+        <w:rPr>
+          <w:lang w:eastAsia="ko-KR"/>
+        </w:rPr>
+        <w:t>I</w:t>
+      </w:r>
+      <w:r>
+        <w:rPr>
+          <w:rFonts w:hint="eastAsia"/>
+          <w:lang w:eastAsia="ko-KR"/>
+        </w:rPr>
+        <w:t xml:space="preserve"> have to be a stickler sometimes and get the students to be more responsible.</w:t>
+      </w:r>
+    </w:p>
+    <w:p>
+      <w:pPr>
+        <w:pStyle w:val="LO-normal"/>
+        <w:rPr>
+          <w:lang w:eastAsia="ko-KR"/>
+        </w:rPr>
+      </w:pPr>
+      <w:r>
+        <w:rPr>
+          <w:rFonts w:hint="eastAsia"/>
+          <w:lang w:eastAsia="ko-KR"/>
+        </w:rPr>
+        <w:tab/>
+      </w:r>
+      <w:r>
+        <w:rPr>
+          <w:lang w:eastAsia="ko-KR"/>
+        </w:rPr>
+        <w:t>“</w:t>
+      </w:r>
+      <w:r>
+        <w:rPr>
+          <w:rFonts w:hint="eastAsia"/>
+          <w:lang w:eastAsia="ko-KR"/>
+        </w:rPr>
+        <w:t>But Todd, you</w:t>
+      </w:r>
+      <w:r>
+        <w:rPr>
+          <w:lang w:eastAsia="ko-KR"/>
+        </w:rPr>
+        <w:t>’</w:t>
+      </w:r>
+      <w:r>
+        <w:rPr>
+          <w:rFonts w:hint="eastAsia"/>
+          <w:lang w:eastAsia="ko-KR"/>
+        </w:rPr>
+        <w:t>re supposed to make the class fun and interesting for the students,</w:t>
+      </w:r>
+      <w:r>
+        <w:rPr>
+          <w:lang w:eastAsia="ko-KR"/>
+        </w:rPr>
+        <w:t>”</w:t>
+      </w:r>
+      <w:r>
+        <w:rPr>
+          <w:rFonts w:hint="eastAsia"/>
+          <w:lang w:eastAsia="ko-KR"/>
+        </w:rPr>
+        <w:t xml:space="preserve"> you might object, perhaps even scream at me as I </w:t>
+      </w:r>
+      <w:r>
+        <w:rPr>
+          <w:lang w:eastAsia="ko-KR"/>
+        </w:rPr>
+        <w:t>describe</w:t>
+      </w:r>
+      <w:r>
+        <w:rPr>
+          <w:rFonts w:hint="eastAsia"/>
+          <w:lang w:eastAsia="ko-KR"/>
+        </w:rPr>
+        <w:t xml:space="preserve"> such lurid details to you about the profession.  But the more I gave, the less I received. Students don</w:t>
+      </w:r>
+      <w:r>
+        <w:rPr>
+          <w:lang w:eastAsia="ko-KR"/>
+        </w:rPr>
+        <w:t>’</w:t>
+      </w:r>
+      <w:r>
+        <w:rPr>
+          <w:rFonts w:hint="eastAsia"/>
+          <w:lang w:eastAsia="ko-KR"/>
+        </w:rPr>
+        <w:t xml:space="preserve">t really have this third-eye </w:t>
+      </w:r>
+      <w:r>
+        <w:rPr>
+          <w:rFonts w:hint="eastAsia"/>
+          <w:lang w:eastAsia="ko-KR"/>
+        </w:rPr>
+        <w:lastRenderedPageBreak/>
+        <w:t xml:space="preserve">sense of give-and-take. They just take, take, take,  to the point where they jus take things for granted, including my time and my hospitality which are two non-replenishable resources </w:t>
+      </w:r>
+      <w:r>
+        <w:rPr>
+          <w:lang w:eastAsia="ko-KR"/>
+        </w:rPr>
+        <w:t>with</w:t>
+      </w:r>
+      <w:r>
+        <w:rPr>
+          <w:rFonts w:hint="eastAsia"/>
+          <w:lang w:eastAsia="ko-KR"/>
+        </w:rPr>
+        <w:t xml:space="preserve"> each relationship that I have.  The more I gave, the less I got, so I </w:t>
+      </w:r>
+      <w:r>
+        <w:rPr>
+          <w:lang w:eastAsia="ko-KR"/>
+        </w:rPr>
+        <w:t>figured</w:t>
+      </w:r>
+      <w:r>
+        <w:rPr>
+          <w:rFonts w:hint="eastAsia"/>
+          <w:lang w:eastAsia="ko-KR"/>
+        </w:rPr>
+        <w:t xml:space="preserve"> if I</w:t>
+      </w:r>
+      <w:r>
+        <w:rPr>
+          <w:lang w:eastAsia="ko-KR"/>
+        </w:rPr>
+        <w:t>’</w:t>
+      </w:r>
+      <w:r>
+        <w:rPr>
+          <w:rFonts w:hint="eastAsia"/>
+          <w:lang w:eastAsia="ko-KR"/>
+        </w:rPr>
+        <w:t xml:space="preserve">m going to care about anything, might as well be me so that I can perform my job </w:t>
+      </w:r>
+      <w:r>
+        <w:rPr>
+          <w:lang w:eastAsia="ko-KR"/>
+        </w:rPr>
+        <w:t>responsibilities</w:t>
+      </w:r>
+      <w:r>
+        <w:rPr>
+          <w:rFonts w:hint="eastAsia"/>
+          <w:lang w:eastAsia="ko-KR"/>
+        </w:rPr>
+        <w:t xml:space="preserve"> and do the things that I want to do in my life. This brings me to another point.</w:t>
+      </w:r>
+    </w:p>
+    <w:p>
+      <w:pPr>
+        <w:pStyle w:val="LO-normal"/>
+        <w:rPr>
+          <w:lang w:eastAsia="ko-KR"/>
+        </w:rPr>
+      </w:pPr>
+      <w:r>
+        <w:rPr>
+          <w:rFonts w:hint="eastAsia"/>
+          <w:lang w:eastAsia="ko-KR"/>
+        </w:rPr>
+        <w:tab/>
+        <w:t xml:space="preserve">English teacher can be a fun profession if you find the right working environment. I have b rought this up time and again and it is really worth repeating </w:t>
+      </w:r>
+      <w:r>
+        <w:rPr>
+          <w:lang w:eastAsia="ko-KR"/>
+        </w:rPr>
+        <w:t>because</w:t>
+      </w:r>
+      <w:r>
+        <w:rPr>
+          <w:rFonts w:hint="eastAsia"/>
+          <w:lang w:eastAsia="ko-KR"/>
+        </w:rPr>
+        <w:t xml:space="preserve"> it is so important. The English teaching profession can </w:t>
+      </w:r>
+      <w:r>
+        <w:rPr>
+          <w:lang w:eastAsia="ko-KR"/>
+        </w:rPr>
+        <w:t>either</w:t>
+      </w:r>
+      <w:r>
+        <w:rPr>
+          <w:rFonts w:hint="eastAsia"/>
+          <w:lang w:eastAsia="ko-KR"/>
+        </w:rPr>
+        <w:t xml:space="preserve"> make or break you in your life. It can be a tool to give you more freedom and joy in your life or it can become a nightmare. Really, the choice is up to you. I always see these forum threads on Waygook that compare the pros and cons of teaching in a private school versus a public school in South Korea. It </w:t>
+      </w:r>
+      <w:r>
+        <w:rPr>
+          <w:lang w:eastAsia="ko-KR"/>
+        </w:rPr>
+        <w:t>usually</w:t>
+      </w:r>
+      <w:r>
+        <w:rPr>
+          <w:rFonts w:hint="eastAsia"/>
+          <w:lang w:eastAsia="ko-KR"/>
+        </w:rPr>
+        <w:t xml:space="preserve"> goes something like this: </w:t>
+      </w:r>
+      <w:r>
+        <w:rPr>
+          <w:lang w:eastAsia="ko-KR"/>
+        </w:rPr>
+        <w:t>“</w:t>
+      </w:r>
+      <w:r>
+        <w:rPr>
+          <w:rFonts w:hint="eastAsia"/>
+          <w:lang w:eastAsia="ko-KR"/>
+        </w:rPr>
+        <w:t>The private schools will give you more money but you</w:t>
+      </w:r>
+      <w:r>
+        <w:rPr>
+          <w:lang w:eastAsia="ko-KR"/>
+        </w:rPr>
+        <w:t>’</w:t>
+      </w:r>
+      <w:r>
+        <w:rPr>
+          <w:rFonts w:hint="eastAsia"/>
+          <w:lang w:eastAsia="ko-KR"/>
+        </w:rPr>
+        <w:t>ll have less time to yourself, while the public schools are going to be less pay but the quality of life will be better.</w:t>
+      </w:r>
+      <w:r>
+        <w:rPr>
+          <w:lang w:eastAsia="ko-KR"/>
+        </w:rPr>
+        <w:t>”</w:t>
+      </w:r>
+      <w:r>
+        <w:rPr>
+          <w:rFonts w:hint="eastAsia"/>
+          <w:lang w:eastAsia="ko-KR"/>
+        </w:rPr>
+        <w:t xml:space="preserve"> So I ask you dear Reader, which option would you choose? If you said the second option, you would be right. I would much rather have the better quality of life than the shittier one any day. And by the </w:t>
+      </w:r>
+      <w:r>
+        <w:rPr>
+          <w:lang w:eastAsia="ko-KR"/>
+        </w:rPr>
+        <w:t>way</w:t>
+      </w:r>
+      <w:r>
+        <w:rPr>
+          <w:rFonts w:hint="eastAsia"/>
+          <w:lang w:eastAsia="ko-KR"/>
+        </w:rPr>
+        <w:t>, the better quality of life sometimes isn</w:t>
+      </w:r>
+      <w:r>
+        <w:rPr>
+          <w:lang w:eastAsia="ko-KR"/>
+        </w:rPr>
+        <w:t>’</w:t>
+      </w:r>
+      <w:r>
+        <w:rPr>
+          <w:rFonts w:hint="eastAsia"/>
+          <w:lang w:eastAsia="ko-KR"/>
+        </w:rPr>
+        <w:t>t even that much better if you have nasty colleagues and belligerent and irritable students. Toward the end of one of my contracts, I was almost running away screaming because I couldn</w:t>
+      </w:r>
+      <w:r>
+        <w:rPr>
+          <w:lang w:eastAsia="ko-KR"/>
+        </w:rPr>
+        <w:t>’</w:t>
+      </w:r>
+      <w:r>
+        <w:rPr>
+          <w:rFonts w:hint="eastAsia"/>
+          <w:lang w:eastAsia="ko-KR"/>
+        </w:rPr>
+        <w:t xml:space="preserve">t take the incessant teaching that I had to do with such meddlesome students that </w:t>
+      </w:r>
+      <w:r>
+        <w:rPr>
+          <w:lang w:eastAsia="ko-KR"/>
+        </w:rPr>
+        <w:t>I</w:t>
+      </w:r>
+      <w:r>
+        <w:rPr>
+          <w:rFonts w:hint="eastAsia"/>
+          <w:lang w:eastAsia="ko-KR"/>
+        </w:rPr>
+        <w:t xml:space="preserve"> had at the time. What could have possessed me to take on such added workload with such rambunctious little nasties I will never know, but it has been a lingering regret. I don</w:t>
+      </w:r>
+      <w:r>
+        <w:rPr>
+          <w:lang w:eastAsia="ko-KR"/>
+        </w:rPr>
+        <w:t>’</w:t>
+      </w:r>
+      <w:r>
+        <w:rPr>
+          <w:rFonts w:hint="eastAsia"/>
+          <w:lang w:eastAsia="ko-KR"/>
+        </w:rPr>
+        <w:t xml:space="preserve">t work more than 20 hours per week if I can possibly help it, and I will work less if it means I have more time to myself to do the things </w:t>
+      </w:r>
+      <w:r>
+        <w:rPr>
+          <w:lang w:eastAsia="ko-KR"/>
+        </w:rPr>
+        <w:t>that</w:t>
+      </w:r>
+      <w:r>
+        <w:rPr>
+          <w:rFonts w:hint="eastAsia"/>
+          <w:lang w:eastAsia="ko-KR"/>
+        </w:rPr>
+        <w:t xml:space="preserve"> I really want to do, like hiking, meditating, and being alone with a nice cup of coffee. These are the things </w:t>
+      </w:r>
+      <w:r>
+        <w:rPr>
+          <w:lang w:eastAsia="ko-KR"/>
+        </w:rPr>
+        <w:t>that</w:t>
+      </w:r>
+      <w:r>
+        <w:rPr>
+          <w:rFonts w:hint="eastAsia"/>
+          <w:lang w:eastAsia="ko-KR"/>
+        </w:rPr>
+        <w:t xml:space="preserve"> I enjoy and would rather spend my time doing. </w:t>
+      </w:r>
+      <w:r>
+        <w:rPr>
+          <w:lang w:eastAsia="ko-KR"/>
+        </w:rPr>
+        <w:t>“</w:t>
+      </w:r>
+      <w:r>
+        <w:rPr>
+          <w:rFonts w:hint="eastAsia"/>
+          <w:lang w:eastAsia="ko-KR"/>
+        </w:rPr>
+        <w:t>But where will you get the money?</w:t>
+      </w:r>
+      <w:r>
+        <w:rPr>
+          <w:lang w:eastAsia="ko-KR"/>
+        </w:rPr>
+        <w:t>”</w:t>
+      </w:r>
+      <w:r>
+        <w:rPr>
+          <w:rFonts w:hint="eastAsia"/>
+          <w:lang w:eastAsia="ko-KR"/>
+        </w:rPr>
+        <w:t xml:space="preserve"> you might be asking yourself as you read these words. And to this, I shall respond that </w:t>
+      </w:r>
+      <w:r>
+        <w:rPr>
+          <w:lang w:eastAsia="ko-KR"/>
+        </w:rPr>
+        <w:t>“</w:t>
+      </w:r>
+      <w:r>
+        <w:rPr>
+          <w:rFonts w:hint="eastAsia"/>
+          <w:lang w:eastAsia="ko-KR"/>
+        </w:rPr>
+        <w:t>necessity is the mother of invention,</w:t>
+      </w:r>
+      <w:r>
+        <w:rPr>
+          <w:lang w:eastAsia="ko-KR"/>
+        </w:rPr>
+        <w:t>”</w:t>
+      </w:r>
+      <w:r>
+        <w:rPr>
+          <w:rFonts w:hint="eastAsia"/>
+          <w:lang w:eastAsia="ko-KR"/>
+        </w:rPr>
+        <w:t xml:space="preserve"> and the human mind has this rather uncanny ability to derive solutions in the most desperate of times when it seems like there are no solutions. Teaching English was actually how I got myself out of another jam that is a fable for another book entirely. But the point is that you</w:t>
+      </w:r>
+      <w:r>
+        <w:rPr>
+          <w:lang w:eastAsia="ko-KR"/>
+        </w:rPr>
+        <w:t>’</w:t>
+      </w:r>
+      <w:r>
+        <w:rPr>
+          <w:rFonts w:hint="eastAsia"/>
+          <w:lang w:eastAsia="ko-KR"/>
+        </w:rPr>
+        <w:t xml:space="preserve">re going to get students self-motivated </w:t>
+      </w:r>
+      <w:r>
+        <w:rPr>
+          <w:rFonts w:hint="eastAsia"/>
+          <w:i/>
+          <w:lang w:eastAsia="ko-KR"/>
+        </w:rPr>
+        <w:t xml:space="preserve">who are self-motivated to begin </w:t>
+      </w:r>
+      <w:r>
+        <w:rPr>
+          <w:i/>
+          <w:lang w:eastAsia="ko-KR"/>
+        </w:rPr>
+        <w:t>with</w:t>
+      </w:r>
+      <w:r>
+        <w:rPr>
+          <w:rFonts w:hint="eastAsia"/>
+          <w:lang w:eastAsia="ko-KR"/>
+        </w:rPr>
+        <w:t>! You can</w:t>
+      </w:r>
+      <w:r>
+        <w:rPr>
+          <w:lang w:eastAsia="ko-KR"/>
+        </w:rPr>
+        <w:t>’</w:t>
+      </w:r>
+      <w:r>
+        <w:rPr>
+          <w:rFonts w:hint="eastAsia"/>
+          <w:lang w:eastAsia="ko-KR"/>
+        </w:rPr>
+        <w:t>t teach students to want to learn. Many schools will believe this and try to make you do this to the students which is actually an impossible task. Anyone who expects you to teach students to want to learn</w:t>
+      </w:r>
+      <w:r>
+        <w:rPr>
+          <w:lang w:eastAsia="ko-KR"/>
+        </w:rPr>
+        <w:t>—</w:t>
+      </w:r>
+      <w:r>
+        <w:rPr>
+          <w:rFonts w:hint="eastAsia"/>
+          <w:lang w:eastAsia="ko-KR"/>
+        </w:rPr>
+        <w:t>while of course also teaching English-- is somebody that you need to plan on leaving. Because you</w:t>
+      </w:r>
+      <w:r>
+        <w:rPr>
+          <w:lang w:eastAsia="ko-KR"/>
+        </w:rPr>
+        <w:t>’</w:t>
+      </w:r>
+      <w:r>
+        <w:rPr>
+          <w:rFonts w:hint="eastAsia"/>
+          <w:lang w:eastAsia="ko-KR"/>
+        </w:rPr>
+        <w:t>re on a sinking ship there and you</w:t>
+      </w:r>
+      <w:r>
+        <w:rPr>
+          <w:lang w:eastAsia="ko-KR"/>
+        </w:rPr>
+        <w:t>’</w:t>
+      </w:r>
+      <w:r>
+        <w:rPr>
+          <w:rFonts w:hint="eastAsia"/>
+          <w:lang w:eastAsia="ko-KR"/>
+        </w:rPr>
+        <w:t xml:space="preserve">re just not going to win it. </w:t>
+      </w:r>
+    </w:p>
+    <w:p>
+      <w:pPr>
+        <w:pStyle w:val="LO-normal"/>
+        <w:rPr>
+          <w:lang w:eastAsia="ko-KR"/>
+        </w:rPr>
+      </w:pPr>
+      <w:r>
+        <w:rPr>
+          <w:rFonts w:hint="eastAsia"/>
+          <w:lang w:eastAsia="ko-KR"/>
+        </w:rPr>
+        <w:tab/>
+        <w:t>Some self-motivational literature has you driving circles around the students, showing them this clip and that clip and this poster and that poster and giving them little worksheets with people appearing as if they enjoy reading a really thick textbook. All of this propaganda stuff is ridiculous to me because the students aren</w:t>
+      </w:r>
+      <w:r>
+        <w:rPr>
+          <w:lang w:eastAsia="ko-KR"/>
+        </w:rPr>
+        <w:t>’</w:t>
+      </w:r>
+      <w:r>
+        <w:rPr>
+          <w:rFonts w:hint="eastAsia"/>
+          <w:lang w:eastAsia="ko-KR"/>
+        </w:rPr>
+        <w:t>t sponges that just absorb everything. They</w:t>
+      </w:r>
+      <w:r>
+        <w:rPr>
+          <w:lang w:eastAsia="ko-KR"/>
+        </w:rPr>
+        <w:t>’</w:t>
+      </w:r>
+      <w:r>
+        <w:rPr>
+          <w:rFonts w:hint="eastAsia"/>
+          <w:lang w:eastAsia="ko-KR"/>
+        </w:rPr>
+        <w:t xml:space="preserve">re actually a lot </w:t>
+      </w:r>
+      <w:r>
+        <w:rPr>
+          <w:lang w:eastAsia="ko-KR"/>
+        </w:rPr>
+        <w:t>smarter than</w:t>
+      </w:r>
+      <w:r>
+        <w:rPr>
+          <w:rFonts w:hint="eastAsia"/>
+          <w:lang w:eastAsia="ko-KR"/>
+        </w:rPr>
+        <w:t xml:space="preserve"> most people give them credit for and they can see right through thinly veiled attempts at indoctrination. At the end of the day, they</w:t>
+      </w:r>
+      <w:r>
+        <w:rPr>
+          <w:lang w:eastAsia="ko-KR"/>
+        </w:rPr>
+        <w:t>’</w:t>
+      </w:r>
+      <w:r>
+        <w:rPr>
+          <w:rFonts w:hint="eastAsia"/>
+          <w:lang w:eastAsia="ko-KR"/>
+        </w:rPr>
+        <w:t>re going to be just like any other human</w:t>
+      </w:r>
+      <w:r>
+        <w:rPr>
+          <w:lang w:eastAsia="ko-KR"/>
+        </w:rPr>
+        <w:t>—</w:t>
+      </w:r>
+      <w:r>
+        <w:rPr>
+          <w:rFonts w:hint="eastAsia"/>
+          <w:lang w:eastAsia="ko-KR"/>
+        </w:rPr>
+        <w:t>they</w:t>
+      </w:r>
+      <w:r>
+        <w:rPr>
+          <w:lang w:eastAsia="ko-KR"/>
+        </w:rPr>
+        <w:t>’</w:t>
+      </w:r>
+      <w:r>
+        <w:rPr>
+          <w:rFonts w:hint="eastAsia"/>
+          <w:lang w:eastAsia="ko-KR"/>
+        </w:rPr>
+        <w:t>re going to determine what is most important for them in their own life and then take actionable steps to pursue that. It</w:t>
+      </w:r>
+      <w:r>
+        <w:rPr>
+          <w:lang w:eastAsia="ko-KR"/>
+        </w:rPr>
+        <w:t>’</w:t>
+      </w:r>
+      <w:r>
+        <w:rPr>
+          <w:rFonts w:hint="eastAsia"/>
+          <w:lang w:eastAsia="ko-KR"/>
+        </w:rPr>
+        <w:t>s kind of like a pain-pleasure principle, although I</w:t>
+      </w:r>
+      <w:r>
+        <w:rPr>
+          <w:lang w:eastAsia="ko-KR"/>
+        </w:rPr>
+        <w:t>’</w:t>
+      </w:r>
+      <w:r>
+        <w:rPr>
+          <w:rFonts w:hint="eastAsia"/>
+          <w:lang w:eastAsia="ko-KR"/>
+        </w:rPr>
+        <w:t>m not a utilitarian or anything like that. I</w:t>
+      </w:r>
+      <w:r>
+        <w:rPr>
+          <w:lang w:eastAsia="ko-KR"/>
+        </w:rPr>
+        <w:t>’</w:t>
+      </w:r>
+      <w:r>
+        <w:rPr>
+          <w:rFonts w:hint="eastAsia"/>
+          <w:lang w:eastAsia="ko-KR"/>
+        </w:rPr>
+        <w:t xml:space="preserve">ve just seen it from experience. I know this probably sounds a bit hopeless and you were looking for some strategies on how to get the students interested in English enough so that you could save yourself some time and energy in the long run. In the </w:t>
+      </w:r>
+      <w:r>
+        <w:rPr>
+          <w:rFonts w:hint="eastAsia"/>
+          <w:lang w:eastAsia="ko-KR"/>
+        </w:rPr>
+        <w:lastRenderedPageBreak/>
+        <w:t xml:space="preserve">paragraphs to follow, I </w:t>
+      </w:r>
+      <w:r>
+        <w:rPr>
+          <w:rFonts w:hint="eastAsia"/>
+          <w:i/>
+          <w:lang w:eastAsia="ko-KR"/>
+        </w:rPr>
+        <w:t>will</w:t>
+      </w:r>
+      <w:r>
+        <w:rPr>
+          <w:rFonts w:hint="eastAsia"/>
+          <w:lang w:eastAsia="ko-KR"/>
+        </w:rPr>
+        <w:t xml:space="preserve"> provide you with some strategies that you can use if you</w:t>
+      </w:r>
+      <w:r>
+        <w:rPr>
+          <w:lang w:eastAsia="ko-KR"/>
+        </w:rPr>
+        <w:t>’</w:t>
+      </w:r>
+      <w:r>
+        <w:rPr>
+          <w:rFonts w:hint="eastAsia"/>
+          <w:lang w:eastAsia="ko-KR"/>
+        </w:rPr>
+        <w:t xml:space="preserve">re </w:t>
+      </w:r>
+      <w:r>
+        <w:rPr>
+          <w:lang w:eastAsia="ko-KR"/>
+        </w:rPr>
+        <w:t>absolutely</w:t>
+      </w:r>
+      <w:r>
+        <w:rPr>
+          <w:rFonts w:hint="eastAsia"/>
+          <w:lang w:eastAsia="ko-KR"/>
+        </w:rPr>
+        <w:t xml:space="preserve"> faced </w:t>
+      </w:r>
+      <w:r>
+        <w:rPr>
+          <w:lang w:eastAsia="ko-KR"/>
+        </w:rPr>
+        <w:t>with</w:t>
+      </w:r>
+      <w:r>
+        <w:rPr>
+          <w:rFonts w:hint="eastAsia"/>
+          <w:lang w:eastAsia="ko-KR"/>
+        </w:rPr>
+        <w:t xml:space="preserve"> students who are relentlessly unmotivated and determined to make your life a living hell. By the end of this chapter, I will hopefully have taught you that, above all else, you will keep calm and prosper despite all that you face as an English teacher in a non-English-speaking country. Let</w:t>
+      </w:r>
+      <w:r>
+        <w:rPr>
+          <w:lang w:eastAsia="ko-KR"/>
+        </w:rPr>
+        <w:t>’</w:t>
+      </w:r>
+      <w:r>
+        <w:rPr>
+          <w:rFonts w:hint="eastAsia"/>
+          <w:lang w:eastAsia="ko-KR"/>
+        </w:rPr>
+        <w:t xml:space="preserve">s begin. </w:t>
       </w:r>
     </w:p>
     <w:p>
@@ -7522,6 +8836,11 @@
     <w:p>
       <w:pPr>
         <w:pStyle w:val="LO-normal3"/>
+      </w:pPr>
+    </w:p>
+    <w:p>
+      <w:pPr>
+        <w:pStyle w:val="normal0"/>
       </w:pPr>
     </w:p>
     <w:p>

</xml_diff>

<commit_message>
Added two pages to make 90.
</commit_message>
<xml_diff>
--- a/StrategiesforGettingtheLittleTykesOffYourBack.docx
+++ b/StrategiesforGettingtheLittleTykesOffYourBack.docx
@@ -17,10 +17,12 @@
       </w:r>
       <w:r>
         <w:rPr>
+          <w:rFonts w:hint="eastAsia"/>
           <w:b/>
           <w:color w:val="FF0000"/>
-        </w:rPr>
-        <w:t>88</w:t>
+          <w:lang w:eastAsia="ko-KR"/>
+        </w:rPr>
+        <w:t>90</w:t>
       </w:r>
     </w:p>
     <w:p>
@@ -8739,10 +8741,1020 @@
       </w:pPr>
       <w:r>
         <w:rPr>
+          <w:rFonts w:hint="eastAsia"/>
+          <w:lang w:eastAsia="ko-KR"/>
+        </w:rPr>
+        <w:tab/>
+        <w:t xml:space="preserve">Most of my dreadfully failed classes have turned that way over time. Yes, I place the blame on myself for this and my inexperience. Without exception, my classes have deteriorated because the motivation was not only dwindled but also </w:t>
+      </w:r>
+      <w:r>
+        <w:rPr>
+          <w:lang w:eastAsia="ko-KR"/>
+        </w:rPr>
+        <w:t>because</w:t>
+      </w:r>
+      <w:r>
+        <w:rPr>
+          <w:rFonts w:hint="eastAsia"/>
+          <w:lang w:eastAsia="ko-KR"/>
+        </w:rPr>
+        <w:t xml:space="preserve"> I took too many liberties with the students that they </w:t>
+      </w:r>
+      <w:r>
+        <w:rPr>
+          <w:lang w:eastAsia="ko-KR"/>
+        </w:rPr>
+        <w:t>eventually</w:t>
+      </w:r>
+      <w:r>
+        <w:rPr>
+          <w:rFonts w:hint="eastAsia"/>
+          <w:lang w:eastAsia="ko-KR"/>
+        </w:rPr>
+        <w:t xml:space="preserve"> took such hospitality for granted. They figured they could get away hook, line, and sinker with most of what </w:t>
+      </w:r>
+      <w:r>
+        <w:rPr>
+          <w:lang w:eastAsia="ko-KR"/>
+        </w:rPr>
+        <w:t>I</w:t>
+      </w:r>
+      <w:r>
+        <w:rPr>
+          <w:rFonts w:hint="eastAsia"/>
+          <w:lang w:eastAsia="ko-KR"/>
+        </w:rPr>
+        <w:t xml:space="preserve"> was doing and I was just a big pushover as a teacher. If you</w:t>
+      </w:r>
+      <w:r>
+        <w:rPr>
+          <w:lang w:eastAsia="ko-KR"/>
+        </w:rPr>
+        <w:t>’</w:t>
+      </w:r>
+      <w:r>
+        <w:rPr>
+          <w:rFonts w:hint="eastAsia"/>
+          <w:lang w:eastAsia="ko-KR"/>
+        </w:rPr>
+        <w:t xml:space="preserve">re a pushover teacher who </w:t>
+      </w:r>
+      <w:r>
+        <w:rPr>
+          <w:lang w:eastAsia="ko-KR"/>
+        </w:rPr>
+        <w:t>wants</w:t>
+      </w:r>
+      <w:r>
+        <w:rPr>
+          <w:rFonts w:hint="eastAsia"/>
+          <w:lang w:eastAsia="ko-KR"/>
+        </w:rPr>
+        <w:t xml:space="preserve"> to be friends with your students, then you are going to have a difficult time controlling your class and keeping it from devolving into chaos. When I walked into my tech high school for maybe the 20</w:t>
+      </w:r>
+      <w:r>
+        <w:rPr>
+          <w:rFonts w:hint="eastAsia"/>
+          <w:vertAlign w:val="superscript"/>
+          <w:lang w:eastAsia="ko-KR"/>
+        </w:rPr>
+        <w:t>th</w:t>
+      </w:r>
+      <w:r>
+        <w:rPr>
+          <w:rFonts w:hint="eastAsia"/>
+          <w:lang w:eastAsia="ko-KR"/>
+        </w:rPr>
+        <w:t xml:space="preserve"> session, I could feel the sense of dread swarm over me, permeate my entire body and make me feel absolutely exhausted. It was going to be another session of seemingly </w:t>
+      </w:r>
+      <w:r>
+        <w:rPr>
+          <w:lang w:eastAsia="ko-KR"/>
+        </w:rPr>
+        <w:t>constant</w:t>
+      </w:r>
+      <w:r>
+        <w:rPr>
+          <w:rFonts w:hint="eastAsia"/>
+          <w:lang w:eastAsia="ko-KR"/>
+        </w:rPr>
+        <w:t xml:space="preserve"> battle and incessant war with my students, fighting to get them to pay attention, stop using their cell phones, to contribute and try to do the work, and keep busy. At best, I could expect maybe three students to participate out of a class of 15-29 students. T</w:t>
+      </w:r>
+      <w:r>
+        <w:rPr>
+          <w:lang w:eastAsia="ko-KR"/>
+        </w:rPr>
+        <w:t>h</w:t>
+      </w:r>
+      <w:r>
+        <w:rPr>
+          <w:rFonts w:hint="eastAsia"/>
+          <w:lang w:eastAsia="ko-KR"/>
+        </w:rPr>
+        <w:t>e other students would busy themselves with other work, with sleep, with talking to their friends, and with just being generally problematic hecklers, delighting in the fact that I couldn</w:t>
+      </w:r>
+      <w:r>
+        <w:rPr>
+          <w:lang w:eastAsia="ko-KR"/>
+        </w:rPr>
+        <w:t>’</w:t>
+      </w:r>
+      <w:r>
+        <w:rPr>
+          <w:rFonts w:hint="eastAsia"/>
+          <w:lang w:eastAsia="ko-KR"/>
+        </w:rPr>
+        <w:t xml:space="preserve">t manage to get any point across as a teacher. Making matters worse was the fact that this class happened at the end of the day, after a long hard day of teaching at yet another high school full of demanding boys. </w:t>
+      </w:r>
+    </w:p>
+    <w:p>
+      <w:pPr>
+        <w:pStyle w:val="LO-normal"/>
+        <w:rPr>
+          <w:lang w:eastAsia="ko-KR"/>
+        </w:rPr>
+      </w:pPr>
+      <w:r>
+        <w:rPr>
+          <w:rFonts w:hint="eastAsia"/>
+          <w:lang w:eastAsia="ko-KR"/>
+        </w:rPr>
+        <w:tab/>
+        <w:t>When you</w:t>
+      </w:r>
+      <w:r>
+        <w:rPr>
+          <w:lang w:eastAsia="ko-KR"/>
+        </w:rPr>
+        <w:t>’</w:t>
+      </w:r>
+      <w:r>
+        <w:rPr>
+          <w:rFonts w:hint="eastAsia"/>
+          <w:lang w:eastAsia="ko-KR"/>
+        </w:rPr>
+        <w:t xml:space="preserve">re fresh from the United States and have had no work for a long period of time, you think your tolerance level will be </w:t>
+      </w:r>
+      <w:r>
+        <w:rPr>
+          <w:lang w:eastAsia="ko-KR"/>
+        </w:rPr>
+        <w:t>strong</w:t>
+      </w:r>
+      <w:r>
+        <w:rPr>
+          <w:rFonts w:hint="eastAsia"/>
+          <w:lang w:eastAsia="ko-KR"/>
+        </w:rPr>
+        <w:t xml:space="preserve"> for this sort of thing. But actually, nature wins out in the end and your body gives out, it totally collapses from the pressure of it all and you burn out. T</w:t>
+      </w:r>
+      <w:r>
+        <w:rPr>
+          <w:lang w:eastAsia="ko-KR"/>
+        </w:rPr>
+        <w:t>h</w:t>
+      </w:r>
+      <w:r>
+        <w:rPr>
+          <w:rFonts w:hint="eastAsia"/>
+          <w:lang w:eastAsia="ko-KR"/>
+        </w:rPr>
+        <w:t>ere</w:t>
+      </w:r>
+      <w:r>
+        <w:rPr>
+          <w:lang w:eastAsia="ko-KR"/>
+        </w:rPr>
+        <w:t>’</w:t>
+      </w:r>
+      <w:r>
+        <w:rPr>
+          <w:rFonts w:hint="eastAsia"/>
+          <w:lang w:eastAsia="ko-KR"/>
+        </w:rPr>
+        <w:t>s no way that you can stop this from happening, even if you</w:t>
+      </w:r>
+      <w:r>
+        <w:rPr>
+          <w:lang w:eastAsia="ko-KR"/>
+        </w:rPr>
+        <w:t>’</w:t>
+      </w:r>
+      <w:r>
+        <w:rPr>
+          <w:rFonts w:hint="eastAsia"/>
+          <w:lang w:eastAsia="ko-KR"/>
+        </w:rPr>
+        <w:t xml:space="preserve">re the most hard working </w:t>
+      </w:r>
+      <w:r>
+        <w:rPr>
+          <w:lang w:eastAsia="ko-KR"/>
+        </w:rPr>
+        <w:t>little</w:t>
+      </w:r>
+      <w:r>
+        <w:rPr>
+          <w:rFonts w:hint="eastAsia"/>
+          <w:lang w:eastAsia="ko-KR"/>
+        </w:rPr>
+        <w:t xml:space="preserve"> worker bee this side of Asia. I was so overcome with dread that I just </w:t>
+      </w:r>
+      <w:r>
+        <w:rPr>
+          <w:lang w:eastAsia="ko-KR"/>
+        </w:rPr>
+        <w:t>couldn’t’</w:t>
+      </w:r>
+      <w:r>
+        <w:rPr>
+          <w:rFonts w:hint="eastAsia"/>
+          <w:lang w:eastAsia="ko-KR"/>
+        </w:rPr>
+        <w:t xml:space="preserve"> imagine another day. Every time we had an unexpected vacation at this school, I thanked the Gods of teaching that they had spared me just one more day to recoup. The pay was good, but it wasn</w:t>
+      </w:r>
+      <w:r>
+        <w:rPr>
+          <w:lang w:eastAsia="ko-KR"/>
+        </w:rPr>
+        <w:t>’</w:t>
+      </w:r>
+      <w:r>
+        <w:rPr>
+          <w:rFonts w:hint="eastAsia"/>
+          <w:lang w:eastAsia="ko-KR"/>
+        </w:rPr>
+        <w:t xml:space="preserve">t </w:t>
+      </w:r>
+      <w:r>
+        <w:rPr>
+          <w:rFonts w:hint="eastAsia"/>
+          <w:i/>
+          <w:lang w:eastAsia="ko-KR"/>
+        </w:rPr>
+        <w:t>that</w:t>
+      </w:r>
+      <w:r>
+        <w:rPr>
+          <w:rFonts w:hint="eastAsia"/>
+          <w:lang w:eastAsia="ko-KR"/>
+        </w:rPr>
+        <w:t xml:space="preserve"> good to justify my being enslaved to the classroom, teaching kids day in and day out and not seeing the light of day. This is what teaching can become for you if you</w:t>
+      </w:r>
+      <w:r>
+        <w:rPr>
+          <w:lang w:eastAsia="ko-KR"/>
+        </w:rPr>
+        <w:t>’</w:t>
+      </w:r>
+      <w:r>
+        <w:rPr>
+          <w:rFonts w:hint="eastAsia"/>
+          <w:lang w:eastAsia="ko-KR"/>
+        </w:rPr>
+        <w:t>re not careful enough</w:t>
+      </w:r>
+      <w:r>
+        <w:rPr>
+          <w:lang w:eastAsia="ko-KR"/>
+        </w:rPr>
+        <w:t>—</w:t>
+      </w:r>
+      <w:r>
+        <w:rPr>
+          <w:rFonts w:hint="eastAsia"/>
+          <w:lang w:eastAsia="ko-KR"/>
+        </w:rPr>
+        <w:t>at most, it can serve as your own prison, shackling you to the confines of the institution and prohibiting you from seeing the light of day. It</w:t>
+      </w:r>
+      <w:r>
+        <w:rPr>
+          <w:lang w:eastAsia="ko-KR"/>
+        </w:rPr>
+        <w:t>’</w:t>
+      </w:r>
+      <w:r>
+        <w:rPr>
+          <w:rFonts w:hint="eastAsia"/>
+          <w:lang w:eastAsia="ko-KR"/>
+        </w:rPr>
+        <w:t xml:space="preserve">s a bit ironic in retrospect given the fact that I had </w:t>
+      </w:r>
+      <w:r>
+        <w:rPr>
+          <w:lang w:eastAsia="ko-KR"/>
+        </w:rPr>
+        <w:t>originally</w:t>
+      </w:r>
+      <w:r>
+        <w:rPr>
+          <w:rFonts w:hint="eastAsia"/>
+          <w:lang w:eastAsia="ko-KR"/>
+        </w:rPr>
+        <w:t xml:space="preserve"> gone into teaching with one of the motivations being to travel the world and see it in all of its wonder and amazement. Taking a teaching job, I have discovered, is probably one of the worst ways to travel and enjoy a country. Most countries these days will work hard to keep you in their school for over 60 hours per week of your life and thereby keep you from actually enjoying the country that you</w:t>
+      </w:r>
+      <w:r>
+        <w:rPr>
+          <w:lang w:eastAsia="ko-KR"/>
+        </w:rPr>
+        <w:t>’</w:t>
+      </w:r>
+      <w:r>
+        <w:rPr>
+          <w:rFonts w:hint="eastAsia"/>
+          <w:lang w:eastAsia="ko-KR"/>
+        </w:rPr>
+        <w:t xml:space="preserve">re living in. When this happens, I do advise you to take the job for as long as you can get yourself a six month nest egg and then dump the job immediately. If the colleagues you have are particularly ruthless, all the easier it will be for you to leave your place of employment for greener pastures. </w:t>
+      </w:r>
+    </w:p>
+    <w:p>
+      <w:pPr>
+        <w:pStyle w:val="LO-normal"/>
+        <w:rPr>
+          <w:lang w:eastAsia="ko-KR"/>
+        </w:rPr>
+      </w:pPr>
+      <w:r>
+        <w:rPr>
+          <w:rFonts w:hint="eastAsia"/>
+          <w:lang w:eastAsia="ko-KR"/>
+        </w:rPr>
+        <w:tab/>
+        <w:t xml:space="preserve">But going back to the worst case scenario that I was describing. It seemed like a nightmare that I had to go through over and over again. The kids were nice when I could talk to them in private, alone, outside of the class where all </w:t>
+      </w:r>
+      <w:r>
+        <w:rPr>
+          <w:lang w:eastAsia="ko-KR"/>
+        </w:rPr>
+        <w:t>of the</w:t>
+      </w:r>
+      <w:r>
+        <w:rPr>
+          <w:rFonts w:hint="eastAsia"/>
+          <w:lang w:eastAsia="ko-KR"/>
+        </w:rPr>
+        <w:t xml:space="preserve"> students put on a front for other </w:t>
+      </w:r>
+      <w:r>
+        <w:rPr>
+          <w:lang w:eastAsia="ko-KR"/>
+        </w:rPr>
+        <w:lastRenderedPageBreak/>
+        <w:t>students</w:t>
+      </w:r>
+      <w:r>
+        <w:rPr>
+          <w:rFonts w:hint="eastAsia"/>
+          <w:lang w:eastAsia="ko-KR"/>
+        </w:rPr>
+        <w:t xml:space="preserve"> like </w:t>
+      </w:r>
+      <w:r>
+        <w:rPr>
+          <w:lang w:eastAsia="ko-KR"/>
+        </w:rPr>
+        <w:t xml:space="preserve">in a performance or something. </w:t>
+      </w:r>
+      <w:r>
+        <w:rPr>
+          <w:rFonts w:hint="eastAsia"/>
+          <w:lang w:eastAsia="ko-KR"/>
+        </w:rPr>
+        <w:t>But the class was just obnoxious, rambunctious, and energy-zapping. I</w:t>
+      </w:r>
+      <w:r>
+        <w:rPr>
+          <w:lang w:eastAsia="ko-KR"/>
+        </w:rPr>
+        <w:t>’</w:t>
+      </w:r>
+      <w:r>
+        <w:rPr>
+          <w:rFonts w:hint="eastAsia"/>
+          <w:lang w:eastAsia="ko-KR"/>
+        </w:rPr>
+        <w:t>m convinced it took at least five years out of my life span which probably makes it just as bad as pollution in Beijing. That</w:t>
+      </w:r>
+      <w:r>
+        <w:rPr>
+          <w:lang w:eastAsia="ko-KR"/>
+        </w:rPr>
+        <w:t>’</w:t>
+      </w:r>
+      <w:r>
+        <w:rPr>
+          <w:rFonts w:hint="eastAsia"/>
+          <w:lang w:eastAsia="ko-KR"/>
+        </w:rPr>
+        <w:t>s what a bad class will do to you. It will shed years from your life like pollution. Like bad people as well.</w:t>
+      </w:r>
+    </w:p>
+    <w:p>
+      <w:pPr>
+        <w:pStyle w:val="LO-normal"/>
+        <w:rPr>
+          <w:lang w:eastAsia="ko-KR"/>
+        </w:rPr>
+      </w:pPr>
+      <w:r>
+        <w:rPr>
+          <w:rFonts w:hint="eastAsia"/>
+          <w:lang w:eastAsia="ko-KR"/>
+        </w:rPr>
+        <w:tab/>
+        <w:t>Some of the most toxic relationships I</w:t>
+      </w:r>
+      <w:r>
+        <w:rPr>
+          <w:lang w:eastAsia="ko-KR"/>
+        </w:rPr>
+        <w:t>’</w:t>
+      </w:r>
+      <w:r>
+        <w:rPr>
+          <w:rFonts w:hint="eastAsia"/>
+          <w:lang w:eastAsia="ko-KR"/>
+        </w:rPr>
+        <w:t xml:space="preserve">ve had in my life involve toxic </w:t>
+      </w:r>
+      <w:r>
+        <w:rPr>
+          <w:lang w:eastAsia="ko-KR"/>
+        </w:rPr>
+        <w:t>students</w:t>
+      </w:r>
+      <w:r>
+        <w:rPr>
+          <w:rFonts w:hint="eastAsia"/>
+          <w:lang w:eastAsia="ko-KR"/>
+        </w:rPr>
+        <w:t xml:space="preserve"> with bad attitudes and anger management issues. They also </w:t>
+      </w:r>
+      <w:r>
+        <w:rPr>
+          <w:lang w:eastAsia="ko-KR"/>
+        </w:rPr>
+        <w:t>include</w:t>
+      </w:r>
+      <w:r>
+        <w:rPr>
+          <w:rFonts w:hint="eastAsia"/>
+          <w:lang w:eastAsia="ko-KR"/>
+        </w:rPr>
+        <w:t xml:space="preserve"> students going through puberty and having a hard time being polite and nice to faculty and learning how to communicate properly. I could have had good </w:t>
+      </w:r>
+      <w:r>
+        <w:rPr>
+          <w:lang w:eastAsia="ko-KR"/>
+        </w:rPr>
+        <w:t xml:space="preserve">friends, a supportive family back in the United States, but these toxic students were absolutely ruining my life. </w:t>
+      </w:r>
+      <w:r>
+        <w:rPr>
+          <w:rFonts w:hint="eastAsia"/>
+          <w:lang w:eastAsia="ko-KR"/>
+        </w:rPr>
+        <w:t xml:space="preserve">And I had to see them for more hours in the week than I care to remember. And the tech </w:t>
+      </w:r>
+      <w:r>
+        <w:rPr>
+          <w:lang w:eastAsia="ko-KR"/>
+        </w:rPr>
+        <w:t>students</w:t>
+      </w:r>
+      <w:r>
+        <w:rPr>
+          <w:rFonts w:hint="eastAsia"/>
+          <w:lang w:eastAsia="ko-KR"/>
+        </w:rPr>
+        <w:t xml:space="preserve"> particularly were the most taxing because they were the least motivated of all. And it manifested in all of the </w:t>
+      </w:r>
+      <w:r>
+        <w:rPr>
+          <w:lang w:eastAsia="ko-KR"/>
+        </w:rPr>
+        <w:t>behavior</w:t>
+      </w:r>
+      <w:r>
+        <w:rPr>
+          <w:rFonts w:hint="eastAsia"/>
+          <w:lang w:eastAsia="ko-KR"/>
+        </w:rPr>
+        <w:t xml:space="preserve"> problems I </w:t>
+      </w:r>
+      <w:r>
+        <w:rPr>
+          <w:lang w:eastAsia="ko-KR"/>
+        </w:rPr>
+        <w:t>have</w:t>
+      </w:r>
+      <w:r>
+        <w:rPr>
+          <w:rFonts w:hint="eastAsia"/>
+          <w:lang w:eastAsia="ko-KR"/>
+        </w:rPr>
+        <w:t xml:space="preserve"> just described. And I had no co-teacher helping me manage this situation.  At best, I could go to fellow English teachers with my problem and ask them how to solve it</w:t>
+      </w:r>
+      <w:r>
+        <w:rPr>
+          <w:lang w:eastAsia="ko-KR"/>
+        </w:rPr>
+        <w:t>—</w:t>
+      </w:r>
+      <w:r>
+        <w:rPr>
+          <w:rFonts w:hint="eastAsia"/>
+          <w:lang w:eastAsia="ko-KR"/>
+        </w:rPr>
+        <w:t>the problem, that is.</w:t>
+      </w:r>
+    </w:p>
+    <w:p>
+      <w:pPr>
+        <w:pStyle w:val="LO-normal"/>
+        <w:rPr>
+          <w:lang w:eastAsia="ko-KR"/>
+        </w:rPr>
+      </w:pPr>
+      <w:r>
+        <w:rPr>
+          <w:rFonts w:hint="eastAsia"/>
+          <w:lang w:eastAsia="ko-KR"/>
+        </w:rPr>
+        <w:tab/>
+        <w:t>So you</w:t>
+      </w:r>
+      <w:r>
+        <w:rPr>
+          <w:lang w:eastAsia="ko-KR"/>
+        </w:rPr>
+        <w:t>’</w:t>
+      </w:r>
+      <w:r>
+        <w:rPr>
+          <w:rFonts w:hint="eastAsia"/>
+          <w:lang w:eastAsia="ko-KR"/>
+        </w:rPr>
+        <w:t xml:space="preserve">re probably wondering how to motivate students like this. Well, there is good news </w:t>
+      </w:r>
+      <w:r>
+        <w:rPr>
+          <w:lang w:eastAsia="ko-KR"/>
+        </w:rPr>
+        <w:t>and bad news. The bad news is that it really can’</w:t>
+      </w:r>
+      <w:r>
+        <w:rPr>
+          <w:rFonts w:hint="eastAsia"/>
+          <w:lang w:eastAsia="ko-KR"/>
+        </w:rPr>
+        <w:t>t be done, as I</w:t>
+      </w:r>
+      <w:r>
+        <w:rPr>
+          <w:lang w:eastAsia="ko-KR"/>
+        </w:rPr>
+        <w:t>’</w:t>
+      </w:r>
+      <w:r>
+        <w:rPr>
+          <w:rFonts w:hint="eastAsia"/>
+          <w:lang w:eastAsia="ko-KR"/>
+        </w:rPr>
+        <w:t>ve already mentioned in previous pages. You can reach a few students, and you definitely should reach them, but for the vast majority of students, how you get them is how they</w:t>
+      </w:r>
+      <w:r>
+        <w:rPr>
+          <w:lang w:eastAsia="ko-KR"/>
+        </w:rPr>
+        <w:t>’</w:t>
+      </w:r>
+      <w:r>
+        <w:rPr>
+          <w:rFonts w:hint="eastAsia"/>
+          <w:lang w:eastAsia="ko-KR"/>
+        </w:rPr>
+        <w:t>re going to be. Don</w:t>
+      </w:r>
+      <w:r>
+        <w:rPr>
+          <w:lang w:eastAsia="ko-KR"/>
+        </w:rPr>
+        <w:t>’</w:t>
+      </w:r>
+      <w:r>
+        <w:rPr>
+          <w:rFonts w:hint="eastAsia"/>
+          <w:lang w:eastAsia="ko-KR"/>
+        </w:rPr>
+        <w:t>t let teachers tell you differently. Some teachers would like to think that they hold the secret to getting students to change their ways and many students have done this, but the numbers are against you. Some people will think I</w:t>
+      </w:r>
+      <w:r>
+        <w:rPr>
+          <w:lang w:eastAsia="ko-KR"/>
+        </w:rPr>
+        <w:t>’</w:t>
+      </w:r>
+      <w:r>
+        <w:rPr>
+          <w:rFonts w:hint="eastAsia"/>
+          <w:lang w:eastAsia="ko-KR"/>
+        </w:rPr>
+        <w:t>m being cynical about this. I</w:t>
+      </w:r>
+      <w:r>
+        <w:rPr>
+          <w:lang w:eastAsia="ko-KR"/>
+        </w:rPr>
+        <w:t>’</w:t>
+      </w:r>
+      <w:r>
+        <w:rPr>
+          <w:rFonts w:hint="eastAsia"/>
+          <w:lang w:eastAsia="ko-KR"/>
+        </w:rPr>
+        <w:t>m not. Many people can change. I</w:t>
+      </w:r>
+      <w:r>
+        <w:rPr>
+          <w:lang w:eastAsia="ko-KR"/>
+        </w:rPr>
+        <w:t>’</w:t>
+      </w:r>
+      <w:r>
+        <w:rPr>
+          <w:rFonts w:hint="eastAsia"/>
+          <w:lang w:eastAsia="ko-KR"/>
+        </w:rPr>
+        <w:t>ve seen change in people</w:t>
+      </w:r>
+      <w:r>
+        <w:rPr>
+          <w:lang w:eastAsia="ko-KR"/>
+        </w:rPr>
+        <w:t>’</w:t>
+      </w:r>
+      <w:r>
+        <w:rPr>
+          <w:rFonts w:hint="eastAsia"/>
+          <w:lang w:eastAsia="ko-KR"/>
+        </w:rPr>
+        <w:t>s lives. I</w:t>
+      </w:r>
+      <w:r>
+        <w:rPr>
+          <w:lang w:eastAsia="ko-KR"/>
+        </w:rPr>
+        <w:t>’</w:t>
+      </w:r>
+      <w:r>
+        <w:rPr>
+          <w:rFonts w:hint="eastAsia"/>
+          <w:lang w:eastAsia="ko-KR"/>
+        </w:rPr>
+        <w:t>ve seen former drug addicts turn around and bad students in my own years become good students. I</w:t>
+      </w:r>
+      <w:r>
+        <w:rPr>
+          <w:lang w:eastAsia="ko-KR"/>
+        </w:rPr>
+        <w:t>’</w:t>
+      </w:r>
+      <w:r>
+        <w:rPr>
+          <w:rFonts w:hint="eastAsia"/>
+          <w:lang w:eastAsia="ko-KR"/>
+        </w:rPr>
+        <w:t xml:space="preserve">ve seen adults turn a leaf and become better people and I have also seen powerful celebrities and political figures </w:t>
+      </w:r>
+      <w:r>
+        <w:rPr>
+          <w:lang w:eastAsia="ko-KR"/>
+        </w:rPr>
+        <w:t xml:space="preserve">in my lifetime admit that they made a mistake and that they are willing to change </w:t>
+      </w:r>
+      <w:r>
+        <w:rPr>
+          <w:rFonts w:hint="eastAsia"/>
+          <w:lang w:eastAsia="ko-KR"/>
+        </w:rPr>
+        <w:t>their ways. There</w:t>
+      </w:r>
+      <w:r>
+        <w:rPr>
+          <w:lang w:eastAsia="ko-KR"/>
+        </w:rPr>
+        <w:t>’</w:t>
+      </w:r>
+      <w:r>
+        <w:rPr>
+          <w:rFonts w:hint="eastAsia"/>
+          <w:lang w:eastAsia="ko-KR"/>
+        </w:rPr>
+        <w:t>s no denying the power of the human spirit to triumph over challenges and obstacles and overcome adversity. I am a living testament of this myself, having gone through multiple surgeries given some of the congenital issues that I</w:t>
+      </w:r>
+      <w:r>
+        <w:rPr>
+          <w:lang w:eastAsia="ko-KR"/>
+        </w:rPr>
+        <w:t>’</w:t>
+      </w:r>
+      <w:r>
+        <w:rPr>
+          <w:rFonts w:hint="eastAsia"/>
+          <w:lang w:eastAsia="ko-KR"/>
+        </w:rPr>
+        <w:t>ve had to deal with. But when it comes to your role as an English teacher, a guest English teacher, who comes into a foreign environment without having any foreknowledge of what the life is like of a student in your host country</w:t>
+      </w:r>
+      <w:r>
+        <w:rPr>
+          <w:lang w:eastAsia="ko-KR"/>
+        </w:rPr>
+        <w:t>—</w:t>
+      </w:r>
+      <w:r>
+        <w:rPr>
+          <w:rFonts w:hint="eastAsia"/>
+          <w:lang w:eastAsia="ko-KR"/>
+        </w:rPr>
+        <w:t>having no reference of your own to work from</w:t>
+      </w:r>
+      <w:r>
+        <w:rPr>
+          <w:lang w:eastAsia="ko-KR"/>
+        </w:rPr>
+        <w:t>—</w:t>
+      </w:r>
+      <w:r>
+        <w:rPr>
+          <w:rFonts w:hint="eastAsia"/>
+          <w:lang w:eastAsia="ko-KR"/>
+        </w:rPr>
+        <w:t xml:space="preserve">and perhaps not even speaking the local language, expecting that students will listen to you in your own </w:t>
+      </w:r>
+      <w:r>
+        <w:rPr>
+          <w:lang w:eastAsia="ko-KR"/>
+        </w:rPr>
+        <w:t>language</w:t>
+      </w:r>
+      <w:r>
+        <w:rPr>
+          <w:rFonts w:hint="eastAsia"/>
+          <w:lang w:eastAsia="ko-KR"/>
+        </w:rPr>
+        <w:t xml:space="preserve"> lecture about how important your class is is just a farce. It</w:t>
+      </w:r>
+      <w:r>
+        <w:rPr>
+          <w:lang w:eastAsia="ko-KR"/>
+        </w:rPr>
+        <w:t>’</w:t>
+      </w:r>
+      <w:r>
+        <w:rPr>
+          <w:rFonts w:hint="eastAsia"/>
+          <w:lang w:eastAsia="ko-KR"/>
+        </w:rPr>
+        <w:t xml:space="preserve">s a joke. Mostly </w:t>
+      </w:r>
+      <w:r>
+        <w:rPr>
+          <w:lang w:eastAsia="ko-KR"/>
+        </w:rPr>
+        <w:t>because</w:t>
+      </w:r>
+      <w:r>
+        <w:rPr>
+          <w:rFonts w:hint="eastAsia"/>
+          <w:lang w:eastAsia="ko-KR"/>
+        </w:rPr>
+        <w:t xml:space="preserve"> it</w:t>
+      </w:r>
+      <w:r>
+        <w:rPr>
+          <w:lang w:eastAsia="ko-KR"/>
+        </w:rPr>
+        <w:t>’</w:t>
+      </w:r>
+      <w:r>
+        <w:rPr>
+          <w:rFonts w:hint="eastAsia"/>
+          <w:lang w:eastAsia="ko-KR"/>
+        </w:rPr>
+        <w:t>s totally impractical and not based in reality at all.</w:t>
+      </w:r>
+    </w:p>
+    <w:p>
+      <w:pPr>
+        <w:pStyle w:val="LO-normal"/>
+        <w:rPr>
+          <w:lang w:eastAsia="ko-KR"/>
+        </w:rPr>
+      </w:pPr>
+      <w:r>
+        <w:rPr>
+          <w:rFonts w:hint="eastAsia"/>
+          <w:lang w:eastAsia="ko-KR"/>
+        </w:rPr>
+        <w:tab/>
+        <w:t xml:space="preserve">Reality-testing is an important </w:t>
+      </w:r>
+      <w:r>
+        <w:rPr>
+          <w:lang w:eastAsia="ko-KR"/>
+        </w:rPr>
+        <w:t>skill</w:t>
+      </w:r>
+      <w:r>
+        <w:rPr>
+          <w:rFonts w:hint="eastAsia"/>
           <w:lang w:eastAsia="ko-KR"/>
         </w:rPr>
         <w:t xml:space="preserve"> </w:t>
       </w:r>
+      <w:r>
+        <w:rPr>
+          <w:lang w:eastAsia="ko-KR"/>
+        </w:rPr>
+        <w:t>to develop</w:t>
+      </w:r>
+      <w:r>
+        <w:rPr>
+          <w:rFonts w:hint="eastAsia"/>
+          <w:lang w:eastAsia="ko-KR"/>
+        </w:rPr>
+        <w:t xml:space="preserve"> as an English teacher. You need to assess just what it is </w:t>
+      </w:r>
+      <w:r>
+        <w:rPr>
+          <w:lang w:eastAsia="ko-KR"/>
+        </w:rPr>
+        <w:t>that you</w:t>
+      </w:r>
+      <w:r>
+        <w:rPr>
+          <w:rFonts w:hint="eastAsia"/>
+          <w:lang w:eastAsia="ko-KR"/>
+        </w:rPr>
+        <w:t xml:space="preserve"> do in the school, what your presence serves, and what it is that you</w:t>
+      </w:r>
+      <w:r>
+        <w:rPr>
+          <w:lang w:eastAsia="ko-KR"/>
+        </w:rPr>
+        <w:t>’</w:t>
+      </w:r>
+      <w:r>
+        <w:rPr>
+          <w:rFonts w:hint="eastAsia"/>
+          <w:lang w:eastAsia="ko-KR"/>
+        </w:rPr>
+        <w:t xml:space="preserve">re </w:t>
+      </w:r>
+      <w:r>
+        <w:rPr>
+          <w:rFonts w:hint="eastAsia"/>
+          <w:i/>
+          <w:lang w:eastAsia="ko-KR"/>
+        </w:rPr>
+        <w:t>really</w:t>
+      </w:r>
+      <w:r>
+        <w:rPr>
+          <w:rFonts w:hint="eastAsia"/>
+          <w:lang w:eastAsia="ko-KR"/>
+        </w:rPr>
+        <w:t xml:space="preserve"> being paid to do. Are you paid to just keep English in the school somehow? To just remind students of the English presence around the world? Are you paid to entertain students in your  language? Or is your role to keep peace while the </w:t>
+      </w:r>
+      <w:r>
+        <w:rPr>
+          <w:rFonts w:hint="eastAsia"/>
+          <w:i/>
+          <w:lang w:eastAsia="ko-KR"/>
+        </w:rPr>
+        <w:t>real</w:t>
+      </w:r>
+      <w:r>
+        <w:rPr>
+          <w:rFonts w:hint="eastAsia"/>
+          <w:lang w:eastAsia="ko-KR"/>
+        </w:rPr>
+        <w:t xml:space="preserve"> teachers do the job that they were paid to do. Every school is going to have a different philosophy and different </w:t>
+      </w:r>
+      <w:r>
+        <w:rPr>
+          <w:lang w:eastAsia="ko-KR"/>
+        </w:rPr>
+        <w:t>colleagues</w:t>
+      </w:r>
+      <w:r>
+        <w:rPr>
+          <w:rFonts w:hint="eastAsia"/>
+          <w:lang w:eastAsia="ko-KR"/>
+        </w:rPr>
+        <w:t xml:space="preserve"> that sometimes don</w:t>
+      </w:r>
+      <w:r>
+        <w:rPr>
+          <w:lang w:eastAsia="ko-KR"/>
+        </w:rPr>
+        <w:t>’</w:t>
+      </w:r>
+      <w:r>
+        <w:rPr>
+          <w:rFonts w:hint="eastAsia"/>
+          <w:lang w:eastAsia="ko-KR"/>
+        </w:rPr>
+        <w:t xml:space="preserve">t even reflect the philosophy of the </w:t>
+      </w:r>
+      <w:r>
+        <w:rPr>
+          <w:lang w:eastAsia="ko-KR"/>
+        </w:rPr>
+        <w:t>school</w:t>
+      </w:r>
+      <w:r>
+        <w:rPr>
+          <w:rFonts w:hint="eastAsia"/>
+          <w:lang w:eastAsia="ko-KR"/>
+        </w:rPr>
+        <w:t xml:space="preserve">. Navigating this sort of terrain is super difficult, especially if you </w:t>
+      </w:r>
+      <w:r>
+        <w:rPr>
+          <w:lang w:eastAsia="ko-KR"/>
+        </w:rPr>
+        <w:t>don’t speak the local language</w:t>
+      </w:r>
+      <w:r>
+        <w:rPr>
+          <w:rFonts w:hint="eastAsia"/>
+          <w:lang w:eastAsia="ko-KR"/>
+        </w:rPr>
+        <w:t>. In some instances, you may never fully get the real truth about your situation in the school, but glean some kind of close proximity or estimation to what you think the truth really is. And be just fine with that. Whatever the case may be, you should learn to accept now the fact that you</w:t>
+      </w:r>
+      <w:r>
+        <w:rPr>
+          <w:lang w:eastAsia="ko-KR"/>
+        </w:rPr>
+        <w:t>’</w:t>
+      </w:r>
+      <w:r>
+        <w:rPr>
+          <w:rFonts w:hint="eastAsia"/>
+          <w:lang w:eastAsia="ko-KR"/>
+        </w:rPr>
+        <w:t xml:space="preserve">re not going to be this grand savior, this Patch Adams, who comes into the school and changes everybody </w:t>
+      </w:r>
+      <w:r>
+        <w:rPr>
+          <w:lang w:eastAsia="ko-KR"/>
+        </w:rPr>
+        <w:t>‘</w:t>
+      </w:r>
+      <w:r>
+        <w:rPr>
+          <w:rFonts w:hint="eastAsia"/>
+          <w:lang w:eastAsia="ko-KR"/>
+        </w:rPr>
+        <w:t xml:space="preserve">s lives for the better. If </w:t>
+      </w:r>
+      <w:r>
+        <w:rPr>
+          <w:rFonts w:hint="eastAsia"/>
+          <w:lang w:eastAsia="ko-KR"/>
+        </w:rPr>
+        <w:lastRenderedPageBreak/>
+        <w:t>anything, you</w:t>
+      </w:r>
+      <w:r>
+        <w:rPr>
+          <w:lang w:eastAsia="ko-KR"/>
+        </w:rPr>
+        <w:t>’</w:t>
+      </w:r>
+      <w:r>
+        <w:rPr>
+          <w:rFonts w:hint="eastAsia"/>
+          <w:lang w:eastAsia="ko-KR"/>
+        </w:rPr>
+        <w:t xml:space="preserve">re going to be the person who adapts to the things that are around you, to the school culture and to the environment, and yes, even to the overall mentality of the students. </w:t>
+      </w:r>
+    </w:p>
+    <w:p>
+      <w:pPr>
+        <w:pStyle w:val="LO-normal"/>
+        <w:rPr>
+          <w:lang w:eastAsia="ko-KR"/>
+        </w:rPr>
+      </w:pPr>
+      <w:r>
+        <w:rPr>
+          <w:lang w:eastAsia="ko-KR"/>
+        </w:rPr>
+        <w:t xml:space="preserve"> </w:t>
+      </w:r>
     </w:p>
     <w:p>
       <w:pPr>
@@ -8836,6 +9848,11 @@
     <w:p>
       <w:pPr>
         <w:pStyle w:val="LO-normal3"/>
+      </w:pPr>
+    </w:p>
+    <w:p>
+      <w:pPr>
+        <w:pStyle w:val="normal0"/>
       </w:pPr>
     </w:p>
     <w:p>

</xml_diff>

<commit_message>
Added two pages to make 96.
</commit_message>
<xml_diff>
--- a/StrategiesforGettingtheLittleTykesOffYourBack.docx
+++ b/StrategiesforGettingtheLittleTykesOffYourBack.docx
@@ -9976,6 +9976,129 @@
           <w:lang w:eastAsia="ko-KR"/>
         </w:rPr>
         <w:t>and still say “hello” to me and act as if we had been friends for a very long time and that there were no hard feelings! I swear! And of course, I would always try—to the very best of my abilities—to conceal my look of astonishment with this!</w:t>
+      </w:r>
+      <w:r>
+        <w:rPr>
+          <w:lang w:eastAsia="ko-KR"/>
+        </w:rPr>
+        <w:t xml:space="preserve"> I keep forgetting sometimes that holding grudges in other countries doesn’t make any sense whatsoever. Not to mention the fact that holding a grudge is one way to drain yourself really quickly!</w:t>
+      </w:r>
+    </w:p>
+    <w:p>
+      <w:pPr>
+        <w:pStyle w:val="LO-normal"/>
+        <w:rPr>
+          <w:lang w:eastAsia="ko-KR"/>
+        </w:rPr>
+      </w:pPr>
+      <w:r>
+        <w:rPr>
+          <w:lang w:eastAsia="ko-KR"/>
+        </w:rPr>
+        <w:tab/>
+        <w:t>I played many games when my classes collapsed. It was better for me and better for the students. We didn’t want to have to deal with each other in this capacity so we just played games that made the students at least excited on a superficial level. We played Jeopardy with random trivia questions. Some of these trivia questions came from websites like Waygook.org and ESLPrintables. Most of the time, I didn’t prepare them myself. I just couldn’t be bothered to prepare for the class that wasn’t going to be invested. I also played Family Feud and Wheel of Fortune. Family Feud is just another trivia-type activity while Wheel of Fortune is basically a glorified hangman game. Again, didn’t really take much prep to have the students look at the screen and play along. Maybe years from now the students will think that they had a terrible education or maybe they won’t even think twice about their English classes. Regardless, as a teacher, I can honestly say that it takes two to tango and if a student doesn’t want to learn, a teacher cannot somehow glean internal inspiration where there is none. It is all on the student to determine just how much they’re going to get from their education. It’s a tough lesson to learn and one that certainly took me many years to figure out, but it’s true and I think more and more people should begin to see this role of a teacher as one of facilitator and not one of diviner, divining somehow mythic brilliance from students who are not ready to learn or don’t want to take any information from anyone. I am saying this having taught at schools that weren’t even mandatory to attend! Sure, to stay with the rest of society in Korea, I suppose that going to high school is in their best interests, but this didn’t really make the students better students. Just imagine how a non-mandatory class would be! Probably ten times worse. But I digress.</w:t>
+      </w:r>
+    </w:p>
+    <w:p>
+      <w:pPr>
+        <w:pStyle w:val="LO-normal"/>
+        <w:rPr>
+          <w:lang w:eastAsia="ko-KR"/>
+        </w:rPr>
+      </w:pPr>
+      <w:r>
+        <w:rPr>
+          <w:lang w:eastAsia="ko-KR"/>
+        </w:rPr>
+        <w:tab/>
+        <w:t xml:space="preserve">When we weren’t playing these PPT games, we were playing board games or matching games. I got my classes in a huge circle, all 25 of them, and I put a jenga set in the middle of the room and I said that the first person to knock the Jenga tower over is going to have to speak English for two minutes. Surprisingly, this was a very successful class and one that I didn’t even need to think twice to prepare. The kids just ate it up and played along and we had a grand old time trying to keep the tower stable despite the antics of students putting the little rectangular pieces in all sorts of upright and bizarre ways. When I didn’t have this lesson to contend with, I gave the students strips of paper with sentences on them and told each individual student to memorize whatever was on their strip of paper (this lesson came from </w:t>
+      </w:r>
+      <w:r>
+        <w:rPr>
+          <w:i/>
+          <w:lang w:eastAsia="ko-KR"/>
+        </w:rPr>
+        <w:t>Recipes for Tired Teachers</w:t>
+      </w:r>
+      <w:r>
+        <w:rPr>
+          <w:lang w:eastAsia="ko-KR"/>
+        </w:rPr>
+        <w:t>, ironically!). I had the students memorize the words and then work in groups to try to assemble the story together. Most of the time they didn’t get the story right, but that didn’t matter. At least they were busy doing this activity while I could just stare out the window and pray to God that the class would be over shortly. It worked wonderfully!</w:t>
+      </w:r>
+    </w:p>
+    <w:p>
+      <w:pPr>
+        <w:pStyle w:val="LO-normal"/>
+        <w:rPr>
+          <w:lang w:eastAsia="ko-KR"/>
+        </w:rPr>
+      </w:pPr>
+      <w:r>
+        <w:rPr>
+          <w:lang w:eastAsia="ko-KR"/>
+        </w:rPr>
+        <w:lastRenderedPageBreak/>
+        <w:tab/>
+        <w:t xml:space="preserve">If you’re working in Korea, hot seat games are super popular. The basic principle is simple. You break the students up into groups and then you take turns having one member of each group come to the front of the class and sit in a chair. Afterwards, you flash pictures on the PPT of random objects and things that the students should know the English words for: wrestling, Tai Kwon Do, scissors, tree, bird, cow, explosion. Whatever! And then you have the groups attempt to get their member in the “hot seat” to say the word. Group members are not allowed to say the word, of course, nor are they allowed to gesture. I must have played this game at least 25 times with separate Hot Seat PPTs in this one obnoxious class that I had to contend with. Every week it seemed like we were playing a new Hot Seat game! “Guess what kids?” I would say to the students and they would look at me like I was Satan. “Another Hot Seat game!” I would say with a gleaming smile and then the class would liven up again! It was quite artful actually and they never minded. </w:t>
+      </w:r>
+    </w:p>
+    <w:p>
+      <w:pPr>
+        <w:pStyle w:val="LO-normal"/>
+        <w:rPr>
+          <w:lang w:eastAsia="ko-KR"/>
+        </w:rPr>
+      </w:pPr>
+      <w:r>
+        <w:rPr>
+          <w:lang w:eastAsia="ko-KR"/>
+        </w:rPr>
+        <w:tab/>
+        <w:t xml:space="preserve">I’ve also played Battleship as well, although this game is ridiculous hard to teach at first. Students just aren’t going to get this game and explaining it can be absolutely draining. The only way I have been able to teach this game with students is by playing with them and modeling by example how the game goes. Once they get the hang of it, I break them up into pairs and have them try it on their own. When my class had completely collapsed, I actually couldn’t play a lot of these pair games because it just provided students with opportunity to talk to their friends and just not do any work at all. When I was really drained, I would just pretend like they were working hard on their game. At the beginning stages of our work together, I tried to break them up and do the game. This only made them resent me more, so I eventually stopped doing this. </w:t>
+      </w:r>
+    </w:p>
+    <w:p>
+      <w:pPr>
+        <w:pStyle w:val="LO-normal"/>
+        <w:rPr>
+          <w:lang w:eastAsia="ko-KR"/>
+        </w:rPr>
+      </w:pPr>
+      <w:r>
+        <w:rPr>
+          <w:lang w:eastAsia="ko-KR"/>
+        </w:rPr>
+        <w:tab/>
+        <w:t xml:space="preserve">Card games were also quite valuable for me when the class collapsed. I would have the students play Crazy Eights—which is basically Uno—and War and sometimes memory. I would also have the students play Go Fish, but they usually didn’t like this game all too well. </w:t>
+      </w:r>
+      <w:r>
+        <w:rPr>
+          <w:lang w:eastAsia="ko-KR"/>
+        </w:rPr>
+        <w:t xml:space="preserve">I would have the students play for candy, and this did motivate them to at least try. I became the candy king at one point in my career. It was eating a lot of my salary as I would go purchasing candy nearly every week just to try to appease the kids and get them off my back. I tried to vary the shopping up so that it would be a little exciting for me. One week I would shop for chocolates for the students and go on this scavenger hunt for the most affordable and chocolate-y treats. Another week, I would go for something more fruity and still, another week I would go for something of a mint variety. At the beginning of class, I would show the students the candy that I had brought for them and some would cheer and some would be disappointed and I would appease the disappointed students by reassuring them that the candy would be back next week and probably be something that they liked (provided that I saw said student again, which I usually didn’t).  </w:t>
+      </w:r>
+    </w:p>
+    <w:p>
+      <w:pPr>
+        <w:pStyle w:val="LO-normal"/>
+        <w:ind w:firstLine="720"/>
+        <w:rPr>
+          <w:lang w:eastAsia="ko-KR"/>
+        </w:rPr>
+      </w:pPr>
+      <w:r>
+        <w:rPr>
+          <w:lang w:eastAsia="ko-KR"/>
+        </w:rPr>
+        <w:t xml:space="preserve">Because I was teaching with another English teacher, I almost begged every week to have a team teaching scenario whereby the more experienced English teacher could teach the whole class while I looked on. This teacher was quite good and you’ll never know quite how relieved I was to be sitting in my chair and doing nothing while the other English teach took over and had the students play her version of the hot seat game. At the end of this class, I even became the movie teacher and had the students watch MegaMind, this really bad 3D animated cartoon movie about a blue villain who turns into a hero and saves the planet from destruction. I actually had learned about this movie from my fellow English teaching colleague who had apparently shown the movie a few other times with her classes. It worked historically well as the </w:t>
+      </w:r>
+      <w:r>
+        <w:rPr>
+          <w:lang w:eastAsia="ko-KR"/>
+        </w:rPr>
+        <w:lastRenderedPageBreak/>
+        <w:t>students just sat vegetating at the screen while I just read from my podcast reader. These were some of the strategies that I had to use to survive a collapsed class. Believe me, it wasn’t the most enjoyable experience in the world and I had to get really creative at times when I ran out of ideas. I just feel bad for those English teachers who are in China right now who probably have to work ten times the hours at lower pay! How torturous that must be!</w:t>
       </w:r>
       <w:bookmarkStart w:id="0" w:name="_GoBack"/>
       <w:bookmarkEnd w:id="0"/>

</xml_diff>

<commit_message>
Added two pages to make 98.
</commit_message>
<xml_diff>
--- a/StrategiesforGettingtheLittleTykesOffYourBack.docx
+++ b/StrategiesforGettingtheLittleTykesOffYourBack.docx
@@ -22,8 +22,10 @@
           <w:color w:val="FF0000"/>
           <w:lang w:eastAsia="ko-KR"/>
         </w:rPr>
-        <w:t>92</w:t>
-      </w:r>
+        <w:t>98</w:t>
+      </w:r>
+      <w:bookmarkStart w:id="0" w:name="_GoBack"/>
+      <w:bookmarkEnd w:id="0"/>
     </w:p>
     <w:p>
       <w:pPr>
@@ -9795,34 +9797,22 @@
         <w:rPr>
           <w:lang w:eastAsia="ko-KR"/>
         </w:rPr>
-        <w:t xml:space="preserve">try, but if you at least go into the experience without any expectations or preconceived notions about your students are going to get out of your class, you’ll be that much more prepared to tackle the class and be pleasantly surprised in the long run. You’ll also move yourself toward a place where you’re able to conserve a lot more energy. It’s almost like the famous saying goes: “I feel much better now that I have lost all hope.” Except you’re not losing hope, you’re just not trying to be a super hero to everyone. Don’t be everyone’s super hero. Be content with imperfection and let the experience glide over you like a warm wave. </w:t>
-      </w:r>
-      <w:r>
-        <w:rPr>
-          <w:lang w:eastAsia="ko-KR"/>
-        </w:rPr>
-        <w:t>This is my best advice when it comes to self-motivating students on the road.</w:t>
-      </w:r>
-    </w:p>
-    <w:p>
-      <w:pPr>
-        <w:pStyle w:val="LO-normal"/>
-        <w:rPr>
-          <w:lang w:eastAsia="ko-KR"/>
-        </w:rPr>
-      </w:pPr>
-      <w:r>
-        <w:rPr>
-          <w:lang w:eastAsia="ko-KR"/>
-        </w:rPr>
-        <w:tab/>
-        <w:t>So let’s say you have a class that has absolutely no desire in the world. What do you do in a situation like this? Outside of learning to accept the fact that you cannot change systemic issues like this, the next best thing is to make the class fun for you and fun for the students and hope that some kind of educational information is conveyed to the students in the process. Don’t make the students your enemy because that won’t make the experience enjoyable. And if the faculty blame you for being too friendly, well then that’s the price you have to pay for making the experience enjoyable for yourself. It’s so easy for other people to point their finger and complain about your lousy teaching when they aren’t in the trenches themselves and experiencing the daily systemic shi</w:t>
-      </w:r>
-      <w:r>
-        <w:rPr>
-          <w:lang w:eastAsia="ko-KR"/>
-        </w:rPr>
-        <w:t>t storms that many English teachers have to face. Be kind to the students. After all, they are in prison as you were. They are basically being forced to attend school for reasons outside of their control. They are in a total institution that socializes them and forces them to compete and fight to be considered valuable and worthy. Frankly, years of studying juvenile delinquency in criminal justice school has taught me that school in general is the biggest farce and the biggest lie perpetuated to young people. It distorts reality and makes you feel like all of life is this survival of the fittest game. You learn to compete and fight for worth and if you receive a poor letter grade, that means you’re unworthy and if you receive a good letter grade, it means that you are an important person. Of course, the reality is that the good feeling of a letter grade only lasts a moment and most of the time if you compete in the real world rather than network with other people and make friends, you’re considered a dick by many. Most of school life warps reality and keeps students out of the real world where they would probably best serve humanity. But be that as it may, the students are compulsed into attending school and to sitting in on your class and absorbing whatever information you think is important for them to understand. Is it any wonder that the students rebel? I mean, really?</w:t>
+        <w:t>try, but if you at least go into the experience without any expectations or preconceived notions about your students are going to get out of your class, you’ll be that much more prepared to tackle the class and be pleasantly surprised in the long run. You’ll also move yourself toward a place where you’re able to conserve a lot more energy. It’s almost like the famous saying goes: “I feel much better now that I have lost all hope.” Except you’re not losing hope, you’re just not trying to be a super hero to everyone. Don’t be everyone’s super hero. Be content with imperfection and let the experience glide over you like a warm wave. This is my best advice when it comes to self-motivating students on the road.</w:t>
+      </w:r>
+    </w:p>
+    <w:p>
+      <w:pPr>
+        <w:pStyle w:val="LO-normal"/>
+        <w:rPr>
+          <w:lang w:eastAsia="ko-KR"/>
+        </w:rPr>
+      </w:pPr>
+      <w:r>
+        <w:rPr>
+          <w:lang w:eastAsia="ko-KR"/>
+        </w:rPr>
+        <w:tab/>
+        <w:t>So let’s say you have a class that has absolutely no desire in the world. What do you do in a situation like this? Outside of learning to accept the fact that you cannot change systemic issues like this, the next best thing is to make the class fun for you and fun for the students and hope that some kind of educational information is conveyed to the students in the process. Don’t make the students your enemy because that won’t make the experience enjoyable. And if the faculty blame you for being too friendly, well then that’s the price you have to pay for making the experience enjoyable for yourself. It’s so easy for other people to point their finger and complain about your lousy teaching when they aren’t in the trenches themselves and experiencing the daily systemic shit storms that many English teachers have to face. Be kind to the students. After all, they are in prison as you were. They are basically being forced to attend school for reasons outside of their control. They are in a total institution that socializes them and forces them to compete and fight to be considered valuable and worthy. Frankly, years of studying juvenile delinquency in criminal justice school has taught me that school in general is the biggest farce and the biggest lie perpetuated to young people. It distorts reality and makes you feel like all of life is this survival of the fittest game. You learn to compete and fight for worth and if you receive a poor letter grade, that means you’re unworthy and if you receive a good letter grade, it means that you are an important person. Of course, the reality is that the good feeling of a letter grade only lasts a moment and most of the time if you compete in the real world rather than network with other people and make friends, you’re considered a dick by many. Most of school life warps reality and keeps students out of the real world where they would probably best serve humanity. But be that as it may, the students are compulsed into attending school and to sitting in on your class and absorbing whatever information you think is important for them to understand. Is it any wonder that the students rebel? I mean, really?</w:t>
       </w:r>
     </w:p>
     <w:p>
@@ -9937,25 +9927,7 @@
           <w:lang w:eastAsia="ko-KR"/>
         </w:rPr>
         <w:tab/>
-        <w:t xml:space="preserve">Apart from gamefying a class that has collapsed, another way of dealing with disaster territory is to provide food incentives, like candy. I know that you’re not supposed to really give candy because it sets up the expectation that the students will want it every time. But when your  class has collapsed and it’s making you feel miserable as it did me when I first </w:t>
-      </w:r>
-      <w:r>
-        <w:rPr>
-          <w:lang w:eastAsia="ko-KR"/>
-        </w:rPr>
-        <w:t xml:space="preserve">was </w:t>
-      </w:r>
-      <w:r>
-        <w:rPr>
-          <w:lang w:eastAsia="ko-KR"/>
-        </w:rPr>
-        <w:t xml:space="preserve">teaching, </w:t>
-      </w:r>
-      <w:r>
-        <w:rPr>
-          <w:lang w:eastAsia="ko-KR"/>
-        </w:rPr>
-        <w:t xml:space="preserve">candy saved my life. That’s right, candy saved my life. Because rather than have to fight the students and be angry with them all the time, candy allowed the classes to run smoothly and make the time go by faster. It sucks to say this but most collapsed classes look like glorified babysitting and maybe that’s really what I should have been doing as opposed to “teaching.” Or become an au pair. These jobs are also available all over the world and are probably infinitely less stressful than dealing with a group of unmotivated and angry and disenchanted students who don’t want to learn anything from you. I don’t’ say this with malice either. I totally understand what my students were going through and I’m sure that I would have behaved the same way when I was there age. You can’t expect students to have reached a level of maturity </w:t>
+        <w:t xml:space="preserve">Apart from gamefying a class that has collapsed, another way of dealing with disaster territory is to provide food incentives, like candy. I know that you’re not supposed to really give candy because it sets up the expectation that the students will want it every time. But when your  class has collapsed and it’s making you feel miserable as it did me when I first was teaching, candy saved my life. That’s right, candy saved my life. Because rather than have to fight the students and be angry with them all the time, candy allowed the classes to run smoothly and make the time go by faster. It sucks to say this but most collapsed classes look like glorified babysitting and maybe that’s really what I should have been doing as opposed to “teaching.” Or become an au pair. These jobs are also available all over the world and are probably infinitely less stressful than dealing with a group of unmotivated and angry and disenchanted students who don’t want to learn anything from you. I don’t’ say this with malice either. I totally understand what my students were going through and I’m sure that I would have behaved the same way when I was there age. You can’t expect students to have reached a level of maturity </w:t>
       </w:r>
       <w:r>
         <w:rPr>
@@ -9975,13 +9947,7 @@
         <w:rPr>
           <w:lang w:eastAsia="ko-KR"/>
         </w:rPr>
-        <w:t>and still say “hello” to me and act as if we had been friends for a very long time and that there were no hard feelings! I swear! And of course, I would always try—to the very best of my abilities—to conceal my look of astonishment with this!</w:t>
-      </w:r>
-      <w:r>
-        <w:rPr>
-          <w:lang w:eastAsia="ko-KR"/>
-        </w:rPr>
-        <w:t xml:space="preserve"> I keep forgetting sometimes that holding grudges in other countries doesn’t make any sense whatsoever. Not to mention the fact that holding a grudge is one way to drain yourself really quickly!</w:t>
+        <w:t>and still say “hello” to me and act as if we had been friends for a very long time and that there were no hard feelings! I swear! And of course, I would always try—to the very best of my abilities—to conceal my look of astonishment with this! I keep forgetting sometimes that holding grudges in other countries doesn’t make any sense whatsoever. Not to mention the fact that holding a grudge is one way to drain yourself really quickly!</w:t>
       </w:r>
     </w:p>
     <w:p>
@@ -10070,13 +10036,7 @@
           <w:lang w:eastAsia="ko-KR"/>
         </w:rPr>
         <w:tab/>
-        <w:t xml:space="preserve">Card games were also quite valuable for me when the class collapsed. I would have the students play Crazy Eights—which is basically Uno—and War and sometimes memory. I would also have the students play Go Fish, but they usually didn’t like this game all too well. </w:t>
-      </w:r>
-      <w:r>
-        <w:rPr>
-          <w:lang w:eastAsia="ko-KR"/>
-        </w:rPr>
-        <w:t xml:space="preserve">I would have the students play for candy, and this did motivate them to at least try. I became the candy king at one point in my career. It was eating a lot of my salary as I would go purchasing candy nearly every week just to try to appease the kids and get them off my back. I tried to vary the shopping up so that it would be a little exciting for me. One week I would shop for chocolates for the students and go on this scavenger hunt for the most affordable and chocolate-y treats. Another week, I would go for something more fruity and still, another week I would go for something of a mint variety. At the beginning of class, I would show the students the candy that I had brought for them and some would cheer and some would be disappointed and I would appease the disappointed students by reassuring them that the candy would be back next week and probably be something that they liked (provided that I saw said student again, which I usually didn’t).  </w:t>
+        <w:t xml:space="preserve">Card games were also quite valuable for me when the class collapsed. I would have the students play Crazy Eights—which is basically Uno—and War and sometimes memory. I would also have the students play Go Fish, but they usually didn’t like this game all too well. I would have the students play for candy, and this did motivate them to at least try. I became the candy king at one point in my career. It was eating a lot of my salary as I would go purchasing candy nearly every week just to try to appease the kids and get them off my back. I tried to vary the shopping up so that it would be a little exciting for me. One week I would shop for chocolates for the students and go on this scavenger hunt for the most affordable and chocolate-y treats. Another week, I would go for something more fruity and still, another week I would go for something of a mint variety. At the beginning of class, I would show the students the candy that I had brought for them and some would cheer and some would be disappointed and I would appease the disappointed students by reassuring them that the candy would be back next week and probably be something that they liked (provided that I saw said student again, which I usually didn’t).  </w:t>
       </w:r>
     </w:p>
     <w:p>
@@ -10100,8 +10060,208 @@
         <w:lastRenderedPageBreak/>
         <w:t>students just sat vegetating at the screen while I just read from my podcast reader. These were some of the strategies that I had to use to survive a collapsed class. Believe me, it wasn’t the most enjoyable experience in the world and I had to get really creative at times when I ran out of ideas. I just feel bad for those English teachers who are in China right now who probably have to work ten times the hours at lower pay! How torturous that must be!</w:t>
       </w:r>
-      <w:bookmarkStart w:id="0" w:name="_GoBack"/>
-      <w:bookmarkEnd w:id="0"/>
+    </w:p>
+    <w:p>
+      <w:pPr>
+        <w:pStyle w:val="LO-normal"/>
+        <w:ind w:firstLine="720"/>
+        <w:rPr>
+          <w:lang w:eastAsia="ko-KR"/>
+        </w:rPr>
+      </w:pPr>
+      <w:r>
+        <w:rPr>
+          <w:lang w:eastAsia="ko-KR"/>
+        </w:rPr>
+        <w:t xml:space="preserve">With much smaller classes, the strategies were quite different and admittedly, I have borrowed many of the survival strategies that I use form the books, </w:t>
+      </w:r>
+      <w:r>
+        <w:rPr>
+          <w:i/>
+          <w:lang w:eastAsia="ko-KR"/>
+        </w:rPr>
+        <w:t xml:space="preserve">Recipes for Tired Teachers, Teaching One-to-One, </w:t>
+      </w:r>
+      <w:r>
+        <w:rPr>
+          <w:lang w:eastAsia="ko-KR"/>
+        </w:rPr>
+        <w:t xml:space="preserve">and </w:t>
+      </w:r>
+      <w:r>
+        <w:rPr>
+          <w:i/>
+          <w:lang w:eastAsia="ko-KR"/>
+        </w:rPr>
+        <w:t>5-Minute Activities.</w:t>
+      </w:r>
+      <w:r>
+        <w:rPr>
+          <w:lang w:eastAsia="ko-KR"/>
+        </w:rPr>
+        <w:t xml:space="preserve"> You can decide to purchase these books if you’d like but I’m only going to give you the activities that have worked for me to mend a collapsed class. If you’re working with students for fifteen classes in the entire semester, this should be more than enough to hold you over for the entire academic year, never to see these kids again. However, if you’re looking for something a little more considered, you may wish to pick up one of these books and peruse the other exercises in them which may have more of what you’re looking for, albeit written for the teacher who actually wants to teach their classes and not run away screaming from them. </w:t>
+      </w:r>
+    </w:p>
+    <w:p>
+      <w:pPr>
+        <w:pStyle w:val="LO-normal"/>
+        <w:ind w:firstLine="720"/>
+        <w:rPr>
+          <w:lang w:eastAsia="ko-KR"/>
+        </w:rPr>
+      </w:pPr>
+      <w:r>
+        <w:rPr>
+          <w:lang w:eastAsia="ko-KR"/>
+        </w:rPr>
+        <w:t xml:space="preserve">When I had a one-on-one class, it became quickly apparent that one of the downsides to teaching one to one is that you can’t hide from your student and that you actually almost always need to be on for them. Well, almost anyway. I still found a way around this when this particular student didn’t wish to be with me. There were actually somedays when I felt like a prison warden watching over a inmate in prison—how ironic given the fact that my major was criminal justice! In any event, there were several activities that I tried when this particular individualized tutoring session collapsed and my student didn’t wish to attend the class anymore. One of the most tried and true ways to revive the class from time to time—and one which I am taking directly from the book </w:t>
+      </w:r>
+      <w:r>
+        <w:rPr>
+          <w:i/>
+          <w:lang w:eastAsia="ko-KR"/>
+        </w:rPr>
+        <w:t>Teaching One-to-One</w:t>
+      </w:r>
+      <w:r>
+        <w:rPr>
+          <w:lang w:eastAsia="ko-KR"/>
+        </w:rPr>
+        <w:t>—</w:t>
+      </w:r>
+      <w:r>
+        <w:rPr>
+          <w:i/>
+          <w:lang w:eastAsia="ko-KR"/>
+        </w:rPr>
+        <w:t>was to ask the student what he wanted to learn!</w:t>
+      </w:r>
+      <w:r>
+        <w:rPr>
+          <w:lang w:eastAsia="ko-KR"/>
+        </w:rPr>
+        <w:t xml:space="preserve"> So simple, and so direct. It was hard for my student to tell me what he wanted because Korean culture dictates that the teacher knows everything about all there is to know and should never be challenged by the student… well, unless they’re a foreign teacher in which case all of the rules no longer apply. Thankfully for me, the kid was interested in psychology so I led the class as if it was a college level psychology 101 course. We talked about psychopathy, of all things, antisocial personality disorder, and the different other types of disorders. Not sure how well the disorders translated into an English class—perhaps there are some disorders that are just way too super foreign to Koreans for them to even fathom—but it held me over for a number of weeks. I couldn’t give homework because my class wasn’t a priority but at least each week was a different discussion of psychology that we both personally enjoyed. We even took the time to watch some video clips of some psychopaths on YouTube—the most notorious psychopath of them all, Ted Bundy. So I guess my first recommendation for you would be to ask your student what they want to learn. You can’t be responsible for gleaning whatever is in the backs of the minds of your students. Actually, almost unanimously, most authors in the EFL world agree that you should constantly gauge how your students are feeling about the course. Ask them what they want to learn before the course begins, ask them if they are happy with the course so far midway through the course, and then finally assess whether the students have fully gotten the most out of the course as possible. I generally advocate this because it places the responsibility squarely on the student to direct his or her own education and not blame you. Yes, I advocate this even if you’re teaching in a school where the teacher is supposed to know everything </w:t>
+      </w:r>
+      <w:r>
+        <w:rPr>
+          <w:lang w:eastAsia="ko-KR"/>
+        </w:rPr>
+        <w:lastRenderedPageBreak/>
+        <w:t xml:space="preserve">because nothing prepares students for life better than keeping the students directly observant of their own role in the education process, not to mention the fact that it takes some pressure off of you from having to deliver something that the students don’t even like. Man, I cannot even tell you how much I tried in vein to get the students to like my ideas. I tried so hard. We played games about the house, we played Simon Says, we tried naming fruits and vegetables, I even had one lesson on the difference between software and hardware for one class, and even played a soccer game for another class that was more athletically inclined than I was. None of this ever really mattered because I never gauged the students and asked them what they wanted. To be fair, some were just too young or too immature to fully formulate what it was that they wanted to receive from the class (and I guess in this respect, I would have probably been better suited for older students). Be that as it may, the most enjoyable classes were the ones where I asked the customers what they wanted and they were able to tell me definitely that they wanted X, Y, and Z, and then I just delivered that to the best of my ability. Some subjects, such as sports, were really not my thing, but I nevertheless tried to get into with the students so that they would be fully present for the class and enjoy it as much as they could. </w:t>
+      </w:r>
+    </w:p>
+    <w:p>
+      <w:pPr>
+        <w:pStyle w:val="LO-normal"/>
+        <w:ind w:firstLine="720"/>
+        <w:rPr>
+          <w:lang w:eastAsia="ko-KR"/>
+        </w:rPr>
+      </w:pPr>
+      <w:r>
+        <w:rPr>
+          <w:lang w:eastAsia="ko-KR"/>
+        </w:rPr>
+        <w:t>I’ve had some classes that were forced on the students and they didn’t want anything from the class. They hated the class so much that they absolutely refused to do any of the work that I set in front of them. They didn’t even pay attention to me and just kept their heads down the entire time. I complained to the administration and the results for what I should do were in: suck it up. Fine! When this happens to you—hopefully it never will—you can just throw your hands up in the air and make it a free self-study class. So many people want EFL teachers to move mountains for kids that just don’t have it in them to learn, much less learn a new language. It’s a systemic issue that you should just let go. This is my professional opinion which you can take to the bank with you. If you’re going to be fired for being unable to teach a class that didn’t want to be in the room with you, then this is a job that you don’t belong in anyway! Yes, even if you don’t have the money, you should leave the job. There will be others. Don’t you worry. And actually, if it turns out that all you’re doing is babysitting kids, well you could probably earn a lot more money as a babysitter overseas than an actual English teacher. But I guess this is another story for another book.</w:t>
+      </w:r>
+    </w:p>
+    <w:p>
+      <w:pPr>
+        <w:pStyle w:val="LO-normal"/>
+        <w:ind w:firstLine="720"/>
+        <w:rPr>
+          <w:lang w:eastAsia="ko-KR"/>
+        </w:rPr>
+      </w:pPr>
+      <w:r>
+        <w:rPr>
+          <w:lang w:eastAsia="ko-KR"/>
+        </w:rPr>
+        <w:t xml:space="preserve">Back to teaching one-on-one with a collapsed class. Not all of my classes failed. But when it came to teaching one to one with this particular student, there were some moments when I thought that I would never make it through. Really. This is the truth. So after we treated the English class like it was a psychology course in college—which the student liked a lot—we also simulated a test-taking environment and I made the kid some worksheets that he could practice with to improve his written skills. This worked really well for getting the little tyke off my back because while he did the worksheets, I could just sit quietly and stare off into space (the class was usually at the very end of the day when I was in the least mood to be teaching anything, much less English). Other video clips worked really well, and sometimes just plain old conversation held me through where he and I talked about the major cultural differences between our cultures (always riveting to me, but apparently not to most students who just take the differences for granted, usually). Sometimes we would also play games with cards and make stipulations about what would happen if the opponent lost—such as the aforementioned 10 ideas list that I would make most of my students do. Other things included “come up wit one new fact about yourself that I don’t already know,” which actually proved quite difficult for the </w:t>
+      </w:r>
+      <w:r>
+        <w:rPr>
+          <w:lang w:eastAsia="ko-KR"/>
+        </w:rPr>
+        <w:lastRenderedPageBreak/>
+        <w:t xml:space="preserve">students, including my one on one student, since all they could ever produce was “I like video games,” and “I have a lot of work to do.” I did this with my one-on-one student, to much success. </w:t>
+      </w:r>
+    </w:p>
+    <w:p>
+      <w:pPr>
+        <w:pStyle w:val="LO-normal"/>
+        <w:ind w:firstLine="720"/>
+        <w:rPr>
+          <w:lang w:eastAsia="ko-KR"/>
+        </w:rPr>
+      </w:pPr>
+    </w:p>
+    <w:p>
+      <w:pPr>
+        <w:pStyle w:val="LO-normal"/>
+        <w:ind w:firstLine="720"/>
+        <w:rPr>
+          <w:b/>
+          <w:lang w:eastAsia="ko-KR"/>
+        </w:rPr>
+      </w:pPr>
+      <w:r>
+        <w:rPr>
+          <w:b/>
+          <w:lang w:eastAsia="ko-KR"/>
+        </w:rPr>
+        <w:t>M</w:t>
+      </w:r>
+      <w:r>
+        <w:rPr>
+          <w:b/>
+          <w:lang w:eastAsia="ko-KR"/>
+        </w:rPr>
+        <w:t>ore strategies for one on one students</w:t>
+      </w:r>
+    </w:p>
+    <w:p>
+      <w:pPr>
+        <w:pStyle w:val="LO-normal"/>
+        <w:ind w:firstLine="720"/>
+        <w:rPr>
+          <w:b/>
+          <w:lang w:eastAsia="ko-KR"/>
+        </w:rPr>
+      </w:pPr>
+      <w:r>
+        <w:rPr>
+          <w:b/>
+          <w:lang w:eastAsia="ko-KR"/>
+        </w:rPr>
+        <w:t>More strategies for students who don’t want to be in the room</w:t>
+      </w:r>
+    </w:p>
+    <w:p>
+      <w:pPr>
+        <w:pStyle w:val="LO-normal"/>
+        <w:ind w:firstLine="720"/>
+        <w:rPr>
+          <w:b/>
+          <w:lang w:eastAsia="ko-KR"/>
+        </w:rPr>
+      </w:pPr>
+      <w:r>
+        <w:rPr>
+          <w:b/>
+          <w:lang w:eastAsia="ko-KR"/>
+        </w:rPr>
+        <w:t>Strategies for adult learners</w:t>
+      </w:r>
+    </w:p>
+    <w:p>
+      <w:pPr>
+        <w:pStyle w:val="LO-normal"/>
+        <w:ind w:firstLine="720"/>
+        <w:rPr>
+          <w:lang w:eastAsia="ko-KR"/>
+        </w:rPr>
+      </w:pPr>
     </w:p>
     <w:p>
       <w:pPr>
@@ -10602,6 +10762,11 @@
         <w:rPr>
           <w:b/>
         </w:rPr>
+      </w:pPr>
+    </w:p>
+    <w:p>
+      <w:pPr>
+        <w:pStyle w:val="normal0"/>
       </w:pPr>
     </w:p>
     <w:p>

</xml_diff>

<commit_message>
Added two pages to make 100.
</commit_message>
<xml_diff>
--- a/StrategiesforGettingtheLittleTykesOffYourBack.docx
+++ b/StrategiesforGettingtheLittleTykesOffYourBack.docx
@@ -22,7 +22,7 @@
           <w:color w:val="FF0000"/>
           <w:lang w:eastAsia="ko-KR"/>
         </w:rPr>
-        <w:t>98</w:t>
+        <w:t>100</w:t>
       </w:r>
       <w:bookmarkStart w:id="0" w:name="_GoBack"/>
       <w:bookmarkEnd w:id="0"/>
@@ -10184,8 +10184,229 @@
           <w:lang w:eastAsia="ko-KR"/>
         </w:rPr>
         <w:lastRenderedPageBreak/>
-        <w:t xml:space="preserve">students, including my one on one student, since all they could ever produce was “I like video games,” and “I have a lot of work to do.” I did this with my one-on-one student, to much success. </w:t>
-      </w:r>
+        <w:t>students, including my one on one student, since all they could ever produce was “I like video games,” and “I have a lot of work to do.” I did t</w:t>
+      </w:r>
+      <w:r>
+        <w:rPr>
+          <w:lang w:eastAsia="ko-KR"/>
+        </w:rPr>
+        <w:t xml:space="preserve">his with my one-on-one student </w:t>
+      </w:r>
+      <w:r>
+        <w:rPr>
+          <w:lang w:eastAsia="ko-KR"/>
+        </w:rPr>
+        <w:t xml:space="preserve">to much success. </w:t>
+      </w:r>
+    </w:p>
+    <w:p>
+      <w:pPr>
+        <w:pStyle w:val="LO-normal"/>
+        <w:ind w:firstLine="720"/>
+        <w:rPr>
+          <w:lang w:eastAsia="ko-KR"/>
+        </w:rPr>
+      </w:pPr>
+      <w:r>
+        <w:rPr>
+          <w:lang w:eastAsia="ko-KR"/>
+        </w:rPr>
+        <w:t xml:space="preserve">Apart from keeping track of what you’re student is looking for, I also advise keeping their work on hand so that you can have a reference to look back on and see where the student is making the most mistakes. Some students don’t want to receive any corrections, so I just use that as an excuse not to give them any if they’re not ready to receive it. Providing feedback is a touchy subject and many people are divided on just how much feedback to give to the student. Entire books have been written on the topic and you are encouraged to look into them as I can’t possibly give them an adequate treatment in this book. However, I will say that in my experience there are students who just want to practice without receiving any criticisms or remarks on what they’re doing in correct with the language. I’ve also had some students who just sort of assume that I have a funky accent and that the way real English is spoken is the way they are saying it. Or sometimes they just wish for a British person to talk to them instead so they can hear what English is </w:t>
+      </w:r>
+      <w:r>
+        <w:rPr>
+          <w:i/>
+          <w:lang w:eastAsia="ko-KR"/>
+        </w:rPr>
+        <w:t>really</w:t>
+      </w:r>
+      <w:r>
+        <w:rPr>
+          <w:lang w:eastAsia="ko-KR"/>
+        </w:rPr>
+        <w:t xml:space="preserve"> like. Whatever the case may be, if I come across a student like this, I try to remind the student that I am there to help them improve and correct their language. Sometimes they’ll take heed but if they don’t, I drop the subject immediately and let the student not improve themselves. This is entirely on them and I’d rather have the student stay continually motivated to attend my classes then to feel disconcerted by my critiques and then no longer feel like there is any hope. Obviously, each case will vary considerably from one student to another but generally speaking I prefer gentle critique over hard-sells. The people I hard-sell to almost never come back through the door for another English class (unless my classes are mandatory which they almost always aren’t). </w:t>
+      </w:r>
+    </w:p>
+    <w:p>
+      <w:pPr>
+        <w:pStyle w:val="LO-normal"/>
+        <w:ind w:firstLine="720"/>
+        <w:rPr>
+          <w:lang w:eastAsia="ko-KR"/>
+        </w:rPr>
+      </w:pPr>
+      <w:r>
+        <w:rPr>
+          <w:lang w:eastAsia="ko-KR"/>
+        </w:rPr>
+        <w:t xml:space="preserve">Aside from keeping track of the student’s work, using a recorder can also cut time in helping you figure out what the students need the most help with. Again, this recommendation is taken from the book </w:t>
+      </w:r>
+      <w:r>
+        <w:rPr>
+          <w:i/>
+          <w:lang w:eastAsia="ko-KR"/>
+        </w:rPr>
+        <w:t>Teaching One-to-One</w:t>
+      </w:r>
+      <w:r>
+        <w:rPr>
+          <w:lang w:eastAsia="ko-KR"/>
+        </w:rPr>
+        <w:t xml:space="preserve"> and a host of other Cambridge series books that recommend a recorder of some kind. When I was applying to the Peace Corps, I also read from their digital libraries which recommended using a recorder to hear the sounds of the local language of the host country that you would get immersed in. So there’s something to be said about recording sounds. I’ve done this a few times and I like doing it because it helps me immediately pinpoint what the students need the most help with and allows me to easily justify to the students why I am giving particular exercises for the class. “Why teacher?” they often ask and I’ll say, “Because I heard it on the recorder and it’s a mistake that keeps coming up, time and again.” Believe it or not, this will get the little tykes off your back if for no other reason than the fact that you have objective evidence showing that they can’t speak the language properly. This works especially well for one-on-one settings where the instruction is more personalized. </w:t>
+      </w:r>
+    </w:p>
+    <w:p>
+      <w:pPr>
+        <w:pStyle w:val="LO-normal"/>
+        <w:rPr>
+          <w:lang w:eastAsia="ko-KR"/>
+        </w:rPr>
+      </w:pPr>
+      <w:r>
+        <w:rPr>
+          <w:lang w:eastAsia="ko-KR"/>
+        </w:rPr>
+        <w:tab/>
+        <w:t xml:space="preserve">Keeping running tabs of your students’ progress is one of the best ways to get the student off your back. Gauging their interest is another great strategy to use as is providing more advanced worksheets and exercises. Another thing that I have often given is surveys and then sometimes I’ve asked students to analyze surveys. Although many of my high school students found this to be boring, they also found it to be necessary which compelled them to continue with the class, trying to measure and analyze the surveys despite their boredom. This has also been interesting for most of my advanced students who like learning about how social scientists measure social things. When I was teaching in South Korea, many of the students were already pretty well-versed in research methods. </w:t>
+      </w:r>
+      <w:r>
+        <w:rPr>
+          <w:lang w:eastAsia="ko-KR"/>
+        </w:rPr>
+        <w:t xml:space="preserve">For the more advanced students that take </w:t>
+      </w:r>
+      <w:r>
+        <w:rPr>
+          <w:lang w:eastAsia="ko-KR"/>
+        </w:rPr>
+        <w:lastRenderedPageBreak/>
+        <w:t xml:space="preserve">my class, I provided TED talk videos and really advanced articles out of the Times Magazine and compelled discussion. Many of my students didn’t need to learn the language per se, just the pronunciation of it. It’s funny how some of the smallest quirks in a person’s speaking can sometimes be the most formidable to correct. I found that the more advanced a student was in their language proficiency, the more difficult was for me to make any measurable changes to their fluency, either because they were too pompous to make the needed changes or they just didn’t believe me—they just felt like it was a matter of practice. Again, to get the students off my back, I just let them believe this. My protestations didn’t really move mountains when it came to teaching these advanced students. </w:t>
+      </w:r>
+    </w:p>
+    <w:p>
+      <w:pPr>
+        <w:pStyle w:val="LO-normal"/>
+        <w:rPr>
+          <w:lang w:eastAsia="ko-KR"/>
+        </w:rPr>
+      </w:pPr>
+      <w:r>
+        <w:rPr>
+          <w:lang w:eastAsia="ko-KR"/>
+        </w:rPr>
+        <w:tab/>
+        <w:t xml:space="preserve">I have had experience teaching a handful of adult learners as well. I first started teaching adult learners back in New Jersey, in the United States, where I was tasked as a language volunteer-instructor. The student body was mixed, with representation in various parts of the world, from China to the Dominican Republic and Colombia. It was hard to coordinate this, but I frequently mended this difference by providing worksheets that we could all do together and then reviewing the worksheets. I would use the whiteboard to explain something in English but most of the time I would let the students do the talking and experimenting in a safe environment. This was at the beginning of my EFL career and to be honest, I probably did some of my best work when I was working with the adult students because they had enough drive to continue going with their studies and they wanted the language enough where assigning homework wasn’t such a huge ordeal as it was for many of my younger students. Still, there were times when I also wanted to get the adult students off my back and when I wanted to do this, I would prepare a series of worksheets that I would select based on whether they could be turned into a game or some kind of activity afterwards. Some of the subjects that I found frequently served themselves for this sort of purpose was Food, clothing (fashion), technology, extracurricular activities, weekend activities, grocery shopping, body parts, describing movies, trivia, and health and wellness. These broad topics usually had a worksheet to draw from and then an accompanying game to go with them. There are several books that actually contain worksheets PLUS activities that can be divorced from the worksheets: </w:t>
+      </w:r>
+      <w:r>
+        <w:rPr>
+          <w:i/>
+          <w:lang w:eastAsia="ko-KR"/>
+        </w:rPr>
+        <w:t xml:space="preserve">Games for Vocabulary Practice </w:t>
+      </w:r>
+      <w:r>
+        <w:rPr>
+          <w:lang w:eastAsia="ko-KR"/>
+        </w:rPr>
+        <w:t xml:space="preserve">has been an absolute godsend and it is available online for free at the following address: </w:t>
+      </w:r>
+      <w:hyperlink r:id="rId21" w:history="1">
+        <w:r>
+          <w:rPr>
+            <w:rStyle w:val="Hyperlink"/>
+            <w:lang w:eastAsia="ko-KR"/>
+          </w:rPr>
+          <w:t>http://assets.cambridge.org/052100/6511/sample/0521006511WS.pdf</w:t>
+        </w:r>
+      </w:hyperlink>
+      <w:r>
+        <w:rPr>
+          <w:lang w:eastAsia="ko-KR"/>
+        </w:rPr>
+        <w:t xml:space="preserve">. Another great book that contains a similar setup is the book </w:t>
+      </w:r>
+      <w:r>
+        <w:rPr>
+          <w:i/>
+          <w:lang w:eastAsia="ko-KR"/>
+        </w:rPr>
+        <w:t>Copy &amp; Go: Ready Made Interactive Activities for Busy Teachers</w:t>
+      </w:r>
+      <w:r>
+        <w:rPr>
+          <w:lang w:eastAsia="ko-KR"/>
+        </w:rPr>
+        <w:t xml:space="preserve">, although I used this book less than the aforementioned vocabulary book. Another book that I used sometimes for my adult learners was </w:t>
+      </w:r>
+      <w:r>
+        <w:rPr>
+          <w:i/>
+          <w:lang w:eastAsia="ko-KR"/>
+        </w:rPr>
+        <w:t>The Recipes for Tired Teachers</w:t>
+      </w:r>
+      <w:r>
+        <w:rPr>
+          <w:lang w:eastAsia="ko-KR"/>
+        </w:rPr>
+        <w:t xml:space="preserve"> book which contained a lot of interactive games to give to the students. Since many of my classes for adults only ran about 45 minutes in length, these games and activities were able to sustain me for the most of the time. Sometimes the adult learners came late to class, but to maintain my composure and energy levels, I would always end the class at exactly the time that the class was supposed to end. This was my rule because it helped me maintain the boundaries for tardiness and maintaining boundaries allowed me to conserve energy and not care so much. If you’re teaching personal lessons to students for a living, this might not be possible as you’re kind of beholden to the students for their paychecks. If you find yourself in this situation, you should firmly establish a cancellation policy that mandates you get paid if the student misses. It’s a very good idea to review the rules of the game that you’re playing with your individual student or students before you begin to play, and if you have any reason or gut instinct is telling </w:t>
+      </w:r>
+      <w:r>
+        <w:rPr>
+          <w:lang w:eastAsia="ko-KR"/>
+        </w:rPr>
+        <w:lastRenderedPageBreak/>
+        <w:t xml:space="preserve">you not to engage with this particular student in some kind of economic transaction, then fellow your gut and do not engage. Cut your losses and keep looking for the work that’s going to be reliable, consistent, and lucrative for you. </w:t>
+      </w:r>
+    </w:p>
+    <w:p>
+      <w:pPr>
+        <w:pStyle w:val="LO-normal"/>
+        <w:rPr>
+          <w:lang w:eastAsia="ko-KR"/>
+        </w:rPr>
+      </w:pPr>
+    </w:p>
+    <w:p>
+      <w:pPr>
+        <w:pStyle w:val="LO-normal"/>
+        <w:rPr>
+          <w:b/>
+          <w:lang w:eastAsia="ko-KR"/>
+        </w:rPr>
+      </w:pPr>
+      <w:r>
+        <w:rPr>
+          <w:b/>
+          <w:lang w:eastAsia="ko-KR"/>
+        </w:rPr>
+        <w:t>More lessons for one on one adults</w:t>
+      </w:r>
+    </w:p>
+    <w:p>
+      <w:pPr>
+        <w:pStyle w:val="LO-normal"/>
+        <w:rPr>
+          <w:b/>
+          <w:lang w:eastAsia="ko-KR"/>
+        </w:rPr>
+      </w:pPr>
+      <w:r>
+        <w:rPr>
+          <w:b/>
+          <w:lang w:eastAsia="ko-KR"/>
+        </w:rPr>
+        <w:t>More lessons for teaching adults</w:t>
+      </w:r>
+    </w:p>
+    <w:p>
+      <w:pPr>
+        <w:pStyle w:val="LO-normal"/>
+        <w:rPr>
+          <w:b/>
+          <w:lang w:eastAsia="ko-KR"/>
+        </w:rPr>
+      </w:pPr>
     </w:p>
     <w:p>
       <w:pPr>

</xml_diff>

<commit_message>
Added two pages to make 102.
</commit_message>
<xml_diff>
--- a/StrategiesforGettingtheLittleTykesOffYourBack.docx
+++ b/StrategiesforGettingtheLittleTykesOffYourBack.docx
@@ -22,7 +22,7 @@
           <w:color w:val="FF0000"/>
           <w:lang w:eastAsia="ko-KR"/>
         </w:rPr>
-        <w:t>100</w:t>
+        <w:t>102</w:t>
       </w:r>
       <w:bookmarkStart w:id="0" w:name="_GoBack"/>
       <w:bookmarkEnd w:id="0"/>
@@ -319,11 +319,7 @@
         <w:ind w:firstLine="720"/>
       </w:pPr>
       <w:r>
-        <w:t xml:space="preserve">It was a cold day in late January and I found myself nearly sweating as I scrambled to try and think about what I was going to do for my winter camp in the middle school where I taught English. “You know, do something fun,” my co-teacher said. I had had little feedback and was nearly exhausted from trying to please everyone. When you are in Korea teaching English, you’ll frequently get the advice to “Play games.” Play any kind of games. Some of the games that are usually cited: Jeopardy, Hot Seat, Hit or Miss, Apples to Apples, and HangMan. These games certainly have their value and will be described more thoroughly later on in the book. However, I think people overestimate the helpfulness of these games because it is actually a lot of work to prep the students into playing them, especially during those periods when teh students have just gone through an exam or are in preparation for one. You’ll frequently get mixed reactions to the games when you try to initiate them in your class. Some students will love the idea, while others will only love it if there is candy involved (more to come on this idea </w:t>
-      </w:r>
-      <w:r>
-        <w:lastRenderedPageBreak/>
-        <w:t>as well). Still, others will be more “serious” students and absolutely hate the idea that you are wasting their time. Sometimes games go over well, but they can also bomb really badly. When you’re trying to implement a game, you usually have to fill the game in with some information or facts that the students are going over. It could be vocabulary or concepts and definitions or something like this to test students’ recall and recollection of the material. Doing this can be super time-consuming and energy draining in itself. I remember creating massive amounts of jeopardy games, for example, and spending what felt like countless of hours fill out these jeopardy boards with questions from the student textbooks that were at different levels of difficulty. Sometimes I would even forget the answer and would have to look back and check myself. When I really wanted to save time and use someone else’s work, it would be fraught with error. There would be grammar errors or misinformation or really bad pictures, sometimes even terrible pictures that had nudity or some form of profanity that was inappropriate for my age group (oh my goodness, it was disastrous).</w:t>
+        <w:t>It was a cold day in late January and I found myself nearly sweating as I scrambled to try and think about what I was going to do for my winter camp in the middle school where I taught English. “You know, do something fun,” my co-teacher said. I had had little feedback and was nearly exhausted from trying to please everyone. When you are in Korea teaching English, you’ll frequently get the advice to “Play games.” Play any kind of games. Some of the games that are usually cited: Jeopardy, Hot Seat, Hit or Miss, Apples to Apples, and HangMan. These games certainly have their value and will be described more thoroughly later on in the book. However, I think people overestimate the helpfulness of these games because it is actually a lot of work to prep the students into playing them, especially during those periods when teh students have just gone through an exam or are in preparation for one. You’ll frequently get mixed reactions to the games when you try to initiate them in your class. Some students will love the idea, while others will only love it if there is candy involved (more to come on this idea as well). Still, others will be more “serious” students and absolutely hate the idea that you are wasting their time. Sometimes games go over well, but they can also bomb really badly. When you’re trying to implement a game, you usually have to fill the game in with some information or facts that the students are going over. It could be vocabulary or concepts and definitions or something like this to test students’ recall and recollection of the material. Doing this can be super time-consuming and energy draining in itself. I remember creating massive amounts of jeopardy games, for example, and spending what felt like countless of hours fill out these jeopardy boards with questions from the student textbooks that were at different levels of difficulty. Sometimes I would even forget the answer and would have to look back and check myself. When I really wanted to save time and use someone else’s work, it would be fraught with error. There would be grammar errors or misinformation or really bad pictures, sometimes even terrible pictures that had nudity or some form of profanity that was inappropriate for my age group (oh my goodness, it was disastrous).</w:t>
       </w:r>
     </w:p>
     <w:p>
@@ -363,11 +359,7 @@
         <w:t xml:space="preserve"> </w:t>
       </w:r>
       <w:r>
-        <w:t xml:space="preserve">I also include among these strategies career planning tips because when you find yourself depleting so much mental </w:t>
-      </w:r>
-      <w:r>
-        <w:lastRenderedPageBreak/>
-        <w:t xml:space="preserve">energy on a daily basis and you’re brought to the point of desperation whereby you have to pick up a book like this, then you know that something needs to change and change fast. I hope that this book will give you some ideas on what you can do to take steps to change your life for the better. </w:t>
+        <w:t xml:space="preserve">I also include among these strategies career planning tips because when you find yourself depleting so much mental energy on a daily basis and you’re brought to the point of desperation whereby you have to pick up a book like this, then you know that something needs to change and change fast. I hope that this book will give you some ideas on what you can do to take steps to change your life for the better. </w:t>
       </w:r>
     </w:p>
     <w:p>
@@ -403,11 +395,7 @@
       </w:pPr>
       <w:r>
         <w:tab/>
-        <w:t xml:space="preserve">And so I open this book with strategies you can use for the classroom. Because it is one of the first energy sappers you will likely encounter in your journey as a teacher. You’ll realize your putting in more work and you’ll soon look for ways to find the smart ways of doing things </w:t>
-      </w:r>
-      <w:r>
-        <w:lastRenderedPageBreak/>
-        <w:t>that will reduce the work ten fold. Look no further. I have provided some of these strategies for you here.</w:t>
+        <w:t>And so I open this book with strategies you can use for the classroom. Because it is one of the first energy sappers you will likely encounter in your journey as a teacher. You’ll realize your putting in more work and you’ll soon look for ways to find the smart ways of doing things that will reduce the work ten fold. Look no further. I have provided some of these strategies for you here.</w:t>
       </w:r>
     </w:p>
     <w:p>
@@ -484,11 +472,7 @@
       </w:pPr>
       <w:r>
         <w:tab/>
-        <w:t xml:space="preserve">Equally as important are the strategies you incorporate outside of the school. In the third section of this book, I cover strategies for conserving your energy within the non-school community. One interesting phenomenon is the fact that many teachers are supposed to be </w:t>
-      </w:r>
-      <w:r>
-        <w:lastRenderedPageBreak/>
-        <w:t>considered upstanding pillars of their communities. They are supposed to have absolutely no flaws and they are supposed to be these well-rounded know-it-alls, incapable of mistakes. For those of us teachers who split our personas between our teaching personas and our everyday life personas, this can be a very formidable operation to endure. Many teachers sometimes move out of their communities just so that they can avoid being seen by students and protect their real-world persona so that they can live comfortable lives.</w:t>
+        <w:t>Equally as important are the strategies you incorporate outside of the school. In the third section of this book, I cover strategies for conserving your energy within the non-school community. One interesting phenomenon is the fact that many teachers are supposed to be considered upstanding pillars of their communities. They are supposed to have absolutely no flaws and they are supposed to be these well-rounded know-it-alls, incapable of mistakes. For those of us teachers who split our personas between our teaching personas and our everyday life personas, this can be a very formidable operation to endure. Many teachers sometimes move out of their communities just so that they can avoid being seen by students and protect their real-world persona so that they can live comfortable lives.</w:t>
       </w:r>
     </w:p>
     <w:p>
@@ -531,11 +515,7 @@
       </w:r>
       <w:r>
         <w:tab/>
-        <w:t xml:space="preserve">Finally, some closing remarks will be made that will tie up all of the loose ends. Please note the appendix of resources in the back for you to take advantage of right now. These </w:t>
-      </w:r>
-      <w:r>
-        <w:lastRenderedPageBreak/>
-        <w:t>resources were collected from my research as well as my own personal experience with what works and what doesn’t and they are there for you to use! Use them well!</w:t>
+        <w:t>Finally, some closing remarks will be made that will tie up all of the loose ends. Please note the appendix of resources in the back for you to take advantage of right now. These resources were collected from my research as well as my own personal experience with what works and what doesn’t and they are there for you to use! Use them well!</w:t>
       </w:r>
     </w:p>
     <w:p>
@@ -605,11 +585,7 @@
       </w:r>
       <w:r>
         <w:tab/>
-        <w:t xml:space="preserve">That said, I have included many activities here that were designed with a number of </w:t>
-      </w:r>
-      <w:r>
-        <w:lastRenderedPageBreak/>
-        <w:t>purposes in mind. Firstly, many of these activities are designed to get the attention off of you, the teacher. I include any activity that I have performed with success that has permitted me some downtime in the class, whereby I can just lazily walk around or even better, sit at my desk and daydream for a while during the activity. I also included activities that were designed to require little help from the instructor. In other words, if the activity required help from the teacher and clarification, it wasn’t included. Therefore, many of these activities are going to serve you well for when you need to review material. A little pro tip that you should be aware of when you’re teaching English overseas is that a lot of the time, students are already familiar with a lot of English related material. Want to teach cooking terminology? The students have probably been exposed to it. Want to teach students how to find the store? They have probably gone over it with their teachers in previous classes. Therefore, you don’t need to reinvent the wheel if the students have already gone over the material in their classes. Many of the activities can stand on their own as a result and serve as a review, even if you have never gone over the material in prior classes. Just a quick test of the subject to ensure that the students comprehend is sometimes all that you need to determine if the activity is appropriate for your class. As a beginning teacher, you’re likely not going to know what words students are unfamiliar with and you’ll likely get little help from your colleagues working in the school since most of them will be busy working on their own jobs. Therefore, many of your classes can be used to explore what students know and what they don’t know. You can provide, for example, worksheets that are designed for a range of proficiency levels and see what students find the easiest. This might involve a bit of photocopying on your part, but it is an effort well-spent when you’re just trying to figure out what your students want or need. If you don’t have a photocopier, than you can write the activities on the board and have the students copy the work into their notebooks or on a small piece of paper. Students should always be prepared for class anyway and if they are not, it is not your problem. Tell them to be prepared.</w:t>
+        <w:t>That said, I have included many activities here that were designed with a number of purposes in mind. Firstly, many of these activities are designed to get the attention off of you, the teacher. I include any activity that I have performed with success that has permitted me some downtime in the class, whereby I can just lazily walk around or even better, sit at my desk and daydream for a while during the activity. I also included activities that were designed to require little help from the instructor. In other words, if the activity required help from the teacher and clarification, it wasn’t included. Therefore, many of these activities are going to serve you well for when you need to review material. A little pro tip that you should be aware of when you’re teaching English overseas is that a lot of the time, students are already familiar with a lot of English related material. Want to teach cooking terminology? The students have probably been exposed to it. Want to teach students how to find the store? They have probably gone over it with their teachers in previous classes. Therefore, you don’t need to reinvent the wheel if the students have already gone over the material in their classes. Many of the activities can stand on their own as a result and serve as a review, even if you have never gone over the material in prior classes. Just a quick test of the subject to ensure that the students comprehend is sometimes all that you need to determine if the activity is appropriate for your class. As a beginning teacher, you’re likely not going to know what words students are unfamiliar with and you’ll likely get little help from your colleagues working in the school since most of them will be busy working on their own jobs. Therefore, many of your classes can be used to explore what students know and what they don’t know. You can provide, for example, worksheets that are designed for a range of proficiency levels and see what students find the easiest. This might involve a bit of photocopying on your part, but it is an effort well-spent when you’re just trying to figure out what your students want or need. If you don’t have a photocopier, than you can write the activities on the board and have the students copy the work into their notebooks or on a small piece of paper. Students should always be prepared for class anyway and if they are not, it is not your problem. Tell them to be prepared.</w:t>
       </w:r>
       <w:r>
         <w:tab/>
@@ -696,11 +672,7 @@
       </w:r>
       <w:r>
         <w:tab/>
-        <w:t>There are many different types of worksheets that you can give to your students to get them quiet and focused. You can make word searches for the students, based on vocabulary that you are going over. You can also make a crossword puzzle for the students. You can do fill-</w:t>
-      </w:r>
-      <w:r>
-        <w:lastRenderedPageBreak/>
-        <w:t>in-the-blank worksheets, with or without word banks. You can even make clue worksheets and have students read clues and attempt to solve the puzzle. Many of this will require some prep time, but there are still many websites that will generate these generic worksheets for you with just the minimum of input. The following is a list of helpful worksheet-generators that are active as of 2015:</w:t>
+        <w:t>There are many different types of worksheets that you can give to your students to get them quiet and focused. You can make word searches for the students, based on vocabulary that you are going over. You can also make a crossword puzzle for the students. You can do fill-in-the-blank worksheets, with or without word banks. You can even make clue worksheets and have students read clues and attempt to solve the puzzle. Many of this will require some prep time, but there are still many websites that will generate these generic worksheets for you with just the minimum of input. The following is a list of helpful worksheet-generators that are active as of 2015:</w:t>
       </w:r>
     </w:p>
     <w:p>
@@ -1158,11 +1130,7 @@
         <w:pStyle w:val="LO-normal"/>
       </w:pPr>
       <w:r>
-        <w:t xml:space="preserve"> The following links should help you, although sometimes they are a bit drab and require some sprucing up, especially for middle schoolers whose attention tends to wander around the room when they feel like they are being tied down to a boring worksheet. For this, I sometimes tell the students that they can work with a partner, if I feel that they won’t chat in class. However, if the students are chit-chatting away, that I will usually opt for the second option of designing the worksheet. You can find some great designs if you do a Google search on the Images search engine of Google and type in words like “worksheet borders,” and “border designs.” You can also, if you’re feeling really ambitious, look for images that are related to the topic that you are going over. When I was a first year English teacher, I did this a lot and saved many of my worksheets to Google Drive. But even doing this proved to be a lot of work, more work than i was willing to put in for the time and the amount of money that I was making. And I’m someone with little patience (I have to work on this). During those times when I wanted to divert my focus to more important matters, like reading a book or developing my web skills, I just hired someone on Fiverr.com to make me worksheets. I never hired anyone from Europe or the United States because these freelancers were just too expensive. Very often, I would hire someone from the Philippines or Pakistan or India to make worksheets for me. Sometimes, there were freelancers who I actually paid to find me talented artists who would work for literally 2 dollars an hour. These artists would produce the worksheets for me within a matter of days and I would just pay </w:t>
-      </w:r>
-      <w:r>
-        <w:lastRenderedPageBreak/>
-        <w:t xml:space="preserve">them a quarter of my hourly paycheck to save me the time that i needed to do other more important tasks, as mentioned reading, writing, and web development skills. </w:t>
+        <w:t xml:space="preserve"> The following links should help you, although sometimes they are a bit drab and require some sprucing up, especially for middle schoolers whose attention tends to wander around the room when they feel like they are being tied down to a boring worksheet. For this, I sometimes tell the students that they can work with a partner, if I feel that they won’t chat in class. However, if the students are chit-chatting away, that I will usually opt for the second option of designing the worksheet. You can find some great designs if you do a Google search on the Images search engine of Google and type in words like “worksheet borders,” and “border designs.” You can also, if you’re feeling really ambitious, look for images that are related to the topic that you are going over. When I was a first year English teacher, I did this a lot and saved many of my worksheets to Google Drive. But even doing this proved to be a lot of work, more work than i was willing to put in for the time and the amount of money that I was making. And I’m someone with little patience (I have to work on this). During those times when I wanted to divert my focus to more important matters, like reading a book or developing my web skills, I just hired someone on Fiverr.com to make me worksheets. I never hired anyone from Europe or the United States because these freelancers were just too expensive. Very often, I would hire someone from the Philippines or Pakistan or India to make worksheets for me. Sometimes, there were freelancers who I actually paid to find me talented artists who would work for literally 2 dollars an hour. These artists would produce the worksheets for me within a matter of days and I would just pay them a quarter of my hourly paycheck to save me the time that i needed to do other more important tasks, as mentioned reading, writing, and web development skills. </w:t>
       </w:r>
     </w:p>
     <w:p>
@@ -1218,11 +1186,7 @@
       </w:r>
       <w:r>
         <w:tab/>
-        <w:t xml:space="preserve">Outside of worksheets, I also play movies. Not all the time because it often looks unprofessional to people if you show movies (although I know at least two professors in my </w:t>
-      </w:r>
-      <w:r>
-        <w:lastRenderedPageBreak/>
-        <w:t xml:space="preserve">university who literally all they did was show movies in the class). Although I don’t aspire to become a “movie-teacher,” i nevertheless recognize what life-savers movies can be when you want to do as little work as possible. Movies, apart from keeping the little kids silent for a period of time, perhaps over the duration of several classes, also provide stimulus that you can work off of to generate assignments and test whether the students have understand what transpired in the film, and then test to see how well they can articulate the movie back to you. This doesn’t always work with Middle school students because their proficiency is naturally rather low, but for high school students, this can be an absolute charmer. What kind of movies should you give to the students? This depends on what school you’re teaching in and the level of maturity of your students. I try to strike a balance between what would interest the students and thus engage them in conversation and what I could reasonably show in a high school setting that would have some educational merit. Of course, what does and does not have educational merit is somewhat subjective but you can actively court feedback from your fellow English teacher colleagues on websites like Waygook.org and Facebook groups that focus on the country that you’re teaching in. For me personally, action and fantasy usually work well for my classes but they might not work for you. Wherever you are, you’ll want to consider showing something that the students find at least a little bit interesting because then they will be more inclined to talk about what they have just seen, rathern than to snooze through the video and ignore everything that happened. </w:t>
+        <w:t xml:space="preserve">Outside of worksheets, I also play movies. Not all the time because it often looks unprofessional to people if you show movies (although I know at least two professors in my university who literally all they did was show movies in the class). Although I don’t aspire to become a “movie-teacher,” i nevertheless recognize what life-savers movies can be when you want to do as little work as possible. Movies, apart from keeping the little kids silent for a period of time, perhaps over the duration of several classes, also provide stimulus that you can work off of to generate assignments and test whether the students have understand what transpired in the film, and then test to see how well they can articulate the movie back to you. This doesn’t always work with Middle school students because their proficiency is naturally rather low, but for high school students, this can be an absolute charmer. What kind of movies should you give to the students? This depends on what school you’re teaching in and the level of maturity of your students. I try to strike a balance between what would interest the students and thus engage them in conversation and what I could reasonably show in a high school setting that would have some educational merit. Of course, what does and does not have educational merit is somewhat subjective but you can actively court feedback from your fellow English teacher colleagues on websites like Waygook.org and Facebook groups that focus on the country that you’re teaching in. For me personally, action and fantasy usually work well for my classes but they might not work for you. Wherever you are, you’ll want to consider showing something that the students find at least a little bit interesting because then they will be more inclined to talk about what they have just seen, rathern than to snooze through the video and ignore everything that happened. </w:t>
       </w:r>
       <w:r>
         <w:tab/>
@@ -1301,11 +1265,7 @@
       </w:r>
       <w:r>
         <w:tab/>
-        <w:t xml:space="preserve">Many people come to the teaching profession with different goals and needs in mind. Sometimes they come to the teacher profession because they want to travel; sometimes they come to the teaching profession because they can’t find jobs in their home country; some peope </w:t>
-      </w:r>
-      <w:r>
-        <w:lastRenderedPageBreak/>
-        <w:t xml:space="preserve">come to teaching because they want to take a gap-year before going back to school and deciding on what they are going to do; and some people do it for the sheer love of teaching. Whatever the case may be, these are strategies that you can absolutely incorporate into your lessons, not because you’re a bad person but because you need to be able to take care of yourself so that you can take care of others. Also, there appears to be this untold assumption that good teachers are always active despite the fact that many a great teacher has been made by taking a rather passive posture, a la the Socratic method, and allowing students to divine their own conclusions about life and the material that they are responsible for learning. Many of the lessons prescribed in this chapter are passive for you the teacher. It doesn’t make you a bad teacher just because you’re inactive. </w:t>
+        <w:t xml:space="preserve">Many people come to the teaching profession with different goals and needs in mind. Sometimes they come to the teacher profession because they want to travel; sometimes they come to the teaching profession because they can’t find jobs in their home country; some peope come to teaching because they want to take a gap-year before going back to school and deciding on what they are going to do; and some people do it for the sheer love of teaching. Whatever the case may be, these are strategies that you can absolutely incorporate into your lessons, not because you’re a bad person but because you need to be able to take care of yourself so that you can take care of others. Also, there appears to be this untold assumption that good teachers are always active despite the fact that many a great teacher has been made by taking a rather passive posture, a la the Socratic method, and allowing students to divine their own conclusions about life and the material that they are responsible for learning. Many of the lessons prescribed in this chapter are passive for you the teacher. It doesn’t make you a bad teacher just because you’re inactive. </w:t>
       </w:r>
       <w:r>
         <w:tab/>
@@ -1386,11 +1346,7 @@
       </w:r>
       <w:r>
         <w:tab/>
-        <w:t xml:space="preserve">In terms of Board games, Scrabble has been by far the most impactful and effective game that I have played with my students. In this game, students are provided with seven tiles that each contains a letter--sometimes no letter at all--and the students are then required to form English words with the random assortment of letters that they get for themselves by grabbing the tiles from the bag. Students then form words on the board and get points according to how many points the letters are worth. In subsequent rounds, students then attach their own words to whatever words have already been placed on the board and the game proceeds in this fashion with each student taking turns providing words on teh board and accruing points over the subsequent rounds. I frequently give this game after an exam period when the students are really not in the mood to be doing any more extraneous work. Sometimes the board game can be a bit slow if students don’t know enough words with the letters that they given, but very often the students are engaged with the game and looking for ways to get the most points. Sometimes I’ll model the activity by playing the game with the students and showing them what’s possible with the amount of points that they could get (for instance, getting a triple word </w:t>
-      </w:r>
-      <w:r>
-        <w:lastRenderedPageBreak/>
-        <w:t xml:space="preserve">score or a double word score depending on where you put the letters). But very often, I’ll take a back seat and allow the board game to do the lesson for the day. </w:t>
+        <w:t xml:space="preserve">In terms of Board games, Scrabble has been by far the most impactful and effective game that I have played with my students. In this game, students are provided with seven tiles that each contains a letter--sometimes no letter at all--and the students are then required to form English words with the random assortment of letters that they get for themselves by grabbing the tiles from the bag. Students then form words on the board and get points according to how many points the letters are worth. In subsequent rounds, students then attach their own words to whatever words have already been placed on the board and the game proceeds in this fashion with each student taking turns providing words on teh board and accruing points over the subsequent rounds. I frequently give this game after an exam period when the students are really not in the mood to be doing any more extraneous work. Sometimes the board game can be a bit slow if students don’t know enough words with the letters that they given, but very often the students are engaged with the game and looking for ways to get the most points. Sometimes I’ll model the activity by playing the game with the students and showing them what’s possible with the amount of points that they could get (for instance, getting a triple word score or a double word score depending on where you put the letters). But very often, I’ll take a back seat and allow the board game to do the lesson for the day. </w:t>
       </w:r>
       <w:r>
         <w:tab/>
@@ -1455,11 +1411,7 @@
         <w:ind w:firstLine="720"/>
       </w:pPr>
       <w:r>
-        <w:t xml:space="preserve">The reality is that the students don’t understand a lot of English. Oh, they might try and put on a front that makes them look really confident, but at the end of the day, they can’t capture the complex nuances that one can only get from years of fluency. There’s a reason why instructors TEFL programs stress the importance of reducing teacher-talk-time (TTT). Because </w:t>
-      </w:r>
-      <w:r>
-        <w:lastRenderedPageBreak/>
-        <w:t>TTT just plain doesn’t work and at the very worst, it makes you defuse more energy faster than you can say “olly olly oxen free.” Speaking is just a big time filler that just makes you exhausted. Why say anything when all you have to do is smile to capture all of the words that you had been meaning to say. Smiling. although it involves few words, will probably take you further in the English environment than speaking if only because smiling is a universal language whereas English is not (although maybe in a few decades it will be). So do yourself a favor and reduce your talking. Period. Try to give yourself the goal of talking a maximum of 50 sentences per day or at least shoot for the goal of feeling that you have spoken significantly less than you usually do.  Trust me that this will do more for you in the long run than you realize.</w:t>
+        <w:t>The reality is that the students don’t understand a lot of English. Oh, they might try and put on a front that makes them look really confident, but at the end of the day, they can’t capture the complex nuances that one can only get from years of fluency. There’s a reason why instructors TEFL programs stress the importance of reducing teacher-talk-time (TTT). Because TTT just plain doesn’t work and at the very worst, it makes you defuse more energy faster than you can say “olly olly oxen free.” Speaking is just a big time filler that just makes you exhausted. Why say anything when all you have to do is smile to capture all of the words that you had been meaning to say. Smiling. although it involves few words, will probably take you further in the English environment than speaking if only because smiling is a universal language whereas English is not (although maybe in a few decades it will be). So do yourself a favor and reduce your talking. Period. Try to give yourself the goal of talking a maximum of 50 sentences per day or at least shoot for the goal of feeling that you have spoken significantly less than you usually do.  Trust me that this will do more for you in the long run than you realize.</w:t>
       </w:r>
       <w:r>
         <w:tab/>
@@ -1512,11 +1464,7 @@
       </w:r>
       <w:r>
         <w:tab/>
-        <w:t xml:space="preserve">There are days when the students won’t feel like talking. Why get angry at this? They are clearly doing you a huge favor. Rather than fight their stubbornness, just embrace it and reduce the talking. As an English teacher, you have very little influence over the direction of their academic career. In Korea especially, you’re likely to have no power to direct any sort of behavior outside of giving the students candy incentives to comply with your wishes. Therefore, it is in your best interest to be on their good side and make sure they are pleased at all times even if what they are doing is harming themselves. You probably know this by now but if you don’t, allow me to remind you that all of your actions led you to where you are today. We all went through it. That period of our lives when we had to comply with some authority’s wishes despite our real wish to just lazily sit on the couch and play video games. For many of us, this desire continued into college when we would negotiate with professors and ask them to curb grades or give us extra credit even though we hadn’t studied. Sometimes would seek out the easy professors on RateMyProfessor.com to ensure the minimalist of efforts in our educational career, all the while not even realizing that we were harming ourselves. If we are where we are today, it’s because of the choices we made that have put us where we are. Sure, it would be nice for the students to realize that what they were doing was unwise but they are already overstressed and tired and don’t have time to consider this. There will be a few students who do think about this but the vast majority of students will not care that they are not getting the most out of your classes. In life, everyone has to be ready to learn and discover some rather painful realizations about themselves. Sometimes this happens soon, and sometimes it takes many months of years. What I’m trying to articulate here is that it is not your responsibility to impose learning on students who aren’t willing to learn the material, especially when your class is voluntary and has no influence on their lives. As a taecher, one of the most important lessons you will ever learn through experience is that you have to meet the students wherever they are in their development and then stop pushing after that. It’s a sort of delicate process when you’re initially assessing what it is that the students know and don’t know, but beyond this, once you figure it out, you can’t go overboard or else you’ll lose the students and ditto for if you go </w:t>
-      </w:r>
-      <w:r>
-        <w:lastRenderedPageBreak/>
-        <w:t xml:space="preserve">underboard with them. I have had many lulls in my class, usually because the students were either too challenged, not challenged enough, or didn’t want to learn any of the material. When all was said and done, the classes went well depending on how the students felt and what they were willing to give me for that day. I just worked with the energy. It’s important for you to do the same, all the while making sure that your body language is open and your words are kind. We often forget that students have lives outside of our own classrooms. Show the students that you appreciate this fact about them--that is, their whole totality-- and that you’re willing to meet them wherever they are in their development. In a weird ironical way, this will do more for making your class productive than being Mrs. Stringer all the time and enforcing your standards on people that you know nothing about. And what’s more, this will also help you conserve bucketloads more of your energy. In fact, I would even argue that the more placid you become, the better because it means that you know your place in the school and how to handle yourself when students throw you all sorts of curve balls wherever they may fly. And believe me when I say that they will definitely throw you some curve balls. </w:t>
+        <w:t xml:space="preserve">There are days when the students won’t feel like talking. Why get angry at this? They are clearly doing you a huge favor. Rather than fight their stubbornness, just embrace it and reduce the talking. As an English teacher, you have very little influence over the direction of their academic career. In Korea especially, you’re likely to have no power to direct any sort of behavior outside of giving the students candy incentives to comply with your wishes. Therefore, it is in your best interest to be on their good side and make sure they are pleased at all times even if what they are doing is harming themselves. You probably know this by now but if you don’t, allow me to remind you that all of your actions led you to where you are today. We all went through it. That period of our lives when we had to comply with some authority’s wishes despite our real wish to just lazily sit on the couch and play video games. For many of us, this desire continued into college when we would negotiate with professors and ask them to curb grades or give us extra credit even though we hadn’t studied. Sometimes would seek out the easy professors on RateMyProfessor.com to ensure the minimalist of efforts in our educational career, all the while not even realizing that we were harming ourselves. If we are where we are today, it’s because of the choices we made that have put us where we are. Sure, it would be nice for the students to realize that what they were doing was unwise but they are already overstressed and tired and don’t have time to consider this. There will be a few students who do think about this but the vast majority of students will not care that they are not getting the most out of your classes. In life, everyone has to be ready to learn and discover some rather painful realizations about themselves. Sometimes this happens soon, and sometimes it takes many months of years. What I’m trying to articulate here is that it is not your responsibility to impose learning on students who aren’t willing to learn the material, especially when your class is voluntary and has no influence on their lives. As a taecher, one of the most important lessons you will ever learn through experience is that you have to meet the students wherever they are in their development and then stop pushing after that. It’s a sort of delicate process when you’re initially assessing what it is that the students know and don’t know, but beyond this, once you figure it out, you can’t go overboard or else you’ll lose the students and ditto for if you go underboard with them. I have had many lulls in my class, usually because the students were either too challenged, not challenged enough, or didn’t want to learn any of the material. When all was said and done, the classes went well depending on how the students felt and what they were willing to give me for that day. I just worked with the energy. It’s important for you to do the same, all the while making sure that your body language is open and your words are kind. We often forget that students have lives outside of our own classrooms. Show the students that you appreciate this fact about them--that is, their whole totality-- and that you’re willing to meet them wherever they are in their development. In a weird ironical way, this will do more for making your class productive than being Mrs. Stringer all the time and enforcing your standards on people that you know nothing about. And what’s more, this will also help you conserve bucketloads more of your energy. In fact, I would even argue that the more placid you become, the better because it means that you know your place in the school and how to handle yourself when students throw you all sorts of curve balls wherever they may fly. And believe me when I say that they will definitely throw you some curve balls. </w:t>
       </w:r>
       <w:r>
         <w:tab/>
@@ -1562,11 +1510,7 @@
         <w:ind w:firstLine="720"/>
       </w:pPr>
       <w:r>
-        <w:t xml:space="preserve">When it comes to conserving energy in your classes, give candy. Give candy right before exams when students aren’t willing to do anymore work. Give candy post exam when students are tired of working. Give candy right before a holiday when students definitely don’t want to work, and make sure to also give candy right before summer break. Holidays, big tests, and extended vacations are all opportunities for you to feed your students and trick them into compliance. How does giving candy make the class easier? It makes the class easier because you can make a command to the students, and with the little promise of candy, get them to do </w:t>
-      </w:r>
-      <w:r>
-        <w:lastRenderedPageBreak/>
-        <w:t xml:space="preserve">exactly what you want without asking twice. I’ve been an English teacher over two years now and I have seen with my very eyes how entire groups of students have turned their entire lives around with the promise of candy. I have also seen students who had very little English proficiency turn into budding literati when I told them about the promise of candy at the end of the game. Students will do all sorts of things for candy--including obediently follow a worksheet, obediently play a game that you force upon them, and even do some verbal activities that help them practice the sounds and meaning of the words that they are responsible for knowing. Candy is the great equalizer for almost all of your activities in the sense that all students are willing to fight for it on some level, unless you’re dealing with students who have several cognitive disabilities (which alas, is beyond the scope of this book). It’s hard to argue, haggle, and dispute with unmotivated students. Incidents like these are usually the main culprits behind exhausting many teachers’ will power and mental energy. It’s like the classroom becomes this forum for less-than-inquisitive whining and complaining. So do you remove this frustration? Candy. Lots of it. “You do this and you get candy,” is what you should say. I guarantee that once you do this, all arguing stops and it all becomes a game as to how they can secure that candy into their mouths. Make sure the candy is good, of course. Unfortunately, I can’t make any recommendations as to what type of candy you should get. It will be contingent on your individual class’ tastebuds. You may want to ask the students what kind of candy they like so that you can provide them with the amenities when the time is most convenient for you. </w:t>
+        <w:t xml:space="preserve">When it comes to conserving energy in your classes, give candy. Give candy right before exams when students aren’t willing to do anymore work. Give candy post exam when students are tired of working. Give candy right before a holiday when students definitely don’t want to work, and make sure to also give candy right before summer break. Holidays, big tests, and extended vacations are all opportunities for you to feed your students and trick them into compliance. How does giving candy make the class easier? It makes the class easier because you can make a command to the students, and with the little promise of candy, get them to do exactly what you want without asking twice. I’ve been an English teacher over two years now and I have seen with my very eyes how entire groups of students have turned their entire lives around with the promise of candy. I have also seen students who had very little English proficiency turn into budding literati when I told them about the promise of candy at the end of the game. Students will do all sorts of things for candy--including obediently follow a worksheet, obediently play a game that you force upon them, and even do some verbal activities that help them practice the sounds and meaning of the words that they are responsible for knowing. Candy is the great equalizer for almost all of your activities in the sense that all students are willing to fight for it on some level, unless you’re dealing with students who have several cognitive disabilities (which alas, is beyond the scope of this book). It’s hard to argue, haggle, and dispute with unmotivated students. Incidents like these are usually the main culprits behind exhausting many teachers’ will power and mental energy. It’s like the classroom becomes this forum for less-than-inquisitive whining and complaining. So do you remove this frustration? Candy. Lots of it. “You do this and you get candy,” is what you should say. I guarantee that once you do this, all arguing stops and it all becomes a game as to how they can secure that candy into their mouths. Make sure the candy is good, of course. Unfortunately, I can’t make any recommendations as to what type of candy you should get. It will be contingent on your individual class’ tastebuds. You may want to ask the students what kind of candy they like so that you can provide them with the amenities when the time is most convenient for you. </w:t>
       </w:r>
       <w:r>
         <w:tab/>
@@ -1607,11 +1551,7 @@
       </w:r>
       <w:r>
         <w:tab/>
-        <w:t xml:space="preserve">There are some other strategies that are also worth considering. Sometimes I have gotten a lot of cross talking in my classes where students will like they can just yell or scream over my voice. This usually gives me a headache, particularly when the students are hurling all sorts of senseless invectives that have nothing to do with the class. Apart of this has to do with the fact that I didn’t set enough clear boundaries from the start. However, another part has to do with the fact that I didn’t order the Conair Mike Machine soon enough. These little machines strap around your body and have a detachable head piece that you can wear and speak into at the same time. They have little voice boxes that you can adjust and have served wonders for my classes where students feel like they are liberty to speak whatever they want at any time in the lesson. When I’ve had a co-teacher teach with me in the classroom, I have volunteered to allow them to use it since they are more likely in a better position to stop the students dead in their tracks  (they speak the target language, after all, while I do not).  I cannot emphasize enough just how critical it is for your voice to carry over all of the students and be heard from anywhere by anyone (unless they are deaf, which alas, is also beyond the scope of this book). </w:t>
-      </w:r>
-      <w:r>
-        <w:lastRenderedPageBreak/>
-        <w:t>Nowadays, I never leave home without a mike that helps me direct the classes and guide the lessons. When students act up, I talk sternly in the mike while cranking up the volume. It’s total, cold, raw power that I display before the students’ very eyes and they automatically just quiet down.</w:t>
+        <w:t>There are some other strategies that are also worth considering. Sometimes I have gotten a lot of cross talking in my classes where students will like they can just yell or scream over my voice. This usually gives me a headache, particularly when the students are hurling all sorts of senseless invectives that have nothing to do with the class. Apart of this has to do with the fact that I didn’t set enough clear boundaries from the start. However, another part has to do with the fact that I didn’t order the Conair Mike Machine soon enough. These little machines strap around your body and have a detachable head piece that you can wear and speak into at the same time. They have little voice boxes that you can adjust and have served wonders for my classes where students feel like they are liberty to speak whatever they want at any time in the lesson. When I’ve had a co-teacher teach with me in the classroom, I have volunteered to allow them to use it since they are more likely in a better position to stop the students dead in their tracks  (they speak the target language, after all, while I do not).  I cannot emphasize enough just how critical it is for your voice to carry over all of the students and be heard from anywhere by anyone (unless they are deaf, which alas, is also beyond the scope of this book). Nowadays, I never leave home without a mike that helps me direct the classes and guide the lessons. When students act up, I talk sternly in the mike while cranking up the volume. It’s total, cold, raw power that I display before the students’ very eyes and they automatically just quiet down.</w:t>
       </w:r>
       <w:r>
         <w:tab/>
@@ -1687,11 +1627,7 @@
       </w:r>
       <w:r>
         <w:tab/>
-        <w:t xml:space="preserve">Now, for students whose names you can never remember, you have a few options. Please be aware that this is a highly contentious issue and many teachers are divided on what they should do when they don’t remember names. One option is to have the students make name tags that they can wear regularly. Although this takes up a lot of time, it nevertheless can be beneficial for you as the teacher to be able to call students out. I have tried this activity a few times and sometimes this works, although the perils of doing this are legion: students don’t have markers, they write in little small letters that you can’t read, the color of their pens are too bright to see, they write their names in their mother languages as opposed to the English spelling, their handwriting is illegible, and there is too much doodling on the paper that it clouds out the student’s name. Explaining the rules for this sort of activity can take up a HUGE chunk of time and when you’re dealing with students who are learning English, they most likely will not understand you without the help of a teacher’s aid or a co-teacher, if you’re fortunate enough to have one of these. When you don’t have one, or if you have a particularly inactive one, then another option is to make up names for your students. Many people debate whether this is just transferred colonization of one kind or another. Personally, I don’t care what it is. If it gets the job done and leaves me less exhausted, that’s what I’m going to do--symbolism be damned. I am going to be repeating this over and over for you as you continue reading this book because it does bear repeating. Your self-preservation must take precedence! Absolutely, it must! And if it means you have to make up names for your students, then so be it. Call one student Spiderman and another student “Ralph.” Do whatever it takes for you to gain control of your classes and your students for preserving the maximum amount of energy possible. These </w:t>
-      </w:r>
-      <w:r>
-        <w:lastRenderedPageBreak/>
-        <w:t xml:space="preserve">compensatory strategies are better than nothing at all. </w:t>
+        <w:t xml:space="preserve">Now, for students whose names you can never remember, you have a few options. Please be aware that this is a highly contentious issue and many teachers are divided on what they should do when they don’t remember names. One option is to have the students make name tags that they can wear regularly. Although this takes up a lot of time, it nevertheless can be beneficial for you as the teacher to be able to call students out. I have tried this activity a few times and sometimes this works, although the perils of doing this are legion: students don’t have markers, they write in little small letters that you can’t read, the color of their pens are too bright to see, they write their names in their mother languages as opposed to the English spelling, their handwriting is illegible, and there is too much doodling on the paper that it clouds out the student’s name. Explaining the rules for this sort of activity can take up a HUGE chunk of time and when you’re dealing with students who are learning English, they most likely will not understand you without the help of a teacher’s aid or a co-teacher, if you’re fortunate enough to have one of these. When you don’t have one, or if you have a particularly inactive one, then another option is to make up names for your students. Many people debate whether this is just transferred colonization of one kind or another. Personally, I don’t care what it is. If it gets the job done and leaves me less exhausted, that’s what I’m going to do--symbolism be damned. I am going to be repeating this over and over for you as you continue reading this book because it does bear repeating. Your self-preservation must take precedence! Absolutely, it must! And if it means you have to make up names for your students, then so be it. Call one student Spiderman and another student “Ralph.” Do whatever it takes for you to gain control of your classes and your students for preserving the maximum amount of energy possible. These compensatory strategies are better than nothing at all. </w:t>
       </w:r>
       <w:r>
         <w:tab/>
@@ -1740,11 +1676,7 @@
       </w:r>
       <w:r>
         <w:tab/>
-        <w:t xml:space="preserve">“But Todd, you’ll get fired.” No I won’t. Because you have to ask yourself. If the level of dispassionate disconnectedness is already tolerated in the school environment, then what you’re doing by relying on the inacive co-teachers is actually harmless compared to what they are probably doing in their own classes (assuming their level of dispassion pervades their entire life in untold ways). This is why when I am faced with an offensively inactive co-teacher, I make sure to direct the students’ attention toward the co-teacher and tell the that I need their translation help.  Or give them worksheets to distribute while smiling and thanking them for their assistance. If the co-teacher is super persnickety and really doesn’t care about you--perhaps even trying to actively harm you--then give yourself a year and look for other jobs. Life is too short to be putting up with a problematic co-teacher who makes you life a living hell. If however, you do have a co-teacher who actually listens to you and who is willing to be engaged in the </w:t>
-      </w:r>
-      <w:r>
-        <w:lastRenderedPageBreak/>
-        <w:t xml:space="preserve">class and with the students, you can use their ability to translate to your advantage and have them do a lot of the explanations for you. Sure, you did get trained, technically, to purvey information to students in English, to teach English with English as it were. But if the school is going to provide you with an aid, assistant, or co-teacher, then use it! Make sure that the teachers are being as active as you are, if not more active. Here are some ideas for how you can utilize your co-teacher to your advantage: (1) You could have your co-teacher provide translations for your PPTs; (2) You could have you co-teacher provide you with worksheets that the students are using and use that to create activities for them like Bingo or Jeopardy (all the while keeping in mind that you can hire out a really inexpensive VA to make these games for you!); (3) You can have your co-teacher do a lot of the translation work for you in class, as was already mentioned; (4) you can have your co-teacher prepare accompanying materials to match the ones that you are going to provide; (5) you can pass the speaking-baton to the co-teacher and have them do a little lecture on the classroom material for the day; (5) You can ask your co-teacher about upcoming events in the school to be cognizant enough so that you know when you have to have a lesson prepared for the students; (6) you can ask your co-teacher about local events in town or local services to be apart of. Your co-teacher is most certainly not your virtual assistant or receptionist and they are by no means obligated to do you any favors at all. However, make sure to match the level of work that they provide for you so that you’re not over stressing about what you need to do. Therefore, if they are particularly inactive in your class or they take a back role, then you can use to your advantage by just selecting whatever lesson you think will be most helpful for students at the time of your lesson, without having to concern yourself with your co-teacher. If for whatever reason the co-teacher is bossy without actually doing anything, then gently remind them that you are in a relationship with them and that they need to do their part to ensure that the relationship executes the desired responsibilities of both teachers. </w:t>
+        <w:t xml:space="preserve">“But Todd, you’ll get fired.” No I won’t. Because you have to ask yourself. If the level of dispassionate disconnectedness is already tolerated in the school environment, then what you’re doing by relying on the inacive co-teachers is actually harmless compared to what they are probably doing in their own classes (assuming their level of dispassion pervades their entire life in untold ways). This is why when I am faced with an offensively inactive co-teacher, I make sure to direct the students’ attention toward the co-teacher and tell the that I need their translation help.  Or give them worksheets to distribute while smiling and thanking them for their assistance. If the co-teacher is super persnickety and really doesn’t care about you--perhaps even trying to actively harm you--then give yourself a year and look for other jobs. Life is too short to be putting up with a problematic co-teacher who makes you life a living hell. If however, you do have a co-teacher who actually listens to you and who is willing to be engaged in the class and with the students, you can use their ability to translate to your advantage and have them do a lot of the explanations for you. Sure, you did get trained, technically, to purvey information to students in English, to teach English with English as it were. But if the school is going to provide you with an aid, assistant, or co-teacher, then use it! Make sure that the teachers are being as active as you are, if not more active. Here are some ideas for how you can utilize your co-teacher to your advantage: (1) You could have your co-teacher provide translations for your PPTs; (2) You could have you co-teacher provide you with worksheets that the students are using and use that to create activities for them like Bingo or Jeopardy (all the while keeping in mind that you can hire out a really inexpensive VA to make these games for you!); (3) You can have your co-teacher do a lot of the translation work for you in class, as was already mentioned; (4) you can have your co-teacher prepare accompanying materials to match the ones that you are going to provide; (5) you can pass the speaking-baton to the co-teacher and have them do a little lecture on the classroom material for the day; (5) You can ask your co-teacher about upcoming events in the school to be cognizant enough so that you know when you have to have a lesson prepared for the students; (6) you can ask your co-teacher about local events in town or local services to be apart of. Your co-teacher is most certainly not your virtual assistant or receptionist and they are by no means obligated to do you any favors at all. However, make sure to match the level of work that they provide for you so that you’re not over stressing about what you need to do. Therefore, if they are particularly inactive in your class or they take a back role, then you can use to your advantage by just selecting whatever lesson you think will be most helpful for students at the time of your lesson, without having to concern yourself with your co-teacher. If for whatever reason the co-teacher is bossy without actually doing anything, then gently remind them that you are in a relationship with them and that they need to do their part to ensure that the relationship executes the desired responsibilities of both teachers. </w:t>
       </w:r>
       <w:r>
         <w:tab/>
@@ -1820,11 +1752,7 @@
       </w:r>
       <w:r>
         <w:tab/>
-        <w:t xml:space="preserve">Lately, I’ve discovered a new way for checking out and preserving your energy. Group projects. I’ve already mentioned that worksheets can be helpful in keeping the students busy but you could extend this to include some multi-class projects that involve a lot of group work and heady thinking. Many EFL books have provided great ideas for projects to give to your classes, and the Cambridge series is one of the best. There are many different types of projects you can do with your students over extended classes. For example, you can have them make a video, replete with script, actors, and a director. These types of classes are typically very fun for the students and keep you at bay while they perform the necessary responsiblities of the assignment. Another fun group activity is to do a publicity campaign whereby students organize themselves into groups and form a cause that they can support with propaganda. Making fliers is usually a great project to do over many days. Still, another activity that you can give to your students is game-making. Why purchase your own games when you can just have the students make their own authentic games that help them study material they are required to care about? I don’t know about you but I can’t think of a better way to keep the students occupied while I just </w:t>
-      </w:r>
-      <w:r>
-        <w:lastRenderedPageBreak/>
-        <w:t>stare out into space. When I have assigned this activity, students have typically taken 1-2 class periods to finish and then to play the game. I have the students make their own rules, make their own pictures on the game board, decide which information they want the game board to test students on, and decide on their own game board pieces. In short, I have the students basically do everything and I keep to high standards so that the students push themselves and I have maximal time to be able to sit back and watch the students take initiative on their own projects. My former students have made some rather elaborate games for me and they are frequently so fun to play that I have the students in each group take turns playing different games that have been developed over the course of the lesson.</w:t>
+        <w:t>Lately, I’ve discovered a new way for checking out and preserving your energy. Group projects. I’ve already mentioned that worksheets can be helpful in keeping the students busy but you could extend this to include some multi-class projects that involve a lot of group work and heady thinking. Many EFL books have provided great ideas for projects to give to your classes, and the Cambridge series is one of the best. There are many different types of projects you can do with your students over extended classes. For example, you can have them make a video, replete with script, actors, and a director. These types of classes are typically very fun for the students and keep you at bay while they perform the necessary responsiblities of the assignment. Another fun group activity is to do a publicity campaign whereby students organize themselves into groups and form a cause that they can support with propaganda. Making fliers is usually a great project to do over many days. Still, another activity that you can give to your students is game-making. Why purchase your own games when you can just have the students make their own authentic games that help them study material they are required to care about? I don’t know about you but I can’t think of a better way to keep the students occupied while I just stare out into space. When I have assigned this activity, students have typically taken 1-2 class periods to finish and then to play the game. I have the students make their own rules, make their own pictures on the game board, decide which information they want the game board to test students on, and decide on their own game board pieces. In short, I have the students basically do everything and I keep to high standards so that the students push themselves and I have maximal time to be able to sit back and watch the students take initiative on their own projects. My former students have made some rather elaborate games for me and they are frequently so fun to play that I have the students in each group take turns playing different games that have been developed over the course of the lesson.</w:t>
       </w:r>
       <w:r>
         <w:tab/>
@@ -1885,11 +1813,7 @@
         <w:t>x-</w:t>
       </w:r>
       <w:r>
-        <w:t xml:space="preserve">number of classes to put the entire piece together, along with script. You could then assign a movie day where you and the rest of the class all watch the </w:t>
-      </w:r>
-      <w:r>
-        <w:lastRenderedPageBreak/>
-        <w:t xml:space="preserve">videos and then vote on the best one. You could even have an academy award day where you reward some students for best performance, or most dramatic. There are seemingly an unlimited supply of activities having to do with voting. </w:t>
+        <w:t xml:space="preserve">number of classes to put the entire piece together, along with script. You could then assign a movie day where you and the rest of the class all watch the videos and then vote on the best one. You could even have an academy award day where you reward some students for best performance, or most dramatic. There are seemingly an unlimited supply of activities having to do with voting. </w:t>
       </w:r>
     </w:p>
     <w:p>
@@ -1965,24 +1889,16 @@
         <w:ind w:firstLine="720"/>
       </w:pPr>
       <w:r>
-        <w:t xml:space="preserve">There are so many voting-based activities that you can incorporate into your classes and weave throughout the semester. They’re not just confined to individual activities. You can </w:t>
-      </w:r>
-      <w:r>
-        <w:lastRenderedPageBreak/>
-        <w:t xml:space="preserve">virtually have students vote on everything, from worksheets to PPTs. If the students feel like what they are doing is a direct result of their own choosing, they’ll be more likely to do those activities and you’ll be able to take an increasingly passive stance in your class as they get to work on the activities that they chose. This is why I always try to bake voting into my classes because I know that voting will encourage students to be more in control of the direction of their education. I think one of the things that people don’t realize about teaching is that it’s a two-way relationship. Teachers very often don’t fail because they are bad teachers; rather, they fail because they didn’t establish a healthy working relationship with their students. At the end of the day, teachers will only be able to meet students wherever they are in their growth and development and eagerness to learn. You can only do so much to force students into doing the work that you want. Sometimes they won’t even want to do any of the work that you supply. In this case, you just have to meet them where they are and work with that (or not work with that). These days, I don’t work with students who refuse to do any work for me. It’s a futile effort. If the students are actively resisting the work for the class, I just allow them to do it and I move on with whatever it is that I have to do in my own life to make it better. I don’t push the students to do what I want them to do if I have seen them actively despising the English language. I let them hate it and be who they are going to be while I move on to more positive things in my life. Yes, there have been many classes where I just sat at my desk and did my own reading while the students rebelliously slept the whole time. It took me a long time to reach that point because I always wanted to help other people. But when I told my supervisors about their behavior and they just shrugged, I decided that it was a battle not worth fighting and i just decided to do my own work during that class. Will these sleeping students that I had come around at some point? I don’t know, but life is too short for me to be worrying about them. Like I said, you have to take care of yourself. Do what Tony Robbins suggests and seek pleasure and avoid pain wherever possible. </w:t>
-      </w:r>
-    </w:p>
-    <w:p>
-      <w:pPr>
-        <w:pStyle w:val="LO-normal"/>
-        <w:ind w:firstLine="720"/>
-      </w:pPr>
-      <w:r>
-        <w:t xml:space="preserve">Giving your students choices whenever possible, even in a country where students are expected to follow the teacher, is not a bad idea. Actually, my experience in Korea, despite it being known for a country that respects elders, has been somewhat the reverse of what people normally say about it. Most of my students have never had a problem arguing with me and telling me that i’m wrong. They have ranted and raved and objected to many of the activiites that i have given them. They have openly requested to self-study during my class and some days they have even asked me if they could go use the bathroom, to which I have conceded, only to see them toward the tail-end of the class to which they explained that they had a really bad case of the runs. Some students have even had the audacity to request that they leave class to go play video games in the computer room. My Korean students have hardly ever shied away from telling me what to do. Maybe it’s because of my status within the school, my own teaching style, the changing times in Korea, or a mixture of these characteristics and others that I am not aware of, but whatever the case may be, it seems that the idea that korean students are somehow obedient to every word that a teacher says seems more myth than reality. Even during those times when I have put my foot down and told the students how I felt about their behavior, these times have been the absolute worst for me because it means that I have lost the trust in the students and they have come to resent me for making them do things that they don’t want. It ususually takes me more than a few weeks to win them back to my side and show them that I do care about how they feel, but that a compromise is needed in order for the both of us to </w:t>
-      </w:r>
-      <w:r>
-        <w:lastRenderedPageBreak/>
-        <w:t xml:space="preserve">move forward with our respective roles. When this happens, I usually end up expending more energy than I need to in order to win them back. Therefore, I am usually not willing to fight my students on classroom policy, wherever possible. It’s more trouble than it’s worth. </w:t>
+        <w:t xml:space="preserve">There are so many voting-based activities that you can incorporate into your classes and weave throughout the semester. They’re not just confined to individual activities. You can virtually have students vote on everything, from worksheets to PPTs. If the students feel like what they are doing is a direct result of their own choosing, they’ll be more likely to do those activities and you’ll be able to take an increasingly passive stance in your class as they get to work on the activities that they chose. This is why I always try to bake voting into my classes because I know that voting will encourage students to be more in control of the direction of their education. I think one of the things that people don’t realize about teaching is that it’s a two-way relationship. Teachers very often don’t fail because they are bad teachers; rather, they fail because they didn’t establish a healthy working relationship with their students. At the end of the day, teachers will only be able to meet students wherever they are in their growth and development and eagerness to learn. You can only do so much to force students into doing the work that you want. Sometimes they won’t even want to do any of the work that you supply. In this case, you just have to meet them where they are and work with that (or not work with that). These days, I don’t work with students who refuse to do any work for me. It’s a futile effort. If the students are actively resisting the work for the class, I just allow them to do it and I move on with whatever it is that I have to do in my own life to make it better. I don’t push the students to do what I want them to do if I have seen them actively despising the English language. I let them hate it and be who they are going to be while I move on to more positive things in my life. Yes, there have been many classes where I just sat at my desk and did my own reading while the students rebelliously slept the whole time. It took me a long time to reach that point because I always wanted to help other people. But when I told my supervisors about their behavior and they just shrugged, I decided that it was a battle not worth fighting and i just decided to do my own work during that class. Will these sleeping students that I had come around at some point? I don’t know, but life is too short for me to be worrying about them. Like I said, you have to take care of yourself. Do what Tony Robbins suggests and seek pleasure and avoid pain wherever possible. </w:t>
+      </w:r>
+    </w:p>
+    <w:p>
+      <w:pPr>
+        <w:pStyle w:val="LO-normal"/>
+        <w:ind w:firstLine="720"/>
+      </w:pPr>
+      <w:r>
+        <w:t xml:space="preserve">Giving your students choices whenever possible, even in a country where students are expected to follow the teacher, is not a bad idea. Actually, my experience in Korea, despite it being known for a country that respects elders, has been somewhat the reverse of what people normally say about it. Most of my students have never had a problem arguing with me and telling me that i’m wrong. They have ranted and raved and objected to many of the activiites that i have given them. They have openly requested to self-study during my class and some days they have even asked me if they could go use the bathroom, to which I have conceded, only to see them toward the tail-end of the class to which they explained that they had a really bad case of the runs. Some students have even had the audacity to request that they leave class to go play video games in the computer room. My Korean students have hardly ever shied away from telling me what to do. Maybe it’s because of my status within the school, my own teaching style, the changing times in Korea, or a mixture of these characteristics and others that I am not aware of, but whatever the case may be, it seems that the idea that korean students are somehow obedient to every word that a teacher says seems more myth than reality. Even during those times when I have put my foot down and told the students how I felt about their behavior, these times have been the absolute worst for me because it means that I have lost the trust in the students and they have come to resent me for making them do things that they don’t want. It ususually takes me more than a few weeks to win them back to my side and show them that I do care about how they feel, but that a compromise is needed in order for the both of us to move forward with our respective roles. When this happens, I usually end up expending more energy than I need to in order to win them back. Therefore, I am usually not willing to fight my students on classroom policy, wherever possible. It’s more trouble than it’s worth. </w:t>
       </w:r>
       <w:r>
         <w:tab/>
@@ -2036,11 +1952,7 @@
       </w:r>
       <w:r>
         <w:tab/>
-        <w:t xml:space="preserve">That said, there are a few more activities that you can give to your students that will make them more active in your class. We already brought up voting activities. Other great </w:t>
-      </w:r>
-      <w:r>
-        <w:lastRenderedPageBreak/>
-        <w:t xml:space="preserve">activities that get your students busy is Clue activities. There are plenty of PowerPoint presentations floating around the internet today that are like the game Clue whereby students have to solve the whodunit question. These activities are very popular with students in Korea and they will likely be popular in other countries throughout Asia as well. These games are great because students can spend almost the entire class period working them out, expending all of the mental energy that they have to do them and then checking with you at the very end of the class for the answer. Another great activity to give to your students is the “Murder” game whereby you select one student as the detective and one student as the murderer. In this game, the student-as-detective leaves the room while you select a murderer who will wink at students to kill them. The detective will return to the class and ask students different questions of each student, trying to detect any sort of lying in their countenance. These questions can be super broad and irrelevant to the game, such as “what is your favorite color?” or they can be related to the game at hand, such as “where were you on the night of February 1st?” The questions will largely depend on the level of proficiency that you have. In any case, after or during questions, the killer can kill people and then the student can attempt to search and take three guesses at who the killer is. The beauty with this game, as with many of the other games that i have mentioned, is that this game is largely between the students and not the teacher After you’ve explained the rules--or gotten your co-teacher to do it if you have one--then the game can literally move forward on its own without your assistance. And if the students really get into this game, they can continue until the bell rings. This game can be done during the semester or in the winter camps that I have already mentioned and they are great time killers (no pun intended). Another great activity that you can give to your students, and which also happens to be mentioned in Penny Ur’s </w:t>
+        <w:t xml:space="preserve">That said, there are a few more activities that you can give to your students that will make them more active in your class. We already brought up voting activities. Other great activities that get your students busy is Clue activities. There are plenty of PowerPoint presentations floating around the internet today that are like the game Clue whereby students have to solve the whodunit question. These activities are very popular with students in Korea and they will likely be popular in other countries throughout Asia as well. These games are great because students can spend almost the entire class period working them out, expending all of the mental energy that they have to do them and then checking with you at the very end of the class for the answer. Another great activity to give to your students is the “Murder” game whereby you select one student as the detective and one student as the murderer. In this game, the student-as-detective leaves the room while you select a murderer who will wink at students to kill them. The detective will return to the class and ask students different questions of each student, trying to detect any sort of lying in their countenance. These questions can be super broad and irrelevant to the game, such as “what is your favorite color?” or they can be related to the game at hand, such as “where were you on the night of February 1st?” The questions will largely depend on the level of proficiency that you have. In any case, after or during questions, the killer can kill people and then the student can attempt to search and take three guesses at who the killer is. The beauty with this game, as with many of the other games that i have mentioned, is that this game is largely between the students and not the teacher After you’ve explained the rules--or gotten your co-teacher to do it if you have one--then the game can literally move forward on its own without your assistance. And if the students really get into this game, they can continue until the bell rings. This game can be done during the semester or in the winter camps that I have already mentioned and they are great time killers (no pun intended). Another great activity that you can give to your students, and which also happens to be mentioned in Penny Ur’s </w:t>
       </w:r>
       <w:r>
         <w:rPr>
@@ -2058,11 +1970,7 @@
         <w:ind w:firstLine="720"/>
       </w:pPr>
       <w:r>
-        <w:t>When considering choices you can give to your students, there’s nothing more fun than arranging games. I have a series of powerpoint presentations that I made where all students have to do is arrange, arrange, arrange! One of the games, which is taken from the Ur book, is arranging the guests. In this scenario, students are at a dinner party and they are given profiles of several of the guests. Students are told what their personalities are like and what they do for a living. In this game, there’s usually a cross-section of characters, from a judge to a school teacher to a little brat who complains to her mommy all of the time. The students job is to arrange these guests at a dinner a party to ensure that everyone gets along and there is not a lot of in-fighting. This usually gets the students very busy, particularly if they’re above-average level of proficiency. Students will very frequently work through potential combinations like the activity is some kind of a rubics cube and then devise sentences that explain why they chose the way they did. This game is absolutely perfect for giving students an outlet to express themselves and to do most of the work for you. Another game that practically lends itself to self-teaching is arranged-marriage game. Again, this is taken from the Penny Ur book. In this game, students act as a marriage committee in a futuristic society where everyone needs to be married off and any couple that is getting a divorce needs to be re-coupled right away. Students are given a list of couples and the different problems that each couple if experiencing. The students then have to re-arrange the couples so that everyone is happy again. I’ve had much success with this game for the same reasons as the other game mentioned above. First of all, students love talking about relationships and couples so this game easily lends itself to all sorts of chit-</w:t>
-      </w:r>
-      <w:r>
-        <w:lastRenderedPageBreak/>
-        <w:t>chatter. Secondly, students love entertaining different arrangement of couples and figuring out the best match. I have very frequently delivered this game to classses as small as two and classes as large as 10 and it works the same. Sometimes it’s helpful to tell students to write down the information that you give to them via powerpoint or distribute worksheets that will remind the students of the different couples. This allows them to cross check their facts wiht their own memories to determine the best fit. I usually give the students about 15 minutes to deliberate before they render a decision and then I have them tell me why they chose the way they did. Sometimes the students will finish a lot sooner than I expected and then I will tell them to explain their reasoning. Usually, if their finishing of the activity is premature, they won’t be able to produce sentneces that explain their logic, and so back to the drawing board they will go until they can produce something for me. If they can produce sentences that explain why they chose what they did, I will have each student of a group contribute their thoughts. If I don’t understand what they are saying, I will tell the students as such and tell them that they have to go back to the drawing board and figure out logical sentences to give to me. After all, this is why I have been hired, isn’t it? To provide students with this kind of feedback (the invaluable feedback of knowing if a native English speaker can understand you or not). Sometimes students will give me clipped responses that just barely skim the surface and tell me the answer to their reasoning. In some cases, I will let this slide if the timing of the class is around exam time or their are some other unforeseen special circumstances (for example, I haven’t seen the students in two weeks due to a festival or some kind of a class trip). However, if I have seen the students rather consistently for weeks on end, I seldom tolerate clipped replies, such as “He is a firefighter,” to explain why they coupled, Bill, the Fireman, with Grace, the Nurse. I usually make the students come up with something more comprehensive and well thought out. Again, your needs may differ depending on what school you’re teaching in or what country you’re generally located in. For students in South Korea, in a high school setting, this is totally a normal expectation.</w:t>
+        <w:t>When considering choices you can give to your students, there’s nothing more fun than arranging games. I have a series of powerpoint presentations that I made where all students have to do is arrange, arrange, arrange! One of the games, which is taken from the Ur book, is arranging the guests. In this scenario, students are at a dinner party and they are given profiles of several of the guests. Students are told what their personalities are like and what they do for a living. In this game, there’s usually a cross-section of characters, from a judge to a school teacher to a little brat who complains to her mommy all of the time. The students job is to arrange these guests at a dinner a party to ensure that everyone gets along and there is not a lot of in-fighting. This usually gets the students very busy, particularly if they’re above-average level of proficiency. Students will very frequently work through potential combinations like the activity is some kind of a rubics cube and then devise sentences that explain why they chose the way they did. This game is absolutely perfect for giving students an outlet to express themselves and to do most of the work for you. Another game that practically lends itself to self-teaching is arranged-marriage game. Again, this is taken from the Penny Ur book. In this game, students act as a marriage committee in a futuristic society where everyone needs to be married off and any couple that is getting a divorce needs to be re-coupled right away. Students are given a list of couples and the different problems that each couple if experiencing. The students then have to re-arrange the couples so that everyone is happy again. I’ve had much success with this game for the same reasons as the other game mentioned above. First of all, students love talking about relationships and couples so this game easily lends itself to all sorts of chit-chatter. Secondly, students love entertaining different arrangement of couples and figuring out the best match. I have very frequently delivered this game to classses as small as two and classes as large as 10 and it works the same. Sometimes it’s helpful to tell students to write down the information that you give to them via powerpoint or distribute worksheets that will remind the students of the different couples. This allows them to cross check their facts wiht their own memories to determine the best fit. I usually give the students about 15 minutes to deliberate before they render a decision and then I have them tell me why they chose the way they did. Sometimes the students will finish a lot sooner than I expected and then I will tell them to explain their reasoning. Usually, if their finishing of the activity is premature, they won’t be able to produce sentneces that explain their logic, and so back to the drawing board they will go until they can produce something for me. If they can produce sentences that explain why they chose what they did, I will have each student of a group contribute their thoughts. If I don’t understand what they are saying, I will tell the students as such and tell them that they have to go back to the drawing board and figure out logical sentences to give to me. After all, this is why I have been hired, isn’t it? To provide students with this kind of feedback (the invaluable feedback of knowing if a native English speaker can understand you or not). Sometimes students will give me clipped responses that just barely skim the surface and tell me the answer to their reasoning. In some cases, I will let this slide if the timing of the class is around exam time or their are some other unforeseen special circumstances (for example, I haven’t seen the students in two weeks due to a festival or some kind of a class trip). However, if I have seen the students rather consistently for weeks on end, I seldom tolerate clipped replies, such as “He is a firefighter,” to explain why they coupled, Bill, the Fireman, with Grace, the Nurse. I usually make the students come up with something more comprehensive and well thought out. Again, your needs may differ depending on what school you’re teaching in or what country you’re generally located in. For students in South Korea, in a high school setting, this is totally a normal expectation.</w:t>
       </w:r>
     </w:p>
     <w:p>
@@ -2096,11 +2004,7 @@
       </w:r>
       <w:r>
         <w:tab/>
-        <w:t xml:space="preserve">There are still other arrangement activities that you can provide, most of which come right out of the Cambridge canon and can be applied to numerous classes where you don’t want to exert too much energy. For instance, you can have the students group words based on severity (e.g. tiny, small, big, large, collosal) or group them based on importance. You can have students use a randomly generated list of words and then have them determine their own categories. You can have the students generate sentences based on these random words that you’ve generated and make it into a game whereby the student who can’t think of a sentence is out of the game. Working with vocabulary is an absolutely wonderful way to get the energy off of </w:t>
-      </w:r>
-      <w:r>
-        <w:lastRenderedPageBreak/>
-        <w:t>you, particulalry if you’re working with vocabulary that the students have to learn. As a  general rule, it will serve to your benefit if you can go over words that the students have already been reviewing because this provide some added incentive for students to be engaged with the class (since reviewing the vocabulary that they have to know for a test is never a bad idea).</w:t>
+        <w:t>There are still other arrangement activities that you can provide, most of which come right out of the Cambridge canon and can be applied to numerous classes where you don’t want to exert too much energy. For instance, you can have the students group words based on severity (e.g. tiny, small, big, large, collosal) or group them based on importance. You can have students use a randomly generated list of words and then have them determine their own categories. You can have the students generate sentences based on these random words that you’ve generated and make it into a game whereby the student who can’t think of a sentence is out of the game. Working with vocabulary is an absolutely wonderful way to get the energy off of you, particulalry if you’re working with vocabulary that the students have to learn. As a  general rule, it will serve to your benefit if you can go over words that the students have already been reviewing because this provide some added incentive for students to be engaged with the class (since reviewing the vocabulary that they have to know for a test is never a bad idea).</w:t>
       </w:r>
     </w:p>
     <w:p>
@@ -2211,11 +2115,7 @@
       </w:r>
       <w:r>
         <w:tab/>
-        <w:t xml:space="preserve">Another great categorizing activity is to have the students create stories from the words that they are either using for their other classes or ones that you randomly picked from a textbook or some other source and then having the students generate a story a comic strip based on the words and then creating the stipulation that the students absolutely muse use all of the words in some way or context. It will help if you anticipate the difficulty that some of the students might have with using a select few words but this shouldn’t take you more than a few seconds to determine. For all intends and purposes, category games are what I call “set-it-and-forget-it” games, meaning that you basically give the instructions once and then get the students to work diligently on the activities for the remainder of the class while you take it easy. For activities like this, it might be helpful if you made use of classroom dictionaries, but it’s not </w:t>
-      </w:r>
-      <w:r>
-        <w:lastRenderedPageBreak/>
-        <w:t>always necessary.</w:t>
+        <w:t>Another great categorizing activity is to have the students create stories from the words that they are either using for their other classes or ones that you randomly picked from a textbook or some other source and then having the students generate a story a comic strip based on the words and then creating the stipulation that the students absolutely muse use all of the words in some way or context. It will help if you anticipate the difficulty that some of the students might have with using a select few words but this shouldn’t take you more than a few seconds to determine. For all intends and purposes, category games are what I call “set-it-and-forget-it” games, meaning that you basically give the instructions once and then get the students to work diligently on the activities for the remainder of the class while you take it easy. For activities like this, it might be helpful if you made use of classroom dictionaries, but it’s not always necessary.</w:t>
       </w:r>
       <w:r>
         <w:tab/>
@@ -2308,11 +2208,7 @@
         <w:t>Lesson Planning,</w:t>
       </w:r>
       <w:r>
-        <w:t xml:space="preserve"> the authors do make it clear that there is really no one right way of lesson planning. Some people will just write a list of words on a sheet and call that a “strategy,” while others will go more elaborate and create extensive bullet points that branch out into other bullet points ad infinitum. You can probably guess what my personal philosophy is with this </w:t>
-      </w:r>
-      <w:r>
-        <w:lastRenderedPageBreak/>
-        <w:t>lesson planning: take the path of least resistance. Lesson planning takes time and in my experience, even with rehearsal, will never be perfect. Things will bomb for many reasons, some of which are entirely out of your control. For example, the students feeling bad about a test that they took could lead them to hate your activity and then cause it to bomb. The truth is: you won’t always know why a lesson bombs, so the truth is that it’s in your best interest to just generate a list of activities and review with students (particularly during those weeks when you just don’t want to be bothered). Some might even argue that today what I am recommending is still too much work. And maybe they’re right. In the past, for example, I have hired VAs to handle a lot of my worklaod, from finding worksheets to making them themselves. I will explore this idea of outsourcing a little bit later, describing the whys and the whats and the wherefore.</w:t>
+        <w:t xml:space="preserve"> the authors do make it clear that there is really no one right way of lesson planning. Some people will just write a list of words on a sheet and call that a “strategy,” while others will go more elaborate and create extensive bullet points that branch out into other bullet points ad infinitum. You can probably guess what my personal philosophy is with this lesson planning: take the path of least resistance. Lesson planning takes time and in my experience, even with rehearsal, will never be perfect. Things will bomb for many reasons, some of which are entirely out of your control. For example, the students feeling bad about a test that they took could lead them to hate your activity and then cause it to bomb. The truth is: you won’t always know why a lesson bombs, so the truth is that it’s in your best interest to just generate a list of activities and review with students (particularly during those weeks when you just don’t want to be bothered). Some might even argue that today what I am recommending is still too much work. And maybe they’re right. In the past, for example, I have hired VAs to handle a lot of my worklaod, from finding worksheets to making them themselves. I will explore this idea of outsourcing a little bit later, describing the whys and the whats and the wherefore.</w:t>
       </w:r>
       <w:r>
         <w:tab/>
@@ -2348,11 +2244,7 @@
         <w:ind w:firstLine="720"/>
       </w:pPr>
       <w:r>
-        <w:t xml:space="preserve">When looking for particular grammar activities that get the students’ attention off of you, ask your colleagues about what grammar structures they should know already. Run some sentences by them and ask them if the students will understand. If you get a confirmation that they do know the structures, then that is the greenlight for you to move forward and start considering the various activities that will get the students off your back. Use only grammar that the students are already familiar with and structure your lessons as a “Review with the Native English teacher” class. The students, and even the colleagues, will appreciate this especially since it may be argued quite forcefully that your job isn’t to teach new material but rather to help the students exercise material that they should have learned with the real translators. Once you’ve found a grammar structure to review, there are different types of activities that you can give to get the students busy: fill-in-the-blank, cloze activities, and word bank activities are probably the best types of worksheets that you can give to yoru students to get them to practie the form and meaning and use without you. It will literally take you 15 minutes to write a paragraph with blanks and then give it to the students. You don’t even need to decorate </w:t>
-      </w:r>
-      <w:r>
-        <w:lastRenderedPageBreak/>
-        <w:t>worksheets because most students will doodle on the worksheets no matter what you do and the pictures that you might wish to add to them don’t really add to the experience. It’s just extra work for you that you don’t need. Simply write a paragraph and take out some words. You can use a word bank if you wish or you can make it even harder for the students by not giving them any hints aside from telling them that the material is a review. For younger groups, you can  make word searches with the missing words in the grammar structure or crossword puzzles with the structure in them. The more you provide material that is familiar to the students, be it because of a tes tthat they recently had to take or some activity that they recently did with another teacher, the more relevant the students will feel the grammar exercise is. You could literally use the book that the students are using and just make your own activities based on the book. And if doing this work takes up too much time, you could just farm out the work to someone in the Philippines who will do it for five dollars an hour. Using these sorts of activities with grammar is usually the best way to get the tykes off your back. Still, another type of activity that you can use is to have the students generate their own stories using the grammar structure, or have them read a passage and point out the structure for you. Some countries don’t encourage creativity so having students make their own anything is usually quite difficult if you don’t pre-teach what it is that they are supposed to do. If this is the case for you, I would strongly urge you to consider just giving a worksheet and having students derive the correct answer.</w:t>
+        <w:t>When looking for particular grammar activities that get the students’ attention off of you, ask your colleagues about what grammar structures they should know already. Run some sentences by them and ask them if the students will understand. If you get a confirmation that they do know the structures, then that is the greenlight for you to move forward and start considering the various activities that will get the students off your back. Use only grammar that the students are already familiar with and structure your lessons as a “Review with the Native English teacher” class. The students, and even the colleagues, will appreciate this especially since it may be argued quite forcefully that your job isn’t to teach new material but rather to help the students exercise material that they should have learned with the real translators. Once you’ve found a grammar structure to review, there are different types of activities that you can give to get the students busy: fill-in-the-blank, cloze activities, and word bank activities are probably the best types of worksheets that you can give to yoru students to get them to practie the form and meaning and use without you. It will literally take you 15 minutes to write a paragraph with blanks and then give it to the students. You don’t even need to decorate worksheets because most students will doodle on the worksheets no matter what you do and the pictures that you might wish to add to them don’t really add to the experience. It’s just extra work for you that you don’t need. Simply write a paragraph and take out some words. You can use a word bank if you wish or you can make it even harder for the students by not giving them any hints aside from telling them that the material is a review. For younger groups, you can  make word searches with the missing words in the grammar structure or crossword puzzles with the structure in them. The more you provide material that is familiar to the students, be it because of a tes tthat they recently had to take or some activity that they recently did with another teacher, the more relevant the students will feel the grammar exercise is. You could literally use the book that the students are using and just make your own activities based on the book. And if doing this work takes up too much time, you could just farm out the work to someone in the Philippines who will do it for five dollars an hour. Using these sorts of activities with grammar is usually the best way to get the tykes off your back. Still, another type of activity that you can use is to have the students generate their own stories using the grammar structure, or have them read a passage and point out the structure for you. Some countries don’t encourage creativity so having students make their own anything is usually quite difficult if you don’t pre-teach what it is that they are supposed to do. If this is the case for you, I would strongly urge you to consider just giving a worksheet and having students derive the correct answer.</w:t>
       </w:r>
       <w:r>
         <w:tab/>
@@ -2395,11 +2287,7 @@
         <w:t>Recipes for Tired Teachers.</w:t>
       </w:r>
       <w:r>
-        <w:t xml:space="preserve"> In this activity, you give each individual student a sentence strip with a sentnece on it. Each student needs to have at least one sentence strip and all of the sentence strips will tell a story of some kind. First, instruct the students to memorize the sentence. This usually takes about 5 minutes. You can go around and test different students to see if the sentence has crystalized in their minds. My students always loved when I did this. After the students have demonstrated their ability to memorize the words on their respective strip, you can then insturct the students to give you back the sentences. After that, you can tell the students that all of these sentence strips--the ones you’ll be holding--make a story and that it is the student’s responsibility to put the sentences in order so that they make a cogent and coherent story. Whenever I do this activity, it usually takes a whole chunk of time for the students to figure out what words mean and what each member of the group is saying. It forces the student to come to terms with their accents and how their communication might be perceived as either effective or ineffective. If you want to make this activity even longer, you can mandate that the students only speak in English and not their mother tongue. To make the activity much longer, you can mandate that students are not allowed to write the words down on paper. And of course, the larger the class you have, the easier it will be for you to break students up into groups and create a competition for which group can produce the story whole again in the least amount of time. I have had much success, so much success in fact that I have </w:t>
-      </w:r>
-      <w:r>
-        <w:lastRenderedPageBreak/>
-        <w:t xml:space="preserve">a whole stockpile of sentence stories ready to go in the event that I just don’t feel like teaching that day and will usually dispatch to the students to continually practice their memorization skills. </w:t>
+        <w:t xml:space="preserve"> In this activity, you give each individual student a sentence strip with a sentnece on it. Each student needs to have at least one sentence strip and all of the sentence strips will tell a story of some kind. First, instruct the students to memorize the sentence. This usually takes about 5 minutes. You can go around and test different students to see if the sentence has crystalized in their minds. My students always loved when I did this. After the students have demonstrated their ability to memorize the words on their respective strip, you can then insturct the students to give you back the sentences. After that, you can tell the students that all of these sentence strips--the ones you’ll be holding--make a story and that it is the student’s responsibility to put the sentences in order so that they make a cogent and coherent story. Whenever I do this activity, it usually takes a whole chunk of time for the students to figure out what words mean and what each member of the group is saying. It forces the student to come to terms with their accents and how their communication might be perceived as either effective or ineffective. If you want to make this activity even longer, you can mandate that the students only speak in English and not their mother tongue. To make the activity much longer, you can mandate that students are not allowed to write the words down on paper. And of course, the larger the class you have, the easier it will be for you to break students up into groups and create a competition for which group can produce the story whole again in the least amount of time. I have had much success, so much success in fact that I have a whole stockpile of sentence stories ready to go in the event that I just don’t feel like teaching that day and will usually dispatch to the students to continually practice their memorization skills. </w:t>
       </w:r>
     </w:p>
     <w:p>
@@ -2424,11 +2312,7 @@
         <w:ind w:firstLine="720"/>
       </w:pPr>
       <w:r>
-        <w:t xml:space="preserve">One of the most popular games for memory if you’re working younger children is the “Going on a Picnic” game whereby students going around in a circle and provide one word that starts with a certain letter in the alphabet. The task is to remember all of the words that each student says in alphabetical order and those who forget are out. When I have done this game, sometimes students will help each other and thus make it a non-competitive game. If you have to monitor the game to make sure there are no cheaters, than technically you’re not getting the students off of your back and so the game is ill-advised. I would only give this game to students who can compete properly. Of course, with every game it’s important to provide the rules, but if the students can help themselves, then initiating a quieter game is probably better. And </w:t>
-      </w:r>
-      <w:r>
-        <w:lastRenderedPageBreak/>
-        <w:t xml:space="preserve">speaking of quieter games, playing memory with the students is a great quiet game that will get the students activating their short term memories. Sure, there’s a little prep involved with making the cards but once you have them made, you can reuse them over and over again. If I don’t have the time to make the cards myself, I’ll usually run the idea by one of my colleagues and recruit their help in making the cards. Of course, if they don’t have the time to help and I don’t have the time to do them, I just don’t initiate the game and I move to another one. </w:t>
+        <w:t xml:space="preserve">One of the most popular games for memory if you’re working younger children is the “Going on a Picnic” game whereby students going around in a circle and provide one word that starts with a certain letter in the alphabet. The task is to remember all of the words that each student says in alphabetical order and those who forget are out. When I have done this game, sometimes students will help each other and thus make it a non-competitive game. If you have to monitor the game to make sure there are no cheaters, than technically you’re not getting the students off of your back and so the game is ill-advised. I would only give this game to students who can compete properly. Of course, with every game it’s important to provide the rules, but if the students can help themselves, then initiating a quieter game is probably better. And speaking of quieter games, playing memory with the students is a great quiet game that will get the students activating their short term memories. Sure, there’s a little prep involved with making the cards but once you have them made, you can reuse them over and over again. If I don’t have the time to make the cards myself, I’ll usually run the idea by one of my colleagues and recruit their help in making the cards. Of course, if they don’t have the time to help and I don’t have the time to do them, I just don’t initiate the game and I move to another one. </w:t>
       </w:r>
       <w:r>
         <w:tab/>
@@ -2451,11 +2335,7 @@
       </w:r>
       <w:r>
         <w:tab/>
-        <w:t xml:space="preserve">Another game I like to play with large groups, particularly of young students, is a variation on the memorize-random-words game I described earlier in the chapter. I break students up into groups of 3-4 if the class is large enough and I have each student write ten random words on a sheet of paper. The words cannot be related to each other (e.g. such as a series of numbers or different body parts). They have to be ten random words. Sometimes I’ll give the students dictionaries for this activity. Having the students generate their own list of random words will usually take about 5 minutes +/- 2 depending on their level of proficiency. Once the students are finished with writing their own words down on paper, I then instruct the students to memorize the words on their paper. I give them about five minutes and very often will go around the room and test different students to see if they have memorized the words or not. Once I feel like a sufficient number of students have memorized the words, then I instruct a member of whichever group is going first to select a member from another group. The student selects one of the students. I then ask to borrow the list of words from the student who has been </w:t>
-      </w:r>
-      <w:r>
-        <w:lastRenderedPageBreak/>
-        <w:t>selected and I give that list to the other student who did the selecting. I then tell the selected student to recite from memory all of the words that he wrote down on his paper. If the student recites the words perfectly, then that student achieves points for his team and if he doesn’t, then the group that selected him gets the points. Subtraction may or may not occur for whichever team is on the losing end. I really love this activity because it can be a really powerful motivator for students who would otherwise find their language classes super boring. Although this activity is very similar from the poem activity that I described just one paragraph ago in that you have to remain a participant in the exchange, it nevertheless requires very little talking from you and all you have to do is go around the room and volunteer students to do the selecting. Eventually, if you get a good rhythm going for the activity, the lesson will take care of itself and the student will just start taking care of the activity on their own and doing without you telling them to. This is exactly what you want to have happen in your class, for this activity and virtually all of the others that are described for you in these pages.</w:t>
+        <w:t>Another game I like to play with large groups, particularly of young students, is a variation on the memorize-random-words game I described earlier in the chapter. I break students up into groups of 3-4 if the class is large enough and I have each student write ten random words on a sheet of paper. The words cannot be related to each other (e.g. such as a series of numbers or different body parts). They have to be ten random words. Sometimes I’ll give the students dictionaries for this activity. Having the students generate their own list of random words will usually take about 5 minutes +/- 2 depending on their level of proficiency. Once the students are finished with writing their own words down on paper, I then instruct the students to memorize the words on their paper. I give them about five minutes and very often will go around the room and test different students to see if they have memorized the words or not. Once I feel like a sufficient number of students have memorized the words, then I instruct a member of whichever group is going first to select a member from another group. The student selects one of the students. I then ask to borrow the list of words from the student who has been selected and I give that list to the other student who did the selecting. I then tell the selected student to recite from memory all of the words that he wrote down on his paper. If the student recites the words perfectly, then that student achieves points for his team and if he doesn’t, then the group that selected him gets the points. Subtraction may or may not occur for whichever team is on the losing end. I really love this activity because it can be a really powerful motivator for students who would otherwise find their language classes super boring. Although this activity is very similar from the poem activity that I described just one paragraph ago in that you have to remain a participant in the exchange, it nevertheless requires very little talking from you and all you have to do is go around the room and volunteer students to do the selecting. Eventually, if you get a good rhythm going for the activity, the lesson will take care of itself and the student will just start taking care of the activity on their own and doing without you telling them to. This is exactly what you want to have happen in your class, for this activity and virtually all of the others that are described for you in these pages.</w:t>
       </w:r>
       <w:r>
         <w:tab/>
@@ -2516,7 +2396,6 @@
         <w:tab/>
       </w:r>
       <w:r>
-        <w:lastRenderedPageBreak/>
         <w:tab/>
         <w:t xml:space="preserve">At least for Korea, some of the most successful memory games involve trivia or some variation thereof. Any simulation of a game show where students are contestants who are responsible for learning random inane facts about the world will usually go over well, but only if you’re using facts and information that the students will definitely know about. this can be tricky since news is super cultural bound, but you can mitigate this possible issue by first asking your colleagues about where they get their news from, or even better, taking a PPT from one of the EFL websites and just checking with another teacher if the questions are fair to ask of the students. </w:t>
       </w:r>
@@ -2573,11 +2452,7 @@
         <w:ind w:firstLine="720"/>
       </w:pPr>
       <w:r>
-        <w:t xml:space="preserve">Another trivia-based activity that I have played is Wheel of Fortune which is basically a glorified hangman game with a special wheel that students can turn for points (or lose them, depending on their fortune). Still another activity is a bomb game whereby students choose letters on a slide. These letters contain a question about the material and if they get the </w:t>
-      </w:r>
-      <w:r>
-        <w:lastRenderedPageBreak/>
-        <w:t xml:space="preserve">question right, then they are eligible to select one of three options of prizes, one of which contains a bomb that could evaporate all of the team’s points. I learned how to play this game from a Korean co-teacher that I had who apparently had had years’ worth of experience in working with English teachers, for she had some rather ingenious ways to cut corners in the lessons that even I thought were rather thrifty. This particular activity has always been exciting for the middle school students, with or without candy, and has involved very little of me in the lessons. </w:t>
+        <w:t xml:space="preserve">Another trivia-based activity that I have played is Wheel of Fortune which is basically a glorified hangman game with a special wheel that students can turn for points (or lose them, depending on their fortune). Still another activity is a bomb game whereby students choose letters on a slide. These letters contain a question about the material and if they get the question right, then they are eligible to select one of three options of prizes, one of which contains a bomb that could evaporate all of the team’s points. I learned how to play this game from a Korean co-teacher that I had who apparently had had years’ worth of experience in working with English teachers, for she had some rather ingenious ways to cut corners in the lessons that even I thought were rather thrifty. This particular activity has always been exciting for the middle school students, with or without candy, and has involved very little of me in the lessons. </w:t>
       </w:r>
       <w:r>
         <w:tab/>
@@ -2622,11 +2497,7 @@
         <w:ind w:firstLine="720"/>
       </w:pPr>
       <w:r>
-        <w:t xml:space="preserve">Aside from the trivia powerpoints, again, you can always refer back to the card games and other physical brick and mortar games to get you through. Card games can almost always be turned into trivia games if you play your cards right (pun unintended), although in my experience making the card games into trivia games requires a lot of unnecessary enforcement of the rules since students will likely try to cut corners by speaking in their mother tongue or completely skipping the trivia part. Use your judgment. If you think the students can handle the level of independence that card games call for, then by all means try card games out. You could, for example, make separate trivia cards to with the Uno Cards and have students draw </w:t>
-      </w:r>
-      <w:r>
-        <w:lastRenderedPageBreak/>
-        <w:t>from them after every round, or pick one up after one student has to draw four. Korean students also taught me a variation of Uno called “One Card,” which also proved equally as fun and which I have since incorporated into other classes (Google “One Card game”). All of these games are great for testing memory, be it long term or short term. I encourage you to experiment to see which types of trivia games will be the most successful to your students while at the same time giving you the most vacation time in your head.</w:t>
+        <w:t>Aside from the trivia powerpoints, again, you can always refer back to the card games and other physical brick and mortar games to get you through. Card games can almost always be turned into trivia games if you play your cards right (pun unintended), although in my experience making the card games into trivia games requires a lot of unnecessary enforcement of the rules since students will likely try to cut corners by speaking in their mother tongue or completely skipping the trivia part. Use your judgment. If you think the students can handle the level of independence that card games call for, then by all means try card games out. You could, for example, make separate trivia cards to with the Uno Cards and have students draw from them after every round, or pick one up after one student has to draw four. Korean students also taught me a variation of Uno called “One Card,” which also proved equally as fun and which I have since incorporated into other classes (Google “One Card game”). All of these games are great for testing memory, be it long term or short term. I encourage you to experiment to see which types of trivia games will be the most successful to your students while at the same time giving you the most vacation time in your head.</w:t>
       </w:r>
     </w:p>
     <w:p>
@@ -2670,11 +2541,7 @@
         <w:ind w:firstLine="720"/>
       </w:pPr>
       <w:r>
-        <w:t xml:space="preserve">You can review material that you have gone over ad infinitum if you think the students haven’t understood it the first time, or you can even go over material that they might have learned from other teachers. It amazes me how many teachers walk into a an EFL classroom and expect the students to be tabula rasa and have very low levels of proficiency. I mean, unless you’re teaching Elementary students, I think it’s a fair assumption that students as high as middle school will come in with a whole inventory of words that they have learned from prior years of learning. You can use Getting to Know You activities to gauge just how much your students know and then use the information that they know to review that material. You can ask your co-teachers as well and maybe peruse the textbooks that the students are going over to see what kinds of English they are supposed to know for class. Of course, the textbook isn’t always a great barometer for how much your students are going to know (there are afterall many false-starters and some students might have some learning disabilities to take into consideration) but you can use the textbook as a rough sketch of what it is that the students </w:t>
-      </w:r>
-      <w:r>
-        <w:lastRenderedPageBreak/>
-        <w:t xml:space="preserve">might be working on and then use that material in easy and unique ways. Of course, it is always always always a great idea to gamify your lessons whenever you can. This will always go over well with young people who are in cultures where competition is thoroughly encouraged. Other countries may not be as susceptible to this, but if not, that works to your benefit because then you can jut provide worksheets and other more academic tasks for the students to do and then your class just becomes an exercise in work-management. </w:t>
+        <w:t xml:space="preserve">You can review material that you have gone over ad infinitum if you think the students haven’t understood it the first time, or you can even go over material that they might have learned from other teachers. It amazes me how many teachers walk into a an EFL classroom and expect the students to be tabula rasa and have very low levels of proficiency. I mean, unless you’re teaching Elementary students, I think it’s a fair assumption that students as high as middle school will come in with a whole inventory of words that they have learned from prior years of learning. You can use Getting to Know You activities to gauge just how much your students know and then use the information that they know to review that material. You can ask your co-teachers as well and maybe peruse the textbooks that the students are going over to see what kinds of English they are supposed to know for class. Of course, the textbook isn’t always a great barometer for how much your students are going to know (there are afterall many false-starters and some students might have some learning disabilities to take into consideration) but you can use the textbook as a rough sketch of what it is that the students might be working on and then use that material in easy and unique ways. Of course, it is always always always a great idea to gamify your lessons whenever you can. This will always go over well with young people who are in cultures where competition is thoroughly encouraged. Other countries may not be as susceptible to this, but if not, that works to your benefit because then you can jut provide worksheets and other more academic tasks for the students to do and then your class just becomes an exercise in work-management. </w:t>
       </w:r>
       <w:r>
         <w:tab/>
@@ -2736,11 +2603,7 @@
       </w:r>
       <w:r>
         <w:tab/>
-        <w:t xml:space="preserve">While we are on the subject of outsourcing, getting yourself a general VA to look up information is never a bad idea as a strategy for getting the little tykes off your back. You can have your VA do so much for you then the people in your own office can barely do for themselves. For instance, you can hire a VA on upwork to do some of the research that I’ve already described in the previous paragraphs. You can have them look up reviews of the schools that you are going to be entering for your next job. You can have them look up other VAs who will make worksheets or powerpoints. You can hire a VA to find other former employees of the school that you presently teach at. You can use a VA to look up valuable resources for teaching material or to look for teaching material that is similar to the one that you’re going over. It’s almost reminiscent of the A.J Jacobs book where the author outsources his entire life, but it’s such a truism these days. You can literally outsource your entire life and almost no one would ever notice as you sit back at your desk and chill out over a cup of coffee. If you aren’t making enough money to hire a VA as an English teacher, then you might want to address why this is and consider maybe another school. I remember teaching in Mexico and earning pesos that were barely enough for me to buy a hot chocolate every morning. I left this situation because it just wasn’t sustainable. If the working situation isn’t sustainable enough for you to outsource, then it’s probably not sustainable enough to live on and unless you’re living on </w:t>
-      </w:r>
-      <w:r>
-        <w:lastRenderedPageBreak/>
-        <w:t xml:space="preserve">some kind of a trust fund, I wouldn’t consider you taking this route unless you’re planning on multiple careers in different professions and can take a few jobs working remotely. This isn’t a bad idea, but just know that you’ll necessarily have to do that if you’re working in a country that cannot afford to pay you the lavish salaries of the East. </w:t>
+        <w:t xml:space="preserve">While we are on the subject of outsourcing, getting yourself a general VA to look up information is never a bad idea as a strategy for getting the little tykes off your back. You can have your VA do so much for you then the people in your own office can barely do for themselves. For instance, you can hire a VA on upwork to do some of the research that I’ve already described in the previous paragraphs. You can have them look up reviews of the schools that you are going to be entering for your next job. You can have them look up other VAs who will make worksheets or powerpoints. You can hire a VA to find other former employees of the school that you presently teach at. You can use a VA to look up valuable resources for teaching material or to look for teaching material that is similar to the one that you’re going over. It’s almost reminiscent of the A.J Jacobs book where the author outsources his entire life, but it’s such a truism these days. You can literally outsource your entire life and almost no one would ever notice as you sit back at your desk and chill out over a cup of coffee. If you aren’t making enough money to hire a VA as an English teacher, then you might want to address why this is and consider maybe another school. I remember teaching in Mexico and earning pesos that were barely enough for me to buy a hot chocolate every morning. I left this situation because it just wasn’t sustainable. If the working situation isn’t sustainable enough for you to outsource, then it’s probably not sustainable enough to live on and unless you’re living on some kind of a trust fund, I wouldn’t consider you taking this route unless you’re planning on multiple careers in different professions and can take a few jobs working remotely. This isn’t a bad idea, but just know that you’ll necessarily have to do that if you’re working in a country that cannot afford to pay you the lavish salaries of the East. </w:t>
       </w:r>
     </w:p>
     <w:p>
@@ -2767,11 +2630,7 @@
         <w:ind w:firstLine="720"/>
       </w:pPr>
       <w:r>
-        <w:t xml:space="preserve">We’ve covered a lot of ground in terms of getting the little tykes off your back. But there is still one more area to be covered. And that’s the area of actual, real-life lessons. Sure, there </w:t>
-      </w:r>
-      <w:r>
-        <w:lastRenderedPageBreak/>
-        <w:t xml:space="preserve">are many activities that you can do to get the students busy and offer your back. We’ve already discussed games as being really useful tools for keeping the little tykes busy: board games and PPT games being prime among them. We’ve also discussed using various types of activities that involve playing with words, creating categories, and doing some improvisation work with your students. There is only one last thing that we need to cover and that’s that fateful day when you actually have to give a lesson. Yes, it’s true, at some point you’re going to have to give an actual lesson, with a whole body that includes a beginning, middle, and an end. You’ll have to introduce vocabulary maybe or some grammar structure, maybe do some gesticulations to articulate the type of English that you’re trying to capture (the scenarios, contexts, and so forth) and then provide activities for the students that get them to practice, be it conversations that they perform in front of you or worksheets where they just ingrain the patterns of English in their mind through writing. Thankfully, there are still some ways for you to cut corners when you do actually have to give a lesson and I will certainly outline some of these strategies for you here before ending this chapter. </w:t>
+        <w:t xml:space="preserve">We’ve covered a lot of ground in terms of getting the little tykes off your back. But there is still one more area to be covered. And that’s the area of actual, real-life lessons. Sure, there are many activities that you can do to get the students busy and offer your back. We’ve already discussed games as being really useful tools for keeping the little tykes busy: board games and PPT games being prime among them. We’ve also discussed using various types of activities that involve playing with words, creating categories, and doing some improvisation work with your students. There is only one last thing that we need to cover and that’s that fateful day when you actually have to give a lesson. Yes, it’s true, at some point you’re going to have to give an actual lesson, with a whole body that includes a beginning, middle, and an end. You’ll have to introduce vocabulary maybe or some grammar structure, maybe do some gesticulations to articulate the type of English that you’re trying to capture (the scenarios, contexts, and so forth) and then provide activities for the students that get them to practice, be it conversations that they perform in front of you or worksheets where they just ingrain the patterns of English in their mind through writing. Thankfully, there are still some ways for you to cut corners when you do actually have to give a lesson and I will certainly outline some of these strategies for you here before ending this chapter. </w:t>
       </w:r>
       <w:r>
         <w:tab/>
@@ -2839,11 +2698,7 @@
       </w:r>
       <w:r>
         <w:tab/>
-        <w:t xml:space="preserve">Now if you happen to have stumbled upon a really unique topic and you are just strapped for finding some PPT or video or worksheet on that topic—super rare but entirely possible—then I would advise that you make a rough sketch of what it is that you’d like to have happen and then either outsource it to some staff in the Philippines to spruce up your topic or if </w:t>
-      </w:r>
-      <w:r>
-        <w:lastRenderedPageBreak/>
-        <w:t xml:space="preserve">you have the time, when all else fails and you’re strapped for cash, do it yourself. But if you’re going to do it yourself, start small, don’t be ambitious, and test out a minimal version of your potential topic on the students first to see if they are taken with the topic. If they are, then you can build up further and if the students don’t like the topic, then you’ve learned something valuable about your lesson idea. Don’t spend over an hour on a lesson that you haven’t tested yet. Test first and then fill out the lesson plan later. </w:t>
+        <w:t xml:space="preserve">Now if you happen to have stumbled upon a really unique topic and you are just strapped for finding some PPT or video or worksheet on that topic—super rare but entirely possible—then I would advise that you make a rough sketch of what it is that you’d like to have happen and then either outsource it to some staff in the Philippines to spruce up your topic or if you have the time, when all else fails and you’re strapped for cash, do it yourself. But if you’re going to do it yourself, start small, don’t be ambitious, and test out a minimal version of your potential topic on the students first to see if they are taken with the topic. If they are, then you can build up further and if the students don’t like the topic, then you’ve learned something valuable about your lesson idea. Don’t spend over an hour on a lesson that you haven’t tested yet. Test first and then fill out the lesson plan later. </w:t>
       </w:r>
     </w:p>
     <w:p>
@@ -2932,7 +2787,6 @@
         <w:rPr>
           <w:lang w:eastAsia="ko-KR"/>
         </w:rPr>
-        <w:lastRenderedPageBreak/>
         <w:tab/>
         <w:t>Several activities which have long been a hallmark and staple of the English teaching profession is the worksheet. More specifically, the crossword puzzle, word search, and fill-in-the blanks have been used by English teachers for decades to get other students to practice the four domains of language fluency: reading, speaking, listening, and writing. As of 2015, there are several websites that will generate these sorts of worksheets for you for free. You just have to plug in the words and phrases that you’d like to use the and the website generator will do all of the rest. The worksheets that were listed in this chapter are also in the back of the book! If for whatever reason you find yourself strapped for time, you can always recruit Vas on Fiverr and UpWork to do the work for you. Just show them the words and then the type of worksheet that you want and then get the worksheet made. I usually don’t go this route, personally, unless I know that whatever material this particular VA is going to generate will lead to literally weeks upon weeks of excess free time for me to do other things. Believe it or not, this has happened repeatedly, as I hire and farm out many of my job responsibilities to other VAs. I’ve had several PPT designers make me PPTs that have been able to use over and over again in my own classes to the point where I often forgot what I was being paid for!</w:t>
       </w:r>
@@ -2979,7 +2833,6 @@
         <w:rPr>
           <w:lang w:eastAsia="ko-KR"/>
         </w:rPr>
-        <w:lastRenderedPageBreak/>
         <w:t xml:space="preserve">Aside from worksheets and PPTs and outsourcing and board games, keeping organized is also critical to your success in getting the little tykes off your back. You have to constantly be on top of what’s going on in your school community and pressing people for details. Make following-up your mantra, along with good documentation. It will save you from stressing in the long run when people get on your back about not realizing that you had a winter camp coming in the following week or that you were supposed to plan a lesson for the day when no one had said anything about being required to attend school on a holiday. Actually, very often it's the students who will be the most genuine and honest bunch of the entire school community, and the teachers are the ones that you'll have to look out for. Don't be afraid to reach out to the students themselves and ask them what's going on in the community. Sure, some teachers might think this is incredibly unprofessional and that it demeans your authoritative presence within the school, but no one really has any reservations about what you're doing in the school, except maybe you. At least usually. Sometimes it's clear. Sometimes you're in the school to do some major pedagogical stuff, but sometimes you're just there to babysit and look foreign. You'll have to assess what your status is within each school before determining how you're going to act. Many first time teachers often feel like they are going to change the school community wth their teaching. However, years of literature on the Peace Corps has shown that this is not only impractical, but it's unrealistic. No one is going to welcome you with open arms until they determine that you're non-threatening. And even then, you're still going to end up doing a lot of the fun activities that you did even after you start feeling comfortable with your students. Further, if you come into the school with some grand mission to get the students fluent in less than three months, you're bound to be disappointed. Be open and receptive and ask a lot of questions, while keeping documentation about who said what. </w:t>
       </w:r>
       <w:r>
@@ -3050,7 +2903,6 @@
         <w:rPr>
           <w:b/>
         </w:rPr>
-        <w:lastRenderedPageBreak/>
         <w:t>Key Points to Take Away from the lesson</w:t>
       </w:r>
     </w:p>
@@ -3149,7 +3001,6 @@
         <w:rPr>
           <w:lang w:eastAsia="ko-KR"/>
         </w:rPr>
-        <w:lastRenderedPageBreak/>
         <w:t xml:space="preserve">In school life and within the community, you’re going to be constantly called upon to do some activities that you don’t necessarily want to do or have the time to do. In my first year of teaching in South Korea, I was courted to teach additional night classes for a local public high school. The pay was great for an English teacher and since I was hard up for cash at the time, I figured why not. It would add to my resume and provide me with more money than I would have had. However, I quickly learned that teaching beyond 20 hours per week was well beyond what I could afford to do. Actually, it was over 40 if you count the hours that I spent in school. Every week, I found myself preparing multiple lessons for two high schools, one middle school, and one adult class. I also had separate lessons for lunchtime activities. I was quickly burning myself out and my lessons started to show this burn out. Thankfully, the experience of teaching in these multiple schools didn’t last very long and I was able to successfully finish my responsibilities without burning bridges and getting totally destroyed by all of the responsibilities that I had. This is exactly the kind of responsibilities that you might be courted to do. If you are asked to work beyond 20 hours of work, just say “no.” If you’re asked to do any work outside of the classes that you are contracted to teach, just say “no.” You can say “no.” People often say that you can’t because you’re in another country. Some people will feel more comfortable than others doing this. But you know what? You don’t have to. You don’t have to compromise anything if you don’t feel comfortable. Just say “no.” If taking on added responsibility means that you’re compromising your main responsibility, then you absolutely must put your foot down because you will not be able to function properly. People often worry about money so they take on added responsibilities to get more of it or to prove to some people that they are capable of doing many things and thus can take on added tasks and get more money. These are silly rules that English teachers impose upon themselves to measure where they are achieving the goals that they value most. I’m saying this is all well and good but you need to modify your rules so that you can be the healthiest while in the foreign country, and one rule that is certainly not worth holding onto is the rule that says you’re not a competent and worthy instructor unless you’re doing multiple things at once and affecting many people’s lives. Not letting go just leads to indentured servitude. </w:t>
       </w:r>
     </w:p>
@@ -3165,14 +3016,7 @@
         <w:rPr>
           <w:lang w:eastAsia="ko-KR"/>
         </w:rPr>
-        <w:t xml:space="preserve">There are other things that teachers might ask you to do. My contract in Korea stated that I had to agree to added tasks that the co-teacher or other administrators might ask me to do. This was WITHIN the contract and the previous incident that I just recounted was outside of my contract. There are other things that you’ll probably be asked to do that are outside of your contract. You may be asked, for example, to make a powerpoint for a festival or to put on a theatrical production for your students to do during a festival. You’re going to have to use your judgment but if you find that these such activities prevent you from having a life outside of the school, you absolutely must drop the responsibility immediately. There’s no use being a martyr for the cause and sacrificing your life force just to please a co-teacher who wants to put on an extra show and endear himself or herself to the administrators. It’s just not worth it. In one incident of teaching in Korea, I was told to put on a theatrical rendition of Iron Man and Good Will Hunting. It was the most exhausting (not to mention embarrassing) experience of my life because it was just done poorly and without the needed supervision that was required to put on a show of such caliber. I made sure to explicitly voice my complaints to the teacher and told them what the type of project would require. Yet, they went ahead and had me do this show despite all of my protestations and warnings. These are just the sorts of things you have to look </w:t>
-      </w:r>
-      <w:r>
-        <w:rPr>
-          <w:lang w:eastAsia="ko-KR"/>
-        </w:rPr>
-        <w:lastRenderedPageBreak/>
-        <w:t xml:space="preserve">out for, and reading your contract over and over and over again is never a bad practice to get into. Heck, getting into the hobby of reading your contract at least once a week is probably not a bad idea as you’ll be able to cite verbatim the text that has hopefully been crafted in such a way as to favor the employee and protect you from unnecessary exploitation. And exploitation is such a huge part of EFL that you absolutely have to be wary at all times of what you’re getting into. Thankfully, there are many reputable review sites and Facebook groups in the world to help steer you in the right direction. One of my favorite resources is ESLWatch.info where English teachers anonymously post reviews of their experiences with teaching in different programs and schools, both good and bad. You’ll get all of the good, bad, and ugly from this site so you are strongly encouraged to do your due diligence and read/watch this website regularly, not to mention ask around. The best way of avoiding the issues I have just brought up above is asking around and trying to strike up a one-on-one conversation with an English teacher who is presently in the field and thus in a position to offer valuable recommendations. </w:t>
+        <w:t xml:space="preserve">There are other things that teachers might ask you to do. My contract in Korea stated that I had to agree to added tasks that the co-teacher or other administrators might ask me to do. This was WITHIN the contract and the previous incident that I just recounted was outside of my contract. There are other things that you’ll probably be asked to do that are outside of your contract. You may be asked, for example, to make a powerpoint for a festival or to put on a theatrical production for your students to do during a festival. You’re going to have to use your judgment but if you find that these such activities prevent you from having a life outside of the school, you absolutely must drop the responsibility immediately. There’s no use being a martyr for the cause and sacrificing your life force just to please a co-teacher who wants to put on an extra show and endear himself or herself to the administrators. It’s just not worth it. In one incident of teaching in Korea, I was told to put on a theatrical rendition of Iron Man and Good Will Hunting. It was the most exhausting (not to mention embarrassing) experience of my life because it was just done poorly and without the needed supervision that was required to put on a show of such caliber. I made sure to explicitly voice my complaints to the teacher and told them what the type of project would require. Yet, they went ahead and had me do this show despite all of my protestations and warnings. These are just the sorts of things you have to look out for, and reading your contract over and over and over again is never a bad practice to get into. Heck, getting into the hobby of reading your contract at least once a week is probably not a bad idea as you’ll be able to cite verbatim the text that has hopefully been crafted in such a way as to favor the employee and protect you from unnecessary exploitation. And exploitation is such a huge part of EFL that you absolutely have to be wary at all times of what you’re getting into. Thankfully, there are many reputable review sites and Facebook groups in the world to help steer you in the right direction. One of my favorite resources is ESLWatch.info where English teachers anonymously post reviews of their experiences with teaching in different programs and schools, both good and bad. You’ll get all of the good, bad, and ugly from this site so you are strongly encouraged to do your due diligence and read/watch this website regularly, not to mention ask around. The best way of avoiding the issues I have just brought up above is asking around and trying to strike up a one-on-one conversation with an English teacher who is presently in the field and thus in a position to offer valuable recommendations. </w:t>
       </w:r>
     </w:p>
     <w:p>
@@ -3243,7 +3087,6 @@
         <w:rPr>
           <w:lang w:eastAsia="ko-KR"/>
         </w:rPr>
-        <w:lastRenderedPageBreak/>
         <w:t>Another strategy I can’t recommend enough is going out and meeting local citizens. You MUST do this. Absolutely must in this day and age. The more people you invest in meeting, the more you’ll be able to frontload the work off of yourself and onto others. Let me explain the logic behind this.</w:t>
       </w:r>
     </w:p>
@@ -3289,14 +3132,7 @@
         <w:rPr>
           <w:lang w:eastAsia="ko-KR"/>
         </w:rPr>
-        <w:t xml:space="preserve">I have also met many foreign teachers and as I have already stated, they can prove invaluable in helping you with material. However, one caveat is most definitely in order for you to be cognizant enough as you proceed to socialize with other native English teachers. Let me first start off with saying that no English teacher is created equal and you’re going to run into a lot of different characters to try out for size. My first advice for you is to come to grips with the type of people you wish to socialize with and keep company. Determine ultimately what you wish to get out of the experience of teaching in a foreign country. If you decide that you wish to </w:t>
-      </w:r>
-      <w:r>
-        <w:rPr>
-          <w:lang w:eastAsia="ko-KR"/>
-        </w:rPr>
-        <w:lastRenderedPageBreak/>
-        <w:t xml:space="preserve">have a lot of fun and go clubbing and fraternize and do all of the thigns that you wish you had done in college, then you’ll gravitate toward the types of teachers who are doing this sort of thing and have developed strategies for cutting corners just so they can do this sort of partying. Or maybe you want to be with the outdoorsy type of people who like to go hiking on the weekends and do as little lesson planning as possible. Find out how you want to live your life and then look for those people who are living the way you approve. We all have these sorts of rules and outlooks on life that determine how we’re going to live and the sooner you come to terms with who you are and who you wish to associate with, the easier it will be to find those people and reduce the time it takes for you to get the little tykes off your back. For me personally, I was interested in socializing with people who were business savvy. I didn’t want to stay in the English teaching profession forever so I chose to associate with people who had similar ideas and were doing fun and exciting projects that allowed their lives to move forward, beyond teaching. I found this to be the most helpful because people understood what I was doing and they elevated me by helping me do more of what I wanted to do. And for my own part, I did the same for them and we developed a sort of mastermind group. Some of the funniest—and interestingly, most productive—sessions that I had with these people was when we were trying to cut corners to reduce the amount of time we were taking to prepare for lessons, just so that we could get back to our real joys and passions. </w:t>
+        <w:t xml:space="preserve">I have also met many foreign teachers and as I have already stated, they can prove invaluable in helping you with material. However, one caveat is most definitely in order for you to be cognizant enough as you proceed to socialize with other native English teachers. Let me first start off with saying that no English teacher is created equal and you’re going to run into a lot of different characters to try out for size. My first advice for you is to come to grips with the type of people you wish to socialize with and keep company. Determine ultimately what you wish to get out of the experience of teaching in a foreign country. If you decide that you wish to have a lot of fun and go clubbing and fraternize and do all of the thigns that you wish you had done in college, then you’ll gravitate toward the types of teachers who are doing this sort of thing and have developed strategies for cutting corners just so they can do this sort of partying. Or maybe you want to be with the outdoorsy type of people who like to go hiking on the weekends and do as little lesson planning as possible. Find out how you want to live your life and then look for those people who are living the way you approve. We all have these sorts of rules and outlooks on life that determine how we’re going to live and the sooner you come to terms with who you are and who you wish to associate with, the easier it will be to find those people and reduce the time it takes for you to get the little tykes off your back. For me personally, I was interested in socializing with people who were business savvy. I didn’t want to stay in the English teaching profession forever so I chose to associate with people who had similar ideas and were doing fun and exciting projects that allowed their lives to move forward, beyond teaching. I found this to be the most helpful because people understood what I was doing and they elevated me by helping me do more of what I wanted to do. And for my own part, I did the same for them and we developed a sort of mastermind group. Some of the funniest—and interestingly, most productive—sessions that I had with these people was when we were trying to cut corners to reduce the amount of time we were taking to prepare for lessons, just so that we could get back to our real joys and passions. </w:t>
       </w:r>
     </w:p>
     <w:p>
@@ -3339,14 +3175,7 @@
         <w:rPr>
           <w:lang w:eastAsia="ko-KR"/>
         </w:rPr>
-        <w:t xml:space="preserve"> in which an author who took up a pen-name to write romance novels spoke of how befuddled she was when she often heard people who were lone travelers wishing more than anything else to socialize with another person, despite the fact that the person might be a complete “twat” and completely unsatisfying as company to keep. I think the message of this particular passage of the book reads loud and cloud: Don’t socialize with other people just because you feel lonely. Socialize with the right people who elevate you and make you feel good and who also get where you’re coming from. Just because you share a native language doesn’t mean you two will get along, despite what the locals think about that. You have to find the people that are good for you. It’s that simple. Because if you don’t, you’ll end up wasting more time in the long run chasing people who are uninterested in your development or saving your ass when you need it the most. And that’s a real test of friendship: whether the person is willing to save your ass when the </w:t>
-      </w:r>
-      <w:r>
-        <w:rPr>
-          <w:lang w:eastAsia="ko-KR"/>
-        </w:rPr>
-        <w:lastRenderedPageBreak/>
-        <w:t xml:space="preserve">going gets tough. If the person says “You should have known this,” or resorts to blaming you or somehow taking a holier-than-thou response to a bind that you’re in, in terms of lesson planning, then it’s time to drop that person immediately and go find some other people in your area. The point is you’re getting the little tykes off your back and every teacher should understand the need and desire to do this at some point in their teaching career and at some level. Therefore, if they don’t honor this reality of teaching with you, then find someone who will. </w:t>
+        <w:t xml:space="preserve"> in which an author who took up a pen-name to write romance novels spoke of how befuddled she was when she often heard people who were lone travelers wishing more than anything else to socialize with another person, despite the fact that the person might be a complete “twat” and completely unsatisfying as company to keep. I think the message of this particular passage of the book reads loud and cloud: Don’t socialize with other people just because you feel lonely. Socialize with the right people who elevate you and make you feel good and who also get where you’re coming from. Just because you share a native language doesn’t mean you two will get along, despite what the locals think about that. You have to find the people that are good for you. It’s that simple. Because if you don’t, you’ll end up wasting more time in the long run chasing people who are uninterested in your development or saving your ass when you need it the most. And that’s a real test of friendship: whether the person is willing to save your ass when the going gets tough. If the person says “You should have known this,” or resorts to blaming you or somehow taking a holier-than-thou response to a bind that you’re in, in terms of lesson planning, then it’s time to drop that person immediately and go find some other people in your area. The point is you’re getting the little tykes off your back and every teacher should understand the need and desire to do this at some point in their teaching career and at some level. Therefore, if they don’t honor this reality of teaching with you, then find someone who will. </w:t>
       </w:r>
     </w:p>
     <w:p>
@@ -3391,14 +3220,7 @@
         <w:rPr>
           <w:lang w:eastAsia="ko-KR"/>
         </w:rPr>
-        <w:t xml:space="preserve">I don’t limit my interactions to fellow foreigners. It doesn’t matter if the person is a fellow foreigner or not. There will always be people who take up an unnecessary amount of energy, whether they speak English or not. I had a fellow foreigner friend like this. Every time I met her I was on edge, bottled up with anxiety because she was so unpredictable in her anger and aggravation. It was literally sucking the energy right out of my very soul. I had to act fast, so what I did was I blocked her on social media and stopped answering messages. It only took me two days to get rid of her and she never called again. If you’re luck, the necessary endings that </w:t>
-      </w:r>
-      <w:r>
-        <w:rPr>
-          <w:lang w:eastAsia="ko-KR"/>
-        </w:rPr>
-        <w:lastRenderedPageBreak/>
-        <w:t>you make with people will be swift, immediate, and easy. I’ve heard stories of people trying to make necessary endings and having this fail when the person on the receiving end of the rejection took the rejection badly and then started to pursue the rejector, to the point where the rejecter had to call the police and apprehend the stalker. Thankfully, this hasn’t happened to me yet. Most of my endings have been swift, quick, relatively painless. All I had to do was block people on social media and that was it. You can do the same when you want to reduce the level of energy that you’re using on people, particularly noxious people who aggravate you and take all of your energy away. You can choose who to associate with and associate with only those who bring you up. The rest can go to hell.</w:t>
+        <w:t>I don’t limit my interactions to fellow foreigners. It doesn’t matter if the person is a fellow foreigner or not. There will always be people who take up an unnecessary amount of energy, whether they speak English or not. I had a fellow foreigner friend like this. Every time I met her I was on edge, bottled up with anxiety because she was so unpredictable in her anger and aggravation. It was literally sucking the energy right out of my very soul. I had to act fast, so what I did was I blocked her on social media and stopped answering messages. It only took me two days to get rid of her and she never called again. If you’re luck, the necessary endings that you make with people will be swift, immediate, and easy. I’ve heard stories of people trying to make necessary endings and having this fail when the person on the receiving end of the rejection took the rejection badly and then started to pursue the rejector, to the point where the rejecter had to call the police and apprehend the stalker. Thankfully, this hasn’t happened to me yet. Most of my endings have been swift, quick, relatively painless. All I had to do was block people on social media and that was it. You can do the same when you want to reduce the level of energy that you’re using on people, particularly noxious people who aggravate you and take all of your energy away. You can choose who to associate with and associate with only those who bring you up. The rest can go to hell.</w:t>
       </w:r>
     </w:p>
     <w:p>
@@ -3428,36 +3250,22 @@
         <w:rPr>
           <w:lang w:eastAsia="ko-KR"/>
         </w:rPr>
-        <w:t xml:space="preserve">So let me be clear here. The issue over whether to share social media networks with your students is up in the air and is largely contingent on what kind of teacher you are and whether you have something in your life that you think is worth hiding (e.g. you’re gay or you have a weird hobby or some kind of destructive thoughts). If you have a very involved private life, then sharing social media is probably not a good idea. However, if you are completely transparent and sometimes even use social media for your own activities in the school, then connecting with your students over social media might not be a bad idea. My general feeling is that connecting and staying involved with people outside of the classroom, through social media, leads to a lot of second guessing of what you’re doing and whether your behavior is appropriate or not. It forces you to be on guard a little more, even if you don’t have anything to hide. And it also causes you to absorb the time and energy it takes to maintain connections with your students outside of class. You end up using your social media time on thinking about school when you could be using social media as just a means to relax and not have to think about the school environment. So when it comes to getting the little tykes off of your back, I generally side with not bothering with them at all through social media. And when I do, I make sure to make a new FB account and a new email address which I tell the students I will swiftly throw away upon completion of the assignment. Sometimes however you’ll have to deal with </w:t>
-      </w:r>
-      <w:r>
-        <w:rPr>
-          <w:lang w:eastAsia="ko-KR"/>
-        </w:rPr>
-        <w:lastRenderedPageBreak/>
-        <w:t xml:space="preserve">random chance encounters in the streets or through social media. The question of how to handle this is rather tricky. When I was in South Korea, I would only usually run into students if I was hanging around town, sometimes at the supermarket and sometimes at cafes. Many of my students loved seeing me in person and would always tell me that they missed me and wished that I was still teaching them again. When this happened, I felt really good and I always told them so and expressed gratitude for their kindness. I know it’s hard to believe, given all that I have written here so far, but I actually did enjoy teaching (when I was teaching) and I did love most of my students, as problematic as many of them were as students. Just because students are overly energetic in your classes and cause you migraines occasionally does not mean that they are inherently bad people. Many of my students were just kids and didn’t have that developed sensitive to a person’s needs that come with time (and a lot of reading). I understand this of course and always had empathy to all of my students, even the ones that sometimes were rebellious in my class. The students were never bad on a personal level. Whenever I saw them in person, it was like meeting an old friend and I exchanged pleasantries with them. The dynamic was just different. Students sometimes will be different people depending on the social situation. In class, they might be little brats, but alone, on the street, walking to someplace—either alone or with a friend—they might be different, more sensitive people. If you’re going to be approached for just a casual “hello,” do not avoid it. Just enjoy it and exchange the pleasantries. Pretend that you’re meeting your best friend in the whole world and that you’re about to exchange a few jokes together. I always did this and it was a lot of fun. Sometimes I amped up my English a little bit and just assumed that they knew some of the advanced words that I was talking about when I spoke to them and it was hilarious. “Oh, I love gorillas today!” I might say to them and any reaction was priceless. Sometimes the students pretended that they knew what I was talking about and they just agreed with me, by saying “yes yes” over and over again and other students would surprise me and say “Uhm, what the fuck?” And we would just laugh together. These sorts of pleasantries go a long way in endearing you to your students and also provide you with new fodder to use to get the students off your back. If your students feel that you’re a hospital person outside of the school, then you can easily control them better in the class.  If the student sees you as a real person who is genuinely caring and who enjoys socializing with the student, then you’re likely to get what you want in the class because people generally will return kind for kind. It’s kind of like a law of the universe. Or something. </w:t>
-      </w:r>
-    </w:p>
-    <w:p>
-      <w:pPr>
-        <w:pStyle w:val="LO-normal"/>
-        <w:ind w:firstLine="720"/>
-        <w:rPr>
-          <w:lang w:eastAsia="ko-KR"/>
-        </w:rPr>
-      </w:pPr>
-      <w:r>
-        <w:rPr>
-          <w:lang w:eastAsia="ko-KR"/>
-        </w:rPr>
-        <w:t xml:space="preserve">Still, there are moments when I just couldn’t be bothered talking to students in the street because either I had some place urgent to go to (usually another café) or I had to meet someone for something (dinner or extra class). There were a few strategies I would take to avoid interaction. I would either take back alleys on my way to wherever it was that I was going, with the expectation that I wouldn’t see anyone in these back allies. To further decrease the likelihood of being discovered, I would wear a hoodie or wearing something to make me more nondescript, like sunglasses. I would also wear headphones so that it looked like I was busy (which I probably was because I usually listened to my favorite podcasts while traveling from one place to another). If on this occasion I was still discovered by another student, I would then strike up a quick conversation, amp up my English and make it quick and clipped. I would say “hello” and carry on with the conversation, making it brisk and to the point. If I really had to go somewhere, I would abruptly apologize to the student and tell them that I had to go somewhere urgent. This usually ended the conversation and allowed me to move forward with my day. If </w:t>
-      </w:r>
-      <w:r>
-        <w:rPr>
-          <w:lang w:eastAsia="ko-KR"/>
-        </w:rPr>
-        <w:lastRenderedPageBreak/>
-        <w:t xml:space="preserve">you’re teaching in a small town, you’re likely to run into students wherever you go, unless you take transport out of town and go to a city nearby. I find that if you’re teaching elementary to high school students, you probably won’t have to travel far to get away from them if you really need to. I learned this quite quickly actually when I spoke to one of the veteran English teachers in my town who said that there were many cities that one could go to “get away from the town and just be on your own.” I never forgot this because at the time that I was told this, I could sense that I would need to do this. Your town and the people in it can be great but sometimes you need a little space to recharge and just be on your own in a new environment. So much repetition cannot be great for a person, or so I feel from my experience these past few years as a teacher. I quickly learned this. When I was teaching in South Korea, the cities that I would frequently retreat to would be Busan and Jinju and very rarely Ulsan. I needed these hours by myself so that I could process what had gone on the entire week. Sometimes this created some friction between me and the staff because the staff were very close-knit, like a family and sometimes it seemed like I was deliberately trying to separate myself and be a loner (which can be a very scary thing for people in Asian countries who are very family oriented and about clanship). When this happened, I would always reassure the staff that I wasn’t going crazy, that I just needed time on my own to do the things that I enjoyed. Sometimes, if I didn’t think I would get negative feedback, I would tell my colleagues about some of the great experiences that I was having while doing things on my own—the meetup groups that I had joined and the fun projects that I was working on by myself or with other people. This usually settled any of their concerns that they had with me and my proclivity for being alone and separate from the group. </w:t>
+        <w:t xml:space="preserve">So let me be clear here. The issue over whether to share social media networks with your students is up in the air and is largely contingent on what kind of teacher you are and whether you have something in your life that you think is worth hiding (e.g. you’re gay or you have a weird hobby or some kind of destructive thoughts). If you have a very involved private life, then sharing social media is probably not a good idea. However, if you are completely transparent and sometimes even use social media for your own activities in the school, then connecting with your students over social media might not be a bad idea. My general feeling is that connecting and staying involved with people outside of the classroom, through social media, leads to a lot of second guessing of what you’re doing and whether your behavior is appropriate or not. It forces you to be on guard a little more, even if you don’t have anything to hide. And it also causes you to absorb the time and energy it takes to maintain connections with your students outside of class. You end up using your social media time on thinking about school when you could be using social media as just a means to relax and not have to think about the school environment. So when it comes to getting the little tykes off of your back, I generally side with not bothering with them at all through social media. And when I do, I make sure to make a new FB account and a new email address which I tell the students I will swiftly throw away upon completion of the assignment. Sometimes however you’ll have to deal with random chance encounters in the streets or through social media. The question of how to handle this is rather tricky. When I was in South Korea, I would only usually run into students if I was hanging around town, sometimes at the supermarket and sometimes at cafes. Many of my students loved seeing me in person and would always tell me that they missed me and wished that I was still teaching them again. When this happened, I felt really good and I always told them so and expressed gratitude for their kindness. I know it’s hard to believe, given all that I have written here so far, but I actually did enjoy teaching (when I was teaching) and I did love most of my students, as problematic as many of them were as students. Just because students are overly energetic in your classes and cause you migraines occasionally does not mean that they are inherently bad people. Many of my students were just kids and didn’t have that developed sensitive to a person’s needs that come with time (and a lot of reading). I understand this of course and always had empathy to all of my students, even the ones that sometimes were rebellious in my class. The students were never bad on a personal level. Whenever I saw them in person, it was like meeting an old friend and I exchanged pleasantries with them. The dynamic was just different. Students sometimes will be different people depending on the social situation. In class, they might be little brats, but alone, on the street, walking to someplace—either alone or with a friend—they might be different, more sensitive people. If you’re going to be approached for just a casual “hello,” do not avoid it. Just enjoy it and exchange the pleasantries. Pretend that you’re meeting your best friend in the whole world and that you’re about to exchange a few jokes together. I always did this and it was a lot of fun. Sometimes I amped up my English a little bit and just assumed that they knew some of the advanced words that I was talking about when I spoke to them and it was hilarious. “Oh, I love gorillas today!” I might say to them and any reaction was priceless. Sometimes the students pretended that they knew what I was talking about and they just agreed with me, by saying “yes yes” over and over again and other students would surprise me and say “Uhm, what the fuck?” And we would just laugh together. These sorts of pleasantries go a long way in endearing you to your students and also provide you with new fodder to use to get the students off your back. If your students feel that you’re a hospital person outside of the school, then you can easily control them better in the class.  If the student sees you as a real person who is genuinely caring and who enjoys socializing with the student, then you’re likely to get what you want in the class because people generally will return kind for kind. It’s kind of like a law of the universe. Or something. </w:t>
+      </w:r>
+    </w:p>
+    <w:p>
+      <w:pPr>
+        <w:pStyle w:val="LO-normal"/>
+        <w:ind w:firstLine="720"/>
+        <w:rPr>
+          <w:lang w:eastAsia="ko-KR"/>
+        </w:rPr>
+      </w:pPr>
+      <w:r>
+        <w:rPr>
+          <w:lang w:eastAsia="ko-KR"/>
+        </w:rPr>
+        <w:t xml:space="preserve">Still, there are moments when I just couldn’t be bothered talking to students in the street because either I had some place urgent to go to (usually another café) or I had to meet someone for something (dinner or extra class). There were a few strategies I would take to avoid interaction. I would either take back alleys on my way to wherever it was that I was going, with the expectation that I wouldn’t see anyone in these back allies. To further decrease the likelihood of being discovered, I would wear a hoodie or wearing something to make me more nondescript, like sunglasses. I would also wear headphones so that it looked like I was busy (which I probably was because I usually listened to my favorite podcasts while traveling from one place to another). If on this occasion I was still discovered by another student, I would then strike up a quick conversation, amp up my English and make it quick and clipped. I would say “hello” and carry on with the conversation, making it brisk and to the point. If I really had to go somewhere, I would abruptly apologize to the student and tell them that I had to go somewhere urgent. This usually ended the conversation and allowed me to move forward with my day. If you’re teaching in a small town, you’re likely to run into students wherever you go, unless you take transport out of town and go to a city nearby. I find that if you’re teaching elementary to high school students, you probably won’t have to travel far to get away from them if you really need to. I learned this quite quickly actually when I spoke to one of the veteran English teachers in my town who said that there were many cities that one could go to “get away from the town and just be on your own.” I never forgot this because at the time that I was told this, I could sense that I would need to do this. Your town and the people in it can be great but sometimes you need a little space to recharge and just be on your own in a new environment. So much repetition cannot be great for a person, or so I feel from my experience these past few years as a teacher. I quickly learned this. When I was teaching in South Korea, the cities that I would frequently retreat to would be Busan and Jinju and very rarely Ulsan. I needed these hours by myself so that I could process what had gone on the entire week. Sometimes this created some friction between me and the staff because the staff were very close-knit, like a family and sometimes it seemed like I was deliberately trying to separate myself and be a loner (which can be a very scary thing for people in Asian countries who are very family oriented and about clanship). When this happened, I would always reassure the staff that I wasn’t going crazy, that I just needed time on my own to do the things that I enjoyed. Sometimes, if I didn’t think I would get negative feedback, I would tell my colleagues about some of the great experiences that I was having while doing things on my own—the meetup groups that I had joined and the fun projects that I was working on by myself or with other people. This usually settled any of their concerns that they had with me and my proclivity for being alone and separate from the group. </w:t>
       </w:r>
     </w:p>
     <w:p>
@@ -3502,36 +3310,22 @@
         <w:rPr>
           <w:lang w:eastAsia="ko-KR"/>
         </w:rPr>
-        <w:t xml:space="preserve">So there are many ways for you to handle interactions with your students outside of school. But I would also like to mention that for the most part, students will not go out of their way to bother you if you look busy or in a hurry to go somewhere. I think most people around the world can read body language pretty well, particularly the kind of body language that screams “I’m busy and have places to go!” Even when I was in a café working on programming, students would often just pretend that I wasn’t around and I truly did appreciate this. For my own part, I would play along and pretend that I didn’t see them and on then on Monday, we would have a long conversation about “Oh my god, I saw you but you didn’t see me!” And then I would </w:t>
-      </w:r>
-      <w:r>
-        <w:rPr>
-          <w:lang w:eastAsia="ko-KR"/>
-        </w:rPr>
-        <w:lastRenderedPageBreak/>
-        <w:t xml:space="preserve">say “Oh my god! I can’t believe that happened!” It actually provided good practice for the students to practice their “oh my god I saw you” conversation skills. And when this happened in the school, I usually didn’t mind in the least because I was fully recharged and ready for the interaction ahead.  </w:t>
-      </w:r>
-    </w:p>
-    <w:p>
-      <w:pPr>
-        <w:pStyle w:val="LO-normal"/>
-        <w:ind w:firstLine="720"/>
-        <w:rPr>
-          <w:lang w:eastAsia="ko-KR"/>
-        </w:rPr>
-      </w:pPr>
-      <w:r>
-        <w:rPr>
-          <w:lang w:eastAsia="ko-KR"/>
-        </w:rPr>
-        <w:t xml:space="preserve">Now, on to the topic of disclosing personal information about yourself. There is really no straightforward policy or strategy for addressing the topic of disclosing personal information. There are some schools that will be more formal and conventional than others. You’ll usually get a good sense of where the school is when you read your contract and research the school before applying. Find out what people have said about the school in the past, and short of this information, you’ll get a pretty good sense of what the school expects from you when you’re actually in the school environment. When I was teaching in South Korea, I basically made my own rules about what was appropriate to disclose to students, based on my own culture. Sometimes what I chose not to disclose was not a big deal for South Korea, but for me it was a big deal. Other times, I disclosed stuff that was actually more serious than I thought it was (oops!). And sometimes what I did was absolutely perfect. When it comes to getting the little tykes off your back, I recommend disclosing not so much that you are required to talk for some unforeseen period of time. That’s not to say that you shouldn’t disclose anything and leave the conversations completely clipped (although you might end up doing this anyway if you’re teaching young children who can’t hold conversations with foreign instructors). I usually kept things casual and fairly superficial and unthreatening: “How are you?” “How was your weekend?” “What are you doing?” “Where are you going?” “What do you want to do this weekend?” “I saw you cheating on the exam, punk.” Okay, the last one was for a very special relationship but on the whole I kept conversations at a very simple level for the students to grok and this kept the conversations at a minimum. For the really loquacious students, I of course indulged them in discourse but if I didn’t have to, I usually didn’t. This probably comes across as more abrasive than it actually was. I kept great relationships with my students but I was also keenly aware of the energy that I would expend on a near daily basis and how much energy debt I was wracking up while doing this. I think beginning teachers really have no idea how much energy debt they are dispelling for the world when they teach for the first time. Many first time teachers will do all sorts of high flying acrobatics just to be liked by their students—they’ll sing, dance, play jams on their guitar, prepare jokes for the following week, do some kind of outrageous juggling act, all in the name of being liked by the students and keeping up appearances of effective learning. The truth is that you really don’t need to do any of this stuff in order to be an effective teacher, and in fact, sometimes there are more gains to be made with the minimalist approach to teaching. I’ve actually found less to be more in my teaching because the students don’t feel overwhelmed with having to catch every word that flies out of my mouth. It gives them confidence that they can handle this English thing and use it in empowering ways to communicate with foreign teachers who know nothing about their language. This to me was the experience that I was shooting for at all times, rather than to be an edutainer, a coined phrase that I am almost positive came out of South Korea in reference to teachers who give students the impression that they are learning when all they are really doing is playing fun an games and entertaining. There are other variations of the definition of this word, I’m sure, but the one I have given is the one that I am familiar with. Teachers in South Korea will frequently refer to themselves as edutainers because of their incessant gamification of lessons and their </w:t>
-      </w:r>
-      <w:r>
-        <w:rPr>
-          <w:lang w:eastAsia="ko-KR"/>
-        </w:rPr>
-        <w:lastRenderedPageBreak/>
-        <w:t xml:space="preserve">near constant performing of lesson material, through the song-and-dance stuff that I mentioned above. If you want to get the tykes off your back, doing this edutainer stuff is the least likely approach to get you there, and at the worst, will lead you to burn out. I tried doing this and quickly realized how impossible it was within a 9-to-5 schedule. If you’re working 22 teaching hours and then sitting the rest of your time in the office or interacting with the school community, then doing this edutainer stuff is not going to be feasible because that approach will invariably lead students to expect it whenever they see you, in the hallway, in the office, outside in the school community, in major cities where you might run into them. Basically, you’re setting yourself as the go-to person for entertainment and humor, not to mention the fact that you’re not being taken seriously. By extension, the language that you are charged with teaching will also not be taken seriously by the students. “But that’s what I’m supposed to do in my school,” you might protest, and that’s fine, as long as you take the strategies I’ve provided in these pages to mitigate or lessen it considerably. You absolutely must because the human body and mind was just not designed to take on that constant expenditure of energy and mental power. This is really not a debatable point. As a rule, you </w:t>
+        <w:t xml:space="preserve">So there are many ways for you to handle interactions with your students outside of school. But I would also like to mention that for the most part, students will not go out of their way to bother you if you look busy or in a hurry to go somewhere. I think most people around the world can read body language pretty well, particularly the kind of body language that screams “I’m busy and have places to go!” Even when I was in a café working on programming, students would often just pretend that I wasn’t around and I truly did appreciate this. For my own part, I would play along and pretend that I didn’t see them and on then on Monday, we would have a long conversation about “Oh my god, I saw you but you didn’t see me!” And then I would say “Oh my god! I can’t believe that happened!” It actually provided good practice for the students to practice their “oh my god I saw you” conversation skills. And when this happened in the school, I usually didn’t mind in the least because I was fully recharged and ready for the interaction ahead.  </w:t>
+      </w:r>
+    </w:p>
+    <w:p>
+      <w:pPr>
+        <w:pStyle w:val="LO-normal"/>
+        <w:ind w:firstLine="720"/>
+        <w:rPr>
+          <w:lang w:eastAsia="ko-KR"/>
+        </w:rPr>
+      </w:pPr>
+      <w:r>
+        <w:rPr>
+          <w:lang w:eastAsia="ko-KR"/>
+        </w:rPr>
+        <w:t xml:space="preserve">Now, on to the topic of disclosing personal information about yourself. There is really no straightforward policy or strategy for addressing the topic of disclosing personal information. There are some schools that will be more formal and conventional than others. You’ll usually get a good sense of where the school is when you read your contract and research the school before applying. Find out what people have said about the school in the past, and short of this information, you’ll get a pretty good sense of what the school expects from you when you’re actually in the school environment. When I was teaching in South Korea, I basically made my own rules about what was appropriate to disclose to students, based on my own culture. Sometimes what I chose not to disclose was not a big deal for South Korea, but for me it was a big deal. Other times, I disclosed stuff that was actually more serious than I thought it was (oops!). And sometimes what I did was absolutely perfect. When it comes to getting the little tykes off your back, I recommend disclosing not so much that you are required to talk for some unforeseen period of time. That’s not to say that you shouldn’t disclose anything and leave the conversations completely clipped (although you might end up doing this anyway if you’re teaching young children who can’t hold conversations with foreign instructors). I usually kept things casual and fairly superficial and unthreatening: “How are you?” “How was your weekend?” “What are you doing?” “Where are you going?” “What do you want to do this weekend?” “I saw you cheating on the exam, punk.” Okay, the last one was for a very special relationship but on the whole I kept conversations at a very simple level for the students to grok and this kept the conversations at a minimum. For the really loquacious students, I of course indulged them in discourse but if I didn’t have to, I usually didn’t. This probably comes across as more abrasive than it actually was. I kept great relationships with my students but I was also keenly aware of the energy that I would expend on a near daily basis and how much energy debt I was wracking up while doing this. I think beginning teachers really have no idea how much energy debt they are dispelling for the world when they teach for the first time. Many first time teachers will do all sorts of high flying acrobatics just to be liked by their students—they’ll sing, dance, play jams on their guitar, prepare jokes for the following week, do some kind of outrageous juggling act, all in the name of being liked by the students and keeping up appearances of effective learning. The truth is that you really don’t need to do any of this stuff in order to be an effective teacher, and in fact, sometimes there are more gains to be made with the minimalist approach to teaching. I’ve actually found less to be more in my teaching because the students don’t feel overwhelmed with having to catch every word that flies out of my mouth. It gives them confidence that they can handle this English thing and use it in empowering ways to communicate with foreign teachers who know nothing about their language. This to me was the experience that I was shooting for at all times, rather than to be an edutainer, a coined phrase that I am almost positive came out of South Korea in reference to teachers who give students the impression that they are learning when all they are really doing is playing fun an games and entertaining. There are other variations of the definition of this word, I’m sure, but the one I have given is the one that I am familiar with. Teachers in South Korea will frequently refer to themselves as edutainers because of their incessant gamification of lessons and their near constant performing of lesson material, through the song-and-dance stuff that I mentioned above. If you want to get the tykes off your back, doing this edutainer stuff is the least likely approach to get you there, and at the worst, will lead you to burn out. I tried doing this and quickly realized how impossible it was within a 9-to-5 schedule. If you’re working 22 teaching hours and then sitting the rest of your time in the office or interacting with the school community, then doing this edutainer stuff is not going to be feasible because that approach will invariably lead students to expect it whenever they see you, in the hallway, in the office, outside in the school community, in major cities where you might run into them. Basically, you’re setting yourself as the go-to person for entertainment and humor, not to mention the fact that you’re not being taken seriously. By extension, the language that you are charged with teaching will also not be taken seriously by the students. “But that’s what I’m supposed to do in my school,” you might protest, and that’s fine, as long as you take the strategies I’ve provided in these pages to mitigate or lessen it considerably. You absolutely must because the human body and mind was just not designed to take on that constant expenditure of energy and mental power. This is really not a debatable point. As a rule, you </w:t>
       </w:r>
       <w:r>
         <w:rPr>
@@ -3589,14 +3383,7 @@
         <w:rPr>
           <w:lang w:eastAsia="ko-KR"/>
         </w:rPr>
-        <w:t xml:space="preserve">In my experience, I have been with teachers who monitored my lessons every week and then publicly criticized me in front of the students. I have also had teachers who talk about me and the way I keep my house in front of other teachers. I’ve also worked with teachers who asked me to submit unnecessary documentation which I later found was not expected in the </w:t>
-      </w:r>
-      <w:r>
-        <w:rPr>
-          <w:lang w:eastAsia="ko-KR"/>
-        </w:rPr>
-        <w:lastRenderedPageBreak/>
-        <w:t xml:space="preserve">least bit, but nevertheless used as a diversion to make it look like I was a busy little beaver. When this kind of damage occurs to you, there are ways of getting back the time that you lose in the office and I will also discuss this a few pages from now. But rest assured, you can mitigate the attacks considerably if you just continue to give gifts on a regular basis. Find the items in your store that look like a lot but cost the least amount of money. Candy is a great option, but I have also found plants work just fine, and short of that, getting pens and pencils for everyone also works pretty well.  The sky’s the limit when it comes to what you can get teachers. You don’t necessarily have to buy them a car but you can just as easily by them other hand-crafted tchotchkes. Etsy.com is actually a great place for you to buy gifts for your colleagues and fellow faculty. I have found many little arts and crafts, from little mural paintings, to sewn things that people have appreciated. Sometimes it gets too expensive to send things overseas so I’ll just go to the local supermarket and buy things from there. You can get your colleagues all sorts of things: hand-made soap or ornaments for the holidays; bed, bath, and beyond types of trinkets; you can buy candles or incense. Really, anything that teachers can hold in the palm of their hand is usually a good barometer for accessing whether something would be a good gift or not. Food is always great, but even better when it is considered. For instance, some teachers might be on a diet, so rather than get them some kind of chocolate fudge brownie, you can get them some carrots or grapes or something where the most nutrition can be had. This shows thought and consideration and being listened and the teachers were really appreciate it. </w:t>
+        <w:t xml:space="preserve">In my experience, I have been with teachers who monitored my lessons every week and then publicly criticized me in front of the students. I have also had teachers who talk about me and the way I keep my house in front of other teachers. I’ve also worked with teachers who asked me to submit unnecessary documentation which I later found was not expected in the least bit, but nevertheless used as a diversion to make it look like I was a busy little beaver. When this kind of damage occurs to you, there are ways of getting back the time that you lose in the office and I will also discuss this a few pages from now. But rest assured, you can mitigate the attacks considerably if you just continue to give gifts on a regular basis. Find the items in your store that look like a lot but cost the least amount of money. Candy is a great option, but I have also found plants work just fine, and short of that, getting pens and pencils for everyone also works pretty well.  The sky’s the limit when it comes to what you can get teachers. You don’t necessarily have to buy them a car but you can just as easily by them other hand-crafted tchotchkes. Etsy.com is actually a great place for you to buy gifts for your colleagues and fellow faculty. I have found many little arts and crafts, from little mural paintings, to sewn things that people have appreciated. Sometimes it gets too expensive to send things overseas so I’ll just go to the local supermarket and buy things from there. You can get your colleagues all sorts of things: hand-made soap or ornaments for the holidays; bed, bath, and beyond types of trinkets; you can buy candles or incense. Really, anything that teachers can hold in the palm of their hand is usually a good barometer for accessing whether something would be a good gift or not. Food is always great, but even better when it is considered. For instance, some teachers might be on a diet, so rather than get them some kind of chocolate fudge brownie, you can get them some carrots or grapes or something where the most nutrition can be had. This shows thought and consideration and being listened and the teachers were really appreciate it. </w:t>
       </w:r>
     </w:p>
     <w:p>
@@ -3641,7 +3428,6 @@
         <w:rPr>
           <w:lang w:eastAsia="ko-KR"/>
         </w:rPr>
-        <w:lastRenderedPageBreak/>
         <w:t xml:space="preserve">If you’re not supposed to share your personal life with your students, I would equally advise you not divulging as much as information to fellow teachers who are more than likely to use it against you if you’re not too careful. For example, I had many colleagues who caused me great stress through months at a time because they would frequently take my personal life to other faculty members who I didn’t know and hadn’t spoken to. Soon enough, my business, which I had considered personal, would be everyone’s business and soon enough, I would be the talk of the town. Some of this was non-threatening while other information was sensitive enough that if it ever escaped the confines of my relationship with another teacher, then it could have surely caused havoc. As such, I almost never divulged any information about the relationships I kept in the country and the things that I did for fun, which probably weren’t exciting anyway. One of the ways to quickly get people on your back is to talk about sensitive information with your fellow colleagues. These people are one of the last few people that you want on your trail as you continue working at your school. </w:t>
       </w:r>
     </w:p>
@@ -3698,14 +3484,7 @@
         <w:rPr>
           <w:lang w:eastAsia="ko-KR"/>
         </w:rPr>
-        <w:t xml:space="preserve">Fiverr, all of these resources will allow you to hire a freelancer for a real cheap price and allow you to get your busy work done. If you need transcript services, you can get them through script pad and </w:t>
-      </w:r>
-      <w:r>
-        <w:rPr>
-          <w:lang w:eastAsia="ko-KR"/>
-        </w:rPr>
-        <w:lastRenderedPageBreak/>
-        <w:t xml:space="preserve">then hire someone on fiverr to handle the writing. If you need a PPT made, you can go to these websites and have a freelancer make it, at little time or cost to you. </w:t>
+        <w:t xml:space="preserve">Fiverr, all of these resources will allow you to hire a freelancer for a real cheap price and allow you to get your busy work done. If you need transcript services, you can get them through script pad and then hire someone on fiverr to handle the writing. If you need a PPT made, you can go to these websites and have a freelancer make it, at little time or cost to you. </w:t>
       </w:r>
     </w:p>
     <w:p>
@@ -3782,14 +3561,7 @@
         <w:rPr>
           <w:lang w:eastAsia="ko-KR"/>
         </w:rPr>
-        <w:t xml:space="preserve"> </w:t>
-      </w:r>
-      <w:r>
-        <w:rPr>
-          <w:lang w:eastAsia="ko-KR"/>
-        </w:rPr>
-        <w:lastRenderedPageBreak/>
-        <w:t>century work in a 21</w:t>
+        <w:t xml:space="preserve"> century work in a 21</w:t>
       </w:r>
       <w:r>
         <w:rPr>
@@ -3847,14 +3619,7 @@
           <w:lang w:eastAsia="ko-KR"/>
         </w:rPr>
         <w:tab/>
-        <w:t xml:space="preserve">Let's say you've lost time from doing an unnecessary task that your co-teacher imposed upon you (like writing an unnecessary script that no one is going to look at, not even her). When you get one of these Camus-like tasks that are pointless, outsource it to someone else for five dollars. Then, work on your own. If the co-teacher insists on monitoring you throughout the day, </w:t>
-      </w:r>
-      <w:r>
-        <w:rPr>
-          <w:lang w:eastAsia="ko-KR"/>
-        </w:rPr>
-        <w:lastRenderedPageBreak/>
-        <w:t xml:space="preserve">keep a dummy document that shows some kind of work that you're doing. And show the co-teacher this work as you're farming out the task to some person in the Philippines for $4 USD per hour. People think that they would be losing money by doing this, but you're actually not if you pay 4 USD per hour for a VA. You're actually gaining time and still collecting money (assuming you earn at least 10 USD profit). </w:t>
+        <w:t xml:space="preserve">Let's say you've lost time from doing an unnecessary task that your co-teacher imposed upon you (like writing an unnecessary script that no one is going to look at, not even her). When you get one of these Camus-like tasks that are pointless, outsource it to someone else for five dollars. Then, work on your own. If the co-teacher insists on monitoring you throughout the day, keep a dummy document that shows some kind of work that you're doing. And show the co-teacher this work as you're farming out the task to some person in the Philippines for $4 USD per hour. People think that they would be losing money by doing this, but you're actually not if you pay 4 USD per hour for a VA. You're actually gaining time and still collecting money (assuming you earn at least 10 USD profit). </w:t>
       </w:r>
     </w:p>
     <w:p>
@@ -3912,14 +3677,7 @@
           <w:lang w:eastAsia="ko-KR"/>
         </w:rPr>
         <w:tab/>
-        <w:t xml:space="preserve">Now to move on to a different topic. When it comes to teaching overseas and reserving your energy in social situations, one of the best things that you can do is keep in touch with family and loved ones from back home. Countless studies out of the Peace Corps have </w:t>
-      </w:r>
-      <w:r>
-        <w:rPr>
-          <w:lang w:eastAsia="ko-KR"/>
-        </w:rPr>
-        <w:lastRenderedPageBreak/>
-        <w:t>revealed that sometimes whne you’re overseas, you’ll suffer some sort of confusion with your identity as you slowly start to assimilate and assume more and more of the culture and mannerisms of the people in your host country. Although this isn’t likely the case if you’re working in more developed countries, speaking to families can provide you with a sense of certainty about who you are, what you’re doing in the host country, and serve as a reminder that you’re not alone and that you do have some options moving forward. Although talking to many people throughout the day can be a drain, talking to family is one of those moments in your day that you should make time for because, as busy as your day will get and as tired as you may become, talking to people from your home country—especially your family—will be refreshing and rejuvenating because you won’t have to even try. You’ll just be able to do the conversation with little or no effort because the mannerisms and mentality and memories will just come rolling back. It never ceased to amaze me how easily my old mannerisms and mentality came back whenever I got on a call with my relatives on Skype. We would talk about the same things and the same people and the same events and talk about the future. It served as a useful reminder of what I was doing, it kept me in perspective and was there quite refreshing.</w:t>
+        <w:t>Now to move on to a different topic. When it comes to teaching overseas and reserving your energy in social situations, one of the best things that you can do is keep in touch with family and loved ones from back home. Countless studies out of the Peace Corps have revealed that sometimes whne you’re overseas, you’ll suffer some sort of confusion with your identity as you slowly start to assimilate and assume more and more of the culture and mannerisms of the people in your host country. Although this isn’t likely the case if you’re working in more developed countries, speaking to families can provide you with a sense of certainty about who you are, what you’re doing in the host country, and serve as a reminder that you’re not alone and that you do have some options moving forward. Although talking to many people throughout the day can be a drain, talking to family is one of those moments in your day that you should make time for because, as busy as your day will get and as tired as you may become, talking to people from your home country—especially your family—will be refreshing and rejuvenating because you won’t have to even try. You’ll just be able to do the conversation with little or no effort because the mannerisms and mentality and memories will just come rolling back. It never ceased to amaze me how easily my old mannerisms and mentality came back whenever I got on a call with my relatives on Skype. We would talk about the same things and the same people and the same events and talk about the future. It served as a useful reminder of what I was doing, it kept me in perspective and was there quite refreshing.</w:t>
       </w:r>
     </w:p>
     <w:p>
@@ -3964,7 +3722,6 @@
         <w:rPr>
           <w:lang w:eastAsia="ko-KR"/>
         </w:rPr>
-        <w:lastRenderedPageBreak/>
         <w:t>There are many resources for finding work. One of my favorite websites was Waygook, but at various times I used Dave’s ESL Café and various Facebook groups that have spurred over the months and years since I have been teaching. Some countries are changing their policies, with some becoming more stringer while others still remain a bit lax, depending on where exactly you’re teaching. In many of the South Asian countries, you’re likely to need a degree and some teaching experience. In other countries, you might need an actual degree in English or teaching. You learn all of this stuff while you’re teaching, but there are some signs you can look for in determining whether a job is more amenable or susceptible to allowing you the ability to get the kids off your back. Review websites that review places of employment are legion. One of the first things that I look for when I am looking for a place that will allow me some space is how the area is structured. Believe it or not, how the office is set up will usually help you determine just how much space you’re going to get, if any. There are some private schools in the ESL market that are entirely transparent, literally and figuratively. The walls themselves are made of glass and afford you absolutely no ability to be private, not even to your own students who might come knocking on your door at all hours—which could be stressful in and of itself. There are other jobs that allow you some private space in select quarters and some where you’ll get your own cubicle or perhaps even what amounts to your own closet. You can find the sorts of lurid details about office work by reading reviews online and seeing what people are saying. The next thing I look for is quality of life. Is the boss nice or a quote-unquote bastard? Are the people there ruthlessly competitive? Are they parasitic and feed off of your hard work? What’s the morale like?</w:t>
       </w:r>
     </w:p>
@@ -3995,14 +3752,7 @@
         <w:rPr>
           <w:lang w:eastAsia="ko-KR"/>
         </w:rPr>
-        <w:t xml:space="preserve">If you still find that you need to teach English but you’re sick of your environment, you can consider teaching in another country or teaching a different demographic of student. Instead of doing private, you can do public or vice versa (although public is usually better in terms of quality of life). Maybe you just need to shake things up a bit, just for a short period of time. There are two things you can do to cushion your department from a job: save a shitload of </w:t>
-      </w:r>
-      <w:r>
-        <w:rPr>
-          <w:lang w:eastAsia="ko-KR"/>
-        </w:rPr>
-        <w:lastRenderedPageBreak/>
-        <w:t xml:space="preserve">money, at least six months worth of it, and also prepare and do your research… preferably months in advance. Find out what people are saying about jobs, what exciting things people are doing around the world, and try to get involved. Let’s say you’re doing other projects that are not related to school. You have many projects and you’re just not sure which route to take. I would recommend that you try them and whichever one gives you the most success, to do more of that and enjoy it. Ultimately, life is too short to be looking for ways to cut corners at a job that you do not enjoy. When I was teaching in my second year, the position started to feel redundant. All of my lessons were successful or as successful as they could be and there was just no more opportunity, so the job became boring and redundant. Sure, I suppose I could have changed my feelings about the experience and really striven to deliver new and innovative content, but I didn’t have the heart for it and I felt that my energies were best spent elsewhere, perhaps in another profession entirely. If you feel this way too, you’re going to have to plan your escape from your job, perhaps against your baser instincts and needs for security and a cushy job. Never forget that job security is a fallacy. If you’re in need of some motivation to leave your job, I would also highly recommend that you read the </w:t>
+        <w:t xml:space="preserve">If you still find that you need to teach English but you’re sick of your environment, you can consider teaching in another country or teaching a different demographic of student. Instead of doing private, you can do public or vice versa (although public is usually better in terms of quality of life). Maybe you just need to shake things up a bit, just for a short period of time. There are two things you can do to cushion your department from a job: save a shitload of money, at least six months worth of it, and also prepare and do your research… preferably months in advance. Find out what people are saying about jobs, what exciting things people are doing around the world, and try to get involved. Let’s say you’re doing other projects that are not related to school. You have many projects and you’re just not sure which route to take. I would recommend that you try them and whichever one gives you the most success, to do more of that and enjoy it. Ultimately, life is too short to be looking for ways to cut corners at a job that you do not enjoy. When I was teaching in my second year, the position started to feel redundant. All of my lessons were successful or as successful as they could be and there was just no more opportunity, so the job became boring and redundant. Sure, I suppose I could have changed my feelings about the experience and really striven to deliver new and innovative content, but I didn’t have the heart for it and I felt that my energies were best spent elsewhere, perhaps in another profession entirely. If you feel this way too, you’re going to have to plan your escape from your job, perhaps against your baser instincts and needs for security and a cushy job. Never forget that job security is a fallacy. If you’re in need of some motivation to leave your job, I would also highly recommend that you read the </w:t>
       </w:r>
       <w:r>
         <w:rPr>
@@ -4082,14 +3832,7 @@
         <w:rPr>
           <w:lang w:eastAsia="ko-KR"/>
         </w:rPr>
-        <w:t xml:space="preserve"> Just be aware that sometimes these podcasters will try to sell you something. They’ll be so captivating that they might actually get you to press the “buy” button. Don’t do it. They are trained to get you to pull out your wallets. You are going to be just fine without the services that they try to offer you. Just take the advice that they give you for starting your own business and then discard the rest. You don’t need any productized service to get the ball rolling on creating a passive income stream from the sources </w:t>
-      </w:r>
-      <w:r>
-        <w:rPr>
-          <w:lang w:eastAsia="ko-KR"/>
-        </w:rPr>
-        <w:lastRenderedPageBreak/>
-        <w:t>online. Listen to these podcasts whenever you can. Listen on the bus, in the taxi, waiting for the light, while in the bathroom. Listen to them at night before you go to sleep and listen to them while you’re eating lunch. Whenever you can, get the wisdom of these folks ingrained in your head, for your very life might depend on it if you find yourself out of the job and wondering what to do next. Never panic. There are always solutions, as you’ll find from listening to these podcasts.</w:t>
+        <w:t xml:space="preserve"> Just be aware that sometimes these podcasters will try to sell you something. They’ll be so captivating that they might actually get you to press the “buy” button. Don’t do it. They are trained to get you to pull out your wallets. You are going to be just fine without the services that they try to offer you. Just take the advice that they give you for starting your own business and then discard the rest. You don’t need any productized service to get the ball rolling on creating a passive income stream from the sources online. Listen to these podcasts whenever you can. Listen on the bus, in the taxi, waiting for the light, while in the bathroom. Listen to them at night before you go to sleep and listen to them while you’re eating lunch. Whenever you can, get the wisdom of these folks ingrained in your head, for your very life might depend on it if you find yourself out of the job and wondering what to do next. Never panic. There are always solutions, as you’ll find from listening to these podcasts.</w:t>
       </w:r>
     </w:p>
     <w:p>
@@ -4147,14 +3890,7 @@
         <w:rPr>
           <w:lang w:eastAsia="ko-KR"/>
         </w:rPr>
-        <w:t xml:space="preserve"> which even has an entrepreneur program that teaches you how to start your own business from scratch. Still others are jobbatical.com and flexjobs.com. Traditional freelancing websites are also pretty popular right now in 2015—websites such as upwork.com, freelancer.com, Guru.com, and even Craigslist. Yes, it’s true that some of these websites tend to be a race to the bottom, you want to work on developing your relationships online with people and using that as a platform to advertise whatever new skills that you’re learning (as you’re getting the little tykes off your back). All of this stuff I was able to do while I was transitioning out of teaching. Thankfully, I was teaching at a company that had a lot of downtime and a lot of desk warming, so I used that experience to start a blog, learn coding, develop a following, and network with people around the globe who were of similar mindsets. I used my desk warming to hire an entire global staff of freelancers to help me build the projects that I could only dream about if I were tasked with the </w:t>
-      </w:r>
-      <w:r>
-        <w:rPr>
-          <w:lang w:eastAsia="ko-KR"/>
-        </w:rPr>
-        <w:lastRenderedPageBreak/>
-        <w:t xml:space="preserve">responsibility of building things on my own.  Please allow me to dispel for you the myth that I am not a doer. People who get the little tykes off their back are people who aren’t non-doers. Sometimes they are just people with a dream. People who see more for themselves than what they’re presently doing. And actually, a lot of what I was doing was creating more value for my company because I was learning new and valuable skills that I could teach to my students in the target language.  Maybe the company didn’t see it that way, but it didn’t matter anyway because my contract was fixed and there was really no way for me to progress in the company any further than I already had. Some teachers decide that this is the level they wish to maintain for themselves, teaching 40 hour weeks with no promise of promotion or advancement, and just keeping a relaxed life despite changes that are going on around them. Although I have learned many strategies to get the tykes off my back, I am not someone who just sits back and allows the world to go by. I get the tykes off my back so that I can achieve more in the long run. None of these strategies I ever used with the purpose being able to spend more of my time doing leisurely activities that don’t create value. This is the best way of getting them off your back in my opinion. Doing it in the service of some higher cause, for a better future. </w:t>
+        <w:t xml:space="preserve"> which even has an entrepreneur program that teaches you how to start your own business from scratch. Still others are jobbatical.com and flexjobs.com. Traditional freelancing websites are also pretty popular right now in 2015—websites such as upwork.com, freelancer.com, Guru.com, and even Craigslist. Yes, it’s true that some of these websites tend to be a race to the bottom, you want to work on developing your relationships online with people and using that as a platform to advertise whatever new skills that you’re learning (as you’re getting the little tykes off your back). All of this stuff I was able to do while I was transitioning out of teaching. Thankfully, I was teaching at a company that had a lot of downtime and a lot of desk warming, so I used that experience to start a blog, learn coding, develop a following, and network with people around the globe who were of similar mindsets. I used my desk warming to hire an entire global staff of freelancers to help me build the projects that I could only dream about if I were tasked with the responsibility of building things on my own.  Please allow me to dispel for you the myth that I am not a doer. People who get the little tykes off their back are people who aren’t non-doers. Sometimes they are just people with a dream. People who see more for themselves than what they’re presently doing. And actually, a lot of what I was doing was creating more value for my company because I was learning new and valuable skills that I could teach to my students in the target language.  Maybe the company didn’t see it that way, but it didn’t matter anyway because my contract was fixed and there was really no way for me to progress in the company any further than I already had. Some teachers decide that this is the level they wish to maintain for themselves, teaching 40 hour weeks with no promise of promotion or advancement, and just keeping a relaxed life despite changes that are going on around them. Although I have learned many strategies to get the tykes off my back, I am not someone who just sits back and allows the world to go by. I get the tykes off my back so that I can achieve more in the long run. None of these strategies I ever used with the purpose being able to spend more of my time doing leisurely activities that don’t create value. This is the best way of getting them off your back in my opinion. Doing it in the service of some higher cause, for a better future. </w:t>
       </w:r>
     </w:p>
     <w:p>
@@ -4184,14 +3920,7 @@
         <w:rPr>
           <w:lang w:eastAsia="ko-KR"/>
         </w:rPr>
-        <w:t xml:space="preserve">So here is a list of things to consider when you’re thinking about whether you should stay or not at your English teaching job: (1) Do you constantly thnk about what other people are doing “on the other side?” (2) Do you constantly feel like you have to get the little tykes off your back so that you can do other things? (3) Do you wake up every morning and feel the pain of having to get out of bed and take a shower and then go to work? (4) Is every day a race to do something more important with your time? (5) Is your growth and development capped? (6) Are your most productive periods of work on the weekends or whenever you’re not working at your job? (7)Do you constantly fantasize about your vacation time and try to sneak in some sick days </w:t>
-      </w:r>
-      <w:r>
-        <w:rPr>
-          <w:lang w:eastAsia="ko-KR"/>
-        </w:rPr>
-        <w:lastRenderedPageBreak/>
-        <w:t>so that you can have more time to relax? (8) Do you find yourself complaining a lot about yoru colleagues to your friends or complaining about what other people do to you at the job, despite your most earnest attempts to make the situation work for you?</w:t>
+        <w:t>So here is a list of things to consider when you’re thinking about whether you should stay or not at your English teaching job: (1) Do you constantly thnk about what other people are doing “on the other side?” (2) Do you constantly feel like you have to get the little tykes off your back so that you can do other things? (3) Do you wake up every morning and feel the pain of having to get out of bed and take a shower and then go to work? (4) Is every day a race to do something more important with your time? (5) Is your growth and development capped? (6) Are your most productive periods of work on the weekends or whenever you’re not working at your job? (7)Do you constantly fantasize about your vacation time and try to sneak in some sick days so that you can have more time to relax? (8) Do you find yourself complaining a lot about yoru colleagues to your friends or complaining about what other people do to you at the job, despite your most earnest attempts to make the situation work for you?</w:t>
       </w:r>
     </w:p>
     <w:p>
@@ -4236,14 +3965,7 @@
         <w:rPr>
           <w:lang w:eastAsia="ko-KR"/>
         </w:rPr>
-        <w:t xml:space="preserve">So we’ve covered a lot of ground in this chapter. We’ve discussed several ways to keep the community at bay and ways to engage your students when you’re seeing them on the outskirts. Local citizens can sometimes engage you in conversation but this hasn’t really been the case for me in most countries that I have visited. Whenever someone in Korea engaged me in conversation, it actually was quite pleasant and effortless and was usually in the process of me doing something important, such as looking for a place to go or finding where the nearest tourist attraction was. Most of the time, in my little town, no one really paid me any mind as I typed feverishly on my laptop in the dead of winter, at one of the many cafes in town. I never really had a negative experience with any of the locals since most of the activities that I did </w:t>
-      </w:r>
-      <w:r>
-        <w:rPr>
-          <w:lang w:eastAsia="ko-KR"/>
-        </w:rPr>
-        <w:lastRenderedPageBreak/>
-        <w:t xml:space="preserve">required very little speaking and were mostly solo operations. There are two types of foreigners that you’ll encounter, as Mish Slade notes, in her book </w:t>
+        <w:t xml:space="preserve">So we’ve covered a lot of ground in this chapter. We’ve discussed several ways to keep the community at bay and ways to engage your students when you’re seeing them on the outskirts. Local citizens can sometimes engage you in conversation but this hasn’t really been the case for me in most countries that I have visited. Whenever someone in Korea engaged me in conversation, it actually was quite pleasant and effortless and was usually in the process of me doing something important, such as looking for a place to go or finding where the nearest tourist attraction was. Most of the time, in my little town, no one really paid me any mind as I typed feverishly on my laptop in the dead of winter, at one of the many cafes in town. I never really had a negative experience with any of the locals since most of the activities that I did required very little speaking and were mostly solo operations. There are two types of foreigners that you’ll encounter, as Mish Slade notes, in her book </w:t>
       </w:r>
       <w:r>
         <w:rPr>
@@ -4271,14 +3993,7 @@
         <w:rPr>
           <w:lang w:eastAsia="ko-KR"/>
         </w:rPr>
-        <w:t xml:space="preserve">As I already indicated in this chapter, most of your energy will be spent dealing with kids and colleagues outside of the school, so when you find yourself approached by one of the students, smile and engage them and don’t forget that they don’t really know enough of the language for you to have any in depth conversation about anything.  In many respects, the conversations that you have with students outside of school won’t even be remotely as energy sapping as the conversations that you’re used to at home, so it shouldn’t be much of a worry to you. Also, many students won’t even approach you probably unless you’re in a community and country where it’s a fabulous experience when you run into a teacher on the streets or in an unlikely location. If you find yourself in one of these types of scenarios, then it will behoove you to learn the transportation system fast (again, learning a language can go a long way in ensuring that you learn things rather quickly with your surroundings). Learn how to get out of your neighborhood and to another neighborhood that is two hours away. Get on a bus and go to these places and get familiar with them as your escape havens. You’ll need these escape havens sometimes just for a change of pace or sometimes to even get work done. Big cities can be valuable escape havens because you’re not likely to run into anyone that you know in them since there are just so many people. And if you want to do something social in cities, with English speaking residents of those cities, you can do them and still not be worried that you’ll run into these people in the city again because the cities can be so vast and populated that you’ll never be found by these people again if you don’t want to. So learn where your nearest city is and go to it if it won’t break the bank. If it does break the bank, then find something that is closer and less populated and go to that. Or learn of some corners of your own town where people hardly frequent (like the library) and go those places instead. As an EFL teacher teaching in a local neighborhood, sometimes you have to learn how to escape and disappear to do your best work within the school community. Some people might take exception to it, but you can frame this as your own need just to recharge your batteries and get your bearings again. You can tell your colleagues that you just need a change of pace or that you are doing some </w:t>
-      </w:r>
-      <w:r>
-        <w:rPr>
-          <w:lang w:eastAsia="ko-KR"/>
-        </w:rPr>
-        <w:lastRenderedPageBreak/>
-        <w:t>sightseeing around the country. All of these are valid excuses for when you need to go to an escape haven. And you are encouraged to learn them.</w:t>
+        <w:t>As I already indicated in this chapter, most of your energy will be spent dealing with kids and colleagues outside of the school, so when you find yourself approached by one of the students, smile and engage them and don’t forget that they don’t really know enough of the language for you to have any in depth conversation about anything.  In many respects, the conversations that you have with students outside of school won’t even be remotely as energy sapping as the conversations that you’re used to at home, so it shouldn’t be much of a worry to you. Also, many students won’t even approach you probably unless you’re in a community and country where it’s a fabulous experience when you run into a teacher on the streets or in an unlikely location. If you find yourself in one of these types of scenarios, then it will behoove you to learn the transportation system fast (again, learning a language can go a long way in ensuring that you learn things rather quickly with your surroundings). Learn how to get out of your neighborhood and to another neighborhood that is two hours away. Get on a bus and go to these places and get familiar with them as your escape havens. You’ll need these escape havens sometimes just for a change of pace or sometimes to even get work done. Big cities can be valuable escape havens because you’re not likely to run into anyone that you know in them since there are just so many people. And if you want to do something social in cities, with English speaking residents of those cities, you can do them and still not be worried that you’ll run into these people in the city again because the cities can be so vast and populated that you’ll never be found by these people again if you don’t want to. So learn where your nearest city is and go to it if it won’t break the bank. If it does break the bank, then find something that is closer and less populated and go to that. Or learn of some corners of your own town where people hardly frequent (like the library) and go those places instead. As an EFL teacher teaching in a local neighborhood, sometimes you have to learn how to escape and disappear to do your best work within the school community. Some people might take exception to it, but you can frame this as your own need just to recharge your batteries and get your bearings again. You can tell your colleagues that you just need a change of pace or that you are doing some sightseeing around the country. All of these are valid excuses for when you need to go to an escape haven. And you are encouraged to learn them.</w:t>
       </w:r>
     </w:p>
     <w:p>
@@ -4323,14 +4038,7 @@
         <w:rPr>
           <w:lang w:eastAsia="ko-KR"/>
         </w:rPr>
-        <w:t xml:space="preserve">It’s no secret that in South Korea, public school teachers, although paid less, have a much better quality of life than do their private school counterparts. Most teachers, when asked, unanimously agree that they would take the quality of life over the pained Monday-Sunday schedule for more pay. My thinking is that I almost never want to be in a situation where the work environment is toxic. Or if desperate times call for desperate measures, I certainly don’t </w:t>
-      </w:r>
-      <w:r>
-        <w:rPr>
-          <w:lang w:eastAsia="ko-KR"/>
-        </w:rPr>
-        <w:lastRenderedPageBreak/>
-        <w:t xml:space="preserve">want to stay at a job for very long. Assess your situation and make sure that whatever job you’re going into, that the rewards-incentives are not structured in such a way as to create a blood-thirsty battle within the hierarchy. You’ll find that people’s baser impulses come out considerably when there is such structures in place and your students—although energy sapping as they are—will be the least of your worries. </w:t>
+        <w:t xml:space="preserve">It’s no secret that in South Korea, public school teachers, although paid less, have a much better quality of life than do their private school counterparts. Most teachers, when asked, unanimously agree that they would take the quality of life over the pained Monday-Sunday schedule for more pay. My thinking is that I almost never want to be in a situation where the work environment is toxic. Or if desperate times call for desperate measures, I certainly don’t want to stay at a job for very long. Assess your situation and make sure that whatever job you’re going into, that the rewards-incentives are not structured in such a way as to create a blood-thirsty battle within the hierarchy. You’ll find that people’s baser impulses come out considerably when there is such structures in place and your students—although energy sapping as they are—will be the least of your worries. </w:t>
       </w:r>
     </w:p>
     <w:p>
@@ -4390,7 +4098,6 @@
         <w:rPr>
           <w:lang w:eastAsia="ko-KR"/>
         </w:rPr>
-        <w:lastRenderedPageBreak/>
         <w:t>I have digressed a lot but I felt it worth it. You really need to make sure that your work environment is manageable so that you can control your relationships properly with both your students and your colleagues. You need to make sure that no group of people is ever a complete threat to your equilibrium.</w:t>
       </w:r>
       <w:r>
@@ -4449,7 +4156,6 @@
         <w:rPr>
           <w:lang w:eastAsia="ko-KR"/>
         </w:rPr>
-        <w:lastRenderedPageBreak/>
         <w:t xml:space="preserve">When you’re in the school, there’s less of an opportunity for this kind of retreat but you can still steal some moments of time to yourself when you’re not teaching the kids. For example, sometimes when I just needed to close my eyes and not be around other people, I would go to the bathroom and just sit in the stall for some moments of quiet. Sometimes I would actually go to the bathroom and just sit longer on the toilet seat to gather my thoughts and just have time to myself. Other times, I would go to a room that was unoccupied and just sit quietly or stare out the window. In South Korea, there were often vacant computer rooms that I would also sit and have my lunch. I would spend nearly 45 minutes in these rooms, all by myself, eating a lovely lunch where I wasn’t being judged or assessed or examined or chided. Please bear in mind again that it wasn’t because I didn’t like my environment or my colleagues or the country or the people. I was quite happy, but I also needed that precious time to regroup so that I could fully enjoy the company of others. Many people will probably read these words differently and twist them to make it seem like I’m some kind of misanthrope, but this is not the case. Most people in my school environments loved me and I have loved them. But in order for me to maintain this sense of closeness with people, I needed to be separate at times. Maybe you will feel the same way when you start teaching. And maybe you won’t. </w:t>
       </w:r>
     </w:p>
@@ -4480,14 +4186,7 @@
         <w:rPr>
           <w:lang w:eastAsia="ko-KR"/>
         </w:rPr>
-        <w:t xml:space="preserve">You can bake in some special holidays to have around your apartment when you feel lonely but also realize that the people in your community just aren’t going to do it for you. You can play music and dance around the room or you can search social media or you can peruse your cell phone and talk to random strangers. Blab.im is also great for meeting random strangers although sometimes you have to be careful because a lot of the people on blab use the platform to get extra English lessons and this can prove just as draining as your normal classes, and for no on money! You can also cook. Although cooking is not exactly my forte, I have found it to be one of the most therapeutic experiences of my teaching career and the </w:t>
-      </w:r>
-      <w:r>
-        <w:rPr>
-          <w:lang w:eastAsia="ko-KR"/>
-        </w:rPr>
-        <w:lastRenderedPageBreak/>
-        <w:t xml:space="preserve">process of going through making something from start to finish is quite relaxing to me, especially to the background of some music that I like or a highly informative podcast. </w:t>
+        <w:t xml:space="preserve">You can bake in some special holidays to have around your apartment when you feel lonely but also realize that the people in your community just aren’t going to do it for you. You can play music and dance around the room or you can search social media or you can peruse your cell phone and talk to random strangers. Blab.im is also great for meeting random strangers although sometimes you have to be careful because a lot of the people on blab use the platform to get extra English lessons and this can prove just as draining as your normal classes, and for no on money! You can also cook. Although cooking is not exactly my forte, I have found it to be one of the most therapeutic experiences of my teaching career and the process of going through making something from start to finish is quite relaxing to me, especially to the background of some music that I like or a highly informative podcast. </w:t>
       </w:r>
     </w:p>
     <w:p>
@@ -4546,14 +4245,7 @@
         <w:rPr>
           <w:lang w:eastAsia="ko-KR"/>
         </w:rPr>
-        <w:t xml:space="preserve">, you had best get started now, from the moment you read these words. Go to couchsurfing.com and start looking at profiles of the people who live in the countries where you want to go. Message them and get to know them. Tell them that you have d always wanted to visit their country. Show them your blog or some other digital </w:t>
-      </w:r>
-      <w:r>
-        <w:rPr>
-          <w:lang w:eastAsia="ko-KR"/>
-        </w:rPr>
-        <w:lastRenderedPageBreak/>
-        <w:t>accomplishment to prove that you're not some homicidal maniac. I did this before going to Mexico and it worked. I befriended this host from Guadalajara. It was quite an interesting way the way we met. I told him that I was looking to run away from the United States and he was more than happy to accept me into his home. Although I never stayed at his apartment, I'm sure he would have taken me in had I followed up with him.</w:t>
+        <w:t>, you had best get started now, from the moment you read these words. Go to couchsurfing.com and start looking at profiles of the people who live in the countries where you want to go. Message them and get to know them. Tell them that you have d always wanted to visit their country. Show them your blog or some other digital accomplishment to prove that you're not some homicidal maniac. I did this before going to Mexico and it worked. I befriended this host from Guadalajara. It was quite an interesting way the way we met. I told him that I was looking to run away from the United States and he was more than happy to accept me into his home. Although I never stayed at his apartment, I'm sure he would have taken me in had I followed up with him.</w:t>
       </w:r>
     </w:p>
     <w:p>
@@ -4598,14 +4290,7 @@
         <w:rPr>
           <w:lang w:eastAsia="ko-KR"/>
         </w:rPr>
-        <w:t xml:space="preserve">Even if you're being extremely social in a country that you're visiting, this could still help you conserve some of your energy anyway just by virtue of the fact that you're doing something new and exciting and it's something that's a change of pace. Let's face it: teaching can get pretty boring, even at your best when you're trying to develop new and innovative material for your students. Sometimes the pattern that you fall into can make the job tedious and unfulfilling. When this happens, vacations can fill that void that you experience and fortify your relationship with your first host country. It was weird when I was leaving the Philippines to return to South Korea because although I am from the United States originally, I felt a sense of relief in returning to Korea as opposed to the United States or some other country that I have visited. This is the sort of power that taking a vacation can have. It can remind you of the good things that you have and give you just that much more excitement in your life for you to take back with you to teaching. Either way you spend your time on a trip away from your host country—be it to </w:t>
-      </w:r>
-      <w:r>
-        <w:rPr>
-          <w:lang w:eastAsia="ko-KR"/>
-        </w:rPr>
-        <w:lastRenderedPageBreak/>
-        <w:t xml:space="preserve">lounge in a chair or to go hiking in the mountains—is bound to reinvigorate you for your classes when you return. Don't underestimate the need for even just a change of pace. </w:t>
+        <w:t xml:space="preserve">Even if you're being extremely social in a country that you're visiting, this could still help you conserve some of your energy anyway just by virtue of the fact that you're doing something new and exciting and it's something that's a change of pace. Let's face it: teaching can get pretty boring, even at your best when you're trying to develop new and innovative material for your students. Sometimes the pattern that you fall into can make the job tedious and unfulfilling. When this happens, vacations can fill that void that you experience and fortify your relationship with your first host country. It was weird when I was leaving the Philippines to return to South Korea because although I am from the United States originally, I felt a sense of relief in returning to Korea as opposed to the United States or some other country that I have visited. This is the sort of power that taking a vacation can have. It can remind you of the good things that you have and give you just that much more excitement in your life for you to take back with you to teaching. Either way you spend your time on a trip away from your host country—be it to lounge in a chair or to go hiking in the mountains—is bound to reinvigorate you for your classes when you return. Don't underestimate the need for even just a change of pace. </w:t>
       </w:r>
     </w:p>
     <w:p>
@@ -5127,15 +4812,7 @@
           <w:rFonts w:hint="eastAsia"/>
           <w:lang w:eastAsia="ko-KR"/>
         </w:rPr>
-        <w:t xml:space="preserve"> them about what was transpiring. I told them about how my co-teacher had sat in on my class and openly criticized my teaching </w:t>
-      </w:r>
-      <w:r>
-        <w:rPr>
-          <w:rFonts w:hint="eastAsia"/>
-          <w:lang w:eastAsia="ko-KR"/>
-        </w:rPr>
-        <w:lastRenderedPageBreak/>
-        <w:t xml:space="preserve">pedagogy in front of the students, saying things like </w:t>
+        <w:t xml:space="preserve"> them about what was transpiring. I told them about how my co-teacher had sat in on my class and openly criticized my teaching pedagogy in front of the students, saying things like </w:t>
       </w:r>
       <w:r>
         <w:rPr>
@@ -5677,15 +5354,7 @@
           <w:rFonts w:hint="eastAsia"/>
           <w:lang w:eastAsia="ko-KR"/>
         </w:rPr>
-        <w:t xml:space="preserve">re being paid in a country to converse with </w:t>
-      </w:r>
-      <w:r>
-        <w:rPr>
-          <w:rFonts w:hint="eastAsia"/>
-          <w:lang w:eastAsia="ko-KR"/>
-        </w:rPr>
-        <w:lastRenderedPageBreak/>
-        <w:t xml:space="preserve">people in English and give them the </w:t>
+        <w:t xml:space="preserve">re being paid in a country to converse with people in English and give them the </w:t>
       </w:r>
       <w:r>
         <w:rPr>
@@ -5810,36 +5479,22 @@
         <w:rPr>
           <w:lang w:eastAsia="ko-KR"/>
         </w:rPr>
-        <w:t xml:space="preserve">Other things that I learned to do was outsource a lot of my work to other people around the world who were willing to work for less. When I first started working as an English teacher, I would make my own powerpoint presentations. I would spend hours on them, really, and the </w:t>
-      </w:r>
-      <w:r>
-        <w:rPr>
-          <w:lang w:eastAsia="ko-KR"/>
-        </w:rPr>
-        <w:lastRenderedPageBreak/>
-        <w:t xml:space="preserve">PPTs weren’t even that great. They never got so many hits on Waygook.org or anything like that. They would be about the most mundane stuff, like present progressive tense or the past progressive (really boring stuff) and I would spend hours compiling video footage on YouTube for each PPT slide. It took me hours of my time and some times I wouldn’t even be able to use any of them because the students had holiday off or my co-teachers didn’t want me teaching that stuff, or they were too advanced. I would also lesson plan a lot, create lists, write scripts, write dialogues, anticipating how the interactions would go and then execute and then hypothesis test and do split A/B testing about whether students liked the material about the platypus or not. In hindsight, I shouldn’t have done this much work outside of class. It was just too much for one person. None of the students really benefited from these extra lessons that werent’ apart of their main curriculum. Actually, the most useful material I ever gave the students was outside of the class itself, in the hallways when I dialogued with them and had them practice their English language as opposed to pointing and clicking on a PPT presentation. In the less formal corridors, I was able to really perform the work of an EFL teacher, engaging students in casual conversation and asking them about their plans for the future. I was able to joke and tease and laugh with the students and this made more of a difference then any of the games that I bothered to work on. </w:t>
-      </w:r>
-    </w:p>
-    <w:p>
-      <w:pPr>
-        <w:pStyle w:val="LO-normal"/>
-        <w:ind w:firstLine="720"/>
-        <w:rPr>
-          <w:lang w:eastAsia="ko-KR"/>
-        </w:rPr>
-      </w:pPr>
-      <w:r>
-        <w:rPr>
-          <w:lang w:eastAsia="ko-KR"/>
-        </w:rPr>
-        <w:t xml:space="preserve">If you’re teaching at a school where you don’t have to grade, give tests, or virtually do anything except smile pleasantly and provide good pronunciation to the students, you ca probably cut your work in half by outsourcing the PPT material to other staff in the Philippines or Pakistan. This is what I did most of the time and I ended up saving a ton of time in lesson planning. Eventually, I stopped lesson planning altogether because I just had an inventory of activities in my head that I could whip out at a moment’s notice, with or without PPT technology, and just use them to get the students to practice. If I was hard up for lesson ideas—which was rarely the case—I would search sites like Waygook or ESLPrintables. Aside from that, I would outsource like crazy and then put them on Waygook for other teachers to benefit. When my co-teacher told me to teach from a textbook,that was great because then I didn’t have to plan at all. I just had to read from the textbook and provide the sound samples for the students to follow from. All of this is going to sound sacrilege to some people who believe that teaching should be done the hard way. But frankly, the hard way is tiring and no one is going to reward you for it. No one will notice the difference, and life is just too short for you to be doing things the hard way, especially given your precarious status as a native English teacher. Once the schools run out of money, you’re out as well. There’s no stopping the schools from dismissing you, even if you worked several years with your lesson planning and gave the most knock out lessons that no one even remembered. It is your job responsibility, obviously, to provide great content to your students, but you can do that easily without having to hit your head against a brick wall over and over and over again. It’s kind of like going to school and getting a lot of credentials with the assumption that the credentials are going to do something for you. I earned four degrees and the most I ever got was unemployment and exile from my home country, the United States. How’s that for hard work? If there is anyone who knows what hard work can do for you, it should be me. So please take heed with what I have to tell you and cut your lesson planning time in half by outsourcing. I do most of my outsourcing on Fiverr.com, but I have also found some pretty good people through UpWork.com. Really, Fiverr does all that I need it to do. I’ve hired PPT-makers, videographers, designers, and worksheet makers. Really, all of your teaching </w:t>
-      </w:r>
-      <w:r>
-        <w:rPr>
-          <w:lang w:eastAsia="ko-KR"/>
-        </w:rPr>
-        <w:lastRenderedPageBreak/>
-        <w:t xml:space="preserve">needs can basically be outsourced to a third world country and if you drive a hard bargain, you can really get away with bloody murder and have a really nice solid PPT for about 10 USD, one that will last you at least a month. </w:t>
+        <w:t xml:space="preserve">Other things that I learned to do was outsource a lot of my work to other people around the world who were willing to work for less. When I first started working as an English teacher, I would make my own powerpoint presentations. I would spend hours on them, really, and the PPTs weren’t even that great. They never got so many hits on Waygook.org or anything like that. They would be about the most mundane stuff, like present progressive tense or the past progressive (really boring stuff) and I would spend hours compiling video footage on YouTube for each PPT slide. It took me hours of my time and some times I wouldn’t even be able to use any of them because the students had holiday off or my co-teachers didn’t want me teaching that stuff, or they were too advanced. I would also lesson plan a lot, create lists, write scripts, write dialogues, anticipating how the interactions would go and then execute and then hypothesis test and do split A/B testing about whether students liked the material about the platypus or not. In hindsight, I shouldn’t have done this much work outside of class. It was just too much for one person. None of the students really benefited from these extra lessons that werent’ apart of their main curriculum. Actually, the most useful material I ever gave the students was outside of the class itself, in the hallways when I dialogued with them and had them practice their English language as opposed to pointing and clicking on a PPT presentation. In the less formal corridors, I was able to really perform the work of an EFL teacher, engaging students in casual conversation and asking them about their plans for the future. I was able to joke and tease and laugh with the students and this made more of a difference then any of the games that I bothered to work on. </w:t>
+      </w:r>
+    </w:p>
+    <w:p>
+      <w:pPr>
+        <w:pStyle w:val="LO-normal"/>
+        <w:ind w:firstLine="720"/>
+        <w:rPr>
+          <w:lang w:eastAsia="ko-KR"/>
+        </w:rPr>
+      </w:pPr>
+      <w:r>
+        <w:rPr>
+          <w:lang w:eastAsia="ko-KR"/>
+        </w:rPr>
+        <w:t xml:space="preserve">If you’re teaching at a school where you don’t have to grade, give tests, or virtually do anything except smile pleasantly and provide good pronunciation to the students, you ca probably cut your work in half by outsourcing the PPT material to other staff in the Philippines or Pakistan. This is what I did most of the time and I ended up saving a ton of time in lesson planning. Eventually, I stopped lesson planning altogether because I just had an inventory of activities in my head that I could whip out at a moment’s notice, with or without PPT technology, and just use them to get the students to practice. If I was hard up for lesson ideas—which was rarely the case—I would search sites like Waygook or ESLPrintables. Aside from that, I would outsource like crazy and then put them on Waygook for other teachers to benefit. When my co-teacher told me to teach from a textbook,that was great because then I didn’t have to plan at all. I just had to read from the textbook and provide the sound samples for the students to follow from. All of this is going to sound sacrilege to some people who believe that teaching should be done the hard way. But frankly, the hard way is tiring and no one is going to reward you for it. No one will notice the difference, and life is just too short for you to be doing things the hard way, especially given your precarious status as a native English teacher. Once the schools run out of money, you’re out as well. There’s no stopping the schools from dismissing you, even if you worked several years with your lesson planning and gave the most knock out lessons that no one even remembered. It is your job responsibility, obviously, to provide great content to your students, but you can do that easily without having to hit your head against a brick wall over and over and over again. It’s kind of like going to school and getting a lot of credentials with the assumption that the credentials are going to do something for you. I earned four degrees and the most I ever got was unemployment and exile from my home country, the United States. How’s that for hard work? If there is anyone who knows what hard work can do for you, it should be me. So please take heed with what I have to tell you and cut your lesson planning time in half by outsourcing. I do most of my outsourcing on Fiverr.com, but I have also found some pretty good people through UpWork.com. Really, Fiverr does all that I need it to do. I’ve hired PPT-makers, videographers, designers, and worksheet makers. Really, all of your teaching needs can basically be outsourced to a third world country and if you drive a hard bargain, you can really get away with bloody murder and have a really nice solid PPT for about 10 USD, one that will last you at least a month. </w:t>
       </w:r>
     </w:p>
     <w:p>
@@ -5937,14 +5592,7 @@
           <w:lang w:eastAsia="ko-KR"/>
         </w:rPr>
         <w:tab/>
-        <w:t xml:space="preserve">In one of my winter camps in South Korea, I used email exchanges to get updates on how people were doing with their debating practice which also worked quite well. Every day I emailed the students and told them what we would be doing for the following day and they would almost never respond. It was actually quite great because it was like they knew that  didn’t want to take any emails anyway. Using emails allowed us to get a lot of work done </w:t>
-      </w:r>
-      <w:r>
-        <w:rPr>
-          <w:lang w:eastAsia="ko-KR"/>
-        </w:rPr>
-        <w:lastRenderedPageBreak/>
-        <w:t>because I was able to keep everyone on task. Since these classes, I have tried to incorporate more social media, albeit with some resistance from the administration. However, I have made the case that social media is needed as it becomes more entrenched in people’s lives—minus high school students in South Korea who are not allowed to use their phones at all for virtually the entire day—a practice which makes these students a bit divorced from the world. Even more shocking, as of 2015, I know more than a handful of high school boys in South Korea who don’t even possess social media accounts, much less a phone.  Just think of what social media could do for you in terms of getting the little tykes off your back. Really picture it for a moment.</w:t>
+        <w:t>In one of my winter camps in South Korea, I used email exchanges to get updates on how people were doing with their debating practice which also worked quite well. Every day I emailed the students and told them what we would be doing for the following day and they would almost never respond. It was actually quite great because it was like they knew that  didn’t want to take any emails anyway. Using emails allowed us to get a lot of work done because I was able to keep everyone on task. Since these classes, I have tried to incorporate more social media, albeit with some resistance from the administration. However, I have made the case that social media is needed as it becomes more entrenched in people’s lives—minus high school students in South Korea who are not allowed to use their phones at all for virtually the entire day—a practice which makes these students a bit divorced from the world. Even more shocking, as of 2015, I know more than a handful of high school boys in South Korea who don’t even possess social media accounts, much less a phone.  Just think of what social media could do for you in terms of getting the little tykes off your back. Really picture it for a moment.</w:t>
       </w:r>
     </w:p>
     <w:p>
@@ -5989,14 +5637,7 @@
           <w:lang w:eastAsia="ko-KR"/>
         </w:rPr>
         <w:tab/>
-        <w:t xml:space="preserve">The point is that you really shouldn’t discount social media for all that it offers. For pinterest, you can have students practice making image collage representations of the concepts that you’re going over. Sometimes, for example, I give lessons on rather abstract scenarios that students are likely to encounter if they are speaking in the second language. For example, one lesson can be on miscommunication and I could ask the students to find images that represent this and then from there make their own script and then film it for Facebook and YouTube. If you’re worried about privacy issues, consult your school about what’s appropriate. If you get the “okay,” then you can create weeks upon weeks of valuable social media-laden lessons that keep the little tykes busy for an entire semester. I’ve done this a lot for my winter camps usually in South Korea since a lot of what I’m talking about here is really wild-talking as far as the South Korea curriculum is concerned. Most of what you do is supposed to be private and not disclosed </w:t>
-      </w:r>
-      <w:r>
-        <w:rPr>
-          <w:lang w:eastAsia="ko-KR"/>
-        </w:rPr>
-        <w:lastRenderedPageBreak/>
-        <w:t xml:space="preserve">to anyone outside of the school community, at least according to the contract requirements for teachers working in the Education Program of Korea (EPIK). </w:t>
+        <w:t xml:space="preserve">The point is that you really shouldn’t discount social media for all that it offers. For pinterest, you can have students practice making image collage representations of the concepts that you’re going over. Sometimes, for example, I give lessons on rather abstract scenarios that students are likely to encounter if they are speaking in the second language. For example, one lesson can be on miscommunication and I could ask the students to find images that represent this and then from there make their own script and then film it for Facebook and YouTube. If you’re worried about privacy issues, consult your school about what’s appropriate. If you get the “okay,” then you can create weeks upon weeks of valuable social media-laden lessons that keep the little tykes busy for an entire semester. I’ve done this a lot for my winter camps usually in South Korea since a lot of what I’m talking about here is really wild-talking as far as the South Korea curriculum is concerned. Most of what you do is supposed to be private and not disclosed to anyone outside of the school community, at least according to the contract requirements for teachers working in the Education Program of Korea (EPIK). </w:t>
       </w:r>
     </w:p>
     <w:p>
@@ -6054,14 +5695,7 @@
         <w:rPr>
           <w:lang w:eastAsia="ko-KR"/>
         </w:rPr>
-        <w:t xml:space="preserve">) is a website that includes a list of songs that you can play on your computer. The lyrics are included along with fill in the blanks for your students to consider the words that are missing. Fill in the blanks are the bread and butter of EFL teaching and most teachers use fill in the blank to get the students to practice their fluency and ability to recall some of the vital words that they should have learned. EFL Club songs functions like as a fill in the blank, but for music. You can use this website and play songs from the Beatles. You have the option of including a word bank or leaving one out and I swear that two </w:t>
-      </w:r>
-      <w:r>
-        <w:rPr>
-          <w:lang w:eastAsia="ko-KR"/>
-        </w:rPr>
-        <w:lastRenderedPageBreak/>
-        <w:t>songs will take up a 45-minute period. Karaoke Party (</w:t>
+        <w:t>) is a website that includes a list of songs that you can play on your computer. The lyrics are included along with fill in the blanks for your students to consider the words that are missing. Fill in the blanks are the bread and butter of EFL teaching and most teachers use fill in the blank to get the students to practice their fluency and ability to recall some of the vital words that they should have learned. EFL Club songs functions like as a fill in the blank, but for music. You can use this website and play songs from the Beatles. You have the option of including a word bank or leaving one out and I swear that two songs will take up a 45-minute period. Karaoke Party (</w:t>
       </w:r>
       <w:r>
         <w:rPr>
@@ -6132,7 +5766,6 @@
         <w:rPr>
           <w:lang w:eastAsia="ko-KR"/>
         </w:rPr>
-        <w:lastRenderedPageBreak/>
         <w:t xml:space="preserve">It’s true that technology is developing at a rapid pace and I’m sure by the time this book is published, wearable technology will be more mainstream, perhaps more of a household name now that experimentation is under fullway with Google glasses and Apple watches. </w:t>
       </w:r>
     </w:p>
@@ -6230,14 +5863,7 @@
         <w:rPr>
           <w:lang w:eastAsia="ko-KR"/>
         </w:rPr>
-        <w:t xml:space="preserve">Another interesting idea is to have the students do a research project and searching for different facts that would help support there ideas. I have tried this a number of times with my debating classes in South Korea, where I have emphasized repeatedly to my students the importance of backing up your claims with stated facts. I have taught my students </w:t>
-      </w:r>
-      <w:r>
-        <w:rPr>
-          <w:lang w:eastAsia="ko-KR"/>
-        </w:rPr>
-        <w:lastRenderedPageBreak/>
-        <w:t xml:space="preserve">to use things like Google Scholar and other search engines to find what they are looking for. If their proficiency is too low, I have the students search for information in their own language and then perform translation work. And by the way, one of the best ways for getting the little tykes off your back is to have them do translation work. You can have the students use these digital dictionaries to have them find the words that will help them communicate more effectively as they attempt to translate some kind of text from their language to English. One activity that I have done, which is from the </w:t>
+        <w:t xml:space="preserve">Another interesting idea is to have the students do a research project and searching for different facts that would help support there ideas. I have tried this a number of times with my debating classes in South Korea, where I have emphasized repeatedly to my students the importance of backing up your claims with stated facts. I have taught my students to use things like Google Scholar and other search engines to find what they are looking for. If their proficiency is too low, I have the students search for information in their own language and then perform translation work. And by the way, one of the best ways for getting the little tykes off your back is to have them do translation work. You can have the students use these digital dictionaries to have them find the words that will help them communicate more effectively as they attempt to translate some kind of text from their language to English. One activity that I have done, which is from the </w:t>
       </w:r>
       <w:r>
         <w:rPr>
@@ -6310,14 +5936,7 @@
           <w:lang w:eastAsia="ko-KR"/>
         </w:rPr>
         <w:tab/>
-        <w:t xml:space="preserve">Finally, make use of the digital dictionaries so that you can have students look up words and report to you on important ideas that they would like to communicate. You can also use these dictionaries to have the students translate text that it is their mother language into English. Searching-and-sifting activities take a long time and they are very rewarding for the stressed and tired teacher who just needs a break now and then from teaching students day in and day out, teaching draconian hours in one building for an entire day. Many of these digital platforms will prove to be an absolute godsend in your career as an English teacher. Please make sure to </w:t>
-      </w:r>
-      <w:r>
-        <w:rPr>
-          <w:lang w:eastAsia="ko-KR"/>
-        </w:rPr>
-        <w:lastRenderedPageBreak/>
-        <w:t>go to the appendix in the back of this book to see more ideas for how you can incorporate technology into your class!</w:t>
+        <w:t>Finally, make use of the digital dictionaries so that you can have students look up words and report to you on important ideas that they would like to communicate. You can also use these dictionaries to have the students translate text that it is their mother language into English. Searching-and-sifting activities take a long time and they are very rewarding for the stressed and tired teacher who just needs a break now and then from teaching students day in and day out, teaching draconian hours in one building for an entire day. Many of these digital platforms will prove to be an absolute godsend in your career as an English teacher. Please make sure to go to the appendix in the back of this book to see more ideas for how you can incorporate technology into your class!</w:t>
       </w:r>
     </w:p>
     <w:p>
@@ -6818,15 +6437,7 @@
           <w:rFonts w:hint="eastAsia"/>
           <w:lang w:eastAsia="ko-KR"/>
         </w:rPr>
-        <w:t xml:space="preserve">t necessarily fix the problem of motivation in your </w:t>
-      </w:r>
-      <w:r>
-        <w:rPr>
-          <w:rFonts w:hint="eastAsia"/>
-          <w:lang w:eastAsia="ko-KR"/>
-        </w:rPr>
-        <w:lastRenderedPageBreak/>
-        <w:t xml:space="preserve">class. At </w:t>
+        <w:t xml:space="preserve">t necessarily fix the problem of motivation in your class. At </w:t>
       </w:r>
       <w:r>
         <w:rPr>
@@ -7396,15 +7007,7 @@
           <w:rFonts w:hint="eastAsia"/>
           <w:lang w:eastAsia="ko-KR"/>
         </w:rPr>
-        <w:t xml:space="preserve">s always a danger of losing some of your students amidst this speed-talking that can only come with </w:t>
-      </w:r>
-      <w:r>
-        <w:rPr>
-          <w:rFonts w:hint="eastAsia"/>
-          <w:lang w:eastAsia="ko-KR"/>
-        </w:rPr>
-        <w:lastRenderedPageBreak/>
-        <w:t xml:space="preserve">fluency, but sometimes you have to make this sacrifice on occasion, and then circling back </w:t>
+        <w:t xml:space="preserve">s always a danger of losing some of your students amidst this speed-talking that can only come with fluency, but sometimes you have to make this sacrifice on occasion, and then circling back </w:t>
       </w:r>
       <w:r>
         <w:rPr>
@@ -8139,15 +7742,7 @@
           <w:rFonts w:hint="eastAsia"/>
           <w:lang w:eastAsia="ko-KR"/>
         </w:rPr>
-        <w:t xml:space="preserve">t really have this third-eye </w:t>
-      </w:r>
-      <w:r>
-        <w:rPr>
-          <w:rFonts w:hint="eastAsia"/>
-          <w:lang w:eastAsia="ko-KR"/>
-        </w:rPr>
-        <w:lastRenderedPageBreak/>
-        <w:t xml:space="preserve">sense of give-and-take. They just take, take, take,  to the point where they jus take things for granted, including my time and my hospitality which are two non-replenishable resources </w:t>
+        <w:t xml:space="preserve">t really have this third-eye sense of give-and-take. They just take, take, take,  to the point where they jus take things for granted, including my time and my hospitality which are two non-replenishable resources </w:t>
       </w:r>
       <w:r>
         <w:rPr>
@@ -8656,15 +8251,7 @@
           <w:rFonts w:hint="eastAsia"/>
           <w:lang w:eastAsia="ko-KR"/>
         </w:rPr>
-        <w:t xml:space="preserve">ve just seen it from experience. I know this probably sounds a bit hopeless and you were looking for some strategies on how to get the students interested in English enough so that you could save yourself some time and energy in the long run. In the </w:t>
-      </w:r>
-      <w:r>
-        <w:rPr>
-          <w:rFonts w:hint="eastAsia"/>
-          <w:lang w:eastAsia="ko-KR"/>
-        </w:rPr>
-        <w:lastRenderedPageBreak/>
-        <w:t xml:space="preserve">paragraphs to follow, I </w:t>
+        <w:t xml:space="preserve">ve just seen it from experience. I know this probably sounds a bit hopeless and you were looking for some strategies on how to get the students interested in English enough so that you could save yourself some time and energy in the long run. In the paragraphs to follow, I </w:t>
       </w:r>
       <w:r>
         <w:rPr>
@@ -9101,7 +8688,6 @@
         <w:rPr>
           <w:lang w:eastAsia="ko-KR"/>
         </w:rPr>
-        <w:lastRenderedPageBreak/>
         <w:t>students</w:t>
       </w:r>
       <w:r>
@@ -9720,15 +9306,7 @@
           <w:rFonts w:hint="eastAsia"/>
           <w:lang w:eastAsia="ko-KR"/>
         </w:rPr>
-        <w:t xml:space="preserve">s lives for the better. If </w:t>
-      </w:r>
-      <w:r>
-        <w:rPr>
-          <w:rFonts w:hint="eastAsia"/>
-          <w:lang w:eastAsia="ko-KR"/>
-        </w:rPr>
-        <w:lastRenderedPageBreak/>
-        <w:t>anything, you</w:t>
+        <w:t>s lives for the better. If anything, you</w:t>
       </w:r>
       <w:r>
         <w:rPr>
@@ -9777,14 +9355,7 @@
           <w:lang w:eastAsia="ko-KR"/>
         </w:rPr>
         <w:tab/>
-        <w:t xml:space="preserve">I counted my blessings enough while I was in South Korea because there was little that was expected of me as an “English teacher.” Sure, it would have been nice for them to have seen some of the PPTs that I was making and some of the lesson plans that I had developed but I didn’t really see my students enough or have any grading capacity whatsoever to have any super influence on them. Any of the students who really wanted to learn English from me were going to do so and the others were just going to coast by or not even take my class to begin with. Some students did think that they were getting a lot out of my class simply from attending and feeling the English rub off on them. Who knows? Maybe it worked for them or it gave them some level of confidence that I couldn’t see. But I could probably count the number of people who took my classes seriously, even before I started teaching the classes. Some students I still  keep in touch with but a lot of my students don’t even know where I am and I dare say that they </w:t>
-      </w:r>
-      <w:r>
-        <w:rPr>
-          <w:lang w:eastAsia="ko-KR"/>
-        </w:rPr>
-        <w:lastRenderedPageBreak/>
-        <w:t xml:space="preserve">care or that I will somehow be remembered. Some teachers will probably chalk this up to the fact that I didn’t try hard enough, that I had to try super-hard. Maybe they’re right. I can only say that your experience is going to vary, so you’ll have to use your own judgment with this. I’m not saying </w:t>
+        <w:t xml:space="preserve">I counted my blessings enough while I was in South Korea because there was little that was expected of me as an “English teacher.” Sure, it would have been nice for them to have seen some of the PPTs that I was making and some of the lesson plans that I had developed but I didn’t really see my students enough or have any grading capacity whatsoever to have any super influence on them. Any of the students who really wanted to learn English from me were going to do so and the others were just going to coast by or not even take my class to begin with. Some students did think that they were getting a lot out of my class simply from attending and feeling the English rub off on them. Who knows? Maybe it worked for them or it gave them some level of confidence that I couldn’t see. But I could probably count the number of people who took my classes seriously, even before I started teaching the classes. Some students I still  keep in touch with but a lot of my students don’t even know where I am and I dare say that they care or that I will somehow be remembered. Some teachers will probably chalk this up to the fact that I didn’t try hard enough, that I had to try super-hard. Maybe they’re right. I can only say that your experience is going to vary, so you’ll have to use your own judgment with this. I’m not saying </w:t>
       </w:r>
       <w:r>
         <w:rPr>
@@ -9827,14 +9398,7 @@
           <w:lang w:eastAsia="ko-KR"/>
         </w:rPr>
         <w:tab/>
-        <w:t xml:space="preserve">So once you have compassion for your students and understand where they’re coming from, you can give lessons to them that you think are fun. You can play games for candy. I have already mentioned many games in the previous chapter which worked really well for me. I will mention them again because I cannot stress enough how important they are when your classes completely collapse and you’re deemed unnecessary in the school community. When this happens, PPT-games will be your best friend as they were mine when I ran out of ideas for trying to coax the students into fervent educational ardor. When the going was tough, I played Jeopardy, Tic Tac Toe, Battleship, Bingo, Pictionary, Charades, and a series of card games that I had the students play on their own with the stipulation that they had to speak some English. Sometimes, if the students were obedient enough, I would introduce the stipulation that if they </w:t>
-      </w:r>
-      <w:r>
-        <w:rPr>
-          <w:lang w:eastAsia="ko-KR"/>
-        </w:rPr>
-        <w:lastRenderedPageBreak/>
-        <w:t xml:space="preserve">spoke English even once, they would have to recite 10 ideas off the top of their heads. I got this idea from the James Altucher book, </w:t>
+        <w:t xml:space="preserve">So once you have compassion for your students and understand where they’re coming from, you can give lessons to them that you think are fun. You can play games for candy. I have already mentioned many games in the previous chapter which worked really well for me. I will mention them again because I cannot stress enough how important they are when your classes completely collapse and you’re deemed unnecessary in the school community. When this happens, PPT-games will be your best friend as they were mine when I ran out of ideas for trying to coax the students into fervent educational ardor. When the going was tough, I played Jeopardy, Tic Tac Toe, Battleship, Bingo, Pictionary, Charades, and a series of card games that I had the students play on their own with the stipulation that they had to speak some English. Sometimes, if the students were obedient enough, I would introduce the stipulation that if they spoke English even once, they would have to recite 10 ideas off the top of their heads. I got this idea from the James Altucher book, </w:t>
       </w:r>
       <w:r>
         <w:rPr>
@@ -9877,14 +9441,7 @@
           <w:lang w:eastAsia="ko-KR"/>
         </w:rPr>
         <w:tab/>
-        <w:t xml:space="preserve">At the very worst, a collapsed class is one that you dread day in and day out and when the only thing you have to look forward to is a surprise day-off. I’ll never forget the day that I realized that there was no class for the technical school on account of the holidays. My surprise was so sudden and so complete that I do often consider it one of the happiest days of my life simply because I felt free and relaxed again. When you are dreading your class so much that all you have to look forward to is freedom, then it’s time to get another job. But if you need the income, then you have to find a way to deal with this and confront your issues the way I did, at least for the duration that you need the money. Now, I have already brought up some PPTs that I used. I used these PPTs in some respects in lieu of a lack of a co-teacher being in the room and having a presence. These PPTs most of the time were helpful in maintaining the interest of some of the students. If your class ever becomes collapsed, you’re going to need to have a toolkit of throwback options, standby activities that you can whip out and just give to the students who are not interested. You can find these many PPTs on sites like Waygook.org and Teachers Pay Teachers. If you’re a brand new teacher, I would start to cultivate these PPTs the moment you enter the school and rather than make your own PPTs (which takes too long unless you genuinely love doing them), I would just use what has already been made and just experiment with whether they work for your classes or not. In retrospect, I wish I could have done this sooner because it would have saved me a lot of stress from having to reinvent the wheel. Many teachers, including my very own at the university level, have this way of hiding behind PPTs so that they can tune out and just not do anything in the classes. It’s true that one of the timely godsends and staples of any sort of teaching is the PPT, hiding behind the PPT and just reading off of it so that you don’t’ have to do anything. Although I never liked these sorts of teachers (I still don’t), I frequently revert to this style of teaching when I can no longer </w:t>
-      </w:r>
-      <w:r>
-        <w:rPr>
-          <w:lang w:eastAsia="ko-KR"/>
-        </w:rPr>
-        <w:lastRenderedPageBreak/>
-        <w:t>tolerate a class or when the class has given up or it’s some mixture of me giving up and the students giving up. When the class becomes mere babysitting, I just revert to the introverted PPT-showing teacher and I do recommend that you do the same if you find that your class has collapsed. Your mental health is more important than trying to win a losing battle. I’m not trying to be negative here. Again, many people can change, but I also think apart of growing up and becoming a mature teacher is knowing when the battle is lost and then cutting your losses right away so that you can move on to your next gig or experience. Life is just way too short for you to be fighting to save a group of students who probably don’t even view you as a significant part of their lives (how can they when they have so many other things that they have to worry about in their school? It’s practically baked into the system).  So one of the quickest ways of surviving an unmotivated class is to play games because gamefying anything, although not the best source of motivation or reason to do something, can sustain the class through to the end.</w:t>
+        <w:t>At the very worst, a collapsed class is one that you dread day in and day out and when the only thing you have to look forward to is a surprise day-off. I’ll never forget the day that I realized that there was no class for the technical school on account of the holidays. My surprise was so sudden and so complete that I do often consider it one of the happiest days of my life simply because I felt free and relaxed again. When you are dreading your class so much that all you have to look forward to is freedom, then it’s time to get another job. But if you need the income, then you have to find a way to deal with this and confront your issues the way I did, at least for the duration that you need the money. Now, I have already brought up some PPTs that I used. I used these PPTs in some respects in lieu of a lack of a co-teacher being in the room and having a presence. These PPTs most of the time were helpful in maintaining the interest of some of the students. If your class ever becomes collapsed, you’re going to need to have a toolkit of throwback options, standby activities that you can whip out and just give to the students who are not interested. You can find these many PPTs on sites like Waygook.org and Teachers Pay Teachers. If you’re a brand new teacher, I would start to cultivate these PPTs the moment you enter the school and rather than make your own PPTs (which takes too long unless you genuinely love doing them), I would just use what has already been made and just experiment with whether they work for your classes or not. In retrospect, I wish I could have done this sooner because it would have saved me a lot of stress from having to reinvent the wheel. Many teachers, including my very own at the university level, have this way of hiding behind PPTs so that they can tune out and just not do anything in the classes. It’s true that one of the timely godsends and staples of any sort of teaching is the PPT, hiding behind the PPT and just reading off of it so that you don’t’ have to do anything. Although I never liked these sorts of teachers (I still don’t), I frequently revert to this style of teaching when I can no longer tolerate a class or when the class has given up or it’s some mixture of me giving up and the students giving up. When the class becomes mere babysitting, I just revert to the introverted PPT-showing teacher and I do recommend that you do the same if you find that your class has collapsed. Your mental health is more important than trying to win a losing battle. I’m not trying to be negative here. Again, many people can change, but I also think apart of growing up and becoming a mature teacher is knowing when the battle is lost and then cutting your losses right away so that you can move on to your next gig or experience. Life is just way too short for you to be fighting to save a group of students who probably don’t even view you as a significant part of their lives (how can they when they have so many other things that they have to worry about in their school? It’s practically baked into the system).  So one of the quickest ways of surviving an unmotivated class is to play games because gamefying anything, although not the best source of motivation or reason to do something, can sustain the class through to the end.</w:t>
       </w:r>
     </w:p>
     <w:p>
@@ -9927,14 +9484,7 @@
           <w:lang w:eastAsia="ko-KR"/>
         </w:rPr>
         <w:tab/>
-        <w:t xml:space="preserve">Apart from gamefying a class that has collapsed, another way of dealing with disaster territory is to provide food incentives, like candy. I know that you’re not supposed to really give candy because it sets up the expectation that the students will want it every time. But when your  class has collapsed and it’s making you feel miserable as it did me when I first was teaching, candy saved my life. That’s right, candy saved my life. Because rather than have to fight the students and be angry with them all the time, candy allowed the classes to run smoothly and make the time go by faster. It sucks to say this but most collapsed classes look like glorified babysitting and maybe that’s really what I should have been doing as opposed to “teaching.” Or become an au pair. These jobs are also available all over the world and are probably infinitely less stressful than dealing with a group of unmotivated and angry and disenchanted students who don’t want to learn anything from you. I don’t’ say this with malice either. I totally understand what my students were going through and I’m sure that I would have behaved the same way when I was there age. You can’t expect students to have reached a level of maturity </w:t>
-      </w:r>
-      <w:r>
-        <w:rPr>
-          <w:lang w:eastAsia="ko-KR"/>
-        </w:rPr>
-        <w:lastRenderedPageBreak/>
-        <w:t xml:space="preserve">where they’re willing to give you the benefit of the doubt. No one young enough in high school is going to be able to do that for you and you shouldn’t expect them to. You have to be the more mature person to set the boundaries and instruct the students as to what you’re willing to tolerate and what you’re not willing to tolerate. So I’m not at all resentful or angry. It’s funny to think about because even weeks after my collapsed classes had ended, many of my former students would approach me in the streets—some of the </w:t>
+        <w:t xml:space="preserve">Apart from gamefying a class that has collapsed, another way of dealing with disaster territory is to provide food incentives, like candy. I know that you’re not supposed to really give candy because it sets up the expectation that the students will want it every time. But when your  class has collapsed and it’s making you feel miserable as it did me when I first was teaching, candy saved my life. That’s right, candy saved my life. Because rather than have to fight the students and be angry with them all the time, candy allowed the classes to run smoothly and make the time go by faster. It sucks to say this but most collapsed classes look like glorified babysitting and maybe that’s really what I should have been doing as opposed to “teaching.” Or become an au pair. These jobs are also available all over the world and are probably infinitely less stressful than dealing with a group of unmotivated and angry and disenchanted students who don’t want to learn anything from you. I don’t’ say this with malice either. I totally understand what my students were going through and I’m sure that I would have behaved the same way when I was there age. You can’t expect students to have reached a level of maturity where they’re willing to give you the benefit of the doubt. No one young enough in high school is going to be able to do that for you and you shouldn’t expect them to. You have to be the more mature person to set the boundaries and instruct the students as to what you’re willing to tolerate and what you’re not willing to tolerate. So I’m not at all resentful or angry. It’s funny to think about because even weeks after my collapsed classes had ended, many of my former students would approach me in the streets—some of the </w:t>
       </w:r>
       <w:r>
         <w:rPr>
@@ -10004,7 +9554,6 @@
         <w:rPr>
           <w:lang w:eastAsia="ko-KR"/>
         </w:rPr>
-        <w:lastRenderedPageBreak/>
         <w:tab/>
         <w:t xml:space="preserve">If you’re working in Korea, hot seat games are super popular. The basic principle is simple. You break the students up into groups and then you take turns having one member of each group come to the front of the class and sit in a chair. Afterwards, you flash pictures on the PPT of random objects and things that the students should know the English words for: wrestling, Tai Kwon Do, scissors, tree, bird, cow, explosion. Whatever! And then you have the groups attempt to get their member in the “hot seat” to say the word. Group members are not allowed to say the word, of course, nor are they allowed to gesture. I must have played this game at least 25 times with separate Hot Seat PPTs in this one obnoxious class that I had to contend with. Every week it seemed like we were playing a new Hot Seat game! “Guess what kids?” I would say to the students and they would look at me like I was Satan. “Another Hot Seat game!” I would say with a gleaming smile and then the class would liven up again! It was quite artful actually and they never minded. </w:t>
       </w:r>
@@ -10051,14 +9600,7 @@
         <w:rPr>
           <w:lang w:eastAsia="ko-KR"/>
         </w:rPr>
-        <w:t xml:space="preserve">Because I was teaching with another English teacher, I almost begged every week to have a team teaching scenario whereby the more experienced English teacher could teach the whole class while I looked on. This teacher was quite good and you’ll never know quite how relieved I was to be sitting in my chair and doing nothing while the other English teach took over and had the students play her version of the hot seat game. At the end of this class, I even became the movie teacher and had the students watch MegaMind, this really bad 3D animated cartoon movie about a blue villain who turns into a hero and saves the planet from destruction. I actually had learned about this movie from my fellow English teaching colleague who had apparently shown the movie a few other times with her classes. It worked historically well as the </w:t>
-      </w:r>
-      <w:r>
-        <w:rPr>
-          <w:lang w:eastAsia="ko-KR"/>
-        </w:rPr>
-        <w:lastRenderedPageBreak/>
-        <w:t>students just sat vegetating at the screen while I just read from my podcast reader. These were some of the strategies that I had to use to survive a collapsed class. Believe me, it wasn’t the most enjoyable experience in the world and I had to get really creative at times when I ran out of ideas. I just feel bad for those English teachers who are in China right now who probably have to work ten times the hours at lower pay! How torturous that must be!</w:t>
+        <w:t>Because I was teaching with another English teacher, I almost begged every week to have a team teaching scenario whereby the more experienced English teacher could teach the whole class while I looked on. This teacher was quite good and you’ll never know quite how relieved I was to be sitting in my chair and doing nothing while the other English teach took over and had the students play her version of the hot seat game. At the end of this class, I even became the movie teacher and had the students watch MegaMind, this really bad 3D animated cartoon movie about a blue villain who turns into a hero and saves the planet from destruction. I actually had learned about this movie from my fellow English teaching colleague who had apparently shown the movie a few other times with her classes. It worked historically well as the students just sat vegetating at the screen while I just read from my podcast reader. These were some of the strategies that I had to use to survive a collapsed class. Believe me, it wasn’t the most enjoyable experience in the world and I had to get really creative at times when I ran out of ideas. I just feel bad for those English teachers who are in China right now who probably have to work ten times the hours at lower pay! How torturous that must be!</w:t>
       </w:r>
     </w:p>
     <w:p>
@@ -10140,14 +9682,7 @@
         <w:rPr>
           <w:lang w:eastAsia="ko-KR"/>
         </w:rPr>
-        <w:t xml:space="preserve"> So simple, and so direct. It was hard for my student to tell me what he wanted because Korean culture dictates that the teacher knows everything about all there is to know and should never be challenged by the student… well, unless they’re a foreign teacher in which case all of the rules no longer apply. Thankfully for me, the kid was interested in psychology so I led the class as if it was a college level psychology 101 course. We talked about psychopathy, of all things, antisocial personality disorder, and the different other types of disorders. Not sure how well the disorders translated into an English class—perhaps there are some disorders that are just way too super foreign to Koreans for them to even fathom—but it held me over for a number of weeks. I couldn’t give homework because my class wasn’t a priority but at least each week was a different discussion of psychology that we both personally enjoyed. We even took the time to watch some video clips of some psychopaths on YouTube—the most notorious psychopath of them all, Ted Bundy. So I guess my first recommendation for you would be to ask your student what they want to learn. You can’t be responsible for gleaning whatever is in the backs of the minds of your students. Actually, almost unanimously, most authors in the EFL world agree that you should constantly gauge how your students are feeling about the course. Ask them what they want to learn before the course begins, ask them if they are happy with the course so far midway through the course, and then finally assess whether the students have fully gotten the most out of the course as possible. I generally advocate this because it places the responsibility squarely on the student to direct his or her own education and not blame you. Yes, I advocate this even if you’re teaching in a school where the teacher is supposed to know everything </w:t>
-      </w:r>
-      <w:r>
-        <w:rPr>
-          <w:lang w:eastAsia="ko-KR"/>
-        </w:rPr>
-        <w:lastRenderedPageBreak/>
-        <w:t xml:space="preserve">because nothing prepares students for life better than keeping the students directly observant of their own role in the education process, not to mention the fact that it takes some pressure off of you from having to deliver something that the students don’t even like. Man, I cannot even tell you how much I tried in vein to get the students to like my ideas. I tried so hard. We played games about the house, we played Simon Says, we tried naming fruits and vegetables, I even had one lesson on the difference between software and hardware for one class, and even played a soccer game for another class that was more athletically inclined than I was. None of this ever really mattered because I never gauged the students and asked them what they wanted. To be fair, some were just too young or too immature to fully formulate what it was that they wanted to receive from the class (and I guess in this respect, I would have probably been better suited for older students). Be that as it may, the most enjoyable classes were the ones where I asked the customers what they wanted and they were able to tell me definitely that they wanted X, Y, and Z, and then I just delivered that to the best of my ability. Some subjects, such as sports, were really not my thing, but I nevertheless tried to get into with the students so that they would be fully present for the class and enjoy it as much as they could. </w:t>
+        <w:t xml:space="preserve"> So simple, and so direct. It was hard for my student to tell me what he wanted because Korean culture dictates that the teacher knows everything about all there is to know and should never be challenged by the student… well, unless they’re a foreign teacher in which case all of the rules no longer apply. Thankfully for me, the kid was interested in psychology so I led the class as if it was a college level psychology 101 course. We talked about psychopathy, of all things, antisocial personality disorder, and the different other types of disorders. Not sure how well the disorders translated into an English class—perhaps there are some disorders that are just way too super foreign to Koreans for them to even fathom—but it held me over for a number of weeks. I couldn’t give homework because my class wasn’t a priority but at least each week was a different discussion of psychology that we both personally enjoyed. We even took the time to watch some video clips of some psychopaths on YouTube—the most notorious psychopath of them all, Ted Bundy. So I guess my first recommendation for you would be to ask your student what they want to learn. You can’t be responsible for gleaning whatever is in the backs of the minds of your students. Actually, almost unanimously, most authors in the EFL world agree that you should constantly gauge how your students are feeling about the course. Ask them what they want to learn before the course begins, ask them if they are happy with the course so far midway through the course, and then finally assess whether the students have fully gotten the most out of the course as possible. I generally advocate this because it places the responsibility squarely on the student to direct his or her own education and not blame you. Yes, I advocate this even if you’re teaching in a school where the teacher is supposed to know everything because nothing prepares students for life better than keeping the students directly observant of their own role in the education process, not to mention the fact that it takes some pressure off of you from having to deliver something that the students don’t even like. Man, I cannot even tell you how much I tried in vein to get the students to like my ideas. I tried so hard. We played games about the house, we played Simon Says, we tried naming fruits and vegetables, I even had one lesson on the difference between software and hardware for one class, and even played a soccer game for another class that was more athletically inclined than I was. None of this ever really mattered because I never gauged the students and asked them what they wanted. To be fair, some were just too young or too immature to fully formulate what it was that they wanted to receive from the class (and I guess in this respect, I would have probably been better suited for older students). Be that as it may, the most enjoyable classes were the ones where I asked the customers what they wanted and they were able to tell me definitely that they wanted X, Y, and Z, and then I just delivered that to the best of my ability. Some subjects, such as sports, were really not my thing, but I nevertheless tried to get into with the students so that they would be fully present for the class and enjoy it as much as they could. </w:t>
       </w:r>
     </w:p>
     <w:p>
@@ -10177,14 +9712,7 @@
         <w:rPr>
           <w:lang w:eastAsia="ko-KR"/>
         </w:rPr>
-        <w:t xml:space="preserve">Back to teaching one-on-one with a collapsed class. Not all of my classes failed. But when it came to teaching one to one with this particular student, there were some moments when I thought that I would never make it through. Really. This is the truth. So after we treated the English class like it was a psychology course in college—which the student liked a lot—we also simulated a test-taking environment and I made the kid some worksheets that he could practice with to improve his written skills. This worked really well for getting the little tyke off my back because while he did the worksheets, I could just sit quietly and stare off into space (the class was usually at the very end of the day when I was in the least mood to be teaching anything, much less English). Other video clips worked really well, and sometimes just plain old conversation held me through where he and I talked about the major cultural differences between our cultures (always riveting to me, but apparently not to most students who just take the differences for granted, usually). Sometimes we would also play games with cards and make stipulations about what would happen if the opponent lost—such as the aforementioned 10 ideas list that I would make most of my students do. Other things included “come up wit one new fact about yourself that I don’t already know,” which actually proved quite difficult for the </w:t>
-      </w:r>
-      <w:r>
-        <w:rPr>
-          <w:lang w:eastAsia="ko-KR"/>
-        </w:rPr>
-        <w:lastRenderedPageBreak/>
-        <w:t>students, including my one on one student, since all they could ever produce was “I like video games,” and “I have a lot of work to do.” I did t</w:t>
+        <w:t>Back to teaching one-on-one with a collapsed class. Not all of my classes failed. But when it came to teaching one to one with this particular student, there were some moments when I thought that I would never make it through. Really. This is the truth. So after we treated the English class like it was a psychology course in college—which the student liked a lot—we also simulated a test-taking environment and I made the kid some worksheets that he could practice with to improve his written skills. This worked really well for getting the little tyke off my back because while he did the worksheets, I could just sit quietly and stare off into space (the class was usually at the very end of the day when I was in the least mood to be teaching anything, much less English). Other video clips worked really well, and sometimes just plain old conversation held me through where he and I talked about the major cultural differences between our cultures (always riveting to me, but apparently not to most students who just take the differences for granted, usually). Sometimes we would also play games with cards and make stipulations about what would happen if the opponent lost—such as the aforementioned 10 ideas list that I would make most of my students do. Other things included “come up wit one new fact about yourself that I don’t already know,” which actually proved quite difficult for the students, including my one on one student, since all they could ever produce was “I like video games,” and “I have a lot of work to do.” I did t</w:t>
       </w:r>
       <w:r>
         <w:rPr>
@@ -10273,14 +9801,7 @@
         <w:rPr>
           <w:lang w:eastAsia="ko-KR"/>
         </w:rPr>
-        <w:t xml:space="preserve">For the more advanced students that take </w:t>
-      </w:r>
-      <w:r>
-        <w:rPr>
-          <w:lang w:eastAsia="ko-KR"/>
-        </w:rPr>
-        <w:lastRenderedPageBreak/>
-        <w:t xml:space="preserve">my class, I provided TED talk videos and really advanced articles out of the Times Magazine and compelled discussion. Many of my students didn’t need to learn the language per se, just the pronunciation of it. It’s funny how some of the smallest quirks in a person’s speaking can sometimes be the most formidable to correct. I found that the more advanced a student was in their language proficiency, the more difficult was for me to make any measurable changes to their fluency, either because they were too pompous to make the needed changes or they just didn’t believe me—they just felt like it was a matter of practice. Again, to get the students off my back, I just let them believe this. My protestations didn’t really move mountains when it came to teaching these advanced students. </w:t>
+        <w:t xml:space="preserve">For the more advanced students that take my class, I provided TED talk videos and really advanced articles out of the Times Magazine and compelled discussion. Many of my students didn’t need to learn the language per se, just the pronunciation of it. It’s funny how some of the smallest quirks in a person’s speaking can sometimes be the most formidable to correct. I found that the more advanced a student was in their language proficiency, the more difficult was for me to make any measurable changes to their fluency, either because they were too pompous to make the needed changes or they just didn’t believe me—they just felt like it was a matter of practice. Again, to get the students off my back, I just let them believe this. My protestations didn’t really move mountains when it came to teaching these advanced students. </w:t>
       </w:r>
     </w:p>
     <w:p>
@@ -10349,15 +9870,93 @@
         <w:rPr>
           <w:lang w:eastAsia="ko-KR"/>
         </w:rPr>
-        <w:t xml:space="preserve"> book which contained a lot of interactive games to give to the students. Since many of my classes for adults only ran about 45 minutes in length, these games and activities were able to sustain me for the most of the time. Sometimes the adult learners came late to class, but to maintain my composure and energy levels, I would always end the class at exactly the time that the class was supposed to end. This was my rule because it helped me maintain the boundaries for tardiness and maintaining boundaries allowed me to conserve energy and not care so much. If you’re teaching personal lessons to students for a living, this might not be possible as you’re kind of beholden to the students for their paychecks. If you find yourself in this situation, you should firmly establish a cancellation policy that mandates you get paid if the student misses. It’s a very good idea to review the rules of the game that you’re playing with your individual student or students before you begin to play, and if you have any reason or gut instinct is telling </w:t>
-      </w:r>
-      <w:r>
-        <w:rPr>
-          <w:lang w:eastAsia="ko-KR"/>
-        </w:rPr>
-        <w:lastRenderedPageBreak/>
-        <w:t xml:space="preserve">you not to engage with this particular student in some kind of economic transaction, then fellow your gut and do not engage. Cut your losses and keep looking for the work that’s going to be reliable, consistent, and lucrative for you. </w:t>
-      </w:r>
+        <w:t xml:space="preserve"> book which contained a lot of interactive games to give to the students. Since many of my classes for adults only ran about 45 minutes in length, these games and activities were able to sustain me for the most of the time. Sometimes the adult learners came late to c